<commit_message>
About to make the equation insert.
</commit_message>
<xml_diff>
--- a/Report.docx
+++ b/Report.docx
@@ -957,15 +957,7 @@
         <w:t xml:space="preserve">BRIO™ railway circuits from </w:t>
       </w:r>
       <w:r>
-        <w:t xml:space="preserve">sets of input pieces. Users </w:t>
-      </w:r>
-      <w:proofErr w:type="gramStart"/>
-      <w:r>
-        <w:t>are able to</w:t>
-      </w:r>
-      <w:proofErr w:type="gramEnd"/>
-      <w:r>
-        <w:t xml:space="preserve"> use </w:t>
+        <w:t xml:space="preserve">sets of input pieces. Users are able to use </w:t>
       </w:r>
       <w:r>
         <w:t xml:space="preserve">an </w:t>
@@ -1140,12 +1132,10 @@
       <w:r>
         <w:t xml:space="preserve"> </w:t>
       </w:r>
-      <w:proofErr w:type="gramStart"/>
       <w:r>
         <w:t>characteristics</w:t>
       </w:r>
       <w:bookmarkEnd w:id="1"/>
-      <w:proofErr w:type="gramEnd"/>
     </w:p>
     <w:p>
       <w:r>
@@ -1272,15 +1262,7 @@
         <w:t xml:space="preserve">Each piece should have a list of connectors, each </w:t>
       </w:r>
       <w:r>
-        <w:t xml:space="preserve">determined by a position, a </w:t>
-      </w:r>
-      <w:proofErr w:type="gramStart"/>
-      <w:r>
-        <w:t>direction</w:t>
-      </w:r>
-      <w:proofErr w:type="gramEnd"/>
-      <w:r>
-        <w:t xml:space="preserve"> and a type (male or female). This allows to connect pieces together, </w:t>
+        <w:t xml:space="preserve">determined by a position, a direction and a type (male or female). This allows to connect pieces together, </w:t>
       </w:r>
       <w:r>
         <w:t xml:space="preserve">by rotating and translating the pieces </w:t>
@@ -1798,15 +1780,7 @@
         <w:t>does</w:t>
       </w:r>
       <w:r>
-        <w:t xml:space="preserve"> a purely geometrical approach </w:t>
-      </w:r>
-      <w:proofErr w:type="gramStart"/>
-      <w:r>
-        <w:t>lead</w:t>
-      </w:r>
-      <w:proofErr w:type="gramEnd"/>
-      <w:r>
-        <w:t xml:space="preserve"> to perfectly aligned pieces, it </w:t>
+        <w:t xml:space="preserve"> a purely geometrical approach lead to perfectly aligned pieces, it </w:t>
       </w:r>
       <w:r>
         <w:t>also</w:t>
@@ -3945,14 +3919,9 @@
       </w:pPr>
       <w:bookmarkStart w:id="3" w:name="_Toc127977433"/>
       <w:r>
-        <w:t xml:space="preserve">Tools </w:t>
-      </w:r>
-      <w:proofErr w:type="gramStart"/>
-      <w:r>
-        <w:t>used</w:t>
+        <w:t>Tools used</w:t>
       </w:r>
       <w:bookmarkEnd w:id="3"/>
-      <w:proofErr w:type="gramEnd"/>
     </w:p>
     <w:p>
       <w:r>
@@ -4473,15 +4442,7 @@
         <w:t>as a list of piece objects</w:t>
       </w:r>
       <w:r>
-        <w:t xml:space="preserve">, sorted in no </w:t>
-      </w:r>
-      <w:proofErr w:type="gramStart"/>
-      <w:r>
-        <w:t>particular order</w:t>
-      </w:r>
-      <w:proofErr w:type="gramEnd"/>
-      <w:r>
-        <w:t>.</w:t>
+        <w:t>, sorted in no particular order.</w:t>
       </w:r>
       <w:r>
         <w:t xml:space="preserve"> </w:t>
@@ -4966,15 +4927,7 @@
         </w:numPr>
       </w:pPr>
       <w:r>
-        <w:t xml:space="preserve">Way in which the users can interact with the canvas only works on </w:t>
-      </w:r>
-      <w:proofErr w:type="gramStart"/>
-      <w:r>
-        <w:t>laptop, and</w:t>
-      </w:r>
-      <w:proofErr w:type="gramEnd"/>
-      <w:r>
-        <w:t xml:space="preserve"> is easiest used with a physical mouse.</w:t>
+        <w:t>Way in which the users can interact with the canvas only works on laptop, and is easiest used with a physical mouse.</w:t>
       </w:r>
       <w:r>
         <w:t xml:space="preserve"> Tracks can still be generated on mobile devices but hardly visualisable.</w:t>
@@ -5019,13 +4972,8 @@
         </w:numPr>
       </w:pPr>
       <w:r>
-        <w:t xml:space="preserve">Sorting of elements to pain first, to paint in </w:t>
-      </w:r>
-      <w:proofErr w:type="gramStart"/>
-      <w:r>
-        <w:t>order</w:t>
-      </w:r>
-      <w:proofErr w:type="gramEnd"/>
+        <w:t>Sorting of elements to pain first, to paint in order</w:t>
+      </w:r>
     </w:p>
     <w:p>
       <w:pPr>
@@ -5099,11 +5047,9 @@
       <w:r>
         <w:t xml:space="preserve">BRIO™ track layouts </w:t>
       </w:r>
-      <w:proofErr w:type="gramStart"/>
       <w:r>
         <w:t>is</w:t>
       </w:r>
-      <w:proofErr w:type="gramEnd"/>
       <w:r>
         <w:t xml:space="preserve"> detailed.</w:t>
       </w:r>
@@ -5176,15 +5122,7 @@
     </w:p>
     <w:p>
       <w:r>
-        <w:t xml:space="preserve">Each individual BRIO™ piece picked by the user is represented as a C++ object. The classes used in the C++ backend are detailed in the UML diagram shown in figure </w:t>
-      </w:r>
-      <w:proofErr w:type="gramStart"/>
-      <w:r>
-        <w:t>… .</w:t>
-      </w:r>
-      <w:proofErr w:type="gramEnd"/>
-      <w:r>
-        <w:t xml:space="preserve"> The set of all pieces is kept in a single C++ vector. A flag is kept on each piece, keeping track of whether it is placed or not.</w:t>
+        <w:t>Each individual BRIO™ piece picked by the user is represented as a C++ object. The classes used in the C++ backend are detailed in the UML diagram shown in figure … . The set of all pieces is kept in a single C++ vector. A flag is kept on each piece, keeping track of whether it is placed or not.</w:t>
       </w:r>
     </w:p>
     <w:p>
@@ -5216,17 +5154,22 @@
     </w:p>
     <w:p>
       <w:r>
-        <w:t xml:space="preserve">To rotate a piece, each one of its OBBs and connector’s position vertices are </w:t>
-      </w:r>
-      <w:proofErr w:type="gramStart"/>
-      <w:r>
-        <w:t>rotated</w:t>
-      </w:r>
-      <w:proofErr w:type="gramEnd"/>
-      <w:r>
-        <w:t xml:space="preserve"> </w:t>
-      </w:r>
-    </w:p>
+        <w:t xml:space="preserve">To rotate a piece, each one of its OBBs and connector’s position vertices </w:t>
+      </w:r>
+      <w:r>
+        <w:t xml:space="preserve">are rotated using the Vec2D rotation </w:t>
+      </w:r>
+      <w:r>
+        <w:t xml:space="preserve">function. This </w:t>
+      </w:r>
+      <w:r>
+        <w:t xml:space="preserve">translates the vector’s coordinates by the rotation point’s coordinates. Then, </w:t>
+      </w:r>
+      <w:r>
+        <w:t xml:space="preserve">the vector is multiplied by the following rotation matrix: </w:t>
+      </w:r>
+    </w:p>
+    <w:p/>
     <w:p/>
     <w:p>
       <w:pPr>
@@ -5287,7 +5230,6 @@
         <w:pStyle w:val="Heading2"/>
       </w:pPr>
       <w:r>
-        <w:lastRenderedPageBreak/>
         <w:t>Multi-level tracks</w:t>
       </w:r>
     </w:p>

</xml_diff>

<commit_message>
Add correct captions quoted in text.
</commit_message>
<xml_diff>
--- a/Report.docx
+++ b/Report.docx
@@ -957,7 +957,15 @@
         <w:t xml:space="preserve">BRIO™ railway circuits from </w:t>
       </w:r>
       <w:r>
-        <w:t xml:space="preserve">sets of input pieces. Users are able to use </w:t>
+        <w:t xml:space="preserve">sets of input pieces. Users </w:t>
+      </w:r>
+      <w:proofErr w:type="gramStart"/>
+      <w:r>
+        <w:t>are able to</w:t>
+      </w:r>
+      <w:proofErr w:type="gramEnd"/>
+      <w:r>
+        <w:t xml:space="preserve"> use </w:t>
       </w:r>
       <w:r>
         <w:t xml:space="preserve">an </w:t>
@@ -1132,10 +1140,12 @@
       <w:r>
         <w:t xml:space="preserve"> </w:t>
       </w:r>
+      <w:proofErr w:type="gramStart"/>
       <w:r>
         <w:t>characteristics</w:t>
       </w:r>
       <w:bookmarkEnd w:id="1"/>
+      <w:proofErr w:type="gramEnd"/>
     </w:p>
     <w:p>
       <w:r>
@@ -1262,7 +1272,15 @@
         <w:t xml:space="preserve">Each piece should have a list of connectors, each </w:t>
       </w:r>
       <w:r>
-        <w:t xml:space="preserve">determined by a position, a direction and a type (male or female). This allows to connect pieces together, </w:t>
+        <w:t xml:space="preserve">determined by a position, a </w:t>
+      </w:r>
+      <w:proofErr w:type="gramStart"/>
+      <w:r>
+        <w:t>direction</w:t>
+      </w:r>
+      <w:proofErr w:type="gramEnd"/>
+      <w:r>
+        <w:t xml:space="preserve"> and a type (male or female). This allows to connect pieces together, </w:t>
       </w:r>
       <w:r>
         <w:t xml:space="preserve">by rotating and translating the pieces </w:t>
@@ -1554,7 +1572,31 @@
         <w:t xml:space="preserve"> An example of the determination of a piece using this tool</w:t>
       </w:r>
       <w:r>
-        <w:t xml:space="preserve"> is shown in Figure 1</w:t>
+        <w:t xml:space="preserve"> is shown in</w:t>
+      </w:r>
+      <w:r>
+        <w:t xml:space="preserve"> </w:t>
+      </w:r>
+      <w:r>
+        <w:fldChar w:fldCharType="begin"/>
+      </w:r>
+      <w:r>
+        <w:instrText xml:space="preserve"> REF _Ref127991993 \h </w:instrText>
+      </w:r>
+      <w:r>
+        <w:fldChar w:fldCharType="separate"/>
+      </w:r>
+      <w:r>
+        <w:t xml:space="preserve">Figure </w:t>
+      </w:r>
+      <w:r>
+        <w:rPr>
+          <w:noProof/>
+        </w:rPr>
+        <w:t>1</w:t>
+      </w:r>
+      <w:r>
+        <w:fldChar w:fldCharType="end"/>
       </w:r>
       <w:r>
         <w:t>.</w:t>
@@ -1612,17 +1654,32 @@
       <w:pPr>
         <w:pStyle w:val="Caption"/>
       </w:pPr>
+      <w:bookmarkStart w:id="2" w:name="_Ref127991993"/>
       <w:r>
         <w:t xml:space="preserve">Figure </w:t>
       </w:r>
-      <w:fldSimple w:instr=" SEQ Figure \* ARABIC ">
-        <w:r>
-          <w:rPr>
-            <w:noProof/>
-          </w:rPr>
-          <w:t>1</w:t>
-        </w:r>
-      </w:fldSimple>
+      <w:r>
+        <w:fldChar w:fldCharType="begin"/>
+      </w:r>
+      <w:r>
+        <w:instrText xml:space="preserve"> SEQ Figure \* ARABIC </w:instrText>
+      </w:r>
+      <w:r>
+        <w:fldChar w:fldCharType="separate"/>
+      </w:r>
+      <w:r>
+        <w:rPr>
+          <w:noProof/>
+        </w:rPr>
+        <w:t>1</w:t>
+      </w:r>
+      <w:r>
+        <w:rPr>
+          <w:noProof/>
+        </w:rPr>
+        <w:fldChar w:fldCharType="end"/>
+      </w:r>
+      <w:bookmarkEnd w:id="2"/>
       <w:r>
         <w:t xml:space="preserve">: </w:t>
       </w:r>
@@ -1780,7 +1837,15 @@
         <w:t>does</w:t>
       </w:r>
       <w:r>
-        <w:t xml:space="preserve"> a purely geometrical approach lead to perfectly aligned pieces, it </w:t>
+        <w:t xml:space="preserve"> a purely geometrical approach </w:t>
+      </w:r>
+      <w:proofErr w:type="gramStart"/>
+      <w:r>
+        <w:t>lead</w:t>
+      </w:r>
+      <w:proofErr w:type="gramEnd"/>
+      <w:r>
+        <w:t xml:space="preserve"> to perfectly aligned pieces, it </w:t>
       </w:r>
       <w:r>
         <w:t>also</w:t>
@@ -1894,7 +1959,34 @@
         <w:t>respectively).</w:t>
       </w:r>
       <w:r>
-        <w:t xml:space="preserve"> Figure 2 shows an example of determination of the characteristics of a rectangular piece using the tool described.</w:t>
+        <w:t xml:space="preserve"> </w:t>
+      </w:r>
+      <w:r>
+        <w:fldChar w:fldCharType="begin"/>
+      </w:r>
+      <w:r>
+        <w:instrText xml:space="preserve"> REF _Ref127992004 \h </w:instrText>
+      </w:r>
+      <w:r>
+        <w:fldChar w:fldCharType="separate"/>
+      </w:r>
+      <w:r>
+        <w:t xml:space="preserve">Figure </w:t>
+      </w:r>
+      <w:r>
+        <w:rPr>
+          <w:noProof/>
+        </w:rPr>
+        <w:t>2</w:t>
+      </w:r>
+      <w:r>
+        <w:fldChar w:fldCharType="end"/>
+      </w:r>
+      <w:r>
+        <w:t xml:space="preserve"> </w:t>
+      </w:r>
+      <w:r>
+        <w:t>shows an example of determination of the characteristics of a rectangular piece using the tool described.</w:t>
       </w:r>
     </w:p>
     <w:p>
@@ -1949,14 +2041,29 @@
       <w:pPr>
         <w:pStyle w:val="Caption"/>
       </w:pPr>
+      <w:bookmarkStart w:id="3" w:name="_Ref127992004"/>
       <w:r>
         <w:t xml:space="preserve">Figure </w:t>
       </w:r>
-      <w:fldSimple w:instr=" SEQ Figure \* ARABIC ">
-        <w:r>
-          <w:t>2</w:t>
-        </w:r>
-      </w:fldSimple>
+      <w:r>
+        <w:fldChar w:fldCharType="begin"/>
+      </w:r>
+      <w:r>
+        <w:instrText xml:space="preserve"> SEQ Figure \* ARABIC </w:instrText>
+      </w:r>
+      <w:r>
+        <w:fldChar w:fldCharType="separate"/>
+      </w:r>
+      <w:r>
+        <w:rPr>
+          <w:noProof/>
+        </w:rPr>
+        <w:t>2</w:t>
+      </w:r>
+      <w:r>
+        <w:fldChar w:fldCharType="end"/>
+      </w:r>
+      <w:bookmarkEnd w:id="3"/>
       <w:r>
         <w:t>: Determi</w:t>
       </w:r>
@@ -2037,7 +2144,34 @@
         <w:t>shown</w:t>
       </w:r>
       <w:r>
-        <w:t xml:space="preserve"> in Figure 3.</w:t>
+        <w:t xml:space="preserve"> in</w:t>
+      </w:r>
+      <w:r>
+        <w:t xml:space="preserve"> </w:t>
+      </w:r>
+      <w:r>
+        <w:fldChar w:fldCharType="begin"/>
+      </w:r>
+      <w:r>
+        <w:instrText xml:space="preserve"> REF _Ref127992016 \h </w:instrText>
+      </w:r>
+      <w:r>
+        <w:fldChar w:fldCharType="separate"/>
+      </w:r>
+      <w:r>
+        <w:t xml:space="preserve">Figure </w:t>
+      </w:r>
+      <w:r>
+        <w:rPr>
+          <w:noProof/>
+        </w:rPr>
+        <w:t>3</w:t>
+      </w:r>
+      <w:r>
+        <w:fldChar w:fldCharType="end"/>
+      </w:r>
+      <w:r>
+        <w:t>.</w:t>
       </w:r>
     </w:p>
     <w:p/>
@@ -2107,17 +2241,32 @@
           <w:noProof/>
         </w:rPr>
       </w:pPr>
+      <w:bookmarkStart w:id="4" w:name="_Ref127992016"/>
       <w:r>
         <w:t xml:space="preserve">Figure </w:t>
       </w:r>
-      <w:fldSimple w:instr=" SEQ Figure \* ARABIC ">
-        <w:r>
-          <w:rPr>
-            <w:noProof/>
-          </w:rPr>
-          <w:t>3</w:t>
-        </w:r>
-      </w:fldSimple>
+      <w:r>
+        <w:fldChar w:fldCharType="begin"/>
+      </w:r>
+      <w:r>
+        <w:instrText xml:space="preserve"> SEQ Figure \* ARABIC </w:instrText>
+      </w:r>
+      <w:r>
+        <w:fldChar w:fldCharType="separate"/>
+      </w:r>
+      <w:r>
+        <w:rPr>
+          <w:noProof/>
+        </w:rPr>
+        <w:t>3</w:t>
+      </w:r>
+      <w:r>
+        <w:rPr>
+          <w:noProof/>
+        </w:rPr>
+        <w:fldChar w:fldCharType="end"/>
+      </w:r>
+      <w:bookmarkEnd w:id="4"/>
       <w:r>
         <w:t>: Determination of the E piece using the Bezier curve plotting tool, with 2, 6 and 20 OBBs.</w:t>
       </w:r>
@@ -3099,7 +3248,57 @@
         <w:rPr>
           <w:rStyle w:val="markedcontent"/>
         </w:rPr>
-        <w:t xml:space="preserve"> Figure 4 shows a</w:t>
+        <w:t xml:space="preserve"> </w:t>
+      </w:r>
+      <w:r>
+        <w:rPr>
+          <w:rStyle w:val="markedcontent"/>
+        </w:rPr>
+        <w:fldChar w:fldCharType="begin"/>
+      </w:r>
+      <w:r>
+        <w:rPr>
+          <w:rStyle w:val="markedcontent"/>
+        </w:rPr>
+        <w:instrText xml:space="preserve"> REF _Ref127992027 \h </w:instrText>
+      </w:r>
+      <w:r>
+        <w:rPr>
+          <w:rStyle w:val="markedcontent"/>
+        </w:rPr>
+      </w:r>
+      <w:r>
+        <w:rPr>
+          <w:rStyle w:val="markedcontent"/>
+        </w:rPr>
+        <w:fldChar w:fldCharType="separate"/>
+      </w:r>
+      <w:r>
+        <w:t xml:space="preserve">Figure </w:t>
+      </w:r>
+      <w:r>
+        <w:rPr>
+          <w:noProof/>
+        </w:rPr>
+        <w:t>4</w:t>
+      </w:r>
+      <w:r>
+        <w:rPr>
+          <w:rStyle w:val="markedcontent"/>
+        </w:rPr>
+        <w:fldChar w:fldCharType="end"/>
+      </w:r>
+      <w:r>
+        <w:rPr>
+          <w:rStyle w:val="markedcontent"/>
+        </w:rPr>
+        <w:t xml:space="preserve"> </w:t>
+      </w:r>
+      <w:r>
+        <w:rPr>
+          <w:rStyle w:val="markedcontent"/>
+        </w:rPr>
+        <w:t>shows a</w:t>
       </w:r>
       <w:r>
         <w:rPr>
@@ -3170,17 +3369,32 @@
           <w:i/>
         </w:rPr>
       </w:pPr>
+      <w:bookmarkStart w:id="5" w:name="_Ref127992027"/>
       <w:r>
         <w:t xml:space="preserve">Figure </w:t>
       </w:r>
-      <w:fldSimple w:instr=" SEQ Figure \* ARABIC ">
-        <w:r>
-          <w:rPr>
-            <w:noProof/>
-          </w:rPr>
-          <w:t>4</w:t>
-        </w:r>
-      </w:fldSimple>
+      <w:r>
+        <w:fldChar w:fldCharType="begin"/>
+      </w:r>
+      <w:r>
+        <w:instrText xml:space="preserve"> SEQ Figure \* ARABIC </w:instrText>
+      </w:r>
+      <w:r>
+        <w:fldChar w:fldCharType="separate"/>
+      </w:r>
+      <w:r>
+        <w:rPr>
+          <w:noProof/>
+        </w:rPr>
+        <w:t>4</w:t>
+      </w:r>
+      <w:r>
+        <w:rPr>
+          <w:noProof/>
+        </w:rPr>
+        <w:fldChar w:fldCharType="end"/>
+      </w:r>
+      <w:bookmarkEnd w:id="5"/>
       <w:r>
         <w:t xml:space="preserve">: Approximation of an arc circle using a Bezier curve </w:t>
       </w:r>
@@ -3226,7 +3440,34 @@
         <w:t>defined the piece</w:t>
       </w:r>
       <w:r>
-        <w:t xml:space="preserve"> (see Figure 3)</w:t>
+        <w:t xml:space="preserve"> (see</w:t>
+      </w:r>
+      <w:r>
+        <w:t xml:space="preserve"> </w:t>
+      </w:r>
+      <w:r>
+        <w:fldChar w:fldCharType="begin"/>
+      </w:r>
+      <w:r>
+        <w:instrText xml:space="preserve"> REF _Ref127992016 \h </w:instrText>
+      </w:r>
+      <w:r>
+        <w:fldChar w:fldCharType="separate"/>
+      </w:r>
+      <w:r>
+        <w:t xml:space="preserve">Figure </w:t>
+      </w:r>
+      <w:r>
+        <w:rPr>
+          <w:noProof/>
+        </w:rPr>
+        <w:t>3</w:t>
+      </w:r>
+      <w:r>
+        <w:fldChar w:fldCharType="end"/>
+      </w:r>
+      <w:r>
+        <w:t>)</w:t>
       </w:r>
       <w:r>
         <w:t>, but also</w:t>
@@ -3334,7 +3575,34 @@
         <w:t>the first connector.</w:t>
       </w:r>
       <w:r>
-        <w:t xml:space="preserve"> Figure 5 shows the determination of the characteristics of a simple curved switch.</w:t>
+        <w:t xml:space="preserve"> </w:t>
+      </w:r>
+      <w:r>
+        <w:fldChar w:fldCharType="begin"/>
+      </w:r>
+      <w:r>
+        <w:instrText xml:space="preserve"> REF _Ref127992049 \h </w:instrText>
+      </w:r>
+      <w:r>
+        <w:fldChar w:fldCharType="separate"/>
+      </w:r>
+      <w:r>
+        <w:t xml:space="preserve">Figure </w:t>
+      </w:r>
+      <w:r>
+        <w:rPr>
+          <w:noProof/>
+        </w:rPr>
+        <w:t>5</w:t>
+      </w:r>
+      <w:r>
+        <w:fldChar w:fldCharType="end"/>
+      </w:r>
+      <w:r>
+        <w:t xml:space="preserve"> </w:t>
+      </w:r>
+      <w:r>
+        <w:t>shows the determination of the characteristics of a simple curved switch.</w:t>
       </w:r>
     </w:p>
     <w:p>
@@ -3389,17 +3657,32 @@
       <w:pPr>
         <w:pStyle w:val="Caption"/>
       </w:pPr>
+      <w:bookmarkStart w:id="6" w:name="_Ref127992049"/>
       <w:r>
         <w:t xml:space="preserve">Figure </w:t>
       </w:r>
-      <w:fldSimple w:instr=" SEQ Figure \* ARABIC ">
-        <w:r>
-          <w:rPr>
-            <w:noProof/>
-          </w:rPr>
-          <w:t>5</w:t>
-        </w:r>
-      </w:fldSimple>
+      <w:r>
+        <w:fldChar w:fldCharType="begin"/>
+      </w:r>
+      <w:r>
+        <w:instrText xml:space="preserve"> SEQ Figure \* ARABIC </w:instrText>
+      </w:r>
+      <w:r>
+        <w:fldChar w:fldCharType="separate"/>
+      </w:r>
+      <w:r>
+        <w:rPr>
+          <w:noProof/>
+        </w:rPr>
+        <w:t>5</w:t>
+      </w:r>
+      <w:r>
+        <w:rPr>
+          <w:noProof/>
+        </w:rPr>
+        <w:fldChar w:fldCharType="end"/>
+      </w:r>
+      <w:bookmarkEnd w:id="6"/>
       <w:r>
         <w:t>: Determination of the characteristics of the L piece using the Bezier curve plotting tool. Bezier control points are shown in</w:t>
       </w:r>
@@ -3499,7 +3782,34 @@
         <w:t>is added.</w:t>
       </w:r>
       <w:r>
-        <w:t xml:space="preserve"> For example, Figure 6 shows a tunnel piece</w:t>
+        <w:t xml:space="preserve"> For example, </w:t>
+      </w:r>
+      <w:r>
+        <w:fldChar w:fldCharType="begin"/>
+      </w:r>
+      <w:r>
+        <w:instrText xml:space="preserve"> REF _Ref127992063 \h </w:instrText>
+      </w:r>
+      <w:r>
+        <w:fldChar w:fldCharType="separate"/>
+      </w:r>
+      <w:r>
+        <w:t xml:space="preserve">Figure </w:t>
+      </w:r>
+      <w:r>
+        <w:rPr>
+          <w:noProof/>
+        </w:rPr>
+        <w:t>6</w:t>
+      </w:r>
+      <w:r>
+        <w:fldChar w:fldCharType="end"/>
+      </w:r>
+      <w:r>
+        <w:t xml:space="preserve"> </w:t>
+      </w:r>
+      <w:r>
+        <w:t>shows a tunnel piece</w:t>
       </w:r>
       <w:r>
         <w:t xml:space="preserve">, which </w:t>
@@ -3719,17 +4029,32 @@
       <w:pPr>
         <w:pStyle w:val="Caption"/>
       </w:pPr>
+      <w:bookmarkStart w:id="7" w:name="_Ref127992063"/>
       <w:r>
         <w:t xml:space="preserve">Figure </w:t>
       </w:r>
-      <w:fldSimple w:instr=" SEQ Figure \* ARABIC ">
-        <w:r>
-          <w:rPr>
-            <w:noProof/>
-          </w:rPr>
-          <w:t>6</w:t>
-        </w:r>
-      </w:fldSimple>
+      <w:r>
+        <w:fldChar w:fldCharType="begin"/>
+      </w:r>
+      <w:r>
+        <w:instrText xml:space="preserve"> SEQ Figure \* ARABIC </w:instrText>
+      </w:r>
+      <w:r>
+        <w:fldChar w:fldCharType="separate"/>
+      </w:r>
+      <w:r>
+        <w:rPr>
+          <w:noProof/>
+        </w:rPr>
+        <w:t>6</w:t>
+      </w:r>
+      <w:r>
+        <w:rPr>
+          <w:noProof/>
+        </w:rPr>
+        <w:fldChar w:fldCharType="end"/>
+      </w:r>
+      <w:bookmarkEnd w:id="7"/>
       <w:r>
         <w:t xml:space="preserve">: A tunnel piece </w:t>
       </w:r>
@@ -3763,7 +4088,6 @@
         <w:t>.</w:t>
       </w:r>
     </w:p>
-    <w:p/>
     <w:p>
       <w:r>
         <w:t>An initial set of twelve pieces were initially determined, to which the</w:t>
@@ -3793,7 +4117,34 @@
         <w:t xml:space="preserve"> from</w:t>
       </w:r>
       <w:r>
-        <w:t xml:space="preserve"> (see Figure 7).</w:t>
+        <w:t xml:space="preserve"> (see</w:t>
+      </w:r>
+      <w:r>
+        <w:t xml:space="preserve"> </w:t>
+      </w:r>
+      <w:r>
+        <w:fldChar w:fldCharType="begin"/>
+      </w:r>
+      <w:r>
+        <w:instrText xml:space="preserve"> REF _Ref127992076 \h </w:instrText>
+      </w:r>
+      <w:r>
+        <w:fldChar w:fldCharType="separate"/>
+      </w:r>
+      <w:r>
+        <w:t xml:space="preserve">Figure </w:t>
+      </w:r>
+      <w:r>
+        <w:rPr>
+          <w:noProof/>
+        </w:rPr>
+        <w:t>7</w:t>
+      </w:r>
+      <w:r>
+        <w:fldChar w:fldCharType="end"/>
+      </w:r>
+      <w:r>
+        <w:t>).</w:t>
       </w:r>
       <w:r>
         <w:t xml:space="preserve"> These pieces and their associated characteristics are stored in a single JSON file, accessible to different parts of the program.</w:t>
@@ -3866,17 +4217,32 @@
       <w:pPr>
         <w:pStyle w:val="Caption"/>
       </w:pPr>
+      <w:bookmarkStart w:id="8" w:name="_Ref127992076"/>
       <w:r>
         <w:t xml:space="preserve">Figure </w:t>
       </w:r>
-      <w:fldSimple w:instr=" SEQ Figure \* ARABIC ">
-        <w:r>
-          <w:rPr>
-            <w:noProof/>
-          </w:rPr>
-          <w:t>7</w:t>
-        </w:r>
-      </w:fldSimple>
+      <w:r>
+        <w:fldChar w:fldCharType="begin"/>
+      </w:r>
+      <w:r>
+        <w:instrText xml:space="preserve"> SEQ Figure \* ARABIC </w:instrText>
+      </w:r>
+      <w:r>
+        <w:fldChar w:fldCharType="separate"/>
+      </w:r>
+      <w:r>
+        <w:rPr>
+          <w:noProof/>
+        </w:rPr>
+        <w:t>7</w:t>
+      </w:r>
+      <w:r>
+        <w:rPr>
+          <w:noProof/>
+        </w:rPr>
+        <w:fldChar w:fldCharType="end"/>
+      </w:r>
+      <w:bookmarkEnd w:id="8"/>
       <w:r>
         <w:t>: Table of currently available pieces.</w:t>
       </w:r>
@@ -3906,22 +4272,27 @@
       <w:pPr>
         <w:pStyle w:val="Heading1"/>
       </w:pPr>
-      <w:bookmarkStart w:id="2" w:name="_Toc127977432"/>
+      <w:bookmarkStart w:id="9" w:name="_Toc127977432"/>
       <w:r>
         <w:lastRenderedPageBreak/>
         <w:t>User interface</w:t>
       </w:r>
-      <w:bookmarkEnd w:id="2"/>
+      <w:bookmarkEnd w:id="9"/>
     </w:p>
     <w:p>
       <w:pPr>
         <w:pStyle w:val="Heading2"/>
       </w:pPr>
-      <w:bookmarkStart w:id="3" w:name="_Toc127977433"/>
-      <w:r>
-        <w:t>Tools used</w:t>
-      </w:r>
-      <w:bookmarkEnd w:id="3"/>
+      <w:bookmarkStart w:id="10" w:name="_Toc127977433"/>
+      <w:r>
+        <w:t xml:space="preserve">Tools </w:t>
+      </w:r>
+      <w:proofErr w:type="gramStart"/>
+      <w:r>
+        <w:t>used</w:t>
+      </w:r>
+      <w:bookmarkEnd w:id="10"/>
+      <w:proofErr w:type="gramEnd"/>
     </w:p>
     <w:p>
       <w:r>
@@ -4155,7 +4526,34 @@
         <w:t xml:space="preserve">. The initial display </w:t>
       </w:r>
       <w:r>
-        <w:t>is shown in Figure 8.</w:t>
+        <w:t>is shown in</w:t>
+      </w:r>
+      <w:r>
+        <w:t xml:space="preserve"> </w:t>
+      </w:r>
+      <w:r>
+        <w:fldChar w:fldCharType="begin"/>
+      </w:r>
+      <w:r>
+        <w:instrText xml:space="preserve"> REF _Ref127992094 \h </w:instrText>
+      </w:r>
+      <w:r>
+        <w:fldChar w:fldCharType="separate"/>
+      </w:r>
+      <w:r>
+        <w:t xml:space="preserve">Figure </w:t>
+      </w:r>
+      <w:r>
+        <w:rPr>
+          <w:noProof/>
+        </w:rPr>
+        <w:t>8</w:t>
+      </w:r>
+      <w:r>
+        <w:fldChar w:fldCharType="end"/>
+      </w:r>
+      <w:r>
+        <w:t>.</w:t>
       </w:r>
     </w:p>
     <w:p>
@@ -4210,17 +4608,32 @@
       <w:pPr>
         <w:pStyle w:val="Caption"/>
       </w:pPr>
+      <w:bookmarkStart w:id="11" w:name="_Ref127992094"/>
       <w:r>
         <w:t xml:space="preserve">Figure </w:t>
       </w:r>
-      <w:fldSimple w:instr=" SEQ Figure \* ARABIC ">
-        <w:r>
-          <w:rPr>
-            <w:noProof/>
-          </w:rPr>
-          <w:t>8</w:t>
-        </w:r>
-      </w:fldSimple>
+      <w:r>
+        <w:fldChar w:fldCharType="begin"/>
+      </w:r>
+      <w:r>
+        <w:instrText xml:space="preserve"> SEQ Figure \* ARABIC </w:instrText>
+      </w:r>
+      <w:r>
+        <w:fldChar w:fldCharType="separate"/>
+      </w:r>
+      <w:r>
+        <w:rPr>
+          <w:noProof/>
+        </w:rPr>
+        <w:t>8</w:t>
+      </w:r>
+      <w:r>
+        <w:rPr>
+          <w:noProof/>
+        </w:rPr>
+        <w:fldChar w:fldCharType="end"/>
+      </w:r>
+      <w:bookmarkEnd w:id="11"/>
       <w:r>
         <w:t>: Initial display of a generated track on a HTML5 Canvas. The Bezier curve of each piece was made visible at this stage</w:t>
       </w:r>
@@ -4253,7 +4666,31 @@
         <w:t>real BRIO™ pieces.</w:t>
       </w:r>
       <w:r>
-        <w:t xml:space="preserve"> Figure 9 shows an example of track displayed on screen after these improvements were made.</w:t>
+        <w:t xml:space="preserve"> </w:t>
+      </w:r>
+      <w:r>
+        <w:fldChar w:fldCharType="begin"/>
+      </w:r>
+      <w:r>
+        <w:instrText xml:space="preserve"> REF _Ref127992106 \h </w:instrText>
+      </w:r>
+      <w:r>
+        <w:fldChar w:fldCharType="separate"/>
+      </w:r>
+      <w:r>
+        <w:t xml:space="preserve">Figure </w:t>
+      </w:r>
+      <w:r>
+        <w:rPr>
+          <w:noProof/>
+        </w:rPr>
+        <w:t>9</w:t>
+      </w:r>
+      <w:r>
+        <w:fldChar w:fldCharType="end"/>
+      </w:r>
+      <w:r>
+        <w:t xml:space="preserve"> shows an example of track displayed on screen after these improvements were made.</w:t>
       </w:r>
     </w:p>
     <w:p/>
@@ -4309,17 +4746,32 @@
       <w:pPr>
         <w:pStyle w:val="Caption"/>
       </w:pPr>
+      <w:bookmarkStart w:id="12" w:name="_Ref127992106"/>
       <w:r>
         <w:t xml:space="preserve">Figure </w:t>
       </w:r>
-      <w:fldSimple w:instr=" SEQ Figure \* ARABIC ">
-        <w:r>
-          <w:rPr>
-            <w:noProof/>
-          </w:rPr>
-          <w:t>9</w:t>
-        </w:r>
-      </w:fldSimple>
+      <w:r>
+        <w:fldChar w:fldCharType="begin"/>
+      </w:r>
+      <w:r>
+        <w:instrText xml:space="preserve"> SEQ Figure \* ARABIC </w:instrText>
+      </w:r>
+      <w:r>
+        <w:fldChar w:fldCharType="separate"/>
+      </w:r>
+      <w:r>
+        <w:rPr>
+          <w:noProof/>
+        </w:rPr>
+        <w:t>9</w:t>
+      </w:r>
+      <w:r>
+        <w:rPr>
+          <w:noProof/>
+        </w:rPr>
+        <w:fldChar w:fldCharType="end"/>
+      </w:r>
+      <w:bookmarkEnd w:id="12"/>
       <w:r>
         <w:t>: Example of a track displayed on screen, with the addition of connectors and a colour coding for pieces.</w:t>
       </w:r>
@@ -4345,10 +4797,51 @@
         <w:t xml:space="preserve"> </w:t>
       </w:r>
       <w:r>
-        <w:t>Pieces are still coloured depending on their ID, but outlined in a colour specific to their level.</w:t>
-      </w:r>
-      <w:r>
-        <w:t xml:space="preserve"> An example of a multi-level track with colour-coded outlines is shown in Figure 10.</w:t>
+        <w:t xml:space="preserve">Pieces are still coloured depending on their </w:t>
+      </w:r>
+      <w:proofErr w:type="gramStart"/>
+      <w:r>
+        <w:t>ID, but</w:t>
+      </w:r>
+      <w:proofErr w:type="gramEnd"/>
+      <w:r>
+        <w:t xml:space="preserve"> outlined in a colour specific to their level.</w:t>
+      </w:r>
+      <w:r>
+        <w:t xml:space="preserve"> An example of a multi-level track with colour-coded outlines is shown </w:t>
+      </w:r>
+      <w:r>
+        <w:t>i</w:t>
+      </w:r>
+      <w:r>
+        <w:t>n</w:t>
+      </w:r>
+      <w:r>
+        <w:t xml:space="preserve"> </w:t>
+      </w:r>
+      <w:r>
+        <w:fldChar w:fldCharType="begin"/>
+      </w:r>
+      <w:r>
+        <w:instrText xml:space="preserve"> REF _Ref127992117 \h </w:instrText>
+      </w:r>
+      <w:r>
+        <w:fldChar w:fldCharType="separate"/>
+      </w:r>
+      <w:r>
+        <w:t xml:space="preserve">Figure </w:t>
+      </w:r>
+      <w:r>
+        <w:rPr>
+          <w:noProof/>
+        </w:rPr>
+        <w:t>10</w:t>
+      </w:r>
+      <w:r>
+        <w:fldChar w:fldCharType="end"/>
+      </w:r>
+      <w:r>
+        <w:t>.</w:t>
       </w:r>
     </w:p>
     <w:p>
@@ -4403,17 +4896,32 @@
       <w:pPr>
         <w:pStyle w:val="Caption"/>
       </w:pPr>
+      <w:bookmarkStart w:id="13" w:name="_Ref127992117"/>
       <w:r>
         <w:t xml:space="preserve">Figure </w:t>
       </w:r>
-      <w:fldSimple w:instr=" SEQ Figure \* ARABIC ">
-        <w:r>
-          <w:rPr>
-            <w:noProof/>
-          </w:rPr>
-          <w:t>10</w:t>
-        </w:r>
-      </w:fldSimple>
+      <w:r>
+        <w:fldChar w:fldCharType="begin"/>
+      </w:r>
+      <w:r>
+        <w:instrText xml:space="preserve"> SEQ Figure \* ARABIC </w:instrText>
+      </w:r>
+      <w:r>
+        <w:fldChar w:fldCharType="separate"/>
+      </w:r>
+      <w:r>
+        <w:rPr>
+          <w:noProof/>
+        </w:rPr>
+        <w:t>10</w:t>
+      </w:r>
+      <w:r>
+        <w:rPr>
+          <w:noProof/>
+        </w:rPr>
+        <w:fldChar w:fldCharType="end"/>
+      </w:r>
+      <w:bookmarkEnd w:id="13"/>
       <w:r>
         <w:t>: A three-level circuit, with pieces placed on level 1 outlined in black, level 2 in blue and level 3 in yellow.</w:t>
       </w:r>
@@ -4442,7 +4950,15 @@
         <w:t>as a list of piece objects</w:t>
       </w:r>
       <w:r>
-        <w:t>, sorted in no particular order.</w:t>
+        <w:t xml:space="preserve">, sorted in no </w:t>
+      </w:r>
+      <w:proofErr w:type="gramStart"/>
+      <w:r>
+        <w:t>particular order</w:t>
+      </w:r>
+      <w:proofErr w:type="gramEnd"/>
+      <w:r>
+        <w:t>.</w:t>
       </w:r>
       <w:r>
         <w:t xml:space="preserve"> </w:t>
@@ -4493,7 +5009,31 @@
         <w:t xml:space="preserve"> others</w:t>
       </w:r>
       <w:r>
-        <w:t xml:space="preserve"> (see Figure 11)</w:t>
+        <w:t xml:space="preserve"> (see </w:t>
+      </w:r>
+      <w:r>
+        <w:fldChar w:fldCharType="begin"/>
+      </w:r>
+      <w:r>
+        <w:instrText xml:space="preserve"> REF _Ref127992130 \h </w:instrText>
+      </w:r>
+      <w:r>
+        <w:fldChar w:fldCharType="separate"/>
+      </w:r>
+      <w:r>
+        <w:t xml:space="preserve">Figure </w:t>
+      </w:r>
+      <w:r>
+        <w:rPr>
+          <w:noProof/>
+        </w:rPr>
+        <w:t>11</w:t>
+      </w:r>
+      <w:r>
+        <w:fldChar w:fldCharType="end"/>
+      </w:r>
+      <w:r>
+        <w:t>)</w:t>
       </w:r>
       <w:r>
         <w:t>.</w:t>
@@ -4502,7 +5042,34 @@
         <w:t xml:space="preserve"> This problem was addressed by making use of a simple technique called the Painter’s algorithm</w:t>
       </w:r>
       <w:r>
-        <w:t xml:space="preserve"> (see Figure 12)</w:t>
+        <w:t xml:space="preserve"> (see</w:t>
+      </w:r>
+      <w:r>
+        <w:t xml:space="preserve"> </w:t>
+      </w:r>
+      <w:r>
+        <w:fldChar w:fldCharType="begin"/>
+      </w:r>
+      <w:r>
+        <w:instrText xml:space="preserve"> REF _Ref127992137 \h </w:instrText>
+      </w:r>
+      <w:r>
+        <w:fldChar w:fldCharType="separate"/>
+      </w:r>
+      <w:r>
+        <w:t xml:space="preserve">Figure </w:t>
+      </w:r>
+      <w:r>
+        <w:rPr>
+          <w:noProof/>
+        </w:rPr>
+        <w:t>12</w:t>
+      </w:r>
+      <w:r>
+        <w:fldChar w:fldCharType="end"/>
+      </w:r>
+      <w:r>
+        <w:t>)</w:t>
       </w:r>
       <w:r>
         <w:t>.</w:t>
@@ -4619,17 +5186,32 @@
       <w:pPr>
         <w:pStyle w:val="Caption"/>
       </w:pPr>
+      <w:bookmarkStart w:id="14" w:name="_Ref127992130"/>
       <w:r>
         <w:t xml:space="preserve">Figure </w:t>
       </w:r>
-      <w:fldSimple w:instr=" SEQ Figure \* ARABIC ">
-        <w:r>
-          <w:rPr>
-            <w:noProof/>
-          </w:rPr>
-          <w:t>11</w:t>
-        </w:r>
-      </w:fldSimple>
+      <w:r>
+        <w:fldChar w:fldCharType="begin"/>
+      </w:r>
+      <w:r>
+        <w:instrText xml:space="preserve"> SEQ Figure \* ARABIC </w:instrText>
+      </w:r>
+      <w:r>
+        <w:fldChar w:fldCharType="separate"/>
+      </w:r>
+      <w:r>
+        <w:rPr>
+          <w:noProof/>
+        </w:rPr>
+        <w:t>11</w:t>
+      </w:r>
+      <w:r>
+        <w:rPr>
+          <w:noProof/>
+        </w:rPr>
+        <w:fldChar w:fldCharType="end"/>
+      </w:r>
+      <w:bookmarkEnd w:id="14"/>
       <w:r>
         <w:t>: Example of</w:t>
       </w:r>
@@ -4704,17 +5286,32 @@
       <w:pPr>
         <w:pStyle w:val="Caption"/>
       </w:pPr>
+      <w:bookmarkStart w:id="15" w:name="_Ref127992137"/>
       <w:r>
         <w:t xml:space="preserve">Figure </w:t>
       </w:r>
-      <w:fldSimple w:instr=" SEQ Figure \* ARABIC ">
-        <w:r>
-          <w:rPr>
-            <w:noProof/>
-          </w:rPr>
-          <w:t>12</w:t>
-        </w:r>
-      </w:fldSimple>
+      <w:r>
+        <w:fldChar w:fldCharType="begin"/>
+      </w:r>
+      <w:r>
+        <w:instrText xml:space="preserve"> SEQ Figure \* ARABIC </w:instrText>
+      </w:r>
+      <w:r>
+        <w:fldChar w:fldCharType="separate"/>
+      </w:r>
+      <w:r>
+        <w:rPr>
+          <w:noProof/>
+        </w:rPr>
+        <w:t>12</w:t>
+      </w:r>
+      <w:r>
+        <w:rPr>
+          <w:noProof/>
+        </w:rPr>
+        <w:fldChar w:fldCharType="end"/>
+      </w:r>
+      <w:bookmarkEnd w:id="15"/>
       <w:r>
         <w:t>: Same portion of track as the one displayed on Figure 11, with the addition of the Painter's algorithm, solving clipping issues.</w:t>
       </w:r>
@@ -4927,7 +5524,15 @@
         </w:numPr>
       </w:pPr>
       <w:r>
-        <w:t>Way in which the users can interact with the canvas only works on laptop, and is easiest used with a physical mouse.</w:t>
+        <w:t xml:space="preserve">Way in which the users can interact with the canvas only works on </w:t>
+      </w:r>
+      <w:proofErr w:type="gramStart"/>
+      <w:r>
+        <w:t>laptop, and</w:t>
+      </w:r>
+      <w:proofErr w:type="gramEnd"/>
+      <w:r>
+        <w:t xml:space="preserve"> is easiest used with a physical mouse.</w:t>
       </w:r>
       <w:r>
         <w:t xml:space="preserve"> Tracks can still be generated on mobile devices but hardly visualisable.</w:t>
@@ -4972,8 +5577,13 @@
         </w:numPr>
       </w:pPr>
       <w:r>
-        <w:t>Sorting of elements to pain first, to paint in order</w:t>
-      </w:r>
+        <w:t xml:space="preserve">Sorting of elements to pain first, to paint in </w:t>
+      </w:r>
+      <w:proofErr w:type="gramStart"/>
+      <w:r>
+        <w:t>order</w:t>
+      </w:r>
+      <w:proofErr w:type="gramEnd"/>
     </w:p>
     <w:p>
       <w:pPr>
@@ -5033,12 +5643,12 @@
       <w:r>
         <w:br w:type="page"/>
       </w:r>
-      <w:bookmarkStart w:id="4" w:name="_Toc127977434"/>
+      <w:bookmarkStart w:id="16" w:name="_Toc127977434"/>
       <w:r>
         <w:lastRenderedPageBreak/>
         <w:t>Track-Generation</w:t>
       </w:r>
-      <w:bookmarkEnd w:id="4"/>
+      <w:bookmarkEnd w:id="16"/>
     </w:p>
     <w:p>
       <w:r>
@@ -5047,9 +5657,11 @@
       <w:r>
         <w:t xml:space="preserve">BRIO™ track layouts </w:t>
       </w:r>
+      <w:proofErr w:type="gramStart"/>
       <w:r>
         <w:t>is</w:t>
       </w:r>
+      <w:proofErr w:type="gramEnd"/>
       <w:r>
         <w:t xml:space="preserve"> detailed.</w:t>
       </w:r>
@@ -5122,7 +5734,15 @@
     </w:p>
     <w:p>
       <w:r>
-        <w:t>Each individual BRIO™ piece picked by the user is represented as a C++ object. The classes used in the C++ backend are detailed in the UML diagram shown in figure … . The set of all pieces is kept in a single C++ vector. A flag is kept on each piece, keeping track of whether it is placed or not.</w:t>
+        <w:t xml:space="preserve">Each individual BRIO™ piece picked by the user is represented as a C++ object. The classes used in the C++ backend are detailed in the UML diagram shown in figure </w:t>
+      </w:r>
+      <w:proofErr w:type="gramStart"/>
+      <w:r>
+        <w:t>… .</w:t>
+      </w:r>
+      <w:proofErr w:type="gramEnd"/>
+      <w:r>
+        <w:t xml:space="preserve"> The set of all pieces is kept in a single C++ vector. A flag is kept on each piece, keeping track of whether it is placed or not.</w:t>
       </w:r>
     </w:p>
     <w:p>
@@ -5149,10 +5769,19 @@
     </w:p>
     <w:p>
       <w:r>
-        <w:t>The second piece is then rotated around its connector until the two pieces’ connectors align and are in opposite directions. The piece then gets translated to a position where the two connectors touch each other.</w:t>
-      </w:r>
-    </w:p>
-    <w:p>
+        <w:t xml:space="preserve">To connect the two pieces, the </w:t>
+      </w:r>
+      <w:r>
+        <w:t>second piece is rotated around its connector until the two pieces’ connectors align and are in opposite directions. The piece then gets translated to a position where the two connectors touch each other.</w:t>
+      </w:r>
+    </w:p>
+    <w:p>
+      <w:r>
+        <w:t>Vector translations and rotations are necessary to change the position of pieces. Translations are trivially done by adding or subtracting vectors together.</w:t>
+      </w:r>
+      <w:r>
+        <w:t xml:space="preserve"> </w:t>
+      </w:r>
       <w:r>
         <w:t xml:space="preserve">To rotate a piece, each one of its OBBs and connector’s position vertices </w:t>
       </w:r>
@@ -5163,21 +5792,349 @@
         <w:t xml:space="preserve">function. This </w:t>
       </w:r>
       <w:r>
-        <w:t xml:space="preserve">translates the vector’s coordinates by the rotation point’s coordinates. Then, </w:t>
+        <w:t>translates the vector’s coordinates by</w:t>
+      </w:r>
+      <w:r>
+        <w:t xml:space="preserve"> the opposite of the</w:t>
+      </w:r>
+      <w:r>
+        <w:t xml:space="preserve"> rotation point’s coordinates. Then, </w:t>
       </w:r>
       <w:r>
         <w:t xml:space="preserve">the vector is multiplied by the following rotation matrix: </w:t>
       </w:r>
     </w:p>
+    <w:p>
+      <m:oMathPara>
+        <m:oMath>
+          <m:r>
+            <w:rPr>
+              <w:rFonts w:ascii="Cambria Math" w:hAnsi="Cambria Math"/>
+            </w:rPr>
+            <m:t>R(</m:t>
+          </m:r>
+          <m:r>
+            <w:rPr>
+              <w:rFonts w:ascii="Cambria Math" w:hAnsi="Cambria Math"/>
+            </w:rPr>
+            <m:t>θ</m:t>
+          </m:r>
+          <m:r>
+            <w:rPr>
+              <w:rFonts w:ascii="Cambria Math" w:hAnsi="Cambria Math"/>
+            </w:rPr>
+            <m:t>)=</m:t>
+          </m:r>
+          <m:d>
+            <m:dPr>
+              <m:begChr m:val="["/>
+              <m:endChr m:val="]"/>
+              <m:ctrlPr>
+                <w:rPr>
+                  <w:rFonts w:ascii="Cambria Math" w:hAnsi="Cambria Math"/>
+                  <w:i/>
+                </w:rPr>
+              </m:ctrlPr>
+            </m:dPr>
+            <m:e>
+              <m:m>
+                <m:mPr>
+                  <m:mcs>
+                    <m:mc>
+                      <m:mcPr>
+                        <m:count m:val="2"/>
+                        <m:mcJc m:val="center"/>
+                      </m:mcPr>
+                    </m:mc>
+                  </m:mcs>
+                  <m:ctrlPr>
+                    <w:rPr>
+                      <w:rFonts w:ascii="Cambria Math" w:hAnsi="Cambria Math"/>
+                      <w:i/>
+                    </w:rPr>
+                  </m:ctrlPr>
+                </m:mPr>
+                <m:mr>
+                  <m:e>
+                    <m:r>
+                      <w:rPr>
+                        <w:rFonts w:ascii="Cambria Math" w:hAnsi="Cambria Math"/>
+                      </w:rPr>
+                      <m:t>cos</m:t>
+                    </m:r>
+                    <m:d>
+                      <m:dPr>
+                        <m:ctrlPr>
+                          <w:rPr>
+                            <w:rFonts w:ascii="Cambria Math" w:hAnsi="Cambria Math"/>
+                            <w:i/>
+                          </w:rPr>
+                        </m:ctrlPr>
+                      </m:dPr>
+                      <m:e>
+                        <m:r>
+                          <w:rPr>
+                            <w:rFonts w:ascii="Cambria Math" w:hAnsi="Cambria Math"/>
+                          </w:rPr>
+                          <m:t>θ</m:t>
+                        </m:r>
+                      </m:e>
+                    </m:d>
+                  </m:e>
+                  <m:e>
+                    <m:r>
+                      <w:rPr>
+                        <w:rFonts w:ascii="Cambria Math" w:hAnsi="Cambria Math"/>
+                      </w:rPr>
+                      <m:t>-sin</m:t>
+                    </m:r>
+                    <m:d>
+                      <m:dPr>
+                        <m:ctrlPr>
+                          <w:rPr>
+                            <w:rFonts w:ascii="Cambria Math" w:hAnsi="Cambria Math"/>
+                            <w:i/>
+                          </w:rPr>
+                        </m:ctrlPr>
+                      </m:dPr>
+                      <m:e>
+                        <m:r>
+                          <w:rPr>
+                            <w:rFonts w:ascii="Cambria Math" w:hAnsi="Cambria Math"/>
+                          </w:rPr>
+                          <m:t>θ</m:t>
+                        </m:r>
+                      </m:e>
+                    </m:d>
+                  </m:e>
+                </m:mr>
+                <m:mr>
+                  <m:e>
+                    <m:r>
+                      <w:rPr>
+                        <w:rFonts w:ascii="Cambria Math" w:hAnsi="Cambria Math"/>
+                      </w:rPr>
+                      <m:t>sin</m:t>
+                    </m:r>
+                    <m:d>
+                      <m:dPr>
+                        <m:ctrlPr>
+                          <w:rPr>
+                            <w:rFonts w:ascii="Cambria Math" w:hAnsi="Cambria Math"/>
+                            <w:i/>
+                          </w:rPr>
+                        </m:ctrlPr>
+                      </m:dPr>
+                      <m:e>
+                        <m:r>
+                          <w:rPr>
+                            <w:rFonts w:ascii="Cambria Math" w:hAnsi="Cambria Math"/>
+                          </w:rPr>
+                          <m:t>θ</m:t>
+                        </m:r>
+                      </m:e>
+                    </m:d>
+                  </m:e>
+                  <m:e>
+                    <m:r>
+                      <w:rPr>
+                        <w:rFonts w:ascii="Cambria Math" w:hAnsi="Cambria Math"/>
+                      </w:rPr>
+                      <m:t>cos</m:t>
+                    </m:r>
+                    <m:d>
+                      <m:dPr>
+                        <m:ctrlPr>
+                          <w:rPr>
+                            <w:rFonts w:ascii="Cambria Math" w:hAnsi="Cambria Math"/>
+                            <w:i/>
+                          </w:rPr>
+                        </m:ctrlPr>
+                      </m:dPr>
+                      <m:e>
+                        <m:r>
+                          <w:rPr>
+                            <w:rFonts w:ascii="Cambria Math" w:hAnsi="Cambria Math"/>
+                          </w:rPr>
+                          <m:t>θ</m:t>
+                        </m:r>
+                      </m:e>
+                    </m:d>
+                  </m:e>
+                </m:mr>
+              </m:m>
+            </m:e>
+          </m:d>
+        </m:oMath>
+      </m:oMathPara>
+    </w:p>
+    <w:p>
+      <w:r>
+        <w:t xml:space="preserve">Finally, the vector gets </w:t>
+      </w:r>
+      <w:r>
+        <w:t>translated by the rotation point’s coordinates, completing the rotation</w:t>
+      </w:r>
+      <w:r>
+        <w:t xml:space="preserve"> around that point.</w:t>
+      </w:r>
+    </w:p>
+    <w:p>
+      <w:pPr>
+        <w:jc w:val="left"/>
+      </w:pPr>
+      <w:r>
+        <w:br w:type="page"/>
+      </w:r>
+    </w:p>
+    <w:p>
+      <w:pPr>
+        <w:pStyle w:val="Heading2"/>
+      </w:pPr>
+      <w:r>
+        <w:lastRenderedPageBreak/>
+        <w:t>Collisions</w:t>
+      </w:r>
+    </w:p>
+    <w:p>
+      <w:r>
+        <w:t>After connecting a piece to the end of the generated track, the algorithm checks for collisions between the newly placed piece and all the other pieces.</w:t>
+      </w:r>
+      <w:r>
+        <w:t xml:space="preserve"> The direct neighbour to the piece is ignored from collision computations. This is a requirement that comes from the approximation of pieces using OBBs</w:t>
+      </w:r>
+      <w:r>
+        <w:t xml:space="preserve"> </w:t>
+      </w:r>
+      <w:r>
+        <w:t>–</w:t>
+      </w:r>
+      <w:r>
+        <w:t xml:space="preserve"> </w:t>
+      </w:r>
+      <w:r>
+        <w:t xml:space="preserve">the OBBs of two connected pieces </w:t>
+      </w:r>
+      <w:r>
+        <w:t>are allowed to overlap slightly.</w:t>
+      </w:r>
+      <w:r>
+        <w:t xml:space="preserve"> This is shown in</w:t>
+      </w:r>
+      <w:r>
+        <w:t xml:space="preserve"> </w:t>
+      </w:r>
+      <w:r>
+        <w:fldChar w:fldCharType="begin"/>
+      </w:r>
+      <w:r>
+        <w:instrText xml:space="preserve"> REF _Ref127991962 \h </w:instrText>
+      </w:r>
+      <w:r>
+        <w:fldChar w:fldCharType="separate"/>
+      </w:r>
+      <w:r>
+        <w:t xml:space="preserve">Figure </w:t>
+      </w:r>
+      <w:r>
+        <w:rPr>
+          <w:noProof/>
+        </w:rPr>
+        <w:t>13</w:t>
+      </w:r>
+      <w:r>
+        <w:fldChar w:fldCharType="end"/>
+      </w:r>
+      <w:r>
+        <w:t>.</w:t>
+      </w:r>
+    </w:p>
     <w:p/>
-    <w:p/>
-    <w:p>
-      <w:pPr>
-        <w:pStyle w:val="Heading2"/>
-      </w:pPr>
-      <w:r>
-        <w:t>Collisions</w:t>
-      </w:r>
+    <w:p>
+      <w:pPr>
+        <w:keepNext/>
+        <w:jc w:val="center"/>
+      </w:pPr>
+      <w:r>
+        <w:rPr>
+          <w:noProof/>
+        </w:rPr>
+        <w:drawing>
+          <wp:inline distT="0" distB="0" distL="0" distR="0" wp14:anchorId="3A2CF297" wp14:editId="3593500E">
+            <wp:extent cx="4305300" cy="3092450"/>
+            <wp:effectExtent l="0" t="0" r="0" b="0"/>
+            <wp:docPr id="9" name="Picture 9" descr="A close-up of a cell phone&#10;&#10;Description automatically generated with low confidence"/>
+            <wp:cNvGraphicFramePr>
+              <a:graphicFrameLocks xmlns:a="http://schemas.openxmlformats.org/drawingml/2006/main" noChangeAspect="1"/>
+            </wp:cNvGraphicFramePr>
+            <a:graphic xmlns:a="http://schemas.openxmlformats.org/drawingml/2006/main">
+              <a:graphicData uri="http://schemas.openxmlformats.org/drawingml/2006/picture">
+                <pic:pic xmlns:pic="http://schemas.openxmlformats.org/drawingml/2006/picture">
+                  <pic:nvPicPr>
+                    <pic:cNvPr id="9" name="Picture 9" descr="A close-up of a cell phone&#10;&#10;Description automatically generated with low confidence"/>
+                    <pic:cNvPicPr/>
+                  </pic:nvPicPr>
+                  <pic:blipFill>
+                    <a:blip r:embed="rId22">
+                      <a:extLst>
+                        <a:ext uri="{28A0092B-C50C-407E-A947-70E740481C1C}">
+                          <a14:useLocalDpi xmlns:a14="http://schemas.microsoft.com/office/drawing/2010/main" val="0"/>
+                        </a:ext>
+                      </a:extLst>
+                    </a:blip>
+                    <a:stretch>
+                      <a:fillRect/>
+                    </a:stretch>
+                  </pic:blipFill>
+                  <pic:spPr>
+                    <a:xfrm>
+                      <a:off x="0" y="0"/>
+                      <a:ext cx="4305300" cy="3092450"/>
+                    </a:xfrm>
+                    <a:prstGeom prst="rect">
+                      <a:avLst/>
+                    </a:prstGeom>
+                  </pic:spPr>
+                </pic:pic>
+              </a:graphicData>
+            </a:graphic>
+          </wp:inline>
+        </w:drawing>
+      </w:r>
+    </w:p>
+    <w:p>
+      <w:pPr>
+        <w:pStyle w:val="Caption"/>
+        <w:jc w:val="center"/>
+      </w:pPr>
+      <w:bookmarkStart w:id="17" w:name="_Ref127991953"/>
+      <w:bookmarkStart w:id="18" w:name="_Ref127991962"/>
+      <w:r>
+        <w:t xml:space="preserve">Figure </w:t>
+      </w:r>
+      <w:r>
+        <w:fldChar w:fldCharType="begin"/>
+      </w:r>
+      <w:r>
+        <w:instrText xml:space="preserve"> SEQ Figure \* ARABIC </w:instrText>
+      </w:r>
+      <w:r>
+        <w:fldChar w:fldCharType="separate"/>
+      </w:r>
+      <w:r>
+        <w:rPr>
+          <w:noProof/>
+        </w:rPr>
+        <w:t>13</w:t>
+      </w:r>
+      <w:r>
+        <w:fldChar w:fldCharType="end"/>
+      </w:r>
+      <w:bookmarkEnd w:id="18"/>
+      <w:r>
+        <w:t>: Connected pieces slightly overlapping. The overlap is shown as a red-striped triangle.</w:t>
+      </w:r>
+      <w:bookmarkEnd w:id="17"/>
     </w:p>
     <w:p>
       <w:pPr>
@@ -5304,7 +6261,7 @@
         <w:br w:type="page"/>
       </w:r>
     </w:p>
-    <w:bookmarkStart w:id="5" w:name="_Toc127977435" w:displacedByCustomXml="next"/>
+    <w:bookmarkStart w:id="19" w:name="_Toc127977435" w:displacedByCustomXml="next"/>
     <w:sdt>
       <w:sdtPr>
         <w:rPr>
@@ -5333,7 +6290,7 @@
           <w:r>
             <w:t>References</w:t>
           </w:r>
-          <w:bookmarkEnd w:id="5"/>
+          <w:bookmarkEnd w:id="19"/>
         </w:p>
         <w:sdt>
           <w:sdtPr>
@@ -7549,7 +8506,6 @@
   <w:style w:type="character" w:default="1" w:styleId="DefaultParagraphFont">
     <w:name w:val="Default Paragraph Font"/>
     <w:uiPriority w:val="1"/>
-    <w:semiHidden/>
     <w:unhideWhenUsed/>
   </w:style>
   <w:style w:type="table" w:default="1" w:styleId="TableNormal">
@@ -8434,21 +9390,6 @@
 </file>
 
 <file path=customXml/item2.xml><?xml version="1.0" encoding="utf-8"?>
-<?mso-contentType ?>
-<FormTemplates xmlns="http://schemas.microsoft.com/sharepoint/v3/contenttype/forms">
-  <Display>DocumentLibraryForm</Display>
-  <Edit>DocumentLibraryForm</Edit>
-  <New>DocumentLibraryForm</New>
-</FormTemplates>
-</file>
-
-<file path=customXml/item3.xml><?xml version="1.0" encoding="utf-8"?>
-<p:properties xmlns:p="http://schemas.microsoft.com/office/2006/metadata/properties" xmlns:xsi="http://www.w3.org/2001/XMLSchema-instance" xmlns:pc="http://schemas.microsoft.com/office/infopath/2007/PartnerControls">
-  <documentManagement/>
-</p:properties>
-</file>
-
-<file path=customXml/item4.xml><?xml version="1.0" encoding="utf-8"?>
 <ct:contentTypeSchema xmlns:ct="http://schemas.microsoft.com/office/2006/metadata/contentType" xmlns:ma="http://schemas.microsoft.com/office/2006/metadata/properties/metaAttributes" ct:_="" ma:_="" ma:contentTypeName="Document" ma:contentTypeID="0x0101009680AD4B1B01BA4496606E2E2E37ECC9" ma:contentTypeVersion="14" ma:contentTypeDescription="Create a new document." ma:contentTypeScope="" ma:versionID="aa73f34a40542ae0df9397845d04dfc4">
   <xsd:schema xmlns:xsd="http://www.w3.org/2001/XMLSchema" xmlns:xs="http://www.w3.org/2001/XMLSchema" xmlns:p="http://schemas.microsoft.com/office/2006/metadata/properties" xmlns:ns3="73bc539c-862c-4826-b2d5-812dff1e1985" xmlns:ns4="40549d23-64d7-4c93-be7c-06aee7dfc3b1" targetNamespace="http://schemas.microsoft.com/office/2006/metadata/properties" ma:root="true" ma:fieldsID="717c2890b797f0ce6e743116d1b480c4" ns3:_="" ns4:_="">
     <xsd:import namespace="73bc539c-862c-4826-b2d5-812dff1e1985"/>
@@ -8677,6 +9618,21 @@
 </ct:contentTypeSchema>
 </file>
 
+<file path=customXml/item3.xml><?xml version="1.0" encoding="utf-8"?>
+<p:properties xmlns:p="http://schemas.microsoft.com/office/2006/metadata/properties" xmlns:xsi="http://www.w3.org/2001/XMLSchema-instance" xmlns:pc="http://schemas.microsoft.com/office/infopath/2007/PartnerControls">
+  <documentManagement/>
+</p:properties>
+</file>
+
+<file path=customXml/item4.xml><?xml version="1.0" encoding="utf-8"?>
+<?mso-contentType ?>
+<FormTemplates xmlns="http://schemas.microsoft.com/sharepoint/v3/contenttype/forms">
+  <Display>DocumentLibraryForm</Display>
+  <Edit>DocumentLibraryForm</Edit>
+  <New>DocumentLibraryForm</New>
+</FormTemplates>
+</file>
+
 <file path=customXml/itemProps1.xml><?xml version="1.0" encoding="utf-8"?>
 <ds:datastoreItem xmlns:ds="http://schemas.openxmlformats.org/officeDocument/2006/customXml" ds:itemID="{0652A33D-5FF0-4452-9E96-C446B068CDB2}">
   <ds:schemaRefs>
@@ -8686,23 +9642,6 @@
 </file>
 
 <file path=customXml/itemProps2.xml><?xml version="1.0" encoding="utf-8"?>
-<ds:datastoreItem xmlns:ds="http://schemas.openxmlformats.org/officeDocument/2006/customXml" ds:itemID="{27421F03-66B4-46A5-895C-471125DD2A6A}">
-  <ds:schemaRefs>
-    <ds:schemaRef ds:uri="http://schemas.microsoft.com/sharepoint/v3/contenttype/forms"/>
-  </ds:schemaRefs>
-</ds:datastoreItem>
-</file>
-
-<file path=customXml/itemProps3.xml><?xml version="1.0" encoding="utf-8"?>
-<ds:datastoreItem xmlns:ds="http://schemas.openxmlformats.org/officeDocument/2006/customXml" ds:itemID="{ADFF6BD5-8CEC-4EC2-B0EC-1C78CE5325CE}">
-  <ds:schemaRefs>
-    <ds:schemaRef ds:uri="http://schemas.microsoft.com/office/2006/metadata/properties"/>
-    <ds:schemaRef ds:uri="http://schemas.microsoft.com/office/infopath/2007/PartnerControls"/>
-  </ds:schemaRefs>
-</ds:datastoreItem>
-</file>
-
-<file path=customXml/itemProps4.xml><?xml version="1.0" encoding="utf-8"?>
 <ds:datastoreItem xmlns:ds="http://schemas.openxmlformats.org/officeDocument/2006/customXml" ds:itemID="{B3B5FFF4-549D-4571-B2A9-8332CCFB976A}">
   <ds:schemaRefs>
     <ds:schemaRef ds:uri="http://schemas.microsoft.com/office/2006/metadata/contentType"/>
@@ -8719,4 +9658,21 @@
     <ds:schemaRef ds:uri="http://schemas.microsoft.com/internal/obd"/>
   </ds:schemaRefs>
 </ds:datastoreItem>
+</file>
+
+<file path=customXml/itemProps3.xml><?xml version="1.0" encoding="utf-8"?>
+<ds:datastoreItem xmlns:ds="http://schemas.openxmlformats.org/officeDocument/2006/customXml" ds:itemID="{ADFF6BD5-8CEC-4EC2-B0EC-1C78CE5325CE}">
+  <ds:schemaRefs>
+    <ds:schemaRef ds:uri="http://schemas.microsoft.com/office/2006/metadata/properties"/>
+    <ds:schemaRef ds:uri="http://schemas.microsoft.com/office/infopath/2007/PartnerControls"/>
+  </ds:schemaRefs>
+</ds:datastoreItem>
+</file>
+
+<file path=customXml/itemProps4.xml><?xml version="1.0" encoding="utf-8"?>
+<ds:datastoreItem xmlns:ds="http://schemas.openxmlformats.org/officeDocument/2006/customXml" ds:itemID="{27421F03-66B4-46A5-895C-471125DD2A6A}">
+  <ds:schemaRefs>
+    <ds:schemaRef ds:uri="http://schemas.microsoft.com/sharepoint/v3/contenttype/forms"/>
+  </ds:schemaRefs>
+</ds:datastoreItem>
 </file>
</xml_diff>

<commit_message>
Add collisions part to report.
</commit_message>
<xml_diff>
--- a/Report.docx
+++ b/Report.docx
@@ -957,15 +957,7 @@
         <w:t xml:space="preserve">BRIO™ railway circuits from </w:t>
       </w:r>
       <w:r>
-        <w:t xml:space="preserve">sets of input pieces. Users </w:t>
-      </w:r>
-      <w:proofErr w:type="gramStart"/>
-      <w:r>
-        <w:t>are able to</w:t>
-      </w:r>
-      <w:proofErr w:type="gramEnd"/>
-      <w:r>
-        <w:t xml:space="preserve"> use </w:t>
+        <w:t xml:space="preserve">sets of input pieces. Users are able to use </w:t>
       </w:r>
       <w:r>
         <w:t xml:space="preserve">an </w:t>
@@ -1140,12 +1132,10 @@
       <w:r>
         <w:t xml:space="preserve"> </w:t>
       </w:r>
-      <w:proofErr w:type="gramStart"/>
       <w:r>
         <w:t>characteristics</w:t>
       </w:r>
       <w:bookmarkEnd w:id="1"/>
-      <w:proofErr w:type="gramEnd"/>
     </w:p>
     <w:p>
       <w:r>
@@ -1272,15 +1262,7 @@
         <w:t xml:space="preserve">Each piece should have a list of connectors, each </w:t>
       </w:r>
       <w:r>
-        <w:t xml:space="preserve">determined by a position, a </w:t>
-      </w:r>
-      <w:proofErr w:type="gramStart"/>
-      <w:r>
-        <w:t>direction</w:t>
-      </w:r>
-      <w:proofErr w:type="gramEnd"/>
-      <w:r>
-        <w:t xml:space="preserve"> and a type (male or female). This allows to connect pieces together, </w:t>
+        <w:t xml:space="preserve">determined by a position, a direction and a type (male or female). This allows to connect pieces together, </w:t>
       </w:r>
       <w:r>
         <w:t xml:space="preserve">by rotating and translating the pieces </w:t>
@@ -1837,15 +1819,7 @@
         <w:t>does</w:t>
       </w:r>
       <w:r>
-        <w:t xml:space="preserve"> a purely geometrical approach </w:t>
-      </w:r>
-      <w:proofErr w:type="gramStart"/>
-      <w:r>
-        <w:t>lead</w:t>
-      </w:r>
-      <w:proofErr w:type="gramEnd"/>
-      <w:r>
-        <w:t xml:space="preserve"> to perfectly aligned pieces, it </w:t>
+        <w:t xml:space="preserve"> a purely geometrical approach lead to perfectly aligned pieces, it </w:t>
       </w:r>
       <w:r>
         <w:t>also</w:t>
@@ -4285,14 +4259,9 @@
       </w:pPr>
       <w:bookmarkStart w:id="10" w:name="_Toc127977433"/>
       <w:r>
-        <w:t xml:space="preserve">Tools </w:t>
-      </w:r>
-      <w:proofErr w:type="gramStart"/>
-      <w:r>
-        <w:t>used</w:t>
+        <w:t>Tools used</w:t>
       </w:r>
       <w:bookmarkEnd w:id="10"/>
-      <w:proofErr w:type="gramEnd"/>
     </w:p>
     <w:p>
       <w:r>
@@ -4797,15 +4766,7 @@
         <w:t xml:space="preserve"> </w:t>
       </w:r>
       <w:r>
-        <w:t xml:space="preserve">Pieces are still coloured depending on their </w:t>
-      </w:r>
-      <w:proofErr w:type="gramStart"/>
-      <w:r>
-        <w:t>ID, but</w:t>
-      </w:r>
-      <w:proofErr w:type="gramEnd"/>
-      <w:r>
-        <w:t xml:space="preserve"> outlined in a colour specific to their level.</w:t>
+        <w:t>Pieces are still coloured depending on their ID, but outlined in a colour specific to their level.</w:t>
       </w:r>
       <w:r>
         <w:t xml:space="preserve"> An example of a multi-level track with colour-coded outlines is shown </w:t>
@@ -4950,15 +4911,7 @@
         <w:t>as a list of piece objects</w:t>
       </w:r>
       <w:r>
-        <w:t xml:space="preserve">, sorted in no </w:t>
-      </w:r>
-      <w:proofErr w:type="gramStart"/>
-      <w:r>
-        <w:t>particular order</w:t>
-      </w:r>
-      <w:proofErr w:type="gramEnd"/>
-      <w:r>
-        <w:t>.</w:t>
+        <w:t>, sorted in no particular order.</w:t>
       </w:r>
       <w:r>
         <w:t xml:space="preserve"> </w:t>
@@ -5524,15 +5477,7 @@
         </w:numPr>
       </w:pPr>
       <w:r>
-        <w:t xml:space="preserve">Way in which the users can interact with the canvas only works on </w:t>
-      </w:r>
-      <w:proofErr w:type="gramStart"/>
-      <w:r>
-        <w:t>laptop, and</w:t>
-      </w:r>
-      <w:proofErr w:type="gramEnd"/>
-      <w:r>
-        <w:t xml:space="preserve"> is easiest used with a physical mouse.</w:t>
+        <w:t>Way in which the users can interact with the canvas only works on laptop, and is easiest used with a physical mouse.</w:t>
       </w:r>
       <w:r>
         <w:t xml:space="preserve"> Tracks can still be generated on mobile devices but hardly visualisable.</w:t>
@@ -5577,13 +5522,8 @@
         </w:numPr>
       </w:pPr>
       <w:r>
-        <w:t xml:space="preserve">Sorting of elements to pain first, to paint in </w:t>
-      </w:r>
-      <w:proofErr w:type="gramStart"/>
-      <w:r>
-        <w:t>order</w:t>
-      </w:r>
-      <w:proofErr w:type="gramEnd"/>
+        <w:t>Sorting of elements to pain first, to paint in order</w:t>
+      </w:r>
     </w:p>
     <w:p>
       <w:pPr>
@@ -5657,11 +5597,9 @@
       <w:r>
         <w:t xml:space="preserve">BRIO™ track layouts </w:t>
       </w:r>
-      <w:proofErr w:type="gramStart"/>
       <w:r>
         <w:t>is</w:t>
       </w:r>
-      <w:proofErr w:type="gramEnd"/>
       <w:r>
         <w:t xml:space="preserve"> detailed.</w:t>
       </w:r>
@@ -5734,15 +5672,7 @@
     </w:p>
     <w:p>
       <w:r>
-        <w:t xml:space="preserve">Each individual BRIO™ piece picked by the user is represented as a C++ object. The classes used in the C++ backend are detailed in the UML diagram shown in figure </w:t>
-      </w:r>
-      <w:proofErr w:type="gramStart"/>
-      <w:r>
-        <w:t>… .</w:t>
-      </w:r>
-      <w:proofErr w:type="gramEnd"/>
-      <w:r>
-        <w:t xml:space="preserve"> The set of all pieces is kept in a single C++ vector. A flag is kept on each piece, keeping track of whether it is placed or not.</w:t>
+        <w:t>Each individual BRIO™ piece picked by the user is represented as a C++ object. The classes used in the C++ backend are detailed in the UML diagram shown in figure … . The set of all pieces is kept in a single C++ vector. A flag is kept on each piece, keeping track of whether it is placed or not.</w:t>
       </w:r>
     </w:p>
     <w:p>
@@ -6001,28 +5931,12 @@
         <w:t>After connecting a piece to the end of the generated track, the algorithm checks for collisions between the newly placed piece and all the other pieces.</w:t>
       </w:r>
       <w:r>
-        <w:t xml:space="preserve"> The direct neighbour to the piece is ignored from collision computations. This is a requirement that comes from the approximation of pieces using OBBs</w:t>
-      </w:r>
-      <w:r>
         <w:t xml:space="preserve"> </w:t>
       </w:r>
-      <w:r>
-        <w:t>–</w:t>
-      </w:r>
-      <w:r>
-        <w:t xml:space="preserve"> </w:t>
-      </w:r>
-      <w:r>
-        <w:t xml:space="preserve">the OBBs of two connected pieces </w:t>
-      </w:r>
-      <w:r>
-        <w:t>are allowed to overlap slightly.</w:t>
-      </w:r>
-      <w:r>
-        <w:t xml:space="preserve"> This is shown in</w:t>
-      </w:r>
-      <w:r>
-        <w:t xml:space="preserve"> </w:t>
+    </w:p>
+    <w:p>
+      <w:r>
+        <w:t xml:space="preserve">Due to the way in which pieces are represented with OBBs, slight overlaps between connected curved pieces are inevitable – see </w:t>
       </w:r>
       <w:r>
         <w:fldChar w:fldCharType="begin"/>
@@ -6046,10 +5960,51 @@
         <w:fldChar w:fldCharType="end"/>
       </w:r>
       <w:r>
+        <w:t>. This is why the direct neighbour to a piece is ignored when checking for collisions.</w:t>
+      </w:r>
+      <w:r>
+        <w:t xml:space="preserve"> </w:t>
+      </w:r>
+      <w:r>
+        <w:t xml:space="preserve">This assumption works well for the </w:t>
+      </w:r>
+      <w:r>
+        <w:t>fifteen pieces made available in this version of the programm</w:t>
+      </w:r>
+      <w:r>
+        <w:t>e – two pieces taken from this set can never collide.</w:t>
+      </w:r>
+      <w:r>
+        <w:t xml:space="preserve"> Although it is possible to imagine two theoretical pieces</w:t>
+      </w:r>
+      <w:r>
+        <w:t xml:space="preserve"> with </w:t>
+      </w:r>
+      <w:r>
+        <w:t>unusual</w:t>
+      </w:r>
+      <w:r>
+        <w:t xml:space="preserve"> shapes</w:t>
+      </w:r>
+      <w:r>
+        <w:t xml:space="preserve"> that would collide when connected to each other</w:t>
+      </w:r>
+      <w:r>
+        <w:t>, after inspection on the BRIO™ website, it appears that all the real pieces</w:t>
+      </w:r>
+      <w:r>
+        <w:t xml:space="preserve">, including ones with special decors, </w:t>
+      </w:r>
+      <w:r>
+        <w:t>are able to connect properly</w:t>
+      </w:r>
+      <w:r>
+        <w:t xml:space="preserve"> with no direct collisions</w:t>
+      </w:r>
+      <w:r>
         <w:t>.</w:t>
       </w:r>
     </w:p>
-    <w:p/>
     <w:p>
       <w:pPr>
         <w:keepNext/>
@@ -6137,6 +6092,28 @@
       <w:bookmarkEnd w:id="17"/>
     </w:p>
     <w:p>
+      <w:r>
+        <w:t xml:space="preserve">To check for collisions between two pieces, </w:t>
+      </w:r>
+      <w:r>
+        <w:t xml:space="preserve">each </w:t>
+      </w:r>
+      <w:r>
+        <w:t>of the pieces’ OBBs are checked against each other.</w:t>
+      </w:r>
+      <w:r>
+        <w:t xml:space="preserve"> </w:t>
+      </w:r>
+      <w:r>
+        <w:t>The collision between two OBBs is calculated using the SAT algorithm.</w:t>
+      </w:r>
+      <w:r>
+        <w:t xml:space="preserve"> This algorithm works as follows:</w:t>
+      </w:r>
+    </w:p>
+    <w:p/>
+    <w:p/>
+    <w:p>
       <w:pPr>
         <w:pStyle w:val="ListParagraph"/>
         <w:numPr>
@@ -6187,6 +6164,7 @@
         <w:pStyle w:val="Heading2"/>
       </w:pPr>
       <w:r>
+        <w:lastRenderedPageBreak/>
         <w:t>Multi-level tracks</w:t>
       </w:r>
     </w:p>

</xml_diff>

<commit_message>
Add paragraph on SAT algorithm.
</commit_message>
<xml_diff>
--- a/Report.docx
+++ b/Report.docx
@@ -1640,27 +1640,14 @@
       <w:r>
         <w:t xml:space="preserve">Figure </w:t>
       </w:r>
-      <w:r>
-        <w:fldChar w:fldCharType="begin"/>
-      </w:r>
-      <w:r>
-        <w:instrText xml:space="preserve"> SEQ Figure \* ARABIC </w:instrText>
-      </w:r>
-      <w:r>
-        <w:fldChar w:fldCharType="separate"/>
-      </w:r>
-      <w:r>
-        <w:rPr>
-          <w:noProof/>
-        </w:rPr>
-        <w:t>1</w:t>
-      </w:r>
-      <w:r>
-        <w:rPr>
-          <w:noProof/>
-        </w:rPr>
-        <w:fldChar w:fldCharType="end"/>
-      </w:r>
+      <w:fldSimple w:instr=" SEQ Figure \* ARABIC ">
+        <w:r>
+          <w:rPr>
+            <w:noProof/>
+          </w:rPr>
+          <w:t>1</w:t>
+        </w:r>
+      </w:fldSimple>
       <w:bookmarkEnd w:id="2"/>
       <w:r>
         <w:t xml:space="preserve">: </w:t>
@@ -2019,24 +2006,14 @@
       <w:r>
         <w:t xml:space="preserve">Figure </w:t>
       </w:r>
-      <w:r>
-        <w:fldChar w:fldCharType="begin"/>
-      </w:r>
-      <w:r>
-        <w:instrText xml:space="preserve"> SEQ Figure \* ARABIC </w:instrText>
-      </w:r>
-      <w:r>
-        <w:fldChar w:fldCharType="separate"/>
-      </w:r>
-      <w:r>
-        <w:rPr>
-          <w:noProof/>
-        </w:rPr>
-        <w:t>2</w:t>
-      </w:r>
-      <w:r>
-        <w:fldChar w:fldCharType="end"/>
-      </w:r>
+      <w:fldSimple w:instr=" SEQ Figure \* ARABIC ">
+        <w:r>
+          <w:rPr>
+            <w:noProof/>
+          </w:rPr>
+          <w:t>2</w:t>
+        </w:r>
+      </w:fldSimple>
       <w:bookmarkEnd w:id="3"/>
       <w:r>
         <w:t>: Determi</w:t>
@@ -2219,27 +2196,14 @@
       <w:r>
         <w:t xml:space="preserve">Figure </w:t>
       </w:r>
-      <w:r>
-        <w:fldChar w:fldCharType="begin"/>
-      </w:r>
-      <w:r>
-        <w:instrText xml:space="preserve"> SEQ Figure \* ARABIC </w:instrText>
-      </w:r>
-      <w:r>
-        <w:fldChar w:fldCharType="separate"/>
-      </w:r>
-      <w:r>
-        <w:rPr>
-          <w:noProof/>
-        </w:rPr>
-        <w:t>3</w:t>
-      </w:r>
-      <w:r>
-        <w:rPr>
-          <w:noProof/>
-        </w:rPr>
-        <w:fldChar w:fldCharType="end"/>
-      </w:r>
+      <w:fldSimple w:instr=" SEQ Figure \* ARABIC ">
+        <w:r>
+          <w:rPr>
+            <w:noProof/>
+          </w:rPr>
+          <w:t>3</w:t>
+        </w:r>
+      </w:fldSimple>
       <w:bookmarkEnd w:id="4"/>
       <w:r>
         <w:t>: Determination of the E piece using the Bezier curve plotting tool, with 2, 6 and 20 OBBs.</w:t>
@@ -3347,27 +3311,14 @@
       <w:r>
         <w:t xml:space="preserve">Figure </w:t>
       </w:r>
-      <w:r>
-        <w:fldChar w:fldCharType="begin"/>
-      </w:r>
-      <w:r>
-        <w:instrText xml:space="preserve"> SEQ Figure \* ARABIC </w:instrText>
-      </w:r>
-      <w:r>
-        <w:fldChar w:fldCharType="separate"/>
-      </w:r>
-      <w:r>
-        <w:rPr>
-          <w:noProof/>
-        </w:rPr>
-        <w:t>4</w:t>
-      </w:r>
-      <w:r>
-        <w:rPr>
-          <w:noProof/>
-        </w:rPr>
-        <w:fldChar w:fldCharType="end"/>
-      </w:r>
+      <w:fldSimple w:instr=" SEQ Figure \* ARABIC ">
+        <w:r>
+          <w:rPr>
+            <w:noProof/>
+          </w:rPr>
+          <w:t>4</w:t>
+        </w:r>
+      </w:fldSimple>
       <w:bookmarkEnd w:id="5"/>
       <w:r>
         <w:t xml:space="preserve">: Approximation of an arc circle using a Bezier curve </w:t>
@@ -3635,27 +3586,14 @@
       <w:r>
         <w:t xml:space="preserve">Figure </w:t>
       </w:r>
-      <w:r>
-        <w:fldChar w:fldCharType="begin"/>
-      </w:r>
-      <w:r>
-        <w:instrText xml:space="preserve"> SEQ Figure \* ARABIC </w:instrText>
-      </w:r>
-      <w:r>
-        <w:fldChar w:fldCharType="separate"/>
-      </w:r>
-      <w:r>
-        <w:rPr>
-          <w:noProof/>
-        </w:rPr>
-        <w:t>5</w:t>
-      </w:r>
-      <w:r>
-        <w:rPr>
-          <w:noProof/>
-        </w:rPr>
-        <w:fldChar w:fldCharType="end"/>
-      </w:r>
+      <w:fldSimple w:instr=" SEQ Figure \* ARABIC ">
+        <w:r>
+          <w:rPr>
+            <w:noProof/>
+          </w:rPr>
+          <w:t>5</w:t>
+        </w:r>
+      </w:fldSimple>
       <w:bookmarkEnd w:id="6"/>
       <w:r>
         <w:t>: Determination of the characteristics of the L piece using the Bezier curve plotting tool. Bezier control points are shown in</w:t>
@@ -4007,27 +3945,14 @@
       <w:r>
         <w:t xml:space="preserve">Figure </w:t>
       </w:r>
-      <w:r>
-        <w:fldChar w:fldCharType="begin"/>
-      </w:r>
-      <w:r>
-        <w:instrText xml:space="preserve"> SEQ Figure \* ARABIC </w:instrText>
-      </w:r>
-      <w:r>
-        <w:fldChar w:fldCharType="separate"/>
-      </w:r>
-      <w:r>
-        <w:rPr>
-          <w:noProof/>
-        </w:rPr>
-        <w:t>6</w:t>
-      </w:r>
-      <w:r>
-        <w:rPr>
-          <w:noProof/>
-        </w:rPr>
-        <w:fldChar w:fldCharType="end"/>
-      </w:r>
+      <w:fldSimple w:instr=" SEQ Figure \* ARABIC ">
+        <w:r>
+          <w:rPr>
+            <w:noProof/>
+          </w:rPr>
+          <w:t>6</w:t>
+        </w:r>
+      </w:fldSimple>
       <w:bookmarkEnd w:id="7"/>
       <w:r>
         <w:t xml:space="preserve">: A tunnel piece </w:t>
@@ -4195,27 +4120,14 @@
       <w:r>
         <w:t xml:space="preserve">Figure </w:t>
       </w:r>
-      <w:r>
-        <w:fldChar w:fldCharType="begin"/>
-      </w:r>
-      <w:r>
-        <w:instrText xml:space="preserve"> SEQ Figure \* ARABIC </w:instrText>
-      </w:r>
-      <w:r>
-        <w:fldChar w:fldCharType="separate"/>
-      </w:r>
-      <w:r>
-        <w:rPr>
-          <w:noProof/>
-        </w:rPr>
-        <w:t>7</w:t>
-      </w:r>
-      <w:r>
-        <w:rPr>
-          <w:noProof/>
-        </w:rPr>
-        <w:fldChar w:fldCharType="end"/>
-      </w:r>
+      <w:fldSimple w:instr=" SEQ Figure \* ARABIC ">
+        <w:r>
+          <w:rPr>
+            <w:noProof/>
+          </w:rPr>
+          <w:t>7</w:t>
+        </w:r>
+      </w:fldSimple>
       <w:bookmarkEnd w:id="8"/>
       <w:r>
         <w:t>: Table of currently available pieces.</w:t>
@@ -4581,27 +4493,14 @@
       <w:r>
         <w:t xml:space="preserve">Figure </w:t>
       </w:r>
-      <w:r>
-        <w:fldChar w:fldCharType="begin"/>
-      </w:r>
-      <w:r>
-        <w:instrText xml:space="preserve"> SEQ Figure \* ARABIC </w:instrText>
-      </w:r>
-      <w:r>
-        <w:fldChar w:fldCharType="separate"/>
-      </w:r>
-      <w:r>
-        <w:rPr>
-          <w:noProof/>
-        </w:rPr>
-        <w:t>8</w:t>
-      </w:r>
-      <w:r>
-        <w:rPr>
-          <w:noProof/>
-        </w:rPr>
-        <w:fldChar w:fldCharType="end"/>
-      </w:r>
+      <w:fldSimple w:instr=" SEQ Figure \* ARABIC ">
+        <w:r>
+          <w:rPr>
+            <w:noProof/>
+          </w:rPr>
+          <w:t>8</w:t>
+        </w:r>
+      </w:fldSimple>
       <w:bookmarkEnd w:id="11"/>
       <w:r>
         <w:t>: Initial display of a generated track on a HTML5 Canvas. The Bezier curve of each piece was made visible at this stage</w:t>
@@ -4719,27 +4618,14 @@
       <w:r>
         <w:t xml:space="preserve">Figure </w:t>
       </w:r>
-      <w:r>
-        <w:fldChar w:fldCharType="begin"/>
-      </w:r>
-      <w:r>
-        <w:instrText xml:space="preserve"> SEQ Figure \* ARABIC </w:instrText>
-      </w:r>
-      <w:r>
-        <w:fldChar w:fldCharType="separate"/>
-      </w:r>
-      <w:r>
-        <w:rPr>
-          <w:noProof/>
-        </w:rPr>
-        <w:t>9</w:t>
-      </w:r>
-      <w:r>
-        <w:rPr>
-          <w:noProof/>
-        </w:rPr>
-        <w:fldChar w:fldCharType="end"/>
-      </w:r>
+      <w:fldSimple w:instr=" SEQ Figure \* ARABIC ">
+        <w:r>
+          <w:rPr>
+            <w:noProof/>
+          </w:rPr>
+          <w:t>9</w:t>
+        </w:r>
+      </w:fldSimple>
       <w:bookmarkEnd w:id="12"/>
       <w:r>
         <w:t>: Example of a track displayed on screen, with the addition of connectors and a colour coding for pieces.</w:t>
@@ -4861,27 +4747,14 @@
       <w:r>
         <w:t xml:space="preserve">Figure </w:t>
       </w:r>
-      <w:r>
-        <w:fldChar w:fldCharType="begin"/>
-      </w:r>
-      <w:r>
-        <w:instrText xml:space="preserve"> SEQ Figure \* ARABIC </w:instrText>
-      </w:r>
-      <w:r>
-        <w:fldChar w:fldCharType="separate"/>
-      </w:r>
-      <w:r>
-        <w:rPr>
-          <w:noProof/>
-        </w:rPr>
-        <w:t>10</w:t>
-      </w:r>
-      <w:r>
-        <w:rPr>
-          <w:noProof/>
-        </w:rPr>
-        <w:fldChar w:fldCharType="end"/>
-      </w:r>
+      <w:fldSimple w:instr=" SEQ Figure \* ARABIC ">
+        <w:r>
+          <w:rPr>
+            <w:noProof/>
+          </w:rPr>
+          <w:t>10</w:t>
+        </w:r>
+      </w:fldSimple>
       <w:bookmarkEnd w:id="13"/>
       <w:r>
         <w:t>: A three-level circuit, with pieces placed on level 1 outlined in black, level 2 in blue and level 3 in yellow.</w:t>
@@ -5143,27 +5016,14 @@
       <w:r>
         <w:t xml:space="preserve">Figure </w:t>
       </w:r>
-      <w:r>
-        <w:fldChar w:fldCharType="begin"/>
-      </w:r>
-      <w:r>
-        <w:instrText xml:space="preserve"> SEQ Figure \* ARABIC </w:instrText>
-      </w:r>
-      <w:r>
-        <w:fldChar w:fldCharType="separate"/>
-      </w:r>
-      <w:r>
-        <w:rPr>
-          <w:noProof/>
-        </w:rPr>
-        <w:t>11</w:t>
-      </w:r>
-      <w:r>
-        <w:rPr>
-          <w:noProof/>
-        </w:rPr>
-        <w:fldChar w:fldCharType="end"/>
-      </w:r>
+      <w:fldSimple w:instr=" SEQ Figure \* ARABIC ">
+        <w:r>
+          <w:rPr>
+            <w:noProof/>
+          </w:rPr>
+          <w:t>11</w:t>
+        </w:r>
+      </w:fldSimple>
       <w:bookmarkEnd w:id="14"/>
       <w:r>
         <w:t>: Example of</w:t>
@@ -5243,27 +5103,14 @@
       <w:r>
         <w:t xml:space="preserve">Figure </w:t>
       </w:r>
-      <w:r>
-        <w:fldChar w:fldCharType="begin"/>
-      </w:r>
-      <w:r>
-        <w:instrText xml:space="preserve"> SEQ Figure \* ARABIC </w:instrText>
-      </w:r>
-      <w:r>
-        <w:fldChar w:fldCharType="separate"/>
-      </w:r>
-      <w:r>
-        <w:rPr>
-          <w:noProof/>
-        </w:rPr>
-        <w:t>12</w:t>
-      </w:r>
-      <w:r>
-        <w:rPr>
-          <w:noProof/>
-        </w:rPr>
-        <w:fldChar w:fldCharType="end"/>
-      </w:r>
+      <w:fldSimple w:instr=" SEQ Figure \* ARABIC ">
+        <w:r>
+          <w:rPr>
+            <w:noProof/>
+          </w:rPr>
+          <w:t>12</w:t>
+        </w:r>
+      </w:fldSimple>
       <w:bookmarkEnd w:id="15"/>
       <w:r>
         <w:t>: Same portion of track as the one displayed on Figure 11, with the addition of the Painter's algorithm, solving clipping issues.</w:t>
@@ -5741,19 +5588,7 @@
             <w:rPr>
               <w:rFonts w:ascii="Cambria Math" w:hAnsi="Cambria Math"/>
             </w:rPr>
-            <m:t>R(</m:t>
-          </m:r>
-          <m:r>
-            <w:rPr>
-              <w:rFonts w:ascii="Cambria Math" w:hAnsi="Cambria Math"/>
-            </w:rPr>
-            <m:t>θ</m:t>
-          </m:r>
-          <m:r>
-            <w:rPr>
-              <w:rFonts w:ascii="Cambria Math" w:hAnsi="Cambria Math"/>
-            </w:rPr>
-            <m:t>)=</m:t>
+            <m:t>R(θ)=</m:t>
           </m:r>
           <m:d>
             <m:dPr>
@@ -6062,34 +5897,24 @@
         <w:pStyle w:val="Caption"/>
         <w:jc w:val="center"/>
       </w:pPr>
-      <w:bookmarkStart w:id="17" w:name="_Ref127991953"/>
-      <w:bookmarkStart w:id="18" w:name="_Ref127991962"/>
+      <w:bookmarkStart w:id="17" w:name="_Ref127991962"/>
+      <w:bookmarkStart w:id="18" w:name="_Ref127991953"/>
       <w:r>
         <w:t xml:space="preserve">Figure </w:t>
       </w:r>
-      <w:r>
-        <w:fldChar w:fldCharType="begin"/>
-      </w:r>
-      <w:r>
-        <w:instrText xml:space="preserve"> SEQ Figure \* ARABIC </w:instrText>
-      </w:r>
-      <w:r>
-        <w:fldChar w:fldCharType="separate"/>
-      </w:r>
-      <w:r>
-        <w:rPr>
-          <w:noProof/>
-        </w:rPr>
-        <w:t>13</w:t>
-      </w:r>
-      <w:r>
-        <w:fldChar w:fldCharType="end"/>
+      <w:fldSimple w:instr=" SEQ Figure \* ARABIC ">
+        <w:r>
+          <w:rPr>
+            <w:noProof/>
+          </w:rPr>
+          <w:t>13</w:t>
+        </w:r>
+      </w:fldSimple>
+      <w:bookmarkEnd w:id="17"/>
+      <w:r>
+        <w:t>: Connected pieces slightly overlapping. The overlap is shown as a red-striped triangle.</w:t>
       </w:r>
       <w:bookmarkEnd w:id="18"/>
-      <w:r>
-        <w:t>: Connected pieces slightly overlapping. The overlap is shown as a red-striped triangle.</w:t>
-      </w:r>
-      <w:bookmarkEnd w:id="17"/>
     </w:p>
     <w:p>
       <w:r>
@@ -6105,12 +5930,154 @@
         <w:t xml:space="preserve"> </w:t>
       </w:r>
       <w:r>
-        <w:t>The collision between two OBBs is calculated using the SAT algorithm.</w:t>
-      </w:r>
-      <w:r>
-        <w:t xml:space="preserve"> This algorithm works as follows:</w:t>
-      </w:r>
-    </w:p>
+        <w:t xml:space="preserve">The collision between two OBBs is calculated using the </w:t>
+      </w:r>
+      <w:r>
+        <w:t>Separating Axis Theore</w:t>
+      </w:r>
+      <w:r>
+        <w:t xml:space="preserve">m. This theorem states </w:t>
+      </w:r>
+      <w:r>
+        <w:t>that if a line can be drawn between two polygons without intersecting with either one, then the two polygons do not collide.</w:t>
+      </w:r>
+    </w:p>
+    <w:p>
+      <w:r>
+        <w:t>It is then possible to compute the collision</w:t>
+      </w:r>
+      <w:r>
+        <w:t xml:space="preserve"> between </w:t>
+      </w:r>
+      <w:r>
+        <w:t>two</w:t>
+      </w:r>
+      <w:r>
+        <w:t xml:space="preserve"> convex</w:t>
+      </w:r>
+      <w:r>
+        <w:t xml:space="preserve"> polygons</w:t>
+      </w:r>
+      <w:r>
+        <w:t xml:space="preserve"> in the following way. Start by taking the projection of all the corners of each of the </w:t>
+      </w:r>
+      <w:r>
+        <w:t>polygons</w:t>
+      </w:r>
+      <w:r>
+        <w:t xml:space="preserve">, </w:t>
+      </w:r>
+      <w:r>
+        <w:t xml:space="preserve">along one of the first </w:t>
+      </w:r>
+      <w:r>
+        <w:t>polygon’s</w:t>
+      </w:r>
+      <w:r>
+        <w:t xml:space="preserve"> </w:t>
+      </w:r>
+      <w:r>
+        <w:t>side</w:t>
+      </w:r>
+      <w:r>
+        <w:t xml:space="preserve">. Then, </w:t>
+      </w:r>
+      <w:r>
+        <w:t xml:space="preserve">take </w:t>
+      </w:r>
+      <w:r>
+        <w:t>the maximum an</w:t>
+      </w:r>
+      <w:r>
+        <w:t>d</w:t>
+      </w:r>
+      <w:r>
+        <w:t xml:space="preserve"> minimum points of each </w:t>
+      </w:r>
+      <w:r>
+        <w:t>polygon</w:t>
+      </w:r>
+      <w:r>
+        <w:t xml:space="preserve"> along that axis, and check if their maximums intersect with each other – if they do, the two </w:t>
+      </w:r>
+      <w:r>
+        <w:t>polygons</w:t>
+      </w:r>
+      <w:r>
+        <w:t xml:space="preserve"> collide.</w:t>
+      </w:r>
+      <w:r>
+        <w:t xml:space="preserve"> And if the projections of their </w:t>
+      </w:r>
+      <w:r>
+        <w:t>corners</w:t>
+      </w:r>
+      <w:r>
+        <w:t xml:space="preserve"> do not overlap on any of the </w:t>
+      </w:r>
+      <w:r>
+        <w:t>polygons’</w:t>
+      </w:r>
+      <w:r>
+        <w:t xml:space="preserve"> </w:t>
+      </w:r>
+      <w:r>
+        <w:t>sides</w:t>
+      </w:r>
+      <w:r>
+        <w:t>, they do not collide.</w:t>
+      </w:r>
+    </w:p>
+    <w:p>
+      <w:r>
+        <w:t>This can be applied to</w:t>
+      </w:r>
+      <w:r>
+        <w:t xml:space="preserve"> </w:t>
+      </w:r>
+      <w:r>
+        <w:t>OBBs’ rectangles</w:t>
+      </w:r>
+      <w:r>
+        <w:t>, in a slightly more efficient way.</w:t>
+      </w:r>
+      <w:r>
+        <w:t xml:space="preserve"> Indeed, </w:t>
+      </w:r>
+      <w:r>
+        <w:t>rectangles have a pair of parallel sides</w:t>
+      </w:r>
+      <w:r>
+        <w:t xml:space="preserve">, </w:t>
+      </w:r>
+      <w:r>
+        <w:t xml:space="preserve">meaning </w:t>
+      </w:r>
+      <w:r>
+        <w:t xml:space="preserve">that only one side of each pair </w:t>
+      </w:r>
+      <w:r>
+        <w:t>must</w:t>
+      </w:r>
+      <w:r>
+        <w:t xml:space="preserve"> be verified.</w:t>
+      </w:r>
+      <w:r>
+        <w:t xml:space="preserve"> Also, the maximum an minimum of the projections of a rectangle’s corners along one of its own sides </w:t>
+      </w:r>
+      <w:r>
+        <w:lastRenderedPageBreak/>
+        <w:t xml:space="preserve">are only the corners touching </w:t>
+      </w:r>
+      <w:r>
+        <w:t>that side</w:t>
+      </w:r>
+      <w:r>
+        <w:t>. These convenient properties allow for slightly faster collision computations.</w:t>
+      </w:r>
+    </w:p>
+    <w:p/>
+    <w:p/>
     <w:p/>
     <w:p/>
     <w:p>
@@ -6164,7 +6131,6 @@
         <w:pStyle w:val="Heading2"/>
       </w:pPr>
       <w:r>
-        <w:lastRenderedPageBreak/>
         <w:t>Multi-level tracks</w:t>
       </w:r>
     </w:p>
@@ -8484,6 +8450,7 @@
   <w:style w:type="character" w:default="1" w:styleId="DefaultParagraphFont">
     <w:name w:val="Default Paragraph Font"/>
     <w:uiPriority w:val="1"/>
+    <w:semiHidden/>
     <w:unhideWhenUsed/>
   </w:style>
   <w:style w:type="table" w:default="1" w:styleId="TableNormal">
@@ -9368,6 +9335,21 @@
 </file>
 
 <file path=customXml/item2.xml><?xml version="1.0" encoding="utf-8"?>
+<?mso-contentType ?>
+<FormTemplates xmlns="http://schemas.microsoft.com/sharepoint/v3/contenttype/forms">
+  <Display>DocumentLibraryForm</Display>
+  <Edit>DocumentLibraryForm</Edit>
+  <New>DocumentLibraryForm</New>
+</FormTemplates>
+</file>
+
+<file path=customXml/item3.xml><?xml version="1.0" encoding="utf-8"?>
+<p:properties xmlns:p="http://schemas.microsoft.com/office/2006/metadata/properties" xmlns:xsi="http://www.w3.org/2001/XMLSchema-instance" xmlns:pc="http://schemas.microsoft.com/office/infopath/2007/PartnerControls">
+  <documentManagement/>
+</p:properties>
+</file>
+
+<file path=customXml/item4.xml><?xml version="1.0" encoding="utf-8"?>
 <ct:contentTypeSchema xmlns:ct="http://schemas.microsoft.com/office/2006/metadata/contentType" xmlns:ma="http://schemas.microsoft.com/office/2006/metadata/properties/metaAttributes" ct:_="" ma:_="" ma:contentTypeName="Document" ma:contentTypeID="0x0101009680AD4B1B01BA4496606E2E2E37ECC9" ma:contentTypeVersion="14" ma:contentTypeDescription="Create a new document." ma:contentTypeScope="" ma:versionID="aa73f34a40542ae0df9397845d04dfc4">
   <xsd:schema xmlns:xsd="http://www.w3.org/2001/XMLSchema" xmlns:xs="http://www.w3.org/2001/XMLSchema" xmlns:p="http://schemas.microsoft.com/office/2006/metadata/properties" xmlns:ns3="73bc539c-862c-4826-b2d5-812dff1e1985" xmlns:ns4="40549d23-64d7-4c93-be7c-06aee7dfc3b1" targetNamespace="http://schemas.microsoft.com/office/2006/metadata/properties" ma:root="true" ma:fieldsID="717c2890b797f0ce6e743116d1b480c4" ns3:_="" ns4:_="">
     <xsd:import namespace="73bc539c-862c-4826-b2d5-812dff1e1985"/>
@@ -9596,21 +9578,6 @@
 </ct:contentTypeSchema>
 </file>
 
-<file path=customXml/item3.xml><?xml version="1.0" encoding="utf-8"?>
-<p:properties xmlns:p="http://schemas.microsoft.com/office/2006/metadata/properties" xmlns:xsi="http://www.w3.org/2001/XMLSchema-instance" xmlns:pc="http://schemas.microsoft.com/office/infopath/2007/PartnerControls">
-  <documentManagement/>
-</p:properties>
-</file>
-
-<file path=customXml/item4.xml><?xml version="1.0" encoding="utf-8"?>
-<?mso-contentType ?>
-<FormTemplates xmlns="http://schemas.microsoft.com/sharepoint/v3/contenttype/forms">
-  <Display>DocumentLibraryForm</Display>
-  <Edit>DocumentLibraryForm</Edit>
-  <New>DocumentLibraryForm</New>
-</FormTemplates>
-</file>
-
 <file path=customXml/itemProps1.xml><?xml version="1.0" encoding="utf-8"?>
 <ds:datastoreItem xmlns:ds="http://schemas.openxmlformats.org/officeDocument/2006/customXml" ds:itemID="{0652A33D-5FF0-4452-9E96-C446B068CDB2}">
   <ds:schemaRefs>
@@ -9620,6 +9587,23 @@
 </file>
 
 <file path=customXml/itemProps2.xml><?xml version="1.0" encoding="utf-8"?>
+<ds:datastoreItem xmlns:ds="http://schemas.openxmlformats.org/officeDocument/2006/customXml" ds:itemID="{27421F03-66B4-46A5-895C-471125DD2A6A}">
+  <ds:schemaRefs>
+    <ds:schemaRef ds:uri="http://schemas.microsoft.com/sharepoint/v3/contenttype/forms"/>
+  </ds:schemaRefs>
+</ds:datastoreItem>
+</file>
+
+<file path=customXml/itemProps3.xml><?xml version="1.0" encoding="utf-8"?>
+<ds:datastoreItem xmlns:ds="http://schemas.openxmlformats.org/officeDocument/2006/customXml" ds:itemID="{ADFF6BD5-8CEC-4EC2-B0EC-1C78CE5325CE}">
+  <ds:schemaRefs>
+    <ds:schemaRef ds:uri="http://schemas.microsoft.com/office/2006/metadata/properties"/>
+    <ds:schemaRef ds:uri="http://schemas.microsoft.com/office/infopath/2007/PartnerControls"/>
+  </ds:schemaRefs>
+</ds:datastoreItem>
+</file>
+
+<file path=customXml/itemProps4.xml><?xml version="1.0" encoding="utf-8"?>
 <ds:datastoreItem xmlns:ds="http://schemas.openxmlformats.org/officeDocument/2006/customXml" ds:itemID="{B3B5FFF4-549D-4571-B2A9-8332CCFB976A}">
   <ds:schemaRefs>
     <ds:schemaRef ds:uri="http://schemas.microsoft.com/office/2006/metadata/contentType"/>
@@ -9636,21 +9620,4 @@
     <ds:schemaRef ds:uri="http://schemas.microsoft.com/internal/obd"/>
   </ds:schemaRefs>
 </ds:datastoreItem>
-</file>
-
-<file path=customXml/itemProps3.xml><?xml version="1.0" encoding="utf-8"?>
-<ds:datastoreItem xmlns:ds="http://schemas.openxmlformats.org/officeDocument/2006/customXml" ds:itemID="{ADFF6BD5-8CEC-4EC2-B0EC-1C78CE5325CE}">
-  <ds:schemaRefs>
-    <ds:schemaRef ds:uri="http://schemas.microsoft.com/office/2006/metadata/properties"/>
-    <ds:schemaRef ds:uri="http://schemas.microsoft.com/office/infopath/2007/PartnerControls"/>
-  </ds:schemaRefs>
-</ds:datastoreItem>
-</file>
-
-<file path=customXml/itemProps4.xml><?xml version="1.0" encoding="utf-8"?>
-<ds:datastoreItem xmlns:ds="http://schemas.openxmlformats.org/officeDocument/2006/customXml" ds:itemID="{27421F03-66B4-46A5-895C-471125DD2A6A}">
-  <ds:schemaRefs>
-    <ds:schemaRef ds:uri="http://schemas.microsoft.com/sharepoint/v3/contenttype/forms"/>
-  </ds:schemaRefs>
-</ds:datastoreItem>
 </file>
</xml_diff>

<commit_message>
Addition of a figure for the computation of collision between OBBs.
</commit_message>
<xml_diff>
--- a/Report.docx
+++ b/Report.docx
@@ -957,7 +957,15 @@
         <w:t xml:space="preserve">BRIO™ railway circuits from </w:t>
       </w:r>
       <w:r>
-        <w:t xml:space="preserve">sets of input pieces. Users are able to use </w:t>
+        <w:t xml:space="preserve">sets of input pieces. Users </w:t>
+      </w:r>
+      <w:proofErr w:type="gramStart"/>
+      <w:r>
+        <w:t>are able to</w:t>
+      </w:r>
+      <w:proofErr w:type="gramEnd"/>
+      <w:r>
+        <w:t xml:space="preserve"> use </w:t>
       </w:r>
       <w:r>
         <w:t xml:space="preserve">an </w:t>
@@ -1132,10 +1140,12 @@
       <w:r>
         <w:t xml:space="preserve"> </w:t>
       </w:r>
+      <w:proofErr w:type="gramStart"/>
       <w:r>
         <w:t>characteristics</w:t>
       </w:r>
       <w:bookmarkEnd w:id="1"/>
+      <w:proofErr w:type="gramEnd"/>
     </w:p>
     <w:p>
       <w:r>
@@ -1262,7 +1272,15 @@
         <w:t xml:space="preserve">Each piece should have a list of connectors, each </w:t>
       </w:r>
       <w:r>
-        <w:t xml:space="preserve">determined by a position, a direction and a type (male or female). This allows to connect pieces together, </w:t>
+        <w:t xml:space="preserve">determined by a position, a </w:t>
+      </w:r>
+      <w:proofErr w:type="gramStart"/>
+      <w:r>
+        <w:t>direction</w:t>
+      </w:r>
+      <w:proofErr w:type="gramEnd"/>
+      <w:r>
+        <w:t xml:space="preserve"> and a type (male or female). This allows to connect pieces together, </w:t>
       </w:r>
       <w:r>
         <w:t xml:space="preserve">by rotating and translating the pieces </w:t>
@@ -1806,7 +1824,15 @@
         <w:t>does</w:t>
       </w:r>
       <w:r>
-        <w:t xml:space="preserve"> a purely geometrical approach lead to perfectly aligned pieces, it </w:t>
+        <w:t xml:space="preserve"> a purely geometrical approach </w:t>
+      </w:r>
+      <w:proofErr w:type="gramStart"/>
+      <w:r>
+        <w:t>lead</w:t>
+      </w:r>
+      <w:proofErr w:type="gramEnd"/>
+      <w:r>
+        <w:t xml:space="preserve"> to perfectly aligned pieces, it </w:t>
       </w:r>
       <w:r>
         <w:t>also</w:t>
@@ -4171,9 +4197,14 @@
       </w:pPr>
       <w:bookmarkStart w:id="10" w:name="_Toc127977433"/>
       <w:r>
-        <w:t>Tools used</w:t>
+        <w:t xml:space="preserve">Tools </w:t>
+      </w:r>
+      <w:proofErr w:type="gramStart"/>
+      <w:r>
+        <w:t>used</w:t>
       </w:r>
       <w:bookmarkEnd w:id="10"/>
+      <w:proofErr w:type="gramEnd"/>
     </w:p>
     <w:p>
       <w:r>
@@ -4652,7 +4683,15 @@
         <w:t xml:space="preserve"> </w:t>
       </w:r>
       <w:r>
-        <w:t>Pieces are still coloured depending on their ID, but outlined in a colour specific to their level.</w:t>
+        <w:t xml:space="preserve">Pieces are still coloured depending on their </w:t>
+      </w:r>
+      <w:proofErr w:type="gramStart"/>
+      <w:r>
+        <w:t>ID, but</w:t>
+      </w:r>
+      <w:proofErr w:type="gramEnd"/>
+      <w:r>
+        <w:t xml:space="preserve"> outlined in a colour specific to their level.</w:t>
       </w:r>
       <w:r>
         <w:t xml:space="preserve"> An example of a multi-level track with colour-coded outlines is shown </w:t>
@@ -4784,7 +4823,15 @@
         <w:t>as a list of piece objects</w:t>
       </w:r>
       <w:r>
-        <w:t>, sorted in no particular order.</w:t>
+        <w:t xml:space="preserve">, sorted in no </w:t>
+      </w:r>
+      <w:proofErr w:type="gramStart"/>
+      <w:r>
+        <w:t>particular order</w:t>
+      </w:r>
+      <w:proofErr w:type="gramEnd"/>
+      <w:r>
+        <w:t>.</w:t>
       </w:r>
       <w:r>
         <w:t xml:space="preserve"> </w:t>
@@ -5324,7 +5371,15 @@
         </w:numPr>
       </w:pPr>
       <w:r>
-        <w:t>Way in which the users can interact with the canvas only works on laptop, and is easiest used with a physical mouse.</w:t>
+        <w:t xml:space="preserve">Way in which the users can interact with the canvas only works on </w:t>
+      </w:r>
+      <w:proofErr w:type="gramStart"/>
+      <w:r>
+        <w:t>laptop, and</w:t>
+      </w:r>
+      <w:proofErr w:type="gramEnd"/>
+      <w:r>
+        <w:t xml:space="preserve"> is easiest used with a physical mouse.</w:t>
       </w:r>
       <w:r>
         <w:t xml:space="preserve"> Tracks can still be generated on mobile devices but hardly visualisable.</w:t>
@@ -5369,8 +5424,13 @@
         </w:numPr>
       </w:pPr>
       <w:r>
-        <w:t>Sorting of elements to pain first, to paint in order</w:t>
-      </w:r>
+        <w:t xml:space="preserve">Sorting of elements to pain first, to paint in </w:t>
+      </w:r>
+      <w:proofErr w:type="gramStart"/>
+      <w:r>
+        <w:t>order</w:t>
+      </w:r>
+      <w:proofErr w:type="gramEnd"/>
     </w:p>
     <w:p>
       <w:pPr>
@@ -5444,9 +5504,11 @@
       <w:r>
         <w:t xml:space="preserve">BRIO™ track layouts </w:t>
       </w:r>
+      <w:proofErr w:type="gramStart"/>
       <w:r>
         <w:t>is</w:t>
       </w:r>
+      <w:proofErr w:type="gramEnd"/>
       <w:r>
         <w:t xml:space="preserve"> detailed.</w:t>
       </w:r>
@@ -5519,7 +5581,15 @@
     </w:p>
     <w:p>
       <w:r>
-        <w:t>Each individual BRIO™ piece picked by the user is represented as a C++ object. The classes used in the C++ backend are detailed in the UML diagram shown in figure … . The set of all pieces is kept in a single C++ vector. A flag is kept on each piece, keeping track of whether it is placed or not.</w:t>
+        <w:t xml:space="preserve">Each individual BRIO™ piece picked by the user is represented as a C++ object. The classes used in the C++ backend are detailed in the UML diagram shown in figure </w:t>
+      </w:r>
+      <w:proofErr w:type="gramStart"/>
+      <w:r>
+        <w:t>… .</w:t>
+      </w:r>
+      <w:proofErr w:type="gramEnd"/>
+      <w:r>
+        <w:t xml:space="preserve"> The set of all pieces is kept in a single C++ vector. A flag is kept on each piece, keeping track of whether it is placed or not.</w:t>
       </w:r>
     </w:p>
     <w:p>
@@ -5998,22 +6068,57 @@
         <w:t>polygon</w:t>
       </w:r>
       <w:r>
-        <w:t xml:space="preserve"> along that axis, and check if their maximums intersect with each other – if they do, the two </w:t>
+        <w:t xml:space="preserve"> along that axis, and check if their maximums intersect with each other – if they </w:t>
+      </w:r>
+      <w:r>
+        <w:t>don’t</w:t>
+      </w:r>
+      <w:r>
+        <w:t xml:space="preserve">, the two </w:t>
       </w:r>
       <w:r>
         <w:t>polygons</w:t>
       </w:r>
       <w:r>
-        <w:t xml:space="preserve"> collide.</w:t>
-      </w:r>
-      <w:r>
-        <w:t xml:space="preserve"> And if the projections of their </w:t>
+        <w:t xml:space="preserve"> </w:t>
+      </w:r>
+      <w:r>
+        <w:t>do not collide</w:t>
+      </w:r>
+      <w:r>
+        <w:t>.</w:t>
+      </w:r>
+      <w:r>
+        <w:t xml:space="preserve"> And if </w:t>
+      </w:r>
+      <w:r>
+        <w:t>the</w:t>
+      </w:r>
+      <w:r>
+        <w:t xml:space="preserve"> projections of their </w:t>
       </w:r>
       <w:r>
         <w:t>corners</w:t>
       </w:r>
       <w:r>
-        <w:t xml:space="preserve"> do not overlap on any of the </w:t>
+        <w:t xml:space="preserve"> do overlap </w:t>
+      </w:r>
+      <w:r>
+        <w:t>for</w:t>
+      </w:r>
+      <w:r>
+        <w:t xml:space="preserve"> </w:t>
+      </w:r>
+      <w:proofErr w:type="gramStart"/>
+      <w:r>
+        <w:t>all</w:t>
+      </w:r>
+      <w:r>
+        <w:t xml:space="preserve"> of</w:t>
+      </w:r>
+      <w:proofErr w:type="gramEnd"/>
+      <w:r>
+        <w:t xml:space="preserve"> the </w:t>
       </w:r>
       <w:r>
         <w:t>polygons’</w:t>
@@ -6025,7 +6130,34 @@
         <w:t>sides</w:t>
       </w:r>
       <w:r>
-        <w:t>, they do not collide.</w:t>
+        <w:t>, they collide.</w:t>
+      </w:r>
+      <w:r>
+        <w:t xml:space="preserve"> </w:t>
+      </w:r>
+      <w:r>
+        <w:fldChar w:fldCharType="begin"/>
+      </w:r>
+      <w:r>
+        <w:instrText xml:space="preserve"> REF _Ref128061699 \h </w:instrText>
+      </w:r>
+      <w:r>
+        <w:fldChar w:fldCharType="separate"/>
+      </w:r>
+      <w:r>
+        <w:t xml:space="preserve">Figure </w:t>
+      </w:r>
+      <w:r>
+        <w:rPr>
+          <w:noProof/>
+        </w:rPr>
+        <w:t>14</w:t>
+      </w:r>
+      <w:r>
+        <w:fldChar w:fldCharType="end"/>
+      </w:r>
+      <w:r>
+        <w:t xml:space="preserve"> shows an example of collision computation for two rectangles using this method.</w:t>
       </w:r>
     </w:p>
     <w:p>
@@ -6073,9 +6205,86 @@
         <w:t>that side</w:t>
       </w:r>
       <w:r>
-        <w:t>. These convenient properties allow for slightly faster collision computations.</w:t>
-      </w:r>
-    </w:p>
+        <w:t xml:space="preserve">. These </w:t>
+      </w:r>
+      <w:r>
+        <w:t>properties allow for slightly faster collision computations.</w:t>
+      </w:r>
+    </w:p>
+    <w:p>
+      <w:pPr>
+        <w:keepNext/>
+      </w:pPr>
+      <w:r>
+        <w:rPr>
+          <w:noProof/>
+        </w:rPr>
+        <w:drawing>
+          <wp:inline distT="0" distB="0" distL="0" distR="0" wp14:anchorId="000D3295" wp14:editId="60DE9F3A">
+            <wp:extent cx="5731510" cy="3858895"/>
+            <wp:effectExtent l="0" t="0" r="2540" b="8255"/>
+            <wp:docPr id="13" name="Picture 13" descr="A picture containing text, accessory, umbrella&#10;&#10;Description automatically generated"/>
+            <wp:cNvGraphicFramePr>
+              <a:graphicFrameLocks xmlns:a="http://schemas.openxmlformats.org/drawingml/2006/main" noChangeAspect="1"/>
+            </wp:cNvGraphicFramePr>
+            <a:graphic xmlns:a="http://schemas.openxmlformats.org/drawingml/2006/main">
+              <a:graphicData uri="http://schemas.openxmlformats.org/drawingml/2006/picture">
+                <pic:pic xmlns:pic="http://schemas.openxmlformats.org/drawingml/2006/picture">
+                  <pic:nvPicPr>
+                    <pic:cNvPr id="13" name="Picture 13" descr="A picture containing text, accessory, umbrella&#10;&#10;Description automatically generated"/>
+                    <pic:cNvPicPr/>
+                  </pic:nvPicPr>
+                  <pic:blipFill>
+                    <a:blip r:embed="rId23">
+                      <a:extLst>
+                        <a:ext uri="{28A0092B-C50C-407E-A947-70E740481C1C}">
+                          <a14:useLocalDpi xmlns:a14="http://schemas.microsoft.com/office/drawing/2010/main" val="0"/>
+                        </a:ext>
+                      </a:extLst>
+                    </a:blip>
+                    <a:stretch>
+                      <a:fillRect/>
+                    </a:stretch>
+                  </pic:blipFill>
+                  <pic:spPr>
+                    <a:xfrm>
+                      <a:off x="0" y="0"/>
+                      <a:ext cx="5731510" cy="3858895"/>
+                    </a:xfrm>
+                    <a:prstGeom prst="rect">
+                      <a:avLst/>
+                    </a:prstGeom>
+                  </pic:spPr>
+                </pic:pic>
+              </a:graphicData>
+            </a:graphic>
+          </wp:inline>
+        </w:drawing>
+      </w:r>
+    </w:p>
+    <w:p>
+      <w:pPr>
+        <w:pStyle w:val="Caption"/>
+        <w:jc w:val="center"/>
+      </w:pPr>
+      <w:bookmarkStart w:id="19" w:name="_Ref128061699"/>
+      <w:r>
+        <w:t xml:space="preserve">Figure </w:t>
+      </w:r>
+      <w:fldSimple w:instr=" SEQ Figure \* ARABIC ">
+        <w:r>
+          <w:rPr>
+            <w:noProof/>
+          </w:rPr>
+          <w:t>14</w:t>
+        </w:r>
+      </w:fldSimple>
+      <w:bookmarkEnd w:id="19"/>
+      <w:r>
+        <w:t>: Collision verification for two rectangles. The maximum and minimum of the projections of the rectangles' corners overlap along axis A2, but do not overlap along axis A1. This means that the rectangles do not collide.</w:t>
+      </w:r>
+    </w:p>
+    <w:p/>
     <w:p/>
     <w:p/>
     <w:p/>
@@ -6089,30 +6298,6 @@
         </w:numPr>
       </w:pPr>
       <w:r>
-        <w:t>Use of bounding boxes determined previously (see part …)</w:t>
-      </w:r>
-    </w:p>
-    <w:p>
-      <w:pPr>
-        <w:pStyle w:val="ListParagraph"/>
-        <w:numPr>
-          <w:ilvl w:val="0"/>
-          <w:numId w:val="5"/>
-        </w:numPr>
-      </w:pPr>
-      <w:r>
-        <w:t>SAT algorithm</w:t>
-      </w:r>
-    </w:p>
-    <w:p>
-      <w:pPr>
-        <w:pStyle w:val="ListParagraph"/>
-        <w:numPr>
-          <w:ilvl w:val="0"/>
-          <w:numId w:val="5"/>
-        </w:numPr>
-      </w:pPr>
-      <w:r>
         <w:t>Use of bounding circles</w:t>
       </w:r>
     </w:p>
@@ -6205,7 +6390,7 @@
         <w:br w:type="page"/>
       </w:r>
     </w:p>
-    <w:bookmarkStart w:id="19" w:name="_Toc127977435" w:displacedByCustomXml="next"/>
+    <w:bookmarkStart w:id="20" w:name="_Toc127977435" w:displacedByCustomXml="next"/>
     <w:sdt>
       <w:sdtPr>
         <w:rPr>
@@ -6234,7 +6419,7 @@
           <w:r>
             <w:t>References</w:t>
           </w:r>
-          <w:bookmarkEnd w:id="19"/>
+          <w:bookmarkEnd w:id="20"/>
         </w:p>
         <w:sdt>
           <w:sdtPr>

</xml_diff>

<commit_message>
Add information on track-generating algorithm.
</commit_message>
<xml_diff>
--- a/Report.docx
+++ b/Report.docx
@@ -4169,7 +4169,10 @@
         </w:numPr>
       </w:pPr>
       <w:r>
-        <w:t>Addition of bounding circles.</w:t>
+        <w:t>Addition of bounding circles</w:t>
+      </w:r>
+      <w:r>
+        <w:t xml:space="preserve"> + determination of the circles.</w:t>
       </w:r>
     </w:p>
     <w:p>
@@ -5572,37 +5575,41 @@
       </w:r>
     </w:p>
     <w:p>
+      <w:r>
+        <w:t xml:space="preserve">Each individual BRIO™ piece picked by the user is represented as a C++ object. The classes used in the C++ backend are detailed in the UML diagram shown in figure </w:t>
+      </w:r>
+      <w:proofErr w:type="gramStart"/>
+      <w:r>
+        <w:t>… .</w:t>
+      </w:r>
+      <w:proofErr w:type="gramEnd"/>
+      <w:r>
+        <w:t xml:space="preserve"> The set of all pieces is kept in a single C++ vector</w:t>
+      </w:r>
+      <w:r>
+        <w:t>, with a flag on each piece telling whether the piece is in use or not.</w:t>
+      </w:r>
+    </w:p>
+    <w:p>
+      <w:r>
+        <w:t>The track-generating algorithm works as follows:</w:t>
+      </w:r>
+    </w:p>
+    <w:p>
+      <w:pPr>
+        <w:pStyle w:val="ListParagraph"/>
+        <w:numPr>
+          <w:ilvl w:val="0"/>
+          <w:numId w:val="26"/>
+        </w:numPr>
+      </w:pPr>
+    </w:p>
+    <w:p/>
+    <w:p>
       <w:pPr>
         <w:pStyle w:val="Heading2"/>
       </w:pPr>
       <w:r>
-        <w:t>Classes</w:t>
-      </w:r>
-    </w:p>
-    <w:p>
-      <w:r>
-        <w:t xml:space="preserve">Each individual BRIO™ piece picked by the user is represented as a C++ object. The classes used in the C++ backend are detailed in the UML diagram shown in figure </w:t>
-      </w:r>
-      <w:proofErr w:type="gramStart"/>
-      <w:r>
-        <w:t>… .</w:t>
-      </w:r>
-      <w:proofErr w:type="gramEnd"/>
-      <w:r>
-        <w:t xml:space="preserve"> The set of all pieces is kept in a single C++ vector. A flag is kept on each piece, keeping track of whether it is placed or not.</w:t>
-      </w:r>
-    </w:p>
-    <w:p>
-      <w:r>
-        <w:t>The objects containing information on a piece’s position in space are its OBBs and its connectors. Each OBB contains a set of four vertices, one per corner. Each connector contains one vertex for its position, and one 2D vector for the direction in which it is pointing. A 2D vector class – named Vec2D – is used for representing positions and directions.</w:t>
-      </w:r>
-    </w:p>
-    <w:p/>
-    <w:p>
-      <w:pPr>
-        <w:pStyle w:val="Heading2"/>
-      </w:pPr>
-      <w:r>
         <w:t xml:space="preserve">Piece </w:t>
       </w:r>
       <w:r>
@@ -5612,6 +5619,11 @@
     <w:p>
       <w:r>
         <w:t>An important part of the track-generating algorithm consists in connecting two pieces together. The requirements for connecting two pieces together are as follows: one of the pieces must already be placed and have an open connector, that is, a connector that is not currently used in a connection with another piece. The other piece must not be placed, and it must have a connector of the opposite kind to the open connector.</w:t>
+      </w:r>
+    </w:p>
+    <w:p>
+      <w:r>
+        <w:t>The objects containing information on a piece’s position in space are its OBBs, connectors and bounding circle. Each OBB contains a set of four vertices, one per corner. Each connector contains one vertex for its position, and one 2D vector for the direction in which it is pointing. A 2D vector class – named Vec2D – is used for representing positions and directions.</w:t>
       </w:r>
     </w:p>
     <w:p>
@@ -5819,6 +5831,7 @@
         <w:jc w:val="left"/>
       </w:pPr>
       <w:r>
+        <w:lastRenderedPageBreak/>
         <w:br w:type="page"/>
       </w:r>
     </w:p>
@@ -6237,7 +6250,15 @@
     <w:p/>
     <w:p>
       <w:r>
-        <w:t>Collisions are computed at each piece placement attempt, and against all of the pieces</w:t>
+        <w:t xml:space="preserve">Collisions are computed at each piece placement attempt, and against </w:t>
+      </w:r>
+      <w:proofErr w:type="gramStart"/>
+      <w:r>
+        <w:t>all of</w:t>
+      </w:r>
+      <w:proofErr w:type="gramEnd"/>
+      <w:r>
+        <w:t xml:space="preserve"> the pieces</w:t>
       </w:r>
       <w:r>
         <w:t xml:space="preserve"> currently</w:t>
@@ -6319,52 +6340,226 @@
     </w:p>
     <w:p>
       <w:r>
-        <w:t>Collision computations using OBBs</w:t>
-      </w:r>
-      <w:r>
-        <w:t xml:space="preserve"> only</w:t>
+        <w:t>To make collision computations even faster,</w:t>
       </w:r>
       <w:r>
         <w:t xml:space="preserve"> </w:t>
       </w:r>
       <w:r>
-        <w:t>is sufficient for the programme to work.</w:t>
-      </w:r>
-      <w:r>
-        <w:t xml:space="preserve"> </w:t>
-      </w:r>
-      <w:r>
-        <w:t xml:space="preserve"> </w:t>
+        <w:t xml:space="preserve">a </w:t>
+      </w:r>
+      <w:r>
+        <w:t>bounding</w:t>
+      </w:r>
+      <w:r>
+        <w:t xml:space="preserve"> circle </w:t>
+      </w:r>
+      <w:r>
+        <w:t xml:space="preserve">was introduced for each piece. </w:t>
+      </w:r>
+      <w:r>
+        <w:t>A bounding circle is a circle that encompasses all the piece’s OBBs within its area</w:t>
+      </w:r>
+      <w:r>
+        <w:t>.</w:t>
+      </w:r>
+      <w:r>
+        <w:t xml:space="preserve"> Bounding circles were determined manually in the piece characterisation tool detailed in part 4.</w:t>
+      </w:r>
+      <w:r>
+        <w:t xml:space="preserve"> An example of a piece’s bounding circle is show in </w:t>
+      </w:r>
+      <w:r>
+        <w:fldChar w:fldCharType="begin"/>
+      </w:r>
+      <w:r>
+        <w:instrText xml:space="preserve"> REF _Ref128147024 \h </w:instrText>
+      </w:r>
+      <w:r>
+        <w:fldChar w:fldCharType="separate"/>
+      </w:r>
+      <w:r>
+        <w:t xml:space="preserve">Figure </w:t>
+      </w:r>
+      <w:r>
+        <w:rPr>
+          <w:noProof/>
+        </w:rPr>
+        <w:t>15</w:t>
+      </w:r>
+      <w:r>
+        <w:fldChar w:fldCharType="end"/>
+      </w:r>
+      <w:r>
+        <w:t>.</w:t>
       </w:r>
     </w:p>
     <w:p/>
+    <w:p>
+      <w:pPr>
+        <w:keepNext/>
+        <w:jc w:val="center"/>
+      </w:pPr>
+      <w:r>
+        <w:rPr>
+          <w:noProof/>
+        </w:rPr>
+        <w:lastRenderedPageBreak/>
+        <w:drawing>
+          <wp:inline distT="0" distB="0" distL="0" distR="0" wp14:anchorId="36BDFD8C" wp14:editId="2CA9EFE4">
+            <wp:extent cx="2619375" cy="2314575"/>
+            <wp:effectExtent l="0" t="0" r="9525" b="9525"/>
+            <wp:docPr id="15" name="Picture 15" descr="Engineering drawing, pie chart&#10;&#10;Description automatically generated"/>
+            <wp:cNvGraphicFramePr>
+              <a:graphicFrameLocks xmlns:a="http://schemas.openxmlformats.org/drawingml/2006/main" noChangeAspect="1"/>
+            </wp:cNvGraphicFramePr>
+            <a:graphic xmlns:a="http://schemas.openxmlformats.org/drawingml/2006/main">
+              <a:graphicData uri="http://schemas.openxmlformats.org/drawingml/2006/picture">
+                <pic:pic xmlns:pic="http://schemas.openxmlformats.org/drawingml/2006/picture">
+                  <pic:nvPicPr>
+                    <pic:cNvPr id="15" name="Picture 15" descr="Engineering drawing, pie chart&#10;&#10;Description automatically generated"/>
+                    <pic:cNvPicPr/>
+                  </pic:nvPicPr>
+                  <pic:blipFill>
+                    <a:blip r:embed="rId24">
+                      <a:extLst>
+                        <a:ext uri="{28A0092B-C50C-407E-A947-70E740481C1C}">
+                          <a14:useLocalDpi xmlns:a14="http://schemas.microsoft.com/office/drawing/2010/main" val="0"/>
+                        </a:ext>
+                      </a:extLst>
+                    </a:blip>
+                    <a:stretch>
+                      <a:fillRect/>
+                    </a:stretch>
+                  </pic:blipFill>
+                  <pic:spPr>
+                    <a:xfrm>
+                      <a:off x="0" y="0"/>
+                      <a:ext cx="2619375" cy="2314575"/>
+                    </a:xfrm>
+                    <a:prstGeom prst="rect">
+                      <a:avLst/>
+                    </a:prstGeom>
+                  </pic:spPr>
+                </pic:pic>
+              </a:graphicData>
+            </a:graphic>
+          </wp:inline>
+        </w:drawing>
+      </w:r>
+    </w:p>
+    <w:p>
+      <w:pPr>
+        <w:pStyle w:val="Caption"/>
+        <w:ind w:left="2268" w:right="2268"/>
+        <w:jc w:val="center"/>
+      </w:pPr>
+      <w:bookmarkStart w:id="20" w:name="_Ref128147024"/>
+      <w:r>
+        <w:t xml:space="preserve">Figure </w:t>
+      </w:r>
+      <w:fldSimple w:instr=" SEQ Figure \* ARABIC ">
+        <w:r>
+          <w:rPr>
+            <w:noProof/>
+          </w:rPr>
+          <w:t>15</w:t>
+        </w:r>
+      </w:fldSimple>
+      <w:bookmarkEnd w:id="20"/>
+      <w:r>
+        <w:t xml:space="preserve">: </w:t>
+      </w:r>
+      <w:r>
+        <w:t>E piece, with OBBs shown in blue, Bezier control points in green and red, and bounding circle in black, with its centre a black dot.</w:t>
+      </w:r>
+    </w:p>
     <w:p/>
-    <w:p/>
-    <w:p/>
-    <w:p/>
+    <w:p>
+      <w:r>
+        <w:t>A collision between two circles requires a comparison of the square of the sum of their radiuses to the square of their distance – which is easily determined using Pythagoras’ theorem.</w:t>
+      </w:r>
+      <w:r>
+        <w:t xml:space="preserve"> This necessitates only a few operations, making collision computations for circles very efficient.</w:t>
+      </w:r>
+    </w:p>
+    <w:p>
+      <w:r>
+        <w:t>The collisions between two pieces are finally verified using the following algorithm:</w:t>
+      </w:r>
+    </w:p>
     <w:p>
       <w:pPr>
         <w:pStyle w:val="ListParagraph"/>
         <w:numPr>
           <w:ilvl w:val="0"/>
-          <w:numId w:val="5"/>
+          <w:numId w:val="23"/>
         </w:numPr>
       </w:pPr>
       <w:r>
-        <w:t>Use of bounding circles</w:t>
+        <w:t>Check collision between the pieces’ bounding circles. If these do not collide, the pieces do not collide.</w:t>
+      </w:r>
+    </w:p>
+    <w:p>
+      <w:pPr>
+        <w:pStyle w:val="ListParagraph"/>
+        <w:numPr>
+          <w:ilvl w:val="0"/>
+          <w:numId w:val="23"/>
+        </w:numPr>
+      </w:pPr>
+      <w:r>
+        <w:t>If the bounding circles collide, check collisions between each one of the pieces’ OBBs. If any of these collide, the pieces collide, otherwise they don’t.</w:t>
       </w:r>
     </w:p>
     <w:p/>
     <w:p>
       <w:pPr>
+        <w:pStyle w:val="ListParagraph"/>
+        <w:numPr>
+          <w:ilvl w:val="0"/>
+          <w:numId w:val="25"/>
+        </w:numPr>
+        <w:rPr>
+          <w:b/>
+          <w:bCs/>
+        </w:rPr>
+      </w:pPr>
+      <w:r>
+        <w:rPr>
+          <w:b/>
+          <w:bCs/>
+        </w:rPr>
+        <w:t>EFFICIENCY COMPARISON BETWEEN THE TWO METHODS.</w:t>
+      </w:r>
+    </w:p>
+    <w:p>
+      <w:pPr>
+        <w:rPr>
+          <w:b/>
+          <w:bCs/>
+        </w:rPr>
+      </w:pPr>
+    </w:p>
+    <w:p>
+      <w:pPr>
         <w:pStyle w:val="Heading2"/>
       </w:pPr>
       <w:r>
-        <w:lastRenderedPageBreak/>
         <w:t>Ascending tracks</w:t>
       </w:r>
     </w:p>
-    <w:p/>
+    <w:p>
+      <w:r>
+        <w:t xml:space="preserve">The only ascending piece available for users is the </w:t>
+      </w:r>
+      <w:r>
+        <w:t>N piece.</w:t>
+      </w:r>
+      <w:r>
+        <w:t xml:space="preserve"> </w:t>
+      </w:r>
+    </w:p>
     <w:p>
       <w:pPr>
         <w:pStyle w:val="Heading2"/>
@@ -6444,7 +6639,7 @@
         <w:br w:type="page"/>
       </w:r>
     </w:p>
-    <w:bookmarkStart w:id="20" w:name="_Toc127977435" w:displacedByCustomXml="next"/>
+    <w:bookmarkStart w:id="21" w:name="_Toc127977435" w:displacedByCustomXml="next"/>
     <w:sdt>
       <w:sdtPr>
         <w:rPr>
@@ -6473,7 +6668,7 @@
           <w:r>
             <w:t>References</w:t>
           </w:r>
-          <w:bookmarkEnd w:id="20"/>
+          <w:bookmarkEnd w:id="21"/>
         </w:p>
         <w:sdt>
           <w:sdtPr>
@@ -6728,6 +6923,178 @@
     </w:lvl>
   </w:abstractNum>
   <w:abstractNum w:abstractNumId="1" w15:restartNumberingAfterBreak="0">
+    <w:nsid w:val="076F5979"/>
+    <w:multiLevelType w:val="hybridMultilevel"/>
+    <w:tmpl w:val="9482A984"/>
+    <w:lvl w:ilvl="0" w:tplc="08090011">
+      <w:start w:val="1"/>
+      <w:numFmt w:val="decimal"/>
+      <w:lvlText w:val="%1)"/>
+      <w:lvlJc w:val="left"/>
+      <w:pPr>
+        <w:ind w:left="720" w:hanging="360"/>
+      </w:pPr>
+    </w:lvl>
+    <w:lvl w:ilvl="1" w:tplc="08090019" w:tentative="1">
+      <w:start w:val="1"/>
+      <w:numFmt w:val="lowerLetter"/>
+      <w:lvlText w:val="%2."/>
+      <w:lvlJc w:val="left"/>
+      <w:pPr>
+        <w:ind w:left="1440" w:hanging="360"/>
+      </w:pPr>
+    </w:lvl>
+    <w:lvl w:ilvl="2" w:tplc="0809001B" w:tentative="1">
+      <w:start w:val="1"/>
+      <w:numFmt w:val="lowerRoman"/>
+      <w:lvlText w:val="%3."/>
+      <w:lvlJc w:val="right"/>
+      <w:pPr>
+        <w:ind w:left="2160" w:hanging="180"/>
+      </w:pPr>
+    </w:lvl>
+    <w:lvl w:ilvl="3" w:tplc="0809000F" w:tentative="1">
+      <w:start w:val="1"/>
+      <w:numFmt w:val="decimal"/>
+      <w:lvlText w:val="%4."/>
+      <w:lvlJc w:val="left"/>
+      <w:pPr>
+        <w:ind w:left="2880" w:hanging="360"/>
+      </w:pPr>
+    </w:lvl>
+    <w:lvl w:ilvl="4" w:tplc="08090019" w:tentative="1">
+      <w:start w:val="1"/>
+      <w:numFmt w:val="lowerLetter"/>
+      <w:lvlText w:val="%5."/>
+      <w:lvlJc w:val="left"/>
+      <w:pPr>
+        <w:ind w:left="3600" w:hanging="360"/>
+      </w:pPr>
+    </w:lvl>
+    <w:lvl w:ilvl="5" w:tplc="0809001B" w:tentative="1">
+      <w:start w:val="1"/>
+      <w:numFmt w:val="lowerRoman"/>
+      <w:lvlText w:val="%6."/>
+      <w:lvlJc w:val="right"/>
+      <w:pPr>
+        <w:ind w:left="4320" w:hanging="180"/>
+      </w:pPr>
+    </w:lvl>
+    <w:lvl w:ilvl="6" w:tplc="0809000F" w:tentative="1">
+      <w:start w:val="1"/>
+      <w:numFmt w:val="decimal"/>
+      <w:lvlText w:val="%7."/>
+      <w:lvlJc w:val="left"/>
+      <w:pPr>
+        <w:ind w:left="5040" w:hanging="360"/>
+      </w:pPr>
+    </w:lvl>
+    <w:lvl w:ilvl="7" w:tplc="08090019" w:tentative="1">
+      <w:start w:val="1"/>
+      <w:numFmt w:val="lowerLetter"/>
+      <w:lvlText w:val="%8."/>
+      <w:lvlJc w:val="left"/>
+      <w:pPr>
+        <w:ind w:left="5760" w:hanging="360"/>
+      </w:pPr>
+    </w:lvl>
+    <w:lvl w:ilvl="8" w:tplc="0809001B" w:tentative="1">
+      <w:start w:val="1"/>
+      <w:numFmt w:val="lowerRoman"/>
+      <w:lvlText w:val="%9."/>
+      <w:lvlJc w:val="right"/>
+      <w:pPr>
+        <w:ind w:left="6480" w:hanging="180"/>
+      </w:pPr>
+    </w:lvl>
+  </w:abstractNum>
+  <w:abstractNum w:abstractNumId="2" w15:restartNumberingAfterBreak="0">
+    <w:nsid w:val="0C3A3964"/>
+    <w:multiLevelType w:val="hybridMultilevel"/>
+    <w:tmpl w:val="BF68A16C"/>
+    <w:lvl w:ilvl="0" w:tplc="08090011">
+      <w:start w:val="1"/>
+      <w:numFmt w:val="decimal"/>
+      <w:lvlText w:val="%1)"/>
+      <w:lvlJc w:val="left"/>
+      <w:pPr>
+        <w:ind w:left="720" w:hanging="360"/>
+      </w:pPr>
+    </w:lvl>
+    <w:lvl w:ilvl="1" w:tplc="08090019" w:tentative="1">
+      <w:start w:val="1"/>
+      <w:numFmt w:val="lowerLetter"/>
+      <w:lvlText w:val="%2."/>
+      <w:lvlJc w:val="left"/>
+      <w:pPr>
+        <w:ind w:left="1440" w:hanging="360"/>
+      </w:pPr>
+    </w:lvl>
+    <w:lvl w:ilvl="2" w:tplc="0809001B" w:tentative="1">
+      <w:start w:val="1"/>
+      <w:numFmt w:val="lowerRoman"/>
+      <w:lvlText w:val="%3."/>
+      <w:lvlJc w:val="right"/>
+      <w:pPr>
+        <w:ind w:left="2160" w:hanging="180"/>
+      </w:pPr>
+    </w:lvl>
+    <w:lvl w:ilvl="3" w:tplc="0809000F" w:tentative="1">
+      <w:start w:val="1"/>
+      <w:numFmt w:val="decimal"/>
+      <w:lvlText w:val="%4."/>
+      <w:lvlJc w:val="left"/>
+      <w:pPr>
+        <w:ind w:left="2880" w:hanging="360"/>
+      </w:pPr>
+    </w:lvl>
+    <w:lvl w:ilvl="4" w:tplc="08090019" w:tentative="1">
+      <w:start w:val="1"/>
+      <w:numFmt w:val="lowerLetter"/>
+      <w:lvlText w:val="%5."/>
+      <w:lvlJc w:val="left"/>
+      <w:pPr>
+        <w:ind w:left="3600" w:hanging="360"/>
+      </w:pPr>
+    </w:lvl>
+    <w:lvl w:ilvl="5" w:tplc="0809001B" w:tentative="1">
+      <w:start w:val="1"/>
+      <w:numFmt w:val="lowerRoman"/>
+      <w:lvlText w:val="%6."/>
+      <w:lvlJc w:val="right"/>
+      <w:pPr>
+        <w:ind w:left="4320" w:hanging="180"/>
+      </w:pPr>
+    </w:lvl>
+    <w:lvl w:ilvl="6" w:tplc="0809000F" w:tentative="1">
+      <w:start w:val="1"/>
+      <w:numFmt w:val="decimal"/>
+      <w:lvlText w:val="%7."/>
+      <w:lvlJc w:val="left"/>
+      <w:pPr>
+        <w:ind w:left="5040" w:hanging="360"/>
+      </w:pPr>
+    </w:lvl>
+    <w:lvl w:ilvl="7" w:tplc="08090019" w:tentative="1">
+      <w:start w:val="1"/>
+      <w:numFmt w:val="lowerLetter"/>
+      <w:lvlText w:val="%8."/>
+      <w:lvlJc w:val="left"/>
+      <w:pPr>
+        <w:ind w:left="5760" w:hanging="360"/>
+      </w:pPr>
+    </w:lvl>
+    <w:lvl w:ilvl="8" w:tplc="0809001B" w:tentative="1">
+      <w:start w:val="1"/>
+      <w:numFmt w:val="lowerRoman"/>
+      <w:lvlText w:val="%9."/>
+      <w:lvlJc w:val="right"/>
+      <w:pPr>
+        <w:ind w:left="6480" w:hanging="180"/>
+      </w:pPr>
+    </w:lvl>
+  </w:abstractNum>
+  <w:abstractNum w:abstractNumId="3" w15:restartNumberingAfterBreak="0">
     <w:nsid w:val="1482775B"/>
     <w:multiLevelType w:val="multilevel"/>
     <w:tmpl w:val="0EBA3C40"/>
@@ -6813,7 +7180,119 @@
       </w:pPr>
     </w:lvl>
   </w:abstractNum>
-  <w:abstractNum w:abstractNumId="2" w15:restartNumberingAfterBreak="0">
+  <w:abstractNum w:abstractNumId="4" w15:restartNumberingAfterBreak="0">
+    <w:nsid w:val="18E530A7"/>
+    <w:multiLevelType w:val="hybridMultilevel"/>
+    <w:tmpl w:val="188E7AE2"/>
+    <w:lvl w:ilvl="0" w:tplc="6D96ABB0">
+      <w:numFmt w:val="bullet"/>
+      <w:lvlText w:val=""/>
+      <w:lvlJc w:val="left"/>
+      <w:pPr>
+        <w:ind w:left="720" w:hanging="360"/>
+      </w:pPr>
+      <w:rPr>
+        <w:rFonts w:ascii="Wingdings" w:eastAsiaTheme="minorEastAsia" w:hAnsi="Wingdings" w:cs="Times New Roman" w:hint="default"/>
+      </w:rPr>
+    </w:lvl>
+    <w:lvl w:ilvl="1" w:tplc="08090003" w:tentative="1">
+      <w:start w:val="1"/>
+      <w:numFmt w:val="bullet"/>
+      <w:lvlText w:val="o"/>
+      <w:lvlJc w:val="left"/>
+      <w:pPr>
+        <w:ind w:left="1440" w:hanging="360"/>
+      </w:pPr>
+      <w:rPr>
+        <w:rFonts w:ascii="Courier New" w:hAnsi="Courier New" w:cs="Courier New" w:hint="default"/>
+      </w:rPr>
+    </w:lvl>
+    <w:lvl w:ilvl="2" w:tplc="08090005" w:tentative="1">
+      <w:start w:val="1"/>
+      <w:numFmt w:val="bullet"/>
+      <w:lvlText w:val=""/>
+      <w:lvlJc w:val="left"/>
+      <w:pPr>
+        <w:ind w:left="2160" w:hanging="360"/>
+      </w:pPr>
+      <w:rPr>
+        <w:rFonts w:ascii="Wingdings" w:hAnsi="Wingdings" w:hint="default"/>
+      </w:rPr>
+    </w:lvl>
+    <w:lvl w:ilvl="3" w:tplc="08090001" w:tentative="1">
+      <w:start w:val="1"/>
+      <w:numFmt w:val="bullet"/>
+      <w:lvlText w:val=""/>
+      <w:lvlJc w:val="left"/>
+      <w:pPr>
+        <w:ind w:left="2880" w:hanging="360"/>
+      </w:pPr>
+      <w:rPr>
+        <w:rFonts w:ascii="Symbol" w:hAnsi="Symbol" w:hint="default"/>
+      </w:rPr>
+    </w:lvl>
+    <w:lvl w:ilvl="4" w:tplc="08090003" w:tentative="1">
+      <w:start w:val="1"/>
+      <w:numFmt w:val="bullet"/>
+      <w:lvlText w:val="o"/>
+      <w:lvlJc w:val="left"/>
+      <w:pPr>
+        <w:ind w:left="3600" w:hanging="360"/>
+      </w:pPr>
+      <w:rPr>
+        <w:rFonts w:ascii="Courier New" w:hAnsi="Courier New" w:cs="Courier New" w:hint="default"/>
+      </w:rPr>
+    </w:lvl>
+    <w:lvl w:ilvl="5" w:tplc="08090005" w:tentative="1">
+      <w:start w:val="1"/>
+      <w:numFmt w:val="bullet"/>
+      <w:lvlText w:val=""/>
+      <w:lvlJc w:val="left"/>
+      <w:pPr>
+        <w:ind w:left="4320" w:hanging="360"/>
+      </w:pPr>
+      <w:rPr>
+        <w:rFonts w:ascii="Wingdings" w:hAnsi="Wingdings" w:hint="default"/>
+      </w:rPr>
+    </w:lvl>
+    <w:lvl w:ilvl="6" w:tplc="08090001" w:tentative="1">
+      <w:start w:val="1"/>
+      <w:numFmt w:val="bullet"/>
+      <w:lvlText w:val=""/>
+      <w:lvlJc w:val="left"/>
+      <w:pPr>
+        <w:ind w:left="5040" w:hanging="360"/>
+      </w:pPr>
+      <w:rPr>
+        <w:rFonts w:ascii="Symbol" w:hAnsi="Symbol" w:hint="default"/>
+      </w:rPr>
+    </w:lvl>
+    <w:lvl w:ilvl="7" w:tplc="08090003" w:tentative="1">
+      <w:start w:val="1"/>
+      <w:numFmt w:val="bullet"/>
+      <w:lvlText w:val="o"/>
+      <w:lvlJc w:val="left"/>
+      <w:pPr>
+        <w:ind w:left="5760" w:hanging="360"/>
+      </w:pPr>
+      <w:rPr>
+        <w:rFonts w:ascii="Courier New" w:hAnsi="Courier New" w:cs="Courier New" w:hint="default"/>
+      </w:rPr>
+    </w:lvl>
+    <w:lvl w:ilvl="8" w:tplc="08090005" w:tentative="1">
+      <w:start w:val="1"/>
+      <w:numFmt w:val="bullet"/>
+      <w:lvlText w:val=""/>
+      <w:lvlJc w:val="left"/>
+      <w:pPr>
+        <w:ind w:left="6480" w:hanging="360"/>
+      </w:pPr>
+      <w:rPr>
+        <w:rFonts w:ascii="Wingdings" w:hAnsi="Wingdings" w:hint="default"/>
+      </w:rPr>
+    </w:lvl>
+  </w:abstractNum>
+  <w:abstractNum w:abstractNumId="5" w15:restartNumberingAfterBreak="0">
     <w:nsid w:val="1921480C"/>
     <w:multiLevelType w:val="hybridMultilevel"/>
     <w:tmpl w:val="674418AA"/>
@@ -6899,7 +7378,7 @@
       </w:pPr>
     </w:lvl>
   </w:abstractNum>
-  <w:abstractNum w:abstractNumId="3" w15:restartNumberingAfterBreak="0">
+  <w:abstractNum w:abstractNumId="6" w15:restartNumberingAfterBreak="0">
     <w:nsid w:val="1F8206D0"/>
     <w:multiLevelType w:val="hybridMultilevel"/>
     <w:tmpl w:val="1BC82B3A"/>
@@ -7011,7 +7490,7 @@
       </w:rPr>
     </w:lvl>
   </w:abstractNum>
-  <w:abstractNum w:abstractNumId="4" w15:restartNumberingAfterBreak="0">
+  <w:abstractNum w:abstractNumId="7" w15:restartNumberingAfterBreak="0">
     <w:nsid w:val="22833263"/>
     <w:multiLevelType w:val="multilevel"/>
     <w:tmpl w:val="0809001D"/>
@@ -7097,7 +7576,7 @@
       </w:pPr>
     </w:lvl>
   </w:abstractNum>
-  <w:abstractNum w:abstractNumId="5" w15:restartNumberingAfterBreak="0">
+  <w:abstractNum w:abstractNumId="8" w15:restartNumberingAfterBreak="0">
     <w:nsid w:val="332130EC"/>
     <w:multiLevelType w:val="hybridMultilevel"/>
     <w:tmpl w:val="8C52A568"/>
@@ -7209,7 +7688,7 @@
       </w:rPr>
     </w:lvl>
   </w:abstractNum>
-  <w:abstractNum w:abstractNumId="6" w15:restartNumberingAfterBreak="0">
+  <w:abstractNum w:abstractNumId="9" w15:restartNumberingAfterBreak="0">
     <w:nsid w:val="35BA4DE2"/>
     <w:multiLevelType w:val="hybridMultilevel"/>
     <w:tmpl w:val="D5CA4FE8"/>
@@ -7321,7 +7800,7 @@
       </w:rPr>
     </w:lvl>
   </w:abstractNum>
-  <w:abstractNum w:abstractNumId="7" w15:restartNumberingAfterBreak="0">
+  <w:abstractNum w:abstractNumId="10" w15:restartNumberingAfterBreak="0">
     <w:nsid w:val="41632BF0"/>
     <w:multiLevelType w:val="hybridMultilevel"/>
     <w:tmpl w:val="F67E0844"/>
@@ -7410,7 +7889,7 @@
       </w:pPr>
     </w:lvl>
   </w:abstractNum>
-  <w:abstractNum w:abstractNumId="8" w15:restartNumberingAfterBreak="0">
+  <w:abstractNum w:abstractNumId="11" w15:restartNumberingAfterBreak="0">
     <w:nsid w:val="4A513F8E"/>
     <w:multiLevelType w:val="hybridMultilevel"/>
     <w:tmpl w:val="2AE607D0"/>
@@ -7523,7 +8002,119 @@
       </w:rPr>
     </w:lvl>
   </w:abstractNum>
-  <w:abstractNum w:abstractNumId="9" w15:restartNumberingAfterBreak="0">
+  <w:abstractNum w:abstractNumId="12" w15:restartNumberingAfterBreak="0">
+    <w:nsid w:val="68D46D9F"/>
+    <w:multiLevelType w:val="hybridMultilevel"/>
+    <w:tmpl w:val="D6E6C7AC"/>
+    <w:lvl w:ilvl="0" w:tplc="06983970">
+      <w:numFmt w:val="bullet"/>
+      <w:lvlText w:val=""/>
+      <w:lvlJc w:val="left"/>
+      <w:pPr>
+        <w:ind w:left="720" w:hanging="360"/>
+      </w:pPr>
+      <w:rPr>
+        <w:rFonts w:ascii="Wingdings" w:eastAsiaTheme="minorEastAsia" w:hAnsi="Wingdings" w:cs="Times New Roman" w:hint="default"/>
+      </w:rPr>
+    </w:lvl>
+    <w:lvl w:ilvl="1" w:tplc="08090003" w:tentative="1">
+      <w:start w:val="1"/>
+      <w:numFmt w:val="bullet"/>
+      <w:lvlText w:val="o"/>
+      <w:lvlJc w:val="left"/>
+      <w:pPr>
+        <w:ind w:left="1440" w:hanging="360"/>
+      </w:pPr>
+      <w:rPr>
+        <w:rFonts w:ascii="Courier New" w:hAnsi="Courier New" w:cs="Courier New" w:hint="default"/>
+      </w:rPr>
+    </w:lvl>
+    <w:lvl w:ilvl="2" w:tplc="08090005" w:tentative="1">
+      <w:start w:val="1"/>
+      <w:numFmt w:val="bullet"/>
+      <w:lvlText w:val=""/>
+      <w:lvlJc w:val="left"/>
+      <w:pPr>
+        <w:ind w:left="2160" w:hanging="360"/>
+      </w:pPr>
+      <w:rPr>
+        <w:rFonts w:ascii="Wingdings" w:hAnsi="Wingdings" w:hint="default"/>
+      </w:rPr>
+    </w:lvl>
+    <w:lvl w:ilvl="3" w:tplc="08090001" w:tentative="1">
+      <w:start w:val="1"/>
+      <w:numFmt w:val="bullet"/>
+      <w:lvlText w:val=""/>
+      <w:lvlJc w:val="left"/>
+      <w:pPr>
+        <w:ind w:left="2880" w:hanging="360"/>
+      </w:pPr>
+      <w:rPr>
+        <w:rFonts w:ascii="Symbol" w:hAnsi="Symbol" w:hint="default"/>
+      </w:rPr>
+    </w:lvl>
+    <w:lvl w:ilvl="4" w:tplc="08090003" w:tentative="1">
+      <w:start w:val="1"/>
+      <w:numFmt w:val="bullet"/>
+      <w:lvlText w:val="o"/>
+      <w:lvlJc w:val="left"/>
+      <w:pPr>
+        <w:ind w:left="3600" w:hanging="360"/>
+      </w:pPr>
+      <w:rPr>
+        <w:rFonts w:ascii="Courier New" w:hAnsi="Courier New" w:cs="Courier New" w:hint="default"/>
+      </w:rPr>
+    </w:lvl>
+    <w:lvl w:ilvl="5" w:tplc="08090005" w:tentative="1">
+      <w:start w:val="1"/>
+      <w:numFmt w:val="bullet"/>
+      <w:lvlText w:val=""/>
+      <w:lvlJc w:val="left"/>
+      <w:pPr>
+        <w:ind w:left="4320" w:hanging="360"/>
+      </w:pPr>
+      <w:rPr>
+        <w:rFonts w:ascii="Wingdings" w:hAnsi="Wingdings" w:hint="default"/>
+      </w:rPr>
+    </w:lvl>
+    <w:lvl w:ilvl="6" w:tplc="08090001" w:tentative="1">
+      <w:start w:val="1"/>
+      <w:numFmt w:val="bullet"/>
+      <w:lvlText w:val=""/>
+      <w:lvlJc w:val="left"/>
+      <w:pPr>
+        <w:ind w:left="5040" w:hanging="360"/>
+      </w:pPr>
+      <w:rPr>
+        <w:rFonts w:ascii="Symbol" w:hAnsi="Symbol" w:hint="default"/>
+      </w:rPr>
+    </w:lvl>
+    <w:lvl w:ilvl="7" w:tplc="08090003" w:tentative="1">
+      <w:start w:val="1"/>
+      <w:numFmt w:val="bullet"/>
+      <w:lvlText w:val="o"/>
+      <w:lvlJc w:val="left"/>
+      <w:pPr>
+        <w:ind w:left="5760" w:hanging="360"/>
+      </w:pPr>
+      <w:rPr>
+        <w:rFonts w:ascii="Courier New" w:hAnsi="Courier New" w:cs="Courier New" w:hint="default"/>
+      </w:rPr>
+    </w:lvl>
+    <w:lvl w:ilvl="8" w:tplc="08090005" w:tentative="1">
+      <w:start w:val="1"/>
+      <w:numFmt w:val="bullet"/>
+      <w:lvlText w:val=""/>
+      <w:lvlJc w:val="left"/>
+      <w:pPr>
+        <w:ind w:left="6480" w:hanging="360"/>
+      </w:pPr>
+      <w:rPr>
+        <w:rFonts w:ascii="Wingdings" w:hAnsi="Wingdings" w:hint="default"/>
+      </w:rPr>
+    </w:lvl>
+  </w:abstractNum>
+  <w:abstractNum w:abstractNumId="13" w15:restartNumberingAfterBreak="0">
     <w:nsid w:val="6CFF37E3"/>
     <w:multiLevelType w:val="hybridMultilevel"/>
     <w:tmpl w:val="07AA4BD4"/>
@@ -7635,7 +8226,7 @@
       </w:rPr>
     </w:lvl>
   </w:abstractNum>
-  <w:abstractNum w:abstractNumId="10" w15:restartNumberingAfterBreak="0">
+  <w:abstractNum w:abstractNumId="14" w15:restartNumberingAfterBreak="0">
     <w:nsid w:val="70845A0D"/>
     <w:multiLevelType w:val="hybridMultilevel"/>
     <w:tmpl w:val="124C5FF4"/>
@@ -7748,7 +8339,7 @@
       </w:rPr>
     </w:lvl>
   </w:abstractNum>
-  <w:abstractNum w:abstractNumId="11" w15:restartNumberingAfterBreak="0">
+  <w:abstractNum w:abstractNumId="15" w15:restartNumberingAfterBreak="0">
     <w:nsid w:val="75F76124"/>
     <w:multiLevelType w:val="hybridMultilevel"/>
     <w:tmpl w:val="7C8468D6"/>
@@ -7861,7 +8452,7 @@
       </w:rPr>
     </w:lvl>
   </w:abstractNum>
-  <w:abstractNum w:abstractNumId="12" w15:restartNumberingAfterBreak="0">
+  <w:abstractNum w:abstractNumId="16" w15:restartNumberingAfterBreak="0">
     <w:nsid w:val="7EFF42EE"/>
     <w:multiLevelType w:val="hybridMultilevel"/>
     <w:tmpl w:val="378A0CE0"/>
@@ -7974,70 +8565,82 @@
     </w:lvl>
   </w:abstractNum>
   <w:num w:numId="1" w16cid:durableId="2027053926">
-    <w:abstractNumId w:val="7"/>
+    <w:abstractNumId w:val="10"/>
   </w:num>
   <w:num w:numId="2" w16cid:durableId="239490486">
+    <w:abstractNumId w:val="15"/>
+  </w:num>
+  <w:num w:numId="3" w16cid:durableId="1562788567">
     <w:abstractNumId w:val="11"/>
   </w:num>
-  <w:num w:numId="3" w16cid:durableId="1562788567">
+  <w:num w:numId="4" w16cid:durableId="999768138">
+    <w:abstractNumId w:val="14"/>
+  </w:num>
+  <w:num w:numId="5" w16cid:durableId="1559247411">
     <w:abstractNumId w:val="8"/>
   </w:num>
-  <w:num w:numId="4" w16cid:durableId="999768138">
-    <w:abstractNumId w:val="10"/>
+  <w:num w:numId="6" w16cid:durableId="435714872">
+    <w:abstractNumId w:val="16"/>
   </w:num>
-  <w:num w:numId="5" w16cid:durableId="1559247411">
+  <w:num w:numId="7" w16cid:durableId="1943950866">
+    <w:abstractNumId w:val="6"/>
+  </w:num>
+  <w:num w:numId="8" w16cid:durableId="1309213433">
+    <w:abstractNumId w:val="13"/>
+  </w:num>
+  <w:num w:numId="9" w16cid:durableId="253897865">
+    <w:abstractNumId w:val="3"/>
+  </w:num>
+  <w:num w:numId="10" w16cid:durableId="1546061129">
+    <w:abstractNumId w:val="3"/>
+  </w:num>
+  <w:num w:numId="11" w16cid:durableId="992611126">
+    <w:abstractNumId w:val="3"/>
+  </w:num>
+  <w:num w:numId="12" w16cid:durableId="1123695372">
+    <w:abstractNumId w:val="3"/>
+  </w:num>
+  <w:num w:numId="13" w16cid:durableId="199518901">
+    <w:abstractNumId w:val="3"/>
+  </w:num>
+  <w:num w:numId="14" w16cid:durableId="1102870863">
+    <w:abstractNumId w:val="3"/>
+  </w:num>
+  <w:num w:numId="15" w16cid:durableId="623777026">
+    <w:abstractNumId w:val="3"/>
+  </w:num>
+  <w:num w:numId="16" w16cid:durableId="737678400">
+    <w:abstractNumId w:val="3"/>
+  </w:num>
+  <w:num w:numId="17" w16cid:durableId="351735488">
+    <w:abstractNumId w:val="3"/>
+  </w:num>
+  <w:num w:numId="18" w16cid:durableId="897012864">
+    <w:abstractNumId w:val="3"/>
+  </w:num>
+  <w:num w:numId="19" w16cid:durableId="1172377547">
     <w:abstractNumId w:val="5"/>
   </w:num>
-  <w:num w:numId="6" w16cid:durableId="435714872">
-    <w:abstractNumId w:val="12"/>
-  </w:num>
-  <w:num w:numId="7" w16cid:durableId="1943950866">
-    <w:abstractNumId w:val="3"/>
-  </w:num>
-  <w:num w:numId="8" w16cid:durableId="1309213433">
-    <w:abstractNumId w:val="9"/>
-  </w:num>
-  <w:num w:numId="9" w16cid:durableId="253897865">
-    <w:abstractNumId w:val="1"/>
-  </w:num>
-  <w:num w:numId="10" w16cid:durableId="1546061129">
-    <w:abstractNumId w:val="1"/>
-  </w:num>
-  <w:num w:numId="11" w16cid:durableId="992611126">
-    <w:abstractNumId w:val="1"/>
-  </w:num>
-  <w:num w:numId="12" w16cid:durableId="1123695372">
-    <w:abstractNumId w:val="1"/>
-  </w:num>
-  <w:num w:numId="13" w16cid:durableId="199518901">
-    <w:abstractNumId w:val="1"/>
-  </w:num>
-  <w:num w:numId="14" w16cid:durableId="1102870863">
-    <w:abstractNumId w:val="1"/>
-  </w:num>
-  <w:num w:numId="15" w16cid:durableId="623777026">
-    <w:abstractNumId w:val="1"/>
-  </w:num>
-  <w:num w:numId="16" w16cid:durableId="737678400">
-    <w:abstractNumId w:val="1"/>
-  </w:num>
-  <w:num w:numId="17" w16cid:durableId="351735488">
-    <w:abstractNumId w:val="1"/>
-  </w:num>
-  <w:num w:numId="18" w16cid:durableId="897012864">
-    <w:abstractNumId w:val="1"/>
-  </w:num>
-  <w:num w:numId="19" w16cid:durableId="1172377547">
-    <w:abstractNumId w:val="2"/>
-  </w:num>
   <w:num w:numId="20" w16cid:durableId="1244684051">
-    <w:abstractNumId w:val="4"/>
+    <w:abstractNumId w:val="7"/>
   </w:num>
   <w:num w:numId="21" w16cid:durableId="754716192">
     <w:abstractNumId w:val="0"/>
   </w:num>
   <w:num w:numId="22" w16cid:durableId="172769404">
-    <w:abstractNumId w:val="6"/>
+    <w:abstractNumId w:val="9"/>
+  </w:num>
+  <w:num w:numId="23" w16cid:durableId="959149363">
+    <w:abstractNumId w:val="1"/>
+  </w:num>
+  <w:num w:numId="24" w16cid:durableId="950939937">
+    <w:abstractNumId w:val="12"/>
+  </w:num>
+  <w:num w:numId="25" w16cid:durableId="1405103097">
+    <w:abstractNumId w:val="4"/>
+  </w:num>
+  <w:num w:numId="26" w16cid:durableId="586231200">
+    <w:abstractNumId w:val="2"/>
   </w:num>
 </w:numbering>
 </file>
@@ -9483,6 +10086,15 @@
 </file>
 
 <file path=customXml/item1.xml><?xml version="1.0" encoding="utf-8"?>
+<?mso-contentType ?>
+<FormTemplates xmlns="http://schemas.microsoft.com/sharepoint/v3/contenttype/forms">
+  <Display>DocumentLibraryForm</Display>
+  <Edit>DocumentLibraryForm</Edit>
+  <New>DocumentLibraryForm</New>
+</FormTemplates>
+</file>
+
+<file path=customXml/item2.xml><?xml version="1.0" encoding="utf-8"?>
 <b:Sources xmlns:b="http://schemas.openxmlformats.org/officeDocument/2006/bibliography" xmlns="http://schemas.openxmlformats.org/officeDocument/2006/bibliography" SelectedStyle="\APASixthEditionOfficeOnline.xsl" StyleName="APA" Version="6">
   <b:Source>
     <b:Tag>BRI23</b:Tag>
@@ -9573,22 +10185,7 @@
 </b:Sources>
 </file>
 
-<file path=customXml/item2.xml><?xml version="1.0" encoding="utf-8"?>
-<?mso-contentType ?>
-<FormTemplates xmlns="http://schemas.microsoft.com/sharepoint/v3/contenttype/forms">
-  <Display>DocumentLibraryForm</Display>
-  <Edit>DocumentLibraryForm</Edit>
-  <New>DocumentLibraryForm</New>
-</FormTemplates>
-</file>
-
 <file path=customXml/item3.xml><?xml version="1.0" encoding="utf-8"?>
-<p:properties xmlns:p="http://schemas.microsoft.com/office/2006/metadata/properties" xmlns:xsi="http://www.w3.org/2001/XMLSchema-instance" xmlns:pc="http://schemas.microsoft.com/office/infopath/2007/PartnerControls">
-  <documentManagement/>
-</p:properties>
-</file>
-
-<file path=customXml/item4.xml><?xml version="1.0" encoding="utf-8"?>
 <ct:contentTypeSchema xmlns:ct="http://schemas.microsoft.com/office/2006/metadata/contentType" xmlns:ma="http://schemas.microsoft.com/office/2006/metadata/properties/metaAttributes" ct:_="" ma:_="" ma:contentTypeName="Document" ma:contentTypeID="0x0101009680AD4B1B01BA4496606E2E2E37ECC9" ma:contentTypeVersion="14" ma:contentTypeDescription="Create a new document." ma:contentTypeScope="" ma:versionID="aa73f34a40542ae0df9397845d04dfc4">
   <xsd:schema xmlns:xsd="http://www.w3.org/2001/XMLSchema" xmlns:xs="http://www.w3.org/2001/XMLSchema" xmlns:p="http://schemas.microsoft.com/office/2006/metadata/properties" xmlns:ns3="73bc539c-862c-4826-b2d5-812dff1e1985" xmlns:ns4="40549d23-64d7-4c93-be7c-06aee7dfc3b1" targetNamespace="http://schemas.microsoft.com/office/2006/metadata/properties" ma:root="true" ma:fieldsID="717c2890b797f0ce6e743116d1b480c4" ns3:_="" ns4:_="">
     <xsd:import namespace="73bc539c-862c-4826-b2d5-812dff1e1985"/>
@@ -9817,7 +10414,21 @@
 </ct:contentTypeSchema>
 </file>
 
+<file path=customXml/item4.xml><?xml version="1.0" encoding="utf-8"?>
+<p:properties xmlns:p="http://schemas.microsoft.com/office/2006/metadata/properties" xmlns:xsi="http://www.w3.org/2001/XMLSchema-instance" xmlns:pc="http://schemas.microsoft.com/office/infopath/2007/PartnerControls">
+  <documentManagement/>
+</p:properties>
+</file>
+
 <file path=customXml/itemProps1.xml><?xml version="1.0" encoding="utf-8"?>
+<ds:datastoreItem xmlns:ds="http://schemas.openxmlformats.org/officeDocument/2006/customXml" ds:itemID="{27421F03-66B4-46A5-895C-471125DD2A6A}">
+  <ds:schemaRefs>
+    <ds:schemaRef ds:uri="http://schemas.microsoft.com/sharepoint/v3/contenttype/forms"/>
+  </ds:schemaRefs>
+</ds:datastoreItem>
+</file>
+
+<file path=customXml/itemProps2.xml><?xml version="1.0" encoding="utf-8"?>
 <ds:datastoreItem xmlns:ds="http://schemas.openxmlformats.org/officeDocument/2006/customXml" ds:itemID="{0652A33D-5FF0-4452-9E96-C446B068CDB2}">
   <ds:schemaRefs>
     <ds:schemaRef ds:uri="http://schemas.openxmlformats.org/officeDocument/2006/bibliography"/>
@@ -9825,24 +10436,7 @@
 </ds:datastoreItem>
 </file>
 
-<file path=customXml/itemProps2.xml><?xml version="1.0" encoding="utf-8"?>
-<ds:datastoreItem xmlns:ds="http://schemas.openxmlformats.org/officeDocument/2006/customXml" ds:itemID="{27421F03-66B4-46A5-895C-471125DD2A6A}">
-  <ds:schemaRefs>
-    <ds:schemaRef ds:uri="http://schemas.microsoft.com/sharepoint/v3/contenttype/forms"/>
-  </ds:schemaRefs>
-</ds:datastoreItem>
-</file>
-
 <file path=customXml/itemProps3.xml><?xml version="1.0" encoding="utf-8"?>
-<ds:datastoreItem xmlns:ds="http://schemas.openxmlformats.org/officeDocument/2006/customXml" ds:itemID="{ADFF6BD5-8CEC-4EC2-B0EC-1C78CE5325CE}">
-  <ds:schemaRefs>
-    <ds:schemaRef ds:uri="http://schemas.microsoft.com/office/2006/metadata/properties"/>
-    <ds:schemaRef ds:uri="http://schemas.microsoft.com/office/infopath/2007/PartnerControls"/>
-  </ds:schemaRefs>
-</ds:datastoreItem>
-</file>
-
-<file path=customXml/itemProps4.xml><?xml version="1.0" encoding="utf-8"?>
 <ds:datastoreItem xmlns:ds="http://schemas.openxmlformats.org/officeDocument/2006/customXml" ds:itemID="{B3B5FFF4-549D-4571-B2A9-8332CCFB976A}">
   <ds:schemaRefs>
     <ds:schemaRef ds:uri="http://schemas.microsoft.com/office/2006/metadata/contentType"/>
@@ -9859,4 +10453,13 @@
     <ds:schemaRef ds:uri="http://schemas.microsoft.com/internal/obd"/>
   </ds:schemaRefs>
 </ds:datastoreItem>
+</file>
+
+<file path=customXml/itemProps4.xml><?xml version="1.0" encoding="utf-8"?>
+<ds:datastoreItem xmlns:ds="http://schemas.openxmlformats.org/officeDocument/2006/customXml" ds:itemID="{ADFF6BD5-8CEC-4EC2-B0EC-1C78CE5325CE}">
+  <ds:schemaRefs>
+    <ds:schemaRef ds:uri="http://schemas.microsoft.com/office/2006/metadata/properties"/>
+    <ds:schemaRef ds:uri="http://schemas.microsoft.com/office/infopath/2007/PartnerControls"/>
+  </ds:schemaRefs>
+</ds:datastoreItem>
 </file>
</xml_diff>

<commit_message>
Add bounding circles comparsion pdf.
</commit_message>
<xml_diff>
--- a/Report.docx
+++ b/Report.docx
@@ -118,8 +118,17 @@
           <w:sz w:val="32"/>
           <w:szCs w:val="32"/>
         </w:rPr>
-        <w:t>Supervisor: Tom Spink</w:t>
-      </w:r>
+        <w:t xml:space="preserve">Supervisor: Tom </w:t>
+      </w:r>
+      <w:proofErr w:type="spellStart"/>
+      <w:r>
+        <w:rPr>
+          <w:sz w:val="32"/>
+          <w:szCs w:val="32"/>
+        </w:rPr>
+        <w:t>Spink</w:t>
+      </w:r>
+      <w:proofErr w:type="spellEnd"/>
     </w:p>
     <w:p>
       <w:pPr>
@@ -948,15 +957,7 @@
         <w:t xml:space="preserve">BRIO™ railway circuits from </w:t>
       </w:r>
       <w:r>
-        <w:t xml:space="preserve">sets of input pieces. Users </w:t>
-      </w:r>
-      <w:proofErr w:type="gramStart"/>
-      <w:r>
-        <w:t>are able to</w:t>
-      </w:r>
-      <w:proofErr w:type="gramEnd"/>
-      <w:r>
-        <w:t xml:space="preserve"> use </w:t>
+        <w:t xml:space="preserve">sets of input pieces. Users are able to use </w:t>
       </w:r>
       <w:r>
         <w:t xml:space="preserve">an </w:t>
@@ -1131,12 +1132,10 @@
       <w:r>
         <w:t xml:space="preserve"> </w:t>
       </w:r>
-      <w:proofErr w:type="gramStart"/>
       <w:r>
         <w:t>characteristics</w:t>
       </w:r>
       <w:bookmarkEnd w:id="1"/>
-      <w:proofErr w:type="gramEnd"/>
     </w:p>
     <w:p>
       <w:r>
@@ -1263,15 +1262,7 @@
         <w:t xml:space="preserve">Each piece should have a list of connectors, each </w:t>
       </w:r>
       <w:r>
-        <w:t xml:space="preserve">determined by a position, a </w:t>
-      </w:r>
-      <w:proofErr w:type="gramStart"/>
-      <w:r>
-        <w:t>direction</w:t>
-      </w:r>
-      <w:proofErr w:type="gramEnd"/>
-      <w:r>
-        <w:t xml:space="preserve"> and a type (male or female). This allows to connect pieces together, </w:t>
+        <w:t xml:space="preserve">determined by a position, a direction and a type (male or female). This allows to connect pieces together, </w:t>
       </w:r>
       <w:r>
         <w:t xml:space="preserve">by rotating and translating the pieces </w:t>
@@ -1815,15 +1806,7 @@
         <w:t>does</w:t>
       </w:r>
       <w:r>
-        <w:t xml:space="preserve"> a purely geometrical approach </w:t>
-      </w:r>
-      <w:proofErr w:type="gramStart"/>
-      <w:r>
-        <w:t>lead</w:t>
-      </w:r>
-      <w:proofErr w:type="gramEnd"/>
-      <w:r>
-        <w:t xml:space="preserve"> to perfectly aligned pieces, it </w:t>
+        <w:t xml:space="preserve"> a purely geometrical approach lead to perfectly aligned pieces, it </w:t>
       </w:r>
       <w:r>
         <w:t>also</w:t>
@@ -4191,14 +4174,9 @@
       </w:pPr>
       <w:bookmarkStart w:id="10" w:name="_Toc127977433"/>
       <w:r>
-        <w:t xml:space="preserve">Tools </w:t>
-      </w:r>
-      <w:proofErr w:type="gramStart"/>
-      <w:r>
-        <w:t>used</w:t>
+        <w:t>Tools used</w:t>
       </w:r>
       <w:bookmarkEnd w:id="10"/>
-      <w:proofErr w:type="gramEnd"/>
     </w:p>
     <w:p>
       <w:r>
@@ -4273,7 +4251,15 @@
         <w:t xml:space="preserve"> This setup was later changed to a fully static website, with the </w:t>
       </w:r>
       <w:r>
-        <w:t>track-generating algorithm compiled to WebAssembly and running directly on the client’s machine.</w:t>
+        <w:t xml:space="preserve">track-generating algorithm compiled to </w:t>
+      </w:r>
+      <w:proofErr w:type="spellStart"/>
+      <w:r>
+        <w:t>WebAssembly</w:t>
+      </w:r>
+      <w:proofErr w:type="spellEnd"/>
+      <w:r>
+        <w:t xml:space="preserve"> and running directly on the client’s machine.</w:t>
       </w:r>
     </w:p>
     <w:p>
@@ -4669,15 +4655,7 @@
         <w:t xml:space="preserve"> </w:t>
       </w:r>
       <w:r>
-        <w:t xml:space="preserve">Pieces are still coloured depending on their </w:t>
-      </w:r>
-      <w:proofErr w:type="gramStart"/>
-      <w:r>
-        <w:t>ID, but</w:t>
-      </w:r>
-      <w:proofErr w:type="gramEnd"/>
-      <w:r>
-        <w:t xml:space="preserve"> outlined in a colour specific to their level.</w:t>
+        <w:t>Pieces are still coloured depending on their ID, but outlined in a colour specific to their level.</w:t>
       </w:r>
       <w:r>
         <w:t xml:space="preserve"> An example of a multi-level track with colour-coded outlines is shown </w:t>
@@ -5241,9 +5219,14 @@
           <w:numId w:val="8"/>
         </w:numPr>
       </w:pPr>
+      <w:proofErr w:type="spellStart"/>
       <w:r>
         <w:lastRenderedPageBreak/>
-        <w:t>Vario system and out way to deal with it (all pieces are connected perfectly with each other apart from the first and last piece of a loop -&gt; this is not accurate but</w:t>
+        <w:t>Vario</w:t>
+      </w:r>
+      <w:proofErr w:type="spellEnd"/>
+      <w:r>
+        <w:t xml:space="preserve"> system and out way to deal with it (all pieces are connected perfectly with each other apart from the first and last piece of a loop -&gt; this is not accurate but</w:t>
       </w:r>
       <w:r>
         <w:t>, with sufficiently small validation conditions, should lead to buildable tracks) + appearance of an issue due to this assumption: pieces in between.</w:t>
@@ -5285,7 +5268,15 @@
         <w:t xml:space="preserve">perhaps modify the circuit a little bit if needed. Also, </w:t>
       </w:r>
       <w:r>
-        <w:t xml:space="preserve">option to build tracks at max lvl 1. This is given because in real life, due to having to use support for pieces placed above the ground level, </w:t>
+        <w:t xml:space="preserve">option to build tracks at max </w:t>
+      </w:r>
+      <w:proofErr w:type="spellStart"/>
+      <w:r>
+        <w:t>lvl</w:t>
+      </w:r>
+      <w:proofErr w:type="spellEnd"/>
+      <w:r>
+        <w:t xml:space="preserve"> 1. This is given because in real life, due to having to use support for pieces placed above the ground level, </w:t>
       </w:r>
       <w:r>
         <w:t>higher pieces get exponentially harder to position.</w:t>
@@ -5381,13 +5372,8 @@
         </w:numPr>
       </w:pPr>
       <w:r>
-        <w:t xml:space="preserve">Sorting of elements to pain first, to paint in </w:t>
-      </w:r>
-      <w:proofErr w:type="gramStart"/>
-      <w:r>
-        <w:t>order</w:t>
-      </w:r>
-      <w:proofErr w:type="gramEnd"/>
+        <w:t>Sorting of elements to pain first, to paint in order</w:t>
+      </w:r>
     </w:p>
     <w:p>
       <w:pPr>
@@ -5461,11 +5447,9 @@
       <w:r>
         <w:t xml:space="preserve">BRIO™ track layouts </w:t>
       </w:r>
-      <w:proofErr w:type="gramStart"/>
       <w:r>
         <w:t>is</w:t>
       </w:r>
-      <w:proofErr w:type="gramEnd"/>
       <w:r>
         <w:t xml:space="preserve"> detailed.</w:t>
       </w:r>
@@ -6225,15 +6209,7 @@
     <w:p/>
     <w:p>
       <w:r>
-        <w:t xml:space="preserve">Collisions are computed at each piece placement attempt, and against </w:t>
-      </w:r>
-      <w:proofErr w:type="gramStart"/>
-      <w:r>
-        <w:t>all of</w:t>
-      </w:r>
-      <w:proofErr w:type="gramEnd"/>
-      <w:r>
-        <w:t xml:space="preserve"> the pieces</w:t>
+        <w:t>Collisions are computed at each piece placement attempt, and against all of the pieces</w:t>
       </w:r>
       <w:r>
         <w:t xml:space="preserve"> currently</w:t>
@@ -6487,35 +6463,30 @@
         <w:t>If the bounding circles collide, check collisions between each one of the pieces’ OBBs. If any of these collide, the pieces collide, otherwise they don’t.</w:t>
       </w:r>
     </w:p>
+    <w:p>
+      <w:r>
+        <w:t>An estimate of the performance gained thanks to the addition of bounding circles is calculated using the data displayed in .</w:t>
+      </w:r>
+      <w:r>
+        <w:t xml:space="preserve"> This data was obtained by timing the</w:t>
+      </w:r>
+      <w:r>
+        <w:t xml:space="preserve"> generation of a circuit with a range of seeds</w:t>
+      </w:r>
+      <w:r>
+        <w:t>.</w:t>
+      </w:r>
+      <w:r>
+        <w:t xml:space="preserve"> From this data, one can see that the track generation using bounding circles to help with collision computations was more performant that the one without bounding circles, for every single seed tested.</w:t>
+      </w:r>
+      <w:r>
+        <w:t xml:space="preserve"> </w:t>
+      </w:r>
+      <w:r>
+        <w:t xml:space="preserve">On average, the completion time was </w:t>
+      </w:r>
+    </w:p>
     <w:p/>
-    <w:p>
-      <w:pPr>
-        <w:pStyle w:val="ListParagraph"/>
-        <w:numPr>
-          <w:ilvl w:val="0"/>
-          <w:numId w:val="25"/>
-        </w:numPr>
-        <w:rPr>
-          <w:b/>
-          <w:bCs/>
-        </w:rPr>
-      </w:pPr>
-      <w:r>
-        <w:rPr>
-          <w:b/>
-          <w:bCs/>
-        </w:rPr>
-        <w:t>EFFICIENCY COMPARISON BETWEEN THE TWO METHODS.</w:t>
-      </w:r>
-    </w:p>
-    <w:p>
-      <w:pPr>
-        <w:rPr>
-          <w:b/>
-          <w:bCs/>
-        </w:rPr>
-      </w:pPr>
-    </w:p>
     <w:p>
       <w:pPr>
         <w:pStyle w:val="Heading2"/>
@@ -10061,6 +10032,15 @@
 </file>
 
 <file path=customXml/item1.xml><?xml version="1.0" encoding="utf-8"?>
+<?mso-contentType ?>
+<FormTemplates xmlns="http://schemas.microsoft.com/sharepoint/v3/contenttype/forms">
+  <Display>DocumentLibraryForm</Display>
+  <Edit>DocumentLibraryForm</Edit>
+  <New>DocumentLibraryForm</New>
+</FormTemplates>
+</file>
+
+<file path=customXml/item2.xml><?xml version="1.0" encoding="utf-8"?>
 <b:Sources xmlns:b="http://schemas.openxmlformats.org/officeDocument/2006/bibliography" xmlns="http://schemas.openxmlformats.org/officeDocument/2006/bibliography" SelectedStyle="\APASixthEditionOfficeOnline.xsl" StyleName="APA" Version="6">
   <b:Source>
     <b:Tag>BRI23</b:Tag>
@@ -10151,22 +10131,7 @@
 </b:Sources>
 </file>
 
-<file path=customXml/item2.xml><?xml version="1.0" encoding="utf-8"?>
-<?mso-contentType ?>
-<FormTemplates xmlns="http://schemas.microsoft.com/sharepoint/v3/contenttype/forms">
-  <Display>DocumentLibraryForm</Display>
-  <Edit>DocumentLibraryForm</Edit>
-  <New>DocumentLibraryForm</New>
-</FormTemplates>
-</file>
-
 <file path=customXml/item3.xml><?xml version="1.0" encoding="utf-8"?>
-<p:properties xmlns:p="http://schemas.microsoft.com/office/2006/metadata/properties" xmlns:xsi="http://www.w3.org/2001/XMLSchema-instance" xmlns:pc="http://schemas.microsoft.com/office/infopath/2007/PartnerControls">
-  <documentManagement/>
-</p:properties>
-</file>
-
-<file path=customXml/item4.xml><?xml version="1.0" encoding="utf-8"?>
 <ct:contentTypeSchema xmlns:ct="http://schemas.microsoft.com/office/2006/metadata/contentType" xmlns:ma="http://schemas.microsoft.com/office/2006/metadata/properties/metaAttributes" ct:_="" ma:_="" ma:contentTypeName="Document" ma:contentTypeID="0x0101009680AD4B1B01BA4496606E2E2E37ECC9" ma:contentTypeVersion="14" ma:contentTypeDescription="Create a new document." ma:contentTypeScope="" ma:versionID="aa73f34a40542ae0df9397845d04dfc4">
   <xsd:schema xmlns:xsd="http://www.w3.org/2001/XMLSchema" xmlns:xs="http://www.w3.org/2001/XMLSchema" xmlns:p="http://schemas.microsoft.com/office/2006/metadata/properties" xmlns:ns3="73bc539c-862c-4826-b2d5-812dff1e1985" xmlns:ns4="40549d23-64d7-4c93-be7c-06aee7dfc3b1" targetNamespace="http://schemas.microsoft.com/office/2006/metadata/properties" ma:root="true" ma:fieldsID="717c2890b797f0ce6e743116d1b480c4" ns3:_="" ns4:_="">
     <xsd:import namespace="73bc539c-862c-4826-b2d5-812dff1e1985"/>
@@ -10395,7 +10360,21 @@
 </ct:contentTypeSchema>
 </file>
 
+<file path=customXml/item4.xml><?xml version="1.0" encoding="utf-8"?>
+<p:properties xmlns:p="http://schemas.microsoft.com/office/2006/metadata/properties" xmlns:xsi="http://www.w3.org/2001/XMLSchema-instance" xmlns:pc="http://schemas.microsoft.com/office/infopath/2007/PartnerControls">
+  <documentManagement/>
+</p:properties>
+</file>
+
 <file path=customXml/itemProps1.xml><?xml version="1.0" encoding="utf-8"?>
+<ds:datastoreItem xmlns:ds="http://schemas.openxmlformats.org/officeDocument/2006/customXml" ds:itemID="{27421F03-66B4-46A5-895C-471125DD2A6A}">
+  <ds:schemaRefs>
+    <ds:schemaRef ds:uri="http://schemas.microsoft.com/sharepoint/v3/contenttype/forms"/>
+  </ds:schemaRefs>
+</ds:datastoreItem>
+</file>
+
+<file path=customXml/itemProps2.xml><?xml version="1.0" encoding="utf-8"?>
 <ds:datastoreItem xmlns:ds="http://schemas.openxmlformats.org/officeDocument/2006/customXml" ds:itemID="{0652A33D-5FF0-4452-9E96-C446B068CDB2}">
   <ds:schemaRefs>
     <ds:schemaRef ds:uri="http://schemas.openxmlformats.org/officeDocument/2006/bibliography"/>
@@ -10403,24 +10382,7 @@
 </ds:datastoreItem>
 </file>
 
-<file path=customXml/itemProps2.xml><?xml version="1.0" encoding="utf-8"?>
-<ds:datastoreItem xmlns:ds="http://schemas.openxmlformats.org/officeDocument/2006/customXml" ds:itemID="{27421F03-66B4-46A5-895C-471125DD2A6A}">
-  <ds:schemaRefs>
-    <ds:schemaRef ds:uri="http://schemas.microsoft.com/sharepoint/v3/contenttype/forms"/>
-  </ds:schemaRefs>
-</ds:datastoreItem>
-</file>
-
 <file path=customXml/itemProps3.xml><?xml version="1.0" encoding="utf-8"?>
-<ds:datastoreItem xmlns:ds="http://schemas.openxmlformats.org/officeDocument/2006/customXml" ds:itemID="{ADFF6BD5-8CEC-4EC2-B0EC-1C78CE5325CE}">
-  <ds:schemaRefs>
-    <ds:schemaRef ds:uri="http://schemas.microsoft.com/office/2006/metadata/properties"/>
-    <ds:schemaRef ds:uri="http://schemas.microsoft.com/office/infopath/2007/PartnerControls"/>
-  </ds:schemaRefs>
-</ds:datastoreItem>
-</file>
-
-<file path=customXml/itemProps4.xml><?xml version="1.0" encoding="utf-8"?>
 <ds:datastoreItem xmlns:ds="http://schemas.openxmlformats.org/officeDocument/2006/customXml" ds:itemID="{B3B5FFF4-549D-4571-B2A9-8332CCFB976A}">
   <ds:schemaRefs>
     <ds:schemaRef ds:uri="http://schemas.microsoft.com/office/2006/metadata/contentType"/>
@@ -10437,4 +10399,13 @@
     <ds:schemaRef ds:uri="http://schemas.microsoft.com/internal/obd"/>
   </ds:schemaRefs>
 </ds:datastoreItem>
+</file>
+
+<file path=customXml/itemProps4.xml><?xml version="1.0" encoding="utf-8"?>
+<ds:datastoreItem xmlns:ds="http://schemas.openxmlformats.org/officeDocument/2006/customXml" ds:itemID="{ADFF6BD5-8CEC-4EC2-B0EC-1C78CE5325CE}">
+  <ds:schemaRefs>
+    <ds:schemaRef ds:uri="http://schemas.microsoft.com/office/2006/metadata/properties"/>
+    <ds:schemaRef ds:uri="http://schemas.microsoft.com/office/infopath/2007/PartnerControls"/>
+  </ds:schemaRefs>
+</ds:datastoreItem>
 </file>
</xml_diff>

<commit_message>
Add description of the algorithm.
</commit_message>
<xml_diff>
--- a/Report.docx
+++ b/Report.docx
@@ -118,17 +118,8 @@
           <w:sz w:val="32"/>
           <w:szCs w:val="32"/>
         </w:rPr>
-        <w:t xml:space="preserve">Supervisor: Tom </w:t>
-      </w:r>
-      <w:proofErr w:type="spellStart"/>
-      <w:r>
-        <w:rPr>
-          <w:sz w:val="32"/>
-          <w:szCs w:val="32"/>
-        </w:rPr>
-        <w:t>Spink</w:t>
-      </w:r>
-      <w:proofErr w:type="spellEnd"/>
+        <w:t>Supervisor: Tom Spink</w:t>
+      </w:r>
     </w:p>
     <w:p>
       <w:pPr>
@@ -4251,15 +4242,7 @@
         <w:t xml:space="preserve"> This setup was later changed to a fully static website, with the </w:t>
       </w:r>
       <w:r>
-        <w:t xml:space="preserve">track-generating algorithm compiled to </w:t>
-      </w:r>
-      <w:proofErr w:type="spellStart"/>
-      <w:r>
-        <w:t>WebAssembly</w:t>
-      </w:r>
-      <w:proofErr w:type="spellEnd"/>
-      <w:r>
-        <w:t xml:space="preserve"> and running directly on the client’s machine.</w:t>
+        <w:t>track-generating algorithm compiled to WebAssembly and running directly on the client’s machine.</w:t>
       </w:r>
     </w:p>
     <w:p>
@@ -5219,14 +5202,9 @@
           <w:numId w:val="8"/>
         </w:numPr>
       </w:pPr>
-      <w:proofErr w:type="spellStart"/>
       <w:r>
         <w:lastRenderedPageBreak/>
-        <w:t>Vario</w:t>
-      </w:r>
-      <w:proofErr w:type="spellEnd"/>
-      <w:r>
-        <w:t xml:space="preserve"> system and out way to deal with it (all pieces are connected perfectly with each other apart from the first and last piece of a loop -&gt; this is not accurate but</w:t>
+        <w:t>Vario system and out way to deal with it (all pieces are connected perfectly with each other apart from the first and last piece of a loop -&gt; this is not accurate but</w:t>
       </w:r>
       <w:r>
         <w:t>, with sufficiently small validation conditions, should lead to buildable tracks) + appearance of an issue due to this assumption: pieces in between.</w:t>
@@ -5268,15 +5246,7 @@
         <w:t xml:space="preserve">perhaps modify the circuit a little bit if needed. Also, </w:t>
       </w:r>
       <w:r>
-        <w:t xml:space="preserve">option to build tracks at max </w:t>
-      </w:r>
-      <w:proofErr w:type="spellStart"/>
-      <w:r>
-        <w:t>lvl</w:t>
-      </w:r>
-      <w:proofErr w:type="spellEnd"/>
-      <w:r>
-        <w:t xml:space="preserve"> 1. This is given because in real life, due to having to use support for pieces placed above the ground level, </w:t>
+        <w:t xml:space="preserve">option to build tracks at max lvl 1. This is given because in real life, due to having to use support for pieces placed above the ground level, </w:t>
       </w:r>
       <w:r>
         <w:t>higher pieces get exponentially harder to position.</w:t>
@@ -5556,7 +5526,19 @@
     </w:p>
     <w:p>
       <w:r>
-        <w:t>The track-generating algorithm works as follows:</w:t>
+        <w:t xml:space="preserve">For a single loop </w:t>
+      </w:r>
+      <w:r>
+        <w:t>circuit</w:t>
+      </w:r>
+      <w:r>
+        <w:t xml:space="preserve">, the </w:t>
+      </w:r>
+      <w:r>
+        <w:t xml:space="preserve">generating algorithm </w:t>
+      </w:r>
+      <w:r>
+        <w:t>works as follows:</w:t>
       </w:r>
     </w:p>
     <w:p>
@@ -5567,6 +5549,323 @@
           <w:numId w:val="26"/>
         </w:numPr>
       </w:pPr>
+      <w:r>
+        <w:t xml:space="preserve">The first piece is </w:t>
+      </w:r>
+      <w:r>
+        <w:t>positioned in the centre of the area</w:t>
+      </w:r>
+      <w:r>
+        <w:t xml:space="preserve">. Its first connector is kept in memory as the </w:t>
+      </w:r>
+      <w:r>
+        <w:rPr>
+          <w:i/>
+          <w:iCs/>
+        </w:rPr>
+        <w:t>Open</w:t>
+      </w:r>
+      <w:r>
+        <w:rPr>
+          <w:i/>
+          <w:iCs/>
+        </w:rPr>
+        <w:t xml:space="preserve"> </w:t>
+      </w:r>
+      <w:r>
+        <w:rPr>
+          <w:i/>
+          <w:iCs/>
+        </w:rPr>
+        <w:t>C</w:t>
+      </w:r>
+      <w:r>
+        <w:rPr>
+          <w:i/>
+          <w:iCs/>
+        </w:rPr>
+        <w:t>onnector</w:t>
+      </w:r>
+      <w:r>
+        <w:t xml:space="preserve">, and its second connector is </w:t>
+      </w:r>
+      <w:r>
+        <w:t xml:space="preserve">taken as the </w:t>
+      </w:r>
+      <w:r>
+        <w:rPr>
+          <w:i/>
+          <w:iCs/>
+        </w:rPr>
+        <w:t>Validation</w:t>
+      </w:r>
+      <w:r>
+        <w:rPr>
+          <w:i/>
+          <w:iCs/>
+        </w:rPr>
+        <w:t xml:space="preserve"> </w:t>
+      </w:r>
+      <w:r>
+        <w:rPr>
+          <w:i/>
+          <w:iCs/>
+        </w:rPr>
+        <w:t>C</w:t>
+      </w:r>
+      <w:r>
+        <w:rPr>
+          <w:i/>
+          <w:iCs/>
+        </w:rPr>
+        <w:t>onnector</w:t>
+      </w:r>
+      <w:r>
+        <w:t xml:space="preserve">. </w:t>
+      </w:r>
+      <w:r>
+        <w:t>The</w:t>
+      </w:r>
+      <w:r>
+        <w:t xml:space="preserve"> </w:t>
+      </w:r>
+      <w:r>
+        <w:t>Open Connector</w:t>
+      </w:r>
+      <w:r>
+        <w:t xml:space="preserve"> is the connector to which the next piece will link itself, and </w:t>
+      </w:r>
+      <w:r>
+        <w:t>the</w:t>
+      </w:r>
+      <w:r>
+        <w:t xml:space="preserve"> </w:t>
+      </w:r>
+      <w:r>
+        <w:t>Validation Connector</w:t>
+      </w:r>
+      <w:r>
+        <w:t xml:space="preserve"> is the one that needs to be reached</w:t>
+      </w:r>
+      <w:r>
+        <w:t xml:space="preserve"> </w:t>
+      </w:r>
+      <w:r>
+        <w:t>for the track to be considered as closed.</w:t>
+      </w:r>
+    </w:p>
+    <w:p>
+      <w:pPr>
+        <w:pStyle w:val="ListParagraph"/>
+      </w:pPr>
+    </w:p>
+    <w:p>
+      <w:pPr>
+        <w:pStyle w:val="ListParagraph"/>
+        <w:numPr>
+          <w:ilvl w:val="0"/>
+          <w:numId w:val="26"/>
+        </w:numPr>
+      </w:pPr>
+      <w:r>
+        <w:t xml:space="preserve">The </w:t>
+      </w:r>
+      <w:r>
+        <w:t>available pieces are</w:t>
+      </w:r>
+      <w:r>
+        <w:t xml:space="preserve"> shuffled in</w:t>
+      </w:r>
+      <w:r>
+        <w:t>to</w:t>
+      </w:r>
+      <w:r>
+        <w:t xml:space="preserve"> a random order.</w:t>
+      </w:r>
+    </w:p>
+    <w:p>
+      <w:pPr>
+        <w:pStyle w:val="ListParagraph"/>
+      </w:pPr>
+    </w:p>
+    <w:p>
+      <w:pPr>
+        <w:pStyle w:val="ListParagraph"/>
+        <w:numPr>
+          <w:ilvl w:val="0"/>
+          <w:numId w:val="26"/>
+        </w:numPr>
+      </w:pPr>
+      <w:r>
+        <w:t xml:space="preserve">The first available piece (that hasn’t been checked already) is taken into consideration. If it has a connector that is of the opposite type to the Open Connector, the pieces are linked. Otherwise, back to step </w:t>
+      </w:r>
+      <w:r>
+        <w:t>3</w:t>
+      </w:r>
+      <w:r>
+        <w:t xml:space="preserve">. Then, it is checked that the newly placed piece is not colliding with any other placed piece. If the piece collides, back to step </w:t>
+      </w:r>
+      <w:r>
+        <w:t>3</w:t>
+      </w:r>
+      <w:r>
+        <w:t>.</w:t>
+      </w:r>
+    </w:p>
+    <w:p>
+      <w:pPr>
+        <w:pStyle w:val="ListParagraph"/>
+      </w:pPr>
+    </w:p>
+    <w:p>
+      <w:pPr>
+        <w:pStyle w:val="ListParagraph"/>
+        <w:numPr>
+          <w:ilvl w:val="0"/>
+          <w:numId w:val="26"/>
+        </w:numPr>
+      </w:pPr>
+      <w:r>
+        <w:t xml:space="preserve">The newly placed piece is marked as used, and its available connector now takes the place of the previous Open Connector. Then, back to step </w:t>
+      </w:r>
+      <w:r>
+        <w:t>3</w:t>
+      </w:r>
+      <w:r>
+        <w:t>.</w:t>
+      </w:r>
+    </w:p>
+    <w:p>
+      <w:pPr>
+        <w:pStyle w:val="ListParagraph"/>
+      </w:pPr>
+    </w:p>
+    <w:p>
+      <w:pPr>
+        <w:pStyle w:val="ListParagraph"/>
+        <w:numPr>
+          <w:ilvl w:val="0"/>
+          <w:numId w:val="26"/>
+        </w:numPr>
+      </w:pPr>
+      <w:r>
+        <w:t xml:space="preserve">Every time a new piece is placed, the </w:t>
+      </w:r>
+      <w:r>
+        <w:rPr>
+          <w:i/>
+          <w:iCs/>
+        </w:rPr>
+        <w:t>Validation Conditions</w:t>
+      </w:r>
+      <w:r>
+        <w:t xml:space="preserve"> are tested for that piece. </w:t>
+      </w:r>
+      <w:r>
+        <w:t xml:space="preserve">Validation Conditions are the conditions for the circuit to </w:t>
+      </w:r>
+      <w:r>
+        <w:t>be</w:t>
+      </w:r>
+      <w:r>
+        <w:t xml:space="preserve"> considered</w:t>
+      </w:r>
+      <w:r>
+        <w:t xml:space="preserve"> closed</w:t>
+      </w:r>
+      <w:r>
+        <w:t xml:space="preserve">: </w:t>
+      </w:r>
+      <w:r>
+        <w:t xml:space="preserve">the available connector of the last placed piece </w:t>
+      </w:r>
+      <w:r>
+        <w:t>must</w:t>
+      </w:r>
+      <w:r>
+        <w:t xml:space="preserve"> be close enough to the Validation Connector, and </w:t>
+      </w:r>
+      <w:r>
+        <w:t>their directions need to align</w:t>
+      </w:r>
+      <w:r>
+        <w:t>,</w:t>
+      </w:r>
+      <w:r>
+        <w:t xml:space="preserve"> </w:t>
+      </w:r>
+      <w:r>
+        <w:t>with</w:t>
+      </w:r>
+      <w:r>
+        <w:t xml:space="preserve"> a certain margin of error.</w:t>
+      </w:r>
+      <w:r>
+        <w:t xml:space="preserve"> Another Validation Condition is that a certain proportion of the pieces chosen by the user need to be placed – this is to avoid </w:t>
+      </w:r>
+      <w:r>
+        <w:t>obtaining</w:t>
+      </w:r>
+      <w:r>
+        <w:t xml:space="preserve"> very small, trivial circuits</w:t>
+      </w:r>
+      <w:r>
+        <w:t>.</w:t>
+      </w:r>
+    </w:p>
+    <w:p>
+      <w:pPr>
+        <w:pStyle w:val="ListParagraph"/>
+      </w:pPr>
+    </w:p>
+    <w:p>
+      <w:pPr>
+        <w:pStyle w:val="ListParagraph"/>
+        <w:numPr>
+          <w:ilvl w:val="0"/>
+          <w:numId w:val="26"/>
+        </w:numPr>
+      </w:pPr>
+      <w:r>
+        <w:t>When all the validation conditions are met, the track generation stops and the circuit is presented to the user.</w:t>
+      </w:r>
+    </w:p>
+    <w:p>
+      <w:pPr>
+        <w:pStyle w:val="ListParagraph"/>
+      </w:pPr>
+    </w:p>
+    <w:p>
+      <w:pPr>
+        <w:pStyle w:val="ListParagraph"/>
+        <w:numPr>
+          <w:ilvl w:val="0"/>
+          <w:numId w:val="26"/>
+        </w:numPr>
+      </w:pPr>
+      <w:r>
+        <w:t xml:space="preserve">If </w:t>
+      </w:r>
+      <w:r>
+        <w:t xml:space="preserve">none of the pieces succeed </w:t>
+      </w:r>
+      <w:r>
+        <w:t>in step</w:t>
+      </w:r>
+      <w:r>
+        <w:t xml:space="preserve"> 3,</w:t>
+      </w:r>
+      <w:r>
+        <w:t xml:space="preserve"> back to step 2.</w:t>
+      </w:r>
+    </w:p>
+    <w:p>
+      <w:r>
+        <w:t xml:space="preserve">This algorithm is implemented in a recursive way. This choice was made because it naturally works well: every time a new piece is placed, the track generation function can be </w:t>
+      </w:r>
+      <w:r>
+        <w:t>called recursively with a new set of available and placed pieces, and a new Open Connector.</w:t>
+      </w:r>
     </w:p>
     <w:p/>
     <w:p>
@@ -5615,7 +5914,6 @@
         <w:t xml:space="preserve">function. This </w:t>
       </w:r>
       <w:r>
-        <w:lastRenderedPageBreak/>
         <w:t>translates the vector’s coordinates by</w:t>
       </w:r>
       <w:r>
@@ -6465,7 +6763,31 @@
     </w:p>
     <w:p>
       <w:r>
-        <w:t>An estimate of the performance gained thanks to the addition of bounding circles is calculated using the data displayed in .</w:t>
+        <w:t xml:space="preserve">An estimate of the performance gained thanks to the addition of bounding circles is calculated using the data displayed in </w:t>
+      </w:r>
+      <w:r>
+        <w:fldChar w:fldCharType="begin"/>
+      </w:r>
+      <w:r>
+        <w:instrText xml:space="preserve"> REF _Ref129008299 \h </w:instrText>
+      </w:r>
+      <w:r>
+        <w:fldChar w:fldCharType="separate"/>
+      </w:r>
+      <w:r>
+        <w:t xml:space="preserve">Figure </w:t>
+      </w:r>
+      <w:r>
+        <w:rPr>
+          <w:noProof/>
+        </w:rPr>
+        <w:t>16</w:t>
+      </w:r>
+      <w:r>
+        <w:fldChar w:fldCharType="end"/>
+      </w:r>
+      <w:r>
+        <w:t>.</w:t>
       </w:r>
       <w:r>
         <w:t xml:space="preserve"> This data was obtained by timing the</w:t>
@@ -6474,16 +6796,152 @@
         <w:t xml:space="preserve"> generation of a circuit with a range of seeds</w:t>
       </w:r>
       <w:r>
-        <w:t>.</w:t>
-      </w:r>
-      <w:r>
-        <w:t xml:space="preserve"> From this data, one can see that the track generation using bounding circles to help with collision computations was more performant that the one without bounding circles, for every single seed tested.</w:t>
+        <w:t>. Due to the way in which seeds are implemented, the addition of bounding circles</w:t>
+      </w:r>
+      <w:r>
+        <w:t>, while changing the collision computation time, does not affect the way in which the track is generated</w:t>
+      </w:r>
+      <w:r>
+        <w:t xml:space="preserve"> for a specific seed. This allows for easy comparison between the track generation with and without the addition of bounding circles.</w:t>
+      </w:r>
+    </w:p>
+    <w:p>
+      <w:pPr>
+        <w:rPr>
+          <w:iCs/>
+        </w:rPr>
+      </w:pPr>
+      <w:r>
+        <w:t>From this data, one can see that the track generation using bounding circles to help with collision computations was more performant that the one without bounding circles, for every single seed tested.</w:t>
       </w:r>
       <w:r>
         <w:t xml:space="preserve"> </w:t>
       </w:r>
       <w:r>
-        <w:t xml:space="preserve">On average, the completion time was </w:t>
+        <w:t xml:space="preserve">For these input pieces and for seeds ranging from 1 to 10, the addition of bounding circles decreased the circuit generation completion time by a factor of </w:t>
+      </w:r>
+      <w:r>
+        <w:t xml:space="preserve"> </w:t>
+      </w:r>
+      <m:oMath>
+        <m:r>
+          <w:rPr>
+            <w:rFonts w:ascii="Cambria Math" w:hAnsi="Cambria Math"/>
+          </w:rPr>
+          <m:t>143,706</m:t>
+        </m:r>
+        <m:r>
+          <m:rPr>
+            <m:lit/>
+          </m:rPr>
+          <w:rPr>
+            <w:rFonts w:ascii="Cambria Math" w:hAnsi="Cambria Math"/>
+          </w:rPr>
+          <m:t>/</m:t>
+        </m:r>
+        <m:r>
+          <w:rPr>
+            <w:rFonts w:ascii="Cambria Math" w:hAnsi="Cambria Math"/>
+          </w:rPr>
+          <m:t>21,523.8=6.6766</m:t>
+        </m:r>
+        <m:r>
+          <m:rPr>
+            <m:sty m:val="p"/>
+          </m:rPr>
+          <w:rPr>
+            <w:rFonts w:ascii="Cambria Math" w:hAnsi="Cambria Math"/>
+          </w:rPr>
+          <m:t>≈</m:t>
+        </m:r>
+        <m:r>
+          <w:rPr>
+            <w:rFonts w:ascii="Cambria Math" w:hAnsi="Cambria Math"/>
+          </w:rPr>
+          <m:t>7</m:t>
+        </m:r>
+      </m:oMath>
+      <w:r>
+        <w:t>, which is a very substantial performance gain.</w:t>
+      </w:r>
+    </w:p>
+    <w:p>
+      <w:pPr>
+        <w:keepNext/>
+      </w:pPr>
+      <w:r>
+        <w:rPr>
+          <w:noProof/>
+        </w:rPr>
+        <w:drawing>
+          <wp:inline distT="0" distB="0" distL="0" distR="0" wp14:anchorId="753D52CD" wp14:editId="6BE06731">
+            <wp:extent cx="5731510" cy="280670"/>
+            <wp:effectExtent l="0" t="0" r="2540" b="5080"/>
+            <wp:docPr id="17" name="Picture 17"/>
+            <wp:cNvGraphicFramePr>
+              <a:graphicFrameLocks xmlns:a="http://schemas.openxmlformats.org/drawingml/2006/main" noChangeAspect="1"/>
+            </wp:cNvGraphicFramePr>
+            <a:graphic xmlns:a="http://schemas.openxmlformats.org/drawingml/2006/main">
+              <a:graphicData uri="http://schemas.openxmlformats.org/drawingml/2006/picture">
+                <pic:pic xmlns:pic="http://schemas.openxmlformats.org/drawingml/2006/picture">
+                  <pic:nvPicPr>
+                    <pic:cNvPr id="17" name="Picture 17"/>
+                    <pic:cNvPicPr/>
+                  </pic:nvPicPr>
+                  <pic:blipFill>
+                    <a:blip r:embed="rId25" cstate="print">
+                      <a:extLst>
+                        <a:ext uri="{28A0092B-C50C-407E-A947-70E740481C1C}">
+                          <a14:useLocalDpi xmlns:a14="http://schemas.microsoft.com/office/drawing/2010/main" val="0"/>
+                        </a:ext>
+                      </a:extLst>
+                    </a:blip>
+                    <a:stretch>
+                      <a:fillRect/>
+                    </a:stretch>
+                  </pic:blipFill>
+                  <pic:spPr>
+                    <a:xfrm>
+                      <a:off x="0" y="0"/>
+                      <a:ext cx="5731510" cy="280670"/>
+                    </a:xfrm>
+                    <a:prstGeom prst="rect">
+                      <a:avLst/>
+                    </a:prstGeom>
+                  </pic:spPr>
+                </pic:pic>
+              </a:graphicData>
+            </a:graphic>
+          </wp:inline>
+        </w:drawing>
+      </w:r>
+    </w:p>
+    <w:p>
+      <w:pPr>
+        <w:pStyle w:val="Caption"/>
+        <w:jc w:val="center"/>
+      </w:pPr>
+      <w:bookmarkStart w:id="21" w:name="_Ref129008299"/>
+      <w:r>
+        <w:t xml:space="preserve">Figure </w:t>
+      </w:r>
+      <w:fldSimple w:instr=" SEQ Figure \* ARABIC ">
+        <w:r>
+          <w:rPr>
+            <w:noProof/>
+          </w:rPr>
+          <w:t>16</w:t>
+        </w:r>
+      </w:fldSimple>
+      <w:bookmarkEnd w:id="21"/>
+      <w:r>
+        <w:t>: Comparison of circuit generation completion time with and without bounding circles, for the input pieces: 100E, 30A, 100E1, 2L</w:t>
+      </w:r>
+      <w:r>
+        <w:t>,</w:t>
+      </w:r>
+      <w:r>
+        <w:t xml:space="preserve"> 2M (close validation conditions)</w:t>
       </w:r>
     </w:p>
     <w:p/>
@@ -6492,6 +6950,7 @@
         <w:pStyle w:val="Heading2"/>
       </w:pPr>
       <w:r>
+        <w:lastRenderedPageBreak/>
         <w:t>Ascending tracks</w:t>
       </w:r>
     </w:p>
@@ -6523,9 +6982,95 @@
         <w:t>Optimisations</w:t>
       </w:r>
     </w:p>
-    <w:p/>
-    <w:p>
-      <w:pPr>
+    <w:p>
+      <w:r>
+        <w:t xml:space="preserve">Without the help of optimisations, the generation of certain tracks can be very slow. </w:t>
+      </w:r>
+    </w:p>
+    <w:p>
+      <w:pPr>
+        <w:pStyle w:val="ListParagraph"/>
+        <w:numPr>
+          <w:ilvl w:val="0"/>
+          <w:numId w:val="5"/>
+        </w:numPr>
+        <w:jc w:val="left"/>
+      </w:pPr>
+      <w:r>
+        <w:t>Addition of a check for same pieces</w:t>
+      </w:r>
+    </w:p>
+    <w:p>
+      <w:pPr>
+        <w:pStyle w:val="ListParagraph"/>
+        <w:numPr>
+          <w:ilvl w:val="0"/>
+          <w:numId w:val="5"/>
+        </w:numPr>
+        <w:jc w:val="left"/>
+      </w:pPr>
+      <w:r>
+        <w:t>Addition of reset after a certain number of generation attempts</w:t>
+      </w:r>
+    </w:p>
+    <w:p>
+      <w:pPr>
+        <w:pStyle w:val="ListParagraph"/>
+        <w:numPr>
+          <w:ilvl w:val="0"/>
+          <w:numId w:val="5"/>
+        </w:numPr>
+        <w:jc w:val="left"/>
+      </w:pPr>
+      <w:r>
+        <w:t>Addition of bounding circles (already discussed above)</w:t>
+      </w:r>
+    </w:p>
+    <w:p>
+      <w:pPr>
+        <w:pStyle w:val="ListParagraph"/>
+        <w:numPr>
+          <w:ilvl w:val="0"/>
+          <w:numId w:val="5"/>
+        </w:numPr>
+        <w:jc w:val="left"/>
+      </w:pPr>
+      <w:r>
+        <w:t>A heuristic for stopping the generation when a piece is placed too far away</w:t>
+      </w:r>
+    </w:p>
+    <w:p>
+      <w:pPr>
+        <w:pStyle w:val="ListParagraph"/>
+        <w:numPr>
+          <w:ilvl w:val="0"/>
+          <w:numId w:val="5"/>
+        </w:numPr>
+        <w:jc w:val="left"/>
+      </w:pPr>
+    </w:p>
+    <w:p>
+      <w:pPr>
+        <w:jc w:val="left"/>
+      </w:pPr>
+    </w:p>
+    <w:p>
+      <w:pPr>
+        <w:jc w:val="left"/>
+      </w:pPr>
+    </w:p>
+    <w:p>
+      <w:pPr>
+        <w:jc w:val="left"/>
+      </w:pPr>
+    </w:p>
+    <w:p>
+      <w:pPr>
+        <w:pStyle w:val="ListParagraph"/>
+        <w:numPr>
+          <w:ilvl w:val="0"/>
+          <w:numId w:val="5"/>
+        </w:numPr>
         <w:jc w:val="left"/>
       </w:pPr>
       <w:r>
@@ -6576,7 +7121,16 @@
       </w:r>
     </w:p>
     <w:p/>
+    <w:p>
+      <w:r>
+        <w:t>Need to explain</w:t>
+      </w:r>
+      <w:r>
+        <w:t xml:space="preserve"> the choice of validation conditions – close,  medium, large.</w:t>
+      </w:r>
+    </w:p>
     <w:p/>
+    <w:p/>
     <w:p>
       <w:pPr>
         <w:jc w:val="left"/>
@@ -6585,7 +7139,7 @@
         <w:br w:type="page"/>
       </w:r>
     </w:p>
-    <w:bookmarkStart w:id="21" w:name="_Toc127977435" w:displacedByCustomXml="next"/>
+    <w:bookmarkStart w:id="22" w:name="_Toc127977435" w:displacedByCustomXml="next"/>
     <w:sdt>
       <w:sdtPr>
         <w:rPr>
@@ -6614,7 +7168,7 @@
           <w:r>
             <w:t>References</w:t>
           </w:r>
-          <w:bookmarkEnd w:id="21"/>
+          <w:bookmarkEnd w:id="22"/>
         </w:p>
         <w:sdt>
           <w:sdtPr>

</xml_diff>

<commit_message>
Add subheadings to part 2.
</commit_message>
<xml_diff>
--- a/Report.docx
+++ b/Report.docx
@@ -118,17 +118,8 @@
           <w:sz w:val="32"/>
           <w:szCs w:val="32"/>
         </w:rPr>
-        <w:t xml:space="preserve">Supervisor: Tom </w:t>
-      </w:r>
-      <w:proofErr w:type="spellStart"/>
-      <w:r>
-        <w:rPr>
-          <w:sz w:val="32"/>
-          <w:szCs w:val="32"/>
-        </w:rPr>
-        <w:t>Spink</w:t>
-      </w:r>
-      <w:proofErr w:type="spellEnd"/>
+        <w:t>Supervisor: Tom Spink</w:t>
+      </w:r>
     </w:p>
     <w:p>
       <w:pPr>
@@ -3074,15 +3065,7 @@
         <w:t>races through trial circuits</w:t>
       </w:r>
       <w:r>
-        <w:t xml:space="preserve"> </w:t>
-      </w:r>
-      <w:proofErr w:type="gramStart"/>
-      <w:r>
-        <w:t>in order to</w:t>
-      </w:r>
-      <w:proofErr w:type="gramEnd"/>
-      <w:r>
-        <w:t xml:space="preserve"> </w:t>
+        <w:t xml:space="preserve"> in order to </w:t>
       </w:r>
       <w:r>
         <w:t xml:space="preserve">evaluate and </w:t>
@@ -3099,13 +3082,8 @@
         <w:t>However, the requirement for close loop circuits is only part of the problem. The set of input pieces specified by the user, and the discrete nature of BRIO™ pieces, each having a specific length, curvature</w:t>
       </w:r>
       <w:r>
-        <w:t xml:space="preserve">, </w:t>
-      </w:r>
-      <w:proofErr w:type="gramStart"/>
-      <w:r>
-        <w:t>ascent</w:t>
-      </w:r>
-      <w:proofErr w:type="gramEnd"/>
+        <w:t>, ascent</w:t>
+      </w:r>
       <w:r>
         <w:t xml:space="preserve"> and</w:t>
       </w:r>
@@ -3552,14 +3530,9 @@
       </w:pPr>
       <w:bookmarkStart w:id="3" w:name="_Toc130198526"/>
       <w:r>
-        <w:t xml:space="preserve">Required </w:t>
-      </w:r>
-      <w:proofErr w:type="gramStart"/>
-      <w:r>
-        <w:t>characteristics</w:t>
+        <w:t>Required characteristics</w:t>
       </w:r>
       <w:bookmarkEnd w:id="3"/>
-      <w:proofErr w:type="gramEnd"/>
     </w:p>
     <w:p>
       <w:r>
@@ -3660,15 +3633,7 @@
         <w:t xml:space="preserve"> of connectors, each </w:t>
       </w:r>
       <w:r>
-        <w:t xml:space="preserve">determined by a position, a </w:t>
-      </w:r>
-      <w:proofErr w:type="gramStart"/>
-      <w:r>
-        <w:t>direction</w:t>
-      </w:r>
-      <w:proofErr w:type="gramEnd"/>
-      <w:r>
-        <w:t xml:space="preserve"> and a type (</w:t>
+        <w:t>determined by a position, a direction and a type (</w:t>
       </w:r>
       <w:r>
         <w:t>pin or hole</w:t>
@@ -4439,15 +4404,7 @@
         <w:t>does</w:t>
       </w:r>
       <w:r>
-        <w:t xml:space="preserve"> a purely geometrical approach </w:t>
-      </w:r>
-      <w:proofErr w:type="gramStart"/>
-      <w:r>
-        <w:t>lead</w:t>
-      </w:r>
-      <w:proofErr w:type="gramEnd"/>
-      <w:r>
-        <w:t xml:space="preserve"> to perfectly aligned pieces, it </w:t>
+        <w:t xml:space="preserve"> a purely geometrical approach lead to perfectly aligned pieces, it </w:t>
       </w:r>
       <w:r>
         <w:t>also</w:t>
@@ -4619,15 +4576,7 @@
         <w:t xml:space="preserve"> The tool also allows to determine the type of each connector</w:t>
       </w:r>
       <w:r>
-        <w:t xml:space="preserve">, </w:t>
-      </w:r>
-      <w:proofErr w:type="gramStart"/>
-      <w:r>
-        <w:t>pin</w:t>
-      </w:r>
-      <w:proofErr w:type="gramEnd"/>
-      <w:r>
-        <w:t xml:space="preserve"> or hole</w:t>
+        <w:t>, pin or hole</w:t>
       </w:r>
       <w:r>
         <w:t>.</w:t>
@@ -6196,14 +6145,9 @@
       <w:bookmarkStart w:id="9" w:name="_Toc130198528"/>
       <w:r>
         <w:lastRenderedPageBreak/>
-        <w:t xml:space="preserve">Piece splitting into </w:t>
-      </w:r>
-      <w:proofErr w:type="gramStart"/>
-      <w:r>
-        <w:t>parts</w:t>
+        <w:t>Piece splitting into parts</w:t>
       </w:r>
       <w:bookmarkEnd w:id="9"/>
-      <w:proofErr w:type="gramEnd"/>
     </w:p>
     <w:p>
       <w:r>
@@ -6461,7 +6405,7 @@
         <w:fldChar w:fldCharType="separate"/>
       </w:r>
       <w:r>
-        <w:t>6.3</w:t>
+        <w:t>6.4</w:t>
       </w:r>
       <w:r>
         <w:fldChar w:fldCharType="end"/>
@@ -6494,15 +6438,7 @@
         <w:t xml:space="preserve"> </w:t>
       </w:r>
       <w:r>
-        <w:t xml:space="preserve">An example of a piece’s bounding circle is </w:t>
-      </w:r>
-      <w:proofErr w:type="gramStart"/>
-      <w:r>
-        <w:t>show</w:t>
-      </w:r>
-      <w:proofErr w:type="gramEnd"/>
-      <w:r>
-        <w:t xml:space="preserve"> in</w:t>
+        <w:t>An example of a piece’s bounding circle is show in</w:t>
       </w:r>
       <w:r>
         <w:t>.</w:t>
@@ -6870,15 +6806,7 @@
         <w:t>BRIO™ pieces</w:t>
       </w:r>
       <w:r>
-        <w:t xml:space="preserve"> are stored in the </w:t>
-      </w:r>
-      <w:proofErr w:type="spellStart"/>
-      <w:r>
-        <w:t>Piece.json</w:t>
-      </w:r>
-      <w:proofErr w:type="spellEnd"/>
-      <w:r>
-        <w:t xml:space="preserve"> file.</w:t>
+        <w:t xml:space="preserve"> are stored in the Piece.json file.</w:t>
       </w:r>
     </w:p>
     <w:p>
@@ -6921,7 +6849,6 @@
       <w:r>
         <w:t xml:space="preserve"> </w:t>
       </w:r>
-      <w:proofErr w:type="spellStart"/>
       <w:r>
         <w:rPr>
           <w:i/>
@@ -6929,7 +6856,6 @@
         </w:rPr>
         <w:t>flipType</w:t>
       </w:r>
-      <w:proofErr w:type="spellEnd"/>
       <w:r>
         <w:t xml:space="preserve"> integer property </w:t>
       </w:r>
@@ -6961,7 +6887,7 @@
         <w:fldChar w:fldCharType="separate"/>
       </w:r>
       <w:r>
-        <w:t>6.2</w:t>
+        <w:t>6.3</w:t>
       </w:r>
       <w:r>
         <w:fldChar w:fldCharType="end"/>
@@ -6975,7 +6901,6 @@
       <w:r>
         <w:t xml:space="preserve">The </w:t>
       </w:r>
-      <w:proofErr w:type="spellStart"/>
       <w:r>
         <w:rPr>
           <w:i/>
@@ -6983,7 +6908,6 @@
         </w:rPr>
         <w:t>maxLength</w:t>
       </w:r>
-      <w:proofErr w:type="spellEnd"/>
       <w:r>
         <w:t xml:space="preserve"> float given to each piece </w:t>
       </w:r>
@@ -7021,7 +6945,7 @@
         <w:fldChar w:fldCharType="separate"/>
       </w:r>
       <w:r>
-        <w:t>6.6</w:t>
+        <w:t>6.7</w:t>
       </w:r>
       <w:r>
         <w:fldChar w:fldCharType="end"/>
@@ -7039,14 +6963,9 @@
       </w:pPr>
       <w:bookmarkStart w:id="15" w:name="_Toc130198532"/>
       <w:r>
-        <w:t xml:space="preserve">Pieces </w:t>
-      </w:r>
-      <w:proofErr w:type="gramStart"/>
-      <w:r>
-        <w:t>determined</w:t>
+        <w:t>Pieces determined</w:t>
       </w:r>
       <w:bookmarkEnd w:id="15"/>
-      <w:proofErr w:type="gramEnd"/>
     </w:p>
     <w:p>
       <w:r>
@@ -7519,19 +7438,13 @@
         <w:fldChar w:fldCharType="separate"/>
       </w:r>
       <w:r>
-        <w:t>Figur</w:t>
-      </w:r>
-      <w:r>
-        <w:t>e</w:t>
-      </w:r>
-      <w:r>
-        <w:t xml:space="preserve"> </w:t>
+        <w:t xml:space="preserve">Figure </w:t>
       </w:r>
       <w:r>
         <w:rPr>
           <w:noProof/>
         </w:rPr>
-        <w:t>8</w:t>
+        <w:t>9</w:t>
       </w:r>
       <w:r>
         <w:fldChar w:fldCharType="end"/>
@@ -7601,7 +7514,7 @@
           <w:rPr>
             <w:noProof/>
           </w:rPr>
-          <w:t>10</w:t>
+          <w:t>9</w:t>
         </w:r>
       </w:fldSimple>
       <w:bookmarkEnd w:id="20"/>
@@ -7659,7 +7572,13 @@
         <w:rPr>
           <w:noProof/>
         </w:rPr>
-        <w:t>11</w:t>
+        <w:t>1</w:t>
+      </w:r>
+      <w:r>
+        <w:rPr>
+          <w:noProof/>
+        </w:rPr>
+        <w:t>0</w:t>
       </w:r>
       <w:r>
         <w:fldChar w:fldCharType="end"/>
@@ -7670,6 +7589,9 @@
     </w:p>
     <w:p/>
     <w:p>
+      <w:pPr>
+        <w:jc w:val="center"/>
+      </w:pPr>
       <w:r>
         <w:rPr>
           <w:noProof/>
@@ -7721,6 +7643,8 @@
     <w:p>
       <w:pPr>
         <w:pStyle w:val="Caption"/>
+        <w:ind w:left="1701" w:right="1701"/>
+        <w:jc w:val="center"/>
       </w:pPr>
       <w:bookmarkStart w:id="21" w:name="_Ref127992106"/>
       <w:r>
@@ -7731,7 +7655,7 @@
           <w:rPr>
             <w:noProof/>
           </w:rPr>
-          <w:t>11</w:t>
+          <w:t>10</w:t>
         </w:r>
       </w:fldSimple>
       <w:bookmarkEnd w:id="21"/>
@@ -7739,7 +7663,6 @@
         <w:t>: Example of a track displayed on screen, with the addition of connectors and a colour coding for pieces.</w:t>
       </w:r>
     </w:p>
-    <w:p/>
     <w:p>
       <w:r>
         <w:t xml:space="preserve">Once multi-level tracks </w:t>
@@ -7760,15 +7683,7 @@
         <w:t xml:space="preserve"> </w:t>
       </w:r>
       <w:r>
-        <w:t xml:space="preserve">Pieces are still coloured depending on their </w:t>
-      </w:r>
-      <w:proofErr w:type="gramStart"/>
-      <w:r>
-        <w:t>ID, but</w:t>
-      </w:r>
-      <w:proofErr w:type="gramEnd"/>
-      <w:r>
-        <w:t xml:space="preserve"> outlined in a colour specific to their level.</w:t>
+        <w:t>Pieces are still coloured depending on their ID, but outlined in a colour specific to their level.</w:t>
       </w:r>
       <w:r>
         <w:t xml:space="preserve"> An example of a multi-level track with colour-coded outlines is shown </w:t>
@@ -7798,7 +7713,7 @@
         <w:rPr>
           <w:noProof/>
         </w:rPr>
-        <w:t>10</w:t>
+        <w:t>11</w:t>
       </w:r>
       <w:r>
         <w:fldChar w:fldCharType="end"/>
@@ -7808,6 +7723,9 @@
       </w:r>
     </w:p>
     <w:p>
+      <w:pPr>
+        <w:jc w:val="center"/>
+      </w:pPr>
       <w:r>
         <w:rPr>
           <w:noProof/>
@@ -7858,6 +7776,8 @@
     <w:p>
       <w:pPr>
         <w:pStyle w:val="Caption"/>
+        <w:ind w:left="2268" w:right="2268"/>
+        <w:jc w:val="center"/>
       </w:pPr>
       <w:bookmarkStart w:id="22" w:name="_Ref127992117"/>
       <w:r>
@@ -7868,7 +7788,7 @@
           <w:rPr>
             <w:noProof/>
           </w:rPr>
-          <w:t>12</w:t>
+          <w:t>11</w:t>
         </w:r>
       </w:fldSimple>
       <w:bookmarkEnd w:id="22"/>
@@ -7876,7 +7796,14 @@
         <w:t>: A three-level circuit, with pieces placed on level 1 outlined in black, level 2 in blue and level 3 in yellow.</w:t>
       </w:r>
     </w:p>
-    <w:p/>
+    <w:p>
+      <w:pPr>
+        <w:pStyle w:val="Heading2"/>
+      </w:pPr>
+      <w:r>
+        <w:t>Preventing piece overlaps</w:t>
+      </w:r>
+    </w:p>
     <w:p>
       <w:r>
         <w:t>The JavaScript Canvas API works so</w:t>
@@ -7900,27 +7827,17 @@
         <w:t>as a list of piece objects</w:t>
       </w:r>
       <w:r>
-        <w:t xml:space="preserve">, sorted in no </w:t>
-      </w:r>
-      <w:proofErr w:type="gramStart"/>
-      <w:r>
-        <w:t>particular order</w:t>
-      </w:r>
-      <w:proofErr w:type="gramEnd"/>
-      <w:r>
-        <w:t>.</w:t>
+        <w:t>, sorted in no particular order.</w:t>
       </w:r>
       <w:r>
         <w:t xml:space="preserve"> </w:t>
       </w:r>
       <w:r>
-        <w:t xml:space="preserve">The addition of ascending pieces </w:t>
-      </w:r>
-      <w:proofErr w:type="gramStart"/>
-      <w:r>
-        <w:t>lead</w:t>
-      </w:r>
-      <w:proofErr w:type="gramEnd"/>
+        <w:t>The addition of ascending pieces lead</w:t>
+      </w:r>
+      <w:r>
+        <w:t>s</w:t>
+      </w:r>
       <w:r>
         <w:t xml:space="preserve"> to an issue in the display of circuits</w:t>
       </w:r>
@@ -7931,13 +7848,19 @@
         <w:t>The fact that some pieces were allowed to stand above others, and d</w:t>
       </w:r>
       <w:r>
-        <w:t>ue to the random order in which the pieces were</w:t>
+        <w:t xml:space="preserve">ue to the random order in which the pieces </w:t>
+      </w:r>
+      <w:r>
+        <w:lastRenderedPageBreak/>
+        <w:t>were</w:t>
+      </w:r>
+      <w:r>
+        <w:t xml:space="preserve"> obtained</w:t>
       </w:r>
       <w:r>
         <w:t xml:space="preserve">, </w:t>
       </w:r>
       <w:r>
-        <w:lastRenderedPageBreak/>
         <w:t xml:space="preserve">some level zero pieces were sometimes painted </w:t>
       </w:r>
       <w:r>
@@ -7950,7 +7873,13 @@
         <w:t>led</w:t>
       </w:r>
       <w:r>
-        <w:t xml:space="preserve"> to some strange clippings </w:t>
+        <w:t xml:space="preserve"> to some strange </w:t>
+      </w:r>
+      <w:r>
+        <w:t>piece overlaps</w:t>
+      </w:r>
+      <w:r>
+        <w:t xml:space="preserve"> </w:t>
       </w:r>
       <w:r>
         <w:t xml:space="preserve">in the </w:t>
@@ -7975,42 +7904,6 @@
       </w:r>
       <w:r>
         <w:instrText xml:space="preserve"> REF _Ref127992130 \h </w:instrText>
-      </w:r>
-      <w:r>
-        <w:fldChar w:fldCharType="separate"/>
-      </w:r>
-      <w:r>
-        <w:t xml:space="preserve">Figure </w:t>
-      </w:r>
-      <w:r>
-        <w:rPr>
-          <w:noProof/>
-        </w:rPr>
-        <w:t>11</w:t>
-      </w:r>
-      <w:r>
-        <w:fldChar w:fldCharType="end"/>
-      </w:r>
-      <w:r>
-        <w:t>)</w:t>
-      </w:r>
-      <w:r>
-        <w:t>.</w:t>
-      </w:r>
-      <w:r>
-        <w:t xml:space="preserve"> This problem was addressed by making use of a simple technique called the Painter’s algorithm</w:t>
-      </w:r>
-      <w:r>
-        <w:t xml:space="preserve"> (see</w:t>
-      </w:r>
-      <w:r>
-        <w:t xml:space="preserve"> </w:t>
-      </w:r>
-      <w:r>
-        <w:fldChar w:fldCharType="begin"/>
-      </w:r>
-      <w:r>
-        <w:instrText xml:space="preserve"> REF _Ref127992137 \h </w:instrText>
       </w:r>
       <w:r>
         <w:fldChar w:fldCharType="separate"/>
@@ -8036,6 +7929,47 @@
       <w:r>
         <w:t xml:space="preserve"> </w:t>
       </w:r>
+    </w:p>
+    <w:p>
+      <w:r>
+        <w:t>This problem was addressed by making use of a simple technique called the Painter’s algorithm</w:t>
+      </w:r>
+      <w:r>
+        <w:t xml:space="preserve"> (see</w:t>
+      </w:r>
+      <w:r>
+        <w:t xml:space="preserve"> </w:t>
+      </w:r>
+      <w:r>
+        <w:fldChar w:fldCharType="begin"/>
+      </w:r>
+      <w:r>
+        <w:instrText xml:space="preserve"> REF _Ref127992137 \h </w:instrText>
+      </w:r>
+      <w:r>
+        <w:fldChar w:fldCharType="separate"/>
+      </w:r>
+      <w:r>
+        <w:t xml:space="preserve">Figure </w:t>
+      </w:r>
+      <w:r>
+        <w:rPr>
+          <w:noProof/>
+        </w:rPr>
+        <w:t>13</w:t>
+      </w:r>
+      <w:r>
+        <w:fldChar w:fldCharType="end"/>
+      </w:r>
+      <w:r>
+        <w:t>)</w:t>
+      </w:r>
+      <w:r>
+        <w:t>.</w:t>
+      </w:r>
+      <w:r>
+        <w:t xml:space="preserve"> </w:t>
+      </w:r>
       <w:r>
         <w:t xml:space="preserve">Pieces </w:t>
       </w:r>
@@ -8043,7 +7977,13 @@
         <w:t>are first separated into their component OBBs and connectors</w:t>
       </w:r>
       <w:r>
-        <w:t xml:space="preserve">, which are placed in a single list. </w:t>
+        <w:t xml:space="preserve">, </w:t>
+      </w:r>
+      <w:r>
+        <w:t>and a single list is made to contain these elements</w:t>
+      </w:r>
+      <w:r>
+        <w:t xml:space="preserve">. </w:t>
       </w:r>
       <w:r>
         <w:t>The list is</w:t>
@@ -8058,7 +7998,13 @@
         <w:t xml:space="preserve"> Finally, </w:t>
       </w:r>
       <w:r>
-        <w:t xml:space="preserve">each component is in order displayed on screen; this leads to </w:t>
+        <w:t xml:space="preserve">each component </w:t>
+      </w:r>
+      <w:r>
+        <w:t>gets displayed on screen, in the order given by the list</w:t>
+      </w:r>
+      <w:r>
+        <w:t xml:space="preserve">; this leads to </w:t>
       </w:r>
       <w:r>
         <w:t xml:space="preserve">the pieces appearing at the right </w:t>
@@ -8082,7 +8028,6 @@
         <w:t xml:space="preserve"> for the entire track.</w:t>
       </w:r>
     </w:p>
-    <w:p/>
     <w:p>
       <w:pPr>
         <w:sectPr>
@@ -8154,7 +8099,7 @@
           <w:rPr>
             <w:noProof/>
           </w:rPr>
-          <w:t>13</w:t>
+          <w:t>12</w:t>
         </w:r>
       </w:fldSimple>
       <w:bookmarkEnd w:id="23"/>
@@ -8177,7 +8122,19 @@
         <w:t xml:space="preserve"> The two pieces at level </w:t>
       </w:r>
       <w:r>
-        <w:t>one, t the bottom of the image, should be painted above the ones at level zero.</w:t>
+        <w:t xml:space="preserve">one, </w:t>
+      </w:r>
+      <w:r>
+        <w:t>a</w:t>
+      </w:r>
+      <w:r>
+        <w:t>t the bottom</w:t>
+      </w:r>
+      <w:r>
+        <w:t xml:space="preserve">-left </w:t>
+      </w:r>
+      <w:r>
+        <w:t>of the image, should be painted above the ones at level zero.</w:t>
       </w:r>
     </w:p>
     <w:p>
@@ -8241,12 +8198,27 @@
           <w:rPr>
             <w:noProof/>
           </w:rPr>
-          <w:t>14</w:t>
+          <w:t>13</w:t>
         </w:r>
       </w:fldSimple>
       <w:bookmarkEnd w:id="24"/>
       <w:r>
-        <w:t>: Same portion of track as the one displayed on Figure 11, with the addition of the Painter's algorithm, solving clipping issues.</w:t>
+        <w:t>: Same portion of track as the one displayed on Figure 11, with the addition of the Painter's algorithm, solving</w:t>
+      </w:r>
+      <w:r>
+        <w:t xml:space="preserve"> the</w:t>
+      </w:r>
+      <w:r>
+        <w:t xml:space="preserve"> issue</w:t>
+      </w:r>
+      <w:r>
+        <w:t xml:space="preserve"> of </w:t>
+      </w:r>
+      <w:r>
+        <w:t>pieces overlapping each other in the wrong order</w:t>
+      </w:r>
+      <w:r>
+        <w:t>.</w:t>
       </w:r>
     </w:p>
     <w:p>
@@ -8260,7 +8232,14 @@
         </w:sectPr>
       </w:pPr>
     </w:p>
-    <w:p/>
+    <w:p>
+      <w:pPr>
+        <w:pStyle w:val="Heading2"/>
+      </w:pPr>
+      <w:r>
+        <w:t>Addition of zoom and drag on canvas</w:t>
+      </w:r>
+    </w:p>
     <w:p>
       <w:r>
         <w:t xml:space="preserve">The option for users to move on </w:t>
@@ -8302,7 +8281,13 @@
         <w:t xml:space="preserve"> a </w:t>
       </w:r>
       <w:r>
-        <w:t xml:space="preserve">very light library </w:t>
+        <w:t xml:space="preserve">very light </w:t>
+      </w:r>
+      <w:r>
+        <w:t xml:space="preserve">JavaScript </w:t>
+      </w:r>
+      <w:r>
+        <w:t xml:space="preserve">library </w:t>
       </w:r>
       <w:sdt>
         <w:sdtPr>
@@ -8334,8 +8319,41 @@
         <w:t>.</w:t>
       </w:r>
     </w:p>
-    <w:p/>
-    <w:p/>
+    <w:p>
+      <w:r>
+        <w:t xml:space="preserve">It turns out that this implementation of drag and zoom on canvas works </w:t>
+      </w:r>
+      <w:r>
+        <w:t>well</w:t>
+      </w:r>
+      <w:r>
+        <w:t xml:space="preserve"> </w:t>
+      </w:r>
+      <w:r>
+        <w:t>when using a physical mouse. However,</w:t>
+      </w:r>
+      <w:r>
+        <w:t xml:space="preserve"> touchpads often prove</w:t>
+      </w:r>
+      <w:r>
+        <w:t xml:space="preserve"> too sensitive and make it hard to position the generated track at the right level of zoom.</w:t>
+      </w:r>
+      <w:r>
+        <w:t xml:space="preserve"> Also, </w:t>
+      </w:r>
+      <w:r>
+        <w:t xml:space="preserve">the dragging and zooming effects do not seem to be working on mobile phones. For these reasons, </w:t>
+      </w:r>
+      <w:r>
+        <w:t>given more time on the project,</w:t>
+      </w:r>
+      <w:r>
+        <w:t xml:space="preserve"> research on how to implement these features in a more </w:t>
+      </w:r>
+      <w:r>
+        <w:t>satisfactory way would be needed.</w:t>
+      </w:r>
+    </w:p>
     <w:p/>
     <w:p>
       <w:pPr>
@@ -8364,28 +8382,27 @@
           <w:iCs/>
         </w:rPr>
       </w:pPr>
-      <w:proofErr w:type="spellStart"/>
       <w:r>
         <w:rPr>
           <w:i/>
           <w:iCs/>
         </w:rPr>
-        <w:t>Vario</w:t>
-      </w:r>
-      <w:proofErr w:type="spellEnd"/>
+        <w:t>Vario system and out way to deal with it (all pieces are connected perfectly with each other apart from the first and last piece of a loop -&gt; this is not accurate but</w:t>
+      </w:r>
       <w:r>
         <w:rPr>
           <w:i/>
           <w:iCs/>
         </w:rPr>
-        <w:t xml:space="preserve"> system and out way to deal with it (all pieces are connected perfectly with each other apart from the first and last piece of a loop -&gt; this is not accurate but</w:t>
+        <w:t xml:space="preserve">, with </w:t>
       </w:r>
       <w:r>
         <w:rPr>
           <w:i/>
           <w:iCs/>
         </w:rPr>
-        <w:t>, with sufficiently small validation conditions, should lead to buildable tracks) + appearance of an issue due to this assumption: pieces in between.</w:t>
+        <w:lastRenderedPageBreak/>
+        <w:t>sufficiently small validation conditions, should lead to buildable tracks) + appearance of an issue due to this assumption: pieces in between.</w:t>
       </w:r>
       <w:r>
         <w:rPr>
@@ -8412,7 +8429,6 @@
           <w:i/>
           <w:iCs/>
         </w:rPr>
-        <w:lastRenderedPageBreak/>
         <w:t>Multi</w:t>
       </w:r>
       <w:r>
@@ -8469,23 +8485,7 @@
           <w:i/>
           <w:iCs/>
         </w:rPr>
-        <w:t xml:space="preserve">option to build tracks at max </w:t>
-      </w:r>
-      <w:proofErr w:type="spellStart"/>
-      <w:r>
-        <w:rPr>
-          <w:i/>
-          <w:iCs/>
-        </w:rPr>
-        <w:t>lvl</w:t>
-      </w:r>
-      <w:proofErr w:type="spellEnd"/>
-      <w:r>
-        <w:rPr>
-          <w:i/>
-          <w:iCs/>
-        </w:rPr>
-        <w:t xml:space="preserve"> 1. This is given because in real life, due to having to use support for pieces placed above the ground level, </w:t>
+        <w:t xml:space="preserve">option to build tracks at max lvl 1. This is given because in real life, due to having to use support for pieces placed above the ground level, </w:t>
       </w:r>
       <w:r>
         <w:rPr>
@@ -8622,145 +8622,6 @@
           <w:iCs/>
         </w:rPr>
       </w:pPr>
-    </w:p>
-    <w:p>
-      <w:pPr>
-        <w:pStyle w:val="ListParagraph"/>
-        <w:numPr>
-          <w:ilvl w:val="0"/>
-          <w:numId w:val="7"/>
-        </w:numPr>
-        <w:rPr>
-          <w:i/>
-          <w:iCs/>
-        </w:rPr>
-      </w:pPr>
-      <w:r>
-        <w:rPr>
-          <w:i/>
-          <w:iCs/>
-        </w:rPr>
-        <w:t>Painting of elements in order</w:t>
-      </w:r>
-    </w:p>
-    <w:p>
-      <w:pPr>
-        <w:pStyle w:val="ListParagraph"/>
-        <w:numPr>
-          <w:ilvl w:val="0"/>
-          <w:numId w:val="7"/>
-        </w:numPr>
-        <w:rPr>
-          <w:i/>
-          <w:iCs/>
-        </w:rPr>
-      </w:pPr>
-      <w:r>
-        <w:rPr>
-          <w:i/>
-          <w:iCs/>
-        </w:rPr>
-        <w:t>Colour code for elements at different levels</w:t>
-      </w:r>
-    </w:p>
-    <w:p>
-      <w:pPr>
-        <w:pStyle w:val="ListParagraph"/>
-        <w:numPr>
-          <w:ilvl w:val="0"/>
-          <w:numId w:val="7"/>
-        </w:numPr>
-        <w:rPr>
-          <w:i/>
-          <w:iCs/>
-        </w:rPr>
-      </w:pPr>
-      <w:r>
-        <w:rPr>
-          <w:i/>
-          <w:iCs/>
-        </w:rPr>
-        <w:t>Sorting of elements to pain first, to paint in order</w:t>
-      </w:r>
-    </w:p>
-    <w:p>
-      <w:pPr>
-        <w:pStyle w:val="ListParagraph"/>
-        <w:numPr>
-          <w:ilvl w:val="0"/>
-          <w:numId w:val="7"/>
-        </w:numPr>
-        <w:rPr>
-          <w:i/>
-          <w:iCs/>
-        </w:rPr>
-      </w:pPr>
-      <w:r>
-        <w:rPr>
-          <w:i/>
-          <w:iCs/>
-        </w:rPr>
-        <w:t xml:space="preserve">Explain that due to the way in which the circuits are generated, </w:t>
-      </w:r>
-      <w:r>
-        <w:rPr>
-          <w:i/>
-          <w:iCs/>
-        </w:rPr>
-        <w:t>pieces are obtained in a list in random order.</w:t>
-      </w:r>
-    </w:p>
-    <w:p>
-      <w:pPr>
-        <w:pStyle w:val="ListParagraph"/>
-        <w:numPr>
-          <w:ilvl w:val="0"/>
-          <w:numId w:val="7"/>
-        </w:numPr>
-        <w:rPr>
-          <w:i/>
-          <w:iCs/>
-        </w:rPr>
-      </w:pPr>
-      <w:r>
-        <w:rPr>
-          <w:i/>
-          <w:iCs/>
-        </w:rPr>
-        <w:t>Painter’s algorithm for drawing the elements in order on canvas.</w:t>
-      </w:r>
-    </w:p>
-    <w:p>
-      <w:pPr>
-        <w:rPr>
-          <w:i/>
-          <w:iCs/>
-        </w:rPr>
-      </w:pPr>
-    </w:p>
-    <w:p>
-      <w:pPr>
-        <w:rPr>
-          <w:i/>
-          <w:iCs/>
-        </w:rPr>
-      </w:pPr>
-    </w:p>
-    <w:p>
-      <w:pPr>
-        <w:rPr>
-          <w:i/>
-          <w:iCs/>
-        </w:rPr>
-      </w:pPr>
-    </w:p>
-    <w:p>
-      <w:pPr>
-        <w:rPr>
-          <w:i/>
-          <w:iCs/>
-        </w:rPr>
-      </w:pPr>
       <w:r>
         <w:rPr>
           <w:i/>
@@ -8778,35 +8639,12 @@
     </w:p>
     <w:p>
       <w:pPr>
-        <w:rPr>
-          <w:i/>
-          <w:iCs/>
-        </w:rPr>
-      </w:pPr>
-    </w:p>
-    <w:p>
-      <w:pPr>
-        <w:pStyle w:val="ListParagraph"/>
+        <w:pStyle w:val="Heading1"/>
         <w:numPr>
           <w:ilvl w:val="0"/>
-          <w:numId w:val="5"/>
+          <w:numId w:val="0"/>
         </w:numPr>
-        <w:rPr>
-          <w:i/>
-          <w:iCs/>
-        </w:rPr>
-      </w:pPr>
-      <w:r>
-        <w:rPr>
-          <w:i/>
-          <w:iCs/>
-        </w:rPr>
-        <w:t>EXPLAIN VARIO SYSTEM.</w:t>
-      </w:r>
-    </w:p>
-    <w:p>
-      <w:pPr>
-        <w:pStyle w:val="Heading1"/>
+        <w:ind w:left="432"/>
       </w:pPr>
       <w:r>
         <w:br w:type="page"/>
@@ -8837,13 +8675,8 @@
         <w:t>OVERVIEW HERE, HOW IT WORKS BROADLY</w:t>
       </w:r>
       <w:r>
-        <w:t xml:space="preserve">, C++ </w:t>
-      </w:r>
-      <w:proofErr w:type="gramStart"/>
-      <w:r>
-        <w:t>used</w:t>
-      </w:r>
-      <w:proofErr w:type="gramEnd"/>
+        <w:t>, C++ used</w:t>
+      </w:r>
     </w:p>
     <w:p>
       <w:pPr>
@@ -8857,15 +8690,7 @@
     </w:p>
     <w:p>
       <w:r>
-        <w:t xml:space="preserve">As discussed in the introduction, the core track-generating algorithm is implemented in a C++ program that is separated from the user-interface code. Initially, the decision was made make this track-generating program run on a backend server, and to setup communication between frontend and backend using a NodeJS API. This worked fine for a while. However, this setup was later changed in favour of a fully static website, with the track-generating C++ program compiled to </w:t>
-      </w:r>
-      <w:proofErr w:type="spellStart"/>
-      <w:r>
-        <w:t>WebAssembly</w:t>
-      </w:r>
-      <w:proofErr w:type="spellEnd"/>
-      <w:r>
-        <w:t xml:space="preserve"> and running directly on the client’s machine. This decision was taken as it seemed more adequate to make the expensive track-generating program run on the user’s machine instead of a server that could get overloaded.</w:t>
+        <w:t>As discussed in the introduction, the core track-generating algorithm is implemented in a C++ program that is separated from the user-interface code. Initially, the decision was made make this track-generating program run on a backend server, and to setup communication between frontend and backend using a NodeJS API. This worked fine for a while. However, this setup was later changed in favour of a fully static website, with the track-generating C++ program compiled to WebAssembly and running directly on the client’s machine. This decision was taken as it seemed more adequate to make the expensive track-generating program run on the user’s machine instead of a server that could get overloaded.</w:t>
       </w:r>
     </w:p>
     <w:p>
@@ -8930,15 +8755,7 @@
     </w:p>
     <w:p>
       <w:r>
-        <w:t xml:space="preserve">Each individual BRIO™ piece picked by the user is represented as a C++ object. The classes used in the C++ backend are detailed in the UML diagram shown in figure </w:t>
-      </w:r>
-      <w:proofErr w:type="gramStart"/>
-      <w:r>
-        <w:t>… .</w:t>
-      </w:r>
-      <w:proofErr w:type="gramEnd"/>
-      <w:r>
-        <w:t xml:space="preserve"> The set of all pieces is kept in a single C++ vector</w:t>
+        <w:t>Each individual BRIO™ piece picked by the user is represented as a C++ object. The classes used in the C++ backend are detailed in the UML diagram shown in figure … . The set of all pieces is kept in a single C++ vector</w:t>
       </w:r>
       <w:r>
         <w:t>, with a flag on each piece telling whether the piece is in use or not.</w:t>
@@ -9251,15 +9068,7 @@
         </w:numPr>
       </w:pPr>
       <w:r>
-        <w:t xml:space="preserve">When all the validation conditions are met, the track generation </w:t>
-      </w:r>
-      <w:proofErr w:type="gramStart"/>
-      <w:r>
-        <w:t>stops</w:t>
-      </w:r>
-      <w:proofErr w:type="gramEnd"/>
-      <w:r>
-        <w:t xml:space="preserve"> and the circuit is presented to the user.</w:t>
+        <w:t>When all the validation conditions are met, the track generation stops and the circuit is presented to the user.</w:t>
       </w:r>
     </w:p>
     <w:p>
@@ -9577,7 +9386,7 @@
         <w:rPr>
           <w:noProof/>
         </w:rPr>
-        <w:t>13</w:t>
+        <w:t>14</w:t>
       </w:r>
       <w:r>
         <w:fldChar w:fldCharType="end"/>
@@ -9695,7 +9504,7 @@
           <w:rPr>
             <w:noProof/>
           </w:rPr>
-          <w:t>15</w:t>
+          <w:t>14</w:t>
         </w:r>
       </w:fldSimple>
       <w:bookmarkEnd w:id="32"/>
@@ -9827,16 +9636,11 @@
       <w:r>
         <w:t xml:space="preserve"> </w:t>
       </w:r>
-      <w:proofErr w:type="gramStart"/>
       <w:r>
         <w:t>all</w:t>
       </w:r>
       <w:r>
-        <w:t xml:space="preserve"> of</w:t>
-      </w:r>
-      <w:proofErr w:type="gramEnd"/>
-      <w:r>
-        <w:t xml:space="preserve"> the </w:t>
+        <w:t xml:space="preserve"> of the </w:t>
       </w:r>
       <w:r>
         <w:t>polygons’</w:t>
@@ -9869,7 +9673,7 @@
         <w:rPr>
           <w:noProof/>
         </w:rPr>
-        <w:t>14</w:t>
+        <w:t>15</w:t>
       </w:r>
       <w:r>
         <w:fldChar w:fldCharType="end"/>
@@ -9944,7 +9748,7 @@
           <w:rPr>
             <w:noProof/>
           </w:rPr>
-          <w:t>16</w:t>
+          <w:t>15</w:t>
         </w:r>
       </w:fldSimple>
       <w:bookmarkEnd w:id="34"/>
@@ -9955,15 +9759,7 @@
     <w:p/>
     <w:p>
       <w:r>
-        <w:t xml:space="preserve">Collisions are computed at each piece placement attempt, and against </w:t>
-      </w:r>
-      <w:proofErr w:type="gramStart"/>
-      <w:r>
-        <w:t>all of</w:t>
-      </w:r>
-      <w:proofErr w:type="gramEnd"/>
-      <w:r>
-        <w:t xml:space="preserve"> the pieces</w:t>
+        <w:t>Collisions are computed at each piece placement attempt, and against all of the pieces</w:t>
       </w:r>
       <w:r>
         <w:t xml:space="preserve"> currently</w:t>
@@ -10282,7 +10078,7 @@
           <w:rPr>
             <w:noProof/>
           </w:rPr>
-          <w:t>17</w:t>
+          <w:t>16</w:t>
         </w:r>
       </w:fldSimple>
       <w:bookmarkEnd w:id="35"/>
@@ -10372,15 +10168,7 @@
         <w:jc w:val="left"/>
       </w:pPr>
       <w:r>
-        <w:t xml:space="preserve">Addition of reset after a certain number of </w:t>
-      </w:r>
-      <w:proofErr w:type="gramStart"/>
-      <w:r>
-        <w:t>generation</w:t>
-      </w:r>
-      <w:proofErr w:type="gramEnd"/>
-      <w:r>
-        <w:t xml:space="preserve"> attempts</w:t>
+        <w:t>Addition of reset after a certain number of generation attempts</w:t>
       </w:r>
     </w:p>
     <w:p>
@@ -10406,13 +10194,8 @@
         <w:jc w:val="left"/>
       </w:pPr>
       <w:r>
-        <w:t xml:space="preserve">A heuristic for stopping the generation when a piece is placed too far </w:t>
-      </w:r>
-      <w:proofErr w:type="gramStart"/>
-      <w:r>
-        <w:t>away</w:t>
-      </w:r>
-      <w:proofErr w:type="gramEnd"/>
+        <w:t>A heuristic for stopping the generation when a piece is placed too far away</w:t>
+      </w:r>
     </w:p>
     <w:p>
       <w:pPr>
@@ -10504,15 +10287,7 @@
     <w:p/>
     <w:p>
       <w:r>
-        <w:t xml:space="preserve">Need to explain the choice of validation conditions – </w:t>
-      </w:r>
-      <w:proofErr w:type="gramStart"/>
-      <w:r>
-        <w:t>close,  medium</w:t>
-      </w:r>
-      <w:proofErr w:type="gramEnd"/>
-      <w:r>
-        <w:t>, large.</w:t>
+        <w:t>Need to explain the choice of validation conditions – close,  medium, large.</w:t>
       </w:r>
     </w:p>
     <w:p/>
@@ -10599,7 +10374,7 @@
               </w:tblGrid>
               <w:tr>
                 <w:trPr>
-                  <w:divId w:val="1482235824"/>
+                  <w:divId w:val="1555854553"/>
                   <w:tblCellSpacing w:w="15" w:type="dxa"/>
                 </w:trPr>
                 <w:tc>
@@ -10645,7 +10420,7 @@
               </w:tr>
               <w:tr>
                 <w:trPr>
-                  <w:divId w:val="1482235824"/>
+                  <w:divId w:val="1555854553"/>
                   <w:tblCellSpacing w:w="15" w:type="dxa"/>
                 </w:trPr>
                 <w:tc>
@@ -10691,7 +10466,7 @@
               </w:tr>
               <w:tr>
                 <w:trPr>
-                  <w:divId w:val="1482235824"/>
+                  <w:divId w:val="1555854553"/>
                   <w:tblCellSpacing w:w="15" w:type="dxa"/>
                 </w:trPr>
                 <w:tc>
@@ -10737,7 +10512,7 @@
               </w:tr>
               <w:tr>
                 <w:trPr>
-                  <w:divId w:val="1482235824"/>
+                  <w:divId w:val="1555854553"/>
                   <w:tblCellSpacing w:w="15" w:type="dxa"/>
                 </w:trPr>
                 <w:tc>
@@ -10797,7 +10572,7 @@
               </w:tr>
               <w:tr>
                 <w:trPr>
-                  <w:divId w:val="1482235824"/>
+                  <w:divId w:val="1555854553"/>
                   <w:tblCellSpacing w:w="15" w:type="dxa"/>
                 </w:trPr>
                 <w:tc>
@@ -10857,7 +10632,7 @@
               </w:tr>
               <w:tr>
                 <w:trPr>
-                  <w:divId w:val="1482235824"/>
+                  <w:divId w:val="1555854553"/>
                   <w:tblCellSpacing w:w="15" w:type="dxa"/>
                 </w:trPr>
                 <w:tc>
@@ -10903,7 +10678,7 @@
               </w:tr>
               <w:tr>
                 <w:trPr>
-                  <w:divId w:val="1482235824"/>
+                  <w:divId w:val="1555854553"/>
                   <w:tblCellSpacing w:w="15" w:type="dxa"/>
                 </w:trPr>
                 <w:tc>
@@ -10949,7 +10724,7 @@
               </w:tr>
               <w:tr>
                 <w:trPr>
-                  <w:divId w:val="1482235824"/>
+                  <w:divId w:val="1555854553"/>
                   <w:tblCellSpacing w:w="15" w:type="dxa"/>
                 </w:trPr>
                 <w:tc>
@@ -11009,7 +10784,7 @@
               </w:tr>
               <w:tr>
                 <w:trPr>
-                  <w:divId w:val="1482235824"/>
+                  <w:divId w:val="1555854553"/>
                   <w:tblCellSpacing w:w="15" w:type="dxa"/>
                 </w:trPr>
                 <w:tc>
@@ -11055,7 +10830,7 @@
               </w:tr>
               <w:tr>
                 <w:trPr>
-                  <w:divId w:val="1482235824"/>
+                  <w:divId w:val="1555854553"/>
                   <w:tblCellSpacing w:w="15" w:type="dxa"/>
                 </w:trPr>
                 <w:tc>
@@ -11102,7 +10877,7 @@
             </w:tbl>
             <w:p>
               <w:pPr>
-                <w:divId w:val="1482235824"/>
+                <w:divId w:val="1555854553"/>
                 <w:rPr>
                   <w:rFonts w:eastAsia="Times New Roman"/>
                   <w:noProof/>

</xml_diff>

<commit_message>
Add table to select pieces from
</commit_message>
<xml_diff>
--- a/Report.docx
+++ b/Report.docx
@@ -7187,6 +7187,65 @@
       <w:bookmarkEnd w:id="18"/>
     </w:p>
     <w:p>
+      <w:r>
+        <w:t>Once a library of pieces was starting to get completed,</w:t>
+      </w:r>
+      <w:r>
+        <w:t xml:space="preserve"> </w:t>
+      </w:r>
+      <w:r>
+        <w:t xml:space="preserve">two important </w:t>
+      </w:r>
+      <w:r>
+        <w:t xml:space="preserve">aspects of the project remained: making an algorithm to generated tracks, and creating an interface for users to pick sets of pieces and </w:t>
+      </w:r>
+      <w:r>
+        <w:t>visualise</w:t>
+      </w:r>
+      <w:r>
+        <w:t xml:space="preserve"> automatically-generated tracks.</w:t>
+      </w:r>
+      <w:r>
+        <w:t xml:space="preserve"> </w:t>
+      </w:r>
+      <w:r>
+        <w:t>The decision was taken to</w:t>
+      </w:r>
+      <w:r>
+        <w:t xml:space="preserve"> </w:t>
+      </w:r>
+      <w:r>
+        <w:t xml:space="preserve">first </w:t>
+      </w:r>
+      <w:r>
+        <w:t xml:space="preserve">implement a simple </w:t>
+      </w:r>
+      <w:r>
+        <w:t xml:space="preserve">graphical interface </w:t>
+      </w:r>
+      <w:r>
+        <w:t xml:space="preserve">to display BRIO™ </w:t>
+      </w:r>
+      <w:r>
+        <w:t xml:space="preserve">pieces and tracks, so that it could later be used </w:t>
+      </w:r>
+      <w:r>
+        <w:t xml:space="preserve">to debug the </w:t>
+      </w:r>
+      <w:r>
+        <w:t>track-generating algorithm.</w:t>
+      </w:r>
+      <w:r>
+        <w:t xml:space="preserve"> This section</w:t>
+      </w:r>
+      <w:r>
+        <w:t xml:space="preserve"> details the </w:t>
+      </w:r>
+      <w:r>
+        <w:t>design decisions made regarding the user interface.</w:t>
+      </w:r>
+    </w:p>
+    <w:p>
       <w:pPr>
         <w:pStyle w:val="Heading2"/>
       </w:pPr>
@@ -7541,6 +7600,7 @@
     </w:p>
     <w:p>
       <w:r>
+        <w:lastRenderedPageBreak/>
         <w:t>Pieces were later colour-coded by their ID</w:t>
       </w:r>
       <w:r>
@@ -7610,7 +7670,6 @@
         <w:rPr>
           <w:noProof/>
         </w:rPr>
-        <w:lastRenderedPageBreak/>
         <w:drawing>
           <wp:inline distT="0" distB="0" distL="0" distR="0" wp14:anchorId="64B454FF" wp14:editId="6B6C2445">
             <wp:extent cx="2863850" cy="2907543"/>
@@ -7815,6 +7874,7 @@
         <w:pStyle w:val="Heading2"/>
       </w:pPr>
       <w:r>
+        <w:lastRenderedPageBreak/>
         <w:t>Preventing piece overlaps</w:t>
       </w:r>
     </w:p>
@@ -7862,11 +7922,7 @@
         <w:t>The fact that some pieces were allowed to stand above others, and d</w:t>
       </w:r>
       <w:r>
-        <w:t xml:space="preserve">ue to the random order in which the pieces </w:t>
-      </w:r>
-      <w:r>
-        <w:lastRenderedPageBreak/>
-        <w:t>were</w:t>
+        <w:t>ue to the random order in which the pieces were</w:t>
       </w:r>
       <w:r>
         <w:t xml:space="preserve"> obtained</w:t>
@@ -8368,6 +8424,197 @@
         <w:t>satisfactory way would be needed.</w:t>
       </w:r>
     </w:p>
+    <w:p>
+      <w:pPr>
+        <w:pStyle w:val="Heading2"/>
+      </w:pPr>
+      <w:r>
+        <w:lastRenderedPageBreak/>
+        <w:t>Piece picker</w:t>
+      </w:r>
+    </w:p>
+    <w:p>
+      <w:r>
+        <w:t xml:space="preserve">The tool to select sets of pieces </w:t>
+      </w:r>
+      <w:r>
+        <w:t xml:space="preserve">was created as a vertical scrollable list, displaying the </w:t>
+      </w:r>
+      <w:r>
+        <w:t xml:space="preserve">ID, description and an image of each piece, alongside a </w:t>
+      </w:r>
+      <w:r>
+        <w:t>basic</w:t>
+      </w:r>
+      <w:r>
+        <w:t xml:space="preserve"> HTML </w:t>
+      </w:r>
+      <w:r>
+        <w:t>inpu</w:t>
+      </w:r>
+      <w:r>
+        <w:t>t</w:t>
+      </w:r>
+      <w:r>
+        <w:t xml:space="preserve"> to select a number of the corresponding piece</w:t>
+      </w:r>
+      <w:r>
+        <w:t>.</w:t>
+      </w:r>
+      <w:r>
+        <w:t xml:space="preserve"> </w:t>
+      </w:r>
+      <w:r>
+        <w:t xml:space="preserve">Images of the pieces were obtained from </w:t>
+      </w:r>
+      <w:sdt>
+        <w:sdtPr>
+          <w:id w:val="1916746234"/>
+          <w:citation/>
+        </w:sdtPr>
+        <w:sdtContent>
+          <w:r>
+            <w:fldChar w:fldCharType="begin"/>
+          </w:r>
+          <w:r>
+            <w:instrText xml:space="preserve"> CITATION BRI23 \l 2057 </w:instrText>
+          </w:r>
+          <w:r>
+            <w:fldChar w:fldCharType="separate"/>
+          </w:r>
+          <w:r>
+            <w:rPr>
+              <w:noProof/>
+            </w:rPr>
+            <w:t>[6]</w:t>
+          </w:r>
+          <w:r>
+            <w:fldChar w:fldCharType="end"/>
+          </w:r>
+        </w:sdtContent>
+      </w:sdt>
+      <w:r>
+        <w:t>.</w:t>
+      </w:r>
+      <w:r>
+        <w:t xml:space="preserve"> This list is shown in</w:t>
+      </w:r>
+      <w:r>
+        <w:t xml:space="preserve"> </w:t>
+      </w:r>
+      <w:r>
+        <w:fldChar w:fldCharType="begin"/>
+      </w:r>
+      <w:r>
+        <w:instrText xml:space="preserve"> REF _Ref130203535 \h </w:instrText>
+      </w:r>
+      <w:r>
+        <w:fldChar w:fldCharType="separate"/>
+      </w:r>
+      <w:r>
+        <w:fldChar w:fldCharType="end"/>
+      </w:r>
+      <w:r>
+        <w:fldChar w:fldCharType="begin"/>
+      </w:r>
+      <w:r>
+        <w:instrText xml:space="preserve"> REF _Ref130203539 \h </w:instrText>
+      </w:r>
+      <w:r>
+        <w:fldChar w:fldCharType="separate"/>
+      </w:r>
+      <w:r>
+        <w:t xml:space="preserve">Figure </w:t>
+      </w:r>
+      <w:r>
+        <w:rPr>
+          <w:noProof/>
+        </w:rPr>
+        <w:t>14</w:t>
+      </w:r>
+      <w:r>
+        <w:fldChar w:fldCharType="end"/>
+      </w:r>
+      <w:r>
+        <w:t>.</w:t>
+      </w:r>
+    </w:p>
+    <w:p>
+      <w:pPr>
+        <w:keepNext/>
+        <w:jc w:val="center"/>
+      </w:pPr>
+      <w:r>
+        <w:rPr>
+          <w:noProof/>
+        </w:rPr>
+        <w:drawing>
+          <wp:inline distT="0" distB="0" distL="0" distR="0" wp14:anchorId="178CD26B" wp14:editId="1BFD0F1A">
+            <wp:extent cx="2914650" cy="4616450"/>
+            <wp:effectExtent l="0" t="0" r="0" b="0"/>
+            <wp:docPr id="19" name="Picture 19" descr="Table&#10;&#10;Description automatically generated"/>
+            <wp:cNvGraphicFramePr>
+              <a:graphicFrameLocks xmlns:a="http://schemas.openxmlformats.org/drawingml/2006/main" noChangeAspect="1"/>
+            </wp:cNvGraphicFramePr>
+            <a:graphic xmlns:a="http://schemas.openxmlformats.org/drawingml/2006/main">
+              <a:graphicData uri="http://schemas.openxmlformats.org/drawingml/2006/picture">
+                <pic:pic xmlns:pic="http://schemas.openxmlformats.org/drawingml/2006/picture">
+                  <pic:nvPicPr>
+                    <pic:cNvPr id="19" name="Picture 19" descr="Table&#10;&#10;Description automatically generated"/>
+                    <pic:cNvPicPr/>
+                  </pic:nvPicPr>
+                  <pic:blipFill>
+                    <a:blip r:embed="rId26">
+                      <a:extLst>
+                        <a:ext uri="{28A0092B-C50C-407E-A947-70E740481C1C}">
+                          <a14:useLocalDpi xmlns:a14="http://schemas.microsoft.com/office/drawing/2010/main" val="0"/>
+                        </a:ext>
+                      </a:extLst>
+                    </a:blip>
+                    <a:stretch>
+                      <a:fillRect/>
+                    </a:stretch>
+                  </pic:blipFill>
+                  <pic:spPr>
+                    <a:xfrm>
+                      <a:off x="0" y="0"/>
+                      <a:ext cx="2914650" cy="4616450"/>
+                    </a:xfrm>
+                    <a:prstGeom prst="rect">
+                      <a:avLst/>
+                    </a:prstGeom>
+                  </pic:spPr>
+                </pic:pic>
+              </a:graphicData>
+            </a:graphic>
+          </wp:inline>
+        </w:drawing>
+      </w:r>
+    </w:p>
+    <w:p>
+      <w:pPr>
+        <w:pStyle w:val="Caption"/>
+        <w:jc w:val="center"/>
+      </w:pPr>
+      <w:bookmarkStart w:id="26" w:name="_Ref130203535"/>
+      <w:bookmarkStart w:id="27" w:name="_Ref130203539"/>
+      <w:r>
+        <w:t xml:space="preserve">Figure </w:t>
+      </w:r>
+      <w:fldSimple w:instr=" SEQ Figure \* ARABIC ">
+        <w:r>
+          <w:rPr>
+            <w:noProof/>
+          </w:rPr>
+          <w:t>14</w:t>
+        </w:r>
+      </w:fldSimple>
+      <w:bookmarkEnd w:id="27"/>
+      <w:r>
+        <w:t>: Table for selecting pieces to generate a track from.</w:t>
+      </w:r>
+      <w:bookmarkEnd w:id="26"/>
+    </w:p>
     <w:p/>
     <w:p>
       <w:pPr>
@@ -8408,15 +8655,7 @@
           <w:i/>
           <w:iCs/>
         </w:rPr>
-        <w:t xml:space="preserve">, with </w:t>
-      </w:r>
-      <w:r>
-        <w:rPr>
-          <w:i/>
-          <w:iCs/>
-        </w:rPr>
-        <w:lastRenderedPageBreak/>
-        <w:t>sufficiently small validation conditions, should lead to buildable tracks) + appearance of an issue due to this assumption: pieces in between.</w:t>
+        <w:t>, with sufficiently small validation conditions, should lead to buildable tracks) + appearance of an issue due to this assumption: pieces in between.</w:t>
       </w:r>
       <w:r>
         <w:rPr>
@@ -8506,7 +8745,15 @@
           <w:i/>
           <w:iCs/>
         </w:rPr>
-        <w:t>higher pieces get exponentially harder to position.</w:t>
+        <w:t xml:space="preserve">higher pieces get exponentially harder to </w:t>
+      </w:r>
+      <w:r>
+        <w:rPr>
+          <w:i/>
+          <w:iCs/>
+        </w:rPr>
+        <w:lastRenderedPageBreak/>
+        <w:t>position.</w:t>
       </w:r>
       <w:r>
         <w:rPr>
@@ -8706,11 +8953,11 @@
       <w:pPr>
         <w:pStyle w:val="Heading2"/>
       </w:pPr>
-      <w:bookmarkStart w:id="26" w:name="_Toc130198537"/>
+      <w:bookmarkStart w:id="28" w:name="_Toc130198537"/>
       <w:r>
         <w:t>Tools</w:t>
       </w:r>
-      <w:bookmarkEnd w:id="26"/>
+      <w:bookmarkEnd w:id="28"/>
     </w:p>
     <w:p>
       <w:r>
@@ -8866,11 +9113,11 @@
       <w:pPr>
         <w:pStyle w:val="Heading2"/>
       </w:pPr>
-      <w:bookmarkStart w:id="27" w:name="_Toc130198538"/>
+      <w:bookmarkStart w:id="29" w:name="_Toc130198538"/>
       <w:r>
         <w:t>Algorithm description</w:t>
       </w:r>
-      <w:bookmarkEnd w:id="27"/>
+      <w:bookmarkEnd w:id="29"/>
     </w:p>
     <w:p>
       <w:r>
@@ -9282,16 +9529,16 @@
       <w:pPr>
         <w:pStyle w:val="Heading2"/>
       </w:pPr>
-      <w:bookmarkStart w:id="28" w:name="_Ref130139902"/>
-      <w:bookmarkStart w:id="29" w:name="_Toc130198539"/>
+      <w:bookmarkStart w:id="30" w:name="_Ref130139902"/>
+      <w:bookmarkStart w:id="31" w:name="_Toc130198539"/>
       <w:r>
         <w:t xml:space="preserve">Piece </w:t>
       </w:r>
       <w:r>
         <w:t>positioning</w:t>
       </w:r>
-      <w:bookmarkEnd w:id="28"/>
-      <w:bookmarkEnd w:id="29"/>
+      <w:bookmarkEnd w:id="30"/>
+      <w:bookmarkEnd w:id="31"/>
     </w:p>
     <w:p>
       <w:r>
@@ -9519,13 +9766,13 @@
       <w:pPr>
         <w:pStyle w:val="Heading2"/>
       </w:pPr>
-      <w:bookmarkStart w:id="30" w:name="_Ref130135163"/>
-      <w:bookmarkStart w:id="31" w:name="_Toc130198540"/>
+      <w:bookmarkStart w:id="32" w:name="_Ref130135163"/>
+      <w:bookmarkStart w:id="33" w:name="_Toc130198540"/>
       <w:r>
         <w:t>Collisions</w:t>
       </w:r>
-      <w:bookmarkEnd w:id="30"/>
-      <w:bookmarkEnd w:id="31"/>
+      <w:bookmarkEnd w:id="32"/>
+      <w:bookmarkEnd w:id="33"/>
     </w:p>
     <w:p>
       <w:r>
@@ -9631,7 +9878,7 @@
                     <pic:cNvPicPr/>
                   </pic:nvPicPr>
                   <pic:blipFill>
-                    <a:blip r:embed="rId26">
+                    <a:blip r:embed="rId27">
                       <a:extLst>
                         <a:ext uri="{28A0092B-C50C-407E-A947-70E740481C1C}">
                           <a14:useLocalDpi xmlns:a14="http://schemas.microsoft.com/office/drawing/2010/main" val="0"/>
@@ -9663,8 +9910,8 @@
         <w:pStyle w:val="Caption"/>
         <w:jc w:val="center"/>
       </w:pPr>
-      <w:bookmarkStart w:id="32" w:name="_Ref127991962"/>
-      <w:bookmarkStart w:id="33" w:name="_Ref127991953"/>
+      <w:bookmarkStart w:id="34" w:name="_Ref127991962"/>
+      <w:bookmarkStart w:id="35" w:name="_Ref127991953"/>
       <w:r>
         <w:t xml:space="preserve">Figure </w:t>
       </w:r>
@@ -9673,14 +9920,14 @@
           <w:rPr>
             <w:noProof/>
           </w:rPr>
-          <w:t>14</w:t>
+          <w:t>15</w:t>
         </w:r>
       </w:fldSimple>
-      <w:bookmarkEnd w:id="32"/>
+      <w:bookmarkEnd w:id="34"/>
       <w:r>
         <w:t>: Connected pieces slightly overlapping. The overlap is shown as a red-striped triangle.</w:t>
       </w:r>
-      <w:bookmarkEnd w:id="33"/>
+      <w:bookmarkEnd w:id="35"/>
     </w:p>
     <w:p>
       <w:r>
@@ -9876,7 +10123,7 @@
                     <pic:cNvPicPr/>
                   </pic:nvPicPr>
                   <pic:blipFill>
-                    <a:blip r:embed="rId27">
+                    <a:blip r:embed="rId28">
                       <a:extLst>
                         <a:ext uri="{28A0092B-C50C-407E-A947-70E740481C1C}">
                           <a14:useLocalDpi xmlns:a14="http://schemas.microsoft.com/office/drawing/2010/main" val="0"/>
@@ -9908,7 +10155,7 @@
         <w:pStyle w:val="Caption"/>
         <w:jc w:val="center"/>
       </w:pPr>
-      <w:bookmarkStart w:id="34" w:name="_Ref128061699"/>
+      <w:bookmarkStart w:id="36" w:name="_Ref128061699"/>
       <w:r>
         <w:t xml:space="preserve">Figure </w:t>
       </w:r>
@@ -9917,10 +10164,10 @@
           <w:rPr>
             <w:noProof/>
           </w:rPr>
-          <w:t>15</w:t>
+          <w:t>16</w:t>
         </w:r>
       </w:fldSimple>
-      <w:bookmarkEnd w:id="34"/>
+      <w:bookmarkEnd w:id="36"/>
       <w:r>
         <w:t>: Collision verification for two rectangles. The maximum and minimum of the projections of the rectangles' corners overlap along axis A2, but do not overlap along axis A1. This means that the rectangles do not collide.</w:t>
       </w:r>
@@ -10212,7 +10459,7 @@
                     <pic:cNvPicPr/>
                   </pic:nvPicPr>
                   <pic:blipFill>
-                    <a:blip r:embed="rId28" cstate="print">
+                    <a:blip r:embed="rId29" cstate="print">
                       <a:extLst>
                         <a:ext uri="{28A0092B-C50C-407E-A947-70E740481C1C}">
                           <a14:useLocalDpi xmlns:a14="http://schemas.microsoft.com/office/drawing/2010/main" val="0"/>
@@ -10244,7 +10491,7 @@
         <w:pStyle w:val="Caption"/>
         <w:jc w:val="center"/>
       </w:pPr>
-      <w:bookmarkStart w:id="35" w:name="_Ref129008299"/>
+      <w:bookmarkStart w:id="37" w:name="_Ref129008299"/>
       <w:r>
         <w:t xml:space="preserve">Figure </w:t>
       </w:r>
@@ -10253,10 +10500,10 @@
           <w:rPr>
             <w:noProof/>
           </w:rPr>
-          <w:t>16</w:t>
+          <w:t>17</w:t>
         </w:r>
       </w:fldSimple>
-      <w:bookmarkEnd w:id="35"/>
+      <w:bookmarkEnd w:id="37"/>
       <w:r>
         <w:t>: Comparison of circuit generation completion time with and without bounding circles, for the input pieces: 100E, 30A, 100E1, 2L</w:t>
       </w:r>
@@ -10272,11 +10519,11 @@
       <w:pPr>
         <w:pStyle w:val="Heading2"/>
       </w:pPr>
-      <w:bookmarkStart w:id="36" w:name="_Toc130198541"/>
+      <w:bookmarkStart w:id="38" w:name="_Toc130198541"/>
       <w:r>
         <w:t>Ascending tracks</w:t>
       </w:r>
-      <w:bookmarkEnd w:id="36"/>
+      <w:bookmarkEnd w:id="38"/>
     </w:p>
     <w:p>
       <w:r>
@@ -10293,27 +10540,27 @@
       <w:pPr>
         <w:pStyle w:val="Heading2"/>
       </w:pPr>
-      <w:bookmarkStart w:id="37" w:name="_Toc130198542"/>
+      <w:bookmarkStart w:id="39" w:name="_Toc130198542"/>
       <w:r>
         <w:t>Multi-level tracks</w:t>
       </w:r>
-      <w:bookmarkEnd w:id="37"/>
+      <w:bookmarkEnd w:id="39"/>
     </w:p>
     <w:p/>
     <w:p>
       <w:pPr>
         <w:pStyle w:val="Heading2"/>
       </w:pPr>
-      <w:bookmarkStart w:id="38" w:name="_Ref130140516"/>
-      <w:bookmarkStart w:id="39" w:name="_Toc130198543"/>
+      <w:bookmarkStart w:id="40" w:name="_Ref130140516"/>
+      <w:bookmarkStart w:id="41" w:name="_Toc130198543"/>
       <w:r>
         <w:t>Optimisations</w:t>
       </w:r>
       <w:r>
         <w:t xml:space="preserve"> (discuss heuristic here).</w:t>
       </w:r>
-      <w:bookmarkEnd w:id="38"/>
-      <w:bookmarkEnd w:id="39"/>
+      <w:bookmarkEnd w:id="40"/>
+      <w:bookmarkEnd w:id="41"/>
     </w:p>
     <w:p>
       <w:r>
@@ -10622,12 +10869,12 @@
       <w:pPr>
         <w:pStyle w:val="Heading1"/>
       </w:pPr>
-      <w:bookmarkStart w:id="40" w:name="_Toc130198544"/>
+      <w:bookmarkStart w:id="42" w:name="_Toc130198544"/>
       <w:r>
         <w:lastRenderedPageBreak/>
         <w:t>Critical appraisal</w:t>
       </w:r>
-      <w:bookmarkEnd w:id="40"/>
+      <w:bookmarkEnd w:id="42"/>
     </w:p>
     <w:p>
       <w:pPr>
@@ -10641,12 +10888,12 @@
       <w:pPr>
         <w:pStyle w:val="Heading1"/>
       </w:pPr>
-      <w:bookmarkStart w:id="41" w:name="_Toc130198545"/>
+      <w:bookmarkStart w:id="43" w:name="_Toc130198545"/>
       <w:r>
         <w:lastRenderedPageBreak/>
         <w:t>Conclusion</w:t>
       </w:r>
-      <w:bookmarkEnd w:id="41"/>
+      <w:bookmarkEnd w:id="43"/>
     </w:p>
     <w:p>
       <w:pPr>
@@ -10660,12 +10907,12 @@
       <w:pPr>
         <w:pStyle w:val="Heading1"/>
       </w:pPr>
-      <w:bookmarkStart w:id="42" w:name="_Toc130198546"/>
+      <w:bookmarkStart w:id="44" w:name="_Toc130198546"/>
       <w:r>
         <w:lastRenderedPageBreak/>
         <w:t>Running the programme</w:t>
       </w:r>
-      <w:bookmarkEnd w:id="42"/>
+      <w:bookmarkEnd w:id="44"/>
     </w:p>
     <w:p/>
     <w:p>
@@ -10683,7 +10930,7 @@
         <w:br w:type="page"/>
       </w:r>
     </w:p>
-    <w:bookmarkStart w:id="43" w:name="_Toc130198547" w:displacedByCustomXml="next"/>
+    <w:bookmarkStart w:id="45" w:name="_Toc130198547" w:displacedByCustomXml="next"/>
     <w:sdt>
       <w:sdtPr>
         <w:rPr>
@@ -10712,7 +10959,7 @@
           <w:r>
             <w:t>References</w:t>
           </w:r>
-          <w:bookmarkEnd w:id="43"/>
+          <w:bookmarkEnd w:id="45"/>
         </w:p>
         <w:sdt>
           <w:sdtPr>

</xml_diff>

<commit_message>
Start implementation of flipping part.
</commit_message>
<xml_diff>
--- a/Report.docx
+++ b/Report.docx
@@ -10315,12 +10315,113 @@
         <w:t xml:space="preserve"> around that point.</w:t>
       </w:r>
     </w:p>
-    <w:p/>
-    <w:p>
+    <w:p>
+      <w:pPr>
+        <w:jc w:val="left"/>
+      </w:pPr>
       <w:r>
         <w:lastRenderedPageBreak/>
-        <w:t>ADD HERE HOW TO FLIP A PIECE.</w:t>
-      </w:r>
+        <w:t>Another important aspect of piece positioning is the ability to flip pieces</w:t>
+      </w:r>
+      <w:r>
+        <w:t>.</w:t>
+      </w:r>
+      <w:r>
+        <w:t xml:space="preserve"> </w:t>
+      </w:r>
+      <w:r>
+        <w:t>Most BRIO™ pieces can be positioned fac</w:t>
+      </w:r>
+      <w:r>
+        <w:t>ing up or down</w:t>
+      </w:r>
+      <w:r>
+        <w:t xml:space="preserve">. </w:t>
+      </w:r>
+      <w:r>
+        <w:t xml:space="preserve">However, </w:t>
+      </w:r>
+      <w:r>
+        <w:t>straight pieces are naturally symmetric with respect to flipping</w:t>
+      </w:r>
+      <w:r>
+        <w:t xml:space="preserve">. </w:t>
+      </w:r>
+      <w:r>
+        <w:t xml:space="preserve">Each piece is thus given a </w:t>
+      </w:r>
+      <w:proofErr w:type="spellStart"/>
+      <w:r>
+        <w:rPr>
+          <w:i/>
+          <w:iCs/>
+        </w:rPr>
+        <w:t>flipType</w:t>
+      </w:r>
+      <w:proofErr w:type="spellEnd"/>
+      <w:r>
+        <w:t xml:space="preserve"> attribute corresponding to the way in which it must be flipped.</w:t>
+      </w:r>
+    </w:p>
+    <w:p>
+      <w:pPr>
+        <w:jc w:val="left"/>
+      </w:pPr>
+      <w:r>
+        <w:t>T</w:t>
+      </w:r>
+      <w:r>
+        <w:t>he</w:t>
+      </w:r>
+      <w:r>
+        <w:t xml:space="preserve"> ability to flip a piece if implemented in a method of the Piece class</w:t>
+      </w:r>
+      <w:r>
+        <w:t>, and works as follows:</w:t>
+      </w:r>
+    </w:p>
+    <w:p>
+      <w:pPr>
+        <w:pStyle w:val="ListParagraph"/>
+        <w:numPr>
+          <w:ilvl w:val="0"/>
+          <w:numId w:val="8"/>
+        </w:numPr>
+        <w:jc w:val="left"/>
+      </w:pPr>
+      <w:r>
+        <w:t xml:space="preserve">If </w:t>
+      </w:r>
+      <w:proofErr w:type="spellStart"/>
+      <w:r>
+        <w:rPr>
+          <w:i/>
+          <w:iCs/>
+        </w:rPr>
+        <w:t>flipType</w:t>
+      </w:r>
+      <w:proofErr w:type="spellEnd"/>
+      <w:r>
+        <w:t xml:space="preserve"> == 0, return.</w:t>
+      </w:r>
+    </w:p>
+    <w:p>
+      <w:pPr>
+        <w:pStyle w:val="ListParagraph"/>
+        <w:numPr>
+          <w:ilvl w:val="0"/>
+          <w:numId w:val="8"/>
+        </w:numPr>
+        <w:jc w:val="left"/>
+      </w:pPr>
+      <w:r>
+        <w:t xml:space="preserve">If </w:t>
+      </w:r>
+    </w:p>
+    <w:p>
+      <w:pPr>
+        <w:jc w:val="left"/>
+      </w:pPr>
     </w:p>
     <w:p>
       <w:pPr>
@@ -10514,7 +10615,11 @@
         <w:t>Separating Axis Theore</w:t>
       </w:r>
       <w:r>
-        <w:t xml:space="preserve">m. This theorem states </w:t>
+        <w:t xml:space="preserve">m. This </w:t>
+      </w:r>
+      <w:r>
+        <w:lastRenderedPageBreak/>
+        <w:t xml:space="preserve">theorem states </w:t>
       </w:r>
       <w:r>
         <w:t>that if a line can be drawn between two polygons without intersecting with either one, then the two polygons do not collide.</w:t>
@@ -10676,7 +10781,6 @@
         <w:rPr>
           <w:noProof/>
         </w:rPr>
-        <w:lastRenderedPageBreak/>
         <w:drawing>
           <wp:inline distT="0" distB="0" distL="0" distR="0" wp14:anchorId="000D3295" wp14:editId="60DE9F3A">
             <wp:extent cx="5731510" cy="3858895"/>
@@ -10835,6 +10939,7 @@
     </w:p>
     <w:p>
       <w:r>
+        <w:lastRenderedPageBreak/>
         <w:t>To make collision computations even faster,</w:t>
       </w:r>
       <w:r>
@@ -10905,7 +11010,6 @@
         </w:numPr>
       </w:pPr>
       <w:r>
-        <w:lastRenderedPageBreak/>
         <w:t>If the bounding circles collide, check collisions between each one of the pieces’ OBBs. If any of these collide, the pieces collide, otherwise they don’t.</w:t>
       </w:r>
     </w:p>
@@ -11216,6 +11320,7 @@
       </w:pPr>
       <w:bookmarkStart w:id="46" w:name="_Toc130205311"/>
       <w:r>
+        <w:lastRenderedPageBreak/>
         <w:t>Possible improvements</w:t>
       </w:r>
       <w:bookmarkEnd w:id="46"/>
@@ -11359,7 +11464,6 @@
         <w:t xml:space="preserve">certain </w:t>
       </w:r>
       <w:r>
-        <w:lastRenderedPageBreak/>
         <w:t xml:space="preserve">edge cases would need </w:t>
       </w:r>
       <w:r>
@@ -14098,6 +14202,119 @@
     </w:lvl>
   </w:abstractNum>
   <w:abstractNum w:abstractNumId="18" w15:restartNumberingAfterBreak="0">
+    <w:nsid w:val="76904624"/>
+    <w:multiLevelType w:val="hybridMultilevel"/>
+    <w:tmpl w:val="C7464542"/>
+    <w:lvl w:ilvl="0" w:tplc="08090001">
+      <w:start w:val="1"/>
+      <w:numFmt w:val="bullet"/>
+      <w:lvlText w:val=""/>
+      <w:lvlJc w:val="left"/>
+      <w:pPr>
+        <w:ind w:left="720" w:hanging="360"/>
+      </w:pPr>
+      <w:rPr>
+        <w:rFonts w:ascii="Symbol" w:hAnsi="Symbol" w:hint="default"/>
+      </w:rPr>
+    </w:lvl>
+    <w:lvl w:ilvl="1" w:tplc="08090003" w:tentative="1">
+      <w:start w:val="1"/>
+      <w:numFmt w:val="bullet"/>
+      <w:lvlText w:val="o"/>
+      <w:lvlJc w:val="left"/>
+      <w:pPr>
+        <w:ind w:left="1440" w:hanging="360"/>
+      </w:pPr>
+      <w:rPr>
+        <w:rFonts w:ascii="Courier New" w:hAnsi="Courier New" w:cs="Courier New" w:hint="default"/>
+      </w:rPr>
+    </w:lvl>
+    <w:lvl w:ilvl="2" w:tplc="08090005" w:tentative="1">
+      <w:start w:val="1"/>
+      <w:numFmt w:val="bullet"/>
+      <w:lvlText w:val=""/>
+      <w:lvlJc w:val="left"/>
+      <w:pPr>
+        <w:ind w:left="2160" w:hanging="360"/>
+      </w:pPr>
+      <w:rPr>
+        <w:rFonts w:ascii="Wingdings" w:hAnsi="Wingdings" w:hint="default"/>
+      </w:rPr>
+    </w:lvl>
+    <w:lvl w:ilvl="3" w:tplc="08090001" w:tentative="1">
+      <w:start w:val="1"/>
+      <w:numFmt w:val="bullet"/>
+      <w:lvlText w:val=""/>
+      <w:lvlJc w:val="left"/>
+      <w:pPr>
+        <w:ind w:left="2880" w:hanging="360"/>
+      </w:pPr>
+      <w:rPr>
+        <w:rFonts w:ascii="Symbol" w:hAnsi="Symbol" w:hint="default"/>
+      </w:rPr>
+    </w:lvl>
+    <w:lvl w:ilvl="4" w:tplc="08090003" w:tentative="1">
+      <w:start w:val="1"/>
+      <w:numFmt w:val="bullet"/>
+      <w:lvlText w:val="o"/>
+      <w:lvlJc w:val="left"/>
+      <w:pPr>
+        <w:ind w:left="3600" w:hanging="360"/>
+      </w:pPr>
+      <w:rPr>
+        <w:rFonts w:ascii="Courier New" w:hAnsi="Courier New" w:cs="Courier New" w:hint="default"/>
+      </w:rPr>
+    </w:lvl>
+    <w:lvl w:ilvl="5" w:tplc="08090005" w:tentative="1">
+      <w:start w:val="1"/>
+      <w:numFmt w:val="bullet"/>
+      <w:lvlText w:val=""/>
+      <w:lvlJc w:val="left"/>
+      <w:pPr>
+        <w:ind w:left="4320" w:hanging="360"/>
+      </w:pPr>
+      <w:rPr>
+        <w:rFonts w:ascii="Wingdings" w:hAnsi="Wingdings" w:hint="default"/>
+      </w:rPr>
+    </w:lvl>
+    <w:lvl w:ilvl="6" w:tplc="08090001" w:tentative="1">
+      <w:start w:val="1"/>
+      <w:numFmt w:val="bullet"/>
+      <w:lvlText w:val=""/>
+      <w:lvlJc w:val="left"/>
+      <w:pPr>
+        <w:ind w:left="5040" w:hanging="360"/>
+      </w:pPr>
+      <w:rPr>
+        <w:rFonts w:ascii="Symbol" w:hAnsi="Symbol" w:hint="default"/>
+      </w:rPr>
+    </w:lvl>
+    <w:lvl w:ilvl="7" w:tplc="08090003" w:tentative="1">
+      <w:start w:val="1"/>
+      <w:numFmt w:val="bullet"/>
+      <w:lvlText w:val="o"/>
+      <w:lvlJc w:val="left"/>
+      <w:pPr>
+        <w:ind w:left="5760" w:hanging="360"/>
+      </w:pPr>
+      <w:rPr>
+        <w:rFonts w:ascii="Courier New" w:hAnsi="Courier New" w:cs="Courier New" w:hint="default"/>
+      </w:rPr>
+    </w:lvl>
+    <w:lvl w:ilvl="8" w:tplc="08090005" w:tentative="1">
+      <w:start w:val="1"/>
+      <w:numFmt w:val="bullet"/>
+      <w:lvlText w:val=""/>
+      <w:lvlJc w:val="left"/>
+      <w:pPr>
+        <w:ind w:left="6480" w:hanging="360"/>
+      </w:pPr>
+      <w:rPr>
+        <w:rFonts w:ascii="Wingdings" w:hAnsi="Wingdings" w:hint="default"/>
+      </w:rPr>
+    </w:lvl>
+  </w:abstractNum>
+  <w:abstractNum w:abstractNumId="19" w15:restartNumberingAfterBreak="0">
     <w:nsid w:val="7E3A550B"/>
     <w:multiLevelType w:val="hybridMultilevel"/>
     <w:tmpl w:val="C0CE274C"/>
@@ -14209,7 +14426,7 @@
       </w:rPr>
     </w:lvl>
   </w:abstractNum>
-  <w:abstractNum w:abstractNumId="19" w15:restartNumberingAfterBreak="0">
+  <w:abstractNum w:abstractNumId="20" w15:restartNumberingAfterBreak="0">
     <w:nsid w:val="7EFF42EE"/>
     <w:multiLevelType w:val="hybridMultilevel"/>
     <w:tmpl w:val="378A0CE0"/>
@@ -14337,7 +14554,7 @@
     <w:abstractNumId w:val="8"/>
   </w:num>
   <w:num w:numId="6" w16cid:durableId="435714872">
-    <w:abstractNumId w:val="19"/>
+    <w:abstractNumId w:val="20"/>
   </w:num>
   <w:num w:numId="7" w16cid:durableId="1943950866">
     <w:abstractNumId w:val="6"/>
@@ -14403,10 +14620,13 @@
     <w:abstractNumId w:val="14"/>
   </w:num>
   <w:num w:numId="28" w16cid:durableId="777339265">
-    <w:abstractNumId w:val="18"/>
+    <w:abstractNumId w:val="19"/>
   </w:num>
   <w:num w:numId="29" w16cid:durableId="1265068669">
     <w:abstractNumId w:val="15"/>
+  </w:num>
+  <w:num w:numId="30" w16cid:durableId="5058892">
+    <w:abstractNumId w:val="18"/>
   </w:num>
 </w:numbering>
 </file>

</xml_diff>

<commit_message>
Add part on piece flipping.
</commit_message>
<xml_diff>
--- a/Report.docx
+++ b/Report.docx
@@ -118,17 +118,8 @@
           <w:sz w:val="32"/>
           <w:szCs w:val="32"/>
         </w:rPr>
-        <w:t xml:space="preserve">Supervisor: Tom </w:t>
-      </w:r>
-      <w:proofErr w:type="spellStart"/>
-      <w:r>
-        <w:rPr>
-          <w:sz w:val="32"/>
-          <w:szCs w:val="32"/>
-        </w:rPr>
-        <w:t>Spink</w:t>
-      </w:r>
-      <w:proofErr w:type="spellEnd"/>
+        <w:t>Supervisor: Tom Spink</w:t>
+      </w:r>
     </w:p>
     <w:p>
       <w:pPr>
@@ -3460,15 +3451,7 @@
         <w:t>races through trial circuits</w:t>
       </w:r>
       <w:r>
-        <w:t xml:space="preserve"> </w:t>
-      </w:r>
-      <w:proofErr w:type="gramStart"/>
-      <w:r>
-        <w:t>in order to</w:t>
-      </w:r>
-      <w:proofErr w:type="gramEnd"/>
-      <w:r>
-        <w:t xml:space="preserve"> </w:t>
+        <w:t xml:space="preserve"> in order to </w:t>
       </w:r>
       <w:r>
         <w:t xml:space="preserve">evaluate and </w:t>
@@ -3485,13 +3468,8 @@
         <w:t>However, the requirement for close loop circuits is only part of the problem. The set of input pieces specified by the user, and the discrete nature of BRIO™ pieces, each having a specific length, curvature</w:t>
       </w:r>
       <w:r>
-        <w:t xml:space="preserve">, </w:t>
-      </w:r>
-      <w:proofErr w:type="gramStart"/>
-      <w:r>
-        <w:t>ascent</w:t>
-      </w:r>
-      <w:proofErr w:type="gramEnd"/>
+        <w:t>, ascent</w:t>
+      </w:r>
       <w:r>
         <w:t xml:space="preserve"> and</w:t>
       </w:r>
@@ -3938,14 +3916,9 @@
       </w:pPr>
       <w:bookmarkStart w:id="3" w:name="_Toc130205290"/>
       <w:r>
-        <w:t xml:space="preserve">Required </w:t>
-      </w:r>
-      <w:proofErr w:type="gramStart"/>
-      <w:r>
-        <w:t>characteristics</w:t>
+        <w:t>Required characteristics</w:t>
       </w:r>
       <w:bookmarkEnd w:id="3"/>
-      <w:proofErr w:type="gramEnd"/>
     </w:p>
     <w:p>
       <w:r>
@@ -4046,15 +4019,7 @@
         <w:t xml:space="preserve"> of connectors, each </w:t>
       </w:r>
       <w:r>
-        <w:t xml:space="preserve">determined by a position, a </w:t>
-      </w:r>
-      <w:proofErr w:type="gramStart"/>
-      <w:r>
-        <w:t>direction</w:t>
-      </w:r>
-      <w:proofErr w:type="gramEnd"/>
-      <w:r>
-        <w:t xml:space="preserve"> and a type (</w:t>
+        <w:t>determined by a position, a direction and a type (</w:t>
       </w:r>
       <w:r>
         <w:t>pin or hole</w:t>
@@ -4825,15 +4790,7 @@
         <w:t>does</w:t>
       </w:r>
       <w:r>
-        <w:t xml:space="preserve"> a purely geometrical approach </w:t>
-      </w:r>
-      <w:proofErr w:type="gramStart"/>
-      <w:r>
-        <w:t>lead</w:t>
-      </w:r>
-      <w:proofErr w:type="gramEnd"/>
-      <w:r>
-        <w:t xml:space="preserve"> to perfectly aligned pieces, it </w:t>
+        <w:t xml:space="preserve"> a purely geometrical approach lead to perfectly aligned pieces, it </w:t>
       </w:r>
       <w:r>
         <w:t>also</w:t>
@@ -5005,15 +4962,7 @@
         <w:t xml:space="preserve"> The tool also allows to determine the type of each connector</w:t>
       </w:r>
       <w:r>
-        <w:t xml:space="preserve">, </w:t>
-      </w:r>
-      <w:proofErr w:type="gramStart"/>
-      <w:r>
-        <w:t>pin</w:t>
-      </w:r>
-      <w:proofErr w:type="gramEnd"/>
-      <w:r>
-        <w:t xml:space="preserve"> or hole</w:t>
+        <w:t>, pin or hole</w:t>
       </w:r>
       <w:r>
         <w:t>.</w:t>
@@ -6582,14 +6531,9 @@
       <w:bookmarkStart w:id="9" w:name="_Toc130205292"/>
       <w:r>
         <w:lastRenderedPageBreak/>
-        <w:t xml:space="preserve">Piece splitting into </w:t>
-      </w:r>
-      <w:proofErr w:type="gramStart"/>
-      <w:r>
-        <w:t>parts</w:t>
+        <w:t>Piece splitting into parts</w:t>
       </w:r>
       <w:bookmarkEnd w:id="9"/>
-      <w:proofErr w:type="gramEnd"/>
     </w:p>
     <w:p>
       <w:r>
@@ -6880,15 +6824,7 @@
         <w:t xml:space="preserve"> </w:t>
       </w:r>
       <w:r>
-        <w:t xml:space="preserve">An example of a piece’s bounding circle is </w:t>
-      </w:r>
-      <w:proofErr w:type="gramStart"/>
-      <w:r>
-        <w:t>show</w:t>
-      </w:r>
-      <w:proofErr w:type="gramEnd"/>
-      <w:r>
-        <w:t xml:space="preserve"> in</w:t>
+        <w:t>An example of a piece’s bounding circle is show in</w:t>
       </w:r>
       <w:r>
         <w:t>.</w:t>
@@ -7256,15 +7192,7 @@
         <w:t>BRIO™ pieces</w:t>
       </w:r>
       <w:r>
-        <w:t xml:space="preserve"> are stored in the </w:t>
-      </w:r>
-      <w:proofErr w:type="spellStart"/>
-      <w:r>
-        <w:t>Piece.json</w:t>
-      </w:r>
-      <w:proofErr w:type="spellEnd"/>
-      <w:r>
-        <w:t xml:space="preserve"> file.</w:t>
+        <w:t xml:space="preserve"> are stored in the Piece.json file.</w:t>
       </w:r>
     </w:p>
     <w:p>
@@ -7307,7 +7235,6 @@
       <w:r>
         <w:t xml:space="preserve"> </w:t>
       </w:r>
-      <w:proofErr w:type="spellStart"/>
       <w:r>
         <w:rPr>
           <w:i/>
@@ -7315,7 +7242,6 @@
         </w:rPr>
         <w:t>flipType</w:t>
       </w:r>
-      <w:proofErr w:type="spellEnd"/>
       <w:r>
         <w:t xml:space="preserve"> integer property </w:t>
       </w:r>
@@ -7367,7 +7293,6 @@
       <w:r>
         <w:t xml:space="preserve">The </w:t>
       </w:r>
-      <w:proofErr w:type="spellStart"/>
       <w:r>
         <w:rPr>
           <w:i/>
@@ -7375,7 +7300,6 @@
         </w:rPr>
         <w:t>maxLength</w:t>
       </w:r>
-      <w:proofErr w:type="spellEnd"/>
       <w:r>
         <w:t xml:space="preserve"> float given to each piece </w:t>
       </w:r>
@@ -7438,15 +7362,10 @@
       <w:bookmarkStart w:id="15" w:name="_Ref130200672"/>
       <w:bookmarkStart w:id="16" w:name="_Toc130205296"/>
       <w:r>
-        <w:t xml:space="preserve">Pieces </w:t>
-      </w:r>
-      <w:proofErr w:type="gramStart"/>
-      <w:r>
-        <w:t>determined</w:t>
+        <w:t>Pieces determined</w:t>
       </w:r>
       <w:bookmarkEnd w:id="15"/>
       <w:bookmarkEnd w:id="16"/>
-      <w:proofErr w:type="gramEnd"/>
     </w:p>
     <w:p>
       <w:r>
@@ -7664,15 +7583,7 @@
         <w:t xml:space="preserve">two important </w:t>
       </w:r>
       <w:r>
-        <w:t xml:space="preserve">aspects of the project remained: making an algorithm to generated </w:t>
-      </w:r>
-      <w:proofErr w:type="gramStart"/>
-      <w:r>
-        <w:t>tracks, and</w:t>
-      </w:r>
-      <w:proofErr w:type="gramEnd"/>
-      <w:r>
-        <w:t xml:space="preserve"> creating an interface for users to pick sets of pieces and </w:t>
+        <w:t xml:space="preserve">aspects of the project remained: making an algorithm to generated tracks, and creating an interface for users to pick sets of pieces and </w:t>
       </w:r>
       <w:r>
         <w:t>visualise</w:t>
@@ -8231,15 +8142,7 @@
         <w:t xml:space="preserve"> </w:t>
       </w:r>
       <w:r>
-        <w:t xml:space="preserve">Pieces are still coloured depending on their </w:t>
-      </w:r>
-      <w:proofErr w:type="gramStart"/>
-      <w:r>
-        <w:t>ID, but</w:t>
-      </w:r>
-      <w:proofErr w:type="gramEnd"/>
-      <w:r>
-        <w:t xml:space="preserve"> outlined in a colour specific to their level.</w:t>
+        <w:t>Pieces are still coloured depending on their ID, but outlined in a colour specific to their level.</w:t>
       </w:r>
       <w:r>
         <w:t xml:space="preserve"> An example of a multi-level track with colour-coded outlines is shown </w:t>
@@ -8386,15 +8289,7 @@
         <w:t>as a list of piece objects</w:t>
       </w:r>
       <w:r>
-        <w:t xml:space="preserve">, sorted in no </w:t>
-      </w:r>
-      <w:proofErr w:type="gramStart"/>
-      <w:r>
-        <w:t>particular order</w:t>
-      </w:r>
-      <w:proofErr w:type="gramEnd"/>
-      <w:r>
-        <w:t>.</w:t>
+        <w:t>, sorted in no particular order.</w:t>
       </w:r>
       <w:r>
         <w:t xml:space="preserve"> </w:t>
@@ -8801,14 +8696,9 @@
       </w:pPr>
       <w:bookmarkStart w:id="27" w:name="_Toc130205301"/>
       <w:r>
-        <w:t xml:space="preserve">Addition of zoom and drag on </w:t>
-      </w:r>
-      <w:proofErr w:type="gramStart"/>
-      <w:r>
-        <w:t>canvas</w:t>
+        <w:t>Addition of zoom and drag on canvas</w:t>
       </w:r>
       <w:bookmarkEnd w:id="27"/>
-      <w:proofErr w:type="gramEnd"/>
     </w:p>
     <w:p>
       <w:r>
@@ -8943,15 +8833,7 @@
         <w:t xml:space="preserve">was created as a vertical scrollable list, displaying the </w:t>
       </w:r>
       <w:r>
-        <w:t xml:space="preserve">ID, </w:t>
-      </w:r>
-      <w:proofErr w:type="gramStart"/>
-      <w:r>
-        <w:t>description</w:t>
-      </w:r>
-      <w:proofErr w:type="gramEnd"/>
-      <w:r>
-        <w:t xml:space="preserve"> and an image of each piece, alongside a </w:t>
+        <w:t xml:space="preserve">ID, description and an image of each piece, alongside a </w:t>
       </w:r>
       <w:r>
         <w:t>basic</w:t>
@@ -9153,21 +9035,12 @@
           <w:iCs/>
         </w:rPr>
       </w:pPr>
-      <w:proofErr w:type="spellStart"/>
       <w:r>
         <w:rPr>
           <w:i/>
           <w:iCs/>
         </w:rPr>
-        <w:t>Vario</w:t>
-      </w:r>
-      <w:proofErr w:type="spellEnd"/>
-      <w:r>
-        <w:rPr>
-          <w:i/>
-          <w:iCs/>
-        </w:rPr>
-        <w:t xml:space="preserve"> system and out way to deal with it (all pieces are connected perfectly with each other apart from the first and last piece of a loop -&gt; this is not accurate but</w:t>
+        <w:t>Vario system and out way to deal with it (all pieces are connected perfectly with each other apart from the first and last piece of a loop -&gt; this is not accurate but</w:t>
       </w:r>
       <w:r>
         <w:rPr>
@@ -9257,23 +9130,7 @@
           <w:i/>
           <w:iCs/>
         </w:rPr>
-        <w:t xml:space="preserve">option to build tracks at max </w:t>
-      </w:r>
-      <w:proofErr w:type="spellStart"/>
-      <w:r>
-        <w:rPr>
-          <w:i/>
-          <w:iCs/>
-        </w:rPr>
-        <w:t>lvl</w:t>
-      </w:r>
-      <w:proofErr w:type="spellEnd"/>
-      <w:r>
-        <w:rPr>
-          <w:i/>
-          <w:iCs/>
-        </w:rPr>
-        <w:t xml:space="preserve"> 1. This is given because in real life, due to having to use support for pieces placed above the ground level, </w:t>
+        <w:t xml:space="preserve">option to build tracks at max lvl 1. This is given because in real life, due to having to use support for pieces placed above the ground level, </w:t>
       </w:r>
       <w:r>
         <w:rPr>
@@ -9498,15 +9355,7 @@
     </w:p>
     <w:p>
       <w:r>
-        <w:t xml:space="preserve">Initially, the decision was made make this track-generating program run on a backend server, and to setup communication between frontend and backend using a NodeJS API. This worked fine for a while. However, this setup was later changed in favour of a fully static website, with the track-generating C++ program compiled to </w:t>
-      </w:r>
-      <w:proofErr w:type="spellStart"/>
-      <w:r>
-        <w:t>WebAssembly</w:t>
-      </w:r>
-      <w:proofErr w:type="spellEnd"/>
-      <w:r>
-        <w:t xml:space="preserve"> and running directly on the client’s machine. This decision was taken as it seemed more adequate to make the expensive track-generating program run on the user’s machine instead of a server that could get overloaded.</w:t>
+        <w:t>Initially, the decision was made make this track-generating program run on a backend server, and to setup communication between frontend and backend using a NodeJS API. This worked fine for a while. However, this setup was later changed in favour of a fully static website, with the track-generating C++ program compiled to WebAssembly and running directly on the client’s machine. This decision was taken as it seemed more adequate to make the expensive track-generating program run on the user’s machine instead of a server that could get overloaded.</w:t>
       </w:r>
       <w:r>
         <w:t xml:space="preserve"> </w:t>
@@ -9569,11 +9418,9 @@
       <w:r>
         <w:t xml:space="preserve"> </w:t>
       </w:r>
-      <w:proofErr w:type="spellStart"/>
       <w:r>
         <w:t>JsonCpp</w:t>
       </w:r>
-      <w:proofErr w:type="spellEnd"/>
       <w:sdt>
         <w:sdtPr>
           <w:id w:val="161202413"/>
@@ -9618,7 +9465,6 @@
       <w:r>
         <w:t xml:space="preserve">the </w:t>
       </w:r>
-      <w:proofErr w:type="spellStart"/>
       <w:r>
         <w:rPr>
           <w:i/>
@@ -9626,7 +9472,6 @@
         </w:rPr>
         <w:t>Pieces.json</w:t>
       </w:r>
-      <w:proofErr w:type="spellEnd"/>
       <w:r>
         <w:t xml:space="preserve"> file</w:t>
       </w:r>
@@ -9720,15 +9565,7 @@
     </w:p>
     <w:p>
       <w:r>
-        <w:t xml:space="preserve">Each individual BRIO™ piece picked by the user is represented as a C++ object. The classes used in the C++ backend are detailed in the UML diagram shown in figure </w:t>
-      </w:r>
-      <w:proofErr w:type="gramStart"/>
-      <w:r>
-        <w:t>… .</w:t>
-      </w:r>
-      <w:proofErr w:type="gramEnd"/>
-      <w:r>
-        <w:t xml:space="preserve"> The set of all pieces is kept in a single C++ vector</w:t>
+        <w:t>Each individual BRIO™ piece picked by the user is represented as a C++ object. The classes used in the C++ backend are detailed in the UML diagram shown in figure … . The set of all pieces is kept in a single C++ vector</w:t>
       </w:r>
       <w:r>
         <w:t>, with a flag on each piece telling whether the piece is in use or not.</w:t>
@@ -10041,15 +9878,7 @@
         </w:numPr>
       </w:pPr>
       <w:r>
-        <w:t xml:space="preserve">When all the validation conditions are met, the track generation </w:t>
-      </w:r>
-      <w:proofErr w:type="gramStart"/>
-      <w:r>
-        <w:t>stops</w:t>
-      </w:r>
-      <w:proofErr w:type="gramEnd"/>
-      <w:r>
-        <w:t xml:space="preserve"> and the circuit is presented to the user.</w:t>
+        <w:t>When all the validation conditions are met, the track generation stops and the circuit is presented to the user.</w:t>
       </w:r>
     </w:p>
     <w:p>
@@ -10316,9 +10145,6 @@
       </w:r>
     </w:p>
     <w:p>
-      <w:pPr>
-        <w:jc w:val="left"/>
-      </w:pPr>
       <w:r>
         <w:lastRenderedPageBreak/>
         <w:t>Another important aspect of piece positioning is the ability to flip pieces</w:t>
@@ -10350,7 +10176,6 @@
       <w:r>
         <w:t xml:space="preserve">Each piece is thus given a </w:t>
       </w:r>
-      <w:proofErr w:type="spellStart"/>
       <w:r>
         <w:rPr>
           <w:i/>
@@ -10358,15 +10183,77 @@
         </w:rPr>
         <w:t>flipType</w:t>
       </w:r>
-      <w:proofErr w:type="spellEnd"/>
       <w:r>
         <w:t xml:space="preserve"> attribute corresponding to the way in which it must be flipped.</w:t>
       </w:r>
-    </w:p>
-    <w:p>
-      <w:pPr>
-        <w:jc w:val="left"/>
-      </w:pPr>
+      <w:r>
+        <w:t xml:space="preserve"> A </w:t>
+      </w:r>
+      <w:r>
+        <w:rPr>
+          <w:i/>
+          <w:iCs/>
+        </w:rPr>
+        <w:t>flipType</w:t>
+      </w:r>
+      <w:r>
+        <w:t xml:space="preserve"> of 0 means that the piece does not need to be flipped – this corresponds to straight pieces. </w:t>
+      </w:r>
+      <w:r>
+        <w:t xml:space="preserve">A </w:t>
+      </w:r>
+      <w:r>
+        <w:rPr>
+          <w:i/>
+          <w:iCs/>
+        </w:rPr>
+        <w:t xml:space="preserve">flipType </w:t>
+      </w:r>
+      <w:r>
+        <w:t>equal to 1 is used for simple curved pieces that can be flipped by a simple inversion of its two connectors</w:t>
+      </w:r>
+      <w:r>
+        <w:t xml:space="preserve">. This also works for </w:t>
+      </w:r>
+      <w:r>
+        <w:t xml:space="preserve">the </w:t>
+      </w:r>
+      <w:r>
+        <w:t>straight ascending</w:t>
+      </w:r>
+      <w:r>
+        <w:t xml:space="preserve"> piece</w:t>
+      </w:r>
+      <w:r>
+        <w:t xml:space="preserve">. </w:t>
+      </w:r>
+      <w:r>
+        <w:t xml:space="preserve">A </w:t>
+      </w:r>
+      <w:r>
+        <w:rPr>
+          <w:i/>
+          <w:iCs/>
+        </w:rPr>
+        <w:t>flipType</w:t>
+      </w:r>
+      <w:r>
+        <w:t xml:space="preserve"> of 2 is given to </w:t>
+      </w:r>
+      <w:r>
+        <w:t xml:space="preserve">complex pieces like switches, which require each one of their vertices individually </w:t>
+      </w:r>
+      <w:r>
+        <w:t xml:space="preserve">reflected </w:t>
+      </w:r>
+      <w:r>
+        <w:t>around</w:t>
+      </w:r>
+      <w:r>
+        <w:t xml:space="preserve"> an axis.</w:t>
+      </w:r>
+    </w:p>
+    <w:p>
       <w:r>
         <w:t>T</w:t>
       </w:r>
@@ -10377,7 +10264,7 @@
         <w:t xml:space="preserve"> ability to flip a piece if implemented in a method of the Piece class</w:t>
       </w:r>
       <w:r>
-        <w:t>, and works as follows:</w:t>
+        <w:t>. This is shown in the following pseudo-code:</w:t>
       </w:r>
     </w:p>
     <w:p>
@@ -10388,21 +10275,98 @@
           <w:numId w:val="8"/>
         </w:numPr>
         <w:jc w:val="left"/>
-      </w:pPr>
-      <w:r>
-        <w:t xml:space="preserve">If </w:t>
-      </w:r>
-      <w:proofErr w:type="spellStart"/>
-      <w:r>
-        <w:rPr>
+        <w:rPr>
+          <w:rFonts w:ascii="Abadi" w:hAnsi="Abadi" w:cs="Aharoni"/>
+          <w:noProof/>
+        </w:rPr>
+      </w:pPr>
+      <w:r>
+        <w:rPr>
+          <w:rFonts w:ascii="Abadi" w:hAnsi="Abadi" w:cs="Aharoni"/>
+          <w:noProof/>
+        </w:rPr>
+        <w:t>i</w:t>
+      </w:r>
+      <w:r>
+        <w:rPr>
+          <w:rFonts w:ascii="Abadi" w:hAnsi="Abadi" w:cs="Aharoni"/>
+          <w:noProof/>
+        </w:rPr>
+        <w:t xml:space="preserve">f </w:t>
+      </w:r>
+      <w:r>
+        <w:rPr>
+          <w:rFonts w:ascii="Abadi" w:hAnsi="Abadi" w:cs="Aharoni"/>
+          <w:noProof/>
+        </w:rPr>
+        <w:t>(</w:t>
+      </w:r>
+      <w:r>
+        <w:rPr>
+          <w:rFonts w:ascii="Abadi" w:hAnsi="Abadi" w:cs="Aharoni"/>
           <w:i/>
           <w:iCs/>
+          <w:noProof/>
         </w:rPr>
         <w:t>flipType</w:t>
       </w:r>
-      <w:proofErr w:type="spellEnd"/>
-      <w:r>
-        <w:t xml:space="preserve"> == 0, return.</w:t>
+      <w:r>
+        <w:rPr>
+          <w:rFonts w:ascii="Abadi" w:hAnsi="Abadi" w:cs="Aharoni"/>
+          <w:noProof/>
+        </w:rPr>
+        <w:t xml:space="preserve"> == 0</w:t>
+      </w:r>
+      <w:r>
+        <w:rPr>
+          <w:rFonts w:ascii="Abadi" w:hAnsi="Abadi" w:cs="Aharoni"/>
+          <w:noProof/>
+        </w:rPr>
+        <w:t>)</w:t>
+      </w:r>
+      <w:r>
+        <w:rPr>
+          <w:rFonts w:ascii="Abadi" w:hAnsi="Abadi" w:cs="Aharoni"/>
+          <w:noProof/>
+        </w:rPr>
+        <w:t>:</w:t>
+      </w:r>
+      <w:r>
+        <w:rPr>
+          <w:rFonts w:ascii="Abadi" w:hAnsi="Abadi" w:cs="Aharoni"/>
+          <w:noProof/>
+        </w:rPr>
+        <w:t xml:space="preserve"> return</w:t>
+      </w:r>
+      <w:r>
+        <w:rPr>
+          <w:rFonts w:ascii="Abadi" w:hAnsi="Abadi" w:cs="Aharoni"/>
+          <w:noProof/>
+        </w:rPr>
+        <w:t>;</w:t>
+      </w:r>
+      <w:r>
+        <w:rPr>
+          <w:rFonts w:ascii="Abadi" w:hAnsi="Abadi" w:cs="Aharoni"/>
+          <w:noProof/>
+        </w:rPr>
+        <w:t xml:space="preserve"> </w:t>
+      </w:r>
+      <w:r>
+        <w:rPr>
+          <w:rFonts w:ascii="Abadi" w:hAnsi="Abadi" w:cs="Aharoni"/>
+          <w:noProof/>
+          <w:color w:val="00B050"/>
+        </w:rPr>
+        <w:t>// No flip required</w:t>
+      </w:r>
+      <w:r>
+        <w:rPr>
+          <w:rFonts w:ascii="Abadi" w:hAnsi="Abadi" w:cs="Aharoni"/>
+          <w:noProof/>
+          <w:color w:val="00B050"/>
+        </w:rPr>
+        <w:t>.</w:t>
       </w:r>
     </w:p>
     <w:p>
@@ -10413,20 +10377,844 @@
           <w:numId w:val="8"/>
         </w:numPr>
         <w:jc w:val="left"/>
-      </w:pPr>
-      <w:r>
-        <w:t xml:space="preserve">If </w:t>
-      </w:r>
-    </w:p>
-    <w:p>
-      <w:pPr>
+        <w:rPr>
+          <w:rFonts w:ascii="Abadi" w:hAnsi="Abadi" w:cs="Aharoni"/>
+          <w:noProof/>
+        </w:rPr>
+      </w:pPr>
+      <w:r>
+        <w:rPr>
+          <w:rFonts w:ascii="Abadi" w:hAnsi="Abadi" w:cs="Aharoni"/>
+          <w:noProof/>
+        </w:rPr>
+        <w:t>i</w:t>
+      </w:r>
+      <w:r>
+        <w:rPr>
+          <w:rFonts w:ascii="Abadi" w:hAnsi="Abadi" w:cs="Aharoni"/>
+          <w:noProof/>
+        </w:rPr>
+        <w:t xml:space="preserve">f </w:t>
+      </w:r>
+      <w:r>
+        <w:rPr>
+          <w:rFonts w:ascii="Abadi" w:hAnsi="Abadi" w:cs="Aharoni"/>
+          <w:noProof/>
+        </w:rPr>
+        <w:t>(</w:t>
+      </w:r>
+      <w:r>
+        <w:rPr>
+          <w:rFonts w:ascii="Abadi" w:hAnsi="Abadi" w:cs="Aharoni"/>
+          <w:i/>
+          <w:iCs/>
+          <w:noProof/>
+        </w:rPr>
+        <w:t xml:space="preserve">flipType </w:t>
+      </w:r>
+      <w:r>
+        <w:rPr>
+          <w:rFonts w:ascii="Abadi" w:hAnsi="Abadi" w:cs="Aharoni"/>
+          <w:noProof/>
+        </w:rPr>
+        <w:t>== 1</w:t>
+      </w:r>
+      <w:r>
+        <w:rPr>
+          <w:rFonts w:ascii="Abadi" w:hAnsi="Abadi" w:cs="Aharoni"/>
+          <w:noProof/>
+        </w:rPr>
+        <w:t>)</w:t>
+      </w:r>
+      <w:r>
+        <w:rPr>
+          <w:rFonts w:ascii="Abadi" w:hAnsi="Abadi" w:cs="Aharoni"/>
+          <w:noProof/>
+        </w:rPr>
+        <w:t>:</w:t>
+      </w:r>
+      <w:r>
+        <w:rPr>
+          <w:rFonts w:ascii="Abadi" w:hAnsi="Abadi" w:cs="Aharoni"/>
+          <w:noProof/>
+        </w:rPr>
+        <w:t xml:space="preserve"> </w:t>
+      </w:r>
+      <w:r>
+        <w:rPr>
+          <w:rFonts w:ascii="Abadi" w:hAnsi="Abadi" w:cs="Aharoni"/>
+          <w:noProof/>
+        </w:rPr>
+        <w:t xml:space="preserve"> </w:t>
+      </w:r>
+      <w:r>
+        <w:rPr>
+          <w:rFonts w:ascii="Abadi" w:hAnsi="Abadi" w:cs="Aharoni"/>
+          <w:noProof/>
+          <w:color w:val="00B050"/>
+        </w:rPr>
+        <w:t>// Exchanging the two connectors is sufficient</w:t>
+      </w:r>
+      <w:r>
+        <w:rPr>
+          <w:rFonts w:ascii="Abadi" w:hAnsi="Abadi" w:cs="Aharoni"/>
+          <w:noProof/>
+          <w:color w:val="00B050"/>
+        </w:rPr>
+        <w:t>.</w:t>
+      </w:r>
+    </w:p>
+    <w:p>
+      <w:pPr>
+        <w:pStyle w:val="ListParagraph"/>
+        <w:numPr>
+          <w:ilvl w:val="1"/>
+          <w:numId w:val="8"/>
+        </w:numPr>
         <w:jc w:val="left"/>
-      </w:pPr>
-    </w:p>
-    <w:p>
-      <w:pPr>
+        <w:rPr>
+          <w:rFonts w:ascii="Abadi" w:hAnsi="Abadi" w:cs="Aharoni"/>
+          <w:noProof/>
+        </w:rPr>
+      </w:pPr>
+      <w:r>
+        <w:rPr>
+          <w:rFonts w:ascii="Abadi" w:hAnsi="Abadi" w:cs="Aharoni"/>
+          <w:noProof/>
+        </w:rPr>
+        <w:t>exchangeConnectors(</w:t>
+      </w:r>
+      <w:r>
+        <w:rPr>
+          <w:rFonts w:ascii="Abadi" w:hAnsi="Abadi" w:cs="Aharoni"/>
+          <w:i/>
+          <w:iCs/>
+          <w:noProof/>
+        </w:rPr>
+        <w:t>connectors</w:t>
+      </w:r>
+      <w:r>
+        <w:rPr>
+          <w:rFonts w:ascii="Abadi" w:hAnsi="Abadi" w:cs="Aharoni"/>
+          <w:noProof/>
+        </w:rPr>
+        <w:t>[0]</w:t>
+      </w:r>
+      <w:r>
+        <w:rPr>
+          <w:rFonts w:ascii="Abadi" w:hAnsi="Abadi" w:cs="Aharoni"/>
+          <w:noProof/>
+        </w:rPr>
+        <w:t>,</w:t>
+      </w:r>
+      <w:r>
+        <w:rPr>
+          <w:rFonts w:ascii="Abadi" w:hAnsi="Abadi" w:cs="Aharoni"/>
+          <w:i/>
+          <w:iCs/>
+          <w:noProof/>
+        </w:rPr>
+        <w:t xml:space="preserve"> connector</w:t>
+      </w:r>
+      <w:r>
+        <w:rPr>
+          <w:rFonts w:ascii="Abadi" w:hAnsi="Abadi" w:cs="Aharoni"/>
+          <w:i/>
+          <w:iCs/>
+          <w:noProof/>
+        </w:rPr>
+        <w:t>s</w:t>
+      </w:r>
+      <w:r>
+        <w:rPr>
+          <w:rFonts w:ascii="Abadi" w:hAnsi="Abadi" w:cs="Aharoni"/>
+          <w:noProof/>
+        </w:rPr>
+        <w:t>[1]</w:t>
+      </w:r>
+      <w:r>
+        <w:rPr>
+          <w:rFonts w:ascii="Abadi" w:hAnsi="Abadi" w:cs="Aharoni"/>
+          <w:noProof/>
+        </w:rPr>
+        <w:t>)</w:t>
+      </w:r>
+      <w:r>
+        <w:rPr>
+          <w:rFonts w:ascii="Abadi" w:hAnsi="Abadi" w:cs="Aharoni"/>
+          <w:noProof/>
+        </w:rPr>
+        <w:t>;</w:t>
+      </w:r>
+    </w:p>
+    <w:p>
+      <w:pPr>
+        <w:pStyle w:val="ListParagraph"/>
+        <w:numPr>
+          <w:ilvl w:val="0"/>
+          <w:numId w:val="8"/>
+        </w:numPr>
         <w:jc w:val="left"/>
-      </w:pPr>
+        <w:rPr>
+          <w:rFonts w:ascii="Abadi" w:hAnsi="Abadi" w:cs="Aharoni"/>
+          <w:noProof/>
+        </w:rPr>
+      </w:pPr>
+      <w:r>
+        <w:rPr>
+          <w:rFonts w:ascii="Abadi" w:hAnsi="Abadi" w:cs="Aharoni"/>
+          <w:noProof/>
+        </w:rPr>
+        <w:t xml:space="preserve">if </w:t>
+      </w:r>
+      <w:r>
+        <w:rPr>
+          <w:rFonts w:ascii="Abadi" w:hAnsi="Abadi" w:cs="Aharoni"/>
+          <w:noProof/>
+        </w:rPr>
+        <w:t>(</w:t>
+      </w:r>
+      <w:r>
+        <w:rPr>
+          <w:rFonts w:ascii="Abadi" w:hAnsi="Abadi" w:cs="Aharoni"/>
+          <w:i/>
+          <w:iCs/>
+          <w:noProof/>
+        </w:rPr>
+        <w:t xml:space="preserve">flipType </w:t>
+      </w:r>
+      <w:r>
+        <w:rPr>
+          <w:rFonts w:ascii="Abadi" w:hAnsi="Abadi" w:cs="Aharoni"/>
+          <w:noProof/>
+        </w:rPr>
+        <w:t xml:space="preserve">== </w:t>
+      </w:r>
+      <w:r>
+        <w:rPr>
+          <w:rFonts w:ascii="Abadi" w:hAnsi="Abadi" w:cs="Aharoni"/>
+          <w:noProof/>
+        </w:rPr>
+        <w:t>2</w:t>
+      </w:r>
+      <w:r>
+        <w:rPr>
+          <w:rFonts w:ascii="Abadi" w:hAnsi="Abadi" w:cs="Aharoni"/>
+          <w:noProof/>
+        </w:rPr>
+        <w:t>)</w:t>
+      </w:r>
+      <w:r>
+        <w:rPr>
+          <w:rFonts w:ascii="Abadi" w:hAnsi="Abadi" w:cs="Aharoni"/>
+          <w:noProof/>
+        </w:rPr>
+        <w:t>:</w:t>
+      </w:r>
+      <w:r>
+        <w:rPr>
+          <w:rFonts w:ascii="Abadi" w:hAnsi="Abadi" w:cs="Aharoni"/>
+          <w:noProof/>
+        </w:rPr>
+        <w:t xml:space="preserve"> </w:t>
+      </w:r>
+      <w:r>
+        <w:rPr>
+          <w:rFonts w:ascii="Abadi" w:hAnsi="Abadi" w:cs="Aharoni"/>
+          <w:noProof/>
+          <w:color w:val="00B050"/>
+        </w:rPr>
+        <w:t xml:space="preserve">// </w:t>
+      </w:r>
+      <w:r>
+        <w:rPr>
+          <w:rFonts w:ascii="Abadi" w:hAnsi="Abadi" w:cs="Aharoni"/>
+          <w:noProof/>
+          <w:color w:val="00B050"/>
+        </w:rPr>
+        <w:t>A full reflection is needed</w:t>
+      </w:r>
+    </w:p>
+    <w:p>
+      <w:pPr>
+        <w:pStyle w:val="ListParagraph"/>
+        <w:numPr>
+          <w:ilvl w:val="1"/>
+          <w:numId w:val="8"/>
+        </w:numPr>
+        <w:jc w:val="left"/>
+        <w:rPr>
+          <w:rFonts w:ascii="Abadi" w:hAnsi="Abadi" w:cs="Aharoni"/>
+          <w:noProof/>
+        </w:rPr>
+      </w:pPr>
+      <w:r>
+        <w:rPr>
+          <w:rFonts w:ascii="Abadi" w:hAnsi="Abadi" w:cs="Aharoni"/>
+          <w:noProof/>
+        </w:rPr>
+        <w:t xml:space="preserve">for (Connector </w:t>
+      </w:r>
+      <w:r>
+        <w:rPr>
+          <w:rFonts w:ascii="Abadi" w:hAnsi="Abadi" w:cs="Aharoni"/>
+          <w:b/>
+          <w:bCs/>
+          <w:noProof/>
+        </w:rPr>
+        <w:t>con</w:t>
+      </w:r>
+      <w:r>
+        <w:rPr>
+          <w:rFonts w:ascii="Abadi" w:hAnsi="Abadi" w:cs="Aharoni"/>
+          <w:noProof/>
+        </w:rPr>
+        <w:t xml:space="preserve"> </w:t>
+      </w:r>
+      <w:r>
+        <w:rPr>
+          <w:rFonts w:ascii="Abadi" w:hAnsi="Abadi" w:cs="Aharoni"/>
+          <w:noProof/>
+        </w:rPr>
+        <w:t xml:space="preserve">: </w:t>
+      </w:r>
+      <w:r>
+        <w:rPr>
+          <w:rFonts w:ascii="Abadi" w:hAnsi="Abadi" w:cs="Aharoni"/>
+          <w:i/>
+          <w:iCs/>
+          <w:noProof/>
+        </w:rPr>
+        <w:t>connectors</w:t>
+      </w:r>
+      <w:r>
+        <w:rPr>
+          <w:rFonts w:ascii="Abadi" w:hAnsi="Abadi" w:cs="Aharoni"/>
+          <w:noProof/>
+        </w:rPr>
+        <w:t>)</w:t>
+      </w:r>
+      <w:r>
+        <w:rPr>
+          <w:rFonts w:ascii="Abadi" w:hAnsi="Abadi" w:cs="Aharoni"/>
+          <w:noProof/>
+        </w:rPr>
+        <w:t xml:space="preserve"> </w:t>
+      </w:r>
+    </w:p>
+    <w:p>
+      <w:pPr>
+        <w:pStyle w:val="ListParagraph"/>
+        <w:numPr>
+          <w:ilvl w:val="2"/>
+          <w:numId w:val="8"/>
+        </w:numPr>
+        <w:jc w:val="left"/>
+        <w:rPr>
+          <w:rFonts w:ascii="Abadi" w:hAnsi="Abadi" w:cs="Aharoni"/>
+          <w:noProof/>
+        </w:rPr>
+      </w:pPr>
+      <w:r>
+        <w:rPr>
+          <w:rFonts w:ascii="Abadi" w:hAnsi="Abadi" w:cs="Aharoni"/>
+          <w:b/>
+          <w:bCs/>
+          <w:noProof/>
+        </w:rPr>
+        <w:t>con</w:t>
+      </w:r>
+      <w:r>
+        <w:rPr>
+          <w:rFonts w:ascii="Abadi" w:hAnsi="Abadi" w:cs="Aharoni"/>
+          <w:noProof/>
+        </w:rPr>
+        <w:t>.</w:t>
+      </w:r>
+      <w:r>
+        <w:rPr>
+          <w:rFonts w:ascii="Abadi" w:hAnsi="Abadi" w:cs="Aharoni"/>
+          <w:i/>
+          <w:iCs/>
+          <w:noProof/>
+        </w:rPr>
+        <w:t>position</w:t>
+      </w:r>
+      <w:r>
+        <w:rPr>
+          <w:rFonts w:ascii="Abadi" w:hAnsi="Abadi" w:cs="Aharoni"/>
+          <w:noProof/>
+        </w:rPr>
+        <w:t>.</w:t>
+      </w:r>
+      <w:r>
+        <w:rPr>
+          <w:rFonts w:ascii="Abadi" w:hAnsi="Abadi" w:cs="Aharoni"/>
+          <w:noProof/>
+        </w:rPr>
+        <w:t>reflect();</w:t>
+      </w:r>
+    </w:p>
+    <w:p>
+      <w:pPr>
+        <w:pStyle w:val="ListParagraph"/>
+        <w:numPr>
+          <w:ilvl w:val="2"/>
+          <w:numId w:val="8"/>
+        </w:numPr>
+        <w:jc w:val="left"/>
+        <w:rPr>
+          <w:rFonts w:ascii="Abadi" w:hAnsi="Abadi" w:cs="Aharoni"/>
+          <w:noProof/>
+        </w:rPr>
+      </w:pPr>
+      <w:r>
+        <w:rPr>
+          <w:rFonts w:ascii="Abadi" w:hAnsi="Abadi" w:cs="Aharoni"/>
+          <w:b/>
+          <w:bCs/>
+          <w:noProof/>
+        </w:rPr>
+        <w:t>con</w:t>
+      </w:r>
+      <w:r>
+        <w:rPr>
+          <w:rFonts w:ascii="Abadi" w:hAnsi="Abadi" w:cs="Aharoni"/>
+          <w:noProof/>
+        </w:rPr>
+        <w:t>.</w:t>
+      </w:r>
+      <w:r>
+        <w:rPr>
+          <w:rFonts w:ascii="Abadi" w:hAnsi="Abadi" w:cs="Aharoni"/>
+          <w:i/>
+          <w:iCs/>
+          <w:noProof/>
+        </w:rPr>
+        <w:t>direction</w:t>
+      </w:r>
+      <w:r>
+        <w:rPr>
+          <w:rFonts w:ascii="Abadi" w:hAnsi="Abadi" w:cs="Aharoni"/>
+          <w:noProof/>
+        </w:rPr>
+        <w:t>.reflect();</w:t>
+      </w:r>
+    </w:p>
+    <w:p>
+      <w:pPr>
+        <w:pStyle w:val="ListParagraph"/>
+        <w:numPr>
+          <w:ilvl w:val="1"/>
+          <w:numId w:val="8"/>
+        </w:numPr>
+        <w:jc w:val="left"/>
+        <w:rPr>
+          <w:rFonts w:ascii="Abadi" w:hAnsi="Abadi" w:cs="Aharoni"/>
+          <w:noProof/>
+        </w:rPr>
+      </w:pPr>
+      <w:r>
+        <w:rPr>
+          <w:rFonts w:ascii="Abadi" w:hAnsi="Abadi" w:cs="Aharoni"/>
+          <w:noProof/>
+        </w:rPr>
+        <w:t>for (</w:t>
+      </w:r>
+      <w:r>
+        <w:rPr>
+          <w:rFonts w:ascii="Abadi" w:hAnsi="Abadi" w:cs="Aharoni"/>
+          <w:noProof/>
+        </w:rPr>
+        <w:t xml:space="preserve">Part </w:t>
+      </w:r>
+      <w:r>
+        <w:rPr>
+          <w:rFonts w:ascii="Abadi" w:hAnsi="Abadi" w:cs="Aharoni"/>
+          <w:b/>
+          <w:bCs/>
+          <w:noProof/>
+        </w:rPr>
+        <w:t>part</w:t>
+      </w:r>
+      <w:r>
+        <w:rPr>
+          <w:rFonts w:ascii="Abadi" w:hAnsi="Abadi" w:cs="Aharoni"/>
+          <w:noProof/>
+        </w:rPr>
+        <w:t xml:space="preserve"> : </w:t>
+      </w:r>
+      <w:r>
+        <w:rPr>
+          <w:rFonts w:ascii="Abadi" w:hAnsi="Abadi" w:cs="Aharoni"/>
+          <w:i/>
+          <w:iCs/>
+          <w:noProof/>
+        </w:rPr>
+        <w:t>parts</w:t>
+      </w:r>
+      <w:r>
+        <w:rPr>
+          <w:rFonts w:ascii="Abadi" w:hAnsi="Abadi" w:cs="Aharoni"/>
+          <w:noProof/>
+        </w:rPr>
+        <w:t>)</w:t>
+      </w:r>
+      <w:r>
+        <w:rPr>
+          <w:rFonts w:ascii="Abadi" w:hAnsi="Abadi" w:cs="Aharoni"/>
+          <w:noProof/>
+        </w:rPr>
+        <w:t xml:space="preserve"> </w:t>
+      </w:r>
+      <w:r>
+        <w:rPr>
+          <w:rFonts w:ascii="Abadi" w:hAnsi="Abadi" w:cs="Aharoni"/>
+          <w:noProof/>
+        </w:rPr>
+        <w:t>:</w:t>
+      </w:r>
+    </w:p>
+    <w:p>
+      <w:pPr>
+        <w:pStyle w:val="ListParagraph"/>
+        <w:numPr>
+          <w:ilvl w:val="2"/>
+          <w:numId w:val="8"/>
+        </w:numPr>
+        <w:jc w:val="left"/>
+        <w:rPr>
+          <w:rFonts w:ascii="Abadi" w:hAnsi="Abadi" w:cs="Aharoni"/>
+          <w:noProof/>
+        </w:rPr>
+      </w:pPr>
+      <w:r>
+        <w:rPr>
+          <w:rFonts w:ascii="Abadi" w:hAnsi="Abadi" w:cs="Aharoni"/>
+          <w:noProof/>
+        </w:rPr>
+        <w:t xml:space="preserve">for (Obb </w:t>
+      </w:r>
+      <w:r>
+        <w:rPr>
+          <w:rFonts w:ascii="Abadi" w:hAnsi="Abadi" w:cs="Aharoni"/>
+          <w:b/>
+          <w:bCs/>
+          <w:noProof/>
+        </w:rPr>
+        <w:t xml:space="preserve">rect </w:t>
+      </w:r>
+      <w:r>
+        <w:rPr>
+          <w:rFonts w:ascii="Abadi" w:hAnsi="Abadi" w:cs="Aharoni"/>
+          <w:noProof/>
+        </w:rPr>
+        <w:t xml:space="preserve">: </w:t>
+      </w:r>
+      <w:r>
+        <w:rPr>
+          <w:rFonts w:ascii="Abadi" w:hAnsi="Abadi" w:cs="Aharoni"/>
+          <w:b/>
+          <w:bCs/>
+          <w:noProof/>
+        </w:rPr>
+        <w:t>part</w:t>
+      </w:r>
+      <w:r>
+        <w:rPr>
+          <w:rFonts w:ascii="Abadi" w:hAnsi="Abadi" w:cs="Aharoni"/>
+          <w:noProof/>
+        </w:rPr>
+        <w:t>.</w:t>
+      </w:r>
+      <w:r>
+        <w:rPr>
+          <w:rFonts w:ascii="Abadi" w:hAnsi="Abadi" w:cs="Aharoni"/>
+          <w:i/>
+          <w:iCs/>
+          <w:noProof/>
+        </w:rPr>
+        <w:t>obbs</w:t>
+      </w:r>
+      <w:r>
+        <w:rPr>
+          <w:rFonts w:ascii="Abadi" w:hAnsi="Abadi" w:cs="Aharoni"/>
+          <w:noProof/>
+        </w:rPr>
+        <w:t xml:space="preserve">) </w:t>
+      </w:r>
+      <w:r>
+        <w:rPr>
+          <w:rFonts w:ascii="Abadi" w:hAnsi="Abadi" w:cs="Aharoni"/>
+          <w:noProof/>
+        </w:rPr>
+        <w:t xml:space="preserve">: </w:t>
+      </w:r>
+    </w:p>
+    <w:p>
+      <w:pPr>
+        <w:pStyle w:val="ListParagraph"/>
+        <w:numPr>
+          <w:ilvl w:val="3"/>
+          <w:numId w:val="8"/>
+        </w:numPr>
+        <w:jc w:val="left"/>
+        <w:rPr>
+          <w:rFonts w:ascii="Abadi" w:hAnsi="Abadi" w:cs="Aharoni"/>
+          <w:noProof/>
+        </w:rPr>
+      </w:pPr>
+      <w:r>
+        <w:rPr>
+          <w:rFonts w:ascii="Abadi" w:hAnsi="Abadi" w:cs="Aharoni"/>
+          <w:noProof/>
+        </w:rPr>
+        <w:t>for (</w:t>
+      </w:r>
+      <w:r>
+        <w:rPr>
+          <w:rFonts w:ascii="Abadi" w:hAnsi="Abadi" w:cs="Aharoni"/>
+          <w:noProof/>
+        </w:rPr>
+        <w:t>Vec2D</w:t>
+      </w:r>
+      <w:r>
+        <w:rPr>
+          <w:rFonts w:ascii="Abadi" w:hAnsi="Abadi" w:cs="Aharoni"/>
+          <w:noProof/>
+        </w:rPr>
+        <w:t xml:space="preserve"> </w:t>
+      </w:r>
+      <w:r>
+        <w:rPr>
+          <w:rFonts w:ascii="Abadi" w:hAnsi="Abadi" w:cs="Aharoni"/>
+          <w:b/>
+          <w:bCs/>
+          <w:noProof/>
+        </w:rPr>
+        <w:t xml:space="preserve">v </w:t>
+      </w:r>
+      <w:r>
+        <w:rPr>
+          <w:rFonts w:ascii="Abadi" w:hAnsi="Abadi" w:cs="Aharoni"/>
+          <w:noProof/>
+        </w:rPr>
+        <w:t xml:space="preserve">: </w:t>
+      </w:r>
+      <w:r>
+        <w:rPr>
+          <w:rFonts w:ascii="Abadi" w:hAnsi="Abadi" w:cs="Aharoni"/>
+          <w:b/>
+          <w:bCs/>
+          <w:noProof/>
+        </w:rPr>
+        <w:t>rect</w:t>
+      </w:r>
+      <w:r>
+        <w:rPr>
+          <w:rFonts w:ascii="Abadi" w:hAnsi="Abadi" w:cs="Aharoni"/>
+          <w:noProof/>
+        </w:rPr>
+        <w:t>.</w:t>
+      </w:r>
+      <w:r>
+        <w:rPr>
+          <w:rFonts w:ascii="Abadi" w:hAnsi="Abadi" w:cs="Aharoni"/>
+          <w:i/>
+          <w:iCs/>
+          <w:noProof/>
+        </w:rPr>
+        <w:t>vertices</w:t>
+      </w:r>
+      <w:r>
+        <w:rPr>
+          <w:rFonts w:ascii="Abadi" w:hAnsi="Abadi" w:cs="Aharoni"/>
+          <w:noProof/>
+        </w:rPr>
+        <w:t>) :</w:t>
+      </w:r>
+      <w:r>
+        <w:rPr>
+          <w:rFonts w:ascii="Abadi" w:hAnsi="Abadi" w:cs="Aharoni"/>
+          <w:noProof/>
+        </w:rPr>
+        <w:t xml:space="preserve"> </w:t>
+      </w:r>
+      <w:r>
+        <w:rPr>
+          <w:rFonts w:ascii="Abadi" w:hAnsi="Abadi" w:cs="Aharoni"/>
+          <w:b/>
+          <w:bCs/>
+          <w:noProof/>
+        </w:rPr>
+        <w:t>v</w:t>
+      </w:r>
+      <w:r>
+        <w:rPr>
+          <w:rFonts w:ascii="Abadi" w:hAnsi="Abadi" w:cs="Aharoni"/>
+          <w:noProof/>
+        </w:rPr>
+        <w:t>.reflect();</w:t>
+      </w:r>
+    </w:p>
+    <w:p>
+      <w:r>
+        <w:t xml:space="preserve">Where </w:t>
+      </w:r>
+      <w:r>
+        <w:rPr>
+          <w:rFonts w:ascii="Abadi" w:hAnsi="Abadi" w:cs="Aharoni"/>
+        </w:rPr>
+        <w:t>reflect</w:t>
+      </w:r>
+      <w:r>
+        <w:t xml:space="preserve"> is a </w:t>
+      </w:r>
+      <w:r>
+        <w:t xml:space="preserve">function </w:t>
+      </w:r>
+      <w:r>
+        <w:t xml:space="preserve">of the </w:t>
+      </w:r>
+      <w:r>
+        <w:rPr>
+          <w:rFonts w:ascii="Abadi" w:hAnsi="Abadi"/>
+        </w:rPr>
+        <w:t>Vec2D</w:t>
+      </w:r>
+      <w:r>
+        <w:t xml:space="preserve"> class </w:t>
+      </w:r>
+      <w:r>
+        <w:t xml:space="preserve">– a class representing a simple 2D vector </w:t>
+      </w:r>
+      <w:r>
+        <w:t>–</w:t>
+      </w:r>
+      <w:r>
+        <w:t xml:space="preserve"> </w:t>
+      </w:r>
+      <w:r>
+        <w:t>that reflects the coordinates of the vertex around the x axis</w:t>
+      </w:r>
+      <w:r>
+        <w:t>. This is done simply by leaving the y</w:t>
+      </w:r>
+      <w:r>
+        <w:t>-</w:t>
+      </w:r>
+      <w:r>
+        <w:t xml:space="preserve">coordinate </w:t>
+      </w:r>
+      <w:r>
+        <w:t>unchanged and</w:t>
+      </w:r>
+      <w:r>
+        <w:t xml:space="preserve"> </w:t>
+      </w:r>
+      <w:r>
+        <w:t>changing the sign of the x-coordinate.</w:t>
+      </w:r>
+      <w:r>
+        <w:t xml:space="preserve"> Note that the axis of reflection is arbitrary</w:t>
+      </w:r>
+      <w:r>
+        <w:t xml:space="preserve"> as long as it is </w:t>
+      </w:r>
+      <w:r>
+        <w:t>the same</w:t>
+      </w:r>
+      <w:r>
+        <w:t xml:space="preserve"> for all the vertices of the piece.</w:t>
+      </w:r>
+    </w:p>
+    <w:p>
+      <w:r>
+        <w:t xml:space="preserve">This use of a </w:t>
+      </w:r>
+      <w:r>
+        <w:rPr>
+          <w:i/>
+          <w:iCs/>
+        </w:rPr>
+        <w:t>flipType</w:t>
+      </w:r>
+      <w:r>
+        <w:t xml:space="preserve"> </w:t>
+      </w:r>
+      <w:r>
+        <w:t>property for pieces is</w:t>
+      </w:r>
+      <w:r>
+        <w:t xml:space="preserve"> very </w:t>
+      </w:r>
+      <w:r>
+        <w:t>impactful</w:t>
+      </w:r>
+      <w:r>
+        <w:t xml:space="preserve"> performance-wis</w:t>
+      </w:r>
+      <w:r>
+        <w:t>e</w:t>
+      </w:r>
+      <w:r>
+        <w:t xml:space="preserve">. </w:t>
+      </w:r>
+      <w:r>
+        <w:t xml:space="preserve">Thanks to it, straight pieces are </w:t>
+      </w:r>
+      <w:r>
+        <w:t xml:space="preserve">known by the program </w:t>
+      </w:r>
+      <w:r>
+        <w:t xml:space="preserve">to not require any flipping, </w:t>
+      </w:r>
+      <w:r>
+        <w:t>preventing certain track-generation branches from being searched twice</w:t>
+      </w:r>
+      <w:r>
+        <w:t xml:space="preserve"> for no reason</w:t>
+      </w:r>
+      <w:r>
+        <w:t>.</w:t>
+      </w:r>
+      <w:r>
+        <w:rPr>
+          <w:b/>
+          <w:bCs/>
+        </w:rPr>
+        <w:t xml:space="preserve"> MEASURE PERFORMANCE GAIN??</w:t>
+      </w:r>
+      <w:r>
+        <w:t>.</w:t>
+      </w:r>
+      <w:r>
+        <w:t xml:space="preserve"> </w:t>
+      </w:r>
+      <w:r>
+        <w:t>However t</w:t>
+      </w:r>
+      <w:r>
+        <w:t>he</w:t>
+      </w:r>
+      <w:r>
+        <w:t xml:space="preserve"> performance gained by making simple curves flip by exchanging their connectors</w:t>
+      </w:r>
+      <w:r>
+        <w:t>,</w:t>
+      </w:r>
+      <w:r>
+        <w:t xml:space="preserve"> rather than reflecting each of their vertices around</w:t>
+      </w:r>
+      <w:r>
+        <w:t xml:space="preserve"> an axis,</w:t>
+      </w:r>
+      <w:r>
+        <w:t xml:space="preserve"> has not been measured</w:t>
+      </w:r>
+      <w:r>
+        <w:t xml:space="preserve"> and could be quite small.</w:t>
+      </w:r>
     </w:p>
     <w:p>
       <w:pPr>
@@ -10528,6 +11316,7 @@
         <w:rPr>
           <w:noProof/>
         </w:rPr>
+        <w:lastRenderedPageBreak/>
         <w:drawing>
           <wp:inline distT="0" distB="0" distL="0" distR="0" wp14:anchorId="3A2CF297" wp14:editId="3593500E">
             <wp:extent cx="4305300" cy="3092450"/>
@@ -10615,172 +11404,164 @@
         <w:t>Separating Axis Theore</w:t>
       </w:r>
       <w:r>
-        <w:t xml:space="preserve">m. This </w:t>
-      </w:r>
-      <w:r>
+        <w:t xml:space="preserve">m. This theorem states </w:t>
+      </w:r>
+      <w:r>
+        <w:t>that if a line can be drawn between two polygons without intersecting with either one, then the two polygons do not collide.</w:t>
+      </w:r>
+    </w:p>
+    <w:p>
+      <w:r>
+        <w:t>It is then possible to compute the collision</w:t>
+      </w:r>
+      <w:r>
+        <w:t xml:space="preserve"> between </w:t>
+      </w:r>
+      <w:r>
+        <w:t>two</w:t>
+      </w:r>
+      <w:r>
+        <w:t xml:space="preserve"> convex</w:t>
+      </w:r>
+      <w:r>
+        <w:t xml:space="preserve"> polygons</w:t>
+      </w:r>
+      <w:r>
+        <w:t xml:space="preserve"> in the following way. Start by taking the projection of all the corners of each of the </w:t>
+      </w:r>
+      <w:r>
+        <w:t>polygons</w:t>
+      </w:r>
+      <w:r>
+        <w:t xml:space="preserve">, </w:t>
+      </w:r>
+      <w:r>
+        <w:t xml:space="preserve">along one of the first </w:t>
+      </w:r>
+      <w:r>
+        <w:t>polygon’s</w:t>
+      </w:r>
+      <w:r>
+        <w:t xml:space="preserve"> </w:t>
+      </w:r>
+      <w:r>
+        <w:t>side</w:t>
+      </w:r>
+      <w:r>
+        <w:t xml:space="preserve">. Then, </w:t>
+      </w:r>
+      <w:r>
+        <w:t xml:space="preserve">take </w:t>
+      </w:r>
+      <w:r>
+        <w:t>the maximum an</w:t>
+      </w:r>
+      <w:r>
+        <w:t>d</w:t>
+      </w:r>
+      <w:r>
+        <w:t xml:space="preserve"> minimum points of each </w:t>
+      </w:r>
+      <w:r>
+        <w:t>polygon</w:t>
+      </w:r>
+      <w:r>
+        <w:t xml:space="preserve"> along that axis, and check if their maximums intersect with each other – if they </w:t>
+      </w:r>
+      <w:r>
+        <w:t>don’t</w:t>
+      </w:r>
+      <w:r>
+        <w:t xml:space="preserve">, the two </w:t>
+      </w:r>
+      <w:r>
+        <w:t>polygons</w:t>
+      </w:r>
+      <w:r>
+        <w:t xml:space="preserve"> </w:t>
+      </w:r>
+      <w:r>
+        <w:t>do not collide</w:t>
+      </w:r>
+      <w:r>
+        <w:t>.</w:t>
+      </w:r>
+      <w:r>
+        <w:t xml:space="preserve"> And if </w:t>
+      </w:r>
+      <w:r>
+        <w:t>the</w:t>
+      </w:r>
+      <w:r>
+        <w:t xml:space="preserve"> projections of their </w:t>
+      </w:r>
+      <w:r>
+        <w:t>corners</w:t>
+      </w:r>
+      <w:r>
+        <w:t xml:space="preserve"> do overlap </w:t>
+      </w:r>
+      <w:r>
+        <w:t>for</w:t>
+      </w:r>
+      <w:r>
+        <w:t xml:space="preserve"> </w:t>
+      </w:r>
+      <w:r>
+        <w:t>all</w:t>
+      </w:r>
+      <w:r>
+        <w:t xml:space="preserve"> of the </w:t>
+      </w:r>
+      <w:r>
+        <w:t>polygons’</w:t>
+      </w:r>
+      <w:r>
+        <w:t xml:space="preserve"> </w:t>
+      </w:r>
+      <w:r>
+        <w:t>sides</w:t>
+      </w:r>
+      <w:r>
+        <w:t>, they collide.</w:t>
+      </w:r>
+      <w:r>
+        <w:t xml:space="preserve"> </w:t>
+      </w:r>
+      <w:r>
+        <w:fldChar w:fldCharType="begin"/>
+      </w:r>
+      <w:r>
+        <w:instrText xml:space="preserve"> REF _Ref128061699 \h </w:instrText>
+      </w:r>
+      <w:r>
+        <w:fldChar w:fldCharType="separate"/>
+      </w:r>
+      <w:r>
+        <w:t xml:space="preserve">Figure </w:t>
+      </w:r>
+      <w:r>
+        <w:rPr>
+          <w:noProof/>
+        </w:rPr>
+        <w:t>15</w:t>
+      </w:r>
+      <w:r>
+        <w:fldChar w:fldCharType="end"/>
+      </w:r>
+      <w:r>
+        <w:t xml:space="preserve"> shows an example of collision computation for two rectangles using this method.</w:t>
+      </w:r>
+    </w:p>
+    <w:p>
+      <w:pPr>
+        <w:keepNext/>
+      </w:pPr>
+      <w:r>
+        <w:rPr>
+          <w:noProof/>
+        </w:rPr>
         <w:lastRenderedPageBreak/>
-        <w:t xml:space="preserve">theorem states </w:t>
-      </w:r>
-      <w:r>
-        <w:t>that if a line can be drawn between two polygons without intersecting with either one, then the two polygons do not collide.</w:t>
-      </w:r>
-    </w:p>
-    <w:p>
-      <w:r>
-        <w:t>It is then possible to compute the collision</w:t>
-      </w:r>
-      <w:r>
-        <w:t xml:space="preserve"> between </w:t>
-      </w:r>
-      <w:r>
-        <w:t>two</w:t>
-      </w:r>
-      <w:r>
-        <w:t xml:space="preserve"> convex</w:t>
-      </w:r>
-      <w:r>
-        <w:t xml:space="preserve"> polygons</w:t>
-      </w:r>
-      <w:r>
-        <w:t xml:space="preserve"> in the following way. Start by taking the projection of all the corners of each of the </w:t>
-      </w:r>
-      <w:r>
-        <w:t>polygons</w:t>
-      </w:r>
-      <w:r>
-        <w:t xml:space="preserve">, </w:t>
-      </w:r>
-      <w:r>
-        <w:t xml:space="preserve">along one of the first </w:t>
-      </w:r>
-      <w:r>
-        <w:t>polygon’s</w:t>
-      </w:r>
-      <w:r>
-        <w:t xml:space="preserve"> </w:t>
-      </w:r>
-      <w:r>
-        <w:t>side</w:t>
-      </w:r>
-      <w:r>
-        <w:t xml:space="preserve">. Then, </w:t>
-      </w:r>
-      <w:r>
-        <w:t xml:space="preserve">take </w:t>
-      </w:r>
-      <w:r>
-        <w:t>the maximum an</w:t>
-      </w:r>
-      <w:r>
-        <w:t>d</w:t>
-      </w:r>
-      <w:r>
-        <w:t xml:space="preserve"> minimum points of each </w:t>
-      </w:r>
-      <w:r>
-        <w:t>polygon</w:t>
-      </w:r>
-      <w:r>
-        <w:t xml:space="preserve"> along that axis, and check if their maximums intersect with each other – if they </w:t>
-      </w:r>
-      <w:r>
-        <w:t>don’t</w:t>
-      </w:r>
-      <w:r>
-        <w:t xml:space="preserve">, the two </w:t>
-      </w:r>
-      <w:r>
-        <w:t>polygons</w:t>
-      </w:r>
-      <w:r>
-        <w:t xml:space="preserve"> </w:t>
-      </w:r>
-      <w:r>
-        <w:t>do not collide</w:t>
-      </w:r>
-      <w:r>
-        <w:t>.</w:t>
-      </w:r>
-      <w:r>
-        <w:t xml:space="preserve"> And if </w:t>
-      </w:r>
-      <w:r>
-        <w:t>the</w:t>
-      </w:r>
-      <w:r>
-        <w:t xml:space="preserve"> projections of their </w:t>
-      </w:r>
-      <w:r>
-        <w:t>corners</w:t>
-      </w:r>
-      <w:r>
-        <w:t xml:space="preserve"> do overlap </w:t>
-      </w:r>
-      <w:r>
-        <w:t>for</w:t>
-      </w:r>
-      <w:r>
-        <w:t xml:space="preserve"> </w:t>
-      </w:r>
-      <w:proofErr w:type="gramStart"/>
-      <w:r>
-        <w:t>all</w:t>
-      </w:r>
-      <w:r>
-        <w:t xml:space="preserve"> of</w:t>
-      </w:r>
-      <w:proofErr w:type="gramEnd"/>
-      <w:r>
-        <w:t xml:space="preserve"> the </w:t>
-      </w:r>
-      <w:r>
-        <w:t>polygons’</w:t>
-      </w:r>
-      <w:r>
-        <w:t xml:space="preserve"> </w:t>
-      </w:r>
-      <w:r>
-        <w:t>sides</w:t>
-      </w:r>
-      <w:r>
-        <w:t>, they collide.</w:t>
-      </w:r>
-      <w:r>
-        <w:t xml:space="preserve"> </w:t>
-      </w:r>
-      <w:r>
-        <w:fldChar w:fldCharType="begin"/>
-      </w:r>
-      <w:r>
-        <w:instrText xml:space="preserve"> REF _Ref128061699 \h </w:instrText>
-      </w:r>
-      <w:r>
-        <w:fldChar w:fldCharType="separate"/>
-      </w:r>
-      <w:r>
-        <w:t xml:space="preserve">Figure </w:t>
-      </w:r>
-      <w:r>
-        <w:rPr>
-          <w:noProof/>
-        </w:rPr>
-        <w:t>15</w:t>
-      </w:r>
-      <w:r>
-        <w:fldChar w:fldCharType="end"/>
-      </w:r>
-      <w:r>
-        <w:t xml:space="preserve"> shows an example of collision computation for two rectangles using this method.</w:t>
-      </w:r>
-    </w:p>
-    <w:p>
-      <w:pPr>
-        <w:keepNext/>
-      </w:pPr>
-      <w:r>
-        <w:rPr>
-          <w:noProof/>
-        </w:rPr>
         <w:drawing>
           <wp:inline distT="0" distB="0" distL="0" distR="0" wp14:anchorId="000D3295" wp14:editId="60DE9F3A">
             <wp:extent cx="5731510" cy="3858895"/>
@@ -10849,15 +11630,7 @@
     <w:p/>
     <w:p>
       <w:r>
-        <w:t xml:space="preserve">Collisions are computed at each piece placement attempt, and against </w:t>
-      </w:r>
-      <w:proofErr w:type="gramStart"/>
-      <w:r>
-        <w:t>all of</w:t>
-      </w:r>
-      <w:proofErr w:type="gramEnd"/>
-      <w:r>
-        <w:t xml:space="preserve"> the pieces</w:t>
+        <w:t>Collisions are computed at each piece placement attempt, and against all of the pieces</w:t>
       </w:r>
       <w:r>
         <w:t xml:space="preserve"> currently</w:t>
@@ -10939,7 +11712,6 @@
     </w:p>
     <w:p>
       <w:r>
-        <w:lastRenderedPageBreak/>
         <w:t>To make collision computations even faster,</w:t>
       </w:r>
       <w:r>
@@ -11010,6 +11782,7 @@
         </w:numPr>
       </w:pPr>
       <w:r>
+        <w:lastRenderedPageBreak/>
         <w:t>If the bounding circles collide, check collisions between each one of the pieces’ OBBs. If any of these collide, the pieces collide, otherwise they don’t.</w:t>
       </w:r>
     </w:p>
@@ -11272,15 +12045,7 @@
         <w:jc w:val="left"/>
       </w:pPr>
       <w:r>
-        <w:t xml:space="preserve">Addition of reset after a certain number of </w:t>
-      </w:r>
-      <w:proofErr w:type="gramStart"/>
-      <w:r>
-        <w:t>generation</w:t>
-      </w:r>
-      <w:proofErr w:type="gramEnd"/>
-      <w:r>
-        <w:t xml:space="preserve"> attempts</w:t>
+        <w:t>Addition of reset after a certain number of generation attempts</w:t>
       </w:r>
     </w:p>
     <w:p>
@@ -11306,13 +12071,8 @@
         <w:jc w:val="left"/>
       </w:pPr>
       <w:r>
-        <w:t xml:space="preserve">A heuristic for stopping the generation when a piece is placed too far </w:t>
-      </w:r>
-      <w:proofErr w:type="gramStart"/>
-      <w:r>
-        <w:t>away</w:t>
-      </w:r>
-      <w:proofErr w:type="gramEnd"/>
+        <w:t>A heuristic for stopping the generation when a piece is placed too far away</w:t>
+      </w:r>
     </w:p>
     <w:p>
       <w:pPr>
@@ -11320,150 +12080,150 @@
       </w:pPr>
       <w:bookmarkStart w:id="46" w:name="_Toc130205311"/>
       <w:r>
+        <w:t>Possible improvements</w:t>
+      </w:r>
+      <w:bookmarkEnd w:id="46"/>
+    </w:p>
+    <w:p>
+      <w:r>
+        <w:t xml:space="preserve">One of the main drawbacks of the </w:t>
+      </w:r>
+      <w:r>
+        <w:t xml:space="preserve">algorithm currently used to generate BRIO™ tracks is </w:t>
+      </w:r>
+      <w:r>
+        <w:t xml:space="preserve">the </w:t>
+      </w:r>
+      <w:r>
+        <w:t>computation of collisions.</w:t>
+      </w:r>
+      <w:r>
+        <w:t xml:space="preserve"> </w:t>
+      </w:r>
+      <w:r>
+        <w:t>While efforts were made to make</w:t>
+      </w:r>
+      <w:r>
+        <w:t xml:space="preserve"> collision computations faster (see </w:t>
+      </w:r>
+      <w:r>
+        <w:t>S</w:t>
+      </w:r>
+      <w:r>
+        <w:t xml:space="preserve">ection </w:t>
+      </w:r>
+      <w:r>
+        <w:fldChar w:fldCharType="begin"/>
+      </w:r>
+      <w:r>
+        <w:instrText xml:space="preserve"> REF _Ref130135163 \r \h </w:instrText>
+      </w:r>
+      <w:r>
+        <w:fldChar w:fldCharType="separate"/>
+      </w:r>
+      <w:r>
+        <w:t>6.4</w:t>
+      </w:r>
+      <w:r>
+        <w:fldChar w:fldCharType="end"/>
+      </w:r>
+      <w:r>
+        <w:t>)</w:t>
+      </w:r>
+      <w:r>
+        <w:t>,</w:t>
+      </w:r>
+      <w:r>
+        <w:t xml:space="preserve"> the fact that collisions with all the placed pieces need to be checked before a new piece can be positioned</w:t>
+      </w:r>
+      <w:r>
+        <w:t xml:space="preserve"> has a strong impact on performance.</w:t>
+      </w:r>
+    </w:p>
+    <w:p>
+      <w:r>
+        <w:t>A way in which this issue could be addressed would be by</w:t>
+      </w:r>
+      <w:r>
+        <w:t xml:space="preserve"> imposing a restriction on the size of the room, </w:t>
+      </w:r>
+      <w:r>
+        <w:t xml:space="preserve">instead of </w:t>
+      </w:r>
+      <w:r>
+        <w:t xml:space="preserve">allowing </w:t>
+      </w:r>
+      <w:r>
+        <w:t xml:space="preserve">pieces to be positioned </w:t>
+      </w:r>
+      <w:r>
+        <w:t>anywhere i</w:t>
+      </w:r>
+      <w:r>
+        <w:t>n</w:t>
+      </w:r>
+      <w:r>
+        <w:t xml:space="preserve"> an</w:t>
+      </w:r>
+      <w:r>
+        <w:t xml:space="preserve"> infinite 2D space</w:t>
+      </w:r>
+      <w:r>
+        <w:t>.</w:t>
+      </w:r>
+      <w:r>
+        <w:t xml:space="preserve"> The space in which pieces can be positioned could be </w:t>
+      </w:r>
+      <w:r>
+        <w:t>a rectangle of fixed size</w:t>
+      </w:r>
+      <w:r>
+        <w:t>, and</w:t>
+      </w:r>
+      <w:r>
+        <w:t xml:space="preserve"> the space inside this rectangle could be partitioned into a grid of smal</w:t>
+      </w:r>
+      <w:r>
+        <w:t>l squares</w:t>
+      </w:r>
+      <w:r>
+        <w:t>.</w:t>
+      </w:r>
+      <w:r>
+        <w:t xml:space="preserve"> </w:t>
+      </w:r>
+      <w:r>
+        <w:t>Each piece would be assigned the cell on which it is positioned</w:t>
+      </w:r>
+      <w:r>
+        <w:t xml:space="preserve">. </w:t>
+      </w:r>
+      <w:r>
+        <w:t>Then, when a new piece arrives on the board,</w:t>
+      </w:r>
+      <w:r>
+        <w:t xml:space="preserve"> </w:t>
+      </w:r>
+      <w:r>
+        <w:t xml:space="preserve">collisions would be checked not with all the pieces, but only with those lying </w:t>
+      </w:r>
+      <w:r>
+        <w:t>on nearby cells</w:t>
+      </w:r>
+      <w:r>
+        <w:t>.</w:t>
+      </w:r>
+      <w:r>
+        <w:t xml:space="preserve"> </w:t>
+      </w:r>
+      <w:r>
+        <w:t xml:space="preserve">Of course, </w:t>
+      </w:r>
+      <w:r>
+        <w:t xml:space="preserve">certain </w:t>
+      </w:r>
+      <w:r>
         <w:lastRenderedPageBreak/>
-        <w:t>Possible improvements</w:t>
-      </w:r>
-      <w:bookmarkEnd w:id="46"/>
-    </w:p>
-    <w:p>
-      <w:r>
-        <w:t xml:space="preserve">One of the main drawbacks of the </w:t>
-      </w:r>
-      <w:r>
-        <w:t xml:space="preserve">algorithm currently used to generate BRIO™ tracks is </w:t>
-      </w:r>
-      <w:r>
-        <w:t xml:space="preserve">the </w:t>
-      </w:r>
-      <w:r>
-        <w:t>computation of collisions.</w:t>
-      </w:r>
-      <w:r>
-        <w:t xml:space="preserve"> </w:t>
-      </w:r>
-      <w:r>
-        <w:t>While efforts were made to make</w:t>
-      </w:r>
-      <w:r>
-        <w:t xml:space="preserve"> collision computations faster (see </w:t>
-      </w:r>
-      <w:r>
-        <w:t>S</w:t>
-      </w:r>
-      <w:r>
-        <w:t xml:space="preserve">ection </w:t>
-      </w:r>
-      <w:r>
-        <w:fldChar w:fldCharType="begin"/>
-      </w:r>
-      <w:r>
-        <w:instrText xml:space="preserve"> REF _Ref130135163 \r \h </w:instrText>
-      </w:r>
-      <w:r>
-        <w:fldChar w:fldCharType="separate"/>
-      </w:r>
-      <w:r>
-        <w:t>6.4</w:t>
-      </w:r>
-      <w:r>
-        <w:fldChar w:fldCharType="end"/>
-      </w:r>
-      <w:r>
-        <w:t>)</w:t>
-      </w:r>
-      <w:r>
-        <w:t>,</w:t>
-      </w:r>
-      <w:r>
-        <w:t xml:space="preserve"> the fact that collisions with all the placed pieces need to be checked before a new piece can be positioned</w:t>
-      </w:r>
-      <w:r>
-        <w:t xml:space="preserve"> has a strong impact on performance.</w:t>
-      </w:r>
-    </w:p>
-    <w:p>
-      <w:r>
-        <w:t>A way in which this issue could be addressed would be by</w:t>
-      </w:r>
-      <w:r>
-        <w:t xml:space="preserve"> imposing a restriction on the size of the room, </w:t>
-      </w:r>
-      <w:r>
-        <w:t xml:space="preserve">instead of </w:t>
-      </w:r>
-      <w:r>
-        <w:t xml:space="preserve">allowing </w:t>
-      </w:r>
-      <w:r>
-        <w:t xml:space="preserve">pieces to be positioned </w:t>
-      </w:r>
-      <w:r>
-        <w:t>anywhere i</w:t>
-      </w:r>
-      <w:r>
-        <w:t>n</w:t>
-      </w:r>
-      <w:r>
-        <w:t xml:space="preserve"> an</w:t>
-      </w:r>
-      <w:r>
-        <w:t xml:space="preserve"> infinite 2D space</w:t>
-      </w:r>
-      <w:r>
-        <w:t>.</w:t>
-      </w:r>
-      <w:r>
-        <w:t xml:space="preserve"> The space in which pieces can be positioned could be </w:t>
-      </w:r>
-      <w:r>
-        <w:t>a rectangle of fixed size</w:t>
-      </w:r>
-      <w:r>
-        <w:t>, and</w:t>
-      </w:r>
-      <w:r>
-        <w:t xml:space="preserve"> the space inside this rectangle could be partitioned into a grid of smal</w:t>
-      </w:r>
-      <w:r>
-        <w:t>l squares</w:t>
-      </w:r>
-      <w:r>
-        <w:t>.</w:t>
-      </w:r>
-      <w:r>
-        <w:t xml:space="preserve"> </w:t>
-      </w:r>
-      <w:r>
-        <w:t>Each piece would be assigned the cell on which it is positioned</w:t>
-      </w:r>
-      <w:r>
-        <w:t xml:space="preserve">. </w:t>
-      </w:r>
-      <w:r>
-        <w:t>Then, when a new piece arrives on the board,</w:t>
-      </w:r>
-      <w:r>
-        <w:t xml:space="preserve"> </w:t>
-      </w:r>
-      <w:r>
-        <w:t xml:space="preserve">collisions would be checked not with all the pieces, but only with those lying </w:t>
-      </w:r>
-      <w:r>
-        <w:t>on nearby cells</w:t>
-      </w:r>
-      <w:r>
-        <w:t>.</w:t>
-      </w:r>
-      <w:r>
-        <w:t xml:space="preserve"> </w:t>
-      </w:r>
-      <w:r>
-        <w:t xml:space="preserve">Of course, </w:t>
-      </w:r>
-      <w:r>
-        <w:t xml:space="preserve">certain </w:t>
-      </w:r>
-      <w:r>
         <w:t xml:space="preserve">edge cases would need </w:t>
       </w:r>
       <w:r>
@@ -11535,15 +12295,7 @@
         <w:t xml:space="preserve">, but could be </w:t>
       </w:r>
       <w:r>
-        <w:t xml:space="preserve">lowered to </w:t>
-      </w:r>
-      <w:proofErr w:type="gramStart"/>
-      <w:r>
-        <w:t>O(</w:t>
-      </w:r>
-      <w:proofErr w:type="gramEnd"/>
-      <w:r>
-        <w:t xml:space="preserve">1) using the </w:t>
+        <w:t xml:space="preserve">lowered to O(1) using the </w:t>
       </w:r>
       <w:r>
         <w:t>described approach</w:t>
@@ -11622,15 +12374,7 @@
     <w:p/>
     <w:p>
       <w:r>
-        <w:t xml:space="preserve">Need to explain the choice of validation conditions – </w:t>
-      </w:r>
-      <w:proofErr w:type="gramStart"/>
-      <w:r>
-        <w:t>close,  medium</w:t>
-      </w:r>
-      <w:proofErr w:type="gramEnd"/>
-      <w:r>
-        <w:t>, large.</w:t>
+        <w:t>Need to explain the choice of validation conditions – close,  medium, large.</w:t>
       </w:r>
     </w:p>
     <w:p/>
@@ -13641,7 +14385,7 @@
   <w:abstractNum w:abstractNumId="13" w15:restartNumberingAfterBreak="0">
     <w:nsid w:val="6CFF37E3"/>
     <w:multiLevelType w:val="hybridMultilevel"/>
-    <w:tmpl w:val="07AA4BD4"/>
+    <w:tmpl w:val="2D127C34"/>
     <w:lvl w:ilvl="0" w:tplc="6CAA5504">
       <w:numFmt w:val="bullet"/>
       <w:lvlText w:val="-"/>
@@ -13653,43 +14397,40 @@
         <w:rFonts w:ascii="Calibri" w:eastAsiaTheme="minorHAnsi" w:hAnsi="Calibri" w:cs="Calibri" w:hint="default"/>
       </w:rPr>
     </w:lvl>
-    <w:lvl w:ilvl="1" w:tplc="08090003" w:tentative="1">
-      <w:start w:val="1"/>
+    <w:lvl w:ilvl="1" w:tplc="6CAA5504">
       <w:numFmt w:val="bullet"/>
-      <w:lvlText w:val="o"/>
+      <w:lvlText w:val="-"/>
       <w:lvlJc w:val="left"/>
       <w:pPr>
         <w:ind w:left="1440" w:hanging="360"/>
       </w:pPr>
       <w:rPr>
-        <w:rFonts w:ascii="Courier New" w:hAnsi="Courier New" w:cs="Courier New" w:hint="default"/>
+        <w:rFonts w:ascii="Calibri" w:eastAsiaTheme="minorHAnsi" w:hAnsi="Calibri" w:cs="Calibri" w:hint="default"/>
       </w:rPr>
     </w:lvl>
-    <w:lvl w:ilvl="2" w:tplc="08090005" w:tentative="1">
-      <w:start w:val="1"/>
+    <w:lvl w:ilvl="2" w:tplc="6CAA5504">
       <w:numFmt w:val="bullet"/>
-      <w:lvlText w:val=""/>
+      <w:lvlText w:val="-"/>
       <w:lvlJc w:val="left"/>
       <w:pPr>
         <w:ind w:left="2160" w:hanging="360"/>
       </w:pPr>
       <w:rPr>
-        <w:rFonts w:ascii="Wingdings" w:hAnsi="Wingdings" w:hint="default"/>
+        <w:rFonts w:ascii="Calibri" w:eastAsiaTheme="minorHAnsi" w:hAnsi="Calibri" w:cs="Calibri" w:hint="default"/>
       </w:rPr>
     </w:lvl>
-    <w:lvl w:ilvl="3" w:tplc="08090001" w:tentative="1">
-      <w:start w:val="1"/>
+    <w:lvl w:ilvl="3" w:tplc="6CAA5504">
       <w:numFmt w:val="bullet"/>
-      <w:lvlText w:val=""/>
+      <w:lvlText w:val="-"/>
       <w:lvlJc w:val="left"/>
       <w:pPr>
         <w:ind w:left="2880" w:hanging="360"/>
       </w:pPr>
       <w:rPr>
-        <w:rFonts w:ascii="Symbol" w:hAnsi="Symbol" w:hint="default"/>
+        <w:rFonts w:ascii="Calibri" w:eastAsiaTheme="minorHAnsi" w:hAnsi="Calibri" w:cs="Calibri" w:hint="default"/>
       </w:rPr>
     </w:lvl>
-    <w:lvl w:ilvl="4" w:tplc="08090003" w:tentative="1">
+    <w:lvl w:ilvl="4" w:tplc="08090003">
       <w:start w:val="1"/>
       <w:numFmt w:val="bullet"/>
       <w:lvlText w:val="o"/>

</xml_diff>

<commit_message>
Add validation conditions part.
</commit_message>
<xml_diff>
--- a/Report.docx
+++ b/Report.docx
@@ -9770,25 +9770,6 @@
     <w:p>
       <w:pPr>
         <w:pStyle w:val="ListParagraph"/>
-        <w:numPr>
-          <w:ilvl w:val="0"/>
-          <w:numId w:val="26"/>
-        </w:numPr>
-      </w:pPr>
-      <w:r>
-        <w:lastRenderedPageBreak/>
-        <w:t xml:space="preserve">The newly placed piece is marked as used, and its available connector now takes the place of the previous Open Connector. Then, back to step </w:t>
-      </w:r>
-      <w:r>
-        <w:t>3</w:t>
-      </w:r>
-      <w:r>
-        <w:t>.</w:t>
-      </w:r>
-    </w:p>
-    <w:p>
-      <w:pPr>
-        <w:pStyle w:val="ListParagraph"/>
       </w:pPr>
     </w:p>
     <w:p>
@@ -9800,65 +9781,10 @@
         </w:numPr>
       </w:pPr>
       <w:r>
-        <w:t xml:space="preserve">Every time a new piece is placed, the </w:t>
-      </w:r>
-      <w:r>
-        <w:rPr>
-          <w:i/>
-          <w:iCs/>
-        </w:rPr>
-        <w:t>Validation Conditions</w:t>
-      </w:r>
-      <w:r>
-        <w:t xml:space="preserve"> are tested for that piece. </w:t>
-      </w:r>
-      <w:r>
-        <w:t xml:space="preserve">Validation Conditions are the conditions for the circuit to </w:t>
-      </w:r>
-      <w:r>
-        <w:t>be</w:t>
-      </w:r>
-      <w:r>
-        <w:t xml:space="preserve"> considered</w:t>
-      </w:r>
-      <w:r>
-        <w:t xml:space="preserve"> closed</w:t>
-      </w:r>
-      <w:r>
-        <w:t xml:space="preserve">: </w:t>
-      </w:r>
-      <w:r>
-        <w:t xml:space="preserve">the available connector of the last placed piece </w:t>
-      </w:r>
-      <w:r>
-        <w:t>must</w:t>
-      </w:r>
-      <w:r>
-        <w:t xml:space="preserve"> be close enough to the Validation Connector, and </w:t>
-      </w:r>
-      <w:r>
-        <w:t>their directions need to align</w:t>
-      </w:r>
-      <w:r>
-        <w:t>,</w:t>
-      </w:r>
-      <w:r>
-        <w:t xml:space="preserve"> </w:t>
-      </w:r>
-      <w:r>
-        <w:t>with</w:t>
-      </w:r>
-      <w:r>
-        <w:t xml:space="preserve"> a certain margin of error.</w:t>
-      </w:r>
-      <w:r>
-        <w:t xml:space="preserve"> Another Validation Condition is that a certain proportion of the pieces chosen by the user need to be placed – this is to avoid </w:t>
-      </w:r>
-      <w:r>
-        <w:t>obtaining</w:t>
-      </w:r>
-      <w:r>
-        <w:t xml:space="preserve"> very small, trivial circuits</w:t>
+        <w:t xml:space="preserve">The newly placed piece is marked as used, and its available connector now takes the place of the previous Open Connector. Then, back to step </w:t>
+      </w:r>
+      <w:r>
+        <w:t>3</w:t>
       </w:r>
       <w:r>
         <w:t>.</w:t>
@@ -9878,7 +9804,38 @@
         </w:numPr>
       </w:pPr>
       <w:r>
-        <w:t>When all the validation conditions are met, the track generation stops and the circuit is presented to the user.</w:t>
+        <w:t xml:space="preserve">Every time a new piece is placed, the </w:t>
+      </w:r>
+      <w:r>
+        <w:rPr>
+          <w:i/>
+          <w:iCs/>
+        </w:rPr>
+        <w:t>Validation Conditions</w:t>
+      </w:r>
+      <w:r>
+        <w:t xml:space="preserve"> are tested for that piece. </w:t>
+      </w:r>
+      <w:r>
+        <w:t xml:space="preserve">Validation conditions are discussed in Section </w:t>
+      </w:r>
+      <w:r>
+        <w:fldChar w:fldCharType="begin"/>
+      </w:r>
+      <w:r>
+        <w:instrText xml:space="preserve"> REF _Ref130221249 \r \h </w:instrText>
+      </w:r>
+      <w:r>
+        <w:fldChar w:fldCharType="separate"/>
+      </w:r>
+      <w:r>
+        <w:t>6.4</w:t>
+      </w:r>
+      <w:r>
+        <w:fldChar w:fldCharType="end"/>
+      </w:r>
+      <w:r>
+        <w:t>.</w:t>
       </w:r>
     </w:p>
     <w:p>
@@ -9895,6 +9852,23 @@
         </w:numPr>
       </w:pPr>
       <w:r>
+        <w:t>When all the validation conditions are met, the track generation stops and the circuit is presented to the user.</w:t>
+      </w:r>
+    </w:p>
+    <w:p>
+      <w:pPr>
+        <w:pStyle w:val="ListParagraph"/>
+      </w:pPr>
+    </w:p>
+    <w:p>
+      <w:pPr>
+        <w:pStyle w:val="ListParagraph"/>
+        <w:numPr>
+          <w:ilvl w:val="0"/>
+          <w:numId w:val="26"/>
+        </w:numPr>
+      </w:pPr>
+      <w:r>
         <w:t xml:space="preserve">If </w:t>
       </w:r>
       <w:r>
@@ -9917,8 +9891,66 @@
       <w:r>
         <w:t>called recursively with a new set of available and placed pieces, and a new Open Connector.</w:t>
       </w:r>
-    </w:p>
-    <w:p/>
+      <w:r>
+        <w:t xml:space="preserve"> </w:t>
+      </w:r>
+      <w:r>
+        <w:t xml:space="preserve">Also, </w:t>
+      </w:r>
+      <w:r>
+        <w:t xml:space="preserve">due to the fact that </w:t>
+      </w:r>
+      <w:r>
+        <w:t xml:space="preserve">a maximum of one recursive call is made per available piece, </w:t>
+      </w:r>
+      <w:r>
+        <w:t xml:space="preserve">a stack overflow should </w:t>
+      </w:r>
+      <w:r>
+        <w:t>not</w:t>
+      </w:r>
+      <w:r>
+        <w:t xml:space="preserve"> occur from this recursive function as </w:t>
+      </w:r>
+      <w:r>
+        <w:t>a maximum of</w:t>
+      </w:r>
+      <w:r>
+        <w:t xml:space="preserve"> only</w:t>
+      </w:r>
+      <w:r>
+        <w:t xml:space="preserve"> </w:t>
+      </w:r>
+      <w:r>
+        <w:rPr>
+          <w:i/>
+          <w:iCs/>
+        </w:rPr>
+        <w:t xml:space="preserve">N </w:t>
+      </w:r>
+      <w:r>
+        <w:t>stack frames</w:t>
+      </w:r>
+      <w:r>
+        <w:t xml:space="preserve"> are </w:t>
+      </w:r>
+      <w:r>
+        <w:t xml:space="preserve">ever </w:t>
+      </w:r>
+      <w:r>
+        <w:t xml:space="preserve">required for a set of </w:t>
+      </w:r>
+      <w:r>
+        <w:rPr>
+          <w:i/>
+          <w:iCs/>
+        </w:rPr>
+        <w:t>N</w:t>
+      </w:r>
+      <w:r>
+        <w:t xml:space="preserve"> initial pieces.</w:t>
+      </w:r>
+    </w:p>
     <w:p>
       <w:pPr>
         <w:pStyle w:val="Heading2"/>
@@ -10146,7 +10178,6 @@
     </w:p>
     <w:p>
       <w:r>
-        <w:lastRenderedPageBreak/>
         <w:t>Another important aspect of piece positioning is the ability to flip pieces</w:t>
       </w:r>
       <w:r>
@@ -10184,7 +10215,11 @@
         <w:t>flipType</w:t>
       </w:r>
       <w:r>
-        <w:t xml:space="preserve"> attribute corresponding to the way in which it must be flipped.</w:t>
+        <w:t xml:space="preserve"> attribute corresponding to the way in </w:t>
+      </w:r>
+      <w:r>
+        <w:lastRenderedPageBreak/>
+        <w:t>which it must be flipped.</w:t>
       </w:r>
       <w:r>
         <w:t xml:space="preserve"> A </w:t>
@@ -11220,25 +11255,154 @@
       <w:pPr>
         <w:pStyle w:val="Heading2"/>
       </w:pPr>
-      <w:bookmarkStart w:id="36" w:name="_Ref130135163"/>
-      <w:bookmarkStart w:id="37" w:name="_Toc130205307"/>
-      <w:r>
+      <w:bookmarkStart w:id="36" w:name="_Ref130221249"/>
+      <w:r>
+        <w:t xml:space="preserve">Validation </w:t>
+      </w:r>
+      <w:r>
+        <w:t>C</w:t>
+      </w:r>
+      <w:r>
+        <w:t>onditions</w:t>
+      </w:r>
+      <w:bookmarkEnd w:id="36"/>
+    </w:p>
+    <w:p>
+      <w:r>
+        <w:t>Validation Conditions are the conditions for the circuit to be considered closed</w:t>
+      </w:r>
+      <w:r>
+        <w:t xml:space="preserve">. These </w:t>
+      </w:r>
+      <w:r>
+        <w:t xml:space="preserve">conditions </w:t>
+      </w:r>
+      <w:r>
+        <w:t>are checked every time a new piece is placed on the board</w:t>
+      </w:r>
+      <w:r>
+        <w:t>.</w:t>
+      </w:r>
+      <w:r>
+        <w:t xml:space="preserve"> </w:t>
+      </w:r>
+      <w:r>
+        <w:t>A</w:t>
+      </w:r>
+      <w:r>
+        <w:t>t any point in the generation of a track, if these Validation Conditions are verified, the track generation is considered to be successful and the circuit is returned to the user.</w:t>
+      </w:r>
+    </w:p>
+    <w:p>
+      <w:r>
+        <w:t xml:space="preserve">Validation Conditions </w:t>
+      </w:r>
+      <w:r>
+        <w:t xml:space="preserve">are </w:t>
+      </w:r>
+      <w:r>
+        <w:t>verified</w:t>
+      </w:r>
+      <w:r>
+        <w:t xml:space="preserve"> between the connectors at each end of the </w:t>
+      </w:r>
+      <w:r>
+        <w:t>track</w:t>
+      </w:r>
+      <w:r>
+        <w:t xml:space="preserve">, and </w:t>
+      </w:r>
+      <w:r>
+        <w:t>include the following tests:</w:t>
+      </w:r>
+    </w:p>
+    <w:p>
+      <w:pPr>
+        <w:pStyle w:val="ListParagraph"/>
+        <w:numPr>
+          <w:ilvl w:val="0"/>
+          <w:numId w:val="8"/>
+        </w:numPr>
+      </w:pPr>
+      <w:r>
+        <w:t>the two connectors need to be close enough to each other.</w:t>
+      </w:r>
+    </w:p>
+    <w:p>
+      <w:pPr>
+        <w:pStyle w:val="ListParagraph"/>
+        <w:numPr>
+          <w:ilvl w:val="0"/>
+          <w:numId w:val="8"/>
+        </w:numPr>
+      </w:pPr>
+      <w:r>
+        <w:t>the two connectors need to have their directions align with each other, within a certain margin of error.</w:t>
+      </w:r>
+    </w:p>
+    <w:p>
+      <w:pPr>
+        <w:pStyle w:val="ListParagraph"/>
+        <w:numPr>
+          <w:ilvl w:val="0"/>
+          <w:numId w:val="8"/>
+        </w:numPr>
+      </w:pPr>
+      <w:r>
+        <w:t xml:space="preserve">a minimum </w:t>
+      </w:r>
+      <w:r>
+        <w:t xml:space="preserve">proportion of </w:t>
+      </w:r>
+      <w:r>
+        <w:t>the initial number of available pieces need to be placed.</w:t>
+      </w:r>
+    </w:p>
+    <w:p>
+      <w:pPr>
+        <w:pStyle w:val="Heading2"/>
+      </w:pPr>
+      <w:bookmarkStart w:id="37" w:name="_Ref130135163"/>
+      <w:bookmarkStart w:id="38" w:name="_Toc130205307"/>
+      <w:r>
+        <w:lastRenderedPageBreak/>
         <w:t>Collisions</w:t>
       </w:r>
-      <w:bookmarkEnd w:id="36"/>
       <w:bookmarkEnd w:id="37"/>
-    </w:p>
-    <w:p>
-      <w:r>
-        <w:t>After connecting a piece to the end of the generated track, the algorithm checks for collisions between the newly placed piece and all the other pieces.</w:t>
+      <w:bookmarkEnd w:id="38"/>
+    </w:p>
+    <w:p>
+      <w:r>
+        <w:t xml:space="preserve">After connecting a piece to the end of the </w:t>
+      </w:r>
+      <w:r>
+        <w:t xml:space="preserve">partly </w:t>
+      </w:r>
+      <w:r>
+        <w:t xml:space="preserve">generated track, the algorithm checks for collisions between the newly placed piece and all </w:t>
+      </w:r>
+      <w:r>
+        <w:t>the already placed</w:t>
+      </w:r>
+      <w:r>
+        <w:t xml:space="preserve"> pieces.</w:t>
       </w:r>
       <w:r>
         <w:t xml:space="preserve"> </w:t>
       </w:r>
-    </w:p>
-    <w:p>
-      <w:r>
-        <w:t xml:space="preserve">Due to the way in which pieces are represented with OBBs, slight overlaps between connected curved pieces are inevitable – see </w:t>
+      <w:r>
+        <w:t>This is essential for preventing pieces from overlapping each other.</w:t>
+      </w:r>
+    </w:p>
+    <w:p>
+      <w:r>
+        <w:t xml:space="preserve">Due to the way in which pieces are represented </w:t>
+      </w:r>
+      <w:r>
+        <w:t>using</w:t>
+      </w:r>
+      <w:r>
+        <w:t xml:space="preserve"> OBBs, slight overlaps between connected curved pieces are inevitable – see </w:t>
       </w:r>
       <w:r>
         <w:fldChar w:fldCharType="begin"/>
@@ -11262,19 +11426,52 @@
         <w:fldChar w:fldCharType="end"/>
       </w:r>
       <w:r>
-        <w:t>. This is why the direct neighbour to a piece is ignored when checking for collisions.</w:t>
+        <w:t xml:space="preserve">. </w:t>
+      </w:r>
+      <w:r>
+        <w:t xml:space="preserve">For this reason, </w:t>
+      </w:r>
+      <w:r>
+        <w:t>a piece’s direct neighbour</w:t>
       </w:r>
       <w:r>
         <w:t xml:space="preserve"> </w:t>
       </w:r>
       <w:r>
+        <w:t>is ignored</w:t>
+      </w:r>
+      <w:r>
+        <w:t xml:space="preserve"> </w:t>
+      </w:r>
+      <w:r>
+        <w:t xml:space="preserve">when </w:t>
+      </w:r>
+      <w:r>
+        <w:t>checking for collisions.</w:t>
+      </w:r>
+      <w:r>
+        <w:t xml:space="preserve"> </w:t>
+      </w:r>
+      <w:r>
         <w:t xml:space="preserve">This assumption works well for the </w:t>
       </w:r>
       <w:r>
         <w:t>fifteen pieces made available in this version of the programm</w:t>
       </w:r>
       <w:r>
-        <w:t>e – two pieces taken from this set can never collide.</w:t>
+        <w:t>e – two pieces taken from this set can never</w:t>
+      </w:r>
+      <w:r>
+        <w:t xml:space="preserve"> directly</w:t>
+      </w:r>
+      <w:r>
+        <w:t xml:space="preserve"> collide</w:t>
+      </w:r>
+      <w:r>
+        <w:t xml:space="preserve"> with each other</w:t>
+      </w:r>
+      <w:r>
+        <w:t>.</w:t>
       </w:r>
       <w:r>
         <w:t xml:space="preserve"> Although it is possible to imagine two theoretical pieces</w:t>
@@ -11292,19 +11489,19 @@
         <w:t xml:space="preserve"> that would collide when connected to each other</w:t>
       </w:r>
       <w:r>
-        <w:t>, after inspection on the BRIO™ website, it appears that all the real pieces</w:t>
-      </w:r>
-      <w:r>
-        <w:t xml:space="preserve">, including ones with special decors, </w:t>
-      </w:r>
-      <w:r>
-        <w:t>are able to connect properly</w:t>
-      </w:r>
-      <w:r>
-        <w:t xml:space="preserve"> with no direct collisions</w:t>
+        <w:t xml:space="preserve">, after inspection on the BRIO™ website, </w:t>
+      </w:r>
+      <w:r>
+        <w:t>it appears that any two pieces can always directly connect</w:t>
+      </w:r>
+      <w:r>
+        <w:t xml:space="preserve"> without colliding</w:t>
       </w:r>
       <w:r>
         <w:t>.</w:t>
+      </w:r>
+      <w:r>
+        <w:t xml:space="preserve"> </w:t>
       </w:r>
     </w:p>
     <w:p>
@@ -11316,7 +11513,6 @@
         <w:rPr>
           <w:noProof/>
         </w:rPr>
-        <w:lastRenderedPageBreak/>
         <w:drawing>
           <wp:inline distT="0" distB="0" distL="0" distR="0" wp14:anchorId="3A2CF297" wp14:editId="3593500E">
             <wp:extent cx="4305300" cy="3092450"/>
@@ -11365,8 +11561,8 @@
         <w:pStyle w:val="Caption"/>
         <w:jc w:val="center"/>
       </w:pPr>
-      <w:bookmarkStart w:id="38" w:name="_Ref127991962"/>
-      <w:bookmarkStart w:id="39" w:name="_Ref127991953"/>
+      <w:bookmarkStart w:id="39" w:name="_Ref127991962"/>
+      <w:bookmarkStart w:id="40" w:name="_Ref127991953"/>
       <w:r>
         <w:t xml:space="preserve">Figure </w:t>
       </w:r>
@@ -11378,11 +11574,11 @@
           <w:t>15</w:t>
         </w:r>
       </w:fldSimple>
-      <w:bookmarkEnd w:id="38"/>
+      <w:bookmarkEnd w:id="39"/>
       <w:r>
         <w:t>: Connected pieces slightly overlapping. The overlap is shown as a red-striped triangle.</w:t>
       </w:r>
-      <w:bookmarkEnd w:id="39"/>
+      <w:bookmarkEnd w:id="40"/>
     </w:p>
     <w:p>
       <w:r>
@@ -11416,6 +11612,9 @@
       </w:r>
       <w:r>
         <w:t xml:space="preserve"> between </w:t>
+      </w:r>
+      <w:r>
+        <w:t xml:space="preserve">any </w:t>
       </w:r>
       <w:r>
         <w:t>two</w:t>
@@ -11610,7 +11809,7 @@
         <w:pStyle w:val="Caption"/>
         <w:jc w:val="center"/>
       </w:pPr>
-      <w:bookmarkStart w:id="40" w:name="_Ref128061699"/>
+      <w:bookmarkStart w:id="41" w:name="_Ref128061699"/>
       <w:r>
         <w:t xml:space="preserve">Figure </w:t>
       </w:r>
@@ -11622,7 +11821,7 @@
           <w:t>16</w:t>
         </w:r>
       </w:fldSimple>
-      <w:bookmarkEnd w:id="40"/>
+      <w:bookmarkEnd w:id="41"/>
       <w:r>
         <w:t>: Collision verification for two rectangles. The maximum and minimum of the projections of the rectangles' corners overlap along axis A2, but do not overlap along axis A1. This means that the rectangles do not collide.</w:t>
       </w:r>
@@ -11709,6 +11908,9 @@
       <w:r>
         <w:t>.</w:t>
       </w:r>
+      <w:r>
+        <w:t xml:space="preserve"> </w:t>
+      </w:r>
     </w:p>
     <w:p>
       <w:r>
@@ -11721,13 +11923,10 @@
         <w:t xml:space="preserve">a </w:t>
       </w:r>
       <w:r>
-        <w:t>bounding</w:t>
-      </w:r>
-      <w:r>
-        <w:t xml:space="preserve"> circle </w:t>
-      </w:r>
-      <w:r>
-        <w:t xml:space="preserve">was introduced for each piece. </w:t>
+        <w:t>bounding circle was assigned to each piece</w:t>
+      </w:r>
+      <w:r>
+        <w:t xml:space="preserve">. </w:t>
       </w:r>
       <w:r>
         <w:t>A bounding circle is a circle that encompasses all the piece’s OBBs within its area</w:t>
@@ -11946,7 +12145,7 @@
         <w:pStyle w:val="Caption"/>
         <w:jc w:val="center"/>
       </w:pPr>
-      <w:bookmarkStart w:id="41" w:name="_Ref129008299"/>
+      <w:bookmarkStart w:id="42" w:name="_Ref129008299"/>
       <w:r>
         <w:t xml:space="preserve">Figure </w:t>
       </w:r>
@@ -11958,7 +12157,7 @@
           <w:t>17</w:t>
         </w:r>
       </w:fldSimple>
-      <w:bookmarkEnd w:id="41"/>
+      <w:bookmarkEnd w:id="42"/>
       <w:r>
         <w:t>: Comparison of circuit generation completion time with and without bounding circles, for the input pieces: 100E, 30A, 100E1, 2L</w:t>
       </w:r>
@@ -11969,53 +12168,247 @@
         <w:t xml:space="preserve"> 2M (close validation conditions)</w:t>
       </w:r>
     </w:p>
+    <w:p>
+      <w:pPr>
+        <w:pStyle w:val="Heading2"/>
+      </w:pPr>
+      <w:bookmarkStart w:id="43" w:name="_Toc130205308"/>
+      <w:r>
+        <w:t>Multi-level</w:t>
+      </w:r>
+      <w:r>
+        <w:t xml:space="preserve"> tracks</w:t>
+      </w:r>
+      <w:bookmarkEnd w:id="43"/>
+    </w:p>
+    <w:p>
+      <w:r>
+        <w:t xml:space="preserve">According to </w:t>
+      </w:r>
+      <w:sdt>
+        <w:sdtPr>
+          <w:id w:val="-2018218782"/>
+          <w:citation/>
+        </w:sdtPr>
+        <w:sdtContent>
+          <w:r>
+            <w:fldChar w:fldCharType="begin"/>
+          </w:r>
+          <w:r>
+            <w:instrText xml:space="preserve"> CITATION BRI23 \l 2057 </w:instrText>
+          </w:r>
+          <w:r>
+            <w:fldChar w:fldCharType="separate"/>
+          </w:r>
+          <w:r>
+            <w:rPr>
+              <w:noProof/>
+            </w:rPr>
+            <w:t>[7]</w:t>
+          </w:r>
+          <w:r>
+            <w:fldChar w:fldCharType="end"/>
+          </w:r>
+        </w:sdtContent>
+      </w:sdt>
+      <w:r>
+        <w:t>, t</w:t>
+      </w:r>
+      <w:r>
+        <w:t>here exists two kinds of ascending BRIO™ pieces</w:t>
+      </w:r>
+      <w:r>
+        <w:t xml:space="preserve">: the </w:t>
+      </w:r>
+      <w:r>
+        <w:rPr>
+          <w:i/>
+          <w:iCs/>
+        </w:rPr>
+        <w:t>N</w:t>
+      </w:r>
+      <w:r>
+        <w:t xml:space="preserve"> piece, </w:t>
+      </w:r>
+      <w:r>
+        <w:t xml:space="preserve">which essentially is an ascending version of the </w:t>
+      </w:r>
+      <w:r>
+        <w:rPr>
+          <w:i/>
+          <w:iCs/>
+        </w:rPr>
+        <w:t>D</w:t>
+      </w:r>
+      <w:r>
+        <w:t xml:space="preserve"> piece, and the </w:t>
+      </w:r>
+      <w:r>
+        <w:rPr>
+          <w:i/>
+          <w:iCs/>
+        </w:rPr>
+        <w:t>N1</w:t>
+      </w:r>
+      <w:r>
+        <w:t xml:space="preserve"> piece, </w:t>
+      </w:r>
+      <w:r>
+        <w:t xml:space="preserve">a version of the </w:t>
+      </w:r>
+      <w:r>
+        <w:rPr>
+          <w:i/>
+          <w:iCs/>
+        </w:rPr>
+        <w:t>N</w:t>
+      </w:r>
+      <w:r>
+        <w:t xml:space="preserve"> piece with two pin-type connectors instead of one pin and one hole</w:t>
+      </w:r>
+      <w:r>
+        <w:t>.</w:t>
+      </w:r>
+      <w:r>
+        <w:t xml:space="preserve"> </w:t>
+      </w:r>
+      <w:r>
+        <w:t xml:space="preserve">Only the </w:t>
+      </w:r>
+      <w:r>
+        <w:rPr>
+          <w:i/>
+          <w:iCs/>
+        </w:rPr>
+        <w:t>N</w:t>
+      </w:r>
+      <w:r>
+        <w:t xml:space="preserve"> piece was added to the set of available pieces. </w:t>
+      </w:r>
+      <w:r>
+        <w:t>This addition makes it possible for users to build multi-level tracks.</w:t>
+      </w:r>
+    </w:p>
+    <w:p>
+      <w:r>
+        <w:t>Only a</w:t>
+      </w:r>
+      <w:r>
+        <w:t xml:space="preserve"> small number </w:t>
+      </w:r>
+      <w:r>
+        <w:t>of modifications were required for multi-level track generation to work.</w:t>
+      </w:r>
+      <w:r>
+        <w:t xml:space="preserve"> </w:t>
+      </w:r>
+      <w:r>
+        <w:t>The main modification</w:t>
+      </w:r>
+      <w:r>
+        <w:t>s regarded the collision-computation, the piece-connection and the track-validation functions</w:t>
+      </w:r>
+      <w:r>
+        <w:t xml:space="preserve">. </w:t>
+      </w:r>
+      <w:r>
+        <w:t xml:space="preserve">These </w:t>
+      </w:r>
+      <w:r>
+        <w:t xml:space="preserve">changes </w:t>
+      </w:r>
+      <w:r>
+        <w:t>are the following:</w:t>
+      </w:r>
+    </w:p>
+    <w:p>
+      <w:pPr>
+        <w:pStyle w:val="ListParagraph"/>
+        <w:numPr>
+          <w:ilvl w:val="0"/>
+          <w:numId w:val="8"/>
+        </w:numPr>
+      </w:pPr>
+      <w:r>
+        <w:t xml:space="preserve">Collisions were made to be ignored when two OBBs are </w:t>
+      </w:r>
+      <w:r>
+        <w:t>positioned</w:t>
+      </w:r>
+      <w:r>
+        <w:t xml:space="preserve"> on different levels.</w:t>
+      </w:r>
+    </w:p>
+    <w:p>
+      <w:pPr>
+        <w:pStyle w:val="ListParagraph"/>
+        <w:numPr>
+          <w:ilvl w:val="0"/>
+          <w:numId w:val="8"/>
+        </w:numPr>
+      </w:pPr>
+      <w:r>
+        <w:t xml:space="preserve">To connect </w:t>
+      </w:r>
+      <w:r>
+        <w:t xml:space="preserve">a piece to the rest of the track, all of the piece’s components are first raised or lowered </w:t>
+      </w:r>
+      <w:r>
+        <w:t>to the level of the track’s open connector.</w:t>
+      </w:r>
+      <w:r>
+        <w:t xml:space="preserve"> </w:t>
+      </w:r>
+      <w:r>
+        <w:t xml:space="preserve">A piece can be raised to any level, however, it is important to check that none of the components </w:t>
+      </w:r>
+      <w:r>
+        <w:t>of a piece get below level 0.</w:t>
+      </w:r>
+    </w:p>
+    <w:p>
+      <w:pPr>
+        <w:pStyle w:val="ListParagraph"/>
+        <w:numPr>
+          <w:ilvl w:val="0"/>
+          <w:numId w:val="8"/>
+        </w:numPr>
+      </w:pPr>
+      <w:r>
+        <w:t xml:space="preserve">The validation function, </w:t>
+      </w:r>
+    </w:p>
+    <w:p>
+      <w:pPr>
+        <w:pStyle w:val="Heading2"/>
+      </w:pPr>
+      <w:bookmarkStart w:id="44" w:name="_Toc130205309"/>
+      <w:r>
+        <w:t>Multi-</w:t>
+      </w:r>
+      <w:r>
+        <w:t>loop</w:t>
+      </w:r>
+      <w:r>
+        <w:t xml:space="preserve"> tracks</w:t>
+      </w:r>
+      <w:bookmarkEnd w:id="44"/>
+    </w:p>
     <w:p/>
     <w:p>
       <w:pPr>
         <w:pStyle w:val="Heading2"/>
       </w:pPr>
-      <w:bookmarkStart w:id="42" w:name="_Toc130205308"/>
-      <w:r>
-        <w:t>Ascending tracks</w:t>
-      </w:r>
-      <w:bookmarkEnd w:id="42"/>
-    </w:p>
-    <w:p>
-      <w:r>
-        <w:t xml:space="preserve">The only ascending piece available for users is the </w:t>
-      </w:r>
-      <w:r>
-        <w:t>N piece.</w:t>
-      </w:r>
-      <w:r>
-        <w:t xml:space="preserve"> </w:t>
-      </w:r>
-    </w:p>
-    <w:p>
-      <w:pPr>
-        <w:pStyle w:val="Heading2"/>
-      </w:pPr>
-      <w:bookmarkStart w:id="43" w:name="_Toc130205309"/>
-      <w:r>
-        <w:t>Multi-level tracks</w:t>
-      </w:r>
-      <w:bookmarkEnd w:id="43"/>
-    </w:p>
-    <w:p/>
-    <w:p>
-      <w:pPr>
-        <w:pStyle w:val="Heading2"/>
-      </w:pPr>
-      <w:bookmarkStart w:id="44" w:name="_Ref130140516"/>
-      <w:bookmarkStart w:id="45" w:name="_Toc130205310"/>
+      <w:bookmarkStart w:id="45" w:name="_Ref130140516"/>
+      <w:bookmarkStart w:id="46" w:name="_Toc130205310"/>
       <w:r>
         <w:t>Optimisations</w:t>
       </w:r>
       <w:r>
         <w:t xml:space="preserve"> (discuss heuristic here).</w:t>
       </w:r>
-      <w:bookmarkEnd w:id="44"/>
       <w:bookmarkEnd w:id="45"/>
+      <w:bookmarkEnd w:id="46"/>
     </w:p>
     <w:p>
       <w:r>
@@ -12078,11 +12471,12 @@
       <w:pPr>
         <w:pStyle w:val="Heading2"/>
       </w:pPr>
-      <w:bookmarkStart w:id="46" w:name="_Toc130205311"/>
-      <w:r>
+      <w:bookmarkStart w:id="47" w:name="_Toc130205311"/>
+      <w:r>
+        <w:lastRenderedPageBreak/>
         <w:t>Possible improvements</w:t>
       </w:r>
-      <w:bookmarkEnd w:id="46"/>
+      <w:bookmarkEnd w:id="47"/>
     </w:p>
     <w:p>
       <w:r>
@@ -12223,7 +12617,6 @@
         <w:t xml:space="preserve">certain </w:t>
       </w:r>
       <w:r>
-        <w:lastRenderedPageBreak/>
         <w:t xml:space="preserve">edge cases would need </w:t>
       </w:r>
       <w:r>
@@ -12326,12 +12719,18 @@
       <w:pPr>
         <w:pStyle w:val="Heading1"/>
       </w:pPr>
-      <w:bookmarkStart w:id="47" w:name="_Toc130205312"/>
       <w:r>
         <w:lastRenderedPageBreak/>
-        <w:t>Critical appraisal</w:t>
-      </w:r>
-      <w:bookmarkEnd w:id="47"/>
+        <w:t>Evaluation</w:t>
+      </w:r>
+    </w:p>
+    <w:p>
+      <w:pPr>
+        <w:pStyle w:val="Heading2"/>
+      </w:pPr>
+      <w:r>
+        <w:t>Performance tests</w:t>
+      </w:r>
     </w:p>
     <w:p>
       <w:pPr>
@@ -13096,6 +13495,92 @@
 <file path=word/numbering.xml><?xml version="1.0" encoding="utf-8"?>
 <w:numbering xmlns:wpc="http://schemas.microsoft.com/office/word/2010/wordprocessingCanvas" xmlns:cx="http://schemas.microsoft.com/office/drawing/2014/chartex" xmlns:cx1="http://schemas.microsoft.com/office/drawing/2015/9/8/chartex" xmlns:cx2="http://schemas.microsoft.com/office/drawing/2015/10/21/chartex" xmlns:cx3="http://schemas.microsoft.com/office/drawing/2016/5/9/chartex" xmlns:cx4="http://schemas.microsoft.com/office/drawing/2016/5/10/chartex" xmlns:cx5="http://schemas.microsoft.com/office/drawing/2016/5/11/chartex" xmlns:cx6="http://schemas.microsoft.com/office/drawing/2016/5/12/chartex" xmlns:cx7="http://schemas.microsoft.com/office/drawing/2016/5/13/chartex" xmlns:cx8="http://schemas.microsoft.com/office/drawing/2016/5/14/chartex" xmlns:mc="http://schemas.openxmlformats.org/markup-compatibility/2006" xmlns:aink="http://schemas.microsoft.com/office/drawing/2016/ink" xmlns:am3d="http://schemas.microsoft.com/office/drawing/2017/model3d" xmlns:o="urn:schemas-microsoft-com:office:office" xmlns:oel="http://schemas.microsoft.com/office/2019/extlst" xmlns:r="http://schemas.openxmlformats.org/officeDocument/2006/relationships" xmlns:m="http://schemas.openxmlformats.org/officeDocument/2006/math" xmlns:v="urn:schemas-microsoft-com:vml" xmlns:wp14="http://schemas.microsoft.com/office/word/2010/wordprocessingDrawing" xmlns:wp="http://schemas.openxmlformats.org/drawingml/2006/wordprocessingDrawing" xmlns:w10="urn:schemas-microsoft-com:office:word" xmlns:w="http://schemas.openxmlformats.org/wordprocessingml/2006/main" xmlns:w14="http://schemas.microsoft.com/office/word/2010/wordml" xmlns:w15="http://schemas.microsoft.com/office/word/2012/wordml" xmlns:w16cex="http://schemas.microsoft.com/office/word/2018/wordml/cex" xmlns:w16cid="http://schemas.microsoft.com/office/word/2016/wordml/cid" xmlns:w16="http://schemas.microsoft.com/office/word/2018/wordml" xmlns:w16sdtdh="http://schemas.microsoft.com/office/word/2020/wordml/sdtdatahash" xmlns:w16se="http://schemas.microsoft.com/office/word/2015/wordml/symex" xmlns:wpg="http://schemas.microsoft.com/office/word/2010/wordprocessingGroup" xmlns:wpi="http://schemas.microsoft.com/office/word/2010/wordprocessingInk" xmlns:wne="http://schemas.microsoft.com/office/word/2006/wordml" xmlns:wps="http://schemas.microsoft.com/office/word/2010/wordprocessingShape" mc:Ignorable="w14 w15 w16se w16cid w16 w16cex w16sdtdh wp14">
   <w:abstractNum w:abstractNumId="0" w15:restartNumberingAfterBreak="0">
+    <w:nsid w:val="019267FE"/>
+    <w:multiLevelType w:val="hybridMultilevel"/>
+    <w:tmpl w:val="BF68A16C"/>
+    <w:lvl w:ilvl="0" w:tplc="FFFFFFFF">
+      <w:start w:val="1"/>
+      <w:numFmt w:val="decimal"/>
+      <w:lvlText w:val="%1)"/>
+      <w:lvlJc w:val="left"/>
+      <w:pPr>
+        <w:ind w:left="720" w:hanging="360"/>
+      </w:pPr>
+    </w:lvl>
+    <w:lvl w:ilvl="1" w:tplc="FFFFFFFF" w:tentative="1">
+      <w:start w:val="1"/>
+      <w:numFmt w:val="lowerLetter"/>
+      <w:lvlText w:val="%2."/>
+      <w:lvlJc w:val="left"/>
+      <w:pPr>
+        <w:ind w:left="1440" w:hanging="360"/>
+      </w:pPr>
+    </w:lvl>
+    <w:lvl w:ilvl="2" w:tplc="FFFFFFFF" w:tentative="1">
+      <w:start w:val="1"/>
+      <w:numFmt w:val="lowerRoman"/>
+      <w:lvlText w:val="%3."/>
+      <w:lvlJc w:val="right"/>
+      <w:pPr>
+        <w:ind w:left="2160" w:hanging="180"/>
+      </w:pPr>
+    </w:lvl>
+    <w:lvl w:ilvl="3" w:tplc="FFFFFFFF" w:tentative="1">
+      <w:start w:val="1"/>
+      <w:numFmt w:val="decimal"/>
+      <w:lvlText w:val="%4."/>
+      <w:lvlJc w:val="left"/>
+      <w:pPr>
+        <w:ind w:left="2880" w:hanging="360"/>
+      </w:pPr>
+    </w:lvl>
+    <w:lvl w:ilvl="4" w:tplc="FFFFFFFF" w:tentative="1">
+      <w:start w:val="1"/>
+      <w:numFmt w:val="lowerLetter"/>
+      <w:lvlText w:val="%5."/>
+      <w:lvlJc w:val="left"/>
+      <w:pPr>
+        <w:ind w:left="3600" w:hanging="360"/>
+      </w:pPr>
+    </w:lvl>
+    <w:lvl w:ilvl="5" w:tplc="FFFFFFFF" w:tentative="1">
+      <w:start w:val="1"/>
+      <w:numFmt w:val="lowerRoman"/>
+      <w:lvlText w:val="%6."/>
+      <w:lvlJc w:val="right"/>
+      <w:pPr>
+        <w:ind w:left="4320" w:hanging="180"/>
+      </w:pPr>
+    </w:lvl>
+    <w:lvl w:ilvl="6" w:tplc="FFFFFFFF" w:tentative="1">
+      <w:start w:val="1"/>
+      <w:numFmt w:val="decimal"/>
+      <w:lvlText w:val="%7."/>
+      <w:lvlJc w:val="left"/>
+      <w:pPr>
+        <w:ind w:left="5040" w:hanging="360"/>
+      </w:pPr>
+    </w:lvl>
+    <w:lvl w:ilvl="7" w:tplc="FFFFFFFF" w:tentative="1">
+      <w:start w:val="1"/>
+      <w:numFmt w:val="lowerLetter"/>
+      <w:lvlText w:val="%8."/>
+      <w:lvlJc w:val="left"/>
+      <w:pPr>
+        <w:ind w:left="5760" w:hanging="360"/>
+      </w:pPr>
+    </w:lvl>
+    <w:lvl w:ilvl="8" w:tplc="FFFFFFFF" w:tentative="1">
+      <w:start w:val="1"/>
+      <w:numFmt w:val="lowerRoman"/>
+      <w:lvlText w:val="%9."/>
+      <w:lvlJc w:val="right"/>
+      <w:pPr>
+        <w:ind w:left="6480" w:hanging="180"/>
+      </w:pPr>
+    </w:lvl>
+  </w:abstractNum>
+  <w:abstractNum w:abstractNumId="1" w15:restartNumberingAfterBreak="0">
     <w:nsid w:val="03E643D4"/>
     <w:multiLevelType w:val="multilevel"/>
     <w:tmpl w:val="08090025"/>
@@ -13190,7 +13675,7 @@
       </w:pPr>
     </w:lvl>
   </w:abstractNum>
-  <w:abstractNum w:abstractNumId="1" w15:restartNumberingAfterBreak="0">
+  <w:abstractNum w:abstractNumId="2" w15:restartNumberingAfterBreak="0">
     <w:nsid w:val="076F5979"/>
     <w:multiLevelType w:val="hybridMultilevel"/>
     <w:tmpl w:val="9482A984"/>
@@ -13276,7 +13761,7 @@
       </w:pPr>
     </w:lvl>
   </w:abstractNum>
-  <w:abstractNum w:abstractNumId="2" w15:restartNumberingAfterBreak="0">
+  <w:abstractNum w:abstractNumId="3" w15:restartNumberingAfterBreak="0">
     <w:nsid w:val="0C3A3964"/>
     <w:multiLevelType w:val="hybridMultilevel"/>
     <w:tmpl w:val="BF68A16C"/>
@@ -13362,7 +13847,7 @@
       </w:pPr>
     </w:lvl>
   </w:abstractNum>
-  <w:abstractNum w:abstractNumId="3" w15:restartNumberingAfterBreak="0">
+  <w:abstractNum w:abstractNumId="4" w15:restartNumberingAfterBreak="0">
     <w:nsid w:val="1482775B"/>
     <w:multiLevelType w:val="multilevel"/>
     <w:tmpl w:val="0EBA3C40"/>
@@ -13448,7 +13933,7 @@
       </w:pPr>
     </w:lvl>
   </w:abstractNum>
-  <w:abstractNum w:abstractNumId="4" w15:restartNumberingAfterBreak="0">
+  <w:abstractNum w:abstractNumId="5" w15:restartNumberingAfterBreak="0">
     <w:nsid w:val="18E530A7"/>
     <w:multiLevelType w:val="hybridMultilevel"/>
     <w:tmpl w:val="188E7AE2"/>
@@ -13560,7 +14045,7 @@
       </w:rPr>
     </w:lvl>
   </w:abstractNum>
-  <w:abstractNum w:abstractNumId="5" w15:restartNumberingAfterBreak="0">
+  <w:abstractNum w:abstractNumId="6" w15:restartNumberingAfterBreak="0">
     <w:nsid w:val="1921480C"/>
     <w:multiLevelType w:val="hybridMultilevel"/>
     <w:tmpl w:val="674418AA"/>
@@ -13646,7 +14131,7 @@
       </w:pPr>
     </w:lvl>
   </w:abstractNum>
-  <w:abstractNum w:abstractNumId="6" w15:restartNumberingAfterBreak="0">
+  <w:abstractNum w:abstractNumId="7" w15:restartNumberingAfterBreak="0">
     <w:nsid w:val="1F8206D0"/>
     <w:multiLevelType w:val="hybridMultilevel"/>
     <w:tmpl w:val="1BC82B3A"/>
@@ -13758,7 +14243,7 @@
       </w:rPr>
     </w:lvl>
   </w:abstractNum>
-  <w:abstractNum w:abstractNumId="7" w15:restartNumberingAfterBreak="0">
+  <w:abstractNum w:abstractNumId="8" w15:restartNumberingAfterBreak="0">
     <w:nsid w:val="22833263"/>
     <w:multiLevelType w:val="multilevel"/>
     <w:tmpl w:val="0809001D"/>
@@ -13844,7 +14329,7 @@
       </w:pPr>
     </w:lvl>
   </w:abstractNum>
-  <w:abstractNum w:abstractNumId="8" w15:restartNumberingAfterBreak="0">
+  <w:abstractNum w:abstractNumId="9" w15:restartNumberingAfterBreak="0">
     <w:nsid w:val="332130EC"/>
     <w:multiLevelType w:val="hybridMultilevel"/>
     <w:tmpl w:val="8C52A568"/>
@@ -13956,7 +14441,7 @@
       </w:rPr>
     </w:lvl>
   </w:abstractNum>
-  <w:abstractNum w:abstractNumId="9" w15:restartNumberingAfterBreak="0">
+  <w:abstractNum w:abstractNumId="10" w15:restartNumberingAfterBreak="0">
     <w:nsid w:val="35BA4DE2"/>
     <w:multiLevelType w:val="hybridMultilevel"/>
     <w:tmpl w:val="D5CA4FE8"/>
@@ -14068,7 +14553,7 @@
       </w:rPr>
     </w:lvl>
   </w:abstractNum>
-  <w:abstractNum w:abstractNumId="10" w15:restartNumberingAfterBreak="0">
+  <w:abstractNum w:abstractNumId="11" w15:restartNumberingAfterBreak="0">
     <w:nsid w:val="41632BF0"/>
     <w:multiLevelType w:val="hybridMultilevel"/>
     <w:tmpl w:val="F67E0844"/>
@@ -14157,7 +14642,7 @@
       </w:pPr>
     </w:lvl>
   </w:abstractNum>
-  <w:abstractNum w:abstractNumId="11" w15:restartNumberingAfterBreak="0">
+  <w:abstractNum w:abstractNumId="12" w15:restartNumberingAfterBreak="0">
     <w:nsid w:val="4A513F8E"/>
     <w:multiLevelType w:val="hybridMultilevel"/>
     <w:tmpl w:val="2AE607D0"/>
@@ -14270,7 +14755,7 @@
       </w:rPr>
     </w:lvl>
   </w:abstractNum>
-  <w:abstractNum w:abstractNumId="12" w15:restartNumberingAfterBreak="0">
+  <w:abstractNum w:abstractNumId="13" w15:restartNumberingAfterBreak="0">
     <w:nsid w:val="68D46D9F"/>
     <w:multiLevelType w:val="hybridMultilevel"/>
     <w:tmpl w:val="D6E6C7AC"/>
@@ -14382,7 +14867,7 @@
       </w:rPr>
     </w:lvl>
   </w:abstractNum>
-  <w:abstractNum w:abstractNumId="13" w15:restartNumberingAfterBreak="0">
+  <w:abstractNum w:abstractNumId="14" w15:restartNumberingAfterBreak="0">
     <w:nsid w:val="6CFF37E3"/>
     <w:multiLevelType w:val="hybridMultilevel"/>
     <w:tmpl w:val="2D127C34"/>
@@ -14491,7 +14976,7 @@
       </w:rPr>
     </w:lvl>
   </w:abstractNum>
-  <w:abstractNum w:abstractNumId="14" w15:restartNumberingAfterBreak="0">
+  <w:abstractNum w:abstractNumId="15" w15:restartNumberingAfterBreak="0">
     <w:nsid w:val="6E0757D1"/>
     <w:multiLevelType w:val="hybridMultilevel"/>
     <w:tmpl w:val="4CB0722E"/>
@@ -14603,7 +15088,7 @@
       </w:rPr>
     </w:lvl>
   </w:abstractNum>
-  <w:abstractNum w:abstractNumId="15" w15:restartNumberingAfterBreak="0">
+  <w:abstractNum w:abstractNumId="16" w15:restartNumberingAfterBreak="0">
     <w:nsid w:val="6F137A57"/>
     <w:multiLevelType w:val="hybridMultilevel"/>
     <w:tmpl w:val="68281C66"/>
@@ -14716,7 +15201,7 @@
       </w:rPr>
     </w:lvl>
   </w:abstractNum>
-  <w:abstractNum w:abstractNumId="16" w15:restartNumberingAfterBreak="0">
+  <w:abstractNum w:abstractNumId="17" w15:restartNumberingAfterBreak="0">
     <w:nsid w:val="70845A0D"/>
     <w:multiLevelType w:val="hybridMultilevel"/>
     <w:tmpl w:val="124C5FF4"/>
@@ -14829,7 +15314,7 @@
       </w:rPr>
     </w:lvl>
   </w:abstractNum>
-  <w:abstractNum w:abstractNumId="17" w15:restartNumberingAfterBreak="0">
+  <w:abstractNum w:abstractNumId="18" w15:restartNumberingAfterBreak="0">
     <w:nsid w:val="75F76124"/>
     <w:multiLevelType w:val="hybridMultilevel"/>
     <w:tmpl w:val="7C8468D6"/>
@@ -14942,7 +15427,7 @@
       </w:rPr>
     </w:lvl>
   </w:abstractNum>
-  <w:abstractNum w:abstractNumId="18" w15:restartNumberingAfterBreak="0">
+  <w:abstractNum w:abstractNumId="19" w15:restartNumberingAfterBreak="0">
     <w:nsid w:val="76904624"/>
     <w:multiLevelType w:val="hybridMultilevel"/>
     <w:tmpl w:val="C7464542"/>
@@ -15055,7 +15540,7 @@
       </w:rPr>
     </w:lvl>
   </w:abstractNum>
-  <w:abstractNum w:abstractNumId="19" w15:restartNumberingAfterBreak="0">
+  <w:abstractNum w:abstractNumId="20" w15:restartNumberingAfterBreak="0">
     <w:nsid w:val="7E3A550B"/>
     <w:multiLevelType w:val="hybridMultilevel"/>
     <w:tmpl w:val="C0CE274C"/>
@@ -15167,7 +15652,7 @@
       </w:rPr>
     </w:lvl>
   </w:abstractNum>
-  <w:abstractNum w:abstractNumId="20" w15:restartNumberingAfterBreak="0">
+  <w:abstractNum w:abstractNumId="21" w15:restartNumberingAfterBreak="0">
     <w:nsid w:val="7EFF42EE"/>
     <w:multiLevelType w:val="hybridMultilevel"/>
     <w:tmpl w:val="378A0CE0"/>
@@ -15280,94 +15765,97 @@
     </w:lvl>
   </w:abstractNum>
   <w:num w:numId="1" w16cid:durableId="2027053926">
+    <w:abstractNumId w:val="11"/>
+  </w:num>
+  <w:num w:numId="2" w16cid:durableId="239490486">
+    <w:abstractNumId w:val="18"/>
+  </w:num>
+  <w:num w:numId="3" w16cid:durableId="1562788567">
+    <w:abstractNumId w:val="12"/>
+  </w:num>
+  <w:num w:numId="4" w16cid:durableId="999768138">
+    <w:abstractNumId w:val="17"/>
+  </w:num>
+  <w:num w:numId="5" w16cid:durableId="1559247411">
+    <w:abstractNumId w:val="9"/>
+  </w:num>
+  <w:num w:numId="6" w16cid:durableId="435714872">
+    <w:abstractNumId w:val="21"/>
+  </w:num>
+  <w:num w:numId="7" w16cid:durableId="1943950866">
+    <w:abstractNumId w:val="7"/>
+  </w:num>
+  <w:num w:numId="8" w16cid:durableId="1309213433">
+    <w:abstractNumId w:val="14"/>
+  </w:num>
+  <w:num w:numId="9" w16cid:durableId="253897865">
+    <w:abstractNumId w:val="4"/>
+  </w:num>
+  <w:num w:numId="10" w16cid:durableId="1546061129">
+    <w:abstractNumId w:val="4"/>
+  </w:num>
+  <w:num w:numId="11" w16cid:durableId="992611126">
+    <w:abstractNumId w:val="4"/>
+  </w:num>
+  <w:num w:numId="12" w16cid:durableId="1123695372">
+    <w:abstractNumId w:val="4"/>
+  </w:num>
+  <w:num w:numId="13" w16cid:durableId="199518901">
+    <w:abstractNumId w:val="4"/>
+  </w:num>
+  <w:num w:numId="14" w16cid:durableId="1102870863">
+    <w:abstractNumId w:val="4"/>
+  </w:num>
+  <w:num w:numId="15" w16cid:durableId="623777026">
+    <w:abstractNumId w:val="4"/>
+  </w:num>
+  <w:num w:numId="16" w16cid:durableId="737678400">
+    <w:abstractNumId w:val="4"/>
+  </w:num>
+  <w:num w:numId="17" w16cid:durableId="351735488">
+    <w:abstractNumId w:val="4"/>
+  </w:num>
+  <w:num w:numId="18" w16cid:durableId="897012864">
+    <w:abstractNumId w:val="4"/>
+  </w:num>
+  <w:num w:numId="19" w16cid:durableId="1172377547">
+    <w:abstractNumId w:val="6"/>
+  </w:num>
+  <w:num w:numId="20" w16cid:durableId="1244684051">
+    <w:abstractNumId w:val="8"/>
+  </w:num>
+  <w:num w:numId="21" w16cid:durableId="754716192">
+    <w:abstractNumId w:val="1"/>
+  </w:num>
+  <w:num w:numId="22" w16cid:durableId="172769404">
     <w:abstractNumId w:val="10"/>
   </w:num>
-  <w:num w:numId="2" w16cid:durableId="239490486">
-    <w:abstractNumId w:val="17"/>
+  <w:num w:numId="23" w16cid:durableId="959149363">
+    <w:abstractNumId w:val="2"/>
   </w:num>
-  <w:num w:numId="3" w16cid:durableId="1562788567">
-    <w:abstractNumId w:val="11"/>
+  <w:num w:numId="24" w16cid:durableId="950939937">
+    <w:abstractNumId w:val="13"/>
   </w:num>
-  <w:num w:numId="4" w16cid:durableId="999768138">
+  <w:num w:numId="25" w16cid:durableId="1405103097">
+    <w:abstractNumId w:val="5"/>
+  </w:num>
+  <w:num w:numId="26" w16cid:durableId="586231200">
+    <w:abstractNumId w:val="3"/>
+  </w:num>
+  <w:num w:numId="27" w16cid:durableId="848132516">
+    <w:abstractNumId w:val="15"/>
+  </w:num>
+  <w:num w:numId="28" w16cid:durableId="777339265">
+    <w:abstractNumId w:val="20"/>
+  </w:num>
+  <w:num w:numId="29" w16cid:durableId="1265068669">
     <w:abstractNumId w:val="16"/>
   </w:num>
-  <w:num w:numId="5" w16cid:durableId="1559247411">
-    <w:abstractNumId w:val="8"/>
-  </w:num>
-  <w:num w:numId="6" w16cid:durableId="435714872">
-    <w:abstractNumId w:val="20"/>
-  </w:num>
-  <w:num w:numId="7" w16cid:durableId="1943950866">
-    <w:abstractNumId w:val="6"/>
-  </w:num>
-  <w:num w:numId="8" w16cid:durableId="1309213433">
-    <w:abstractNumId w:val="13"/>
-  </w:num>
-  <w:num w:numId="9" w16cid:durableId="253897865">
-    <w:abstractNumId w:val="3"/>
-  </w:num>
-  <w:num w:numId="10" w16cid:durableId="1546061129">
-    <w:abstractNumId w:val="3"/>
-  </w:num>
-  <w:num w:numId="11" w16cid:durableId="992611126">
-    <w:abstractNumId w:val="3"/>
-  </w:num>
-  <w:num w:numId="12" w16cid:durableId="1123695372">
-    <w:abstractNumId w:val="3"/>
-  </w:num>
-  <w:num w:numId="13" w16cid:durableId="199518901">
-    <w:abstractNumId w:val="3"/>
-  </w:num>
-  <w:num w:numId="14" w16cid:durableId="1102870863">
-    <w:abstractNumId w:val="3"/>
-  </w:num>
-  <w:num w:numId="15" w16cid:durableId="623777026">
-    <w:abstractNumId w:val="3"/>
-  </w:num>
-  <w:num w:numId="16" w16cid:durableId="737678400">
-    <w:abstractNumId w:val="3"/>
-  </w:num>
-  <w:num w:numId="17" w16cid:durableId="351735488">
-    <w:abstractNumId w:val="3"/>
-  </w:num>
-  <w:num w:numId="18" w16cid:durableId="897012864">
-    <w:abstractNumId w:val="3"/>
-  </w:num>
-  <w:num w:numId="19" w16cid:durableId="1172377547">
-    <w:abstractNumId w:val="5"/>
-  </w:num>
-  <w:num w:numId="20" w16cid:durableId="1244684051">
-    <w:abstractNumId w:val="7"/>
-  </w:num>
-  <w:num w:numId="21" w16cid:durableId="754716192">
-    <w:abstractNumId w:val="0"/>
-  </w:num>
-  <w:num w:numId="22" w16cid:durableId="172769404">
-    <w:abstractNumId w:val="9"/>
-  </w:num>
-  <w:num w:numId="23" w16cid:durableId="959149363">
-    <w:abstractNumId w:val="1"/>
-  </w:num>
-  <w:num w:numId="24" w16cid:durableId="950939937">
-    <w:abstractNumId w:val="12"/>
-  </w:num>
-  <w:num w:numId="25" w16cid:durableId="1405103097">
-    <w:abstractNumId w:val="4"/>
-  </w:num>
-  <w:num w:numId="26" w16cid:durableId="586231200">
-    <w:abstractNumId w:val="2"/>
-  </w:num>
-  <w:num w:numId="27" w16cid:durableId="848132516">
-    <w:abstractNumId w:val="14"/>
-  </w:num>
-  <w:num w:numId="28" w16cid:durableId="777339265">
+  <w:num w:numId="30" w16cid:durableId="5058892">
     <w:abstractNumId w:val="19"/>
   </w:num>
-  <w:num w:numId="29" w16cid:durableId="1265068669">
-    <w:abstractNumId w:val="15"/>
-  </w:num>
-  <w:num w:numId="30" w16cid:durableId="5058892">
-    <w:abstractNumId w:val="18"/>
+  <w:num w:numId="31" w16cid:durableId="1147892832">
+    <w:abstractNumId w:val="0"/>
   </w:num>
 </w:numbering>
 </file>

</xml_diff>

<commit_message>
Remove the measuement button.
</commit_message>
<xml_diff>
--- a/Report.docx
+++ b/Report.docx
@@ -118,8 +118,17 @@
           <w:sz w:val="32"/>
           <w:szCs w:val="32"/>
         </w:rPr>
-        <w:t>Supervisor: Tom Spink</w:t>
-      </w:r>
+        <w:t xml:space="preserve">Supervisor: Tom </w:t>
+      </w:r>
+      <w:proofErr w:type="spellStart"/>
+      <w:r>
+        <w:rPr>
+          <w:sz w:val="32"/>
+          <w:szCs w:val="32"/>
+        </w:rPr>
+        <w:t>Spink</w:t>
+      </w:r>
+      <w:proofErr w:type="spellEnd"/>
     </w:p>
     <w:p>
       <w:pPr>
@@ -7192,7 +7201,15 @@
         <w:t>BRIO™ pieces</w:t>
       </w:r>
       <w:r>
-        <w:t xml:space="preserve"> are stored in the Piece.json file.</w:t>
+        <w:t xml:space="preserve"> are stored in the </w:t>
+      </w:r>
+      <w:proofErr w:type="spellStart"/>
+      <w:r>
+        <w:t>Piece.json</w:t>
+      </w:r>
+      <w:proofErr w:type="spellEnd"/>
+      <w:r>
+        <w:t xml:space="preserve"> file.</w:t>
       </w:r>
     </w:p>
     <w:p>
@@ -7235,6 +7252,7 @@
       <w:r>
         <w:t xml:space="preserve"> </w:t>
       </w:r>
+      <w:proofErr w:type="spellStart"/>
       <w:r>
         <w:rPr>
           <w:i/>
@@ -7242,6 +7260,7 @@
         </w:rPr>
         <w:t>flipType</w:t>
       </w:r>
+      <w:proofErr w:type="spellEnd"/>
       <w:r>
         <w:t xml:space="preserve"> integer property </w:t>
       </w:r>
@@ -7293,6 +7312,7 @@
       <w:r>
         <w:t xml:space="preserve">The </w:t>
       </w:r>
+      <w:proofErr w:type="spellStart"/>
       <w:r>
         <w:rPr>
           <w:i/>
@@ -7300,6 +7320,7 @@
         </w:rPr>
         <w:t>maxLength</w:t>
       </w:r>
+      <w:proofErr w:type="spellEnd"/>
       <w:r>
         <w:t xml:space="preserve"> float given to each piece </w:t>
       </w:r>
@@ -9007,6 +9028,34 @@
       </w:r>
       <w:bookmarkEnd w:id="29"/>
     </w:p>
+    <w:p>
+      <w:pPr>
+        <w:pStyle w:val="Heading2"/>
+      </w:pPr>
+      <w:r>
+        <w:t>Small improvements</w:t>
+      </w:r>
+    </w:p>
+    <w:p>
+      <w:r>
+        <w:t xml:space="preserve">Some small improvements on the user interface were made towards the end of the project. These were added following Tom’s suggestions, after </w:t>
+      </w:r>
+      <w:r>
+        <w:t>testing of the program to build a track with real BRIO™ pieces. Tom’s testing of the program is detailed in section …</w:t>
+      </w:r>
+      <w:r>
+        <w:t xml:space="preserve"> HERE EVALUATION</w:t>
+      </w:r>
+      <w:r>
+        <w:t>.</w:t>
+      </w:r>
+    </w:p>
+    <w:p>
+      <w:r>
+        <w:t xml:space="preserve">These include the addition of a </w:t>
+      </w:r>
+    </w:p>
+    <w:p/>
     <w:p/>
     <w:p>
       <w:pPr>
@@ -9035,19 +9084,36 @@
           <w:iCs/>
         </w:rPr>
       </w:pPr>
+      <w:proofErr w:type="spellStart"/>
       <w:r>
         <w:rPr>
           <w:i/>
           <w:iCs/>
         </w:rPr>
-        <w:t>Vario system and out way to deal with it (all pieces are connected perfectly with each other apart from the first and last piece of a loop -&gt; this is not accurate but</w:t>
-      </w:r>
+        <w:t>Vario</w:t>
+      </w:r>
+      <w:proofErr w:type="spellEnd"/>
       <w:r>
         <w:rPr>
           <w:i/>
           <w:iCs/>
         </w:rPr>
-        <w:t>, with sufficiently small validation conditions, should lead to buildable tracks) + appearance of an issue due to this assumption: pieces in between.</w:t>
+        <w:t xml:space="preserve"> system and out way to deal with it (all pieces are connected perfectly with each other apart from the first and last piece of a loop -&gt; this is not accurate but</w:t>
+      </w:r>
+      <w:r>
+        <w:rPr>
+          <w:i/>
+          <w:iCs/>
+        </w:rPr>
+        <w:t xml:space="preserve">, with </w:t>
+      </w:r>
+      <w:r>
+        <w:rPr>
+          <w:i/>
+          <w:iCs/>
+        </w:rPr>
+        <w:lastRenderedPageBreak/>
+        <w:t>sufficiently small validation conditions, should lead to buildable tracks) + appearance of an issue due to this assumption: pieces in between.</w:t>
       </w:r>
       <w:r>
         <w:rPr>
@@ -9130,22 +9196,30 @@
           <w:i/>
           <w:iCs/>
         </w:rPr>
-        <w:t xml:space="preserve">option to build tracks at max lvl 1. This is given because in real life, due to having to use support for pieces placed above the ground level, </w:t>
-      </w:r>
+        <w:t xml:space="preserve">option to build tracks at max </w:t>
+      </w:r>
+      <w:proofErr w:type="spellStart"/>
       <w:r>
         <w:rPr>
           <w:i/>
           <w:iCs/>
         </w:rPr>
-        <w:t xml:space="preserve">higher pieces get exponentially harder to </w:t>
-      </w:r>
+        <w:t>lvl</w:t>
+      </w:r>
+      <w:proofErr w:type="spellEnd"/>
       <w:r>
         <w:rPr>
           <w:i/>
           <w:iCs/>
         </w:rPr>
-        <w:lastRenderedPageBreak/>
-        <w:t>position.</w:t>
+        <w:t xml:space="preserve"> 1. This is given because in real life, due to having to use support for pieces placed above the ground level, </w:t>
+      </w:r>
+      <w:r>
+        <w:rPr>
+          <w:i/>
+          <w:iCs/>
+        </w:rPr>
+        <w:t>higher pieces get exponentially harder to position.</w:t>
       </w:r>
       <w:r>
         <w:rPr>
@@ -9355,7 +9429,15 @@
     </w:p>
     <w:p>
       <w:r>
-        <w:t>Initially, the decision was made make this track-generating program run on a backend server, and to setup communication between frontend and backend using a NodeJS API. This worked fine for a while. However, this setup was later changed in favour of a fully static website, with the track-generating C++ program compiled to WebAssembly and running directly on the client’s machine. This decision was taken as it seemed more adequate to make the expensive track-generating program run on the user’s machine instead of a server that could get overloaded.</w:t>
+        <w:t xml:space="preserve">Initially, the decision was made make this track-generating program run on a backend server, and to setup communication between frontend and backend using a NodeJS API. This worked fine for a while. However, this setup was later changed in favour of a fully static website, with the track-generating C++ program compiled to </w:t>
+      </w:r>
+      <w:proofErr w:type="spellStart"/>
+      <w:r>
+        <w:t>WebAssembly</w:t>
+      </w:r>
+      <w:proofErr w:type="spellEnd"/>
+      <w:r>
+        <w:t xml:space="preserve"> and running directly on the client’s machine. This decision was taken as it seemed more adequate to make the expensive track-generating program run on the user’s machine instead of a server that could get overloaded.</w:t>
       </w:r>
       <w:r>
         <w:t xml:space="preserve"> </w:t>
@@ -9418,9 +9500,11 @@
       <w:r>
         <w:t xml:space="preserve"> </w:t>
       </w:r>
+      <w:proofErr w:type="spellStart"/>
       <w:r>
         <w:t>JsonCpp</w:t>
       </w:r>
+      <w:proofErr w:type="spellEnd"/>
       <w:sdt>
         <w:sdtPr>
           <w:id w:val="161202413"/>
@@ -9465,6 +9549,7 @@
       <w:r>
         <w:t xml:space="preserve">the </w:t>
       </w:r>
+      <w:proofErr w:type="spellStart"/>
       <w:r>
         <w:rPr>
           <w:i/>
@@ -9472,6 +9557,7 @@
         </w:rPr>
         <w:t>Pieces.json</w:t>
       </w:r>
+      <w:proofErr w:type="spellEnd"/>
       <w:r>
         <w:t xml:space="preserve"> file</w:t>
       </w:r>
@@ -10207,6 +10293,7 @@
       <w:r>
         <w:t xml:space="preserve">Each piece is thus given a </w:t>
       </w:r>
+      <w:proofErr w:type="spellStart"/>
       <w:r>
         <w:rPr>
           <w:i/>
@@ -10214,6 +10301,7 @@
         </w:rPr>
         <w:t>flipType</w:t>
       </w:r>
+      <w:proofErr w:type="spellEnd"/>
       <w:r>
         <w:t xml:space="preserve"> attribute corresponding to the way in </w:t>
       </w:r>
@@ -10224,6 +10312,7 @@
       <w:r>
         <w:t xml:space="preserve"> A </w:t>
       </w:r>
+      <w:proofErr w:type="spellStart"/>
       <w:r>
         <w:rPr>
           <w:i/>
@@ -10231,47 +10320,59 @@
         </w:rPr>
         <w:t>flipType</w:t>
       </w:r>
+      <w:proofErr w:type="spellEnd"/>
       <w:r>
         <w:t xml:space="preserve"> of 0 means that the piece does not need to be flipped – this corresponds to straight pieces. </w:t>
       </w:r>
       <w:r>
         <w:t xml:space="preserve">A </w:t>
       </w:r>
+      <w:proofErr w:type="spellStart"/>
       <w:r>
         <w:rPr>
           <w:i/>
           <w:iCs/>
         </w:rPr>
-        <w:t xml:space="preserve">flipType </w:t>
-      </w:r>
-      <w:r>
-        <w:t>equal to 1 is used for simple curved pieces that can be flipped by a simple inversion of its two connectors</w:t>
-      </w:r>
-      <w:r>
-        <w:t xml:space="preserve">. This also works for </w:t>
-      </w:r>
-      <w:r>
-        <w:t xml:space="preserve">the </w:t>
-      </w:r>
-      <w:r>
-        <w:t>straight ascending</w:t>
-      </w:r>
-      <w:r>
-        <w:t xml:space="preserve"> piece</w:t>
-      </w:r>
-      <w:r>
-        <w:t xml:space="preserve">. </w:t>
-      </w:r>
-      <w:r>
-        <w:t xml:space="preserve">A </w:t>
-      </w:r>
+        <w:t>flipType</w:t>
+      </w:r>
+      <w:proofErr w:type="spellEnd"/>
       <w:r>
         <w:rPr>
           <w:i/>
           <w:iCs/>
         </w:rPr>
+        <w:t xml:space="preserve"> </w:t>
+      </w:r>
+      <w:r>
+        <w:t>equal to 1 is used for simple curved pieces that can be flipped by a simple inversion of its two connectors</w:t>
+      </w:r>
+      <w:r>
+        <w:t xml:space="preserve">. This also works for </w:t>
+      </w:r>
+      <w:r>
+        <w:t xml:space="preserve">the </w:t>
+      </w:r>
+      <w:r>
+        <w:t>straight ascending</w:t>
+      </w:r>
+      <w:r>
+        <w:t xml:space="preserve"> piece</w:t>
+      </w:r>
+      <w:r>
+        <w:t xml:space="preserve">. </w:t>
+      </w:r>
+      <w:r>
+        <w:t xml:space="preserve">A </w:t>
+      </w:r>
+      <w:proofErr w:type="spellStart"/>
+      <w:r>
+        <w:rPr>
+          <w:i/>
+          <w:iCs/>
+        </w:rPr>
         <w:t>flipType</w:t>
       </w:r>
+      <w:proofErr w:type="spellEnd"/>
       <w:r>
         <w:t xml:space="preserve"> of 2 is given to </w:t>
       </w:r>
@@ -11167,6 +11268,7 @@
       <w:r>
         <w:t xml:space="preserve">This use of a </w:t>
       </w:r>
+      <w:proofErr w:type="spellStart"/>
       <w:r>
         <w:rPr>
           <w:i/>
@@ -11174,6 +11276,7 @@
         </w:rPr>
         <w:t>flipType</w:t>
       </w:r>
+      <w:proofErr w:type="spellEnd"/>
       <w:r>
         <w:t xml:space="preserve"> </w:t>
       </w:r>

</xml_diff>

<commit_message>
Add part on improvements.
</commit_message>
<xml_diff>
--- a/Report.docx
+++ b/Report.docx
@@ -9038,7 +9038,10 @@
     </w:p>
     <w:p>
       <w:r>
-        <w:t xml:space="preserve">Some small improvements on the user interface were made towards the end of the project. These were added following Tom’s suggestions, after </w:t>
+        <w:t>S</w:t>
+      </w:r>
+      <w:r>
+        <w:t xml:space="preserve">mall improvements on the user interface were made towards the end of the project. These were added following Tom’s suggestions, after </w:t>
       </w:r>
       <w:r>
         <w:t>testing of the program to build a track with real BRIO™ pieces. Tom’s testing of the program is detailed in section …</w:t>
@@ -9052,7 +9055,191 @@
     </w:p>
     <w:p>
       <w:r>
-        <w:t xml:space="preserve">These include the addition of a </w:t>
+        <w:t xml:space="preserve">One issue found by Tom was that when generating a track from a random seed, there was no way of </w:t>
+      </w:r>
+      <w:r>
+        <w:t>knowing</w:t>
+      </w:r>
+      <w:r>
+        <w:t xml:space="preserve"> </w:t>
+      </w:r>
+      <w:r>
+        <w:t>which</w:t>
+      </w:r>
+      <w:r>
+        <w:t xml:space="preserve"> seed actually</w:t>
+      </w:r>
+      <w:r>
+        <w:t xml:space="preserve"> was</w:t>
+      </w:r>
+      <w:r>
+        <w:t xml:space="preserve"> used by the program to generate the track. This could be frustrating for a user </w:t>
+      </w:r>
+      <w:r>
+        <w:t>who</w:t>
+      </w:r>
+      <w:r>
+        <w:t xml:space="preserve"> obtained a nice track from a random seed and would like to recreate it later.</w:t>
+      </w:r>
+      <w:r>
+        <w:t xml:space="preserve"> </w:t>
+      </w:r>
+      <w:r>
+        <w:t>For this reason,</w:t>
+      </w:r>
+      <w:r>
+        <w:t xml:space="preserve"> a</w:t>
+      </w:r>
+      <w:r>
+        <w:t xml:space="preserve"> message displaying the seed used for any track generated was </w:t>
+      </w:r>
+      <w:r>
+        <w:t>added.</w:t>
+      </w:r>
+    </w:p>
+    <w:p>
+      <w:r>
+        <w:t>Another issue was that</w:t>
+      </w:r>
+      <w:r>
+        <w:t xml:space="preserve"> a </w:t>
+      </w:r>
+      <w:r>
+        <w:t>track generated</w:t>
+      </w:r>
+      <w:r>
+        <w:t xml:space="preserve"> </w:t>
+      </w:r>
+      <w:r>
+        <w:t xml:space="preserve">was lost </w:t>
+      </w:r>
+      <w:r>
+        <w:t xml:space="preserve">on refreshing the </w:t>
+      </w:r>
+      <w:r>
+        <w:t>webpage</w:t>
+      </w:r>
+      <w:r>
+        <w:t xml:space="preserve">. </w:t>
+      </w:r>
+      <w:r>
+        <w:t xml:space="preserve">Users had to manually re-specify their selection of pieces every time the page was refreshed – this could be annoying for users trying to build a real BRIO™ track following the one displayed on screen. </w:t>
+      </w:r>
+      <w:r>
+        <w:lastRenderedPageBreak/>
+        <w:t xml:space="preserve">To tackle this issue, </w:t>
+      </w:r>
+      <w:r>
+        <w:t>the pieces used to generate the last track were made to be kept in local storage, allowing a user to very easily recreate the previous circuit after a page reload.</w:t>
+      </w:r>
+    </w:p>
+    <w:p>
+      <w:r>
+        <w:t xml:space="preserve">The current state of the user interface is shown in </w:t>
+      </w:r>
+      <w:r>
+        <w:fldChar w:fldCharType="begin"/>
+      </w:r>
+      <w:r>
+        <w:instrText xml:space="preserve"> REF _Ref130312533 \h </w:instrText>
+      </w:r>
+      <w:r>
+        <w:fldChar w:fldCharType="separate"/>
+      </w:r>
+      <w:r>
+        <w:t xml:space="preserve">Figure </w:t>
+      </w:r>
+      <w:r>
+        <w:rPr>
+          <w:noProof/>
+        </w:rPr>
+        <w:t>15</w:t>
+      </w:r>
+      <w:r>
+        <w:fldChar w:fldCharType="end"/>
+      </w:r>
+      <w:r>
+        <w:t>.</w:t>
+      </w:r>
+    </w:p>
+    <w:p>
+      <w:pPr>
+        <w:keepNext/>
+        <w:jc w:val="center"/>
+      </w:pPr>
+      <w:r>
+        <w:rPr>
+          <w:noProof/>
+        </w:rPr>
+        <w:drawing>
+          <wp:inline distT="0" distB="0" distL="0" distR="0" wp14:anchorId="0810A235" wp14:editId="4AB2B52E">
+            <wp:extent cx="5731510" cy="2623820"/>
+            <wp:effectExtent l="0" t="0" r="2540" b="5080"/>
+            <wp:docPr id="20" name="Picture 20" descr="Diagram&#10;&#10;Description automatically generated with medium confidence"/>
+            <wp:cNvGraphicFramePr>
+              <a:graphicFrameLocks xmlns:a="http://schemas.openxmlformats.org/drawingml/2006/main" noChangeAspect="1"/>
+            </wp:cNvGraphicFramePr>
+            <a:graphic xmlns:a="http://schemas.openxmlformats.org/drawingml/2006/main">
+              <a:graphicData uri="http://schemas.openxmlformats.org/drawingml/2006/picture">
+                <pic:pic xmlns:pic="http://schemas.openxmlformats.org/drawingml/2006/picture">
+                  <pic:nvPicPr>
+                    <pic:cNvPr id="20" name="Picture 20" descr="Diagram&#10;&#10;Description automatically generated with medium confidence"/>
+                    <pic:cNvPicPr/>
+                  </pic:nvPicPr>
+                  <pic:blipFill>
+                    <a:blip r:embed="rId27" cstate="print">
+                      <a:extLst>
+                        <a:ext uri="{28A0092B-C50C-407E-A947-70E740481C1C}">
+                          <a14:useLocalDpi xmlns:a14="http://schemas.microsoft.com/office/drawing/2010/main" val="0"/>
+                        </a:ext>
+                      </a:extLst>
+                    </a:blip>
+                    <a:stretch>
+                      <a:fillRect/>
+                    </a:stretch>
+                  </pic:blipFill>
+                  <pic:spPr>
+                    <a:xfrm>
+                      <a:off x="0" y="0"/>
+                      <a:ext cx="5731510" cy="2623820"/>
+                    </a:xfrm>
+                    <a:prstGeom prst="rect">
+                      <a:avLst/>
+                    </a:prstGeom>
+                  </pic:spPr>
+                </pic:pic>
+              </a:graphicData>
+            </a:graphic>
+          </wp:inline>
+        </w:drawing>
+      </w:r>
+    </w:p>
+    <w:p>
+      <w:pPr>
+        <w:pStyle w:val="Caption"/>
+        <w:jc w:val="center"/>
+      </w:pPr>
+      <w:bookmarkStart w:id="31" w:name="_Ref130312533"/>
+      <w:r>
+        <w:t xml:space="preserve">Figure </w:t>
+      </w:r>
+      <w:fldSimple w:instr=" SEQ Figure \* ARABIC ">
+        <w:r>
+          <w:rPr>
+            <w:noProof/>
+          </w:rPr>
+          <w:t>15</w:t>
+        </w:r>
+      </w:fldSimple>
+      <w:bookmarkEnd w:id="31"/>
+      <w:r>
+        <w:t>: Current state of the user interface</w:t>
+      </w:r>
+      <w:r>
+        <w:t>, with an example of circuit displayed</w:t>
+      </w:r>
+      <w:r>
+        <w:t>.</w:t>
       </w:r>
     </w:p>
     <w:p/>
@@ -9105,15 +9292,7 @@
           <w:i/>
           <w:iCs/>
         </w:rPr>
-        <w:t xml:space="preserve">, with </w:t>
-      </w:r>
-      <w:r>
-        <w:rPr>
-          <w:i/>
-          <w:iCs/>
-        </w:rPr>
-        <w:lastRenderedPageBreak/>
-        <w:t>sufficiently small validation conditions, should lead to buildable tracks) + appearance of an issue due to this assumption: pieces in between.</w:t>
+        <w:t>, with sufficiently small validation conditions, should lead to buildable tracks) + appearance of an issue due to this assumption: pieces in between.</w:t>
       </w:r>
       <w:r>
         <w:rPr>
@@ -9354,6 +9533,7 @@
           <w:i/>
           <w:iCs/>
         </w:rPr>
+        <w:lastRenderedPageBreak/>
         <w:t>Part on how WASM was set up. Then memory issues with it, needed to allow it for expansion of memory.</w:t>
       </w:r>
       <w:r>
@@ -9381,12 +9561,12 @@
       <w:pPr>
         <w:pStyle w:val="Heading1"/>
       </w:pPr>
-      <w:bookmarkStart w:id="31" w:name="_Toc130205303"/>
+      <w:bookmarkStart w:id="32" w:name="_Toc130205303"/>
       <w:r>
         <w:lastRenderedPageBreak/>
         <w:t>Track Generation</w:t>
       </w:r>
-      <w:bookmarkEnd w:id="31"/>
+      <w:bookmarkEnd w:id="32"/>
     </w:p>
     <w:p>
       <w:r>
@@ -9421,15 +9601,67 @@
       <w:pPr>
         <w:pStyle w:val="Heading2"/>
       </w:pPr>
-      <w:bookmarkStart w:id="32" w:name="_Toc130205304"/>
+      <w:bookmarkStart w:id="33" w:name="_Toc130205304"/>
       <w:r>
         <w:t>Tools</w:t>
       </w:r>
-      <w:bookmarkEnd w:id="32"/>
-    </w:p>
-    <w:p>
-      <w:r>
-        <w:t xml:space="preserve">Initially, the decision was made make this track-generating program run on a backend server, and to setup communication between frontend and backend using a NodeJS API. This worked fine for a while. However, this setup was later changed in favour of a fully static website, with the track-generating C++ program compiled to </w:t>
+      <w:bookmarkEnd w:id="33"/>
+    </w:p>
+    <w:p>
+      <w:r>
+        <w:t>Java and C++ were</w:t>
+      </w:r>
+      <w:r>
+        <w:t xml:space="preserve"> both</w:t>
+      </w:r>
+      <w:r>
+        <w:t xml:space="preserve"> initially considered for the implementation of the track-generating algorithm. Both</w:t>
+      </w:r>
+      <w:r>
+        <w:t xml:space="preserve"> are object-oriented languages, and both offer options for multithreading, which seemed important at the start of the project. </w:t>
+      </w:r>
+      <w:r>
+        <w:t>However, p</w:t>
+      </w:r>
+      <w:r>
+        <w:t>otential hindrance on performance cause</w:t>
+      </w:r>
+      <w:r>
+        <w:t>d</w:t>
+      </w:r>
+      <w:r>
+        <w:t xml:space="preserve"> by Java’s garbage collector</w:t>
+      </w:r>
+      <w:r>
+        <w:t xml:space="preserve">, and more importantly, C++’s potential for getting </w:t>
+      </w:r>
+      <w:r>
+        <w:t xml:space="preserve"> </w:t>
+      </w:r>
+      <w:r>
+        <w:t xml:space="preserve">compiled to </w:t>
+      </w:r>
+      <w:proofErr w:type="spellStart"/>
+      <w:r>
+        <w:t>WebAssemlby</w:t>
+      </w:r>
+      <w:proofErr w:type="spellEnd"/>
+      <w:r>
+        <w:t xml:space="preserve"> made the scales tip in favour of C++.</w:t>
+      </w:r>
+    </w:p>
+    <w:p>
+      <w:r>
+        <w:t xml:space="preserve">Initially, the decision was made </w:t>
+      </w:r>
+      <w:r>
+        <w:t xml:space="preserve">to </w:t>
+      </w:r>
+      <w:r>
+        <w:t>run the track-generating algorithm on a backend server</w:t>
+      </w:r>
+      <w:r>
+        <w:t xml:space="preserve">, and to setup communication between frontend and backend using a NodeJS API. This worked fine for a while. However, this setup was later changed in favour of a fully static website, with the track-generating C++ program compiled to </w:t>
       </w:r>
       <w:proofErr w:type="spellStart"/>
       <w:r>
@@ -9593,11 +9825,11 @@
       <w:pPr>
         <w:pStyle w:val="Heading2"/>
       </w:pPr>
-      <w:bookmarkStart w:id="33" w:name="_Toc130205305"/>
+      <w:bookmarkStart w:id="34" w:name="_Toc130205305"/>
       <w:r>
         <w:t>Algorithm description</w:t>
       </w:r>
-      <w:bookmarkEnd w:id="33"/>
+      <w:bookmarkEnd w:id="34"/>
     </w:p>
     <w:p>
       <w:r>
@@ -9833,6 +10065,7 @@
         </w:numPr>
       </w:pPr>
       <w:r>
+        <w:lastRenderedPageBreak/>
         <w:t xml:space="preserve">The first available piece (that hasn’t been checked already) is taken into consideration. If it has a connector that is of the opposite type to the Open Connector, the pieces are linked. Otherwise, back to step </w:t>
       </w:r>
       <w:r>
@@ -9847,11 +10080,6 @@
       <w:r>
         <w:t>.</w:t>
       </w:r>
-    </w:p>
-    <w:p>
-      <w:pPr>
-        <w:pStyle w:val="ListParagraph"/>
-      </w:pPr>
     </w:p>
     <w:p>
       <w:pPr>
@@ -9867,13 +10095,7 @@
         </w:numPr>
       </w:pPr>
       <w:r>
-        <w:t xml:space="preserve">The newly placed piece is marked as used, and its available connector now takes the place of the previous Open Connector. Then, back to step </w:t>
-      </w:r>
-      <w:r>
-        <w:t>3</w:t>
-      </w:r>
-      <w:r>
-        <w:t>.</w:t>
+        <w:t>The newly placed piece is marked as used, and its available connector now takes the place of the previous Open Connector. Then, back to step 3.</w:t>
       </w:r>
     </w:p>
     <w:p>
@@ -10041,16 +10263,16 @@
       <w:pPr>
         <w:pStyle w:val="Heading2"/>
       </w:pPr>
-      <w:bookmarkStart w:id="34" w:name="_Ref130139902"/>
-      <w:bookmarkStart w:id="35" w:name="_Toc130205306"/>
+      <w:bookmarkStart w:id="35" w:name="_Ref130139902"/>
+      <w:bookmarkStart w:id="36" w:name="_Toc130205306"/>
       <w:r>
         <w:t xml:space="preserve">Piece </w:t>
       </w:r>
       <w:r>
         <w:t>positioning</w:t>
       </w:r>
-      <w:bookmarkEnd w:id="34"/>
       <w:bookmarkEnd w:id="35"/>
+      <w:bookmarkEnd w:id="36"/>
     </w:p>
     <w:p>
       <w:r>
@@ -10253,6 +10475,7 @@
     </w:p>
     <w:p>
       <w:r>
+        <w:lastRenderedPageBreak/>
         <w:t xml:space="preserve">Finally, the vector gets </w:t>
       </w:r>
       <w:r>
@@ -10303,11 +10526,7 @@
       </w:r>
       <w:proofErr w:type="spellEnd"/>
       <w:r>
-        <w:t xml:space="preserve"> attribute corresponding to the way in </w:t>
-      </w:r>
-      <w:r>
-        <w:lastRenderedPageBreak/>
-        <w:t>which it must be flipped.</w:t>
+        <w:t xml:space="preserve"> attribute corresponding to the way in which it must be flipped.</w:t>
       </w:r>
       <w:r>
         <w:t xml:space="preserve"> A </w:t>
@@ -11358,7 +11577,7 @@
       <w:pPr>
         <w:pStyle w:val="Heading2"/>
       </w:pPr>
-      <w:bookmarkStart w:id="36" w:name="_Ref130221249"/>
+      <w:bookmarkStart w:id="37" w:name="_Ref130221249"/>
       <w:r>
         <w:t xml:space="preserve">Validation </w:t>
       </w:r>
@@ -11368,7 +11587,7 @@
       <w:r>
         <w:t>onditions</w:t>
       </w:r>
-      <w:bookmarkEnd w:id="36"/>
+      <w:bookmarkEnd w:id="37"/>
     </w:p>
     <w:p>
       <w:r>
@@ -11440,6 +11659,7 @@
         </w:numPr>
       </w:pPr>
       <w:r>
+        <w:lastRenderedPageBreak/>
         <w:t>the two connectors need to have their directions align with each other, within a certain margin of error.</w:t>
       </w:r>
     </w:p>
@@ -11476,14 +11696,13 @@
       <w:pPr>
         <w:pStyle w:val="Heading2"/>
       </w:pPr>
-      <w:bookmarkStart w:id="37" w:name="_Ref130135163"/>
-      <w:bookmarkStart w:id="38" w:name="_Toc130205307"/>
-      <w:r>
-        <w:lastRenderedPageBreak/>
+      <w:bookmarkStart w:id="38" w:name="_Ref130135163"/>
+      <w:bookmarkStart w:id="39" w:name="_Toc130205307"/>
+      <w:r>
         <w:t>Collisions</w:t>
       </w:r>
-      <w:bookmarkEnd w:id="37"/>
       <w:bookmarkEnd w:id="38"/>
+      <w:bookmarkEnd w:id="39"/>
     </w:p>
     <w:p>
       <w:r>
@@ -11643,7 +11862,7 @@
                     <pic:cNvPicPr/>
                   </pic:nvPicPr>
                   <pic:blipFill>
-                    <a:blip r:embed="rId27">
+                    <a:blip r:embed="rId28">
                       <a:extLst>
                         <a:ext uri="{28A0092B-C50C-407E-A947-70E740481C1C}">
                           <a14:useLocalDpi xmlns:a14="http://schemas.microsoft.com/office/drawing/2010/main" val="0"/>
@@ -11675,8 +11894,8 @@
         <w:pStyle w:val="Caption"/>
         <w:jc w:val="center"/>
       </w:pPr>
-      <w:bookmarkStart w:id="39" w:name="_Ref127991962"/>
-      <w:bookmarkStart w:id="40" w:name="_Ref127991953"/>
+      <w:bookmarkStart w:id="40" w:name="_Ref127991962"/>
+      <w:bookmarkStart w:id="41" w:name="_Ref127991953"/>
       <w:r>
         <w:t xml:space="preserve">Figure </w:t>
       </w:r>
@@ -11685,14 +11904,14 @@
           <w:rPr>
             <w:noProof/>
           </w:rPr>
-          <w:t>15</w:t>
+          <w:t>16</w:t>
         </w:r>
       </w:fldSimple>
-      <w:bookmarkEnd w:id="39"/>
+      <w:bookmarkEnd w:id="40"/>
       <w:r>
         <w:t>: Connected pieces slightly overlapping. The overlap is shown as a red-striped triangle.</w:t>
       </w:r>
-      <w:bookmarkEnd w:id="40"/>
+      <w:bookmarkEnd w:id="41"/>
     </w:p>
     <w:p>
       <w:r>
@@ -11836,7 +12055,11 @@
         <w:t>sides</w:t>
       </w:r>
       <w:r>
-        <w:t>, they collide.</w:t>
+        <w:t xml:space="preserve">, </w:t>
+      </w:r>
+      <w:r>
+        <w:lastRenderedPageBreak/>
+        <w:t>they collide.</w:t>
       </w:r>
       <w:r>
         <w:t xml:space="preserve"> </w:t>
@@ -11874,7 +12097,6 @@
         <w:rPr>
           <w:noProof/>
         </w:rPr>
-        <w:lastRenderedPageBreak/>
         <w:drawing>
           <wp:inline distT="0" distB="0" distL="0" distR="0" wp14:anchorId="000D3295" wp14:editId="60DE9F3A">
             <wp:extent cx="5731510" cy="3858895"/>
@@ -11891,7 +12113,7 @@
                     <pic:cNvPicPr/>
                   </pic:nvPicPr>
                   <pic:blipFill>
-                    <a:blip r:embed="rId28">
+                    <a:blip r:embed="rId29">
                       <a:extLst>
                         <a:ext uri="{28A0092B-C50C-407E-A947-70E740481C1C}">
                           <a14:useLocalDpi xmlns:a14="http://schemas.microsoft.com/office/drawing/2010/main" val="0"/>
@@ -11923,7 +12145,7 @@
         <w:pStyle w:val="Caption"/>
         <w:jc w:val="center"/>
       </w:pPr>
-      <w:bookmarkStart w:id="41" w:name="_Ref128061699"/>
+      <w:bookmarkStart w:id="42" w:name="_Ref128061699"/>
       <w:r>
         <w:t xml:space="preserve">Figure </w:t>
       </w:r>
@@ -11932,10 +12154,10 @@
           <w:rPr>
             <w:noProof/>
           </w:rPr>
-          <w:t>16</w:t>
+          <w:t>17</w:t>
         </w:r>
       </w:fldSimple>
-      <w:bookmarkEnd w:id="41"/>
+      <w:bookmarkEnd w:id="42"/>
       <w:r>
         <w:t>: Collision verification for two rectangles. The maximum and minimum of the projections of the rectangles' corners overlap along axis A2, but do not overlap along axis A1. This means that the rectangles do not collide.</w:t>
       </w:r>
@@ -12083,6 +12305,7 @@
         </w:numPr>
       </w:pPr>
       <w:r>
+        <w:lastRenderedPageBreak/>
         <w:t>Check collision between the pieces’ bounding circles. If these do not collide, the pieces do not collide.</w:t>
       </w:r>
     </w:p>
@@ -12095,7 +12318,6 @@
         </w:numPr>
       </w:pPr>
       <w:r>
-        <w:lastRenderedPageBreak/>
         <w:t>If the bounding circles collide, check collisions between each one of the pieces’ OBBs. If any of these collide, the pieces collide, otherwise they don’t.</w:t>
       </w:r>
     </w:p>
@@ -12227,7 +12449,7 @@
                     <pic:cNvPicPr/>
                   </pic:nvPicPr>
                   <pic:blipFill>
-                    <a:blip r:embed="rId29" cstate="print">
+                    <a:blip r:embed="rId30" cstate="print">
                       <a:extLst>
                         <a:ext uri="{28A0092B-C50C-407E-A947-70E740481C1C}">
                           <a14:useLocalDpi xmlns:a14="http://schemas.microsoft.com/office/drawing/2010/main" val="0"/>
@@ -12259,7 +12481,7 @@
         <w:pStyle w:val="Caption"/>
         <w:jc w:val="center"/>
       </w:pPr>
-      <w:bookmarkStart w:id="42" w:name="_Ref129008299"/>
+      <w:bookmarkStart w:id="43" w:name="_Ref129008299"/>
       <w:r>
         <w:t xml:space="preserve">Figure </w:t>
       </w:r>
@@ -12268,10 +12490,10 @@
           <w:rPr>
             <w:noProof/>
           </w:rPr>
-          <w:t>17</w:t>
+          <w:t>18</w:t>
         </w:r>
       </w:fldSimple>
-      <w:bookmarkEnd w:id="42"/>
+      <w:bookmarkEnd w:id="43"/>
       <w:r>
         <w:t>: Comparison of circuit generation completion time with and without bounding circles, for the input pieces: 100E, 30A, 100E1, 2L</w:t>
       </w:r>
@@ -12286,14 +12508,195 @@
       <w:pPr>
         <w:pStyle w:val="Heading2"/>
       </w:pPr>
-      <w:bookmarkStart w:id="43" w:name="_Toc130205308"/>
+      <w:r>
+        <w:t>Key improvements on performance</w:t>
+      </w:r>
+    </w:p>
+    <w:p>
+      <w:r>
+        <w:t xml:space="preserve">Once </w:t>
+      </w:r>
+      <w:r>
+        <w:t xml:space="preserve">a basic version of the algorithm was implemented, </w:t>
+      </w:r>
+      <w:r>
+        <w:t>some simple circuits could be generated</w:t>
+      </w:r>
+      <w:r>
+        <w:t xml:space="preserve">. </w:t>
+      </w:r>
+      <w:r>
+        <w:t>However, the algorithm would find circuits only for a very limited number of input pieces</w:t>
+      </w:r>
+      <w:r>
+        <w:t>.</w:t>
+      </w:r>
+    </w:p>
+    <w:p>
+      <w:r>
+        <w:t>A first key improvement on the algorithm was made.</w:t>
+      </w:r>
+      <w:r>
+        <w:t xml:space="preserve"> Most sets of </w:t>
+      </w:r>
+      <w:r>
+        <w:t>BRIO™ pieces</w:t>
+      </w:r>
+      <w:r>
+        <w:t xml:space="preserve"> contain multiples of the </w:t>
+      </w:r>
+      <w:r>
+        <w:t>same pieces.</w:t>
+      </w:r>
+      <w:r>
+        <w:t xml:space="preserve"> </w:t>
+      </w:r>
+      <w:r>
+        <w:t xml:space="preserve">For example, the “medium straight” </w:t>
+      </w:r>
+      <w:r>
+        <w:t xml:space="preserve">or “large curve” </w:t>
+      </w:r>
+      <w:r>
+        <w:t>piece</w:t>
+      </w:r>
+      <w:r>
+        <w:t>s are</w:t>
+      </w:r>
+      <w:r>
+        <w:t xml:space="preserve"> very common and often picked multiple times</w:t>
+      </w:r>
+      <w:r>
+        <w:t>.</w:t>
+      </w:r>
+      <w:r>
+        <w:t xml:space="preserve"> </w:t>
+      </w:r>
+      <w:r>
+        <w:t>When a collision is detected, the next available piece is tried instead – however, when that piece has the same id as the previously tested one, it is useless to attempt its placement</w:t>
+      </w:r>
+      <w:r>
+        <w:t xml:space="preserve">, as the two pieces have the same geometry. To avoid repeating the same work multiple times, </w:t>
+      </w:r>
+      <w:r>
+        <w:t>a set is created and made to contain the ids of pieces that were unsuccessfully tested. Before attempting to place any piece, it is verified whether its id is present in that set</w:t>
+      </w:r>
+      <w:r>
+        <w:t>: if it is, the piece is skipped.</w:t>
+      </w:r>
+    </w:p>
+    <w:p>
+      <w:r>
+        <w:t xml:space="preserve">This small addition improves the performance of the program considerably. </w:t>
+      </w:r>
+      <w:r>
+        <w:t>N</w:t>
+      </w:r>
+      <w:r>
+        <w:t xml:space="preserve">ot only does it prevent the repetition of </w:t>
+      </w:r>
+      <w:r>
+        <w:t>a few identical collision computations</w:t>
+      </w:r>
+      <w:r>
+        <w:t xml:space="preserve">, </w:t>
+      </w:r>
+      <w:r>
+        <w:t>it actually prevents huge amounts of calculations from being repeated.</w:t>
+      </w:r>
+      <w:r>
+        <w:t xml:space="preserve"> This can be </w:t>
+      </w:r>
+      <w:r>
+        <w:t>explained by the following formulas:</w:t>
+      </w:r>
+    </w:p>
+    <w:p>
+      <w:r>
+        <w:t xml:space="preserve">The number of </w:t>
+      </w:r>
+      <w:r>
+        <w:t>arrangements</w:t>
+      </w:r>
+      <w:r>
+        <w:t xml:space="preserve"> of </w:t>
+      </w:r>
+      <w:r>
+        <w:rPr>
+          <w:i/>
+          <w:iCs/>
+        </w:rPr>
+        <w:t>N</w:t>
+      </w:r>
+      <w:r>
+        <w:t xml:space="preserve"> pieces, ignoring collisions, is the factorial of </w:t>
+      </w:r>
+      <w:r>
+        <w:rPr>
+          <w:i/>
+          <w:iCs/>
+        </w:rPr>
+        <w:t>N</w:t>
+      </w:r>
+      <w:r>
+        <w:t xml:space="preserve">. </w:t>
+      </w:r>
+      <w:r>
+        <w:t xml:space="preserve">However, taking into account that some pieces are present </w:t>
+      </w:r>
+      <w:r>
+        <w:rPr>
+          <w:i/>
+          <w:iCs/>
+        </w:rPr>
+        <w:t>M</w:t>
+      </w:r>
+      <w:r>
+        <w:t xml:space="preserve"> multiple times</w:t>
+      </w:r>
+      <w:r>
+        <w:t xml:space="preserve"> in the set</w:t>
+      </w:r>
+      <w:r>
+        <w:t xml:space="preserve"> reduces </w:t>
+      </w:r>
+      <w:r>
+        <w:t>the</w:t>
+      </w:r>
+      <w:r>
+        <w:t xml:space="preserve"> number of possible arrangements by </w:t>
+      </w:r>
+      <w:r>
+        <w:t xml:space="preserve">the factorial of </w:t>
+      </w:r>
+      <w:r>
+        <w:rPr>
+          <w:i/>
+          <w:iCs/>
+        </w:rPr>
+        <w:t>M</w:t>
+      </w:r>
+      <w:r>
+        <w:t>.</w:t>
+      </w:r>
+    </w:p>
+    <w:p>
+      <w:r>
+        <w:t xml:space="preserve">For example, the number of arrangements of a set of 20 pieces is </w:t>
+      </w:r>
+    </w:p>
+    <w:p>
+      <w:pPr>
+        <w:pStyle w:val="Heading2"/>
+      </w:pPr>
+      <w:bookmarkStart w:id="44" w:name="_Toc130205308"/>
       <w:r>
         <w:t>Multi-level</w:t>
       </w:r>
       <w:r>
         <w:t xml:space="preserve"> tracks</w:t>
       </w:r>
-      <w:bookmarkEnd w:id="43"/>
+      <w:bookmarkEnd w:id="44"/>
     </w:p>
     <w:p>
       <w:r>
@@ -12378,7 +12781,11 @@
         <w:t>N</w:t>
       </w:r>
       <w:r>
-        <w:t xml:space="preserve"> piece with two pin-type connectors instead of one pin and one hole</w:t>
+        <w:t xml:space="preserve"> piece </w:t>
+      </w:r>
+      <w:r>
+        <w:lastRenderedPageBreak/>
+        <w:t>with two pin-type connectors instead of one pin and one hole</w:t>
       </w:r>
       <w:r>
         <w:t>.</w:t>
@@ -12564,7 +12971,7 @@
       <w:pPr>
         <w:pStyle w:val="Heading2"/>
       </w:pPr>
-      <w:bookmarkStart w:id="44" w:name="_Toc130205309"/>
+      <w:bookmarkStart w:id="45" w:name="_Toc130205309"/>
       <w:r>
         <w:t>Multi-</w:t>
       </w:r>
@@ -12574,23 +12981,23 @@
       <w:r>
         <w:t xml:space="preserve"> tracks</w:t>
       </w:r>
-      <w:bookmarkEnd w:id="44"/>
+      <w:bookmarkEnd w:id="45"/>
     </w:p>
     <w:p/>
     <w:p>
       <w:pPr>
         <w:pStyle w:val="Heading2"/>
       </w:pPr>
-      <w:bookmarkStart w:id="45" w:name="_Ref130140516"/>
-      <w:bookmarkStart w:id="46" w:name="_Toc130205310"/>
+      <w:bookmarkStart w:id="46" w:name="_Ref130140516"/>
+      <w:bookmarkStart w:id="47" w:name="_Toc130205310"/>
       <w:r>
         <w:t>Optimisations</w:t>
       </w:r>
       <w:r>
         <w:t xml:space="preserve"> (discuss heuristic here).</w:t>
       </w:r>
-      <w:bookmarkEnd w:id="45"/>
       <w:bookmarkEnd w:id="46"/>
+      <w:bookmarkEnd w:id="47"/>
     </w:p>
     <w:p>
       <w:r>
@@ -12607,7 +13014,6 @@
         <w:jc w:val="left"/>
       </w:pPr>
       <w:r>
-        <w:lastRenderedPageBreak/>
         <w:t>Addition of a check for same pieces</w:t>
       </w:r>
     </w:p>
@@ -12654,11 +13060,11 @@
       <w:pPr>
         <w:pStyle w:val="Heading2"/>
       </w:pPr>
-      <w:bookmarkStart w:id="47" w:name="_Toc130205311"/>
+      <w:bookmarkStart w:id="48" w:name="_Toc130205311"/>
       <w:r>
         <w:t>Possible improvements</w:t>
       </w:r>
-      <w:bookmarkEnd w:id="47"/>
+      <w:bookmarkEnd w:id="48"/>
     </w:p>
     <w:p>
       <w:r>
@@ -12926,12 +13332,12 @@
       <w:pPr>
         <w:pStyle w:val="Heading1"/>
       </w:pPr>
-      <w:bookmarkStart w:id="48" w:name="_Toc130205313"/>
+      <w:bookmarkStart w:id="49" w:name="_Toc130205313"/>
       <w:r>
         <w:lastRenderedPageBreak/>
         <w:t>Conclusion</w:t>
       </w:r>
-      <w:bookmarkEnd w:id="48"/>
+      <w:bookmarkEnd w:id="49"/>
     </w:p>
     <w:p>
       <w:pPr>
@@ -12945,12 +13351,12 @@
       <w:pPr>
         <w:pStyle w:val="Heading1"/>
       </w:pPr>
-      <w:bookmarkStart w:id="49" w:name="_Toc130205314"/>
+      <w:bookmarkStart w:id="50" w:name="_Toc130205314"/>
       <w:r>
         <w:lastRenderedPageBreak/>
         <w:t>Running the programme</w:t>
       </w:r>
-      <w:bookmarkEnd w:id="49"/>
+      <w:bookmarkEnd w:id="50"/>
     </w:p>
     <w:p/>
     <w:p>
@@ -12968,7 +13374,7 @@
         <w:br w:type="page"/>
       </w:r>
     </w:p>
-    <w:bookmarkStart w:id="50" w:name="_Toc130205315" w:displacedByCustomXml="next"/>
+    <w:bookmarkStart w:id="51" w:name="_Toc130205315" w:displacedByCustomXml="next"/>
     <w:sdt>
       <w:sdtPr>
         <w:rPr>
@@ -12997,7 +13403,7 @@
           <w:r>
             <w:t>References</w:t>
           </w:r>
-          <w:bookmarkEnd w:id="50"/>
+          <w:bookmarkEnd w:id="51"/>
         </w:p>
         <w:sdt>
           <w:sdtPr>

</xml_diff>

<commit_message>
Add part on key improvement.
</commit_message>
<xml_diff>
--- a/Report.docx
+++ b/Report.docx
@@ -118,17 +118,8 @@
           <w:sz w:val="32"/>
           <w:szCs w:val="32"/>
         </w:rPr>
-        <w:t xml:space="preserve">Supervisor: Tom </w:t>
-      </w:r>
-      <w:proofErr w:type="spellStart"/>
-      <w:r>
-        <w:rPr>
-          <w:sz w:val="32"/>
-          <w:szCs w:val="32"/>
-        </w:rPr>
-        <w:t>Spink</w:t>
-      </w:r>
-      <w:proofErr w:type="spellEnd"/>
+        <w:t>Supervisor: Tom Spink</w:t>
+      </w:r>
     </w:p>
     <w:p>
       <w:pPr>
@@ -7201,15 +7192,7 @@
         <w:t>BRIO™ pieces</w:t>
       </w:r>
       <w:r>
-        <w:t xml:space="preserve"> are stored in the </w:t>
-      </w:r>
-      <w:proofErr w:type="spellStart"/>
-      <w:r>
-        <w:t>Piece.json</w:t>
-      </w:r>
-      <w:proofErr w:type="spellEnd"/>
-      <w:r>
-        <w:t xml:space="preserve"> file.</w:t>
+        <w:t xml:space="preserve"> are stored in the Piece.json file.</w:t>
       </w:r>
     </w:p>
     <w:p>
@@ -7252,7 +7235,6 @@
       <w:r>
         <w:t xml:space="preserve"> </w:t>
       </w:r>
-      <w:proofErr w:type="spellStart"/>
       <w:r>
         <w:rPr>
           <w:i/>
@@ -7260,7 +7242,6 @@
         </w:rPr>
         <w:t>flipType</w:t>
       </w:r>
-      <w:proofErr w:type="spellEnd"/>
       <w:r>
         <w:t xml:space="preserve"> integer property </w:t>
       </w:r>
@@ -7312,7 +7293,6 @@
       <w:r>
         <w:t xml:space="preserve">The </w:t>
       </w:r>
-      <w:proofErr w:type="spellStart"/>
       <w:r>
         <w:rPr>
           <w:i/>
@@ -7320,7 +7300,6 @@
         </w:rPr>
         <w:t>maxLength</w:t>
       </w:r>
-      <w:proofErr w:type="spellEnd"/>
       <w:r>
         <w:t xml:space="preserve"> float given to each piece </w:t>
       </w:r>
@@ -9271,21 +9250,12 @@
           <w:iCs/>
         </w:rPr>
       </w:pPr>
-      <w:proofErr w:type="spellStart"/>
       <w:r>
         <w:rPr>
           <w:i/>
           <w:iCs/>
         </w:rPr>
-        <w:t>Vario</w:t>
-      </w:r>
-      <w:proofErr w:type="spellEnd"/>
-      <w:r>
-        <w:rPr>
-          <w:i/>
-          <w:iCs/>
-        </w:rPr>
-        <w:t xml:space="preserve"> system and out way to deal with it (all pieces are connected perfectly with each other apart from the first and last piece of a loop -&gt; this is not accurate but</w:t>
+        <w:t>Vario system and out way to deal with it (all pieces are connected perfectly with each other apart from the first and last piece of a loop -&gt; this is not accurate but</w:t>
       </w:r>
       <w:r>
         <w:rPr>
@@ -9375,23 +9345,7 @@
           <w:i/>
           <w:iCs/>
         </w:rPr>
-        <w:t xml:space="preserve">option to build tracks at max </w:t>
-      </w:r>
-      <w:proofErr w:type="spellStart"/>
-      <w:r>
-        <w:rPr>
-          <w:i/>
-          <w:iCs/>
-        </w:rPr>
-        <w:t>lvl</w:t>
-      </w:r>
-      <w:proofErr w:type="spellEnd"/>
-      <w:r>
-        <w:rPr>
-          <w:i/>
-          <w:iCs/>
-        </w:rPr>
-        <w:t xml:space="preserve"> 1. This is given because in real life, due to having to use support for pieces placed above the ground level, </w:t>
+        <w:t xml:space="preserve">option to build tracks at max lvl 1. This is given because in real life, due to having to use support for pieces placed above the ground level, </w:t>
       </w:r>
       <w:r>
         <w:rPr>
@@ -9639,15 +9593,7 @@
         <w:t xml:space="preserve"> </w:t>
       </w:r>
       <w:r>
-        <w:t xml:space="preserve">compiled to </w:t>
-      </w:r>
-      <w:proofErr w:type="spellStart"/>
-      <w:r>
-        <w:t>WebAssemlby</w:t>
-      </w:r>
-      <w:proofErr w:type="spellEnd"/>
-      <w:r>
-        <w:t xml:space="preserve"> made the scales tip in favour of C++.</w:t>
+        <w:t>compiled to WebAssemlby made the scales tip in favour of C++.</w:t>
       </w:r>
     </w:p>
     <w:p>
@@ -9661,15 +9607,7 @@
         <w:t>run the track-generating algorithm on a backend server</w:t>
       </w:r>
       <w:r>
-        <w:t xml:space="preserve">, and to setup communication between frontend and backend using a NodeJS API. This worked fine for a while. However, this setup was later changed in favour of a fully static website, with the track-generating C++ program compiled to </w:t>
-      </w:r>
-      <w:proofErr w:type="spellStart"/>
-      <w:r>
-        <w:t>WebAssembly</w:t>
-      </w:r>
-      <w:proofErr w:type="spellEnd"/>
-      <w:r>
-        <w:t xml:space="preserve"> and running directly on the client’s machine. This decision was taken as it seemed more adequate to make the expensive track-generating program run on the user’s machine instead of a server that could get overloaded.</w:t>
+        <w:t>, and to setup communication between frontend and backend using a NodeJS API. This worked fine for a while. However, this setup was later changed in favour of a fully static website, with the track-generating C++ program compiled to WebAssembly and running directly on the client’s machine. This decision was taken as it seemed more adequate to make the expensive track-generating program run on the user’s machine instead of a server that could get overloaded.</w:t>
       </w:r>
       <w:r>
         <w:t xml:space="preserve"> </w:t>
@@ -9732,11 +9670,9 @@
       <w:r>
         <w:t xml:space="preserve"> </w:t>
       </w:r>
-      <w:proofErr w:type="spellStart"/>
       <w:r>
         <w:t>JsonCpp</w:t>
       </w:r>
-      <w:proofErr w:type="spellEnd"/>
       <w:sdt>
         <w:sdtPr>
           <w:id w:val="161202413"/>
@@ -9781,7 +9717,6 @@
       <w:r>
         <w:t xml:space="preserve">the </w:t>
       </w:r>
-      <w:proofErr w:type="spellStart"/>
       <w:r>
         <w:rPr>
           <w:i/>
@@ -9789,7 +9724,6 @@
         </w:rPr>
         <w:t>Pieces.json</w:t>
       </w:r>
-      <w:proofErr w:type="spellEnd"/>
       <w:r>
         <w:t xml:space="preserve"> file</w:t>
       </w:r>
@@ -10516,7 +10450,6 @@
       <w:r>
         <w:t xml:space="preserve">Each piece is thus given a </w:t>
       </w:r>
-      <w:proofErr w:type="spellStart"/>
       <w:r>
         <w:rPr>
           <w:i/>
@@ -10524,14 +10457,12 @@
         </w:rPr>
         <w:t>flipType</w:t>
       </w:r>
-      <w:proofErr w:type="spellEnd"/>
       <w:r>
         <w:t xml:space="preserve"> attribute corresponding to the way in which it must be flipped.</w:t>
       </w:r>
       <w:r>
         <w:t xml:space="preserve"> A </w:t>
       </w:r>
-      <w:proofErr w:type="spellStart"/>
       <w:r>
         <w:rPr>
           <w:i/>
@@ -10539,59 +10470,47 @@
         </w:rPr>
         <w:t>flipType</w:t>
       </w:r>
-      <w:proofErr w:type="spellEnd"/>
       <w:r>
         <w:t xml:space="preserve"> of 0 means that the piece does not need to be flipped – this corresponds to straight pieces. </w:t>
       </w:r>
       <w:r>
         <w:t xml:space="preserve">A </w:t>
       </w:r>
-      <w:proofErr w:type="spellStart"/>
       <w:r>
         <w:rPr>
           <w:i/>
           <w:iCs/>
         </w:rPr>
-        <w:t>flipType</w:t>
-      </w:r>
-      <w:proofErr w:type="spellEnd"/>
+        <w:t xml:space="preserve">flipType </w:t>
+      </w:r>
+      <w:r>
+        <w:t>equal to 1 is used for simple curved pieces that can be flipped by a simple inversion of its two connectors</w:t>
+      </w:r>
+      <w:r>
+        <w:t xml:space="preserve">. This also works for </w:t>
+      </w:r>
+      <w:r>
+        <w:t xml:space="preserve">the </w:t>
+      </w:r>
+      <w:r>
+        <w:t>straight ascending</w:t>
+      </w:r>
+      <w:r>
+        <w:t xml:space="preserve"> piece</w:t>
+      </w:r>
+      <w:r>
+        <w:t xml:space="preserve">. </w:t>
+      </w:r>
+      <w:r>
+        <w:t xml:space="preserve">A </w:t>
+      </w:r>
       <w:r>
         <w:rPr>
           <w:i/>
           <w:iCs/>
         </w:rPr>
-        <w:t xml:space="preserve"> </w:t>
-      </w:r>
-      <w:r>
-        <w:t>equal to 1 is used for simple curved pieces that can be flipped by a simple inversion of its two connectors</w:t>
-      </w:r>
-      <w:r>
-        <w:t xml:space="preserve">. This also works for </w:t>
-      </w:r>
-      <w:r>
-        <w:t xml:space="preserve">the </w:t>
-      </w:r>
-      <w:r>
-        <w:t>straight ascending</w:t>
-      </w:r>
-      <w:r>
-        <w:t xml:space="preserve"> piece</w:t>
-      </w:r>
-      <w:r>
-        <w:t xml:space="preserve">. </w:t>
-      </w:r>
-      <w:r>
-        <w:t xml:space="preserve">A </w:t>
-      </w:r>
-      <w:proofErr w:type="spellStart"/>
-      <w:r>
-        <w:rPr>
-          <w:i/>
-          <w:iCs/>
-        </w:rPr>
         <w:t>flipType</w:t>
       </w:r>
-      <w:proofErr w:type="spellEnd"/>
       <w:r>
         <w:t xml:space="preserve"> of 2 is given to </w:t>
       </w:r>
@@ -11487,7 +11406,6 @@
       <w:r>
         <w:t xml:space="preserve">This use of a </w:t>
       </w:r>
-      <w:proofErr w:type="spellStart"/>
       <w:r>
         <w:rPr>
           <w:i/>
@@ -11495,7 +11413,6 @@
         </w:rPr>
         <w:t>flipType</w:t>
       </w:r>
-      <w:proofErr w:type="spellEnd"/>
       <w:r>
         <w:t xml:space="preserve"> </w:t>
       </w:r>
@@ -12509,7 +12426,7 @@
         <w:pStyle w:val="Heading2"/>
       </w:pPr>
       <w:r>
-        <w:t>Key improvements on performance</w:t>
+        <w:t>Avoiding repetitive computations</w:t>
       </w:r>
     </w:p>
     <w:p>
@@ -12529,50 +12446,47 @@
         <w:t>However, the algorithm would find circuits only for a very limited number of input pieces</w:t>
       </w:r>
       <w:r>
+        <w:t>, and some improvements needed to be made regarding performance.</w:t>
+      </w:r>
+    </w:p>
+    <w:p>
+      <w:r>
+        <w:t xml:space="preserve">Most sets of </w:t>
+      </w:r>
+      <w:r>
+        <w:t>BRIO™ pieces</w:t>
+      </w:r>
+      <w:r>
+        <w:t xml:space="preserve"> contain multiples of the </w:t>
+      </w:r>
+      <w:r>
+        <w:t>same pieces.</w:t>
+      </w:r>
+      <w:r>
+        <w:t xml:space="preserve"> </w:t>
+      </w:r>
+      <w:r>
+        <w:t xml:space="preserve">For example, the “medium straight” </w:t>
+      </w:r>
+      <w:r>
+        <w:t xml:space="preserve">or “large curve” </w:t>
+      </w:r>
+      <w:r>
+        <w:t>piece</w:t>
+      </w:r>
+      <w:r>
+        <w:t>s are</w:t>
+      </w:r>
+      <w:r>
+        <w:t xml:space="preserve"> very common and often picked multiple times</w:t>
+      </w:r>
+      <w:r>
         <w:t>.</w:t>
       </w:r>
-    </w:p>
-    <w:p>
-      <w:r>
-        <w:t>A first key improvement on the algorithm was made.</w:t>
-      </w:r>
-      <w:r>
-        <w:t xml:space="preserve"> Most sets of </w:t>
-      </w:r>
-      <w:r>
-        <w:t>BRIO™ pieces</w:t>
-      </w:r>
-      <w:r>
-        <w:t xml:space="preserve"> contain multiples of the </w:t>
-      </w:r>
-      <w:r>
-        <w:t>same pieces.</w:t>
-      </w:r>
       <w:r>
         <w:t xml:space="preserve"> </w:t>
       </w:r>
       <w:r>
-        <w:t xml:space="preserve">For example, the “medium straight” </w:t>
-      </w:r>
-      <w:r>
-        <w:t xml:space="preserve">or “large curve” </w:t>
-      </w:r>
-      <w:r>
-        <w:t>piece</w:t>
-      </w:r>
-      <w:r>
-        <w:t>s are</w:t>
-      </w:r>
-      <w:r>
-        <w:t xml:space="preserve"> very common and often picked multiple times</w:t>
-      </w:r>
-      <w:r>
-        <w:t>.</w:t>
-      </w:r>
-      <w:r>
-        <w:t xml:space="preserve"> </w:t>
-      </w:r>
-      <w:r>
         <w:t>When a collision is detected, the next available piece is tried instead – however, when that piece has the same id as the previously tested one, it is useless to attempt its placement</w:t>
       </w:r>
       <w:r>
@@ -12587,31 +12501,8 @@
     </w:p>
     <w:p>
       <w:r>
-        <w:t xml:space="preserve">This small addition improves the performance of the program considerably. </w:t>
-      </w:r>
-      <w:r>
-        <w:t>N</w:t>
-      </w:r>
-      <w:r>
-        <w:t xml:space="preserve">ot only does it prevent the repetition of </w:t>
-      </w:r>
-      <w:r>
-        <w:t>a few identical collision computations</w:t>
-      </w:r>
-      <w:r>
-        <w:t xml:space="preserve">, </w:t>
-      </w:r>
-      <w:r>
-        <w:t>it actually prevents huge amounts of calculations from being repeated.</w:t>
-      </w:r>
-      <w:r>
-        <w:t xml:space="preserve"> This can be </w:t>
-      </w:r>
-      <w:r>
-        <w:t>explained by the following formulas:</w:t>
-      </w:r>
-    </w:p>
-    <w:p>
+        <w:t xml:space="preserve">To get an idea of the impact this has on performance, one can consider the following formulas. </w:t>
+      </w:r>
       <w:r>
         <w:t xml:space="preserve">The number of </w:t>
       </w:r>
@@ -12652,7 +12543,7 @@
         <w:t>M</w:t>
       </w:r>
       <w:r>
-        <w:t xml:space="preserve"> multiple times</w:t>
+        <w:t xml:space="preserve"> times</w:t>
       </w:r>
       <w:r>
         <w:t xml:space="preserve"> in the set</w:t>
@@ -12682,15 +12573,199 @@
     </w:p>
     <w:p>
       <w:r>
-        <w:t xml:space="preserve">For example, the number of arrangements of a set of 20 pieces is </w:t>
+        <w:t>For example, the number of arrangements of a set of 20 pieces is</w:t>
+      </w:r>
+      <w:r>
+        <w:t xml:space="preserve"> </w:t>
+      </w:r>
+      <m:oMath>
+        <m:r>
+          <w:rPr>
+            <w:rFonts w:ascii="Cambria Math" w:hAnsi="Cambria Math"/>
+          </w:rPr>
+          <m:t>20!</m:t>
+        </m:r>
+        <m:r>
+          <m:rPr>
+            <m:sty m:val="p"/>
+          </m:rPr>
+          <w:rPr>
+            <w:rFonts w:ascii="Cambria Math" w:hAnsi="Cambria Math"/>
+          </w:rPr>
+          <m:t>≈</m:t>
+        </m:r>
+        <m:r>
+          <w:rPr>
+            <w:rFonts w:ascii="Cambria Math" w:hAnsi="Cambria Math"/>
+          </w:rPr>
+          <m:t>2*</m:t>
+        </m:r>
+        <m:sSup>
+          <m:sSupPr>
+            <m:ctrlPr>
+              <w:rPr>
+                <w:rFonts w:ascii="Cambria Math" w:hAnsi="Cambria Math"/>
+                <w:i/>
+              </w:rPr>
+            </m:ctrlPr>
+          </m:sSupPr>
+          <m:e>
+            <m:r>
+              <w:rPr>
+                <w:rFonts w:ascii="Cambria Math" w:hAnsi="Cambria Math"/>
+              </w:rPr>
+              <m:t>10</m:t>
+            </m:r>
+          </m:e>
+          <m:sup>
+            <m:r>
+              <w:rPr>
+                <w:rFonts w:ascii="Cambria Math" w:hAnsi="Cambria Math"/>
+              </w:rPr>
+              <m:t>18</m:t>
+            </m:r>
+          </m:sup>
+        </m:sSup>
+      </m:oMath>
+      <w:r>
+        <w:t xml:space="preserve">. </w:t>
+      </w:r>
+      <w:r>
+        <w:t xml:space="preserve">However, if half of these pieces are known to be of the E type, and the other half of the A type, </w:t>
+      </w:r>
+      <w:r>
+        <w:t xml:space="preserve">the number of arrangements is drastically reduced: </w:t>
+      </w:r>
+      <m:oMath>
+        <m:f>
+          <m:fPr>
+            <m:ctrlPr>
+              <w:rPr>
+                <w:rFonts w:ascii="Cambria Math" w:hAnsi="Cambria Math"/>
+                <w:i/>
+              </w:rPr>
+            </m:ctrlPr>
+          </m:fPr>
+          <m:num>
+            <m:r>
+              <w:rPr>
+                <w:rFonts w:ascii="Cambria Math" w:hAnsi="Cambria Math"/>
+              </w:rPr>
+              <m:t>20!</m:t>
+            </m:r>
+          </m:num>
+          <m:den>
+            <m:r>
+              <w:rPr>
+                <w:rFonts w:ascii="Cambria Math" w:hAnsi="Cambria Math"/>
+              </w:rPr>
+              <m:t>2*10!</m:t>
+            </m:r>
+          </m:den>
+        </m:f>
+        <m:r>
+          <m:rPr>
+            <m:sty m:val="p"/>
+          </m:rPr>
+          <w:rPr>
+            <w:rFonts w:ascii="Cambria Math" w:hAnsi="Cambria Math"/>
+          </w:rPr>
+          <m:t>≈</m:t>
+        </m:r>
+        <m:r>
+          <w:rPr>
+            <w:rFonts w:ascii="Cambria Math" w:hAnsi="Cambria Math"/>
+          </w:rPr>
+          <m:t>3*</m:t>
+        </m:r>
+        <m:sSup>
+          <m:sSupPr>
+            <m:ctrlPr>
+              <w:rPr>
+                <w:rFonts w:ascii="Cambria Math" w:hAnsi="Cambria Math"/>
+                <w:i/>
+              </w:rPr>
+            </m:ctrlPr>
+          </m:sSupPr>
+          <m:e>
+            <m:r>
+              <w:rPr>
+                <w:rFonts w:ascii="Cambria Math" w:hAnsi="Cambria Math"/>
+              </w:rPr>
+              <m:t>10</m:t>
+            </m:r>
+          </m:e>
+          <m:sup>
+            <m:r>
+              <w:rPr>
+                <w:rFonts w:ascii="Cambria Math" w:hAnsi="Cambria Math"/>
+              </w:rPr>
+              <m:t>11</m:t>
+            </m:r>
+          </m:sup>
+        </m:sSup>
+      </m:oMath>
+      <w:r>
+        <w:t xml:space="preserve">. This is </w:t>
+      </w:r>
+      <w:r>
+        <w:t xml:space="preserve">nine </w:t>
+      </w:r>
+      <w:r>
+        <w:t>orders of magnitude smaller than the previous number</w:t>
+      </w:r>
+      <w:r>
+        <w:t>.</w:t>
+      </w:r>
+      <w:r>
+        <w:t xml:space="preserve"> This simple example shows </w:t>
+      </w:r>
+      <w:r>
+        <w:t xml:space="preserve">that </w:t>
+      </w:r>
+      <w:r>
+        <w:t xml:space="preserve">this improvement avoids </w:t>
+      </w:r>
+      <w:r>
+        <w:t>enormous amounts</w:t>
+      </w:r>
+      <w:r>
+        <w:t xml:space="preserve"> of useless computations.</w:t>
       </w:r>
     </w:p>
     <w:p>
       <w:pPr>
         <w:pStyle w:val="Heading2"/>
+        <w:rPr>
+          <w:rFonts w:eastAsiaTheme="minorEastAsia"/>
+        </w:rPr>
+      </w:pPr>
+      <w:r>
+        <w:rPr>
+          <w:rFonts w:eastAsiaTheme="minorEastAsia"/>
+        </w:rPr>
+        <w:t>Further improvements on performance</w:t>
+      </w:r>
+    </w:p>
+    <w:p>
+      <w:pPr>
+        <w:pStyle w:val="ListParagraph"/>
+        <w:numPr>
+          <w:ilvl w:val="0"/>
+          <w:numId w:val="8"/>
+        </w:numPr>
+      </w:pPr>
+      <w:r>
+        <w:t>Explain shuffle and restart of computations.</w:t>
+      </w:r>
+    </w:p>
+    <w:p>
+      <w:pPr>
+        <w:pStyle w:val="Heading2"/>
       </w:pPr>
       <w:bookmarkStart w:id="44" w:name="_Toc130205308"/>
       <w:r>
+        <w:lastRenderedPageBreak/>
         <w:t>Multi-level</w:t>
       </w:r>
       <w:r>
@@ -12781,11 +12856,7 @@
         <w:t>N</w:t>
       </w:r>
       <w:r>
-        <w:t xml:space="preserve"> piece </w:t>
-      </w:r>
-      <w:r>
-        <w:lastRenderedPageBreak/>
-        <w:t>with two pin-type connectors instead of one pin and one hole</w:t>
+        <w:t xml:space="preserve"> piece with two pin-type connectors instead of one pin and one hole</w:t>
       </w:r>
       <w:r>
         <w:t>.</w:t>
@@ -13223,7 +13294,11 @@
         <w:t>could</w:t>
       </w:r>
       <w:r>
-        <w:t xml:space="preserve"> lie on intersections between cell</w:t>
+        <w:t xml:space="preserve"> lie </w:t>
+      </w:r>
+      <w:r>
+        <w:lastRenderedPageBreak/>
+        <w:t>on intersections between cell</w:t>
       </w:r>
       <w:r>
         <w:t>s, but this could be</w:t>

</xml_diff>

<commit_message>
Add part on multi level tracks and optimisations.2
</commit_message>
<xml_diff>
--- a/Report.docx
+++ b/Report.docx
@@ -12425,9 +12425,11 @@
       <w:pPr>
         <w:pStyle w:val="Heading2"/>
       </w:pPr>
+      <w:bookmarkStart w:id="44" w:name="_Ref130329462"/>
       <w:r>
         <w:t>Avoiding repetitive computations</w:t>
       </w:r>
+      <w:bookmarkEnd w:id="44"/>
     </w:p>
     <w:p>
       <w:r>
@@ -12752,29 +12754,144 @@
       </w:r>
     </w:p>
     <w:p>
-      <w:pPr>
-        <w:pStyle w:val="ListParagraph"/>
-        <w:numPr>
-          <w:ilvl w:val="0"/>
-          <w:numId w:val="8"/>
-        </w:numPr>
-      </w:pPr>
-      <w:r>
-        <w:t>Explain shuffle and restart of computations.</w:t>
+      <w:r>
+        <w:t xml:space="preserve">The improvements detailed in Section </w:t>
+      </w:r>
+      <w:r>
+        <w:fldChar w:fldCharType="begin"/>
+      </w:r>
+      <w:r>
+        <w:instrText xml:space="preserve"> REF _Ref130329462 \r \h </w:instrText>
+      </w:r>
+      <w:r>
+        <w:fldChar w:fldCharType="separate"/>
+      </w:r>
+      <w:r>
+        <w:t>6.6</w:t>
+      </w:r>
+      <w:r>
+        <w:fldChar w:fldCharType="end"/>
+      </w:r>
+      <w:r>
+        <w:t xml:space="preserve"> accelerated the program and allowed larger sets of input pieces to be picked.</w:t>
+      </w:r>
+      <w:r>
+        <w:t xml:space="preserve"> However the time taken to generate </w:t>
+      </w:r>
+      <w:r>
+        <w:t xml:space="preserve">a </w:t>
+      </w:r>
+      <w:r>
+        <w:t>track with a certain set of input pieces was unpredictable and highly variable depending on the seed chosen.</w:t>
+      </w:r>
+      <w:r>
+        <w:t xml:space="preserve"> For the same set of pieces, one seed could successfully generate a track in a few tenth of a seconds, while the program would not complete in less than 15 minutes for another seed.</w:t>
+      </w:r>
+    </w:p>
+    <w:p>
+      <w:r>
+        <w:t xml:space="preserve">The reason for this is </w:t>
+      </w:r>
+      <w:r>
+        <w:t>that sometimes</w:t>
+      </w:r>
+      <w:r>
+        <w:t xml:space="preserve"> a piece is placed in such a way that the generation is impossible to succeed. For instance, one piece </w:t>
+      </w:r>
+      <w:r>
+        <w:t>could</w:t>
+      </w:r>
+      <w:r>
+        <w:t xml:space="preserve"> be positioned in front of the Validation Connector </w:t>
+      </w:r>
+      <w:r>
+        <w:t xml:space="preserve">and block it. Or </w:t>
+      </w:r>
+      <w:r>
+        <w:t xml:space="preserve">a piece could be </w:t>
+      </w:r>
+      <w:r>
+        <w:t>placed</w:t>
+      </w:r>
+      <w:r>
+        <w:t xml:space="preserve"> too far from the Validation Connector, making it impossible for any of the following pieces to reach it.</w:t>
+      </w:r>
+    </w:p>
+    <w:p>
+      <w:r>
+        <w:t>While these issues could be addressed individually thanks to the use of heuristic</w:t>
+      </w:r>
+      <w:r>
+        <w:t xml:space="preserve">s, a different solution was </w:t>
+      </w:r>
+      <w:r>
+        <w:t xml:space="preserve">found. </w:t>
+      </w:r>
+      <w:r>
+        <w:t>Instead o</w:t>
+      </w:r>
+      <w:r>
+        <w:t>f starting a generation and waiting until it completes</w:t>
+      </w:r>
+      <w:r>
+        <w:t xml:space="preserve">, </w:t>
+      </w:r>
+      <w:r>
+        <w:t xml:space="preserve">the algorithm was modified to </w:t>
+      </w:r>
+      <w:r>
+        <w:t xml:space="preserve">attempt generation of the pieces in a particular order only for a certain number of recursions. When this </w:t>
+      </w:r>
+      <w:r>
+        <w:t>number is reached, the generation is stopped, all the pieces</w:t>
+      </w:r>
+      <w:r>
+        <w:t xml:space="preserve"> </w:t>
+      </w:r>
+      <w:r>
+        <w:t>are taken off the board, and the generation restarts with a different initial order</w:t>
+      </w:r>
+      <w:r>
+        <w:t>.</w:t>
+      </w:r>
+    </w:p>
+    <w:p>
+      <w:r>
+        <w:t xml:space="preserve">It </w:t>
+      </w:r>
+      <w:r>
+        <w:t xml:space="preserve">turns out that interrupting a restarting the generation after a small number of recursions, and attempting many generations </w:t>
+      </w:r>
+      <w:r>
+        <w:t xml:space="preserve">quickly </w:t>
+      </w:r>
+      <w:r>
+        <w:t>renders the program quite efficient for most initial sets of pieces chosen</w:t>
+      </w:r>
+      <w:r>
+        <w:t>.</w:t>
+      </w:r>
+      <w:r>
+        <w:t xml:space="preserve"> </w:t>
+      </w:r>
+    </w:p>
+    <w:p>
+      <w:r>
+        <w:t>Measurements on the efficiency gained thanks to this addition is detailed in Section … (EVALUATION HERE).</w:t>
       </w:r>
     </w:p>
     <w:p>
       <w:pPr>
         <w:pStyle w:val="Heading2"/>
       </w:pPr>
-      <w:bookmarkStart w:id="44" w:name="_Toc130205308"/>
+      <w:bookmarkStart w:id="45" w:name="_Toc130205308"/>
       <w:r>
         <w:t>Multi-level</w:t>
       </w:r>
       <w:r>
         <w:t xml:space="preserve"> tracks</w:t>
       </w:r>
-      <w:bookmarkEnd w:id="44"/>
+      <w:bookmarkEnd w:id="45"/>
     </w:p>
     <w:p>
       <w:r>
@@ -12859,7 +12976,19 @@
         <w:t>N</w:t>
       </w:r>
       <w:r>
-        <w:t xml:space="preserve"> piece with two pin-type connectors instead of one pin and one hole</w:t>
+        <w:t xml:space="preserve"> piece with two pin-type connectors instead of </w:t>
+      </w:r>
+      <w:r>
+        <w:t>a</w:t>
+      </w:r>
+      <w:r>
+        <w:t xml:space="preserve"> pin and </w:t>
+      </w:r>
+      <w:r>
+        <w:t>a</w:t>
+      </w:r>
+      <w:r>
+        <w:t xml:space="preserve"> hole</w:t>
       </w:r>
       <w:r>
         <w:t>.</w:t>
@@ -12921,7 +13050,7 @@
         <w:pStyle w:val="ListParagraph"/>
         <w:numPr>
           <w:ilvl w:val="0"/>
-          <w:numId w:val="8"/>
+          <w:numId w:val="32"/>
         </w:numPr>
       </w:pPr>
       <w:r>
@@ -12939,7 +13068,7 @@
         <w:pStyle w:val="ListParagraph"/>
         <w:numPr>
           <w:ilvl w:val="0"/>
-          <w:numId w:val="8"/>
+          <w:numId w:val="32"/>
         </w:numPr>
       </w:pPr>
       <w:r>
@@ -12955,10 +13084,10 @@
         <w:t xml:space="preserve"> </w:t>
       </w:r>
       <w:r>
-        <w:t xml:space="preserve">A piece can be raised to any level, however, it is important to check that none of the components </w:t>
-      </w:r>
-      <w:r>
-        <w:t>of a piece get below level 0.</w:t>
+        <w:t xml:space="preserve">A piece can be raised to any level, however, it is important to check that </w:t>
+      </w:r>
+      <w:r>
+        <w:t>none of its components are lower than the ground floor.</w:t>
       </w:r>
     </w:p>
     <w:p>
@@ -12966,7 +13095,7 @@
         <w:pStyle w:val="ListParagraph"/>
         <w:numPr>
           <w:ilvl w:val="0"/>
-          <w:numId w:val="8"/>
+          <w:numId w:val="32"/>
         </w:numPr>
       </w:pPr>
       <w:r>
@@ -13026,27 +13155,31 @@
         <w:t xml:space="preserve">, the addition of ascending pieces </w:t>
       </w:r>
       <w:r>
-        <w:t xml:space="preserve">brought a new kind of performance issue, concerning certain kinds of sets of input pieces. When </w:t>
-      </w:r>
-      <w:r>
-        <w:t xml:space="preserve">the </w:t>
-      </w:r>
-      <w:r>
-        <w:t xml:space="preserve">set of input pieces contained an odd number of ascending pieces, </w:t>
-      </w:r>
-      <w:r>
-        <w:t>it is impossible to construct a closed loop using all the pieces.</w:t>
-      </w:r>
-      <w:r>
-        <w:t xml:space="preserve"> This is because …</w:t>
+        <w:t xml:space="preserve">brought a new kind of performance issue, concerning certain kinds of sets of input pieces. </w:t>
+      </w:r>
+      <w:r>
+        <w:t xml:space="preserve">When an odd number of ascending pieces is picked, </w:t>
+      </w:r>
+      <w:r>
+        <w:t xml:space="preserve">the ends of the track will always be positioned on </w:t>
+      </w:r>
+      <w:r>
+        <w:t>different levels, making it impossible to</w:t>
+      </w:r>
+      <w:r>
+        <w:t xml:space="preserve"> create a closed loop. To counter this</w:t>
+      </w:r>
+      <w:r>
+        <w:t>, any odd ascending piece in a set of pieces was made to be removed before track-generation starts.</w:t>
       </w:r>
     </w:p>
     <w:p>
       <w:pPr>
         <w:pStyle w:val="Heading2"/>
       </w:pPr>
-      <w:bookmarkStart w:id="45" w:name="_Toc130205309"/>
-      <w:r>
+      <w:bookmarkStart w:id="46" w:name="_Toc130205309"/>
+      <w:r>
+        <w:lastRenderedPageBreak/>
         <w:t>Multi-</w:t>
       </w:r>
       <w:r>
@@ -13055,23 +13188,32 @@
       <w:r>
         <w:t xml:space="preserve"> tracks</w:t>
       </w:r>
-      <w:bookmarkEnd w:id="45"/>
+      <w:bookmarkEnd w:id="46"/>
     </w:p>
     <w:p/>
+    <w:p/>
+    <w:p>
+      <w:r>
+        <w:t>Add picture of multi loop track</w:t>
+      </w:r>
+    </w:p>
     <w:p>
       <w:pPr>
         <w:pStyle w:val="Heading2"/>
       </w:pPr>
-      <w:bookmarkStart w:id="46" w:name="_Ref130140516"/>
-      <w:bookmarkStart w:id="47" w:name="_Toc130205310"/>
+      <w:bookmarkStart w:id="47" w:name="_Ref130140516"/>
+      <w:bookmarkStart w:id="48" w:name="_Toc130205310"/>
+      <w:r>
+        <w:t xml:space="preserve"> </w:t>
+      </w:r>
       <w:r>
         <w:t>Optimisations</w:t>
       </w:r>
       <w:r>
         <w:t xml:space="preserve"> (discuss heuristic here).</w:t>
       </w:r>
-      <w:bookmarkEnd w:id="46"/>
       <w:bookmarkEnd w:id="47"/>
+      <w:bookmarkEnd w:id="48"/>
     </w:p>
     <w:p>
       <w:r>
@@ -13134,11 +13276,14 @@
       <w:pPr>
         <w:pStyle w:val="Heading2"/>
       </w:pPr>
-      <w:bookmarkStart w:id="48" w:name="_Toc130205311"/>
+      <w:bookmarkStart w:id="49" w:name="_Toc130205311"/>
+      <w:r>
+        <w:t xml:space="preserve"> </w:t>
+      </w:r>
       <w:r>
         <w:t>Possible improvements</w:t>
       </w:r>
-      <w:bookmarkEnd w:id="48"/>
+      <w:bookmarkEnd w:id="49"/>
     </w:p>
     <w:p>
       <w:r>
@@ -13249,11 +13394,7 @@
         <w:t xml:space="preserve"> </w:t>
       </w:r>
       <w:r>
-        <w:t xml:space="preserve">Each piece would be assigned </w:t>
-      </w:r>
-      <w:r>
-        <w:lastRenderedPageBreak/>
-        <w:t>the cell on which it is positioned</w:t>
+        <w:t>Each piece would be assigned the cell on which it is positioned</w:t>
       </w:r>
       <w:r>
         <w:t xml:space="preserve">. </w:t>
@@ -13410,12 +13551,12 @@
       <w:pPr>
         <w:pStyle w:val="Heading1"/>
       </w:pPr>
-      <w:bookmarkStart w:id="49" w:name="_Toc130205313"/>
+      <w:bookmarkStart w:id="50" w:name="_Toc130205313"/>
       <w:r>
         <w:lastRenderedPageBreak/>
         <w:t>Conclusion</w:t>
       </w:r>
-      <w:bookmarkEnd w:id="49"/>
+      <w:bookmarkEnd w:id="50"/>
     </w:p>
     <w:p>
       <w:pPr>
@@ -13429,12 +13570,12 @@
       <w:pPr>
         <w:pStyle w:val="Heading1"/>
       </w:pPr>
-      <w:bookmarkStart w:id="50" w:name="_Toc130205314"/>
+      <w:bookmarkStart w:id="51" w:name="_Toc130205314"/>
       <w:r>
         <w:lastRenderedPageBreak/>
         <w:t>Running the programme</w:t>
       </w:r>
-      <w:bookmarkEnd w:id="50"/>
+      <w:bookmarkEnd w:id="51"/>
     </w:p>
     <w:p/>
     <w:p>
@@ -13452,7 +13593,7 @@
         <w:br w:type="page"/>
       </w:r>
     </w:p>
-    <w:bookmarkStart w:id="51" w:name="_Toc130205315" w:displacedByCustomXml="next"/>
+    <w:bookmarkStart w:id="52" w:name="_Toc130205315" w:displacedByCustomXml="next"/>
     <w:sdt>
       <w:sdtPr>
         <w:rPr>
@@ -13481,7 +13622,7 @@
           <w:r>
             <w:t>References</w:t>
           </w:r>
-          <w:bookmarkEnd w:id="51"/>
+          <w:bookmarkEnd w:id="52"/>
         </w:p>
         <w:sdt>
           <w:sdtPr>
@@ -14798,6 +14939,116 @@
     </w:lvl>
   </w:abstractNum>
   <w:abstractNum w:abstractNumId="7" w15:restartNumberingAfterBreak="0">
+    <w:nsid w:val="1AA1482E"/>
+    <w:multiLevelType w:val="hybridMultilevel"/>
+    <w:tmpl w:val="26B698D8"/>
+    <w:lvl w:ilvl="0" w:tplc="08090001">
+      <w:start w:val="1"/>
+      <w:numFmt w:val="bullet"/>
+      <w:lvlText w:val=""/>
+      <w:lvlJc w:val="left"/>
+      <w:pPr>
+        <w:ind w:left="720" w:hanging="360"/>
+      </w:pPr>
+      <w:rPr>
+        <w:rFonts w:ascii="Symbol" w:hAnsi="Symbol" w:hint="default"/>
+      </w:rPr>
+    </w:lvl>
+    <w:lvl w:ilvl="1" w:tplc="FFFFFFFF">
+      <w:numFmt w:val="bullet"/>
+      <w:lvlText w:val="-"/>
+      <w:lvlJc w:val="left"/>
+      <w:pPr>
+        <w:ind w:left="1440" w:hanging="360"/>
+      </w:pPr>
+      <w:rPr>
+        <w:rFonts w:ascii="Calibri" w:eastAsiaTheme="minorHAnsi" w:hAnsi="Calibri" w:cs="Calibri" w:hint="default"/>
+      </w:rPr>
+    </w:lvl>
+    <w:lvl w:ilvl="2" w:tplc="FFFFFFFF">
+      <w:numFmt w:val="bullet"/>
+      <w:lvlText w:val="-"/>
+      <w:lvlJc w:val="left"/>
+      <w:pPr>
+        <w:ind w:left="2160" w:hanging="360"/>
+      </w:pPr>
+      <w:rPr>
+        <w:rFonts w:ascii="Calibri" w:eastAsiaTheme="minorHAnsi" w:hAnsi="Calibri" w:cs="Calibri" w:hint="default"/>
+      </w:rPr>
+    </w:lvl>
+    <w:lvl w:ilvl="3" w:tplc="FFFFFFFF">
+      <w:numFmt w:val="bullet"/>
+      <w:lvlText w:val="-"/>
+      <w:lvlJc w:val="left"/>
+      <w:pPr>
+        <w:ind w:left="2880" w:hanging="360"/>
+      </w:pPr>
+      <w:rPr>
+        <w:rFonts w:ascii="Calibri" w:eastAsiaTheme="minorHAnsi" w:hAnsi="Calibri" w:cs="Calibri" w:hint="default"/>
+      </w:rPr>
+    </w:lvl>
+    <w:lvl w:ilvl="4" w:tplc="FFFFFFFF">
+      <w:start w:val="1"/>
+      <w:numFmt w:val="bullet"/>
+      <w:lvlText w:val="o"/>
+      <w:lvlJc w:val="left"/>
+      <w:pPr>
+        <w:ind w:left="3600" w:hanging="360"/>
+      </w:pPr>
+      <w:rPr>
+        <w:rFonts w:ascii="Courier New" w:hAnsi="Courier New" w:cs="Courier New" w:hint="default"/>
+      </w:rPr>
+    </w:lvl>
+    <w:lvl w:ilvl="5" w:tplc="FFFFFFFF" w:tentative="1">
+      <w:start w:val="1"/>
+      <w:numFmt w:val="bullet"/>
+      <w:lvlText w:val=""/>
+      <w:lvlJc w:val="left"/>
+      <w:pPr>
+        <w:ind w:left="4320" w:hanging="360"/>
+      </w:pPr>
+      <w:rPr>
+        <w:rFonts w:ascii="Wingdings" w:hAnsi="Wingdings" w:hint="default"/>
+      </w:rPr>
+    </w:lvl>
+    <w:lvl w:ilvl="6" w:tplc="FFFFFFFF" w:tentative="1">
+      <w:start w:val="1"/>
+      <w:numFmt w:val="bullet"/>
+      <w:lvlText w:val=""/>
+      <w:lvlJc w:val="left"/>
+      <w:pPr>
+        <w:ind w:left="5040" w:hanging="360"/>
+      </w:pPr>
+      <w:rPr>
+        <w:rFonts w:ascii="Symbol" w:hAnsi="Symbol" w:hint="default"/>
+      </w:rPr>
+    </w:lvl>
+    <w:lvl w:ilvl="7" w:tplc="FFFFFFFF" w:tentative="1">
+      <w:start w:val="1"/>
+      <w:numFmt w:val="bullet"/>
+      <w:lvlText w:val="o"/>
+      <w:lvlJc w:val="left"/>
+      <w:pPr>
+        <w:ind w:left="5760" w:hanging="360"/>
+      </w:pPr>
+      <w:rPr>
+        <w:rFonts w:ascii="Courier New" w:hAnsi="Courier New" w:cs="Courier New" w:hint="default"/>
+      </w:rPr>
+    </w:lvl>
+    <w:lvl w:ilvl="8" w:tplc="FFFFFFFF" w:tentative="1">
+      <w:start w:val="1"/>
+      <w:numFmt w:val="bullet"/>
+      <w:lvlText w:val=""/>
+      <w:lvlJc w:val="left"/>
+      <w:pPr>
+        <w:ind w:left="6480" w:hanging="360"/>
+      </w:pPr>
+      <w:rPr>
+        <w:rFonts w:ascii="Wingdings" w:hAnsi="Wingdings" w:hint="default"/>
+      </w:rPr>
+    </w:lvl>
+  </w:abstractNum>
+  <w:abstractNum w:abstractNumId="8" w15:restartNumberingAfterBreak="0">
     <w:nsid w:val="1F8206D0"/>
     <w:multiLevelType w:val="hybridMultilevel"/>
     <w:tmpl w:val="1BC82B3A"/>
@@ -14909,7 +15160,7 @@
       </w:rPr>
     </w:lvl>
   </w:abstractNum>
-  <w:abstractNum w:abstractNumId="8" w15:restartNumberingAfterBreak="0">
+  <w:abstractNum w:abstractNumId="9" w15:restartNumberingAfterBreak="0">
     <w:nsid w:val="22833263"/>
     <w:multiLevelType w:val="multilevel"/>
     <w:tmpl w:val="0809001D"/>
@@ -14995,7 +15246,7 @@
       </w:pPr>
     </w:lvl>
   </w:abstractNum>
-  <w:abstractNum w:abstractNumId="9" w15:restartNumberingAfterBreak="0">
+  <w:abstractNum w:abstractNumId="10" w15:restartNumberingAfterBreak="0">
     <w:nsid w:val="332130EC"/>
     <w:multiLevelType w:val="hybridMultilevel"/>
     <w:tmpl w:val="8C52A568"/>
@@ -15107,7 +15358,7 @@
       </w:rPr>
     </w:lvl>
   </w:abstractNum>
-  <w:abstractNum w:abstractNumId="10" w15:restartNumberingAfterBreak="0">
+  <w:abstractNum w:abstractNumId="11" w15:restartNumberingAfterBreak="0">
     <w:nsid w:val="35BA4DE2"/>
     <w:multiLevelType w:val="hybridMultilevel"/>
     <w:tmpl w:val="D5CA4FE8"/>
@@ -15219,7 +15470,7 @@
       </w:rPr>
     </w:lvl>
   </w:abstractNum>
-  <w:abstractNum w:abstractNumId="11" w15:restartNumberingAfterBreak="0">
+  <w:abstractNum w:abstractNumId="12" w15:restartNumberingAfterBreak="0">
     <w:nsid w:val="41632BF0"/>
     <w:multiLevelType w:val="hybridMultilevel"/>
     <w:tmpl w:val="F67E0844"/>
@@ -15308,7 +15559,7 @@
       </w:pPr>
     </w:lvl>
   </w:abstractNum>
-  <w:abstractNum w:abstractNumId="12" w15:restartNumberingAfterBreak="0">
+  <w:abstractNum w:abstractNumId="13" w15:restartNumberingAfterBreak="0">
     <w:nsid w:val="4A513F8E"/>
     <w:multiLevelType w:val="hybridMultilevel"/>
     <w:tmpl w:val="2AE607D0"/>
@@ -15421,7 +15672,7 @@
       </w:rPr>
     </w:lvl>
   </w:abstractNum>
-  <w:abstractNum w:abstractNumId="13" w15:restartNumberingAfterBreak="0">
+  <w:abstractNum w:abstractNumId="14" w15:restartNumberingAfterBreak="0">
     <w:nsid w:val="68D46D9F"/>
     <w:multiLevelType w:val="hybridMultilevel"/>
     <w:tmpl w:val="D6E6C7AC"/>
@@ -15533,7 +15784,7 @@
       </w:rPr>
     </w:lvl>
   </w:abstractNum>
-  <w:abstractNum w:abstractNumId="14" w15:restartNumberingAfterBreak="0">
+  <w:abstractNum w:abstractNumId="15" w15:restartNumberingAfterBreak="0">
     <w:nsid w:val="6CFF37E3"/>
     <w:multiLevelType w:val="hybridMultilevel"/>
     <w:tmpl w:val="2D127C34"/>
@@ -15642,7 +15893,7 @@
       </w:rPr>
     </w:lvl>
   </w:abstractNum>
-  <w:abstractNum w:abstractNumId="15" w15:restartNumberingAfterBreak="0">
+  <w:abstractNum w:abstractNumId="16" w15:restartNumberingAfterBreak="0">
     <w:nsid w:val="6E0757D1"/>
     <w:multiLevelType w:val="hybridMultilevel"/>
     <w:tmpl w:val="4CB0722E"/>
@@ -15754,7 +16005,7 @@
       </w:rPr>
     </w:lvl>
   </w:abstractNum>
-  <w:abstractNum w:abstractNumId="16" w15:restartNumberingAfterBreak="0">
+  <w:abstractNum w:abstractNumId="17" w15:restartNumberingAfterBreak="0">
     <w:nsid w:val="6F137A57"/>
     <w:multiLevelType w:val="hybridMultilevel"/>
     <w:tmpl w:val="68281C66"/>
@@ -15867,7 +16118,7 @@
       </w:rPr>
     </w:lvl>
   </w:abstractNum>
-  <w:abstractNum w:abstractNumId="17" w15:restartNumberingAfterBreak="0">
+  <w:abstractNum w:abstractNumId="18" w15:restartNumberingAfterBreak="0">
     <w:nsid w:val="70845A0D"/>
     <w:multiLevelType w:val="hybridMultilevel"/>
     <w:tmpl w:val="124C5FF4"/>
@@ -15980,7 +16231,7 @@
       </w:rPr>
     </w:lvl>
   </w:abstractNum>
-  <w:abstractNum w:abstractNumId="18" w15:restartNumberingAfterBreak="0">
+  <w:abstractNum w:abstractNumId="19" w15:restartNumberingAfterBreak="0">
     <w:nsid w:val="75F76124"/>
     <w:multiLevelType w:val="hybridMultilevel"/>
     <w:tmpl w:val="7C8468D6"/>
@@ -16093,7 +16344,7 @@
       </w:rPr>
     </w:lvl>
   </w:abstractNum>
-  <w:abstractNum w:abstractNumId="19" w15:restartNumberingAfterBreak="0">
+  <w:abstractNum w:abstractNumId="20" w15:restartNumberingAfterBreak="0">
     <w:nsid w:val="76904624"/>
     <w:multiLevelType w:val="hybridMultilevel"/>
     <w:tmpl w:val="C7464542"/>
@@ -16206,7 +16457,7 @@
       </w:rPr>
     </w:lvl>
   </w:abstractNum>
-  <w:abstractNum w:abstractNumId="20" w15:restartNumberingAfterBreak="0">
+  <w:abstractNum w:abstractNumId="21" w15:restartNumberingAfterBreak="0">
     <w:nsid w:val="7E3A550B"/>
     <w:multiLevelType w:val="hybridMultilevel"/>
     <w:tmpl w:val="C0CE274C"/>
@@ -16318,7 +16569,7 @@
       </w:rPr>
     </w:lvl>
   </w:abstractNum>
-  <w:abstractNum w:abstractNumId="21" w15:restartNumberingAfterBreak="0">
+  <w:abstractNum w:abstractNumId="22" w15:restartNumberingAfterBreak="0">
     <w:nsid w:val="7EFF42EE"/>
     <w:multiLevelType w:val="hybridMultilevel"/>
     <w:tmpl w:val="378A0CE0"/>
@@ -16431,28 +16682,28 @@
     </w:lvl>
   </w:abstractNum>
   <w:num w:numId="1" w16cid:durableId="2027053926">
-    <w:abstractNumId w:val="11"/>
+    <w:abstractNumId w:val="12"/>
   </w:num>
   <w:num w:numId="2" w16cid:durableId="239490486">
+    <w:abstractNumId w:val="19"/>
+  </w:num>
+  <w:num w:numId="3" w16cid:durableId="1562788567">
+    <w:abstractNumId w:val="13"/>
+  </w:num>
+  <w:num w:numId="4" w16cid:durableId="999768138">
     <w:abstractNumId w:val="18"/>
   </w:num>
-  <w:num w:numId="3" w16cid:durableId="1562788567">
-    <w:abstractNumId w:val="12"/>
-  </w:num>
-  <w:num w:numId="4" w16cid:durableId="999768138">
-    <w:abstractNumId w:val="17"/>
-  </w:num>
   <w:num w:numId="5" w16cid:durableId="1559247411">
-    <w:abstractNumId w:val="9"/>
+    <w:abstractNumId w:val="10"/>
   </w:num>
   <w:num w:numId="6" w16cid:durableId="435714872">
-    <w:abstractNumId w:val="21"/>
+    <w:abstractNumId w:val="22"/>
   </w:num>
   <w:num w:numId="7" w16cid:durableId="1943950866">
-    <w:abstractNumId w:val="7"/>
+    <w:abstractNumId w:val="8"/>
   </w:num>
   <w:num w:numId="8" w16cid:durableId="1309213433">
-    <w:abstractNumId w:val="14"/>
+    <w:abstractNumId w:val="15"/>
   </w:num>
   <w:num w:numId="9" w16cid:durableId="253897865">
     <w:abstractNumId w:val="4"/>
@@ -16488,19 +16739,19 @@
     <w:abstractNumId w:val="6"/>
   </w:num>
   <w:num w:numId="20" w16cid:durableId="1244684051">
-    <w:abstractNumId w:val="8"/>
+    <w:abstractNumId w:val="9"/>
   </w:num>
   <w:num w:numId="21" w16cid:durableId="754716192">
     <w:abstractNumId w:val="1"/>
   </w:num>
   <w:num w:numId="22" w16cid:durableId="172769404">
-    <w:abstractNumId w:val="10"/>
+    <w:abstractNumId w:val="11"/>
   </w:num>
   <w:num w:numId="23" w16cid:durableId="959149363">
     <w:abstractNumId w:val="2"/>
   </w:num>
   <w:num w:numId="24" w16cid:durableId="950939937">
-    <w:abstractNumId w:val="13"/>
+    <w:abstractNumId w:val="14"/>
   </w:num>
   <w:num w:numId="25" w16cid:durableId="1405103097">
     <w:abstractNumId w:val="5"/>
@@ -16509,19 +16760,22 @@
     <w:abstractNumId w:val="3"/>
   </w:num>
   <w:num w:numId="27" w16cid:durableId="848132516">
-    <w:abstractNumId w:val="15"/>
+    <w:abstractNumId w:val="16"/>
   </w:num>
   <w:num w:numId="28" w16cid:durableId="777339265">
-    <w:abstractNumId w:val="20"/>
+    <w:abstractNumId w:val="21"/>
   </w:num>
   <w:num w:numId="29" w16cid:durableId="1265068669">
-    <w:abstractNumId w:val="16"/>
+    <w:abstractNumId w:val="17"/>
   </w:num>
   <w:num w:numId="30" w16cid:durableId="5058892">
-    <w:abstractNumId w:val="19"/>
+    <w:abstractNumId w:val="20"/>
   </w:num>
   <w:num w:numId="31" w16cid:durableId="1147892832">
     <w:abstractNumId w:val="0"/>
+  </w:num>
+  <w:num w:numId="32" w16cid:durableId="1241674096">
+    <w:abstractNumId w:val="7"/>
   </w:num>
 </w:numbering>
 </file>
@@ -17014,7 +17268,6 @@
     <w:next w:val="Normal"/>
     <w:link w:val="Heading4Char"/>
     <w:uiPriority w:val="9"/>
-    <w:semiHidden/>
     <w:unhideWhenUsed/>
     <w:qFormat/>
     <w:rsid w:val="009C1B23"/>
@@ -17039,7 +17292,6 @@
     <w:next w:val="Normal"/>
     <w:link w:val="Heading5Char"/>
     <w:uiPriority w:val="9"/>
-    <w:semiHidden/>
     <w:unhideWhenUsed/>
     <w:qFormat/>
     <w:rsid w:val="009C1B23"/>
@@ -17065,7 +17317,6 @@
     <w:next w:val="Normal"/>
     <w:link w:val="Heading6Char"/>
     <w:uiPriority w:val="9"/>
-    <w:semiHidden/>
     <w:unhideWhenUsed/>
     <w:qFormat/>
     <w:rsid w:val="009C1B23"/>
@@ -17093,7 +17344,6 @@
     <w:next w:val="Normal"/>
     <w:link w:val="Heading7Char"/>
     <w:uiPriority w:val="9"/>
-    <w:semiHidden/>
     <w:unhideWhenUsed/>
     <w:qFormat/>
     <w:rsid w:val="009C1B23"/>
@@ -17120,7 +17370,6 @@
     <w:next w:val="Normal"/>
     <w:link w:val="Heading8Char"/>
     <w:uiPriority w:val="9"/>
-    <w:semiHidden/>
     <w:unhideWhenUsed/>
     <w:qFormat/>
     <w:rsid w:val="009C1B23"/>
@@ -17149,7 +17398,6 @@
     <w:next w:val="Normal"/>
     <w:link w:val="Heading9Char"/>
     <w:uiPriority w:val="9"/>
-    <w:semiHidden/>
     <w:unhideWhenUsed/>
     <w:qFormat/>
     <w:rsid w:val="009C1B23"/>
@@ -17379,7 +17627,6 @@
     <w:basedOn w:val="DefaultParagraphFont"/>
     <w:link w:val="Heading4"/>
     <w:uiPriority w:val="9"/>
-    <w:semiHidden/>
     <w:rsid w:val="009C1B23"/>
     <w:rPr>
       <w:rFonts w:asciiTheme="majorHAnsi" w:eastAsiaTheme="majorEastAsia" w:hAnsiTheme="majorHAnsi" w:cstheme="majorBidi"/>
@@ -17393,7 +17640,6 @@
     <w:basedOn w:val="DefaultParagraphFont"/>
     <w:link w:val="Heading5"/>
     <w:uiPriority w:val="9"/>
-    <w:semiHidden/>
     <w:rsid w:val="009C1B23"/>
     <w:rPr>
       <w:rFonts w:asciiTheme="majorHAnsi" w:eastAsiaTheme="majorEastAsia" w:hAnsiTheme="majorHAnsi" w:cstheme="majorBidi"/>
@@ -17406,7 +17652,6 @@
     <w:basedOn w:val="DefaultParagraphFont"/>
     <w:link w:val="Heading6"/>
     <w:uiPriority w:val="9"/>
-    <w:semiHidden/>
     <w:rsid w:val="009C1B23"/>
     <w:rPr>
       <w:rFonts w:asciiTheme="majorHAnsi" w:eastAsiaTheme="majorEastAsia" w:hAnsiTheme="majorHAnsi" w:cstheme="majorBidi"/>
@@ -17421,7 +17666,6 @@
     <w:basedOn w:val="DefaultParagraphFont"/>
     <w:link w:val="Heading7"/>
     <w:uiPriority w:val="9"/>
-    <w:semiHidden/>
     <w:rsid w:val="009C1B23"/>
     <w:rPr>
       <w:rFonts w:asciiTheme="majorHAnsi" w:eastAsiaTheme="majorEastAsia" w:hAnsiTheme="majorHAnsi" w:cstheme="majorBidi"/>
@@ -17435,7 +17679,6 @@
     <w:basedOn w:val="DefaultParagraphFont"/>
     <w:link w:val="Heading8"/>
     <w:uiPriority w:val="9"/>
-    <w:semiHidden/>
     <w:rsid w:val="009C1B23"/>
     <w:rPr>
       <w:rFonts w:asciiTheme="majorHAnsi" w:eastAsiaTheme="majorEastAsia" w:hAnsiTheme="majorHAnsi" w:cstheme="majorBidi"/>
@@ -17451,7 +17694,6 @@
     <w:basedOn w:val="DefaultParagraphFont"/>
     <w:link w:val="Heading9"/>
     <w:uiPriority w:val="9"/>
-    <w:semiHidden/>
     <w:rsid w:val="009C1B23"/>
     <w:rPr>
       <w:rFonts w:asciiTheme="majorHAnsi" w:eastAsiaTheme="majorEastAsia" w:hAnsiTheme="majorHAnsi" w:cstheme="majorBidi"/>

</xml_diff>

<commit_message>
Add part on multi loop tracks.
</commit_message>
<xml_diff>
--- a/Report.docx
+++ b/Report.docx
@@ -4548,14 +4548,27 @@
       <w:r>
         <w:t xml:space="preserve">Figure </w:t>
       </w:r>
-      <w:fldSimple w:instr=" SEQ Figure \* ARABIC ">
-        <w:r>
-          <w:rPr>
-            <w:noProof/>
-          </w:rPr>
-          <w:t>1</w:t>
-        </w:r>
-      </w:fldSimple>
+      <w:r>
+        <w:fldChar w:fldCharType="begin"/>
+      </w:r>
+      <w:r>
+        <w:instrText xml:space="preserve"> SEQ Figure \* ARABIC </w:instrText>
+      </w:r>
+      <w:r>
+        <w:fldChar w:fldCharType="separate"/>
+      </w:r>
+      <w:r>
+        <w:rPr>
+          <w:noProof/>
+        </w:rPr>
+        <w:t>1</w:t>
+      </w:r>
+      <w:r>
+        <w:rPr>
+          <w:noProof/>
+        </w:rPr>
+        <w:fldChar w:fldCharType="end"/>
+      </w:r>
       <w:bookmarkEnd w:id="5"/>
       <w:r>
         <w:t xml:space="preserve">: </w:t>
@@ -5054,14 +5067,27 @@
       <w:r>
         <w:t xml:space="preserve">Figure </w:t>
       </w:r>
-      <w:fldSimple w:instr=" SEQ Figure \* ARABIC ">
-        <w:r>
-          <w:rPr>
-            <w:noProof/>
-          </w:rPr>
-          <w:t>2</w:t>
-        </w:r>
-      </w:fldSimple>
+      <w:r>
+        <w:fldChar w:fldCharType="begin"/>
+      </w:r>
+      <w:r>
+        <w:instrText xml:space="preserve"> SEQ Figure \* ARABIC </w:instrText>
+      </w:r>
+      <w:r>
+        <w:fldChar w:fldCharType="separate"/>
+      </w:r>
+      <w:r>
+        <w:rPr>
+          <w:noProof/>
+        </w:rPr>
+        <w:t>2</w:t>
+      </w:r>
+      <w:r>
+        <w:rPr>
+          <w:noProof/>
+        </w:rPr>
+        <w:fldChar w:fldCharType="end"/>
+      </w:r>
       <w:bookmarkEnd w:id="6"/>
       <w:r>
         <w:t>: Determi</w:t>
@@ -5262,14 +5288,27 @@
       <w:r>
         <w:t xml:space="preserve">Figure </w:t>
       </w:r>
-      <w:fldSimple w:instr=" SEQ Figure \* ARABIC ">
-        <w:r>
-          <w:rPr>
-            <w:noProof/>
-          </w:rPr>
-          <w:t>3</w:t>
-        </w:r>
-      </w:fldSimple>
+      <w:r>
+        <w:fldChar w:fldCharType="begin"/>
+      </w:r>
+      <w:r>
+        <w:instrText xml:space="preserve"> SEQ Figure \* ARABIC </w:instrText>
+      </w:r>
+      <w:r>
+        <w:fldChar w:fldCharType="separate"/>
+      </w:r>
+      <w:r>
+        <w:rPr>
+          <w:noProof/>
+        </w:rPr>
+        <w:t>3</w:t>
+      </w:r>
+      <w:r>
+        <w:rPr>
+          <w:noProof/>
+        </w:rPr>
+        <w:fldChar w:fldCharType="end"/>
+      </w:r>
       <w:bookmarkEnd w:id="7"/>
       <w:r>
         <w:t>: Determination of the E piece using the Bezier curve plotting tool, with 2, 6 and 20 OBBs.</w:t>
@@ -6390,14 +6429,27 @@
       <w:r>
         <w:t xml:space="preserve">Figure </w:t>
       </w:r>
-      <w:fldSimple w:instr=" SEQ Figure \* ARABIC ">
-        <w:r>
-          <w:rPr>
-            <w:noProof/>
-          </w:rPr>
-          <w:t>4</w:t>
-        </w:r>
-      </w:fldSimple>
+      <w:r>
+        <w:fldChar w:fldCharType="begin"/>
+      </w:r>
+      <w:r>
+        <w:instrText xml:space="preserve"> SEQ Figure \* ARABIC </w:instrText>
+      </w:r>
+      <w:r>
+        <w:fldChar w:fldCharType="separate"/>
+      </w:r>
+      <w:r>
+        <w:rPr>
+          <w:noProof/>
+        </w:rPr>
+        <w:t>4</w:t>
+      </w:r>
+      <w:r>
+        <w:rPr>
+          <w:noProof/>
+        </w:rPr>
+        <w:fldChar w:fldCharType="end"/>
+      </w:r>
       <w:bookmarkEnd w:id="8"/>
       <w:r>
         <w:t xml:space="preserve">: Approximation of an arc circle using a Bezier curve </w:t>
@@ -6671,14 +6723,27 @@
       <w:r>
         <w:t xml:space="preserve">Figure </w:t>
       </w:r>
-      <w:fldSimple w:instr=" SEQ Figure \* ARABIC ">
-        <w:r>
-          <w:rPr>
-            <w:noProof/>
-          </w:rPr>
-          <w:t>5</w:t>
-        </w:r>
-      </w:fldSimple>
+      <w:r>
+        <w:fldChar w:fldCharType="begin"/>
+      </w:r>
+      <w:r>
+        <w:instrText xml:space="preserve"> SEQ Figure \* ARABIC </w:instrText>
+      </w:r>
+      <w:r>
+        <w:fldChar w:fldCharType="separate"/>
+      </w:r>
+      <w:r>
+        <w:rPr>
+          <w:noProof/>
+        </w:rPr>
+        <w:t>5</w:t>
+      </w:r>
+      <w:r>
+        <w:rPr>
+          <w:noProof/>
+        </w:rPr>
+        <w:fldChar w:fldCharType="end"/>
+      </w:r>
       <w:bookmarkEnd w:id="10"/>
       <w:r>
         <w:t>: Determination of the characteristics of the L piece using the Bezier curve plotting tool. Bezier control points are shown in</w:t>
@@ -6893,22 +6958,32 @@
       <w:r>
         <w:t xml:space="preserve">Figure </w:t>
       </w:r>
-      <w:fldSimple w:instr=" SEQ Figure \* ARABIC ">
-        <w:r>
-          <w:rPr>
-            <w:noProof/>
-          </w:rPr>
-          <w:t>6</w:t>
-        </w:r>
-      </w:fldSimple>
+      <w:r>
+        <w:fldChar w:fldCharType="begin"/>
+      </w:r>
+      <w:r>
+        <w:instrText xml:space="preserve"> SEQ Figure \* ARABIC </w:instrText>
+      </w:r>
+      <w:r>
+        <w:fldChar w:fldCharType="separate"/>
+      </w:r>
+      <w:r>
+        <w:rPr>
+          <w:noProof/>
+        </w:rPr>
+        <w:t>6</w:t>
+      </w:r>
+      <w:r>
+        <w:rPr>
+          <w:noProof/>
+        </w:rPr>
+        <w:fldChar w:fldCharType="end"/>
+      </w:r>
       <w:r>
         <w:t>:</w:t>
       </w:r>
       <w:r>
-        <w:t xml:space="preserve"> </w:t>
-      </w:r>
-      <w:r>
-        <w:t>E piece, with OBBs shown in blue, Bezier control points in green and red, and bounding circle in black, with its centre a black dot.</w:t>
+        <w:t xml:space="preserve"> E piece, with OBBs shown in blue, Bezier control points in green and red, and bounding circle in black, with its centre a black dot.</w:t>
       </w:r>
     </w:p>
     <w:p>
@@ -7045,22 +7120,32 @@
       <w:r>
         <w:t xml:space="preserve">Figure </w:t>
       </w:r>
-      <w:fldSimple w:instr=" SEQ Figure \* ARABIC ">
-        <w:r>
-          <w:rPr>
-            <w:noProof/>
-          </w:rPr>
-          <w:t>7</w:t>
-        </w:r>
-      </w:fldSimple>
+      <w:r>
+        <w:fldChar w:fldCharType="begin"/>
+      </w:r>
+      <w:r>
+        <w:instrText xml:space="preserve"> SEQ Figure \* ARABIC </w:instrText>
+      </w:r>
+      <w:r>
+        <w:fldChar w:fldCharType="separate"/>
+      </w:r>
+      <w:r>
+        <w:rPr>
+          <w:noProof/>
+        </w:rPr>
+        <w:t>7</w:t>
+      </w:r>
+      <w:r>
+        <w:rPr>
+          <w:noProof/>
+        </w:rPr>
+        <w:fldChar w:fldCharType="end"/>
+      </w:r>
       <w:r>
         <w:t>:</w:t>
       </w:r>
       <w:r>
-        <w:t xml:space="preserve"> </w:t>
-      </w:r>
-      <w:r>
-        <w:t>A tunnel piece [9].</w:t>
+        <w:t xml:space="preserve"> A tunnel piece [9].</w:t>
       </w:r>
     </w:p>
     <w:p>
@@ -7176,14 +7261,27 @@
       <w:r>
         <w:t xml:space="preserve">Figure </w:t>
       </w:r>
-      <w:fldSimple w:instr=" SEQ Figure \* ARABIC ">
-        <w:r>
-          <w:rPr>
-            <w:noProof/>
-          </w:rPr>
-          <w:t>8</w:t>
-        </w:r>
-      </w:fldSimple>
+      <w:r>
+        <w:fldChar w:fldCharType="begin"/>
+      </w:r>
+      <w:r>
+        <w:instrText xml:space="preserve"> SEQ Figure \* ARABIC </w:instrText>
+      </w:r>
+      <w:r>
+        <w:fldChar w:fldCharType="separate"/>
+      </w:r>
+      <w:r>
+        <w:rPr>
+          <w:noProof/>
+        </w:rPr>
+        <w:t>8</w:t>
+      </w:r>
+      <w:r>
+        <w:rPr>
+          <w:noProof/>
+        </w:rPr>
+        <w:fldChar w:fldCharType="end"/>
+      </w:r>
       <w:bookmarkEnd w:id="14"/>
       <w:r>
         <w:t xml:space="preserve">: UML diagram representing the way in which </w:t>
@@ -7469,14 +7567,27 @@
         <w:lastRenderedPageBreak/>
         <w:t xml:space="preserve">Table </w:t>
       </w:r>
-      <w:fldSimple w:instr=" SEQ Table \* ARABIC ">
-        <w:r>
-          <w:rPr>
-            <w:noProof/>
-          </w:rPr>
-          <w:t>1</w:t>
-        </w:r>
-      </w:fldSimple>
+      <w:r>
+        <w:fldChar w:fldCharType="begin"/>
+      </w:r>
+      <w:r>
+        <w:instrText xml:space="preserve"> SEQ Table \* ARABIC </w:instrText>
+      </w:r>
+      <w:r>
+        <w:fldChar w:fldCharType="separate"/>
+      </w:r>
+      <w:r>
+        <w:rPr>
+          <w:noProof/>
+        </w:rPr>
+        <w:t>1</w:t>
+      </w:r>
+      <w:r>
+        <w:rPr>
+          <w:noProof/>
+        </w:rPr>
+        <w:fldChar w:fldCharType="end"/>
+      </w:r>
       <w:bookmarkEnd w:id="17"/>
       <w:r>
         <w:t>: C</w:t>
@@ -7968,14 +8079,27 @@
       <w:r>
         <w:t xml:space="preserve">Figure </w:t>
       </w:r>
-      <w:fldSimple w:instr=" SEQ Figure \* ARABIC ">
-        <w:r>
-          <w:rPr>
-            <w:noProof/>
-          </w:rPr>
-          <w:t>9</w:t>
-        </w:r>
-      </w:fldSimple>
+      <w:r>
+        <w:fldChar w:fldCharType="begin"/>
+      </w:r>
+      <w:r>
+        <w:instrText xml:space="preserve"> SEQ Figure \* ARABIC </w:instrText>
+      </w:r>
+      <w:r>
+        <w:fldChar w:fldCharType="separate"/>
+      </w:r>
+      <w:r>
+        <w:rPr>
+          <w:noProof/>
+        </w:rPr>
+        <w:t>9</w:t>
+      </w:r>
+      <w:r>
+        <w:rPr>
+          <w:noProof/>
+        </w:rPr>
+        <w:fldChar w:fldCharType="end"/>
+      </w:r>
       <w:bookmarkEnd w:id="21"/>
       <w:r>
         <w:t>: Initial display of a generated track on a HTML5 Canvas. The Bezier curve of each piece was made visible at this stage</w:t>
@@ -8032,13 +8156,7 @@
         <w:rPr>
           <w:noProof/>
         </w:rPr>
-        <w:t>1</w:t>
-      </w:r>
-      <w:r>
-        <w:rPr>
-          <w:noProof/>
-        </w:rPr>
-        <w:t>0</w:t>
+        <w:t>10</w:t>
       </w:r>
       <w:r>
         <w:fldChar w:fldCharType="end"/>
@@ -8109,14 +8227,27 @@
       <w:r>
         <w:t xml:space="preserve">Figure </w:t>
       </w:r>
-      <w:fldSimple w:instr=" SEQ Figure \* ARABIC ">
-        <w:r>
-          <w:rPr>
-            <w:noProof/>
-          </w:rPr>
-          <w:t>10</w:t>
-        </w:r>
-      </w:fldSimple>
+      <w:r>
+        <w:fldChar w:fldCharType="begin"/>
+      </w:r>
+      <w:r>
+        <w:instrText xml:space="preserve"> SEQ Figure \* ARABIC </w:instrText>
+      </w:r>
+      <w:r>
+        <w:fldChar w:fldCharType="separate"/>
+      </w:r>
+      <w:r>
+        <w:rPr>
+          <w:noProof/>
+        </w:rPr>
+        <w:t>10</w:t>
+      </w:r>
+      <w:r>
+        <w:rPr>
+          <w:noProof/>
+        </w:rPr>
+        <w:fldChar w:fldCharType="end"/>
+      </w:r>
       <w:bookmarkEnd w:id="22"/>
       <w:r>
         <w:t>: Example of a track displayed on screen, with the addition of connectors and a colour coding for pieces.</w:t>
@@ -8242,14 +8373,27 @@
       <w:r>
         <w:t xml:space="preserve">Figure </w:t>
       </w:r>
-      <w:fldSimple w:instr=" SEQ Figure \* ARABIC ">
-        <w:r>
-          <w:rPr>
-            <w:noProof/>
-          </w:rPr>
-          <w:t>11</w:t>
-        </w:r>
-      </w:fldSimple>
+      <w:r>
+        <w:fldChar w:fldCharType="begin"/>
+      </w:r>
+      <w:r>
+        <w:instrText xml:space="preserve"> SEQ Figure \* ARABIC </w:instrText>
+      </w:r>
+      <w:r>
+        <w:fldChar w:fldCharType="separate"/>
+      </w:r>
+      <w:r>
+        <w:rPr>
+          <w:noProof/>
+        </w:rPr>
+        <w:t>11</w:t>
+      </w:r>
+      <w:r>
+        <w:rPr>
+          <w:noProof/>
+        </w:rPr>
+        <w:fldChar w:fldCharType="end"/>
+      </w:r>
       <w:bookmarkEnd w:id="23"/>
       <w:r>
         <w:t>: A three-level circuit, with pieces placed on level 1 outlined in black, level 2 in blue and level 3 in yellow.</w:t>
@@ -8552,14 +8696,27 @@
       <w:r>
         <w:t xml:space="preserve">Figure </w:t>
       </w:r>
-      <w:fldSimple w:instr=" SEQ Figure \* ARABIC ">
-        <w:r>
-          <w:rPr>
-            <w:noProof/>
-          </w:rPr>
-          <w:t>12</w:t>
-        </w:r>
-      </w:fldSimple>
+      <w:r>
+        <w:fldChar w:fldCharType="begin"/>
+      </w:r>
+      <w:r>
+        <w:instrText xml:space="preserve"> SEQ Figure \* ARABIC </w:instrText>
+      </w:r>
+      <w:r>
+        <w:fldChar w:fldCharType="separate"/>
+      </w:r>
+      <w:r>
+        <w:rPr>
+          <w:noProof/>
+        </w:rPr>
+        <w:t>12</w:t>
+      </w:r>
+      <w:r>
+        <w:rPr>
+          <w:noProof/>
+        </w:rPr>
+        <w:fldChar w:fldCharType="end"/>
+      </w:r>
       <w:bookmarkEnd w:id="25"/>
       <w:r>
         <w:t>: Example of</w:t>
@@ -8651,14 +8808,27 @@
       <w:r>
         <w:t xml:space="preserve">Figure </w:t>
       </w:r>
-      <w:fldSimple w:instr=" SEQ Figure \* ARABIC ">
-        <w:r>
-          <w:rPr>
-            <w:noProof/>
-          </w:rPr>
-          <w:t>13</w:t>
-        </w:r>
-      </w:fldSimple>
+      <w:r>
+        <w:fldChar w:fldCharType="begin"/>
+      </w:r>
+      <w:r>
+        <w:instrText xml:space="preserve"> SEQ Figure \* ARABIC </w:instrText>
+      </w:r>
+      <w:r>
+        <w:fldChar w:fldCharType="separate"/>
+      </w:r>
+      <w:r>
+        <w:rPr>
+          <w:noProof/>
+        </w:rPr>
+        <w:t>13</w:t>
+      </w:r>
+      <w:r>
+        <w:rPr>
+          <w:noProof/>
+        </w:rPr>
+        <w:fldChar w:fldCharType="end"/>
+      </w:r>
       <w:bookmarkEnd w:id="26"/>
       <w:r>
         <w:t>: Same portion of track as the one displayed on Figure 11, with the addition of the Painter's algorithm, solving</w:t>
@@ -8988,24 +9158,37 @@
         <w:pStyle w:val="Caption"/>
         <w:jc w:val="center"/>
       </w:pPr>
-      <w:bookmarkStart w:id="29" w:name="_Ref130203535"/>
-      <w:bookmarkStart w:id="30" w:name="_Ref130203539"/>
+      <w:bookmarkStart w:id="29" w:name="_Ref130203539"/>
+      <w:bookmarkStart w:id="30" w:name="_Ref130203535"/>
       <w:r>
         <w:t xml:space="preserve">Figure </w:t>
       </w:r>
-      <w:fldSimple w:instr=" SEQ Figure \* ARABIC ">
-        <w:r>
-          <w:rPr>
-            <w:noProof/>
-          </w:rPr>
-          <w:t>14</w:t>
-        </w:r>
-      </w:fldSimple>
+      <w:r>
+        <w:fldChar w:fldCharType="begin"/>
+      </w:r>
+      <w:r>
+        <w:instrText xml:space="preserve"> SEQ Figure \* ARABIC </w:instrText>
+      </w:r>
+      <w:r>
+        <w:fldChar w:fldCharType="separate"/>
+      </w:r>
+      <w:r>
+        <w:rPr>
+          <w:noProof/>
+        </w:rPr>
+        <w:t>14</w:t>
+      </w:r>
+      <w:r>
+        <w:rPr>
+          <w:noProof/>
+        </w:rPr>
+        <w:fldChar w:fldCharType="end"/>
+      </w:r>
+      <w:bookmarkEnd w:id="29"/>
+      <w:r>
+        <w:t>: Table for selecting pieces to generate a track from.</w:t>
+      </w:r>
       <w:bookmarkEnd w:id="30"/>
-      <w:r>
-        <w:t>: Table for selecting pieces to generate a track from.</w:t>
-      </w:r>
-      <w:bookmarkEnd w:id="29"/>
     </w:p>
     <w:p>
       <w:pPr>
@@ -9202,14 +9385,27 @@
       <w:r>
         <w:t xml:space="preserve">Figure </w:t>
       </w:r>
-      <w:fldSimple w:instr=" SEQ Figure \* ARABIC ">
-        <w:r>
-          <w:rPr>
-            <w:noProof/>
-          </w:rPr>
-          <w:t>15</w:t>
-        </w:r>
-      </w:fldSimple>
+      <w:r>
+        <w:fldChar w:fldCharType="begin"/>
+      </w:r>
+      <w:r>
+        <w:instrText xml:space="preserve"> SEQ Figure \* ARABIC </w:instrText>
+      </w:r>
+      <w:r>
+        <w:fldChar w:fldCharType="separate"/>
+      </w:r>
+      <w:r>
+        <w:rPr>
+          <w:noProof/>
+        </w:rPr>
+        <w:t>15</w:t>
+      </w:r>
+      <w:r>
+        <w:rPr>
+          <w:noProof/>
+        </w:rPr>
+        <w:fldChar w:fldCharType="end"/>
+      </w:r>
       <w:bookmarkEnd w:id="31"/>
       <w:r>
         <w:t>: Current state of the user interface</w:t>
@@ -9539,10 +9735,7 @@
         <w:t>until a closed loop is found.</w:t>
       </w:r>
       <w:r>
-        <w:t xml:space="preserve"> </w:t>
-      </w:r>
-      <w:r>
-        <w:t xml:space="preserve">This section details the method </w:t>
+        <w:t xml:space="preserve"> This section details the method </w:t>
       </w:r>
       <w:r>
         <w:t xml:space="preserve">used </w:t>
@@ -10546,7 +10739,7 @@
         <w:pStyle w:val="ListParagraph"/>
         <w:numPr>
           <w:ilvl w:val="0"/>
-          <w:numId w:val="8"/>
+          <w:numId w:val="36"/>
         </w:numPr>
         <w:jc w:val="left"/>
         <w:rPr>
@@ -10641,6 +10834,1015 @@
           <w:color w:val="00B050"/>
         </w:rPr>
         <w:t>.</w:t>
+      </w:r>
+    </w:p>
+    <w:p>
+      <w:pPr>
+        <w:pStyle w:val="ListParagraph"/>
+        <w:numPr>
+          <w:ilvl w:val="0"/>
+          <w:numId w:val="36"/>
+        </w:numPr>
+        <w:jc w:val="left"/>
+        <w:rPr>
+          <w:rFonts w:ascii="Abadi" w:hAnsi="Abadi" w:cs="Aharoni"/>
+          <w:noProof/>
+        </w:rPr>
+      </w:pPr>
+      <w:r>
+        <w:rPr>
+          <w:rFonts w:ascii="Abadi" w:hAnsi="Abadi" w:cs="Aharoni"/>
+          <w:noProof/>
+        </w:rPr>
+        <w:t>i</w:t>
+      </w:r>
+      <w:r>
+        <w:rPr>
+          <w:rFonts w:ascii="Abadi" w:hAnsi="Abadi" w:cs="Aharoni"/>
+          <w:noProof/>
+        </w:rPr>
+        <w:t xml:space="preserve">f </w:t>
+      </w:r>
+      <w:r>
+        <w:rPr>
+          <w:rFonts w:ascii="Abadi" w:hAnsi="Abadi" w:cs="Aharoni"/>
+          <w:noProof/>
+        </w:rPr>
+        <w:t>(</w:t>
+      </w:r>
+      <w:r>
+        <w:rPr>
+          <w:rFonts w:ascii="Abadi" w:hAnsi="Abadi" w:cs="Aharoni"/>
+          <w:i/>
+          <w:iCs/>
+          <w:noProof/>
+        </w:rPr>
+        <w:t xml:space="preserve">flipType </w:t>
+      </w:r>
+      <w:r>
+        <w:rPr>
+          <w:rFonts w:ascii="Abadi" w:hAnsi="Abadi" w:cs="Aharoni"/>
+          <w:noProof/>
+        </w:rPr>
+        <w:t>== 1</w:t>
+      </w:r>
+      <w:r>
+        <w:rPr>
+          <w:rFonts w:ascii="Abadi" w:hAnsi="Abadi" w:cs="Aharoni"/>
+          <w:noProof/>
+        </w:rPr>
+        <w:t>)</w:t>
+      </w:r>
+      <w:r>
+        <w:rPr>
+          <w:rFonts w:ascii="Abadi" w:hAnsi="Abadi" w:cs="Aharoni"/>
+          <w:noProof/>
+        </w:rPr>
+        <w:t xml:space="preserve"> {</w:t>
+      </w:r>
+      <w:r>
+        <w:rPr>
+          <w:rFonts w:ascii="Abadi" w:hAnsi="Abadi" w:cs="Aharoni"/>
+          <w:noProof/>
+        </w:rPr>
+        <w:t xml:space="preserve"> </w:t>
+      </w:r>
+      <w:r>
+        <w:rPr>
+          <w:rFonts w:ascii="Abadi" w:hAnsi="Abadi" w:cs="Aharoni"/>
+          <w:noProof/>
+        </w:rPr>
+        <w:t xml:space="preserve"> </w:t>
+      </w:r>
+      <w:r>
+        <w:rPr>
+          <w:rFonts w:ascii="Abadi" w:hAnsi="Abadi" w:cs="Aharoni"/>
+          <w:noProof/>
+          <w:color w:val="00B050"/>
+        </w:rPr>
+        <w:t>// Exchanging the two connectors is sufficient</w:t>
+      </w:r>
+      <w:r>
+        <w:rPr>
+          <w:rFonts w:ascii="Abadi" w:hAnsi="Abadi" w:cs="Aharoni"/>
+          <w:noProof/>
+          <w:color w:val="00B050"/>
+        </w:rPr>
+        <w:t>.</w:t>
+      </w:r>
+    </w:p>
+    <w:p>
+      <w:pPr>
+        <w:pStyle w:val="ListParagraph"/>
+        <w:numPr>
+          <w:ilvl w:val="1"/>
+          <w:numId w:val="37"/>
+        </w:numPr>
+        <w:jc w:val="left"/>
+        <w:rPr>
+          <w:rFonts w:ascii="Abadi" w:hAnsi="Abadi" w:cs="Aharoni"/>
+          <w:noProof/>
+        </w:rPr>
+      </w:pPr>
+      <w:r>
+        <w:rPr>
+          <w:rFonts w:ascii="Abadi" w:hAnsi="Abadi" w:cs="Aharoni"/>
+          <w:noProof/>
+        </w:rPr>
+        <w:t>exchangeConnectors(</w:t>
+      </w:r>
+      <w:r>
+        <w:rPr>
+          <w:rFonts w:ascii="Abadi" w:hAnsi="Abadi" w:cs="Aharoni"/>
+          <w:i/>
+          <w:iCs/>
+          <w:noProof/>
+        </w:rPr>
+        <w:t>connectors</w:t>
+      </w:r>
+      <w:r>
+        <w:rPr>
+          <w:rFonts w:ascii="Abadi" w:hAnsi="Abadi" w:cs="Aharoni"/>
+          <w:noProof/>
+        </w:rPr>
+        <w:t>[0]</w:t>
+      </w:r>
+      <w:r>
+        <w:rPr>
+          <w:rFonts w:ascii="Abadi" w:hAnsi="Abadi" w:cs="Aharoni"/>
+          <w:noProof/>
+        </w:rPr>
+        <w:t>,</w:t>
+      </w:r>
+      <w:r>
+        <w:rPr>
+          <w:rFonts w:ascii="Abadi" w:hAnsi="Abadi" w:cs="Aharoni"/>
+          <w:i/>
+          <w:iCs/>
+          <w:noProof/>
+        </w:rPr>
+        <w:t xml:space="preserve"> connector</w:t>
+      </w:r>
+      <w:r>
+        <w:rPr>
+          <w:rFonts w:ascii="Abadi" w:hAnsi="Abadi" w:cs="Aharoni"/>
+          <w:i/>
+          <w:iCs/>
+          <w:noProof/>
+        </w:rPr>
+        <w:t>s</w:t>
+      </w:r>
+      <w:r>
+        <w:rPr>
+          <w:rFonts w:ascii="Abadi" w:hAnsi="Abadi" w:cs="Aharoni"/>
+          <w:noProof/>
+        </w:rPr>
+        <w:t>[1]</w:t>
+      </w:r>
+      <w:r>
+        <w:rPr>
+          <w:rFonts w:ascii="Abadi" w:hAnsi="Abadi" w:cs="Aharoni"/>
+          <w:noProof/>
+        </w:rPr>
+        <w:t>)</w:t>
+      </w:r>
+      <w:r>
+        <w:rPr>
+          <w:rFonts w:ascii="Abadi" w:hAnsi="Abadi" w:cs="Aharoni"/>
+          <w:noProof/>
+        </w:rPr>
+        <w:t>;</w:t>
+      </w:r>
+    </w:p>
+    <w:p>
+      <w:pPr>
+        <w:pStyle w:val="ListParagraph"/>
+        <w:numPr>
+          <w:ilvl w:val="0"/>
+          <w:numId w:val="37"/>
+        </w:numPr>
+        <w:jc w:val="left"/>
+        <w:rPr>
+          <w:rFonts w:ascii="Abadi" w:hAnsi="Abadi" w:cs="Aharoni"/>
+          <w:noProof/>
+        </w:rPr>
+      </w:pPr>
+      <w:r>
+        <w:rPr>
+          <w:rFonts w:ascii="Abadi" w:hAnsi="Abadi" w:cs="Aharoni"/>
+          <w:noProof/>
+        </w:rPr>
+        <w:t>}</w:t>
+      </w:r>
+    </w:p>
+    <w:p>
+      <w:pPr>
+        <w:pStyle w:val="ListParagraph"/>
+        <w:numPr>
+          <w:ilvl w:val="0"/>
+          <w:numId w:val="37"/>
+        </w:numPr>
+        <w:jc w:val="left"/>
+        <w:rPr>
+          <w:rFonts w:ascii="Abadi" w:hAnsi="Abadi" w:cs="Aharoni"/>
+          <w:noProof/>
+        </w:rPr>
+      </w:pPr>
+      <w:r>
+        <w:rPr>
+          <w:rFonts w:ascii="Abadi" w:hAnsi="Abadi" w:cs="Aharoni"/>
+          <w:noProof/>
+        </w:rPr>
+        <w:t xml:space="preserve">if </w:t>
+      </w:r>
+      <w:r>
+        <w:rPr>
+          <w:rFonts w:ascii="Abadi" w:hAnsi="Abadi" w:cs="Aharoni"/>
+          <w:noProof/>
+        </w:rPr>
+        <w:t>(</w:t>
+      </w:r>
+      <w:r>
+        <w:rPr>
+          <w:rFonts w:ascii="Abadi" w:hAnsi="Abadi" w:cs="Aharoni"/>
+          <w:i/>
+          <w:iCs/>
+          <w:noProof/>
+        </w:rPr>
+        <w:t xml:space="preserve">flipType </w:t>
+      </w:r>
+      <w:r>
+        <w:rPr>
+          <w:rFonts w:ascii="Abadi" w:hAnsi="Abadi" w:cs="Aharoni"/>
+          <w:noProof/>
+        </w:rPr>
+        <w:t xml:space="preserve">== </w:t>
+      </w:r>
+      <w:r>
+        <w:rPr>
+          <w:rFonts w:ascii="Abadi" w:hAnsi="Abadi" w:cs="Aharoni"/>
+          <w:noProof/>
+        </w:rPr>
+        <w:t>2</w:t>
+      </w:r>
+      <w:r>
+        <w:rPr>
+          <w:rFonts w:ascii="Abadi" w:hAnsi="Abadi" w:cs="Aharoni"/>
+          <w:noProof/>
+        </w:rPr>
+        <w:t>)</w:t>
+      </w:r>
+      <w:r>
+        <w:rPr>
+          <w:rFonts w:ascii="Abadi" w:hAnsi="Abadi" w:cs="Aharoni"/>
+          <w:noProof/>
+        </w:rPr>
+        <w:t xml:space="preserve"> {</w:t>
+      </w:r>
+      <w:r>
+        <w:rPr>
+          <w:rFonts w:ascii="Abadi" w:hAnsi="Abadi" w:cs="Aharoni"/>
+          <w:noProof/>
+        </w:rPr>
+        <w:t xml:space="preserve"> </w:t>
+      </w:r>
+      <w:r>
+        <w:rPr>
+          <w:rFonts w:ascii="Abadi" w:hAnsi="Abadi" w:cs="Aharoni"/>
+          <w:noProof/>
+          <w:color w:val="00B050"/>
+        </w:rPr>
+        <w:t xml:space="preserve">// </w:t>
+      </w:r>
+      <w:r>
+        <w:rPr>
+          <w:rFonts w:ascii="Abadi" w:hAnsi="Abadi" w:cs="Aharoni"/>
+          <w:noProof/>
+          <w:color w:val="00B050"/>
+        </w:rPr>
+        <w:t>A full reflection is needed</w:t>
+      </w:r>
+    </w:p>
+    <w:p>
+      <w:pPr>
+        <w:pStyle w:val="ListParagraph"/>
+        <w:numPr>
+          <w:ilvl w:val="1"/>
+          <w:numId w:val="37"/>
+        </w:numPr>
+        <w:jc w:val="left"/>
+        <w:rPr>
+          <w:rFonts w:ascii="Abadi" w:hAnsi="Abadi" w:cs="Aharoni"/>
+          <w:noProof/>
+        </w:rPr>
+      </w:pPr>
+      <w:r>
+        <w:rPr>
+          <w:rFonts w:ascii="Abadi" w:hAnsi="Abadi" w:cs="Aharoni"/>
+          <w:noProof/>
+        </w:rPr>
+        <w:t xml:space="preserve">for (Connector </w:t>
+      </w:r>
+      <w:r>
+        <w:rPr>
+          <w:rFonts w:ascii="Abadi" w:hAnsi="Abadi" w:cs="Aharoni"/>
+          <w:b/>
+          <w:bCs/>
+          <w:noProof/>
+        </w:rPr>
+        <w:t>con</w:t>
+      </w:r>
+      <w:r>
+        <w:rPr>
+          <w:rFonts w:ascii="Abadi" w:hAnsi="Abadi" w:cs="Aharoni"/>
+          <w:noProof/>
+        </w:rPr>
+        <w:t xml:space="preserve"> </w:t>
+      </w:r>
+      <w:r>
+        <w:rPr>
+          <w:rFonts w:ascii="Abadi" w:hAnsi="Abadi" w:cs="Aharoni"/>
+          <w:noProof/>
+        </w:rPr>
+        <w:t xml:space="preserve">: </w:t>
+      </w:r>
+      <w:r>
+        <w:rPr>
+          <w:rFonts w:ascii="Abadi" w:hAnsi="Abadi" w:cs="Aharoni"/>
+          <w:i/>
+          <w:iCs/>
+          <w:noProof/>
+        </w:rPr>
+        <w:t>connectors</w:t>
+      </w:r>
+      <w:r>
+        <w:rPr>
+          <w:rFonts w:ascii="Abadi" w:hAnsi="Abadi" w:cs="Aharoni"/>
+          <w:noProof/>
+        </w:rPr>
+        <w:t>)</w:t>
+      </w:r>
+      <w:r>
+        <w:rPr>
+          <w:rFonts w:ascii="Abadi" w:hAnsi="Abadi" w:cs="Aharoni"/>
+          <w:noProof/>
+        </w:rPr>
+        <w:t xml:space="preserve"> </w:t>
+      </w:r>
+      <w:r>
+        <w:rPr>
+          <w:rFonts w:ascii="Abadi" w:hAnsi="Abadi" w:cs="Aharoni"/>
+          <w:noProof/>
+        </w:rPr>
+        <w:t>{</w:t>
+      </w:r>
+    </w:p>
+    <w:p>
+      <w:pPr>
+        <w:pStyle w:val="ListParagraph"/>
+        <w:numPr>
+          <w:ilvl w:val="2"/>
+          <w:numId w:val="37"/>
+        </w:numPr>
+        <w:jc w:val="left"/>
+        <w:rPr>
+          <w:rFonts w:ascii="Abadi" w:hAnsi="Abadi" w:cs="Aharoni"/>
+          <w:noProof/>
+        </w:rPr>
+      </w:pPr>
+      <w:r>
+        <w:rPr>
+          <w:rFonts w:ascii="Abadi" w:hAnsi="Abadi" w:cs="Aharoni"/>
+          <w:b/>
+          <w:bCs/>
+          <w:noProof/>
+        </w:rPr>
+        <w:t>con</w:t>
+      </w:r>
+      <w:r>
+        <w:rPr>
+          <w:rFonts w:ascii="Abadi" w:hAnsi="Abadi" w:cs="Aharoni"/>
+          <w:noProof/>
+        </w:rPr>
+        <w:t>.</w:t>
+      </w:r>
+      <w:r>
+        <w:rPr>
+          <w:rFonts w:ascii="Abadi" w:hAnsi="Abadi" w:cs="Aharoni"/>
+          <w:i/>
+          <w:iCs/>
+          <w:noProof/>
+        </w:rPr>
+        <w:t>position</w:t>
+      </w:r>
+      <w:r>
+        <w:rPr>
+          <w:rFonts w:ascii="Abadi" w:hAnsi="Abadi" w:cs="Aharoni"/>
+          <w:noProof/>
+        </w:rPr>
+        <w:t>.</w:t>
+      </w:r>
+      <w:r>
+        <w:rPr>
+          <w:rFonts w:ascii="Abadi" w:hAnsi="Abadi" w:cs="Aharoni"/>
+          <w:noProof/>
+        </w:rPr>
+        <w:t>reflect();</w:t>
+      </w:r>
+    </w:p>
+    <w:p>
+      <w:pPr>
+        <w:pStyle w:val="ListParagraph"/>
+        <w:numPr>
+          <w:ilvl w:val="2"/>
+          <w:numId w:val="37"/>
+        </w:numPr>
+        <w:jc w:val="left"/>
+        <w:rPr>
+          <w:rFonts w:ascii="Abadi" w:hAnsi="Abadi" w:cs="Aharoni"/>
+          <w:noProof/>
+        </w:rPr>
+      </w:pPr>
+      <w:r>
+        <w:rPr>
+          <w:rFonts w:ascii="Abadi" w:hAnsi="Abadi" w:cs="Aharoni"/>
+          <w:b/>
+          <w:bCs/>
+          <w:noProof/>
+        </w:rPr>
+        <w:t>con</w:t>
+      </w:r>
+      <w:r>
+        <w:rPr>
+          <w:rFonts w:ascii="Abadi" w:hAnsi="Abadi" w:cs="Aharoni"/>
+          <w:noProof/>
+        </w:rPr>
+        <w:t>.</w:t>
+      </w:r>
+      <w:r>
+        <w:rPr>
+          <w:rFonts w:ascii="Abadi" w:hAnsi="Abadi" w:cs="Aharoni"/>
+          <w:i/>
+          <w:iCs/>
+          <w:noProof/>
+        </w:rPr>
+        <w:t>direction</w:t>
+      </w:r>
+      <w:r>
+        <w:rPr>
+          <w:rFonts w:ascii="Abadi" w:hAnsi="Abadi" w:cs="Aharoni"/>
+          <w:noProof/>
+        </w:rPr>
+        <w:t>.reflect();</w:t>
+      </w:r>
+    </w:p>
+    <w:p>
+      <w:pPr>
+        <w:pStyle w:val="ListParagraph"/>
+        <w:numPr>
+          <w:ilvl w:val="1"/>
+          <w:numId w:val="37"/>
+        </w:numPr>
+        <w:jc w:val="left"/>
+        <w:rPr>
+          <w:rFonts w:ascii="Abadi" w:hAnsi="Abadi" w:cs="Aharoni"/>
+          <w:noProof/>
+        </w:rPr>
+      </w:pPr>
+      <w:r>
+        <w:rPr>
+          <w:rFonts w:ascii="Abadi" w:hAnsi="Abadi" w:cs="Aharoni"/>
+          <w:noProof/>
+        </w:rPr>
+        <w:t>}</w:t>
+      </w:r>
+    </w:p>
+    <w:p>
+      <w:pPr>
+        <w:pStyle w:val="ListParagraph"/>
+        <w:numPr>
+          <w:ilvl w:val="1"/>
+          <w:numId w:val="37"/>
+        </w:numPr>
+        <w:jc w:val="left"/>
+        <w:rPr>
+          <w:rFonts w:ascii="Abadi" w:hAnsi="Abadi" w:cs="Aharoni"/>
+          <w:noProof/>
+        </w:rPr>
+      </w:pPr>
+      <w:r>
+        <w:rPr>
+          <w:rFonts w:ascii="Abadi" w:hAnsi="Abadi" w:cs="Aharoni"/>
+          <w:noProof/>
+        </w:rPr>
+        <w:t xml:space="preserve">for (Part </w:t>
+      </w:r>
+      <w:r>
+        <w:rPr>
+          <w:rFonts w:ascii="Abadi" w:hAnsi="Abadi" w:cs="Aharoni"/>
+          <w:b/>
+          <w:bCs/>
+          <w:noProof/>
+        </w:rPr>
+        <w:t>part</w:t>
+      </w:r>
+      <w:r>
+        <w:rPr>
+          <w:rFonts w:ascii="Abadi" w:hAnsi="Abadi" w:cs="Aharoni"/>
+          <w:noProof/>
+        </w:rPr>
+        <w:t xml:space="preserve"> : </w:t>
+      </w:r>
+      <w:r>
+        <w:rPr>
+          <w:rFonts w:ascii="Abadi" w:hAnsi="Abadi" w:cs="Aharoni"/>
+          <w:i/>
+          <w:iCs/>
+          <w:noProof/>
+        </w:rPr>
+        <w:t>parts</w:t>
+      </w:r>
+      <w:r>
+        <w:rPr>
+          <w:rFonts w:ascii="Abadi" w:hAnsi="Abadi" w:cs="Aharoni"/>
+          <w:noProof/>
+        </w:rPr>
+        <w:t xml:space="preserve">) </w:t>
+      </w:r>
+      <w:r>
+        <w:rPr>
+          <w:rFonts w:ascii="Abadi" w:hAnsi="Abadi" w:cs="Aharoni"/>
+          <w:noProof/>
+        </w:rPr>
+        <w:t>{</w:t>
+      </w:r>
+    </w:p>
+    <w:p>
+      <w:pPr>
+        <w:pStyle w:val="ListParagraph"/>
+        <w:numPr>
+          <w:ilvl w:val="2"/>
+          <w:numId w:val="37"/>
+        </w:numPr>
+        <w:jc w:val="left"/>
+        <w:rPr>
+          <w:rFonts w:ascii="Abadi" w:hAnsi="Abadi" w:cs="Aharoni"/>
+          <w:noProof/>
+        </w:rPr>
+      </w:pPr>
+      <w:r>
+        <w:rPr>
+          <w:rFonts w:ascii="Abadi" w:hAnsi="Abadi" w:cs="Aharoni"/>
+          <w:noProof/>
+        </w:rPr>
+        <w:t xml:space="preserve">for (Obb </w:t>
+      </w:r>
+      <w:r>
+        <w:rPr>
+          <w:rFonts w:ascii="Abadi" w:hAnsi="Abadi" w:cs="Aharoni"/>
+          <w:b/>
+          <w:bCs/>
+          <w:noProof/>
+        </w:rPr>
+        <w:t xml:space="preserve">rect </w:t>
+      </w:r>
+      <w:r>
+        <w:rPr>
+          <w:rFonts w:ascii="Abadi" w:hAnsi="Abadi" w:cs="Aharoni"/>
+          <w:noProof/>
+        </w:rPr>
+        <w:t xml:space="preserve">: </w:t>
+      </w:r>
+      <w:r>
+        <w:rPr>
+          <w:rFonts w:ascii="Abadi" w:hAnsi="Abadi" w:cs="Aharoni"/>
+          <w:b/>
+          <w:bCs/>
+          <w:noProof/>
+        </w:rPr>
+        <w:t>part</w:t>
+      </w:r>
+      <w:r>
+        <w:rPr>
+          <w:rFonts w:ascii="Abadi" w:hAnsi="Abadi" w:cs="Aharoni"/>
+          <w:noProof/>
+        </w:rPr>
+        <w:t>.</w:t>
+      </w:r>
+      <w:r>
+        <w:rPr>
+          <w:rFonts w:ascii="Abadi" w:hAnsi="Abadi" w:cs="Aharoni"/>
+          <w:i/>
+          <w:iCs/>
+          <w:noProof/>
+        </w:rPr>
+        <w:t>obbs</w:t>
+      </w:r>
+      <w:r>
+        <w:rPr>
+          <w:rFonts w:ascii="Abadi" w:hAnsi="Abadi" w:cs="Aharoni"/>
+          <w:noProof/>
+        </w:rPr>
+        <w:t xml:space="preserve">) </w:t>
+      </w:r>
+      <w:r>
+        <w:rPr>
+          <w:rFonts w:ascii="Abadi" w:hAnsi="Abadi" w:cs="Aharoni"/>
+          <w:noProof/>
+        </w:rPr>
+        <w:t>{</w:t>
+      </w:r>
+    </w:p>
+    <w:p>
+      <w:pPr>
+        <w:pStyle w:val="ListParagraph"/>
+        <w:numPr>
+          <w:ilvl w:val="3"/>
+          <w:numId w:val="37"/>
+        </w:numPr>
+        <w:jc w:val="left"/>
+        <w:rPr>
+          <w:rFonts w:ascii="Abadi" w:hAnsi="Abadi" w:cs="Aharoni"/>
+          <w:noProof/>
+        </w:rPr>
+      </w:pPr>
+      <w:r>
+        <w:rPr>
+          <w:rFonts w:ascii="Abadi" w:hAnsi="Abadi" w:cs="Aharoni"/>
+          <w:noProof/>
+        </w:rPr>
+        <w:t xml:space="preserve">for (Vec2D </w:t>
+      </w:r>
+      <w:r>
+        <w:rPr>
+          <w:rFonts w:ascii="Abadi" w:hAnsi="Abadi" w:cs="Aharoni"/>
+          <w:b/>
+          <w:bCs/>
+          <w:noProof/>
+        </w:rPr>
+        <w:t xml:space="preserve">v </w:t>
+      </w:r>
+      <w:r>
+        <w:rPr>
+          <w:rFonts w:ascii="Abadi" w:hAnsi="Abadi" w:cs="Aharoni"/>
+          <w:noProof/>
+        </w:rPr>
+        <w:t xml:space="preserve">: </w:t>
+      </w:r>
+      <w:r>
+        <w:rPr>
+          <w:rFonts w:ascii="Abadi" w:hAnsi="Abadi" w:cs="Aharoni"/>
+          <w:b/>
+          <w:bCs/>
+          <w:noProof/>
+        </w:rPr>
+        <w:t>rect</w:t>
+      </w:r>
+      <w:r>
+        <w:rPr>
+          <w:rFonts w:ascii="Abadi" w:hAnsi="Abadi" w:cs="Aharoni"/>
+          <w:noProof/>
+        </w:rPr>
+        <w:t>.</w:t>
+      </w:r>
+      <w:r>
+        <w:rPr>
+          <w:rFonts w:ascii="Abadi" w:hAnsi="Abadi" w:cs="Aharoni"/>
+          <w:i/>
+          <w:iCs/>
+          <w:noProof/>
+        </w:rPr>
+        <w:t>vertices</w:t>
+      </w:r>
+      <w:r>
+        <w:rPr>
+          <w:rFonts w:ascii="Abadi" w:hAnsi="Abadi" w:cs="Aharoni"/>
+          <w:noProof/>
+        </w:rPr>
+        <w:t xml:space="preserve">) : </w:t>
+      </w:r>
+      <w:r>
+        <w:rPr>
+          <w:rFonts w:ascii="Abadi" w:hAnsi="Abadi" w:cs="Aharoni"/>
+          <w:b/>
+          <w:bCs/>
+          <w:noProof/>
+        </w:rPr>
+        <w:t>v</w:t>
+      </w:r>
+      <w:r>
+        <w:rPr>
+          <w:rFonts w:ascii="Abadi" w:hAnsi="Abadi" w:cs="Aharoni"/>
+          <w:noProof/>
+        </w:rPr>
+        <w:t>.reflect();</w:t>
+      </w:r>
+    </w:p>
+    <w:p>
+      <w:pPr>
+        <w:pStyle w:val="ListParagraph"/>
+        <w:numPr>
+          <w:ilvl w:val="2"/>
+          <w:numId w:val="37"/>
+        </w:numPr>
+        <w:jc w:val="left"/>
+        <w:rPr>
+          <w:rFonts w:ascii="Abadi" w:hAnsi="Abadi" w:cs="Aharoni"/>
+          <w:noProof/>
+        </w:rPr>
+      </w:pPr>
+      <w:r>
+        <w:rPr>
+          <w:rFonts w:ascii="Abadi" w:hAnsi="Abadi" w:cs="Aharoni"/>
+          <w:noProof/>
+        </w:rPr>
+        <w:t>}</w:t>
+      </w:r>
+    </w:p>
+    <w:p>
+      <w:pPr>
+        <w:pStyle w:val="ListParagraph"/>
+        <w:numPr>
+          <w:ilvl w:val="1"/>
+          <w:numId w:val="37"/>
+        </w:numPr>
+        <w:jc w:val="left"/>
+        <w:rPr>
+          <w:rFonts w:ascii="Abadi" w:hAnsi="Abadi" w:cs="Aharoni"/>
+          <w:noProof/>
+        </w:rPr>
+      </w:pPr>
+      <w:r>
+        <w:rPr>
+          <w:rFonts w:ascii="Abadi" w:hAnsi="Abadi" w:cs="Aharoni"/>
+          <w:noProof/>
+        </w:rPr>
+        <w:t>}</w:t>
+      </w:r>
+      <w:r>
+        <w:rPr>
+          <w:rFonts w:ascii="Abadi" w:hAnsi="Abadi" w:cs="Aharoni"/>
+          <w:noProof/>
+        </w:rPr>
+        <w:tab/>
+      </w:r>
+    </w:p>
+    <w:p>
+      <w:pPr>
+        <w:pStyle w:val="ListParagraph"/>
+        <w:numPr>
+          <w:ilvl w:val="0"/>
+          <w:numId w:val="37"/>
+        </w:numPr>
+        <w:jc w:val="left"/>
+        <w:rPr>
+          <w:rFonts w:ascii="Abadi" w:hAnsi="Abadi" w:cs="Aharoni"/>
+          <w:noProof/>
+        </w:rPr>
+      </w:pPr>
+      <w:r>
+        <w:rPr>
+          <w:rFonts w:ascii="Abadi" w:hAnsi="Abadi" w:cs="Aharoni"/>
+          <w:noProof/>
+        </w:rPr>
+        <w:t>}</w:t>
+      </w:r>
+    </w:p>
+    <w:p>
+      <w:pPr>
+        <w:jc w:val="left"/>
+        <w:rPr>
+          <w:rFonts w:ascii="Abadi" w:hAnsi="Abadi" w:cs="Aharoni"/>
+          <w:noProof/>
+        </w:rPr>
+      </w:pPr>
+    </w:p>
+    <w:p>
+      <w:r>
+        <w:t xml:space="preserve">Where </w:t>
+      </w:r>
+      <w:r>
+        <w:rPr>
+          <w:rFonts w:ascii="Abadi" w:hAnsi="Abadi" w:cs="Aharoni"/>
+        </w:rPr>
+        <w:t>reflect</w:t>
+      </w:r>
+      <w:r>
+        <w:t xml:space="preserve"> is a </w:t>
+      </w:r>
+      <w:r>
+        <w:t xml:space="preserve">function </w:t>
+      </w:r>
+      <w:r>
+        <w:t xml:space="preserve">of the </w:t>
+      </w:r>
+      <w:r>
+        <w:rPr>
+          <w:rFonts w:ascii="Abadi" w:hAnsi="Abadi"/>
+        </w:rPr>
+        <w:t>Vec2D</w:t>
+      </w:r>
+      <w:r>
+        <w:t xml:space="preserve"> class </w:t>
+      </w:r>
+      <w:r>
+        <w:t xml:space="preserve">– a class representing a simple 2D vector </w:t>
+      </w:r>
+      <w:r>
+        <w:t>–</w:t>
+      </w:r>
+      <w:r>
+        <w:t xml:space="preserve"> </w:t>
+      </w:r>
+      <w:r>
+        <w:t>that reflects the coordinates of the vertex around the x axis</w:t>
+      </w:r>
+      <w:r>
+        <w:t>. This is done simply by leaving the y</w:t>
+      </w:r>
+      <w:r>
+        <w:t>-</w:t>
+      </w:r>
+      <w:r>
+        <w:t xml:space="preserve">coordinate </w:t>
+      </w:r>
+      <w:r>
+        <w:t>unchanged and</w:t>
+      </w:r>
+      <w:r>
+        <w:t xml:space="preserve"> </w:t>
+      </w:r>
+      <w:r>
+        <w:t>changing the sign of the x-coordinate.</w:t>
+      </w:r>
+      <w:r>
+        <w:t xml:space="preserve"> Note that the axis of reflection is arbitrary</w:t>
+      </w:r>
+      <w:r>
+        <w:t xml:space="preserve"> as long as it is </w:t>
+      </w:r>
+      <w:r>
+        <w:t>the same</w:t>
+      </w:r>
+      <w:r>
+        <w:t xml:space="preserve"> for all the vertices of the piece.</w:t>
+      </w:r>
+    </w:p>
+    <w:p>
+      <w:r>
+        <w:t xml:space="preserve">This use of a </w:t>
+      </w:r>
+      <w:r>
+        <w:rPr>
+          <w:i/>
+          <w:iCs/>
+        </w:rPr>
+        <w:t>flipType</w:t>
+      </w:r>
+      <w:r>
+        <w:t xml:space="preserve"> </w:t>
+      </w:r>
+      <w:r>
+        <w:t>property for pieces is</w:t>
+      </w:r>
+      <w:r>
+        <w:t xml:space="preserve"> very </w:t>
+      </w:r>
+      <w:r>
+        <w:t>impactful</w:t>
+      </w:r>
+      <w:r>
+        <w:t xml:space="preserve"> performance-wis</w:t>
+      </w:r>
+      <w:r>
+        <w:t>e</w:t>
+      </w:r>
+      <w:r>
+        <w:t xml:space="preserve">. </w:t>
+      </w:r>
+      <w:r>
+        <w:t xml:space="preserve">Thanks to it, straight pieces are </w:t>
+      </w:r>
+      <w:r>
+        <w:t xml:space="preserve">known by the program </w:t>
+      </w:r>
+      <w:r>
+        <w:t xml:space="preserve">to not require any flipping, </w:t>
+      </w:r>
+      <w:r>
+        <w:t>preventing certain track-generation branches from being searched twice</w:t>
+      </w:r>
+      <w:r>
+        <w:t xml:space="preserve"> for no reason</w:t>
+      </w:r>
+      <w:r>
+        <w:t>.</w:t>
+      </w:r>
+      <w:r>
+        <w:rPr>
+          <w:b/>
+          <w:bCs/>
+        </w:rPr>
+        <w:t xml:space="preserve"> MEASURE PERFORMANCE GAIN??</w:t>
+      </w:r>
+      <w:r>
+        <w:t>.</w:t>
+      </w:r>
+      <w:r>
+        <w:t xml:space="preserve"> </w:t>
+      </w:r>
+      <w:r>
+        <w:t>However t</w:t>
+      </w:r>
+      <w:r>
+        <w:t>he</w:t>
+      </w:r>
+      <w:r>
+        <w:t xml:space="preserve"> performance gained by making simple curves flip by exchanging their connectors</w:t>
+      </w:r>
+      <w:r>
+        <w:t>,</w:t>
+      </w:r>
+      <w:r>
+        <w:t xml:space="preserve"> rather than reflecting each of their vertices around</w:t>
+      </w:r>
+      <w:r>
+        <w:t xml:space="preserve"> an axis,</w:t>
+      </w:r>
+      <w:r>
+        <w:t xml:space="preserve"> has not been measured</w:t>
+      </w:r>
+      <w:r>
+        <w:t xml:space="preserve"> and could be quite small.</w:t>
+      </w:r>
+    </w:p>
+    <w:p>
+      <w:pPr>
+        <w:pStyle w:val="Heading2"/>
+      </w:pPr>
+      <w:bookmarkStart w:id="37" w:name="_Ref130221249"/>
+      <w:r>
+        <w:t xml:space="preserve">Validation </w:t>
+      </w:r>
+      <w:r>
+        <w:t>C</w:t>
+      </w:r>
+      <w:r>
+        <w:t>onditions</w:t>
+      </w:r>
+      <w:bookmarkEnd w:id="37"/>
+    </w:p>
+    <w:p>
+      <w:r>
+        <w:t>Validation Conditions are the conditions for the circuit to be considered closed</w:t>
+      </w:r>
+      <w:r>
+        <w:t xml:space="preserve">. These </w:t>
+      </w:r>
+      <w:r>
+        <w:t xml:space="preserve">conditions </w:t>
+      </w:r>
+      <w:r>
+        <w:t>are checked every time a new piece is placed on the board</w:t>
+      </w:r>
+      <w:r>
+        <w:t>.</w:t>
+      </w:r>
+      <w:r>
+        <w:t xml:space="preserve"> </w:t>
+      </w:r>
+      <w:r>
+        <w:t>A</w:t>
+      </w:r>
+      <w:r>
+        <w:t xml:space="preserve">t any point in the </w:t>
+      </w:r>
+      <w:r>
+        <w:lastRenderedPageBreak/>
+        <w:t>generation of a track, if these Validation Conditions are verified, the track generation is considered to be successful and the circuit is returned to the user.</w:t>
+      </w:r>
+    </w:p>
+    <w:p>
+      <w:r>
+        <w:t xml:space="preserve">Validation Conditions </w:t>
+      </w:r>
+      <w:r>
+        <w:t xml:space="preserve">are </w:t>
+      </w:r>
+      <w:r>
+        <w:t>verified</w:t>
+      </w:r>
+      <w:r>
+        <w:t xml:space="preserve"> between the connectors at each end of the </w:t>
+      </w:r>
+      <w:r>
+        <w:t>track</w:t>
+      </w:r>
+      <w:r>
+        <w:t xml:space="preserve">, and </w:t>
+      </w:r>
+      <w:r>
+        <w:t>include the following tests:</w:t>
       </w:r>
     </w:p>
     <w:p>
@@ -10650,175 +11852,9 @@
           <w:ilvl w:val="0"/>
           <w:numId w:val="8"/>
         </w:numPr>
-        <w:jc w:val="left"/>
-        <w:rPr>
-          <w:rFonts w:ascii="Abadi" w:hAnsi="Abadi" w:cs="Aharoni"/>
-          <w:noProof/>
-        </w:rPr>
-      </w:pPr>
-      <w:r>
-        <w:rPr>
-          <w:rFonts w:ascii="Abadi" w:hAnsi="Abadi" w:cs="Aharoni"/>
-          <w:noProof/>
-        </w:rPr>
-        <w:t>i</w:t>
-      </w:r>
-      <w:r>
-        <w:rPr>
-          <w:rFonts w:ascii="Abadi" w:hAnsi="Abadi" w:cs="Aharoni"/>
-          <w:noProof/>
-        </w:rPr>
-        <w:t xml:space="preserve">f </w:t>
-      </w:r>
-      <w:r>
-        <w:rPr>
-          <w:rFonts w:ascii="Abadi" w:hAnsi="Abadi" w:cs="Aharoni"/>
-          <w:noProof/>
-        </w:rPr>
-        <w:t>(</w:t>
-      </w:r>
-      <w:r>
-        <w:rPr>
-          <w:rFonts w:ascii="Abadi" w:hAnsi="Abadi" w:cs="Aharoni"/>
-          <w:i/>
-          <w:iCs/>
-          <w:noProof/>
-        </w:rPr>
-        <w:t xml:space="preserve">flipType </w:t>
-      </w:r>
-      <w:r>
-        <w:rPr>
-          <w:rFonts w:ascii="Abadi" w:hAnsi="Abadi" w:cs="Aharoni"/>
-          <w:noProof/>
-        </w:rPr>
-        <w:t>== 1</w:t>
-      </w:r>
-      <w:r>
-        <w:rPr>
-          <w:rFonts w:ascii="Abadi" w:hAnsi="Abadi" w:cs="Aharoni"/>
-          <w:noProof/>
-        </w:rPr>
-        <w:t>)</w:t>
-      </w:r>
-      <w:r>
-        <w:rPr>
-          <w:rFonts w:ascii="Abadi" w:hAnsi="Abadi" w:cs="Aharoni"/>
-          <w:noProof/>
-        </w:rPr>
-        <w:t>:</w:t>
-      </w:r>
-      <w:r>
-        <w:rPr>
-          <w:rFonts w:ascii="Abadi" w:hAnsi="Abadi" w:cs="Aharoni"/>
-          <w:noProof/>
-        </w:rPr>
-        <w:t xml:space="preserve"> </w:t>
-      </w:r>
-      <w:r>
-        <w:rPr>
-          <w:rFonts w:ascii="Abadi" w:hAnsi="Abadi" w:cs="Aharoni"/>
-          <w:noProof/>
-        </w:rPr>
-        <w:t xml:space="preserve"> </w:t>
-      </w:r>
-      <w:r>
-        <w:rPr>
-          <w:rFonts w:ascii="Abadi" w:hAnsi="Abadi" w:cs="Aharoni"/>
-          <w:noProof/>
-          <w:color w:val="00B050"/>
-        </w:rPr>
-        <w:t>// Exchanging the two connectors is sufficient</w:t>
-      </w:r>
-      <w:r>
-        <w:rPr>
-          <w:rFonts w:ascii="Abadi" w:hAnsi="Abadi" w:cs="Aharoni"/>
-          <w:noProof/>
-          <w:color w:val="00B050"/>
-        </w:rPr>
-        <w:t>.</w:t>
-      </w:r>
-    </w:p>
-    <w:p>
-      <w:pPr>
-        <w:pStyle w:val="ListParagraph"/>
-        <w:numPr>
-          <w:ilvl w:val="1"/>
-          <w:numId w:val="8"/>
-        </w:numPr>
-        <w:jc w:val="left"/>
-        <w:rPr>
-          <w:rFonts w:ascii="Abadi" w:hAnsi="Abadi" w:cs="Aharoni"/>
-          <w:noProof/>
-        </w:rPr>
-      </w:pPr>
-      <w:r>
-        <w:rPr>
-          <w:rFonts w:ascii="Abadi" w:hAnsi="Abadi" w:cs="Aharoni"/>
-          <w:noProof/>
-        </w:rPr>
-        <w:t>exchangeConnectors(</w:t>
-      </w:r>
-      <w:r>
-        <w:rPr>
-          <w:rFonts w:ascii="Abadi" w:hAnsi="Abadi" w:cs="Aharoni"/>
-          <w:i/>
-          <w:iCs/>
-          <w:noProof/>
-        </w:rPr>
-        <w:t>connectors</w:t>
-      </w:r>
-      <w:r>
-        <w:rPr>
-          <w:rFonts w:ascii="Abadi" w:hAnsi="Abadi" w:cs="Aharoni"/>
-          <w:noProof/>
-        </w:rPr>
-        <w:t>[0]</w:t>
-      </w:r>
-      <w:r>
-        <w:rPr>
-          <w:rFonts w:ascii="Abadi" w:hAnsi="Abadi" w:cs="Aharoni"/>
-          <w:noProof/>
-        </w:rPr>
-        <w:t>,</w:t>
-      </w:r>
-      <w:r>
-        <w:rPr>
-          <w:rFonts w:ascii="Abadi" w:hAnsi="Abadi" w:cs="Aharoni"/>
-          <w:i/>
-          <w:iCs/>
-          <w:noProof/>
-        </w:rPr>
-        <w:t xml:space="preserve"> connector</w:t>
-      </w:r>
-      <w:r>
-        <w:rPr>
-          <w:rFonts w:ascii="Abadi" w:hAnsi="Abadi" w:cs="Aharoni"/>
-          <w:i/>
-          <w:iCs/>
-          <w:noProof/>
-        </w:rPr>
-        <w:t>s</w:t>
-      </w:r>
-      <w:r>
-        <w:rPr>
-          <w:rFonts w:ascii="Abadi" w:hAnsi="Abadi" w:cs="Aharoni"/>
-          <w:noProof/>
-        </w:rPr>
-        <w:t>[1]</w:t>
-      </w:r>
-      <w:r>
-        <w:rPr>
-          <w:rFonts w:ascii="Abadi" w:hAnsi="Abadi" w:cs="Aharoni"/>
-          <w:noProof/>
-        </w:rPr>
-        <w:t>)</w:t>
-      </w:r>
-      <w:r>
-        <w:rPr>
-          <w:rFonts w:ascii="Abadi" w:hAnsi="Abadi" w:cs="Aharoni"/>
-          <w:noProof/>
-        </w:rPr>
-        <w:t>;</w:t>
+      </w:pPr>
+      <w:r>
+        <w:t>the two connectors need to be close enough to each other.</w:t>
       </w:r>
     </w:p>
     <w:p>
@@ -10828,755 +11864,8 @@
           <w:ilvl w:val="0"/>
           <w:numId w:val="8"/>
         </w:numPr>
-        <w:jc w:val="left"/>
-        <w:rPr>
-          <w:rFonts w:ascii="Abadi" w:hAnsi="Abadi" w:cs="Aharoni"/>
-          <w:noProof/>
-        </w:rPr>
-      </w:pPr>
-      <w:r>
-        <w:rPr>
-          <w:rFonts w:ascii="Abadi" w:hAnsi="Abadi" w:cs="Aharoni"/>
-          <w:noProof/>
-        </w:rPr>
-        <w:t xml:space="preserve">if </w:t>
-      </w:r>
-      <w:r>
-        <w:rPr>
-          <w:rFonts w:ascii="Abadi" w:hAnsi="Abadi" w:cs="Aharoni"/>
-          <w:noProof/>
-        </w:rPr>
-        <w:t>(</w:t>
-      </w:r>
-      <w:r>
-        <w:rPr>
-          <w:rFonts w:ascii="Abadi" w:hAnsi="Abadi" w:cs="Aharoni"/>
-          <w:i/>
-          <w:iCs/>
-          <w:noProof/>
-        </w:rPr>
-        <w:t xml:space="preserve">flipType </w:t>
-      </w:r>
-      <w:r>
-        <w:rPr>
-          <w:rFonts w:ascii="Abadi" w:hAnsi="Abadi" w:cs="Aharoni"/>
-          <w:noProof/>
-        </w:rPr>
-        <w:t xml:space="preserve">== </w:t>
-      </w:r>
-      <w:r>
-        <w:rPr>
-          <w:rFonts w:ascii="Abadi" w:hAnsi="Abadi" w:cs="Aharoni"/>
-          <w:noProof/>
-        </w:rPr>
-        <w:t>2</w:t>
-      </w:r>
-      <w:r>
-        <w:rPr>
-          <w:rFonts w:ascii="Abadi" w:hAnsi="Abadi" w:cs="Aharoni"/>
-          <w:noProof/>
-        </w:rPr>
-        <w:t>)</w:t>
-      </w:r>
-      <w:r>
-        <w:rPr>
-          <w:rFonts w:ascii="Abadi" w:hAnsi="Abadi" w:cs="Aharoni"/>
-          <w:noProof/>
-        </w:rPr>
-        <w:t>:</w:t>
-      </w:r>
-      <w:r>
-        <w:rPr>
-          <w:rFonts w:ascii="Abadi" w:hAnsi="Abadi" w:cs="Aharoni"/>
-          <w:noProof/>
-        </w:rPr>
-        <w:t xml:space="preserve"> </w:t>
-      </w:r>
-      <w:r>
-        <w:rPr>
-          <w:rFonts w:ascii="Abadi" w:hAnsi="Abadi" w:cs="Aharoni"/>
-          <w:noProof/>
-          <w:color w:val="00B050"/>
-        </w:rPr>
-        <w:t xml:space="preserve">// </w:t>
-      </w:r>
-      <w:r>
-        <w:rPr>
-          <w:rFonts w:ascii="Abadi" w:hAnsi="Abadi" w:cs="Aharoni"/>
-          <w:noProof/>
-          <w:color w:val="00B050"/>
-        </w:rPr>
-        <w:t>A full reflection is needed</w:t>
-      </w:r>
-    </w:p>
-    <w:p>
-      <w:pPr>
-        <w:pStyle w:val="ListParagraph"/>
-        <w:numPr>
-          <w:ilvl w:val="1"/>
-          <w:numId w:val="8"/>
-        </w:numPr>
-        <w:jc w:val="left"/>
-        <w:rPr>
-          <w:rFonts w:ascii="Abadi" w:hAnsi="Abadi" w:cs="Aharoni"/>
-          <w:noProof/>
-        </w:rPr>
-      </w:pPr>
-      <w:r>
-        <w:rPr>
-          <w:rFonts w:ascii="Abadi" w:hAnsi="Abadi" w:cs="Aharoni"/>
-          <w:noProof/>
-        </w:rPr>
-        <w:t xml:space="preserve">for (Connector </w:t>
-      </w:r>
-      <w:r>
-        <w:rPr>
-          <w:rFonts w:ascii="Abadi" w:hAnsi="Abadi" w:cs="Aharoni"/>
-          <w:b/>
-          <w:bCs/>
-          <w:noProof/>
-        </w:rPr>
-        <w:t>con</w:t>
-      </w:r>
-      <w:r>
-        <w:rPr>
-          <w:rFonts w:ascii="Abadi" w:hAnsi="Abadi" w:cs="Aharoni"/>
-          <w:noProof/>
-        </w:rPr>
-        <w:t xml:space="preserve"> </w:t>
-      </w:r>
-      <w:r>
-        <w:rPr>
-          <w:rFonts w:ascii="Abadi" w:hAnsi="Abadi" w:cs="Aharoni"/>
-          <w:noProof/>
-        </w:rPr>
-        <w:t xml:space="preserve">: </w:t>
-      </w:r>
-      <w:r>
-        <w:rPr>
-          <w:rFonts w:ascii="Abadi" w:hAnsi="Abadi" w:cs="Aharoni"/>
-          <w:i/>
-          <w:iCs/>
-          <w:noProof/>
-        </w:rPr>
-        <w:t>connectors</w:t>
-      </w:r>
-      <w:r>
-        <w:rPr>
-          <w:rFonts w:ascii="Abadi" w:hAnsi="Abadi" w:cs="Aharoni"/>
-          <w:noProof/>
-        </w:rPr>
-        <w:t>)</w:t>
-      </w:r>
-      <w:r>
-        <w:rPr>
-          <w:rFonts w:ascii="Abadi" w:hAnsi="Abadi" w:cs="Aharoni"/>
-          <w:noProof/>
-        </w:rPr>
-        <w:t xml:space="preserve"> </w:t>
-      </w:r>
-    </w:p>
-    <w:p>
-      <w:pPr>
-        <w:pStyle w:val="ListParagraph"/>
-        <w:numPr>
-          <w:ilvl w:val="2"/>
-          <w:numId w:val="8"/>
-        </w:numPr>
-        <w:jc w:val="left"/>
-        <w:rPr>
-          <w:rFonts w:ascii="Abadi" w:hAnsi="Abadi" w:cs="Aharoni"/>
-          <w:noProof/>
-        </w:rPr>
-      </w:pPr>
-      <w:r>
-        <w:rPr>
-          <w:rFonts w:ascii="Abadi" w:hAnsi="Abadi" w:cs="Aharoni"/>
-          <w:b/>
-          <w:bCs/>
-          <w:noProof/>
-        </w:rPr>
-        <w:t>con</w:t>
-      </w:r>
-      <w:r>
-        <w:rPr>
-          <w:rFonts w:ascii="Abadi" w:hAnsi="Abadi" w:cs="Aharoni"/>
-          <w:noProof/>
-        </w:rPr>
-        <w:t>.</w:t>
-      </w:r>
-      <w:r>
-        <w:rPr>
-          <w:rFonts w:ascii="Abadi" w:hAnsi="Abadi" w:cs="Aharoni"/>
-          <w:i/>
-          <w:iCs/>
-          <w:noProof/>
-        </w:rPr>
-        <w:t>position</w:t>
-      </w:r>
-      <w:r>
-        <w:rPr>
-          <w:rFonts w:ascii="Abadi" w:hAnsi="Abadi" w:cs="Aharoni"/>
-          <w:noProof/>
-        </w:rPr>
-        <w:t>.</w:t>
-      </w:r>
-      <w:r>
-        <w:rPr>
-          <w:rFonts w:ascii="Abadi" w:hAnsi="Abadi" w:cs="Aharoni"/>
-          <w:noProof/>
-        </w:rPr>
-        <w:t>reflect();</w:t>
-      </w:r>
-    </w:p>
-    <w:p>
-      <w:pPr>
-        <w:pStyle w:val="ListParagraph"/>
-        <w:numPr>
-          <w:ilvl w:val="2"/>
-          <w:numId w:val="8"/>
-        </w:numPr>
-        <w:jc w:val="left"/>
-        <w:rPr>
-          <w:rFonts w:ascii="Abadi" w:hAnsi="Abadi" w:cs="Aharoni"/>
-          <w:noProof/>
-        </w:rPr>
-      </w:pPr>
-      <w:r>
-        <w:rPr>
-          <w:rFonts w:ascii="Abadi" w:hAnsi="Abadi" w:cs="Aharoni"/>
-          <w:b/>
-          <w:bCs/>
-          <w:noProof/>
-        </w:rPr>
-        <w:t>con</w:t>
-      </w:r>
-      <w:r>
-        <w:rPr>
-          <w:rFonts w:ascii="Abadi" w:hAnsi="Abadi" w:cs="Aharoni"/>
-          <w:noProof/>
-        </w:rPr>
-        <w:t>.</w:t>
-      </w:r>
-      <w:r>
-        <w:rPr>
-          <w:rFonts w:ascii="Abadi" w:hAnsi="Abadi" w:cs="Aharoni"/>
-          <w:i/>
-          <w:iCs/>
-          <w:noProof/>
-        </w:rPr>
-        <w:t>direction</w:t>
-      </w:r>
-      <w:r>
-        <w:rPr>
-          <w:rFonts w:ascii="Abadi" w:hAnsi="Abadi" w:cs="Aharoni"/>
-          <w:noProof/>
-        </w:rPr>
-        <w:t>.reflect();</w:t>
-      </w:r>
-    </w:p>
-    <w:p>
-      <w:pPr>
-        <w:pStyle w:val="ListParagraph"/>
-        <w:numPr>
-          <w:ilvl w:val="1"/>
-          <w:numId w:val="8"/>
-        </w:numPr>
-        <w:jc w:val="left"/>
-        <w:rPr>
-          <w:rFonts w:ascii="Abadi" w:hAnsi="Abadi" w:cs="Aharoni"/>
-          <w:noProof/>
-        </w:rPr>
-      </w:pPr>
-      <w:r>
-        <w:rPr>
-          <w:rFonts w:ascii="Abadi" w:hAnsi="Abadi" w:cs="Aharoni"/>
-          <w:noProof/>
-        </w:rPr>
-        <w:t>for (</w:t>
-      </w:r>
-      <w:r>
-        <w:rPr>
-          <w:rFonts w:ascii="Abadi" w:hAnsi="Abadi" w:cs="Aharoni"/>
-          <w:noProof/>
-        </w:rPr>
-        <w:t xml:space="preserve">Part </w:t>
-      </w:r>
-      <w:r>
-        <w:rPr>
-          <w:rFonts w:ascii="Abadi" w:hAnsi="Abadi" w:cs="Aharoni"/>
-          <w:b/>
-          <w:bCs/>
-          <w:noProof/>
-        </w:rPr>
-        <w:t>part</w:t>
-      </w:r>
-      <w:r>
-        <w:rPr>
-          <w:rFonts w:ascii="Abadi" w:hAnsi="Abadi" w:cs="Aharoni"/>
-          <w:noProof/>
-        </w:rPr>
-        <w:t xml:space="preserve"> : </w:t>
-      </w:r>
-      <w:r>
-        <w:rPr>
-          <w:rFonts w:ascii="Abadi" w:hAnsi="Abadi" w:cs="Aharoni"/>
-          <w:i/>
-          <w:iCs/>
-          <w:noProof/>
-        </w:rPr>
-        <w:t>parts</w:t>
-      </w:r>
-      <w:r>
-        <w:rPr>
-          <w:rFonts w:ascii="Abadi" w:hAnsi="Abadi" w:cs="Aharoni"/>
-          <w:noProof/>
-        </w:rPr>
-        <w:t>)</w:t>
-      </w:r>
-      <w:r>
-        <w:rPr>
-          <w:rFonts w:ascii="Abadi" w:hAnsi="Abadi" w:cs="Aharoni"/>
-          <w:noProof/>
-        </w:rPr>
-        <w:t xml:space="preserve"> </w:t>
-      </w:r>
-      <w:r>
-        <w:rPr>
-          <w:rFonts w:ascii="Abadi" w:hAnsi="Abadi" w:cs="Aharoni"/>
-          <w:noProof/>
-        </w:rPr>
-        <w:t>:</w:t>
-      </w:r>
-    </w:p>
-    <w:p>
-      <w:pPr>
-        <w:pStyle w:val="ListParagraph"/>
-        <w:numPr>
-          <w:ilvl w:val="2"/>
-          <w:numId w:val="8"/>
-        </w:numPr>
-        <w:jc w:val="left"/>
-        <w:rPr>
-          <w:rFonts w:ascii="Abadi" w:hAnsi="Abadi" w:cs="Aharoni"/>
-          <w:noProof/>
-        </w:rPr>
-      </w:pPr>
-      <w:r>
-        <w:rPr>
-          <w:rFonts w:ascii="Abadi" w:hAnsi="Abadi" w:cs="Aharoni"/>
-          <w:noProof/>
-        </w:rPr>
-        <w:t xml:space="preserve">for (Obb </w:t>
-      </w:r>
-      <w:r>
-        <w:rPr>
-          <w:rFonts w:ascii="Abadi" w:hAnsi="Abadi" w:cs="Aharoni"/>
-          <w:b/>
-          <w:bCs/>
-          <w:noProof/>
-        </w:rPr>
-        <w:t xml:space="preserve">rect </w:t>
-      </w:r>
-      <w:r>
-        <w:rPr>
-          <w:rFonts w:ascii="Abadi" w:hAnsi="Abadi" w:cs="Aharoni"/>
-          <w:noProof/>
-        </w:rPr>
-        <w:t xml:space="preserve">: </w:t>
-      </w:r>
-      <w:r>
-        <w:rPr>
-          <w:rFonts w:ascii="Abadi" w:hAnsi="Abadi" w:cs="Aharoni"/>
-          <w:b/>
-          <w:bCs/>
-          <w:noProof/>
-        </w:rPr>
-        <w:t>part</w:t>
-      </w:r>
-      <w:r>
-        <w:rPr>
-          <w:rFonts w:ascii="Abadi" w:hAnsi="Abadi" w:cs="Aharoni"/>
-          <w:noProof/>
-        </w:rPr>
-        <w:t>.</w:t>
-      </w:r>
-      <w:r>
-        <w:rPr>
-          <w:rFonts w:ascii="Abadi" w:hAnsi="Abadi" w:cs="Aharoni"/>
-          <w:i/>
-          <w:iCs/>
-          <w:noProof/>
-        </w:rPr>
-        <w:t>obbs</w:t>
-      </w:r>
-      <w:r>
-        <w:rPr>
-          <w:rFonts w:ascii="Abadi" w:hAnsi="Abadi" w:cs="Aharoni"/>
-          <w:noProof/>
-        </w:rPr>
-        <w:t xml:space="preserve">) </w:t>
-      </w:r>
-      <w:r>
-        <w:rPr>
-          <w:rFonts w:ascii="Abadi" w:hAnsi="Abadi" w:cs="Aharoni"/>
-          <w:noProof/>
-        </w:rPr>
-        <w:t xml:space="preserve">: </w:t>
-      </w:r>
-    </w:p>
-    <w:p>
-      <w:pPr>
-        <w:pStyle w:val="ListParagraph"/>
-        <w:numPr>
-          <w:ilvl w:val="3"/>
-          <w:numId w:val="8"/>
-        </w:numPr>
-        <w:jc w:val="left"/>
-        <w:rPr>
-          <w:rFonts w:ascii="Abadi" w:hAnsi="Abadi" w:cs="Aharoni"/>
-          <w:noProof/>
-        </w:rPr>
-      </w:pPr>
-      <w:r>
-        <w:rPr>
-          <w:rFonts w:ascii="Abadi" w:hAnsi="Abadi" w:cs="Aharoni"/>
-          <w:noProof/>
-        </w:rPr>
-        <w:t>for (</w:t>
-      </w:r>
-      <w:r>
-        <w:rPr>
-          <w:rFonts w:ascii="Abadi" w:hAnsi="Abadi" w:cs="Aharoni"/>
-          <w:noProof/>
-        </w:rPr>
-        <w:t>Vec2D</w:t>
-      </w:r>
-      <w:r>
-        <w:rPr>
-          <w:rFonts w:ascii="Abadi" w:hAnsi="Abadi" w:cs="Aharoni"/>
-          <w:noProof/>
-        </w:rPr>
-        <w:t xml:space="preserve"> </w:t>
-      </w:r>
-      <w:r>
-        <w:rPr>
-          <w:rFonts w:ascii="Abadi" w:hAnsi="Abadi" w:cs="Aharoni"/>
-          <w:b/>
-          <w:bCs/>
-          <w:noProof/>
-        </w:rPr>
-        <w:t xml:space="preserve">v </w:t>
-      </w:r>
-      <w:r>
-        <w:rPr>
-          <w:rFonts w:ascii="Abadi" w:hAnsi="Abadi" w:cs="Aharoni"/>
-          <w:noProof/>
-        </w:rPr>
-        <w:t xml:space="preserve">: </w:t>
-      </w:r>
-      <w:r>
-        <w:rPr>
-          <w:rFonts w:ascii="Abadi" w:hAnsi="Abadi" w:cs="Aharoni"/>
-          <w:b/>
-          <w:bCs/>
-          <w:noProof/>
-        </w:rPr>
-        <w:t>rect</w:t>
-      </w:r>
-      <w:r>
-        <w:rPr>
-          <w:rFonts w:ascii="Abadi" w:hAnsi="Abadi" w:cs="Aharoni"/>
-          <w:noProof/>
-        </w:rPr>
-        <w:t>.</w:t>
-      </w:r>
-      <w:r>
-        <w:rPr>
-          <w:rFonts w:ascii="Abadi" w:hAnsi="Abadi" w:cs="Aharoni"/>
-          <w:i/>
-          <w:iCs/>
-          <w:noProof/>
-        </w:rPr>
-        <w:t>vertices</w:t>
-      </w:r>
-      <w:r>
-        <w:rPr>
-          <w:rFonts w:ascii="Abadi" w:hAnsi="Abadi" w:cs="Aharoni"/>
-          <w:noProof/>
-        </w:rPr>
-        <w:t>) :</w:t>
-      </w:r>
-      <w:r>
-        <w:rPr>
-          <w:rFonts w:ascii="Abadi" w:hAnsi="Abadi" w:cs="Aharoni"/>
-          <w:noProof/>
-        </w:rPr>
-        <w:t xml:space="preserve"> </w:t>
-      </w:r>
-      <w:r>
-        <w:rPr>
-          <w:rFonts w:ascii="Abadi" w:hAnsi="Abadi" w:cs="Aharoni"/>
-          <w:b/>
-          <w:bCs/>
-          <w:noProof/>
-        </w:rPr>
-        <w:t>v</w:t>
-      </w:r>
-      <w:r>
-        <w:rPr>
-          <w:rFonts w:ascii="Abadi" w:hAnsi="Abadi" w:cs="Aharoni"/>
-          <w:noProof/>
-        </w:rPr>
-        <w:t>.reflect();</w:t>
-      </w:r>
-    </w:p>
-    <w:p>
-      <w:r>
-        <w:t xml:space="preserve">Where </w:t>
-      </w:r>
-      <w:r>
-        <w:rPr>
-          <w:rFonts w:ascii="Abadi" w:hAnsi="Abadi" w:cs="Aharoni"/>
-        </w:rPr>
-        <w:t>reflect</w:t>
-      </w:r>
-      <w:r>
-        <w:t xml:space="preserve"> is a </w:t>
-      </w:r>
-      <w:r>
-        <w:t xml:space="preserve">function </w:t>
-      </w:r>
-      <w:r>
-        <w:t xml:space="preserve">of the </w:t>
-      </w:r>
-      <w:r>
-        <w:rPr>
-          <w:rFonts w:ascii="Abadi" w:hAnsi="Abadi"/>
-        </w:rPr>
-        <w:t>Vec2D</w:t>
-      </w:r>
-      <w:r>
-        <w:t xml:space="preserve"> class </w:t>
-      </w:r>
-      <w:r>
-        <w:t xml:space="preserve">– a class representing a simple 2D vector </w:t>
-      </w:r>
-      <w:r>
-        <w:t>–</w:t>
-      </w:r>
-      <w:r>
-        <w:t xml:space="preserve"> </w:t>
-      </w:r>
-      <w:r>
-        <w:t>that reflects the coordinates of the vertex around the x axis</w:t>
-      </w:r>
-      <w:r>
-        <w:t>. This is done simply by leaving the y</w:t>
-      </w:r>
-      <w:r>
-        <w:t>-</w:t>
-      </w:r>
-      <w:r>
-        <w:t xml:space="preserve">coordinate </w:t>
-      </w:r>
-      <w:r>
-        <w:t>unchanged and</w:t>
-      </w:r>
-      <w:r>
-        <w:t xml:space="preserve"> </w:t>
-      </w:r>
-      <w:r>
-        <w:t>changing the sign of the x-coordinate.</w:t>
-      </w:r>
-      <w:r>
-        <w:t xml:space="preserve"> Note that the axis of reflection is arbitrary</w:t>
-      </w:r>
-      <w:r>
-        <w:t xml:space="preserve"> as long as it is </w:t>
-      </w:r>
-      <w:r>
-        <w:t>the same</w:t>
-      </w:r>
-      <w:r>
-        <w:t xml:space="preserve"> for all the vertices of the piece.</w:t>
-      </w:r>
-    </w:p>
-    <w:p>
-      <w:r>
-        <w:t xml:space="preserve">This use of a </w:t>
-      </w:r>
-      <w:r>
-        <w:rPr>
-          <w:i/>
-          <w:iCs/>
-        </w:rPr>
-        <w:t>flipType</w:t>
-      </w:r>
-      <w:r>
-        <w:t xml:space="preserve"> </w:t>
-      </w:r>
-      <w:r>
-        <w:t>property for pieces is</w:t>
-      </w:r>
-      <w:r>
-        <w:t xml:space="preserve"> very </w:t>
-      </w:r>
-      <w:r>
-        <w:t>impactful</w:t>
-      </w:r>
-      <w:r>
-        <w:t xml:space="preserve"> performance-wis</w:t>
-      </w:r>
-      <w:r>
-        <w:t>e</w:t>
-      </w:r>
-      <w:r>
-        <w:t xml:space="preserve">. </w:t>
-      </w:r>
-      <w:r>
-        <w:t xml:space="preserve">Thanks to it, straight pieces are </w:t>
-      </w:r>
-      <w:r>
-        <w:t xml:space="preserve">known by the program </w:t>
-      </w:r>
-      <w:r>
-        <w:t xml:space="preserve">to not require any flipping, </w:t>
-      </w:r>
-      <w:r>
-        <w:t>preventing certain track-generation branches from being searched twice</w:t>
-      </w:r>
-      <w:r>
-        <w:t xml:space="preserve"> for no reason</w:t>
-      </w:r>
-      <w:r>
-        <w:t>.</w:t>
-      </w:r>
-      <w:r>
-        <w:rPr>
-          <w:b/>
-          <w:bCs/>
-        </w:rPr>
-        <w:t xml:space="preserve"> MEASURE PERFORMANCE GAIN??</w:t>
-      </w:r>
-      <w:r>
-        <w:t>.</w:t>
-      </w:r>
-      <w:r>
-        <w:t xml:space="preserve"> </w:t>
-      </w:r>
-      <w:r>
-        <w:t>However t</w:t>
-      </w:r>
-      <w:r>
-        <w:t>he</w:t>
-      </w:r>
-      <w:r>
-        <w:t xml:space="preserve"> performance gained by making simple curves flip by exchanging their connectors</w:t>
-      </w:r>
-      <w:r>
-        <w:t>,</w:t>
-      </w:r>
-      <w:r>
-        <w:t xml:space="preserve"> rather than reflecting each of their vertices around</w:t>
-      </w:r>
-      <w:r>
-        <w:t xml:space="preserve"> an axis,</w:t>
-      </w:r>
-      <w:r>
-        <w:t xml:space="preserve"> has not been measured</w:t>
-      </w:r>
-      <w:r>
-        <w:t xml:space="preserve"> and could be quite small.</w:t>
-      </w:r>
-    </w:p>
-    <w:p>
-      <w:pPr>
-        <w:pStyle w:val="Heading2"/>
-      </w:pPr>
-      <w:bookmarkStart w:id="37" w:name="_Ref130221249"/>
-      <w:r>
-        <w:t xml:space="preserve">Validation </w:t>
-      </w:r>
-      <w:r>
-        <w:t>C</w:t>
-      </w:r>
-      <w:r>
-        <w:t>onditions</w:t>
-      </w:r>
-      <w:bookmarkEnd w:id="37"/>
-    </w:p>
-    <w:p>
-      <w:r>
-        <w:t>Validation Conditions are the conditions for the circuit to be considered closed</w:t>
-      </w:r>
-      <w:r>
-        <w:t xml:space="preserve">. These </w:t>
-      </w:r>
-      <w:r>
-        <w:t xml:space="preserve">conditions </w:t>
-      </w:r>
-      <w:r>
-        <w:t>are checked every time a new piece is placed on the board</w:t>
-      </w:r>
-      <w:r>
-        <w:t>.</w:t>
-      </w:r>
-      <w:r>
-        <w:t xml:space="preserve"> </w:t>
-      </w:r>
-      <w:r>
-        <w:t>A</w:t>
-      </w:r>
-      <w:r>
-        <w:t>t any point in the generation of a track, if these Validation Conditions are verified, the track generation is considered to be successful and the circuit is returned to the user.</w:t>
-      </w:r>
-    </w:p>
-    <w:p>
-      <w:r>
-        <w:t xml:space="preserve">Validation Conditions </w:t>
-      </w:r>
-      <w:r>
-        <w:t xml:space="preserve">are </w:t>
-      </w:r>
-      <w:r>
-        <w:t>verified</w:t>
-      </w:r>
-      <w:r>
-        <w:t xml:space="preserve"> between the connectors at each end of the </w:t>
-      </w:r>
-      <w:r>
-        <w:t>track</w:t>
-      </w:r>
-      <w:r>
-        <w:t xml:space="preserve">, and </w:t>
-      </w:r>
-      <w:r>
-        <w:t>include the following tests:</w:t>
-      </w:r>
-    </w:p>
-    <w:p>
-      <w:pPr>
-        <w:pStyle w:val="ListParagraph"/>
-        <w:numPr>
-          <w:ilvl w:val="0"/>
-          <w:numId w:val="8"/>
-        </w:numPr>
-      </w:pPr>
-      <w:r>
-        <w:t>the two connectors need to be close enough to each other.</w:t>
-      </w:r>
-    </w:p>
-    <w:p>
-      <w:pPr>
-        <w:pStyle w:val="ListParagraph"/>
-        <w:numPr>
-          <w:ilvl w:val="0"/>
-          <w:numId w:val="8"/>
-        </w:numPr>
-      </w:pPr>
-      <w:r>
-        <w:lastRenderedPageBreak/>
+      </w:pPr>
+      <w:r>
         <w:t>the two connectors need to have their directions align with each other, within a certain margin of error.</w:t>
       </w:r>
     </w:p>
@@ -11816,14 +12105,27 @@
       <w:r>
         <w:t xml:space="preserve">Figure </w:t>
       </w:r>
-      <w:fldSimple w:instr=" SEQ Figure \* ARABIC ">
-        <w:r>
-          <w:rPr>
-            <w:noProof/>
-          </w:rPr>
-          <w:t>16</w:t>
-        </w:r>
-      </w:fldSimple>
+      <w:r>
+        <w:fldChar w:fldCharType="begin"/>
+      </w:r>
+      <w:r>
+        <w:instrText xml:space="preserve"> SEQ Figure \* ARABIC </w:instrText>
+      </w:r>
+      <w:r>
+        <w:fldChar w:fldCharType="separate"/>
+      </w:r>
+      <w:r>
+        <w:rPr>
+          <w:noProof/>
+        </w:rPr>
+        <w:t>16</w:t>
+      </w:r>
+      <w:r>
+        <w:rPr>
+          <w:noProof/>
+        </w:rPr>
+        <w:fldChar w:fldCharType="end"/>
+      </w:r>
       <w:bookmarkEnd w:id="40"/>
       <w:r>
         <w:t>: Connected pieces slightly overlapping. The overlap is shown as a red-striped triangle.</w:t>
@@ -11858,6 +12160,7 @@
     </w:p>
     <w:p>
       <w:r>
+        <w:lastRenderedPageBreak/>
         <w:t>It is then possible to compute the collision</w:t>
       </w:r>
       <w:r>
@@ -11972,11 +12275,7 @@
         <w:t>sides</w:t>
       </w:r>
       <w:r>
-        <w:t xml:space="preserve">, </w:t>
-      </w:r>
-      <w:r>
-        <w:lastRenderedPageBreak/>
-        <w:t>they collide.</w:t>
+        <w:t>, they collide.</w:t>
       </w:r>
       <w:r>
         <w:t xml:space="preserve"> </w:t>
@@ -12066,14 +12365,27 @@
       <w:r>
         <w:t xml:space="preserve">Figure </w:t>
       </w:r>
-      <w:fldSimple w:instr=" SEQ Figure \* ARABIC ">
-        <w:r>
-          <w:rPr>
-            <w:noProof/>
-          </w:rPr>
-          <w:t>17</w:t>
-        </w:r>
-      </w:fldSimple>
+      <w:r>
+        <w:fldChar w:fldCharType="begin"/>
+      </w:r>
+      <w:r>
+        <w:instrText xml:space="preserve"> SEQ Figure \* ARABIC </w:instrText>
+      </w:r>
+      <w:r>
+        <w:fldChar w:fldCharType="separate"/>
+      </w:r>
+      <w:r>
+        <w:rPr>
+          <w:noProof/>
+        </w:rPr>
+        <w:t>17</w:t>
+      </w:r>
+      <w:r>
+        <w:rPr>
+          <w:noProof/>
+        </w:rPr>
+        <w:fldChar w:fldCharType="end"/>
+      </w:r>
       <w:bookmarkEnd w:id="42"/>
       <w:r>
         <w:t>: Collision verification for two rectangles. The maximum and minimum of the projections of the rectangles' corners overlap along axis A2, but do not overlap along axis A1. This means that the rectangles do not collide.</w:t>
@@ -12202,6 +12514,7 @@
     </w:p>
     <w:p>
       <w:r>
+        <w:lastRenderedPageBreak/>
         <w:t>A collision between two circles requires a comparison of the square of the sum of their radiuses to the square of their distance – which is easily determined using Pythagoras’ theorem.</w:t>
       </w:r>
       <w:r>
@@ -12222,7 +12535,6 @@
         </w:numPr>
       </w:pPr>
       <w:r>
-        <w:lastRenderedPageBreak/>
         <w:t>Check collision between the pieces’ bounding circles. If these do not collide, the pieces do not collide.</w:t>
       </w:r>
     </w:p>
@@ -12402,14 +12714,27 @@
       <w:r>
         <w:t xml:space="preserve">Figure </w:t>
       </w:r>
-      <w:fldSimple w:instr=" SEQ Figure \* ARABIC ">
-        <w:r>
-          <w:rPr>
-            <w:noProof/>
-          </w:rPr>
-          <w:t>18</w:t>
-        </w:r>
-      </w:fldSimple>
+      <w:r>
+        <w:fldChar w:fldCharType="begin"/>
+      </w:r>
+      <w:r>
+        <w:instrText xml:space="preserve"> SEQ Figure \* ARABIC </w:instrText>
+      </w:r>
+      <w:r>
+        <w:fldChar w:fldCharType="separate"/>
+      </w:r>
+      <w:r>
+        <w:rPr>
+          <w:noProof/>
+        </w:rPr>
+        <w:t>18</w:t>
+      </w:r>
+      <w:r>
+        <w:rPr>
+          <w:noProof/>
+        </w:rPr>
+        <w:fldChar w:fldCharType="end"/>
+      </w:r>
       <w:bookmarkEnd w:id="43"/>
       <w:r>
         <w:t>: Comparison of circuit generation completion time with and without bounding circles, for the input pieces: 100E, 30A, 100E1, 2L</w:t>
@@ -12639,7 +12964,11 @@
         <w:t xml:space="preserve">However, if half of these pieces are known to be of the E type, and the other half of the A type, </w:t>
       </w:r>
       <w:r>
-        <w:t xml:space="preserve">the number of arrangements is drastically reduced: </w:t>
+        <w:t xml:space="preserve">the number </w:t>
+      </w:r>
+      <w:r>
+        <w:lastRenderedPageBreak/>
+        <w:t xml:space="preserve">of arrangements is drastically reduced: </w:t>
       </w:r>
       <m:oMath>
         <m:f>
@@ -12749,7 +13078,6 @@
         <w:rPr>
           <w:rFonts w:eastAsiaTheme="minorEastAsia"/>
         </w:rPr>
-        <w:lastRenderedPageBreak/>
         <w:t>Further improvements on performance</w:t>
       </w:r>
     </w:p>
@@ -13161,7 +13489,11 @@
         <w:t xml:space="preserve">When an odd number of ascending pieces is picked, </w:t>
       </w:r>
       <w:r>
-        <w:t xml:space="preserve">the ends of the track will always be positioned on </w:t>
+        <w:t xml:space="preserve">the </w:t>
+      </w:r>
+      <w:r>
+        <w:lastRenderedPageBreak/>
+        <w:t xml:space="preserve">ends of the track will always be positioned on </w:t>
       </w:r>
       <w:r>
         <w:t>different levels, making it impossible to</w:t>
@@ -13179,7 +13511,6 @@
       </w:pPr>
       <w:bookmarkStart w:id="46" w:name="_Toc130205309"/>
       <w:r>
-        <w:lastRenderedPageBreak/>
         <w:t>Multi-</w:t>
       </w:r>
       <w:r>
@@ -13189,6 +13520,371 @@
         <w:t xml:space="preserve"> tracks</w:t>
       </w:r>
       <w:bookmarkEnd w:id="46"/>
+    </w:p>
+    <w:p>
+      <w:r>
+        <w:t>Once single-loop tracks could generate in decent amounts of time, and multi-level tracks were implemented, the focus moved to multi-loop circuits.</w:t>
+      </w:r>
+      <w:r>
+        <w:t xml:space="preserve"> </w:t>
+      </w:r>
+      <w:r>
+        <w:t>A divide-and-conquer approach was used to tackle this problem.</w:t>
+      </w:r>
+    </w:p>
+    <w:p>
+      <w:r>
+        <w:t>The track-generating algorithm was modified substantially to include multi-loop tracks</w:t>
+      </w:r>
+      <w:r>
+        <w:t>. The final version of this algorithm, in pseudo-code, goes as follows:</w:t>
+      </w:r>
+    </w:p>
+    <w:p>
+      <w:pPr>
+        <w:pStyle w:val="ListParagraph"/>
+        <w:numPr>
+          <w:ilvl w:val="0"/>
+          <w:numId w:val="35"/>
+        </w:numPr>
+        <w:jc w:val="left"/>
+        <w:rPr>
+          <w:rFonts w:ascii="Abadi" w:hAnsi="Abadi"/>
+        </w:rPr>
+      </w:pPr>
+      <w:r>
+        <w:rPr>
+          <w:rFonts w:ascii="Abadi" w:hAnsi="Abadi"/>
+        </w:rPr>
+        <w:t>Function generateMultipleLoops(Piece[] selection)</w:t>
+      </w:r>
+      <w:r>
+        <w:rPr>
+          <w:rFonts w:ascii="Abadi" w:hAnsi="Abadi"/>
+        </w:rPr>
+        <w:t xml:space="preserve"> {</w:t>
+      </w:r>
+    </w:p>
+    <w:p>
+      <w:pPr>
+        <w:pStyle w:val="ListParagraph"/>
+        <w:numPr>
+          <w:ilvl w:val="1"/>
+          <w:numId w:val="35"/>
+        </w:numPr>
+        <w:jc w:val="left"/>
+        <w:rPr>
+          <w:rFonts w:ascii="Abadi" w:hAnsi="Abadi"/>
+        </w:rPr>
+      </w:pPr>
+      <w:r>
+        <w:rPr>
+          <w:rFonts w:ascii="Abadi" w:hAnsi="Abadi"/>
+          <w:color w:val="00B050"/>
+        </w:rPr>
+        <w:t xml:space="preserve">// Remove odd ascending piece and odd </w:t>
+      </w:r>
+      <w:r>
+        <w:rPr>
+          <w:rFonts w:ascii="Abadi" w:hAnsi="Abadi"/>
+          <w:color w:val="00B050"/>
+        </w:rPr>
+        <w:t>3-connector piece</w:t>
+      </w:r>
+    </w:p>
+    <w:p>
+      <w:pPr>
+        <w:pStyle w:val="ListParagraph"/>
+        <w:numPr>
+          <w:ilvl w:val="1"/>
+          <w:numId w:val="35"/>
+        </w:numPr>
+        <w:jc w:val="left"/>
+        <w:rPr>
+          <w:rFonts w:ascii="Abadi" w:hAnsi="Abadi"/>
+        </w:rPr>
+      </w:pPr>
+      <w:r>
+        <w:rPr>
+          <w:rFonts w:ascii="Abadi" w:hAnsi="Abadi"/>
+        </w:rPr>
+        <w:t>selection.sanitise();</w:t>
+      </w:r>
+    </w:p>
+    <w:p>
+      <w:pPr>
+        <w:pStyle w:val="ListParagraph"/>
+        <w:numPr>
+          <w:ilvl w:val="1"/>
+          <w:numId w:val="35"/>
+        </w:numPr>
+        <w:jc w:val="left"/>
+        <w:rPr>
+          <w:rFonts w:ascii="Abadi" w:hAnsi="Abadi"/>
+        </w:rPr>
+      </w:pPr>
+      <w:r>
+        <w:rPr>
+          <w:rFonts w:ascii="Abadi" w:hAnsi="Abadi"/>
+        </w:rPr>
+        <w:t>int threeConPieces = selection.countThreeConPieces();</w:t>
+      </w:r>
+    </w:p>
+    <w:p>
+      <w:pPr>
+        <w:pStyle w:val="ListParagraph"/>
+        <w:numPr>
+          <w:ilvl w:val="1"/>
+          <w:numId w:val="35"/>
+        </w:numPr>
+        <w:jc w:val="left"/>
+        <w:rPr>
+          <w:rFonts w:ascii="Abadi" w:hAnsi="Abadi"/>
+        </w:rPr>
+      </w:pPr>
+      <w:r>
+        <w:rPr>
+          <w:rFonts w:ascii="Abadi" w:hAnsi="Abadi"/>
+          <w:color w:val="00B050"/>
+        </w:rPr>
+        <w:t xml:space="preserve">// </w:t>
+      </w:r>
+      <w:r>
+        <w:rPr>
+          <w:rFonts w:ascii="Abadi" w:hAnsi="Abadi"/>
+          <w:color w:val="00B050"/>
+        </w:rPr>
+        <w:t>Shuffle all the pieces together</w:t>
+      </w:r>
+    </w:p>
+    <w:p>
+      <w:pPr>
+        <w:pStyle w:val="ListParagraph"/>
+        <w:numPr>
+          <w:ilvl w:val="1"/>
+          <w:numId w:val="35"/>
+        </w:numPr>
+        <w:jc w:val="left"/>
+        <w:rPr>
+          <w:rFonts w:ascii="Abadi" w:hAnsi="Abadi"/>
+        </w:rPr>
+      </w:pPr>
+      <w:r>
+        <w:rPr>
+          <w:rFonts w:ascii="Abadi" w:hAnsi="Abadi"/>
+        </w:rPr>
+        <w:t xml:space="preserve">selection.shuffle(); </w:t>
+      </w:r>
+    </w:p>
+    <w:p>
+      <w:pPr>
+        <w:pStyle w:val="ListParagraph"/>
+        <w:numPr>
+          <w:ilvl w:val="1"/>
+          <w:numId w:val="35"/>
+        </w:numPr>
+        <w:jc w:val="left"/>
+        <w:rPr>
+          <w:rFonts w:ascii="Abadi" w:hAnsi="Abadi"/>
+        </w:rPr>
+      </w:pPr>
+      <w:r>
+        <w:rPr>
+          <w:rFonts w:ascii="Abadi" w:hAnsi="Abadi"/>
+          <w:color w:val="00B050"/>
+        </w:rPr>
+        <w:t xml:space="preserve">// </w:t>
+      </w:r>
+      <w:r>
+        <w:rPr>
+          <w:rFonts w:ascii="Abadi" w:hAnsi="Abadi"/>
+          <w:color w:val="00B050"/>
+        </w:rPr>
+        <w:t>Locate the index indicating the pieces available to construct the first</w:t>
+      </w:r>
+      <w:r>
+        <w:rPr>
+          <w:rFonts w:ascii="Abadi" w:hAnsi="Abadi"/>
+          <w:color w:val="00B050"/>
+        </w:rPr>
+        <w:t xml:space="preserve"> </w:t>
+      </w:r>
+      <w:r>
+        <w:rPr>
+          <w:rFonts w:ascii="Abadi" w:hAnsi="Abadi"/>
+          <w:color w:val="00B050"/>
+        </w:rPr>
+        <w:t>loop</w:t>
+      </w:r>
+    </w:p>
+    <w:p>
+      <w:pPr>
+        <w:pStyle w:val="ListParagraph"/>
+        <w:numPr>
+          <w:ilvl w:val="1"/>
+          <w:numId w:val="35"/>
+        </w:numPr>
+        <w:jc w:val="left"/>
+        <w:rPr>
+          <w:rFonts w:ascii="Abadi" w:hAnsi="Abadi"/>
+        </w:rPr>
+      </w:pPr>
+      <w:r>
+        <w:rPr>
+          <w:rFonts w:ascii="Abadi" w:hAnsi="Abadi"/>
+        </w:rPr>
+        <w:t xml:space="preserve">int availableEnd = selection.length / </w:t>
+      </w:r>
+      <w:r>
+        <w:rPr>
+          <w:rFonts w:ascii="Abadi" w:hAnsi="Abadi"/>
+        </w:rPr>
+        <w:t>(threeConPieces / 2)</w:t>
+      </w:r>
+    </w:p>
+    <w:p>
+      <w:pPr>
+        <w:pStyle w:val="ListParagraph"/>
+        <w:numPr>
+          <w:ilvl w:val="1"/>
+          <w:numId w:val="35"/>
+        </w:numPr>
+        <w:jc w:val="left"/>
+        <w:rPr>
+          <w:rFonts w:ascii="Abadi" w:hAnsi="Abadi"/>
+        </w:rPr>
+      </w:pPr>
+    </w:p>
+    <w:p>
+      <w:pPr>
+        <w:ind w:left="1080"/>
+        <w:jc w:val="left"/>
+        <w:rPr>
+          <w:rFonts w:ascii="Abadi" w:hAnsi="Abadi"/>
+        </w:rPr>
+      </w:pPr>
+    </w:p>
+    <w:p>
+      <w:r>
+        <w:t>Note that this pseudo-code gives an idea of the implementation of the multi-loop generation algorithm</w:t>
+      </w:r>
+      <w:r>
+        <w:t>; for example, the available pieces are stored in a C++ vector rather than an array</w:t>
+      </w:r>
+      <w:r>
+        <w:t>.</w:t>
+      </w:r>
+      <w:r>
+        <w:t xml:space="preserve"> However the pieces are dealt with in the vector “in place” (explain here).</w:t>
+      </w:r>
+    </w:p>
+    <w:p>
+      <w:pPr>
+        <w:pStyle w:val="ListParagraph"/>
+        <w:numPr>
+          <w:ilvl w:val="1"/>
+          <w:numId w:val="32"/>
+        </w:numPr>
+      </w:pPr>
+      <w:r>
+        <w:t>Importance of 3 connector pieces</w:t>
+      </w:r>
+    </w:p>
+    <w:p>
+      <w:pPr>
+        <w:pStyle w:val="ListParagraph"/>
+        <w:numPr>
+          <w:ilvl w:val="1"/>
+          <w:numId w:val="32"/>
+        </w:numPr>
+      </w:pPr>
+      <w:r>
+        <w:t>Divide and conquer method</w:t>
+      </w:r>
+    </w:p>
+    <w:p>
+      <w:pPr>
+        <w:pStyle w:val="ListParagraph"/>
+        <w:numPr>
+          <w:ilvl w:val="1"/>
+          <w:numId w:val="32"/>
+        </w:numPr>
+      </w:pPr>
+      <w:r>
+        <w:t>Know how to generate single loop circuits. At this point, only 2 connectors are considered when placing 3 connector pieces</w:t>
+      </w:r>
+    </w:p>
+    <w:p>
+      <w:pPr>
+        <w:pStyle w:val="ListParagraph"/>
+        <w:numPr>
+          <w:ilvl w:val="1"/>
+          <w:numId w:val="32"/>
+        </w:numPr>
+      </w:pPr>
+      <w:r>
+        <w:t>The idea is the following: generate a loop in the usual way, repeating generation attempts with different shufflings of the initial set of pieces until a loop is found.</w:t>
+      </w:r>
+    </w:p>
+    <w:p>
+      <w:pPr>
+        <w:pStyle w:val="ListParagraph"/>
+        <w:numPr>
+          <w:ilvl w:val="1"/>
+          <w:numId w:val="32"/>
+        </w:numPr>
+      </w:pPr>
+      <w:r>
+        <w:t>1)Sanitise. Keep only 2 3con pieces per sets of pieces.</w:t>
+      </w:r>
+    </w:p>
+    <w:p>
+      <w:pPr>
+        <w:pStyle w:val="ListParagraph"/>
+        <w:numPr>
+          <w:ilvl w:val="1"/>
+          <w:numId w:val="32"/>
+        </w:numPr>
+      </w:pPr>
+      <w:r>
+        <w:t>2)generate a loop with the first set of pieces, making sure the 3con pieces are positioned</w:t>
+      </w:r>
+    </w:p>
+    <w:p>
+      <w:pPr>
+        <w:pStyle w:val="ListParagraph"/>
+        <w:numPr>
+          <w:ilvl w:val="1"/>
+          <w:numId w:val="32"/>
+        </w:numPr>
+      </w:pPr>
+      <w:r>
+        <w:t>3) Attempt N generations for the next loop, taking the two open connectors from the previous loop as the new validation connectors</w:t>
+      </w:r>
+    </w:p>
+    <w:p>
+      <w:pPr>
+        <w:pStyle w:val="ListParagraph"/>
+        <w:numPr>
+          <w:ilvl w:val="1"/>
+          <w:numId w:val="32"/>
+        </w:numPr>
+      </w:pPr>
+      <w:r>
+        <w:t>4) If the N generations work, go to the next loop, etc.</w:t>
+      </w:r>
+    </w:p>
+    <w:p>
+      <w:pPr>
+        <w:pStyle w:val="ListParagraph"/>
+        <w:numPr>
+          <w:ilvl w:val="1"/>
+          <w:numId w:val="32"/>
+        </w:numPr>
+      </w:pPr>
+      <w:r>
+        <w:t>If they do not work, go back to the previous loop, reshuffle the pieces and start again.</w:t>
+      </w:r>
     </w:p>
     <w:p/>
     <w:p/>
@@ -13204,6 +13900,7 @@
       <w:bookmarkStart w:id="47" w:name="_Ref130140516"/>
       <w:bookmarkStart w:id="48" w:name="_Toc130205310"/>
       <w:r>
+        <w:lastRenderedPageBreak/>
         <w:t xml:space="preserve"> </w:t>
       </w:r>
       <w:r>
@@ -14655,6 +15352,229 @@
     </w:lvl>
   </w:abstractNum>
   <w:abstractNum w:abstractNumId="4" w15:restartNumberingAfterBreak="0">
+    <w:nsid w:val="13415F41"/>
+    <w:multiLevelType w:val="hybridMultilevel"/>
+    <w:tmpl w:val="23329EBA"/>
+    <w:lvl w:ilvl="0" w:tplc="6CAA5504">
+      <w:numFmt w:val="bullet"/>
+      <w:lvlText w:val="-"/>
+      <w:lvlJc w:val="left"/>
+      <w:pPr>
+        <w:ind w:left="720" w:hanging="360"/>
+      </w:pPr>
+      <w:rPr>
+        <w:rFonts w:ascii="Calibri" w:eastAsiaTheme="minorHAnsi" w:hAnsi="Calibri" w:cs="Calibri" w:hint="default"/>
+      </w:rPr>
+    </w:lvl>
+    <w:lvl w:ilvl="1" w:tplc="6CAA5504">
+      <w:numFmt w:val="bullet"/>
+      <w:lvlText w:val="-"/>
+      <w:lvlJc w:val="left"/>
+      <w:pPr>
+        <w:ind w:left="1440" w:hanging="360"/>
+      </w:pPr>
+      <w:rPr>
+        <w:rFonts w:ascii="Calibri" w:eastAsiaTheme="minorHAnsi" w:hAnsi="Calibri" w:cs="Calibri" w:hint="default"/>
+      </w:rPr>
+    </w:lvl>
+    <w:lvl w:ilvl="2" w:tplc="08090005">
+      <w:start w:val="1"/>
+      <w:numFmt w:val="bullet"/>
+      <w:lvlText w:val=""/>
+      <w:lvlJc w:val="left"/>
+      <w:pPr>
+        <w:ind w:left="2160" w:hanging="360"/>
+      </w:pPr>
+      <w:rPr>
+        <w:rFonts w:ascii="Wingdings" w:hAnsi="Wingdings" w:hint="default"/>
+      </w:rPr>
+    </w:lvl>
+    <w:lvl w:ilvl="3" w:tplc="08090001" w:tentative="1">
+      <w:start w:val="1"/>
+      <w:numFmt w:val="bullet"/>
+      <w:lvlText w:val=""/>
+      <w:lvlJc w:val="left"/>
+      <w:pPr>
+        <w:ind w:left="2880" w:hanging="360"/>
+      </w:pPr>
+      <w:rPr>
+        <w:rFonts w:ascii="Symbol" w:hAnsi="Symbol" w:hint="default"/>
+      </w:rPr>
+    </w:lvl>
+    <w:lvl w:ilvl="4" w:tplc="08090003" w:tentative="1">
+      <w:start w:val="1"/>
+      <w:numFmt w:val="bullet"/>
+      <w:lvlText w:val="o"/>
+      <w:lvlJc w:val="left"/>
+      <w:pPr>
+        <w:ind w:left="3600" w:hanging="360"/>
+      </w:pPr>
+      <w:rPr>
+        <w:rFonts w:ascii="Courier New" w:hAnsi="Courier New" w:cs="Courier New" w:hint="default"/>
+      </w:rPr>
+    </w:lvl>
+    <w:lvl w:ilvl="5" w:tplc="08090005" w:tentative="1">
+      <w:start w:val="1"/>
+      <w:numFmt w:val="bullet"/>
+      <w:lvlText w:val=""/>
+      <w:lvlJc w:val="left"/>
+      <w:pPr>
+        <w:ind w:left="4320" w:hanging="360"/>
+      </w:pPr>
+      <w:rPr>
+        <w:rFonts w:ascii="Wingdings" w:hAnsi="Wingdings" w:hint="default"/>
+      </w:rPr>
+    </w:lvl>
+    <w:lvl w:ilvl="6" w:tplc="08090001" w:tentative="1">
+      <w:start w:val="1"/>
+      <w:numFmt w:val="bullet"/>
+      <w:lvlText w:val=""/>
+      <w:lvlJc w:val="left"/>
+      <w:pPr>
+        <w:ind w:left="5040" w:hanging="360"/>
+      </w:pPr>
+      <w:rPr>
+        <w:rFonts w:ascii="Symbol" w:hAnsi="Symbol" w:hint="default"/>
+      </w:rPr>
+    </w:lvl>
+    <w:lvl w:ilvl="7" w:tplc="08090003" w:tentative="1">
+      <w:start w:val="1"/>
+      <w:numFmt w:val="bullet"/>
+      <w:lvlText w:val="o"/>
+      <w:lvlJc w:val="left"/>
+      <w:pPr>
+        <w:ind w:left="5760" w:hanging="360"/>
+      </w:pPr>
+      <w:rPr>
+        <w:rFonts w:ascii="Courier New" w:hAnsi="Courier New" w:cs="Courier New" w:hint="default"/>
+      </w:rPr>
+    </w:lvl>
+    <w:lvl w:ilvl="8" w:tplc="08090005" w:tentative="1">
+      <w:start w:val="1"/>
+      <w:numFmt w:val="bullet"/>
+      <w:lvlText w:val=""/>
+      <w:lvlJc w:val="left"/>
+      <w:pPr>
+        <w:ind w:left="6480" w:hanging="360"/>
+      </w:pPr>
+      <w:rPr>
+        <w:rFonts w:ascii="Wingdings" w:hAnsi="Wingdings" w:hint="default"/>
+      </w:rPr>
+    </w:lvl>
+  </w:abstractNum>
+  <w:abstractNum w:abstractNumId="5" w15:restartNumberingAfterBreak="0">
+    <w:nsid w:val="13497B99"/>
+    <w:multiLevelType w:val="hybridMultilevel"/>
+    <w:tmpl w:val="C734AAB0"/>
+    <w:lvl w:ilvl="0" w:tplc="6CAA5504">
+      <w:numFmt w:val="bullet"/>
+      <w:lvlText w:val="-"/>
+      <w:lvlJc w:val="left"/>
+      <w:pPr>
+        <w:ind w:left="720" w:hanging="360"/>
+      </w:pPr>
+      <w:rPr>
+        <w:rFonts w:ascii="Calibri" w:eastAsiaTheme="minorHAnsi" w:hAnsi="Calibri" w:cs="Calibri" w:hint="default"/>
+      </w:rPr>
+    </w:lvl>
+    <w:lvl w:ilvl="1" w:tplc="08090003">
+      <w:start w:val="1"/>
+      <w:numFmt w:val="bullet"/>
+      <w:lvlText w:val="o"/>
+      <w:lvlJc w:val="left"/>
+      <w:pPr>
+        <w:ind w:left="1440" w:hanging="360"/>
+      </w:pPr>
+      <w:rPr>
+        <w:rFonts w:ascii="Courier New" w:hAnsi="Courier New" w:cs="Courier New" w:hint="default"/>
+      </w:rPr>
+    </w:lvl>
+    <w:lvl w:ilvl="2" w:tplc="08090005">
+      <w:start w:val="1"/>
+      <w:numFmt w:val="bullet"/>
+      <w:lvlText w:val=""/>
+      <w:lvlJc w:val="left"/>
+      <w:pPr>
+        <w:ind w:left="2160" w:hanging="360"/>
+      </w:pPr>
+      <w:rPr>
+        <w:rFonts w:ascii="Wingdings" w:hAnsi="Wingdings" w:hint="default"/>
+      </w:rPr>
+    </w:lvl>
+    <w:lvl w:ilvl="3" w:tplc="08090001">
+      <w:start w:val="1"/>
+      <w:numFmt w:val="bullet"/>
+      <w:lvlText w:val=""/>
+      <w:lvlJc w:val="left"/>
+      <w:pPr>
+        <w:ind w:left="2880" w:hanging="360"/>
+      </w:pPr>
+      <w:rPr>
+        <w:rFonts w:ascii="Symbol" w:hAnsi="Symbol" w:hint="default"/>
+      </w:rPr>
+    </w:lvl>
+    <w:lvl w:ilvl="4" w:tplc="08090003" w:tentative="1">
+      <w:start w:val="1"/>
+      <w:numFmt w:val="bullet"/>
+      <w:lvlText w:val="o"/>
+      <w:lvlJc w:val="left"/>
+      <w:pPr>
+        <w:ind w:left="3600" w:hanging="360"/>
+      </w:pPr>
+      <w:rPr>
+        <w:rFonts w:ascii="Courier New" w:hAnsi="Courier New" w:cs="Courier New" w:hint="default"/>
+      </w:rPr>
+    </w:lvl>
+    <w:lvl w:ilvl="5" w:tplc="08090005" w:tentative="1">
+      <w:start w:val="1"/>
+      <w:numFmt w:val="bullet"/>
+      <w:lvlText w:val=""/>
+      <w:lvlJc w:val="left"/>
+      <w:pPr>
+        <w:ind w:left="4320" w:hanging="360"/>
+      </w:pPr>
+      <w:rPr>
+        <w:rFonts w:ascii="Wingdings" w:hAnsi="Wingdings" w:hint="default"/>
+      </w:rPr>
+    </w:lvl>
+    <w:lvl w:ilvl="6" w:tplc="08090001" w:tentative="1">
+      <w:start w:val="1"/>
+      <w:numFmt w:val="bullet"/>
+      <w:lvlText w:val=""/>
+      <w:lvlJc w:val="left"/>
+      <w:pPr>
+        <w:ind w:left="5040" w:hanging="360"/>
+      </w:pPr>
+      <w:rPr>
+        <w:rFonts w:ascii="Symbol" w:hAnsi="Symbol" w:hint="default"/>
+      </w:rPr>
+    </w:lvl>
+    <w:lvl w:ilvl="7" w:tplc="08090003" w:tentative="1">
+      <w:start w:val="1"/>
+      <w:numFmt w:val="bullet"/>
+      <w:lvlText w:val="o"/>
+      <w:lvlJc w:val="left"/>
+      <w:pPr>
+        <w:ind w:left="5760" w:hanging="360"/>
+      </w:pPr>
+      <w:rPr>
+        <w:rFonts w:ascii="Courier New" w:hAnsi="Courier New" w:cs="Courier New" w:hint="default"/>
+      </w:rPr>
+    </w:lvl>
+    <w:lvl w:ilvl="8" w:tplc="08090005" w:tentative="1">
+      <w:start w:val="1"/>
+      <w:numFmt w:val="bullet"/>
+      <w:lvlText w:val=""/>
+      <w:lvlJc w:val="left"/>
+      <w:pPr>
+        <w:ind w:left="6480" w:hanging="360"/>
+      </w:pPr>
+      <w:rPr>
+        <w:rFonts w:ascii="Wingdings" w:hAnsi="Wingdings" w:hint="default"/>
+      </w:rPr>
+    </w:lvl>
+  </w:abstractNum>
+  <w:abstractNum w:abstractNumId="6" w15:restartNumberingAfterBreak="0">
     <w:nsid w:val="1482775B"/>
     <w:multiLevelType w:val="multilevel"/>
     <w:tmpl w:val="0EBA3C40"/>
@@ -14740,7 +15660,7 @@
       </w:pPr>
     </w:lvl>
   </w:abstractNum>
-  <w:abstractNum w:abstractNumId="5" w15:restartNumberingAfterBreak="0">
+  <w:abstractNum w:abstractNumId="7" w15:restartNumberingAfterBreak="0">
     <w:nsid w:val="18E530A7"/>
     <w:multiLevelType w:val="hybridMultilevel"/>
     <w:tmpl w:val="188E7AE2"/>
@@ -14852,7 +15772,7 @@
       </w:rPr>
     </w:lvl>
   </w:abstractNum>
-  <w:abstractNum w:abstractNumId="6" w15:restartNumberingAfterBreak="0">
+  <w:abstractNum w:abstractNumId="8" w15:restartNumberingAfterBreak="0">
     <w:nsid w:val="1921480C"/>
     <w:multiLevelType w:val="hybridMultilevel"/>
     <w:tmpl w:val="674418AA"/>
@@ -14938,7 +15858,7 @@
       </w:pPr>
     </w:lvl>
   </w:abstractNum>
-  <w:abstractNum w:abstractNumId="7" w15:restartNumberingAfterBreak="0">
+  <w:abstractNum w:abstractNumId="9" w15:restartNumberingAfterBreak="0">
     <w:nsid w:val="1AA1482E"/>
     <w:multiLevelType w:val="hybridMultilevel"/>
     <w:tmpl w:val="26B698D8"/>
@@ -15048,7 +15968,7 @@
       </w:rPr>
     </w:lvl>
   </w:abstractNum>
-  <w:abstractNum w:abstractNumId="8" w15:restartNumberingAfterBreak="0">
+  <w:abstractNum w:abstractNumId="10" w15:restartNumberingAfterBreak="0">
     <w:nsid w:val="1F8206D0"/>
     <w:multiLevelType w:val="hybridMultilevel"/>
     <w:tmpl w:val="1BC82B3A"/>
@@ -15160,7 +16080,7 @@
       </w:rPr>
     </w:lvl>
   </w:abstractNum>
-  <w:abstractNum w:abstractNumId="9" w15:restartNumberingAfterBreak="0">
+  <w:abstractNum w:abstractNumId="11" w15:restartNumberingAfterBreak="0">
     <w:nsid w:val="22833263"/>
     <w:multiLevelType w:val="multilevel"/>
     <w:tmpl w:val="0809001D"/>
@@ -15246,7 +16166,7 @@
       </w:pPr>
     </w:lvl>
   </w:abstractNum>
-  <w:abstractNum w:abstractNumId="10" w15:restartNumberingAfterBreak="0">
+  <w:abstractNum w:abstractNumId="12" w15:restartNumberingAfterBreak="0">
     <w:nsid w:val="332130EC"/>
     <w:multiLevelType w:val="hybridMultilevel"/>
     <w:tmpl w:val="8C52A568"/>
@@ -15358,7 +16278,7 @@
       </w:rPr>
     </w:lvl>
   </w:abstractNum>
-  <w:abstractNum w:abstractNumId="11" w15:restartNumberingAfterBreak="0">
+  <w:abstractNum w:abstractNumId="13" w15:restartNumberingAfterBreak="0">
     <w:nsid w:val="35BA4DE2"/>
     <w:multiLevelType w:val="hybridMultilevel"/>
     <w:tmpl w:val="D5CA4FE8"/>
@@ -15470,7 +16390,119 @@
       </w:rPr>
     </w:lvl>
   </w:abstractNum>
-  <w:abstractNum w:abstractNumId="12" w15:restartNumberingAfterBreak="0">
+  <w:abstractNum w:abstractNumId="14" w15:restartNumberingAfterBreak="0">
+    <w:nsid w:val="389029EC"/>
+    <w:multiLevelType w:val="hybridMultilevel"/>
+    <w:tmpl w:val="45BEF5DA"/>
+    <w:lvl w:ilvl="0" w:tplc="6CAA5504">
+      <w:numFmt w:val="bullet"/>
+      <w:lvlText w:val="-"/>
+      <w:lvlJc w:val="left"/>
+      <w:pPr>
+        <w:ind w:left="720" w:hanging="360"/>
+      </w:pPr>
+      <w:rPr>
+        <w:rFonts w:ascii="Calibri" w:eastAsiaTheme="minorHAnsi" w:hAnsi="Calibri" w:cs="Calibri" w:hint="default"/>
+      </w:rPr>
+    </w:lvl>
+    <w:lvl w:ilvl="1" w:tplc="08090003" w:tentative="1">
+      <w:start w:val="1"/>
+      <w:numFmt w:val="bullet"/>
+      <w:lvlText w:val="o"/>
+      <w:lvlJc w:val="left"/>
+      <w:pPr>
+        <w:ind w:left="1440" w:hanging="360"/>
+      </w:pPr>
+      <w:rPr>
+        <w:rFonts w:ascii="Courier New" w:hAnsi="Courier New" w:cs="Courier New" w:hint="default"/>
+      </w:rPr>
+    </w:lvl>
+    <w:lvl w:ilvl="2" w:tplc="08090005" w:tentative="1">
+      <w:start w:val="1"/>
+      <w:numFmt w:val="bullet"/>
+      <w:lvlText w:val=""/>
+      <w:lvlJc w:val="left"/>
+      <w:pPr>
+        <w:ind w:left="2160" w:hanging="360"/>
+      </w:pPr>
+      <w:rPr>
+        <w:rFonts w:ascii="Wingdings" w:hAnsi="Wingdings" w:hint="default"/>
+      </w:rPr>
+    </w:lvl>
+    <w:lvl w:ilvl="3" w:tplc="08090001" w:tentative="1">
+      <w:start w:val="1"/>
+      <w:numFmt w:val="bullet"/>
+      <w:lvlText w:val=""/>
+      <w:lvlJc w:val="left"/>
+      <w:pPr>
+        <w:ind w:left="2880" w:hanging="360"/>
+      </w:pPr>
+      <w:rPr>
+        <w:rFonts w:ascii="Symbol" w:hAnsi="Symbol" w:hint="default"/>
+      </w:rPr>
+    </w:lvl>
+    <w:lvl w:ilvl="4" w:tplc="08090003" w:tentative="1">
+      <w:start w:val="1"/>
+      <w:numFmt w:val="bullet"/>
+      <w:lvlText w:val="o"/>
+      <w:lvlJc w:val="left"/>
+      <w:pPr>
+        <w:ind w:left="3600" w:hanging="360"/>
+      </w:pPr>
+      <w:rPr>
+        <w:rFonts w:ascii="Courier New" w:hAnsi="Courier New" w:cs="Courier New" w:hint="default"/>
+      </w:rPr>
+    </w:lvl>
+    <w:lvl w:ilvl="5" w:tplc="08090005" w:tentative="1">
+      <w:start w:val="1"/>
+      <w:numFmt w:val="bullet"/>
+      <w:lvlText w:val=""/>
+      <w:lvlJc w:val="left"/>
+      <w:pPr>
+        <w:ind w:left="4320" w:hanging="360"/>
+      </w:pPr>
+      <w:rPr>
+        <w:rFonts w:ascii="Wingdings" w:hAnsi="Wingdings" w:hint="default"/>
+      </w:rPr>
+    </w:lvl>
+    <w:lvl w:ilvl="6" w:tplc="08090001" w:tentative="1">
+      <w:start w:val="1"/>
+      <w:numFmt w:val="bullet"/>
+      <w:lvlText w:val=""/>
+      <w:lvlJc w:val="left"/>
+      <w:pPr>
+        <w:ind w:left="5040" w:hanging="360"/>
+      </w:pPr>
+      <w:rPr>
+        <w:rFonts w:ascii="Symbol" w:hAnsi="Symbol" w:hint="default"/>
+      </w:rPr>
+    </w:lvl>
+    <w:lvl w:ilvl="7" w:tplc="08090003" w:tentative="1">
+      <w:start w:val="1"/>
+      <w:numFmt w:val="bullet"/>
+      <w:lvlText w:val="o"/>
+      <w:lvlJc w:val="left"/>
+      <w:pPr>
+        <w:ind w:left="5760" w:hanging="360"/>
+      </w:pPr>
+      <w:rPr>
+        <w:rFonts w:ascii="Courier New" w:hAnsi="Courier New" w:cs="Courier New" w:hint="default"/>
+      </w:rPr>
+    </w:lvl>
+    <w:lvl w:ilvl="8" w:tplc="08090005" w:tentative="1">
+      <w:start w:val="1"/>
+      <w:numFmt w:val="bullet"/>
+      <w:lvlText w:val=""/>
+      <w:lvlJc w:val="left"/>
+      <w:pPr>
+        <w:ind w:left="6480" w:hanging="360"/>
+      </w:pPr>
+      <w:rPr>
+        <w:rFonts w:ascii="Wingdings" w:hAnsi="Wingdings" w:hint="default"/>
+      </w:rPr>
+    </w:lvl>
+  </w:abstractNum>
+  <w:abstractNum w:abstractNumId="15" w15:restartNumberingAfterBreak="0">
     <w:nsid w:val="41632BF0"/>
     <w:multiLevelType w:val="hybridMultilevel"/>
     <w:tmpl w:val="F67E0844"/>
@@ -15559,7 +16591,7 @@
       </w:pPr>
     </w:lvl>
   </w:abstractNum>
-  <w:abstractNum w:abstractNumId="13" w15:restartNumberingAfterBreak="0">
+  <w:abstractNum w:abstractNumId="16" w15:restartNumberingAfterBreak="0">
     <w:nsid w:val="4A513F8E"/>
     <w:multiLevelType w:val="hybridMultilevel"/>
     <w:tmpl w:val="2AE607D0"/>
@@ -15672,7 +16704,119 @@
       </w:rPr>
     </w:lvl>
   </w:abstractNum>
-  <w:abstractNum w:abstractNumId="14" w15:restartNumberingAfterBreak="0">
+  <w:abstractNum w:abstractNumId="17" w15:restartNumberingAfterBreak="0">
+    <w:nsid w:val="55F976E9"/>
+    <w:multiLevelType w:val="hybridMultilevel"/>
+    <w:tmpl w:val="371C79F0"/>
+    <w:lvl w:ilvl="0" w:tplc="6CAA5504">
+      <w:numFmt w:val="bullet"/>
+      <w:lvlText w:val="-"/>
+      <w:lvlJc w:val="left"/>
+      <w:pPr>
+        <w:ind w:left="720" w:hanging="360"/>
+      </w:pPr>
+      <w:rPr>
+        <w:rFonts w:ascii="Calibri" w:eastAsiaTheme="minorHAnsi" w:hAnsi="Calibri" w:cs="Calibri" w:hint="default"/>
+      </w:rPr>
+    </w:lvl>
+    <w:lvl w:ilvl="1" w:tplc="08090003">
+      <w:start w:val="1"/>
+      <w:numFmt w:val="bullet"/>
+      <w:lvlText w:val="o"/>
+      <w:lvlJc w:val="left"/>
+      <w:pPr>
+        <w:ind w:left="1440" w:hanging="360"/>
+      </w:pPr>
+      <w:rPr>
+        <w:rFonts w:ascii="Courier New" w:hAnsi="Courier New" w:cs="Courier New" w:hint="default"/>
+      </w:rPr>
+    </w:lvl>
+    <w:lvl w:ilvl="2" w:tplc="08090005">
+      <w:start w:val="1"/>
+      <w:numFmt w:val="bullet"/>
+      <w:lvlText w:val=""/>
+      <w:lvlJc w:val="left"/>
+      <w:pPr>
+        <w:ind w:left="2160" w:hanging="360"/>
+      </w:pPr>
+      <w:rPr>
+        <w:rFonts w:ascii="Wingdings" w:hAnsi="Wingdings" w:hint="default"/>
+      </w:rPr>
+    </w:lvl>
+    <w:lvl w:ilvl="3" w:tplc="08090001">
+      <w:start w:val="1"/>
+      <w:numFmt w:val="bullet"/>
+      <w:lvlText w:val=""/>
+      <w:lvlJc w:val="left"/>
+      <w:pPr>
+        <w:ind w:left="2880" w:hanging="360"/>
+      </w:pPr>
+      <w:rPr>
+        <w:rFonts w:ascii="Symbol" w:hAnsi="Symbol" w:hint="default"/>
+      </w:rPr>
+    </w:lvl>
+    <w:lvl w:ilvl="4" w:tplc="08090003" w:tentative="1">
+      <w:start w:val="1"/>
+      <w:numFmt w:val="bullet"/>
+      <w:lvlText w:val="o"/>
+      <w:lvlJc w:val="left"/>
+      <w:pPr>
+        <w:ind w:left="3600" w:hanging="360"/>
+      </w:pPr>
+      <w:rPr>
+        <w:rFonts w:ascii="Courier New" w:hAnsi="Courier New" w:cs="Courier New" w:hint="default"/>
+      </w:rPr>
+    </w:lvl>
+    <w:lvl w:ilvl="5" w:tplc="08090005" w:tentative="1">
+      <w:start w:val="1"/>
+      <w:numFmt w:val="bullet"/>
+      <w:lvlText w:val=""/>
+      <w:lvlJc w:val="left"/>
+      <w:pPr>
+        <w:ind w:left="4320" w:hanging="360"/>
+      </w:pPr>
+      <w:rPr>
+        <w:rFonts w:ascii="Wingdings" w:hAnsi="Wingdings" w:hint="default"/>
+      </w:rPr>
+    </w:lvl>
+    <w:lvl w:ilvl="6" w:tplc="08090001" w:tentative="1">
+      <w:start w:val="1"/>
+      <w:numFmt w:val="bullet"/>
+      <w:lvlText w:val=""/>
+      <w:lvlJc w:val="left"/>
+      <w:pPr>
+        <w:ind w:left="5040" w:hanging="360"/>
+      </w:pPr>
+      <w:rPr>
+        <w:rFonts w:ascii="Symbol" w:hAnsi="Symbol" w:hint="default"/>
+      </w:rPr>
+    </w:lvl>
+    <w:lvl w:ilvl="7" w:tplc="08090003" w:tentative="1">
+      <w:start w:val="1"/>
+      <w:numFmt w:val="bullet"/>
+      <w:lvlText w:val="o"/>
+      <w:lvlJc w:val="left"/>
+      <w:pPr>
+        <w:ind w:left="5760" w:hanging="360"/>
+      </w:pPr>
+      <w:rPr>
+        <w:rFonts w:ascii="Courier New" w:hAnsi="Courier New" w:cs="Courier New" w:hint="default"/>
+      </w:rPr>
+    </w:lvl>
+    <w:lvl w:ilvl="8" w:tplc="08090005" w:tentative="1">
+      <w:start w:val="1"/>
+      <w:numFmt w:val="bullet"/>
+      <w:lvlText w:val=""/>
+      <w:lvlJc w:val="left"/>
+      <w:pPr>
+        <w:ind w:left="6480" w:hanging="360"/>
+      </w:pPr>
+      <w:rPr>
+        <w:rFonts w:ascii="Wingdings" w:hAnsi="Wingdings" w:hint="default"/>
+      </w:rPr>
+    </w:lvl>
+  </w:abstractNum>
+  <w:abstractNum w:abstractNumId="18" w15:restartNumberingAfterBreak="0">
     <w:nsid w:val="68D46D9F"/>
     <w:multiLevelType w:val="hybridMultilevel"/>
     <w:tmpl w:val="D6E6C7AC"/>
@@ -15784,7 +16928,116 @@
       </w:rPr>
     </w:lvl>
   </w:abstractNum>
-  <w:abstractNum w:abstractNumId="15" w15:restartNumberingAfterBreak="0">
+  <w:abstractNum w:abstractNumId="19" w15:restartNumberingAfterBreak="0">
+    <w:nsid w:val="6BB55645"/>
+    <w:multiLevelType w:val="hybridMultilevel"/>
+    <w:tmpl w:val="AFE2F846"/>
+    <w:lvl w:ilvl="0" w:tplc="6CAA5504">
+      <w:numFmt w:val="bullet"/>
+      <w:lvlText w:val="-"/>
+      <w:lvlJc w:val="left"/>
+      <w:pPr>
+        <w:ind w:left="720" w:hanging="360"/>
+      </w:pPr>
+      <w:rPr>
+        <w:rFonts w:ascii="Calibri" w:eastAsiaTheme="minorHAnsi" w:hAnsi="Calibri" w:cs="Calibri" w:hint="default"/>
+      </w:rPr>
+    </w:lvl>
+    <w:lvl w:ilvl="1" w:tplc="6CAA5504">
+      <w:numFmt w:val="bullet"/>
+      <w:lvlText w:val="-"/>
+      <w:lvlJc w:val="left"/>
+      <w:pPr>
+        <w:ind w:left="1440" w:hanging="360"/>
+      </w:pPr>
+      <w:rPr>
+        <w:rFonts w:ascii="Calibri" w:eastAsiaTheme="minorHAnsi" w:hAnsi="Calibri" w:cs="Calibri" w:hint="default"/>
+      </w:rPr>
+    </w:lvl>
+    <w:lvl w:ilvl="2" w:tplc="6CAA5504">
+      <w:numFmt w:val="bullet"/>
+      <w:lvlText w:val="-"/>
+      <w:lvlJc w:val="left"/>
+      <w:pPr>
+        <w:ind w:left="2160" w:hanging="360"/>
+      </w:pPr>
+      <w:rPr>
+        <w:rFonts w:ascii="Calibri" w:eastAsiaTheme="minorHAnsi" w:hAnsi="Calibri" w:cs="Calibri" w:hint="default"/>
+      </w:rPr>
+    </w:lvl>
+    <w:lvl w:ilvl="3" w:tplc="6CAA5504">
+      <w:numFmt w:val="bullet"/>
+      <w:lvlText w:val="-"/>
+      <w:lvlJc w:val="left"/>
+      <w:pPr>
+        <w:ind w:left="2880" w:hanging="360"/>
+      </w:pPr>
+      <w:rPr>
+        <w:rFonts w:ascii="Calibri" w:eastAsiaTheme="minorHAnsi" w:hAnsi="Calibri" w:cs="Calibri" w:hint="default"/>
+      </w:rPr>
+    </w:lvl>
+    <w:lvl w:ilvl="4" w:tplc="08090003" w:tentative="1">
+      <w:start w:val="1"/>
+      <w:numFmt w:val="bullet"/>
+      <w:lvlText w:val="o"/>
+      <w:lvlJc w:val="left"/>
+      <w:pPr>
+        <w:ind w:left="3600" w:hanging="360"/>
+      </w:pPr>
+      <w:rPr>
+        <w:rFonts w:ascii="Courier New" w:hAnsi="Courier New" w:cs="Courier New" w:hint="default"/>
+      </w:rPr>
+    </w:lvl>
+    <w:lvl w:ilvl="5" w:tplc="08090005" w:tentative="1">
+      <w:start w:val="1"/>
+      <w:numFmt w:val="bullet"/>
+      <w:lvlText w:val=""/>
+      <w:lvlJc w:val="left"/>
+      <w:pPr>
+        <w:ind w:left="4320" w:hanging="360"/>
+      </w:pPr>
+      <w:rPr>
+        <w:rFonts w:ascii="Wingdings" w:hAnsi="Wingdings" w:hint="default"/>
+      </w:rPr>
+    </w:lvl>
+    <w:lvl w:ilvl="6" w:tplc="08090001" w:tentative="1">
+      <w:start w:val="1"/>
+      <w:numFmt w:val="bullet"/>
+      <w:lvlText w:val=""/>
+      <w:lvlJc w:val="left"/>
+      <w:pPr>
+        <w:ind w:left="5040" w:hanging="360"/>
+      </w:pPr>
+      <w:rPr>
+        <w:rFonts w:ascii="Symbol" w:hAnsi="Symbol" w:hint="default"/>
+      </w:rPr>
+    </w:lvl>
+    <w:lvl w:ilvl="7" w:tplc="08090003" w:tentative="1">
+      <w:start w:val="1"/>
+      <w:numFmt w:val="bullet"/>
+      <w:lvlText w:val="o"/>
+      <w:lvlJc w:val="left"/>
+      <w:pPr>
+        <w:ind w:left="5760" w:hanging="360"/>
+      </w:pPr>
+      <w:rPr>
+        <w:rFonts w:ascii="Courier New" w:hAnsi="Courier New" w:cs="Courier New" w:hint="default"/>
+      </w:rPr>
+    </w:lvl>
+    <w:lvl w:ilvl="8" w:tplc="08090005" w:tentative="1">
+      <w:start w:val="1"/>
+      <w:numFmt w:val="bullet"/>
+      <w:lvlText w:val=""/>
+      <w:lvlJc w:val="left"/>
+      <w:pPr>
+        <w:ind w:left="6480" w:hanging="360"/>
+      </w:pPr>
+      <w:rPr>
+        <w:rFonts w:ascii="Wingdings" w:hAnsi="Wingdings" w:hint="default"/>
+      </w:rPr>
+    </w:lvl>
+  </w:abstractNum>
+  <w:abstractNum w:abstractNumId="20" w15:restartNumberingAfterBreak="0">
     <w:nsid w:val="6CFF37E3"/>
     <w:multiLevelType w:val="hybridMultilevel"/>
     <w:tmpl w:val="2D127C34"/>
@@ -15893,7 +17146,7 @@
       </w:rPr>
     </w:lvl>
   </w:abstractNum>
-  <w:abstractNum w:abstractNumId="16" w15:restartNumberingAfterBreak="0">
+  <w:abstractNum w:abstractNumId="21" w15:restartNumberingAfterBreak="0">
     <w:nsid w:val="6E0757D1"/>
     <w:multiLevelType w:val="hybridMultilevel"/>
     <w:tmpl w:val="4CB0722E"/>
@@ -16005,7 +17258,7 @@
       </w:rPr>
     </w:lvl>
   </w:abstractNum>
-  <w:abstractNum w:abstractNumId="17" w15:restartNumberingAfterBreak="0">
+  <w:abstractNum w:abstractNumId="22" w15:restartNumberingAfterBreak="0">
     <w:nsid w:val="6F137A57"/>
     <w:multiLevelType w:val="hybridMultilevel"/>
     <w:tmpl w:val="68281C66"/>
@@ -16118,7 +17371,7 @@
       </w:rPr>
     </w:lvl>
   </w:abstractNum>
-  <w:abstractNum w:abstractNumId="18" w15:restartNumberingAfterBreak="0">
+  <w:abstractNum w:abstractNumId="23" w15:restartNumberingAfterBreak="0">
     <w:nsid w:val="70845A0D"/>
     <w:multiLevelType w:val="hybridMultilevel"/>
     <w:tmpl w:val="124C5FF4"/>
@@ -16231,7 +17484,7 @@
       </w:rPr>
     </w:lvl>
   </w:abstractNum>
-  <w:abstractNum w:abstractNumId="19" w15:restartNumberingAfterBreak="0">
+  <w:abstractNum w:abstractNumId="24" w15:restartNumberingAfterBreak="0">
     <w:nsid w:val="75F76124"/>
     <w:multiLevelType w:val="hybridMultilevel"/>
     <w:tmpl w:val="7C8468D6"/>
@@ -16344,7 +17597,7 @@
       </w:rPr>
     </w:lvl>
   </w:abstractNum>
-  <w:abstractNum w:abstractNumId="20" w15:restartNumberingAfterBreak="0">
+  <w:abstractNum w:abstractNumId="25" w15:restartNumberingAfterBreak="0">
     <w:nsid w:val="76904624"/>
     <w:multiLevelType w:val="hybridMultilevel"/>
     <w:tmpl w:val="C7464542"/>
@@ -16457,7 +17710,7 @@
       </w:rPr>
     </w:lvl>
   </w:abstractNum>
-  <w:abstractNum w:abstractNumId="21" w15:restartNumberingAfterBreak="0">
+  <w:abstractNum w:abstractNumId="26" w15:restartNumberingAfterBreak="0">
     <w:nsid w:val="7E3A550B"/>
     <w:multiLevelType w:val="hybridMultilevel"/>
     <w:tmpl w:val="C0CE274C"/>
@@ -16569,7 +17822,7 @@
       </w:rPr>
     </w:lvl>
   </w:abstractNum>
-  <w:abstractNum w:abstractNumId="22" w15:restartNumberingAfterBreak="0">
+  <w:abstractNum w:abstractNumId="27" w15:restartNumberingAfterBreak="0">
     <w:nsid w:val="7EFF42EE"/>
     <w:multiLevelType w:val="hybridMultilevel"/>
     <w:tmpl w:val="378A0CE0"/>
@@ -16682,100 +17935,115 @@
     </w:lvl>
   </w:abstractNum>
   <w:num w:numId="1" w16cid:durableId="2027053926">
+    <w:abstractNumId w:val="15"/>
+  </w:num>
+  <w:num w:numId="2" w16cid:durableId="239490486">
+    <w:abstractNumId w:val="24"/>
+  </w:num>
+  <w:num w:numId="3" w16cid:durableId="1562788567">
+    <w:abstractNumId w:val="16"/>
+  </w:num>
+  <w:num w:numId="4" w16cid:durableId="999768138">
+    <w:abstractNumId w:val="23"/>
+  </w:num>
+  <w:num w:numId="5" w16cid:durableId="1559247411">
     <w:abstractNumId w:val="12"/>
   </w:num>
-  <w:num w:numId="2" w16cid:durableId="239490486">
-    <w:abstractNumId w:val="19"/>
+  <w:num w:numId="6" w16cid:durableId="435714872">
+    <w:abstractNumId w:val="27"/>
   </w:num>
-  <w:num w:numId="3" w16cid:durableId="1562788567">
-    <w:abstractNumId w:val="13"/>
-  </w:num>
-  <w:num w:numId="4" w16cid:durableId="999768138">
-    <w:abstractNumId w:val="18"/>
-  </w:num>
-  <w:num w:numId="5" w16cid:durableId="1559247411">
+  <w:num w:numId="7" w16cid:durableId="1943950866">
     <w:abstractNumId w:val="10"/>
   </w:num>
-  <w:num w:numId="6" w16cid:durableId="435714872">
-    <w:abstractNumId w:val="22"/>
+  <w:num w:numId="8" w16cid:durableId="1309213433">
+    <w:abstractNumId w:val="20"/>
   </w:num>
-  <w:num w:numId="7" w16cid:durableId="1943950866">
+  <w:num w:numId="9" w16cid:durableId="253897865">
+    <w:abstractNumId w:val="6"/>
+  </w:num>
+  <w:num w:numId="10" w16cid:durableId="1546061129">
+    <w:abstractNumId w:val="6"/>
+  </w:num>
+  <w:num w:numId="11" w16cid:durableId="992611126">
+    <w:abstractNumId w:val="6"/>
+  </w:num>
+  <w:num w:numId="12" w16cid:durableId="1123695372">
+    <w:abstractNumId w:val="6"/>
+  </w:num>
+  <w:num w:numId="13" w16cid:durableId="199518901">
+    <w:abstractNumId w:val="6"/>
+  </w:num>
+  <w:num w:numId="14" w16cid:durableId="1102870863">
+    <w:abstractNumId w:val="6"/>
+  </w:num>
+  <w:num w:numId="15" w16cid:durableId="623777026">
+    <w:abstractNumId w:val="6"/>
+  </w:num>
+  <w:num w:numId="16" w16cid:durableId="737678400">
+    <w:abstractNumId w:val="6"/>
+  </w:num>
+  <w:num w:numId="17" w16cid:durableId="351735488">
+    <w:abstractNumId w:val="6"/>
+  </w:num>
+  <w:num w:numId="18" w16cid:durableId="897012864">
+    <w:abstractNumId w:val="6"/>
+  </w:num>
+  <w:num w:numId="19" w16cid:durableId="1172377547">
     <w:abstractNumId w:val="8"/>
   </w:num>
-  <w:num w:numId="8" w16cid:durableId="1309213433">
-    <w:abstractNumId w:val="15"/>
-  </w:num>
-  <w:num w:numId="9" w16cid:durableId="253897865">
-    <w:abstractNumId w:val="4"/>
-  </w:num>
-  <w:num w:numId="10" w16cid:durableId="1546061129">
-    <w:abstractNumId w:val="4"/>
-  </w:num>
-  <w:num w:numId="11" w16cid:durableId="992611126">
-    <w:abstractNumId w:val="4"/>
-  </w:num>
-  <w:num w:numId="12" w16cid:durableId="1123695372">
-    <w:abstractNumId w:val="4"/>
-  </w:num>
-  <w:num w:numId="13" w16cid:durableId="199518901">
-    <w:abstractNumId w:val="4"/>
-  </w:num>
-  <w:num w:numId="14" w16cid:durableId="1102870863">
-    <w:abstractNumId w:val="4"/>
-  </w:num>
-  <w:num w:numId="15" w16cid:durableId="623777026">
-    <w:abstractNumId w:val="4"/>
-  </w:num>
-  <w:num w:numId="16" w16cid:durableId="737678400">
-    <w:abstractNumId w:val="4"/>
-  </w:num>
-  <w:num w:numId="17" w16cid:durableId="351735488">
-    <w:abstractNumId w:val="4"/>
-  </w:num>
-  <w:num w:numId="18" w16cid:durableId="897012864">
-    <w:abstractNumId w:val="4"/>
-  </w:num>
-  <w:num w:numId="19" w16cid:durableId="1172377547">
-    <w:abstractNumId w:val="6"/>
-  </w:num>
   <w:num w:numId="20" w16cid:durableId="1244684051">
-    <w:abstractNumId w:val="9"/>
+    <w:abstractNumId w:val="11"/>
   </w:num>
   <w:num w:numId="21" w16cid:durableId="754716192">
     <w:abstractNumId w:val="1"/>
   </w:num>
   <w:num w:numId="22" w16cid:durableId="172769404">
-    <w:abstractNumId w:val="11"/>
+    <w:abstractNumId w:val="13"/>
   </w:num>
   <w:num w:numId="23" w16cid:durableId="959149363">
     <w:abstractNumId w:val="2"/>
   </w:num>
   <w:num w:numId="24" w16cid:durableId="950939937">
-    <w:abstractNumId w:val="14"/>
+    <w:abstractNumId w:val="18"/>
   </w:num>
   <w:num w:numId="25" w16cid:durableId="1405103097">
-    <w:abstractNumId w:val="5"/>
+    <w:abstractNumId w:val="7"/>
   </w:num>
   <w:num w:numId="26" w16cid:durableId="586231200">
     <w:abstractNumId w:val="3"/>
   </w:num>
   <w:num w:numId="27" w16cid:durableId="848132516">
-    <w:abstractNumId w:val="16"/>
+    <w:abstractNumId w:val="21"/>
   </w:num>
   <w:num w:numId="28" w16cid:durableId="777339265">
-    <w:abstractNumId w:val="21"/>
+    <w:abstractNumId w:val="26"/>
   </w:num>
   <w:num w:numId="29" w16cid:durableId="1265068669">
-    <w:abstractNumId w:val="17"/>
+    <w:abstractNumId w:val="22"/>
   </w:num>
   <w:num w:numId="30" w16cid:durableId="5058892">
-    <w:abstractNumId w:val="20"/>
+    <w:abstractNumId w:val="25"/>
   </w:num>
   <w:num w:numId="31" w16cid:durableId="1147892832">
     <w:abstractNumId w:val="0"/>
   </w:num>
   <w:num w:numId="32" w16cid:durableId="1241674096">
-    <w:abstractNumId w:val="7"/>
+    <w:abstractNumId w:val="9"/>
+  </w:num>
+  <w:num w:numId="33" w16cid:durableId="197856260">
+    <w:abstractNumId w:val="14"/>
+  </w:num>
+  <w:num w:numId="34" w16cid:durableId="1069688814">
+    <w:abstractNumId w:val="5"/>
+  </w:num>
+  <w:num w:numId="35" w16cid:durableId="1997562713">
+    <w:abstractNumId w:val="4"/>
+  </w:num>
+  <w:num w:numId="36" w16cid:durableId="235358294">
+    <w:abstractNumId w:val="17"/>
+  </w:num>
+  <w:num w:numId="37" w16cid:durableId="1178077970">
+    <w:abstractNumId w:val="19"/>
   </w:num>
 </w:numbering>
 </file>
@@ -17421,6 +18689,7 @@
   <w:style w:type="character" w:default="1" w:styleId="DefaultParagraphFont">
     <w:name w:val="Default Paragraph Font"/>
     <w:uiPriority w:val="1"/>
+    <w:semiHidden/>
     <w:unhideWhenUsed/>
   </w:style>
   <w:style w:type="table" w:default="1" w:styleId="TableNormal">
@@ -18248,6 +19517,12 @@
 </file>
 
 <file path=customXml/item1.xml><?xml version="1.0" encoding="utf-8"?>
+<p:properties xmlns:p="http://schemas.microsoft.com/office/2006/metadata/properties" xmlns:xsi="http://www.w3.org/2001/XMLSchema-instance" xmlns:pc="http://schemas.microsoft.com/office/infopath/2007/PartnerControls">
+  <documentManagement/>
+</p:properties>
+</file>
+
+<file path=customXml/item2.xml><?xml version="1.0" encoding="utf-8"?>
 <ct:contentTypeSchema xmlns:ct="http://schemas.microsoft.com/office/2006/metadata/contentType" xmlns:ma="http://schemas.microsoft.com/office/2006/metadata/properties/metaAttributes" ct:_="" ma:_="" ma:contentTypeName="Document" ma:contentTypeID="0x0101009680AD4B1B01BA4496606E2E2E37ECC9" ma:contentTypeVersion="14" ma:contentTypeDescription="Create a new document." ma:contentTypeScope="" ma:versionID="aa73f34a40542ae0df9397845d04dfc4">
   <xsd:schema xmlns:xsd="http://www.w3.org/2001/XMLSchema" xmlns:xs="http://www.w3.org/2001/XMLSchema" xmlns:p="http://schemas.microsoft.com/office/2006/metadata/properties" xmlns:ns3="73bc539c-862c-4826-b2d5-812dff1e1985" xmlns:ns4="40549d23-64d7-4c93-be7c-06aee7dfc3b1" targetNamespace="http://schemas.microsoft.com/office/2006/metadata/properties" ma:root="true" ma:fieldsID="717c2890b797f0ce6e743116d1b480c4" ns3:_="" ns4:_="">
     <xsd:import namespace="73bc539c-862c-4826-b2d5-812dff1e1985"/>
@@ -18476,22 +19751,7 @@
 </ct:contentTypeSchema>
 </file>
 
-<file path=customXml/item2.xml><?xml version="1.0" encoding="utf-8"?>
-<p:properties xmlns:p="http://schemas.microsoft.com/office/2006/metadata/properties" xmlns:xsi="http://www.w3.org/2001/XMLSchema-instance" xmlns:pc="http://schemas.microsoft.com/office/infopath/2007/PartnerControls">
-  <documentManagement/>
-</p:properties>
-</file>
-
 <file path=customXml/item3.xml><?xml version="1.0" encoding="utf-8"?>
-<?mso-contentType ?>
-<FormTemplates xmlns="http://schemas.microsoft.com/sharepoint/v3/contenttype/forms">
-  <Display>DocumentLibraryForm</Display>
-  <Edit>DocumentLibraryForm</Edit>
-  <New>DocumentLibraryForm</New>
-</FormTemplates>
-</file>
-
-<file path=customXml/item4.xml><?xml version="1.0" encoding="utf-8"?>
 <b:Sources xmlns:b="http://schemas.openxmlformats.org/officeDocument/2006/bibliography" xmlns="http://schemas.openxmlformats.org/officeDocument/2006/bibliography" SelectedStyle="\IEEE2006OfficeOnline.xsl" StyleName="IEEE" Version="2006">
   <b:Source>
     <b:Tag>Ale06</b:Tag>
@@ -18699,7 +19959,25 @@
 </b:Sources>
 </file>
 
+<file path=customXml/item4.xml><?xml version="1.0" encoding="utf-8"?>
+<?mso-contentType ?>
+<FormTemplates xmlns="http://schemas.microsoft.com/sharepoint/v3/contenttype/forms">
+  <Display>DocumentLibraryForm</Display>
+  <Edit>DocumentLibraryForm</Edit>
+  <New>DocumentLibraryForm</New>
+</FormTemplates>
+</file>
+
 <file path=customXml/itemProps1.xml><?xml version="1.0" encoding="utf-8"?>
+<ds:datastoreItem xmlns:ds="http://schemas.openxmlformats.org/officeDocument/2006/customXml" ds:itemID="{ADFF6BD5-8CEC-4EC2-B0EC-1C78CE5325CE}">
+  <ds:schemaRefs>
+    <ds:schemaRef ds:uri="http://schemas.microsoft.com/office/2006/metadata/properties"/>
+    <ds:schemaRef ds:uri="http://schemas.microsoft.com/office/infopath/2007/PartnerControls"/>
+  </ds:schemaRefs>
+</ds:datastoreItem>
+</file>
+
+<file path=customXml/itemProps2.xml><?xml version="1.0" encoding="utf-8"?>
 <ds:datastoreItem xmlns:ds="http://schemas.openxmlformats.org/officeDocument/2006/customXml" ds:itemID="{B3B5FFF4-549D-4571-B2A9-8332CCFB976A}">
   <ds:schemaRefs>
     <ds:schemaRef ds:uri="http://schemas.microsoft.com/office/2006/metadata/contentType"/>
@@ -18718,27 +19996,18 @@
 </ds:datastoreItem>
 </file>
 
-<file path=customXml/itemProps2.xml><?xml version="1.0" encoding="utf-8"?>
-<ds:datastoreItem xmlns:ds="http://schemas.openxmlformats.org/officeDocument/2006/customXml" ds:itemID="{ADFF6BD5-8CEC-4EC2-B0EC-1C78CE5325CE}">
+<file path=customXml/itemProps3.xml><?xml version="1.0" encoding="utf-8"?>
+<ds:datastoreItem xmlns:ds="http://schemas.openxmlformats.org/officeDocument/2006/customXml" ds:itemID="{8E2581B7-5AFD-45F1-9D5D-0D5A9B49B8BE}">
   <ds:schemaRefs>
-    <ds:schemaRef ds:uri="http://schemas.microsoft.com/office/2006/metadata/properties"/>
-    <ds:schemaRef ds:uri="http://schemas.microsoft.com/office/infopath/2007/PartnerControls"/>
+    <ds:schemaRef ds:uri="http://schemas.openxmlformats.org/officeDocument/2006/bibliography"/>
   </ds:schemaRefs>
 </ds:datastoreItem>
 </file>
 
-<file path=customXml/itemProps3.xml><?xml version="1.0" encoding="utf-8"?>
+<file path=customXml/itemProps4.xml><?xml version="1.0" encoding="utf-8"?>
 <ds:datastoreItem xmlns:ds="http://schemas.openxmlformats.org/officeDocument/2006/customXml" ds:itemID="{27421F03-66B4-46A5-895C-471125DD2A6A}">
   <ds:schemaRefs>
     <ds:schemaRef ds:uri="http://schemas.microsoft.com/sharepoint/v3/contenttype/forms"/>
   </ds:schemaRefs>
 </ds:datastoreItem>
-</file>
-
-<file path=customXml/itemProps4.xml><?xml version="1.0" encoding="utf-8"?>
-<ds:datastoreItem xmlns:ds="http://schemas.openxmlformats.org/officeDocument/2006/customXml" ds:itemID="{8E2581B7-5AFD-45F1-9D5D-0D5A9B49B8BE}">
-  <ds:schemaRefs>
-    <ds:schemaRef ds:uri="http://schemas.openxmlformats.org/officeDocument/2006/bibliography"/>
-  </ds:schemaRefs>
-</ds:datastoreItem>
 </file>
</xml_diff>

<commit_message>
Add part on multi-loops.
</commit_message>
<xml_diff>
--- a/Report.docx
+++ b/Report.docx
@@ -118,8 +118,17 @@
           <w:sz w:val="32"/>
           <w:szCs w:val="32"/>
         </w:rPr>
-        <w:t>Supervisor: Tom Spink</w:t>
-      </w:r>
+        <w:t xml:space="preserve">Supervisor: Tom </w:t>
+      </w:r>
+      <w:proofErr w:type="spellStart"/>
+      <w:r>
+        <w:rPr>
+          <w:sz w:val="32"/>
+          <w:szCs w:val="32"/>
+        </w:rPr>
+        <w:t>Spink</w:t>
+      </w:r>
+      <w:proofErr w:type="spellEnd"/>
     </w:p>
     <w:p>
       <w:pPr>
@@ -7290,7 +7299,15 @@
         <w:t>BRIO™ pieces</w:t>
       </w:r>
       <w:r>
-        <w:t xml:space="preserve"> are stored in the Piece.json file.</w:t>
+        <w:t xml:space="preserve"> are stored in the </w:t>
+      </w:r>
+      <w:proofErr w:type="spellStart"/>
+      <w:r>
+        <w:t>Piece.json</w:t>
+      </w:r>
+      <w:proofErr w:type="spellEnd"/>
+      <w:r>
+        <w:t xml:space="preserve"> file.</w:t>
       </w:r>
     </w:p>
     <w:p>
@@ -7333,6 +7350,7 @@
       <w:r>
         <w:t xml:space="preserve"> </w:t>
       </w:r>
+      <w:proofErr w:type="spellStart"/>
       <w:r>
         <w:rPr>
           <w:i/>
@@ -7340,6 +7358,7 @@
         </w:rPr>
         <w:t>flipType</w:t>
       </w:r>
+      <w:proofErr w:type="spellEnd"/>
       <w:r>
         <w:t xml:space="preserve"> integer property </w:t>
       </w:r>
@@ -7391,6 +7410,7 @@
       <w:r>
         <w:t xml:space="preserve">The </w:t>
       </w:r>
+      <w:proofErr w:type="spellStart"/>
       <w:r>
         <w:rPr>
           <w:i/>
@@ -7398,6 +7418,7 @@
         </w:rPr>
         <w:t>maxLength</w:t>
       </w:r>
+      <w:proofErr w:type="spellEnd"/>
       <w:r>
         <w:t xml:space="preserve"> float given to each piece </w:t>
       </w:r>
@@ -9446,12 +9467,21 @@
           <w:iCs/>
         </w:rPr>
       </w:pPr>
+      <w:proofErr w:type="spellStart"/>
       <w:r>
         <w:rPr>
           <w:i/>
           <w:iCs/>
         </w:rPr>
-        <w:t>Vario system and out way to deal with it (all pieces are connected perfectly with each other apart from the first and last piece of a loop -&gt; this is not accurate but</w:t>
+        <w:t>Vario</w:t>
+      </w:r>
+      <w:proofErr w:type="spellEnd"/>
+      <w:r>
+        <w:rPr>
+          <w:i/>
+          <w:iCs/>
+        </w:rPr>
+        <w:t xml:space="preserve"> system and out way to deal with it (all pieces are connected perfectly with each other apart from the first and last piece of a loop -&gt; this is not accurate but</w:t>
       </w:r>
       <w:r>
         <w:rPr>
@@ -9541,7 +9571,23 @@
           <w:i/>
           <w:iCs/>
         </w:rPr>
-        <w:t xml:space="preserve">option to build tracks at max lvl 1. This is given because in real life, due to having to use support for pieces placed above the ground level, </w:t>
+        <w:t xml:space="preserve">option to build tracks at max </w:t>
+      </w:r>
+      <w:proofErr w:type="spellStart"/>
+      <w:r>
+        <w:rPr>
+          <w:i/>
+          <w:iCs/>
+        </w:rPr>
+        <w:t>lvl</w:t>
+      </w:r>
+      <w:proofErr w:type="spellEnd"/>
+      <w:r>
+        <w:rPr>
+          <w:i/>
+          <w:iCs/>
+        </w:rPr>
+        <w:t xml:space="preserve"> 1. This is given because in real life, due to having to use support for pieces placed above the ground level, </w:t>
       </w:r>
       <w:r>
         <w:rPr>
@@ -9786,7 +9832,15 @@
         <w:t xml:space="preserve"> </w:t>
       </w:r>
       <w:r>
-        <w:t>compiled to WebAssemlby made the scales tip in favour of C++.</w:t>
+        <w:t xml:space="preserve">compiled to </w:t>
+      </w:r>
+      <w:proofErr w:type="spellStart"/>
+      <w:r>
+        <w:t>WebAssemlby</w:t>
+      </w:r>
+      <w:proofErr w:type="spellEnd"/>
+      <w:r>
+        <w:t xml:space="preserve"> made the scales tip in favour of C++.</w:t>
       </w:r>
     </w:p>
     <w:p>
@@ -9800,7 +9854,15 @@
         <w:t>run the track-generating algorithm on a backend server</w:t>
       </w:r>
       <w:r>
-        <w:t>, and to setup communication between frontend and backend using a NodeJS API. This worked fine for a while. However, this setup was later changed in favour of a fully static website, with the track-generating C++ program compiled to WebAssembly and running directly on the client’s machine. This decision was taken as it seemed more adequate to make the expensive track-generating program run on the user’s machine instead of a server that could get overloaded.</w:t>
+        <w:t xml:space="preserve">, and to setup communication between frontend and backend using a NodeJS API. This worked fine for a while. However, this setup was later changed in favour of a fully static website, with the track-generating C++ program compiled to </w:t>
+      </w:r>
+      <w:proofErr w:type="spellStart"/>
+      <w:r>
+        <w:t>WebAssembly</w:t>
+      </w:r>
+      <w:proofErr w:type="spellEnd"/>
+      <w:r>
+        <w:t xml:space="preserve"> and running directly on the client’s machine. This decision was taken as it seemed more adequate to make the expensive track-generating program run on the user’s machine instead of a server that could get overloaded.</w:t>
       </w:r>
       <w:r>
         <w:t xml:space="preserve"> </w:t>
@@ -9863,9 +9925,11 @@
       <w:r>
         <w:t xml:space="preserve"> </w:t>
       </w:r>
+      <w:proofErr w:type="spellStart"/>
       <w:r>
         <w:t>JsonCpp</w:t>
       </w:r>
+      <w:proofErr w:type="spellEnd"/>
       <w:sdt>
         <w:sdtPr>
           <w:id w:val="161202413"/>
@@ -9910,6 +9974,7 @@
       <w:r>
         <w:t xml:space="preserve">the </w:t>
       </w:r>
+      <w:proofErr w:type="spellStart"/>
       <w:r>
         <w:rPr>
           <w:i/>
@@ -9917,6 +9982,7 @@
         </w:rPr>
         <w:t>Pieces.json</w:t>
       </w:r>
+      <w:proofErr w:type="spellEnd"/>
       <w:r>
         <w:t xml:space="preserve"> file</w:t>
       </w:r>
@@ -10643,6 +10709,7 @@
       <w:r>
         <w:t xml:space="preserve">Each piece is thus given a </w:t>
       </w:r>
+      <w:proofErr w:type="spellStart"/>
       <w:r>
         <w:rPr>
           <w:i/>
@@ -10650,12 +10717,14 @@
         </w:rPr>
         <w:t>flipType</w:t>
       </w:r>
+      <w:proofErr w:type="spellEnd"/>
       <w:r>
         <w:t xml:space="preserve"> attribute corresponding to the way in which it must be flipped.</w:t>
       </w:r>
       <w:r>
         <w:t xml:space="preserve"> A </w:t>
       </w:r>
+      <w:proofErr w:type="spellStart"/>
       <w:r>
         <w:rPr>
           <w:i/>
@@ -10663,47 +10732,59 @@
         </w:rPr>
         <w:t>flipType</w:t>
       </w:r>
+      <w:proofErr w:type="spellEnd"/>
       <w:r>
         <w:t xml:space="preserve"> of 0 means that the piece does not need to be flipped – this corresponds to straight pieces. </w:t>
       </w:r>
       <w:r>
         <w:t xml:space="preserve">A </w:t>
       </w:r>
+      <w:proofErr w:type="spellStart"/>
       <w:r>
         <w:rPr>
           <w:i/>
           <w:iCs/>
         </w:rPr>
-        <w:t xml:space="preserve">flipType </w:t>
-      </w:r>
-      <w:r>
-        <w:t>equal to 1 is used for simple curved pieces that can be flipped by a simple inversion of its two connectors</w:t>
-      </w:r>
-      <w:r>
-        <w:t xml:space="preserve">. This also works for </w:t>
-      </w:r>
-      <w:r>
-        <w:t xml:space="preserve">the </w:t>
-      </w:r>
-      <w:r>
-        <w:t>straight ascending</w:t>
-      </w:r>
-      <w:r>
-        <w:t xml:space="preserve"> piece</w:t>
-      </w:r>
-      <w:r>
-        <w:t xml:space="preserve">. </w:t>
-      </w:r>
-      <w:r>
-        <w:t xml:space="preserve">A </w:t>
-      </w:r>
+        <w:t>flipType</w:t>
+      </w:r>
+      <w:proofErr w:type="spellEnd"/>
       <w:r>
         <w:rPr>
           <w:i/>
           <w:iCs/>
         </w:rPr>
+        <w:t xml:space="preserve"> </w:t>
+      </w:r>
+      <w:r>
+        <w:t>equal to 1 is used for simple curved pieces that can be flipped by a simple inversion of its two connectors</w:t>
+      </w:r>
+      <w:r>
+        <w:t xml:space="preserve">. This also works for </w:t>
+      </w:r>
+      <w:r>
+        <w:t xml:space="preserve">the </w:t>
+      </w:r>
+      <w:r>
+        <w:t>straight ascending</w:t>
+      </w:r>
+      <w:r>
+        <w:t xml:space="preserve"> piece</w:t>
+      </w:r>
+      <w:r>
+        <w:t xml:space="preserve">. </w:t>
+      </w:r>
+      <w:r>
+        <w:t xml:space="preserve">A </w:t>
+      </w:r>
+      <w:proofErr w:type="spellStart"/>
+      <w:r>
+        <w:rPr>
+          <w:i/>
+          <w:iCs/>
+        </w:rPr>
         <w:t>flipType</w:t>
       </w:r>
+      <w:proofErr w:type="spellEnd"/>
       <w:r>
         <w:t xml:space="preserve"> of 2 is given to </w:t>
       </w:r>
@@ -11692,6 +11773,7 @@
       <w:r>
         <w:t xml:space="preserve">This use of a </w:t>
       </w:r>
+      <w:proofErr w:type="spellStart"/>
       <w:r>
         <w:rPr>
           <w:i/>
@@ -11699,6 +11781,7 @@
         </w:rPr>
         <w:t>flipType</w:t>
       </w:r>
+      <w:proofErr w:type="spellEnd"/>
       <w:r>
         <w:t xml:space="preserve"> </w:t>
       </w:r>
@@ -13537,7 +13620,16 @@
         <w:t>The track-generating algorithm was modified substantially to include multi-loop tracks</w:t>
       </w:r>
       <w:r>
-        <w:t>. The final version of this algorithm, in pseudo-code, goes as follows:</w:t>
+        <w:t xml:space="preserve">. </w:t>
+      </w:r>
+      <w:r>
+        <w:t>A</w:t>
+      </w:r>
+      <w:r>
+        <w:t xml:space="preserve">n </w:t>
+      </w:r>
+      <w:r>
+        <w:t>outline of the algorithm for generating multi-loop circuits is as follows:</w:t>
       </w:r>
     </w:p>
     <w:p>
@@ -13550,17 +13642,20 @@
         <w:jc w:val="left"/>
         <w:rPr>
           <w:rFonts w:ascii="Abadi" w:hAnsi="Abadi"/>
+          <w:noProof/>
         </w:rPr>
       </w:pPr>
       <w:r>
         <w:rPr>
           <w:rFonts w:ascii="Abadi" w:hAnsi="Abadi"/>
+          <w:noProof/>
         </w:rPr>
         <w:t>Function generateMultipleLoops(Piece[] selection)</w:t>
       </w:r>
       <w:r>
         <w:rPr>
           <w:rFonts w:ascii="Abadi" w:hAnsi="Abadi"/>
+          <w:noProof/>
         </w:rPr>
         <w:t xml:space="preserve"> {</w:t>
       </w:r>
@@ -13575,11 +13670,13 @@
         <w:jc w:val="left"/>
         <w:rPr>
           <w:rFonts w:ascii="Abadi" w:hAnsi="Abadi"/>
+          <w:noProof/>
         </w:rPr>
       </w:pPr>
       <w:r>
         <w:rPr>
           <w:rFonts w:ascii="Abadi" w:hAnsi="Abadi"/>
+          <w:noProof/>
           <w:color w:val="00B050"/>
         </w:rPr>
         <w:t xml:space="preserve">// Remove odd ascending piece and odd </w:t>
@@ -13587,6 +13684,7 @@
       <w:r>
         <w:rPr>
           <w:rFonts w:ascii="Abadi" w:hAnsi="Abadi"/>
+          <w:noProof/>
           <w:color w:val="00B050"/>
         </w:rPr>
         <w:t>3-connector piece</w:t>
@@ -13602,13 +13700,36 @@
         <w:jc w:val="left"/>
         <w:rPr>
           <w:rFonts w:ascii="Abadi" w:hAnsi="Abadi"/>
+          <w:noProof/>
         </w:rPr>
       </w:pPr>
       <w:r>
         <w:rPr>
           <w:rFonts w:ascii="Abadi" w:hAnsi="Abadi"/>
-        </w:rPr>
-        <w:t>selection.sanitise();</w:t>
+          <w:noProof/>
+        </w:rPr>
+        <w:t>clean</w:t>
+      </w:r>
+      <w:r>
+        <w:rPr>
+          <w:rFonts w:ascii="Abadi" w:hAnsi="Abadi"/>
+          <w:noProof/>
+        </w:rPr>
+        <w:t>(</w:t>
+      </w:r>
+      <w:r>
+        <w:rPr>
+          <w:rFonts w:ascii="Abadi" w:hAnsi="Abadi"/>
+          <w:noProof/>
+        </w:rPr>
+        <w:t>selection</w:t>
+      </w:r>
+      <w:r>
+        <w:rPr>
+          <w:rFonts w:ascii="Abadi" w:hAnsi="Abadi"/>
+          <w:noProof/>
+        </w:rPr>
+        <w:t>)</w:t>
       </w:r>
     </w:p>
     <w:p>
@@ -13621,13 +13742,29 @@
         <w:jc w:val="left"/>
         <w:rPr>
           <w:rFonts w:ascii="Abadi" w:hAnsi="Abadi"/>
+          <w:noProof/>
         </w:rPr>
       </w:pPr>
       <w:r>
         <w:rPr>
           <w:rFonts w:ascii="Abadi" w:hAnsi="Abadi"/>
-        </w:rPr>
-        <w:t>int threeConPieces = selection.countThreeConPieces();</w:t>
+          <w:noProof/>
+        </w:rPr>
+        <w:t>int threeConPieces =countThreeConPieces(</w:t>
+      </w:r>
+      <w:r>
+        <w:rPr>
+          <w:rFonts w:ascii="Abadi" w:hAnsi="Abadi"/>
+          <w:noProof/>
+        </w:rPr>
+        <w:t>selection</w:t>
+      </w:r>
+      <w:r>
+        <w:rPr>
+          <w:rFonts w:ascii="Abadi" w:hAnsi="Abadi"/>
+          <w:noProof/>
+        </w:rPr>
+        <w:t>)</w:t>
       </w:r>
     </w:p>
     <w:p>
@@ -13640,11 +13777,13 @@
         <w:jc w:val="left"/>
         <w:rPr>
           <w:rFonts w:ascii="Abadi" w:hAnsi="Abadi"/>
+          <w:noProof/>
         </w:rPr>
       </w:pPr>
       <w:r>
         <w:rPr>
           <w:rFonts w:ascii="Abadi" w:hAnsi="Abadi"/>
+          <w:noProof/>
           <w:color w:val="00B050"/>
         </w:rPr>
         <w:t xml:space="preserve">// </w:t>
@@ -13652,6 +13791,7 @@
       <w:r>
         <w:rPr>
           <w:rFonts w:ascii="Abadi" w:hAnsi="Abadi"/>
+          <w:noProof/>
           <w:color w:val="00B050"/>
         </w:rPr>
         <w:t>Shuffle all the pieces together</w:t>
@@ -13667,13 +13807,29 @@
         <w:jc w:val="left"/>
         <w:rPr>
           <w:rFonts w:ascii="Abadi" w:hAnsi="Abadi"/>
+          <w:noProof/>
         </w:rPr>
       </w:pPr>
       <w:r>
         <w:rPr>
           <w:rFonts w:ascii="Abadi" w:hAnsi="Abadi"/>
-        </w:rPr>
-        <w:t xml:space="preserve">selection.shuffle(); </w:t>
+          <w:noProof/>
+        </w:rPr>
+        <w:t>shuffle(</w:t>
+      </w:r>
+      <w:r>
+        <w:rPr>
+          <w:rFonts w:ascii="Abadi" w:hAnsi="Abadi"/>
+          <w:noProof/>
+        </w:rPr>
+        <w:t>selection</w:t>
+      </w:r>
+      <w:r>
+        <w:rPr>
+          <w:rFonts w:ascii="Abadi" w:hAnsi="Abadi"/>
+          <w:noProof/>
+        </w:rPr>
+        <w:t>)</w:t>
       </w:r>
     </w:p>
     <w:p>
@@ -13686,35 +13842,15 @@
         <w:jc w:val="left"/>
         <w:rPr>
           <w:rFonts w:ascii="Abadi" w:hAnsi="Abadi"/>
+          <w:noProof/>
         </w:rPr>
       </w:pPr>
       <w:r>
         <w:rPr>
           <w:rFonts w:ascii="Abadi" w:hAnsi="Abadi"/>
-          <w:color w:val="00B050"/>
-        </w:rPr>
-        <w:t xml:space="preserve">// </w:t>
-      </w:r>
-      <w:r>
-        <w:rPr>
-          <w:rFonts w:ascii="Abadi" w:hAnsi="Abadi"/>
-          <w:color w:val="00B050"/>
-        </w:rPr>
-        <w:t>Locate the index indicating the pieces available to construct the first</w:t>
-      </w:r>
-      <w:r>
-        <w:rPr>
-          <w:rFonts w:ascii="Abadi" w:hAnsi="Abadi"/>
-          <w:color w:val="00B050"/>
-        </w:rPr>
-        <w:t xml:space="preserve"> </w:t>
-      </w:r>
-      <w:r>
-        <w:rPr>
-          <w:rFonts w:ascii="Abadi" w:hAnsi="Abadi"/>
-          <w:color w:val="00B050"/>
-        </w:rPr>
-        <w:t>loop</w:t>
+          <w:noProof/>
+        </w:rPr>
+        <w:t>int numberLoops = 1 + threeConPieces / 2</w:t>
       </w:r>
     </w:p>
     <w:p>
@@ -13727,19 +13863,24 @@
         <w:jc w:val="left"/>
         <w:rPr>
           <w:rFonts w:ascii="Abadi" w:hAnsi="Abadi"/>
+          <w:noProof/>
         </w:rPr>
       </w:pPr>
       <w:r>
         <w:rPr>
           <w:rFonts w:ascii="Abadi" w:hAnsi="Abadi"/>
-        </w:rPr>
-        <w:t xml:space="preserve">int availableEnd = selection.length / </w:t>
+          <w:noProof/>
+          <w:color w:val="00B050"/>
+        </w:rPr>
+        <w:t xml:space="preserve">// Locate </w:t>
       </w:r>
       <w:r>
         <w:rPr>
           <w:rFonts w:ascii="Abadi" w:hAnsi="Abadi"/>
-        </w:rPr>
-        <w:t>(threeConPieces / 2)</w:t>
+          <w:noProof/>
+          <w:color w:val="00B050"/>
+        </w:rPr>
+        <w:t>indices of pieces available for the first loop</w:t>
       </w:r>
     </w:p>
     <w:p>
@@ -13752,30 +13893,384 @@
         <w:jc w:val="left"/>
         <w:rPr>
           <w:rFonts w:ascii="Abadi" w:hAnsi="Abadi"/>
-        </w:rPr>
-      </w:pPr>
-    </w:p>
-    <w:p>
-      <w:pPr>
-        <w:ind w:left="1080"/>
+          <w:noProof/>
+        </w:rPr>
+      </w:pPr>
+      <w:r>
+        <w:rPr>
+          <w:rFonts w:ascii="Abadi" w:hAnsi="Abadi"/>
+          <w:noProof/>
+        </w:rPr>
+        <w:t>int indexStart = 1</w:t>
+      </w:r>
+    </w:p>
+    <w:p>
+      <w:pPr>
+        <w:pStyle w:val="ListParagraph"/>
+        <w:numPr>
+          <w:ilvl w:val="1"/>
+          <w:numId w:val="35"/>
+        </w:numPr>
         <w:jc w:val="left"/>
         <w:rPr>
           <w:rFonts w:ascii="Abadi" w:hAnsi="Abadi"/>
-        </w:rPr>
-      </w:pPr>
-    </w:p>
-    <w:p>
-      <w:r>
-        <w:t>Note that this pseudo-code gives an idea of the implementation of the multi-loop generation algorithm</w:t>
-      </w:r>
-      <w:r>
-        <w:t>; for example, the available pieces are stored in a C++ vector rather than an array</w:t>
-      </w:r>
-      <w:r>
-        <w:t>.</w:t>
-      </w:r>
-      <w:r>
-        <w:t xml:space="preserve"> However the pieces are dealt with in the vector “in place” (explain here).</w:t>
+          <w:noProof/>
+        </w:rPr>
+      </w:pPr>
+      <w:r>
+        <w:rPr>
+          <w:rFonts w:ascii="Abadi" w:hAnsi="Abadi"/>
+          <w:noProof/>
+        </w:rPr>
+        <w:t>int indexEnd = selection.length / numberLoops</w:t>
+      </w:r>
+    </w:p>
+    <w:p>
+      <w:pPr>
+        <w:pStyle w:val="ListParagraph"/>
+        <w:numPr>
+          <w:ilvl w:val="1"/>
+          <w:numId w:val="35"/>
+        </w:numPr>
+        <w:jc w:val="left"/>
+        <w:rPr>
+          <w:rFonts w:ascii="Abadi" w:hAnsi="Abadi"/>
+          <w:noProof/>
+        </w:rPr>
+      </w:pPr>
+      <w:r>
+        <w:rPr>
+          <w:rFonts w:ascii="Abadi" w:hAnsi="Abadi"/>
+          <w:noProof/>
+          <w:color w:val="00B050"/>
+        </w:rPr>
+        <w:t>// Place the first piece</w:t>
+      </w:r>
+    </w:p>
+    <w:p>
+      <w:pPr>
+        <w:pStyle w:val="ListParagraph"/>
+        <w:numPr>
+          <w:ilvl w:val="1"/>
+          <w:numId w:val="35"/>
+        </w:numPr>
+        <w:jc w:val="left"/>
+        <w:rPr>
+          <w:rFonts w:ascii="Abadi" w:hAnsi="Abadi"/>
+          <w:noProof/>
+        </w:rPr>
+      </w:pPr>
+      <w:r>
+        <w:rPr>
+          <w:rFonts w:ascii="Abadi" w:hAnsi="Abadi"/>
+          <w:noProof/>
+        </w:rPr>
+        <w:t>s</w:t>
+      </w:r>
+      <w:r>
+        <w:rPr>
+          <w:rFonts w:ascii="Abadi" w:hAnsi="Abadi"/>
+          <w:noProof/>
+        </w:rPr>
+        <w:t>election[0].place()</w:t>
+      </w:r>
+    </w:p>
+    <w:p>
+      <w:pPr>
+        <w:pStyle w:val="ListParagraph"/>
+        <w:numPr>
+          <w:ilvl w:val="1"/>
+          <w:numId w:val="35"/>
+        </w:numPr>
+        <w:jc w:val="left"/>
+        <w:rPr>
+          <w:rFonts w:ascii="Abadi" w:hAnsi="Abadi"/>
+          <w:noProof/>
+        </w:rPr>
+      </w:pPr>
+      <w:r>
+        <w:rPr>
+          <w:rFonts w:ascii="Abadi" w:hAnsi="Abadi"/>
+          <w:noProof/>
+        </w:rPr>
+        <w:t>for</w:t>
+      </w:r>
+      <w:r>
+        <w:rPr>
+          <w:rFonts w:ascii="Abadi" w:hAnsi="Abadi"/>
+          <w:noProof/>
+        </w:rPr>
+        <w:t xml:space="preserve"> </w:t>
+      </w:r>
+      <w:r>
+        <w:rPr>
+          <w:rFonts w:ascii="Abadi" w:hAnsi="Abadi"/>
+          <w:noProof/>
+        </w:rPr>
+        <w:t>(int i = 0; i &lt; numberLoops; i++) {</w:t>
+      </w:r>
+    </w:p>
+    <w:p>
+      <w:pPr>
+        <w:pStyle w:val="ListParagraph"/>
+        <w:numPr>
+          <w:ilvl w:val="2"/>
+          <w:numId w:val="35"/>
+        </w:numPr>
+        <w:jc w:val="left"/>
+        <w:rPr>
+          <w:rFonts w:ascii="Abadi" w:hAnsi="Abadi"/>
+          <w:noProof/>
+        </w:rPr>
+      </w:pPr>
+      <w:r>
+        <w:rPr>
+          <w:rFonts w:ascii="Abadi" w:hAnsi="Abadi"/>
+          <w:noProof/>
+          <w:color w:val="00B050"/>
+        </w:rPr>
+        <w:t>// Ensure that there are an even number of ascending and of 3-connector pieces in the set</w:t>
+      </w:r>
+    </w:p>
+    <w:p>
+      <w:pPr>
+        <w:pStyle w:val="ListParagraph"/>
+        <w:numPr>
+          <w:ilvl w:val="2"/>
+          <w:numId w:val="35"/>
+        </w:numPr>
+        <w:jc w:val="left"/>
+        <w:rPr>
+          <w:rFonts w:ascii="Abadi" w:hAnsi="Abadi"/>
+          <w:noProof/>
+        </w:rPr>
+      </w:pPr>
+      <w:r>
+        <w:rPr>
+          <w:rFonts w:ascii="Abadi" w:hAnsi="Abadi"/>
+          <w:noProof/>
+        </w:rPr>
+        <w:t>sanitise(selection, indexStart, indexEnd)</w:t>
+      </w:r>
+    </w:p>
+    <w:p>
+      <w:pPr>
+        <w:pStyle w:val="ListParagraph"/>
+        <w:numPr>
+          <w:ilvl w:val="2"/>
+          <w:numId w:val="35"/>
+        </w:numPr>
+        <w:jc w:val="left"/>
+        <w:rPr>
+          <w:rFonts w:ascii="Abadi" w:hAnsi="Abadi"/>
+          <w:noProof/>
+        </w:rPr>
+      </w:pPr>
+      <w:r>
+        <w:rPr>
+          <w:rFonts w:ascii="Abadi" w:hAnsi="Abadi"/>
+          <w:noProof/>
+          <w:color w:val="00B050"/>
+        </w:rPr>
+        <w:t>// Generate the loop</w:t>
+      </w:r>
+    </w:p>
+    <w:p>
+      <w:pPr>
+        <w:pStyle w:val="ListParagraph"/>
+        <w:numPr>
+          <w:ilvl w:val="2"/>
+          <w:numId w:val="35"/>
+        </w:numPr>
+        <w:jc w:val="left"/>
+        <w:rPr>
+          <w:rFonts w:ascii="Abadi" w:hAnsi="Abadi"/>
+          <w:noProof/>
+        </w:rPr>
+      </w:pPr>
+      <w:r>
+        <w:rPr>
+          <w:rFonts w:ascii="Abadi" w:hAnsi="Abadi"/>
+          <w:noProof/>
+        </w:rPr>
+        <w:t>generateLoop(selection, indexStart, indexEnd)</w:t>
+      </w:r>
+    </w:p>
+    <w:p>
+      <w:pPr>
+        <w:pStyle w:val="ListParagraph"/>
+        <w:numPr>
+          <w:ilvl w:val="2"/>
+          <w:numId w:val="35"/>
+        </w:numPr>
+        <w:jc w:val="left"/>
+        <w:rPr>
+          <w:rFonts w:ascii="Abadi" w:hAnsi="Abadi"/>
+          <w:noProof/>
+        </w:rPr>
+      </w:pPr>
+      <w:r>
+        <w:rPr>
+          <w:rFonts w:ascii="Abadi" w:hAnsi="Abadi"/>
+          <w:noProof/>
+          <w:color w:val="00B050"/>
+        </w:rPr>
+        <w:t>// Position the indices for the next loop</w:t>
+      </w:r>
+    </w:p>
+    <w:p>
+      <w:pPr>
+        <w:pStyle w:val="ListParagraph"/>
+        <w:numPr>
+          <w:ilvl w:val="2"/>
+          <w:numId w:val="35"/>
+        </w:numPr>
+        <w:jc w:val="left"/>
+        <w:rPr>
+          <w:rFonts w:ascii="Abadi" w:hAnsi="Abadi"/>
+          <w:noProof/>
+        </w:rPr>
+      </w:pPr>
+      <w:r>
+        <w:rPr>
+          <w:rFonts w:ascii="Abadi" w:hAnsi="Abadi"/>
+          <w:noProof/>
+        </w:rPr>
+        <w:t>indexStart = indexEnd</w:t>
+      </w:r>
+    </w:p>
+    <w:p>
+      <w:pPr>
+        <w:pStyle w:val="ListParagraph"/>
+        <w:numPr>
+          <w:ilvl w:val="2"/>
+          <w:numId w:val="35"/>
+        </w:numPr>
+        <w:jc w:val="left"/>
+        <w:rPr>
+          <w:rFonts w:ascii="Abadi" w:hAnsi="Abadi"/>
+          <w:noProof/>
+        </w:rPr>
+      </w:pPr>
+      <w:r>
+        <w:rPr>
+          <w:rFonts w:ascii="Abadi" w:hAnsi="Abadi"/>
+          <w:noProof/>
+        </w:rPr>
+        <w:t>index</w:t>
+      </w:r>
+      <w:r>
+        <w:rPr>
+          <w:rFonts w:ascii="Abadi" w:hAnsi="Abadi"/>
+          <w:noProof/>
+        </w:rPr>
+        <w:t>End</w:t>
+      </w:r>
+      <w:r>
+        <w:rPr>
+          <w:rFonts w:ascii="Abadi" w:hAnsi="Abadi"/>
+          <w:noProof/>
+        </w:rPr>
+        <w:t xml:space="preserve"> = </w:t>
+      </w:r>
+      <w:r>
+        <w:rPr>
+          <w:rFonts w:ascii="Abadi" w:hAnsi="Abadi"/>
+          <w:noProof/>
+        </w:rPr>
+        <w:t>indexEnd + selection.length / numberLoops</w:t>
+      </w:r>
+    </w:p>
+    <w:p>
+      <w:pPr>
+        <w:pStyle w:val="ListParagraph"/>
+        <w:numPr>
+          <w:ilvl w:val="1"/>
+          <w:numId w:val="35"/>
+        </w:numPr>
+        <w:jc w:val="left"/>
+        <w:rPr>
+          <w:rFonts w:ascii="Abadi" w:hAnsi="Abadi"/>
+          <w:noProof/>
+        </w:rPr>
+      </w:pPr>
+      <w:r>
+        <w:rPr>
+          <w:rFonts w:ascii="Abadi" w:hAnsi="Abadi"/>
+          <w:noProof/>
+        </w:rPr>
+        <w:t>}</w:t>
+      </w:r>
+    </w:p>
+    <w:p>
+      <w:pPr>
+        <w:pStyle w:val="ListParagraph"/>
+        <w:numPr>
+          <w:ilvl w:val="0"/>
+          <w:numId w:val="35"/>
+        </w:numPr>
+        <w:jc w:val="left"/>
+        <w:rPr>
+          <w:rFonts w:ascii="Abadi" w:hAnsi="Abadi"/>
+          <w:noProof/>
+        </w:rPr>
+      </w:pPr>
+      <w:r>
+        <w:rPr>
+          <w:rFonts w:ascii="Abadi" w:hAnsi="Abadi"/>
+          <w:noProof/>
+        </w:rPr>
+        <w:t>}</w:t>
+      </w:r>
+    </w:p>
+    <w:p>
+      <w:r>
+        <w:t>Note that t</w:t>
+      </w:r>
+      <w:r>
+        <w:t>his i</w:t>
+      </w:r>
+      <w:r>
+        <w:t xml:space="preserve">s a simplified version of the </w:t>
+      </w:r>
+      <w:r>
+        <w:t>actual</w:t>
+      </w:r>
+      <w:r>
+        <w:t xml:space="preserve"> algorithm</w:t>
+      </w:r>
+      <w:r>
+        <w:t xml:space="preserve">. For instance, </w:t>
+      </w:r>
+      <w:r>
+        <w:t xml:space="preserve">the way to deal with </w:t>
+      </w:r>
+      <w:r>
+        <w:t>the unsuccessful generation of a loop is not specified here</w:t>
+      </w:r>
+      <w:r>
+        <w:t>. If a certain loop fails to get generated after a certain number of attempts, th</w:t>
+      </w:r>
+      <w:r>
+        <w:t>e generation falls back to the previous loop.</w:t>
+      </w:r>
+      <w:r>
+        <w:t xml:space="preserve"> After too many failed attempts at generating the first loop, </w:t>
+      </w:r>
+      <w:r>
+        <w:t xml:space="preserve">an error message is sent to the user explaining that no circuit </w:t>
+      </w:r>
+      <w:r>
+        <w:t>could be</w:t>
+      </w:r>
+      <w:r>
+        <w:t xml:space="preserve"> found.</w:t>
+      </w:r>
+    </w:p>
+    <w:p/>
+    <w:p>
+      <w:r>
+        <w:t>However the pieces are dealt with in the vector “in place” (explain here).</w:t>
       </w:r>
     </w:p>
     <w:p>
@@ -13811,6 +14306,7 @@
         </w:numPr>
       </w:pPr>
       <w:r>
+        <w:lastRenderedPageBreak/>
         <w:t>Know how to generate single loop circuits. At this point, only 2 connectors are considered when placing 3 connector pieces</w:t>
       </w:r>
     </w:p>
@@ -13823,7 +14319,15 @@
         </w:numPr>
       </w:pPr>
       <w:r>
-        <w:t>The idea is the following: generate a loop in the usual way, repeating generation attempts with different shufflings of the initial set of pieces until a loop is found.</w:t>
+        <w:t xml:space="preserve">The idea is the following: generate a loop in the usual way, repeating generation attempts with different </w:t>
+      </w:r>
+      <w:proofErr w:type="spellStart"/>
+      <w:r>
+        <w:t>shufflings</w:t>
+      </w:r>
+      <w:proofErr w:type="spellEnd"/>
+      <w:r>
+        <w:t xml:space="preserve"> of the initial set of pieces until a loop is found.</w:t>
       </w:r>
     </w:p>
     <w:p>
@@ -13900,7 +14404,6 @@
       <w:bookmarkStart w:id="47" w:name="_Ref130140516"/>
       <w:bookmarkStart w:id="48" w:name="_Toc130205310"/>
       <w:r>
-        <w:lastRenderedPageBreak/>
         <w:t xml:space="preserve"> </w:t>
       </w:r>
       <w:r>
@@ -15354,7 +15857,7 @@
   <w:abstractNum w:abstractNumId="4" w15:restartNumberingAfterBreak="0">
     <w:nsid w:val="13415F41"/>
     <w:multiLevelType w:val="hybridMultilevel"/>
-    <w:tmpl w:val="23329EBA"/>
+    <w:tmpl w:val="053E9A26"/>
     <w:lvl w:ilvl="0" w:tplc="6CAA5504">
       <w:numFmt w:val="bullet"/>
       <w:lvlText w:val="-"/>
@@ -15377,16 +15880,15 @@
         <w:rFonts w:ascii="Calibri" w:eastAsiaTheme="minorHAnsi" w:hAnsi="Calibri" w:cs="Calibri" w:hint="default"/>
       </w:rPr>
     </w:lvl>
-    <w:lvl w:ilvl="2" w:tplc="08090005">
-      <w:start w:val="1"/>
+    <w:lvl w:ilvl="2" w:tplc="6CAA5504">
       <w:numFmt w:val="bullet"/>
-      <w:lvlText w:val=""/>
+      <w:lvlText w:val="-"/>
       <w:lvlJc w:val="left"/>
       <w:pPr>
         <w:ind w:left="2160" w:hanging="360"/>
       </w:pPr>
       <w:rPr>
-        <w:rFonts w:ascii="Wingdings" w:hAnsi="Wingdings" w:hint="default"/>
+        <w:rFonts w:ascii="Calibri" w:eastAsiaTheme="minorHAnsi" w:hAnsi="Calibri" w:cs="Calibri" w:hint="default"/>
       </w:rPr>
     </w:lvl>
     <w:lvl w:ilvl="3" w:tplc="08090001" w:tentative="1">

</xml_diff>

<commit_message>
Continue part on multi-loop circuits.
</commit_message>
<xml_diff>
--- a/Report.docx
+++ b/Report.docx
@@ -3460,7 +3460,15 @@
         <w:t>races through trial circuits</w:t>
       </w:r>
       <w:r>
-        <w:t xml:space="preserve"> in order to </w:t>
+        <w:t xml:space="preserve"> </w:t>
+      </w:r>
+      <w:proofErr w:type="gramStart"/>
+      <w:r>
+        <w:t>in order to</w:t>
+      </w:r>
+      <w:proofErr w:type="gramEnd"/>
+      <w:r>
+        <w:t xml:space="preserve"> </w:t>
       </w:r>
       <w:r>
         <w:t xml:space="preserve">evaluate and </w:t>
@@ -3477,8 +3485,13 @@
         <w:t>However, the requirement for close loop circuits is only part of the problem. The set of input pieces specified by the user, and the discrete nature of BRIO™ pieces, each having a specific length, curvature</w:t>
       </w:r>
       <w:r>
-        <w:t>, ascent</w:t>
-      </w:r>
+        <w:t xml:space="preserve">, </w:t>
+      </w:r>
+      <w:proofErr w:type="gramStart"/>
+      <w:r>
+        <w:t>ascent</w:t>
+      </w:r>
+      <w:proofErr w:type="gramEnd"/>
       <w:r>
         <w:t xml:space="preserve"> and</w:t>
       </w:r>
@@ -3784,7 +3797,15 @@
         <w:t>The last one of the secondary objectives</w:t>
       </w:r>
       <w:r>
-        <w:t xml:space="preserve"> specifies that the connection between any two pieces is not perfect, and circuits which have ends that are “close enough” to each other should be counted as valid circuits. This proved to be an absolute necessity for closing any track, as the vast majority of </w:t>
+        <w:t xml:space="preserve"> specifies that the connection between any two pieces is not perfect, and circuits which have ends that are “close enough” to each other should be counted as valid circuits. This proved to be an absolute necessity for closing any track, as </w:t>
+      </w:r>
+      <w:proofErr w:type="gramStart"/>
+      <w:r>
+        <w:t>the vast majority of</w:t>
+      </w:r>
+      <w:proofErr w:type="gramEnd"/>
+      <w:r>
+        <w:t xml:space="preserve"> </w:t>
       </w:r>
       <w:r>
         <w:t>circuits</w:t>
@@ -3925,9 +3946,14 @@
       </w:pPr>
       <w:bookmarkStart w:id="3" w:name="_Toc130205290"/>
       <w:r>
-        <w:t>Required characteristics</w:t>
+        <w:t xml:space="preserve">Required </w:t>
+      </w:r>
+      <w:proofErr w:type="gramStart"/>
+      <w:r>
+        <w:t>characteristics</w:t>
       </w:r>
       <w:bookmarkEnd w:id="3"/>
+      <w:proofErr w:type="gramEnd"/>
     </w:p>
     <w:p>
       <w:r>
@@ -4028,7 +4054,15 @@
         <w:t xml:space="preserve"> of connectors, each </w:t>
       </w:r>
       <w:r>
-        <w:t>determined by a position, a direction and a type (</w:t>
+        <w:t xml:space="preserve">determined by a position, a </w:t>
+      </w:r>
+      <w:proofErr w:type="gramStart"/>
+      <w:r>
+        <w:t>direction</w:t>
+      </w:r>
+      <w:proofErr w:type="gramEnd"/>
+      <w:r>
+        <w:t xml:space="preserve"> and a type (</w:t>
       </w:r>
       <w:r>
         <w:t>pin or hole</w:t>
@@ -4812,7 +4846,15 @@
         <w:t>does</w:t>
       </w:r>
       <w:r>
-        <w:t xml:space="preserve"> a purely geometrical approach lead to perfectly aligned pieces, it </w:t>
+        <w:t xml:space="preserve"> a purely geometrical approach </w:t>
+      </w:r>
+      <w:proofErr w:type="gramStart"/>
+      <w:r>
+        <w:t>lead</w:t>
+      </w:r>
+      <w:proofErr w:type="gramEnd"/>
+      <w:r>
+        <w:t xml:space="preserve"> to perfectly aligned pieces, it </w:t>
       </w:r>
       <w:r>
         <w:t>also</w:t>
@@ -6592,9 +6634,14 @@
       <w:bookmarkStart w:id="9" w:name="_Toc130205292"/>
       <w:r>
         <w:lastRenderedPageBreak/>
-        <w:t>Piece splitting into parts</w:t>
+        <w:t xml:space="preserve">Piece splitting into </w:t>
+      </w:r>
+      <w:proofErr w:type="gramStart"/>
+      <w:r>
+        <w:t>parts</w:t>
       </w:r>
       <w:bookmarkEnd w:id="9"/>
+      <w:proofErr w:type="gramEnd"/>
     </w:p>
     <w:p>
       <w:r>
@@ -6898,7 +6945,15 @@
         <w:t xml:space="preserve"> </w:t>
       </w:r>
       <w:r>
-        <w:t>An example of a piece’s bounding circle is show in</w:t>
+        <w:t xml:space="preserve">An example of a piece’s bounding circle is </w:t>
+      </w:r>
+      <w:proofErr w:type="gramStart"/>
+      <w:r>
+        <w:t>show</w:t>
+      </w:r>
+      <w:proofErr w:type="gramEnd"/>
+      <w:r>
+        <w:t xml:space="preserve"> in</w:t>
       </w:r>
       <w:r>
         <w:t>.</w:t>
@@ -7481,10 +7536,15 @@
       <w:bookmarkStart w:id="15" w:name="_Ref130200672"/>
       <w:bookmarkStart w:id="16" w:name="_Toc130205296"/>
       <w:r>
-        <w:t>Pieces determined</w:t>
+        <w:t xml:space="preserve">Pieces </w:t>
+      </w:r>
+      <w:proofErr w:type="gramStart"/>
+      <w:r>
+        <w:t>determined</w:t>
       </w:r>
       <w:bookmarkEnd w:id="15"/>
       <w:bookmarkEnd w:id="16"/>
+      <w:proofErr w:type="gramEnd"/>
     </w:p>
     <w:p>
       <w:r>
@@ -7715,7 +7775,15 @@
         <w:t xml:space="preserve">two important </w:t>
       </w:r>
       <w:r>
-        <w:t xml:space="preserve">aspects of the project remained: making an algorithm to generated tracks, and creating an interface for users to pick sets of pieces and </w:t>
+        <w:t xml:space="preserve">aspects of the project remained: making an algorithm to generated </w:t>
+      </w:r>
+      <w:proofErr w:type="gramStart"/>
+      <w:r>
+        <w:t>tracks, and</w:t>
+      </w:r>
+      <w:proofErr w:type="gramEnd"/>
+      <w:r>
+        <w:t xml:space="preserve"> creating an interface for users to pick sets of pieces and </w:t>
       </w:r>
       <w:r>
         <w:t>visualise</w:t>
@@ -8294,7 +8362,15 @@
         <w:t xml:space="preserve"> </w:t>
       </w:r>
       <w:r>
-        <w:t>Pieces are still coloured depending on their ID, but outlined in a colour specific to their level.</w:t>
+        <w:t xml:space="preserve">Pieces are still coloured depending on their </w:t>
+      </w:r>
+      <w:proofErr w:type="gramStart"/>
+      <w:r>
+        <w:t>ID, but</w:t>
+      </w:r>
+      <w:proofErr w:type="gramEnd"/>
+      <w:r>
+        <w:t xml:space="preserve"> outlined in a colour specific to their level.</w:t>
       </w:r>
       <w:r>
         <w:t xml:space="preserve"> An example of a multi-level track with colour-coded outlines is shown </w:t>
@@ -8454,7 +8530,15 @@
         <w:t>as a list of piece objects</w:t>
       </w:r>
       <w:r>
-        <w:t>, sorted in no particular order.</w:t>
+        <w:t xml:space="preserve">, sorted in no </w:t>
+      </w:r>
+      <w:proofErr w:type="gramStart"/>
+      <w:r>
+        <w:t>particular order</w:t>
+      </w:r>
+      <w:proofErr w:type="gramEnd"/>
+      <w:r>
+        <w:t>.</w:t>
       </w:r>
       <w:r>
         <w:t xml:space="preserve"> </w:t>
@@ -8887,9 +8971,14 @@
       </w:pPr>
       <w:bookmarkStart w:id="27" w:name="_Toc130205301"/>
       <w:r>
-        <w:t>Addition of zoom and drag on canvas</w:t>
+        <w:t xml:space="preserve">Addition of zoom and drag on </w:t>
+      </w:r>
+      <w:proofErr w:type="gramStart"/>
+      <w:r>
+        <w:t>canvas</w:t>
       </w:r>
       <w:bookmarkEnd w:id="27"/>
+      <w:proofErr w:type="gramEnd"/>
     </w:p>
     <w:p>
       <w:r>
@@ -9024,7 +9113,15 @@
         <w:t xml:space="preserve">was created as a vertical scrollable list, displaying the </w:t>
       </w:r>
       <w:r>
-        <w:t xml:space="preserve">ID, description and an image of each piece, alongside a </w:t>
+        <w:t xml:space="preserve">ID, </w:t>
+      </w:r>
+      <w:proofErr w:type="gramStart"/>
+      <w:r>
+        <w:t>description</w:t>
+      </w:r>
+      <w:proofErr w:type="gramEnd"/>
+      <w:r>
+        <w:t xml:space="preserve"> and an image of each piece, alongside a </w:t>
       </w:r>
       <w:r>
         <w:t>basic</w:t>
@@ -9250,11 +9347,16 @@
         <w:t>which</w:t>
       </w:r>
       <w:r>
-        <w:t xml:space="preserve"> seed actually</w:t>
+        <w:t xml:space="preserve"> seed </w:t>
+      </w:r>
+      <w:proofErr w:type="gramStart"/>
+      <w:r>
+        <w:t>actually</w:t>
       </w:r>
       <w:r>
         <w:t xml:space="preserve"> was</w:t>
       </w:r>
+      <w:proofErr w:type="gramEnd"/>
       <w:r>
         <w:t xml:space="preserve"> used by the program to generate the track. This could be frustrating for a user </w:t>
       </w:r>
@@ -9313,7 +9415,15 @@
         <w:t xml:space="preserve">To tackle this issue, </w:t>
       </w:r>
       <w:r>
-        <w:t>the pieces used to generate the last track were made to be kept in local storage, allowing a user to very easily recreate the previous circuit after a page reload.</w:t>
+        <w:t xml:space="preserve">the pieces used to generate the last track were made to be kept in local storage, allowing a user to </w:t>
+      </w:r>
+      <w:proofErr w:type="gramStart"/>
+      <w:r>
+        <w:t>very easily recreate the previous circuit</w:t>
+      </w:r>
+      <w:proofErr w:type="gramEnd"/>
+      <w:r>
+        <w:t xml:space="preserve"> after a page reload.</w:t>
       </w:r>
     </w:p>
     <w:p>
@@ -9684,7 +9794,23 @@
           <w:i/>
           <w:iCs/>
         </w:rPr>
-        <w:t>Way in which the users can interact with the canvas only works on laptop, and is easiest used with a physical mouse.</w:t>
+        <w:t xml:space="preserve">Way in which the users can interact with the canvas only works on </w:t>
+      </w:r>
+      <w:proofErr w:type="gramStart"/>
+      <w:r>
+        <w:rPr>
+          <w:i/>
+          <w:iCs/>
+        </w:rPr>
+        <w:t>laptop, and</w:t>
+      </w:r>
+      <w:proofErr w:type="gramEnd"/>
+      <w:r>
+        <w:rPr>
+          <w:i/>
+          <w:iCs/>
+        </w:rPr>
+        <w:t xml:space="preserve"> is easiest used with a physical mouse.</w:t>
       </w:r>
       <w:r>
         <w:rPr>
@@ -11760,7 +11886,15 @@
         <w:t xml:space="preserve"> Note that the axis of reflection is arbitrary</w:t>
       </w:r>
       <w:r>
-        <w:t xml:space="preserve"> as long as it is </w:t>
+        <w:t xml:space="preserve"> </w:t>
+      </w:r>
+      <w:proofErr w:type="gramStart"/>
+      <w:r>
+        <w:t>as long as</w:t>
+      </w:r>
+      <w:proofErr w:type="gramEnd"/>
+      <w:r>
+        <w:t xml:space="preserve"> it is </w:t>
       </w:r>
       <w:r>
         <w:t>the same</w:t>
@@ -11826,16 +11960,30 @@
           <w:b/>
           <w:bCs/>
         </w:rPr>
-        <w:t xml:space="preserve"> MEASURE PERFORMANCE GAIN??</w:t>
+        <w:t xml:space="preserve"> MEASURE PERFORMANCE </w:t>
+      </w:r>
+      <w:proofErr w:type="gramStart"/>
+      <w:r>
+        <w:rPr>
+          <w:b/>
+          <w:bCs/>
+        </w:rPr>
+        <w:t>GAIN??</w:t>
       </w:r>
       <w:r>
         <w:t>.</w:t>
       </w:r>
+      <w:proofErr w:type="gramEnd"/>
       <w:r>
         <w:t xml:space="preserve"> </w:t>
       </w:r>
-      <w:r>
-        <w:t>However t</w:t>
+      <w:proofErr w:type="gramStart"/>
+      <w:r>
+        <w:t>However</w:t>
+      </w:r>
+      <w:proofErr w:type="gramEnd"/>
+      <w:r>
+        <w:t xml:space="preserve"> t</w:t>
       </w:r>
       <w:r>
         <w:t>he</w:t>
@@ -11902,7 +12050,15 @@
       </w:r>
       <w:r>
         <w:lastRenderedPageBreak/>
-        <w:t>generation of a track, if these Validation Conditions are verified, the track generation is considered to be successful and the circuit is returned to the user.</w:t>
+        <w:t xml:space="preserve">generation of a track, if these Validation Conditions are verified, the track generation is considered to be </w:t>
+      </w:r>
+      <w:proofErr w:type="gramStart"/>
+      <w:r>
+        <w:t>successful</w:t>
+      </w:r>
+      <w:proofErr w:type="gramEnd"/>
+      <w:r>
+        <w:t xml:space="preserve"> and the circuit is returned to the user.</w:t>
       </w:r>
     </w:p>
     <w:p>
@@ -12342,11 +12498,16 @@
       <w:r>
         <w:t xml:space="preserve"> </w:t>
       </w:r>
+      <w:proofErr w:type="gramStart"/>
       <w:r>
         <w:t>all</w:t>
       </w:r>
       <w:r>
-        <w:t xml:space="preserve"> of the </w:t>
+        <w:t xml:space="preserve"> of</w:t>
+      </w:r>
+      <w:proofErr w:type="gramEnd"/>
+      <w:r>
+        <w:t xml:space="preserve"> the </w:t>
       </w:r>
       <w:r>
         <w:t>polygons’</w:t>
@@ -12477,7 +12638,15 @@
     <w:p/>
     <w:p>
       <w:r>
-        <w:t>Collisions are computed at each piece placement attempt, and against all of the pieces</w:t>
+        <w:t xml:space="preserve">Collisions are computed at each piece placement attempt, and against </w:t>
+      </w:r>
+      <w:proofErr w:type="gramStart"/>
+      <w:r>
+        <w:t>all of</w:t>
+      </w:r>
+      <w:proofErr w:type="gramEnd"/>
+      <w:r>
+        <w:t xml:space="preserve"> the pieces</w:t>
       </w:r>
       <w:r>
         <w:t xml:space="preserve"> currently</w:t>
@@ -12946,7 +13115,15 @@
         <w:t xml:space="preserve">. </w:t>
       </w:r>
       <w:r>
-        <w:t xml:space="preserve">However, taking into account that some pieces are present </w:t>
+        <w:t xml:space="preserve">However, </w:t>
+      </w:r>
+      <w:proofErr w:type="gramStart"/>
+      <w:r>
+        <w:t>taking into account</w:t>
+      </w:r>
+      <w:proofErr w:type="gramEnd"/>
+      <w:r>
+        <w:t xml:space="preserve"> that some pieces are present </w:t>
       </w:r>
       <w:r>
         <w:rPr>
@@ -13187,7 +13364,15 @@
         <w:t xml:space="preserve"> accelerated the program and allowed larger sets of input pieces to be picked.</w:t>
       </w:r>
       <w:r>
-        <w:t xml:space="preserve"> However the time taken to generate </w:t>
+        <w:t xml:space="preserve"> </w:t>
+      </w:r>
+      <w:proofErr w:type="gramStart"/>
+      <w:r>
+        <w:t>However</w:t>
+      </w:r>
+      <w:proofErr w:type="gramEnd"/>
+      <w:r>
+        <w:t xml:space="preserve"> the time taken to generate </w:t>
       </w:r>
       <w:r>
         <w:t xml:space="preserve">a </w:t>
@@ -13196,7 +13381,15 @@
         <w:t>track with a certain set of input pieces was unpredictable and highly variable depending on the seed chosen.</w:t>
       </w:r>
       <w:r>
-        <w:t xml:space="preserve"> For the same set of pieces, one seed could successfully generate a track in a few tenth of a seconds, while the program would not complete in less than 15 minutes for another seed.</w:t>
+        <w:t xml:space="preserve"> For the same set of pieces, one seed could successfully generate a track in a few tenth of a </w:t>
+      </w:r>
+      <w:proofErr w:type="gramStart"/>
+      <w:r>
+        <w:t>seconds</w:t>
+      </w:r>
+      <w:proofErr w:type="gramEnd"/>
+      <w:r>
+        <w:t>, while the program would not complete in less than 15 minutes for another seed.</w:t>
       </w:r>
     </w:p>
     <w:p>
@@ -13441,7 +13634,15 @@
         <w:t>The main modification</w:t>
       </w:r>
       <w:r>
-        <w:t>s regarded the collision-computation, the piece-connection and the track-validation functions</w:t>
+        <w:t>s regarded the collision-computation, the piece-</w:t>
+      </w:r>
+      <w:proofErr w:type="gramStart"/>
+      <w:r>
+        <w:t>connection</w:t>
+      </w:r>
+      <w:proofErr w:type="gramEnd"/>
+      <w:r>
+        <w:t xml:space="preserve"> and the track-validation functions</w:t>
       </w:r>
       <w:r>
         <w:t xml:space="preserve">. </w:t>
@@ -13486,7 +13687,15 @@
         <w:t xml:space="preserve">To connect </w:t>
       </w:r>
       <w:r>
-        <w:t xml:space="preserve">a piece to the rest of the track, all of the piece’s components are first raised or lowered </w:t>
+        <w:t xml:space="preserve">a piece to the rest of the track, </w:t>
+      </w:r>
+      <w:proofErr w:type="gramStart"/>
+      <w:r>
+        <w:t>all of</w:t>
+      </w:r>
+      <w:proofErr w:type="gramEnd"/>
+      <w:r>
+        <w:t xml:space="preserve"> the piece’s components are first raised or lowered </w:t>
       </w:r>
       <w:r>
         <w:t>to the level of the track’s open connector.</w:t>
@@ -13495,7 +13704,15 @@
         <w:t xml:space="preserve"> </w:t>
       </w:r>
       <w:r>
-        <w:t xml:space="preserve">A piece can be raised to any level, however, it is important to check that </w:t>
+        <w:t xml:space="preserve">A piece can be raised to any </w:t>
+      </w:r>
+      <w:proofErr w:type="gramStart"/>
+      <w:r>
+        <w:t>level,</w:t>
+      </w:r>
+      <w:proofErr w:type="gramEnd"/>
+      <w:r>
+        <w:t xml:space="preserve"> however, it is important to check that </w:t>
       </w:r>
       <w:r>
         <w:t>none of its components are lower than the ground floor.</w:t>
@@ -13750,7 +13967,21 @@
           <w:rFonts w:ascii="Abadi" w:hAnsi="Abadi"/>
           <w:noProof/>
         </w:rPr>
-        <w:t>int threeConPieces =countThreeConPieces(</w:t>
+        <w:t>int threeConPieces =</w:t>
+      </w:r>
+      <w:r>
+        <w:rPr>
+          <w:rFonts w:ascii="Abadi" w:hAnsi="Abadi"/>
+          <w:noProof/>
+        </w:rPr>
+        <w:t xml:space="preserve"> </w:t>
+      </w:r>
+      <w:r>
+        <w:rPr>
+          <w:rFonts w:ascii="Abadi" w:hAnsi="Abadi"/>
+          <w:noProof/>
+        </w:rPr>
+        <w:t>countThreeConPieces(</w:t>
       </w:r>
       <w:r>
         <w:rPr>
@@ -14255,22 +14486,98 @@
         <w:t>e generation falls back to the previous loop.</w:t>
       </w:r>
       <w:r>
-        <w:t xml:space="preserve"> After too many failed attempts at generating the first loop, </w:t>
-      </w:r>
-      <w:r>
-        <w:t xml:space="preserve">an error message is sent to the user explaining that no circuit </w:t>
-      </w:r>
-      <w:r>
-        <w:t>could be</w:t>
-      </w:r>
-      <w:r>
-        <w:t xml:space="preserve"> found.</w:t>
+        <w:t xml:space="preserve"> After too many failed attempts at generating the first loop</w:t>
+      </w:r>
+      <w:r>
+        <w:t>, the program is stopped altogether.</w:t>
+      </w:r>
+    </w:p>
+    <w:p>
+      <w:r>
+        <w:t xml:space="preserve">The algorithm starts by determining </w:t>
+      </w:r>
+      <w:r>
+        <w:t>the number of loops</w:t>
+      </w:r>
+      <w:r>
+        <w:t xml:space="preserve"> </w:t>
+      </w:r>
+      <w:r>
+        <w:rPr>
+          <w:i/>
+          <w:iCs/>
+        </w:rPr>
+        <w:t>N</w:t>
+      </w:r>
+      <w:r>
+        <w:t xml:space="preserve"> that can be built for the given set of pieces</w:t>
+      </w:r>
+      <w:r>
+        <w:t xml:space="preserve"> – </w:t>
+      </w:r>
+      <w:r>
+        <w:t>this is</w:t>
+      </w:r>
+      <w:r>
+        <w:t xml:space="preserve"> equal to</w:t>
+      </w:r>
+      <w:r>
+        <w:t xml:space="preserve"> the number of pairs of 3-connector pieces</w:t>
+      </w:r>
+      <w:r>
+        <w:t xml:space="preserve"> available</w:t>
+      </w:r>
+      <w:r>
+        <w:t>, plus one for the initial loop.</w:t>
+      </w:r>
+      <w:r>
+        <w:t xml:space="preserve"> </w:t>
+      </w:r>
+      <w:r>
+        <w:t xml:space="preserve">Then, </w:t>
+      </w:r>
+      <w:r>
+        <w:t xml:space="preserve">the set of pieces is partitioned in </w:t>
+      </w:r>
+      <w:r>
+        <w:rPr>
+          <w:i/>
+          <w:iCs/>
+        </w:rPr>
+        <w:t xml:space="preserve">N </w:t>
+      </w:r>
+      <w:r>
+        <w:t>subsets of equal size</w:t>
+      </w:r>
+      <w:r>
+        <w:t>s</w:t>
+      </w:r>
+      <w:r>
+        <w:t xml:space="preserve">. It is ensured that </w:t>
+      </w:r>
+      <w:r>
+        <w:t>exactly one pair of 3-connector pieces are located in each subset, apart from the last one</w:t>
+      </w:r>
+      <w:r>
+        <w:t xml:space="preserve">. </w:t>
+      </w:r>
+      <w:r>
+        <w:t>Then, a loop is generated for each subset in order</w:t>
+      </w:r>
+      <w:r>
+        <w:t>, with the two 3-connector pieces positioned in a loop providing Validation Conditions for the next loop.</w:t>
       </w:r>
     </w:p>
     <w:p/>
-    <w:p>
-      <w:r>
-        <w:t>However the pieces are dealt with in the vector “in place” (explain here).</w:t>
+    <w:p/>
+    <w:p>
+      <w:proofErr w:type="gramStart"/>
+      <w:r>
+        <w:t>However</w:t>
+      </w:r>
+      <w:proofErr w:type="gramEnd"/>
+      <w:r>
+        <w:t xml:space="preserve"> the pieces are dealt with in the vector “in place” (explain here).</w:t>
       </w:r>
     </w:p>
     <w:p>
@@ -14294,8 +14601,13 @@
         </w:numPr>
       </w:pPr>
       <w:r>
-        <w:t>Divide and conquer method</w:t>
-      </w:r>
+        <w:t xml:space="preserve">Divide and conquer </w:t>
+      </w:r>
+      <w:proofErr w:type="gramStart"/>
+      <w:r>
+        <w:t>method</w:t>
+      </w:r>
+      <w:proofErr w:type="gramEnd"/>
     </w:p>
     <w:p>
       <w:pPr>
@@ -14306,9 +14618,13 @@
         </w:numPr>
       </w:pPr>
       <w:r>
-        <w:lastRenderedPageBreak/>
-        <w:t>Know how to generate single loop circuits. At this point, only 2 connectors are considered when placing 3 connector pieces</w:t>
-      </w:r>
+        <w:t xml:space="preserve">Know how to generate single loop circuits. At this point, only 2 connectors are considered when placing 3 connector </w:t>
+      </w:r>
+      <w:proofErr w:type="gramStart"/>
+      <w:r>
+        <w:t>pieces</w:t>
+      </w:r>
+      <w:proofErr w:type="gramEnd"/>
     </w:p>
     <w:p>
       <w:pPr>
@@ -14387,7 +14703,15 @@
         </w:numPr>
       </w:pPr>
       <w:r>
-        <w:t>If they do not work, go back to the previous loop, reshuffle the pieces and start again.</w:t>
+        <w:t xml:space="preserve">If they do not work, go back to the previous loop, reshuffle the </w:t>
+      </w:r>
+      <w:proofErr w:type="gramStart"/>
+      <w:r>
+        <w:t>pieces</w:t>
+      </w:r>
+      <w:proofErr w:type="gramEnd"/>
+      <w:r>
+        <w:t xml:space="preserve"> and start again.</w:t>
       </w:r>
     </w:p>
     <w:p/>
@@ -14657,7 +14981,11 @@
         <w:t xml:space="preserve">. This improvement would </w:t>
       </w:r>
       <w:r>
-        <w:t xml:space="preserve">bring down the complexity of calculating collisions with previously placed pieces: if there are </w:t>
+        <w:t xml:space="preserve">bring down the complexity of calculating collisions with previously placed pieces: if </w:t>
+      </w:r>
+      <w:r>
+        <w:lastRenderedPageBreak/>
+        <w:t xml:space="preserve">there are </w:t>
       </w:r>
       <w:r>
         <w:rPr>
@@ -14695,7 +15023,15 @@
         <w:t xml:space="preserve">, but could be </w:t>
       </w:r>
       <w:r>
-        <w:t xml:space="preserve">lowered to O(1) using the </w:t>
+        <w:t xml:space="preserve">lowered to </w:t>
+      </w:r>
+      <w:proofErr w:type="gramStart"/>
+      <w:r>
+        <w:t>O(</w:t>
+      </w:r>
+      <w:proofErr w:type="gramEnd"/>
+      <w:r>
+        <w:t xml:space="preserve">1) using the </w:t>
       </w:r>
       <w:r>
         <w:t>described approach</w:t>
@@ -14780,7 +15116,15 @@
     <w:p/>
     <w:p>
       <w:r>
-        <w:t>Need to explain the choice of validation conditions – close,  medium, large.</w:t>
+        <w:t xml:space="preserve">Need to explain the choice of validation conditions – </w:t>
+      </w:r>
+      <w:proofErr w:type="gramStart"/>
+      <w:r>
+        <w:t>close,  medium</w:t>
+      </w:r>
+      <w:proofErr w:type="gramEnd"/>
+      <w:r>
+        <w:t>, large.</w:t>
       </w:r>
     </w:p>
     <w:p/>

</xml_diff>

<commit_message>
Add examples of multi-loop tracks.
</commit_message>
<xml_diff>
--- a/Report.docx
+++ b/Report.docx
@@ -118,17 +118,8 @@
           <w:sz w:val="32"/>
           <w:szCs w:val="32"/>
         </w:rPr>
-        <w:t xml:space="preserve">Supervisor: Tom </w:t>
-      </w:r>
-      <w:proofErr w:type="spellStart"/>
-      <w:r>
-        <w:rPr>
-          <w:sz w:val="32"/>
-          <w:szCs w:val="32"/>
-        </w:rPr>
-        <w:t>Spink</w:t>
-      </w:r>
-      <w:proofErr w:type="spellEnd"/>
+        <w:t>Supervisor: Tom Spink</w:t>
+      </w:r>
     </w:p>
     <w:p>
       <w:pPr>
@@ -3460,15 +3451,7 @@
         <w:t>races through trial circuits</w:t>
       </w:r>
       <w:r>
-        <w:t xml:space="preserve"> </w:t>
-      </w:r>
-      <w:proofErr w:type="gramStart"/>
-      <w:r>
-        <w:t>in order to</w:t>
-      </w:r>
-      <w:proofErr w:type="gramEnd"/>
-      <w:r>
-        <w:t xml:space="preserve"> </w:t>
+        <w:t xml:space="preserve"> in order to </w:t>
       </w:r>
       <w:r>
         <w:t xml:space="preserve">evaluate and </w:t>
@@ -3485,13 +3468,8 @@
         <w:t>However, the requirement for close loop circuits is only part of the problem. The set of input pieces specified by the user, and the discrete nature of BRIO™ pieces, each having a specific length, curvature</w:t>
       </w:r>
       <w:r>
-        <w:t xml:space="preserve">, </w:t>
-      </w:r>
-      <w:proofErr w:type="gramStart"/>
-      <w:r>
-        <w:t>ascent</w:t>
-      </w:r>
-      <w:proofErr w:type="gramEnd"/>
+        <w:t>, ascent</w:t>
+      </w:r>
       <w:r>
         <w:t xml:space="preserve"> and</w:t>
       </w:r>
@@ -3797,15 +3775,7 @@
         <w:t>The last one of the secondary objectives</w:t>
       </w:r>
       <w:r>
-        <w:t xml:space="preserve"> specifies that the connection between any two pieces is not perfect, and circuits which have ends that are “close enough” to each other should be counted as valid circuits. This proved to be an absolute necessity for closing any track, as </w:t>
-      </w:r>
-      <w:proofErr w:type="gramStart"/>
-      <w:r>
-        <w:t>the vast majority of</w:t>
-      </w:r>
-      <w:proofErr w:type="gramEnd"/>
-      <w:r>
-        <w:t xml:space="preserve"> </w:t>
+        <w:t xml:space="preserve"> specifies that the connection between any two pieces is not perfect, and circuits which have ends that are “close enough” to each other should be counted as valid circuits. This proved to be an absolute necessity for closing any track, as the vast majority of </w:t>
       </w:r>
       <w:r>
         <w:t>circuits</w:t>
@@ -3946,14 +3916,9 @@
       </w:pPr>
       <w:bookmarkStart w:id="3" w:name="_Toc130205290"/>
       <w:r>
-        <w:t xml:space="preserve">Required </w:t>
-      </w:r>
-      <w:proofErr w:type="gramStart"/>
-      <w:r>
-        <w:t>characteristics</w:t>
+        <w:t>Required characteristics</w:t>
       </w:r>
       <w:bookmarkEnd w:id="3"/>
-      <w:proofErr w:type="gramEnd"/>
     </w:p>
     <w:p>
       <w:r>
@@ -4054,15 +4019,7 @@
         <w:t xml:space="preserve"> of connectors, each </w:t>
       </w:r>
       <w:r>
-        <w:t xml:space="preserve">determined by a position, a </w:t>
-      </w:r>
-      <w:proofErr w:type="gramStart"/>
-      <w:r>
-        <w:t>direction</w:t>
-      </w:r>
-      <w:proofErr w:type="gramEnd"/>
-      <w:r>
-        <w:t xml:space="preserve"> and a type (</w:t>
+        <w:t>determined by a position, a direction and a type (</w:t>
       </w:r>
       <w:r>
         <w:t>pin or hole</w:t>
@@ -4846,15 +4803,7 @@
         <w:t>does</w:t>
       </w:r>
       <w:r>
-        <w:t xml:space="preserve"> a purely geometrical approach </w:t>
-      </w:r>
-      <w:proofErr w:type="gramStart"/>
-      <w:r>
-        <w:t>lead</w:t>
-      </w:r>
-      <w:proofErr w:type="gramEnd"/>
-      <w:r>
-        <w:t xml:space="preserve"> to perfectly aligned pieces, it </w:t>
+        <w:t xml:space="preserve"> a purely geometrical approach lead to perfectly aligned pieces, it </w:t>
       </w:r>
       <w:r>
         <w:t>also</w:t>
@@ -6634,14 +6583,9 @@
       <w:bookmarkStart w:id="9" w:name="_Toc130205292"/>
       <w:r>
         <w:lastRenderedPageBreak/>
-        <w:t xml:space="preserve">Piece splitting into </w:t>
-      </w:r>
-      <w:proofErr w:type="gramStart"/>
-      <w:r>
-        <w:t>parts</w:t>
+        <w:t>Piece splitting into parts</w:t>
       </w:r>
       <w:bookmarkEnd w:id="9"/>
-      <w:proofErr w:type="gramEnd"/>
     </w:p>
     <w:p>
       <w:r>
@@ -6945,15 +6889,7 @@
         <w:t xml:space="preserve"> </w:t>
       </w:r>
       <w:r>
-        <w:t xml:space="preserve">An example of a piece’s bounding circle is </w:t>
-      </w:r>
-      <w:proofErr w:type="gramStart"/>
-      <w:r>
-        <w:t>show</w:t>
-      </w:r>
-      <w:proofErr w:type="gramEnd"/>
-      <w:r>
-        <w:t xml:space="preserve"> in</w:t>
+        <w:t>An example of a piece’s bounding circle is show in</w:t>
       </w:r>
       <w:r>
         <w:t>.</w:t>
@@ -7354,15 +7290,7 @@
         <w:t>BRIO™ pieces</w:t>
       </w:r>
       <w:r>
-        <w:t xml:space="preserve"> are stored in the </w:t>
-      </w:r>
-      <w:proofErr w:type="spellStart"/>
-      <w:r>
-        <w:t>Piece.json</w:t>
-      </w:r>
-      <w:proofErr w:type="spellEnd"/>
-      <w:r>
-        <w:t xml:space="preserve"> file.</w:t>
+        <w:t xml:space="preserve"> are stored in the Piece.json file.</w:t>
       </w:r>
     </w:p>
     <w:p>
@@ -7405,7 +7333,6 @@
       <w:r>
         <w:t xml:space="preserve"> </w:t>
       </w:r>
-      <w:proofErr w:type="spellStart"/>
       <w:r>
         <w:rPr>
           <w:i/>
@@ -7413,7 +7340,6 @@
         </w:rPr>
         <w:t>flipType</w:t>
       </w:r>
-      <w:proofErr w:type="spellEnd"/>
       <w:r>
         <w:t xml:space="preserve"> integer property </w:t>
       </w:r>
@@ -7465,7 +7391,6 @@
       <w:r>
         <w:t xml:space="preserve">The </w:t>
       </w:r>
-      <w:proofErr w:type="spellStart"/>
       <w:r>
         <w:rPr>
           <w:i/>
@@ -7473,7 +7398,6 @@
         </w:rPr>
         <w:t>maxLength</w:t>
       </w:r>
-      <w:proofErr w:type="spellEnd"/>
       <w:r>
         <w:t xml:space="preserve"> float given to each piece </w:t>
       </w:r>
@@ -7536,15 +7460,10 @@
       <w:bookmarkStart w:id="15" w:name="_Ref130200672"/>
       <w:bookmarkStart w:id="16" w:name="_Toc130205296"/>
       <w:r>
-        <w:t xml:space="preserve">Pieces </w:t>
-      </w:r>
-      <w:proofErr w:type="gramStart"/>
-      <w:r>
-        <w:t>determined</w:t>
+        <w:t>Pieces determined</w:t>
       </w:r>
       <w:bookmarkEnd w:id="15"/>
       <w:bookmarkEnd w:id="16"/>
-      <w:proofErr w:type="gramEnd"/>
     </w:p>
     <w:p>
       <w:r>
@@ -7775,15 +7694,7 @@
         <w:t xml:space="preserve">two important </w:t>
       </w:r>
       <w:r>
-        <w:t xml:space="preserve">aspects of the project remained: making an algorithm to generated </w:t>
-      </w:r>
-      <w:proofErr w:type="gramStart"/>
-      <w:r>
-        <w:t>tracks, and</w:t>
-      </w:r>
-      <w:proofErr w:type="gramEnd"/>
-      <w:r>
-        <w:t xml:space="preserve"> creating an interface for users to pick sets of pieces and </w:t>
+        <w:t xml:space="preserve">aspects of the project remained: making an algorithm to generated tracks, and creating an interface for users to pick sets of pieces and </w:t>
       </w:r>
       <w:r>
         <w:t>visualise</w:t>
@@ -8362,15 +8273,7 @@
         <w:t xml:space="preserve"> </w:t>
       </w:r>
       <w:r>
-        <w:t xml:space="preserve">Pieces are still coloured depending on their </w:t>
-      </w:r>
-      <w:proofErr w:type="gramStart"/>
-      <w:r>
-        <w:t>ID, but</w:t>
-      </w:r>
-      <w:proofErr w:type="gramEnd"/>
-      <w:r>
-        <w:t xml:space="preserve"> outlined in a colour specific to their level.</w:t>
+        <w:t>Pieces are still coloured depending on their ID, but outlined in a colour specific to their level.</w:t>
       </w:r>
       <w:r>
         <w:t xml:space="preserve"> An example of a multi-level track with colour-coded outlines is shown </w:t>
@@ -8530,15 +8433,7 @@
         <w:t>as a list of piece objects</w:t>
       </w:r>
       <w:r>
-        <w:t xml:space="preserve">, sorted in no </w:t>
-      </w:r>
-      <w:proofErr w:type="gramStart"/>
-      <w:r>
-        <w:t>particular order</w:t>
-      </w:r>
-      <w:proofErr w:type="gramEnd"/>
-      <w:r>
-        <w:t>.</w:t>
+        <w:t>, sorted in no particular order.</w:t>
       </w:r>
       <w:r>
         <w:t xml:space="preserve"> </w:t>
@@ -8971,14 +8866,9 @@
       </w:pPr>
       <w:bookmarkStart w:id="27" w:name="_Toc130205301"/>
       <w:r>
-        <w:t xml:space="preserve">Addition of zoom and drag on </w:t>
-      </w:r>
-      <w:proofErr w:type="gramStart"/>
-      <w:r>
-        <w:t>canvas</w:t>
+        <w:t>Addition of zoom and drag on canvas</w:t>
       </w:r>
       <w:bookmarkEnd w:id="27"/>
-      <w:proofErr w:type="gramEnd"/>
     </w:p>
     <w:p>
       <w:r>
@@ -9113,15 +9003,7 @@
         <w:t xml:space="preserve">was created as a vertical scrollable list, displaying the </w:t>
       </w:r>
       <w:r>
-        <w:t xml:space="preserve">ID, </w:t>
-      </w:r>
-      <w:proofErr w:type="gramStart"/>
-      <w:r>
-        <w:t>description</w:t>
-      </w:r>
-      <w:proofErr w:type="gramEnd"/>
-      <w:r>
-        <w:t xml:space="preserve"> and an image of each piece, alongside a </w:t>
+        <w:t xml:space="preserve">ID, description and an image of each piece, alongside a </w:t>
       </w:r>
       <w:r>
         <w:t>basic</w:t>
@@ -9347,16 +9229,11 @@
         <w:t>which</w:t>
       </w:r>
       <w:r>
-        <w:t xml:space="preserve"> seed </w:t>
-      </w:r>
-      <w:proofErr w:type="gramStart"/>
-      <w:r>
-        <w:t>actually</w:t>
+        <w:t xml:space="preserve"> seed actually</w:t>
       </w:r>
       <w:r>
         <w:t xml:space="preserve"> was</w:t>
       </w:r>
-      <w:proofErr w:type="gramEnd"/>
       <w:r>
         <w:t xml:space="preserve"> used by the program to generate the track. This could be frustrating for a user </w:t>
       </w:r>
@@ -9415,15 +9292,7 @@
         <w:t xml:space="preserve">To tackle this issue, </w:t>
       </w:r>
       <w:r>
-        <w:t xml:space="preserve">the pieces used to generate the last track were made to be kept in local storage, allowing a user to </w:t>
-      </w:r>
-      <w:proofErr w:type="gramStart"/>
-      <w:r>
-        <w:t>very easily recreate the previous circuit</w:t>
-      </w:r>
-      <w:proofErr w:type="gramEnd"/>
-      <w:r>
-        <w:t xml:space="preserve"> after a page reload.</w:t>
+        <w:t>the pieces used to generate the last track were made to be kept in local storage, allowing a user to very easily recreate the previous circuit after a page reload.</w:t>
       </w:r>
     </w:p>
     <w:p>
@@ -9577,21 +9446,12 @@
           <w:iCs/>
         </w:rPr>
       </w:pPr>
-      <w:proofErr w:type="spellStart"/>
       <w:r>
         <w:rPr>
           <w:i/>
           <w:iCs/>
         </w:rPr>
-        <w:t>Vario</w:t>
-      </w:r>
-      <w:proofErr w:type="spellEnd"/>
-      <w:r>
-        <w:rPr>
-          <w:i/>
-          <w:iCs/>
-        </w:rPr>
-        <w:t xml:space="preserve"> system and out way to deal with it (all pieces are connected perfectly with each other apart from the first and last piece of a loop -&gt; this is not accurate but</w:t>
+        <w:t>Vario system and out way to deal with it (all pieces are connected perfectly with each other apart from the first and last piece of a loop -&gt; this is not accurate but</w:t>
       </w:r>
       <w:r>
         <w:rPr>
@@ -9681,23 +9541,7 @@
           <w:i/>
           <w:iCs/>
         </w:rPr>
-        <w:t xml:space="preserve">option to build tracks at max </w:t>
-      </w:r>
-      <w:proofErr w:type="spellStart"/>
-      <w:r>
-        <w:rPr>
-          <w:i/>
-          <w:iCs/>
-        </w:rPr>
-        <w:t>lvl</w:t>
-      </w:r>
-      <w:proofErr w:type="spellEnd"/>
-      <w:r>
-        <w:rPr>
-          <w:i/>
-          <w:iCs/>
-        </w:rPr>
-        <w:t xml:space="preserve"> 1. This is given because in real life, due to having to use support for pieces placed above the ground level, </w:t>
+        <w:t xml:space="preserve">option to build tracks at max lvl 1. This is given because in real life, due to having to use support for pieces placed above the ground level, </w:t>
       </w:r>
       <w:r>
         <w:rPr>
@@ -9794,23 +9638,7 @@
           <w:i/>
           <w:iCs/>
         </w:rPr>
-        <w:t xml:space="preserve">Way in which the users can interact with the canvas only works on </w:t>
-      </w:r>
-      <w:proofErr w:type="gramStart"/>
-      <w:r>
-        <w:rPr>
-          <w:i/>
-          <w:iCs/>
-        </w:rPr>
-        <w:t>laptop, and</w:t>
-      </w:r>
-      <w:proofErr w:type="gramEnd"/>
-      <w:r>
-        <w:rPr>
-          <w:i/>
-          <w:iCs/>
-        </w:rPr>
-        <w:t xml:space="preserve"> is easiest used with a physical mouse.</w:t>
+        <w:t>Way in which the users can interact with the canvas only works on laptop, and is easiest used with a physical mouse.</w:t>
       </w:r>
       <w:r>
         <w:rPr>
@@ -9958,15 +9786,7 @@
         <w:t xml:space="preserve"> </w:t>
       </w:r>
       <w:r>
-        <w:t xml:space="preserve">compiled to </w:t>
-      </w:r>
-      <w:proofErr w:type="spellStart"/>
-      <w:r>
-        <w:t>WebAssemlby</w:t>
-      </w:r>
-      <w:proofErr w:type="spellEnd"/>
-      <w:r>
-        <w:t xml:space="preserve"> made the scales tip in favour of C++.</w:t>
+        <w:t>compiled to WebAssemlby made the scales tip in favour of C++.</w:t>
       </w:r>
     </w:p>
     <w:p>
@@ -9980,15 +9800,7 @@
         <w:t>run the track-generating algorithm on a backend server</w:t>
       </w:r>
       <w:r>
-        <w:t xml:space="preserve">, and to setup communication between frontend and backend using a NodeJS API. This worked fine for a while. However, this setup was later changed in favour of a fully static website, with the track-generating C++ program compiled to </w:t>
-      </w:r>
-      <w:proofErr w:type="spellStart"/>
-      <w:r>
-        <w:t>WebAssembly</w:t>
-      </w:r>
-      <w:proofErr w:type="spellEnd"/>
-      <w:r>
-        <w:t xml:space="preserve"> and running directly on the client’s machine. This decision was taken as it seemed more adequate to make the expensive track-generating program run on the user’s machine instead of a server that could get overloaded.</w:t>
+        <w:t>, and to setup communication between frontend and backend using a NodeJS API. This worked fine for a while. However, this setup was later changed in favour of a fully static website, with the track-generating C++ program compiled to WebAssembly and running directly on the client’s machine. This decision was taken as it seemed more adequate to make the expensive track-generating program run on the user’s machine instead of a server that could get overloaded.</w:t>
       </w:r>
       <w:r>
         <w:t xml:space="preserve"> </w:t>
@@ -10051,11 +9863,9 @@
       <w:r>
         <w:t xml:space="preserve"> </w:t>
       </w:r>
-      <w:proofErr w:type="spellStart"/>
       <w:r>
         <w:t>JsonCpp</w:t>
       </w:r>
-      <w:proofErr w:type="spellEnd"/>
       <w:sdt>
         <w:sdtPr>
           <w:id w:val="161202413"/>
@@ -10100,7 +9910,6 @@
       <w:r>
         <w:t xml:space="preserve">the </w:t>
       </w:r>
-      <w:proofErr w:type="spellStart"/>
       <w:r>
         <w:rPr>
           <w:i/>
@@ -10108,7 +9917,6 @@
         </w:rPr>
         <w:t>Pieces.json</w:t>
       </w:r>
-      <w:proofErr w:type="spellEnd"/>
       <w:r>
         <w:t xml:space="preserve"> file</w:t>
       </w:r>
@@ -10835,7 +10643,6 @@
       <w:r>
         <w:t xml:space="preserve">Each piece is thus given a </w:t>
       </w:r>
-      <w:proofErr w:type="spellStart"/>
       <w:r>
         <w:rPr>
           <w:i/>
@@ -10843,14 +10650,12 @@
         </w:rPr>
         <w:t>flipType</w:t>
       </w:r>
-      <w:proofErr w:type="spellEnd"/>
       <w:r>
         <w:t xml:space="preserve"> attribute corresponding to the way in which it must be flipped.</w:t>
       </w:r>
       <w:r>
         <w:t xml:space="preserve"> A </w:t>
       </w:r>
-      <w:proofErr w:type="spellStart"/>
       <w:r>
         <w:rPr>
           <w:i/>
@@ -10858,59 +10663,47 @@
         </w:rPr>
         <w:t>flipType</w:t>
       </w:r>
-      <w:proofErr w:type="spellEnd"/>
       <w:r>
         <w:t xml:space="preserve"> of 0 means that the piece does not need to be flipped – this corresponds to straight pieces. </w:t>
       </w:r>
       <w:r>
         <w:t xml:space="preserve">A </w:t>
       </w:r>
-      <w:proofErr w:type="spellStart"/>
       <w:r>
         <w:rPr>
           <w:i/>
           <w:iCs/>
         </w:rPr>
-        <w:t>flipType</w:t>
-      </w:r>
-      <w:proofErr w:type="spellEnd"/>
+        <w:t xml:space="preserve">flipType </w:t>
+      </w:r>
+      <w:r>
+        <w:t>equal to 1 is used for simple curved pieces that can be flipped by a simple inversion of its two connectors</w:t>
+      </w:r>
+      <w:r>
+        <w:t xml:space="preserve">. This also works for </w:t>
+      </w:r>
+      <w:r>
+        <w:t xml:space="preserve">the </w:t>
+      </w:r>
+      <w:r>
+        <w:t>straight ascending</w:t>
+      </w:r>
+      <w:r>
+        <w:t xml:space="preserve"> piece</w:t>
+      </w:r>
+      <w:r>
+        <w:t xml:space="preserve">. </w:t>
+      </w:r>
+      <w:r>
+        <w:t xml:space="preserve">A </w:t>
+      </w:r>
       <w:r>
         <w:rPr>
           <w:i/>
           <w:iCs/>
         </w:rPr>
-        <w:t xml:space="preserve"> </w:t>
-      </w:r>
-      <w:r>
-        <w:t>equal to 1 is used for simple curved pieces that can be flipped by a simple inversion of its two connectors</w:t>
-      </w:r>
-      <w:r>
-        <w:t xml:space="preserve">. This also works for </w:t>
-      </w:r>
-      <w:r>
-        <w:t xml:space="preserve">the </w:t>
-      </w:r>
-      <w:r>
-        <w:t>straight ascending</w:t>
-      </w:r>
-      <w:r>
-        <w:t xml:space="preserve"> piece</w:t>
-      </w:r>
-      <w:r>
-        <w:t xml:space="preserve">. </w:t>
-      </w:r>
-      <w:r>
-        <w:t xml:space="preserve">A </w:t>
-      </w:r>
-      <w:proofErr w:type="spellStart"/>
-      <w:r>
-        <w:rPr>
-          <w:i/>
-          <w:iCs/>
-        </w:rPr>
         <w:t>flipType</w:t>
       </w:r>
-      <w:proofErr w:type="spellEnd"/>
       <w:r>
         <w:t xml:space="preserve"> of 2 is given to </w:t>
       </w:r>
@@ -11886,15 +11679,7 @@
         <w:t xml:space="preserve"> Note that the axis of reflection is arbitrary</w:t>
       </w:r>
       <w:r>
-        <w:t xml:space="preserve"> </w:t>
-      </w:r>
-      <w:proofErr w:type="gramStart"/>
-      <w:r>
-        <w:t>as long as</w:t>
-      </w:r>
-      <w:proofErr w:type="gramEnd"/>
-      <w:r>
-        <w:t xml:space="preserve"> it is </w:t>
+        <w:t xml:space="preserve"> as long as it is </w:t>
       </w:r>
       <w:r>
         <w:t>the same</w:t>
@@ -11907,7 +11692,6 @@
       <w:r>
         <w:t xml:space="preserve">This use of a </w:t>
       </w:r>
-      <w:proofErr w:type="spellStart"/>
       <w:r>
         <w:rPr>
           <w:i/>
@@ -11915,7 +11699,6 @@
         </w:rPr>
         <w:t>flipType</w:t>
       </w:r>
-      <w:proofErr w:type="spellEnd"/>
       <w:r>
         <w:t xml:space="preserve"> </w:t>
       </w:r>
@@ -11960,30 +11743,16 @@
           <w:b/>
           <w:bCs/>
         </w:rPr>
-        <w:t xml:space="preserve"> MEASURE PERFORMANCE </w:t>
-      </w:r>
-      <w:proofErr w:type="gramStart"/>
-      <w:r>
-        <w:rPr>
-          <w:b/>
-          <w:bCs/>
-        </w:rPr>
-        <w:t>GAIN??</w:t>
+        <w:t xml:space="preserve"> MEASURE PERFORMANCE GAIN??</w:t>
       </w:r>
       <w:r>
         <w:t>.</w:t>
       </w:r>
-      <w:proofErr w:type="gramEnd"/>
       <w:r>
         <w:t xml:space="preserve"> </w:t>
       </w:r>
-      <w:proofErr w:type="gramStart"/>
-      <w:r>
-        <w:t>However</w:t>
-      </w:r>
-      <w:proofErr w:type="gramEnd"/>
-      <w:r>
-        <w:t xml:space="preserve"> t</w:t>
+      <w:r>
+        <w:t>However t</w:t>
       </w:r>
       <w:r>
         <w:t>he</w:t>
@@ -12050,15 +11819,7 @@
       </w:r>
       <w:r>
         <w:lastRenderedPageBreak/>
-        <w:t xml:space="preserve">generation of a track, if these Validation Conditions are verified, the track generation is considered to be </w:t>
-      </w:r>
-      <w:proofErr w:type="gramStart"/>
-      <w:r>
-        <w:t>successful</w:t>
-      </w:r>
-      <w:proofErr w:type="gramEnd"/>
-      <w:r>
-        <w:t xml:space="preserve"> and the circuit is returned to the user.</w:t>
+        <w:t>generation of a track, if these Validation Conditions are verified, the track generation is considered to be successful and the circuit is returned to the user.</w:t>
       </w:r>
     </w:p>
     <w:p>
@@ -12498,16 +12259,11 @@
       <w:r>
         <w:t xml:space="preserve"> </w:t>
       </w:r>
-      <w:proofErr w:type="gramStart"/>
       <w:r>
         <w:t>all</w:t>
       </w:r>
       <w:r>
-        <w:t xml:space="preserve"> of</w:t>
-      </w:r>
-      <w:proofErr w:type="gramEnd"/>
-      <w:r>
-        <w:t xml:space="preserve"> the </w:t>
+        <w:t xml:space="preserve"> of the </w:t>
       </w:r>
       <w:r>
         <w:t>polygons’</w:t>
@@ -12638,15 +12394,7 @@
     <w:p/>
     <w:p>
       <w:r>
-        <w:t xml:space="preserve">Collisions are computed at each piece placement attempt, and against </w:t>
-      </w:r>
-      <w:proofErr w:type="gramStart"/>
-      <w:r>
-        <w:t>all of</w:t>
-      </w:r>
-      <w:proofErr w:type="gramEnd"/>
-      <w:r>
-        <w:t xml:space="preserve"> the pieces</w:t>
+        <w:t>Collisions are computed at each piece placement attempt, and against all of the pieces</w:t>
       </w:r>
       <w:r>
         <w:t xml:space="preserve"> currently</w:t>
@@ -13115,15 +12863,7 @@
         <w:t xml:space="preserve">. </w:t>
       </w:r>
       <w:r>
-        <w:t xml:space="preserve">However, </w:t>
-      </w:r>
-      <w:proofErr w:type="gramStart"/>
-      <w:r>
-        <w:t>taking into account</w:t>
-      </w:r>
-      <w:proofErr w:type="gramEnd"/>
-      <w:r>
-        <w:t xml:space="preserve"> that some pieces are present </w:t>
+        <w:t xml:space="preserve">However, taking into account that some pieces are present </w:t>
       </w:r>
       <w:r>
         <w:rPr>
@@ -13364,15 +13104,7 @@
         <w:t xml:space="preserve"> accelerated the program and allowed larger sets of input pieces to be picked.</w:t>
       </w:r>
       <w:r>
-        <w:t xml:space="preserve"> </w:t>
-      </w:r>
-      <w:proofErr w:type="gramStart"/>
-      <w:r>
-        <w:t>However</w:t>
-      </w:r>
-      <w:proofErr w:type="gramEnd"/>
-      <w:r>
-        <w:t xml:space="preserve"> the time taken to generate </w:t>
+        <w:t xml:space="preserve"> However the time taken to generate </w:t>
       </w:r>
       <w:r>
         <w:t xml:space="preserve">a </w:t>
@@ -13381,15 +13113,7 @@
         <w:t>track with a certain set of input pieces was unpredictable and highly variable depending on the seed chosen.</w:t>
       </w:r>
       <w:r>
-        <w:t xml:space="preserve"> For the same set of pieces, one seed could successfully generate a track in a few tenth of a </w:t>
-      </w:r>
-      <w:proofErr w:type="gramStart"/>
-      <w:r>
-        <w:t>seconds</w:t>
-      </w:r>
-      <w:proofErr w:type="gramEnd"/>
-      <w:r>
-        <w:t>, while the program would not complete in less than 15 minutes for another seed.</w:t>
+        <w:t xml:space="preserve"> For the same set of pieces, one seed could successfully generate a track in a few tenth of a seconds, while the program would not complete in less than 15 minutes for another seed.</w:t>
       </w:r>
     </w:p>
     <w:p>
@@ -13634,15 +13358,7 @@
         <w:t>The main modification</w:t>
       </w:r>
       <w:r>
-        <w:t>s regarded the collision-computation, the piece-</w:t>
-      </w:r>
-      <w:proofErr w:type="gramStart"/>
-      <w:r>
-        <w:t>connection</w:t>
-      </w:r>
-      <w:proofErr w:type="gramEnd"/>
-      <w:r>
-        <w:t xml:space="preserve"> and the track-validation functions</w:t>
+        <w:t>s regarded the collision-computation, the piece-connection and the track-validation functions</w:t>
       </w:r>
       <w:r>
         <w:t xml:space="preserve">. </w:t>
@@ -13687,15 +13403,7 @@
         <w:t xml:space="preserve">To connect </w:t>
       </w:r>
       <w:r>
-        <w:t xml:space="preserve">a piece to the rest of the track, </w:t>
-      </w:r>
-      <w:proofErr w:type="gramStart"/>
-      <w:r>
-        <w:t>all of</w:t>
-      </w:r>
-      <w:proofErr w:type="gramEnd"/>
-      <w:r>
-        <w:t xml:space="preserve"> the piece’s components are first raised or lowered </w:t>
+        <w:t xml:space="preserve">a piece to the rest of the track, all of the piece’s components are first raised or lowered </w:t>
       </w:r>
       <w:r>
         <w:t>to the level of the track’s open connector.</w:t>
@@ -13704,15 +13412,7 @@
         <w:t xml:space="preserve"> </w:t>
       </w:r>
       <w:r>
-        <w:t xml:space="preserve">A piece can be raised to any </w:t>
-      </w:r>
-      <w:proofErr w:type="gramStart"/>
-      <w:r>
-        <w:t>level,</w:t>
-      </w:r>
-      <w:proofErr w:type="gramEnd"/>
-      <w:r>
-        <w:t xml:space="preserve"> however, it is important to check that </w:t>
+        <w:t xml:space="preserve">A piece can be raised to any level, however, it is important to check that </w:t>
       </w:r>
       <w:r>
         <w:t>none of its components are lower than the ground floor.</w:t>
@@ -13823,22 +13523,89 @@
     </w:p>
     <w:p>
       <w:r>
-        <w:t>Once single-loop tracks could generate in decent amounts of time, and multi-level tracks were implemented, the focus moved to multi-loop circuits.</w:t>
+        <w:t xml:space="preserve">Once single-loop tracks could </w:t>
+      </w:r>
+      <w:r>
+        <w:t xml:space="preserve">get </w:t>
+      </w:r>
+      <w:r>
+        <w:t>generate</w:t>
+      </w:r>
+      <w:r>
+        <w:t xml:space="preserve">d </w:t>
+      </w:r>
+      <w:r>
+        <w:t>in decent amounts of time, and multi-level tracks were implemented, the focus moved to multi-loop circuits.</w:t>
       </w:r>
       <w:r>
         <w:t xml:space="preserve"> </w:t>
       </w:r>
       <w:r>
-        <w:t>A divide-and-conquer approach was used to tackle this problem.</w:t>
-      </w:r>
-    </w:p>
-    <w:p>
-      <w:r>
-        <w:t>The track-generating algorithm was modified substantially to include multi-loop tracks</w:t>
-      </w:r>
-      <w:r>
-        <w:t xml:space="preserve">. </w:t>
-      </w:r>
+        <w:t>The track-generating algorithm was modified substantially</w:t>
+      </w:r>
+      <w:r>
+        <w:t xml:space="preserve"> for this</w:t>
+      </w:r>
+      <w:r>
+        <w:t>.</w:t>
+      </w:r>
+      <w:r>
+        <w:t xml:space="preserve"> </w:t>
+      </w:r>
+      <w:r>
+        <w:t xml:space="preserve">A divide-and-conquer approach was used to tackle </w:t>
+      </w:r>
+      <w:r>
+        <w:t>the problem of multi-loop circuit generation</w:t>
+      </w:r>
+      <w:r>
+        <w:t>.</w:t>
+      </w:r>
+      <w:r>
+        <w:t xml:space="preserve"> </w:t>
+      </w:r>
+    </w:p>
+    <w:p>
+      <w:r>
+        <w:t xml:space="preserve">The algorithm starts by determining the number of loops </w:t>
+      </w:r>
+      <w:r>
+        <w:rPr>
+          <w:i/>
+          <w:iCs/>
+        </w:rPr>
+        <w:t>N</w:t>
+      </w:r>
+      <w:r>
+        <w:t xml:space="preserve"> that can be built for the given set of pieces – this is equal to the number of pairs of 3-connector pieces available, plus one for the initial loop. Then, the set of pieces is partitioned in </w:t>
+      </w:r>
+      <w:r>
+        <w:rPr>
+          <w:i/>
+          <w:iCs/>
+        </w:rPr>
+        <w:t xml:space="preserve">N </w:t>
+      </w:r>
+      <w:r>
+        <w:t>subsets of equal sizes. It is ensured that exactly one pair of 3-connector pieces are located in each subset, apart from the last one. Then, a loop is generated for each subset in order, with the two 3-connector pieces positioned in a loop providing Validation Conditions for the next loop.</w:t>
+      </w:r>
+    </w:p>
+    <w:p>
+      <w:r>
+        <w:t>All the pieces are positioned in a single C++ vector, and the generation happens “in place”; two indices are kept in memory for the generation of each loop,</w:t>
+      </w:r>
+      <w:r>
+        <w:rPr>
+          <w:i/>
+          <w:iCs/>
+        </w:rPr>
+        <w:t xml:space="preserve"> </w:t>
+      </w:r>
+      <w:r>
+        <w:t xml:space="preserve">representing the range of pieces available to construct that loop. </w:t>
+      </w:r>
+    </w:p>
+    <w:p>
       <w:r>
         <w:t>A</w:t>
       </w:r>
@@ -14456,6 +14223,7 @@
     </w:p>
     <w:p>
       <w:r>
+        <w:lastRenderedPageBreak/>
         <w:t>Note that t</w:t>
       </w:r>
       <w:r>
@@ -14494,250 +14262,408 @@
     </w:p>
     <w:p>
       <w:r>
-        <w:t xml:space="preserve">The algorithm starts by determining </w:t>
-      </w:r>
-      <w:r>
-        <w:t>the number of loops</w:t>
+        <w:t xml:space="preserve">Examples of multi-loop </w:t>
+      </w:r>
+      <w:r>
+        <w:t>tracks</w:t>
+      </w:r>
+      <w:r>
+        <w:t xml:space="preserve"> are shown in </w:t>
+      </w:r>
+      <w:r>
+        <w:fldChar w:fldCharType="begin"/>
+      </w:r>
+      <w:r>
+        <w:instrText xml:space="preserve"> REF _Ref130393671 \h </w:instrText>
+      </w:r>
+      <w:r>
+        <w:fldChar w:fldCharType="separate"/>
+      </w:r>
+      <w:r>
+        <w:t xml:space="preserve">Figure </w:t>
+      </w:r>
+      <w:r>
+        <w:rPr>
+          <w:noProof/>
+        </w:rPr>
+        <w:t>19</w:t>
+      </w:r>
+      <w:r>
+        <w:fldChar w:fldCharType="end"/>
+      </w:r>
+      <w:r>
+        <w:t xml:space="preserve">, </w:t>
+      </w:r>
+      <w:r>
+        <w:fldChar w:fldCharType="begin"/>
+      </w:r>
+      <w:r>
+        <w:instrText xml:space="preserve"> REF _Ref130393672 \h </w:instrText>
+      </w:r>
+      <w:r>
+        <w:fldChar w:fldCharType="separate"/>
+      </w:r>
+      <w:r>
+        <w:t xml:space="preserve">Figure </w:t>
+      </w:r>
+      <w:r>
+        <w:rPr>
+          <w:noProof/>
+        </w:rPr>
+        <w:t>20</w:t>
+      </w:r>
+      <w:r>
+        <w:fldChar w:fldCharType="end"/>
+      </w:r>
+      <w:r>
+        <w:t xml:space="preserve"> and </w:t>
+      </w:r>
+      <w:r>
+        <w:fldChar w:fldCharType="begin"/>
+      </w:r>
+      <w:r>
+        <w:instrText xml:space="preserve"> REF _Ref130393673 \h </w:instrText>
+      </w:r>
+      <w:r>
+        <w:fldChar w:fldCharType="separate"/>
+      </w:r>
+      <w:r>
+        <w:t xml:space="preserve">Figure </w:t>
+      </w:r>
+      <w:r>
+        <w:rPr>
+          <w:noProof/>
+        </w:rPr>
+        <w:t>21</w:t>
+      </w:r>
+      <w:r>
+        <w:fldChar w:fldCharType="end"/>
+      </w:r>
+      <w:r>
+        <w:t>.</w:t>
+      </w:r>
+    </w:p>
+    <w:p>
+      <w:pPr>
+        <w:keepNext/>
+      </w:pPr>
+      <w:r>
+        <w:rPr>
+          <w:noProof/>
+        </w:rPr>
+        <w:drawing>
+          <wp:inline distT="0" distB="0" distL="0" distR="0" wp14:anchorId="7F1F5187" wp14:editId="6611038B">
+            <wp:extent cx="5731510" cy="2138680"/>
+            <wp:effectExtent l="0" t="0" r="2540" b="0"/>
+            <wp:docPr id="24" name="Picture 24" descr="Chart&#10;&#10;Description automatically generated"/>
+            <wp:cNvGraphicFramePr>
+              <a:graphicFrameLocks xmlns:a="http://schemas.openxmlformats.org/drawingml/2006/main" noChangeAspect="1"/>
+            </wp:cNvGraphicFramePr>
+            <a:graphic xmlns:a="http://schemas.openxmlformats.org/drawingml/2006/main">
+              <a:graphicData uri="http://schemas.openxmlformats.org/drawingml/2006/picture">
+                <pic:pic xmlns:pic="http://schemas.openxmlformats.org/drawingml/2006/picture">
+                  <pic:nvPicPr>
+                    <pic:cNvPr id="24" name="Picture 24" descr="Chart&#10;&#10;Description automatically generated"/>
+                    <pic:cNvPicPr/>
+                  </pic:nvPicPr>
+                  <pic:blipFill>
+                    <a:blip r:embed="rId31">
+                      <a:extLst>
+                        <a:ext uri="{28A0092B-C50C-407E-A947-70E740481C1C}">
+                          <a14:useLocalDpi xmlns:a14="http://schemas.microsoft.com/office/drawing/2010/main" val="0"/>
+                        </a:ext>
+                      </a:extLst>
+                    </a:blip>
+                    <a:stretch>
+                      <a:fillRect/>
+                    </a:stretch>
+                  </pic:blipFill>
+                  <pic:spPr>
+                    <a:xfrm>
+                      <a:off x="0" y="0"/>
+                      <a:ext cx="5731510" cy="2138680"/>
+                    </a:xfrm>
+                    <a:prstGeom prst="rect">
+                      <a:avLst/>
+                    </a:prstGeom>
+                  </pic:spPr>
+                </pic:pic>
+              </a:graphicData>
+            </a:graphic>
+          </wp:inline>
+        </w:drawing>
+      </w:r>
+    </w:p>
+    <w:p>
+      <w:pPr>
+        <w:pStyle w:val="Caption"/>
+        <w:jc w:val="center"/>
+      </w:pPr>
+      <w:bookmarkStart w:id="47" w:name="_Ref130393671"/>
+      <w:r>
+        <w:t xml:space="preserve">Figure </w:t>
+      </w:r>
+      <w:r>
+        <w:fldChar w:fldCharType="begin"/>
+      </w:r>
+      <w:r>
+        <w:instrText xml:space="preserve"> SEQ Figure \* ARABIC </w:instrText>
+      </w:r>
+      <w:r>
+        <w:fldChar w:fldCharType="separate"/>
+      </w:r>
+      <w:r>
+        <w:rPr>
+          <w:noProof/>
+        </w:rPr>
+        <w:t>19</w:t>
+      </w:r>
+      <w:r>
+        <w:fldChar w:fldCharType="end"/>
+      </w:r>
+      <w:bookmarkEnd w:id="47"/>
+      <w:r>
+        <w:t xml:space="preserve">: 2-loop circuit, generated </w:t>
+      </w:r>
+      <w:r>
+        <w:t>using the set {15E, 12A, 4D, 3A1, 2B1, 2C1, 13E1, 1L, 1M}, close validation conditions, seed 2</w:t>
+      </w:r>
+      <w:r>
+        <w:t>.</w:t>
+      </w:r>
+    </w:p>
+    <w:p>
+      <w:pPr>
+        <w:keepNext/>
+      </w:pPr>
+      <w:r>
+        <w:rPr>
+          <w:noProof/>
+        </w:rPr>
+        <w:drawing>
+          <wp:inline distT="0" distB="0" distL="0" distR="0" wp14:anchorId="666023F6" wp14:editId="7CC848BF">
+            <wp:extent cx="5731510" cy="4133850"/>
+            <wp:effectExtent l="0" t="0" r="2540" b="0"/>
+            <wp:docPr id="21" name="Picture 21" descr="Diagram&#10;&#10;Description automatically generated"/>
+            <wp:cNvGraphicFramePr>
+              <a:graphicFrameLocks xmlns:a="http://schemas.openxmlformats.org/drawingml/2006/main" noChangeAspect="1"/>
+            </wp:cNvGraphicFramePr>
+            <a:graphic xmlns:a="http://schemas.openxmlformats.org/drawingml/2006/main">
+              <a:graphicData uri="http://schemas.openxmlformats.org/drawingml/2006/picture">
+                <pic:pic xmlns:pic="http://schemas.openxmlformats.org/drawingml/2006/picture">
+                  <pic:nvPicPr>
+                    <pic:cNvPr id="21" name="Picture 21" descr="Diagram&#10;&#10;Description automatically generated"/>
+                    <pic:cNvPicPr/>
+                  </pic:nvPicPr>
+                  <pic:blipFill>
+                    <a:blip r:embed="rId32">
+                      <a:extLst>
+                        <a:ext uri="{28A0092B-C50C-407E-A947-70E740481C1C}">
+                          <a14:useLocalDpi xmlns:a14="http://schemas.microsoft.com/office/drawing/2010/main" val="0"/>
+                        </a:ext>
+                      </a:extLst>
+                    </a:blip>
+                    <a:stretch>
+                      <a:fillRect/>
+                    </a:stretch>
+                  </pic:blipFill>
+                  <pic:spPr>
+                    <a:xfrm>
+                      <a:off x="0" y="0"/>
+                      <a:ext cx="5731510" cy="4133850"/>
+                    </a:xfrm>
+                    <a:prstGeom prst="rect">
+                      <a:avLst/>
+                    </a:prstGeom>
+                  </pic:spPr>
+                </pic:pic>
+              </a:graphicData>
+            </a:graphic>
+          </wp:inline>
+        </w:drawing>
+      </w:r>
+    </w:p>
+    <w:p>
+      <w:pPr>
+        <w:pStyle w:val="Caption"/>
+        <w:jc w:val="center"/>
+      </w:pPr>
+      <w:bookmarkStart w:id="48" w:name="_Ref130393672"/>
+      <w:r>
+        <w:t xml:space="preserve">Figure </w:t>
+      </w:r>
+      <w:r>
+        <w:fldChar w:fldCharType="begin"/>
+      </w:r>
+      <w:r>
+        <w:instrText xml:space="preserve"> SEQ Figure \* ARABIC </w:instrText>
+      </w:r>
+      <w:r>
+        <w:fldChar w:fldCharType="separate"/>
+      </w:r>
+      <w:r>
+        <w:rPr>
+          <w:noProof/>
+        </w:rPr>
+        <w:t>20</w:t>
+      </w:r>
+      <w:r>
+        <w:fldChar w:fldCharType="end"/>
+      </w:r>
+      <w:bookmarkEnd w:id="48"/>
+      <w:r>
+        <w:t>: 2-loop and 2-level circuit, generated from the set {20E, 10A, 5D, 15A1, 30E1, 2L, 2M, 2N}, close validation conditions, seed 1.</w:t>
+      </w:r>
+      <w:r>
+        <w:t xml:space="preserve"> Pieces outlined in black lie on the ground, and those outlined in blue are at level 1.</w:t>
+      </w:r>
+    </w:p>
+    <w:p>
+      <w:pPr>
+        <w:keepNext/>
+      </w:pPr>
+      <w:r>
+        <w:rPr>
+          <w:noProof/>
+        </w:rPr>
+        <w:lastRenderedPageBreak/>
+        <w:drawing>
+          <wp:inline distT="0" distB="0" distL="0" distR="0" wp14:anchorId="16590B25" wp14:editId="3E16EE8E">
+            <wp:extent cx="5731510" cy="4110355"/>
+            <wp:effectExtent l="0" t="0" r="2540" b="4445"/>
+            <wp:docPr id="23" name="Picture 23" descr="A picture containing diagram&#10;&#10;Description automatically generated"/>
+            <wp:cNvGraphicFramePr>
+              <a:graphicFrameLocks xmlns:a="http://schemas.openxmlformats.org/drawingml/2006/main" noChangeAspect="1"/>
+            </wp:cNvGraphicFramePr>
+            <a:graphic xmlns:a="http://schemas.openxmlformats.org/drawingml/2006/main">
+              <a:graphicData uri="http://schemas.openxmlformats.org/drawingml/2006/picture">
+                <pic:pic xmlns:pic="http://schemas.openxmlformats.org/drawingml/2006/picture">
+                  <pic:nvPicPr>
+                    <pic:cNvPr id="23" name="Picture 23" descr="A picture containing diagram&#10;&#10;Description automatically generated"/>
+                    <pic:cNvPicPr/>
+                  </pic:nvPicPr>
+                  <pic:blipFill>
+                    <a:blip r:embed="rId33">
+                      <a:extLst>
+                        <a:ext uri="{28A0092B-C50C-407E-A947-70E740481C1C}">
+                          <a14:useLocalDpi xmlns:a14="http://schemas.microsoft.com/office/drawing/2010/main" val="0"/>
+                        </a:ext>
+                      </a:extLst>
+                    </a:blip>
+                    <a:stretch>
+                      <a:fillRect/>
+                    </a:stretch>
+                  </pic:blipFill>
+                  <pic:spPr>
+                    <a:xfrm>
+                      <a:off x="0" y="0"/>
+                      <a:ext cx="5731510" cy="4110355"/>
+                    </a:xfrm>
+                    <a:prstGeom prst="rect">
+                      <a:avLst/>
+                    </a:prstGeom>
+                  </pic:spPr>
+                </pic:pic>
+              </a:graphicData>
+            </a:graphic>
+          </wp:inline>
+        </w:drawing>
+      </w:r>
+    </w:p>
+    <w:p>
+      <w:pPr>
+        <w:pStyle w:val="Caption"/>
+        <w:jc w:val="center"/>
+      </w:pPr>
+      <w:bookmarkStart w:id="49" w:name="_Ref130393673"/>
+      <w:r>
+        <w:t xml:space="preserve">Figure </w:t>
+      </w:r>
+      <w:r>
+        <w:fldChar w:fldCharType="begin"/>
+      </w:r>
+      <w:r>
+        <w:instrText xml:space="preserve"> SEQ Figure \* ARABIC </w:instrText>
+      </w:r>
+      <w:r>
+        <w:fldChar w:fldCharType="separate"/>
+      </w:r>
+      <w:r>
+        <w:rPr>
+          <w:noProof/>
+        </w:rPr>
+        <w:t>21</w:t>
+      </w:r>
+      <w:r>
+        <w:fldChar w:fldCharType="end"/>
+      </w:r>
+      <w:bookmarkEnd w:id="49"/>
+      <w:r>
+        <w:t>: 3</w:t>
+      </w:r>
+      <w:r>
+        <w:t>-loop and 2-level circuit, generated from the set {</w:t>
+      </w:r>
+      <w:r>
+        <w:t>80E</w:t>
+      </w:r>
+      <w:r>
+        <w:t xml:space="preserve">, </w:t>
+      </w:r>
+      <w:r>
+        <w:t>3</w:t>
+      </w:r>
+      <w:r>
+        <w:t xml:space="preserve">0A, </w:t>
+      </w:r>
+      <w:r>
+        <w:t>13</w:t>
+      </w:r>
+      <w:r>
+        <w:t xml:space="preserve">E1, </w:t>
+      </w:r>
+      <w:r>
+        <w:t>3</w:t>
+      </w:r>
+      <w:r>
+        <w:t xml:space="preserve">L, </w:t>
+      </w:r>
+      <w:r>
+        <w:t>3</w:t>
+      </w:r>
+      <w:r>
+        <w:t xml:space="preserve">M, </w:t>
+      </w:r>
+      <w:r>
+        <w:t>4</w:t>
+      </w:r>
+      <w:r>
+        <w:t>N}, close validation conditions, seed 1.</w:t>
       </w:r>
       <w:r>
         <w:t xml:space="preserve"> </w:t>
       </w:r>
       <w:r>
-        <w:rPr>
-          <w:i/>
-          <w:iCs/>
-        </w:rPr>
-        <w:t>N</w:t>
-      </w:r>
-      <w:r>
-        <w:t xml:space="preserve"> that can be built for the given set of pieces</w:t>
-      </w:r>
-      <w:r>
-        <w:t xml:space="preserve"> – </w:t>
-      </w:r>
-      <w:r>
-        <w:t>this is</w:t>
-      </w:r>
-      <w:r>
-        <w:t xml:space="preserve"> equal to</w:t>
-      </w:r>
-      <w:r>
-        <w:t xml:space="preserve"> the number of pairs of 3-connector pieces</w:t>
-      </w:r>
-      <w:r>
-        <w:t xml:space="preserve"> available</w:t>
-      </w:r>
-      <w:r>
-        <w:t>, plus one for the initial loop.</w:t>
-      </w:r>
+        <w:t>Pieces outlined in black lie on the ground, and those outlined in blue are at level 1.</w:t>
+      </w:r>
+    </w:p>
+    <w:p>
+      <w:pPr>
+        <w:pStyle w:val="Heading2"/>
+      </w:pPr>
+      <w:bookmarkStart w:id="50" w:name="_Ref130140516"/>
+      <w:bookmarkStart w:id="51" w:name="_Toc130205310"/>
       <w:r>
         <w:t xml:space="preserve"> </w:t>
       </w:r>
       <w:r>
-        <w:t xml:space="preserve">Then, </w:t>
-      </w:r>
-      <w:r>
-        <w:t xml:space="preserve">the set of pieces is partitioned in </w:t>
-      </w:r>
-      <w:r>
-        <w:rPr>
-          <w:i/>
-          <w:iCs/>
-        </w:rPr>
-        <w:t xml:space="preserve">N </w:t>
-      </w:r>
-      <w:r>
-        <w:t>subsets of equal size</w:t>
-      </w:r>
-      <w:r>
-        <w:t>s</w:t>
-      </w:r>
-      <w:r>
-        <w:t xml:space="preserve">. It is ensured that </w:t>
-      </w:r>
-      <w:r>
-        <w:t>exactly one pair of 3-connector pieces are located in each subset, apart from the last one</w:t>
-      </w:r>
-      <w:r>
-        <w:t xml:space="preserve">. </w:t>
-      </w:r>
-      <w:r>
-        <w:t>Then, a loop is generated for each subset in order</w:t>
-      </w:r>
-      <w:r>
-        <w:t>, with the two 3-connector pieces positioned in a loop providing Validation Conditions for the next loop.</w:t>
-      </w:r>
-    </w:p>
-    <w:p/>
-    <w:p/>
-    <w:p>
-      <w:proofErr w:type="gramStart"/>
-      <w:r>
-        <w:t>However</w:t>
-      </w:r>
-      <w:proofErr w:type="gramEnd"/>
-      <w:r>
-        <w:t xml:space="preserve"> the pieces are dealt with in the vector “in place” (explain here).</w:t>
-      </w:r>
-    </w:p>
-    <w:p>
-      <w:pPr>
-        <w:pStyle w:val="ListParagraph"/>
-        <w:numPr>
-          <w:ilvl w:val="1"/>
-          <w:numId w:val="32"/>
-        </w:numPr>
-      </w:pPr>
-      <w:r>
-        <w:t>Importance of 3 connector pieces</w:t>
-      </w:r>
-    </w:p>
-    <w:p>
-      <w:pPr>
-        <w:pStyle w:val="ListParagraph"/>
-        <w:numPr>
-          <w:ilvl w:val="1"/>
-          <w:numId w:val="32"/>
-        </w:numPr>
-      </w:pPr>
-      <w:r>
-        <w:t xml:space="preserve">Divide and conquer </w:t>
-      </w:r>
-      <w:proofErr w:type="gramStart"/>
-      <w:r>
-        <w:t>method</w:t>
-      </w:r>
-      <w:proofErr w:type="gramEnd"/>
-    </w:p>
-    <w:p>
-      <w:pPr>
-        <w:pStyle w:val="ListParagraph"/>
-        <w:numPr>
-          <w:ilvl w:val="1"/>
-          <w:numId w:val="32"/>
-        </w:numPr>
-      </w:pPr>
-      <w:r>
-        <w:t xml:space="preserve">Know how to generate single loop circuits. At this point, only 2 connectors are considered when placing 3 connector </w:t>
-      </w:r>
-      <w:proofErr w:type="gramStart"/>
-      <w:r>
-        <w:t>pieces</w:t>
-      </w:r>
-      <w:proofErr w:type="gramEnd"/>
-    </w:p>
-    <w:p>
-      <w:pPr>
-        <w:pStyle w:val="ListParagraph"/>
-        <w:numPr>
-          <w:ilvl w:val="1"/>
-          <w:numId w:val="32"/>
-        </w:numPr>
-      </w:pPr>
-      <w:r>
-        <w:t xml:space="preserve">The idea is the following: generate a loop in the usual way, repeating generation attempts with different </w:t>
-      </w:r>
-      <w:proofErr w:type="spellStart"/>
-      <w:r>
-        <w:t>shufflings</w:t>
-      </w:r>
-      <w:proofErr w:type="spellEnd"/>
-      <w:r>
-        <w:t xml:space="preserve"> of the initial set of pieces until a loop is found.</w:t>
-      </w:r>
-    </w:p>
-    <w:p>
-      <w:pPr>
-        <w:pStyle w:val="ListParagraph"/>
-        <w:numPr>
-          <w:ilvl w:val="1"/>
-          <w:numId w:val="32"/>
-        </w:numPr>
-      </w:pPr>
-      <w:r>
-        <w:t>1)Sanitise. Keep only 2 3con pieces per sets of pieces.</w:t>
-      </w:r>
-    </w:p>
-    <w:p>
-      <w:pPr>
-        <w:pStyle w:val="ListParagraph"/>
-        <w:numPr>
-          <w:ilvl w:val="1"/>
-          <w:numId w:val="32"/>
-        </w:numPr>
-      </w:pPr>
-      <w:r>
-        <w:t>2)generate a loop with the first set of pieces, making sure the 3con pieces are positioned</w:t>
-      </w:r>
-    </w:p>
-    <w:p>
-      <w:pPr>
-        <w:pStyle w:val="ListParagraph"/>
-        <w:numPr>
-          <w:ilvl w:val="1"/>
-          <w:numId w:val="32"/>
-        </w:numPr>
-      </w:pPr>
-      <w:r>
-        <w:t>3) Attempt N generations for the next loop, taking the two open connectors from the previous loop as the new validation connectors</w:t>
-      </w:r>
-    </w:p>
-    <w:p>
-      <w:pPr>
-        <w:pStyle w:val="ListParagraph"/>
-        <w:numPr>
-          <w:ilvl w:val="1"/>
-          <w:numId w:val="32"/>
-        </w:numPr>
-      </w:pPr>
-      <w:r>
-        <w:t>4) If the N generations work, go to the next loop, etc.</w:t>
-      </w:r>
-    </w:p>
-    <w:p>
-      <w:pPr>
-        <w:pStyle w:val="ListParagraph"/>
-        <w:numPr>
-          <w:ilvl w:val="1"/>
-          <w:numId w:val="32"/>
-        </w:numPr>
-      </w:pPr>
-      <w:r>
-        <w:t xml:space="preserve">If they do not work, go back to the previous loop, reshuffle the </w:t>
-      </w:r>
-      <w:proofErr w:type="gramStart"/>
-      <w:r>
-        <w:t>pieces</w:t>
-      </w:r>
-      <w:proofErr w:type="gramEnd"/>
-      <w:r>
-        <w:t xml:space="preserve"> and start again.</w:t>
-      </w:r>
-    </w:p>
-    <w:p/>
-    <w:p/>
-    <w:p>
-      <w:r>
-        <w:t>Add picture of multi loop track</w:t>
-      </w:r>
-    </w:p>
-    <w:p>
-      <w:pPr>
-        <w:pStyle w:val="Heading2"/>
-      </w:pPr>
-      <w:bookmarkStart w:id="47" w:name="_Ref130140516"/>
-      <w:bookmarkStart w:id="48" w:name="_Toc130205310"/>
-      <w:r>
-        <w:t xml:space="preserve"> </w:t>
-      </w:r>
-      <w:r>
         <w:t>Optimisations</w:t>
       </w:r>
       <w:r>
         <w:t xml:space="preserve"> (discuss heuristic here).</w:t>
       </w:r>
-      <w:bookmarkEnd w:id="47"/>
-      <w:bookmarkEnd w:id="48"/>
+      <w:bookmarkEnd w:id="50"/>
+      <w:bookmarkEnd w:id="51"/>
     </w:p>
     <w:p>
       <w:r>
@@ -14800,14 +14726,14 @@
       <w:pPr>
         <w:pStyle w:val="Heading2"/>
       </w:pPr>
-      <w:bookmarkStart w:id="49" w:name="_Toc130205311"/>
+      <w:bookmarkStart w:id="52" w:name="_Toc130205311"/>
       <w:r>
         <w:t xml:space="preserve"> </w:t>
       </w:r>
       <w:r>
         <w:t>Possible improvements</w:t>
       </w:r>
-      <w:bookmarkEnd w:id="49"/>
+      <w:bookmarkEnd w:id="52"/>
     </w:p>
     <w:p>
       <w:r>
@@ -14978,14 +14904,14 @@
         <w:t xml:space="preserve"> addressed</w:t>
       </w:r>
       <w:r>
-        <w:t xml:space="preserve">. This improvement would </w:t>
-      </w:r>
-      <w:r>
-        <w:t xml:space="preserve">bring down the complexity of calculating collisions with previously placed pieces: if </w:t>
+        <w:t xml:space="preserve">. This improvement </w:t>
       </w:r>
       <w:r>
         <w:lastRenderedPageBreak/>
-        <w:t xml:space="preserve">there are </w:t>
+        <w:t xml:space="preserve">would </w:t>
+      </w:r>
+      <w:r>
+        <w:t xml:space="preserve">bring down the complexity of calculating collisions with previously placed pieces: if there are </w:t>
       </w:r>
       <w:r>
         <w:rPr>
@@ -15023,15 +14949,7 @@
         <w:t xml:space="preserve">, but could be </w:t>
       </w:r>
       <w:r>
-        <w:t xml:space="preserve">lowered to </w:t>
-      </w:r>
-      <w:proofErr w:type="gramStart"/>
-      <w:r>
-        <w:t>O(</w:t>
-      </w:r>
-      <w:proofErr w:type="gramEnd"/>
-      <w:r>
-        <w:t xml:space="preserve">1) using the </w:t>
+        <w:t xml:space="preserve">lowered to O(1) using the </w:t>
       </w:r>
       <w:r>
         <w:t>described approach</w:t>
@@ -15087,12 +15005,12 @@
       <w:pPr>
         <w:pStyle w:val="Heading1"/>
       </w:pPr>
-      <w:bookmarkStart w:id="50" w:name="_Toc130205313"/>
+      <w:bookmarkStart w:id="53" w:name="_Toc130205313"/>
       <w:r>
         <w:lastRenderedPageBreak/>
         <w:t>Conclusion</w:t>
       </w:r>
-      <w:bookmarkEnd w:id="50"/>
+      <w:bookmarkEnd w:id="53"/>
     </w:p>
     <w:p>
       <w:pPr>
@@ -15106,25 +15024,17 @@
       <w:pPr>
         <w:pStyle w:val="Heading1"/>
       </w:pPr>
-      <w:bookmarkStart w:id="51" w:name="_Toc130205314"/>
+      <w:bookmarkStart w:id="54" w:name="_Toc130205314"/>
       <w:r>
         <w:lastRenderedPageBreak/>
         <w:t>Running the programme</w:t>
       </w:r>
-      <w:bookmarkEnd w:id="51"/>
+      <w:bookmarkEnd w:id="54"/>
     </w:p>
     <w:p/>
     <w:p>
       <w:r>
-        <w:t xml:space="preserve">Need to explain the choice of validation conditions – </w:t>
-      </w:r>
-      <w:proofErr w:type="gramStart"/>
-      <w:r>
-        <w:t>close,  medium</w:t>
-      </w:r>
-      <w:proofErr w:type="gramEnd"/>
-      <w:r>
-        <w:t>, large.</w:t>
+        <w:t>Need to explain the choice of validation conditions – close,  medium, large.</w:t>
       </w:r>
     </w:p>
     <w:p/>
@@ -15137,7 +15047,7 @@
         <w:br w:type="page"/>
       </w:r>
     </w:p>
-    <w:bookmarkStart w:id="52" w:name="_Toc130205315" w:displacedByCustomXml="next"/>
+    <w:bookmarkStart w:id="55" w:name="_Toc130205315" w:displacedByCustomXml="next"/>
     <w:sdt>
       <w:sdtPr>
         <w:rPr>
@@ -15166,7 +15076,7 @@
           <w:r>
             <w:t>References</w:t>
           </w:r>
-          <w:bookmarkEnd w:id="52"/>
+          <w:bookmarkEnd w:id="55"/>
         </w:p>
         <w:sdt>
           <w:sdtPr>

</xml_diff>

<commit_message>
Add part on heuristic.
</commit_message>
<xml_diff>
--- a/Report.docx
+++ b/Report.docx
@@ -3451,7 +3451,15 @@
         <w:t>races through trial circuits</w:t>
       </w:r>
       <w:r>
-        <w:t xml:space="preserve"> in order to </w:t>
+        <w:t xml:space="preserve"> </w:t>
+      </w:r>
+      <w:proofErr w:type="gramStart"/>
+      <w:r>
+        <w:t>in order to</w:t>
+      </w:r>
+      <w:proofErr w:type="gramEnd"/>
+      <w:r>
+        <w:t xml:space="preserve"> </w:t>
       </w:r>
       <w:r>
         <w:t xml:space="preserve">evaluate and </w:t>
@@ -3468,8 +3476,13 @@
         <w:t>However, the requirement for close loop circuits is only part of the problem. The set of input pieces specified by the user, and the discrete nature of BRIO™ pieces, each having a specific length, curvature</w:t>
       </w:r>
       <w:r>
-        <w:t>, ascent</w:t>
-      </w:r>
+        <w:t xml:space="preserve">, </w:t>
+      </w:r>
+      <w:proofErr w:type="gramStart"/>
+      <w:r>
+        <w:t>ascent</w:t>
+      </w:r>
+      <w:proofErr w:type="gramEnd"/>
       <w:r>
         <w:t xml:space="preserve"> and</w:t>
       </w:r>
@@ -3775,7 +3788,15 @@
         <w:t>The last one of the secondary objectives</w:t>
       </w:r>
       <w:r>
-        <w:t xml:space="preserve"> specifies that the connection between any two pieces is not perfect, and circuits which have ends that are “close enough” to each other should be counted as valid circuits. This proved to be an absolute necessity for closing any track, as the vast majority of </w:t>
+        <w:t xml:space="preserve"> specifies that the connection between any two pieces is not perfect, and circuits which have ends that are “close enough” to each other should be counted as valid circuits. This proved to be an absolute necessity for closing any track, as </w:t>
+      </w:r>
+      <w:proofErr w:type="gramStart"/>
+      <w:r>
+        <w:t>the vast majority of</w:t>
+      </w:r>
+      <w:proofErr w:type="gramEnd"/>
+      <w:r>
+        <w:t xml:space="preserve"> </w:t>
       </w:r>
       <w:r>
         <w:t>circuits</w:t>
@@ -3916,9 +3937,14 @@
       </w:pPr>
       <w:bookmarkStart w:id="3" w:name="_Toc130205290"/>
       <w:r>
-        <w:t>Required characteristics</w:t>
+        <w:t xml:space="preserve">Required </w:t>
+      </w:r>
+      <w:proofErr w:type="gramStart"/>
+      <w:r>
+        <w:t>characteristics</w:t>
       </w:r>
       <w:bookmarkEnd w:id="3"/>
+      <w:proofErr w:type="gramEnd"/>
     </w:p>
     <w:p>
       <w:r>
@@ -4019,7 +4045,15 @@
         <w:t xml:space="preserve"> of connectors, each </w:t>
       </w:r>
       <w:r>
-        <w:t>determined by a position, a direction and a type (</w:t>
+        <w:t xml:space="preserve">determined by a position, a </w:t>
+      </w:r>
+      <w:proofErr w:type="gramStart"/>
+      <w:r>
+        <w:t>direction</w:t>
+      </w:r>
+      <w:proofErr w:type="gramEnd"/>
+      <w:r>
+        <w:t xml:space="preserve"> and a type (</w:t>
       </w:r>
       <w:r>
         <w:t>pin or hole</w:t>
@@ -4803,7 +4837,15 @@
         <w:t>does</w:t>
       </w:r>
       <w:r>
-        <w:t xml:space="preserve"> a purely geometrical approach lead to perfectly aligned pieces, it </w:t>
+        <w:t xml:space="preserve"> a purely geometrical approach </w:t>
+      </w:r>
+      <w:proofErr w:type="gramStart"/>
+      <w:r>
+        <w:t>lead</w:t>
+      </w:r>
+      <w:proofErr w:type="gramEnd"/>
+      <w:r>
+        <w:t xml:space="preserve"> to perfectly aligned pieces, it </w:t>
       </w:r>
       <w:r>
         <w:t>also</w:t>
@@ -6583,9 +6625,14 @@
       <w:bookmarkStart w:id="9" w:name="_Toc130205292"/>
       <w:r>
         <w:lastRenderedPageBreak/>
-        <w:t>Piece splitting into parts</w:t>
+        <w:t xml:space="preserve">Piece splitting into </w:t>
+      </w:r>
+      <w:proofErr w:type="gramStart"/>
+      <w:r>
+        <w:t>parts</w:t>
       </w:r>
       <w:bookmarkEnd w:id="9"/>
+      <w:proofErr w:type="gramEnd"/>
     </w:p>
     <w:p>
       <w:r>
@@ -6889,7 +6936,15 @@
         <w:t xml:space="preserve"> </w:t>
       </w:r>
       <w:r>
-        <w:t>An example of a piece’s bounding circle is show in</w:t>
+        <w:t xml:space="preserve">An example of a piece’s bounding circle is </w:t>
+      </w:r>
+      <w:proofErr w:type="gramStart"/>
+      <w:r>
+        <w:t>show</w:t>
+      </w:r>
+      <w:proofErr w:type="gramEnd"/>
+      <w:r>
+        <w:t xml:space="preserve"> in</w:t>
       </w:r>
       <w:r>
         <w:t>.</w:t>
@@ -7405,7 +7460,13 @@
         <w:t>is</w:t>
       </w:r>
       <w:r>
-        <w:t xml:space="preserve"> the distance between the two connectors of th</w:t>
+        <w:t xml:space="preserve"> the </w:t>
+      </w:r>
+      <w:r>
+        <w:t xml:space="preserve">Euclidian </w:t>
+      </w:r>
+      <w:r>
+        <w:t>distance between the two connectors of th</w:t>
       </w:r>
       <w:r>
         <w:t>at</w:t>
@@ -7460,10 +7521,15 @@
       <w:bookmarkStart w:id="15" w:name="_Ref130200672"/>
       <w:bookmarkStart w:id="16" w:name="_Toc130205296"/>
       <w:r>
-        <w:t>Pieces determined</w:t>
+        <w:t xml:space="preserve">Pieces </w:t>
+      </w:r>
+      <w:proofErr w:type="gramStart"/>
+      <w:r>
+        <w:t>determined</w:t>
       </w:r>
       <w:bookmarkEnd w:id="15"/>
       <w:bookmarkEnd w:id="16"/>
+      <w:proofErr w:type="gramEnd"/>
     </w:p>
     <w:p>
       <w:r>
@@ -7694,7 +7760,15 @@
         <w:t xml:space="preserve">two important </w:t>
       </w:r>
       <w:r>
-        <w:t xml:space="preserve">aspects of the project remained: making an algorithm to generated tracks, and creating an interface for users to pick sets of pieces and </w:t>
+        <w:t xml:space="preserve">aspects of the project remained: making an algorithm to generated </w:t>
+      </w:r>
+      <w:proofErr w:type="gramStart"/>
+      <w:r>
+        <w:t>tracks, and</w:t>
+      </w:r>
+      <w:proofErr w:type="gramEnd"/>
+      <w:r>
+        <w:t xml:space="preserve"> creating an interface for users to pick sets of pieces and </w:t>
       </w:r>
       <w:r>
         <w:t>visualise</w:t>
@@ -8273,7 +8347,15 @@
         <w:t xml:space="preserve"> </w:t>
       </w:r>
       <w:r>
-        <w:t>Pieces are still coloured depending on their ID, but outlined in a colour specific to their level.</w:t>
+        <w:t xml:space="preserve">Pieces are still coloured depending on their </w:t>
+      </w:r>
+      <w:proofErr w:type="gramStart"/>
+      <w:r>
+        <w:t>ID, but</w:t>
+      </w:r>
+      <w:proofErr w:type="gramEnd"/>
+      <w:r>
+        <w:t xml:space="preserve"> outlined in a colour specific to their level.</w:t>
       </w:r>
       <w:r>
         <w:t xml:space="preserve"> An example of a multi-level track with colour-coded outlines is shown </w:t>
@@ -8433,7 +8515,15 @@
         <w:t>as a list of piece objects</w:t>
       </w:r>
       <w:r>
-        <w:t>, sorted in no particular order.</w:t>
+        <w:t xml:space="preserve">, sorted in no </w:t>
+      </w:r>
+      <w:proofErr w:type="gramStart"/>
+      <w:r>
+        <w:t>particular order</w:t>
+      </w:r>
+      <w:proofErr w:type="gramEnd"/>
+      <w:r>
+        <w:t>.</w:t>
       </w:r>
       <w:r>
         <w:t xml:space="preserve"> </w:t>
@@ -8866,9 +8956,14 @@
       </w:pPr>
       <w:bookmarkStart w:id="27" w:name="_Toc130205301"/>
       <w:r>
-        <w:t>Addition of zoom and drag on canvas</w:t>
+        <w:t xml:space="preserve">Addition of zoom and drag on </w:t>
+      </w:r>
+      <w:proofErr w:type="gramStart"/>
+      <w:r>
+        <w:t>canvas</w:t>
       </w:r>
       <w:bookmarkEnd w:id="27"/>
+      <w:proofErr w:type="gramEnd"/>
     </w:p>
     <w:p>
       <w:r>
@@ -9003,7 +9098,15 @@
         <w:t xml:space="preserve">was created as a vertical scrollable list, displaying the </w:t>
       </w:r>
       <w:r>
-        <w:t xml:space="preserve">ID, description and an image of each piece, alongside a </w:t>
+        <w:t xml:space="preserve">ID, </w:t>
+      </w:r>
+      <w:proofErr w:type="gramStart"/>
+      <w:r>
+        <w:t>description</w:t>
+      </w:r>
+      <w:proofErr w:type="gramEnd"/>
+      <w:r>
+        <w:t xml:space="preserve"> and an image of each piece, alongside a </w:t>
       </w:r>
       <w:r>
         <w:t>basic</w:t>
@@ -9229,11 +9332,16 @@
         <w:t>which</w:t>
       </w:r>
       <w:r>
-        <w:t xml:space="preserve"> seed actually</w:t>
+        <w:t xml:space="preserve"> seed </w:t>
+      </w:r>
+      <w:proofErr w:type="gramStart"/>
+      <w:r>
+        <w:t>actually</w:t>
       </w:r>
       <w:r>
         <w:t xml:space="preserve"> was</w:t>
       </w:r>
+      <w:proofErr w:type="gramEnd"/>
       <w:r>
         <w:t xml:space="preserve"> used by the program to generate the track. This could be frustrating for a user </w:t>
       </w:r>
@@ -9292,7 +9400,15 @@
         <w:t xml:space="preserve">To tackle this issue, </w:t>
       </w:r>
       <w:r>
-        <w:t>the pieces used to generate the last track were made to be kept in local storage, allowing a user to very easily recreate the previous circuit after a page reload.</w:t>
+        <w:t xml:space="preserve">the pieces used to generate the last track were made to be kept in local storage, allowing a user to </w:t>
+      </w:r>
+      <w:proofErr w:type="gramStart"/>
+      <w:r>
+        <w:t>very easily recreate the previous circuit</w:t>
+      </w:r>
+      <w:proofErr w:type="gramEnd"/>
+      <w:r>
+        <w:t xml:space="preserve"> after a page reload.</w:t>
       </w:r>
     </w:p>
     <w:p>
@@ -9638,7 +9754,23 @@
           <w:i/>
           <w:iCs/>
         </w:rPr>
-        <w:t>Way in which the users can interact with the canvas only works on laptop, and is easiest used with a physical mouse.</w:t>
+        <w:t xml:space="preserve">Way in which the users can interact with the canvas only works on </w:t>
+      </w:r>
+      <w:proofErr w:type="gramStart"/>
+      <w:r>
+        <w:rPr>
+          <w:i/>
+          <w:iCs/>
+        </w:rPr>
+        <w:t>laptop, and</w:t>
+      </w:r>
+      <w:proofErr w:type="gramEnd"/>
+      <w:r>
+        <w:rPr>
+          <w:i/>
+          <w:iCs/>
+        </w:rPr>
+        <w:t xml:space="preserve"> is easiest used with a physical mouse.</w:t>
       </w:r>
       <w:r>
         <w:rPr>
@@ -11679,7 +11811,15 @@
         <w:t xml:space="preserve"> Note that the axis of reflection is arbitrary</w:t>
       </w:r>
       <w:r>
-        <w:t xml:space="preserve"> as long as it is </w:t>
+        <w:t xml:space="preserve"> </w:t>
+      </w:r>
+      <w:proofErr w:type="gramStart"/>
+      <w:r>
+        <w:t>as long as</w:t>
+      </w:r>
+      <w:proofErr w:type="gramEnd"/>
+      <w:r>
+        <w:t xml:space="preserve"> it is </w:t>
       </w:r>
       <w:r>
         <w:t>the same</w:t>
@@ -11743,16 +11883,30 @@
           <w:b/>
           <w:bCs/>
         </w:rPr>
-        <w:t xml:space="preserve"> MEASURE PERFORMANCE GAIN??</w:t>
+        <w:t xml:space="preserve"> MEASURE PERFORMANCE </w:t>
+      </w:r>
+      <w:proofErr w:type="gramStart"/>
+      <w:r>
+        <w:rPr>
+          <w:b/>
+          <w:bCs/>
+        </w:rPr>
+        <w:t>GAIN??</w:t>
       </w:r>
       <w:r>
         <w:t>.</w:t>
       </w:r>
+      <w:proofErr w:type="gramEnd"/>
       <w:r>
         <w:t xml:space="preserve"> </w:t>
       </w:r>
-      <w:r>
-        <w:t>However t</w:t>
+      <w:proofErr w:type="gramStart"/>
+      <w:r>
+        <w:t>However</w:t>
+      </w:r>
+      <w:proofErr w:type="gramEnd"/>
+      <w:r>
+        <w:t xml:space="preserve"> t</w:t>
       </w:r>
       <w:r>
         <w:t>he</w:t>
@@ -11819,7 +11973,15 @@
       </w:r>
       <w:r>
         <w:lastRenderedPageBreak/>
-        <w:t>generation of a track, if these Validation Conditions are verified, the track generation is considered to be successful and the circuit is returned to the user.</w:t>
+        <w:t xml:space="preserve">generation of a track, if these Validation Conditions are verified, the track generation is considered to be </w:t>
+      </w:r>
+      <w:proofErr w:type="gramStart"/>
+      <w:r>
+        <w:t>successful</w:t>
+      </w:r>
+      <w:proofErr w:type="gramEnd"/>
+      <w:r>
+        <w:t xml:space="preserve"> and the circuit is returned to the user.</w:t>
       </w:r>
     </w:p>
     <w:p>
@@ -12259,11 +12421,16 @@
       <w:r>
         <w:t xml:space="preserve"> </w:t>
       </w:r>
+      <w:proofErr w:type="gramStart"/>
       <w:r>
         <w:t>all</w:t>
       </w:r>
       <w:r>
-        <w:t xml:space="preserve"> of the </w:t>
+        <w:t xml:space="preserve"> of</w:t>
+      </w:r>
+      <w:proofErr w:type="gramEnd"/>
+      <w:r>
+        <w:t xml:space="preserve"> the </w:t>
       </w:r>
       <w:r>
         <w:t>polygons’</w:t>
@@ -12394,7 +12561,15 @@
     <w:p/>
     <w:p>
       <w:r>
-        <w:t>Collisions are computed at each piece placement attempt, and against all of the pieces</w:t>
+        <w:t xml:space="preserve">Collisions are computed at each piece placement attempt, and against </w:t>
+      </w:r>
+      <w:proofErr w:type="gramStart"/>
+      <w:r>
+        <w:t>all of</w:t>
+      </w:r>
+      <w:proofErr w:type="gramEnd"/>
+      <w:r>
+        <w:t xml:space="preserve"> the pieces</w:t>
       </w:r>
       <w:r>
         <w:t xml:space="preserve"> currently</w:t>
@@ -12863,7 +13038,15 @@
         <w:t xml:space="preserve">. </w:t>
       </w:r>
       <w:r>
-        <w:t xml:space="preserve">However, taking into account that some pieces are present </w:t>
+        <w:t xml:space="preserve">However, </w:t>
+      </w:r>
+      <w:proofErr w:type="gramStart"/>
+      <w:r>
+        <w:t>taking into account</w:t>
+      </w:r>
+      <w:proofErr w:type="gramEnd"/>
+      <w:r>
+        <w:t xml:space="preserve"> that some pieces are present </w:t>
       </w:r>
       <w:r>
         <w:rPr>
@@ -13074,12 +13257,14 @@
           <w:rFonts w:eastAsiaTheme="minorEastAsia"/>
         </w:rPr>
       </w:pPr>
+      <w:bookmarkStart w:id="45" w:name="_Ref130394058"/>
       <w:r>
         <w:rPr>
           <w:rFonts w:eastAsiaTheme="minorEastAsia"/>
         </w:rPr>
         <w:t>Further improvements on performance</w:t>
       </w:r>
+      <w:bookmarkEnd w:id="45"/>
     </w:p>
     <w:p>
       <w:r>
@@ -13104,7 +13289,15 @@
         <w:t xml:space="preserve"> accelerated the program and allowed larger sets of input pieces to be picked.</w:t>
       </w:r>
       <w:r>
-        <w:t xml:space="preserve"> However the time taken to generate </w:t>
+        <w:t xml:space="preserve"> </w:t>
+      </w:r>
+      <w:proofErr w:type="gramStart"/>
+      <w:r>
+        <w:t>However</w:t>
+      </w:r>
+      <w:proofErr w:type="gramEnd"/>
+      <w:r>
+        <w:t xml:space="preserve"> the time taken to generate </w:t>
       </w:r>
       <w:r>
         <w:t xml:space="preserve">a </w:t>
@@ -13113,7 +13306,15 @@
         <w:t>track with a certain set of input pieces was unpredictable and highly variable depending on the seed chosen.</w:t>
       </w:r>
       <w:r>
-        <w:t xml:space="preserve"> For the same set of pieces, one seed could successfully generate a track in a few tenth of a seconds, while the program would not complete in less than 15 minutes for another seed.</w:t>
+        <w:t xml:space="preserve"> For the same set of pieces, one seed could successfully generate a track in a few tenth of a </w:t>
+      </w:r>
+      <w:proofErr w:type="gramStart"/>
+      <w:r>
+        <w:t>seconds</w:t>
+      </w:r>
+      <w:proofErr w:type="gramEnd"/>
+      <w:r>
+        <w:t>, while the program would not complete in less than 15 minutes for another seed.</w:t>
       </w:r>
     </w:p>
     <w:p>
@@ -13191,13 +13392,16 @@
         <w:t xml:space="preserve">turns out that interrupting a restarting the generation after a small number of recursions, and attempting many generations </w:t>
       </w:r>
       <w:r>
-        <w:t xml:space="preserve">quickly </w:t>
-      </w:r>
-      <w:r>
-        <w:t>renders the program quite efficient for most initial sets of pieces chosen</w:t>
-      </w:r>
-      <w:r>
-        <w:t>.</w:t>
+        <w:t>in a short time</w:t>
+      </w:r>
+      <w:r>
+        <w:t xml:space="preserve">, </w:t>
+      </w:r>
+      <w:r>
+        <w:t xml:space="preserve">renders the program quite efficient for most initial </w:t>
+      </w:r>
+      <w:r>
+        <w:t>sets of pieces.</w:t>
       </w:r>
       <w:r>
         <w:t xml:space="preserve"> </w:t>
@@ -13212,14 +13416,14 @@
       <w:pPr>
         <w:pStyle w:val="Heading2"/>
       </w:pPr>
-      <w:bookmarkStart w:id="45" w:name="_Toc130205308"/>
+      <w:bookmarkStart w:id="46" w:name="_Toc130205308"/>
       <w:r>
         <w:t>Multi-level</w:t>
       </w:r>
       <w:r>
         <w:t xml:space="preserve"> tracks</w:t>
       </w:r>
-      <w:bookmarkEnd w:id="45"/>
+      <w:bookmarkEnd w:id="46"/>
     </w:p>
     <w:p>
       <w:r>
@@ -13358,7 +13562,15 @@
         <w:t>The main modification</w:t>
       </w:r>
       <w:r>
-        <w:t>s regarded the collision-computation, the piece-connection and the track-validation functions</w:t>
+        <w:t>s regarded the collision-computation, the piece-</w:t>
+      </w:r>
+      <w:proofErr w:type="gramStart"/>
+      <w:r>
+        <w:t>connection</w:t>
+      </w:r>
+      <w:proofErr w:type="gramEnd"/>
+      <w:r>
+        <w:t xml:space="preserve"> and the track-validation functions</w:t>
       </w:r>
       <w:r>
         <w:t xml:space="preserve">. </w:t>
@@ -13403,7 +13615,15 @@
         <w:t xml:space="preserve">To connect </w:t>
       </w:r>
       <w:r>
-        <w:t xml:space="preserve">a piece to the rest of the track, all of the piece’s components are first raised or lowered </w:t>
+        <w:t xml:space="preserve">a piece to the rest of the track, </w:t>
+      </w:r>
+      <w:proofErr w:type="gramStart"/>
+      <w:r>
+        <w:t>all of</w:t>
+      </w:r>
+      <w:proofErr w:type="gramEnd"/>
+      <w:r>
+        <w:t xml:space="preserve"> the piece’s components are first raised or lowered </w:t>
       </w:r>
       <w:r>
         <w:t>to the level of the track’s open connector.</w:t>
@@ -13412,7 +13632,15 @@
         <w:t xml:space="preserve"> </w:t>
       </w:r>
       <w:r>
-        <w:t xml:space="preserve">A piece can be raised to any level, however, it is important to check that </w:t>
+        <w:t xml:space="preserve">A piece can be raised to any </w:t>
+      </w:r>
+      <w:proofErr w:type="gramStart"/>
+      <w:r>
+        <w:t>level,</w:t>
+      </w:r>
+      <w:proofErr w:type="gramEnd"/>
+      <w:r>
+        <w:t xml:space="preserve"> however, it is important to check that </w:t>
       </w:r>
       <w:r>
         <w:t>none of its components are lower than the ground floor.</w:t>
@@ -13509,7 +13737,7 @@
       <w:pPr>
         <w:pStyle w:val="Heading2"/>
       </w:pPr>
-      <w:bookmarkStart w:id="46" w:name="_Toc130205309"/>
+      <w:bookmarkStart w:id="47" w:name="_Toc130205309"/>
       <w:r>
         <w:t>Multi-</w:t>
       </w:r>
@@ -13519,7 +13747,7 @@
       <w:r>
         <w:t xml:space="preserve"> tracks</w:t>
       </w:r>
-      <w:bookmarkEnd w:id="46"/>
+      <w:bookmarkEnd w:id="47"/>
     </w:p>
     <w:p>
       <w:r>
@@ -13587,7 +13815,15 @@
         <w:t xml:space="preserve">N </w:t>
       </w:r>
       <w:r>
-        <w:t>subsets of equal sizes. It is ensured that exactly one pair of 3-connector pieces are located in each subset, apart from the last one. Then, a loop is generated for each subset in order, with the two 3-connector pieces positioned in a loop providing Validation Conditions for the next loop.</w:t>
+        <w:t xml:space="preserve">subsets of equal sizes. It is ensured that exactly one pair of 3-connector pieces </w:t>
+      </w:r>
+      <w:proofErr w:type="gramStart"/>
+      <w:r>
+        <w:t>are located in</w:t>
+      </w:r>
+      <w:proofErr w:type="gramEnd"/>
+      <w:r>
+        <w:t xml:space="preserve"> each subset, apart from the last one. Then, a loop is generated for each subset in order, with the two 3-connector pieces positioned in a loop providing Validation Conditions for the next loop.</w:t>
       </w:r>
     </w:p>
     <w:p>
@@ -14399,7 +14635,7 @@
         <w:pStyle w:val="Caption"/>
         <w:jc w:val="center"/>
       </w:pPr>
-      <w:bookmarkStart w:id="47" w:name="_Ref130393671"/>
+      <w:bookmarkStart w:id="48" w:name="_Ref130393671"/>
       <w:r>
         <w:t xml:space="preserve">Figure </w:t>
       </w:r>
@@ -14421,7 +14657,7 @@
       <w:r>
         <w:fldChar w:fldCharType="end"/>
       </w:r>
-      <w:bookmarkEnd w:id="47"/>
+      <w:bookmarkEnd w:id="48"/>
       <w:r>
         <w:t xml:space="preserve">: 2-loop circuit, generated </w:t>
       </w:r>
@@ -14488,7 +14724,7 @@
         <w:pStyle w:val="Caption"/>
         <w:jc w:val="center"/>
       </w:pPr>
-      <w:bookmarkStart w:id="48" w:name="_Ref130393672"/>
+      <w:bookmarkStart w:id="49" w:name="_Ref130393672"/>
       <w:r>
         <w:t xml:space="preserve">Figure </w:t>
       </w:r>
@@ -14510,7 +14746,7 @@
       <w:r>
         <w:fldChar w:fldCharType="end"/>
       </w:r>
-      <w:bookmarkEnd w:id="48"/>
+      <w:bookmarkEnd w:id="49"/>
       <w:r>
         <w:t>: 2-loop and 2-level circuit, generated from the set {20E, 10A, 5D, 15A1, 30E1, 2L, 2M, 2N}, close validation conditions, seed 1.</w:t>
       </w:r>
@@ -14575,7 +14811,7 @@
         <w:pStyle w:val="Caption"/>
         <w:jc w:val="center"/>
       </w:pPr>
-      <w:bookmarkStart w:id="49" w:name="_Ref130393673"/>
+      <w:bookmarkStart w:id="50" w:name="_Ref130393673"/>
       <w:r>
         <w:t xml:space="preserve">Figure </w:t>
       </w:r>
@@ -14597,7 +14833,7 @@
       <w:r>
         <w:fldChar w:fldCharType="end"/>
       </w:r>
-      <w:bookmarkEnd w:id="49"/>
+      <w:bookmarkEnd w:id="50"/>
       <w:r>
         <w:t>: 3</w:t>
       </w:r>
@@ -14651,24 +14887,422 @@
       <w:pPr>
         <w:pStyle w:val="Heading2"/>
       </w:pPr>
-      <w:bookmarkStart w:id="50" w:name="_Ref130140516"/>
-      <w:bookmarkStart w:id="51" w:name="_Toc130205310"/>
+      <w:bookmarkStart w:id="51" w:name="_Ref130140516"/>
+      <w:bookmarkStart w:id="52" w:name="_Toc130205310"/>
       <w:r>
         <w:t xml:space="preserve"> </w:t>
       </w:r>
       <w:r>
-        <w:t>Optimisations</w:t>
-      </w:r>
-      <w:r>
-        <w:t xml:space="preserve"> (discuss heuristic here).</w:t>
-      </w:r>
-      <w:bookmarkEnd w:id="50"/>
+        <w:t>Addition of a heuristic</w:t>
+      </w:r>
       <w:bookmarkEnd w:id="51"/>
-    </w:p>
-    <w:p>
-      <w:r>
-        <w:t xml:space="preserve">Without the help of optimisations, the generation of certain tracks can be very slow. </w:t>
-      </w:r>
+      <w:bookmarkEnd w:id="52"/>
+    </w:p>
+    <w:p>
+      <w:r>
+        <w:t xml:space="preserve">Sections </w:t>
+      </w:r>
+      <w:r>
+        <w:fldChar w:fldCharType="begin"/>
+      </w:r>
+      <w:r>
+        <w:instrText xml:space="preserve"> REF _Ref130135163 \r \h </w:instrText>
+      </w:r>
+      <w:r>
+        <w:fldChar w:fldCharType="separate"/>
+      </w:r>
+      <w:r>
+        <w:t>6.5</w:t>
+      </w:r>
+      <w:r>
+        <w:fldChar w:fldCharType="end"/>
+      </w:r>
+      <w:r>
+        <w:t xml:space="preserve">, </w:t>
+      </w:r>
+      <w:r>
+        <w:fldChar w:fldCharType="begin"/>
+      </w:r>
+      <w:r>
+        <w:instrText xml:space="preserve"> REF _Ref130329462 \r \h </w:instrText>
+      </w:r>
+      <w:r>
+        <w:fldChar w:fldCharType="separate"/>
+      </w:r>
+      <w:r>
+        <w:t>6.6</w:t>
+      </w:r>
+      <w:r>
+        <w:fldChar w:fldCharType="end"/>
+      </w:r>
+      <w:r>
+        <w:t xml:space="preserve"> and </w:t>
+      </w:r>
+      <w:r>
+        <w:fldChar w:fldCharType="begin"/>
+      </w:r>
+      <w:r>
+        <w:instrText xml:space="preserve"> REF _Ref130394058 \r \h </w:instrText>
+      </w:r>
+      <w:r>
+        <w:fldChar w:fldCharType="separate"/>
+      </w:r>
+      <w:r>
+        <w:t>6.7</w:t>
+      </w:r>
+      <w:r>
+        <w:fldChar w:fldCharType="end"/>
+      </w:r>
+      <w:r>
+        <w:t xml:space="preserve"> discuss improvements made in order to improve the efficiency of the generation of track</w:t>
+      </w:r>
+      <w:r>
+        <w:t>s</w:t>
+      </w:r>
+      <w:r>
+        <w:t xml:space="preserve">, with </w:t>
+      </w:r>
+      <w:r>
+        <w:t xml:space="preserve">the addition of bounding circles to cut down on the time taken to evaluate collisions, </w:t>
+      </w:r>
+      <w:r>
+        <w:t xml:space="preserve">the prevention of </w:t>
+      </w:r>
+      <w:r>
+        <w:t>repeating the same</w:t>
+      </w:r>
+      <w:r>
+        <w:t xml:space="preserve"> computations for pieces of the same type, and </w:t>
+      </w:r>
+      <w:r>
+        <w:t>the change of the algorithm to restart generation from scratch after a certain number of failed attempts.</w:t>
+      </w:r>
+      <w:r>
+        <w:t xml:space="preserve"> </w:t>
+      </w:r>
+      <w:r>
+        <w:t xml:space="preserve">These alone </w:t>
+      </w:r>
+      <w:r>
+        <w:t>make it possible to generate tracks from reasonably large initial sets of pieces</w:t>
+      </w:r>
+      <w:r>
+        <w:t xml:space="preserve"> in correct times.</w:t>
+      </w:r>
+    </w:p>
+    <w:p>
+      <w:r>
+        <w:t xml:space="preserve">To cut down further on the time taken to generate tracks, a heuristic was added. </w:t>
+      </w:r>
+      <w:r>
+        <w:t>This heuristic</w:t>
+      </w:r>
+      <w:r>
+        <w:t xml:space="preserve"> is based on the following idea: </w:t>
+      </w:r>
+      <w:r>
+        <w:t xml:space="preserve">a piece should never be placed further away from the Validation Connector than the total distance that can be covered by the </w:t>
+      </w:r>
+      <w:r>
+        <w:t>remining available pieces.</w:t>
+      </w:r>
+      <w:r>
+        <w:t xml:space="preserve"> </w:t>
+      </w:r>
+    </w:p>
+    <w:p>
+      <w:r>
+        <w:t xml:space="preserve">To </w:t>
+      </w:r>
+      <w:r>
+        <w:t>implement this, the maximum distance covered by each type of piece needed to be determined.</w:t>
+      </w:r>
+      <w:r>
+        <w:t xml:space="preserve"> This is set to be equal to the </w:t>
+      </w:r>
+      <w:r>
+        <w:t xml:space="preserve">Euclidian </w:t>
+      </w:r>
+      <w:r>
+        <w:t>distance between the two connectors of the piece that are furthest away from each other.</w:t>
+      </w:r>
+      <w:r>
+        <w:t xml:space="preserve"> </w:t>
+      </w:r>
+      <w:r>
+        <w:t xml:space="preserve">This distance was computed for each </w:t>
+      </w:r>
+      <w:r>
+        <w:t xml:space="preserve">piece </w:t>
+      </w:r>
+      <w:r>
+        <w:t>type and</w:t>
+      </w:r>
+      <w:r>
+        <w:t xml:space="preserve"> stored in the </w:t>
+      </w:r>
+      <w:r>
+        <w:rPr>
+          <w:i/>
+          <w:iCs/>
+        </w:rPr>
+        <w:t>Pieces.json</w:t>
+      </w:r>
+      <w:r>
+        <w:t xml:space="preserve"> file</w:t>
+      </w:r>
+      <w:r>
+        <w:t>.</w:t>
+      </w:r>
+    </w:p>
+    <w:p>
+      <w:pPr>
+        <w:pStyle w:val="Heading2"/>
+      </w:pPr>
+      <w:bookmarkStart w:id="53" w:name="_Toc130205311"/>
+      <w:r>
+        <w:t xml:space="preserve"> </w:t>
+      </w:r>
+      <w:r>
+        <w:t>Possible improvements</w:t>
+      </w:r>
+      <w:bookmarkEnd w:id="53"/>
+      <w:r>
+        <w:t xml:space="preserve"> (MOVE TO EVALUATION).</w:t>
+      </w:r>
+    </w:p>
+    <w:p>
+      <w:r>
+        <w:t xml:space="preserve">One of the main drawbacks of the </w:t>
+      </w:r>
+      <w:r>
+        <w:t xml:space="preserve">algorithm currently used to generate BRIO™ tracks is </w:t>
+      </w:r>
+      <w:r>
+        <w:t xml:space="preserve">the </w:t>
+      </w:r>
+      <w:r>
+        <w:t>computation of collisions.</w:t>
+      </w:r>
+      <w:r>
+        <w:t xml:space="preserve"> </w:t>
+      </w:r>
+      <w:r>
+        <w:t>While efforts were made to make</w:t>
+      </w:r>
+      <w:r>
+        <w:t xml:space="preserve"> collision computations faster (see </w:t>
+      </w:r>
+      <w:r>
+        <w:t>S</w:t>
+      </w:r>
+      <w:r>
+        <w:t xml:space="preserve">ection </w:t>
+      </w:r>
+      <w:r>
+        <w:fldChar w:fldCharType="begin"/>
+      </w:r>
+      <w:r>
+        <w:instrText xml:space="preserve"> REF _Ref130135163 \r \h </w:instrText>
+      </w:r>
+      <w:r>
+        <w:fldChar w:fldCharType="separate"/>
+      </w:r>
+      <w:r>
+        <w:t>6.4</w:t>
+      </w:r>
+      <w:r>
+        <w:fldChar w:fldCharType="end"/>
+      </w:r>
+      <w:r>
+        <w:t>)</w:t>
+      </w:r>
+      <w:r>
+        <w:t>,</w:t>
+      </w:r>
+      <w:r>
+        <w:t xml:space="preserve"> the fact that collisions with all the placed pieces need to be checked before a new piece can be positioned</w:t>
+      </w:r>
+      <w:r>
+        <w:t xml:space="preserve"> has a strong impact on performance.</w:t>
+      </w:r>
+    </w:p>
+    <w:p>
+      <w:r>
+        <w:lastRenderedPageBreak/>
+        <w:t>A way in which this issue could be addressed would be by</w:t>
+      </w:r>
+      <w:r>
+        <w:t xml:space="preserve"> imposing a restriction on the size of the room, </w:t>
+      </w:r>
+      <w:r>
+        <w:t xml:space="preserve">instead of </w:t>
+      </w:r>
+      <w:r>
+        <w:t xml:space="preserve">allowing </w:t>
+      </w:r>
+      <w:r>
+        <w:t xml:space="preserve">pieces to be positioned </w:t>
+      </w:r>
+      <w:r>
+        <w:t>anywhere i</w:t>
+      </w:r>
+      <w:r>
+        <w:t>n</w:t>
+      </w:r>
+      <w:r>
+        <w:t xml:space="preserve"> an</w:t>
+      </w:r>
+      <w:r>
+        <w:t xml:space="preserve"> infinite 2D space</w:t>
+      </w:r>
+      <w:r>
+        <w:t>.</w:t>
+      </w:r>
+      <w:r>
+        <w:t xml:space="preserve"> The space in which pieces can be positioned could be </w:t>
+      </w:r>
+      <w:r>
+        <w:t>a rectangle of fixed size</w:t>
+      </w:r>
+      <w:r>
+        <w:t>, and</w:t>
+      </w:r>
+      <w:r>
+        <w:t xml:space="preserve"> the space inside this rectangle could be partitioned into a grid of smal</w:t>
+      </w:r>
+      <w:r>
+        <w:t>l squares</w:t>
+      </w:r>
+      <w:r>
+        <w:t>.</w:t>
+      </w:r>
+      <w:r>
+        <w:t xml:space="preserve"> </w:t>
+      </w:r>
+      <w:r>
+        <w:t>Each piece would be assigned the cell on which it is positioned</w:t>
+      </w:r>
+      <w:r>
+        <w:t xml:space="preserve">. </w:t>
+      </w:r>
+      <w:r>
+        <w:t>Then, when a new piece arrives on the board,</w:t>
+      </w:r>
+      <w:r>
+        <w:t xml:space="preserve"> </w:t>
+      </w:r>
+      <w:r>
+        <w:t xml:space="preserve">collisions would be checked not with all the pieces, but only with those lying </w:t>
+      </w:r>
+      <w:r>
+        <w:t>on nearby cells</w:t>
+      </w:r>
+      <w:r>
+        <w:t>.</w:t>
+      </w:r>
+      <w:r>
+        <w:t xml:space="preserve"> </w:t>
+      </w:r>
+      <w:r>
+        <w:t xml:space="preserve">Of course, </w:t>
+      </w:r>
+      <w:r>
+        <w:t xml:space="preserve">certain </w:t>
+      </w:r>
+      <w:r>
+        <w:t xml:space="preserve">edge cases would need </w:t>
+      </w:r>
+      <w:r>
+        <w:t>to be considered</w:t>
+      </w:r>
+      <w:r>
+        <w:t>, o</w:t>
+      </w:r>
+      <w:r>
+        <w:t xml:space="preserve">ne of which would be </w:t>
+      </w:r>
+      <w:r>
+        <w:t xml:space="preserve">that certain pieces </w:t>
+      </w:r>
+      <w:r>
+        <w:t>could</w:t>
+      </w:r>
+      <w:r>
+        <w:t xml:space="preserve"> lie on intersections between cell</w:t>
+      </w:r>
+      <w:r>
+        <w:t>s, but this could be</w:t>
+      </w:r>
+      <w:r>
+        <w:t xml:space="preserve"> relatively easily</w:t>
+      </w:r>
+      <w:r>
+        <w:t xml:space="preserve"> addressed</w:t>
+      </w:r>
+      <w:r>
+        <w:t xml:space="preserve">. This improvement would </w:t>
+      </w:r>
+      <w:r>
+        <w:t xml:space="preserve">bring down the complexity of calculating collisions with previously placed pieces: if there are </w:t>
+      </w:r>
+      <w:r>
+        <w:rPr>
+          <w:i/>
+          <w:iCs/>
+        </w:rPr>
+        <w:t>N</w:t>
+      </w:r>
+      <w:r>
+        <w:t xml:space="preserve"> pieces on the board, the complexity of calculating collisions</w:t>
+      </w:r>
+      <w:r>
+        <w:t xml:space="preserve"> with the current </w:t>
+      </w:r>
+      <w:r>
+        <w:t>method</w:t>
+      </w:r>
+      <w:r>
+        <w:t xml:space="preserve"> is </w:t>
+      </w:r>
+      <w:r>
+        <w:t>O(</w:t>
+      </w:r>
+      <w:r>
+        <w:rPr>
+          <w:i/>
+          <w:iCs/>
+        </w:rPr>
+        <w:t>N</w:t>
+      </w:r>
+      <w:r>
+        <w:t>)</w:t>
+      </w:r>
+      <w:r>
+        <w:t xml:space="preserve">, but could be </w:t>
+      </w:r>
+      <w:r>
+        <w:t xml:space="preserve">lowered to </w:t>
+      </w:r>
+      <w:proofErr w:type="gramStart"/>
+      <w:r>
+        <w:t>O(</w:t>
+      </w:r>
+      <w:proofErr w:type="gramEnd"/>
+      <w:r>
+        <w:t xml:space="preserve">1) using the </w:t>
+      </w:r>
+      <w:r>
+        <w:t>described approach</w:t>
+      </w:r>
+      <w:r>
+        <w:t>.</w:t>
+      </w:r>
+    </w:p>
+    <w:p>
+      <w:pPr>
+        <w:jc w:val="left"/>
+      </w:pPr>
     </w:p>
     <w:p>
       <w:pPr>
@@ -14680,299 +15314,6 @@
         <w:jc w:val="left"/>
       </w:pPr>
       <w:r>
-        <w:t>Addition of a check for same pieces</w:t>
-      </w:r>
-    </w:p>
-    <w:p>
-      <w:pPr>
-        <w:pStyle w:val="ListParagraph"/>
-        <w:numPr>
-          <w:ilvl w:val="0"/>
-          <w:numId w:val="5"/>
-        </w:numPr>
-        <w:jc w:val="left"/>
-      </w:pPr>
-      <w:r>
-        <w:t>Addition of reset after a certain number of generation attempts</w:t>
-      </w:r>
-    </w:p>
-    <w:p>
-      <w:pPr>
-        <w:pStyle w:val="ListParagraph"/>
-        <w:numPr>
-          <w:ilvl w:val="0"/>
-          <w:numId w:val="5"/>
-        </w:numPr>
-        <w:jc w:val="left"/>
-      </w:pPr>
-      <w:r>
-        <w:t>Addition of bounding circles (already discussed above)</w:t>
-      </w:r>
-    </w:p>
-    <w:p>
-      <w:pPr>
-        <w:pStyle w:val="ListParagraph"/>
-        <w:numPr>
-          <w:ilvl w:val="0"/>
-          <w:numId w:val="5"/>
-        </w:numPr>
-        <w:jc w:val="left"/>
-      </w:pPr>
-      <w:r>
-        <w:t>A heuristic for stopping the generation when a piece is placed too far away</w:t>
-      </w:r>
-    </w:p>
-    <w:p>
-      <w:pPr>
-        <w:pStyle w:val="Heading2"/>
-      </w:pPr>
-      <w:bookmarkStart w:id="52" w:name="_Toc130205311"/>
-      <w:r>
-        <w:t xml:space="preserve"> </w:t>
-      </w:r>
-      <w:r>
-        <w:t>Possible improvements</w:t>
-      </w:r>
-      <w:bookmarkEnd w:id="52"/>
-    </w:p>
-    <w:p>
-      <w:r>
-        <w:t xml:space="preserve">One of the main drawbacks of the </w:t>
-      </w:r>
-      <w:r>
-        <w:t xml:space="preserve">algorithm currently used to generate BRIO™ tracks is </w:t>
-      </w:r>
-      <w:r>
-        <w:t xml:space="preserve">the </w:t>
-      </w:r>
-      <w:r>
-        <w:t>computation of collisions.</w:t>
-      </w:r>
-      <w:r>
-        <w:t xml:space="preserve"> </w:t>
-      </w:r>
-      <w:r>
-        <w:t>While efforts were made to make</w:t>
-      </w:r>
-      <w:r>
-        <w:t xml:space="preserve"> collision computations faster (see </w:t>
-      </w:r>
-      <w:r>
-        <w:t>S</w:t>
-      </w:r>
-      <w:r>
-        <w:t xml:space="preserve">ection </w:t>
-      </w:r>
-      <w:r>
-        <w:fldChar w:fldCharType="begin"/>
-      </w:r>
-      <w:r>
-        <w:instrText xml:space="preserve"> REF _Ref130135163 \r \h </w:instrText>
-      </w:r>
-      <w:r>
-        <w:fldChar w:fldCharType="separate"/>
-      </w:r>
-      <w:r>
-        <w:t>6.4</w:t>
-      </w:r>
-      <w:r>
-        <w:fldChar w:fldCharType="end"/>
-      </w:r>
-      <w:r>
-        <w:t>)</w:t>
-      </w:r>
-      <w:r>
-        <w:t>,</w:t>
-      </w:r>
-      <w:r>
-        <w:t xml:space="preserve"> the fact that collisions with all the placed pieces need to be checked before a new piece can be positioned</w:t>
-      </w:r>
-      <w:r>
-        <w:t xml:space="preserve"> has a strong impact on performance.</w:t>
-      </w:r>
-    </w:p>
-    <w:p>
-      <w:r>
-        <w:t>A way in which this issue could be addressed would be by</w:t>
-      </w:r>
-      <w:r>
-        <w:t xml:space="preserve"> imposing a restriction on the size of the room, </w:t>
-      </w:r>
-      <w:r>
-        <w:t xml:space="preserve">instead of </w:t>
-      </w:r>
-      <w:r>
-        <w:t xml:space="preserve">allowing </w:t>
-      </w:r>
-      <w:r>
-        <w:t xml:space="preserve">pieces to be positioned </w:t>
-      </w:r>
-      <w:r>
-        <w:t>anywhere i</w:t>
-      </w:r>
-      <w:r>
-        <w:t>n</w:t>
-      </w:r>
-      <w:r>
-        <w:t xml:space="preserve"> an</w:t>
-      </w:r>
-      <w:r>
-        <w:t xml:space="preserve"> infinite 2D space</w:t>
-      </w:r>
-      <w:r>
-        <w:t>.</w:t>
-      </w:r>
-      <w:r>
-        <w:t xml:space="preserve"> The space in which pieces can be positioned could be </w:t>
-      </w:r>
-      <w:r>
-        <w:t>a rectangle of fixed size</w:t>
-      </w:r>
-      <w:r>
-        <w:t>, and</w:t>
-      </w:r>
-      <w:r>
-        <w:t xml:space="preserve"> the space inside this rectangle could be partitioned into a grid of smal</w:t>
-      </w:r>
-      <w:r>
-        <w:t>l squares</w:t>
-      </w:r>
-      <w:r>
-        <w:t>.</w:t>
-      </w:r>
-      <w:r>
-        <w:t xml:space="preserve"> </w:t>
-      </w:r>
-      <w:r>
-        <w:t>Each piece would be assigned the cell on which it is positioned</w:t>
-      </w:r>
-      <w:r>
-        <w:t xml:space="preserve">. </w:t>
-      </w:r>
-      <w:r>
-        <w:t>Then, when a new piece arrives on the board,</w:t>
-      </w:r>
-      <w:r>
-        <w:t xml:space="preserve"> </w:t>
-      </w:r>
-      <w:r>
-        <w:t xml:space="preserve">collisions would be checked not with all the pieces, but only with those lying </w:t>
-      </w:r>
-      <w:r>
-        <w:t>on nearby cells</w:t>
-      </w:r>
-      <w:r>
-        <w:t>.</w:t>
-      </w:r>
-      <w:r>
-        <w:t xml:space="preserve"> </w:t>
-      </w:r>
-      <w:r>
-        <w:t xml:space="preserve">Of course, </w:t>
-      </w:r>
-      <w:r>
-        <w:t xml:space="preserve">certain </w:t>
-      </w:r>
-      <w:r>
-        <w:t xml:space="preserve">edge cases would need </w:t>
-      </w:r>
-      <w:r>
-        <w:t>to be considered</w:t>
-      </w:r>
-      <w:r>
-        <w:t>, o</w:t>
-      </w:r>
-      <w:r>
-        <w:t xml:space="preserve">ne of which would be </w:t>
-      </w:r>
-      <w:r>
-        <w:t xml:space="preserve">that certain pieces </w:t>
-      </w:r>
-      <w:r>
-        <w:t>could</w:t>
-      </w:r>
-      <w:r>
-        <w:t xml:space="preserve"> lie on intersections between cell</w:t>
-      </w:r>
-      <w:r>
-        <w:t>s, but this could be</w:t>
-      </w:r>
-      <w:r>
-        <w:t xml:space="preserve"> relatively easily</w:t>
-      </w:r>
-      <w:r>
-        <w:t xml:space="preserve"> addressed</w:t>
-      </w:r>
-      <w:r>
-        <w:t xml:space="preserve">. This improvement </w:t>
-      </w:r>
-      <w:r>
-        <w:lastRenderedPageBreak/>
-        <w:t xml:space="preserve">would </w:t>
-      </w:r>
-      <w:r>
-        <w:t xml:space="preserve">bring down the complexity of calculating collisions with previously placed pieces: if there are </w:t>
-      </w:r>
-      <w:r>
-        <w:rPr>
-          <w:i/>
-          <w:iCs/>
-        </w:rPr>
-        <w:t>N</w:t>
-      </w:r>
-      <w:r>
-        <w:t xml:space="preserve"> pieces on the board, the complexity of calculating collisions</w:t>
-      </w:r>
-      <w:r>
-        <w:t xml:space="preserve"> with the current </w:t>
-      </w:r>
-      <w:r>
-        <w:t>method</w:t>
-      </w:r>
-      <w:r>
-        <w:t xml:space="preserve"> is </w:t>
-      </w:r>
-      <w:r>
-        <w:t>O(</w:t>
-      </w:r>
-      <w:r>
-        <w:rPr>
-          <w:i/>
-          <w:iCs/>
-        </w:rPr>
-        <w:t>N</w:t>
-      </w:r>
-      <w:r>
-        <w:t>)</w:t>
-      </w:r>
-      <w:r>
-        <w:t xml:space="preserve">, but could be </w:t>
-      </w:r>
-      <w:r>
-        <w:t xml:space="preserve">lowered to O(1) using the </w:t>
-      </w:r>
-      <w:r>
-        <w:t>described approach</w:t>
-      </w:r>
-      <w:r>
-        <w:t>.</w:t>
-      </w:r>
-    </w:p>
-    <w:p>
-      <w:pPr>
-        <w:jc w:val="left"/>
-      </w:pPr>
-    </w:p>
-    <w:p>
-      <w:pPr>
-        <w:pStyle w:val="ListParagraph"/>
-        <w:numPr>
-          <w:ilvl w:val="0"/>
-          <w:numId w:val="5"/>
-        </w:numPr>
-        <w:jc w:val="left"/>
-      </w:pPr>
-      <w:r>
         <w:br w:type="page"/>
       </w:r>
     </w:p>
@@ -15005,12 +15346,12 @@
       <w:pPr>
         <w:pStyle w:val="Heading1"/>
       </w:pPr>
-      <w:bookmarkStart w:id="53" w:name="_Toc130205313"/>
+      <w:bookmarkStart w:id="54" w:name="_Toc130205313"/>
       <w:r>
         <w:lastRenderedPageBreak/>
         <w:t>Conclusion</w:t>
       </w:r>
-      <w:bookmarkEnd w:id="53"/>
+      <w:bookmarkEnd w:id="54"/>
     </w:p>
     <w:p>
       <w:pPr>
@@ -15024,17 +15365,25 @@
       <w:pPr>
         <w:pStyle w:val="Heading1"/>
       </w:pPr>
-      <w:bookmarkStart w:id="54" w:name="_Toc130205314"/>
+      <w:bookmarkStart w:id="55" w:name="_Toc130205314"/>
       <w:r>
         <w:lastRenderedPageBreak/>
         <w:t>Running the programme</w:t>
       </w:r>
-      <w:bookmarkEnd w:id="54"/>
+      <w:bookmarkEnd w:id="55"/>
     </w:p>
     <w:p/>
     <w:p>
       <w:r>
-        <w:t>Need to explain the choice of validation conditions – close,  medium, large.</w:t>
+        <w:t xml:space="preserve">Need to explain the choice of validation conditions – </w:t>
+      </w:r>
+      <w:proofErr w:type="gramStart"/>
+      <w:r>
+        <w:t>close,  medium</w:t>
+      </w:r>
+      <w:proofErr w:type="gramEnd"/>
+      <w:r>
+        <w:t>, large.</w:t>
       </w:r>
     </w:p>
     <w:p/>
@@ -15047,7 +15396,7 @@
         <w:br w:type="page"/>
       </w:r>
     </w:p>
-    <w:bookmarkStart w:id="55" w:name="_Toc130205315" w:displacedByCustomXml="next"/>
+    <w:bookmarkStart w:id="56" w:name="_Toc130205315" w:displacedByCustomXml="next"/>
     <w:sdt>
       <w:sdtPr>
         <w:rPr>
@@ -15076,7 +15425,7 @@
           <w:r>
             <w:t>References</w:t>
           </w:r>
-          <w:bookmarkEnd w:id="55"/>
+          <w:bookmarkEnd w:id="56"/>
         </w:p>
         <w:sdt>
           <w:sdtPr>

</xml_diff>

<commit_message>
Write part on heuristic.
</commit_message>
<xml_diff>
--- a/Report.docx
+++ b/Report.docx
@@ -3451,15 +3451,7 @@
         <w:t>races through trial circuits</w:t>
       </w:r>
       <w:r>
-        <w:t xml:space="preserve"> </w:t>
-      </w:r>
-      <w:proofErr w:type="gramStart"/>
-      <w:r>
-        <w:t>in order to</w:t>
-      </w:r>
-      <w:proofErr w:type="gramEnd"/>
-      <w:r>
-        <w:t xml:space="preserve"> </w:t>
+        <w:t xml:space="preserve"> in order to </w:t>
       </w:r>
       <w:r>
         <w:t xml:space="preserve">evaluate and </w:t>
@@ -3476,13 +3468,8 @@
         <w:t>However, the requirement for close loop circuits is only part of the problem. The set of input pieces specified by the user, and the discrete nature of BRIO™ pieces, each having a specific length, curvature</w:t>
       </w:r>
       <w:r>
-        <w:t xml:space="preserve">, </w:t>
-      </w:r>
-      <w:proofErr w:type="gramStart"/>
-      <w:r>
-        <w:t>ascent</w:t>
-      </w:r>
-      <w:proofErr w:type="gramEnd"/>
+        <w:t>, ascent</w:t>
+      </w:r>
       <w:r>
         <w:t xml:space="preserve"> and</w:t>
       </w:r>
@@ -3788,15 +3775,7 @@
         <w:t>The last one of the secondary objectives</w:t>
       </w:r>
       <w:r>
-        <w:t xml:space="preserve"> specifies that the connection between any two pieces is not perfect, and circuits which have ends that are “close enough” to each other should be counted as valid circuits. This proved to be an absolute necessity for closing any track, as </w:t>
-      </w:r>
-      <w:proofErr w:type="gramStart"/>
-      <w:r>
-        <w:t>the vast majority of</w:t>
-      </w:r>
-      <w:proofErr w:type="gramEnd"/>
-      <w:r>
-        <w:t xml:space="preserve"> </w:t>
+        <w:t xml:space="preserve"> specifies that the connection between any two pieces is not perfect, and circuits which have ends that are “close enough” to each other should be counted as valid circuits. This proved to be an absolute necessity for closing any track, as the vast majority of </w:t>
       </w:r>
       <w:r>
         <w:t>circuits</w:t>
@@ -3937,14 +3916,9 @@
       </w:pPr>
       <w:bookmarkStart w:id="3" w:name="_Toc130205290"/>
       <w:r>
-        <w:t xml:space="preserve">Required </w:t>
-      </w:r>
-      <w:proofErr w:type="gramStart"/>
-      <w:r>
-        <w:t>characteristics</w:t>
+        <w:t>Required characteristics</w:t>
       </w:r>
       <w:bookmarkEnd w:id="3"/>
-      <w:proofErr w:type="gramEnd"/>
     </w:p>
     <w:p>
       <w:r>
@@ -4045,15 +4019,7 @@
         <w:t xml:space="preserve"> of connectors, each </w:t>
       </w:r>
       <w:r>
-        <w:t xml:space="preserve">determined by a position, a </w:t>
-      </w:r>
-      <w:proofErr w:type="gramStart"/>
-      <w:r>
-        <w:t>direction</w:t>
-      </w:r>
-      <w:proofErr w:type="gramEnd"/>
-      <w:r>
-        <w:t xml:space="preserve"> and a type (</w:t>
+        <w:t>determined by a position, a direction and a type (</w:t>
       </w:r>
       <w:r>
         <w:t>pin or hole</w:t>
@@ -4837,15 +4803,7 @@
         <w:t>does</w:t>
       </w:r>
       <w:r>
-        <w:t xml:space="preserve"> a purely geometrical approach </w:t>
-      </w:r>
-      <w:proofErr w:type="gramStart"/>
-      <w:r>
-        <w:t>lead</w:t>
-      </w:r>
-      <w:proofErr w:type="gramEnd"/>
-      <w:r>
-        <w:t xml:space="preserve"> to perfectly aligned pieces, it </w:t>
+        <w:t xml:space="preserve"> a purely geometrical approach lead to perfectly aligned pieces, it </w:t>
       </w:r>
       <w:r>
         <w:t>also</w:t>
@@ -6625,14 +6583,9 @@
       <w:bookmarkStart w:id="9" w:name="_Toc130205292"/>
       <w:r>
         <w:lastRenderedPageBreak/>
-        <w:t xml:space="preserve">Piece splitting into </w:t>
-      </w:r>
-      <w:proofErr w:type="gramStart"/>
-      <w:r>
-        <w:t>parts</w:t>
+        <w:t>Piece splitting into parts</w:t>
       </w:r>
       <w:bookmarkEnd w:id="9"/>
-      <w:proofErr w:type="gramEnd"/>
     </w:p>
     <w:p>
       <w:r>
@@ -6936,15 +6889,7 @@
         <w:t xml:space="preserve"> </w:t>
       </w:r>
       <w:r>
-        <w:t xml:space="preserve">An example of a piece’s bounding circle is </w:t>
-      </w:r>
-      <w:proofErr w:type="gramStart"/>
-      <w:r>
-        <w:t>show</w:t>
-      </w:r>
-      <w:proofErr w:type="gramEnd"/>
-      <w:r>
-        <w:t xml:space="preserve"> in</w:t>
+        <w:t>An example of a piece’s bounding circle is show in</w:t>
       </w:r>
       <w:r>
         <w:t>.</w:t>
@@ -7521,15 +7466,10 @@
       <w:bookmarkStart w:id="15" w:name="_Ref130200672"/>
       <w:bookmarkStart w:id="16" w:name="_Toc130205296"/>
       <w:r>
-        <w:t xml:space="preserve">Pieces </w:t>
-      </w:r>
-      <w:proofErr w:type="gramStart"/>
-      <w:r>
-        <w:t>determined</w:t>
+        <w:t>Pieces determined</w:t>
       </w:r>
       <w:bookmarkEnd w:id="15"/>
       <w:bookmarkEnd w:id="16"/>
-      <w:proofErr w:type="gramEnd"/>
     </w:p>
     <w:p>
       <w:r>
@@ -7760,15 +7700,7 @@
         <w:t xml:space="preserve">two important </w:t>
       </w:r>
       <w:r>
-        <w:t xml:space="preserve">aspects of the project remained: making an algorithm to generated </w:t>
-      </w:r>
-      <w:proofErr w:type="gramStart"/>
-      <w:r>
-        <w:t>tracks, and</w:t>
-      </w:r>
-      <w:proofErr w:type="gramEnd"/>
-      <w:r>
-        <w:t xml:space="preserve"> creating an interface for users to pick sets of pieces and </w:t>
+        <w:t xml:space="preserve">aspects of the project remained: making an algorithm to generated tracks, and creating an interface for users to pick sets of pieces and </w:t>
       </w:r>
       <w:r>
         <w:t>visualise</w:t>
@@ -8347,15 +8279,7 @@
         <w:t xml:space="preserve"> </w:t>
       </w:r>
       <w:r>
-        <w:t xml:space="preserve">Pieces are still coloured depending on their </w:t>
-      </w:r>
-      <w:proofErr w:type="gramStart"/>
-      <w:r>
-        <w:t>ID, but</w:t>
-      </w:r>
-      <w:proofErr w:type="gramEnd"/>
-      <w:r>
-        <w:t xml:space="preserve"> outlined in a colour specific to their level.</w:t>
+        <w:t>Pieces are still coloured depending on their ID, but outlined in a colour specific to their level.</w:t>
       </w:r>
       <w:r>
         <w:t xml:space="preserve"> An example of a multi-level track with colour-coded outlines is shown </w:t>
@@ -8515,15 +8439,7 @@
         <w:t>as a list of piece objects</w:t>
       </w:r>
       <w:r>
-        <w:t xml:space="preserve">, sorted in no </w:t>
-      </w:r>
-      <w:proofErr w:type="gramStart"/>
-      <w:r>
-        <w:t>particular order</w:t>
-      </w:r>
-      <w:proofErr w:type="gramEnd"/>
-      <w:r>
-        <w:t>.</w:t>
+        <w:t>, sorted in no particular order.</w:t>
       </w:r>
       <w:r>
         <w:t xml:space="preserve"> </w:t>
@@ -8956,14 +8872,9 @@
       </w:pPr>
       <w:bookmarkStart w:id="27" w:name="_Toc130205301"/>
       <w:r>
-        <w:t xml:space="preserve">Addition of zoom and drag on </w:t>
-      </w:r>
-      <w:proofErr w:type="gramStart"/>
-      <w:r>
-        <w:t>canvas</w:t>
+        <w:t>Addition of zoom and drag on canvas</w:t>
       </w:r>
       <w:bookmarkEnd w:id="27"/>
-      <w:proofErr w:type="gramEnd"/>
     </w:p>
     <w:p>
       <w:r>
@@ -9098,15 +9009,7 @@
         <w:t xml:space="preserve">was created as a vertical scrollable list, displaying the </w:t>
       </w:r>
       <w:r>
-        <w:t xml:space="preserve">ID, </w:t>
-      </w:r>
-      <w:proofErr w:type="gramStart"/>
-      <w:r>
-        <w:t>description</w:t>
-      </w:r>
-      <w:proofErr w:type="gramEnd"/>
-      <w:r>
-        <w:t xml:space="preserve"> and an image of each piece, alongside a </w:t>
+        <w:t xml:space="preserve">ID, description and an image of each piece, alongside a </w:t>
       </w:r>
       <w:r>
         <w:t>basic</w:t>
@@ -9332,16 +9235,11 @@
         <w:t>which</w:t>
       </w:r>
       <w:r>
-        <w:t xml:space="preserve"> seed </w:t>
-      </w:r>
-      <w:proofErr w:type="gramStart"/>
-      <w:r>
-        <w:t>actually</w:t>
+        <w:t xml:space="preserve"> seed actually</w:t>
       </w:r>
       <w:r>
         <w:t xml:space="preserve"> was</w:t>
       </w:r>
-      <w:proofErr w:type="gramEnd"/>
       <w:r>
         <w:t xml:space="preserve"> used by the program to generate the track. This could be frustrating for a user </w:t>
       </w:r>
@@ -9400,15 +9298,7 @@
         <w:t xml:space="preserve">To tackle this issue, </w:t>
       </w:r>
       <w:r>
-        <w:t xml:space="preserve">the pieces used to generate the last track were made to be kept in local storage, allowing a user to </w:t>
-      </w:r>
-      <w:proofErr w:type="gramStart"/>
-      <w:r>
-        <w:t>very easily recreate the previous circuit</w:t>
-      </w:r>
-      <w:proofErr w:type="gramEnd"/>
-      <w:r>
-        <w:t xml:space="preserve"> after a page reload.</w:t>
+        <w:t>the pieces used to generate the last track were made to be kept in local storage, allowing a user to very easily recreate the previous circuit after a page reload.</w:t>
       </w:r>
     </w:p>
     <w:p>
@@ -9754,23 +9644,7 @@
           <w:i/>
           <w:iCs/>
         </w:rPr>
-        <w:t xml:space="preserve">Way in which the users can interact with the canvas only works on </w:t>
-      </w:r>
-      <w:proofErr w:type="gramStart"/>
-      <w:r>
-        <w:rPr>
-          <w:i/>
-          <w:iCs/>
-        </w:rPr>
-        <w:t>laptop, and</w:t>
-      </w:r>
-      <w:proofErr w:type="gramEnd"/>
-      <w:r>
-        <w:rPr>
-          <w:i/>
-          <w:iCs/>
-        </w:rPr>
-        <w:t xml:space="preserve"> is easiest used with a physical mouse.</w:t>
+        <w:t>Way in which the users can interact with the canvas only works on laptop, and is easiest used with a physical mouse.</w:t>
       </w:r>
       <w:r>
         <w:rPr>
@@ -11811,15 +11685,7 @@
         <w:t xml:space="preserve"> Note that the axis of reflection is arbitrary</w:t>
       </w:r>
       <w:r>
-        <w:t xml:space="preserve"> </w:t>
-      </w:r>
-      <w:proofErr w:type="gramStart"/>
-      <w:r>
-        <w:t>as long as</w:t>
-      </w:r>
-      <w:proofErr w:type="gramEnd"/>
-      <w:r>
-        <w:t xml:space="preserve"> it is </w:t>
+        <w:t xml:space="preserve"> as long as it is </w:t>
       </w:r>
       <w:r>
         <w:t>the same</w:t>
@@ -11883,30 +11749,16 @@
           <w:b/>
           <w:bCs/>
         </w:rPr>
-        <w:t xml:space="preserve"> MEASURE PERFORMANCE </w:t>
-      </w:r>
-      <w:proofErr w:type="gramStart"/>
-      <w:r>
-        <w:rPr>
-          <w:b/>
-          <w:bCs/>
-        </w:rPr>
-        <w:t>GAIN??</w:t>
+        <w:t xml:space="preserve"> MEASURE PERFORMANCE GAIN??</w:t>
       </w:r>
       <w:r>
         <w:t>.</w:t>
       </w:r>
-      <w:proofErr w:type="gramEnd"/>
       <w:r>
         <w:t xml:space="preserve"> </w:t>
       </w:r>
-      <w:proofErr w:type="gramStart"/>
-      <w:r>
-        <w:t>However</w:t>
-      </w:r>
-      <w:proofErr w:type="gramEnd"/>
-      <w:r>
-        <w:t xml:space="preserve"> t</w:t>
+      <w:r>
+        <w:t>However t</w:t>
       </w:r>
       <w:r>
         <w:t>he</w:t>
@@ -11973,15 +11825,7 @@
       </w:r>
       <w:r>
         <w:lastRenderedPageBreak/>
-        <w:t xml:space="preserve">generation of a track, if these Validation Conditions are verified, the track generation is considered to be </w:t>
-      </w:r>
-      <w:proofErr w:type="gramStart"/>
-      <w:r>
-        <w:t>successful</w:t>
-      </w:r>
-      <w:proofErr w:type="gramEnd"/>
-      <w:r>
-        <w:t xml:space="preserve"> and the circuit is returned to the user.</w:t>
+        <w:t>generation of a track, if these Validation Conditions are verified, the track generation is considered to be successful and the circuit is returned to the user.</w:t>
       </w:r>
     </w:p>
     <w:p>
@@ -12421,16 +12265,11 @@
       <w:r>
         <w:t xml:space="preserve"> </w:t>
       </w:r>
-      <w:proofErr w:type="gramStart"/>
       <w:r>
         <w:t>all</w:t>
       </w:r>
       <w:r>
-        <w:t xml:space="preserve"> of</w:t>
-      </w:r>
-      <w:proofErr w:type="gramEnd"/>
-      <w:r>
-        <w:t xml:space="preserve"> the </w:t>
+        <w:t xml:space="preserve"> of the </w:t>
       </w:r>
       <w:r>
         <w:t>polygons’</w:t>
@@ -12561,15 +12400,7 @@
     <w:p/>
     <w:p>
       <w:r>
-        <w:t xml:space="preserve">Collisions are computed at each piece placement attempt, and against </w:t>
-      </w:r>
-      <w:proofErr w:type="gramStart"/>
-      <w:r>
-        <w:t>all of</w:t>
-      </w:r>
-      <w:proofErr w:type="gramEnd"/>
-      <w:r>
-        <w:t xml:space="preserve"> the pieces</w:t>
+        <w:t>Collisions are computed at each piece placement attempt, and against all of the pieces</w:t>
       </w:r>
       <w:r>
         <w:t xml:space="preserve"> currently</w:t>
@@ -13038,15 +12869,7 @@
         <w:t xml:space="preserve">. </w:t>
       </w:r>
       <w:r>
-        <w:t xml:space="preserve">However, </w:t>
-      </w:r>
-      <w:proofErr w:type="gramStart"/>
-      <w:r>
-        <w:t>taking into account</w:t>
-      </w:r>
-      <w:proofErr w:type="gramEnd"/>
-      <w:r>
-        <w:t xml:space="preserve"> that some pieces are present </w:t>
+        <w:t xml:space="preserve">However, taking into account that some pieces are present </w:t>
       </w:r>
       <w:r>
         <w:rPr>
@@ -13289,15 +13112,7 @@
         <w:t xml:space="preserve"> accelerated the program and allowed larger sets of input pieces to be picked.</w:t>
       </w:r>
       <w:r>
-        <w:t xml:space="preserve"> </w:t>
-      </w:r>
-      <w:proofErr w:type="gramStart"/>
-      <w:r>
-        <w:t>However</w:t>
-      </w:r>
-      <w:proofErr w:type="gramEnd"/>
-      <w:r>
-        <w:t xml:space="preserve"> the time taken to generate </w:t>
+        <w:t xml:space="preserve"> However the time taken to generate </w:t>
       </w:r>
       <w:r>
         <w:t xml:space="preserve">a </w:t>
@@ -13306,15 +13121,7 @@
         <w:t>track with a certain set of input pieces was unpredictable and highly variable depending on the seed chosen.</w:t>
       </w:r>
       <w:r>
-        <w:t xml:space="preserve"> For the same set of pieces, one seed could successfully generate a track in a few tenth of a </w:t>
-      </w:r>
-      <w:proofErr w:type="gramStart"/>
-      <w:r>
-        <w:t>seconds</w:t>
-      </w:r>
-      <w:proofErr w:type="gramEnd"/>
-      <w:r>
-        <w:t>, while the program would not complete in less than 15 minutes for another seed.</w:t>
+        <w:t xml:space="preserve"> For the same set of pieces, one seed could successfully generate a track in a few tenth of a seconds, while the program would not complete in less than 15 minutes for another seed.</w:t>
       </w:r>
     </w:p>
     <w:p>
@@ -13562,15 +13369,7 @@
         <w:t>The main modification</w:t>
       </w:r>
       <w:r>
-        <w:t>s regarded the collision-computation, the piece-</w:t>
-      </w:r>
-      <w:proofErr w:type="gramStart"/>
-      <w:r>
-        <w:t>connection</w:t>
-      </w:r>
-      <w:proofErr w:type="gramEnd"/>
-      <w:r>
-        <w:t xml:space="preserve"> and the track-validation functions</w:t>
+        <w:t>s regarded the collision-computation, the piece-connection and the track-validation functions</w:t>
       </w:r>
       <w:r>
         <w:t xml:space="preserve">. </w:t>
@@ -13615,15 +13414,7 @@
         <w:t xml:space="preserve">To connect </w:t>
       </w:r>
       <w:r>
-        <w:t xml:space="preserve">a piece to the rest of the track, </w:t>
-      </w:r>
-      <w:proofErr w:type="gramStart"/>
-      <w:r>
-        <w:t>all of</w:t>
-      </w:r>
-      <w:proofErr w:type="gramEnd"/>
-      <w:r>
-        <w:t xml:space="preserve"> the piece’s components are first raised or lowered </w:t>
+        <w:t xml:space="preserve">a piece to the rest of the track, all of the piece’s components are first raised or lowered </w:t>
       </w:r>
       <w:r>
         <w:t>to the level of the track’s open connector.</w:t>
@@ -13632,15 +13423,7 @@
         <w:t xml:space="preserve"> </w:t>
       </w:r>
       <w:r>
-        <w:t xml:space="preserve">A piece can be raised to any </w:t>
-      </w:r>
-      <w:proofErr w:type="gramStart"/>
-      <w:r>
-        <w:t>level,</w:t>
-      </w:r>
-      <w:proofErr w:type="gramEnd"/>
-      <w:r>
-        <w:t xml:space="preserve"> however, it is important to check that </w:t>
+        <w:t xml:space="preserve">A piece can be raised to any level, however, it is important to check that </w:t>
       </w:r>
       <w:r>
         <w:t>none of its components are lower than the ground floor.</w:t>
@@ -13815,15 +13598,7 @@
         <w:t xml:space="preserve">N </w:t>
       </w:r>
       <w:r>
-        <w:t xml:space="preserve">subsets of equal sizes. It is ensured that exactly one pair of 3-connector pieces </w:t>
-      </w:r>
-      <w:proofErr w:type="gramStart"/>
-      <w:r>
-        <w:t>are located in</w:t>
-      </w:r>
-      <w:proofErr w:type="gramEnd"/>
-      <w:r>
-        <w:t xml:space="preserve"> each subset, apart from the last one. Then, a loop is generated for each subset in order, with the two 3-connector pieces positioned in a loop providing Validation Conditions for the next loop.</w:t>
+        <w:t>subsets of equal sizes. It is ensured that exactly one pair of 3-connector pieces are located in each subset, apart from the last one. Then, a loop is generated for each subset in order, with the two 3-connector pieces positioned in a loop providing Validation Conditions for the next loop.</w:t>
       </w:r>
     </w:p>
     <w:p>
@@ -15056,195 +14831,44 @@
       </w:r>
     </w:p>
     <w:p>
-      <w:pPr>
-        <w:pStyle w:val="Heading2"/>
-      </w:pPr>
-      <w:bookmarkStart w:id="53" w:name="_Toc130205311"/>
+      <w:r>
+        <w:t xml:space="preserve">Then, </w:t>
+      </w:r>
+      <w:r>
+        <w:t>a piece</w:t>
+      </w:r>
       <w:r>
         <w:t xml:space="preserve"> </w:t>
       </w:r>
       <w:r>
-        <w:t>Possible improvements</w:t>
-      </w:r>
-      <w:bookmarkEnd w:id="53"/>
-      <w:r>
-        <w:t xml:space="preserve"> (MOVE TO EVALUATION).</w:t>
-      </w:r>
-    </w:p>
-    <w:p>
-      <w:r>
-        <w:t xml:space="preserve">One of the main drawbacks of the </w:t>
-      </w:r>
-      <w:r>
-        <w:t xml:space="preserve">algorithm currently used to generate BRIO™ tracks is </w:t>
-      </w:r>
-      <w:r>
-        <w:t xml:space="preserve">the </w:t>
-      </w:r>
-      <w:r>
-        <w:t>computation of collisions.</w:t>
+        <w:t xml:space="preserve">is </w:t>
+      </w:r>
+      <w:r>
+        <w:t xml:space="preserve">simply prevented to be placed if the </w:t>
+      </w:r>
+      <w:r>
+        <w:t>distance from its</w:t>
       </w:r>
       <w:r>
         <w:t xml:space="preserve"> </w:t>
       </w:r>
       <w:r>
-        <w:t>While efforts were made to make</w:t>
-      </w:r>
-      <w:r>
-        <w:t xml:space="preserve"> collision computations faster (see </w:t>
-      </w:r>
-      <w:r>
-        <w:t>S</w:t>
-      </w:r>
-      <w:r>
-        <w:t xml:space="preserve">ection </w:t>
-      </w:r>
-      <w:r>
-        <w:fldChar w:fldCharType="begin"/>
-      </w:r>
-      <w:r>
-        <w:instrText xml:space="preserve"> REF _Ref130135163 \r \h </w:instrText>
-      </w:r>
-      <w:r>
-        <w:fldChar w:fldCharType="separate"/>
-      </w:r>
-      <w:r>
-        <w:t>6.4</w:t>
-      </w:r>
-      <w:r>
-        <w:fldChar w:fldCharType="end"/>
-      </w:r>
-      <w:r>
-        <w:t>)</w:t>
-      </w:r>
-      <w:r>
-        <w:t>,</w:t>
-      </w:r>
-      <w:r>
-        <w:t xml:space="preserve"> the fact that collisions with all the placed pieces need to be checked before a new piece can be positioned</w:t>
-      </w:r>
-      <w:r>
-        <w:t xml:space="preserve"> has a strong impact on performance.</w:t>
-      </w:r>
-    </w:p>
-    <w:p>
-      <w:r>
-        <w:lastRenderedPageBreak/>
-        <w:t>A way in which this issue could be addressed would be by</w:t>
-      </w:r>
-      <w:r>
-        <w:t xml:space="preserve"> imposing a restriction on the size of the room, </w:t>
-      </w:r>
-      <w:r>
-        <w:t xml:space="preserve">instead of </w:t>
-      </w:r>
-      <w:r>
-        <w:t xml:space="preserve">allowing </w:t>
-      </w:r>
-      <w:r>
-        <w:t xml:space="preserve">pieces to be positioned </w:t>
-      </w:r>
-      <w:r>
-        <w:t>anywhere i</w:t>
-      </w:r>
-      <w:r>
-        <w:t>n</w:t>
-      </w:r>
-      <w:r>
-        <w:t xml:space="preserve"> an</w:t>
-      </w:r>
-      <w:r>
-        <w:t xml:space="preserve"> infinite 2D space</w:t>
-      </w:r>
-      <w:r>
-        <w:t>.</w:t>
-      </w:r>
-      <w:r>
-        <w:t xml:space="preserve"> The space in which pieces can be positioned could be </w:t>
-      </w:r>
-      <w:r>
-        <w:t>a rectangle of fixed size</w:t>
-      </w:r>
-      <w:r>
-        <w:t>, and</w:t>
-      </w:r>
-      <w:r>
-        <w:t xml:space="preserve"> the space inside this rectangle could be partitioned into a grid of smal</w:t>
-      </w:r>
-      <w:r>
-        <w:t>l squares</w:t>
-      </w:r>
-      <w:r>
-        <w:t>.</w:t>
+        <w:t>open connector to the validation connector is larger than the total distance of the remaining pieces.</w:t>
       </w:r>
       <w:r>
         <w:t xml:space="preserve"> </w:t>
       </w:r>
       <w:r>
-        <w:t>Each piece would be assigned the cell on which it is positioned</w:t>
-      </w:r>
-      <w:r>
-        <w:t xml:space="preserve">. </w:t>
-      </w:r>
-      <w:r>
-        <w:t>Then, when a new piece arrives on the board,</w:t>
-      </w:r>
-      <w:r>
-        <w:t xml:space="preserve"> </w:t>
-      </w:r>
-      <w:r>
-        <w:t xml:space="preserve">collisions would be checked not with all the pieces, but only with those lying </w:t>
-      </w:r>
-      <w:r>
-        <w:t>on nearby cells</w:t>
-      </w:r>
-      <w:r>
-        <w:t>.</w:t>
-      </w:r>
-      <w:r>
-        <w:t xml:space="preserve"> </w:t>
-      </w:r>
-      <w:r>
-        <w:t xml:space="preserve">Of course, </w:t>
-      </w:r>
-      <w:r>
-        <w:t xml:space="preserve">certain </w:t>
-      </w:r>
-      <w:r>
-        <w:t xml:space="preserve">edge cases would need </w:t>
-      </w:r>
-      <w:r>
-        <w:t>to be considered</w:t>
-      </w:r>
-      <w:r>
-        <w:t>, o</w:t>
-      </w:r>
-      <w:r>
-        <w:t xml:space="preserve">ne of which would be </w:t>
-      </w:r>
-      <w:r>
-        <w:t xml:space="preserve">that certain pieces </w:t>
-      </w:r>
-      <w:r>
-        <w:t>could</w:t>
-      </w:r>
-      <w:r>
-        <w:t xml:space="preserve"> lie on intersections between cell</w:t>
-      </w:r>
-      <w:r>
-        <w:t>s, but this could be</w:t>
-      </w:r>
-      <w:r>
-        <w:t xml:space="preserve"> relatively easily</w:t>
-      </w:r>
-      <w:r>
-        <w:t xml:space="preserve"> addressed</w:t>
-      </w:r>
-      <w:r>
-        <w:t xml:space="preserve">. This improvement would </w:t>
-      </w:r>
-      <w:r>
-        <w:t xml:space="preserve">bring down the complexity of calculating collisions with previously placed pieces: if there are </w:t>
+        <w:t>C</w:t>
+      </w:r>
+      <w:r>
+        <w:t xml:space="preserve">omputing the total distance </w:t>
+      </w:r>
+      <w:r>
+        <w:t>that can be covered using th</w:t>
+      </w:r>
+      <w:r>
+        <w:t>e available pieces is an O(</w:t>
       </w:r>
       <w:r>
         <w:rPr>
@@ -15254,43 +14878,308 @@
         <w:t>N</w:t>
       </w:r>
       <w:r>
-        <w:t xml:space="preserve"> pieces on the board, the complexity of calculating collisions</w:t>
-      </w:r>
-      <w:r>
-        <w:t xml:space="preserve"> with the current </w:t>
-      </w:r>
-      <w:r>
-        <w:t>method</w:t>
-      </w:r>
-      <w:r>
-        <w:t xml:space="preserve"> is </w:t>
-      </w:r>
-      <w:r>
-        <w:t>O(</w:t>
+        <w:t>)</w:t>
+      </w:r>
+      <w:r>
+        <w:t xml:space="preserve"> operation</w:t>
+      </w:r>
+      <w:r>
+        <w:t xml:space="preserve">. To avoid having to repeat this operation each time a new piece is placed, </w:t>
+      </w:r>
+      <w:r>
+        <w:t>a</w:t>
+      </w:r>
+      <w:r>
+        <w:t xml:space="preserve">n </w:t>
       </w:r>
       <w:r>
         <w:rPr>
           <w:i/>
           <w:iCs/>
         </w:rPr>
+        <w:t>availableDist</w:t>
+      </w:r>
+      <w:r>
+        <w:t xml:space="preserve"> property is </w:t>
+      </w:r>
+      <w:r>
+        <w:t>added, keeping in mind the</w:t>
+      </w:r>
+      <w:r>
+        <w:t xml:space="preserve"> </w:t>
+      </w:r>
+      <w:r>
+        <w:t xml:space="preserve">distance available at each step. When a piece is placed, its distance is removed from </w:t>
+      </w:r>
+      <w:r>
+        <w:rPr>
+          <w:i/>
+          <w:iCs/>
+        </w:rPr>
+        <w:t>availableDist</w:t>
+      </w:r>
+      <w:r>
+        <w:t xml:space="preserve">, and when a piece is taken back from the board, its distance is </w:t>
+      </w:r>
+      <w:r>
+        <w:lastRenderedPageBreak/>
+        <w:t xml:space="preserve">added back to </w:t>
+      </w:r>
+      <w:r>
+        <w:rPr>
+          <w:i/>
+          <w:iCs/>
+        </w:rPr>
+        <w:t>availableDist</w:t>
+      </w:r>
+      <w:r>
+        <w:t xml:space="preserve">. </w:t>
+      </w:r>
+      <w:r>
+        <w:t>This makes checking the total distance of available pieces an O(1) operation.</w:t>
+      </w:r>
+    </w:p>
+    <w:p>
+      <w:r>
+        <w:t>THE PERFORMANCE GAINED FROM THE ADDITION OF THIS HEURISTIC IS DETAILED IN SECTION EVALUATION.</w:t>
+      </w:r>
+      <w:r>
+        <w:t xml:space="preserve"> </w:t>
+      </w:r>
+      <w:r>
+        <w:t xml:space="preserve"> </w:t>
+      </w:r>
+      <w:r>
+        <w:t xml:space="preserve"> </w:t>
+      </w:r>
+    </w:p>
+    <w:p>
+      <w:pPr>
+        <w:pStyle w:val="Heading2"/>
+      </w:pPr>
+      <w:bookmarkStart w:id="53" w:name="_Toc130205311"/>
+      <w:r>
+        <w:t xml:space="preserve"> </w:t>
+      </w:r>
+      <w:r>
+        <w:t>Possible improvements</w:t>
+      </w:r>
+      <w:bookmarkEnd w:id="53"/>
+      <w:r>
+        <w:t xml:space="preserve"> (MOVE TO EVALUATION).</w:t>
+      </w:r>
+    </w:p>
+    <w:p>
+      <w:r>
+        <w:t xml:space="preserve">One of the main drawbacks of the </w:t>
+      </w:r>
+      <w:r>
+        <w:t xml:space="preserve">algorithm currently used to generate BRIO™ tracks is </w:t>
+      </w:r>
+      <w:r>
+        <w:t xml:space="preserve">the </w:t>
+      </w:r>
+      <w:r>
+        <w:t>computation of collisions.</w:t>
+      </w:r>
+      <w:r>
+        <w:t xml:space="preserve"> </w:t>
+      </w:r>
+      <w:r>
+        <w:t>While efforts were made to make</w:t>
+      </w:r>
+      <w:r>
+        <w:t xml:space="preserve"> collision computations faster (see </w:t>
+      </w:r>
+      <w:r>
+        <w:t>S</w:t>
+      </w:r>
+      <w:r>
+        <w:t xml:space="preserve">ection </w:t>
+      </w:r>
+      <w:r>
+        <w:fldChar w:fldCharType="begin"/>
+      </w:r>
+      <w:r>
+        <w:instrText xml:space="preserve"> REF _Ref130135163 \r \h </w:instrText>
+      </w:r>
+      <w:r>
+        <w:fldChar w:fldCharType="separate"/>
+      </w:r>
+      <w:r>
+        <w:t>6.4</w:t>
+      </w:r>
+      <w:r>
+        <w:fldChar w:fldCharType="end"/>
+      </w:r>
+      <w:r>
+        <w:t>)</w:t>
+      </w:r>
+      <w:r>
+        <w:t>,</w:t>
+      </w:r>
+      <w:r>
+        <w:t xml:space="preserve"> the fact that collisions with all the placed pieces need to be checked before a new piece can be positioned</w:t>
+      </w:r>
+      <w:r>
+        <w:t xml:space="preserve"> has a strong impact on performance.</w:t>
+      </w:r>
+    </w:p>
+    <w:p>
+      <w:r>
+        <w:t>A way in which this issue could be addressed would be by</w:t>
+      </w:r>
+      <w:r>
+        <w:t xml:space="preserve"> imposing a restriction on the size of the room, </w:t>
+      </w:r>
+      <w:r>
+        <w:t xml:space="preserve">instead of </w:t>
+      </w:r>
+      <w:r>
+        <w:t xml:space="preserve">allowing </w:t>
+      </w:r>
+      <w:r>
+        <w:t xml:space="preserve">pieces to be positioned </w:t>
+      </w:r>
+      <w:r>
+        <w:t>anywhere i</w:t>
+      </w:r>
+      <w:r>
+        <w:t>n</w:t>
+      </w:r>
+      <w:r>
+        <w:t xml:space="preserve"> an</w:t>
+      </w:r>
+      <w:r>
+        <w:t xml:space="preserve"> infinite 2D space</w:t>
+      </w:r>
+      <w:r>
+        <w:t>.</w:t>
+      </w:r>
+      <w:r>
+        <w:t xml:space="preserve"> The space in which pieces can be positioned could be </w:t>
+      </w:r>
+      <w:r>
+        <w:t>a rectangle of fixed size</w:t>
+      </w:r>
+      <w:r>
+        <w:t>, and</w:t>
+      </w:r>
+      <w:r>
+        <w:t xml:space="preserve"> the space inside this rectangle could be partitioned into a grid of smal</w:t>
+      </w:r>
+      <w:r>
+        <w:t>l squares</w:t>
+      </w:r>
+      <w:r>
+        <w:t>.</w:t>
+      </w:r>
+      <w:r>
+        <w:t xml:space="preserve"> </w:t>
+      </w:r>
+      <w:r>
+        <w:t>Each piece would be assigned the cell on which it is positioned</w:t>
+      </w:r>
+      <w:r>
+        <w:t xml:space="preserve">. </w:t>
+      </w:r>
+      <w:r>
+        <w:t>Then, when a new piece arrives on the board,</w:t>
+      </w:r>
+      <w:r>
+        <w:t xml:space="preserve"> </w:t>
+      </w:r>
+      <w:r>
+        <w:t xml:space="preserve">collisions would be checked not with all the pieces, but only with those lying </w:t>
+      </w:r>
+      <w:r>
+        <w:t>on nearby cells</w:t>
+      </w:r>
+      <w:r>
+        <w:t>.</w:t>
+      </w:r>
+      <w:r>
+        <w:t xml:space="preserve"> </w:t>
+      </w:r>
+      <w:r>
+        <w:t xml:space="preserve">Of course, </w:t>
+      </w:r>
+      <w:r>
+        <w:t xml:space="preserve">certain </w:t>
+      </w:r>
+      <w:r>
+        <w:t xml:space="preserve">edge cases would need </w:t>
+      </w:r>
+      <w:r>
+        <w:t>to be considered</w:t>
+      </w:r>
+      <w:r>
+        <w:t>, o</w:t>
+      </w:r>
+      <w:r>
+        <w:t xml:space="preserve">ne of which would be </w:t>
+      </w:r>
+      <w:r>
+        <w:t xml:space="preserve">that certain pieces </w:t>
+      </w:r>
+      <w:r>
+        <w:t>could</w:t>
+      </w:r>
+      <w:r>
+        <w:t xml:space="preserve"> lie on intersections between cell</w:t>
+      </w:r>
+      <w:r>
+        <w:t>s, but this could be</w:t>
+      </w:r>
+      <w:r>
+        <w:t xml:space="preserve"> relatively easily</w:t>
+      </w:r>
+      <w:r>
+        <w:t xml:space="preserve"> addressed</w:t>
+      </w:r>
+      <w:r>
+        <w:t xml:space="preserve">. This improvement would </w:t>
+      </w:r>
+      <w:r>
+        <w:t xml:space="preserve">bring down the complexity of calculating collisions with previously placed pieces: if there are </w:t>
+      </w:r>
+      <w:r>
+        <w:rPr>
+          <w:i/>
+          <w:iCs/>
+        </w:rPr>
         <w:t>N</w:t>
       </w:r>
       <w:r>
+        <w:t xml:space="preserve"> pieces on the board, the complexity of calculating collisions</w:t>
+      </w:r>
+      <w:r>
+        <w:t xml:space="preserve"> with the current </w:t>
+      </w:r>
+      <w:r>
+        <w:t>method</w:t>
+      </w:r>
+      <w:r>
+        <w:t xml:space="preserve"> is </w:t>
+      </w:r>
+      <w:r>
+        <w:t>O(</w:t>
+      </w:r>
+      <w:r>
+        <w:rPr>
+          <w:i/>
+          <w:iCs/>
+        </w:rPr>
+        <w:t>N</w:t>
+      </w:r>
+      <w:r>
         <w:t>)</w:t>
       </w:r>
       <w:r>
         <w:t xml:space="preserve">, but could be </w:t>
       </w:r>
       <w:r>
-        <w:t xml:space="preserve">lowered to </w:t>
-      </w:r>
-      <w:proofErr w:type="gramStart"/>
-      <w:r>
-        <w:t>O(</w:t>
-      </w:r>
-      <w:proofErr w:type="gramEnd"/>
-      <w:r>
-        <w:t xml:space="preserve">1) using the </w:t>
+        <w:t xml:space="preserve">lowered to O(1) using the </w:t>
       </w:r>
       <w:r>
         <w:t>described approach</w:t>
@@ -15375,15 +15264,7 @@
     <w:p/>
     <w:p>
       <w:r>
-        <w:t xml:space="preserve">Need to explain the choice of validation conditions – </w:t>
-      </w:r>
-      <w:proofErr w:type="gramStart"/>
-      <w:r>
-        <w:t>close,  medium</w:t>
-      </w:r>
-      <w:proofErr w:type="gramEnd"/>
-      <w:r>
-        <w:t>, large.</w:t>
+        <w:t>Need to explain the choice of validation conditions – close,  medium, large.</w:t>
       </w:r>
     </w:p>
     <w:p/>

</xml_diff>

<commit_message>
Make outline for evaluation part.
</commit_message>
<xml_diff>
--- a/Report.docx
+++ b/Report.docx
@@ -14955,246 +14955,6 @@
     </w:p>
     <w:p>
       <w:pPr>
-        <w:pStyle w:val="Heading2"/>
-      </w:pPr>
-      <w:bookmarkStart w:id="53" w:name="_Toc130205311"/>
-      <w:r>
-        <w:t xml:space="preserve"> </w:t>
-      </w:r>
-      <w:r>
-        <w:t>Possible improvements</w:t>
-      </w:r>
-      <w:bookmarkEnd w:id="53"/>
-      <w:r>
-        <w:t xml:space="preserve"> (MOVE TO EVALUATION).</w:t>
-      </w:r>
-    </w:p>
-    <w:p>
-      <w:r>
-        <w:t xml:space="preserve">One of the main drawbacks of the </w:t>
-      </w:r>
-      <w:r>
-        <w:t xml:space="preserve">algorithm currently used to generate BRIO™ tracks is </w:t>
-      </w:r>
-      <w:r>
-        <w:t xml:space="preserve">the </w:t>
-      </w:r>
-      <w:r>
-        <w:t>computation of collisions.</w:t>
-      </w:r>
-      <w:r>
-        <w:t xml:space="preserve"> </w:t>
-      </w:r>
-      <w:r>
-        <w:t>While efforts were made to make</w:t>
-      </w:r>
-      <w:r>
-        <w:t xml:space="preserve"> collision computations faster (see </w:t>
-      </w:r>
-      <w:r>
-        <w:t>S</w:t>
-      </w:r>
-      <w:r>
-        <w:t xml:space="preserve">ection </w:t>
-      </w:r>
-      <w:r>
-        <w:fldChar w:fldCharType="begin"/>
-      </w:r>
-      <w:r>
-        <w:instrText xml:space="preserve"> REF _Ref130135163 \r \h </w:instrText>
-      </w:r>
-      <w:r>
-        <w:fldChar w:fldCharType="separate"/>
-      </w:r>
-      <w:r>
-        <w:t>6.4</w:t>
-      </w:r>
-      <w:r>
-        <w:fldChar w:fldCharType="end"/>
-      </w:r>
-      <w:r>
-        <w:t>)</w:t>
-      </w:r>
-      <w:r>
-        <w:t>,</w:t>
-      </w:r>
-      <w:r>
-        <w:t xml:space="preserve"> the fact that collisions with all the placed pieces need to be checked before a new piece can be positioned</w:t>
-      </w:r>
-      <w:r>
-        <w:t xml:space="preserve"> has a strong impact on performance.</w:t>
-      </w:r>
-    </w:p>
-    <w:p>
-      <w:r>
-        <w:t>A way in which this issue could be addressed would be by</w:t>
-      </w:r>
-      <w:r>
-        <w:t xml:space="preserve"> imposing a restriction on the size of the room, </w:t>
-      </w:r>
-      <w:r>
-        <w:t xml:space="preserve">instead of </w:t>
-      </w:r>
-      <w:r>
-        <w:t xml:space="preserve">allowing </w:t>
-      </w:r>
-      <w:r>
-        <w:t xml:space="preserve">pieces to be positioned </w:t>
-      </w:r>
-      <w:r>
-        <w:t>anywhere i</w:t>
-      </w:r>
-      <w:r>
-        <w:t>n</w:t>
-      </w:r>
-      <w:r>
-        <w:t xml:space="preserve"> an</w:t>
-      </w:r>
-      <w:r>
-        <w:t xml:space="preserve"> infinite 2D space</w:t>
-      </w:r>
-      <w:r>
-        <w:t>.</w:t>
-      </w:r>
-      <w:r>
-        <w:t xml:space="preserve"> The space in which pieces can be positioned could be </w:t>
-      </w:r>
-      <w:r>
-        <w:t>a rectangle of fixed size</w:t>
-      </w:r>
-      <w:r>
-        <w:t>, and</w:t>
-      </w:r>
-      <w:r>
-        <w:t xml:space="preserve"> the space inside this rectangle could be partitioned into a grid of smal</w:t>
-      </w:r>
-      <w:r>
-        <w:t>l squares</w:t>
-      </w:r>
-      <w:r>
-        <w:t>.</w:t>
-      </w:r>
-      <w:r>
-        <w:t xml:space="preserve"> </w:t>
-      </w:r>
-      <w:r>
-        <w:t>Each piece would be assigned the cell on which it is positioned</w:t>
-      </w:r>
-      <w:r>
-        <w:t xml:space="preserve">. </w:t>
-      </w:r>
-      <w:r>
-        <w:t>Then, when a new piece arrives on the board,</w:t>
-      </w:r>
-      <w:r>
-        <w:t xml:space="preserve"> </w:t>
-      </w:r>
-      <w:r>
-        <w:t xml:space="preserve">collisions would be checked not with all the pieces, but only with those lying </w:t>
-      </w:r>
-      <w:r>
-        <w:t>on nearby cells</w:t>
-      </w:r>
-      <w:r>
-        <w:t>.</w:t>
-      </w:r>
-      <w:r>
-        <w:t xml:space="preserve"> </w:t>
-      </w:r>
-      <w:r>
-        <w:t xml:space="preserve">Of course, </w:t>
-      </w:r>
-      <w:r>
-        <w:t xml:space="preserve">certain </w:t>
-      </w:r>
-      <w:r>
-        <w:t xml:space="preserve">edge cases would need </w:t>
-      </w:r>
-      <w:r>
-        <w:t>to be considered</w:t>
-      </w:r>
-      <w:r>
-        <w:t>, o</w:t>
-      </w:r>
-      <w:r>
-        <w:t xml:space="preserve">ne of which would be </w:t>
-      </w:r>
-      <w:r>
-        <w:t xml:space="preserve">that certain pieces </w:t>
-      </w:r>
-      <w:r>
-        <w:t>could</w:t>
-      </w:r>
-      <w:r>
-        <w:t xml:space="preserve"> lie on intersections between cell</w:t>
-      </w:r>
-      <w:r>
-        <w:t>s, but this could be</w:t>
-      </w:r>
-      <w:r>
-        <w:t xml:space="preserve"> relatively easily</w:t>
-      </w:r>
-      <w:r>
-        <w:t xml:space="preserve"> addressed</w:t>
-      </w:r>
-      <w:r>
-        <w:t xml:space="preserve">. This improvement would </w:t>
-      </w:r>
-      <w:r>
-        <w:t xml:space="preserve">bring down the complexity of calculating collisions with previously placed pieces: if there are </w:t>
-      </w:r>
-      <w:r>
-        <w:rPr>
-          <w:i/>
-          <w:iCs/>
-        </w:rPr>
-        <w:t>N</w:t>
-      </w:r>
-      <w:r>
-        <w:t xml:space="preserve"> pieces on the board, the complexity of calculating collisions</w:t>
-      </w:r>
-      <w:r>
-        <w:t xml:space="preserve"> with the current </w:t>
-      </w:r>
-      <w:r>
-        <w:t>method</w:t>
-      </w:r>
-      <w:r>
-        <w:t xml:space="preserve"> is </w:t>
-      </w:r>
-      <w:r>
-        <w:t>O(</w:t>
-      </w:r>
-      <w:r>
-        <w:rPr>
-          <w:i/>
-          <w:iCs/>
-        </w:rPr>
-        <w:t>N</w:t>
-      </w:r>
-      <w:r>
-        <w:t>)</w:t>
-      </w:r>
-      <w:r>
-        <w:t xml:space="preserve">, but could be </w:t>
-      </w:r>
-      <w:r>
-        <w:t xml:space="preserve">lowered to O(1) using the </w:t>
-      </w:r>
-      <w:r>
-        <w:t>described approach</w:t>
-      </w:r>
-      <w:r>
-        <w:t>.</w:t>
-      </w:r>
-    </w:p>
-    <w:p>
-      <w:pPr>
-        <w:jc w:val="left"/>
-      </w:pPr>
-    </w:p>
-    <w:p>
-      <w:pPr>
         <w:pStyle w:val="ListParagraph"/>
         <w:numPr>
           <w:ilvl w:val="0"/>
@@ -15213,6 +14973,121 @@
       <w:r>
         <w:lastRenderedPageBreak/>
         <w:t>Evaluation</w:t>
+      </w:r>
+    </w:p>
+    <w:p>
+      <w:pPr>
+        <w:pStyle w:val="ListParagraph"/>
+        <w:numPr>
+          <w:ilvl w:val="0"/>
+          <w:numId w:val="5"/>
+        </w:numPr>
+      </w:pPr>
+      <w:r>
+        <w:t xml:space="preserve">Evaluation against the goals set in section … </w:t>
+      </w:r>
+    </w:p>
+    <w:p>
+      <w:pPr>
+        <w:pStyle w:val="ListParagraph"/>
+        <w:numPr>
+          <w:ilvl w:val="0"/>
+          <w:numId w:val="5"/>
+        </w:numPr>
+      </w:pPr>
+      <w:r>
+        <w:t>Performance tests for the implemented heuristics</w:t>
+      </w:r>
+    </w:p>
+    <w:p>
+      <w:pPr>
+        <w:pStyle w:val="ListParagraph"/>
+        <w:numPr>
+          <w:ilvl w:val="0"/>
+          <w:numId w:val="5"/>
+        </w:numPr>
+      </w:pPr>
+      <w:r>
+        <w:t>Tom’s tests</w:t>
+      </w:r>
+    </w:p>
+    <w:p>
+      <w:pPr>
+        <w:pStyle w:val="ListParagraph"/>
+        <w:numPr>
+          <w:ilvl w:val="0"/>
+          <w:numId w:val="5"/>
+        </w:numPr>
+      </w:pPr>
+      <w:r>
+        <w:t>Possible improvements, given more time.</w:t>
+      </w:r>
+    </w:p>
+    <w:p>
+      <w:pPr>
+        <w:pStyle w:val="Heading2"/>
+      </w:pPr>
+      <w:bookmarkStart w:id="53" w:name="_Toc130205311"/>
+      <w:r>
+        <w:t>Possible improvements</w:t>
+      </w:r>
+      <w:bookmarkEnd w:id="53"/>
+      <w:r>
+        <w:t xml:space="preserve"> (MOVE TO EVALUATION).</w:t>
+      </w:r>
+    </w:p>
+    <w:p>
+      <w:r>
+        <w:t xml:space="preserve">One of the main drawbacks of the algorithm currently used to generate BRIO™ tracks is the computation of collisions. While efforts were made to make collision computations faster (see Section </w:t>
+      </w:r>
+      <w:r>
+        <w:fldChar w:fldCharType="begin"/>
+      </w:r>
+      <w:r>
+        <w:instrText xml:space="preserve"> REF _Ref130135163 \r \h </w:instrText>
+      </w:r>
+      <w:r>
+        <w:fldChar w:fldCharType="separate"/>
+      </w:r>
+      <w:r>
+        <w:t>6.4</w:t>
+      </w:r>
+      <w:r>
+        <w:fldChar w:fldCharType="end"/>
+      </w:r>
+      <w:r>
+        <w:t>), the fact that collisions with all the placed pieces need to be checked before a new piece can be positioned has a strong impact on performance.</w:t>
+      </w:r>
+    </w:p>
+    <w:p>
+      <w:r>
+        <w:t xml:space="preserve">A way in which this issue could be addressed would be by imposing a restriction on the size of the room, instead of allowing pieces to be positioned anywhere in an infinite 2D space. The space in which pieces can be positioned could be a rectangle of fixed size, and the space inside this rectangle could be partitioned into a grid of small squares. Each piece would be assigned the cell on which it is positioned. Then, when a new piece arrives on the board, collisions would be checked not with all the pieces, but only with those lying on nearby cells. Of course, certain edge cases would need to be considered, one of which would be that certain pieces could lie on intersections between cells, but this could be relatively easily addressed. This improvement would bring down the complexity of calculating collisions with previously placed pieces: if there are </w:t>
+      </w:r>
+      <w:r>
+        <w:rPr>
+          <w:i/>
+          <w:iCs/>
+        </w:rPr>
+        <w:t>N</w:t>
+      </w:r>
+      <w:r>
+        <w:t xml:space="preserve"> pieces on the board, the complexity of calculating collisions with the current method is </w:t>
+      </w:r>
+      <w:r>
+        <w:t>O(</w:t>
+      </w:r>
+      <w:r>
+        <w:rPr>
+          <w:i/>
+          <w:iCs/>
+        </w:rPr>
+        <w:t>N</w:t>
+      </w:r>
+      <w:r>
+        <w:t>)</w:t>
+      </w:r>
+      <w:r>
+        <w:t>, but could be lowered to O(1) using the described approach.</w:t>
       </w:r>
     </w:p>
     <w:p>

</xml_diff>

<commit_message>
start making claire changes.
</commit_message>
<xml_diff>
--- a/Report.docx
+++ b/Report.docx
@@ -186,7 +186,7 @@
           <w:r>
             <w:fldChar w:fldCharType="separate"/>
           </w:r>
-          <w:hyperlink w:anchor="_Toc130205287" w:history="1">
+          <w:hyperlink w:anchor="_Toc130398281" w:history="1">
             <w:r>
               <w:rPr>
                 <w:rStyle w:val="Hyperlink"/>
@@ -230,7 +230,7 @@
                 <w:noProof/>
                 <w:webHidden/>
               </w:rPr>
-              <w:instrText xml:space="preserve"> PAGEREF _Toc130205287 \h </w:instrText>
+              <w:instrText xml:space="preserve"> PAGEREF _Toc130398281 \h </w:instrText>
             </w:r>
             <w:r>
               <w:rPr>
@@ -250,7 +250,7 @@
                 <w:noProof/>
                 <w:webHidden/>
               </w:rPr>
-              <w:t>3</w:t>
+              <w:t>4</w:t>
             </w:r>
             <w:r>
               <w:rPr>
@@ -276,7 +276,7 @@
               <w:lang w:eastAsia="en-GB"/>
             </w:rPr>
           </w:pPr>
-          <w:hyperlink w:anchor="_Toc130205288" w:history="1">
+          <w:hyperlink w:anchor="_Toc130398282" w:history="1">
             <w:r>
               <w:rPr>
                 <w:rStyle w:val="Hyperlink"/>
@@ -320,7 +320,7 @@
                 <w:noProof/>
                 <w:webHidden/>
               </w:rPr>
-              <w:instrText xml:space="preserve"> PAGEREF _Toc130205288 \h </w:instrText>
+              <w:instrText xml:space="preserve"> PAGEREF _Toc130398282 \h </w:instrText>
             </w:r>
             <w:r>
               <w:rPr>
@@ -340,7 +340,7 @@
                 <w:noProof/>
                 <w:webHidden/>
               </w:rPr>
-              <w:t>4</w:t>
+              <w:t>5</w:t>
             </w:r>
             <w:r>
               <w:rPr>
@@ -366,7 +366,7 @@
               <w:lang w:eastAsia="en-GB"/>
             </w:rPr>
           </w:pPr>
-          <w:hyperlink w:anchor="_Toc130205289" w:history="1">
+          <w:hyperlink w:anchor="_Toc130398283" w:history="1">
             <w:r>
               <w:rPr>
                 <w:rStyle w:val="Hyperlink"/>
@@ -410,7 +410,7 @@
                 <w:noProof/>
                 <w:webHidden/>
               </w:rPr>
-              <w:instrText xml:space="preserve"> PAGEREF _Toc130205289 \h </w:instrText>
+              <w:instrText xml:space="preserve"> PAGEREF _Toc130398283 \h </w:instrText>
             </w:r>
             <w:r>
               <w:rPr>
@@ -430,7 +430,7 @@
                 <w:noProof/>
                 <w:webHidden/>
               </w:rPr>
-              <w:t>5</w:t>
+              <w:t>6</w:t>
             </w:r>
             <w:r>
               <w:rPr>
@@ -456,7 +456,7 @@
               <w:lang w:eastAsia="en-GB"/>
             </w:rPr>
           </w:pPr>
-          <w:hyperlink w:anchor="_Toc130205290" w:history="1">
+          <w:hyperlink w:anchor="_Toc130398284" w:history="1">
             <w:r>
               <w:rPr>
                 <w:rStyle w:val="Hyperlink"/>
@@ -500,7 +500,7 @@
                 <w:noProof/>
                 <w:webHidden/>
               </w:rPr>
-              <w:instrText xml:space="preserve"> PAGEREF _Toc130205290 \h </w:instrText>
+              <w:instrText xml:space="preserve"> PAGEREF _Toc130398284 \h </w:instrText>
             </w:r>
             <w:r>
               <w:rPr>
@@ -520,7 +520,7 @@
                 <w:noProof/>
                 <w:webHidden/>
               </w:rPr>
-              <w:t>5</w:t>
+              <w:t>6</w:t>
             </w:r>
             <w:r>
               <w:rPr>
@@ -546,7 +546,7 @@
               <w:lang w:eastAsia="en-GB"/>
             </w:rPr>
           </w:pPr>
-          <w:hyperlink w:anchor="_Toc130205291" w:history="1">
+          <w:hyperlink w:anchor="_Toc130398285" w:history="1">
             <w:r>
               <w:rPr>
                 <w:rStyle w:val="Hyperlink"/>
@@ -590,7 +590,7 @@
                 <w:noProof/>
                 <w:webHidden/>
               </w:rPr>
-              <w:instrText xml:space="preserve"> PAGEREF _Toc130205291 \h </w:instrText>
+              <w:instrText xml:space="preserve"> PAGEREF _Toc130398285 \h </w:instrText>
             </w:r>
             <w:r>
               <w:rPr>
@@ -610,7 +610,7 @@
                 <w:noProof/>
                 <w:webHidden/>
               </w:rPr>
-              <w:t>5</w:t>
+              <w:t>6</w:t>
             </w:r>
             <w:r>
               <w:rPr>
@@ -636,7 +636,7 @@
               <w:lang w:eastAsia="en-GB"/>
             </w:rPr>
           </w:pPr>
-          <w:hyperlink w:anchor="_Toc130205292" w:history="1">
+          <w:hyperlink w:anchor="_Toc130398286" w:history="1">
             <w:r>
               <w:rPr>
                 <w:rStyle w:val="Hyperlink"/>
@@ -680,7 +680,7 @@
                 <w:noProof/>
                 <w:webHidden/>
               </w:rPr>
-              <w:instrText xml:space="preserve"> PAGEREF _Toc130205292 \h </w:instrText>
+              <w:instrText xml:space="preserve"> PAGEREF _Toc130398286 \h </w:instrText>
             </w:r>
             <w:r>
               <w:rPr>
@@ -700,7 +700,7 @@
                 <w:noProof/>
                 <w:webHidden/>
               </w:rPr>
-              <w:t>9</w:t>
+              <w:t>10</w:t>
             </w:r>
             <w:r>
               <w:rPr>
@@ -726,7 +726,7 @@
               <w:lang w:eastAsia="en-GB"/>
             </w:rPr>
           </w:pPr>
-          <w:hyperlink w:anchor="_Toc130205293" w:history="1">
+          <w:hyperlink w:anchor="_Toc130398287" w:history="1">
             <w:r>
               <w:rPr>
                 <w:rStyle w:val="Hyperlink"/>
@@ -770,7 +770,7 @@
                 <w:noProof/>
                 <w:webHidden/>
               </w:rPr>
-              <w:instrText xml:space="preserve"> PAGEREF _Toc130205293 \h </w:instrText>
+              <w:instrText xml:space="preserve"> PAGEREF _Toc130398287 \h </w:instrText>
             </w:r>
             <w:r>
               <w:rPr>
@@ -790,7 +790,7 @@
                 <w:noProof/>
                 <w:webHidden/>
               </w:rPr>
-              <w:t>9</w:t>
+              <w:t>10</w:t>
             </w:r>
             <w:r>
               <w:rPr>
@@ -816,7 +816,7 @@
               <w:lang w:eastAsia="en-GB"/>
             </w:rPr>
           </w:pPr>
-          <w:hyperlink w:anchor="_Toc130205294" w:history="1">
+          <w:hyperlink w:anchor="_Toc130398288" w:history="1">
             <w:r>
               <w:rPr>
                 <w:rStyle w:val="Hyperlink"/>
@@ -860,7 +860,7 @@
                 <w:noProof/>
                 <w:webHidden/>
               </w:rPr>
-              <w:instrText xml:space="preserve"> PAGEREF _Toc130205294 \h </w:instrText>
+              <w:instrText xml:space="preserve"> PAGEREF _Toc130398288 \h </w:instrText>
             </w:r>
             <w:r>
               <w:rPr>
@@ -880,7 +880,7 @@
                 <w:noProof/>
                 <w:webHidden/>
               </w:rPr>
-              <w:t>10</w:t>
+              <w:t>11</w:t>
             </w:r>
             <w:r>
               <w:rPr>
@@ -906,7 +906,7 @@
               <w:lang w:eastAsia="en-GB"/>
             </w:rPr>
           </w:pPr>
-          <w:hyperlink w:anchor="_Toc130205295" w:history="1">
+          <w:hyperlink w:anchor="_Toc130398289" w:history="1">
             <w:r>
               <w:rPr>
                 <w:rStyle w:val="Hyperlink"/>
@@ -950,7 +950,7 @@
                 <w:noProof/>
                 <w:webHidden/>
               </w:rPr>
-              <w:instrText xml:space="preserve"> PAGEREF _Toc130205295 \h </w:instrText>
+              <w:instrText xml:space="preserve"> PAGEREF _Toc130398289 \h </w:instrText>
             </w:r>
             <w:r>
               <w:rPr>
@@ -970,7 +970,7 @@
                 <w:noProof/>
                 <w:webHidden/>
               </w:rPr>
-              <w:t>10</w:t>
+              <w:t>11</w:t>
             </w:r>
             <w:r>
               <w:rPr>
@@ -996,7 +996,7 @@
               <w:lang w:eastAsia="en-GB"/>
             </w:rPr>
           </w:pPr>
-          <w:hyperlink w:anchor="_Toc130205296" w:history="1">
+          <w:hyperlink w:anchor="_Toc130398290" w:history="1">
             <w:r>
               <w:rPr>
                 <w:rStyle w:val="Hyperlink"/>
@@ -1040,7 +1040,7 @@
                 <w:noProof/>
                 <w:webHidden/>
               </w:rPr>
-              <w:instrText xml:space="preserve"> PAGEREF _Toc130205296 \h </w:instrText>
+              <w:instrText xml:space="preserve"> PAGEREF _Toc130398290 \h </w:instrText>
             </w:r>
             <w:r>
               <w:rPr>
@@ -1060,7 +1060,7 @@
                 <w:noProof/>
                 <w:webHidden/>
               </w:rPr>
-              <w:t>11</w:t>
+              <w:t>12</w:t>
             </w:r>
             <w:r>
               <w:rPr>
@@ -1086,7 +1086,7 @@
               <w:lang w:eastAsia="en-GB"/>
             </w:rPr>
           </w:pPr>
-          <w:hyperlink w:anchor="_Toc130205297" w:history="1">
+          <w:hyperlink w:anchor="_Toc130398291" w:history="1">
             <w:r>
               <w:rPr>
                 <w:rStyle w:val="Hyperlink"/>
@@ -1130,7 +1130,7 @@
                 <w:noProof/>
                 <w:webHidden/>
               </w:rPr>
-              <w:instrText xml:space="preserve"> PAGEREF _Toc130205297 \h </w:instrText>
+              <w:instrText xml:space="preserve"> PAGEREF _Toc130398291 \h </w:instrText>
             </w:r>
             <w:r>
               <w:rPr>
@@ -1150,7 +1150,7 @@
                 <w:noProof/>
                 <w:webHidden/>
               </w:rPr>
-              <w:t>13</w:t>
+              <w:t>14</w:t>
             </w:r>
             <w:r>
               <w:rPr>
@@ -1176,7 +1176,7 @@
               <w:lang w:eastAsia="en-GB"/>
             </w:rPr>
           </w:pPr>
-          <w:hyperlink w:anchor="_Toc130205298" w:history="1">
+          <w:hyperlink w:anchor="_Toc130398292" w:history="1">
             <w:r>
               <w:rPr>
                 <w:rStyle w:val="Hyperlink"/>
@@ -1220,7 +1220,7 @@
                 <w:noProof/>
                 <w:webHidden/>
               </w:rPr>
-              <w:instrText xml:space="preserve"> PAGEREF _Toc130205298 \h </w:instrText>
+              <w:instrText xml:space="preserve"> PAGEREF _Toc130398292 \h </w:instrText>
             </w:r>
             <w:r>
               <w:rPr>
@@ -1240,7 +1240,7 @@
                 <w:noProof/>
                 <w:webHidden/>
               </w:rPr>
-              <w:t>13</w:t>
+              <w:t>14</w:t>
             </w:r>
             <w:r>
               <w:rPr>
@@ -1266,7 +1266,7 @@
               <w:lang w:eastAsia="en-GB"/>
             </w:rPr>
           </w:pPr>
-          <w:hyperlink w:anchor="_Toc130205299" w:history="1">
+          <w:hyperlink w:anchor="_Toc130398293" w:history="1">
             <w:r>
               <w:rPr>
                 <w:rStyle w:val="Hyperlink"/>
@@ -1310,7 +1310,7 @@
                 <w:noProof/>
                 <w:webHidden/>
               </w:rPr>
-              <w:instrText xml:space="preserve"> PAGEREF _Toc130205299 \h </w:instrText>
+              <w:instrText xml:space="preserve"> PAGEREF _Toc130398293 \h </w:instrText>
             </w:r>
             <w:r>
               <w:rPr>
@@ -1330,7 +1330,7 @@
                 <w:noProof/>
                 <w:webHidden/>
               </w:rPr>
-              <w:t>13</w:t>
+              <w:t>14</w:t>
             </w:r>
             <w:r>
               <w:rPr>
@@ -1356,7 +1356,7 @@
               <w:lang w:eastAsia="en-GB"/>
             </w:rPr>
           </w:pPr>
-          <w:hyperlink w:anchor="_Toc130205300" w:history="1">
+          <w:hyperlink w:anchor="_Toc130398294" w:history="1">
             <w:r>
               <w:rPr>
                 <w:rStyle w:val="Hyperlink"/>
@@ -1400,7 +1400,7 @@
                 <w:noProof/>
                 <w:webHidden/>
               </w:rPr>
-              <w:instrText xml:space="preserve"> PAGEREF _Toc130205300 \h </w:instrText>
+              <w:instrText xml:space="preserve"> PAGEREF _Toc130398294 \h </w:instrText>
             </w:r>
             <w:r>
               <w:rPr>
@@ -1420,7 +1420,7 @@
                 <w:noProof/>
                 <w:webHidden/>
               </w:rPr>
-              <w:t>15</w:t>
+              <w:t>16</w:t>
             </w:r>
             <w:r>
               <w:rPr>
@@ -1446,7 +1446,7 @@
               <w:lang w:eastAsia="en-GB"/>
             </w:rPr>
           </w:pPr>
-          <w:hyperlink w:anchor="_Toc130205301" w:history="1">
+          <w:hyperlink w:anchor="_Toc130398295" w:history="1">
             <w:r>
               <w:rPr>
                 <w:rStyle w:val="Hyperlink"/>
@@ -1490,7 +1490,7 @@
                 <w:noProof/>
                 <w:webHidden/>
               </w:rPr>
-              <w:instrText xml:space="preserve"> PAGEREF _Toc130205301 \h </w:instrText>
+              <w:instrText xml:space="preserve"> PAGEREF _Toc130398295 \h </w:instrText>
             </w:r>
             <w:r>
               <w:rPr>
@@ -1510,7 +1510,7 @@
                 <w:noProof/>
                 <w:webHidden/>
               </w:rPr>
-              <w:t>15</w:t>
+              <w:t>16</w:t>
             </w:r>
             <w:r>
               <w:rPr>
@@ -1536,7 +1536,7 @@
               <w:lang w:eastAsia="en-GB"/>
             </w:rPr>
           </w:pPr>
-          <w:hyperlink w:anchor="_Toc130205302" w:history="1">
+          <w:hyperlink w:anchor="_Toc130398296" w:history="1">
             <w:r>
               <w:rPr>
                 <w:rStyle w:val="Hyperlink"/>
@@ -1580,7 +1580,7 @@
                 <w:noProof/>
                 <w:webHidden/>
               </w:rPr>
-              <w:instrText xml:space="preserve"> PAGEREF _Toc130205302 \h </w:instrText>
+              <w:instrText xml:space="preserve"> PAGEREF _Toc130398296 \h </w:instrText>
             </w:r>
             <w:r>
               <w:rPr>
@@ -1600,7 +1600,97 @@
                 <w:noProof/>
                 <w:webHidden/>
               </w:rPr>
-              <w:t>16</w:t>
+              <w:t>17</w:t>
+            </w:r>
+            <w:r>
+              <w:rPr>
+                <w:noProof/>
+                <w:webHidden/>
+              </w:rPr>
+              <w:fldChar w:fldCharType="end"/>
+            </w:r>
+          </w:hyperlink>
+        </w:p>
+        <w:p>
+          <w:pPr>
+            <w:pStyle w:val="TOC2"/>
+            <w:tabs>
+              <w:tab w:val="left" w:pos="880"/>
+              <w:tab w:val="right" w:leader="dot" w:pos="9016"/>
+            </w:tabs>
+            <w:rPr>
+              <w:rFonts w:asciiTheme="minorHAnsi" w:hAnsiTheme="minorHAnsi" w:cstheme="minorBidi"/>
+              <w:noProof/>
+              <w:sz w:val="22"/>
+              <w:szCs w:val="22"/>
+              <w:lang w:eastAsia="en-GB"/>
+            </w:rPr>
+          </w:pPr>
+          <w:hyperlink w:anchor="_Toc130398297" w:history="1">
+            <w:r>
+              <w:rPr>
+                <w:rStyle w:val="Hyperlink"/>
+                <w:noProof/>
+              </w:rPr>
+              <w:t>5.6</w:t>
+            </w:r>
+            <w:r>
+              <w:rPr>
+                <w:rFonts w:asciiTheme="minorHAnsi" w:hAnsiTheme="minorHAnsi" w:cstheme="minorBidi"/>
+                <w:noProof/>
+                <w:sz w:val="22"/>
+                <w:szCs w:val="22"/>
+                <w:lang w:eastAsia="en-GB"/>
+              </w:rPr>
+              <w:tab/>
+            </w:r>
+            <w:r>
+              <w:rPr>
+                <w:rStyle w:val="Hyperlink"/>
+                <w:noProof/>
+              </w:rPr>
+              <w:t>Small improvements</w:t>
+            </w:r>
+            <w:r>
+              <w:rPr>
+                <w:noProof/>
+                <w:webHidden/>
+              </w:rPr>
+              <w:tab/>
+            </w:r>
+            <w:r>
+              <w:rPr>
+                <w:noProof/>
+                <w:webHidden/>
+              </w:rPr>
+              <w:fldChar w:fldCharType="begin"/>
+            </w:r>
+            <w:r>
+              <w:rPr>
+                <w:noProof/>
+                <w:webHidden/>
+              </w:rPr>
+              <w:instrText xml:space="preserve"> PAGEREF _Toc130398297 \h </w:instrText>
+            </w:r>
+            <w:r>
+              <w:rPr>
+                <w:noProof/>
+                <w:webHidden/>
+              </w:rPr>
+            </w:r>
+            <w:r>
+              <w:rPr>
+                <w:noProof/>
+                <w:webHidden/>
+              </w:rPr>
+              <w:fldChar w:fldCharType="separate"/>
+            </w:r>
+            <w:r>
+              <w:rPr>
+                <w:noProof/>
+                <w:webHidden/>
+              </w:rPr>
+              <w:t>17</w:t>
             </w:r>
             <w:r>
               <w:rPr>
@@ -1626,7 +1716,7 @@
               <w:lang w:eastAsia="en-GB"/>
             </w:rPr>
           </w:pPr>
-          <w:hyperlink w:anchor="_Toc130205303" w:history="1">
+          <w:hyperlink w:anchor="_Toc130398298" w:history="1">
             <w:r>
               <w:rPr>
                 <w:rStyle w:val="Hyperlink"/>
@@ -1670,7 +1760,7 @@
                 <w:noProof/>
                 <w:webHidden/>
               </w:rPr>
-              <w:instrText xml:space="preserve"> PAGEREF _Toc130205303 \h </w:instrText>
+              <w:instrText xml:space="preserve"> PAGEREF _Toc130398298 \h </w:instrText>
             </w:r>
             <w:r>
               <w:rPr>
@@ -1690,7 +1780,7 @@
                 <w:noProof/>
                 <w:webHidden/>
               </w:rPr>
-              <w:t>18</w:t>
+              <w:t>20</w:t>
             </w:r>
             <w:r>
               <w:rPr>
@@ -1716,7 +1806,7 @@
               <w:lang w:eastAsia="en-GB"/>
             </w:rPr>
           </w:pPr>
-          <w:hyperlink w:anchor="_Toc130205304" w:history="1">
+          <w:hyperlink w:anchor="_Toc130398299" w:history="1">
             <w:r>
               <w:rPr>
                 <w:rStyle w:val="Hyperlink"/>
@@ -1760,7 +1850,7 @@
                 <w:noProof/>
                 <w:webHidden/>
               </w:rPr>
-              <w:instrText xml:space="preserve"> PAGEREF _Toc130205304 \h </w:instrText>
+              <w:instrText xml:space="preserve"> PAGEREF _Toc130398299 \h </w:instrText>
             </w:r>
             <w:r>
               <w:rPr>
@@ -1780,7 +1870,7 @@
                 <w:noProof/>
                 <w:webHidden/>
               </w:rPr>
-              <w:t>18</w:t>
+              <w:t>20</w:t>
             </w:r>
             <w:r>
               <w:rPr>
@@ -1806,7 +1896,7 @@
               <w:lang w:eastAsia="en-GB"/>
             </w:rPr>
           </w:pPr>
-          <w:hyperlink w:anchor="_Toc130205305" w:history="1">
+          <w:hyperlink w:anchor="_Toc130398300" w:history="1">
             <w:r>
               <w:rPr>
                 <w:rStyle w:val="Hyperlink"/>
@@ -1850,7 +1940,7 @@
                 <w:noProof/>
                 <w:webHidden/>
               </w:rPr>
-              <w:instrText xml:space="preserve"> PAGEREF _Toc130205305 \h </w:instrText>
+              <w:instrText xml:space="preserve"> PAGEREF _Toc130398300 \h </w:instrText>
             </w:r>
             <w:r>
               <w:rPr>
@@ -1870,7 +1960,7 @@
                 <w:noProof/>
                 <w:webHidden/>
               </w:rPr>
-              <w:t>18</w:t>
+              <w:t>20</w:t>
             </w:r>
             <w:r>
               <w:rPr>
@@ -1896,7 +1986,7 @@
               <w:lang w:eastAsia="en-GB"/>
             </w:rPr>
           </w:pPr>
-          <w:hyperlink w:anchor="_Toc130205306" w:history="1">
+          <w:hyperlink w:anchor="_Toc130398301" w:history="1">
             <w:r>
               <w:rPr>
                 <w:rStyle w:val="Hyperlink"/>
@@ -1940,7 +2030,7 @@
                 <w:noProof/>
                 <w:webHidden/>
               </w:rPr>
-              <w:instrText xml:space="preserve"> PAGEREF _Toc130205306 \h </w:instrText>
+              <w:instrText xml:space="preserve"> PAGEREF _Toc130398301 \h </w:instrText>
             </w:r>
             <w:r>
               <w:rPr>
@@ -1960,7 +2050,7 @@
                 <w:noProof/>
                 <w:webHidden/>
               </w:rPr>
-              <w:t>19</w:t>
+              <w:t>21</w:t>
             </w:r>
             <w:r>
               <w:rPr>
@@ -1986,7 +2076,7 @@
               <w:lang w:eastAsia="en-GB"/>
             </w:rPr>
           </w:pPr>
-          <w:hyperlink w:anchor="_Toc130205307" w:history="1">
+          <w:hyperlink w:anchor="_Toc130398302" w:history="1">
             <w:r>
               <w:rPr>
                 <w:rStyle w:val="Hyperlink"/>
@@ -2009,7 +2099,7 @@
                 <w:rStyle w:val="Hyperlink"/>
                 <w:noProof/>
               </w:rPr>
-              <w:t>Collisions</w:t>
+              <w:t>Validation Conditions</w:t>
             </w:r>
             <w:r>
               <w:rPr>
@@ -2030,7 +2120,7 @@
                 <w:noProof/>
                 <w:webHidden/>
               </w:rPr>
-              <w:instrText xml:space="preserve"> PAGEREF _Toc130205307 \h </w:instrText>
+              <w:instrText xml:space="preserve"> PAGEREF _Toc130398302 \h </w:instrText>
             </w:r>
             <w:r>
               <w:rPr>
@@ -2050,7 +2140,7 @@
                 <w:noProof/>
                 <w:webHidden/>
               </w:rPr>
-              <w:t>20</w:t>
+              <w:t>22</w:t>
             </w:r>
             <w:r>
               <w:rPr>
@@ -2076,7 +2166,7 @@
               <w:lang w:eastAsia="en-GB"/>
             </w:rPr>
           </w:pPr>
-          <w:hyperlink w:anchor="_Toc130205308" w:history="1">
+          <w:hyperlink w:anchor="_Toc130398303" w:history="1">
             <w:r>
               <w:rPr>
                 <w:rStyle w:val="Hyperlink"/>
@@ -2099,7 +2189,7 @@
                 <w:rStyle w:val="Hyperlink"/>
                 <w:noProof/>
               </w:rPr>
-              <w:t>Ascending tracks</w:t>
+              <w:t>Collisions</w:t>
             </w:r>
             <w:r>
               <w:rPr>
@@ -2120,7 +2210,7 @@
                 <w:noProof/>
                 <w:webHidden/>
               </w:rPr>
-              <w:instrText xml:space="preserve"> PAGEREF _Toc130205308 \h </w:instrText>
+              <w:instrText xml:space="preserve"> PAGEREF _Toc130398303 \h </w:instrText>
             </w:r>
             <w:r>
               <w:rPr>
@@ -2140,7 +2230,7 @@
                 <w:noProof/>
                 <w:webHidden/>
               </w:rPr>
-              <w:t>22</w:t>
+              <w:t>23</w:t>
             </w:r>
             <w:r>
               <w:rPr>
@@ -2166,7 +2256,7 @@
               <w:lang w:eastAsia="en-GB"/>
             </w:rPr>
           </w:pPr>
-          <w:hyperlink w:anchor="_Toc130205309" w:history="1">
+          <w:hyperlink w:anchor="_Toc130398304" w:history="1">
             <w:r>
               <w:rPr>
                 <w:rStyle w:val="Hyperlink"/>
@@ -2189,7 +2279,7 @@
                 <w:rStyle w:val="Hyperlink"/>
                 <w:noProof/>
               </w:rPr>
-              <w:t>Multi-level tracks</w:t>
+              <w:t>Avoiding repetitive computations</w:t>
             </w:r>
             <w:r>
               <w:rPr>
@@ -2210,7 +2300,7 @@
                 <w:noProof/>
                 <w:webHidden/>
               </w:rPr>
-              <w:instrText xml:space="preserve"> PAGEREF _Toc130205309 \h </w:instrText>
+              <w:instrText xml:space="preserve"> PAGEREF _Toc130398304 \h </w:instrText>
             </w:r>
             <w:r>
               <w:rPr>
@@ -2230,7 +2320,7 @@
                 <w:noProof/>
                 <w:webHidden/>
               </w:rPr>
-              <w:t>22</w:t>
+              <w:t>25</w:t>
             </w:r>
             <w:r>
               <w:rPr>
@@ -2256,7 +2346,7 @@
               <w:lang w:eastAsia="en-GB"/>
             </w:rPr>
           </w:pPr>
-          <w:hyperlink w:anchor="_Toc130205310" w:history="1">
+          <w:hyperlink w:anchor="_Toc130398305" w:history="1">
             <w:r>
               <w:rPr>
                 <w:rStyle w:val="Hyperlink"/>
@@ -2279,7 +2369,7 @@
                 <w:rStyle w:val="Hyperlink"/>
                 <w:noProof/>
               </w:rPr>
-              <w:t>Optimisations (discuss heuristic here).</w:t>
+              <w:t>Further improvements on performance</w:t>
             </w:r>
             <w:r>
               <w:rPr>
@@ -2300,7 +2390,7 @@
                 <w:noProof/>
                 <w:webHidden/>
               </w:rPr>
-              <w:instrText xml:space="preserve"> PAGEREF _Toc130205310 \h </w:instrText>
+              <w:instrText xml:space="preserve"> PAGEREF _Toc130398305 \h </w:instrText>
             </w:r>
             <w:r>
               <w:rPr>
@@ -2320,7 +2410,7 @@
                 <w:noProof/>
                 <w:webHidden/>
               </w:rPr>
-              <w:t>22</w:t>
+              <w:t>26</w:t>
             </w:r>
             <w:r>
               <w:rPr>
@@ -2346,7 +2436,7 @@
               <w:lang w:eastAsia="en-GB"/>
             </w:rPr>
           </w:pPr>
-          <w:hyperlink w:anchor="_Toc130205311" w:history="1">
+          <w:hyperlink w:anchor="_Toc130398306" w:history="1">
             <w:r>
               <w:rPr>
                 <w:rStyle w:val="Hyperlink"/>
@@ -2369,7 +2459,7 @@
                 <w:rStyle w:val="Hyperlink"/>
                 <w:noProof/>
               </w:rPr>
-              <w:t>Possible improvements</w:t>
+              <w:t>Multi-level tracks</w:t>
             </w:r>
             <w:r>
               <w:rPr>
@@ -2390,7 +2480,7 @@
                 <w:noProof/>
                 <w:webHidden/>
               </w:rPr>
-              <w:instrText xml:space="preserve"> PAGEREF _Toc130205311 \h </w:instrText>
+              <w:instrText xml:space="preserve"> PAGEREF _Toc130398306 \h </w:instrText>
             </w:r>
             <w:r>
               <w:rPr>
@@ -2410,7 +2500,187 @@
                 <w:noProof/>
                 <w:webHidden/>
               </w:rPr>
-              <w:t>22</w:t>
+              <w:t>26</w:t>
+            </w:r>
+            <w:r>
+              <w:rPr>
+                <w:noProof/>
+                <w:webHidden/>
+              </w:rPr>
+              <w:fldChar w:fldCharType="end"/>
+            </w:r>
+          </w:hyperlink>
+        </w:p>
+        <w:p>
+          <w:pPr>
+            <w:pStyle w:val="TOC2"/>
+            <w:tabs>
+              <w:tab w:val="left" w:pos="880"/>
+              <w:tab w:val="right" w:leader="dot" w:pos="9016"/>
+            </w:tabs>
+            <w:rPr>
+              <w:rFonts w:asciiTheme="minorHAnsi" w:hAnsiTheme="minorHAnsi" w:cstheme="minorBidi"/>
+              <w:noProof/>
+              <w:sz w:val="22"/>
+              <w:szCs w:val="22"/>
+              <w:lang w:eastAsia="en-GB"/>
+            </w:rPr>
+          </w:pPr>
+          <w:hyperlink w:anchor="_Toc130398307" w:history="1">
+            <w:r>
+              <w:rPr>
+                <w:rStyle w:val="Hyperlink"/>
+                <w:noProof/>
+              </w:rPr>
+              <w:t>6.9</w:t>
+            </w:r>
+            <w:r>
+              <w:rPr>
+                <w:rFonts w:asciiTheme="minorHAnsi" w:hAnsiTheme="minorHAnsi" w:cstheme="minorBidi"/>
+                <w:noProof/>
+                <w:sz w:val="22"/>
+                <w:szCs w:val="22"/>
+                <w:lang w:eastAsia="en-GB"/>
+              </w:rPr>
+              <w:tab/>
+            </w:r>
+            <w:r>
+              <w:rPr>
+                <w:rStyle w:val="Hyperlink"/>
+                <w:noProof/>
+              </w:rPr>
+              <w:t>Multi-loop tracks</w:t>
+            </w:r>
+            <w:r>
+              <w:rPr>
+                <w:noProof/>
+                <w:webHidden/>
+              </w:rPr>
+              <w:tab/>
+            </w:r>
+            <w:r>
+              <w:rPr>
+                <w:noProof/>
+                <w:webHidden/>
+              </w:rPr>
+              <w:fldChar w:fldCharType="begin"/>
+            </w:r>
+            <w:r>
+              <w:rPr>
+                <w:noProof/>
+                <w:webHidden/>
+              </w:rPr>
+              <w:instrText xml:space="preserve"> PAGEREF _Toc130398307 \h </w:instrText>
+            </w:r>
+            <w:r>
+              <w:rPr>
+                <w:noProof/>
+                <w:webHidden/>
+              </w:rPr>
+            </w:r>
+            <w:r>
+              <w:rPr>
+                <w:noProof/>
+                <w:webHidden/>
+              </w:rPr>
+              <w:fldChar w:fldCharType="separate"/>
+            </w:r>
+            <w:r>
+              <w:rPr>
+                <w:noProof/>
+                <w:webHidden/>
+              </w:rPr>
+              <w:t>27</w:t>
+            </w:r>
+            <w:r>
+              <w:rPr>
+                <w:noProof/>
+                <w:webHidden/>
+              </w:rPr>
+              <w:fldChar w:fldCharType="end"/>
+            </w:r>
+          </w:hyperlink>
+        </w:p>
+        <w:p>
+          <w:pPr>
+            <w:pStyle w:val="TOC2"/>
+            <w:tabs>
+              <w:tab w:val="left" w:pos="1100"/>
+              <w:tab w:val="right" w:leader="dot" w:pos="9016"/>
+            </w:tabs>
+            <w:rPr>
+              <w:rFonts w:asciiTheme="minorHAnsi" w:hAnsiTheme="minorHAnsi" w:cstheme="minorBidi"/>
+              <w:noProof/>
+              <w:sz w:val="22"/>
+              <w:szCs w:val="22"/>
+              <w:lang w:eastAsia="en-GB"/>
+            </w:rPr>
+          </w:pPr>
+          <w:hyperlink w:anchor="_Toc130398308" w:history="1">
+            <w:r>
+              <w:rPr>
+                <w:rStyle w:val="Hyperlink"/>
+                <w:noProof/>
+              </w:rPr>
+              <w:t>6.10</w:t>
+            </w:r>
+            <w:r>
+              <w:rPr>
+                <w:rFonts w:asciiTheme="minorHAnsi" w:hAnsiTheme="minorHAnsi" w:cstheme="minorBidi"/>
+                <w:noProof/>
+                <w:sz w:val="22"/>
+                <w:szCs w:val="22"/>
+                <w:lang w:eastAsia="en-GB"/>
+              </w:rPr>
+              <w:tab/>
+            </w:r>
+            <w:r>
+              <w:rPr>
+                <w:rStyle w:val="Hyperlink"/>
+                <w:noProof/>
+              </w:rPr>
+              <w:t>Addition of a heuristic</w:t>
+            </w:r>
+            <w:r>
+              <w:rPr>
+                <w:noProof/>
+                <w:webHidden/>
+              </w:rPr>
+              <w:tab/>
+            </w:r>
+            <w:r>
+              <w:rPr>
+                <w:noProof/>
+                <w:webHidden/>
+              </w:rPr>
+              <w:fldChar w:fldCharType="begin"/>
+            </w:r>
+            <w:r>
+              <w:rPr>
+                <w:noProof/>
+                <w:webHidden/>
+              </w:rPr>
+              <w:instrText xml:space="preserve"> PAGEREF _Toc130398308 \h </w:instrText>
+            </w:r>
+            <w:r>
+              <w:rPr>
+                <w:noProof/>
+                <w:webHidden/>
+              </w:rPr>
+            </w:r>
+            <w:r>
+              <w:rPr>
+                <w:noProof/>
+                <w:webHidden/>
+              </w:rPr>
+              <w:fldChar w:fldCharType="separate"/>
+            </w:r>
+            <w:r>
+              <w:rPr>
+                <w:noProof/>
+                <w:webHidden/>
+              </w:rPr>
+              <w:t>29</w:t>
             </w:r>
             <w:r>
               <w:rPr>
@@ -2436,7 +2706,7 @@
               <w:lang w:eastAsia="en-GB"/>
             </w:rPr>
           </w:pPr>
-          <w:hyperlink w:anchor="_Toc130205312" w:history="1">
+          <w:hyperlink w:anchor="_Toc130398309" w:history="1">
             <w:r>
               <w:rPr>
                 <w:rStyle w:val="Hyperlink"/>
@@ -2459,7 +2729,7 @@
                 <w:rStyle w:val="Hyperlink"/>
                 <w:noProof/>
               </w:rPr>
-              <w:t>Critical appraisal</w:t>
+              <w:t>Evaluation</w:t>
             </w:r>
             <w:r>
               <w:rPr>
@@ -2480,7 +2750,7 @@
                 <w:noProof/>
                 <w:webHidden/>
               </w:rPr>
-              <w:instrText xml:space="preserve"> PAGEREF _Toc130205312 \h </w:instrText>
+              <w:instrText xml:space="preserve"> PAGEREF _Toc130398309 \h </w:instrText>
             </w:r>
             <w:r>
               <w:rPr>
@@ -2500,7 +2770,187 @@
                 <w:noProof/>
                 <w:webHidden/>
               </w:rPr>
-              <w:t>24</w:t>
+              <w:t>31</w:t>
+            </w:r>
+            <w:r>
+              <w:rPr>
+                <w:noProof/>
+                <w:webHidden/>
+              </w:rPr>
+              <w:fldChar w:fldCharType="end"/>
+            </w:r>
+          </w:hyperlink>
+        </w:p>
+        <w:p>
+          <w:pPr>
+            <w:pStyle w:val="TOC2"/>
+            <w:tabs>
+              <w:tab w:val="left" w:pos="880"/>
+              <w:tab w:val="right" w:leader="dot" w:pos="9016"/>
+            </w:tabs>
+            <w:rPr>
+              <w:rFonts w:asciiTheme="minorHAnsi" w:hAnsiTheme="minorHAnsi" w:cstheme="minorBidi"/>
+              <w:noProof/>
+              <w:sz w:val="22"/>
+              <w:szCs w:val="22"/>
+              <w:lang w:eastAsia="en-GB"/>
+            </w:rPr>
+          </w:pPr>
+          <w:hyperlink w:anchor="_Toc130398310" w:history="1">
+            <w:r>
+              <w:rPr>
+                <w:rStyle w:val="Hyperlink"/>
+                <w:noProof/>
+              </w:rPr>
+              <w:t>7.1</w:t>
+            </w:r>
+            <w:r>
+              <w:rPr>
+                <w:rFonts w:asciiTheme="minorHAnsi" w:hAnsiTheme="minorHAnsi" w:cstheme="minorBidi"/>
+                <w:noProof/>
+                <w:sz w:val="22"/>
+                <w:szCs w:val="22"/>
+                <w:lang w:eastAsia="en-GB"/>
+              </w:rPr>
+              <w:tab/>
+            </w:r>
+            <w:r>
+              <w:rPr>
+                <w:rStyle w:val="Hyperlink"/>
+                <w:noProof/>
+              </w:rPr>
+              <w:t>Possible improvements (MOVE TO EVALUATION).</w:t>
+            </w:r>
+            <w:r>
+              <w:rPr>
+                <w:noProof/>
+                <w:webHidden/>
+              </w:rPr>
+              <w:tab/>
+            </w:r>
+            <w:r>
+              <w:rPr>
+                <w:noProof/>
+                <w:webHidden/>
+              </w:rPr>
+              <w:fldChar w:fldCharType="begin"/>
+            </w:r>
+            <w:r>
+              <w:rPr>
+                <w:noProof/>
+                <w:webHidden/>
+              </w:rPr>
+              <w:instrText xml:space="preserve"> PAGEREF _Toc130398310 \h </w:instrText>
+            </w:r>
+            <w:r>
+              <w:rPr>
+                <w:noProof/>
+                <w:webHidden/>
+              </w:rPr>
+            </w:r>
+            <w:r>
+              <w:rPr>
+                <w:noProof/>
+                <w:webHidden/>
+              </w:rPr>
+              <w:fldChar w:fldCharType="separate"/>
+            </w:r>
+            <w:r>
+              <w:rPr>
+                <w:noProof/>
+                <w:webHidden/>
+              </w:rPr>
+              <w:t>31</w:t>
+            </w:r>
+            <w:r>
+              <w:rPr>
+                <w:noProof/>
+                <w:webHidden/>
+              </w:rPr>
+              <w:fldChar w:fldCharType="end"/>
+            </w:r>
+          </w:hyperlink>
+        </w:p>
+        <w:p>
+          <w:pPr>
+            <w:pStyle w:val="TOC2"/>
+            <w:tabs>
+              <w:tab w:val="left" w:pos="880"/>
+              <w:tab w:val="right" w:leader="dot" w:pos="9016"/>
+            </w:tabs>
+            <w:rPr>
+              <w:rFonts w:asciiTheme="minorHAnsi" w:hAnsiTheme="minorHAnsi" w:cstheme="minorBidi"/>
+              <w:noProof/>
+              <w:sz w:val="22"/>
+              <w:szCs w:val="22"/>
+              <w:lang w:eastAsia="en-GB"/>
+            </w:rPr>
+          </w:pPr>
+          <w:hyperlink w:anchor="_Toc130398311" w:history="1">
+            <w:r>
+              <w:rPr>
+                <w:rStyle w:val="Hyperlink"/>
+                <w:noProof/>
+              </w:rPr>
+              <w:t>7.2</w:t>
+            </w:r>
+            <w:r>
+              <w:rPr>
+                <w:rFonts w:asciiTheme="minorHAnsi" w:hAnsiTheme="minorHAnsi" w:cstheme="minorBidi"/>
+                <w:noProof/>
+                <w:sz w:val="22"/>
+                <w:szCs w:val="22"/>
+                <w:lang w:eastAsia="en-GB"/>
+              </w:rPr>
+              <w:tab/>
+            </w:r>
+            <w:r>
+              <w:rPr>
+                <w:rStyle w:val="Hyperlink"/>
+                <w:noProof/>
+              </w:rPr>
+              <w:t>Performance tests</w:t>
+            </w:r>
+            <w:r>
+              <w:rPr>
+                <w:noProof/>
+                <w:webHidden/>
+              </w:rPr>
+              <w:tab/>
+            </w:r>
+            <w:r>
+              <w:rPr>
+                <w:noProof/>
+                <w:webHidden/>
+              </w:rPr>
+              <w:fldChar w:fldCharType="begin"/>
+            </w:r>
+            <w:r>
+              <w:rPr>
+                <w:noProof/>
+                <w:webHidden/>
+              </w:rPr>
+              <w:instrText xml:space="preserve"> PAGEREF _Toc130398311 \h </w:instrText>
+            </w:r>
+            <w:r>
+              <w:rPr>
+                <w:noProof/>
+                <w:webHidden/>
+              </w:rPr>
+            </w:r>
+            <w:r>
+              <w:rPr>
+                <w:noProof/>
+                <w:webHidden/>
+              </w:rPr>
+              <w:fldChar w:fldCharType="separate"/>
+            </w:r>
+            <w:r>
+              <w:rPr>
+                <w:noProof/>
+                <w:webHidden/>
+              </w:rPr>
+              <w:t>31</w:t>
             </w:r>
             <w:r>
               <w:rPr>
@@ -2526,7 +2976,7 @@
               <w:lang w:eastAsia="en-GB"/>
             </w:rPr>
           </w:pPr>
-          <w:hyperlink w:anchor="_Toc130205313" w:history="1">
+          <w:hyperlink w:anchor="_Toc130398312" w:history="1">
             <w:r>
               <w:rPr>
                 <w:rStyle w:val="Hyperlink"/>
@@ -2570,7 +3020,7 @@
                 <w:noProof/>
                 <w:webHidden/>
               </w:rPr>
-              <w:instrText xml:space="preserve"> PAGEREF _Toc130205313 \h </w:instrText>
+              <w:instrText xml:space="preserve"> PAGEREF _Toc130398312 \h </w:instrText>
             </w:r>
             <w:r>
               <w:rPr>
@@ -2590,7 +3040,7 @@
                 <w:noProof/>
                 <w:webHidden/>
               </w:rPr>
-              <w:t>25</w:t>
+              <w:t>32</w:t>
             </w:r>
             <w:r>
               <w:rPr>
@@ -2616,7 +3066,7 @@
               <w:lang w:eastAsia="en-GB"/>
             </w:rPr>
           </w:pPr>
-          <w:hyperlink w:anchor="_Toc130205314" w:history="1">
+          <w:hyperlink w:anchor="_Toc130398313" w:history="1">
             <w:r>
               <w:rPr>
                 <w:rStyle w:val="Hyperlink"/>
@@ -2660,7 +3110,7 @@
                 <w:noProof/>
                 <w:webHidden/>
               </w:rPr>
-              <w:instrText xml:space="preserve"> PAGEREF _Toc130205314 \h </w:instrText>
+              <w:instrText xml:space="preserve"> PAGEREF _Toc130398313 \h </w:instrText>
             </w:r>
             <w:r>
               <w:rPr>
@@ -2680,7 +3130,7 @@
                 <w:noProof/>
                 <w:webHidden/>
               </w:rPr>
-              <w:t>26</w:t>
+              <w:t>33</w:t>
             </w:r>
             <w:r>
               <w:rPr>
@@ -2706,7 +3156,7 @@
               <w:lang w:eastAsia="en-GB"/>
             </w:rPr>
           </w:pPr>
-          <w:hyperlink w:anchor="_Toc130205315" w:history="1">
+          <w:hyperlink w:anchor="_Toc130398314" w:history="1">
             <w:r>
               <w:rPr>
                 <w:rStyle w:val="Hyperlink"/>
@@ -2750,7 +3200,7 @@
                 <w:noProof/>
                 <w:webHidden/>
               </w:rPr>
-              <w:instrText xml:space="preserve"> PAGEREF _Toc130205315 \h </w:instrText>
+              <w:instrText xml:space="preserve"> PAGEREF _Toc130398314 \h </w:instrText>
             </w:r>
             <w:r>
               <w:rPr>
@@ -2770,7 +3220,7 @@
                 <w:noProof/>
                 <w:webHidden/>
               </w:rPr>
-              <w:t>27</w:t>
+              <w:t>34</w:t>
             </w:r>
             <w:r>
               <w:rPr>
@@ -2788,6 +3238,7 @@
               <w:bCs/>
               <w:noProof/>
             </w:rPr>
+            <w:lastRenderedPageBreak/>
             <w:fldChar w:fldCharType="end"/>
           </w:r>
         </w:p>
@@ -2806,7 +3257,7 @@
       <w:pPr>
         <w:pStyle w:val="Heading1"/>
       </w:pPr>
-      <w:bookmarkStart w:id="0" w:name="_Toc130205287"/>
+      <w:bookmarkStart w:id="0" w:name="_Toc130398281"/>
       <w:r>
         <w:lastRenderedPageBreak/>
         <w:t>Introduction</w:t>
@@ -2862,9 +3313,6 @@
         <w:t xml:space="preserve">Pieces </w:t>
       </w:r>
       <w:r>
-        <w:t xml:space="preserve">are </w:t>
-      </w:r>
-      <w:r>
         <w:t>link</w:t>
       </w:r>
       <w:r>
@@ -2883,16 +3331,13 @@
         <w:t>pin and hole connectors</w:t>
       </w:r>
       <w:r>
-        <w:t xml:space="preserve">, and </w:t>
-      </w:r>
-      <w:r>
-        <w:t xml:space="preserve">circuits </w:t>
-      </w:r>
-      <w:r>
-        <w:t>can be created for</w:t>
-      </w:r>
-      <w:r>
-        <w:t xml:space="preserve"> small wooden trains to move on.</w:t>
+        <w:t xml:space="preserve">, </w:t>
+      </w:r>
+      <w:r>
+        <w:t>creating pieces for small wooden trains to move on</w:t>
+      </w:r>
+      <w:r>
+        <w:t>.</w:t>
       </w:r>
       <w:r>
         <w:t xml:space="preserve"> </w:t>
@@ -2949,13 +3394,22 @@
         <w:t>using</w:t>
       </w:r>
       <w:r>
-        <w:t xml:space="preserve"> their collection of pieces</w:t>
+        <w:t xml:space="preserve"> </w:t>
+      </w:r>
+      <w:r>
+        <w:t>the pieces they have in their collection</w:t>
       </w:r>
       <w:r>
         <w:t>.</w:t>
       </w:r>
       <w:r>
-        <w:t xml:space="preserve"> The application developed </w:t>
+        <w:t xml:space="preserve"> The application </w:t>
+      </w:r>
+      <w:r>
+        <w:t xml:space="preserve">the author has </w:t>
+      </w:r>
+      <w:r>
+        <w:t xml:space="preserve">developed </w:t>
       </w:r>
       <w:r>
         <w:t xml:space="preserve">includes a web interface for users to specify their pieces, and </w:t>
@@ -2982,18 +3436,6 @@
       </w:r>
       <w:r>
         <w:t>in the field of video games</w:t>
-      </w:r>
-      <w:r>
-        <w:t xml:space="preserve"> </w:t>
-      </w:r>
-      <w:r>
-        <w:t xml:space="preserve">and </w:t>
-      </w:r>
-      <w:r>
-        <w:t xml:space="preserve">has two key </w:t>
-      </w:r>
-      <w:r>
-        <w:t>motivations</w:t>
       </w:r>
       <w:r>
         <w:t xml:space="preserve">. </w:t>
@@ -3528,7 +3970,7 @@
       <w:pPr>
         <w:pStyle w:val="Heading1"/>
       </w:pPr>
-      <w:bookmarkStart w:id="1" w:name="_Toc130205288"/>
+      <w:bookmarkStart w:id="1" w:name="_Toc130398282"/>
       <w:r>
         <w:lastRenderedPageBreak/>
         <w:t>Objectives</w:t>
@@ -3847,7 +4289,7 @@
       <w:pPr>
         <w:pStyle w:val="Heading1"/>
       </w:pPr>
-      <w:bookmarkStart w:id="2" w:name="_Toc130205289"/>
+      <w:bookmarkStart w:id="2" w:name="_Toc130398283"/>
       <w:r>
         <w:lastRenderedPageBreak/>
         <w:t>Characterization of the BRIO™ pieces</w:t>
@@ -3914,7 +4356,7 @@
       <w:pPr>
         <w:pStyle w:val="Heading2"/>
       </w:pPr>
-      <w:bookmarkStart w:id="3" w:name="_Toc130205290"/>
+      <w:bookmarkStart w:id="3" w:name="_Toc130398284"/>
       <w:r>
         <w:t>Required characteristics</w:t>
       </w:r>
@@ -4044,7 +4486,7 @@
       <w:pPr>
         <w:pStyle w:val="Heading2"/>
       </w:pPr>
-      <w:bookmarkStart w:id="4" w:name="_Toc130205291"/>
+      <w:bookmarkStart w:id="4" w:name="_Toc130398285"/>
       <w:r>
         <w:t>Capturing the shapes of pieces</w:t>
       </w:r>
@@ -6580,7 +7022,7 @@
       <w:pPr>
         <w:pStyle w:val="Heading2"/>
       </w:pPr>
-      <w:bookmarkStart w:id="9" w:name="_Toc130205292"/>
+      <w:bookmarkStart w:id="9" w:name="_Toc130398286"/>
       <w:r>
         <w:lastRenderedPageBreak/>
         <w:t>Piece splitting into parts</w:t>
@@ -6815,7 +7257,7 @@
       <w:pPr>
         <w:pStyle w:val="Heading2"/>
       </w:pPr>
-      <w:bookmarkStart w:id="11" w:name="_Toc130205293"/>
+      <w:bookmarkStart w:id="11" w:name="_Toc130398287"/>
       <w:r>
         <w:t>Bounding circles</w:t>
       </w:r>
@@ -6990,7 +7432,7 @@
       <w:pPr>
         <w:pStyle w:val="Heading2"/>
       </w:pPr>
-      <w:bookmarkStart w:id="12" w:name="_Toc130205294"/>
+      <w:bookmarkStart w:id="12" w:name="_Toc130398288"/>
       <w:r>
         <w:t>Extension idea</w:t>
       </w:r>
@@ -7152,7 +7594,7 @@
       <w:pPr>
         <w:pStyle w:val="Heading2"/>
       </w:pPr>
-      <w:bookmarkStart w:id="13" w:name="_Toc130205295"/>
+      <w:bookmarkStart w:id="13" w:name="_Toc130398289"/>
       <w:r>
         <w:t>Summary of piece characteristics</w:t>
       </w:r>
@@ -7464,7 +7906,7 @@
         <w:pStyle w:val="Heading2"/>
       </w:pPr>
       <w:bookmarkStart w:id="15" w:name="_Ref130200672"/>
-      <w:bookmarkStart w:id="16" w:name="_Toc130205296"/>
+      <w:bookmarkStart w:id="16" w:name="_Toc130398290"/>
       <w:r>
         <w:t>Pieces determined</w:t>
       </w:r>
@@ -7682,7 +8124,7 @@
       <w:pPr>
         <w:pStyle w:val="Heading1"/>
       </w:pPr>
-      <w:bookmarkStart w:id="18" w:name="_Toc130205297"/>
+      <w:bookmarkStart w:id="18" w:name="_Toc130398291"/>
       <w:r>
         <w:lastRenderedPageBreak/>
         <w:t>User interface</w:t>
@@ -7752,7 +8194,7 @@
       <w:pPr>
         <w:pStyle w:val="Heading2"/>
       </w:pPr>
-      <w:bookmarkStart w:id="19" w:name="_Toc130205298"/>
+      <w:bookmarkStart w:id="19" w:name="_Toc130398292"/>
       <w:r>
         <w:t>Tools</w:t>
       </w:r>
@@ -7907,7 +8349,7 @@
       <w:pPr>
         <w:pStyle w:val="Heading2"/>
       </w:pPr>
-      <w:bookmarkStart w:id="20" w:name="_Toc130205299"/>
+      <w:bookmarkStart w:id="20" w:name="_Toc130398293"/>
       <w:r>
         <w:t>Representation of generated circuits</w:t>
       </w:r>
@@ -8409,7 +8851,7 @@
       <w:pPr>
         <w:pStyle w:val="Heading2"/>
       </w:pPr>
-      <w:bookmarkStart w:id="24" w:name="_Toc130205300"/>
+      <w:bookmarkStart w:id="24" w:name="_Toc130398294"/>
       <w:r>
         <w:lastRenderedPageBreak/>
         <w:t>Preventing piece overlaps</w:t>
@@ -8870,7 +9312,7 @@
       <w:pPr>
         <w:pStyle w:val="Heading2"/>
       </w:pPr>
-      <w:bookmarkStart w:id="27" w:name="_Toc130205301"/>
+      <w:bookmarkStart w:id="27" w:name="_Toc130398295"/>
       <w:r>
         <w:t>Addition of zoom and drag on canvas</w:t>
       </w:r>
@@ -8994,7 +9436,7 @@
       <w:pPr>
         <w:pStyle w:val="Heading2"/>
       </w:pPr>
-      <w:bookmarkStart w:id="28" w:name="_Toc130205302"/>
+      <w:bookmarkStart w:id="28" w:name="_Toc130398296"/>
       <w:r>
         <w:lastRenderedPageBreak/>
         <w:t>Piece picker</w:t>
@@ -9200,16 +9642,24 @@
       <w:pPr>
         <w:pStyle w:val="Heading2"/>
       </w:pPr>
+      <w:bookmarkStart w:id="31" w:name="_Toc130398297"/>
       <w:r>
         <w:t>Small improvements</w:t>
       </w:r>
+      <w:bookmarkEnd w:id="31"/>
     </w:p>
     <w:p>
       <w:r>
         <w:t>S</w:t>
       </w:r>
       <w:r>
-        <w:t xml:space="preserve">mall improvements on the user interface were made towards the end of the project. These were added following Tom’s suggestions, after </w:t>
+        <w:t>mall improvements on the user interface were made towards the end of the project. These were added following</w:t>
+      </w:r>
+      <w:r>
+        <w:t xml:space="preserve"> my supervisor</w:t>
+      </w:r>
+      <w:r>
+        <w:t xml:space="preserve"> Tom’s suggestions, after </w:t>
       </w:r>
       <w:r>
         <w:t>testing of the program to build a track with real BRIO™ pieces. Tom’s testing of the program is detailed in section …</w:t>
@@ -9291,11 +9741,11 @@
         <w:t xml:space="preserve">. </w:t>
       </w:r>
       <w:r>
-        <w:t xml:space="preserve">Users had to manually re-specify their selection of pieces every time the page was refreshed – this could be annoying for users trying to build a real BRIO™ track following the one displayed on screen. </w:t>
+        <w:t xml:space="preserve">Users had to manually re-specify their selection of pieces every time the page was refreshed – this could be </w:t>
       </w:r>
       <w:r>
         <w:lastRenderedPageBreak/>
-        <w:t xml:space="preserve">To tackle this issue, </w:t>
+        <w:t xml:space="preserve">annoying for users trying to build a real BRIO™ track following the one displayed on screen. To tackle this issue, </w:t>
       </w:r>
       <w:r>
         <w:t>the pieces used to generate the last track were made to be kept in local storage, allowing a user to very easily recreate the previous circuit after a page reload.</w:t>
@@ -9387,7 +9837,7 @@
         <w:pStyle w:val="Caption"/>
         <w:jc w:val="center"/>
       </w:pPr>
-      <w:bookmarkStart w:id="31" w:name="_Ref130312533"/>
+      <w:bookmarkStart w:id="32" w:name="_Ref130312533"/>
       <w:r>
         <w:t xml:space="preserve">Figure </w:t>
       </w:r>
@@ -9412,7 +9862,7 @@
         </w:rPr>
         <w:fldChar w:fldCharType="end"/>
       </w:r>
-      <w:bookmarkEnd w:id="31"/>
+      <w:bookmarkEnd w:id="32"/>
       <w:r>
         <w:t>: Current state of the user interface</w:t>
       </w:r>
@@ -9689,7 +10139,6 @@
           <w:i/>
           <w:iCs/>
         </w:rPr>
-        <w:lastRenderedPageBreak/>
         <w:t>Part on how WASM was set up. Then memory issues with it, needed to allow it for expansion of memory.</w:t>
       </w:r>
       <w:r>
@@ -9717,12 +10166,12 @@
       <w:pPr>
         <w:pStyle w:val="Heading1"/>
       </w:pPr>
-      <w:bookmarkStart w:id="32" w:name="_Toc130205303"/>
+      <w:bookmarkStart w:id="33" w:name="_Toc130398298"/>
       <w:r>
         <w:lastRenderedPageBreak/>
         <w:t>Track Generation</w:t>
       </w:r>
-      <w:bookmarkEnd w:id="32"/>
+      <w:bookmarkEnd w:id="33"/>
     </w:p>
     <w:p>
       <w:r>
@@ -9754,11 +10203,11 @@
       <w:pPr>
         <w:pStyle w:val="Heading2"/>
       </w:pPr>
-      <w:bookmarkStart w:id="33" w:name="_Toc130205304"/>
+      <w:bookmarkStart w:id="34" w:name="_Toc130398299"/>
       <w:r>
         <w:t>Tools</w:t>
       </w:r>
-      <w:bookmarkEnd w:id="33"/>
+      <w:bookmarkEnd w:id="34"/>
     </w:p>
     <w:p>
       <w:r>
@@ -9958,11 +10407,11 @@
       <w:pPr>
         <w:pStyle w:val="Heading2"/>
       </w:pPr>
-      <w:bookmarkStart w:id="34" w:name="_Toc130205305"/>
+      <w:bookmarkStart w:id="35" w:name="_Toc130398300"/>
       <w:r>
         <w:t>Algorithm description</w:t>
       </w:r>
-      <w:bookmarkEnd w:id="34"/>
+      <w:bookmarkEnd w:id="35"/>
     </w:p>
     <w:p>
       <w:r>
@@ -10396,16 +10845,16 @@
       <w:pPr>
         <w:pStyle w:val="Heading2"/>
       </w:pPr>
-      <w:bookmarkStart w:id="35" w:name="_Ref130139902"/>
-      <w:bookmarkStart w:id="36" w:name="_Toc130205306"/>
+      <w:bookmarkStart w:id="36" w:name="_Ref130139902"/>
+      <w:bookmarkStart w:id="37" w:name="_Toc130398301"/>
       <w:r>
         <w:t xml:space="preserve">Piece </w:t>
       </w:r>
       <w:r>
         <w:t>positioning</w:t>
       </w:r>
-      <w:bookmarkEnd w:id="35"/>
       <w:bookmarkEnd w:id="36"/>
+      <w:bookmarkEnd w:id="37"/>
     </w:p>
     <w:p>
       <w:r>
@@ -11786,7 +12235,8 @@
       <w:pPr>
         <w:pStyle w:val="Heading2"/>
       </w:pPr>
-      <w:bookmarkStart w:id="37" w:name="_Ref130221249"/>
+      <w:bookmarkStart w:id="38" w:name="_Ref130221249"/>
+      <w:bookmarkStart w:id="39" w:name="_Toc130398302"/>
       <w:r>
         <w:t xml:space="preserve">Validation </w:t>
       </w:r>
@@ -11796,7 +12246,8 @@
       <w:r>
         <w:t>onditions</w:t>
       </w:r>
-      <w:bookmarkEnd w:id="37"/>
+      <w:bookmarkEnd w:id="38"/>
+      <w:bookmarkEnd w:id="39"/>
     </w:p>
     <w:p>
       <w:r>
@@ -11908,13 +12359,13 @@
       <w:pPr>
         <w:pStyle w:val="Heading2"/>
       </w:pPr>
-      <w:bookmarkStart w:id="38" w:name="_Ref130135163"/>
-      <w:bookmarkStart w:id="39" w:name="_Toc130205307"/>
+      <w:bookmarkStart w:id="40" w:name="_Ref130135163"/>
+      <w:bookmarkStart w:id="41" w:name="_Toc130398303"/>
       <w:r>
         <w:t>Collisions</w:t>
       </w:r>
-      <w:bookmarkEnd w:id="38"/>
-      <w:bookmarkEnd w:id="39"/>
+      <w:bookmarkEnd w:id="40"/>
+      <w:bookmarkEnd w:id="41"/>
     </w:p>
     <w:p>
       <w:r>
@@ -12106,8 +12557,8 @@
         <w:pStyle w:val="Caption"/>
         <w:jc w:val="center"/>
       </w:pPr>
-      <w:bookmarkStart w:id="40" w:name="_Ref127991962"/>
-      <w:bookmarkStart w:id="41" w:name="_Ref127991953"/>
+      <w:bookmarkStart w:id="42" w:name="_Ref127991962"/>
+      <w:bookmarkStart w:id="43" w:name="_Ref127991953"/>
       <w:r>
         <w:t xml:space="preserve">Figure </w:t>
       </w:r>
@@ -12132,11 +12583,11 @@
         </w:rPr>
         <w:fldChar w:fldCharType="end"/>
       </w:r>
-      <w:bookmarkEnd w:id="40"/>
+      <w:bookmarkEnd w:id="42"/>
       <w:r>
         <w:t>: Connected pieces slightly overlapping. The overlap is shown as a red-striped triangle.</w:t>
       </w:r>
-      <w:bookmarkEnd w:id="41"/>
+      <w:bookmarkEnd w:id="43"/>
     </w:p>
     <w:p>
       <w:r>
@@ -12367,7 +12818,7 @@
         <w:pStyle w:val="Caption"/>
         <w:jc w:val="center"/>
       </w:pPr>
-      <w:bookmarkStart w:id="42" w:name="_Ref128061699"/>
+      <w:bookmarkStart w:id="44" w:name="_Ref128061699"/>
       <w:r>
         <w:t xml:space="preserve">Figure </w:t>
       </w:r>
@@ -12392,7 +12843,7 @@
         </w:rPr>
         <w:fldChar w:fldCharType="end"/>
       </w:r>
-      <w:bookmarkEnd w:id="42"/>
+      <w:bookmarkEnd w:id="44"/>
       <w:r>
         <w:t>: Collision verification for two rectangles. The maximum and minimum of the projections of the rectangles' corners overlap along axis A2, but do not overlap along axis A1. This means that the rectangles do not collide.</w:t>
       </w:r>
@@ -12716,7 +13167,7 @@
         <w:pStyle w:val="Caption"/>
         <w:jc w:val="center"/>
       </w:pPr>
-      <w:bookmarkStart w:id="43" w:name="_Ref129008299"/>
+      <w:bookmarkStart w:id="45" w:name="_Ref129008299"/>
       <w:r>
         <w:t xml:space="preserve">Figure </w:t>
       </w:r>
@@ -12741,7 +13192,7 @@
         </w:rPr>
         <w:fldChar w:fldCharType="end"/>
       </w:r>
-      <w:bookmarkEnd w:id="43"/>
+      <w:bookmarkEnd w:id="45"/>
       <w:r>
         <w:t>: Comparison of circuit generation completion time with and without bounding circles, for the input pieces: 100E, 30A, 100E1, 2L</w:t>
       </w:r>
@@ -12756,11 +13207,13 @@
       <w:pPr>
         <w:pStyle w:val="Heading2"/>
       </w:pPr>
-      <w:bookmarkStart w:id="44" w:name="_Ref130329462"/>
+      <w:bookmarkStart w:id="46" w:name="_Ref130329462"/>
+      <w:bookmarkStart w:id="47" w:name="_Toc130398304"/>
       <w:r>
         <w:t>Avoiding repetitive computations</w:t>
       </w:r>
-      <w:bookmarkEnd w:id="44"/>
+      <w:bookmarkEnd w:id="46"/>
+      <w:bookmarkEnd w:id="47"/>
     </w:p>
     <w:p>
       <w:r>
@@ -13080,14 +13533,16 @@
           <w:rFonts w:eastAsiaTheme="minorEastAsia"/>
         </w:rPr>
       </w:pPr>
-      <w:bookmarkStart w:id="45" w:name="_Ref130394058"/>
+      <w:bookmarkStart w:id="48" w:name="_Ref130394058"/>
+      <w:bookmarkStart w:id="49" w:name="_Toc130398305"/>
       <w:r>
         <w:rPr>
           <w:rFonts w:eastAsiaTheme="minorEastAsia"/>
         </w:rPr>
         <w:t>Further improvements on performance</w:t>
       </w:r>
-      <w:bookmarkEnd w:id="45"/>
+      <w:bookmarkEnd w:id="48"/>
+      <w:bookmarkEnd w:id="49"/>
     </w:p>
     <w:p>
       <w:r>
@@ -13223,14 +13678,14 @@
       <w:pPr>
         <w:pStyle w:val="Heading2"/>
       </w:pPr>
-      <w:bookmarkStart w:id="46" w:name="_Toc130205308"/>
+      <w:bookmarkStart w:id="50" w:name="_Toc130398306"/>
       <w:r>
         <w:t>Multi-level</w:t>
       </w:r>
       <w:r>
         <w:t xml:space="preserve"> tracks</w:t>
       </w:r>
-      <w:bookmarkEnd w:id="46"/>
+      <w:bookmarkEnd w:id="50"/>
     </w:p>
     <w:p>
       <w:r>
@@ -13520,7 +13975,7 @@
       <w:pPr>
         <w:pStyle w:val="Heading2"/>
       </w:pPr>
-      <w:bookmarkStart w:id="47" w:name="_Toc130205309"/>
+      <w:bookmarkStart w:id="51" w:name="_Toc130398307"/>
       <w:r>
         <w:t>Multi-</w:t>
       </w:r>
@@ -13530,7 +13985,7 @@
       <w:r>
         <w:t xml:space="preserve"> tracks</w:t>
       </w:r>
-      <w:bookmarkEnd w:id="47"/>
+      <w:bookmarkEnd w:id="51"/>
     </w:p>
     <w:p>
       <w:r>
@@ -14410,7 +14865,7 @@
         <w:pStyle w:val="Caption"/>
         <w:jc w:val="center"/>
       </w:pPr>
-      <w:bookmarkStart w:id="48" w:name="_Ref130393671"/>
+      <w:bookmarkStart w:id="52" w:name="_Ref130393671"/>
       <w:r>
         <w:t xml:space="preserve">Figure </w:t>
       </w:r>
@@ -14432,7 +14887,7 @@
       <w:r>
         <w:fldChar w:fldCharType="end"/>
       </w:r>
-      <w:bookmarkEnd w:id="48"/>
+      <w:bookmarkEnd w:id="52"/>
       <w:r>
         <w:t xml:space="preserve">: 2-loop circuit, generated </w:t>
       </w:r>
@@ -14499,7 +14954,7 @@
         <w:pStyle w:val="Caption"/>
         <w:jc w:val="center"/>
       </w:pPr>
-      <w:bookmarkStart w:id="49" w:name="_Ref130393672"/>
+      <w:bookmarkStart w:id="53" w:name="_Ref130393672"/>
       <w:r>
         <w:t xml:space="preserve">Figure </w:t>
       </w:r>
@@ -14521,7 +14976,7 @@
       <w:r>
         <w:fldChar w:fldCharType="end"/>
       </w:r>
-      <w:bookmarkEnd w:id="49"/>
+      <w:bookmarkEnd w:id="53"/>
       <w:r>
         <w:t>: 2-loop and 2-level circuit, generated from the set {20E, 10A, 5D, 15A1, 30E1, 2L, 2M, 2N}, close validation conditions, seed 1.</w:t>
       </w:r>
@@ -14586,7 +15041,7 @@
         <w:pStyle w:val="Caption"/>
         <w:jc w:val="center"/>
       </w:pPr>
-      <w:bookmarkStart w:id="50" w:name="_Ref130393673"/>
+      <w:bookmarkStart w:id="54" w:name="_Ref130393673"/>
       <w:r>
         <w:t xml:space="preserve">Figure </w:t>
       </w:r>
@@ -14608,7 +15063,7 @@
       <w:r>
         <w:fldChar w:fldCharType="end"/>
       </w:r>
-      <w:bookmarkEnd w:id="50"/>
+      <w:bookmarkEnd w:id="54"/>
       <w:r>
         <w:t>: 3</w:t>
       </w:r>
@@ -14662,16 +15117,16 @@
       <w:pPr>
         <w:pStyle w:val="Heading2"/>
       </w:pPr>
-      <w:bookmarkStart w:id="51" w:name="_Ref130140516"/>
-      <w:bookmarkStart w:id="52" w:name="_Toc130205310"/>
+      <w:bookmarkStart w:id="55" w:name="_Ref130140516"/>
       <w:r>
         <w:t xml:space="preserve"> </w:t>
       </w:r>
+      <w:bookmarkStart w:id="56" w:name="_Toc130398308"/>
       <w:r>
         <w:t>Addition of a heuristic</w:t>
       </w:r>
-      <w:bookmarkEnd w:id="51"/>
-      <w:bookmarkEnd w:id="52"/>
+      <w:bookmarkEnd w:id="55"/>
+      <w:bookmarkEnd w:id="56"/>
     </w:p>
     <w:p>
       <w:r>
@@ -14970,10 +15425,12 @@
       <w:pPr>
         <w:pStyle w:val="Heading1"/>
       </w:pPr>
+      <w:bookmarkStart w:id="57" w:name="_Toc130398309"/>
       <w:r>
         <w:lastRenderedPageBreak/>
         <w:t>Evaluation</w:t>
       </w:r>
+      <w:bookmarkEnd w:id="57"/>
     </w:p>
     <w:p>
       <w:pPr>
@@ -15027,14 +15484,11 @@
       <w:pPr>
         <w:pStyle w:val="Heading2"/>
       </w:pPr>
-      <w:bookmarkStart w:id="53" w:name="_Toc130205311"/>
-      <w:r>
-        <w:t>Possible improvements</w:t>
-      </w:r>
-      <w:bookmarkEnd w:id="53"/>
-      <w:r>
-        <w:t xml:space="preserve"> (MOVE TO EVALUATION).</w:t>
-      </w:r>
+      <w:bookmarkStart w:id="58" w:name="_Toc130398310"/>
+      <w:r>
+        <w:t>Possible improvements (MOVE TO EVALUATION).</w:t>
+      </w:r>
+      <w:bookmarkEnd w:id="58"/>
     </w:p>
     <w:p>
       <w:r>
@@ -15094,9 +15548,11 @@
       <w:pPr>
         <w:pStyle w:val="Heading2"/>
       </w:pPr>
+      <w:bookmarkStart w:id="59" w:name="_Toc130398311"/>
       <w:r>
         <w:t>Performance tests</w:t>
       </w:r>
+      <w:bookmarkEnd w:id="59"/>
     </w:p>
     <w:p>
       <w:pPr>
@@ -15110,12 +15566,12 @@
       <w:pPr>
         <w:pStyle w:val="Heading1"/>
       </w:pPr>
-      <w:bookmarkStart w:id="54" w:name="_Toc130205313"/>
+      <w:bookmarkStart w:id="60" w:name="_Toc130398312"/>
       <w:r>
         <w:lastRenderedPageBreak/>
         <w:t>Conclusion</w:t>
       </w:r>
-      <w:bookmarkEnd w:id="54"/>
+      <w:bookmarkEnd w:id="60"/>
     </w:p>
     <w:p>
       <w:pPr>
@@ -15129,12 +15585,12 @@
       <w:pPr>
         <w:pStyle w:val="Heading1"/>
       </w:pPr>
-      <w:bookmarkStart w:id="55" w:name="_Toc130205314"/>
+      <w:bookmarkStart w:id="61" w:name="_Toc130398313"/>
       <w:r>
         <w:lastRenderedPageBreak/>
         <w:t>Running the programme</w:t>
       </w:r>
-      <w:bookmarkEnd w:id="55"/>
+      <w:bookmarkEnd w:id="61"/>
     </w:p>
     <w:p/>
     <w:p>
@@ -15152,7 +15608,7 @@
         <w:br w:type="page"/>
       </w:r>
     </w:p>
-    <w:bookmarkStart w:id="56" w:name="_Toc130205315" w:displacedByCustomXml="next"/>
+    <w:bookmarkStart w:id="62" w:name="_Toc130398314" w:displacedByCustomXml="next"/>
     <w:sdt>
       <w:sdtPr>
         <w:rPr>
@@ -15181,7 +15637,7 @@
           <w:r>
             <w:t>References</w:t>
           </w:r>
-          <w:bookmarkEnd w:id="56"/>
+          <w:bookmarkEnd w:id="62"/>
         </w:p>
         <w:sdt>
           <w:sdtPr>

</xml_diff>

<commit_message>
Add section on options input.
</commit_message>
<xml_diff>
--- a/Report.docx
+++ b/Report.docx
@@ -118,8 +118,17 @@
           <w:sz w:val="32"/>
           <w:szCs w:val="32"/>
         </w:rPr>
-        <w:t>Supervisor: Tom Spink</w:t>
-      </w:r>
+        <w:t xml:space="preserve">Supervisor: Tom </w:t>
+      </w:r>
+      <w:proofErr w:type="spellStart"/>
+      <w:r>
+        <w:rPr>
+          <w:sz w:val="32"/>
+          <w:szCs w:val="32"/>
+        </w:rPr>
+        <w:t>Spink</w:t>
+      </w:r>
+      <w:proofErr w:type="spellEnd"/>
     </w:p>
     <w:p>
       <w:pPr>
@@ -3861,7 +3870,15 @@
         <w:t>races through trial circuits</w:t>
       </w:r>
       <w:r>
-        <w:t xml:space="preserve"> in order to </w:t>
+        <w:t xml:space="preserve"> </w:t>
+      </w:r>
+      <w:proofErr w:type="gramStart"/>
+      <w:r>
+        <w:t>in order to</w:t>
+      </w:r>
+      <w:proofErr w:type="gramEnd"/>
+      <w:r>
+        <w:t xml:space="preserve"> </w:t>
       </w:r>
       <w:r>
         <w:t xml:space="preserve">evaluate and </w:t>
@@ -3922,8 +3939,13 @@
         <w:t xml:space="preserve"> a specific length, curvature</w:t>
       </w:r>
       <w:r>
-        <w:t>, ascent</w:t>
-      </w:r>
+        <w:t xml:space="preserve">, </w:t>
+      </w:r>
+      <w:proofErr w:type="gramStart"/>
+      <w:r>
+        <w:t>ascent</w:t>
+      </w:r>
+      <w:proofErr w:type="gramEnd"/>
       <w:r>
         <w:t xml:space="preserve"> and</w:t>
       </w:r>
@@ -4259,7 +4281,15 @@
         <w:t xml:space="preserve"> </w:t>
       </w:r>
       <w:r>
-        <w:t xml:space="preserve">specifies that the connection between any two pieces is not perfect, and circuits which have ends that are “close enough” to each other should be counted as valid circuits. This proved to be an absolute necessity for closing any track, as the vast majority of </w:t>
+        <w:t xml:space="preserve">specifies that the connection between any two pieces is not perfect, and circuits which have ends that are “close enough” to each other should be counted as valid circuits. This proved to be an absolute necessity for closing any track, as </w:t>
+      </w:r>
+      <w:proofErr w:type="gramStart"/>
+      <w:r>
+        <w:t>the vast majority of</w:t>
+      </w:r>
+      <w:proofErr w:type="gramEnd"/>
+      <w:r>
+        <w:t xml:space="preserve"> </w:t>
       </w:r>
       <w:r>
         <w:t>circuits</w:t>
@@ -4412,9 +4442,14 @@
       </w:pPr>
       <w:bookmarkStart w:id="3" w:name="_Toc130398284"/>
       <w:r>
-        <w:t>Required characteristics</w:t>
+        <w:t xml:space="preserve">Required </w:t>
+      </w:r>
+      <w:proofErr w:type="gramStart"/>
+      <w:r>
+        <w:t>characteristics</w:t>
       </w:r>
       <w:bookmarkEnd w:id="3"/>
+      <w:proofErr w:type="gramEnd"/>
     </w:p>
     <w:p>
       <w:r>
@@ -4515,7 +4550,15 @@
         <w:t xml:space="preserve"> of connectors, each </w:t>
       </w:r>
       <w:r>
-        <w:t>determined by a position, a direction and a type (</w:t>
+        <w:t xml:space="preserve">determined by a position, a </w:t>
+      </w:r>
+      <w:proofErr w:type="gramStart"/>
+      <w:r>
+        <w:t>direction</w:t>
+      </w:r>
+      <w:proofErr w:type="gramEnd"/>
+      <w:r>
+        <w:t xml:space="preserve"> and a type (</w:t>
       </w:r>
       <w:r>
         <w:t>pin or hole</w:t>
@@ -4524,8 +4567,13 @@
         <w:t>). This allows</w:t>
       </w:r>
       <w:r>
-        <w:t xml:space="preserve"> pieces to connect together</w:t>
-      </w:r>
+        <w:t xml:space="preserve"> pieces to </w:t>
+      </w:r>
+      <w:proofErr w:type="gramStart"/>
+      <w:r>
+        <w:t>connect together</w:t>
+      </w:r>
+      <w:proofErr w:type="gramEnd"/>
       <w:r>
         <w:t xml:space="preserve">, </w:t>
       </w:r>
@@ -5317,7 +5365,15 @@
         <w:t>does</w:t>
       </w:r>
       <w:r>
-        <w:t xml:space="preserve"> a purely geometrical approach lead to perfectly aligned pieces, it </w:t>
+        <w:t xml:space="preserve"> a purely geometrical approach </w:t>
+      </w:r>
+      <w:proofErr w:type="gramStart"/>
+      <w:r>
+        <w:t>lead</w:t>
+      </w:r>
+      <w:proofErr w:type="gramEnd"/>
+      <w:r>
+        <w:t xml:space="preserve"> to perfectly aligned pieces, it </w:t>
       </w:r>
       <w:r>
         <w:t>also</w:t>
@@ -7103,9 +7159,14 @@
       <w:bookmarkStart w:id="9" w:name="_Toc130398286"/>
       <w:r>
         <w:lastRenderedPageBreak/>
-        <w:t>Piece splitting into parts</w:t>
+        <w:t xml:space="preserve">Piece splitting into </w:t>
+      </w:r>
+      <w:proofErr w:type="gramStart"/>
+      <w:r>
+        <w:t>parts</w:t>
       </w:r>
       <w:bookmarkEnd w:id="9"/>
+      <w:proofErr w:type="gramEnd"/>
     </w:p>
     <w:p>
       <w:r>
@@ -7889,7 +7950,15 @@
         <w:t>BRIO™ pieces</w:t>
       </w:r>
       <w:r>
-        <w:t xml:space="preserve"> are stored in the Piece.json file.</w:t>
+        <w:t xml:space="preserve"> are stored in the </w:t>
+      </w:r>
+      <w:proofErr w:type="spellStart"/>
+      <w:r>
+        <w:t>Piece.json</w:t>
+      </w:r>
+      <w:proofErr w:type="spellEnd"/>
+      <w:r>
+        <w:t xml:space="preserve"> file.</w:t>
       </w:r>
     </w:p>
     <w:p>
@@ -7935,6 +8004,7 @@
       <w:r>
         <w:t xml:space="preserve"> </w:t>
       </w:r>
+      <w:proofErr w:type="spellStart"/>
       <w:r>
         <w:rPr>
           <w:i/>
@@ -7942,6 +8012,7 @@
         </w:rPr>
         <w:t>flipType</w:t>
       </w:r>
+      <w:proofErr w:type="spellEnd"/>
       <w:r>
         <w:t xml:space="preserve"> integer property </w:t>
       </w:r>
@@ -7993,6 +8064,7 @@
       <w:r>
         <w:t xml:space="preserve">The </w:t>
       </w:r>
+      <w:proofErr w:type="spellStart"/>
       <w:r>
         <w:rPr>
           <w:i/>
@@ -8000,6 +8072,7 @@
         </w:rPr>
         <w:t>maxLength</w:t>
       </w:r>
+      <w:proofErr w:type="spellEnd"/>
       <w:r>
         <w:t xml:space="preserve"> float given to each piece </w:t>
       </w:r>
@@ -8068,10 +8141,15 @@
       <w:bookmarkStart w:id="17" w:name="_Ref130200672"/>
       <w:bookmarkStart w:id="18" w:name="_Toc130398290"/>
       <w:r>
-        <w:t>Pieces determined</w:t>
+        <w:t xml:space="preserve">Pieces </w:t>
+      </w:r>
+      <w:proofErr w:type="gramStart"/>
+      <w:r>
+        <w:t>determined</w:t>
       </w:r>
       <w:bookmarkEnd w:id="17"/>
       <w:bookmarkEnd w:id="18"/>
+      <w:proofErr w:type="gramEnd"/>
     </w:p>
     <w:p>
       <w:r>
@@ -9097,7 +9175,15 @@
         <w:t xml:space="preserve"> </w:t>
       </w:r>
       <w:r>
-        <w:t>Pieces are still coloured depending on their ID, but outlined in a colour specific to their level.</w:t>
+        <w:t xml:space="preserve">Pieces are still coloured depending on their </w:t>
+      </w:r>
+      <w:proofErr w:type="gramStart"/>
+      <w:r>
+        <w:t>ID, but</w:t>
+      </w:r>
+      <w:proofErr w:type="gramEnd"/>
+      <w:r>
+        <w:t xml:space="preserve"> outlined in a colour specific to their level.</w:t>
       </w:r>
       <w:r>
         <w:t xml:space="preserve"> An example of a multi-level track with colour-coded outlines is shown </w:t>
@@ -9257,7 +9343,15 @@
         <w:t>as a list of piece objects</w:t>
       </w:r>
       <w:r>
-        <w:t>, sorted in no particular order.</w:t>
+        <w:t xml:space="preserve">, sorted in no </w:t>
+      </w:r>
+      <w:proofErr w:type="gramStart"/>
+      <w:r>
+        <w:t>particular order</w:t>
+      </w:r>
+      <w:proofErr w:type="gramEnd"/>
+      <w:r>
+        <w:t>.</w:t>
       </w:r>
       <w:r>
         <w:t xml:space="preserve"> </w:t>
@@ -9696,9 +9790,14 @@
       </w:pPr>
       <w:bookmarkStart w:id="29" w:name="_Toc130398295"/>
       <w:r>
-        <w:t>Addition of zoom and drag on canvas</w:t>
+        <w:t xml:space="preserve">Addition of zoom and drag on </w:t>
+      </w:r>
+      <w:proofErr w:type="gramStart"/>
+      <w:r>
+        <w:t>canvas</w:t>
       </w:r>
       <w:bookmarkEnd w:id="29"/>
+      <w:proofErr w:type="gramEnd"/>
     </w:p>
     <w:p>
       <w:r>
@@ -9836,7 +9935,15 @@
         <w:t xml:space="preserve">was created as a vertical scrollable list, displaying the </w:t>
       </w:r>
       <w:r>
-        <w:t xml:space="preserve">ID, description and an image of each piece, alongside a </w:t>
+        <w:t xml:space="preserve">ID, </w:t>
+      </w:r>
+      <w:proofErr w:type="gramStart"/>
+      <w:r>
+        <w:t>description</w:t>
+      </w:r>
+      <w:proofErr w:type="gramEnd"/>
+      <w:r>
+        <w:t xml:space="preserve"> and an image of each piece, alongside a </w:t>
       </w:r>
       <w:r>
         <w:t>basic</w:t>
@@ -10015,6 +10122,105 @@
       <w:pPr>
         <w:pStyle w:val="Heading2"/>
       </w:pPr>
+      <w:r>
+        <w:t>Options box</w:t>
+      </w:r>
+    </w:p>
+    <w:p>
+      <w:r>
+        <w:t xml:space="preserve">A section of the user interface is dedicated to the specification of special generation options. </w:t>
+      </w:r>
+      <w:r>
+        <w:t>These options are the following:</w:t>
+      </w:r>
+    </w:p>
+    <w:p>
+      <w:pPr>
+        <w:pStyle w:val="ListParagraph"/>
+        <w:numPr>
+          <w:ilvl w:val="0"/>
+          <w:numId w:val="38"/>
+        </w:numPr>
+      </w:pPr>
+      <w:r>
+        <w:t>A text input allows users to select a seed,</w:t>
+      </w:r>
+    </w:p>
+    <w:p>
+      <w:pPr>
+        <w:pStyle w:val="ListParagraph"/>
+        <w:numPr>
+          <w:ilvl w:val="0"/>
+          <w:numId w:val="38"/>
+        </w:numPr>
+      </w:pPr>
+      <w:r>
+        <w:t>A checkbox can be ticked to prevent circuits from going more than one level above the ground. High circuits can be tricky to build with real BRIO™ pieces, so users might want to use this option to prevent the generation of such tracks.</w:t>
+      </w:r>
+    </w:p>
+    <w:p>
+      <w:pPr>
+        <w:pStyle w:val="ListParagraph"/>
+        <w:numPr>
+          <w:ilvl w:val="0"/>
+          <w:numId w:val="38"/>
+        </w:numPr>
+      </w:pPr>
+      <w:r>
+        <w:t xml:space="preserve">Radio buttons allow users to choose the kind of validation conditions to use – see Section </w:t>
+      </w:r>
+      <w:r>
+        <w:fldChar w:fldCharType="begin"/>
+      </w:r>
+      <w:r>
+        <w:instrText xml:space="preserve"> REF _Ref130221249 \r \h </w:instrText>
+      </w:r>
+      <w:r>
+        <w:fldChar w:fldCharType="separate"/>
+      </w:r>
+      <w:r>
+        <w:t>6.4</w:t>
+      </w:r>
+      <w:r>
+        <w:fldChar w:fldCharType="end"/>
+      </w:r>
+      <w:r>
+        <w:t xml:space="preserve"> for the definition of validation conditions.</w:t>
+      </w:r>
+      <w:r>
+        <w:t xml:space="preserve"> Three options can be picked </w:t>
+      </w:r>
+      <w:r>
+        <w:lastRenderedPageBreak/>
+        <w:t xml:space="preserve">from, either “loose”, for generating highly disconnected circuits, “medium”, or “close” for circuits with very </w:t>
+      </w:r>
+      <w:r>
+        <w:t>well-connected</w:t>
+      </w:r>
+      <w:r>
+        <w:t xml:space="preserve"> ends.</w:t>
+      </w:r>
+    </w:p>
+    <w:p>
+      <w:pPr>
+        <w:pStyle w:val="ListParagraph"/>
+        <w:numPr>
+          <w:ilvl w:val="0"/>
+          <w:numId w:val="38"/>
+        </w:numPr>
+      </w:pPr>
+      <w:r>
+        <w:t>A checkbox can be clicked to display pieces’ bounding circle</w:t>
+      </w:r>
+      <w:r>
+        <w:t>s.</w:t>
+      </w:r>
+    </w:p>
+    <w:p/>
+    <w:p>
+      <w:pPr>
+        <w:pStyle w:val="Heading2"/>
+      </w:pPr>
       <w:bookmarkStart w:id="33" w:name="_Toc130398297"/>
       <w:r>
         <w:t>Small improvements</w:t>
@@ -10067,10 +10273,18 @@
         <w:t xml:space="preserve"> seed </w:t>
       </w:r>
       <w:r>
-        <w:t xml:space="preserve">was actually </w:t>
-      </w:r>
-      <w:r>
-        <w:t xml:space="preserve">used by the program to generate the track. This could be frustrating for a user </w:t>
+        <w:t xml:space="preserve">was </w:t>
+      </w:r>
+      <w:proofErr w:type="gramStart"/>
+      <w:r>
+        <w:t xml:space="preserve">actually </w:t>
+      </w:r>
+      <w:r>
+        <w:t>used</w:t>
+      </w:r>
+      <w:proofErr w:type="gramEnd"/>
+      <w:r>
+        <w:t xml:space="preserve"> by the program to generate the track. This could be frustrating for a user </w:t>
       </w:r>
       <w:r>
         <w:t>who</w:t>
@@ -10096,7 +10310,6 @@
     </w:p>
     <w:p>
       <w:r>
-        <w:lastRenderedPageBreak/>
         <w:t>Another issue was that</w:t>
       </w:r>
       <w:r>
@@ -10124,7 +10337,15 @@
         <w:t xml:space="preserve">Users had to manually re-specify their selection of pieces every time the page was refreshed – this could be annoying for users trying to build a real BRIO™ track following the one displayed on screen. To tackle this issue, </w:t>
       </w:r>
       <w:r>
-        <w:t>the pieces used to generate the last track were made to be kept in local storage, allowing a user to very easily recreate the previous circuit after a page reload.</w:t>
+        <w:t xml:space="preserve">the pieces used to generate the last track were made to be kept in local storage, allowing a user to </w:t>
+      </w:r>
+      <w:proofErr w:type="gramStart"/>
+      <w:r>
+        <w:t>very easily recreate the previous circuit</w:t>
+      </w:r>
+      <w:proofErr w:type="gramEnd"/>
+      <w:r>
+        <w:t xml:space="preserve"> after a page reload.</w:t>
       </w:r>
     </w:p>
     <w:p>
@@ -10278,19 +10499,36 @@
           <w:iCs/>
         </w:rPr>
       </w:pPr>
+      <w:proofErr w:type="spellStart"/>
       <w:r>
         <w:rPr>
           <w:i/>
           <w:iCs/>
         </w:rPr>
-        <w:t>Vario system and out way to deal with it (all pieces are connected perfectly with each other apart from the first and last piece of a loop -&gt; this is not accurate but</w:t>
-      </w:r>
+        <w:t>Vario</w:t>
+      </w:r>
+      <w:proofErr w:type="spellEnd"/>
       <w:r>
         <w:rPr>
           <w:i/>
           <w:iCs/>
         </w:rPr>
-        <w:t>, with sufficiently small validation conditions, should lead to buildable tracks) + appearance of an issue due to this assumption: pieces in between.</w:t>
+        <w:t xml:space="preserve"> system and out way to deal with it (all pieces are connected perfectly with each other apart from the first and last piece of a loop -&gt; this is not accurate but</w:t>
+      </w:r>
+      <w:r>
+        <w:rPr>
+          <w:i/>
+          <w:iCs/>
+        </w:rPr>
+        <w:t xml:space="preserve">, with </w:t>
+      </w:r>
+      <w:r>
+        <w:rPr>
+          <w:i/>
+          <w:iCs/>
+        </w:rPr>
+        <w:lastRenderedPageBreak/>
+        <w:t>sufficiently small validation conditions, should lead to buildable tracks) + appearance of an issue due to this assumption: pieces in between.</w:t>
       </w:r>
       <w:r>
         <w:rPr>
@@ -10373,7 +10611,23 @@
           <w:i/>
           <w:iCs/>
         </w:rPr>
-        <w:t xml:space="preserve">option to build tracks at max lvl 1. This is given because in real life, due to having to use support for pieces placed above the ground level, </w:t>
+        <w:t xml:space="preserve">option to build tracks at max </w:t>
+      </w:r>
+      <w:proofErr w:type="spellStart"/>
+      <w:r>
+        <w:rPr>
+          <w:i/>
+          <w:iCs/>
+        </w:rPr>
+        <w:t>lvl</w:t>
+      </w:r>
+      <w:proofErr w:type="spellEnd"/>
+      <w:r>
+        <w:rPr>
+          <w:i/>
+          <w:iCs/>
+        </w:rPr>
+        <w:t xml:space="preserve"> 1. This is given because in real life, due to having to use support for pieces placed above the ground level, </w:t>
       </w:r>
       <w:r>
         <w:rPr>
@@ -10470,7 +10724,23 @@
           <w:i/>
           <w:iCs/>
         </w:rPr>
-        <w:t>Way in which the users can interact with the canvas only works on laptop, and is easiest used with a physical mouse.</w:t>
+        <w:t xml:space="preserve">Way in which the users can interact with the canvas only works on </w:t>
+      </w:r>
+      <w:proofErr w:type="gramStart"/>
+      <w:r>
+        <w:rPr>
+          <w:i/>
+          <w:iCs/>
+        </w:rPr>
+        <w:t>laptop, and</w:t>
+      </w:r>
+      <w:proofErr w:type="gramEnd"/>
+      <w:r>
+        <w:rPr>
+          <w:i/>
+          <w:iCs/>
+        </w:rPr>
+        <w:t xml:space="preserve"> is easiest used with a physical mouse.</w:t>
       </w:r>
       <w:r>
         <w:rPr>
@@ -10611,13 +10881,29 @@
         <w:t xml:space="preserve"> by Java’s garbage collector</w:t>
       </w:r>
       <w:r>
-        <w:t xml:space="preserve">, and more importantly, C++’s potential for getting </w:t>
+        <w:t xml:space="preserve">, and more importantly, C++’s potential for </w:t>
+      </w:r>
+      <w:proofErr w:type="gramStart"/>
+      <w:r>
+        <w:t xml:space="preserve">getting </w:t>
       </w:r>
       <w:r>
         <w:t xml:space="preserve"> </w:t>
       </w:r>
       <w:r>
-        <w:t>compiled to WebAssemlby made the scales tip in favour of C++.</w:t>
+        <w:t>compiled</w:t>
+      </w:r>
+      <w:proofErr w:type="gramEnd"/>
+      <w:r>
+        <w:t xml:space="preserve"> to </w:t>
+      </w:r>
+      <w:proofErr w:type="spellStart"/>
+      <w:r>
+        <w:t>WebAssemlby</w:t>
+      </w:r>
+      <w:proofErr w:type="spellEnd"/>
+      <w:r>
+        <w:t xml:space="preserve"> made the scales tip in favour of C++.</w:t>
       </w:r>
     </w:p>
     <w:p>
@@ -10631,7 +10917,15 @@
         <w:t>run the track-generating algorithm on a backend server</w:t>
       </w:r>
       <w:r>
-        <w:t>, and to setup communication between frontend and backend using a NodeJS API. This worked fine for a while. However, this setup was later changed in favour of a fully static website, with the track-generating C++ program compiled to WebAssembly and running directly on the client’s machine. This decision was taken as it seemed more adequate to make the expensive track-generating program run on the user’s machine instead of a server that could get overloaded.</w:t>
+        <w:t xml:space="preserve">, and to setup communication between frontend and backend using a NodeJS API. This worked fine for a while. However, this setup was later changed in favour of a fully static website, with the track-generating C++ program compiled to </w:t>
+      </w:r>
+      <w:proofErr w:type="spellStart"/>
+      <w:r>
+        <w:t>WebAssembly</w:t>
+      </w:r>
+      <w:proofErr w:type="spellEnd"/>
+      <w:r>
+        <w:t xml:space="preserve"> and running directly on the client’s machine. This decision was taken as it seemed more adequate to make the expensive track-generating program run on the user’s machine instead of a server that could get overloaded.</w:t>
       </w:r>
       <w:r>
         <w:t xml:space="preserve"> </w:t>
@@ -10694,9 +10988,11 @@
       <w:r>
         <w:t xml:space="preserve"> </w:t>
       </w:r>
+      <w:proofErr w:type="spellStart"/>
       <w:r>
         <w:t>JsonCpp</w:t>
       </w:r>
+      <w:proofErr w:type="spellEnd"/>
       <w:sdt>
         <w:sdtPr>
           <w:id w:val="161202413"/>
@@ -10741,6 +11037,7 @@
       <w:r>
         <w:t xml:space="preserve">the </w:t>
       </w:r>
+      <w:proofErr w:type="spellStart"/>
       <w:r>
         <w:rPr>
           <w:i/>
@@ -10748,6 +11045,7 @@
         </w:rPr>
         <w:t>Pieces.json</w:t>
       </w:r>
+      <w:proofErr w:type="spellEnd"/>
       <w:r>
         <w:t xml:space="preserve"> file</w:t>
       </w:r>
@@ -10841,7 +11139,15 @@
     </w:p>
     <w:p>
       <w:r>
-        <w:t>Each individual BRIO™ piece picked by the user is represented as a C++ object. The classes used in the C++ backend are detailed in the UML diagram shown in figure … . The set of all pieces is kept in a single C++ vector</w:t>
+        <w:t xml:space="preserve">Each individual BRIO™ piece picked by the user is represented as a C++ object. The classes used in the C++ backend are detailed in the UML diagram shown in figure </w:t>
+      </w:r>
+      <w:proofErr w:type="gramStart"/>
+      <w:r>
+        <w:t>… .</w:t>
+      </w:r>
+      <w:proofErr w:type="gramEnd"/>
+      <w:r>
+        <w:t xml:space="preserve"> The set of all pieces is kept in a single C++ vector</w:t>
       </w:r>
       <w:r>
         <w:t>, with a flag on each piece telling whether the piece is in use or not.</w:t>
@@ -11077,7 +11383,28 @@
           <w:i/>
           <w:iCs/>
         </w:rPr>
-        <w:t>Validation Conditions</w:t>
+        <w:t>v</w:t>
+      </w:r>
+      <w:r>
+        <w:rPr>
+          <w:i/>
+          <w:iCs/>
+        </w:rPr>
+        <w:t xml:space="preserve">alidation </w:t>
+      </w:r>
+      <w:r>
+        <w:rPr>
+          <w:i/>
+          <w:iCs/>
+        </w:rPr>
+        <w:t>c</w:t>
+      </w:r>
+      <w:r>
+        <w:rPr>
+          <w:i/>
+          <w:iCs/>
+        </w:rPr>
+        <w:t>onditions</w:t>
       </w:r>
       <w:r>
         <w:t xml:space="preserve"> are tested for that piece. </w:t>
@@ -11118,7 +11445,15 @@
         </w:numPr>
       </w:pPr>
       <w:r>
-        <w:t>When all the validation conditions are met, the track generation stops and the circuit is presented to the user.</w:t>
+        <w:t xml:space="preserve">When all the validation conditions are met, the track generation </w:t>
+      </w:r>
+      <w:proofErr w:type="gramStart"/>
+      <w:r>
+        <w:t>stops</w:t>
+      </w:r>
+      <w:proofErr w:type="gramEnd"/>
+      <w:r>
+        <w:t xml:space="preserve"> and the circuit is presented to the user.</w:t>
       </w:r>
     </w:p>
     <w:p>
@@ -11163,8 +11498,13 @@
       <w:r>
         <w:t xml:space="preserve">Also, </w:t>
       </w:r>
-      <w:r>
-        <w:t xml:space="preserve">due to the fact that </w:t>
+      <w:proofErr w:type="gramStart"/>
+      <w:r>
+        <w:t>due to the fact that</w:t>
+      </w:r>
+      <w:proofErr w:type="gramEnd"/>
+      <w:r>
+        <w:t xml:space="preserve"> </w:t>
       </w:r>
       <w:r>
         <w:t xml:space="preserve">a maximum of one recursive call is made per available piece, </w:t>
@@ -11474,6 +11814,7 @@
       <w:r>
         <w:t xml:space="preserve">Each piece is thus given a </w:t>
       </w:r>
+      <w:proofErr w:type="spellStart"/>
       <w:r>
         <w:rPr>
           <w:i/>
@@ -11481,12 +11822,14 @@
         </w:rPr>
         <w:t>flipType</w:t>
       </w:r>
+      <w:proofErr w:type="spellEnd"/>
       <w:r>
         <w:t xml:space="preserve"> attribute corresponding to the way in which it must be flipped.</w:t>
       </w:r>
       <w:r>
         <w:t xml:space="preserve"> A </w:t>
       </w:r>
+      <w:proofErr w:type="spellStart"/>
       <w:r>
         <w:rPr>
           <w:i/>
@@ -11494,47 +11837,59 @@
         </w:rPr>
         <w:t>flipType</w:t>
       </w:r>
+      <w:proofErr w:type="spellEnd"/>
       <w:r>
         <w:t xml:space="preserve"> of 0 means that the piece does not need to be flipped – this corresponds to straight pieces. </w:t>
       </w:r>
       <w:r>
         <w:t xml:space="preserve">A </w:t>
       </w:r>
+      <w:proofErr w:type="spellStart"/>
       <w:r>
         <w:rPr>
           <w:i/>
           <w:iCs/>
         </w:rPr>
-        <w:t xml:space="preserve">flipType </w:t>
-      </w:r>
-      <w:r>
-        <w:t>equal to 1 is used for simple curved pieces that can be flipped by a simple inversion of its two connectors</w:t>
-      </w:r>
-      <w:r>
-        <w:t xml:space="preserve">. This also works for </w:t>
-      </w:r>
-      <w:r>
-        <w:t xml:space="preserve">the </w:t>
-      </w:r>
-      <w:r>
-        <w:t>straight ascending</w:t>
-      </w:r>
-      <w:r>
-        <w:t xml:space="preserve"> piece</w:t>
-      </w:r>
-      <w:r>
-        <w:t xml:space="preserve">. </w:t>
-      </w:r>
-      <w:r>
-        <w:t xml:space="preserve">A </w:t>
-      </w:r>
+        <w:t>flipType</w:t>
+      </w:r>
+      <w:proofErr w:type="spellEnd"/>
       <w:r>
         <w:rPr>
           <w:i/>
           <w:iCs/>
         </w:rPr>
+        <w:t xml:space="preserve"> </w:t>
+      </w:r>
+      <w:r>
+        <w:t>equal to 1 is used for simple curved pieces that can be flipped by a simple inversion of its two connectors</w:t>
+      </w:r>
+      <w:r>
+        <w:t xml:space="preserve">. This also works for </w:t>
+      </w:r>
+      <w:r>
+        <w:t xml:space="preserve">the </w:t>
+      </w:r>
+      <w:r>
+        <w:t>straight ascending</w:t>
+      </w:r>
+      <w:r>
+        <w:t xml:space="preserve"> piece</w:t>
+      </w:r>
+      <w:r>
+        <w:t xml:space="preserve">. </w:t>
+      </w:r>
+      <w:r>
+        <w:t xml:space="preserve">A </w:t>
+      </w:r>
+      <w:proofErr w:type="spellStart"/>
+      <w:r>
+        <w:rPr>
+          <w:i/>
+          <w:iCs/>
+        </w:rPr>
         <w:t>flipType</w:t>
       </w:r>
+      <w:proofErr w:type="spellEnd"/>
       <w:r>
         <w:t xml:space="preserve"> of 2 is given to </w:t>
       </w:r>
@@ -12510,7 +12865,15 @@
         <w:t xml:space="preserve"> Note that the axis of reflection is arbitrary</w:t>
       </w:r>
       <w:r>
-        <w:t xml:space="preserve"> as long as it is </w:t>
+        <w:t xml:space="preserve"> </w:t>
+      </w:r>
+      <w:proofErr w:type="gramStart"/>
+      <w:r>
+        <w:t>as long as</w:t>
+      </w:r>
+      <w:proofErr w:type="gramEnd"/>
+      <w:r>
+        <w:t xml:space="preserve"> it is </w:t>
       </w:r>
       <w:r>
         <w:t>the same</w:t>
@@ -12523,6 +12886,7 @@
       <w:r>
         <w:t xml:space="preserve">This use of a </w:t>
       </w:r>
+      <w:proofErr w:type="spellStart"/>
       <w:r>
         <w:rPr>
           <w:i/>
@@ -12530,6 +12894,7 @@
         </w:rPr>
         <w:t>flipType</w:t>
       </w:r>
+      <w:proofErr w:type="spellEnd"/>
       <w:r>
         <w:t xml:space="preserve"> </w:t>
       </w:r>
@@ -12574,16 +12939,30 @@
           <w:b/>
           <w:bCs/>
         </w:rPr>
-        <w:t xml:space="preserve"> MEASURE PERFORMANCE GAIN??</w:t>
+        <w:t xml:space="preserve"> MEASURE PERFORMANCE </w:t>
+      </w:r>
+      <w:proofErr w:type="gramStart"/>
+      <w:r>
+        <w:rPr>
+          <w:b/>
+          <w:bCs/>
+        </w:rPr>
+        <w:t>GAIN??</w:t>
       </w:r>
       <w:r>
         <w:t>.</w:t>
       </w:r>
+      <w:proofErr w:type="gramEnd"/>
       <w:r>
         <w:t xml:space="preserve"> </w:t>
       </w:r>
-      <w:r>
-        <w:t>However t</w:t>
+      <w:proofErr w:type="gramStart"/>
+      <w:r>
+        <w:t>However</w:t>
+      </w:r>
+      <w:proofErr w:type="gramEnd"/>
+      <w:r>
+        <w:t xml:space="preserve"> t</w:t>
       </w:r>
       <w:r>
         <w:t>he</w:t>
@@ -12627,7 +13006,13 @@
     </w:p>
     <w:p>
       <w:r>
-        <w:t>Validation Conditions are the conditions for the circuit to be considered closed</w:t>
+        <w:t xml:space="preserve">Validation </w:t>
+      </w:r>
+      <w:r>
+        <w:t>c</w:t>
+      </w:r>
+      <w:r>
+        <w:t>onditions are the conditions for the circuit to be considered closed</w:t>
       </w:r>
       <w:r>
         <w:t xml:space="preserve">. These </w:t>
@@ -12652,12 +13037,38 @@
       </w:r>
       <w:r>
         <w:lastRenderedPageBreak/>
-        <w:t>generation of a track, if these Validation Conditions are verified, the track generation is considered to be successful and the circuit is returned to the user.</w:t>
-      </w:r>
-    </w:p>
-    <w:p>
-      <w:r>
-        <w:t xml:space="preserve">Validation Conditions </w:t>
+        <w:t xml:space="preserve">generation of a track, if these </w:t>
+      </w:r>
+      <w:r>
+        <w:t>v</w:t>
+      </w:r>
+      <w:r>
+        <w:t xml:space="preserve">alidation </w:t>
+      </w:r>
+      <w:r>
+        <w:t>c</w:t>
+      </w:r>
+      <w:r>
+        <w:t xml:space="preserve">onditions are verified, the track generation is considered to be </w:t>
+      </w:r>
+      <w:proofErr w:type="gramStart"/>
+      <w:r>
+        <w:t>successful</w:t>
+      </w:r>
+      <w:proofErr w:type="gramEnd"/>
+      <w:r>
+        <w:t xml:space="preserve"> and the circuit is returned to the user.</w:t>
+      </w:r>
+    </w:p>
+    <w:p>
+      <w:r>
+        <w:t xml:space="preserve">Validation </w:t>
+      </w:r>
+      <w:r>
+        <w:t>c</w:t>
+      </w:r>
+      <w:r>
+        <w:t xml:space="preserve">onditions </w:t>
       </w:r>
       <w:r>
         <w:t xml:space="preserve">are </w:t>
@@ -13092,11 +13503,16 @@
       <w:r>
         <w:t xml:space="preserve"> </w:t>
       </w:r>
+      <w:proofErr w:type="gramStart"/>
       <w:r>
         <w:t>all</w:t>
       </w:r>
       <w:r>
-        <w:t xml:space="preserve"> of the </w:t>
+        <w:t xml:space="preserve"> of</w:t>
+      </w:r>
+      <w:proofErr w:type="gramEnd"/>
+      <w:r>
+        <w:t xml:space="preserve"> the </w:t>
       </w:r>
       <w:r>
         <w:t>polygons’</w:t>
@@ -13227,7 +13643,15 @@
     <w:p/>
     <w:p>
       <w:r>
-        <w:t>Collisions are computed at each piece placement attempt, and against all of the pieces</w:t>
+        <w:t xml:space="preserve">Collisions are computed at each piece placement attempt, and against </w:t>
+      </w:r>
+      <w:proofErr w:type="gramStart"/>
+      <w:r>
+        <w:t>all of</w:t>
+      </w:r>
+      <w:proofErr w:type="gramEnd"/>
+      <w:r>
+        <w:t xml:space="preserve"> the pieces</w:t>
       </w:r>
       <w:r>
         <w:t xml:space="preserve"> currently</w:t>
@@ -13698,7 +14122,15 @@
         <w:t xml:space="preserve">. </w:t>
       </w:r>
       <w:r>
-        <w:t xml:space="preserve">However, taking into account that some pieces are present </w:t>
+        <w:t xml:space="preserve">However, </w:t>
+      </w:r>
+      <w:proofErr w:type="gramStart"/>
+      <w:r>
+        <w:t>taking into account</w:t>
+      </w:r>
+      <w:proofErr w:type="gramEnd"/>
+      <w:r>
+        <w:t xml:space="preserve"> that some pieces are present </w:t>
       </w:r>
       <w:r>
         <w:rPr>
@@ -13943,7 +14375,15 @@
         <w:t xml:space="preserve"> accelerated the program and allowed larger sets of input pieces to be picked.</w:t>
       </w:r>
       <w:r>
-        <w:t xml:space="preserve"> However the time taken to generate </w:t>
+        <w:t xml:space="preserve"> </w:t>
+      </w:r>
+      <w:proofErr w:type="gramStart"/>
+      <w:r>
+        <w:t>However</w:t>
+      </w:r>
+      <w:proofErr w:type="gramEnd"/>
+      <w:r>
+        <w:t xml:space="preserve"> the time taken to generate </w:t>
       </w:r>
       <w:r>
         <w:t xml:space="preserve">a </w:t>
@@ -13952,7 +14392,15 @@
         <w:t>track with a certain set of input pieces was unpredictable and highly variable depending on the seed chosen.</w:t>
       </w:r>
       <w:r>
-        <w:t xml:space="preserve"> For the same set of pieces, one seed could successfully generate a track in a few tenth of a seconds, while the program would not complete in less than 15 minutes for another seed.</w:t>
+        <w:t xml:space="preserve"> For the same set of pieces, one seed could successfully generate a track in a few tenth of a </w:t>
+      </w:r>
+      <w:proofErr w:type="gramStart"/>
+      <w:r>
+        <w:t>seconds</w:t>
+      </w:r>
+      <w:proofErr w:type="gramEnd"/>
+      <w:r>
+        <w:t>, while the program would not complete in less than 15 minutes for another seed.</w:t>
       </w:r>
     </w:p>
     <w:p>
@@ -14200,7 +14648,15 @@
         <w:t>The main modification</w:t>
       </w:r>
       <w:r>
-        <w:t>s regarded the collision-computation, the piece-connection and the track-validation functions</w:t>
+        <w:t>s regarded the collision-computation, the piece-</w:t>
+      </w:r>
+      <w:proofErr w:type="gramStart"/>
+      <w:r>
+        <w:t>connection</w:t>
+      </w:r>
+      <w:proofErr w:type="gramEnd"/>
+      <w:r>
+        <w:t xml:space="preserve"> and the track-validation functions</w:t>
       </w:r>
       <w:r>
         <w:t xml:space="preserve">. </w:t>
@@ -14245,7 +14701,15 @@
         <w:t xml:space="preserve">To connect </w:t>
       </w:r>
       <w:r>
-        <w:t xml:space="preserve">a piece to the rest of the track, all of the piece’s components are first raised or lowered </w:t>
+        <w:t xml:space="preserve">a piece to the rest of the track, </w:t>
+      </w:r>
+      <w:proofErr w:type="gramStart"/>
+      <w:r>
+        <w:t>all of</w:t>
+      </w:r>
+      <w:proofErr w:type="gramEnd"/>
+      <w:r>
+        <w:t xml:space="preserve"> the piece’s components are first raised or lowered </w:t>
       </w:r>
       <w:r>
         <w:t>to the level of the track’s open connector.</w:t>
@@ -14254,7 +14718,15 @@
         <w:t xml:space="preserve"> </w:t>
       </w:r>
       <w:r>
-        <w:t xml:space="preserve">A piece can be raised to any level, however, it is important to check that </w:t>
+        <w:t xml:space="preserve">A piece can be raised to any </w:t>
+      </w:r>
+      <w:proofErr w:type="gramStart"/>
+      <w:r>
+        <w:t>level,</w:t>
+      </w:r>
+      <w:proofErr w:type="gramEnd"/>
+      <w:r>
+        <w:t xml:space="preserve"> however, it is important to check that </w:t>
       </w:r>
       <w:r>
         <w:t>none of its components are lower than the ground floor.</w:t>
@@ -14429,7 +14901,27 @@
         <w:t xml:space="preserve">N </w:t>
       </w:r>
       <w:r>
-        <w:t>subsets of equal sizes. It is ensured that exactly one pair of 3-connector pieces are located in each subset, apart from the last one. Then, a loop is generated for each subset in order, with the two 3-connector pieces positioned in a loop providing Validation Conditions for the next loop.</w:t>
+        <w:t xml:space="preserve">subsets of equal sizes. It is ensured that exactly one pair of 3-connector pieces </w:t>
+      </w:r>
+      <w:proofErr w:type="gramStart"/>
+      <w:r>
+        <w:t>are located in</w:t>
+      </w:r>
+      <w:proofErr w:type="gramEnd"/>
+      <w:r>
+        <w:t xml:space="preserve"> each subset, apart from the last one. Then, a loop is generated for each subset in order, with the two 3-connector pieces positioned in a loop providing </w:t>
+      </w:r>
+      <w:r>
+        <w:t>v</w:t>
+      </w:r>
+      <w:r>
+        <w:t xml:space="preserve">alidation </w:t>
+      </w:r>
+      <w:r>
+        <w:t>c</w:t>
+      </w:r>
+      <w:r>
+        <w:t>onditions for the next loop.</w:t>
       </w:r>
     </w:p>
     <w:p>
@@ -15647,6 +16139,7 @@
       <w:r>
         <w:t xml:space="preserve"> stored in the </w:t>
       </w:r>
+      <w:proofErr w:type="spellStart"/>
       <w:r>
         <w:rPr>
           <w:i/>
@@ -15654,6 +16147,7 @@
         </w:rPr>
         <w:t>Pieces.json</w:t>
       </w:r>
+      <w:proofErr w:type="spellEnd"/>
       <w:r>
         <w:t xml:space="preserve"> file</w:t>
       </w:r>
@@ -15723,6 +16217,7 @@
       <w:r>
         <w:t xml:space="preserve">n </w:t>
       </w:r>
+      <w:proofErr w:type="spellStart"/>
       <w:r>
         <w:rPr>
           <w:i/>
@@ -15730,6 +16225,7 @@
         </w:rPr>
         <w:t>availableDist</w:t>
       </w:r>
+      <w:proofErr w:type="spellEnd"/>
       <w:r>
         <w:t xml:space="preserve"> property is </w:t>
       </w:r>
@@ -15742,6 +16238,7 @@
       <w:r>
         <w:t xml:space="preserve">distance available at each step. When a piece is placed, its distance is removed from </w:t>
       </w:r>
+      <w:proofErr w:type="spellStart"/>
       <w:r>
         <w:rPr>
           <w:i/>
@@ -15749,6 +16246,7 @@
         </w:rPr>
         <w:t>availableDist</w:t>
       </w:r>
+      <w:proofErr w:type="spellEnd"/>
       <w:r>
         <w:t xml:space="preserve">, and when a piece is taken back from the board, its distance is </w:t>
       </w:r>
@@ -15756,6 +16254,7 @@
         <w:lastRenderedPageBreak/>
         <w:t xml:space="preserve">added back to </w:t>
       </w:r>
+      <w:proofErr w:type="spellStart"/>
       <w:r>
         <w:rPr>
           <w:i/>
@@ -15763,11 +16262,20 @@
         </w:rPr>
         <w:t>availableDist</w:t>
       </w:r>
+      <w:proofErr w:type="spellEnd"/>
       <w:r>
         <w:t xml:space="preserve">. </w:t>
       </w:r>
       <w:r>
-        <w:t>This makes checking the total distance of available pieces an O(1) operation.</w:t>
+        <w:t xml:space="preserve">This makes checking the total distance of available pieces an </w:t>
+      </w:r>
+      <w:proofErr w:type="gramStart"/>
+      <w:r>
+        <w:t>O(</w:t>
+      </w:r>
+      <w:proofErr w:type="gramEnd"/>
+      <w:r>
+        <w:t>1) operation.</w:t>
       </w:r>
     </w:p>
     <w:p>
@@ -15917,7 +16425,15 @@
         <w:t>)</w:t>
       </w:r>
       <w:r>
-        <w:t>, but could be lowered to O(1) using the described approach.</w:t>
+        <w:t xml:space="preserve">, but could be lowered to </w:t>
+      </w:r>
+      <w:proofErr w:type="gramStart"/>
+      <w:r>
+        <w:t>O(</w:t>
+      </w:r>
+      <w:proofErr w:type="gramEnd"/>
+      <w:r>
+        <w:t>1) using the described approach.</w:t>
       </w:r>
     </w:p>
     <w:p>
@@ -15971,7 +16487,15 @@
     <w:p/>
     <w:p>
       <w:r>
-        <w:t>Need to explain the choice of validation conditions – close,  medium, large.</w:t>
+        <w:t xml:space="preserve">Need to explain the choice of validation conditions – </w:t>
+      </w:r>
+      <w:proofErr w:type="gramStart"/>
+      <w:r>
+        <w:t>close,  medium</w:t>
+      </w:r>
+      <w:proofErr w:type="gramEnd"/>
+      <w:r>
+        <w:t>, large.</w:t>
       </w:r>
     </w:p>
     <w:p/>
@@ -19510,6 +20034,119 @@
     </w:lvl>
   </w:abstractNum>
   <w:abstractNum w:abstractNumId="26" w15:restartNumberingAfterBreak="0">
+    <w:nsid w:val="7CEA7B9E"/>
+    <w:multiLevelType w:val="hybridMultilevel"/>
+    <w:tmpl w:val="96666EEA"/>
+    <w:lvl w:ilvl="0" w:tplc="08090001">
+      <w:start w:val="1"/>
+      <w:numFmt w:val="bullet"/>
+      <w:lvlText w:val=""/>
+      <w:lvlJc w:val="left"/>
+      <w:pPr>
+        <w:ind w:left="720" w:hanging="360"/>
+      </w:pPr>
+      <w:rPr>
+        <w:rFonts w:ascii="Symbol" w:hAnsi="Symbol" w:hint="default"/>
+      </w:rPr>
+    </w:lvl>
+    <w:lvl w:ilvl="1" w:tplc="08090003" w:tentative="1">
+      <w:start w:val="1"/>
+      <w:numFmt w:val="bullet"/>
+      <w:lvlText w:val="o"/>
+      <w:lvlJc w:val="left"/>
+      <w:pPr>
+        <w:ind w:left="1440" w:hanging="360"/>
+      </w:pPr>
+      <w:rPr>
+        <w:rFonts w:ascii="Courier New" w:hAnsi="Courier New" w:cs="Courier New" w:hint="default"/>
+      </w:rPr>
+    </w:lvl>
+    <w:lvl w:ilvl="2" w:tplc="08090005" w:tentative="1">
+      <w:start w:val="1"/>
+      <w:numFmt w:val="bullet"/>
+      <w:lvlText w:val=""/>
+      <w:lvlJc w:val="left"/>
+      <w:pPr>
+        <w:ind w:left="2160" w:hanging="360"/>
+      </w:pPr>
+      <w:rPr>
+        <w:rFonts w:ascii="Wingdings" w:hAnsi="Wingdings" w:hint="default"/>
+      </w:rPr>
+    </w:lvl>
+    <w:lvl w:ilvl="3" w:tplc="08090001" w:tentative="1">
+      <w:start w:val="1"/>
+      <w:numFmt w:val="bullet"/>
+      <w:lvlText w:val=""/>
+      <w:lvlJc w:val="left"/>
+      <w:pPr>
+        <w:ind w:left="2880" w:hanging="360"/>
+      </w:pPr>
+      <w:rPr>
+        <w:rFonts w:ascii="Symbol" w:hAnsi="Symbol" w:hint="default"/>
+      </w:rPr>
+    </w:lvl>
+    <w:lvl w:ilvl="4" w:tplc="08090003" w:tentative="1">
+      <w:start w:val="1"/>
+      <w:numFmt w:val="bullet"/>
+      <w:lvlText w:val="o"/>
+      <w:lvlJc w:val="left"/>
+      <w:pPr>
+        <w:ind w:left="3600" w:hanging="360"/>
+      </w:pPr>
+      <w:rPr>
+        <w:rFonts w:ascii="Courier New" w:hAnsi="Courier New" w:cs="Courier New" w:hint="default"/>
+      </w:rPr>
+    </w:lvl>
+    <w:lvl w:ilvl="5" w:tplc="08090005" w:tentative="1">
+      <w:start w:val="1"/>
+      <w:numFmt w:val="bullet"/>
+      <w:lvlText w:val=""/>
+      <w:lvlJc w:val="left"/>
+      <w:pPr>
+        <w:ind w:left="4320" w:hanging="360"/>
+      </w:pPr>
+      <w:rPr>
+        <w:rFonts w:ascii="Wingdings" w:hAnsi="Wingdings" w:hint="default"/>
+      </w:rPr>
+    </w:lvl>
+    <w:lvl w:ilvl="6" w:tplc="08090001" w:tentative="1">
+      <w:start w:val="1"/>
+      <w:numFmt w:val="bullet"/>
+      <w:lvlText w:val=""/>
+      <w:lvlJc w:val="left"/>
+      <w:pPr>
+        <w:ind w:left="5040" w:hanging="360"/>
+      </w:pPr>
+      <w:rPr>
+        <w:rFonts w:ascii="Symbol" w:hAnsi="Symbol" w:hint="default"/>
+      </w:rPr>
+    </w:lvl>
+    <w:lvl w:ilvl="7" w:tplc="08090003" w:tentative="1">
+      <w:start w:val="1"/>
+      <w:numFmt w:val="bullet"/>
+      <w:lvlText w:val="o"/>
+      <w:lvlJc w:val="left"/>
+      <w:pPr>
+        <w:ind w:left="5760" w:hanging="360"/>
+      </w:pPr>
+      <w:rPr>
+        <w:rFonts w:ascii="Courier New" w:hAnsi="Courier New" w:cs="Courier New" w:hint="default"/>
+      </w:rPr>
+    </w:lvl>
+    <w:lvl w:ilvl="8" w:tplc="08090005" w:tentative="1">
+      <w:start w:val="1"/>
+      <w:numFmt w:val="bullet"/>
+      <w:lvlText w:val=""/>
+      <w:lvlJc w:val="left"/>
+      <w:pPr>
+        <w:ind w:left="6480" w:hanging="360"/>
+      </w:pPr>
+      <w:rPr>
+        <w:rFonts w:ascii="Wingdings" w:hAnsi="Wingdings" w:hint="default"/>
+      </w:rPr>
+    </w:lvl>
+  </w:abstractNum>
+  <w:abstractNum w:abstractNumId="27" w15:restartNumberingAfterBreak="0">
     <w:nsid w:val="7E3A550B"/>
     <w:multiLevelType w:val="hybridMultilevel"/>
     <w:tmpl w:val="C0CE274C"/>
@@ -19621,7 +20258,7 @@
       </w:rPr>
     </w:lvl>
   </w:abstractNum>
-  <w:abstractNum w:abstractNumId="27" w15:restartNumberingAfterBreak="0">
+  <w:abstractNum w:abstractNumId="28" w15:restartNumberingAfterBreak="0">
     <w:nsid w:val="7EFF42EE"/>
     <w:multiLevelType w:val="hybridMultilevel"/>
     <w:tmpl w:val="378A0CE0"/>
@@ -19749,7 +20386,7 @@
     <w:abstractNumId w:val="12"/>
   </w:num>
   <w:num w:numId="6" w16cid:durableId="435714872">
-    <w:abstractNumId w:val="27"/>
+    <w:abstractNumId w:val="28"/>
   </w:num>
   <w:num w:numId="7" w16cid:durableId="1943950866">
     <w:abstractNumId w:val="10"/>
@@ -19815,7 +20452,7 @@
     <w:abstractNumId w:val="21"/>
   </w:num>
   <w:num w:numId="28" w16cid:durableId="777339265">
-    <w:abstractNumId w:val="26"/>
+    <w:abstractNumId w:val="27"/>
   </w:num>
   <w:num w:numId="29" w16cid:durableId="1265068669">
     <w:abstractNumId w:val="22"/>
@@ -19843,6 +20480,9 @@
   </w:num>
   <w:num w:numId="37" w16cid:durableId="1178077970">
     <w:abstractNumId w:val="19"/>
+  </w:num>
+  <w:num w:numId="38" w16cid:durableId="25720695">
+    <w:abstractNumId w:val="26"/>
   </w:num>
 </w:numbering>
 </file>

</xml_diff>

<commit_message>
Add validation conditions parts.
</commit_message>
<xml_diff>
--- a/Report.docx
+++ b/Report.docx
@@ -118,8 +118,17 @@
           <w:sz w:val="32"/>
           <w:szCs w:val="32"/>
         </w:rPr>
-        <w:t>Supervisor: Tom Spink</w:t>
-      </w:r>
+        <w:t xml:space="preserve">Supervisor: Tom </w:t>
+      </w:r>
+      <w:proofErr w:type="spellStart"/>
+      <w:r>
+        <w:rPr>
+          <w:sz w:val="32"/>
+          <w:szCs w:val="32"/>
+        </w:rPr>
+        <w:t>Spink</w:t>
+      </w:r>
+      <w:proofErr w:type="spellEnd"/>
     </w:p>
     <w:p>
       <w:pPr>
@@ -3861,7 +3870,15 @@
         <w:t>races through trial circuits</w:t>
       </w:r>
       <w:r>
-        <w:t xml:space="preserve"> in order to </w:t>
+        <w:t xml:space="preserve"> </w:t>
+      </w:r>
+      <w:proofErr w:type="gramStart"/>
+      <w:r>
+        <w:t>in order to</w:t>
+      </w:r>
+      <w:proofErr w:type="gramEnd"/>
+      <w:r>
+        <w:t xml:space="preserve"> </w:t>
       </w:r>
       <w:r>
         <w:t xml:space="preserve">evaluate and </w:t>
@@ -3922,8 +3939,13 @@
         <w:t xml:space="preserve"> a specific length, curvature</w:t>
       </w:r>
       <w:r>
-        <w:t>, ascent</w:t>
-      </w:r>
+        <w:t xml:space="preserve">, </w:t>
+      </w:r>
+      <w:proofErr w:type="gramStart"/>
+      <w:r>
+        <w:t>ascent</w:t>
+      </w:r>
+      <w:proofErr w:type="gramEnd"/>
       <w:r>
         <w:t xml:space="preserve"> and</w:t>
       </w:r>
@@ -4261,7 +4283,15 @@
         <w:t xml:space="preserve"> </w:t>
       </w:r>
       <w:r>
-        <w:t xml:space="preserve">specifies that the connection between any two pieces is not perfect, and circuits which have ends that are “close enough” to each other should be counted as valid circuits. This proved to be an absolute necessity for closing any track, as the vast majority of </w:t>
+        <w:t xml:space="preserve">specifies that the connection between any two pieces is not perfect, and circuits which have ends that are “close enough” to each other should be counted as valid circuits. This proved to be an absolute necessity for closing any track, as </w:t>
+      </w:r>
+      <w:proofErr w:type="gramStart"/>
+      <w:r>
+        <w:t>the vast majority of</w:t>
+      </w:r>
+      <w:proofErr w:type="gramEnd"/>
+      <w:r>
+        <w:t xml:space="preserve"> </w:t>
       </w:r>
       <w:r>
         <w:t>circuits</w:t>
@@ -4414,9 +4444,14 @@
       </w:pPr>
       <w:bookmarkStart w:id="4" w:name="_Toc130398284"/>
       <w:r>
-        <w:t>Required characteristics</w:t>
+        <w:t xml:space="preserve">Required </w:t>
+      </w:r>
+      <w:proofErr w:type="gramStart"/>
+      <w:r>
+        <w:t>characteristics</w:t>
       </w:r>
       <w:bookmarkEnd w:id="4"/>
+      <w:proofErr w:type="gramEnd"/>
     </w:p>
     <w:p>
       <w:r>
@@ -4517,7 +4552,15 @@
         <w:t xml:space="preserve"> of connectors, each </w:t>
       </w:r>
       <w:r>
-        <w:t>determined by a position, a direction and a type (</w:t>
+        <w:t xml:space="preserve">determined by a position, a </w:t>
+      </w:r>
+      <w:proofErr w:type="gramStart"/>
+      <w:r>
+        <w:t>direction</w:t>
+      </w:r>
+      <w:proofErr w:type="gramEnd"/>
+      <w:r>
+        <w:t xml:space="preserve"> and a type (</w:t>
       </w:r>
       <w:r>
         <w:t>pin or hole</w:t>
@@ -4526,8 +4569,13 @@
         <w:t>). This allows</w:t>
       </w:r>
       <w:r>
-        <w:t xml:space="preserve"> pieces to connect together</w:t>
-      </w:r>
+        <w:t xml:space="preserve"> pieces to </w:t>
+      </w:r>
+      <w:proofErr w:type="gramStart"/>
+      <w:r>
+        <w:t>connect together</w:t>
+      </w:r>
+      <w:proofErr w:type="gramEnd"/>
       <w:r>
         <w:t xml:space="preserve">, </w:t>
       </w:r>
@@ -5319,7 +5367,15 @@
         <w:t>does</w:t>
       </w:r>
       <w:r>
-        <w:t xml:space="preserve"> a purely geometrical approach lead to perfectly aligned pieces, it </w:t>
+        <w:t xml:space="preserve"> a purely geometrical approach </w:t>
+      </w:r>
+      <w:proofErr w:type="gramStart"/>
+      <w:r>
+        <w:t>lead</w:t>
+      </w:r>
+      <w:proofErr w:type="gramEnd"/>
+      <w:r>
+        <w:t xml:space="preserve"> to perfectly aligned pieces, it </w:t>
       </w:r>
       <w:r>
         <w:t>also</w:t>
@@ -5491,7 +5547,15 @@
         <w:t xml:space="preserve"> The tool also allows to determine the type of each connector</w:t>
       </w:r>
       <w:r>
-        <w:t>, pin or hole</w:t>
+        <w:t xml:space="preserve">, </w:t>
+      </w:r>
+      <w:proofErr w:type="gramStart"/>
+      <w:r>
+        <w:t>pin</w:t>
+      </w:r>
+      <w:proofErr w:type="gramEnd"/>
+      <w:r>
+        <w:t xml:space="preserve"> or hole</w:t>
       </w:r>
       <w:r>
         <w:t>.</w:t>
@@ -7105,9 +7169,14 @@
       <w:bookmarkStart w:id="10" w:name="_Toc130398286"/>
       <w:r>
         <w:lastRenderedPageBreak/>
-        <w:t>Piece splitting into parts</w:t>
+        <w:t xml:space="preserve">Piece splitting into </w:t>
+      </w:r>
+      <w:proofErr w:type="gramStart"/>
+      <w:r>
+        <w:t>parts</w:t>
       </w:r>
       <w:bookmarkEnd w:id="10"/>
+      <w:proofErr w:type="gramEnd"/>
     </w:p>
     <w:p>
       <w:r>
@@ -7891,7 +7960,15 @@
         <w:t>BRIO™ pieces</w:t>
       </w:r>
       <w:r>
-        <w:t xml:space="preserve"> are stored in the Piece.json file.</w:t>
+        <w:t xml:space="preserve"> are stored in the </w:t>
+      </w:r>
+      <w:proofErr w:type="spellStart"/>
+      <w:r>
+        <w:t>Piece.json</w:t>
+      </w:r>
+      <w:proofErr w:type="spellEnd"/>
+      <w:r>
+        <w:t xml:space="preserve"> file.</w:t>
       </w:r>
     </w:p>
     <w:p>
@@ -7937,6 +8014,7 @@
       <w:r>
         <w:t xml:space="preserve"> </w:t>
       </w:r>
+      <w:proofErr w:type="spellStart"/>
       <w:r>
         <w:rPr>
           <w:i/>
@@ -7944,6 +8022,7 @@
         </w:rPr>
         <w:t>flipType</w:t>
       </w:r>
+      <w:proofErr w:type="spellEnd"/>
       <w:r>
         <w:t xml:space="preserve"> integer property </w:t>
       </w:r>
@@ -7995,6 +8074,7 @@
       <w:r>
         <w:t xml:space="preserve">The </w:t>
       </w:r>
+      <w:proofErr w:type="spellStart"/>
       <w:r>
         <w:rPr>
           <w:i/>
@@ -8002,6 +8082,7 @@
         </w:rPr>
         <w:t>maxLength</w:t>
       </w:r>
+      <w:proofErr w:type="spellEnd"/>
       <w:r>
         <w:t xml:space="preserve"> float given to each piece </w:t>
       </w:r>
@@ -8070,10 +8151,15 @@
       <w:bookmarkStart w:id="18" w:name="_Ref130200672"/>
       <w:bookmarkStart w:id="19" w:name="_Toc130398290"/>
       <w:r>
-        <w:t>Pieces determined</w:t>
+        <w:t xml:space="preserve">Pieces </w:t>
+      </w:r>
+      <w:proofErr w:type="gramStart"/>
+      <w:r>
+        <w:t>determined</w:t>
       </w:r>
       <w:bookmarkEnd w:id="18"/>
       <w:bookmarkEnd w:id="19"/>
+      <w:proofErr w:type="gramEnd"/>
     </w:p>
     <w:p>
       <w:r>
@@ -9101,7 +9187,15 @@
         <w:t xml:space="preserve"> </w:t>
       </w:r>
       <w:r>
-        <w:t>Pieces are still coloured depending on their ID, but outlined in a colour specific to their level.</w:t>
+        <w:t xml:space="preserve">Pieces are still coloured depending on their </w:t>
+      </w:r>
+      <w:proofErr w:type="gramStart"/>
+      <w:r>
+        <w:t>ID, but</w:t>
+      </w:r>
+      <w:proofErr w:type="gramEnd"/>
+      <w:r>
+        <w:t xml:space="preserve"> outlined in a colour specific to their level.</w:t>
       </w:r>
       <w:r>
         <w:t xml:space="preserve"> An example of a multi-level track with colour-coded outlines is shown </w:t>
@@ -9261,7 +9355,15 @@
         <w:t>as a list of piece objects</w:t>
       </w:r>
       <w:r>
-        <w:t>, sorted in no particular order.</w:t>
+        <w:t xml:space="preserve">, sorted in no </w:t>
+      </w:r>
+      <w:proofErr w:type="gramStart"/>
+      <w:r>
+        <w:t>particular order</w:t>
+      </w:r>
+      <w:proofErr w:type="gramEnd"/>
+      <w:r>
+        <w:t>.</w:t>
       </w:r>
       <w:r>
         <w:t xml:space="preserve"> </w:t>
@@ -9700,9 +9802,14 @@
       </w:pPr>
       <w:bookmarkStart w:id="31" w:name="_Toc130398295"/>
       <w:r>
-        <w:t>Addition of zoom and drag on canvas</w:t>
+        <w:t xml:space="preserve">Addition of zoom and drag on </w:t>
+      </w:r>
+      <w:proofErr w:type="gramStart"/>
+      <w:r>
+        <w:t>canvas</w:t>
       </w:r>
       <w:bookmarkEnd w:id="31"/>
+      <w:proofErr w:type="gramEnd"/>
     </w:p>
     <w:p>
       <w:r>
@@ -9840,7 +9947,15 @@
         <w:t xml:space="preserve">was created as a vertical scrollable list, displaying the </w:t>
       </w:r>
       <w:r>
-        <w:t xml:space="preserve">ID, description and an image of each piece, alongside a </w:t>
+        <w:t xml:space="preserve">ID, </w:t>
+      </w:r>
+      <w:proofErr w:type="gramStart"/>
+      <w:r>
+        <w:t>description</w:t>
+      </w:r>
+      <w:proofErr w:type="gramEnd"/>
+      <w:r>
+        <w:t xml:space="preserve"> and an image of each piece, alongside a </w:t>
       </w:r>
       <w:r>
         <w:t>basic</w:t>
@@ -10019,9 +10134,11 @@
       <w:pPr>
         <w:pStyle w:val="Heading2"/>
       </w:pPr>
+      <w:bookmarkStart w:id="35" w:name="_Ref130463644"/>
       <w:r>
         <w:t>Options box</w:t>
       </w:r>
+      <w:bookmarkEnd w:id="35"/>
     </w:p>
     <w:p>
       <w:r>
@@ -10209,7 +10326,7 @@
         <w:ind w:left="2835" w:right="2835"/>
         <w:jc w:val="center"/>
       </w:pPr>
-      <w:bookmarkStart w:id="35" w:name="_Ref130407484"/>
+      <w:bookmarkStart w:id="36" w:name="_Ref130407484"/>
       <w:r>
         <w:t xml:space="preserve">Figure </w:t>
       </w:r>
@@ -10231,7 +10348,7 @@
       <w:r>
         <w:fldChar w:fldCharType="end"/>
       </w:r>
-      <w:bookmarkEnd w:id="35"/>
+      <w:bookmarkEnd w:id="36"/>
       <w:r>
         <w:t xml:space="preserve">: Screenshot of the </w:t>
       </w:r>
@@ -10246,11 +10363,11 @@
       <w:pPr>
         <w:pStyle w:val="Heading2"/>
       </w:pPr>
-      <w:bookmarkStart w:id="36" w:name="_Toc130398297"/>
+      <w:bookmarkStart w:id="37" w:name="_Toc130398297"/>
       <w:r>
         <w:t>Small improvements</w:t>
       </w:r>
-      <w:bookmarkEnd w:id="36"/>
+      <w:bookmarkEnd w:id="37"/>
     </w:p>
     <w:p>
       <w:r>
@@ -10298,10 +10415,18 @@
         <w:t xml:space="preserve"> seed </w:t>
       </w:r>
       <w:r>
-        <w:t xml:space="preserve">was actually </w:t>
-      </w:r>
-      <w:r>
-        <w:t xml:space="preserve">used by the program to generate the track. This could be frustrating for a user </w:t>
+        <w:t xml:space="preserve">was </w:t>
+      </w:r>
+      <w:proofErr w:type="gramStart"/>
+      <w:r>
+        <w:t xml:space="preserve">actually </w:t>
+      </w:r>
+      <w:r>
+        <w:t>used</w:t>
+      </w:r>
+      <w:proofErr w:type="gramEnd"/>
+      <w:r>
+        <w:t xml:space="preserve"> by the program to generate the track. This could be frustrating for a user </w:t>
       </w:r>
       <w:r>
         <w:t>who</w:t>
@@ -10354,7 +10479,15 @@
         <w:t xml:space="preserve">Users had to manually re-specify their selection of pieces every time the page was refreshed – this could be annoying for users trying to build a real BRIO™ track following the one displayed on screen. To tackle this issue, </w:t>
       </w:r>
       <w:r>
-        <w:t>the pieces used to generate the last track were made to be kept in local storage, allowing a user to very easily recreate the previous circuit after a page reload.</w:t>
+        <w:t xml:space="preserve">the pieces used to generate the last track were made to be kept in local storage, allowing a user to </w:t>
+      </w:r>
+      <w:proofErr w:type="gramStart"/>
+      <w:r>
+        <w:t>very easily recreate the previous circuit</w:t>
+      </w:r>
+      <w:proofErr w:type="gramEnd"/>
+      <w:r>
+        <w:t xml:space="preserve"> after a page reload.</w:t>
       </w:r>
     </w:p>
     <w:p>
@@ -10444,7 +10577,7 @@
         <w:pStyle w:val="Caption"/>
         <w:jc w:val="center"/>
       </w:pPr>
-      <w:bookmarkStart w:id="37" w:name="_Ref130312533"/>
+      <w:bookmarkStart w:id="38" w:name="_Ref130312533"/>
       <w:r>
         <w:t xml:space="preserve">Figure </w:t>
       </w:r>
@@ -10469,7 +10602,7 @@
         </w:rPr>
         <w:fldChar w:fldCharType="end"/>
       </w:r>
-      <w:bookmarkEnd w:id="37"/>
+      <w:bookmarkEnd w:id="38"/>
       <w:r>
         <w:t>: Current state of the user interface</w:t>
       </w:r>
@@ -10509,12 +10642,21 @@
           <w:iCs/>
         </w:rPr>
       </w:pPr>
+      <w:proofErr w:type="spellStart"/>
       <w:r>
         <w:rPr>
           <w:i/>
           <w:iCs/>
         </w:rPr>
-        <w:t>Vario system and out way to deal with it (all pieces are connected perfectly with each other apart from the first and last piece of a loop -&gt; this is not accurate but</w:t>
+        <w:t>Vario</w:t>
+      </w:r>
+      <w:proofErr w:type="spellEnd"/>
+      <w:r>
+        <w:rPr>
+          <w:i/>
+          <w:iCs/>
+        </w:rPr>
+        <w:t xml:space="preserve"> system and out way to deal with it (all pieces are connected perfectly with each other apart from the first and last piece of a loop -&gt; this is not accurate but</w:t>
       </w:r>
       <w:r>
         <w:rPr>
@@ -10604,7 +10746,23 @@
           <w:i/>
           <w:iCs/>
         </w:rPr>
-        <w:t xml:space="preserve">option to build tracks at max lvl 1. This is given because in real life, due to having to use support for pieces placed above the ground level, </w:t>
+        <w:t xml:space="preserve">option to build tracks at max </w:t>
+      </w:r>
+      <w:proofErr w:type="spellStart"/>
+      <w:r>
+        <w:rPr>
+          <w:i/>
+          <w:iCs/>
+        </w:rPr>
+        <w:t>lvl</w:t>
+      </w:r>
+      <w:proofErr w:type="spellEnd"/>
+      <w:r>
+        <w:rPr>
+          <w:i/>
+          <w:iCs/>
+        </w:rPr>
+        <w:t xml:space="preserve"> 1. This is given because in real life, due to having to use support for pieces placed above the ground level, </w:t>
       </w:r>
       <w:r>
         <w:rPr>
@@ -10701,7 +10859,23 @@
           <w:i/>
           <w:iCs/>
         </w:rPr>
-        <w:t>Way in which the users can interact with the canvas only works on laptop, and is easiest used with a physical mouse.</w:t>
+        <w:t xml:space="preserve">Way in which the users can interact with the canvas only works on </w:t>
+      </w:r>
+      <w:proofErr w:type="gramStart"/>
+      <w:r>
+        <w:rPr>
+          <w:i/>
+          <w:iCs/>
+        </w:rPr>
+        <w:t>laptop, and</w:t>
+      </w:r>
+      <w:proofErr w:type="gramEnd"/>
+      <w:r>
+        <w:rPr>
+          <w:i/>
+          <w:iCs/>
+        </w:rPr>
+        <w:t xml:space="preserve"> is easiest used with a physical mouse.</w:t>
       </w:r>
       <w:r>
         <w:rPr>
@@ -10774,12 +10948,12 @@
       <w:pPr>
         <w:pStyle w:val="Heading1"/>
       </w:pPr>
-      <w:bookmarkStart w:id="38" w:name="_Toc130398298"/>
+      <w:bookmarkStart w:id="39" w:name="_Toc130398298"/>
       <w:r>
         <w:lastRenderedPageBreak/>
         <w:t>Track Generation</w:t>
       </w:r>
-      <w:bookmarkEnd w:id="38"/>
+      <w:bookmarkEnd w:id="39"/>
     </w:p>
     <w:p>
       <w:r>
@@ -10811,11 +10985,11 @@
       <w:pPr>
         <w:pStyle w:val="Heading2"/>
       </w:pPr>
-      <w:bookmarkStart w:id="39" w:name="_Toc130398299"/>
+      <w:bookmarkStart w:id="40" w:name="_Toc130398299"/>
       <w:r>
         <w:t>Tools</w:t>
       </w:r>
-      <w:bookmarkEnd w:id="39"/>
+      <w:bookmarkEnd w:id="40"/>
     </w:p>
     <w:p>
       <w:r>
@@ -10843,13 +11017,29 @@
         <w:t xml:space="preserve"> by Java’s garbage collector</w:t>
       </w:r>
       <w:r>
-        <w:t xml:space="preserve">, and more importantly, C++’s potential for getting </w:t>
+        <w:t xml:space="preserve">, and more importantly, C++’s potential for </w:t>
+      </w:r>
+      <w:proofErr w:type="gramStart"/>
+      <w:r>
+        <w:t xml:space="preserve">getting </w:t>
       </w:r>
       <w:r>
         <w:t xml:space="preserve"> </w:t>
       </w:r>
       <w:r>
-        <w:t>compiled to WebAssemlby made the scales tip in favour of C++.</w:t>
+        <w:t>compiled</w:t>
+      </w:r>
+      <w:proofErr w:type="gramEnd"/>
+      <w:r>
+        <w:t xml:space="preserve"> to </w:t>
+      </w:r>
+      <w:proofErr w:type="spellStart"/>
+      <w:r>
+        <w:t>WebAssemlby</w:t>
+      </w:r>
+      <w:proofErr w:type="spellEnd"/>
+      <w:r>
+        <w:t xml:space="preserve"> made the scales tip in favour of C++.</w:t>
       </w:r>
     </w:p>
     <w:p>
@@ -10863,7 +11053,15 @@
         <w:t>run the track-generating algorithm on a backend server</w:t>
       </w:r>
       <w:r>
-        <w:t>, and to setup communication between frontend and backend using a NodeJS API. This worked fine for a while. However, this setup was later changed in favour of a fully static website, with the track-generating C++ program compiled to WebAssembly and running directly on the client’s machine. This decision was taken as it seemed more adequate to make the expensive track-generating program run on the user’s machine instead of a server that could get overloaded.</w:t>
+        <w:t xml:space="preserve">, and to setup communication between frontend and backend using a NodeJS API. This worked fine for a while. However, this setup was later changed in favour of a fully static website, with the track-generating C++ program compiled to </w:t>
+      </w:r>
+      <w:proofErr w:type="spellStart"/>
+      <w:r>
+        <w:t>WebAssembly</w:t>
+      </w:r>
+      <w:proofErr w:type="spellEnd"/>
+      <w:r>
+        <w:t xml:space="preserve"> and running directly on the client’s machine. This decision was taken as it seemed more adequate to make the expensive track-generating program run on the user’s machine instead of a server that could get overloaded.</w:t>
       </w:r>
       <w:r>
         <w:t xml:space="preserve"> </w:t>
@@ -10926,9 +11124,11 @@
       <w:r>
         <w:t xml:space="preserve"> </w:t>
       </w:r>
+      <w:proofErr w:type="spellStart"/>
       <w:r>
         <w:t>JsonCpp</w:t>
       </w:r>
+      <w:proofErr w:type="spellEnd"/>
       <w:sdt>
         <w:sdtPr>
           <w:id w:val="161202413"/>
@@ -10973,6 +11173,7 @@
       <w:r>
         <w:t xml:space="preserve">the </w:t>
       </w:r>
+      <w:proofErr w:type="spellStart"/>
       <w:r>
         <w:rPr>
           <w:i/>
@@ -10980,6 +11181,7 @@
         </w:rPr>
         <w:t>Pieces.json</w:t>
       </w:r>
+      <w:proofErr w:type="spellEnd"/>
       <w:r>
         <w:t xml:space="preserve"> file</w:t>
       </w:r>
@@ -11015,11 +11217,11 @@
       <w:pPr>
         <w:pStyle w:val="Heading2"/>
       </w:pPr>
-      <w:bookmarkStart w:id="40" w:name="_Toc130398300"/>
+      <w:bookmarkStart w:id="41" w:name="_Toc130398300"/>
       <w:r>
         <w:t>Algorithm description</w:t>
       </w:r>
-      <w:bookmarkEnd w:id="40"/>
+      <w:bookmarkEnd w:id="41"/>
     </w:p>
     <w:p>
       <w:r>
@@ -11073,7 +11275,15 @@
     </w:p>
     <w:p>
       <w:r>
-        <w:t>Each individual BRIO™ piece picked by the user is represented as a C++ object. The classes used in the C++ backend are detailed in the UML diagram shown in figure … . The set of all pieces is kept in a single C++ vector</w:t>
+        <w:t xml:space="preserve">Each individual BRIO™ piece picked by the user is represented as a C++ object. The classes used in the C++ backend are detailed in the UML diagram shown in figure </w:t>
+      </w:r>
+      <w:proofErr w:type="gramStart"/>
+      <w:r>
+        <w:t>… .</w:t>
+      </w:r>
+      <w:proofErr w:type="gramEnd"/>
+      <w:r>
+        <w:t xml:space="preserve"> The set of all pieces is kept in a single C++ vector</w:t>
       </w:r>
       <w:r>
         <w:t>, with a flag on each piece telling whether the piece is in use or not.</w:t>
@@ -11371,7 +11581,15 @@
         </w:numPr>
       </w:pPr>
       <w:r>
-        <w:t>When all the validation conditions are met, the track generation stops and the circuit is presented to the user.</w:t>
+        <w:t xml:space="preserve">When all the validation conditions are met, the track generation </w:t>
+      </w:r>
+      <w:proofErr w:type="gramStart"/>
+      <w:r>
+        <w:t>stops</w:t>
+      </w:r>
+      <w:proofErr w:type="gramEnd"/>
+      <w:r>
+        <w:t xml:space="preserve"> and the circuit is presented to the user.</w:t>
       </w:r>
     </w:p>
     <w:p>
@@ -11416,8 +11634,13 @@
       <w:r>
         <w:t xml:space="preserve">Also, </w:t>
       </w:r>
-      <w:r>
-        <w:t xml:space="preserve">due to the fact that </w:t>
+      <w:proofErr w:type="gramStart"/>
+      <w:r>
+        <w:t>due to the fact that</w:t>
+      </w:r>
+      <w:proofErr w:type="gramEnd"/>
+      <w:r>
+        <w:t xml:space="preserve"> </w:t>
       </w:r>
       <w:r>
         <w:t xml:space="preserve">a maximum of one recursive call is made per available piece, </w:t>
@@ -11474,16 +11697,16 @@
       <w:pPr>
         <w:pStyle w:val="Heading2"/>
       </w:pPr>
-      <w:bookmarkStart w:id="41" w:name="_Ref130139902"/>
-      <w:bookmarkStart w:id="42" w:name="_Toc130398301"/>
+      <w:bookmarkStart w:id="42" w:name="_Ref130139902"/>
+      <w:bookmarkStart w:id="43" w:name="_Toc130398301"/>
       <w:r>
         <w:t xml:space="preserve">Piece </w:t>
       </w:r>
       <w:r>
         <w:t>positioning</w:t>
       </w:r>
-      <w:bookmarkEnd w:id="41"/>
       <w:bookmarkEnd w:id="42"/>
+      <w:bookmarkEnd w:id="43"/>
     </w:p>
     <w:p>
       <w:r>
@@ -11727,6 +11950,7 @@
       <w:r>
         <w:t xml:space="preserve">Each piece is thus given a </w:t>
       </w:r>
+      <w:proofErr w:type="spellStart"/>
       <w:r>
         <w:rPr>
           <w:i/>
@@ -11734,12 +11958,14 @@
         </w:rPr>
         <w:t>flipType</w:t>
       </w:r>
+      <w:proofErr w:type="spellEnd"/>
       <w:r>
         <w:t xml:space="preserve"> attribute corresponding to the way in which it must be flipped.</w:t>
       </w:r>
       <w:r>
         <w:t xml:space="preserve"> A </w:t>
       </w:r>
+      <w:proofErr w:type="spellStart"/>
       <w:r>
         <w:rPr>
           <w:i/>
@@ -11747,47 +11973,59 @@
         </w:rPr>
         <w:t>flipType</w:t>
       </w:r>
+      <w:proofErr w:type="spellEnd"/>
       <w:r>
         <w:t xml:space="preserve"> of 0 means that the piece does not need to be flipped – this corresponds to straight pieces. </w:t>
       </w:r>
       <w:r>
         <w:t xml:space="preserve">A </w:t>
       </w:r>
+      <w:proofErr w:type="spellStart"/>
       <w:r>
         <w:rPr>
           <w:i/>
           <w:iCs/>
         </w:rPr>
-        <w:t xml:space="preserve">flipType </w:t>
-      </w:r>
-      <w:r>
-        <w:t>equal to 1 is used for simple curved pieces that can be flipped by a simple inversion of its two connectors</w:t>
-      </w:r>
-      <w:r>
-        <w:t xml:space="preserve">. This also works for </w:t>
-      </w:r>
-      <w:r>
-        <w:t xml:space="preserve">the </w:t>
-      </w:r>
-      <w:r>
-        <w:t>straight ascending</w:t>
-      </w:r>
-      <w:r>
-        <w:t xml:space="preserve"> piece</w:t>
-      </w:r>
-      <w:r>
-        <w:t xml:space="preserve">. </w:t>
-      </w:r>
-      <w:r>
-        <w:t xml:space="preserve">A </w:t>
-      </w:r>
+        <w:t>flipType</w:t>
+      </w:r>
+      <w:proofErr w:type="spellEnd"/>
       <w:r>
         <w:rPr>
           <w:i/>
           <w:iCs/>
         </w:rPr>
+        <w:t xml:space="preserve"> </w:t>
+      </w:r>
+      <w:r>
+        <w:t>equal to 1 is used for simple curved pieces that can be flipped by a simple inversion of its two connectors</w:t>
+      </w:r>
+      <w:r>
+        <w:t xml:space="preserve">. This also works for </w:t>
+      </w:r>
+      <w:r>
+        <w:t xml:space="preserve">the </w:t>
+      </w:r>
+      <w:r>
+        <w:t>straight ascending</w:t>
+      </w:r>
+      <w:r>
+        <w:t xml:space="preserve"> piece</w:t>
+      </w:r>
+      <w:r>
+        <w:t xml:space="preserve">. </w:t>
+      </w:r>
+      <w:r>
+        <w:t xml:space="preserve">A </w:t>
+      </w:r>
+      <w:proofErr w:type="spellStart"/>
+      <w:r>
+        <w:rPr>
+          <w:i/>
+          <w:iCs/>
+        </w:rPr>
         <w:t>flipType</w:t>
       </w:r>
+      <w:proofErr w:type="spellEnd"/>
       <w:r>
         <w:t xml:space="preserve"> of 2 is given to </w:t>
       </w:r>
@@ -12763,7 +13001,15 @@
         <w:t xml:space="preserve"> Note that the axis of reflection is arbitrary</w:t>
       </w:r>
       <w:r>
-        <w:t xml:space="preserve"> as long as it is </w:t>
+        <w:t xml:space="preserve"> </w:t>
+      </w:r>
+      <w:proofErr w:type="gramStart"/>
+      <w:r>
+        <w:t>as long as</w:t>
+      </w:r>
+      <w:proofErr w:type="gramEnd"/>
+      <w:r>
+        <w:t xml:space="preserve"> it is </w:t>
       </w:r>
       <w:r>
         <w:t>the same</w:t>
@@ -12776,6 +13022,7 @@
       <w:r>
         <w:t xml:space="preserve">This use of a </w:t>
       </w:r>
+      <w:proofErr w:type="spellStart"/>
       <w:r>
         <w:rPr>
           <w:i/>
@@ -12783,6 +13030,7 @@
         </w:rPr>
         <w:t>flipType</w:t>
       </w:r>
+      <w:proofErr w:type="spellEnd"/>
       <w:r>
         <w:t xml:space="preserve"> </w:t>
       </w:r>
@@ -12827,16 +13075,30 @@
           <w:b/>
           <w:bCs/>
         </w:rPr>
-        <w:t xml:space="preserve"> MEASURE PERFORMANCE GAIN??</w:t>
+        <w:t xml:space="preserve"> MEASURE PERFORMANCE </w:t>
+      </w:r>
+      <w:proofErr w:type="gramStart"/>
+      <w:r>
+        <w:rPr>
+          <w:b/>
+          <w:bCs/>
+        </w:rPr>
+        <w:t>GAIN??</w:t>
       </w:r>
       <w:r>
         <w:t>.</w:t>
       </w:r>
+      <w:proofErr w:type="gramEnd"/>
       <w:r>
         <w:t xml:space="preserve"> </w:t>
       </w:r>
-      <w:r>
-        <w:t>However t</w:t>
+      <w:proofErr w:type="gramStart"/>
+      <w:r>
+        <w:t>However</w:t>
+      </w:r>
+      <w:proofErr w:type="gramEnd"/>
+      <w:r>
+        <w:t xml:space="preserve"> t</w:t>
       </w:r>
       <w:r>
         <w:t>he</w:t>
@@ -12864,10 +13126,25 @@
       <w:pPr>
         <w:pStyle w:val="Heading2"/>
       </w:pPr>
-      <w:bookmarkStart w:id="43" w:name="_Ref130221249"/>
-      <w:bookmarkStart w:id="44" w:name="_Toc130398302"/>
-      <w:r>
-        <w:t xml:space="preserve">Validation </w:t>
+      <w:bookmarkStart w:id="44" w:name="_Ref130221249"/>
+      <w:bookmarkStart w:id="45" w:name="_Toc130398302"/>
+      <w:proofErr w:type="spellStart"/>
+      <w:r>
+        <w:lastRenderedPageBreak/>
+        <w:t>Vario</w:t>
+      </w:r>
+      <w:proofErr w:type="spellEnd"/>
+      <w:r>
+        <w:t xml:space="preserve"> </w:t>
+      </w:r>
+      <w:r>
+        <w:t>S</w:t>
+      </w:r>
+      <w:r>
+        <w:t>ystem and v</w:t>
+      </w:r>
+      <w:r>
+        <w:t xml:space="preserve">alidation </w:t>
       </w:r>
       <w:r>
         <w:t>C</w:t>
@@ -12875,84 +13152,105 @@
       <w:r>
         <w:t>onditions</w:t>
       </w:r>
-      <w:bookmarkEnd w:id="43"/>
       <w:bookmarkEnd w:id="44"/>
-    </w:p>
-    <w:p>
-      <w:r>
-        <w:t xml:space="preserve">Validation </w:t>
-      </w:r>
-      <w:r>
-        <w:t>c</w:t>
-      </w:r>
-      <w:r>
-        <w:t>onditions are the conditions for the circuit to be considered closed</w:t>
-      </w:r>
-      <w:r>
-        <w:t xml:space="preserve">. These </w:t>
-      </w:r>
-      <w:r>
-        <w:t xml:space="preserve">conditions </w:t>
-      </w:r>
-      <w:r>
-        <w:t>are checked every time a new piece is placed on the board</w:t>
+      <w:bookmarkEnd w:id="45"/>
+    </w:p>
+    <w:p>
+      <w:r>
+        <w:t xml:space="preserve">BRIO™ pieces are intentionally designed </w:t>
+      </w:r>
+      <w:r>
+        <w:t>to imperfectly fit with each othe</w:t>
+      </w:r>
+      <w:r>
+        <w:t xml:space="preserve">r – two </w:t>
+      </w:r>
+      <w:r>
+        <w:t>connected pieces</w:t>
+      </w:r>
+      <w:r>
+        <w:t xml:space="preserve"> </w:t>
+      </w:r>
+      <w:r>
+        <w:t>can wiggle slightly</w:t>
+      </w:r>
+      <w:r>
+        <w:t xml:space="preserve">. </w:t>
+      </w:r>
+      <w:r>
+        <w:t xml:space="preserve">This amount of leeway when it comes to connecting pieces is called the </w:t>
+      </w:r>
+      <w:proofErr w:type="spellStart"/>
+      <w:r>
+        <w:t>Vario</w:t>
+      </w:r>
+      <w:proofErr w:type="spellEnd"/>
+      <w:r>
+        <w:t xml:space="preserve"> System</w:t>
+      </w:r>
+      <w:r>
+        <w:t xml:space="preserve">, and it </w:t>
+      </w:r>
+      <w:r>
+        <w:t xml:space="preserve">allows to close loops </w:t>
+      </w:r>
+      <w:r>
+        <w:t>a lot more easily.</w:t>
+      </w:r>
+      <w:r>
+        <w:t xml:space="preserve"> </w:t>
+      </w:r>
+    </w:p>
+    <w:p>
+      <w:r>
+        <w:t xml:space="preserve">The </w:t>
+      </w:r>
+      <w:proofErr w:type="spellStart"/>
+      <w:r>
+        <w:t>Vario</w:t>
+      </w:r>
+      <w:proofErr w:type="spellEnd"/>
+      <w:r>
+        <w:t xml:space="preserve"> System is encoded as part of the track-generation algorithm</w:t>
+      </w:r>
+      <w:r>
+        <w:t xml:space="preserve">. Each time a new piece is placed, certain conditions called </w:t>
+      </w:r>
+      <w:r>
+        <w:rPr>
+          <w:i/>
+          <w:iCs/>
+        </w:rPr>
+        <w:t xml:space="preserve">validation conditions </w:t>
+      </w:r>
+      <w:r>
+        <w:t xml:space="preserve">are checked between this piece and the first piece’s open connectors. </w:t>
+      </w:r>
+      <w:r>
+        <w:t xml:space="preserve">The first piece’s open connector, </w:t>
+      </w:r>
+      <w:proofErr w:type="gramStart"/>
+      <w:r>
+        <w:t>due to the fact that</w:t>
+      </w:r>
+      <w:proofErr w:type="gramEnd"/>
+      <w:r>
+        <w:t xml:space="preserve"> is often checked against the validation conditions, is called the </w:t>
+      </w:r>
+      <w:r>
+        <w:rPr>
+          <w:i/>
+          <w:iCs/>
+        </w:rPr>
+        <w:t>validation connector</w:t>
       </w:r>
       <w:r>
         <w:t>.</w:t>
       </w:r>
-      <w:r>
-        <w:t xml:space="preserve"> </w:t>
-      </w:r>
-      <w:r>
-        <w:t>A</w:t>
-      </w:r>
-      <w:r>
-        <w:t xml:space="preserve">t any point in the </w:t>
-      </w:r>
-      <w:r>
-        <w:lastRenderedPageBreak/>
-        <w:t xml:space="preserve">generation of a track, if these </w:t>
-      </w:r>
-      <w:r>
-        <w:t>v</w:t>
-      </w:r>
-      <w:r>
-        <w:t xml:space="preserve">alidation </w:t>
-      </w:r>
-      <w:r>
-        <w:t>c</w:t>
-      </w:r>
-      <w:r>
-        <w:t>onditions are verified, the track generation is considered to be successful and the circuit is returned to the user.</w:t>
-      </w:r>
-    </w:p>
-    <w:p>
-      <w:r>
-        <w:t xml:space="preserve">Validation </w:t>
-      </w:r>
-      <w:r>
-        <w:t>c</w:t>
-      </w:r>
-      <w:r>
-        <w:t xml:space="preserve">onditions </w:t>
-      </w:r>
-      <w:r>
-        <w:t xml:space="preserve">are </w:t>
-      </w:r>
-      <w:r>
-        <w:t>verified</w:t>
-      </w:r>
-      <w:r>
-        <w:t xml:space="preserve"> between the connectors at each end of the </w:t>
-      </w:r>
-      <w:r>
-        <w:t>track</w:t>
-      </w:r>
-      <w:r>
-        <w:t xml:space="preserve">, and </w:t>
-      </w:r>
-      <w:r>
-        <w:t>include the following tests:</w:t>
+    </w:p>
+    <w:p>
+      <w:r>
+        <w:t>Validation conditions include the following tests:</w:t>
       </w:r>
     </w:p>
     <w:p>
@@ -12964,7 +13262,19 @@
         </w:numPr>
       </w:pPr>
       <w:r>
-        <w:t>the two connectors need to be close enough to each other.</w:t>
+        <w:t xml:space="preserve">the </w:t>
+      </w:r>
+      <w:r>
+        <w:t>Euclidian distance between the two connectors need</w:t>
+      </w:r>
+      <w:r>
+        <w:t>s</w:t>
+      </w:r>
+      <w:r>
+        <w:t xml:space="preserve"> to be small enough</w:t>
+      </w:r>
+      <w:r>
+        <w:t>,</w:t>
       </w:r>
     </w:p>
     <w:p>
@@ -12976,7 +13286,10 @@
         </w:numPr>
       </w:pPr>
       <w:r>
-        <w:t>the two connectors need to have their directions align with each other, within a certain margin of error.</w:t>
+        <w:t>the two connectors need to have their directions align with each other, within a certain margin of error</w:t>
+      </w:r>
+      <w:r>
+        <w:t>,</w:t>
       </w:r>
     </w:p>
     <w:p>
@@ -12999,169 +13312,821 @@
     </w:p>
     <w:p>
       <w:r>
-        <w:t xml:space="preserve">Validation conditions are implemented </w:t>
-      </w:r>
-      <w:r>
-        <w:t>inside</w:t>
-      </w:r>
-      <w:r>
-        <w:t xml:space="preserve"> a validation function.</w:t>
-      </w:r>
-    </w:p>
-    <w:p>
-      <w:pPr>
-        <w:pStyle w:val="Heading2"/>
-      </w:pPr>
-      <w:bookmarkStart w:id="45" w:name="_Ref130135163"/>
-      <w:bookmarkStart w:id="46" w:name="_Toc130398303"/>
-      <w:r>
-        <w:t>Collisions</w:t>
-      </w:r>
-      <w:bookmarkEnd w:id="45"/>
-      <w:bookmarkEnd w:id="46"/>
-    </w:p>
-    <w:p>
-      <w:r>
-        <w:t xml:space="preserve">After connecting a piece to the end of the </w:t>
-      </w:r>
-      <w:r>
-        <w:t xml:space="preserve">partly </w:t>
-      </w:r>
-      <w:r>
-        <w:t xml:space="preserve">generated track, the algorithm checks for collisions between the newly placed piece and all </w:t>
-      </w:r>
-      <w:r>
-        <w:t>the already placed</w:t>
-      </w:r>
-      <w:r>
-        <w:t xml:space="preserve"> pieces.</w:t>
+        <w:t xml:space="preserve">As explained in Section </w:t>
+      </w:r>
+      <w:r>
+        <w:fldChar w:fldCharType="begin"/>
+      </w:r>
+      <w:r>
+        <w:instrText xml:space="preserve"> REF _Ref130463644 \r \h </w:instrText>
+      </w:r>
+      <w:r>
+        <w:fldChar w:fldCharType="separate"/>
+      </w:r>
+      <w:r>
+        <w:t>5.6</w:t>
+      </w:r>
+      <w:r>
+        <w:fldChar w:fldCharType="end"/>
+      </w:r>
+      <w:r>
+        <w:t xml:space="preserve">, users are offered the possibility to choose between three different sets of validation conditions to generate a track. </w:t>
+      </w:r>
+      <w:r>
+        <w:t xml:space="preserve">These are </w:t>
+      </w:r>
+      <w:r>
+        <w:t>shown</w:t>
+      </w:r>
+      <w:r>
+        <w:t xml:space="preserve"> in</w:t>
       </w:r>
       <w:r>
         <w:t xml:space="preserve"> </w:t>
       </w:r>
       <w:r>
-        <w:t>This is essential for preventing pieces from overlapping each other.</w:t>
-      </w:r>
-    </w:p>
-    <w:p>
-      <w:r>
-        <w:t xml:space="preserve">Due to the way in which pieces are represented </w:t>
-      </w:r>
-      <w:r>
-        <w:t>using</w:t>
-      </w:r>
-      <w:r>
-        <w:t xml:space="preserve"> OBBs, slight overlaps between connected curved pieces are inevitable – see </w:t>
-      </w:r>
-      <w:r>
         <w:fldChar w:fldCharType="begin"/>
       </w:r>
       <w:r>
-        <w:instrText xml:space="preserve"> REF _Ref127991962 \h </w:instrText>
+        <w:instrText xml:space="preserve"> REF _Ref130464661 \h </w:instrText>
       </w:r>
       <w:r>
         <w:fldChar w:fldCharType="separate"/>
       </w:r>
       <w:r>
-        <w:t xml:space="preserve">Figure </w:t>
-      </w:r>
-      <w:r>
-        <w:rPr>
-          <w:noProof/>
-        </w:rPr>
-        <w:t>16</w:t>
+        <w:t xml:space="preserve">Table </w:t>
+      </w:r>
+      <w:r>
+        <w:rPr>
+          <w:noProof/>
+        </w:rPr>
+        <w:t>2</w:t>
       </w:r>
       <w:r>
         <w:fldChar w:fldCharType="end"/>
       </w:r>
       <w:r>
-        <w:t xml:space="preserve">. </w:t>
-      </w:r>
-      <w:r>
-        <w:t xml:space="preserve">For this reason, </w:t>
-      </w:r>
-      <w:r>
-        <w:t>a piece’s direct neighbour</w:t>
-      </w:r>
-      <w:r>
-        <w:t xml:space="preserve"> </w:t>
-      </w:r>
-      <w:r>
-        <w:t>is ignored</w:t>
-      </w:r>
-      <w:r>
-        <w:t xml:space="preserve"> </w:t>
-      </w:r>
-      <w:r>
-        <w:t xml:space="preserve">when </w:t>
-      </w:r>
-      <w:r>
-        <w:t>checking for collisions.</w:t>
-      </w:r>
-      <w:r>
-        <w:t xml:space="preserve"> </w:t>
-      </w:r>
-      <w:r>
-        <w:t xml:space="preserve">This assumption works well for the </w:t>
-      </w:r>
-      <w:r>
-        <w:t>fifteen pieces made available in this version of the programm</w:t>
-      </w:r>
-      <w:r>
-        <w:t>e – two pieces taken from this set can never</w:t>
-      </w:r>
-      <w:r>
-        <w:t xml:space="preserve"> directly</w:t>
-      </w:r>
-      <w:r>
-        <w:t xml:space="preserve"> collide</w:t>
-      </w:r>
-      <w:r>
-        <w:t xml:space="preserve"> with each other</w:t>
-      </w:r>
-      <w:r>
         <w:t>.</w:t>
       </w:r>
       <w:r>
-        <w:t xml:space="preserve"> Although it is possible to imagine two theoretical pieces</w:t>
-      </w:r>
-      <w:r>
-        <w:t xml:space="preserve"> with </w:t>
-      </w:r>
-      <w:r>
-        <w:t>unusual</w:t>
-      </w:r>
-      <w:r>
-        <w:t xml:space="preserve"> shapes</w:t>
-      </w:r>
-      <w:r>
-        <w:t xml:space="preserve"> that would collide when connected to each other</w:t>
-      </w:r>
-      <w:r>
-        <w:t xml:space="preserve">, after inspection on the BRIO™ website, </w:t>
-      </w:r>
-      <w:r>
-        <w:t>it appears that any two pieces can always directly connect</w:t>
-      </w:r>
-      <w:r>
-        <w:t xml:space="preserve"> without colliding</w:t>
-      </w:r>
-      <w:r>
-        <w:t>.</w:t>
-      </w:r>
-      <w:r>
-        <w:t xml:space="preserve"> </w:t>
-      </w:r>
-    </w:p>
-    <w:p>
-      <w:pPr>
+        <w:t xml:space="preserve">The minimum proportion of placed pieces is fixed to 60% of the initial number of pieces, for all the sets of validation conditions. </w:t>
+      </w:r>
+    </w:p>
+    <w:p>
+      <w:pPr>
+        <w:pStyle w:val="Caption"/>
         <w:keepNext/>
         <w:jc w:val="center"/>
       </w:pPr>
-      <w:r>
-        <w:rPr>
-          <w:noProof/>
-        </w:rPr>
+      <w:bookmarkStart w:id="46" w:name="_Ref130464661"/>
+      <w:r>
+        <w:t xml:space="preserve">Table </w:t>
+      </w:r>
+      <w:r>
+        <w:fldChar w:fldCharType="begin"/>
+      </w:r>
+      <w:r>
+        <w:instrText xml:space="preserve"> SEQ Table \* ARABIC </w:instrText>
+      </w:r>
+      <w:r>
+        <w:fldChar w:fldCharType="separate"/>
+      </w:r>
+      <w:r>
+        <w:rPr>
+          <w:noProof/>
+        </w:rPr>
+        <w:t>2</w:t>
+      </w:r>
+      <w:r>
+        <w:fldChar w:fldCharType="end"/>
+      </w:r>
+      <w:bookmarkEnd w:id="46"/>
+      <w:r>
+        <w:t>: Summary of the different sets of validation conditions.</w:t>
+      </w:r>
+    </w:p>
+    <w:tbl>
+      <w:tblPr>
+        <w:tblStyle w:val="TableGrid"/>
+        <w:tblW w:w="0" w:type="auto"/>
+        <w:tblLook w:val="04A0" w:firstRow="1" w:lastRow="0" w:firstColumn="1" w:lastColumn="0" w:noHBand="0" w:noVBand="1"/>
+      </w:tblPr>
+      <w:tblGrid>
+        <w:gridCol w:w="3005"/>
+        <w:gridCol w:w="3005"/>
+        <w:gridCol w:w="3006"/>
+      </w:tblGrid>
+      <w:tr>
+        <w:tc>
+          <w:tcPr>
+            <w:tcW w:w="3005" w:type="dxa"/>
+          </w:tcPr>
+          <w:p>
+            <w:pPr>
+              <w:jc w:val="center"/>
+              <w:rPr>
+                <w:b/>
+                <w:bCs/>
+              </w:rPr>
+            </w:pPr>
+            <w:r>
+              <w:rPr>
+                <w:b/>
+                <w:bCs/>
+              </w:rPr>
+              <w:t>Validation condition name</w:t>
+            </w:r>
+          </w:p>
+        </w:tc>
+        <w:tc>
+          <w:tcPr>
+            <w:tcW w:w="3005" w:type="dxa"/>
+          </w:tcPr>
+          <w:p>
+            <w:pPr>
+              <w:jc w:val="center"/>
+            </w:pPr>
+            <w:r>
+              <w:rPr>
+                <w:b/>
+                <w:bCs/>
+              </w:rPr>
+              <w:t>Minimum distance</w:t>
+            </w:r>
+            <w:r>
+              <w:rPr>
+                <w:b/>
+                <w:bCs/>
+              </w:rPr>
+              <w:t xml:space="preserve"> </w:t>
+            </w:r>
+            <w:r>
+              <w:t>(mm)</w:t>
+            </w:r>
+          </w:p>
+        </w:tc>
+        <w:tc>
+          <w:tcPr>
+            <w:tcW w:w="3006" w:type="dxa"/>
+          </w:tcPr>
+          <w:p>
+            <w:pPr>
+              <w:jc w:val="center"/>
+            </w:pPr>
+            <w:r>
+              <w:rPr>
+                <w:b/>
+                <w:bCs/>
+              </w:rPr>
+              <w:t>Angle</w:t>
+            </w:r>
+            <w:r>
+              <w:t xml:space="preserve"> (rad)</w:t>
+            </w:r>
+          </w:p>
+        </w:tc>
+      </w:tr>
+      <w:tr>
+        <w:tc>
+          <w:tcPr>
+            <w:tcW w:w="3005" w:type="dxa"/>
+          </w:tcPr>
+          <w:p>
+            <w:pPr>
+              <w:jc w:val="center"/>
+            </w:pPr>
+            <w:r>
+              <w:t>Loose</w:t>
+            </w:r>
+          </w:p>
+        </w:tc>
+        <w:tc>
+          <w:tcPr>
+            <w:tcW w:w="3005" w:type="dxa"/>
+          </w:tcPr>
+          <w:p>
+            <w:pPr>
+              <w:jc w:val="center"/>
+            </w:pPr>
+            <w:r>
+              <w:t>300</w:t>
+            </w:r>
+          </w:p>
+        </w:tc>
+        <w:tc>
+          <w:tcPr>
+            <w:tcW w:w="3006" w:type="dxa"/>
+          </w:tcPr>
+          <w:p>
+            <w:pPr>
+              <w:jc w:val="center"/>
+            </w:pPr>
+            <m:oMathPara>
+              <m:oMath>
+                <m:r>
+                  <w:rPr>
+                    <w:rFonts w:ascii="Cambria Math" w:hAnsi="Cambria Math"/>
+                  </w:rPr>
+                  <m:t>0.4*</m:t>
+                </m:r>
+                <m:r>
+                  <m:rPr>
+                    <m:sty m:val="p"/>
+                  </m:rPr>
+                  <w:rPr>
+                    <w:rFonts w:ascii="Cambria Math" w:hAnsi="Cambria Math"/>
+                  </w:rPr>
+                  <m:t>π</m:t>
+                </m:r>
+              </m:oMath>
+            </m:oMathPara>
+          </w:p>
+        </w:tc>
+      </w:tr>
+      <w:tr>
+        <w:tc>
+          <w:tcPr>
+            <w:tcW w:w="3005" w:type="dxa"/>
+          </w:tcPr>
+          <w:p>
+            <w:pPr>
+              <w:jc w:val="center"/>
+            </w:pPr>
+            <w:r>
+              <w:t>Medium</w:t>
+            </w:r>
+          </w:p>
+        </w:tc>
+        <w:tc>
+          <w:tcPr>
+            <w:tcW w:w="3005" w:type="dxa"/>
+          </w:tcPr>
+          <w:p>
+            <w:pPr>
+              <w:jc w:val="center"/>
+            </w:pPr>
+            <w:r>
+              <w:t>200</w:t>
+            </w:r>
+          </w:p>
+        </w:tc>
+        <w:tc>
+          <w:tcPr>
+            <w:tcW w:w="3006" w:type="dxa"/>
+          </w:tcPr>
+          <w:p>
+            <w:pPr>
+              <w:jc w:val="center"/>
+            </w:pPr>
+            <m:oMathPara>
+              <m:oMath>
+                <m:r>
+                  <w:rPr>
+                    <w:rFonts w:ascii="Cambria Math" w:hAnsi="Cambria Math"/>
+                  </w:rPr>
+                  <m:t>0.3*</m:t>
+                </m:r>
+                <m:r>
+                  <w:rPr>
+                    <w:rFonts w:ascii="Cambria Math" w:hAnsi="Cambria Math"/>
+                  </w:rPr>
+                  <m:t>π</m:t>
+                </m:r>
+              </m:oMath>
+            </m:oMathPara>
+          </w:p>
+        </w:tc>
+      </w:tr>
+      <w:tr>
+        <w:tc>
+          <w:tcPr>
+            <w:tcW w:w="3005" w:type="dxa"/>
+          </w:tcPr>
+          <w:p>
+            <w:pPr>
+              <w:jc w:val="center"/>
+            </w:pPr>
+            <w:r>
+              <w:t>Close</w:t>
+            </w:r>
+          </w:p>
+        </w:tc>
+        <w:tc>
+          <w:tcPr>
+            <w:tcW w:w="3005" w:type="dxa"/>
+          </w:tcPr>
+          <w:p>
+            <w:pPr>
+              <w:jc w:val="center"/>
+            </w:pPr>
+            <w:r>
+              <w:t>100</w:t>
+            </w:r>
+          </w:p>
+        </w:tc>
+        <w:tc>
+          <w:tcPr>
+            <w:tcW w:w="3006" w:type="dxa"/>
+          </w:tcPr>
+          <w:p>
+            <w:pPr>
+              <w:jc w:val="center"/>
+            </w:pPr>
+            <m:oMathPara>
+              <m:oMath>
+                <m:r>
+                  <w:rPr>
+                    <w:rFonts w:ascii="Cambria Math" w:hAnsi="Cambria Math"/>
+                  </w:rPr>
+                  <m:t>0.</m:t>
+                </m:r>
+                <m:r>
+                  <w:rPr>
+                    <w:rFonts w:ascii="Cambria Math" w:hAnsi="Cambria Math"/>
+                  </w:rPr>
+                  <m:t>2</m:t>
+                </m:r>
+                <m:r>
+                  <w:rPr>
+                    <w:rFonts w:ascii="Cambria Math" w:hAnsi="Cambria Math"/>
+                  </w:rPr>
+                  <m:t>*</m:t>
+                </m:r>
+                <m:r>
+                  <w:rPr>
+                    <w:rFonts w:ascii="Cambria Math" w:hAnsi="Cambria Math"/>
+                  </w:rPr>
+                  <m:t>π</m:t>
+                </m:r>
+              </m:oMath>
+            </m:oMathPara>
+          </w:p>
+        </w:tc>
+      </w:tr>
+    </w:tbl>
+    <w:p/>
+    <w:p>
+      <w:r>
+        <w:t xml:space="preserve">Using </w:t>
+      </w:r>
+      <w:r>
+        <w:t>“close”</w:t>
+      </w:r>
+      <w:r>
+        <w:t xml:space="preserve"> validation conditions is preferable in most cases, as they lead to circuits that work for real BRIO™ pieces. </w:t>
+      </w:r>
+      <w:r>
+        <w:t xml:space="preserve">However, </w:t>
+      </w:r>
+      <w:r>
+        <w:t xml:space="preserve">“medium” or “loose” validation conditions make it easier for the program to construct loops, and can be used in case the program does not find any closed loops for a certain set of pieces using </w:t>
+      </w:r>
+      <w:r>
+        <w:t xml:space="preserve">the </w:t>
+      </w:r>
+      <w:r>
+        <w:t>“close” conditions.</w:t>
+      </w:r>
+      <w:r>
+        <w:t xml:space="preserve"> </w:t>
+      </w:r>
+      <w:r>
+        <w:t>Tracks built with “medium” or “loose” conditions may need to be slightly modified</w:t>
+      </w:r>
+      <w:r>
+        <w:t xml:space="preserve"> by the user</w:t>
+      </w:r>
+      <w:r>
+        <w:t xml:space="preserve"> </w:t>
+      </w:r>
+      <w:r>
+        <w:t>for the loops to close</w:t>
+      </w:r>
+      <w:r>
+        <w:t>.</w:t>
+      </w:r>
+      <w:r>
+        <w:t xml:space="preserve"> </w:t>
+      </w:r>
+    </w:p>
+    <w:p>
+      <w:pPr>
+        <w:keepNext/>
+      </w:pPr>
+      <w:r>
+        <w:rPr>
+          <w:noProof/>
+        </w:rPr>
+        <w:drawing>
+          <wp:inline distT="0" distB="0" distL="0" distR="0" wp14:anchorId="783D33EE" wp14:editId="02D922EC">
+            <wp:extent cx="2103120" cy="2257077"/>
+            <wp:effectExtent l="0" t="0" r="9525" b="0"/>
+            <wp:docPr id="22" name="Picture 22" descr="Shape&#10;&#10;Description automatically generated"/>
+            <wp:cNvGraphicFramePr>
+              <a:graphicFrameLocks xmlns:a="http://schemas.openxmlformats.org/drawingml/2006/main" noChangeAspect="1"/>
+            </wp:cNvGraphicFramePr>
+            <a:graphic xmlns:a="http://schemas.openxmlformats.org/drawingml/2006/main">
+              <a:graphicData uri="http://schemas.openxmlformats.org/drawingml/2006/picture">
+                <pic:pic xmlns:pic="http://schemas.openxmlformats.org/drawingml/2006/picture">
+                  <pic:nvPicPr>
+                    <pic:cNvPr id="22" name="Picture 22" descr="Shape&#10;&#10;Description automatically generated"/>
+                    <pic:cNvPicPr/>
+                  </pic:nvPicPr>
+                  <pic:blipFill>
+                    <a:blip r:embed="rId28" cstate="print">
+                      <a:extLst>
+                        <a:ext uri="{28A0092B-C50C-407E-A947-70E740481C1C}">
+                          <a14:useLocalDpi xmlns:a14="http://schemas.microsoft.com/office/drawing/2010/main" val="0"/>
+                        </a:ext>
+                      </a:extLst>
+                    </a:blip>
+                    <a:stretch>
+                      <a:fillRect/>
+                    </a:stretch>
+                  </pic:blipFill>
+                  <pic:spPr>
+                    <a:xfrm>
+                      <a:off x="0" y="0"/>
+                      <a:ext cx="2103120" cy="2257077"/>
+                    </a:xfrm>
+                    <a:prstGeom prst="rect">
+                      <a:avLst/>
+                    </a:prstGeom>
+                  </pic:spPr>
+                </pic:pic>
+              </a:graphicData>
+            </a:graphic>
+          </wp:inline>
+        </w:drawing>
+      </w:r>
+    </w:p>
+    <w:p>
+      <w:pPr>
+        <w:pStyle w:val="Caption"/>
+      </w:pPr>
+      <w:r>
+        <w:t xml:space="preserve">Figure </w:t>
+      </w:r>
+      <w:r>
+        <w:fldChar w:fldCharType="begin"/>
+      </w:r>
+      <w:r>
+        <w:instrText xml:space="preserve"> SEQ Figure \* ARABIC </w:instrText>
+      </w:r>
+      <w:r>
+        <w:fldChar w:fldCharType="separate"/>
+      </w:r>
+      <w:r>
+        <w:rPr>
+          <w:noProof/>
+        </w:rPr>
+        <w:t>17</w:t>
+      </w:r>
+      <w:r>
+        <w:fldChar w:fldCharType="end"/>
+      </w:r>
+      <w:r>
+        <w:t xml:space="preserve">: </w:t>
+      </w:r>
+      <w:r>
+        <w:t>Circuit built with the set {15E, 12A, 2B, 2C1} using loose validation conditions (seed 1).</w:t>
+      </w:r>
+    </w:p>
+    <w:p>
+      <w:pPr>
+        <w:keepNext/>
+      </w:pPr>
+      <w:r>
+        <w:rPr>
+          <w:noProof/>
+        </w:rPr>
+        <w:lastRenderedPageBreak/>
+        <w:drawing>
+          <wp:inline distT="0" distB="0" distL="0" distR="0" wp14:anchorId="38DE4D46" wp14:editId="101DEF51">
+            <wp:extent cx="2067951" cy="2247269"/>
+            <wp:effectExtent l="0" t="0" r="8890" b="635"/>
+            <wp:docPr id="26" name="Picture 26" descr="Shape&#10;&#10;Description automatically generated"/>
+            <wp:cNvGraphicFramePr>
+              <a:graphicFrameLocks xmlns:a="http://schemas.openxmlformats.org/drawingml/2006/main" noChangeAspect="1"/>
+            </wp:cNvGraphicFramePr>
+            <a:graphic xmlns:a="http://schemas.openxmlformats.org/drawingml/2006/main">
+              <a:graphicData uri="http://schemas.openxmlformats.org/drawingml/2006/picture">
+                <pic:pic xmlns:pic="http://schemas.openxmlformats.org/drawingml/2006/picture">
+                  <pic:nvPicPr>
+                    <pic:cNvPr id="26" name="Picture 26" descr="Shape&#10;&#10;Description automatically generated"/>
+                    <pic:cNvPicPr/>
+                  </pic:nvPicPr>
+                  <pic:blipFill>
+                    <a:blip r:embed="rId29" cstate="print">
+                      <a:extLst>
+                        <a:ext uri="{28A0092B-C50C-407E-A947-70E740481C1C}">
+                          <a14:useLocalDpi xmlns:a14="http://schemas.microsoft.com/office/drawing/2010/main" val="0"/>
+                        </a:ext>
+                      </a:extLst>
+                    </a:blip>
+                    <a:stretch>
+                      <a:fillRect/>
+                    </a:stretch>
+                  </pic:blipFill>
+                  <pic:spPr>
+                    <a:xfrm>
+                      <a:off x="0" y="0"/>
+                      <a:ext cx="2067951" cy="2247269"/>
+                    </a:xfrm>
+                    <a:prstGeom prst="rect">
+                      <a:avLst/>
+                    </a:prstGeom>
+                  </pic:spPr>
+                </pic:pic>
+              </a:graphicData>
+            </a:graphic>
+          </wp:inline>
+        </w:drawing>
+      </w:r>
+    </w:p>
+    <w:p>
+      <w:pPr>
+        <w:pStyle w:val="Caption"/>
+      </w:pPr>
+      <w:r>
+        <w:t xml:space="preserve">Figure </w:t>
+      </w:r>
+      <w:r>
+        <w:fldChar w:fldCharType="begin"/>
+      </w:r>
+      <w:r>
+        <w:instrText xml:space="preserve"> SEQ Figure \* ARABIC </w:instrText>
+      </w:r>
+      <w:r>
+        <w:fldChar w:fldCharType="separate"/>
+      </w:r>
+      <w:r>
+        <w:rPr>
+          <w:noProof/>
+        </w:rPr>
+        <w:t>18</w:t>
+      </w:r>
+      <w:r>
+        <w:fldChar w:fldCharType="end"/>
+      </w:r>
+      <w:r>
+        <w:t xml:space="preserve">: </w:t>
+      </w:r>
+      <w:r>
+        <w:t xml:space="preserve">Circuit built with the set {15E, 12A, 2B, 2C1} using </w:t>
+      </w:r>
+      <w:r>
+        <w:t>medium</w:t>
+      </w:r>
+      <w:r>
+        <w:t xml:space="preserve"> validation conditions (seed 1).</w:t>
+      </w:r>
+    </w:p>
+    <w:p>
+      <w:pPr>
+        <w:keepNext/>
+      </w:pPr>
+      <w:r>
+        <w:rPr>
+          <w:noProof/>
+        </w:rPr>
+        <w:drawing>
+          <wp:inline distT="0" distB="0" distL="0" distR="0" wp14:anchorId="71A730DE" wp14:editId="35209243">
+            <wp:extent cx="1408770" cy="2665828"/>
+            <wp:effectExtent l="0" t="0" r="1270" b="1270"/>
+            <wp:docPr id="4" name="Picture 4" descr="Shape&#10;&#10;Description automatically generated"/>
+            <wp:cNvGraphicFramePr>
+              <a:graphicFrameLocks xmlns:a="http://schemas.openxmlformats.org/drawingml/2006/main" noChangeAspect="1"/>
+            </wp:cNvGraphicFramePr>
+            <a:graphic xmlns:a="http://schemas.openxmlformats.org/drawingml/2006/main">
+              <a:graphicData uri="http://schemas.openxmlformats.org/drawingml/2006/picture">
+                <pic:pic xmlns:pic="http://schemas.openxmlformats.org/drawingml/2006/picture">
+                  <pic:nvPicPr>
+                    <pic:cNvPr id="4" name="Picture 4" descr="Shape&#10;&#10;Description automatically generated"/>
+                    <pic:cNvPicPr/>
+                  </pic:nvPicPr>
+                  <pic:blipFill>
+                    <a:blip r:embed="rId30" cstate="print">
+                      <a:extLst>
+                        <a:ext uri="{28A0092B-C50C-407E-A947-70E740481C1C}">
+                          <a14:useLocalDpi xmlns:a14="http://schemas.microsoft.com/office/drawing/2010/main" val="0"/>
+                        </a:ext>
+                      </a:extLst>
+                    </a:blip>
+                    <a:stretch>
+                      <a:fillRect/>
+                    </a:stretch>
+                  </pic:blipFill>
+                  <pic:spPr>
+                    <a:xfrm>
+                      <a:off x="0" y="0"/>
+                      <a:ext cx="1408770" cy="2665828"/>
+                    </a:xfrm>
+                    <a:prstGeom prst="rect">
+                      <a:avLst/>
+                    </a:prstGeom>
+                  </pic:spPr>
+                </pic:pic>
+              </a:graphicData>
+            </a:graphic>
+          </wp:inline>
+        </w:drawing>
+      </w:r>
+    </w:p>
+    <w:p>
+      <w:pPr>
+        <w:pStyle w:val="Caption"/>
+      </w:pPr>
+      <w:r>
+        <w:t xml:space="preserve">Figure </w:t>
+      </w:r>
+      <w:r>
+        <w:fldChar w:fldCharType="begin"/>
+      </w:r>
+      <w:r>
+        <w:instrText xml:space="preserve"> SEQ Figure \* ARABIC </w:instrText>
+      </w:r>
+      <w:r>
+        <w:fldChar w:fldCharType="separate"/>
+      </w:r>
+      <w:r>
+        <w:rPr>
+          <w:noProof/>
+        </w:rPr>
+        <w:t>19</w:t>
+      </w:r>
+      <w:r>
+        <w:fldChar w:fldCharType="end"/>
+      </w:r>
+      <w:r>
+        <w:t xml:space="preserve">: </w:t>
+      </w:r>
+      <w:r>
+        <w:t xml:space="preserve">Circuit built with the set {15E, 12A, 2B, 2C1} using </w:t>
+      </w:r>
+      <w:r>
+        <w:t>close</w:t>
+      </w:r>
+      <w:r>
+        <w:t xml:space="preserve"> validation conditions (seed 1).</w:t>
+      </w:r>
+    </w:p>
+    <w:p/>
+    <w:p>
+      <w:pPr>
+        <w:pStyle w:val="Heading2"/>
+      </w:pPr>
+      <w:bookmarkStart w:id="47" w:name="_Ref130135163"/>
+      <w:bookmarkStart w:id="48" w:name="_Toc130398303"/>
+      <w:r>
+        <w:t>Collisions</w:t>
+      </w:r>
+      <w:bookmarkEnd w:id="47"/>
+      <w:bookmarkEnd w:id="48"/>
+    </w:p>
+    <w:p>
+      <w:r>
+        <w:t xml:space="preserve">After connecting a piece to the end of the </w:t>
+      </w:r>
+      <w:r>
+        <w:t xml:space="preserve">partly </w:t>
+      </w:r>
+      <w:r>
+        <w:t xml:space="preserve">generated track, the algorithm checks for collisions between the newly placed piece and all </w:t>
+      </w:r>
+      <w:r>
+        <w:t>the already placed</w:t>
+      </w:r>
+      <w:r>
+        <w:t xml:space="preserve"> pieces.</w:t>
+      </w:r>
+      <w:r>
+        <w:t xml:space="preserve"> </w:t>
+      </w:r>
+      <w:r>
+        <w:t>This is essential for preventing pieces from overlapping each other.</w:t>
+      </w:r>
+    </w:p>
+    <w:p>
+      <w:r>
+        <w:t xml:space="preserve">Due to the way in which pieces are represented </w:t>
+      </w:r>
+      <w:r>
+        <w:t>using</w:t>
+      </w:r>
+      <w:r>
+        <w:t xml:space="preserve"> OBBs, slight overlaps between connected curved pieces are inevitable – see </w:t>
+      </w:r>
+      <w:r>
+        <w:fldChar w:fldCharType="begin"/>
+      </w:r>
+      <w:r>
+        <w:instrText xml:space="preserve"> REF _Ref127991962 \h </w:instrText>
+      </w:r>
+      <w:r>
+        <w:fldChar w:fldCharType="separate"/>
+      </w:r>
+      <w:r>
+        <w:t xml:space="preserve">Figure </w:t>
+      </w:r>
+      <w:r>
+        <w:rPr>
+          <w:noProof/>
+        </w:rPr>
+        <w:t>16</w:t>
+      </w:r>
+      <w:r>
+        <w:fldChar w:fldCharType="end"/>
+      </w:r>
+      <w:r>
+        <w:t xml:space="preserve">. </w:t>
+      </w:r>
+      <w:r>
+        <w:t xml:space="preserve">For this reason, </w:t>
+      </w:r>
+      <w:r>
+        <w:t>a piece’s direct neighbour</w:t>
+      </w:r>
+      <w:r>
+        <w:t xml:space="preserve"> </w:t>
+      </w:r>
+      <w:r>
+        <w:t>is ignored</w:t>
+      </w:r>
+      <w:r>
+        <w:t xml:space="preserve"> </w:t>
+      </w:r>
+      <w:r>
+        <w:t xml:space="preserve">when </w:t>
+      </w:r>
+      <w:r>
+        <w:t>checking for collisions.</w:t>
+      </w:r>
+      <w:r>
+        <w:t xml:space="preserve"> </w:t>
+      </w:r>
+      <w:r>
+        <w:t xml:space="preserve">This assumption works well for the </w:t>
+      </w:r>
+      <w:r>
+        <w:t>fifteen pieces made available in this version of the programm</w:t>
+      </w:r>
+      <w:r>
+        <w:t>e – two pieces taken from this set can never</w:t>
+      </w:r>
+      <w:r>
+        <w:t xml:space="preserve"> directly</w:t>
+      </w:r>
+      <w:r>
+        <w:t xml:space="preserve"> collide</w:t>
+      </w:r>
+      <w:r>
+        <w:t xml:space="preserve"> with each other</w:t>
+      </w:r>
+      <w:r>
+        <w:t>.</w:t>
+      </w:r>
+      <w:r>
+        <w:t xml:space="preserve"> Although it is possible to imagine two theoretical pieces</w:t>
+      </w:r>
+      <w:r>
+        <w:t xml:space="preserve"> with </w:t>
+      </w:r>
+      <w:r>
+        <w:t>unusual</w:t>
+      </w:r>
+      <w:r>
+        <w:t xml:space="preserve"> shapes</w:t>
+      </w:r>
+      <w:r>
+        <w:t xml:space="preserve"> that would collide when connected to each other</w:t>
+      </w:r>
+      <w:r>
+        <w:t xml:space="preserve">, after inspection on the BRIO™ website, </w:t>
+      </w:r>
+      <w:r>
+        <w:t>it appears that any two pieces can always directly connect</w:t>
+      </w:r>
+      <w:r>
+        <w:t xml:space="preserve"> without colliding</w:t>
+      </w:r>
+      <w:r>
+        <w:t>.</w:t>
+      </w:r>
+      <w:r>
+        <w:t xml:space="preserve"> </w:t>
+      </w:r>
+    </w:p>
+    <w:p>
+      <w:pPr>
+        <w:keepNext/>
+        <w:jc w:val="center"/>
+      </w:pPr>
+      <w:r>
+        <w:rPr>
+          <w:noProof/>
+        </w:rPr>
+        <w:lastRenderedPageBreak/>
         <w:drawing>
           <wp:inline distT="0" distB="0" distL="0" distR="0" wp14:anchorId="3A2CF297" wp14:editId="3593500E">
             <wp:extent cx="4305300" cy="3092450"/>
@@ -13178,7 +14143,7 @@
                     <pic:cNvPicPr/>
                   </pic:nvPicPr>
                   <pic:blipFill>
-                    <a:blip r:embed="rId28">
+                    <a:blip r:embed="rId31">
                       <a:extLst>
                         <a:ext uri="{28A0092B-C50C-407E-A947-70E740481C1C}">
                           <a14:useLocalDpi xmlns:a14="http://schemas.microsoft.com/office/drawing/2010/main" val="0"/>
@@ -13210,8 +14175,8 @@
         <w:pStyle w:val="Caption"/>
         <w:jc w:val="center"/>
       </w:pPr>
-      <w:bookmarkStart w:id="47" w:name="_Ref127991962"/>
-      <w:bookmarkStart w:id="48" w:name="_Ref127991953"/>
+      <w:bookmarkStart w:id="49" w:name="_Ref127991962"/>
+      <w:bookmarkStart w:id="50" w:name="_Ref127991953"/>
       <w:r>
         <w:t xml:space="preserve">Figure </w:t>
       </w:r>
@@ -13228,201 +14193,201 @@
         <w:rPr>
           <w:noProof/>
         </w:rPr>
+        <w:t>20</w:t>
+      </w:r>
+      <w:r>
+        <w:rPr>
+          <w:noProof/>
+        </w:rPr>
+        <w:fldChar w:fldCharType="end"/>
+      </w:r>
+      <w:bookmarkEnd w:id="49"/>
+      <w:r>
+        <w:t>: Connected pieces slightly overlapping. The overlap is shown as a red-striped triangle.</w:t>
+      </w:r>
+      <w:bookmarkEnd w:id="50"/>
+    </w:p>
+    <w:p>
+      <w:r>
+        <w:t xml:space="preserve">To check for collisions between two pieces, </w:t>
+      </w:r>
+      <w:r>
+        <w:t xml:space="preserve">each </w:t>
+      </w:r>
+      <w:r>
+        <w:t>of the pieces’ OBBs are checked against each other.</w:t>
+      </w:r>
+      <w:r>
+        <w:t xml:space="preserve"> </w:t>
+      </w:r>
+      <w:r>
+        <w:t xml:space="preserve">The collision between two OBBs is calculated using the </w:t>
+      </w:r>
+      <w:r>
+        <w:t>Separating Axis Theore</w:t>
+      </w:r>
+      <w:r>
+        <w:t xml:space="preserve">m. This theorem states </w:t>
+      </w:r>
+      <w:r>
+        <w:t>that if a line can be drawn between two polygons without intersecting with either one, then the two polygons do not collide.</w:t>
+      </w:r>
+    </w:p>
+    <w:p>
+      <w:r>
+        <w:t>It is then possible to compute the collision</w:t>
+      </w:r>
+      <w:r>
+        <w:t xml:space="preserve"> between </w:t>
+      </w:r>
+      <w:r>
+        <w:t xml:space="preserve">any </w:t>
+      </w:r>
+      <w:r>
+        <w:t>two</w:t>
+      </w:r>
+      <w:r>
+        <w:t xml:space="preserve"> convex</w:t>
+      </w:r>
+      <w:r>
+        <w:t xml:space="preserve"> polygons</w:t>
+      </w:r>
+      <w:r>
+        <w:t xml:space="preserve"> in the following way. Start by taking the projection of all the corners of each of the </w:t>
+      </w:r>
+      <w:r>
+        <w:t>polygons</w:t>
+      </w:r>
+      <w:r>
+        <w:t xml:space="preserve">, </w:t>
+      </w:r>
+      <w:r>
+        <w:t xml:space="preserve">along one of the first </w:t>
+      </w:r>
+      <w:r>
+        <w:t>polygon’s</w:t>
+      </w:r>
+      <w:r>
+        <w:t xml:space="preserve"> </w:t>
+      </w:r>
+      <w:r>
+        <w:t>side</w:t>
+      </w:r>
+      <w:r>
+        <w:t xml:space="preserve">. Then, </w:t>
+      </w:r>
+      <w:r>
+        <w:t xml:space="preserve">take </w:t>
+      </w:r>
+      <w:r>
+        <w:t>the maximum an</w:t>
+      </w:r>
+      <w:r>
+        <w:t>d</w:t>
+      </w:r>
+      <w:r>
+        <w:t xml:space="preserve"> minimum points of each </w:t>
+      </w:r>
+      <w:r>
+        <w:t>polygon</w:t>
+      </w:r>
+      <w:r>
+        <w:t xml:space="preserve"> along that axis, and check if their maximums intersect with each other – if they </w:t>
+      </w:r>
+      <w:r>
+        <w:t>don’t</w:t>
+      </w:r>
+      <w:r>
+        <w:t xml:space="preserve">, the two </w:t>
+      </w:r>
+      <w:r>
+        <w:t>polygons</w:t>
+      </w:r>
+      <w:r>
+        <w:t xml:space="preserve"> </w:t>
+      </w:r>
+      <w:r>
+        <w:t>do not collide</w:t>
+      </w:r>
+      <w:r>
+        <w:t>.</w:t>
+      </w:r>
+      <w:r>
+        <w:t xml:space="preserve"> And if </w:t>
+      </w:r>
+      <w:r>
+        <w:t>the</w:t>
+      </w:r>
+      <w:r>
+        <w:t xml:space="preserve"> projections of their </w:t>
+      </w:r>
+      <w:r>
+        <w:t>corners</w:t>
+      </w:r>
+      <w:r>
+        <w:t xml:space="preserve"> do overlap </w:t>
+      </w:r>
+      <w:r>
+        <w:t>for</w:t>
+      </w:r>
+      <w:r>
+        <w:t xml:space="preserve"> </w:t>
+      </w:r>
+      <w:r>
+        <w:t>all</w:t>
+      </w:r>
+      <w:r>
+        <w:t xml:space="preserve"> of the </w:t>
+      </w:r>
+      <w:r>
+        <w:t>polygons’</w:t>
+      </w:r>
+      <w:r>
+        <w:t xml:space="preserve"> </w:t>
+      </w:r>
+      <w:r>
+        <w:t>sides</w:t>
+      </w:r>
+      <w:r>
+        <w:t>, they collide.</w:t>
+      </w:r>
+      <w:r>
+        <w:t xml:space="preserve"> </w:t>
+      </w:r>
+      <w:r>
+        <w:fldChar w:fldCharType="begin"/>
+      </w:r>
+      <w:r>
+        <w:instrText xml:space="preserve"> REF _Ref128061699 \h </w:instrText>
+      </w:r>
+      <w:r>
+        <w:fldChar w:fldCharType="separate"/>
+      </w:r>
+      <w:r>
+        <w:t xml:space="preserve">Figure </w:t>
+      </w:r>
+      <w:r>
+        <w:rPr>
+          <w:noProof/>
+        </w:rPr>
         <w:t>17</w:t>
       </w:r>
       <w:r>
-        <w:rPr>
-          <w:noProof/>
-        </w:rPr>
         <w:fldChar w:fldCharType="end"/>
       </w:r>
-      <w:bookmarkEnd w:id="47"/>
-      <w:r>
-        <w:t>: Connected pieces slightly overlapping. The overlap is shown as a red-striped triangle.</w:t>
-      </w:r>
-      <w:bookmarkEnd w:id="48"/>
-    </w:p>
-    <w:p>
-      <w:r>
-        <w:t xml:space="preserve">To check for collisions between two pieces, </w:t>
-      </w:r>
-      <w:r>
-        <w:t xml:space="preserve">each </w:t>
-      </w:r>
-      <w:r>
-        <w:t>of the pieces’ OBBs are checked against each other.</w:t>
-      </w:r>
-      <w:r>
-        <w:t xml:space="preserve"> </w:t>
-      </w:r>
-      <w:r>
-        <w:t xml:space="preserve">The collision between two OBBs is calculated using the </w:t>
-      </w:r>
-      <w:r>
-        <w:t>Separating Axis Theore</w:t>
-      </w:r>
-      <w:r>
-        <w:t xml:space="preserve">m. This theorem states </w:t>
-      </w:r>
-      <w:r>
-        <w:t>that if a line can be drawn between two polygons without intersecting with either one, then the two polygons do not collide.</w:t>
-      </w:r>
-    </w:p>
-    <w:p>
-      <w:r>
+      <w:r>
+        <w:t xml:space="preserve"> shows an example of collision computation for two rectangles using this method.</w:t>
+      </w:r>
+    </w:p>
+    <w:p>
+      <w:pPr>
+        <w:keepNext/>
+      </w:pPr>
+      <w:r>
+        <w:rPr>
+          <w:noProof/>
+        </w:rPr>
         <w:lastRenderedPageBreak/>
-        <w:t>It is then possible to compute the collision</w:t>
-      </w:r>
-      <w:r>
-        <w:t xml:space="preserve"> between </w:t>
-      </w:r>
-      <w:r>
-        <w:t xml:space="preserve">any </w:t>
-      </w:r>
-      <w:r>
-        <w:t>two</w:t>
-      </w:r>
-      <w:r>
-        <w:t xml:space="preserve"> convex</w:t>
-      </w:r>
-      <w:r>
-        <w:t xml:space="preserve"> polygons</w:t>
-      </w:r>
-      <w:r>
-        <w:t xml:space="preserve"> in the following way. Start by taking the projection of all the corners of each of the </w:t>
-      </w:r>
-      <w:r>
-        <w:t>polygons</w:t>
-      </w:r>
-      <w:r>
-        <w:t xml:space="preserve">, </w:t>
-      </w:r>
-      <w:r>
-        <w:t xml:space="preserve">along one of the first </w:t>
-      </w:r>
-      <w:r>
-        <w:t>polygon’s</w:t>
-      </w:r>
-      <w:r>
-        <w:t xml:space="preserve"> </w:t>
-      </w:r>
-      <w:r>
-        <w:t>side</w:t>
-      </w:r>
-      <w:r>
-        <w:t xml:space="preserve">. Then, </w:t>
-      </w:r>
-      <w:r>
-        <w:t xml:space="preserve">take </w:t>
-      </w:r>
-      <w:r>
-        <w:t>the maximum an</w:t>
-      </w:r>
-      <w:r>
-        <w:t>d</w:t>
-      </w:r>
-      <w:r>
-        <w:t xml:space="preserve"> minimum points of each </w:t>
-      </w:r>
-      <w:r>
-        <w:t>polygon</w:t>
-      </w:r>
-      <w:r>
-        <w:t xml:space="preserve"> along that axis, and check if their maximums intersect with each other – if they </w:t>
-      </w:r>
-      <w:r>
-        <w:t>don’t</w:t>
-      </w:r>
-      <w:r>
-        <w:t xml:space="preserve">, the two </w:t>
-      </w:r>
-      <w:r>
-        <w:t>polygons</w:t>
-      </w:r>
-      <w:r>
-        <w:t xml:space="preserve"> </w:t>
-      </w:r>
-      <w:r>
-        <w:t>do not collide</w:t>
-      </w:r>
-      <w:r>
-        <w:t>.</w:t>
-      </w:r>
-      <w:r>
-        <w:t xml:space="preserve"> And if </w:t>
-      </w:r>
-      <w:r>
-        <w:t>the</w:t>
-      </w:r>
-      <w:r>
-        <w:t xml:space="preserve"> projections of their </w:t>
-      </w:r>
-      <w:r>
-        <w:t>corners</w:t>
-      </w:r>
-      <w:r>
-        <w:t xml:space="preserve"> do overlap </w:t>
-      </w:r>
-      <w:r>
-        <w:t>for</w:t>
-      </w:r>
-      <w:r>
-        <w:t xml:space="preserve"> </w:t>
-      </w:r>
-      <w:r>
-        <w:t>all</w:t>
-      </w:r>
-      <w:r>
-        <w:t xml:space="preserve"> of the </w:t>
-      </w:r>
-      <w:r>
-        <w:t>polygons’</w:t>
-      </w:r>
-      <w:r>
-        <w:t xml:space="preserve"> </w:t>
-      </w:r>
-      <w:r>
-        <w:t>sides</w:t>
-      </w:r>
-      <w:r>
-        <w:t>, they collide.</w:t>
-      </w:r>
-      <w:r>
-        <w:t xml:space="preserve"> </w:t>
-      </w:r>
-      <w:r>
-        <w:fldChar w:fldCharType="begin"/>
-      </w:r>
-      <w:r>
-        <w:instrText xml:space="preserve"> REF _Ref128061699 \h </w:instrText>
-      </w:r>
-      <w:r>
-        <w:fldChar w:fldCharType="separate"/>
-      </w:r>
-      <w:r>
-        <w:t xml:space="preserve">Figure </w:t>
-      </w:r>
-      <w:r>
-        <w:rPr>
-          <w:noProof/>
-        </w:rPr>
-        <w:t>17</w:t>
-      </w:r>
-      <w:r>
-        <w:fldChar w:fldCharType="end"/>
-      </w:r>
-      <w:r>
-        <w:t xml:space="preserve"> shows an example of collision computation for two rectangles using this method.</w:t>
-      </w:r>
-    </w:p>
-    <w:p>
-      <w:pPr>
-        <w:keepNext/>
-      </w:pPr>
-      <w:r>
-        <w:rPr>
-          <w:noProof/>
-        </w:rPr>
         <w:drawing>
           <wp:inline distT="0" distB="0" distL="0" distR="0" wp14:anchorId="000D3295" wp14:editId="60DE9F3A">
             <wp:extent cx="5731510" cy="3858895"/>
@@ -13439,7 +14404,7 @@
                     <pic:cNvPicPr/>
                   </pic:nvPicPr>
                   <pic:blipFill>
-                    <a:blip r:embed="rId29">
+                    <a:blip r:embed="rId32">
                       <a:extLst>
                         <a:ext uri="{28A0092B-C50C-407E-A947-70E740481C1C}">
                           <a14:useLocalDpi xmlns:a14="http://schemas.microsoft.com/office/drawing/2010/main" val="0"/>
@@ -13471,7 +14436,7 @@
         <w:pStyle w:val="Caption"/>
         <w:jc w:val="center"/>
       </w:pPr>
-      <w:bookmarkStart w:id="49" w:name="_Ref128061699"/>
+      <w:bookmarkStart w:id="51" w:name="_Ref128061699"/>
       <w:r>
         <w:t xml:space="preserve">Figure </w:t>
       </w:r>
@@ -13488,7 +14453,7 @@
         <w:rPr>
           <w:noProof/>
         </w:rPr>
-        <w:t>18</w:t>
+        <w:t>21</w:t>
       </w:r>
       <w:r>
         <w:rPr>
@@ -13496,7 +14461,7 @@
         </w:rPr>
         <w:fldChar w:fldCharType="end"/>
       </w:r>
-      <w:bookmarkEnd w:id="49"/>
+      <w:bookmarkEnd w:id="51"/>
       <w:r>
         <w:t>: Collision verification for two rectangles. The maximum and minimum of the projections of the rectangles' corners overlap along axis A2, but do not overlap along axis A1. This means that the rectangles do not collide.</w:t>
       </w:r>
@@ -13624,7 +14589,6 @@
     </w:p>
     <w:p>
       <w:r>
-        <w:lastRenderedPageBreak/>
         <w:t>A collision between two circles requires a comparison of the square of the sum of their radiuses to the square of their distance – which is easily determined using Pythagoras’ theorem.</w:t>
       </w:r>
       <w:r>
@@ -13657,6 +14621,7 @@
         </w:numPr>
       </w:pPr>
       <w:r>
+        <w:lastRenderedPageBreak/>
         <w:t>If the bounding circles collide, check collisions between each one of the pieces’ OBBs. If any of these collide, the pieces collide, otherwise they don’t.</w:t>
       </w:r>
     </w:p>
@@ -13788,7 +14753,7 @@
                     <pic:cNvPicPr/>
                   </pic:nvPicPr>
                   <pic:blipFill>
-                    <a:blip r:embed="rId30" cstate="print">
+                    <a:blip r:embed="rId33" cstate="print">
                       <a:extLst>
                         <a:ext uri="{28A0092B-C50C-407E-A947-70E740481C1C}">
                           <a14:useLocalDpi xmlns:a14="http://schemas.microsoft.com/office/drawing/2010/main" val="0"/>
@@ -13820,7 +14785,7 @@
         <w:pStyle w:val="Caption"/>
         <w:jc w:val="center"/>
       </w:pPr>
-      <w:bookmarkStart w:id="50" w:name="_Ref129008299"/>
+      <w:bookmarkStart w:id="52" w:name="_Ref129008299"/>
       <w:r>
         <w:t xml:space="preserve">Figure </w:t>
       </w:r>
@@ -13837,7 +14802,7 @@
         <w:rPr>
           <w:noProof/>
         </w:rPr>
-        <w:t>19</w:t>
+        <w:t>22</w:t>
       </w:r>
       <w:r>
         <w:rPr>
@@ -13845,7 +14810,7 @@
         </w:rPr>
         <w:fldChar w:fldCharType="end"/>
       </w:r>
-      <w:bookmarkEnd w:id="50"/>
+      <w:bookmarkEnd w:id="52"/>
       <w:r>
         <w:t>: Comparison of circuit generation completion time with and without bounding circles, for the input pieces: 100E, 30A, 100E1, 2L</w:t>
       </w:r>
@@ -13860,13 +14825,13 @@
       <w:pPr>
         <w:pStyle w:val="Heading2"/>
       </w:pPr>
-      <w:bookmarkStart w:id="51" w:name="_Ref130329462"/>
-      <w:bookmarkStart w:id="52" w:name="_Toc130398304"/>
+      <w:bookmarkStart w:id="53" w:name="_Ref130329462"/>
+      <w:bookmarkStart w:id="54" w:name="_Toc130398304"/>
       <w:r>
         <w:t>Avoiding repetitive computations</w:t>
       </w:r>
-      <w:bookmarkEnd w:id="51"/>
-      <w:bookmarkEnd w:id="52"/>
+      <w:bookmarkEnd w:id="53"/>
+      <w:bookmarkEnd w:id="54"/>
     </w:p>
     <w:p>
       <w:r>
@@ -14076,11 +15041,7 @@
         <w:t xml:space="preserve">However, if half of these pieces are known to be of the E type, and the other half of the A type, </w:t>
       </w:r>
       <w:r>
-        <w:t xml:space="preserve">the number </w:t>
-      </w:r>
-      <w:r>
-        <w:lastRenderedPageBreak/>
-        <w:t xml:space="preserve">of arrangements is drastically reduced: </w:t>
+        <w:t xml:space="preserve">the number of arrangements is drastically reduced: </w:t>
       </w:r>
       <m:oMath>
         <m:f>
@@ -14186,16 +15147,16 @@
           <w:rFonts w:eastAsiaTheme="minorEastAsia"/>
         </w:rPr>
       </w:pPr>
-      <w:bookmarkStart w:id="53" w:name="_Ref130394058"/>
-      <w:bookmarkStart w:id="54" w:name="_Toc130398305"/>
+      <w:bookmarkStart w:id="55" w:name="_Ref130394058"/>
+      <w:bookmarkStart w:id="56" w:name="_Toc130398305"/>
       <w:r>
         <w:rPr>
           <w:rFonts w:eastAsiaTheme="minorEastAsia"/>
         </w:rPr>
         <w:t>Further improvements on performance</w:t>
       </w:r>
-      <w:bookmarkEnd w:id="53"/>
-      <w:bookmarkEnd w:id="54"/>
+      <w:bookmarkEnd w:id="55"/>
+      <w:bookmarkEnd w:id="56"/>
     </w:p>
     <w:p>
       <w:r>
@@ -14226,10 +15187,22 @@
         <w:t xml:space="preserve">a </w:t>
       </w:r>
       <w:r>
-        <w:t>track with a certain set of input pieces was unpredictable and highly variable depending on the seed chosen.</w:t>
-      </w:r>
-      <w:r>
-        <w:t xml:space="preserve"> For the same set of pieces, one seed could successfully generate a track in a few tenth of a seconds, while the program would not complete in less than 15 minutes for another seed.</w:t>
+        <w:t xml:space="preserve">track with a certain set of input </w:t>
+      </w:r>
+      <w:r>
+        <w:lastRenderedPageBreak/>
+        <w:t>pieces was unpredictable and highly variable depending on the seed chosen.</w:t>
+      </w:r>
+      <w:r>
+        <w:t xml:space="preserve"> For the same set of pieces, one seed could successfully generate a track in a few tenth of a </w:t>
+      </w:r>
+      <w:proofErr w:type="gramStart"/>
+      <w:r>
+        <w:t>seconds</w:t>
+      </w:r>
+      <w:proofErr w:type="gramEnd"/>
+      <w:r>
+        <w:t>, while the program would not complete in less than 15 minutes for another seed.</w:t>
       </w:r>
     </w:p>
     <w:p>
@@ -14331,14 +15304,14 @@
       <w:pPr>
         <w:pStyle w:val="Heading2"/>
       </w:pPr>
-      <w:bookmarkStart w:id="55" w:name="_Toc130398306"/>
+      <w:bookmarkStart w:id="57" w:name="_Toc130398306"/>
       <w:r>
         <w:t>Multi-level</w:t>
       </w:r>
       <w:r>
         <w:t xml:space="preserve"> tracks</w:t>
       </w:r>
-      <w:bookmarkEnd w:id="55"/>
+      <w:bookmarkEnd w:id="57"/>
     </w:p>
     <w:p>
       <w:r>
@@ -14477,7 +15450,15 @@
         <w:t>The main modification</w:t>
       </w:r>
       <w:r>
-        <w:t>s regarded the collision-computation, the piece-connection and the track-validation functions</w:t>
+        <w:t>s regarded the collision-computation, the piece-</w:t>
+      </w:r>
+      <w:proofErr w:type="gramStart"/>
+      <w:r>
+        <w:t>connection</w:t>
+      </w:r>
+      <w:proofErr w:type="gramEnd"/>
+      <w:r>
+        <w:t xml:space="preserve"> and the track-validation functions</w:t>
       </w:r>
       <w:r>
         <w:t xml:space="preserve">. </w:t>
@@ -14522,7 +15503,15 @@
         <w:t xml:space="preserve">To connect </w:t>
       </w:r>
       <w:r>
-        <w:t xml:space="preserve">a piece to the rest of the track, all of the piece’s components are first raised or lowered </w:t>
+        <w:t xml:space="preserve">a piece to the rest of the track, </w:t>
+      </w:r>
+      <w:proofErr w:type="gramStart"/>
+      <w:r>
+        <w:t>all of</w:t>
+      </w:r>
+      <w:proofErr w:type="gramEnd"/>
+      <w:r>
+        <w:t xml:space="preserve"> the piece’s components are first raised or lowered </w:t>
       </w:r>
       <w:r>
         <w:t>to the level of the track’s open connector.</w:t>
@@ -14608,68 +15597,65 @@
         <w:t xml:space="preserve">When an odd number of ascending pieces is picked, </w:t>
       </w:r>
       <w:r>
-        <w:t xml:space="preserve">the </w:t>
+        <w:t xml:space="preserve">the ends of the track will always be positioned on </w:t>
+      </w:r>
+      <w:r>
+        <w:t>different levels, making it impossible to</w:t>
+      </w:r>
+      <w:r>
+        <w:t xml:space="preserve"> create a closed loop. To counter this</w:t>
+      </w:r>
+      <w:r>
+        <w:t>, any odd ascending piece in a set of pieces was made to be removed before track-generation starts.</w:t>
+      </w:r>
+    </w:p>
+    <w:p>
+      <w:pPr>
+        <w:pStyle w:val="Heading2"/>
+      </w:pPr>
+      <w:bookmarkStart w:id="58" w:name="_Toc130398307"/>
+      <w:r>
+        <w:t>Multi-</w:t>
+      </w:r>
+      <w:r>
+        <w:t>loop</w:t>
+      </w:r>
+      <w:r>
+        <w:t xml:space="preserve"> tracks</w:t>
+      </w:r>
+      <w:bookmarkEnd w:id="58"/>
+    </w:p>
+    <w:p>
+      <w:r>
+        <w:t xml:space="preserve">Once single-loop tracks could </w:t>
+      </w:r>
+      <w:r>
+        <w:t xml:space="preserve">get </w:t>
+      </w:r>
+      <w:r>
+        <w:t>generate</w:t>
+      </w:r>
+      <w:r>
+        <w:t xml:space="preserve">d </w:t>
+      </w:r>
+      <w:r>
+        <w:t>in decent amounts of time, and multi-level tracks were implemented, the focus moved to multi-loop circuits.</w:t>
+      </w:r>
+      <w:r>
+        <w:t xml:space="preserve"> </w:t>
+      </w:r>
+      <w:r>
+        <w:t xml:space="preserve">The track-generating algorithm was </w:t>
       </w:r>
       <w:r>
         <w:lastRenderedPageBreak/>
-        <w:t xml:space="preserve">ends of the track will always be positioned on </w:t>
-      </w:r>
-      <w:r>
-        <w:t>different levels, making it impossible to</w:t>
-      </w:r>
-      <w:r>
-        <w:t xml:space="preserve"> create a closed loop. To counter this</w:t>
-      </w:r>
-      <w:r>
-        <w:t>, any odd ascending piece in a set of pieces was made to be removed before track-generation starts.</w:t>
-      </w:r>
-    </w:p>
-    <w:p>
-      <w:pPr>
-        <w:pStyle w:val="Heading2"/>
-      </w:pPr>
-      <w:bookmarkStart w:id="56" w:name="_Toc130398307"/>
-      <w:r>
-        <w:t>Multi-</w:t>
-      </w:r>
-      <w:r>
-        <w:t>loop</w:t>
-      </w:r>
-      <w:r>
-        <w:t xml:space="preserve"> tracks</w:t>
-      </w:r>
-      <w:bookmarkEnd w:id="56"/>
-    </w:p>
-    <w:p>
-      <w:r>
-        <w:t xml:space="preserve">Once single-loop tracks could </w:t>
-      </w:r>
-      <w:r>
-        <w:t xml:space="preserve">get </w:t>
-      </w:r>
-      <w:r>
-        <w:t>generate</w:t>
-      </w:r>
-      <w:r>
-        <w:t xml:space="preserve">d </w:t>
-      </w:r>
-      <w:r>
-        <w:t>in decent amounts of time, and multi-level tracks were implemented, the focus moved to multi-loop circuits.</w:t>
-      </w:r>
-      <w:r>
-        <w:t xml:space="preserve"> </w:t>
-      </w:r>
-      <w:r>
-        <w:t>The track-generating algorithm was modified substantially</w:t>
+        <w:t>modified substantially</w:t>
       </w:r>
       <w:r>
         <w:t xml:space="preserve"> for this</w:t>
       </w:r>
       <w:r>
-        <w:t>.</w:t>
-      </w:r>
-      <w:r>
-        <w:t xml:space="preserve"> </w:t>
+        <w:t xml:space="preserve">. </w:t>
       </w:r>
       <w:r>
         <w:t xml:space="preserve">A divide-and-conquer approach was used to tackle </w:t>
@@ -15001,15 +15987,7 @@
           <w:noProof/>
           <w:color w:val="00B050"/>
         </w:rPr>
-        <w:t xml:space="preserve">// Locate </w:t>
-      </w:r>
-      <w:r>
-        <w:rPr>
-          <w:rFonts w:ascii="Abadi" w:hAnsi="Abadi"/>
-          <w:noProof/>
-          <w:color w:val="00B050"/>
-        </w:rPr>
-        <w:t>indices of pieces available for the first loop</w:t>
+        <w:t>// Locate indices of pieces available for the first loop</w:t>
       </w:r>
     </w:p>
     <w:p>
@@ -15354,134 +16332,134 @@
     </w:p>
     <w:p>
       <w:r>
+        <w:t>Note that t</w:t>
+      </w:r>
+      <w:r>
+        <w:t>his i</w:t>
+      </w:r>
+      <w:r>
+        <w:t xml:space="preserve">s a simplified version of the </w:t>
+      </w:r>
+      <w:r>
+        <w:t>actual</w:t>
+      </w:r>
+      <w:r>
+        <w:t xml:space="preserve"> algorithm</w:t>
+      </w:r>
+      <w:r>
+        <w:t xml:space="preserve">. For instance, </w:t>
+      </w:r>
+      <w:r>
+        <w:t xml:space="preserve">the way to deal with </w:t>
+      </w:r>
+      <w:r>
+        <w:t>the unsuccessful generation of a loop is not specified here</w:t>
+      </w:r>
+      <w:r>
+        <w:t>. If a certain loop fails to get generated after a certain number of attempts, th</w:t>
+      </w:r>
+      <w:r>
+        <w:t>e generation falls back to the previous loop.</w:t>
+      </w:r>
+      <w:r>
+        <w:t xml:space="preserve"> After too many failed attempts at generating the first loop</w:t>
+      </w:r>
+      <w:r>
+        <w:t>, the program is stopped altogether.</w:t>
+      </w:r>
+    </w:p>
+    <w:p>
+      <w:r>
+        <w:t xml:space="preserve">Examples of multi-loop </w:t>
+      </w:r>
+      <w:r>
+        <w:t>tracks</w:t>
+      </w:r>
+      <w:r>
+        <w:t xml:space="preserve"> are shown in </w:t>
+      </w:r>
+      <w:r>
+        <w:fldChar w:fldCharType="begin"/>
+      </w:r>
+      <w:r>
+        <w:instrText xml:space="preserve"> REF _Ref130393671 \h </w:instrText>
+      </w:r>
+      <w:r>
+        <w:fldChar w:fldCharType="separate"/>
+      </w:r>
+      <w:r>
+        <w:t xml:space="preserve">Figure </w:t>
+      </w:r>
+      <w:r>
+        <w:rPr>
+          <w:noProof/>
+        </w:rPr>
+        <w:t>19</w:t>
+      </w:r>
+      <w:r>
+        <w:fldChar w:fldCharType="end"/>
+      </w:r>
+      <w:r>
+        <w:t xml:space="preserve">, </w:t>
+      </w:r>
+      <w:r>
+        <w:fldChar w:fldCharType="begin"/>
+      </w:r>
+      <w:r>
+        <w:instrText xml:space="preserve"> REF _Ref130393672 \h </w:instrText>
+      </w:r>
+      <w:r>
+        <w:fldChar w:fldCharType="separate"/>
+      </w:r>
+      <w:r>
+        <w:t xml:space="preserve">Figure </w:t>
+      </w:r>
+      <w:r>
+        <w:rPr>
+          <w:noProof/>
+        </w:rPr>
+        <w:t>20</w:t>
+      </w:r>
+      <w:r>
+        <w:fldChar w:fldCharType="end"/>
+      </w:r>
+      <w:r>
+        <w:t xml:space="preserve"> and </w:t>
+      </w:r>
+      <w:r>
+        <w:fldChar w:fldCharType="begin"/>
+      </w:r>
+      <w:r>
+        <w:instrText xml:space="preserve"> REF _Ref130393673 \h </w:instrText>
+      </w:r>
+      <w:r>
+        <w:fldChar w:fldCharType="separate"/>
+      </w:r>
+      <w:r>
+        <w:t xml:space="preserve">Figure </w:t>
+      </w:r>
+      <w:r>
+        <w:rPr>
+          <w:noProof/>
+        </w:rPr>
+        <w:t>21</w:t>
+      </w:r>
+      <w:r>
+        <w:fldChar w:fldCharType="end"/>
+      </w:r>
+      <w:r>
+        <w:t>.</w:t>
+      </w:r>
+    </w:p>
+    <w:p>
+      <w:pPr>
+        <w:keepNext/>
+      </w:pPr>
+      <w:r>
+        <w:rPr>
+          <w:noProof/>
+        </w:rPr>
         <w:lastRenderedPageBreak/>
-        <w:t>Note that t</w:t>
-      </w:r>
-      <w:r>
-        <w:t>his i</w:t>
-      </w:r>
-      <w:r>
-        <w:t xml:space="preserve">s a simplified version of the </w:t>
-      </w:r>
-      <w:r>
-        <w:t>actual</w:t>
-      </w:r>
-      <w:r>
-        <w:t xml:space="preserve"> algorithm</w:t>
-      </w:r>
-      <w:r>
-        <w:t xml:space="preserve">. For instance, </w:t>
-      </w:r>
-      <w:r>
-        <w:t xml:space="preserve">the way to deal with </w:t>
-      </w:r>
-      <w:r>
-        <w:t>the unsuccessful generation of a loop is not specified here</w:t>
-      </w:r>
-      <w:r>
-        <w:t>. If a certain loop fails to get generated after a certain number of attempts, th</w:t>
-      </w:r>
-      <w:r>
-        <w:t>e generation falls back to the previous loop.</w:t>
-      </w:r>
-      <w:r>
-        <w:t xml:space="preserve"> After too many failed attempts at generating the first loop</w:t>
-      </w:r>
-      <w:r>
-        <w:t>, the program is stopped altogether.</w:t>
-      </w:r>
-    </w:p>
-    <w:p>
-      <w:r>
-        <w:t xml:space="preserve">Examples of multi-loop </w:t>
-      </w:r>
-      <w:r>
-        <w:t>tracks</w:t>
-      </w:r>
-      <w:r>
-        <w:t xml:space="preserve"> are shown in </w:t>
-      </w:r>
-      <w:r>
-        <w:fldChar w:fldCharType="begin"/>
-      </w:r>
-      <w:r>
-        <w:instrText xml:space="preserve"> REF _Ref130393671 \h </w:instrText>
-      </w:r>
-      <w:r>
-        <w:fldChar w:fldCharType="separate"/>
-      </w:r>
-      <w:r>
-        <w:t xml:space="preserve">Figure </w:t>
-      </w:r>
-      <w:r>
-        <w:rPr>
-          <w:noProof/>
-        </w:rPr>
-        <w:t>19</w:t>
-      </w:r>
-      <w:r>
-        <w:fldChar w:fldCharType="end"/>
-      </w:r>
-      <w:r>
-        <w:t xml:space="preserve">, </w:t>
-      </w:r>
-      <w:r>
-        <w:fldChar w:fldCharType="begin"/>
-      </w:r>
-      <w:r>
-        <w:instrText xml:space="preserve"> REF _Ref130393672 \h </w:instrText>
-      </w:r>
-      <w:r>
-        <w:fldChar w:fldCharType="separate"/>
-      </w:r>
-      <w:r>
-        <w:t xml:space="preserve">Figure </w:t>
-      </w:r>
-      <w:r>
-        <w:rPr>
-          <w:noProof/>
-        </w:rPr>
-        <w:t>20</w:t>
-      </w:r>
-      <w:r>
-        <w:fldChar w:fldCharType="end"/>
-      </w:r>
-      <w:r>
-        <w:t xml:space="preserve"> and </w:t>
-      </w:r>
-      <w:r>
-        <w:fldChar w:fldCharType="begin"/>
-      </w:r>
-      <w:r>
-        <w:instrText xml:space="preserve"> REF _Ref130393673 \h </w:instrText>
-      </w:r>
-      <w:r>
-        <w:fldChar w:fldCharType="separate"/>
-      </w:r>
-      <w:r>
-        <w:t xml:space="preserve">Figure </w:t>
-      </w:r>
-      <w:r>
-        <w:rPr>
-          <w:noProof/>
-        </w:rPr>
-        <w:t>21</w:t>
-      </w:r>
-      <w:r>
-        <w:fldChar w:fldCharType="end"/>
-      </w:r>
-      <w:r>
-        <w:t>.</w:t>
-      </w:r>
-    </w:p>
-    <w:p>
-      <w:pPr>
-        <w:keepNext/>
-      </w:pPr>
-      <w:r>
-        <w:rPr>
-          <w:noProof/>
-        </w:rPr>
         <w:drawing>
           <wp:inline distT="0" distB="0" distL="0" distR="0" wp14:anchorId="7F1F5187" wp14:editId="6611038B">
             <wp:extent cx="5731510" cy="2138680"/>
@@ -15498,7 +16476,7 @@
                     <pic:cNvPicPr/>
                   </pic:nvPicPr>
                   <pic:blipFill>
-                    <a:blip r:embed="rId31">
+                    <a:blip r:embed="rId34">
                       <a:extLst>
                         <a:ext uri="{28A0092B-C50C-407E-A947-70E740481C1C}">
                           <a14:useLocalDpi xmlns:a14="http://schemas.microsoft.com/office/drawing/2010/main" val="0"/>
@@ -15530,7 +16508,7 @@
         <w:pStyle w:val="Caption"/>
         <w:jc w:val="center"/>
       </w:pPr>
-      <w:bookmarkStart w:id="57" w:name="_Ref130393671"/>
+      <w:bookmarkStart w:id="59" w:name="_Ref130393671"/>
       <w:r>
         <w:t xml:space="preserve">Figure </w:t>
       </w:r>
@@ -15547,12 +16525,12 @@
         <w:rPr>
           <w:noProof/>
         </w:rPr>
-        <w:t>20</w:t>
+        <w:t>23</w:t>
       </w:r>
       <w:r>
         <w:fldChar w:fldCharType="end"/>
       </w:r>
-      <w:bookmarkEnd w:id="57"/>
+      <w:bookmarkEnd w:id="59"/>
       <w:r>
         <w:t xml:space="preserve">: 2-loop circuit, generated </w:t>
       </w:r>
@@ -15587,7 +16565,7 @@
                     <pic:cNvPicPr/>
                   </pic:nvPicPr>
                   <pic:blipFill>
-                    <a:blip r:embed="rId32">
+                    <a:blip r:embed="rId35">
                       <a:extLst>
                         <a:ext uri="{28A0092B-C50C-407E-A947-70E740481C1C}">
                           <a14:useLocalDpi xmlns:a14="http://schemas.microsoft.com/office/drawing/2010/main" val="0"/>
@@ -15619,7 +16597,7 @@
         <w:pStyle w:val="Caption"/>
         <w:jc w:val="center"/>
       </w:pPr>
-      <w:bookmarkStart w:id="58" w:name="_Ref130393672"/>
+      <w:bookmarkStart w:id="60" w:name="_Ref130393672"/>
       <w:r>
         <w:t xml:space="preserve">Figure </w:t>
       </w:r>
@@ -15636,12 +16614,12 @@
         <w:rPr>
           <w:noProof/>
         </w:rPr>
-        <w:t>21</w:t>
+        <w:t>24</w:t>
       </w:r>
       <w:r>
         <w:fldChar w:fldCharType="end"/>
       </w:r>
-      <w:bookmarkEnd w:id="58"/>
+      <w:bookmarkEnd w:id="60"/>
       <w:r>
         <w:t>: 2-loop and 2-level circuit, generated from the set {20E, 10A, 5D, 15A1, 30E1, 2L, 2M, 2N}, close validation conditions, seed 1.</w:t>
       </w:r>
@@ -15674,7 +16652,7 @@
                     <pic:cNvPicPr/>
                   </pic:nvPicPr>
                   <pic:blipFill>
-                    <a:blip r:embed="rId33">
+                    <a:blip r:embed="rId36">
                       <a:extLst>
                         <a:ext uri="{28A0092B-C50C-407E-A947-70E740481C1C}">
                           <a14:useLocalDpi xmlns:a14="http://schemas.microsoft.com/office/drawing/2010/main" val="0"/>
@@ -15706,7 +16684,7 @@
         <w:pStyle w:val="Caption"/>
         <w:jc w:val="center"/>
       </w:pPr>
-      <w:bookmarkStart w:id="59" w:name="_Ref130393673"/>
+      <w:bookmarkStart w:id="61" w:name="_Ref130393673"/>
       <w:r>
         <w:t xml:space="preserve">Figure </w:t>
       </w:r>
@@ -15723,12 +16701,12 @@
         <w:rPr>
           <w:noProof/>
         </w:rPr>
-        <w:t>22</w:t>
+        <w:t>25</w:t>
       </w:r>
       <w:r>
         <w:fldChar w:fldCharType="end"/>
       </w:r>
-      <w:bookmarkEnd w:id="59"/>
+      <w:bookmarkEnd w:id="61"/>
       <w:r>
         <w:t>: 3</w:t>
       </w:r>
@@ -15782,18 +16760,18 @@
       <w:pPr>
         <w:pStyle w:val="Heading2"/>
       </w:pPr>
-      <w:bookmarkStart w:id="60" w:name="_Ref130140516"/>
+      <w:bookmarkStart w:id="62" w:name="_Ref130140516"/>
       <w:r>
         <w:t xml:space="preserve"> </w:t>
       </w:r>
-      <w:bookmarkStart w:id="61" w:name="_Toc130398308"/>
-      <w:bookmarkStart w:id="62" w:name="_Ref130409050"/>
+      <w:bookmarkStart w:id="63" w:name="_Toc130398308"/>
+      <w:bookmarkStart w:id="64" w:name="_Ref130409050"/>
       <w:r>
         <w:t>Addition of a heuristic</w:t>
       </w:r>
-      <w:bookmarkEnd w:id="60"/>
-      <w:bookmarkEnd w:id="61"/>
       <w:bookmarkEnd w:id="62"/>
+      <w:bookmarkEnd w:id="63"/>
+      <w:bookmarkEnd w:id="64"/>
     </w:p>
     <w:p>
       <w:r>
@@ -15938,6 +16916,7 @@
       <w:r>
         <w:t xml:space="preserve"> stored in the </w:t>
       </w:r>
+      <w:proofErr w:type="spellStart"/>
       <w:r>
         <w:rPr>
           <w:i/>
@@ -15945,6 +16924,7 @@
         </w:rPr>
         <w:t>Pieces.json</w:t>
       </w:r>
+      <w:proofErr w:type="spellEnd"/>
       <w:r>
         <w:t xml:space="preserve"> file</w:t>
       </w:r>
@@ -16014,6 +16994,7 @@
       <w:r>
         <w:t xml:space="preserve">n </w:t>
       </w:r>
+      <w:proofErr w:type="spellStart"/>
       <w:r>
         <w:rPr>
           <w:i/>
@@ -16021,6 +17002,7 @@
         </w:rPr>
         <w:t>availableDist</w:t>
       </w:r>
+      <w:proofErr w:type="spellEnd"/>
       <w:r>
         <w:t xml:space="preserve"> property is </w:t>
       </w:r>
@@ -16033,6 +17015,7 @@
       <w:r>
         <w:t xml:space="preserve">distance available at each step. When a piece is placed, its distance is removed from </w:t>
       </w:r>
+      <w:proofErr w:type="spellStart"/>
       <w:r>
         <w:rPr>
           <w:i/>
@@ -16040,6 +17023,7 @@
         </w:rPr>
         <w:t>availableDist</w:t>
       </w:r>
+      <w:proofErr w:type="spellEnd"/>
       <w:r>
         <w:t xml:space="preserve">, and when a piece is taken back from the board, its distance is </w:t>
       </w:r>
@@ -16047,6 +17031,7 @@
         <w:lastRenderedPageBreak/>
         <w:t xml:space="preserve">added back to </w:t>
       </w:r>
+      <w:proofErr w:type="spellStart"/>
       <w:r>
         <w:rPr>
           <w:i/>
@@ -16054,6 +17039,7 @@
         </w:rPr>
         <w:t>availableDist</w:t>
       </w:r>
+      <w:proofErr w:type="spellEnd"/>
       <w:r>
         <w:t xml:space="preserve">. </w:t>
       </w:r>
@@ -16092,12 +17078,12 @@
       <w:pPr>
         <w:pStyle w:val="Heading1"/>
       </w:pPr>
-      <w:bookmarkStart w:id="63" w:name="_Toc130398309"/>
+      <w:bookmarkStart w:id="65" w:name="_Toc130398309"/>
       <w:r>
         <w:lastRenderedPageBreak/>
         <w:t>Evaluation</w:t>
       </w:r>
-      <w:bookmarkEnd w:id="63"/>
+      <w:bookmarkEnd w:id="65"/>
     </w:p>
     <w:p>
       <w:pPr>
@@ -16347,7 +17333,15 @@
         <w:t xml:space="preserve">. The ability to generate multi-level and multi-loop circuits was </w:t>
       </w:r>
       <w:r>
-        <w:t>added, and the track-generating algorithm makes use of the Vario system to close loops – see Section (VARIO SYSTEM!!)</w:t>
+        <w:t xml:space="preserve">added, and the track-generating algorithm makes use of the </w:t>
+      </w:r>
+      <w:proofErr w:type="spellStart"/>
+      <w:r>
+        <w:t>Vario</w:t>
+      </w:r>
+      <w:proofErr w:type="spellEnd"/>
+      <w:r>
+        <w:t xml:space="preserve"> system to close loops – see Section (VARIO SYSTEM!!)</w:t>
       </w:r>
     </w:p>
     <w:p>
@@ -16395,11 +17389,11 @@
       <w:pPr>
         <w:pStyle w:val="Heading2"/>
       </w:pPr>
-      <w:bookmarkStart w:id="64" w:name="_Ref130409173"/>
+      <w:bookmarkStart w:id="66" w:name="_Ref130409173"/>
       <w:r>
         <w:t>Testing of the program</w:t>
       </w:r>
-      <w:bookmarkEnd w:id="64"/>
+      <w:bookmarkEnd w:id="66"/>
     </w:p>
     <w:p>
       <w:pPr>
@@ -16447,7 +17441,7 @@
       <w:pPr>
         <w:pStyle w:val="Heading2"/>
       </w:pPr>
-      <w:bookmarkStart w:id="65" w:name="_Toc130398310"/>
+      <w:bookmarkStart w:id="67" w:name="_Toc130398310"/>
       <w:r>
         <w:t xml:space="preserve">Limitations and </w:t>
       </w:r>
@@ -16457,7 +17451,7 @@
       <w:r>
         <w:t>ossible improvements</w:t>
       </w:r>
-      <w:bookmarkEnd w:id="65"/>
+      <w:bookmarkEnd w:id="67"/>
       <w:r>
         <w:t>.</w:t>
       </w:r>
@@ -16514,18 +17508,26 @@
         <w:t>)</w:t>
       </w:r>
       <w:r>
-        <w:t>, but could be lowered to O(1) using the described approach.</w:t>
+        <w:t xml:space="preserve">, but could be lowered to </w:t>
+      </w:r>
+      <w:proofErr w:type="gramStart"/>
+      <w:r>
+        <w:t>O(</w:t>
+      </w:r>
+      <w:proofErr w:type="gramEnd"/>
+      <w:r>
+        <w:t>1) using the described approach.</w:t>
       </w:r>
     </w:p>
     <w:p>
       <w:pPr>
         <w:pStyle w:val="Heading2"/>
       </w:pPr>
-      <w:bookmarkStart w:id="66" w:name="_Toc130398311"/>
+      <w:bookmarkStart w:id="68" w:name="_Toc130398311"/>
       <w:r>
         <w:t>Performance tests</w:t>
       </w:r>
-      <w:bookmarkEnd w:id="66"/>
+      <w:bookmarkEnd w:id="68"/>
     </w:p>
     <w:p>
       <w:pPr>
@@ -16539,12 +17541,12 @@
       <w:pPr>
         <w:pStyle w:val="Heading1"/>
       </w:pPr>
-      <w:bookmarkStart w:id="67" w:name="_Toc130398312"/>
+      <w:bookmarkStart w:id="69" w:name="_Toc130398312"/>
       <w:r>
         <w:lastRenderedPageBreak/>
         <w:t>Conclusion</w:t>
       </w:r>
-      <w:bookmarkEnd w:id="67"/>
+      <w:bookmarkEnd w:id="69"/>
     </w:p>
     <w:p>
       <w:pPr>
@@ -16558,17 +17560,25 @@
       <w:pPr>
         <w:pStyle w:val="Heading1"/>
       </w:pPr>
-      <w:bookmarkStart w:id="68" w:name="_Toc130398313"/>
+      <w:bookmarkStart w:id="70" w:name="_Toc130398313"/>
       <w:r>
         <w:lastRenderedPageBreak/>
         <w:t>Running the programme</w:t>
       </w:r>
-      <w:bookmarkEnd w:id="68"/>
+      <w:bookmarkEnd w:id="70"/>
     </w:p>
     <w:p/>
     <w:p>
       <w:r>
-        <w:t>Need to explain the choice of validation conditions – close,  medium, large.</w:t>
+        <w:t xml:space="preserve">Need to explain the choice of validation conditions – </w:t>
+      </w:r>
+      <w:proofErr w:type="gramStart"/>
+      <w:r>
+        <w:t>close,  medium</w:t>
+      </w:r>
+      <w:proofErr w:type="gramEnd"/>
+      <w:r>
+        <w:t>, large.</w:t>
       </w:r>
     </w:p>
     <w:p/>
@@ -16581,7 +17591,7 @@
         <w:br w:type="page"/>
       </w:r>
     </w:p>
-    <w:bookmarkStart w:id="69" w:name="_Toc130398314" w:displacedByCustomXml="next"/>
+    <w:bookmarkStart w:id="71" w:name="_Toc130398314" w:displacedByCustomXml="next"/>
     <w:sdt>
       <w:sdtPr>
         <w:rPr>
@@ -16610,7 +17620,7 @@
           <w:r>
             <w:t>References</w:t>
           </w:r>
-          <w:bookmarkEnd w:id="69"/>
+          <w:bookmarkEnd w:id="71"/>
         </w:p>
         <w:sdt>
           <w:sdtPr>
@@ -22029,12 +23039,6 @@
 </file>
 
 <file path=customXml/item1.xml><?xml version="1.0" encoding="utf-8"?>
-<p:properties xmlns:p="http://schemas.microsoft.com/office/2006/metadata/properties" xmlns:xsi="http://www.w3.org/2001/XMLSchema-instance" xmlns:pc="http://schemas.microsoft.com/office/infopath/2007/PartnerControls">
-  <documentManagement/>
-</p:properties>
-</file>
-
-<file path=customXml/item2.xml><?xml version="1.0" encoding="utf-8"?>
 <ct:contentTypeSchema xmlns:ct="http://schemas.microsoft.com/office/2006/metadata/contentType" xmlns:ma="http://schemas.microsoft.com/office/2006/metadata/properties/metaAttributes" ct:_="" ma:_="" ma:contentTypeName="Document" ma:contentTypeID="0x0101009680AD4B1B01BA4496606E2E2E37ECC9" ma:contentTypeVersion="14" ma:contentTypeDescription="Create a new document." ma:contentTypeScope="" ma:versionID="aa73f34a40542ae0df9397845d04dfc4">
   <xsd:schema xmlns:xsd="http://www.w3.org/2001/XMLSchema" xmlns:xs="http://www.w3.org/2001/XMLSchema" xmlns:p="http://schemas.microsoft.com/office/2006/metadata/properties" xmlns:ns3="73bc539c-862c-4826-b2d5-812dff1e1985" xmlns:ns4="40549d23-64d7-4c93-be7c-06aee7dfc3b1" targetNamespace="http://schemas.microsoft.com/office/2006/metadata/properties" ma:root="true" ma:fieldsID="717c2890b797f0ce6e743116d1b480c4" ns3:_="" ns4:_="">
     <xsd:import namespace="73bc539c-862c-4826-b2d5-812dff1e1985"/>
@@ -22263,7 +23267,22 @@
 </ct:contentTypeSchema>
 </file>
 
+<file path=customXml/item2.xml><?xml version="1.0" encoding="utf-8"?>
+<p:properties xmlns:p="http://schemas.microsoft.com/office/2006/metadata/properties" xmlns:xsi="http://www.w3.org/2001/XMLSchema-instance" xmlns:pc="http://schemas.microsoft.com/office/infopath/2007/PartnerControls">
+  <documentManagement/>
+</p:properties>
+</file>
+
 <file path=customXml/item3.xml><?xml version="1.0" encoding="utf-8"?>
+<?mso-contentType ?>
+<FormTemplates xmlns="http://schemas.microsoft.com/sharepoint/v3/contenttype/forms">
+  <Display>DocumentLibraryForm</Display>
+  <Edit>DocumentLibraryForm</Edit>
+  <New>DocumentLibraryForm</New>
+</FormTemplates>
+</file>
+
+<file path=customXml/item4.xml><?xml version="1.0" encoding="utf-8"?>
 <b:Sources xmlns:b="http://schemas.openxmlformats.org/officeDocument/2006/bibliography" xmlns="http://schemas.openxmlformats.org/officeDocument/2006/bibliography" SelectedStyle="\IEEE2006OfficeOnline.xsl" StyleName="IEEE" Version="2006">
   <b:Source>
     <b:Tag>Ale06</b:Tag>
@@ -22471,25 +23490,7 @@
 </b:Sources>
 </file>
 
-<file path=customXml/item4.xml><?xml version="1.0" encoding="utf-8"?>
-<?mso-contentType ?>
-<FormTemplates xmlns="http://schemas.microsoft.com/sharepoint/v3/contenttype/forms">
-  <Display>DocumentLibraryForm</Display>
-  <Edit>DocumentLibraryForm</Edit>
-  <New>DocumentLibraryForm</New>
-</FormTemplates>
-</file>
-
 <file path=customXml/itemProps1.xml><?xml version="1.0" encoding="utf-8"?>
-<ds:datastoreItem xmlns:ds="http://schemas.openxmlformats.org/officeDocument/2006/customXml" ds:itemID="{ADFF6BD5-8CEC-4EC2-B0EC-1C78CE5325CE}">
-  <ds:schemaRefs>
-    <ds:schemaRef ds:uri="http://schemas.microsoft.com/office/2006/metadata/properties"/>
-    <ds:schemaRef ds:uri="http://schemas.microsoft.com/office/infopath/2007/PartnerControls"/>
-  </ds:schemaRefs>
-</ds:datastoreItem>
-</file>
-
-<file path=customXml/itemProps2.xml><?xml version="1.0" encoding="utf-8"?>
 <ds:datastoreItem xmlns:ds="http://schemas.openxmlformats.org/officeDocument/2006/customXml" ds:itemID="{B3B5FFF4-549D-4571-B2A9-8332CCFB976A}">
   <ds:schemaRefs>
     <ds:schemaRef ds:uri="http://schemas.microsoft.com/office/2006/metadata/contentType"/>
@@ -22508,18 +23509,27 @@
 </ds:datastoreItem>
 </file>
 
+<file path=customXml/itemProps2.xml><?xml version="1.0" encoding="utf-8"?>
+<ds:datastoreItem xmlns:ds="http://schemas.openxmlformats.org/officeDocument/2006/customXml" ds:itemID="{ADFF6BD5-8CEC-4EC2-B0EC-1C78CE5325CE}">
+  <ds:schemaRefs>
+    <ds:schemaRef ds:uri="http://schemas.microsoft.com/office/2006/metadata/properties"/>
+    <ds:schemaRef ds:uri="http://schemas.microsoft.com/office/infopath/2007/PartnerControls"/>
+  </ds:schemaRefs>
+</ds:datastoreItem>
+</file>
+
 <file path=customXml/itemProps3.xml><?xml version="1.0" encoding="utf-8"?>
+<ds:datastoreItem xmlns:ds="http://schemas.openxmlformats.org/officeDocument/2006/customXml" ds:itemID="{27421F03-66B4-46A5-895C-471125DD2A6A}">
+  <ds:schemaRefs>
+    <ds:schemaRef ds:uri="http://schemas.microsoft.com/sharepoint/v3/contenttype/forms"/>
+  </ds:schemaRefs>
+</ds:datastoreItem>
+</file>
+
+<file path=customXml/itemProps4.xml><?xml version="1.0" encoding="utf-8"?>
 <ds:datastoreItem xmlns:ds="http://schemas.openxmlformats.org/officeDocument/2006/customXml" ds:itemID="{8E2581B7-5AFD-45F1-9D5D-0D5A9B49B8BE}">
   <ds:schemaRefs>
     <ds:schemaRef ds:uri="http://schemas.openxmlformats.org/officeDocument/2006/bibliography"/>
   </ds:schemaRefs>
 </ds:datastoreItem>
-</file>
-
-<file path=customXml/itemProps4.xml><?xml version="1.0" encoding="utf-8"?>
-<ds:datastoreItem xmlns:ds="http://schemas.openxmlformats.org/officeDocument/2006/customXml" ds:itemID="{27421F03-66B4-46A5-895C-471125DD2A6A}">
-  <ds:schemaRefs>
-    <ds:schemaRef ds:uri="http://schemas.microsoft.com/sharepoint/v3/contenttype/forms"/>
-  </ds:schemaRefs>
-</ds:datastoreItem>
 </file>
</xml_diff>

<commit_message>
Add generation time to figures.
</commit_message>
<xml_diff>
--- a/Report.docx
+++ b/Report.docx
@@ -3870,15 +3870,7 @@
         <w:t>races through trial circuits</w:t>
       </w:r>
       <w:r>
-        <w:t xml:space="preserve"> </w:t>
-      </w:r>
-      <w:proofErr w:type="gramStart"/>
-      <w:r>
-        <w:t>in order to</w:t>
-      </w:r>
-      <w:proofErr w:type="gramEnd"/>
-      <w:r>
-        <w:t xml:space="preserve"> </w:t>
+        <w:t xml:space="preserve"> in order to </w:t>
       </w:r>
       <w:r>
         <w:t xml:space="preserve">evaluate and </w:t>
@@ -3939,13 +3931,8 @@
         <w:t xml:space="preserve"> a specific length, curvature</w:t>
       </w:r>
       <w:r>
-        <w:t xml:space="preserve">, </w:t>
-      </w:r>
-      <w:proofErr w:type="gramStart"/>
-      <w:r>
-        <w:t>ascent</w:t>
-      </w:r>
-      <w:proofErr w:type="gramEnd"/>
+        <w:t>, ascent</w:t>
+      </w:r>
       <w:r>
         <w:t xml:space="preserve"> and</w:t>
       </w:r>
@@ -4283,15 +4270,7 @@
         <w:t xml:space="preserve"> </w:t>
       </w:r>
       <w:r>
-        <w:t xml:space="preserve">specifies that the connection between any two pieces is not perfect, and circuits which have ends that are “close enough” to each other should be counted as valid circuits. This proved to be an absolute necessity for closing any track, as </w:t>
-      </w:r>
-      <w:proofErr w:type="gramStart"/>
-      <w:r>
-        <w:t>the vast majority of</w:t>
-      </w:r>
-      <w:proofErr w:type="gramEnd"/>
-      <w:r>
-        <w:t xml:space="preserve"> </w:t>
+        <w:t xml:space="preserve">specifies that the connection between any two pieces is not perfect, and circuits which have ends that are “close enough” to each other should be counted as valid circuits. This proved to be an absolute necessity for closing any track, as the vast majority of </w:t>
       </w:r>
       <w:r>
         <w:t>circuits</w:t>
@@ -4444,14 +4423,9 @@
       </w:pPr>
       <w:bookmarkStart w:id="4" w:name="_Toc130398284"/>
       <w:r>
-        <w:t xml:space="preserve">Required </w:t>
-      </w:r>
-      <w:proofErr w:type="gramStart"/>
-      <w:r>
-        <w:t>characteristics</w:t>
+        <w:t>Required characteristics</w:t>
       </w:r>
       <w:bookmarkEnd w:id="4"/>
-      <w:proofErr w:type="gramEnd"/>
     </w:p>
     <w:p>
       <w:r>
@@ -4552,15 +4526,7 @@
         <w:t xml:space="preserve"> of connectors, each </w:t>
       </w:r>
       <w:r>
-        <w:t xml:space="preserve">determined by a position, a </w:t>
-      </w:r>
-      <w:proofErr w:type="gramStart"/>
-      <w:r>
-        <w:t>direction</w:t>
-      </w:r>
-      <w:proofErr w:type="gramEnd"/>
-      <w:r>
-        <w:t xml:space="preserve"> and a type (</w:t>
+        <w:t>determined by a position, a direction and a type (</w:t>
       </w:r>
       <w:r>
         <w:t>pin or hole</w:t>
@@ -4569,13 +4535,8 @@
         <w:t>). This allows</w:t>
       </w:r>
       <w:r>
-        <w:t xml:space="preserve"> pieces to </w:t>
-      </w:r>
-      <w:proofErr w:type="gramStart"/>
-      <w:r>
-        <w:t>connect together</w:t>
-      </w:r>
-      <w:proofErr w:type="gramEnd"/>
+        <w:t xml:space="preserve"> pieces to connect together</w:t>
+      </w:r>
       <w:r>
         <w:t xml:space="preserve">, </w:t>
       </w:r>
@@ -5367,15 +5328,7 @@
         <w:t>does</w:t>
       </w:r>
       <w:r>
-        <w:t xml:space="preserve"> a purely geometrical approach </w:t>
-      </w:r>
-      <w:proofErr w:type="gramStart"/>
-      <w:r>
-        <w:t>lead</w:t>
-      </w:r>
-      <w:proofErr w:type="gramEnd"/>
-      <w:r>
-        <w:t xml:space="preserve"> to perfectly aligned pieces, it </w:t>
+        <w:t xml:space="preserve"> a purely geometrical approach lead to perfectly aligned pieces, it </w:t>
       </w:r>
       <w:r>
         <w:t>also</w:t>
@@ -5547,15 +5500,7 @@
         <w:t xml:space="preserve"> The tool also allows to determine the type of each connector</w:t>
       </w:r>
       <w:r>
-        <w:t xml:space="preserve">, </w:t>
-      </w:r>
-      <w:proofErr w:type="gramStart"/>
-      <w:r>
-        <w:t>pin</w:t>
-      </w:r>
-      <w:proofErr w:type="gramEnd"/>
-      <w:r>
-        <w:t xml:space="preserve"> or hole</w:t>
+        <w:t>, pin or hole</w:t>
       </w:r>
       <w:r>
         <w:t>.</w:t>
@@ -7169,14 +7114,9 @@
       <w:bookmarkStart w:id="10" w:name="_Toc130398286"/>
       <w:r>
         <w:lastRenderedPageBreak/>
-        <w:t xml:space="preserve">Piece splitting into </w:t>
-      </w:r>
-      <w:proofErr w:type="gramStart"/>
-      <w:r>
-        <w:t>parts</w:t>
+        <w:t>Piece splitting into parts</w:t>
       </w:r>
       <w:bookmarkEnd w:id="10"/>
-      <w:proofErr w:type="gramEnd"/>
     </w:p>
     <w:p>
       <w:r>
@@ -8151,15 +8091,10 @@
       <w:bookmarkStart w:id="18" w:name="_Ref130200672"/>
       <w:bookmarkStart w:id="19" w:name="_Toc130398290"/>
       <w:r>
-        <w:t xml:space="preserve">Pieces </w:t>
-      </w:r>
-      <w:proofErr w:type="gramStart"/>
-      <w:r>
-        <w:t>determined</w:t>
+        <w:t>Pieces determined</w:t>
       </w:r>
       <w:bookmarkEnd w:id="18"/>
       <w:bookmarkEnd w:id="19"/>
-      <w:proofErr w:type="gramEnd"/>
     </w:p>
     <w:p>
       <w:r>
@@ -9187,15 +9122,7 @@
         <w:t xml:space="preserve"> </w:t>
       </w:r>
       <w:r>
-        <w:t xml:space="preserve">Pieces are still coloured depending on their </w:t>
-      </w:r>
-      <w:proofErr w:type="gramStart"/>
-      <w:r>
-        <w:t>ID, but</w:t>
-      </w:r>
-      <w:proofErr w:type="gramEnd"/>
-      <w:r>
-        <w:t xml:space="preserve"> outlined in a colour specific to their level.</w:t>
+        <w:t>Pieces are still coloured depending on their ID, but outlined in a colour specific to their level.</w:t>
       </w:r>
       <w:r>
         <w:t xml:space="preserve"> An example of a multi-level track with colour-coded outlines is shown </w:t>
@@ -9355,15 +9282,7 @@
         <w:t>as a list of piece objects</w:t>
       </w:r>
       <w:r>
-        <w:t xml:space="preserve">, sorted in no </w:t>
-      </w:r>
-      <w:proofErr w:type="gramStart"/>
-      <w:r>
-        <w:t>particular order</w:t>
-      </w:r>
-      <w:proofErr w:type="gramEnd"/>
-      <w:r>
-        <w:t>.</w:t>
+        <w:t>, sorted in no particular order.</w:t>
       </w:r>
       <w:r>
         <w:t xml:space="preserve"> </w:t>
@@ -9802,14 +9721,9 @@
       </w:pPr>
       <w:bookmarkStart w:id="31" w:name="_Toc130398295"/>
       <w:r>
-        <w:t xml:space="preserve">Addition of zoom and drag on </w:t>
-      </w:r>
-      <w:proofErr w:type="gramStart"/>
-      <w:r>
-        <w:t>canvas</w:t>
+        <w:t>Addition of zoom and drag on canvas</w:t>
       </w:r>
       <w:bookmarkEnd w:id="31"/>
-      <w:proofErr w:type="gramEnd"/>
     </w:p>
     <w:p>
       <w:r>
@@ -9947,15 +9861,7 @@
         <w:t xml:space="preserve">was created as a vertical scrollable list, displaying the </w:t>
       </w:r>
       <w:r>
-        <w:t xml:space="preserve">ID, </w:t>
-      </w:r>
-      <w:proofErr w:type="gramStart"/>
-      <w:r>
-        <w:t>description</w:t>
-      </w:r>
-      <w:proofErr w:type="gramEnd"/>
-      <w:r>
-        <w:t xml:space="preserve"> and an image of each piece, alongside a </w:t>
+        <w:t xml:space="preserve">ID, description and an image of each piece, alongside a </w:t>
       </w:r>
       <w:r>
         <w:t>basic</w:t>
@@ -10415,18 +10321,10 @@
         <w:t xml:space="preserve"> seed </w:t>
       </w:r>
       <w:r>
-        <w:t xml:space="preserve">was </w:t>
-      </w:r>
-      <w:proofErr w:type="gramStart"/>
-      <w:r>
-        <w:t xml:space="preserve">actually </w:t>
-      </w:r>
-      <w:r>
-        <w:t>used</w:t>
-      </w:r>
-      <w:proofErr w:type="gramEnd"/>
-      <w:r>
-        <w:t xml:space="preserve"> by the program to generate the track. This could be frustrating for a user </w:t>
+        <w:t xml:space="preserve">was actually </w:t>
+      </w:r>
+      <w:r>
+        <w:t xml:space="preserve">used by the program to generate the track. This could be frustrating for a user </w:t>
       </w:r>
       <w:r>
         <w:t>who</w:t>
@@ -10479,15 +10377,7 @@
         <w:t xml:space="preserve">Users had to manually re-specify their selection of pieces every time the page was refreshed – this could be annoying for users trying to build a real BRIO™ track following the one displayed on screen. To tackle this issue, </w:t>
       </w:r>
       <w:r>
-        <w:t xml:space="preserve">the pieces used to generate the last track were made to be kept in local storage, allowing a user to </w:t>
-      </w:r>
-      <w:proofErr w:type="gramStart"/>
-      <w:r>
-        <w:t>very easily recreate the previous circuit</w:t>
-      </w:r>
-      <w:proofErr w:type="gramEnd"/>
-      <w:r>
-        <w:t xml:space="preserve"> after a page reload.</w:t>
+        <w:t>the pieces used to generate the last track were made to be kept in local storage, allowing a user to very easily recreate the previous circuit after a page reload.</w:t>
       </w:r>
     </w:p>
     <w:p>
@@ -10859,23 +10749,7 @@
           <w:i/>
           <w:iCs/>
         </w:rPr>
-        <w:t xml:space="preserve">Way in which the users can interact with the canvas only works on </w:t>
-      </w:r>
-      <w:proofErr w:type="gramStart"/>
-      <w:r>
-        <w:rPr>
-          <w:i/>
-          <w:iCs/>
-        </w:rPr>
-        <w:t>laptop, and</w:t>
-      </w:r>
-      <w:proofErr w:type="gramEnd"/>
-      <w:r>
-        <w:rPr>
-          <w:i/>
-          <w:iCs/>
-        </w:rPr>
-        <w:t xml:space="preserve"> is easiest used with a physical mouse.</w:t>
+        <w:t>Way in which the users can interact with the canvas only works on laptop, and is easiest used with a physical mouse.</w:t>
       </w:r>
       <w:r>
         <w:rPr>
@@ -11017,21 +10891,13 @@
         <w:t xml:space="preserve"> by Java’s garbage collector</w:t>
       </w:r>
       <w:r>
-        <w:t xml:space="preserve">, and more importantly, C++’s potential for </w:t>
-      </w:r>
-      <w:proofErr w:type="gramStart"/>
-      <w:r>
-        <w:t xml:space="preserve">getting </w:t>
+        <w:t xml:space="preserve">, and more importantly, C++’s potential for getting </w:t>
       </w:r>
       <w:r>
         <w:t xml:space="preserve"> </w:t>
       </w:r>
       <w:r>
-        <w:t>compiled</w:t>
-      </w:r>
-      <w:proofErr w:type="gramEnd"/>
-      <w:r>
-        <w:t xml:space="preserve"> to </w:t>
+        <w:t xml:space="preserve">compiled to </w:t>
       </w:r>
       <w:proofErr w:type="spellStart"/>
       <w:r>
@@ -11275,15 +11141,7 @@
     </w:p>
     <w:p>
       <w:r>
-        <w:t xml:space="preserve">Each individual BRIO™ piece picked by the user is represented as a C++ object. The classes used in the C++ backend are detailed in the UML diagram shown in figure </w:t>
-      </w:r>
-      <w:proofErr w:type="gramStart"/>
-      <w:r>
-        <w:t>… .</w:t>
-      </w:r>
-      <w:proofErr w:type="gramEnd"/>
-      <w:r>
-        <w:t xml:space="preserve"> The set of all pieces is kept in a single C++ vector</w:t>
+        <w:t>Each individual BRIO™ piece picked by the user is represented as a C++ object. The classes used in the C++ backend are detailed in the UML diagram shown in figure … . The set of all pieces is kept in a single C++ vector</w:t>
       </w:r>
       <w:r>
         <w:t>, with a flag on each piece telling whether the piece is in use or not.</w:t>
@@ -11581,15 +11439,7 @@
         </w:numPr>
       </w:pPr>
       <w:r>
-        <w:t xml:space="preserve">When all the validation conditions are met, the track generation </w:t>
-      </w:r>
-      <w:proofErr w:type="gramStart"/>
-      <w:r>
-        <w:t>stops</w:t>
-      </w:r>
-      <w:proofErr w:type="gramEnd"/>
-      <w:r>
-        <w:t xml:space="preserve"> and the circuit is presented to the user.</w:t>
+        <w:t>When all the validation conditions are met, the track generation stops and the circuit is presented to the user.</w:t>
       </w:r>
     </w:p>
     <w:p>
@@ -11634,13 +11484,8 @@
       <w:r>
         <w:t xml:space="preserve">Also, </w:t>
       </w:r>
-      <w:proofErr w:type="gramStart"/>
-      <w:r>
-        <w:t>due to the fact that</w:t>
-      </w:r>
-      <w:proofErr w:type="gramEnd"/>
-      <w:r>
-        <w:t xml:space="preserve"> </w:t>
+      <w:r>
+        <w:t xml:space="preserve">due to the fact that </w:t>
       </w:r>
       <w:r>
         <w:t xml:space="preserve">a maximum of one recursive call is made per available piece, </w:t>
@@ -13001,15 +12846,7 @@
         <w:t xml:space="preserve"> Note that the axis of reflection is arbitrary</w:t>
       </w:r>
       <w:r>
-        <w:t xml:space="preserve"> </w:t>
-      </w:r>
-      <w:proofErr w:type="gramStart"/>
-      <w:r>
-        <w:t>as long as</w:t>
-      </w:r>
-      <w:proofErr w:type="gramEnd"/>
-      <w:r>
-        <w:t xml:space="preserve"> it is </w:t>
+        <w:t xml:space="preserve"> as long as it is </w:t>
       </w:r>
       <w:r>
         <w:t>the same</w:t>
@@ -13075,30 +12912,16 @@
           <w:b/>
           <w:bCs/>
         </w:rPr>
-        <w:t xml:space="preserve"> MEASURE PERFORMANCE </w:t>
-      </w:r>
-      <w:proofErr w:type="gramStart"/>
-      <w:r>
-        <w:rPr>
-          <w:b/>
-          <w:bCs/>
-        </w:rPr>
-        <w:t>GAIN??</w:t>
+        <w:t xml:space="preserve"> MEASURE PERFORMANCE GAIN??</w:t>
       </w:r>
       <w:r>
         <w:t>.</w:t>
       </w:r>
-      <w:proofErr w:type="gramEnd"/>
       <w:r>
         <w:t xml:space="preserve"> </w:t>
       </w:r>
-      <w:proofErr w:type="gramStart"/>
-      <w:r>
-        <w:t>However</w:t>
-      </w:r>
-      <w:proofErr w:type="gramEnd"/>
-      <w:r>
-        <w:t xml:space="preserve"> t</w:t>
+      <w:r>
+        <w:t>However t</w:t>
       </w:r>
       <w:r>
         <w:t>he</w:t>
@@ -13227,15 +13050,7 @@
         <w:t xml:space="preserve">are checked between this piece and the first piece’s open connectors. </w:t>
       </w:r>
       <w:r>
-        <w:t xml:space="preserve">The first piece’s open connector, </w:t>
-      </w:r>
-      <w:proofErr w:type="gramStart"/>
-      <w:r>
-        <w:t>due to the fact that</w:t>
-      </w:r>
-      <w:proofErr w:type="gramEnd"/>
-      <w:r>
-        <w:t xml:space="preserve"> is often checked against the validation conditions, is called the </w:t>
+        <w:t xml:space="preserve">The first piece’s open connector, due to the fact that is often checked against the validation conditions, is called the </w:t>
       </w:r>
       <w:r>
         <w:rPr>
@@ -13709,7 +13524,92 @@
         <w:t xml:space="preserve"> </w:t>
       </w:r>
     </w:p>
-    <w:p/>
+    <w:p>
+      <w:r>
+        <w:fldChar w:fldCharType="begin"/>
+      </w:r>
+      <w:r>
+        <w:instrText xml:space="preserve"> REF _Ref130469271 \h </w:instrText>
+      </w:r>
+      <w:r>
+        <w:fldChar w:fldCharType="separate"/>
+      </w:r>
+      <w:r>
+        <w:t xml:space="preserve">Figure </w:t>
+      </w:r>
+      <w:r>
+        <w:rPr>
+          <w:noProof/>
+        </w:rPr>
+        <w:t>17</w:t>
+      </w:r>
+      <w:r>
+        <w:fldChar w:fldCharType="end"/>
+      </w:r>
+      <w:r>
+        <w:t xml:space="preserve">, </w:t>
+      </w:r>
+      <w:r>
+        <w:fldChar w:fldCharType="begin"/>
+      </w:r>
+      <w:r>
+        <w:instrText xml:space="preserve"> REF _Ref130469273 \h </w:instrText>
+      </w:r>
+      <w:r>
+        <w:fldChar w:fldCharType="separate"/>
+      </w:r>
+      <w:r>
+        <w:t xml:space="preserve">Figure </w:t>
+      </w:r>
+      <w:r>
+        <w:rPr>
+          <w:noProof/>
+        </w:rPr>
+        <w:t>18</w:t>
+      </w:r>
+      <w:r>
+        <w:fldChar w:fldCharType="end"/>
+      </w:r>
+      <w:r>
+        <w:t xml:space="preserve"> and </w:t>
+      </w:r>
+      <w:r>
+        <w:fldChar w:fldCharType="begin"/>
+      </w:r>
+      <w:r>
+        <w:instrText xml:space="preserve"> REF _Ref130469274 \h </w:instrText>
+      </w:r>
+      <w:r>
+        <w:fldChar w:fldCharType="separate"/>
+      </w:r>
+      <w:r>
+        <w:t xml:space="preserve">Figure </w:t>
+      </w:r>
+      <w:r>
+        <w:rPr>
+          <w:noProof/>
+        </w:rPr>
+        <w:t>19</w:t>
+      </w:r>
+      <w:r>
+        <w:fldChar w:fldCharType="end"/>
+      </w:r>
+      <w:r>
+        <w:t xml:space="preserve"> show </w:t>
+      </w:r>
+      <w:r>
+        <w:t>three circuits generated with the same pieces and the same seed, but different validation conditions</w:t>
+      </w:r>
+      <w:r>
+        <w:t xml:space="preserve">. </w:t>
+      </w:r>
+      <w:r>
+        <w:t>One can see one these figures that the stricter the validation conditions, the closer the ends of the track are, but also the</w:t>
+      </w:r>
+      <w:r>
+        <w:t xml:space="preserve"> longer the generating time.</w:t>
+      </w:r>
+    </w:p>
     <w:p/>
     <w:p/>
     <w:p>
@@ -13780,6 +13680,7 @@
       <w:pPr>
         <w:pStyle w:val="Caption"/>
       </w:pPr>
+      <w:bookmarkStart w:id="47" w:name="_Ref130469271"/>
       <w:r>
         <w:t xml:space="preserve">Figure </w:t>
       </w:r>
@@ -13801,6 +13702,7 @@
       <w:r>
         <w:fldChar w:fldCharType="end"/>
       </w:r>
+      <w:bookmarkEnd w:id="47"/>
       <w:r>
         <w:t xml:space="preserve">: </w:t>
       </w:r>
@@ -13817,13 +13719,10 @@
         <w:t>7</w:t>
       </w:r>
       <w:r>
-        <w:t xml:space="preserve">A, 2B, 2C1} using loose validation conditions (seed </w:t>
-      </w:r>
-      <w:r>
-        <w:t>4</w:t>
-      </w:r>
-      <w:r>
-        <w:t>).</w:t>
+        <w:t>A, 2B, 2C1} using loose validation conditions</w:t>
+      </w:r>
+      <w:r>
+        <w:t>, seed 4. Generation time: 64ms.</w:t>
       </w:r>
     </w:p>
     <w:p>
@@ -13881,6 +13780,7 @@
       <w:pPr>
         <w:pStyle w:val="Caption"/>
       </w:pPr>
+      <w:bookmarkStart w:id="48" w:name="_Ref130469273"/>
       <w:r>
         <w:t xml:space="preserve">Figure </w:t>
       </w:r>
@@ -13902,6 +13802,7 @@
       <w:r>
         <w:fldChar w:fldCharType="end"/>
       </w:r>
+      <w:bookmarkEnd w:id="48"/>
       <w:r>
         <w:t xml:space="preserve">: </w:t>
       </w:r>
@@ -13924,13 +13825,10 @@
         <w:t>medium</w:t>
       </w:r>
       <w:r>
-        <w:t xml:space="preserve"> validation conditions (seed </w:t>
-      </w:r>
-      <w:r>
-        <w:t>4</w:t>
-      </w:r>
-      <w:r>
-        <w:t>).</w:t>
+        <w:t xml:space="preserve"> validation condition</w:t>
+      </w:r>
+      <w:r>
+        <w:t>, seed 4. Generation time: 134ms.</w:t>
       </w:r>
     </w:p>
     <w:p>
@@ -13987,61 +13885,6 @@
     <w:p>
       <w:pPr>
         <w:pStyle w:val="Caption"/>
-      </w:pPr>
-      <w:r>
-        <w:t xml:space="preserve">Figure </w:t>
-      </w:r>
-      <w:r>
-        <w:fldChar w:fldCharType="begin"/>
-      </w:r>
-      <w:r>
-        <w:instrText xml:space="preserve"> SEQ Figure \* ARABIC </w:instrText>
-      </w:r>
-      <w:r>
-        <w:fldChar w:fldCharType="separate"/>
-      </w:r>
-      <w:r>
-        <w:rPr>
-          <w:noProof/>
-        </w:rPr>
-        <w:t>19</w:t>
-      </w:r>
-      <w:r>
-        <w:fldChar w:fldCharType="end"/>
-      </w:r>
-      <w:r>
-        <w:t xml:space="preserve">: </w:t>
-      </w:r>
-      <w:r>
-        <w:t>Circuit built with the set {1</w:t>
-      </w:r>
-      <w:r>
-        <w:t>2</w:t>
-      </w:r>
-      <w:r>
-        <w:t xml:space="preserve">E, </w:t>
-      </w:r>
-      <w:r>
-        <w:t>7</w:t>
-      </w:r>
-      <w:r>
-        <w:t xml:space="preserve">A, 2B, 2C1} using </w:t>
-      </w:r>
-      <w:r>
-        <w:t>close</w:t>
-      </w:r>
-      <w:r>
-        <w:t xml:space="preserve"> validation conditions (seed </w:t>
-      </w:r>
-      <w:r>
-        <w:t>4</w:t>
-      </w:r>
-      <w:r>
-        <w:t>).</w:t>
-      </w:r>
-    </w:p>
-    <w:p>
-      <w:pPr>
         <w:sectPr>
           <w:type w:val="continuous"/>
           <w:pgSz w:w="11906" w:h="16838"/>
@@ -14050,19 +13893,69 @@
           <w:docGrid w:linePitch="360"/>
         </w:sectPr>
       </w:pPr>
+      <w:bookmarkStart w:id="49" w:name="_Ref130469274"/>
+      <w:r>
+        <w:t xml:space="preserve">Figure </w:t>
+      </w:r>
+      <w:r>
+        <w:fldChar w:fldCharType="begin"/>
+      </w:r>
+      <w:r>
+        <w:instrText xml:space="preserve"> SEQ Figure \* ARABIC </w:instrText>
+      </w:r>
+      <w:r>
+        <w:fldChar w:fldCharType="separate"/>
+      </w:r>
+      <w:r>
+        <w:rPr>
+          <w:noProof/>
+        </w:rPr>
+        <w:t>19</w:t>
+      </w:r>
+      <w:r>
+        <w:fldChar w:fldCharType="end"/>
+      </w:r>
+      <w:bookmarkEnd w:id="49"/>
+      <w:r>
+        <w:t xml:space="preserve">: </w:t>
+      </w:r>
+      <w:r>
+        <w:t>Circuit built with the set {1</w:t>
+      </w:r>
+      <w:r>
+        <w:t>2</w:t>
+      </w:r>
+      <w:r>
+        <w:t xml:space="preserve">E, </w:t>
+      </w:r>
+      <w:r>
+        <w:t>7</w:t>
+      </w:r>
+      <w:r>
+        <w:t xml:space="preserve">A, 2B, 2C1} using </w:t>
+      </w:r>
+      <w:r>
+        <w:t>close</w:t>
+      </w:r>
+      <w:r>
+        <w:t xml:space="preserve"> validation </w:t>
+      </w:r>
+      <w:r>
+        <w:t>conditions, seed 4. Generation time: 208m</w:t>
+      </w:r>
     </w:p>
     <w:p/>
     <w:p>
       <w:pPr>
         <w:pStyle w:val="Heading2"/>
       </w:pPr>
-      <w:bookmarkStart w:id="47" w:name="_Ref130135163"/>
-      <w:bookmarkStart w:id="48" w:name="_Toc130398303"/>
+      <w:bookmarkStart w:id="50" w:name="_Ref130135163"/>
+      <w:bookmarkStart w:id="51" w:name="_Toc130398303"/>
       <w:r>
         <w:t>Collisions</w:t>
       </w:r>
-      <w:bookmarkEnd w:id="47"/>
-      <w:bookmarkEnd w:id="48"/>
+      <w:bookmarkEnd w:id="50"/>
+      <w:bookmarkEnd w:id="51"/>
     </w:p>
     <w:p>
       <w:r>
@@ -14254,8 +14147,8 @@
         <w:pStyle w:val="Caption"/>
         <w:jc w:val="center"/>
       </w:pPr>
-      <w:bookmarkStart w:id="49" w:name="_Ref127991962"/>
-      <w:bookmarkStart w:id="50" w:name="_Ref127991953"/>
+      <w:bookmarkStart w:id="52" w:name="_Ref127991962"/>
+      <w:bookmarkStart w:id="53" w:name="_Ref127991953"/>
       <w:r>
         <w:t xml:space="preserve">Figure </w:t>
       </w:r>
@@ -14280,11 +14173,11 @@
         </w:rPr>
         <w:fldChar w:fldCharType="end"/>
       </w:r>
-      <w:bookmarkEnd w:id="49"/>
+      <w:bookmarkEnd w:id="52"/>
       <w:r>
         <w:t>: Connected pieces slightly overlapping. The overlap is shown as a red-striped triangle.</w:t>
       </w:r>
-      <w:bookmarkEnd w:id="50"/>
+      <w:bookmarkEnd w:id="53"/>
     </w:p>
     <w:p>
       <w:r>
@@ -14515,7 +14408,7 @@
         <w:pStyle w:val="Caption"/>
         <w:jc w:val="center"/>
       </w:pPr>
-      <w:bookmarkStart w:id="51" w:name="_Ref128061699"/>
+      <w:bookmarkStart w:id="54" w:name="_Ref128061699"/>
       <w:r>
         <w:t xml:space="preserve">Figure </w:t>
       </w:r>
@@ -14540,7 +14433,7 @@
         </w:rPr>
         <w:fldChar w:fldCharType="end"/>
       </w:r>
-      <w:bookmarkEnd w:id="51"/>
+      <w:bookmarkEnd w:id="54"/>
       <w:r>
         <w:t>: Collision verification for two rectangles. The maximum and minimum of the projections of the rectangles' corners overlap along axis A2, but do not overlap along axis A1. This means that the rectangles do not collide.</w:t>
       </w:r>
@@ -14864,7 +14757,7 @@
         <w:pStyle w:val="Caption"/>
         <w:jc w:val="center"/>
       </w:pPr>
-      <w:bookmarkStart w:id="52" w:name="_Ref129008299"/>
+      <w:bookmarkStart w:id="55" w:name="_Ref129008299"/>
       <w:r>
         <w:t xml:space="preserve">Figure </w:t>
       </w:r>
@@ -14889,7 +14782,7 @@
         </w:rPr>
         <w:fldChar w:fldCharType="end"/>
       </w:r>
-      <w:bookmarkEnd w:id="52"/>
+      <w:bookmarkEnd w:id="55"/>
       <w:r>
         <w:t>: Comparison of circuit generation completion time with and without bounding circles, for the input pieces: 100E, 30A, 100E1, 2L</w:t>
       </w:r>
@@ -14904,13 +14797,13 @@
       <w:pPr>
         <w:pStyle w:val="Heading2"/>
       </w:pPr>
-      <w:bookmarkStart w:id="53" w:name="_Ref130329462"/>
-      <w:bookmarkStart w:id="54" w:name="_Toc130398304"/>
+      <w:bookmarkStart w:id="56" w:name="_Ref130329462"/>
+      <w:bookmarkStart w:id="57" w:name="_Toc130398304"/>
       <w:r>
         <w:t>Avoiding repetitive computations</w:t>
       </w:r>
-      <w:bookmarkEnd w:id="53"/>
-      <w:bookmarkEnd w:id="54"/>
+      <w:bookmarkEnd w:id="56"/>
+      <w:bookmarkEnd w:id="57"/>
     </w:p>
     <w:p>
       <w:r>
@@ -15230,16 +15123,16 @@
           <w:rFonts w:eastAsiaTheme="minorEastAsia"/>
         </w:rPr>
       </w:pPr>
-      <w:bookmarkStart w:id="55" w:name="_Ref130394058"/>
-      <w:bookmarkStart w:id="56" w:name="_Toc130398305"/>
+      <w:bookmarkStart w:id="58" w:name="_Ref130394058"/>
+      <w:bookmarkStart w:id="59" w:name="_Toc130398305"/>
       <w:r>
         <w:rPr>
           <w:rFonts w:eastAsiaTheme="minorEastAsia"/>
         </w:rPr>
         <w:t>Further improvements on performance</w:t>
       </w:r>
-      <w:bookmarkEnd w:id="55"/>
-      <w:bookmarkEnd w:id="56"/>
+      <w:bookmarkEnd w:id="58"/>
+      <w:bookmarkEnd w:id="59"/>
     </w:p>
     <w:p>
       <w:r>
@@ -15273,15 +15166,7 @@
         <w:t>track with a certain set of input pieces was unpredictable and highly variable depending on the seed chosen.</w:t>
       </w:r>
       <w:r>
-        <w:t xml:space="preserve"> For the same set of pieces, one seed could successfully generate a track in a few tenth of a </w:t>
-      </w:r>
-      <w:proofErr w:type="gramStart"/>
-      <w:r>
-        <w:t>seconds</w:t>
-      </w:r>
-      <w:proofErr w:type="gramEnd"/>
-      <w:r>
-        <w:t>, while the program would not complete in less than 15 minutes for another seed.</w:t>
+        <w:t xml:space="preserve"> For the same set of pieces, one seed could successfully generate a track in a few tenth of a seconds, while the program would not complete in less than 15 minutes for another seed.</w:t>
       </w:r>
     </w:p>
     <w:p>
@@ -15383,14 +15268,14 @@
       <w:pPr>
         <w:pStyle w:val="Heading2"/>
       </w:pPr>
-      <w:bookmarkStart w:id="57" w:name="_Toc130398306"/>
+      <w:bookmarkStart w:id="60" w:name="_Toc130398306"/>
       <w:r>
         <w:t>Multi-level</w:t>
       </w:r>
       <w:r>
         <w:t xml:space="preserve"> tracks</w:t>
       </w:r>
-      <w:bookmarkEnd w:id="57"/>
+      <w:bookmarkEnd w:id="60"/>
     </w:p>
     <w:p>
       <w:r>
@@ -15529,15 +15414,7 @@
         <w:t>The main modification</w:t>
       </w:r>
       <w:r>
-        <w:t>s regarded the collision-computation, the piece-</w:t>
-      </w:r>
-      <w:proofErr w:type="gramStart"/>
-      <w:r>
-        <w:t>connection</w:t>
-      </w:r>
-      <w:proofErr w:type="gramEnd"/>
-      <w:r>
-        <w:t xml:space="preserve"> and the track-validation functions</w:t>
+        <w:t>s regarded the collision-computation, the piece-connection and the track-validation functions</w:t>
       </w:r>
       <w:r>
         <w:t xml:space="preserve">. </w:t>
@@ -15582,15 +15459,7 @@
         <w:t xml:space="preserve">To connect </w:t>
       </w:r>
       <w:r>
-        <w:t xml:space="preserve">a piece to the rest of the track, </w:t>
-      </w:r>
-      <w:proofErr w:type="gramStart"/>
-      <w:r>
-        <w:t>all of</w:t>
-      </w:r>
-      <w:proofErr w:type="gramEnd"/>
-      <w:r>
-        <w:t xml:space="preserve"> the piece’s components are first raised or lowered </w:t>
+        <w:t xml:space="preserve">a piece to the rest of the track, all of the piece’s components are first raised or lowered </w:t>
       </w:r>
       <w:r>
         <w:t>to the level of the track’s open connector.</w:t>
@@ -15693,7 +15562,7 @@
       <w:pPr>
         <w:pStyle w:val="Heading2"/>
       </w:pPr>
-      <w:bookmarkStart w:id="58" w:name="_Toc130398307"/>
+      <w:bookmarkStart w:id="61" w:name="_Toc130398307"/>
       <w:r>
         <w:t>Multi-</w:t>
       </w:r>
@@ -15703,7 +15572,7 @@
       <w:r>
         <w:t xml:space="preserve"> tracks</w:t>
       </w:r>
-      <w:bookmarkEnd w:id="58"/>
+      <w:bookmarkEnd w:id="61"/>
     </w:p>
     <w:p>
       <w:r>
@@ -16584,7 +16453,7 @@
         <w:pStyle w:val="Caption"/>
         <w:jc w:val="center"/>
       </w:pPr>
-      <w:bookmarkStart w:id="59" w:name="_Ref130393671"/>
+      <w:bookmarkStart w:id="62" w:name="_Ref130393671"/>
       <w:r>
         <w:t xml:space="preserve">Figure </w:t>
       </w:r>
@@ -16606,7 +16475,7 @@
       <w:r>
         <w:fldChar w:fldCharType="end"/>
       </w:r>
-      <w:bookmarkEnd w:id="59"/>
+      <w:bookmarkEnd w:id="62"/>
       <w:r>
         <w:t xml:space="preserve">: 2-loop circuit, generated </w:t>
       </w:r>
@@ -16674,7 +16543,7 @@
         <w:pStyle w:val="Caption"/>
         <w:jc w:val="center"/>
       </w:pPr>
-      <w:bookmarkStart w:id="60" w:name="_Ref130393672"/>
+      <w:bookmarkStart w:id="63" w:name="_Ref130393672"/>
       <w:r>
         <w:t xml:space="preserve">Figure </w:t>
       </w:r>
@@ -16696,7 +16565,7 @@
       <w:r>
         <w:fldChar w:fldCharType="end"/>
       </w:r>
-      <w:bookmarkEnd w:id="60"/>
+      <w:bookmarkEnd w:id="63"/>
       <w:r>
         <w:t>: 2-loop and 2-level circuit, generated from the set {20E, 10A, 5D, 15A1, 30E1, 2L, 2M, 2N}, close validation conditions, seed 1.</w:t>
       </w:r>
@@ -16761,7 +16630,7 @@
         <w:pStyle w:val="Caption"/>
         <w:jc w:val="center"/>
       </w:pPr>
-      <w:bookmarkStart w:id="61" w:name="_Ref130393673"/>
+      <w:bookmarkStart w:id="64" w:name="_Ref130393673"/>
       <w:r>
         <w:t xml:space="preserve">Figure </w:t>
       </w:r>
@@ -16783,7 +16652,7 @@
       <w:r>
         <w:fldChar w:fldCharType="end"/>
       </w:r>
-      <w:bookmarkEnd w:id="61"/>
+      <w:bookmarkEnd w:id="64"/>
       <w:r>
         <w:t>: 3</w:t>
       </w:r>
@@ -16837,18 +16706,18 @@
       <w:pPr>
         <w:pStyle w:val="Heading2"/>
       </w:pPr>
-      <w:bookmarkStart w:id="62" w:name="_Ref130140516"/>
+      <w:bookmarkStart w:id="65" w:name="_Ref130140516"/>
       <w:r>
         <w:t xml:space="preserve"> </w:t>
       </w:r>
-      <w:bookmarkStart w:id="63" w:name="_Toc130398308"/>
-      <w:bookmarkStart w:id="64" w:name="_Ref130409050"/>
+      <w:bookmarkStart w:id="66" w:name="_Toc130398308"/>
+      <w:bookmarkStart w:id="67" w:name="_Ref130409050"/>
       <w:r>
         <w:t>Addition of a heuristic</w:t>
       </w:r>
-      <w:bookmarkEnd w:id="62"/>
-      <w:bookmarkEnd w:id="63"/>
-      <w:bookmarkEnd w:id="64"/>
+      <w:bookmarkEnd w:id="65"/>
+      <w:bookmarkEnd w:id="66"/>
+      <w:bookmarkEnd w:id="67"/>
     </w:p>
     <w:p>
       <w:r>
@@ -17155,12 +17024,12 @@
       <w:pPr>
         <w:pStyle w:val="Heading1"/>
       </w:pPr>
-      <w:bookmarkStart w:id="65" w:name="_Toc130398309"/>
+      <w:bookmarkStart w:id="68" w:name="_Toc130398309"/>
       <w:r>
         <w:lastRenderedPageBreak/>
         <w:t>Evaluation</w:t>
       </w:r>
-      <w:bookmarkEnd w:id="65"/>
+      <w:bookmarkEnd w:id="68"/>
     </w:p>
     <w:p>
       <w:pPr>
@@ -17466,11 +17335,11 @@
       <w:pPr>
         <w:pStyle w:val="Heading2"/>
       </w:pPr>
-      <w:bookmarkStart w:id="66" w:name="_Ref130409173"/>
+      <w:bookmarkStart w:id="69" w:name="_Ref130409173"/>
       <w:r>
         <w:t>Testing of the program</w:t>
       </w:r>
-      <w:bookmarkEnd w:id="66"/>
+      <w:bookmarkEnd w:id="69"/>
     </w:p>
     <w:p>
       <w:pPr>
@@ -17518,7 +17387,7 @@
       <w:pPr>
         <w:pStyle w:val="Heading2"/>
       </w:pPr>
-      <w:bookmarkStart w:id="67" w:name="_Toc130398310"/>
+      <w:bookmarkStart w:id="70" w:name="_Toc130398310"/>
       <w:r>
         <w:t xml:space="preserve">Limitations and </w:t>
       </w:r>
@@ -17528,7 +17397,7 @@
       <w:r>
         <w:t>ossible improvements</w:t>
       </w:r>
-      <w:bookmarkEnd w:id="67"/>
+      <w:bookmarkEnd w:id="70"/>
       <w:r>
         <w:t>.</w:t>
       </w:r>
@@ -17585,26 +17454,18 @@
         <w:t>)</w:t>
       </w:r>
       <w:r>
-        <w:t xml:space="preserve">, but could be lowered to </w:t>
-      </w:r>
-      <w:proofErr w:type="gramStart"/>
-      <w:r>
-        <w:t>O(</w:t>
-      </w:r>
-      <w:proofErr w:type="gramEnd"/>
-      <w:r>
-        <w:t>1) using the described approach.</w:t>
+        <w:t>, but could be lowered to O(1) using the described approach.</w:t>
       </w:r>
     </w:p>
     <w:p>
       <w:pPr>
         <w:pStyle w:val="Heading2"/>
       </w:pPr>
-      <w:bookmarkStart w:id="68" w:name="_Toc130398311"/>
+      <w:bookmarkStart w:id="71" w:name="_Toc130398311"/>
       <w:r>
         <w:t>Performance tests</w:t>
       </w:r>
-      <w:bookmarkEnd w:id="68"/>
+      <w:bookmarkEnd w:id="71"/>
     </w:p>
     <w:p>
       <w:pPr>
@@ -17618,12 +17479,12 @@
       <w:pPr>
         <w:pStyle w:val="Heading1"/>
       </w:pPr>
-      <w:bookmarkStart w:id="69" w:name="_Toc130398312"/>
+      <w:bookmarkStart w:id="72" w:name="_Toc130398312"/>
       <w:r>
         <w:lastRenderedPageBreak/>
         <w:t>Conclusion</w:t>
       </w:r>
-      <w:bookmarkEnd w:id="69"/>
+      <w:bookmarkEnd w:id="72"/>
     </w:p>
     <w:p>
       <w:pPr>
@@ -17637,25 +17498,17 @@
       <w:pPr>
         <w:pStyle w:val="Heading1"/>
       </w:pPr>
-      <w:bookmarkStart w:id="70" w:name="_Toc130398313"/>
+      <w:bookmarkStart w:id="73" w:name="_Toc130398313"/>
       <w:r>
         <w:lastRenderedPageBreak/>
         <w:t>Running the programme</w:t>
       </w:r>
-      <w:bookmarkEnd w:id="70"/>
+      <w:bookmarkEnd w:id="73"/>
     </w:p>
     <w:p/>
     <w:p>
       <w:r>
-        <w:t xml:space="preserve">Need to explain the choice of validation conditions – </w:t>
-      </w:r>
-      <w:proofErr w:type="gramStart"/>
-      <w:r>
-        <w:t>close,  medium</w:t>
-      </w:r>
-      <w:proofErr w:type="gramEnd"/>
-      <w:r>
-        <w:t>, large.</w:t>
+        <w:t>Need to explain the choice of validation conditions – close,  medium, large.</w:t>
       </w:r>
     </w:p>
     <w:p/>
@@ -17668,7 +17521,7 @@
         <w:br w:type="page"/>
       </w:r>
     </w:p>
-    <w:bookmarkStart w:id="71" w:name="_Toc130398314" w:displacedByCustomXml="next"/>
+    <w:bookmarkStart w:id="74" w:name="_Toc130398314" w:displacedByCustomXml="next"/>
     <w:sdt>
       <w:sdtPr>
         <w:rPr>
@@ -17697,7 +17550,7 @@
           <w:r>
             <w:t>References</w:t>
           </w:r>
-          <w:bookmarkEnd w:id="71"/>
+          <w:bookmarkEnd w:id="74"/>
         </w:p>
         <w:sdt>
           <w:sdtPr>

</xml_diff>

<commit_message>
Add part on testing.
</commit_message>
<xml_diff>
--- a/Report.docx
+++ b/Report.docx
@@ -15166,7 +15166,16 @@
         <w:t>track with a certain set of input pieces was unpredictable and highly variable depending on the seed chosen.</w:t>
       </w:r>
       <w:r>
-        <w:t xml:space="preserve"> For the same set of pieces, one seed could successfully generate a track in a few tenth of a seconds, while the program would not complete in less than 15 minutes for another seed.</w:t>
+        <w:t xml:space="preserve"> For the same set of pieces, one seed could </w:t>
+      </w:r>
+      <w:r>
+        <w:t>lead to the generation of a track in a few milliseconds</w:t>
+      </w:r>
+      <w:r>
+        <w:t xml:space="preserve">, </w:t>
+      </w:r>
+      <w:r>
+        <w:t>while another seed could make the generation last for more than 10 minutes.</w:t>
       </w:r>
     </w:p>
     <w:p>
@@ -15177,7 +15186,13 @@
         <w:t>that sometimes</w:t>
       </w:r>
       <w:r>
-        <w:t xml:space="preserve"> a piece is placed in such a way that the generation is impossible to succeed. For instance, one piece </w:t>
+        <w:t xml:space="preserve"> a piece </w:t>
+      </w:r>
+      <w:r>
+        <w:t>got</w:t>
+      </w:r>
+      <w:r>
+        <w:t xml:space="preserve"> placed in such a way that the generation is impossible to succeed. For instance, one piece </w:t>
       </w:r>
       <w:r>
         <w:t>could</w:t>
@@ -15212,7 +15227,10 @@
         <w:t>Instead o</w:t>
       </w:r>
       <w:r>
-        <w:t>f starting a generation and waiting until it completes</w:t>
+        <w:t xml:space="preserve">f starting a generation and waiting </w:t>
+      </w:r>
+      <w:r>
+        <w:t>until it completes</w:t>
       </w:r>
       <w:r>
         <w:t xml:space="preserve">, </w:t>
@@ -15221,10 +15239,16 @@
         <w:t xml:space="preserve">the algorithm was modified to </w:t>
       </w:r>
       <w:r>
-        <w:t xml:space="preserve">attempt generation of the pieces in a particular order only for a certain number of recursions. When this </w:t>
-      </w:r>
-      <w:r>
-        <w:t>number is reached, the generation is stopped, all the pieces</w:t>
+        <w:t xml:space="preserve">attempt generation only for a certain number of recursions. When this </w:t>
+      </w:r>
+      <w:r>
+        <w:t xml:space="preserve">number is reached, the generation </w:t>
+      </w:r>
+      <w:r>
+        <w:t>gets</w:t>
+      </w:r>
+      <w:r>
+        <w:t xml:space="preserve"> stopped, all the pieces</w:t>
       </w:r>
       <w:r>
         <w:t xml:space="preserve"> </w:t>
@@ -15233,6 +15257,9 @@
         <w:t>are taken off the board, and the generation restarts with a different initial order</w:t>
       </w:r>
       <w:r>
+        <w:t xml:space="preserve"> for the pieces</w:t>
+      </w:r>
+      <w:r>
         <w:t>.</w:t>
       </w:r>
     </w:p>
@@ -15244,13 +15271,16 @@
         <w:t xml:space="preserve">turns out that interrupting a restarting the generation after a small number of recursions, and attempting many generations </w:t>
       </w:r>
       <w:r>
-        <w:t>in a short time</w:t>
-      </w:r>
-      <w:r>
-        <w:t xml:space="preserve">, </w:t>
-      </w:r>
-      <w:r>
-        <w:t xml:space="preserve">renders the program quite efficient for most initial </w:t>
+        <w:t xml:space="preserve">in </w:t>
+      </w:r>
+      <w:r>
+        <w:t xml:space="preserve">quick successions </w:t>
+      </w:r>
+      <w:r>
+        <w:t>makes</w:t>
+      </w:r>
+      <w:r>
+        <w:t xml:space="preserve"> the program quite efficient for most initial </w:t>
       </w:r>
       <w:r>
         <w:t>sets of pieces.</w:t>
@@ -16583,7 +16613,7 @@
         </w:rPr>
         <w:lastRenderedPageBreak/>
         <w:drawing>
-          <wp:inline distT="0" distB="0" distL="0" distR="0" wp14:anchorId="16590B25" wp14:editId="3E16EE8E">
+          <wp:inline distT="0" distB="0" distL="0" distR="0" wp14:anchorId="16590B25" wp14:editId="6D5A47C2">
             <wp:extent cx="5731510" cy="4110355"/>
             <wp:effectExtent l="0" t="0" r="2540" b="4445"/>
             <wp:docPr id="23" name="Picture 23" descr="A picture containing diagram&#10;&#10;Description automatically generated"/>
@@ -17342,6 +17372,523 @@
       <w:bookmarkEnd w:id="69"/>
     </w:p>
     <w:p>
+      <w:r>
+        <w:t>Figure … shows a test on t</w:t>
+      </w:r>
+      <w:r>
+        <w:t xml:space="preserve">he efficiency improvements provided by the </w:t>
+      </w:r>
+      <w:r>
+        <w:t xml:space="preserve">method of stopping and restarting the </w:t>
+      </w:r>
+      <w:r>
+        <w:t>track-</w:t>
+      </w:r>
+      <w:r>
+        <w:t xml:space="preserve">generation in quick successions, detailed in Section </w:t>
+      </w:r>
+      <w:r>
+        <w:fldChar w:fldCharType="begin"/>
+      </w:r>
+      <w:r>
+        <w:instrText xml:space="preserve"> REF _Ref130394058 \r \h </w:instrText>
+      </w:r>
+      <w:r>
+        <w:fldChar w:fldCharType="separate"/>
+      </w:r>
+      <w:r>
+        <w:t>6.7</w:t>
+      </w:r>
+      <w:r>
+        <w:fldChar w:fldCharType="end"/>
+      </w:r>
+      <w:r>
+        <w:t>.</w:t>
+      </w:r>
+      <w:r>
+        <w:t xml:space="preserve"> </w:t>
+      </w:r>
+      <w:r>
+        <w:t xml:space="preserve">The test is the following: </w:t>
+      </w:r>
+      <w:r>
+        <w:t xml:space="preserve">generation is attempted </w:t>
+      </w:r>
+      <w:r>
+        <w:t xml:space="preserve">for the </w:t>
+      </w:r>
+      <w:r>
+        <w:t xml:space="preserve">simple </w:t>
+      </w:r>
+      <w:r>
+        <w:t>set of pieces {30E, 30A}</w:t>
+      </w:r>
+      <w:r>
+        <w:t>, with close validation conditions, for the seeds ranging from 1 to 10.</w:t>
+      </w:r>
+      <w:r>
+        <w:t xml:space="preserve"> </w:t>
+      </w:r>
+      <w:r>
+        <w:t>This is repeated twice, once for the program attempting a single long generation, and once with the inclusion of the improvement.</w:t>
+      </w:r>
+    </w:p>
+    <w:p>
+      <w:r>
+        <w:t>In the first case, t</w:t>
+      </w:r>
+      <w:r>
+        <w:t>he program was allowed to test one billion piece placements, after which it was forced to stop.</w:t>
+      </w:r>
+      <w:r>
+        <w:t xml:space="preserve"> In the second case, the program restarted a new generation from scratch after ten thousand failed piece placements.</w:t>
+      </w:r>
+    </w:p>
+    <w:p>
+      <w:r>
+        <w:t xml:space="preserve">The results </w:t>
+      </w:r>
+      <w:r>
+        <w:t>are as follows:</w:t>
+      </w:r>
+    </w:p>
+    <w:p/>
+    <w:p/>
+    <w:tbl>
+      <w:tblPr>
+        <w:tblStyle w:val="TableGrid"/>
+        <w:tblW w:w="0" w:type="auto"/>
+        <w:tblLook w:val="04A0" w:firstRow="1" w:lastRow="0" w:firstColumn="1" w:lastColumn="0" w:noHBand="0" w:noVBand="1"/>
+      </w:tblPr>
+      <w:tblGrid>
+        <w:gridCol w:w="984"/>
+        <w:gridCol w:w="705"/>
+        <w:gridCol w:w="850"/>
+        <w:gridCol w:w="816"/>
+        <w:gridCol w:w="811"/>
+        <w:gridCol w:w="811"/>
+        <w:gridCol w:w="811"/>
+        <w:gridCol w:w="811"/>
+        <w:gridCol w:w="811"/>
+        <w:gridCol w:w="811"/>
+        <w:gridCol w:w="795"/>
+      </w:tblGrid>
+      <w:tr>
+        <w:tc>
+          <w:tcPr>
+            <w:tcW w:w="988" w:type="dxa"/>
+          </w:tcPr>
+          <w:p>
+            <w:pPr>
+              <w:jc w:val="center"/>
+              <w:rPr>
+                <w:b/>
+                <w:bCs/>
+              </w:rPr>
+            </w:pPr>
+            <w:r>
+              <w:rPr>
+                <w:b/>
+                <w:bCs/>
+              </w:rPr>
+              <w:t>Seed</w:t>
+            </w:r>
+          </w:p>
+        </w:tc>
+        <w:tc>
+          <w:tcPr>
+            <w:tcW w:w="708" w:type="dxa"/>
+          </w:tcPr>
+          <w:p>
+            <w:pPr>
+              <w:jc w:val="center"/>
+              <w:rPr>
+                <w:b/>
+                <w:bCs/>
+              </w:rPr>
+            </w:pPr>
+            <w:r>
+              <w:rPr>
+                <w:b/>
+                <w:bCs/>
+              </w:rPr>
+              <w:t>1</w:t>
+            </w:r>
+          </w:p>
+        </w:tc>
+        <w:tc>
+          <w:tcPr>
+            <w:tcW w:w="851" w:type="dxa"/>
+          </w:tcPr>
+          <w:p>
+            <w:pPr>
+              <w:jc w:val="center"/>
+              <w:rPr>
+                <w:b/>
+                <w:bCs/>
+              </w:rPr>
+            </w:pPr>
+            <w:r>
+              <w:rPr>
+                <w:b/>
+                <w:bCs/>
+              </w:rPr>
+              <w:t>2</w:t>
+            </w:r>
+          </w:p>
+        </w:tc>
+        <w:tc>
+          <w:tcPr>
+            <w:tcW w:w="774" w:type="dxa"/>
+          </w:tcPr>
+          <w:p>
+            <w:pPr>
+              <w:jc w:val="center"/>
+              <w:rPr>
+                <w:b/>
+                <w:bCs/>
+              </w:rPr>
+            </w:pPr>
+            <w:r>
+              <w:rPr>
+                <w:b/>
+                <w:bCs/>
+              </w:rPr>
+              <w:t>3</w:t>
+            </w:r>
+          </w:p>
+        </w:tc>
+        <w:tc>
+          <w:tcPr>
+            <w:tcW w:w="816" w:type="dxa"/>
+          </w:tcPr>
+          <w:p>
+            <w:pPr>
+              <w:jc w:val="center"/>
+              <w:rPr>
+                <w:b/>
+                <w:bCs/>
+              </w:rPr>
+            </w:pPr>
+            <w:r>
+              <w:rPr>
+                <w:b/>
+                <w:bCs/>
+              </w:rPr>
+              <w:t>4</w:t>
+            </w:r>
+          </w:p>
+        </w:tc>
+        <w:tc>
+          <w:tcPr>
+            <w:tcW w:w="816" w:type="dxa"/>
+          </w:tcPr>
+          <w:p>
+            <w:pPr>
+              <w:jc w:val="center"/>
+              <w:rPr>
+                <w:b/>
+                <w:bCs/>
+              </w:rPr>
+            </w:pPr>
+            <w:r>
+              <w:rPr>
+                <w:b/>
+                <w:bCs/>
+              </w:rPr>
+              <w:t>5</w:t>
+            </w:r>
+          </w:p>
+        </w:tc>
+        <w:tc>
+          <w:tcPr>
+            <w:tcW w:w="816" w:type="dxa"/>
+          </w:tcPr>
+          <w:p>
+            <w:pPr>
+              <w:jc w:val="center"/>
+              <w:rPr>
+                <w:b/>
+                <w:bCs/>
+              </w:rPr>
+            </w:pPr>
+            <w:r>
+              <w:rPr>
+                <w:b/>
+                <w:bCs/>
+              </w:rPr>
+              <w:t>6</w:t>
+            </w:r>
+          </w:p>
+        </w:tc>
+        <w:tc>
+          <w:tcPr>
+            <w:tcW w:w="816" w:type="dxa"/>
+          </w:tcPr>
+          <w:p>
+            <w:pPr>
+              <w:jc w:val="center"/>
+              <w:rPr>
+                <w:b/>
+                <w:bCs/>
+              </w:rPr>
+            </w:pPr>
+            <w:r>
+              <w:rPr>
+                <w:b/>
+                <w:bCs/>
+              </w:rPr>
+              <w:t>7</w:t>
+            </w:r>
+          </w:p>
+        </w:tc>
+        <w:tc>
+          <w:tcPr>
+            <w:tcW w:w="816" w:type="dxa"/>
+          </w:tcPr>
+          <w:p>
+            <w:pPr>
+              <w:jc w:val="center"/>
+              <w:rPr>
+                <w:b/>
+                <w:bCs/>
+              </w:rPr>
+            </w:pPr>
+            <w:r>
+              <w:rPr>
+                <w:b/>
+                <w:bCs/>
+              </w:rPr>
+              <w:t>8</w:t>
+            </w:r>
+          </w:p>
+        </w:tc>
+        <w:tc>
+          <w:tcPr>
+            <w:tcW w:w="816" w:type="dxa"/>
+          </w:tcPr>
+          <w:p>
+            <w:pPr>
+              <w:jc w:val="center"/>
+              <w:rPr>
+                <w:b/>
+                <w:bCs/>
+              </w:rPr>
+            </w:pPr>
+            <w:r>
+              <w:rPr>
+                <w:b/>
+                <w:bCs/>
+              </w:rPr>
+              <w:t>9</w:t>
+            </w:r>
+          </w:p>
+        </w:tc>
+        <w:tc>
+          <w:tcPr>
+            <w:tcW w:w="799" w:type="dxa"/>
+          </w:tcPr>
+          <w:p>
+            <w:pPr>
+              <w:jc w:val="center"/>
+              <w:rPr>
+                <w:b/>
+                <w:bCs/>
+              </w:rPr>
+            </w:pPr>
+            <w:r>
+              <w:rPr>
+                <w:b/>
+                <w:bCs/>
+              </w:rPr>
+              <w:t>10</w:t>
+            </w:r>
+          </w:p>
+        </w:tc>
+      </w:tr>
+      <w:tr>
+        <w:tc>
+          <w:tcPr>
+            <w:tcW w:w="988" w:type="dxa"/>
+          </w:tcPr>
+          <w:p>
+            <w:pPr>
+              <w:jc w:val="center"/>
+              <w:rPr>
+                <w:b/>
+                <w:bCs/>
+              </w:rPr>
+            </w:pPr>
+            <w:r>
+              <w:rPr>
+                <w:b/>
+                <w:bCs/>
+              </w:rPr>
+              <w:t>Case 1</w:t>
+            </w:r>
+          </w:p>
+        </w:tc>
+        <w:tc>
+          <w:tcPr>
+            <w:tcW w:w="708" w:type="dxa"/>
+          </w:tcPr>
+          <w:p>
+            <w:r>
+              <w:t>134</w:t>
+            </w:r>
+          </w:p>
+        </w:tc>
+        <w:tc>
+          <w:tcPr>
+            <w:tcW w:w="851" w:type="dxa"/>
+          </w:tcPr>
+          <w:p>
+            <w:r>
+              <w:t>17519</w:t>
+            </w:r>
+          </w:p>
+        </w:tc>
+        <w:tc>
+          <w:tcPr>
+            <w:tcW w:w="774" w:type="dxa"/>
+          </w:tcPr>
+          <w:p>
+            <w:r>
+              <w:t>54297</w:t>
+            </w:r>
+          </w:p>
+        </w:tc>
+        <w:tc>
+          <w:tcPr>
+            <w:tcW w:w="816" w:type="dxa"/>
+          </w:tcPr>
+          <w:p/>
+        </w:tc>
+        <w:tc>
+          <w:tcPr>
+            <w:tcW w:w="816" w:type="dxa"/>
+          </w:tcPr>
+          <w:p/>
+        </w:tc>
+        <w:tc>
+          <w:tcPr>
+            <w:tcW w:w="816" w:type="dxa"/>
+          </w:tcPr>
+          <w:p/>
+        </w:tc>
+        <w:tc>
+          <w:tcPr>
+            <w:tcW w:w="816" w:type="dxa"/>
+          </w:tcPr>
+          <w:p/>
+        </w:tc>
+        <w:tc>
+          <w:tcPr>
+            <w:tcW w:w="816" w:type="dxa"/>
+          </w:tcPr>
+          <w:p/>
+        </w:tc>
+        <w:tc>
+          <w:tcPr>
+            <w:tcW w:w="816" w:type="dxa"/>
+          </w:tcPr>
+          <w:p/>
+        </w:tc>
+        <w:tc>
+          <w:tcPr>
+            <w:tcW w:w="799" w:type="dxa"/>
+          </w:tcPr>
+          <w:p/>
+        </w:tc>
+      </w:tr>
+      <w:tr>
+        <w:tc>
+          <w:tcPr>
+            <w:tcW w:w="988" w:type="dxa"/>
+          </w:tcPr>
+          <w:p>
+            <w:pPr>
+              <w:jc w:val="center"/>
+              <w:rPr>
+                <w:b/>
+                <w:bCs/>
+              </w:rPr>
+            </w:pPr>
+            <w:r>
+              <w:rPr>
+                <w:b/>
+                <w:bCs/>
+              </w:rPr>
+              <w:t>Case 2</w:t>
+            </w:r>
+          </w:p>
+        </w:tc>
+        <w:tc>
+          <w:tcPr>
+            <w:tcW w:w="708" w:type="dxa"/>
+          </w:tcPr>
+          <w:p/>
+        </w:tc>
+        <w:tc>
+          <w:tcPr>
+            <w:tcW w:w="851" w:type="dxa"/>
+          </w:tcPr>
+          <w:p/>
+        </w:tc>
+        <w:tc>
+          <w:tcPr>
+            <w:tcW w:w="774" w:type="dxa"/>
+          </w:tcPr>
+          <w:p/>
+        </w:tc>
+        <w:tc>
+          <w:tcPr>
+            <w:tcW w:w="816" w:type="dxa"/>
+          </w:tcPr>
+          <w:p/>
+        </w:tc>
+        <w:tc>
+          <w:tcPr>
+            <w:tcW w:w="816" w:type="dxa"/>
+          </w:tcPr>
+          <w:p/>
+        </w:tc>
+        <w:tc>
+          <w:tcPr>
+            <w:tcW w:w="816" w:type="dxa"/>
+          </w:tcPr>
+          <w:p/>
+        </w:tc>
+        <w:tc>
+          <w:tcPr>
+            <w:tcW w:w="816" w:type="dxa"/>
+          </w:tcPr>
+          <w:p/>
+        </w:tc>
+        <w:tc>
+          <w:tcPr>
+            <w:tcW w:w="816" w:type="dxa"/>
+          </w:tcPr>
+          <w:p/>
+        </w:tc>
+        <w:tc>
+          <w:tcPr>
+            <w:tcW w:w="816" w:type="dxa"/>
+          </w:tcPr>
+          <w:p/>
+        </w:tc>
+        <w:tc>
+          <w:tcPr>
+            <w:tcW w:w="799" w:type="dxa"/>
+          </w:tcPr>
+          <w:p/>
+        </w:tc>
+      </w:tr>
+    </w:tbl>
+    <w:p/>
+    <w:p/>
+    <w:p/>
+    <w:p>
       <w:pPr>
         <w:pStyle w:val="ListParagraph"/>
         <w:numPr>
@@ -17427,7 +17974,6 @@
     </w:p>
     <w:p>
       <w:r>
-        <w:lastRenderedPageBreak/>
         <w:t xml:space="preserve">A way in which this issue could be addressed would be by imposing a restriction on the size of the room, instead of allowing pieces to be positioned anywhere in an infinite 2D space. The space in which pieces can be positioned could be a rectangle of fixed size, and the space inside this rectangle could be partitioned into a grid of small squares. Each piece would be assigned the cell on which it is positioned. Then, when a new piece arrives on the board, collisions would be checked not with all the pieces, but only with those lying on nearby cells. Of course, certain edge cases would need to be considered, one of which would be that certain pieces could lie on intersections between cells, but this could be relatively easily addressed. This improvement would bring down the complexity of calculating collisions with previously placed pieces: if there are </w:t>
       </w:r>
       <w:r>

</xml_diff>

<commit_message>
Add testing of performance.
</commit_message>
<xml_diff>
--- a/Report.docx
+++ b/Report.docx
@@ -118,17 +118,8 @@
           <w:sz w:val="32"/>
           <w:szCs w:val="32"/>
         </w:rPr>
-        <w:t xml:space="preserve">Supervisor: Tom </w:t>
-      </w:r>
-      <w:proofErr w:type="spellStart"/>
-      <w:r>
-        <w:rPr>
-          <w:sz w:val="32"/>
-          <w:szCs w:val="32"/>
-        </w:rPr>
-        <w:t>Spink</w:t>
-      </w:r>
-      <w:proofErr w:type="spellEnd"/>
+        <w:t>Supervisor: Tom Spink</w:t>
+      </w:r>
     </w:p>
     <w:p>
       <w:pPr>
@@ -7900,15 +7891,7 @@
         <w:t>BRIO™ pieces</w:t>
       </w:r>
       <w:r>
-        <w:t xml:space="preserve"> are stored in the </w:t>
-      </w:r>
-      <w:proofErr w:type="spellStart"/>
-      <w:r>
-        <w:t>Piece.json</w:t>
-      </w:r>
-      <w:proofErr w:type="spellEnd"/>
-      <w:r>
-        <w:t xml:space="preserve"> file.</w:t>
+        <w:t xml:space="preserve"> are stored in the Piece.json file.</w:t>
       </w:r>
     </w:p>
     <w:p>
@@ -7954,7 +7937,6 @@
       <w:r>
         <w:t xml:space="preserve"> </w:t>
       </w:r>
-      <w:proofErr w:type="spellStart"/>
       <w:r>
         <w:rPr>
           <w:i/>
@@ -7962,7 +7944,6 @@
         </w:rPr>
         <w:t>flipType</w:t>
       </w:r>
-      <w:proofErr w:type="spellEnd"/>
       <w:r>
         <w:t xml:space="preserve"> integer property </w:t>
       </w:r>
@@ -8014,7 +7995,6 @@
       <w:r>
         <w:t xml:space="preserve">The </w:t>
       </w:r>
-      <w:proofErr w:type="spellStart"/>
       <w:r>
         <w:rPr>
           <w:i/>
@@ -8022,7 +8002,6 @@
         </w:rPr>
         <w:t>maxLength</w:t>
       </w:r>
-      <w:proofErr w:type="spellEnd"/>
       <w:r>
         <w:t xml:space="preserve"> float given to each piece </w:t>
       </w:r>
@@ -10532,21 +10511,12 @@
           <w:iCs/>
         </w:rPr>
       </w:pPr>
-      <w:proofErr w:type="spellStart"/>
       <w:r>
         <w:rPr>
           <w:i/>
           <w:iCs/>
         </w:rPr>
-        <w:t>Vario</w:t>
-      </w:r>
-      <w:proofErr w:type="spellEnd"/>
-      <w:r>
-        <w:rPr>
-          <w:i/>
-          <w:iCs/>
-        </w:rPr>
-        <w:t xml:space="preserve"> system and out way to deal with it (all pieces are connected perfectly with each other apart from the first and last piece of a loop -&gt; this is not accurate but</w:t>
+        <w:t>Vario system and out way to deal with it (all pieces are connected perfectly with each other apart from the first and last piece of a loop -&gt; this is not accurate but</w:t>
       </w:r>
       <w:r>
         <w:rPr>
@@ -10636,23 +10606,7 @@
           <w:i/>
           <w:iCs/>
         </w:rPr>
-        <w:t xml:space="preserve">option to build tracks at max </w:t>
-      </w:r>
-      <w:proofErr w:type="spellStart"/>
-      <w:r>
-        <w:rPr>
-          <w:i/>
-          <w:iCs/>
-        </w:rPr>
-        <w:t>lvl</w:t>
-      </w:r>
-      <w:proofErr w:type="spellEnd"/>
-      <w:r>
-        <w:rPr>
-          <w:i/>
-          <w:iCs/>
-        </w:rPr>
-        <w:t xml:space="preserve"> 1. This is given because in real life, due to having to use support for pieces placed above the ground level, </w:t>
+        <w:t xml:space="preserve">option to build tracks at max lvl 1. This is given because in real life, due to having to use support for pieces placed above the ground level, </w:t>
       </w:r>
       <w:r>
         <w:rPr>
@@ -10897,15 +10851,7 @@
         <w:t xml:space="preserve"> </w:t>
       </w:r>
       <w:r>
-        <w:t xml:space="preserve">compiled to </w:t>
-      </w:r>
-      <w:proofErr w:type="spellStart"/>
-      <w:r>
-        <w:t>WebAssemlby</w:t>
-      </w:r>
-      <w:proofErr w:type="spellEnd"/>
-      <w:r>
-        <w:t xml:space="preserve"> made the scales tip in favour of C++.</w:t>
+        <w:t>compiled to WebAssemlby made the scales tip in favour of C++.</w:t>
       </w:r>
     </w:p>
     <w:p>
@@ -10919,15 +10865,7 @@
         <w:t>run the track-generating algorithm on a backend server</w:t>
       </w:r>
       <w:r>
-        <w:t xml:space="preserve">, and to setup communication between frontend and backend using a NodeJS API. This worked fine for a while. However, this setup was later changed in favour of a fully static website, with the track-generating C++ program compiled to </w:t>
-      </w:r>
-      <w:proofErr w:type="spellStart"/>
-      <w:r>
-        <w:t>WebAssembly</w:t>
-      </w:r>
-      <w:proofErr w:type="spellEnd"/>
-      <w:r>
-        <w:t xml:space="preserve"> and running directly on the client’s machine. This decision was taken as it seemed more adequate to make the expensive track-generating program run on the user’s machine instead of a server that could get overloaded.</w:t>
+        <w:t>, and to setup communication between frontend and backend using a NodeJS API. This worked fine for a while. However, this setup was later changed in favour of a fully static website, with the track-generating C++ program compiled to WebAssembly and running directly on the client’s machine. This decision was taken as it seemed more adequate to make the expensive track-generating program run on the user’s machine instead of a server that could get overloaded.</w:t>
       </w:r>
       <w:r>
         <w:t xml:space="preserve"> </w:t>
@@ -10990,11 +10928,9 @@
       <w:r>
         <w:t xml:space="preserve"> </w:t>
       </w:r>
-      <w:proofErr w:type="spellStart"/>
       <w:r>
         <w:t>JsonCpp</w:t>
       </w:r>
-      <w:proofErr w:type="spellEnd"/>
       <w:sdt>
         <w:sdtPr>
           <w:id w:val="161202413"/>
@@ -11039,7 +10975,6 @@
       <w:r>
         <w:t xml:space="preserve">the </w:t>
       </w:r>
-      <w:proofErr w:type="spellStart"/>
       <w:r>
         <w:rPr>
           <w:i/>
@@ -11047,7 +10982,6 @@
         </w:rPr>
         <w:t>Pieces.json</w:t>
       </w:r>
-      <w:proofErr w:type="spellEnd"/>
       <w:r>
         <w:t xml:space="preserve"> file</w:t>
       </w:r>
@@ -11795,7 +11729,6 @@
       <w:r>
         <w:t xml:space="preserve">Each piece is thus given a </w:t>
       </w:r>
-      <w:proofErr w:type="spellStart"/>
       <w:r>
         <w:rPr>
           <w:i/>
@@ -11803,14 +11736,12 @@
         </w:rPr>
         <w:t>flipType</w:t>
       </w:r>
-      <w:proofErr w:type="spellEnd"/>
       <w:r>
         <w:t xml:space="preserve"> attribute corresponding to the way in which it must be flipped.</w:t>
       </w:r>
       <w:r>
         <w:t xml:space="preserve"> A </w:t>
       </w:r>
-      <w:proofErr w:type="spellStart"/>
       <w:r>
         <w:rPr>
           <w:i/>
@@ -11818,59 +11749,47 @@
         </w:rPr>
         <w:t>flipType</w:t>
       </w:r>
-      <w:proofErr w:type="spellEnd"/>
       <w:r>
         <w:t xml:space="preserve"> of 0 means that the piece does not need to be flipped – this corresponds to straight pieces. </w:t>
       </w:r>
       <w:r>
         <w:t xml:space="preserve">A </w:t>
       </w:r>
-      <w:proofErr w:type="spellStart"/>
       <w:r>
         <w:rPr>
           <w:i/>
           <w:iCs/>
         </w:rPr>
-        <w:t>flipType</w:t>
-      </w:r>
-      <w:proofErr w:type="spellEnd"/>
+        <w:t xml:space="preserve">flipType </w:t>
+      </w:r>
+      <w:r>
+        <w:t>equal to 1 is used for simple curved pieces that can be flipped by a simple inversion of its two connectors</w:t>
+      </w:r>
+      <w:r>
+        <w:t xml:space="preserve">. This also works for </w:t>
+      </w:r>
+      <w:r>
+        <w:t xml:space="preserve">the </w:t>
+      </w:r>
+      <w:r>
+        <w:t>straight ascending</w:t>
+      </w:r>
+      <w:r>
+        <w:t xml:space="preserve"> piece</w:t>
+      </w:r>
+      <w:r>
+        <w:t xml:space="preserve">. </w:t>
+      </w:r>
+      <w:r>
+        <w:t xml:space="preserve">A </w:t>
+      </w:r>
       <w:r>
         <w:rPr>
           <w:i/>
           <w:iCs/>
         </w:rPr>
-        <w:t xml:space="preserve"> </w:t>
-      </w:r>
-      <w:r>
-        <w:t>equal to 1 is used for simple curved pieces that can be flipped by a simple inversion of its two connectors</w:t>
-      </w:r>
-      <w:r>
-        <w:t xml:space="preserve">. This also works for </w:t>
-      </w:r>
-      <w:r>
-        <w:t xml:space="preserve">the </w:t>
-      </w:r>
-      <w:r>
-        <w:t>straight ascending</w:t>
-      </w:r>
-      <w:r>
-        <w:t xml:space="preserve"> piece</w:t>
-      </w:r>
-      <w:r>
-        <w:t xml:space="preserve">. </w:t>
-      </w:r>
-      <w:r>
-        <w:t xml:space="preserve">A </w:t>
-      </w:r>
-      <w:proofErr w:type="spellStart"/>
-      <w:r>
-        <w:rPr>
-          <w:i/>
-          <w:iCs/>
-        </w:rPr>
         <w:t>flipType</w:t>
       </w:r>
-      <w:proofErr w:type="spellEnd"/>
       <w:r>
         <w:t xml:space="preserve"> of 2 is given to </w:t>
       </w:r>
@@ -12859,7 +12778,6 @@
       <w:r>
         <w:t xml:space="preserve">This use of a </w:t>
       </w:r>
-      <w:proofErr w:type="spellStart"/>
       <w:r>
         <w:rPr>
           <w:i/>
@@ -12867,7 +12785,6 @@
         </w:rPr>
         <w:t>flipType</w:t>
       </w:r>
-      <w:proofErr w:type="spellEnd"/>
       <w:r>
         <w:t xml:space="preserve"> </w:t>
       </w:r>
@@ -12951,14 +12868,9 @@
       </w:pPr>
       <w:bookmarkStart w:id="44" w:name="_Ref130221249"/>
       <w:bookmarkStart w:id="45" w:name="_Toc130398302"/>
-      <w:proofErr w:type="spellStart"/>
       <w:r>
         <w:lastRenderedPageBreak/>
-        <w:t>Vario</w:t>
-      </w:r>
-      <w:proofErr w:type="spellEnd"/>
-      <w:r>
-        <w:t xml:space="preserve"> </w:t>
+        <w:t xml:space="preserve">Vario </w:t>
       </w:r>
       <w:r>
         <w:t>S</w:t>
@@ -13001,15 +12913,7 @@
         <w:t xml:space="preserve">. </w:t>
       </w:r>
       <w:r>
-        <w:t xml:space="preserve">This amount of leeway when it comes to connecting pieces is called the </w:t>
-      </w:r>
-      <w:proofErr w:type="spellStart"/>
-      <w:r>
-        <w:t>Vario</w:t>
-      </w:r>
-      <w:proofErr w:type="spellEnd"/>
-      <w:r>
-        <w:t xml:space="preserve"> System</w:t>
+        <w:t>This amount of leeway when it comes to connecting pieces is called the Vario System</w:t>
       </w:r>
       <w:r>
         <w:t xml:space="preserve">, and it </w:t>
@@ -13026,15 +12930,7 @@
     </w:p>
     <w:p>
       <w:r>
-        <w:t xml:space="preserve">The </w:t>
-      </w:r>
-      <w:proofErr w:type="spellStart"/>
-      <w:r>
-        <w:t>Vario</w:t>
-      </w:r>
-      <w:proofErr w:type="spellEnd"/>
-      <w:r>
-        <w:t xml:space="preserve"> System is encoded as part of the track-generation algorithm</w:t>
+        <w:t>The Vario System is encoded as part of the track-generation algorithm</w:t>
       </w:r>
       <w:r>
         <w:t xml:space="preserve">. Each time a new piece is placed, certain conditions called </w:t>
@@ -16892,7 +16788,6 @@
       <w:r>
         <w:t xml:space="preserve"> stored in the </w:t>
       </w:r>
-      <w:proofErr w:type="spellStart"/>
       <w:r>
         <w:rPr>
           <w:i/>
@@ -16900,7 +16795,6 @@
         </w:rPr>
         <w:t>Pieces.json</w:t>
       </w:r>
-      <w:proofErr w:type="spellEnd"/>
       <w:r>
         <w:t xml:space="preserve"> file</w:t>
       </w:r>
@@ -16970,7 +16864,6 @@
       <w:r>
         <w:t xml:space="preserve">n </w:t>
       </w:r>
-      <w:proofErr w:type="spellStart"/>
       <w:r>
         <w:rPr>
           <w:i/>
@@ -16978,7 +16871,6 @@
         </w:rPr>
         <w:t>availableDist</w:t>
       </w:r>
-      <w:proofErr w:type="spellEnd"/>
       <w:r>
         <w:t xml:space="preserve"> property is </w:t>
       </w:r>
@@ -16991,7 +16883,6 @@
       <w:r>
         <w:t xml:space="preserve">distance available at each step. When a piece is placed, its distance is removed from </w:t>
       </w:r>
-      <w:proofErr w:type="spellStart"/>
       <w:r>
         <w:rPr>
           <w:i/>
@@ -16999,7 +16890,6 @@
         </w:rPr>
         <w:t>availableDist</w:t>
       </w:r>
-      <w:proofErr w:type="spellEnd"/>
       <w:r>
         <w:t xml:space="preserve">, and when a piece is taken back from the board, its distance is </w:t>
       </w:r>
@@ -17007,7 +16897,6 @@
         <w:lastRenderedPageBreak/>
         <w:t xml:space="preserve">added back to </w:t>
       </w:r>
-      <w:proofErr w:type="spellStart"/>
       <w:r>
         <w:rPr>
           <w:i/>
@@ -17015,7 +16904,6 @@
         </w:rPr>
         <w:t>availableDist</w:t>
       </w:r>
-      <w:proofErr w:type="spellEnd"/>
       <w:r>
         <w:t xml:space="preserve">. </w:t>
       </w:r>
@@ -17309,15 +17197,7 @@
         <w:t xml:space="preserve">. The ability to generate multi-level and multi-loop circuits was </w:t>
       </w:r>
       <w:r>
-        <w:t xml:space="preserve">added, and the track-generating algorithm makes use of the </w:t>
-      </w:r>
-      <w:proofErr w:type="spellStart"/>
-      <w:r>
-        <w:t>Vario</w:t>
-      </w:r>
-      <w:proofErr w:type="spellEnd"/>
-      <w:r>
-        <w:t xml:space="preserve"> system to close loops – see Section (VARIO SYSTEM!!)</w:t>
+        <w:t>added, and the track-generating algorithm makes use of the Vario system to close loops – see Section (VARIO SYSTEM!!)</w:t>
       </w:r>
     </w:p>
     <w:p>
@@ -17373,10 +17253,16 @@
     </w:p>
     <w:p>
       <w:r>
-        <w:t>Figure … shows a test on t</w:t>
-      </w:r>
-      <w:r>
-        <w:t xml:space="preserve">he efficiency improvements provided by the </w:t>
+        <w:t>A test is made on the efficiency improvements</w:t>
+      </w:r>
+      <w:r>
+        <w:t xml:space="preserve"> </w:t>
+      </w:r>
+      <w:r>
+        <w:t xml:space="preserve">brought </w:t>
+      </w:r>
+      <w:r>
+        <w:t xml:space="preserve">by the </w:t>
       </w:r>
       <w:r>
         <w:t xml:space="preserve">method of stopping and restarting the </w:t>
@@ -17385,7 +17271,13 @@
         <w:t>track-</w:t>
       </w:r>
       <w:r>
-        <w:t xml:space="preserve">generation in quick successions, detailed in Section </w:t>
+        <w:t>generation in quick successions</w:t>
+      </w:r>
+      <w:r>
+        <w:t xml:space="preserve"> - see</w:t>
+      </w:r>
+      <w:r>
+        <w:t xml:space="preserve"> Section </w:t>
       </w:r>
       <w:r>
         <w:fldChar w:fldCharType="begin"/>
@@ -17408,6 +17300,8 @@
       <w:r>
         <w:t xml:space="preserve"> </w:t>
       </w:r>
+    </w:p>
+    <w:p>
       <w:r>
         <w:t xml:space="preserve">The test is the following: </w:t>
       </w:r>
@@ -17430,10 +17324,53 @@
         <w:t xml:space="preserve"> </w:t>
       </w:r>
       <w:r>
-        <w:t>This is repeated twice, once for the program attempting a single long generation, and once with the inclusion of the improvement.</w:t>
-      </w:r>
-    </w:p>
-    <w:p>
+        <w:t>This is repeated twice</w:t>
+      </w:r>
+      <w:r>
+        <w:t>:</w:t>
+      </w:r>
+      <w:r>
+        <w:t xml:space="preserve"> </w:t>
+      </w:r>
+      <w:r>
+        <w:rPr>
+          <w:i/>
+          <w:iCs/>
+        </w:rPr>
+        <w:t>case 1</w:t>
+      </w:r>
+      <w:r>
+        <w:rPr>
+          <w:i/>
+          <w:iCs/>
+        </w:rPr>
+        <w:t xml:space="preserve"> </w:t>
+      </w:r>
+      <w:r>
+        <w:t>corresponds to</w:t>
+      </w:r>
+      <w:r>
+        <w:t xml:space="preserve"> the program attempting a single long generation, and </w:t>
+      </w:r>
+      <w:r>
+        <w:rPr>
+          <w:i/>
+          <w:iCs/>
+        </w:rPr>
+        <w:t>case 2</w:t>
+      </w:r>
+      <w:r>
+        <w:t xml:space="preserve"> </w:t>
+      </w:r>
+      <w:r>
+        <w:t>is the same test but with the inclusion of the improvement</w:t>
+      </w:r>
+      <w:r>
+        <w:t>.</w:t>
+      </w:r>
+      <w:r>
+        <w:t xml:space="preserve"> </w:t>
+      </w:r>
       <w:r>
         <w:t>In the first case, t</w:t>
       </w:r>
@@ -17444,449 +17381,258 @@
         <w:t xml:space="preserve"> In the second case, the program restarted a new generation from scratch after ten thousand failed piece placements.</w:t>
       </w:r>
     </w:p>
-    <w:p>
-      <w:r>
-        <w:t xml:space="preserve">The results </w:t>
-      </w:r>
-      <w:r>
-        <w:t>are as follows:</w:t>
-      </w:r>
-    </w:p>
     <w:p/>
-    <w:p/>
-    <w:tbl>
-      <w:tblPr>
-        <w:tblStyle w:val="TableGrid"/>
-        <w:tblW w:w="0" w:type="auto"/>
-        <w:tblLook w:val="04A0" w:firstRow="1" w:lastRow="0" w:firstColumn="1" w:lastColumn="0" w:noHBand="0" w:noVBand="1"/>
-      </w:tblPr>
-      <w:tblGrid>
-        <w:gridCol w:w="984"/>
-        <w:gridCol w:w="705"/>
-        <w:gridCol w:w="850"/>
-        <w:gridCol w:w="816"/>
-        <w:gridCol w:w="811"/>
-        <w:gridCol w:w="811"/>
-        <w:gridCol w:w="811"/>
-        <w:gridCol w:w="811"/>
-        <w:gridCol w:w="811"/>
-        <w:gridCol w:w="811"/>
-        <w:gridCol w:w="795"/>
-      </w:tblGrid>
-      <w:tr>
-        <w:tc>
-          <w:tcPr>
-            <w:tcW w:w="988" w:type="dxa"/>
-          </w:tcPr>
-          <w:p>
-            <w:pPr>
-              <w:jc w:val="center"/>
-              <w:rPr>
-                <w:b/>
-                <w:bCs/>
-              </w:rPr>
-            </w:pPr>
-            <w:r>
-              <w:rPr>
-                <w:b/>
-                <w:bCs/>
-              </w:rPr>
-              <w:t>Seed</w:t>
-            </w:r>
-          </w:p>
-        </w:tc>
-        <w:tc>
-          <w:tcPr>
-            <w:tcW w:w="708" w:type="dxa"/>
-          </w:tcPr>
-          <w:p>
-            <w:pPr>
-              <w:jc w:val="center"/>
-              <w:rPr>
-                <w:b/>
-                <w:bCs/>
-              </w:rPr>
-            </w:pPr>
-            <w:r>
-              <w:rPr>
-                <w:b/>
-                <w:bCs/>
-              </w:rPr>
-              <w:t>1</w:t>
-            </w:r>
-          </w:p>
-        </w:tc>
-        <w:tc>
-          <w:tcPr>
-            <w:tcW w:w="851" w:type="dxa"/>
-          </w:tcPr>
-          <w:p>
-            <w:pPr>
-              <w:jc w:val="center"/>
-              <w:rPr>
-                <w:b/>
-                <w:bCs/>
-              </w:rPr>
-            </w:pPr>
-            <w:r>
-              <w:rPr>
-                <w:b/>
-                <w:bCs/>
-              </w:rPr>
-              <w:t>2</w:t>
-            </w:r>
-          </w:p>
-        </w:tc>
-        <w:tc>
-          <w:tcPr>
-            <w:tcW w:w="774" w:type="dxa"/>
-          </w:tcPr>
-          <w:p>
-            <w:pPr>
-              <w:jc w:val="center"/>
-              <w:rPr>
-                <w:b/>
-                <w:bCs/>
-              </w:rPr>
-            </w:pPr>
-            <w:r>
-              <w:rPr>
-                <w:b/>
-                <w:bCs/>
-              </w:rPr>
-              <w:t>3</w:t>
-            </w:r>
-          </w:p>
-        </w:tc>
-        <w:tc>
-          <w:tcPr>
-            <w:tcW w:w="816" w:type="dxa"/>
-          </w:tcPr>
-          <w:p>
-            <w:pPr>
-              <w:jc w:val="center"/>
-              <w:rPr>
-                <w:b/>
-                <w:bCs/>
-              </w:rPr>
-            </w:pPr>
-            <w:r>
-              <w:rPr>
-                <w:b/>
-                <w:bCs/>
-              </w:rPr>
-              <w:t>4</w:t>
-            </w:r>
-          </w:p>
-        </w:tc>
-        <w:tc>
-          <w:tcPr>
-            <w:tcW w:w="816" w:type="dxa"/>
-          </w:tcPr>
-          <w:p>
-            <w:pPr>
-              <w:jc w:val="center"/>
-              <w:rPr>
-                <w:b/>
-                <w:bCs/>
-              </w:rPr>
-            </w:pPr>
-            <w:r>
-              <w:rPr>
-                <w:b/>
-                <w:bCs/>
-              </w:rPr>
-              <w:t>5</w:t>
-            </w:r>
-          </w:p>
-        </w:tc>
-        <w:tc>
-          <w:tcPr>
-            <w:tcW w:w="816" w:type="dxa"/>
-          </w:tcPr>
-          <w:p>
-            <w:pPr>
-              <w:jc w:val="center"/>
-              <w:rPr>
-                <w:b/>
-                <w:bCs/>
-              </w:rPr>
-            </w:pPr>
-            <w:r>
-              <w:rPr>
-                <w:b/>
-                <w:bCs/>
-              </w:rPr>
-              <w:t>6</w:t>
-            </w:r>
-          </w:p>
-        </w:tc>
-        <w:tc>
-          <w:tcPr>
-            <w:tcW w:w="816" w:type="dxa"/>
-          </w:tcPr>
-          <w:p>
-            <w:pPr>
-              <w:jc w:val="center"/>
-              <w:rPr>
-                <w:b/>
-                <w:bCs/>
-              </w:rPr>
-            </w:pPr>
-            <w:r>
-              <w:rPr>
-                <w:b/>
-                <w:bCs/>
-              </w:rPr>
-              <w:t>7</w:t>
-            </w:r>
-          </w:p>
-        </w:tc>
-        <w:tc>
-          <w:tcPr>
-            <w:tcW w:w="816" w:type="dxa"/>
-          </w:tcPr>
-          <w:p>
-            <w:pPr>
-              <w:jc w:val="center"/>
-              <w:rPr>
-                <w:b/>
-                <w:bCs/>
-              </w:rPr>
-            </w:pPr>
-            <w:r>
-              <w:rPr>
-                <w:b/>
-                <w:bCs/>
-              </w:rPr>
-              <w:t>8</w:t>
-            </w:r>
-          </w:p>
-        </w:tc>
-        <w:tc>
-          <w:tcPr>
-            <w:tcW w:w="816" w:type="dxa"/>
-          </w:tcPr>
-          <w:p>
-            <w:pPr>
-              <w:jc w:val="center"/>
-              <w:rPr>
-                <w:b/>
-                <w:bCs/>
-              </w:rPr>
-            </w:pPr>
-            <w:r>
-              <w:rPr>
-                <w:b/>
-                <w:bCs/>
-              </w:rPr>
-              <w:t>9</w:t>
-            </w:r>
-          </w:p>
-        </w:tc>
-        <w:tc>
-          <w:tcPr>
-            <w:tcW w:w="799" w:type="dxa"/>
-          </w:tcPr>
-          <w:p>
-            <w:pPr>
-              <w:jc w:val="center"/>
-              <w:rPr>
-                <w:b/>
-                <w:bCs/>
-              </w:rPr>
-            </w:pPr>
-            <w:r>
-              <w:rPr>
-                <w:b/>
-                <w:bCs/>
-              </w:rPr>
-              <w:t>10</w:t>
-            </w:r>
-          </w:p>
-        </w:tc>
-      </w:tr>
-      <w:tr>
-        <w:tc>
-          <w:tcPr>
-            <w:tcW w:w="988" w:type="dxa"/>
-          </w:tcPr>
-          <w:p>
-            <w:pPr>
-              <w:jc w:val="center"/>
-              <w:rPr>
-                <w:b/>
-                <w:bCs/>
-              </w:rPr>
-            </w:pPr>
-            <w:r>
-              <w:rPr>
-                <w:b/>
-                <w:bCs/>
-              </w:rPr>
-              <w:t>Case 1</w:t>
-            </w:r>
-          </w:p>
-        </w:tc>
-        <w:tc>
-          <w:tcPr>
-            <w:tcW w:w="708" w:type="dxa"/>
-          </w:tcPr>
-          <w:p>
-            <w:r>
-              <w:t>134</w:t>
-            </w:r>
-          </w:p>
-        </w:tc>
-        <w:tc>
-          <w:tcPr>
-            <w:tcW w:w="851" w:type="dxa"/>
-          </w:tcPr>
-          <w:p>
-            <w:r>
-              <w:t>17519</w:t>
-            </w:r>
-          </w:p>
-        </w:tc>
-        <w:tc>
-          <w:tcPr>
-            <w:tcW w:w="774" w:type="dxa"/>
-          </w:tcPr>
-          <w:p>
-            <w:r>
-              <w:t>54297</w:t>
-            </w:r>
-          </w:p>
-        </w:tc>
-        <w:tc>
-          <w:tcPr>
-            <w:tcW w:w="816" w:type="dxa"/>
-          </w:tcPr>
-          <w:p/>
-        </w:tc>
-        <w:tc>
-          <w:tcPr>
-            <w:tcW w:w="816" w:type="dxa"/>
-          </w:tcPr>
-          <w:p/>
-        </w:tc>
-        <w:tc>
-          <w:tcPr>
-            <w:tcW w:w="816" w:type="dxa"/>
-          </w:tcPr>
-          <w:p/>
-        </w:tc>
-        <w:tc>
-          <w:tcPr>
-            <w:tcW w:w="816" w:type="dxa"/>
-          </w:tcPr>
-          <w:p/>
-        </w:tc>
-        <w:tc>
-          <w:tcPr>
-            <w:tcW w:w="816" w:type="dxa"/>
-          </w:tcPr>
-          <w:p/>
-        </w:tc>
-        <w:tc>
-          <w:tcPr>
-            <w:tcW w:w="816" w:type="dxa"/>
-          </w:tcPr>
-          <w:p/>
-        </w:tc>
-        <w:tc>
-          <w:tcPr>
-            <w:tcW w:w="799" w:type="dxa"/>
-          </w:tcPr>
-          <w:p/>
-        </w:tc>
-      </w:tr>
-      <w:tr>
-        <w:tc>
-          <w:tcPr>
-            <w:tcW w:w="988" w:type="dxa"/>
-          </w:tcPr>
-          <w:p>
-            <w:pPr>
-              <w:jc w:val="center"/>
-              <w:rPr>
-                <w:b/>
-                <w:bCs/>
-              </w:rPr>
-            </w:pPr>
-            <w:r>
-              <w:rPr>
-                <w:b/>
-                <w:bCs/>
-              </w:rPr>
-              <w:t>Case 2</w:t>
-            </w:r>
-          </w:p>
-        </w:tc>
-        <w:tc>
-          <w:tcPr>
-            <w:tcW w:w="708" w:type="dxa"/>
-          </w:tcPr>
-          <w:p/>
-        </w:tc>
-        <w:tc>
-          <w:tcPr>
-            <w:tcW w:w="851" w:type="dxa"/>
-          </w:tcPr>
-          <w:p/>
-        </w:tc>
-        <w:tc>
-          <w:tcPr>
-            <w:tcW w:w="774" w:type="dxa"/>
-          </w:tcPr>
-          <w:p/>
-        </w:tc>
-        <w:tc>
-          <w:tcPr>
-            <w:tcW w:w="816" w:type="dxa"/>
-          </w:tcPr>
-          <w:p/>
-        </w:tc>
-        <w:tc>
-          <w:tcPr>
-            <w:tcW w:w="816" w:type="dxa"/>
-          </w:tcPr>
-          <w:p/>
-        </w:tc>
-        <w:tc>
-          <w:tcPr>
-            <w:tcW w:w="816" w:type="dxa"/>
-          </w:tcPr>
-          <w:p/>
-        </w:tc>
-        <w:tc>
-          <w:tcPr>
-            <w:tcW w:w="816" w:type="dxa"/>
-          </w:tcPr>
-          <w:p/>
-        </w:tc>
-        <w:tc>
-          <w:tcPr>
-            <w:tcW w:w="816" w:type="dxa"/>
-          </w:tcPr>
-          <w:p/>
-        </w:tc>
-        <w:tc>
-          <w:tcPr>
-            <w:tcW w:w="816" w:type="dxa"/>
-          </w:tcPr>
-          <w:p/>
-        </w:tc>
-        <w:tc>
-          <w:tcPr>
-            <w:tcW w:w="799" w:type="dxa"/>
-          </w:tcPr>
-          <w:p/>
-        </w:tc>
-      </w:tr>
-    </w:tbl>
-    <w:p/>
-    <w:p/>
+    <w:p>
+      <w:pPr>
+        <w:pStyle w:val="Caption"/>
+        <w:keepNext/>
+        <w:jc w:val="center"/>
+      </w:pPr>
+      <w:r>
+        <w:lastRenderedPageBreak/>
+        <w:t xml:space="preserve">Table </w:t>
+      </w:r>
+      <w:r>
+        <w:fldChar w:fldCharType="begin"/>
+      </w:r>
+      <w:r>
+        <w:instrText xml:space="preserve"> SEQ Table \* ARABIC </w:instrText>
+      </w:r>
+      <w:r>
+        <w:fldChar w:fldCharType="separate"/>
+      </w:r>
+      <w:r>
+        <w:rPr>
+          <w:noProof/>
+        </w:rPr>
+        <w:t>3</w:t>
+      </w:r>
+      <w:r>
+        <w:fldChar w:fldCharType="end"/>
+      </w:r>
+      <w:r>
+        <w:t>: Measurement results.</w:t>
+      </w:r>
+    </w:p>
+    <w:p>
+      <w:r>
+        <w:rPr>
+          <w:noProof/>
+        </w:rPr>
+        <w:drawing>
+          <wp:inline distT="0" distB="0" distL="0" distR="0" wp14:anchorId="615264E1" wp14:editId="492DFF37">
+            <wp:extent cx="5731510" cy="437515"/>
+            <wp:effectExtent l="0" t="0" r="2540" b="635"/>
+            <wp:docPr id="31" name="Picture 31"/>
+            <wp:cNvGraphicFramePr>
+              <a:graphicFrameLocks xmlns:a="http://schemas.openxmlformats.org/drawingml/2006/main" noChangeAspect="1"/>
+            </wp:cNvGraphicFramePr>
+            <a:graphic xmlns:a="http://schemas.openxmlformats.org/drawingml/2006/main">
+              <a:graphicData uri="http://schemas.openxmlformats.org/drawingml/2006/picture">
+                <pic:pic xmlns:pic="http://schemas.openxmlformats.org/drawingml/2006/picture">
+                  <pic:nvPicPr>
+                    <pic:cNvPr id="31" name="Picture 31"/>
+                    <pic:cNvPicPr/>
+                  </pic:nvPicPr>
+                  <pic:blipFill>
+                    <a:blip r:embed="rId37">
+                      <a:extLst>
+                        <a:ext uri="{28A0092B-C50C-407E-A947-70E740481C1C}">
+                          <a14:useLocalDpi xmlns:a14="http://schemas.microsoft.com/office/drawing/2010/main" val="0"/>
+                        </a:ext>
+                      </a:extLst>
+                    </a:blip>
+                    <a:stretch>
+                      <a:fillRect/>
+                    </a:stretch>
+                  </pic:blipFill>
+                  <pic:spPr>
+                    <a:xfrm>
+                      <a:off x="0" y="0"/>
+                      <a:ext cx="5731510" cy="437515"/>
+                    </a:xfrm>
+                    <a:prstGeom prst="rect">
+                      <a:avLst/>
+                    </a:prstGeom>
+                  </pic:spPr>
+                </pic:pic>
+              </a:graphicData>
+            </a:graphic>
+          </wp:inline>
+        </w:drawing>
+      </w:r>
+    </w:p>
+    <w:p>
+      <w:r>
+        <w:t xml:space="preserve">In </w:t>
+      </w:r>
+      <w:r>
+        <w:rPr>
+          <w:i/>
+          <w:iCs/>
+        </w:rPr>
+        <w:t xml:space="preserve">case </w:t>
+      </w:r>
+      <w:r>
+        <w:rPr>
+          <w:i/>
+          <w:iCs/>
+        </w:rPr>
+        <w:t>1</w:t>
+      </w:r>
+      <w:r>
+        <w:t xml:space="preserve">, </w:t>
+      </w:r>
+      <w:r>
+        <w:t xml:space="preserve">the generation </w:t>
+      </w:r>
+      <w:r>
+        <w:t>times were very uneven</w:t>
+      </w:r>
+      <w:r>
+        <w:t>, and</w:t>
+      </w:r>
+      <w:r>
+        <w:t xml:space="preserve"> </w:t>
+      </w:r>
+      <w:r>
+        <w:t xml:space="preserve">took more than 10 seconds in three cases, and </w:t>
+      </w:r>
+      <w:r>
+        <w:t>more than 9 minutes</w:t>
+      </w:r>
+      <w:r>
+        <w:t xml:space="preserve"> for seed 8.</w:t>
+      </w:r>
+      <w:r>
+        <w:t xml:space="preserve"> For seed 7, a track could not even be generated after the 1 billion piece placement limit. </w:t>
+      </w:r>
+      <w:r>
+        <w:t xml:space="preserve">Ignoring the generation for seed 7, the average time taken for the generation of </w:t>
+      </w:r>
+      <w:r>
+        <w:t>a circuit was around 82 seconds.</w:t>
+      </w:r>
+      <w:r>
+        <w:t xml:space="preserve"> </w:t>
+      </w:r>
+      <w:r>
+        <w:t>In</w:t>
+      </w:r>
+      <w:r>
+        <w:rPr>
+          <w:i/>
+          <w:iCs/>
+        </w:rPr>
+        <w:t xml:space="preserve"> case 2</w:t>
+      </w:r>
+      <w:r>
+        <w:t xml:space="preserve">, </w:t>
+      </w:r>
+      <w:r>
+        <w:t>circuits were found in less than 0.2 seconds for all seeds</w:t>
+      </w:r>
+      <w:r>
+        <w:t>, and the average time taken to generate the track was 7</w:t>
+      </w:r>
+      <w:r>
+        <w:t>6 milliseconds.</w:t>
+      </w:r>
+      <w:r>
+        <w:t xml:space="preserve"> </w:t>
+      </w:r>
+      <w:r>
+        <w:t xml:space="preserve">Ignoring the failed generation in seed 7 for </w:t>
+      </w:r>
+      <w:r>
+        <w:rPr>
+          <w:i/>
+          <w:iCs/>
+        </w:rPr>
+        <w:t>case 1</w:t>
+      </w:r>
+      <w:r>
+        <w:t xml:space="preserve">, </w:t>
+      </w:r>
+      <w:r>
+        <w:t xml:space="preserve">the generation in </w:t>
+      </w:r>
+      <w:r>
+        <w:rPr>
+          <w:i/>
+          <w:iCs/>
+        </w:rPr>
+        <w:t xml:space="preserve">case 2 </w:t>
+      </w:r>
+      <w:r>
+        <w:t>was on average</w:t>
+      </w:r>
+      <w:r>
+        <w:t xml:space="preserve"> </w:t>
+      </w:r>
+      <m:oMath>
+        <m:r>
+          <w:rPr>
+            <w:rFonts w:ascii="Cambria Math" w:hAnsi="Cambria Math"/>
+          </w:rPr>
+          <m:t>81971</m:t>
+        </m:r>
+        <m:r>
+          <m:rPr>
+            <m:lit/>
+          </m:rPr>
+          <w:rPr>
+            <w:rFonts w:ascii="Cambria Math" w:hAnsi="Cambria Math"/>
+          </w:rPr>
+          <m:t>/</m:t>
+        </m:r>
+        <m:r>
+          <w:rPr>
+            <w:rFonts w:ascii="Cambria Math" w:hAnsi="Cambria Math"/>
+          </w:rPr>
+          <m:t>76</m:t>
+        </m:r>
+        <m:r>
+          <m:rPr>
+            <m:sty m:val="p"/>
+          </m:rPr>
+          <w:rPr>
+            <w:rFonts w:ascii="Cambria Math" w:hAnsi="Cambria Math"/>
+          </w:rPr>
+          <m:t>≈</m:t>
+        </m:r>
+        <m:r>
+          <w:rPr>
+            <w:rFonts w:ascii="Cambria Math" w:hAnsi="Cambria Math"/>
+          </w:rPr>
+          <m:t>1078</m:t>
+        </m:r>
+      </m:oMath>
+      <w:r>
+        <w:t xml:space="preserve"> time</w:t>
+      </w:r>
+      <w:r>
+        <w:t>s</w:t>
+      </w:r>
+      <w:r>
+        <w:t xml:space="preserve"> faster than in </w:t>
+      </w:r>
+      <w:r>
+        <w:rPr>
+          <w:i/>
+          <w:iCs/>
+        </w:rPr>
+        <w:t>case 2</w:t>
+      </w:r>
+      <w:r>
+        <w:t>.</w:t>
+      </w:r>
+    </w:p>
+    <w:p>
+      <w:r>
+        <w:t xml:space="preserve">This simple test is sufficient to show the massive performance improvement brought by the method of stopping and restarting generation in quick successions. </w:t>
+      </w:r>
+    </w:p>
     <w:p/>
     <w:p>
       <w:pPr>

</xml_diff>

<commit_message>
About to test repetition of measurements for pieces with the same id.
</commit_message>
<xml_diff>
--- a/Report.docx
+++ b/Report.docx
@@ -17085,6 +17085,11 @@
     </w:p>
     <w:p>
       <w:r>
+        <w:t>Sets of pieces that work well: sets of pieces with enough curves, not too many pieces with the same connectors, etc.</w:t>
+      </w:r>
+    </w:p>
+    <w:p>
+      <w:r>
         <w:rPr>
           <w:b/>
           <w:bCs/>
@@ -17122,25 +17127,28 @@
     </w:p>
     <w:p>
       <w:r>
-        <w:t xml:space="preserve">An estimate of the performance gained thanks to the addition of bounding circles is calculated using the data displayed in </w:t>
+        <w:t>An estimate of the performance gained thanks to the addition of bounding circles is calculated using the data displayed in</w:t>
+      </w:r>
+      <w:r>
+        <w:t xml:space="preserve"> </w:t>
       </w:r>
       <w:r>
         <w:fldChar w:fldCharType="begin"/>
       </w:r>
       <w:r>
-        <w:instrText xml:space="preserve"> REF _Ref129008299 \h </w:instrText>
+        <w:instrText xml:space="preserve"> REF _Ref130476392 \h </w:instrText>
       </w:r>
       <w:r>
         <w:fldChar w:fldCharType="separate"/>
       </w:r>
       <w:r>
-        <w:t xml:space="preserve">Figure </w:t>
-      </w:r>
-      <w:r>
-        <w:rPr>
-          <w:noProof/>
-        </w:rPr>
-        <w:t>18</w:t>
+        <w:t xml:space="preserve">Table </w:t>
+      </w:r>
+      <w:r>
+        <w:rPr>
+          <w:noProof/>
+        </w:rPr>
+        <w:t>3</w:t>
       </w:r>
       <w:r>
         <w:fldChar w:fldCharType="end"/>
@@ -17156,11 +17164,8 @@
         </w:rPr>
       </w:pPr>
       <w:r>
-        <w:t xml:space="preserve">From this data, one can see that the track generation using bounding circles to help with collision computations was more performant that the one without bounding circles, for every single seed tested. For these input pieces and for seeds ranging from 1 to 10, the addition of </w:t>
-      </w:r>
-      <w:r>
         <w:lastRenderedPageBreak/>
-        <w:t xml:space="preserve">bounding circles decreased the circuit generation completion time by a factor of  </w:t>
+        <w:t xml:space="preserve">From this data, one can see that the track generation using bounding circles to help with collision computations was more performant that the one without bounding circles, for every single seed tested. For these input pieces and for seeds ranging from 1 to 10, the addition of bounding circles decreased the circuit generation completion time by a factor of  </w:t>
       </w:r>
       <m:oMath>
         <m:r>
@@ -17202,6 +17207,42 @@
       </m:oMath>
       <w:r>
         <w:t>, which is a very substantial performance gain.</w:t>
+      </w:r>
+    </w:p>
+    <w:p>
+      <w:pPr>
+        <w:pStyle w:val="Caption"/>
+        <w:keepNext/>
+        <w:jc w:val="center"/>
+      </w:pPr>
+      <w:bookmarkStart w:id="69" w:name="_Ref130476392"/>
+      <w:r>
+        <w:t xml:space="preserve">Table </w:t>
+      </w:r>
+      <w:r>
+        <w:fldChar w:fldCharType="begin"/>
+      </w:r>
+      <w:r>
+        <w:instrText xml:space="preserve"> SEQ Table \* ARABIC </w:instrText>
+      </w:r>
+      <w:r>
+        <w:fldChar w:fldCharType="separate"/>
+      </w:r>
+      <w:r>
+        <w:rPr>
+          <w:noProof/>
+        </w:rPr>
+        <w:t>3</w:t>
+      </w:r>
+      <w:r>
+        <w:fldChar w:fldCharType="end"/>
+      </w:r>
+      <w:bookmarkEnd w:id="69"/>
+      <w:r>
+        <w:t xml:space="preserve">: </w:t>
+      </w:r>
+      <w:r>
+        <w:t>Comparison of circuit generation completion time with and without bounding circles, for the input pieces: 100E, 30A, 100E1, 2L, 2M (close validation conditions)</w:t>
       </w:r>
     </w:p>
     <w:p>
@@ -17257,40 +17298,54 @@
     </w:p>
     <w:p>
       <w:pPr>
-        <w:pStyle w:val="Caption"/>
-        <w:jc w:val="center"/>
-      </w:pPr>
-      <w:bookmarkStart w:id="69" w:name="_Ref129008299"/>
-      <w:r>
-        <w:t xml:space="preserve">Figure </w:t>
+        <w:rPr>
+          <w:b/>
+          <w:bCs/>
+        </w:rPr>
+      </w:pPr>
+    </w:p>
+    <w:p>
+      <w:r>
+        <w:rPr>
+          <w:b/>
+          <w:bCs/>
+        </w:rPr>
+        <w:t>Prevention of repetitive computations for pieces with the same ID</w:t>
+      </w:r>
+      <w:r>
+        <w:rPr>
+          <w:b/>
+          <w:bCs/>
+        </w:rPr>
+        <w:t xml:space="preserve"> </w:t>
+      </w:r>
+      <w:r>
+        <w:t xml:space="preserve">– see Section </w:t>
       </w:r>
       <w:r>
         <w:fldChar w:fldCharType="begin"/>
       </w:r>
       <w:r>
-        <w:instrText xml:space="preserve"> SEQ Figure \* ARABIC </w:instrText>
+        <w:instrText xml:space="preserve"> REF _Ref130329462 \r \h </w:instrText>
       </w:r>
       <w:r>
         <w:fldChar w:fldCharType="separate"/>
       </w:r>
       <w:r>
-        <w:rPr>
-          <w:noProof/>
-        </w:rPr>
-        <w:t>22</w:t>
-      </w:r>
-      <w:r>
-        <w:rPr>
-          <w:noProof/>
-        </w:rPr>
+        <w:t>6.6</w:t>
+      </w:r>
+      <w:r>
         <w:fldChar w:fldCharType="end"/>
       </w:r>
-      <w:bookmarkEnd w:id="69"/>
-      <w:r>
-        <w:t>: Comparison of circuit generation completion time with and without bounding circles, for the input pieces: 100E, 30A, 100E1, 2L, 2M (close validation conditions)</w:t>
-      </w:r>
-    </w:p>
-    <w:p/>
+    </w:p>
+    <w:p>
+      <w:pPr>
+        <w:rPr>
+          <w:b/>
+          <w:bCs/>
+        </w:rPr>
+      </w:pPr>
+    </w:p>
     <w:p>
       <w:r>
         <w:rPr>
@@ -17432,7 +17487,7 @@
         <w:rPr>
           <w:noProof/>
         </w:rPr>
-        <w:t>3</w:t>
+        <w:t>4</w:t>
       </w:r>
       <w:r>
         <w:fldChar w:fldCharType="end"/>
@@ -17660,37 +17715,6 @@
         <w:t xml:space="preserve">This simple test is sufficient to show the massive performance improvement brought by the method of stopping and restarting generation in quick successions. </w:t>
       </w:r>
     </w:p>
-    <w:p/>
-    <w:p>
-      <w:pPr>
-        <w:pStyle w:val="ListParagraph"/>
-        <w:numPr>
-          <w:ilvl w:val="0"/>
-          <w:numId w:val="5"/>
-        </w:numPr>
-      </w:pPr>
-      <w:r>
-        <w:t xml:space="preserve">Efficiency tests, </w:t>
-      </w:r>
-      <w:r>
-        <w:t>and performance boost brought by the different heuristics.</w:t>
-      </w:r>
-    </w:p>
-    <w:p>
-      <w:pPr>
-        <w:pStyle w:val="ListParagraph"/>
-        <w:numPr>
-          <w:ilvl w:val="0"/>
-          <w:numId w:val="5"/>
-        </w:numPr>
-      </w:pPr>
-      <w:r>
-        <w:t>Sets of pieces that work well</w:t>
-      </w:r>
-      <w:r>
-        <w:t>: sets of pieces with enough curves, not too many pieces with the same connectors, etc.</w:t>
-      </w:r>
-    </w:p>
     <w:p>
       <w:pPr>
         <w:pStyle w:val="Heading2"/>
@@ -17751,11 +17775,8 @@
     </w:p>
     <w:p>
       <w:r>
-        <w:t xml:space="preserve">A way in which this issue could be addressed would be by imposing a restriction on the size of the room, instead of allowing pieces to be positioned anywhere in an infinite 2D space. The </w:t>
-      </w:r>
-      <w:r>
         <w:lastRenderedPageBreak/>
-        <w:t xml:space="preserve">space in which pieces can be positioned could be a rectangle of fixed size, and the space inside this rectangle could be partitioned into a grid of small squares. Each piece would be assigned the cell on which it is positioned. Then, when a new piece arrives on the board, collisions would be checked not with all the pieces, but only with those lying on nearby cells. Of course, certain edge cases would need to be considered, one of which would be that certain pieces could lie on intersections between cells, but this could be relatively easily addressed. This improvement would bring down the complexity of calculating collisions with previously placed pieces: if there are </w:t>
+        <w:t xml:space="preserve">A way in which this issue could be addressed would be by imposing a restriction on the size of the room, instead of allowing pieces to be positioned anywhere in an infinite 2D space. The space in which pieces can be positioned could be a rectangle of fixed size, and the space inside this rectangle could be partitioned into a grid of small squares. Each piece would be assigned the cell on which it is positioned. Then, when a new piece arrives on the board, collisions would be checked not with all the pieces, but only with those lying on nearby cells. Of course, certain edge cases would need to be considered, one of which would be that certain pieces could lie on intersections between cells, but this could be relatively easily addressed. This improvement would bring down the complexity of calculating collisions with previously placed pieces: if there are </w:t>
       </w:r>
       <w:r>
         <w:rPr>

</xml_diff>

<commit_message>
Add section on test.
</commit_message>
<xml_diff>
--- a/Report.docx
+++ b/Report.docx
@@ -17339,173 +17339,152 @@
       </w:r>
     </w:p>
     <w:p>
+      <w:r>
+        <w:fldChar w:fldCharType="begin"/>
+      </w:r>
+      <w:r>
+        <w:instrText xml:space="preserve"> REF _Ref130477916 \h </w:instrText>
+      </w:r>
+      <w:r>
+        <w:fldChar w:fldCharType="separate"/>
+      </w:r>
+      <w:r>
+        <w:t xml:space="preserve">Table </w:t>
+      </w:r>
+      <w:r>
+        <w:rPr>
+          <w:noProof/>
+        </w:rPr>
+        <w:t>4</w:t>
+      </w:r>
+      <w:r>
+        <w:fldChar w:fldCharType="end"/>
+      </w:r>
+      <w:r>
+        <w:t xml:space="preserve"> shows m</w:t>
+      </w:r>
+      <w:r>
+        <w:t>easurements</w:t>
+      </w:r>
+      <w:r>
+        <w:t xml:space="preserve"> </w:t>
+      </w:r>
+      <w:r>
+        <w:t>made on the</w:t>
+      </w:r>
+      <w:r>
+        <w:t xml:space="preserve"> time taken to</w:t>
+      </w:r>
+      <w:r>
+        <w:t xml:space="preserve"> </w:t>
+      </w:r>
+      <w:r>
+        <w:t xml:space="preserve">generate </w:t>
+      </w:r>
+      <w:r>
+        <w:t>a track with th</w:t>
+      </w:r>
+      <w:r>
+        <w:t>e set of piece</w:t>
+      </w:r>
+      <w:r>
+        <w:t>s</w:t>
+      </w:r>
+      <w:r>
+        <w:t xml:space="preserve"> {20E, 20A, 10A2, 10E1}</w:t>
+      </w:r>
+      <w:r>
+        <w:t>, for seeds ranging from 1 to 10.</w:t>
+      </w:r>
+      <w:r>
+        <w:t xml:space="preserve"> </w:t>
+      </w:r>
+      <w:r>
+        <w:rPr>
+          <w:i/>
+          <w:iCs/>
+        </w:rPr>
+        <w:t xml:space="preserve">Case 1 </w:t>
+      </w:r>
+      <w:r>
+        <w:t xml:space="preserve">corresponds to the case where collision computations for pieces with the same ID are prevented. </w:t>
+      </w:r>
+      <w:r>
+        <w:rPr>
+          <w:i/>
+          <w:iCs/>
+        </w:rPr>
+        <w:t xml:space="preserve">Case 2 </w:t>
+      </w:r>
+      <w:r>
+        <w:t>corresponds</w:t>
+      </w:r>
+      <w:r>
+        <w:t xml:space="preserve"> to</w:t>
+      </w:r>
+      <w:r>
+        <w:t xml:space="preserve"> the more naïve implementation of the algorithm, where all pieces are checked </w:t>
+      </w:r>
+      <w:r>
+        <w:t>independently of their ID.</w:t>
+      </w:r>
+    </w:p>
+    <w:p>
+      <w:pPr>
+        <w:pStyle w:val="Caption"/>
+        <w:keepNext/>
+      </w:pPr>
+      <w:bookmarkStart w:id="70" w:name="_Ref130477916"/>
+      <w:r>
+        <w:t xml:space="preserve">Table </w:t>
+      </w:r>
+      <w:r>
+        <w:fldChar w:fldCharType="begin"/>
+      </w:r>
+      <w:r>
+        <w:instrText xml:space="preserve"> SEQ Table \* ARABIC </w:instrText>
+      </w:r>
+      <w:r>
+        <w:fldChar w:fldCharType="separate"/>
+      </w:r>
+      <w:r>
+        <w:rPr>
+          <w:noProof/>
+        </w:rPr>
+        <w:t>4</w:t>
+      </w:r>
+      <w:r>
+        <w:fldChar w:fldCharType="end"/>
+      </w:r>
+      <w:bookmarkEnd w:id="70"/>
+      <w:r>
+        <w:t>: Measurements results for cases 1 and 2, for see</w:t>
+      </w:r>
+      <w:r>
+        <w:t>d</w:t>
+      </w:r>
+      <w:r>
+        <w:t>s ranging from 1 to 10. Average results are shown on the right.</w:t>
+      </w:r>
+    </w:p>
+    <w:p>
       <w:pPr>
         <w:rPr>
           <w:b/>
           <w:bCs/>
         </w:rPr>
       </w:pPr>
-    </w:p>
-    <w:p>
       <w:r>
         <w:rPr>
           <w:b/>
           <w:bCs/>
-        </w:rPr>
-        <w:t xml:space="preserve">Stopping and restarting generation in quick successions </w:t>
-      </w:r>
-      <w:r>
-        <w:t xml:space="preserve">– see Section </w:t>
-      </w:r>
-      <w:r>
-        <w:fldChar w:fldCharType="begin"/>
-      </w:r>
-      <w:r>
-        <w:instrText xml:space="preserve"> REF _Ref130394058 \r \h </w:instrText>
-      </w:r>
-      <w:r>
-        <w:fldChar w:fldCharType="separate"/>
-      </w:r>
-      <w:r>
-        <w:t>6.7</w:t>
-      </w:r>
-      <w:r>
-        <w:fldChar w:fldCharType="end"/>
-      </w:r>
-    </w:p>
-    <w:p>
-      <w:r>
-        <w:t xml:space="preserve">The test is the following: </w:t>
-      </w:r>
-      <w:r>
-        <w:t xml:space="preserve">generation is attempted </w:t>
-      </w:r>
-      <w:r>
-        <w:t xml:space="preserve">for the </w:t>
-      </w:r>
-      <w:r>
-        <w:t xml:space="preserve">simple </w:t>
-      </w:r>
-      <w:r>
-        <w:t>set of pieces {30E, 30A}</w:t>
-      </w:r>
-      <w:r>
-        <w:t>, with close validation conditions, for the seeds ranging from 1 to 10.</w:t>
-      </w:r>
-      <w:r>
-        <w:t xml:space="preserve"> </w:t>
-      </w:r>
-      <w:r>
-        <w:t>This is repeated twice</w:t>
-      </w:r>
-      <w:r>
-        <w:t>:</w:t>
-      </w:r>
-      <w:r>
-        <w:t xml:space="preserve"> </w:t>
-      </w:r>
-      <w:r>
-        <w:rPr>
-          <w:i/>
-          <w:iCs/>
-        </w:rPr>
-        <w:t>case 1</w:t>
-      </w:r>
-      <w:r>
-        <w:rPr>
-          <w:i/>
-          <w:iCs/>
-        </w:rPr>
-        <w:t xml:space="preserve"> </w:t>
-      </w:r>
-      <w:r>
-        <w:t>corresponds to</w:t>
-      </w:r>
-      <w:r>
-        <w:t xml:space="preserve"> the program attempting a single long generation, and </w:t>
-      </w:r>
-      <w:r>
-        <w:rPr>
-          <w:i/>
-          <w:iCs/>
-        </w:rPr>
-        <w:t>case 2</w:t>
-      </w:r>
-      <w:r>
-        <w:t xml:space="preserve"> </w:t>
-      </w:r>
-      <w:r>
-        <w:t>is the same test but with the inclusion of the improvement</w:t>
-      </w:r>
-      <w:r>
-        <w:t>.</w:t>
-      </w:r>
-      <w:r>
-        <w:t xml:space="preserve"> </w:t>
-      </w:r>
-      <w:r>
-        <w:t>In the first case, t</w:t>
-      </w:r>
-      <w:r>
-        <w:t xml:space="preserve">he program was allowed to test </w:t>
-      </w:r>
-      <w:r>
-        <w:t>one-billion</w:t>
-      </w:r>
-      <w:r>
-        <w:t xml:space="preserve"> </w:t>
-      </w:r>
-      <w:r>
-        <w:t>piece</w:t>
-      </w:r>
-      <w:r>
-        <w:t xml:space="preserve"> placements, after which it was forced to stop.</w:t>
-      </w:r>
-      <w:r>
-        <w:t xml:space="preserve"> In the second case, the program restarted a new generation from scratch after ten thousand failed piece placements.</w:t>
-      </w:r>
-    </w:p>
-    <w:p>
-      <w:pPr>
-        <w:pStyle w:val="Caption"/>
-        <w:keepNext/>
-        <w:jc w:val="center"/>
-      </w:pPr>
-      <w:r>
-        <w:t xml:space="preserve">Table </w:t>
-      </w:r>
-      <w:r>
-        <w:fldChar w:fldCharType="begin"/>
-      </w:r>
-      <w:r>
-        <w:instrText xml:space="preserve"> SEQ Table \* ARABIC </w:instrText>
-      </w:r>
-      <w:r>
-        <w:fldChar w:fldCharType="separate"/>
-      </w:r>
-      <w:r>
-        <w:rPr>
-          <w:noProof/>
-        </w:rPr>
-        <w:t>4</w:t>
-      </w:r>
-      <w:r>
-        <w:fldChar w:fldCharType="end"/>
-      </w:r>
-      <w:r>
-        <w:t>: Measurement results.</w:t>
-      </w:r>
-    </w:p>
-    <w:p>
-      <w:r>
-        <w:rPr>
           <w:noProof/>
         </w:rPr>
         <w:drawing>
-          <wp:inline distT="0" distB="0" distL="0" distR="0" wp14:anchorId="615264E1" wp14:editId="492DFF37">
+          <wp:inline distT="0" distB="0" distL="0" distR="0" wp14:anchorId="610530E5" wp14:editId="4826D8B1">
             <wp:extent cx="5731510" cy="437515"/>
             <wp:effectExtent l="0" t="0" r="2540" b="635"/>
-            <wp:docPr id="31" name="Picture 31"/>
+            <wp:docPr id="32" name="Picture 32"/>
             <wp:cNvGraphicFramePr>
               <a:graphicFrameLocks xmlns:a="http://schemas.openxmlformats.org/drawingml/2006/main" noChangeAspect="1"/>
             </wp:cNvGraphicFramePr>
@@ -17513,7 +17492,7 @@
               <a:graphicData uri="http://schemas.openxmlformats.org/drawingml/2006/picture">
                 <pic:pic xmlns:pic="http://schemas.openxmlformats.org/drawingml/2006/picture">
                   <pic:nvPicPr>
-                    <pic:cNvPr id="31" name="Picture 31"/>
+                    <pic:cNvPr id="32" name="Picture 32"/>
                     <pic:cNvPicPr/>
                   </pic:nvPicPr>
                   <pic:blipFill>
@@ -17546,20 +17525,322 @@
     </w:p>
     <w:p>
       <w:r>
-        <w:t xml:space="preserve">In </w:t>
+        <w:t xml:space="preserve">Generation was always faster in </w:t>
       </w:r>
       <w:r>
         <w:rPr>
           <w:i/>
           <w:iCs/>
         </w:rPr>
-        <w:t xml:space="preserve">case </w:t>
+        <w:t>case 1</w:t>
+      </w:r>
+      <w:r>
+        <w:t>.</w:t>
+      </w:r>
+      <w:r>
+        <w:t xml:space="preserve"> </w:t>
+      </w:r>
+      <w:r>
+        <w:t xml:space="preserve">On average, it took 124 milliseconds to generate a circuit in </w:t>
       </w:r>
       <w:r>
         <w:rPr>
           <w:i/>
           <w:iCs/>
         </w:rPr>
+        <w:t>case 1</w:t>
+      </w:r>
+      <w:r>
+        <w:t xml:space="preserve">, versus 1.264 seconds in </w:t>
+      </w:r>
+      <w:r>
+        <w:rPr>
+          <w:i/>
+          <w:iCs/>
+        </w:rPr>
+        <w:t>case 2</w:t>
+      </w:r>
+      <w:r>
+        <w:t>.</w:t>
+      </w:r>
+      <w:r>
+        <w:t xml:space="preserve"> This</w:t>
+      </w:r>
+      <w:r>
+        <w:t xml:space="preserve"> means that it took on average</w:t>
+      </w:r>
+      <w:r>
+        <w:t xml:space="preserve"> </w:t>
+      </w:r>
+      <m:oMath>
+        <m:r>
+          <w:rPr>
+            <w:rFonts w:ascii="Cambria Math" w:hAnsi="Cambria Math"/>
+          </w:rPr>
+          <m:t>1264</m:t>
+        </m:r>
+        <m:r>
+          <m:rPr>
+            <m:lit/>
+          </m:rPr>
+          <w:rPr>
+            <w:rFonts w:ascii="Cambria Math" w:hAnsi="Cambria Math"/>
+          </w:rPr>
+          <m:t>/</m:t>
+        </m:r>
+        <m:r>
+          <w:rPr>
+            <w:rFonts w:ascii="Cambria Math" w:hAnsi="Cambria Math"/>
+          </w:rPr>
+          <m:t>124</m:t>
+        </m:r>
+        <m:r>
+          <m:rPr>
+            <m:sty m:val="p"/>
+          </m:rPr>
+          <w:rPr>
+            <w:rFonts w:ascii="Cambria Math" w:hAnsi="Cambria Math"/>
+          </w:rPr>
+          <m:t>≈</m:t>
+        </m:r>
+        <m:r>
+          <w:rPr>
+            <w:rFonts w:ascii="Cambria Math" w:hAnsi="Cambria Math"/>
+          </w:rPr>
+          <m:t>10</m:t>
+        </m:r>
+      </m:oMath>
+      <w:r>
+        <w:t xml:space="preserve"> times longer to generate a track without the improvement in place.</w:t>
+      </w:r>
+    </w:p>
+    <w:p/>
+    <w:p>
+      <w:r>
+        <w:rPr>
+          <w:b/>
+          <w:bCs/>
+        </w:rPr>
+        <w:t xml:space="preserve">Stopping and restarting generation in quick successions </w:t>
+      </w:r>
+      <w:r>
+        <w:t xml:space="preserve">– see Section </w:t>
+      </w:r>
+      <w:r>
+        <w:fldChar w:fldCharType="begin"/>
+      </w:r>
+      <w:r>
+        <w:instrText xml:space="preserve"> REF _Ref130394058 \r \h </w:instrText>
+      </w:r>
+      <w:r>
+        <w:fldChar w:fldCharType="separate"/>
+      </w:r>
+      <w:r>
+        <w:t>6.7</w:t>
+      </w:r>
+      <w:r>
+        <w:fldChar w:fldCharType="end"/>
+      </w:r>
+    </w:p>
+    <w:p>
+      <w:r>
+        <w:t xml:space="preserve">The test is the following: </w:t>
+      </w:r>
+      <w:r>
+        <w:t xml:space="preserve">generation is attempted </w:t>
+      </w:r>
+      <w:r>
+        <w:t xml:space="preserve">for the </w:t>
+      </w:r>
+      <w:r>
+        <w:t xml:space="preserve">simple </w:t>
+      </w:r>
+      <w:r>
+        <w:t>set of pieces {30E, 30A}</w:t>
+      </w:r>
+      <w:r>
+        <w:t>, with close validation conditions, for the seeds ranging from 1 to 10.</w:t>
+      </w:r>
+      <w:r>
+        <w:t xml:space="preserve"> </w:t>
+      </w:r>
+      <w:r>
+        <w:t>This is repeated twice</w:t>
+      </w:r>
+      <w:r>
+        <w:t>:</w:t>
+      </w:r>
+      <w:r>
+        <w:t xml:space="preserve"> </w:t>
+      </w:r>
+      <w:r>
+        <w:rPr>
+          <w:i/>
+          <w:iCs/>
+        </w:rPr>
+        <w:t>case 1</w:t>
+      </w:r>
+      <w:r>
+        <w:rPr>
+          <w:i/>
+          <w:iCs/>
+        </w:rPr>
+        <w:t xml:space="preserve"> </w:t>
+      </w:r>
+      <w:r>
+        <w:t>corresponds to</w:t>
+      </w:r>
+      <w:r>
+        <w:t xml:space="preserve"> the program attempting a single long generation, and </w:t>
+      </w:r>
+      <w:r>
+        <w:rPr>
+          <w:i/>
+          <w:iCs/>
+        </w:rPr>
+        <w:t>case 2</w:t>
+      </w:r>
+      <w:r>
+        <w:t xml:space="preserve"> </w:t>
+      </w:r>
+      <w:r>
+        <w:t>is the same test but with the inclusion of the improvement</w:t>
+      </w:r>
+      <w:r>
+        <w:t>.</w:t>
+      </w:r>
+      <w:r>
+        <w:t xml:space="preserve"> </w:t>
+      </w:r>
+      <w:r>
+        <w:t>In the first case, t</w:t>
+      </w:r>
+      <w:r>
+        <w:t xml:space="preserve">he program was allowed to test </w:t>
+      </w:r>
+      <w:r>
+        <w:t>one-billion</w:t>
+      </w:r>
+      <w:r>
+        <w:t xml:space="preserve"> </w:t>
+      </w:r>
+      <w:r>
+        <w:t>piece</w:t>
+      </w:r>
+      <w:r>
+        <w:t xml:space="preserve"> placements, after which it was forced to stop.</w:t>
+      </w:r>
+      <w:r>
+        <w:t xml:space="preserve"> In the second case, the program restarted a new generation from scratch after </w:t>
+      </w:r>
+      <w:r>
+        <w:t>10 000</w:t>
+      </w:r>
+      <w:r>
+        <w:t xml:space="preserve"> failed piece placements.</w:t>
+      </w:r>
+    </w:p>
+    <w:p>
+      <w:pPr>
+        <w:pStyle w:val="Caption"/>
+        <w:keepNext/>
+        <w:jc w:val="center"/>
+      </w:pPr>
+      <w:r>
+        <w:t xml:space="preserve">Table </w:t>
+      </w:r>
+      <w:r>
+        <w:fldChar w:fldCharType="begin"/>
+      </w:r>
+      <w:r>
+        <w:instrText xml:space="preserve"> SEQ Table \* ARABIC </w:instrText>
+      </w:r>
+      <w:r>
+        <w:fldChar w:fldCharType="separate"/>
+      </w:r>
+      <w:r>
+        <w:rPr>
+          <w:noProof/>
+        </w:rPr>
+        <w:t>5</w:t>
+      </w:r>
+      <w:r>
+        <w:fldChar w:fldCharType="end"/>
+      </w:r>
+      <w:r>
+        <w:t xml:space="preserve">: </w:t>
+      </w:r>
+      <w:r>
+        <w:t>Measurement results for case 1 and 2, for seeds ranging from 1 to 10. Average results are shown on the right</w:t>
+      </w:r>
+      <w:r>
+        <w:t>.</w:t>
+      </w:r>
+    </w:p>
+    <w:p>
+      <w:r>
+        <w:rPr>
+          <w:noProof/>
+        </w:rPr>
+        <w:drawing>
+          <wp:inline distT="0" distB="0" distL="0" distR="0" wp14:anchorId="615264E1" wp14:editId="492DFF37">
+            <wp:extent cx="5731510" cy="437515"/>
+            <wp:effectExtent l="0" t="0" r="2540" b="635"/>
+            <wp:docPr id="31" name="Picture 31"/>
+            <wp:cNvGraphicFramePr>
+              <a:graphicFrameLocks xmlns:a="http://schemas.openxmlformats.org/drawingml/2006/main" noChangeAspect="1"/>
+            </wp:cNvGraphicFramePr>
+            <a:graphic xmlns:a="http://schemas.openxmlformats.org/drawingml/2006/main">
+              <a:graphicData uri="http://schemas.openxmlformats.org/drawingml/2006/picture">
+                <pic:pic xmlns:pic="http://schemas.openxmlformats.org/drawingml/2006/picture">
+                  <pic:nvPicPr>
+                    <pic:cNvPr id="31" name="Picture 31"/>
+                    <pic:cNvPicPr/>
+                  </pic:nvPicPr>
+                  <pic:blipFill>
+                    <a:blip r:embed="rId38">
+                      <a:extLst>
+                        <a:ext uri="{28A0092B-C50C-407E-A947-70E740481C1C}">
+                          <a14:useLocalDpi xmlns:a14="http://schemas.microsoft.com/office/drawing/2010/main" val="0"/>
+                        </a:ext>
+                      </a:extLst>
+                    </a:blip>
+                    <a:stretch>
+                      <a:fillRect/>
+                    </a:stretch>
+                  </pic:blipFill>
+                  <pic:spPr>
+                    <a:xfrm>
+                      <a:off x="0" y="0"/>
+                      <a:ext cx="5731510" cy="437515"/>
+                    </a:xfrm>
+                    <a:prstGeom prst="rect">
+                      <a:avLst/>
+                    </a:prstGeom>
+                  </pic:spPr>
+                </pic:pic>
+              </a:graphicData>
+            </a:graphic>
+          </wp:inline>
+        </w:drawing>
+      </w:r>
+    </w:p>
+    <w:p>
+      <w:r>
+        <w:t xml:space="preserve">In </w:t>
+      </w:r>
+      <w:r>
+        <w:rPr>
+          <w:i/>
+          <w:iCs/>
+        </w:rPr>
+        <w:t xml:space="preserve">case </w:t>
+      </w:r>
+      <w:r>
+        <w:rPr>
+          <w:i/>
+          <w:iCs/>
+        </w:rPr>
         <w:t>1</w:t>
       </w:r>
       <w:r>
@@ -17576,6 +17857,9 @@
       </w:r>
       <w:r>
         <w:t xml:space="preserve"> </w:t>
+      </w:r>
+      <w:r>
+        <w:t xml:space="preserve">it </w:t>
       </w:r>
       <w:r>
         <w:t xml:space="preserve">took more than 10 seconds in three cases, and </w:t>
@@ -17712,6 +17996,7 @@
     </w:p>
     <w:p>
       <w:r>
+        <w:lastRenderedPageBreak/>
         <w:t xml:space="preserve">This simple test is sufficient to show the massive performance improvement brought by the method of stopping and restarting generation in quick successions. </w:t>
       </w:r>
     </w:p>
@@ -17738,7 +18023,7 @@
       <w:pPr>
         <w:pStyle w:val="Heading2"/>
       </w:pPr>
-      <w:bookmarkStart w:id="70" w:name="_Toc130398310"/>
+      <w:bookmarkStart w:id="71" w:name="_Toc130398310"/>
       <w:r>
         <w:t xml:space="preserve">Limitations and </w:t>
       </w:r>
@@ -17748,7 +18033,7 @@
       <w:r>
         <w:t>ossible improvements</w:t>
       </w:r>
-      <w:bookmarkEnd w:id="70"/>
+      <w:bookmarkEnd w:id="71"/>
     </w:p>
     <w:p>
       <w:r>
@@ -17775,7 +18060,6 @@
     </w:p>
     <w:p>
       <w:r>
-        <w:lastRenderedPageBreak/>
         <w:t xml:space="preserve">A way in which this issue could be addressed would be by imposing a restriction on the size of the room, instead of allowing pieces to be positioned anywhere in an infinite 2D space. The space in which pieces can be positioned could be a rectangle of fixed size, and the space inside this rectangle could be partitioned into a grid of small squares. Each piece would be assigned the cell on which it is positioned. Then, when a new piece arrives on the board, collisions would be checked not with all the pieces, but only with those lying on nearby cells. Of course, certain edge cases would need to be considered, one of which would be that certain pieces could lie on intersections between cells, but this could be relatively easily addressed. This improvement would bring down the complexity of calculating collisions with previously placed pieces: if there are </w:t>
       </w:r>
       <w:r>
@@ -17809,11 +18093,11 @@
       <w:pPr>
         <w:pStyle w:val="Heading2"/>
       </w:pPr>
-      <w:bookmarkStart w:id="71" w:name="_Toc130398311"/>
+      <w:bookmarkStart w:id="72" w:name="_Toc130398311"/>
       <w:r>
         <w:t>Performance tests</w:t>
       </w:r>
-      <w:bookmarkEnd w:id="71"/>
+      <w:bookmarkEnd w:id="72"/>
     </w:p>
     <w:p>
       <w:pPr>
@@ -17827,12 +18111,12 @@
       <w:pPr>
         <w:pStyle w:val="Heading1"/>
       </w:pPr>
-      <w:bookmarkStart w:id="72" w:name="_Toc130398312"/>
+      <w:bookmarkStart w:id="73" w:name="_Toc130398312"/>
       <w:r>
         <w:lastRenderedPageBreak/>
         <w:t>Conclusion</w:t>
       </w:r>
-      <w:bookmarkEnd w:id="72"/>
+      <w:bookmarkEnd w:id="73"/>
     </w:p>
     <w:p>
       <w:pPr>
@@ -17846,12 +18130,12 @@
       <w:pPr>
         <w:pStyle w:val="Heading1"/>
       </w:pPr>
-      <w:bookmarkStart w:id="73" w:name="_Toc130398313"/>
+      <w:bookmarkStart w:id="74" w:name="_Toc130398313"/>
       <w:r>
         <w:lastRenderedPageBreak/>
         <w:t>Running the programme</w:t>
       </w:r>
-      <w:bookmarkEnd w:id="73"/>
+      <w:bookmarkEnd w:id="74"/>
     </w:p>
     <w:p/>
     <w:p>
@@ -17869,7 +18153,7 @@
         <w:br w:type="page"/>
       </w:r>
     </w:p>
-    <w:bookmarkStart w:id="74" w:name="_Toc130398314" w:displacedByCustomXml="next"/>
+    <w:bookmarkStart w:id="75" w:name="_Toc130398314" w:displacedByCustomXml="next"/>
     <w:sdt>
       <w:sdtPr>
         <w:rPr>
@@ -17898,7 +18182,7 @@
           <w:r>
             <w:t>References</w:t>
           </w:r>
-          <w:bookmarkEnd w:id="74"/>
+          <w:bookmarkEnd w:id="75"/>
         </w:p>
         <w:sdt>
           <w:sdtPr>

</xml_diff>

<commit_message>
Improve part on performance tests.
</commit_message>
<xml_diff>
--- a/Report.docx
+++ b/Report.docx
@@ -118,8 +118,17 @@
           <w:sz w:val="32"/>
           <w:szCs w:val="32"/>
         </w:rPr>
-        <w:t>Supervisor: Tom Spink</w:t>
-      </w:r>
+        <w:t xml:space="preserve">Supervisor: Tom </w:t>
+      </w:r>
+      <w:proofErr w:type="spellStart"/>
+      <w:r>
+        <w:rPr>
+          <w:sz w:val="32"/>
+          <w:szCs w:val="32"/>
+        </w:rPr>
+        <w:t>Spink</w:t>
+      </w:r>
+      <w:proofErr w:type="spellEnd"/>
     </w:p>
     <w:p>
       <w:pPr>
@@ -3861,7 +3870,15 @@
         <w:t>races through trial circuits</w:t>
       </w:r>
       <w:r>
-        <w:t xml:space="preserve"> in order to </w:t>
+        <w:t xml:space="preserve"> </w:t>
+      </w:r>
+      <w:proofErr w:type="gramStart"/>
+      <w:r>
+        <w:t>in order to</w:t>
+      </w:r>
+      <w:proofErr w:type="gramEnd"/>
+      <w:r>
+        <w:t xml:space="preserve"> </w:t>
       </w:r>
       <w:r>
         <w:t xml:space="preserve">evaluate and </w:t>
@@ -3922,8 +3939,13 @@
         <w:t xml:space="preserve"> a specific length, curvature</w:t>
       </w:r>
       <w:r>
-        <w:t>, ascent</w:t>
-      </w:r>
+        <w:t xml:space="preserve">, </w:t>
+      </w:r>
+      <w:proofErr w:type="gramStart"/>
+      <w:r>
+        <w:t>ascent</w:t>
+      </w:r>
+      <w:proofErr w:type="gramEnd"/>
       <w:r>
         <w:t xml:space="preserve"> and</w:t>
       </w:r>
@@ -4261,7 +4283,15 @@
         <w:t xml:space="preserve"> </w:t>
       </w:r>
       <w:r>
-        <w:t xml:space="preserve">specifies that the connection between any two pieces is not perfect, and circuits which have ends that are “close enough” to each other should be counted as valid circuits. This proved to be an absolute necessity for closing any track, as the vast majority of </w:t>
+        <w:t xml:space="preserve">specifies that the connection between any two pieces is not perfect, and circuits which have ends that are “close enough” to each other should be counted as valid circuits. This proved to be an absolute necessity for closing any track, as </w:t>
+      </w:r>
+      <w:proofErr w:type="gramStart"/>
+      <w:r>
+        <w:t>the vast majority of</w:t>
+      </w:r>
+      <w:proofErr w:type="gramEnd"/>
+      <w:r>
+        <w:t xml:space="preserve"> </w:t>
       </w:r>
       <w:r>
         <w:t>circuits</w:t>
@@ -4414,9 +4444,14 @@
       </w:pPr>
       <w:bookmarkStart w:id="4" w:name="_Toc130398284"/>
       <w:r>
-        <w:t>Required characteristics</w:t>
+        <w:t xml:space="preserve">Required </w:t>
+      </w:r>
+      <w:proofErr w:type="gramStart"/>
+      <w:r>
+        <w:t>characteristics</w:t>
       </w:r>
       <w:bookmarkEnd w:id="4"/>
+      <w:proofErr w:type="gramEnd"/>
     </w:p>
     <w:p>
       <w:r>
@@ -4517,7 +4552,15 @@
         <w:t xml:space="preserve"> of connectors, each </w:t>
       </w:r>
       <w:r>
-        <w:t>determined by a position, a direction and a type (</w:t>
+        <w:t xml:space="preserve">determined by a position, a </w:t>
+      </w:r>
+      <w:proofErr w:type="gramStart"/>
+      <w:r>
+        <w:t>direction</w:t>
+      </w:r>
+      <w:proofErr w:type="gramEnd"/>
+      <w:r>
+        <w:t xml:space="preserve"> and a type (</w:t>
       </w:r>
       <w:r>
         <w:t>pin or hole</w:t>
@@ -4526,8 +4569,13 @@
         <w:t>). This allows</w:t>
       </w:r>
       <w:r>
-        <w:t xml:space="preserve"> pieces to connect together</w:t>
-      </w:r>
+        <w:t xml:space="preserve"> pieces to </w:t>
+      </w:r>
+      <w:proofErr w:type="gramStart"/>
+      <w:r>
+        <w:t>connect together</w:t>
+      </w:r>
+      <w:proofErr w:type="gramEnd"/>
       <w:r>
         <w:t xml:space="preserve">, </w:t>
       </w:r>
@@ -5319,7 +5367,15 @@
         <w:t>does</w:t>
       </w:r>
       <w:r>
-        <w:t xml:space="preserve"> a purely geometrical approach lead to perfectly aligned pieces, it </w:t>
+        <w:t xml:space="preserve"> a purely geometrical approach </w:t>
+      </w:r>
+      <w:proofErr w:type="gramStart"/>
+      <w:r>
+        <w:t>lead</w:t>
+      </w:r>
+      <w:proofErr w:type="gramEnd"/>
+      <w:r>
+        <w:t xml:space="preserve"> to perfectly aligned pieces, it </w:t>
       </w:r>
       <w:r>
         <w:t>also</w:t>
@@ -5491,7 +5547,15 @@
         <w:t xml:space="preserve"> The tool also allows to determine the type of each connector</w:t>
       </w:r>
       <w:r>
-        <w:t>, pin or hole</w:t>
+        <w:t xml:space="preserve">, </w:t>
+      </w:r>
+      <w:proofErr w:type="gramStart"/>
+      <w:r>
+        <w:t>pin</w:t>
+      </w:r>
+      <w:proofErr w:type="gramEnd"/>
+      <w:r>
+        <w:t xml:space="preserve"> or hole</w:t>
       </w:r>
       <w:r>
         <w:t>.</w:t>
@@ -7105,9 +7169,14 @@
       <w:bookmarkStart w:id="10" w:name="_Toc130398286"/>
       <w:r>
         <w:lastRenderedPageBreak/>
-        <w:t>Piece splitting into parts</w:t>
+        <w:t xml:space="preserve">Piece splitting into </w:t>
+      </w:r>
+      <w:proofErr w:type="gramStart"/>
+      <w:r>
+        <w:t>parts</w:t>
       </w:r>
       <w:bookmarkEnd w:id="10"/>
+      <w:proofErr w:type="gramEnd"/>
     </w:p>
     <w:p>
       <w:r>
@@ -7891,7 +7960,15 @@
         <w:t>BRIO™ pieces</w:t>
       </w:r>
       <w:r>
-        <w:t xml:space="preserve"> are stored in the Piece.json file.</w:t>
+        <w:t xml:space="preserve"> are stored in the </w:t>
+      </w:r>
+      <w:proofErr w:type="spellStart"/>
+      <w:r>
+        <w:t>Piece.json</w:t>
+      </w:r>
+      <w:proofErr w:type="spellEnd"/>
+      <w:r>
+        <w:t xml:space="preserve"> file.</w:t>
       </w:r>
     </w:p>
     <w:p>
@@ -7937,6 +8014,7 @@
       <w:r>
         <w:t xml:space="preserve"> </w:t>
       </w:r>
+      <w:proofErr w:type="spellStart"/>
       <w:r>
         <w:rPr>
           <w:i/>
@@ -7944,6 +8022,7 @@
         </w:rPr>
         <w:t>flipType</w:t>
       </w:r>
+      <w:proofErr w:type="spellEnd"/>
       <w:r>
         <w:t xml:space="preserve"> integer property </w:t>
       </w:r>
@@ -7995,6 +8074,7 @@
       <w:r>
         <w:t xml:space="preserve">The </w:t>
       </w:r>
+      <w:proofErr w:type="spellStart"/>
       <w:r>
         <w:rPr>
           <w:i/>
@@ -8002,6 +8082,7 @@
         </w:rPr>
         <w:t>maxLength</w:t>
       </w:r>
+      <w:proofErr w:type="spellEnd"/>
       <w:r>
         <w:t xml:space="preserve"> float given to each piece </w:t>
       </w:r>
@@ -8070,10 +8151,15 @@
       <w:bookmarkStart w:id="18" w:name="_Ref130200672"/>
       <w:bookmarkStart w:id="19" w:name="_Toc130398290"/>
       <w:r>
-        <w:t>Pieces determined</w:t>
+        <w:t xml:space="preserve">Pieces </w:t>
+      </w:r>
+      <w:proofErr w:type="gramStart"/>
+      <w:r>
+        <w:t>determined</w:t>
       </w:r>
       <w:bookmarkEnd w:id="18"/>
       <w:bookmarkEnd w:id="19"/>
+      <w:proofErr w:type="gramEnd"/>
     </w:p>
     <w:p>
       <w:r>
@@ -9101,7 +9187,15 @@
         <w:t xml:space="preserve"> </w:t>
       </w:r>
       <w:r>
-        <w:t>Pieces are still coloured depending on their ID, but outlined in a colour specific to their level.</w:t>
+        <w:t xml:space="preserve">Pieces are still coloured depending on their </w:t>
+      </w:r>
+      <w:proofErr w:type="gramStart"/>
+      <w:r>
+        <w:t>ID, but</w:t>
+      </w:r>
+      <w:proofErr w:type="gramEnd"/>
+      <w:r>
+        <w:t xml:space="preserve"> outlined in a colour specific to their level.</w:t>
       </w:r>
       <w:r>
         <w:t xml:space="preserve"> An example of a multi-level track with colour-coded outlines is shown </w:t>
@@ -9261,7 +9355,15 @@
         <w:t>as a list of piece objects</w:t>
       </w:r>
       <w:r>
-        <w:t>, sorted in no particular order.</w:t>
+        <w:t xml:space="preserve">, sorted in no </w:t>
+      </w:r>
+      <w:proofErr w:type="gramStart"/>
+      <w:r>
+        <w:t>particular order</w:t>
+      </w:r>
+      <w:proofErr w:type="gramEnd"/>
+      <w:r>
+        <w:t>.</w:t>
       </w:r>
       <w:r>
         <w:t xml:space="preserve"> </w:t>
@@ -9700,9 +9802,14 @@
       </w:pPr>
       <w:bookmarkStart w:id="31" w:name="_Toc130398295"/>
       <w:r>
-        <w:t>Addition of zoom and drag on canvas</w:t>
+        <w:t xml:space="preserve">Addition of zoom and drag on </w:t>
+      </w:r>
+      <w:proofErr w:type="gramStart"/>
+      <w:r>
+        <w:t>canvas</w:t>
       </w:r>
       <w:bookmarkEnd w:id="31"/>
+      <w:proofErr w:type="gramEnd"/>
     </w:p>
     <w:p>
       <w:r>
@@ -9840,7 +9947,15 @@
         <w:t xml:space="preserve">was created as a vertical scrollable list, displaying the </w:t>
       </w:r>
       <w:r>
-        <w:t xml:space="preserve">ID, description and an image of each piece, alongside a </w:t>
+        <w:t xml:space="preserve">ID, </w:t>
+      </w:r>
+      <w:proofErr w:type="gramStart"/>
+      <w:r>
+        <w:t>description</w:t>
+      </w:r>
+      <w:proofErr w:type="gramEnd"/>
+      <w:r>
+        <w:t xml:space="preserve"> and an image of each piece, alongside a </w:t>
       </w:r>
       <w:r>
         <w:t>basic</w:t>
@@ -10300,10 +10415,18 @@
         <w:t xml:space="preserve"> seed </w:t>
       </w:r>
       <w:r>
-        <w:t xml:space="preserve">was actually </w:t>
-      </w:r>
-      <w:r>
-        <w:t xml:space="preserve">used by the program to generate the track. This could be frustrating for a user </w:t>
+        <w:t xml:space="preserve">was </w:t>
+      </w:r>
+      <w:proofErr w:type="gramStart"/>
+      <w:r>
+        <w:t xml:space="preserve">actually </w:t>
+      </w:r>
+      <w:r>
+        <w:t>used</w:t>
+      </w:r>
+      <w:proofErr w:type="gramEnd"/>
+      <w:r>
+        <w:t xml:space="preserve"> by the program to generate the track. This could be frustrating for a user </w:t>
       </w:r>
       <w:r>
         <w:t>who</w:t>
@@ -10356,7 +10479,15 @@
         <w:t xml:space="preserve">Users had to manually re-specify their selection of pieces every time the page was refreshed – this could be annoying for users trying to build a real BRIO™ track following the one displayed on screen. To tackle this issue, </w:t>
       </w:r>
       <w:r>
-        <w:t>the pieces used to generate the last track were made to be kept in local storage, allowing a user to very easily recreate the previous circuit after a page reload.</w:t>
+        <w:t xml:space="preserve">the pieces used to generate the last track were made to be kept in local storage, allowing a user to </w:t>
+      </w:r>
+      <w:proofErr w:type="gramStart"/>
+      <w:r>
+        <w:t>very easily recreate the previous circuit</w:t>
+      </w:r>
+      <w:proofErr w:type="gramEnd"/>
+      <w:r>
+        <w:t xml:space="preserve"> after a page reload.</w:t>
       </w:r>
     </w:p>
     <w:p>
@@ -10511,12 +10642,21 @@
           <w:iCs/>
         </w:rPr>
       </w:pPr>
+      <w:proofErr w:type="spellStart"/>
       <w:r>
         <w:rPr>
           <w:i/>
           <w:iCs/>
         </w:rPr>
-        <w:t>Vario system and out way to deal with it (all pieces are connected perfectly with each other apart from the first and last piece of a loop -&gt; this is not accurate but</w:t>
+        <w:t>Vario</w:t>
+      </w:r>
+      <w:proofErr w:type="spellEnd"/>
+      <w:r>
+        <w:rPr>
+          <w:i/>
+          <w:iCs/>
+        </w:rPr>
+        <w:t xml:space="preserve"> system and out way to deal with it (all pieces are connected perfectly with each other apart from the first and last piece of a loop -&gt; this is not accurate but</w:t>
       </w:r>
       <w:r>
         <w:rPr>
@@ -10606,7 +10746,23 @@
           <w:i/>
           <w:iCs/>
         </w:rPr>
-        <w:t xml:space="preserve">option to build tracks at max lvl 1. This is given because in real life, due to having to use support for pieces placed above the ground level, </w:t>
+        <w:t xml:space="preserve">option to build tracks at max </w:t>
+      </w:r>
+      <w:proofErr w:type="spellStart"/>
+      <w:r>
+        <w:rPr>
+          <w:i/>
+          <w:iCs/>
+        </w:rPr>
+        <w:t>lvl</w:t>
+      </w:r>
+      <w:proofErr w:type="spellEnd"/>
+      <w:r>
+        <w:rPr>
+          <w:i/>
+          <w:iCs/>
+        </w:rPr>
+        <w:t xml:space="preserve"> 1. This is given because in real life, due to having to use support for pieces placed above the ground level, </w:t>
       </w:r>
       <w:r>
         <w:rPr>
@@ -10703,7 +10859,23 @@
           <w:i/>
           <w:iCs/>
         </w:rPr>
-        <w:t>Way in which the users can interact with the canvas only works on laptop, and is easiest used with a physical mouse.</w:t>
+        <w:t xml:space="preserve">Way in which the users can interact with the canvas only works on </w:t>
+      </w:r>
+      <w:proofErr w:type="gramStart"/>
+      <w:r>
+        <w:rPr>
+          <w:i/>
+          <w:iCs/>
+        </w:rPr>
+        <w:t>laptop, and</w:t>
+      </w:r>
+      <w:proofErr w:type="gramEnd"/>
+      <w:r>
+        <w:rPr>
+          <w:i/>
+          <w:iCs/>
+        </w:rPr>
+        <w:t xml:space="preserve"> is easiest used with a physical mouse.</w:t>
       </w:r>
       <w:r>
         <w:rPr>
@@ -10845,13 +11017,29 @@
         <w:t xml:space="preserve"> by Java’s garbage collector</w:t>
       </w:r>
       <w:r>
-        <w:t xml:space="preserve">, and more importantly, C++’s potential for getting </w:t>
+        <w:t xml:space="preserve">, and more importantly, C++’s potential for </w:t>
+      </w:r>
+      <w:proofErr w:type="gramStart"/>
+      <w:r>
+        <w:t xml:space="preserve">getting </w:t>
       </w:r>
       <w:r>
         <w:t xml:space="preserve"> </w:t>
       </w:r>
       <w:r>
-        <w:t>compiled to WebAssemlby made the scales tip in favour of C++.</w:t>
+        <w:t>compiled</w:t>
+      </w:r>
+      <w:proofErr w:type="gramEnd"/>
+      <w:r>
+        <w:t xml:space="preserve"> to </w:t>
+      </w:r>
+      <w:proofErr w:type="spellStart"/>
+      <w:r>
+        <w:t>WebAssemlby</w:t>
+      </w:r>
+      <w:proofErr w:type="spellEnd"/>
+      <w:r>
+        <w:t xml:space="preserve"> made the scales tip in favour of C++.</w:t>
       </w:r>
     </w:p>
     <w:p>
@@ -10865,7 +11053,15 @@
         <w:t>run the track-generating algorithm on a backend server</w:t>
       </w:r>
       <w:r>
-        <w:t>, and to setup communication between frontend and backend using a NodeJS API. This worked fine for a while. However, this setup was later changed in favour of a fully static website, with the track-generating C++ program compiled to WebAssembly and running directly on the client’s machine. This decision was taken as it seemed more adequate to make the expensive track-generating program run on the user’s machine instead of a server that could get overloaded.</w:t>
+        <w:t xml:space="preserve">, and to setup communication between frontend and backend using a NodeJS API. This worked fine for a while. However, this setup was later changed in favour of a fully static website, with the track-generating C++ program compiled to </w:t>
+      </w:r>
+      <w:proofErr w:type="spellStart"/>
+      <w:r>
+        <w:t>WebAssembly</w:t>
+      </w:r>
+      <w:proofErr w:type="spellEnd"/>
+      <w:r>
+        <w:t xml:space="preserve"> and running directly on the client’s machine. This decision was taken as it seemed more adequate to make the expensive track-generating program run on the user’s machine instead of a server that could get overloaded.</w:t>
       </w:r>
       <w:r>
         <w:t xml:space="preserve"> </w:t>
@@ -10928,9 +11124,11 @@
       <w:r>
         <w:t xml:space="preserve"> </w:t>
       </w:r>
+      <w:proofErr w:type="spellStart"/>
       <w:r>
         <w:t>JsonCpp</w:t>
       </w:r>
+      <w:proofErr w:type="spellEnd"/>
       <w:sdt>
         <w:sdtPr>
           <w:id w:val="161202413"/>
@@ -10975,6 +11173,7 @@
       <w:r>
         <w:t xml:space="preserve">the </w:t>
       </w:r>
+      <w:proofErr w:type="spellStart"/>
       <w:r>
         <w:rPr>
           <w:i/>
@@ -10982,6 +11181,7 @@
         </w:rPr>
         <w:t>Pieces.json</w:t>
       </w:r>
+      <w:proofErr w:type="spellEnd"/>
       <w:r>
         <w:t xml:space="preserve"> file</w:t>
       </w:r>
@@ -11075,7 +11275,15 @@
     </w:p>
     <w:p>
       <w:r>
-        <w:t>Each individual BRIO™ piece picked by the user is represented as a C++ object. The classes used in the C++ backend are detailed in the UML diagram shown in figure … . The set of all pieces is kept in a single C++ vector</w:t>
+        <w:t xml:space="preserve">Each individual BRIO™ piece picked by the user is represented as a C++ object. The classes used in the C++ backend are detailed in the UML diagram shown in figure </w:t>
+      </w:r>
+      <w:proofErr w:type="gramStart"/>
+      <w:r>
+        <w:t>… .</w:t>
+      </w:r>
+      <w:proofErr w:type="gramEnd"/>
+      <w:r>
+        <w:t xml:space="preserve"> The set of all pieces is kept in a single C++ vector</w:t>
       </w:r>
       <w:r>
         <w:t>, with a flag on each piece telling whether the piece is in use or not.</w:t>
@@ -11373,7 +11581,15 @@
         </w:numPr>
       </w:pPr>
       <w:r>
-        <w:t>When all the validation conditions are met, the track generation stops and the circuit is presented to the user.</w:t>
+        <w:t xml:space="preserve">When all the validation conditions are met, the track generation </w:t>
+      </w:r>
+      <w:proofErr w:type="gramStart"/>
+      <w:r>
+        <w:t>stops</w:t>
+      </w:r>
+      <w:proofErr w:type="gramEnd"/>
+      <w:r>
+        <w:t xml:space="preserve"> and the circuit is presented to the user.</w:t>
       </w:r>
     </w:p>
     <w:p>
@@ -11418,8 +11634,13 @@
       <w:r>
         <w:t xml:space="preserve">Also, </w:t>
       </w:r>
-      <w:r>
-        <w:t xml:space="preserve">due to the fact that </w:t>
+      <w:proofErr w:type="gramStart"/>
+      <w:r>
+        <w:t>due to the fact that</w:t>
+      </w:r>
+      <w:proofErr w:type="gramEnd"/>
+      <w:r>
+        <w:t xml:space="preserve"> </w:t>
       </w:r>
       <w:r>
         <w:t xml:space="preserve">a maximum of one recursive call is made per available piece, </w:t>
@@ -11729,6 +11950,7 @@
       <w:r>
         <w:t xml:space="preserve">Each piece is thus given a </w:t>
       </w:r>
+      <w:proofErr w:type="spellStart"/>
       <w:r>
         <w:rPr>
           <w:i/>
@@ -11736,12 +11958,14 @@
         </w:rPr>
         <w:t>flipType</w:t>
       </w:r>
+      <w:proofErr w:type="spellEnd"/>
       <w:r>
         <w:t xml:space="preserve"> attribute corresponding to the way in which it must be flipped.</w:t>
       </w:r>
       <w:r>
         <w:t xml:space="preserve"> A </w:t>
       </w:r>
+      <w:proofErr w:type="spellStart"/>
       <w:r>
         <w:rPr>
           <w:i/>
@@ -11749,47 +11973,59 @@
         </w:rPr>
         <w:t>flipType</w:t>
       </w:r>
+      <w:proofErr w:type="spellEnd"/>
       <w:r>
         <w:t xml:space="preserve"> of 0 means that the piece does not need to be flipped – this corresponds to straight pieces. </w:t>
       </w:r>
       <w:r>
         <w:t xml:space="preserve">A </w:t>
       </w:r>
+      <w:proofErr w:type="spellStart"/>
       <w:r>
         <w:rPr>
           <w:i/>
           <w:iCs/>
         </w:rPr>
-        <w:t xml:space="preserve">flipType </w:t>
-      </w:r>
-      <w:r>
-        <w:t>equal to 1 is used for simple curved pieces that can be flipped by a simple inversion of its two connectors</w:t>
-      </w:r>
-      <w:r>
-        <w:t xml:space="preserve">. This also works for </w:t>
-      </w:r>
-      <w:r>
-        <w:t xml:space="preserve">the </w:t>
-      </w:r>
-      <w:r>
-        <w:t>straight ascending</w:t>
-      </w:r>
-      <w:r>
-        <w:t xml:space="preserve"> piece</w:t>
-      </w:r>
-      <w:r>
-        <w:t xml:space="preserve">. </w:t>
-      </w:r>
-      <w:r>
-        <w:t xml:space="preserve">A </w:t>
-      </w:r>
+        <w:t>flipType</w:t>
+      </w:r>
+      <w:proofErr w:type="spellEnd"/>
       <w:r>
         <w:rPr>
           <w:i/>
           <w:iCs/>
         </w:rPr>
+        <w:t xml:space="preserve"> </w:t>
+      </w:r>
+      <w:r>
+        <w:t>equal to 1 is used for simple curved pieces that can be flipped by a simple inversion of its two connectors</w:t>
+      </w:r>
+      <w:r>
+        <w:t xml:space="preserve">. This also works for </w:t>
+      </w:r>
+      <w:r>
+        <w:t xml:space="preserve">the </w:t>
+      </w:r>
+      <w:r>
+        <w:t>straight ascending</w:t>
+      </w:r>
+      <w:r>
+        <w:t xml:space="preserve"> piece</w:t>
+      </w:r>
+      <w:r>
+        <w:t xml:space="preserve">. </w:t>
+      </w:r>
+      <w:r>
+        <w:t xml:space="preserve">A </w:t>
+      </w:r>
+      <w:proofErr w:type="spellStart"/>
+      <w:r>
+        <w:rPr>
+          <w:i/>
+          <w:iCs/>
+        </w:rPr>
         <w:t>flipType</w:t>
       </w:r>
+      <w:proofErr w:type="spellEnd"/>
       <w:r>
         <w:t xml:space="preserve"> of 2 is given to </w:t>
       </w:r>
@@ -12765,7 +13001,15 @@
         <w:t xml:space="preserve"> Note that the axis of reflection is arbitrary</w:t>
       </w:r>
       <w:r>
-        <w:t xml:space="preserve"> as long as it is </w:t>
+        <w:t xml:space="preserve"> </w:t>
+      </w:r>
+      <w:proofErr w:type="gramStart"/>
+      <w:r>
+        <w:t>as long as</w:t>
+      </w:r>
+      <w:proofErr w:type="gramEnd"/>
+      <w:r>
+        <w:t xml:space="preserve"> it is </w:t>
       </w:r>
       <w:r>
         <w:t>the same</w:t>
@@ -12778,6 +13022,7 @@
       <w:r>
         <w:t xml:space="preserve">This use of a </w:t>
       </w:r>
+      <w:proofErr w:type="spellStart"/>
       <w:r>
         <w:rPr>
           <w:i/>
@@ -12785,6 +13030,7 @@
         </w:rPr>
         <w:t>flipType</w:t>
       </w:r>
+      <w:proofErr w:type="spellEnd"/>
       <w:r>
         <w:t xml:space="preserve"> </w:t>
       </w:r>
@@ -12829,16 +13075,30 @@
           <w:b/>
           <w:bCs/>
         </w:rPr>
-        <w:t xml:space="preserve"> MEASURE PERFORMANCE GAIN??</w:t>
+        <w:t xml:space="preserve"> MEASURE PERFORMANCE </w:t>
+      </w:r>
+      <w:proofErr w:type="gramStart"/>
+      <w:r>
+        <w:rPr>
+          <w:b/>
+          <w:bCs/>
+        </w:rPr>
+        <w:t>GAIN??</w:t>
       </w:r>
       <w:r>
         <w:t>.</w:t>
       </w:r>
+      <w:proofErr w:type="gramEnd"/>
       <w:r>
         <w:t xml:space="preserve"> </w:t>
       </w:r>
-      <w:r>
-        <w:t>However t</w:t>
+      <w:proofErr w:type="gramStart"/>
+      <w:r>
+        <w:t>However</w:t>
+      </w:r>
+      <w:proofErr w:type="gramEnd"/>
+      <w:r>
+        <w:t xml:space="preserve"> t</w:t>
       </w:r>
       <w:r>
         <w:t>he</w:t>
@@ -12868,9 +13128,14 @@
       </w:pPr>
       <w:bookmarkStart w:id="44" w:name="_Ref130221249"/>
       <w:bookmarkStart w:id="45" w:name="_Toc130398302"/>
+      <w:proofErr w:type="spellStart"/>
       <w:r>
         <w:lastRenderedPageBreak/>
-        <w:t xml:space="preserve">Vario </w:t>
+        <w:t>Vario</w:t>
+      </w:r>
+      <w:proofErr w:type="spellEnd"/>
+      <w:r>
+        <w:t xml:space="preserve"> </w:t>
       </w:r>
       <w:r>
         <w:t>S</w:t>
@@ -12913,7 +13178,15 @@
         <w:t xml:space="preserve">. </w:t>
       </w:r>
       <w:r>
-        <w:t>This amount of leeway when it comes to connecting pieces is called the Vario System</w:t>
+        <w:t xml:space="preserve">This amount of leeway when it comes to connecting pieces is called the </w:t>
+      </w:r>
+      <w:proofErr w:type="spellStart"/>
+      <w:r>
+        <w:t>Vario</w:t>
+      </w:r>
+      <w:proofErr w:type="spellEnd"/>
+      <w:r>
+        <w:t xml:space="preserve"> System</w:t>
       </w:r>
       <w:r>
         <w:t xml:space="preserve">, and it </w:t>
@@ -12930,7 +13203,15 @@
     </w:p>
     <w:p>
       <w:r>
-        <w:t>The Vario System is encoded as part of the track-generation algorithm</w:t>
+        <w:t xml:space="preserve">The </w:t>
+      </w:r>
+      <w:proofErr w:type="spellStart"/>
+      <w:r>
+        <w:t>Vario</w:t>
+      </w:r>
+      <w:proofErr w:type="spellEnd"/>
+      <w:r>
+        <w:t xml:space="preserve"> System is encoded as part of the track-generation algorithm</w:t>
       </w:r>
       <w:r>
         <w:t xml:space="preserve">. Each time a new piece is placed, certain conditions called </w:t>
@@ -12946,7 +13227,15 @@
         <w:t xml:space="preserve">are checked between this piece and the first piece’s open connectors. </w:t>
       </w:r>
       <w:r>
-        <w:t xml:space="preserve">The first piece’s open connector, due to the fact that is often checked against the validation conditions, is called the </w:t>
+        <w:t xml:space="preserve">The first piece’s open connector, </w:t>
+      </w:r>
+      <w:proofErr w:type="gramStart"/>
+      <w:r>
+        <w:t>due to the fact that</w:t>
+      </w:r>
+      <w:proofErr w:type="gramEnd"/>
+      <w:r>
+        <w:t xml:space="preserve"> is often checked against the validation conditions, is called the </w:t>
       </w:r>
       <w:r>
         <w:rPr>
@@ -15173,7 +15462,15 @@
         <w:t>The main modification</w:t>
       </w:r>
       <w:r>
-        <w:t>s regarded the collision-computation, the piece-connection and the track-validation functions</w:t>
+        <w:t>s regarded the collision-computation, the piece-</w:t>
+      </w:r>
+      <w:proofErr w:type="gramStart"/>
+      <w:r>
+        <w:t>connection</w:t>
+      </w:r>
+      <w:proofErr w:type="gramEnd"/>
+      <w:r>
+        <w:t xml:space="preserve"> and the track-validation functions</w:t>
       </w:r>
       <w:r>
         <w:t xml:space="preserve">. </w:t>
@@ -15218,7 +15515,15 @@
         <w:t xml:space="preserve">To connect </w:t>
       </w:r>
       <w:r>
-        <w:t xml:space="preserve">a piece to the rest of the track, all of the piece’s components are first raised or lowered </w:t>
+        <w:t xml:space="preserve">a piece to the rest of the track, </w:t>
+      </w:r>
+      <w:proofErr w:type="gramStart"/>
+      <w:r>
+        <w:t>all of</w:t>
+      </w:r>
+      <w:proofErr w:type="gramEnd"/>
+      <w:r>
+        <w:t xml:space="preserve"> the piece’s components are first raised or lowered </w:t>
       </w:r>
       <w:r>
         <w:t>to the level of the track’s open connector.</w:t>
@@ -16620,6 +16925,7 @@
       <w:r>
         <w:t xml:space="preserve"> stored in the </w:t>
       </w:r>
+      <w:proofErr w:type="spellStart"/>
       <w:r>
         <w:rPr>
           <w:i/>
@@ -16627,6 +16933,7 @@
         </w:rPr>
         <w:t>Pieces.json</w:t>
       </w:r>
+      <w:proofErr w:type="spellEnd"/>
       <w:r>
         <w:t xml:space="preserve"> file</w:t>
       </w:r>
@@ -16696,6 +17003,7 @@
       <w:r>
         <w:t xml:space="preserve">n </w:t>
       </w:r>
+      <w:proofErr w:type="spellStart"/>
       <w:r>
         <w:rPr>
           <w:i/>
@@ -16703,6 +17011,7 @@
         </w:rPr>
         <w:t>availableDist</w:t>
       </w:r>
+      <w:proofErr w:type="spellEnd"/>
       <w:r>
         <w:t xml:space="preserve"> property is </w:t>
       </w:r>
@@ -16715,6 +17024,7 @@
       <w:r>
         <w:t xml:space="preserve">distance available at each step. When a piece is placed, its distance is removed from </w:t>
       </w:r>
+      <w:proofErr w:type="spellStart"/>
       <w:r>
         <w:rPr>
           <w:i/>
@@ -16722,6 +17032,7 @@
         </w:rPr>
         <w:t>availableDist</w:t>
       </w:r>
+      <w:proofErr w:type="spellEnd"/>
       <w:r>
         <w:t xml:space="preserve">, and when a piece is taken back from the board, its distance is </w:t>
       </w:r>
@@ -16729,6 +17040,7 @@
         <w:lastRenderedPageBreak/>
         <w:t xml:space="preserve">added back to </w:t>
       </w:r>
+      <w:proofErr w:type="spellStart"/>
       <w:r>
         <w:rPr>
           <w:i/>
@@ -16736,6 +17048,7 @@
         </w:rPr>
         <w:t>availableDist</w:t>
       </w:r>
+      <w:proofErr w:type="spellEnd"/>
       <w:r>
         <w:t xml:space="preserve">. </w:t>
       </w:r>
@@ -17029,7 +17342,15 @@
         <w:t xml:space="preserve">. The ability to generate multi-level and multi-loop circuits was </w:t>
       </w:r>
       <w:r>
-        <w:t>added, and the track-generating algorithm makes use of the Vario system to close loops – see Section (VARIO SYSTEM!!)</w:t>
+        <w:t xml:space="preserve">added, and the track-generating algorithm makes use of the </w:t>
+      </w:r>
+      <w:proofErr w:type="spellStart"/>
+      <w:r>
+        <w:t>Vario</w:t>
+      </w:r>
+      <w:proofErr w:type="spellEnd"/>
+      <w:r>
+        <w:t xml:space="preserve"> system to close loops – see Section (VARIO SYSTEM!!)</w:t>
       </w:r>
     </w:p>
     <w:p>
@@ -17433,6 +17754,7 @@
       <w:pPr>
         <w:pStyle w:val="Caption"/>
         <w:keepNext/>
+        <w:jc w:val="center"/>
       </w:pPr>
       <w:bookmarkStart w:id="70" w:name="_Ref130477916"/>
       <w:r>
@@ -17458,7 +17780,27 @@
       </w:r>
       <w:bookmarkEnd w:id="70"/>
       <w:r>
-        <w:t>: Measurements results for cases 1 and 2, for see</w:t>
+        <w:t xml:space="preserve">: </w:t>
+      </w:r>
+      <w:r>
+        <w:t>Time</w:t>
+      </w:r>
+      <w:r>
+        <w:t xml:space="preserve"> (in </w:t>
+      </w:r>
+      <w:proofErr w:type="spellStart"/>
+      <w:r>
+        <w:t>ms</w:t>
+      </w:r>
+      <w:proofErr w:type="spellEnd"/>
+      <w:r>
+        <w:t>)</w:t>
+      </w:r>
+      <w:r>
+        <w:t xml:space="preserve"> taken to generate a track </w:t>
+      </w:r>
+      <w:r>
+        <w:t>for cases 1 and 2, for see</w:t>
       </w:r>
       <w:r>
         <w:t>d</w:t>
@@ -17614,130 +17956,36 @@
         <w:t xml:space="preserve"> times longer to generate a track without the improvement in place.</w:t>
       </w:r>
     </w:p>
-    <w:p/>
-    <w:p>
-      <w:r>
-        <w:rPr>
-          <w:b/>
-          <w:bCs/>
-        </w:rPr>
-        <w:t xml:space="preserve">Stopping and restarting generation in quick successions </w:t>
-      </w:r>
-      <w:r>
-        <w:t xml:space="preserve">– see Section </w:t>
+    <w:p>
+      <w:r>
+        <w:t>The same experiment was repeated for the set of pieces {40E, 40A, 20A2, 20E1}, the same as used in the previous experiment but with twice the number of pieces.</w:t>
+      </w:r>
+      <w:r>
+        <w:t xml:space="preserve"> The results are shown in </w:t>
       </w:r>
       <w:r>
         <w:fldChar w:fldCharType="begin"/>
       </w:r>
       <w:r>
-        <w:instrText xml:space="preserve"> REF _Ref130394058 \r \h </w:instrText>
+        <w:instrText xml:space="preserve"> REF _Ref130487025 \h </w:instrText>
       </w:r>
       <w:r>
         <w:fldChar w:fldCharType="separate"/>
       </w:r>
       <w:r>
-        <w:t>6.7</w:t>
+        <w:t xml:space="preserve">Table </w:t>
+      </w:r>
+      <w:r>
+        <w:rPr>
+          <w:noProof/>
+        </w:rPr>
+        <w:t>5</w:t>
       </w:r>
       <w:r>
         <w:fldChar w:fldCharType="end"/>
       </w:r>
-    </w:p>
-    <w:p>
-      <w:r>
-        <w:t xml:space="preserve">The test is the following: </w:t>
-      </w:r>
-      <w:r>
-        <w:t xml:space="preserve">generation is attempted </w:t>
-      </w:r>
-      <w:r>
-        <w:t xml:space="preserve">for the </w:t>
-      </w:r>
-      <w:r>
-        <w:t xml:space="preserve">simple </w:t>
-      </w:r>
-      <w:r>
-        <w:t>set of pieces {30E, 30A}</w:t>
-      </w:r>
-      <w:r>
-        <w:t>, with close validation conditions, for the seeds ranging from 1 to 10.</w:t>
-      </w:r>
-      <w:r>
-        <w:t xml:space="preserve"> </w:t>
-      </w:r>
-      <w:r>
-        <w:t>This is repeated twice</w:t>
-      </w:r>
-      <w:r>
-        <w:t>:</w:t>
-      </w:r>
-      <w:r>
-        <w:t xml:space="preserve"> </w:t>
-      </w:r>
-      <w:r>
-        <w:rPr>
-          <w:i/>
-          <w:iCs/>
-        </w:rPr>
-        <w:t>case 1</w:t>
-      </w:r>
-      <w:r>
-        <w:rPr>
-          <w:i/>
-          <w:iCs/>
-        </w:rPr>
-        <w:t xml:space="preserve"> </w:t>
-      </w:r>
-      <w:r>
-        <w:t>corresponds to</w:t>
-      </w:r>
-      <w:r>
-        <w:t xml:space="preserve"> the program attempting a single long generation, and </w:t>
-      </w:r>
-      <w:r>
-        <w:rPr>
-          <w:i/>
-          <w:iCs/>
-        </w:rPr>
-        <w:t>case 2</w:t>
-      </w:r>
-      <w:r>
-        <w:t xml:space="preserve"> </w:t>
-      </w:r>
-      <w:r>
-        <w:t>is the same test but with the inclusion of the improvement</w:t>
-      </w:r>
       <w:r>
         <w:t>.</w:t>
-      </w:r>
-      <w:r>
-        <w:t xml:space="preserve"> </w:t>
-      </w:r>
-      <w:r>
-        <w:t>In the first case, t</w:t>
-      </w:r>
-      <w:r>
-        <w:t xml:space="preserve">he program was allowed to test </w:t>
-      </w:r>
-      <w:r>
-        <w:t>one-billion</w:t>
-      </w:r>
-      <w:r>
-        <w:t xml:space="preserve"> </w:t>
-      </w:r>
-      <w:r>
-        <w:t>piece</w:t>
-      </w:r>
-      <w:r>
-        <w:t xml:space="preserve"> placements, after which it was forced to stop.</w:t>
-      </w:r>
-      <w:r>
-        <w:t xml:space="preserve"> In the second case, the program restarted a new generation from scratch after </w:t>
-      </w:r>
-      <w:r>
-        <w:t>10 000</w:t>
-      </w:r>
-      <w:r>
-        <w:t xml:space="preserve"> failed piece placements.</w:t>
       </w:r>
     </w:p>
     <w:p>
@@ -17746,6 +17994,7 @@
         <w:keepNext/>
         <w:jc w:val="center"/>
       </w:pPr>
+      <w:bookmarkStart w:id="71" w:name="_Ref130487025"/>
       <w:r>
         <w:t xml:space="preserve">Table </w:t>
       </w:r>
@@ -17767,11 +18016,354 @@
       <w:r>
         <w:fldChar w:fldCharType="end"/>
       </w:r>
+      <w:bookmarkEnd w:id="71"/>
       <w:r>
         <w:t xml:space="preserve">: </w:t>
       </w:r>
       <w:r>
-        <w:t>Measurement results for case 1 and 2, for seeds ranging from 1 to 10. Average results are shown on the right</w:t>
+        <w:t xml:space="preserve">Time </w:t>
+      </w:r>
+      <w:r>
+        <w:t xml:space="preserve">(in </w:t>
+      </w:r>
+      <w:proofErr w:type="spellStart"/>
+      <w:r>
+        <w:t>ms</w:t>
+      </w:r>
+      <w:proofErr w:type="spellEnd"/>
+      <w:r>
+        <w:t xml:space="preserve">) </w:t>
+      </w:r>
+      <w:r>
+        <w:t>taken to generate a track</w:t>
+      </w:r>
+      <w:r>
+        <w:t xml:space="preserve"> for cases 1 and 2, for seeds ranging from 1 to 10</w:t>
+      </w:r>
+      <w:r>
+        <w:t>, with twice as many pieces as in the previous experiment</w:t>
+      </w:r>
+      <w:r>
+        <w:t>. Average results are shown on the right.</w:t>
+      </w:r>
+    </w:p>
+    <w:p>
+      <w:r>
+        <w:rPr>
+          <w:noProof/>
+        </w:rPr>
+        <w:drawing>
+          <wp:inline distT="0" distB="0" distL="0" distR="0" wp14:anchorId="0E023782" wp14:editId="14E48BAD">
+            <wp:extent cx="5731510" cy="437515"/>
+            <wp:effectExtent l="0" t="0" r="2540" b="635"/>
+            <wp:docPr id="35" name="Picture 35"/>
+            <wp:cNvGraphicFramePr>
+              <a:graphicFrameLocks xmlns:a="http://schemas.openxmlformats.org/drawingml/2006/main" noChangeAspect="1"/>
+            </wp:cNvGraphicFramePr>
+            <a:graphic xmlns:a="http://schemas.openxmlformats.org/drawingml/2006/main">
+              <a:graphicData uri="http://schemas.openxmlformats.org/drawingml/2006/picture">
+                <pic:pic xmlns:pic="http://schemas.openxmlformats.org/drawingml/2006/picture">
+                  <pic:nvPicPr>
+                    <pic:cNvPr id="35" name="Picture 35"/>
+                    <pic:cNvPicPr/>
+                  </pic:nvPicPr>
+                  <pic:blipFill>
+                    <a:blip r:embed="rId38">
+                      <a:extLst>
+                        <a:ext uri="{28A0092B-C50C-407E-A947-70E740481C1C}">
+                          <a14:useLocalDpi xmlns:a14="http://schemas.microsoft.com/office/drawing/2010/main" val="0"/>
+                        </a:ext>
+                      </a:extLst>
+                    </a:blip>
+                    <a:stretch>
+                      <a:fillRect/>
+                    </a:stretch>
+                  </pic:blipFill>
+                  <pic:spPr>
+                    <a:xfrm>
+                      <a:off x="0" y="0"/>
+                      <a:ext cx="5731510" cy="437515"/>
+                    </a:xfrm>
+                    <a:prstGeom prst="rect">
+                      <a:avLst/>
+                    </a:prstGeom>
+                  </pic:spPr>
+                </pic:pic>
+              </a:graphicData>
+            </a:graphic>
+          </wp:inline>
+        </w:drawing>
+      </w:r>
+    </w:p>
+    <w:p>
+      <w:r>
+        <w:t>This time, the average time taken to generate a track was 859</w:t>
+      </w:r>
+      <w:r>
+        <w:t xml:space="preserve"> milliseconds</w:t>
+      </w:r>
+      <w:r>
+        <w:t xml:space="preserve"> in </w:t>
+      </w:r>
+      <w:r>
+        <w:rPr>
+          <w:i/>
+          <w:iCs/>
+        </w:rPr>
+        <w:t>case 1</w:t>
+      </w:r>
+      <w:r>
+        <w:t xml:space="preserve"> and 12,344</w:t>
+      </w:r>
+      <w:r>
+        <w:t xml:space="preserve"> milliseconds</w:t>
+      </w:r>
+      <w:r>
+        <w:t xml:space="preserve"> in </w:t>
+      </w:r>
+      <w:r>
+        <w:rPr>
+          <w:i/>
+          <w:iCs/>
+        </w:rPr>
+        <w:t>case 2</w:t>
+      </w:r>
+      <w:r>
+        <w:t xml:space="preserve"> – the factor between the two now being </w:t>
+      </w:r>
+      <m:oMath>
+        <m:r>
+          <w:rPr>
+            <w:rFonts w:ascii="Cambria Math" w:hAnsi="Cambria Math"/>
+          </w:rPr>
+          <m:t>12344</m:t>
+        </m:r>
+        <m:r>
+          <m:rPr>
+            <m:lit/>
+          </m:rPr>
+          <w:rPr>
+            <w:rFonts w:ascii="Cambria Math" w:hAnsi="Cambria Math"/>
+          </w:rPr>
+          <m:t>/</m:t>
+        </m:r>
+        <m:r>
+          <w:rPr>
+            <w:rFonts w:ascii="Cambria Math" w:hAnsi="Cambria Math"/>
+          </w:rPr>
+          <m:t>859</m:t>
+        </m:r>
+        <m:r>
+          <m:rPr>
+            <m:sty m:val="p"/>
+          </m:rPr>
+          <w:rPr>
+            <w:rFonts w:ascii="Cambria Math" w:hAnsi="Cambria Math"/>
+          </w:rPr>
+          <m:t>≈</m:t>
+        </m:r>
+        <m:r>
+          <w:rPr>
+            <w:rFonts w:ascii="Cambria Math" w:hAnsi="Cambria Math"/>
+          </w:rPr>
+          <m:t>14</m:t>
+        </m:r>
+      </m:oMath>
+      <w:r>
+        <w:t xml:space="preserve">. </w:t>
+      </w:r>
+      <w:r>
+        <w:t xml:space="preserve">As expected, the impact this improvement has on performance gets larger with larger sets if pieces. </w:t>
+      </w:r>
+    </w:p>
+    <w:p>
+      <w:pPr>
+        <w:rPr>
+          <w:b/>
+          <w:bCs/>
+        </w:rPr>
+      </w:pPr>
+    </w:p>
+    <w:p>
+      <w:r>
+        <w:rPr>
+          <w:b/>
+          <w:bCs/>
+        </w:rPr>
+        <w:t xml:space="preserve">Stopping and restarting generation in quick successions </w:t>
+      </w:r>
+      <w:r>
+        <w:t xml:space="preserve">– see Section </w:t>
+      </w:r>
+      <w:r>
+        <w:fldChar w:fldCharType="begin"/>
+      </w:r>
+      <w:r>
+        <w:instrText xml:space="preserve"> REF _Ref130394058 \r \h </w:instrText>
+      </w:r>
+      <w:r>
+        <w:fldChar w:fldCharType="separate"/>
+      </w:r>
+      <w:r>
+        <w:t>6.7</w:t>
+      </w:r>
+      <w:r>
+        <w:fldChar w:fldCharType="end"/>
+      </w:r>
+    </w:p>
+    <w:p>
+      <w:r>
+        <w:t xml:space="preserve">The test is the following: </w:t>
+      </w:r>
+      <w:r>
+        <w:t xml:space="preserve">generation is attempted </w:t>
+      </w:r>
+      <w:r>
+        <w:t xml:space="preserve">for the </w:t>
+      </w:r>
+      <w:r>
+        <w:t xml:space="preserve">simple </w:t>
+      </w:r>
+      <w:r>
+        <w:t>set of pieces {30E, 30A}</w:t>
+      </w:r>
+      <w:r>
+        <w:t>, with close validation conditions, for the seeds ranging from 1 to 10.</w:t>
+      </w:r>
+      <w:r>
+        <w:t xml:space="preserve"> </w:t>
+      </w:r>
+      <w:r>
+        <w:t>This is repeated twice</w:t>
+      </w:r>
+      <w:r>
+        <w:t>:</w:t>
+      </w:r>
+      <w:r>
+        <w:t xml:space="preserve"> </w:t>
+      </w:r>
+      <w:r>
+        <w:rPr>
+          <w:i/>
+          <w:iCs/>
+        </w:rPr>
+        <w:t>case 1</w:t>
+      </w:r>
+      <w:r>
+        <w:rPr>
+          <w:i/>
+          <w:iCs/>
+        </w:rPr>
+        <w:t xml:space="preserve"> </w:t>
+      </w:r>
+      <w:r>
+        <w:t>corresponds to</w:t>
+      </w:r>
+      <w:r>
+        <w:t xml:space="preserve"> the program attempting a single long generation, and </w:t>
+      </w:r>
+      <w:r>
+        <w:rPr>
+          <w:i/>
+          <w:iCs/>
+        </w:rPr>
+        <w:t>case 2</w:t>
+      </w:r>
+      <w:r>
+        <w:t xml:space="preserve"> </w:t>
+      </w:r>
+      <w:r>
+        <w:t>is the same test but with the inclusion of the improvement</w:t>
+      </w:r>
+      <w:r>
+        <w:t>.</w:t>
+      </w:r>
+      <w:r>
+        <w:t xml:space="preserve"> </w:t>
+      </w:r>
+      <w:r>
+        <w:t>In the first case, t</w:t>
+      </w:r>
+      <w:r>
+        <w:t xml:space="preserve">he program was allowed to test </w:t>
+      </w:r>
+      <w:r>
+        <w:t>one-</w:t>
+      </w:r>
+      <w:proofErr w:type="gramStart"/>
+      <w:r>
+        <w:lastRenderedPageBreak/>
+        <w:t>billion</w:t>
+      </w:r>
+      <w:r>
+        <w:t xml:space="preserve"> </w:t>
+      </w:r>
+      <w:r>
+        <w:t>piece</w:t>
+      </w:r>
+      <w:proofErr w:type="gramEnd"/>
+      <w:r>
+        <w:t xml:space="preserve"> placements, after which it was forced to stop.</w:t>
+      </w:r>
+      <w:r>
+        <w:t xml:space="preserve"> In the second case, the program restarted a new generation from scratch after </w:t>
+      </w:r>
+      <w:r>
+        <w:t>10 000</w:t>
+      </w:r>
+      <w:r>
+        <w:t xml:space="preserve"> failed piece placements.</w:t>
+      </w:r>
+    </w:p>
+    <w:p>
+      <w:pPr>
+        <w:pStyle w:val="Caption"/>
+        <w:keepNext/>
+        <w:jc w:val="center"/>
+      </w:pPr>
+      <w:r>
+        <w:t xml:space="preserve">Table </w:t>
+      </w:r>
+      <w:r>
+        <w:fldChar w:fldCharType="begin"/>
+      </w:r>
+      <w:r>
+        <w:instrText xml:space="preserve"> SEQ Table \* ARABIC </w:instrText>
+      </w:r>
+      <w:r>
+        <w:fldChar w:fldCharType="separate"/>
+      </w:r>
+      <w:r>
+        <w:rPr>
+          <w:noProof/>
+        </w:rPr>
+        <w:t>6</w:t>
+      </w:r>
+      <w:r>
+        <w:fldChar w:fldCharType="end"/>
+      </w:r>
+      <w:r>
+        <w:t xml:space="preserve">: </w:t>
+      </w:r>
+      <w:r>
+        <w:t xml:space="preserve">Time (in </w:t>
+      </w:r>
+      <w:proofErr w:type="spellStart"/>
+      <w:r>
+        <w:t>ms</w:t>
+      </w:r>
+      <w:proofErr w:type="spellEnd"/>
+      <w:r>
+        <w:t xml:space="preserve">) taken to generate a track </w:t>
+      </w:r>
+      <w:r>
+        <w:t>for case</w:t>
+      </w:r>
+      <w:r>
+        <w:t>s</w:t>
+      </w:r>
+      <w:r>
+        <w:t xml:space="preserve"> 1 and 2, for seeds ranging from 1 to 10. Average results are shown on the right</w:t>
       </w:r>
       <w:r>
         <w:t>.</w:t>
@@ -17798,7 +18390,7 @@
                     <pic:cNvPicPr/>
                   </pic:nvPicPr>
                   <pic:blipFill>
-                    <a:blip r:embed="rId38">
+                    <a:blip r:embed="rId39">
                       <a:extLst>
                         <a:ext uri="{28A0092B-C50C-407E-A947-70E740481C1C}">
                           <a14:useLocalDpi xmlns:a14="http://schemas.microsoft.com/office/drawing/2010/main" val="0"/>
@@ -17996,7 +18588,6 @@
     </w:p>
     <w:p>
       <w:r>
-        <w:lastRenderedPageBreak/>
         <w:t xml:space="preserve">This simple test is sufficient to show the massive performance improvement brought by the method of stopping and restarting generation in quick successions. </w:t>
       </w:r>
     </w:p>
@@ -18023,7 +18614,7 @@
       <w:pPr>
         <w:pStyle w:val="Heading2"/>
       </w:pPr>
-      <w:bookmarkStart w:id="71" w:name="_Toc130398310"/>
+      <w:bookmarkStart w:id="72" w:name="_Toc130398310"/>
       <w:r>
         <w:t xml:space="preserve">Limitations and </w:t>
       </w:r>
@@ -18033,7 +18624,7 @@
       <w:r>
         <w:t>ossible improvements</w:t>
       </w:r>
-      <w:bookmarkEnd w:id="71"/>
+      <w:bookmarkEnd w:id="72"/>
     </w:p>
     <w:p>
       <w:r>
@@ -18086,23 +18677,18 @@
         <w:t>)</w:t>
       </w:r>
       <w:r>
-        <w:t>, but could be lowered to O(1) using the described approach.</w:t>
-      </w:r>
-    </w:p>
-    <w:p>
-      <w:pPr>
-        <w:pStyle w:val="Heading2"/>
-      </w:pPr>
-      <w:bookmarkStart w:id="72" w:name="_Toc130398311"/>
-      <w:r>
-        <w:t>Performance tests</w:t>
-      </w:r>
-      <w:bookmarkEnd w:id="72"/>
-    </w:p>
-    <w:p>
-      <w:pPr>
-        <w:jc w:val="left"/>
-      </w:pPr>
+        <w:t xml:space="preserve">, but could be lowered to </w:t>
+      </w:r>
+      <w:proofErr w:type="gramStart"/>
+      <w:r>
+        <w:t>O(</w:t>
+      </w:r>
+      <w:proofErr w:type="gramEnd"/>
+      <w:r>
+        <w:t>1) using the described approach.</w:t>
+      </w:r>
+    </w:p>
+    <w:p>
       <w:r>
         <w:br w:type="page"/>
       </w:r>
@@ -18140,7 +18726,15 @@
     <w:p/>
     <w:p>
       <w:r>
-        <w:t>Need to explain the choice of validation conditions – close,  medium, large.</w:t>
+        <w:t xml:space="preserve">Need to explain the choice of validation conditions – </w:t>
+      </w:r>
+      <w:proofErr w:type="gramStart"/>
+      <w:r>
+        <w:t>close,  medium</w:t>
+      </w:r>
+      <w:proofErr w:type="gramEnd"/>
+      <w:r>
+        <w:t>, large.</w:t>
       </w:r>
     </w:p>
     <w:p/>

</xml_diff>

<commit_message>
Add to the evaluation part.
</commit_message>
<xml_diff>
--- a/Report.docx
+++ b/Report.docx
@@ -118,17 +118,8 @@
           <w:sz w:val="32"/>
           <w:szCs w:val="32"/>
         </w:rPr>
-        <w:t xml:space="preserve">Supervisor: Tom </w:t>
-      </w:r>
-      <w:proofErr w:type="spellStart"/>
-      <w:r>
-        <w:rPr>
-          <w:sz w:val="32"/>
-          <w:szCs w:val="32"/>
-        </w:rPr>
-        <w:t>Spink</w:t>
-      </w:r>
-      <w:proofErr w:type="spellEnd"/>
+        <w:t>Supervisor: Tom Spink</w:t>
+      </w:r>
     </w:p>
     <w:p>
       <w:pPr>
@@ -3870,15 +3861,7 @@
         <w:t>races through trial circuits</w:t>
       </w:r>
       <w:r>
-        <w:t xml:space="preserve"> </w:t>
-      </w:r>
-      <w:proofErr w:type="gramStart"/>
-      <w:r>
-        <w:t>in order to</w:t>
-      </w:r>
-      <w:proofErr w:type="gramEnd"/>
-      <w:r>
-        <w:t xml:space="preserve"> </w:t>
+        <w:t xml:space="preserve"> in order to </w:t>
       </w:r>
       <w:r>
         <w:t xml:space="preserve">evaluate and </w:t>
@@ -3939,13 +3922,8 @@
         <w:t xml:space="preserve"> a specific length, curvature</w:t>
       </w:r>
       <w:r>
-        <w:t xml:space="preserve">, </w:t>
-      </w:r>
-      <w:proofErr w:type="gramStart"/>
-      <w:r>
-        <w:t>ascent</w:t>
-      </w:r>
-      <w:proofErr w:type="gramEnd"/>
+        <w:t>, ascent</w:t>
+      </w:r>
       <w:r>
         <w:t xml:space="preserve"> and</w:t>
       </w:r>
@@ -4283,15 +4261,7 @@
         <w:t xml:space="preserve"> </w:t>
       </w:r>
       <w:r>
-        <w:t xml:space="preserve">specifies that the connection between any two pieces is not perfect, and circuits which have ends that are “close enough” to each other should be counted as valid circuits. This proved to be an absolute necessity for closing any track, as </w:t>
-      </w:r>
-      <w:proofErr w:type="gramStart"/>
-      <w:r>
-        <w:t>the vast majority of</w:t>
-      </w:r>
-      <w:proofErr w:type="gramEnd"/>
-      <w:r>
-        <w:t xml:space="preserve"> </w:t>
+        <w:t xml:space="preserve">specifies that the connection between any two pieces is not perfect, and circuits which have ends that are “close enough” to each other should be counted as valid circuits. This proved to be an absolute necessity for closing any track, as the vast majority of </w:t>
       </w:r>
       <w:r>
         <w:t>circuits</w:t>
@@ -4444,14 +4414,9 @@
       </w:pPr>
       <w:bookmarkStart w:id="4" w:name="_Toc130398284"/>
       <w:r>
-        <w:t xml:space="preserve">Required </w:t>
-      </w:r>
-      <w:proofErr w:type="gramStart"/>
-      <w:r>
-        <w:t>characteristics</w:t>
+        <w:t>Required characteristics</w:t>
       </w:r>
       <w:bookmarkEnd w:id="4"/>
-      <w:proofErr w:type="gramEnd"/>
     </w:p>
     <w:p>
       <w:r>
@@ -4552,15 +4517,7 @@
         <w:t xml:space="preserve"> of connectors, each </w:t>
       </w:r>
       <w:r>
-        <w:t xml:space="preserve">determined by a position, a </w:t>
-      </w:r>
-      <w:proofErr w:type="gramStart"/>
-      <w:r>
-        <w:t>direction</w:t>
-      </w:r>
-      <w:proofErr w:type="gramEnd"/>
-      <w:r>
-        <w:t xml:space="preserve"> and a type (</w:t>
+        <w:t>determined by a position, a direction and a type (</w:t>
       </w:r>
       <w:r>
         <w:t>pin or hole</w:t>
@@ -4569,13 +4526,8 @@
         <w:t>). This allows</w:t>
       </w:r>
       <w:r>
-        <w:t xml:space="preserve"> pieces to </w:t>
-      </w:r>
-      <w:proofErr w:type="gramStart"/>
-      <w:r>
-        <w:t>connect together</w:t>
-      </w:r>
-      <w:proofErr w:type="gramEnd"/>
+        <w:t xml:space="preserve"> pieces to connect together</w:t>
+      </w:r>
       <w:r>
         <w:t xml:space="preserve">, </w:t>
       </w:r>
@@ -5367,15 +5319,7 @@
         <w:t>does</w:t>
       </w:r>
       <w:r>
-        <w:t xml:space="preserve"> a purely geometrical approach </w:t>
-      </w:r>
-      <w:proofErr w:type="gramStart"/>
-      <w:r>
-        <w:t>lead</w:t>
-      </w:r>
-      <w:proofErr w:type="gramEnd"/>
-      <w:r>
-        <w:t xml:space="preserve"> to perfectly aligned pieces, it </w:t>
+        <w:t xml:space="preserve"> a purely geometrical approach lead to perfectly aligned pieces, it </w:t>
       </w:r>
       <w:r>
         <w:t>also</w:t>
@@ -5547,15 +5491,7 @@
         <w:t xml:space="preserve"> The tool also allows to determine the type of each connector</w:t>
       </w:r>
       <w:r>
-        <w:t xml:space="preserve">, </w:t>
-      </w:r>
-      <w:proofErr w:type="gramStart"/>
-      <w:r>
-        <w:t>pin</w:t>
-      </w:r>
-      <w:proofErr w:type="gramEnd"/>
-      <w:r>
-        <w:t xml:space="preserve"> or hole</w:t>
+        <w:t>, pin or hole</w:t>
       </w:r>
       <w:r>
         <w:t>.</w:t>
@@ -7169,14 +7105,9 @@
       <w:bookmarkStart w:id="10" w:name="_Toc130398286"/>
       <w:r>
         <w:lastRenderedPageBreak/>
-        <w:t xml:space="preserve">Piece splitting into </w:t>
-      </w:r>
-      <w:proofErr w:type="gramStart"/>
-      <w:r>
-        <w:t>parts</w:t>
+        <w:t>Piece splitting into parts</w:t>
       </w:r>
       <w:bookmarkEnd w:id="10"/>
-      <w:proofErr w:type="gramEnd"/>
     </w:p>
     <w:p>
       <w:r>
@@ -7960,15 +7891,7 @@
         <w:t>BRIO™ pieces</w:t>
       </w:r>
       <w:r>
-        <w:t xml:space="preserve"> are stored in the </w:t>
-      </w:r>
-      <w:proofErr w:type="spellStart"/>
-      <w:r>
-        <w:t>Piece.json</w:t>
-      </w:r>
-      <w:proofErr w:type="spellEnd"/>
-      <w:r>
-        <w:t xml:space="preserve"> file.</w:t>
+        <w:t xml:space="preserve"> are stored in the Piece.json file.</w:t>
       </w:r>
     </w:p>
     <w:p>
@@ -8014,7 +7937,6 @@
       <w:r>
         <w:t xml:space="preserve"> </w:t>
       </w:r>
-      <w:proofErr w:type="spellStart"/>
       <w:r>
         <w:rPr>
           <w:i/>
@@ -8022,7 +7944,6 @@
         </w:rPr>
         <w:t>flipType</w:t>
       </w:r>
-      <w:proofErr w:type="spellEnd"/>
       <w:r>
         <w:t xml:space="preserve"> integer property </w:t>
       </w:r>
@@ -8074,7 +7995,6 @@
       <w:r>
         <w:t xml:space="preserve">The </w:t>
       </w:r>
-      <w:proofErr w:type="spellStart"/>
       <w:r>
         <w:rPr>
           <w:i/>
@@ -8082,7 +8002,6 @@
         </w:rPr>
         <w:t>maxLength</w:t>
       </w:r>
-      <w:proofErr w:type="spellEnd"/>
       <w:r>
         <w:t xml:space="preserve"> float given to each piece </w:t>
       </w:r>
@@ -8151,15 +8070,10 @@
       <w:bookmarkStart w:id="18" w:name="_Ref130200672"/>
       <w:bookmarkStart w:id="19" w:name="_Toc130398290"/>
       <w:r>
-        <w:t xml:space="preserve">Pieces </w:t>
-      </w:r>
-      <w:proofErr w:type="gramStart"/>
-      <w:r>
-        <w:t>determined</w:t>
+        <w:t>Pieces determined</w:t>
       </w:r>
       <w:bookmarkEnd w:id="18"/>
       <w:bookmarkEnd w:id="19"/>
-      <w:proofErr w:type="gramEnd"/>
     </w:p>
     <w:p>
       <w:r>
@@ -9187,15 +9101,7 @@
         <w:t xml:space="preserve"> </w:t>
       </w:r>
       <w:r>
-        <w:t xml:space="preserve">Pieces are still coloured depending on their </w:t>
-      </w:r>
-      <w:proofErr w:type="gramStart"/>
-      <w:r>
-        <w:t>ID, but</w:t>
-      </w:r>
-      <w:proofErr w:type="gramEnd"/>
-      <w:r>
-        <w:t xml:space="preserve"> outlined in a colour specific to their level.</w:t>
+        <w:t>Pieces are still coloured depending on their ID, but outlined in a colour specific to their level.</w:t>
       </w:r>
       <w:r>
         <w:t xml:space="preserve"> An example of a multi-level track with colour-coded outlines is shown </w:t>
@@ -9355,15 +9261,7 @@
         <w:t>as a list of piece objects</w:t>
       </w:r>
       <w:r>
-        <w:t xml:space="preserve">, sorted in no </w:t>
-      </w:r>
-      <w:proofErr w:type="gramStart"/>
-      <w:r>
-        <w:t>particular order</w:t>
-      </w:r>
-      <w:proofErr w:type="gramEnd"/>
-      <w:r>
-        <w:t>.</w:t>
+        <w:t>, sorted in no particular order.</w:t>
       </w:r>
       <w:r>
         <w:t xml:space="preserve"> </w:t>
@@ -9802,14 +9700,9 @@
       </w:pPr>
       <w:bookmarkStart w:id="31" w:name="_Toc130398295"/>
       <w:r>
-        <w:t xml:space="preserve">Addition of zoom and drag on </w:t>
-      </w:r>
-      <w:proofErr w:type="gramStart"/>
-      <w:r>
-        <w:t>canvas</w:t>
+        <w:t>Addition of zoom and drag on canvas</w:t>
       </w:r>
       <w:bookmarkEnd w:id="31"/>
-      <w:proofErr w:type="gramEnd"/>
     </w:p>
     <w:p>
       <w:r>
@@ -9947,15 +9840,7 @@
         <w:t xml:space="preserve">was created as a vertical scrollable list, displaying the </w:t>
       </w:r>
       <w:r>
-        <w:t xml:space="preserve">ID, </w:t>
-      </w:r>
-      <w:proofErr w:type="gramStart"/>
-      <w:r>
-        <w:t>description</w:t>
-      </w:r>
-      <w:proofErr w:type="gramEnd"/>
-      <w:r>
-        <w:t xml:space="preserve"> and an image of each piece, alongside a </w:t>
+        <w:t xml:space="preserve">ID, description and an image of each piece, alongside a </w:t>
       </w:r>
       <w:r>
         <w:t>basic</w:t>
@@ -10415,18 +10300,10 @@
         <w:t xml:space="preserve"> seed </w:t>
       </w:r>
       <w:r>
-        <w:t xml:space="preserve">was </w:t>
-      </w:r>
-      <w:proofErr w:type="gramStart"/>
-      <w:r>
-        <w:t xml:space="preserve">actually </w:t>
-      </w:r>
-      <w:r>
-        <w:t>used</w:t>
-      </w:r>
-      <w:proofErr w:type="gramEnd"/>
-      <w:r>
-        <w:t xml:space="preserve"> by the program to generate the track. This could be frustrating for a user </w:t>
+        <w:t xml:space="preserve">was actually </w:t>
+      </w:r>
+      <w:r>
+        <w:t xml:space="preserve">used by the program to generate the track. This could be frustrating for a user </w:t>
       </w:r>
       <w:r>
         <w:t>who</w:t>
@@ -10479,15 +10356,7 @@
         <w:t xml:space="preserve">Users had to manually re-specify their selection of pieces every time the page was refreshed – this could be annoying for users trying to build a real BRIO™ track following the one displayed on screen. To tackle this issue, </w:t>
       </w:r>
       <w:r>
-        <w:t xml:space="preserve">the pieces used to generate the last track were made to be kept in local storage, allowing a user to </w:t>
-      </w:r>
-      <w:proofErr w:type="gramStart"/>
-      <w:r>
-        <w:t>very easily recreate the previous circuit</w:t>
-      </w:r>
-      <w:proofErr w:type="gramEnd"/>
-      <w:r>
-        <w:t xml:space="preserve"> after a page reload.</w:t>
+        <w:t>the pieces used to generate the last track were made to be kept in local storage, allowing a user to very easily recreate the previous circuit after a page reload.</w:t>
       </w:r>
     </w:p>
     <w:p>
@@ -10642,21 +10511,12 @@
           <w:iCs/>
         </w:rPr>
       </w:pPr>
-      <w:proofErr w:type="spellStart"/>
       <w:r>
         <w:rPr>
           <w:i/>
           <w:iCs/>
         </w:rPr>
-        <w:t>Vario</w:t>
-      </w:r>
-      <w:proofErr w:type="spellEnd"/>
-      <w:r>
-        <w:rPr>
-          <w:i/>
-          <w:iCs/>
-        </w:rPr>
-        <w:t xml:space="preserve"> system and out way to deal with it (all pieces are connected perfectly with each other apart from the first and last piece of a loop -&gt; this is not accurate but</w:t>
+        <w:t>Vario system and out way to deal with it (all pieces are connected perfectly with each other apart from the first and last piece of a loop -&gt; this is not accurate but</w:t>
       </w:r>
       <w:r>
         <w:rPr>
@@ -10746,23 +10606,7 @@
           <w:i/>
           <w:iCs/>
         </w:rPr>
-        <w:t xml:space="preserve">option to build tracks at max </w:t>
-      </w:r>
-      <w:proofErr w:type="spellStart"/>
-      <w:r>
-        <w:rPr>
-          <w:i/>
-          <w:iCs/>
-        </w:rPr>
-        <w:t>lvl</w:t>
-      </w:r>
-      <w:proofErr w:type="spellEnd"/>
-      <w:r>
-        <w:rPr>
-          <w:i/>
-          <w:iCs/>
-        </w:rPr>
-        <w:t xml:space="preserve"> 1. This is given because in real life, due to having to use support for pieces placed above the ground level, </w:t>
+        <w:t xml:space="preserve">option to build tracks at max lvl 1. This is given because in real life, due to having to use support for pieces placed above the ground level, </w:t>
       </w:r>
       <w:r>
         <w:rPr>
@@ -10859,23 +10703,7 @@
           <w:i/>
           <w:iCs/>
         </w:rPr>
-        <w:t xml:space="preserve">Way in which the users can interact with the canvas only works on </w:t>
-      </w:r>
-      <w:proofErr w:type="gramStart"/>
-      <w:r>
-        <w:rPr>
-          <w:i/>
-          <w:iCs/>
-        </w:rPr>
-        <w:t>laptop, and</w:t>
-      </w:r>
-      <w:proofErr w:type="gramEnd"/>
-      <w:r>
-        <w:rPr>
-          <w:i/>
-          <w:iCs/>
-        </w:rPr>
-        <w:t xml:space="preserve"> is easiest used with a physical mouse.</w:t>
+        <w:t>Way in which the users can interact with the canvas only works on laptop, and is easiest used with a physical mouse.</w:t>
       </w:r>
       <w:r>
         <w:rPr>
@@ -11017,29 +10845,13 @@
         <w:t xml:space="preserve"> by Java’s garbage collector</w:t>
       </w:r>
       <w:r>
-        <w:t xml:space="preserve">, and more importantly, C++’s potential for </w:t>
-      </w:r>
-      <w:proofErr w:type="gramStart"/>
-      <w:r>
-        <w:t xml:space="preserve">getting </w:t>
+        <w:t xml:space="preserve">, and more importantly, C++’s potential for getting </w:t>
       </w:r>
       <w:r>
         <w:t xml:space="preserve"> </w:t>
       </w:r>
       <w:r>
-        <w:t>compiled</w:t>
-      </w:r>
-      <w:proofErr w:type="gramEnd"/>
-      <w:r>
-        <w:t xml:space="preserve"> to </w:t>
-      </w:r>
-      <w:proofErr w:type="spellStart"/>
-      <w:r>
-        <w:t>WebAssemlby</w:t>
-      </w:r>
-      <w:proofErr w:type="spellEnd"/>
-      <w:r>
-        <w:t xml:space="preserve"> made the scales tip in favour of C++.</w:t>
+        <w:t>compiled to WebAssemlby made the scales tip in favour of C++.</w:t>
       </w:r>
     </w:p>
     <w:p>
@@ -11053,15 +10865,7 @@
         <w:t>run the track-generating algorithm on a backend server</w:t>
       </w:r>
       <w:r>
-        <w:t xml:space="preserve">, and to setup communication between frontend and backend using a NodeJS API. This worked fine for a while. However, this setup was later changed in favour of a fully static website, with the track-generating C++ program compiled to </w:t>
-      </w:r>
-      <w:proofErr w:type="spellStart"/>
-      <w:r>
-        <w:t>WebAssembly</w:t>
-      </w:r>
-      <w:proofErr w:type="spellEnd"/>
-      <w:r>
-        <w:t xml:space="preserve"> and running directly on the client’s machine. This decision was taken as it seemed more adequate to make the expensive track-generating program run on the user’s machine instead of a server that could get overloaded.</w:t>
+        <w:t>, and to setup communication between frontend and backend using a NodeJS API. This worked fine for a while. However, this setup was later changed in favour of a fully static website, with the track-generating C++ program compiled to WebAssembly and running directly on the client’s machine. This decision was taken as it seemed more adequate to make the expensive track-generating program run on the user’s machine instead of a server that could get overloaded.</w:t>
       </w:r>
       <w:r>
         <w:t xml:space="preserve"> </w:t>
@@ -11124,11 +10928,9 @@
       <w:r>
         <w:t xml:space="preserve"> </w:t>
       </w:r>
-      <w:proofErr w:type="spellStart"/>
       <w:r>
         <w:t>JsonCpp</w:t>
       </w:r>
-      <w:proofErr w:type="spellEnd"/>
       <w:sdt>
         <w:sdtPr>
           <w:id w:val="161202413"/>
@@ -11173,7 +10975,6 @@
       <w:r>
         <w:t xml:space="preserve">the </w:t>
       </w:r>
-      <w:proofErr w:type="spellStart"/>
       <w:r>
         <w:rPr>
           <w:i/>
@@ -11181,7 +10982,6 @@
         </w:rPr>
         <w:t>Pieces.json</w:t>
       </w:r>
-      <w:proofErr w:type="spellEnd"/>
       <w:r>
         <w:t xml:space="preserve"> file</w:t>
       </w:r>
@@ -11275,15 +11075,7 @@
     </w:p>
     <w:p>
       <w:r>
-        <w:t xml:space="preserve">Each individual BRIO™ piece picked by the user is represented as a C++ object. The classes used in the C++ backend are detailed in the UML diagram shown in figure </w:t>
-      </w:r>
-      <w:proofErr w:type="gramStart"/>
-      <w:r>
-        <w:t>… .</w:t>
-      </w:r>
-      <w:proofErr w:type="gramEnd"/>
-      <w:r>
-        <w:t xml:space="preserve"> The set of all pieces is kept in a single C++ vector</w:t>
+        <w:t>Each individual BRIO™ piece picked by the user is represented as a C++ object. The classes used in the C++ backend are detailed in the UML diagram shown in figure … . The set of all pieces is kept in a single C++ vector</w:t>
       </w:r>
       <w:r>
         <w:t>, with a flag on each piece telling whether the piece is in use or not.</w:t>
@@ -11581,15 +11373,7 @@
         </w:numPr>
       </w:pPr>
       <w:r>
-        <w:t xml:space="preserve">When all the validation conditions are met, the track generation </w:t>
-      </w:r>
-      <w:proofErr w:type="gramStart"/>
-      <w:r>
-        <w:t>stops</w:t>
-      </w:r>
-      <w:proofErr w:type="gramEnd"/>
-      <w:r>
-        <w:t xml:space="preserve"> and the circuit is presented to the user.</w:t>
+        <w:t>When all the validation conditions are met, the track generation stops and the circuit is presented to the user.</w:t>
       </w:r>
     </w:p>
     <w:p>
@@ -11634,13 +11418,8 @@
       <w:r>
         <w:t xml:space="preserve">Also, </w:t>
       </w:r>
-      <w:proofErr w:type="gramStart"/>
-      <w:r>
-        <w:t>due to the fact that</w:t>
-      </w:r>
-      <w:proofErr w:type="gramEnd"/>
-      <w:r>
-        <w:t xml:space="preserve"> </w:t>
+      <w:r>
+        <w:t xml:space="preserve">due to the fact that </w:t>
       </w:r>
       <w:r>
         <w:t xml:space="preserve">a maximum of one recursive call is made per available piece, </w:t>
@@ -11950,7 +11729,6 @@
       <w:r>
         <w:t xml:space="preserve">Each piece is thus given a </w:t>
       </w:r>
-      <w:proofErr w:type="spellStart"/>
       <w:r>
         <w:rPr>
           <w:i/>
@@ -11958,14 +11736,12 @@
         </w:rPr>
         <w:t>flipType</w:t>
       </w:r>
-      <w:proofErr w:type="spellEnd"/>
       <w:r>
         <w:t xml:space="preserve"> attribute corresponding to the way in which it must be flipped.</w:t>
       </w:r>
       <w:r>
         <w:t xml:space="preserve"> A </w:t>
       </w:r>
-      <w:proofErr w:type="spellStart"/>
       <w:r>
         <w:rPr>
           <w:i/>
@@ -11973,59 +11749,47 @@
         </w:rPr>
         <w:t>flipType</w:t>
       </w:r>
-      <w:proofErr w:type="spellEnd"/>
       <w:r>
         <w:t xml:space="preserve"> of 0 means that the piece does not need to be flipped – this corresponds to straight pieces. </w:t>
       </w:r>
       <w:r>
         <w:t xml:space="preserve">A </w:t>
       </w:r>
-      <w:proofErr w:type="spellStart"/>
       <w:r>
         <w:rPr>
           <w:i/>
           <w:iCs/>
         </w:rPr>
-        <w:t>flipType</w:t>
-      </w:r>
-      <w:proofErr w:type="spellEnd"/>
+        <w:t xml:space="preserve">flipType </w:t>
+      </w:r>
+      <w:r>
+        <w:t>equal to 1 is used for simple curved pieces that can be flipped by a simple inversion of its two connectors</w:t>
+      </w:r>
+      <w:r>
+        <w:t xml:space="preserve">. This also works for </w:t>
+      </w:r>
+      <w:r>
+        <w:t xml:space="preserve">the </w:t>
+      </w:r>
+      <w:r>
+        <w:t>straight ascending</w:t>
+      </w:r>
+      <w:r>
+        <w:t xml:space="preserve"> piece</w:t>
+      </w:r>
+      <w:r>
+        <w:t xml:space="preserve">. </w:t>
+      </w:r>
+      <w:r>
+        <w:t xml:space="preserve">A </w:t>
+      </w:r>
       <w:r>
         <w:rPr>
           <w:i/>
           <w:iCs/>
         </w:rPr>
-        <w:t xml:space="preserve"> </w:t>
-      </w:r>
-      <w:r>
-        <w:t>equal to 1 is used for simple curved pieces that can be flipped by a simple inversion of its two connectors</w:t>
-      </w:r>
-      <w:r>
-        <w:t xml:space="preserve">. This also works for </w:t>
-      </w:r>
-      <w:r>
-        <w:t xml:space="preserve">the </w:t>
-      </w:r>
-      <w:r>
-        <w:t>straight ascending</w:t>
-      </w:r>
-      <w:r>
-        <w:t xml:space="preserve"> piece</w:t>
-      </w:r>
-      <w:r>
-        <w:t xml:space="preserve">. </w:t>
-      </w:r>
-      <w:r>
-        <w:t xml:space="preserve">A </w:t>
-      </w:r>
-      <w:proofErr w:type="spellStart"/>
-      <w:r>
-        <w:rPr>
-          <w:i/>
-          <w:iCs/>
-        </w:rPr>
         <w:t>flipType</w:t>
       </w:r>
-      <w:proofErr w:type="spellEnd"/>
       <w:r>
         <w:t xml:space="preserve"> of 2 is given to </w:t>
       </w:r>
@@ -13001,15 +12765,7 @@
         <w:t xml:space="preserve"> Note that the axis of reflection is arbitrary</w:t>
       </w:r>
       <w:r>
-        <w:t xml:space="preserve"> </w:t>
-      </w:r>
-      <w:proofErr w:type="gramStart"/>
-      <w:r>
-        <w:t>as long as</w:t>
-      </w:r>
-      <w:proofErr w:type="gramEnd"/>
-      <w:r>
-        <w:t xml:space="preserve"> it is </w:t>
+        <w:t xml:space="preserve"> as long as it is </w:t>
       </w:r>
       <w:r>
         <w:t>the same</w:t>
@@ -13022,7 +12778,6 @@
       <w:r>
         <w:t xml:space="preserve">This use of a </w:t>
       </w:r>
-      <w:proofErr w:type="spellStart"/>
       <w:r>
         <w:rPr>
           <w:i/>
@@ -13030,7 +12785,6 @@
         </w:rPr>
         <w:t>flipType</w:t>
       </w:r>
-      <w:proofErr w:type="spellEnd"/>
       <w:r>
         <w:t xml:space="preserve"> </w:t>
       </w:r>
@@ -13075,30 +12829,16 @@
           <w:b/>
           <w:bCs/>
         </w:rPr>
-        <w:t xml:space="preserve"> MEASURE PERFORMANCE </w:t>
-      </w:r>
-      <w:proofErr w:type="gramStart"/>
-      <w:r>
-        <w:rPr>
-          <w:b/>
-          <w:bCs/>
-        </w:rPr>
-        <w:t>GAIN??</w:t>
+        <w:t xml:space="preserve"> MEASURE PERFORMANCE GAIN??</w:t>
       </w:r>
       <w:r>
         <w:t>.</w:t>
       </w:r>
-      <w:proofErr w:type="gramEnd"/>
       <w:r>
         <w:t xml:space="preserve"> </w:t>
       </w:r>
-      <w:proofErr w:type="gramStart"/>
-      <w:r>
-        <w:t>However</w:t>
-      </w:r>
-      <w:proofErr w:type="gramEnd"/>
-      <w:r>
-        <w:t xml:space="preserve"> t</w:t>
+      <w:r>
+        <w:t>However t</w:t>
       </w:r>
       <w:r>
         <w:t>he</w:t>
@@ -13128,14 +12868,9 @@
       </w:pPr>
       <w:bookmarkStart w:id="44" w:name="_Ref130221249"/>
       <w:bookmarkStart w:id="45" w:name="_Toc130398302"/>
-      <w:proofErr w:type="spellStart"/>
       <w:r>
         <w:lastRenderedPageBreak/>
-        <w:t>Vario</w:t>
-      </w:r>
-      <w:proofErr w:type="spellEnd"/>
-      <w:r>
-        <w:t xml:space="preserve"> </w:t>
+        <w:t xml:space="preserve">Vario </w:t>
       </w:r>
       <w:r>
         <w:t>S</w:t>
@@ -13178,15 +12913,7 @@
         <w:t xml:space="preserve">. </w:t>
       </w:r>
       <w:r>
-        <w:t xml:space="preserve">This amount of leeway when it comes to connecting pieces is called the </w:t>
-      </w:r>
-      <w:proofErr w:type="spellStart"/>
-      <w:r>
-        <w:t>Vario</w:t>
-      </w:r>
-      <w:proofErr w:type="spellEnd"/>
-      <w:r>
-        <w:t xml:space="preserve"> System</w:t>
+        <w:t>This amount of leeway when it comes to connecting pieces is called the Vario System</w:t>
       </w:r>
       <w:r>
         <w:t xml:space="preserve">, and it </w:t>
@@ -13203,15 +12930,7 @@
     </w:p>
     <w:p>
       <w:r>
-        <w:t xml:space="preserve">The </w:t>
-      </w:r>
-      <w:proofErr w:type="spellStart"/>
-      <w:r>
-        <w:t>Vario</w:t>
-      </w:r>
-      <w:proofErr w:type="spellEnd"/>
-      <w:r>
-        <w:t xml:space="preserve"> System is encoded as part of the track-generation algorithm</w:t>
+        <w:t>The Vario System is encoded as part of the track-generation algorithm</w:t>
       </w:r>
       <w:r>
         <w:t xml:space="preserve">. Each time a new piece is placed, certain conditions called </w:t>
@@ -13227,15 +12946,7 @@
         <w:t xml:space="preserve">are checked between this piece and the first piece’s open connectors. </w:t>
       </w:r>
       <w:r>
-        <w:t xml:space="preserve">The first piece’s open connector, </w:t>
-      </w:r>
-      <w:proofErr w:type="gramStart"/>
-      <w:r>
-        <w:t>due to the fact that</w:t>
-      </w:r>
-      <w:proofErr w:type="gramEnd"/>
-      <w:r>
-        <w:t xml:space="preserve"> is often checked against the validation conditions, is called the </w:t>
+        <w:t xml:space="preserve">The first piece’s open connector, due to the fact that is often checked against the validation conditions, is called the </w:t>
       </w:r>
       <w:r>
         <w:rPr>
@@ -15462,15 +15173,7 @@
         <w:t>The main modification</w:t>
       </w:r>
       <w:r>
-        <w:t>s regarded the collision-computation, the piece-</w:t>
-      </w:r>
-      <w:proofErr w:type="gramStart"/>
-      <w:r>
-        <w:t>connection</w:t>
-      </w:r>
-      <w:proofErr w:type="gramEnd"/>
-      <w:r>
-        <w:t xml:space="preserve"> and the track-validation functions</w:t>
+        <w:t>s regarded the collision-computation, the piece-connection and the track-validation functions</w:t>
       </w:r>
       <w:r>
         <w:t xml:space="preserve">. </w:t>
@@ -15515,15 +15218,7 @@
         <w:t xml:space="preserve">To connect </w:t>
       </w:r>
       <w:r>
-        <w:t xml:space="preserve">a piece to the rest of the track, </w:t>
-      </w:r>
-      <w:proofErr w:type="gramStart"/>
-      <w:r>
-        <w:t>all of</w:t>
-      </w:r>
-      <w:proofErr w:type="gramEnd"/>
-      <w:r>
-        <w:t xml:space="preserve"> the piece’s components are first raised or lowered </w:t>
+        <w:t xml:space="preserve">a piece to the rest of the track, all of the piece’s components are first raised or lowered </w:t>
       </w:r>
       <w:r>
         <w:t>to the level of the track’s open connector.</w:t>
@@ -16925,7 +16620,6 @@
       <w:r>
         <w:t xml:space="preserve"> stored in the </w:t>
       </w:r>
-      <w:proofErr w:type="spellStart"/>
       <w:r>
         <w:rPr>
           <w:i/>
@@ -16933,7 +16627,6 @@
         </w:rPr>
         <w:t>Pieces.json</w:t>
       </w:r>
-      <w:proofErr w:type="spellEnd"/>
       <w:r>
         <w:t xml:space="preserve"> file</w:t>
       </w:r>
@@ -17003,7 +16696,6 @@
       <w:r>
         <w:t xml:space="preserve">n </w:t>
       </w:r>
-      <w:proofErr w:type="spellStart"/>
       <w:r>
         <w:rPr>
           <w:i/>
@@ -17011,7 +16703,6 @@
         </w:rPr>
         <w:t>availableDist</w:t>
       </w:r>
-      <w:proofErr w:type="spellEnd"/>
       <w:r>
         <w:t xml:space="preserve"> property is </w:t>
       </w:r>
@@ -17024,7 +16715,6 @@
       <w:r>
         <w:t xml:space="preserve">distance available at each step. When a piece is placed, its distance is removed from </w:t>
       </w:r>
-      <w:proofErr w:type="spellStart"/>
       <w:r>
         <w:rPr>
           <w:i/>
@@ -17032,7 +16722,6 @@
         </w:rPr>
         <w:t>availableDist</w:t>
       </w:r>
-      <w:proofErr w:type="spellEnd"/>
       <w:r>
         <w:t xml:space="preserve">, and when a piece is taken back from the board, its distance is </w:t>
       </w:r>
@@ -17040,7 +16729,6 @@
         <w:lastRenderedPageBreak/>
         <w:t xml:space="preserve">added back to </w:t>
       </w:r>
-      <w:proofErr w:type="spellStart"/>
       <w:r>
         <w:rPr>
           <w:i/>
@@ -17048,7 +16736,6 @@
         </w:rPr>
         <w:t>availableDist</w:t>
       </w:r>
-      <w:proofErr w:type="spellEnd"/>
       <w:r>
         <w:t xml:space="preserve">. </w:t>
       </w:r>
@@ -17170,7 +16857,7 @@
         <w:t xml:space="preserve">are </w:t>
       </w:r>
       <w:r>
-        <w:t>specified</w:t>
+        <w:t>explained</w:t>
       </w:r>
       <w:r>
         <w:t xml:space="preserve"> in Section </w:t>
@@ -17197,6 +16884,9 @@
         <w:t xml:space="preserve"> The primary objectives were </w:t>
       </w:r>
       <w:r>
+        <w:t xml:space="preserve">all </w:t>
+      </w:r>
+      <w:r>
         <w:t>well implemented</w:t>
       </w:r>
       <w:r>
@@ -17342,20 +17032,40 @@
         <w:t xml:space="preserve">. The ability to generate multi-level and multi-loop circuits was </w:t>
       </w:r>
       <w:r>
-        <w:t xml:space="preserve">added, and the track-generating algorithm makes use of the </w:t>
-      </w:r>
-      <w:proofErr w:type="spellStart"/>
-      <w:r>
-        <w:t>Vario</w:t>
-      </w:r>
-      <w:proofErr w:type="spellEnd"/>
-      <w:r>
-        <w:t xml:space="preserve"> system to close loops – see Section (VARIO SYSTEM!!)</w:t>
-      </w:r>
-    </w:p>
-    <w:p>
-      <w:r>
-        <w:t>ADD PART ON VARIO SYSTEM IN GENERATING ALGORITHM</w:t>
+        <w:t>added, and the track-generating algorithm makes use of the</w:t>
+      </w:r>
+      <w:r>
+        <w:t xml:space="preserve"> </w:t>
+      </w:r>
+      <w:r>
+        <w:t xml:space="preserve">Vario </w:t>
+      </w:r>
+      <w:r>
+        <w:t>S</w:t>
+      </w:r>
+      <w:r>
+        <w:t>ystem to close loops</w:t>
+      </w:r>
+      <w:r>
+        <w:t xml:space="preserve">, as explained in Section </w:t>
+      </w:r>
+      <w:r>
+        <w:fldChar w:fldCharType="begin"/>
+      </w:r>
+      <w:r>
+        <w:instrText xml:space="preserve"> REF _Ref130221249 \r \h </w:instrText>
+      </w:r>
+      <w:r>
+        <w:fldChar w:fldCharType="separate"/>
+      </w:r>
+      <w:r>
+        <w:t>6.4</w:t>
+      </w:r>
+      <w:r>
+        <w:fldChar w:fldCharType="end"/>
+      </w:r>
+      <w:r>
+        <w:t>.</w:t>
       </w:r>
     </w:p>
     <w:p>
@@ -17366,32 +17076,46 @@
         <w:t xml:space="preserve">ed. </w:t>
       </w:r>
       <w:r>
-        <w:t>The first one if the ability to determine the size of a room, in which the generated track must fit. Implementing this should not have been too hard, however,</w:t>
-      </w:r>
-    </w:p>
-    <w:p>
-      <w:r>
-        <w:t>E</w:t>
-      </w:r>
-      <w:r>
-        <w:t>XPLAIN</w:t>
-      </w:r>
-      <w:r>
-        <w:t xml:space="preserve"> that performance was the main concern for a while and techniques to improve performance and generate always larger tracks were found and implemented instead of a room to fit the track i</w:t>
-      </w:r>
-      <w:r>
-        <w:t>n</w:t>
-      </w:r>
-    </w:p>
-    <w:p>
-      <w:r>
-        <w:t xml:space="preserve">COULD HAVE </w:t>
-      </w:r>
-      <w:r>
-        <w:t xml:space="preserve">made a rectangular room specifiable by dimensions, and </w:t>
-      </w:r>
-      <w:r>
-        <w:t>placed boundaries on the board where pieces couldn’t be placed past them.</w:t>
+        <w:t>The first one i</w:t>
+      </w:r>
+      <w:r>
+        <w:t>s</w:t>
+      </w:r>
+      <w:r>
+        <w:t xml:space="preserve"> the ability to determine the size of a room, in which the generated track must fit. </w:t>
+      </w:r>
+      <w:r>
+        <w:t>Given more time to work on the project, a</w:t>
+      </w:r>
+      <w:r>
+        <w:t xml:space="preserve"> simple version of this</w:t>
+      </w:r>
+      <w:r>
+        <w:t xml:space="preserve"> could have been implemented</w:t>
+      </w:r>
+      <w:r>
+        <w:t>. B</w:t>
+      </w:r>
+      <w:r>
+        <w:t xml:space="preserve">y </w:t>
+      </w:r>
+      <w:r>
+        <w:t xml:space="preserve">making it possible to specify </w:t>
+      </w:r>
+      <w:r>
+        <w:t>a width and a height, a room could</w:t>
+      </w:r>
+      <w:r>
+        <w:t xml:space="preserve"> have been represented in the track-generating program as a large rectangle</w:t>
+      </w:r>
+      <w:r>
+        <w:t xml:space="preserve">, and any attempt at placing a piece outside of this rectangle would </w:t>
+      </w:r>
+      <w:r>
+        <w:t>be made to fail</w:t>
+      </w:r>
+      <w:r>
+        <w:t>.</w:t>
       </w:r>
     </w:p>
     <w:p>
@@ -17406,7 +17130,25 @@
     </w:p>
     <w:p>
       <w:r>
-        <w:t>Sets of pieces that work well: sets of pieces with enough curves, not too many pieces with the same connectors, etc.</w:t>
+        <w:t>Throughout the project, multiple methods were employed to improve the performance of the program, and make it possible to generate circuits with larger and more complicated sets of pieces.</w:t>
+      </w:r>
+      <w:r>
+        <w:t xml:space="preserve"> This section details some </w:t>
+      </w:r>
+      <w:r>
+        <w:t xml:space="preserve">tests </w:t>
+      </w:r>
+      <w:r>
+        <w:t xml:space="preserve">that were made to find the impact </w:t>
+      </w:r>
+      <w:r>
+        <w:t xml:space="preserve">theses additions </w:t>
+      </w:r>
+      <w:r>
+        <w:t>made</w:t>
+      </w:r>
+      <w:r>
+        <w:t xml:space="preserve"> on performance.</w:t>
       </w:r>
     </w:p>
     <w:p>
@@ -17485,8 +17227,11 @@
         </w:rPr>
       </w:pPr>
       <w:r>
+        <w:t xml:space="preserve">From this data, one can see that the track generation using bounding circles to help with collision computations was more performant that the one without bounding circles, for every single seed tested. For these input pieces and for seeds ranging from 1 to 10, the addition of </w:t>
+      </w:r>
+      <w:r>
         <w:lastRenderedPageBreak/>
-        <w:t xml:space="preserve">From this data, one can see that the track generation using bounding circles to help with collision computations was more performant that the one without bounding circles, for every single seed tested. For these input pieces and for seeds ranging from 1 to 10, the addition of bounding circles decreased the circuit generation completion time by a factor of  </w:t>
+        <w:t xml:space="preserve">bounding circles decreased the circuit generation completion time by a factor of  </w:t>
       </w:r>
       <m:oMath>
         <m:r>
@@ -17786,15 +17531,7 @@
         <w:t>Time</w:t>
       </w:r>
       <w:r>
-        <w:t xml:space="preserve"> (in </w:t>
-      </w:r>
-      <w:proofErr w:type="spellStart"/>
-      <w:r>
-        <w:t>ms</w:t>
-      </w:r>
-      <w:proofErr w:type="spellEnd"/>
-      <w:r>
-        <w:t>)</w:t>
+        <w:t xml:space="preserve"> (in ms)</w:t>
       </w:r>
       <w:r>
         <w:t xml:space="preserve"> taken to generate a track </w:t>
@@ -18024,15 +17761,7 @@
         <w:t xml:space="preserve">Time </w:t>
       </w:r>
       <w:r>
-        <w:t xml:space="preserve">(in </w:t>
-      </w:r>
-      <w:proofErr w:type="spellStart"/>
-      <w:r>
-        <w:t>ms</w:t>
-      </w:r>
-      <w:proofErr w:type="spellEnd"/>
-      <w:r>
-        <w:t xml:space="preserve">) </w:t>
+        <w:t xml:space="preserve">(in ms) </w:t>
       </w:r>
       <w:r>
         <w:t>taken to generate a track</w:t>
@@ -18288,12 +18017,7 @@
         <w:t xml:space="preserve">he program was allowed to test </w:t>
       </w:r>
       <w:r>
-        <w:t>one-</w:t>
-      </w:r>
-      <w:proofErr w:type="gramStart"/>
-      <w:r>
-        <w:lastRenderedPageBreak/>
-        <w:t>billion</w:t>
+        <w:t>one-billion</w:t>
       </w:r>
       <w:r>
         <w:t xml:space="preserve"> </w:t>
@@ -18301,7 +18025,6 @@
       <w:r>
         <w:t>piece</w:t>
       </w:r>
-      <w:proofErr w:type="gramEnd"/>
       <w:r>
         <w:t xml:space="preserve"> placements, after which it was forced to stop.</w:t>
       </w:r>
@@ -18322,6 +18045,7 @@
         <w:jc w:val="center"/>
       </w:pPr>
       <w:r>
+        <w:lastRenderedPageBreak/>
         <w:t xml:space="preserve">Table </w:t>
       </w:r>
       <w:r>
@@ -18346,15 +18070,7 @@
         <w:t xml:space="preserve">: </w:t>
       </w:r>
       <w:r>
-        <w:t xml:space="preserve">Time (in </w:t>
-      </w:r>
-      <w:proofErr w:type="spellStart"/>
-      <w:r>
-        <w:t>ms</w:t>
-      </w:r>
-      <w:proofErr w:type="spellEnd"/>
-      <w:r>
-        <w:t xml:space="preserve">) taken to generate a track </w:t>
+        <w:t xml:space="preserve">Time (in ms) taken to generate a track </w:t>
       </w:r>
       <w:r>
         <w:t>for case</w:t>
@@ -18677,15 +18393,7 @@
         <w:t>)</w:t>
       </w:r>
       <w:r>
-        <w:t xml:space="preserve">, but could be lowered to </w:t>
-      </w:r>
-      <w:proofErr w:type="gramStart"/>
-      <w:r>
-        <w:t>O(</w:t>
-      </w:r>
-      <w:proofErr w:type="gramEnd"/>
-      <w:r>
-        <w:t>1) using the described approach.</w:t>
+        <w:t>, but could be lowered to O(1) using the described approach.</w:t>
       </w:r>
     </w:p>
     <w:p>
@@ -18726,15 +18434,7 @@
     <w:p/>
     <w:p>
       <w:r>
-        <w:t xml:space="preserve">Need to explain the choice of validation conditions – </w:t>
-      </w:r>
-      <w:proofErr w:type="gramStart"/>
-      <w:r>
-        <w:t>close,  medium</w:t>
-      </w:r>
-      <w:proofErr w:type="gramEnd"/>
-      <w:r>
-        <w:t>, large.</w:t>
+        <w:t>Need to explain the choice of validation conditions – close,  medium, large.</w:t>
       </w:r>
     </w:p>
     <w:p/>

</xml_diff>

<commit_message>
Add part on impossible tracks.
</commit_message>
<xml_diff>
--- a/Report.docx
+++ b/Report.docx
@@ -118,17 +118,8 @@
           <w:sz w:val="32"/>
           <w:szCs w:val="32"/>
         </w:rPr>
-        <w:t xml:space="preserve">Supervisor: Tom </w:t>
-      </w:r>
-      <w:proofErr w:type="spellStart"/>
-      <w:r>
-        <w:rPr>
-          <w:sz w:val="32"/>
-          <w:szCs w:val="32"/>
-        </w:rPr>
-        <w:t>Spink</w:t>
-      </w:r>
-      <w:proofErr w:type="spellEnd"/>
+        <w:t>Supervisor: Tom Spink</w:t>
+      </w:r>
     </w:p>
     <w:p>
       <w:pPr>
@@ -3870,15 +3861,7 @@
         <w:t>races through trial circuits</w:t>
       </w:r>
       <w:r>
-        <w:t xml:space="preserve"> </w:t>
-      </w:r>
-      <w:proofErr w:type="gramStart"/>
-      <w:r>
-        <w:t>in order to</w:t>
-      </w:r>
-      <w:proofErr w:type="gramEnd"/>
-      <w:r>
-        <w:t xml:space="preserve"> </w:t>
+        <w:t xml:space="preserve"> in order to </w:t>
       </w:r>
       <w:r>
         <w:t xml:space="preserve">evaluate and </w:t>
@@ -3939,13 +3922,8 @@
         <w:t xml:space="preserve"> a specific length, curvature</w:t>
       </w:r>
       <w:r>
-        <w:t xml:space="preserve">, </w:t>
-      </w:r>
-      <w:proofErr w:type="gramStart"/>
-      <w:r>
-        <w:t>ascent</w:t>
-      </w:r>
-      <w:proofErr w:type="gramEnd"/>
+        <w:t>, ascent</w:t>
+      </w:r>
       <w:r>
         <w:t xml:space="preserve"> and</w:t>
       </w:r>
@@ -4283,15 +4261,7 @@
         <w:t xml:space="preserve"> </w:t>
       </w:r>
       <w:r>
-        <w:t xml:space="preserve">specifies that the connection between any two pieces is not perfect, and circuits which have ends that are “close enough” to each other should be counted as valid circuits. This proved to be an absolute necessity for closing any track, as </w:t>
-      </w:r>
-      <w:proofErr w:type="gramStart"/>
-      <w:r>
-        <w:t>the vast majority of</w:t>
-      </w:r>
-      <w:proofErr w:type="gramEnd"/>
-      <w:r>
-        <w:t xml:space="preserve"> </w:t>
+        <w:t xml:space="preserve">specifies that the connection between any two pieces is not perfect, and circuits which have ends that are “close enough” to each other should be counted as valid circuits. This proved to be an absolute necessity for closing any track, as the vast majority of </w:t>
       </w:r>
       <w:r>
         <w:t>circuits</w:t>
@@ -4444,14 +4414,9 @@
       </w:pPr>
       <w:bookmarkStart w:id="4" w:name="_Toc130398284"/>
       <w:r>
-        <w:t xml:space="preserve">Required </w:t>
-      </w:r>
-      <w:proofErr w:type="gramStart"/>
-      <w:r>
-        <w:t>characteristics</w:t>
+        <w:t>Required characteristics</w:t>
       </w:r>
       <w:bookmarkEnd w:id="4"/>
-      <w:proofErr w:type="gramEnd"/>
     </w:p>
     <w:p>
       <w:r>
@@ -4552,15 +4517,7 @@
         <w:t xml:space="preserve"> of connectors, each </w:t>
       </w:r>
       <w:r>
-        <w:t xml:space="preserve">determined by a position, a </w:t>
-      </w:r>
-      <w:proofErr w:type="gramStart"/>
-      <w:r>
-        <w:t>direction</w:t>
-      </w:r>
-      <w:proofErr w:type="gramEnd"/>
-      <w:r>
-        <w:t xml:space="preserve"> and a type (</w:t>
+        <w:t>determined by a position, a direction and a type (</w:t>
       </w:r>
       <w:r>
         <w:t>pin or hole</w:t>
@@ -4569,13 +4526,8 @@
         <w:t>). This allows</w:t>
       </w:r>
       <w:r>
-        <w:t xml:space="preserve"> pieces to </w:t>
-      </w:r>
-      <w:proofErr w:type="gramStart"/>
-      <w:r>
-        <w:t>connect together</w:t>
-      </w:r>
-      <w:proofErr w:type="gramEnd"/>
+        <w:t xml:space="preserve"> pieces to connect together</w:t>
+      </w:r>
       <w:r>
         <w:t xml:space="preserve">, </w:t>
       </w:r>
@@ -5367,15 +5319,7 @@
         <w:t>does</w:t>
       </w:r>
       <w:r>
-        <w:t xml:space="preserve"> a purely geometrical approach </w:t>
-      </w:r>
-      <w:proofErr w:type="gramStart"/>
-      <w:r>
-        <w:t>lead</w:t>
-      </w:r>
-      <w:proofErr w:type="gramEnd"/>
-      <w:r>
-        <w:t xml:space="preserve"> to perfectly aligned pieces, it </w:t>
+        <w:t xml:space="preserve"> a purely geometrical approach lead to perfectly aligned pieces, it </w:t>
       </w:r>
       <w:r>
         <w:t>also</w:t>
@@ -5547,15 +5491,7 @@
         <w:t xml:space="preserve"> The tool also allows to determine the type of each connector</w:t>
       </w:r>
       <w:r>
-        <w:t xml:space="preserve">, </w:t>
-      </w:r>
-      <w:proofErr w:type="gramStart"/>
-      <w:r>
-        <w:t>pin</w:t>
-      </w:r>
-      <w:proofErr w:type="gramEnd"/>
-      <w:r>
-        <w:t xml:space="preserve"> or hole</w:t>
+        <w:t>, pin or hole</w:t>
       </w:r>
       <w:r>
         <w:t>.</w:t>
@@ -7169,14 +7105,9 @@
       <w:bookmarkStart w:id="10" w:name="_Toc130398286"/>
       <w:r>
         <w:lastRenderedPageBreak/>
-        <w:t xml:space="preserve">Piece splitting into </w:t>
-      </w:r>
-      <w:proofErr w:type="gramStart"/>
-      <w:r>
-        <w:t>parts</w:t>
+        <w:t>Piece splitting into parts</w:t>
       </w:r>
       <w:bookmarkEnd w:id="10"/>
-      <w:proofErr w:type="gramEnd"/>
     </w:p>
     <w:p>
       <w:r>
@@ -7960,15 +7891,7 @@
         <w:t>BRIO™ pieces</w:t>
       </w:r>
       <w:r>
-        <w:t xml:space="preserve"> are stored in the </w:t>
-      </w:r>
-      <w:proofErr w:type="spellStart"/>
-      <w:r>
-        <w:t>Piece.json</w:t>
-      </w:r>
-      <w:proofErr w:type="spellEnd"/>
-      <w:r>
-        <w:t xml:space="preserve"> file.</w:t>
+        <w:t xml:space="preserve"> are stored in the Piece.json file.</w:t>
       </w:r>
     </w:p>
     <w:p>
@@ -8014,7 +7937,6 @@
       <w:r>
         <w:t xml:space="preserve"> </w:t>
       </w:r>
-      <w:proofErr w:type="spellStart"/>
       <w:r>
         <w:rPr>
           <w:i/>
@@ -8022,7 +7944,6 @@
         </w:rPr>
         <w:t>flipType</w:t>
       </w:r>
-      <w:proofErr w:type="spellEnd"/>
       <w:r>
         <w:t xml:space="preserve"> integer property </w:t>
       </w:r>
@@ -8074,7 +7995,6 @@
       <w:r>
         <w:t xml:space="preserve">The </w:t>
       </w:r>
-      <w:proofErr w:type="spellStart"/>
       <w:r>
         <w:rPr>
           <w:i/>
@@ -8082,7 +8002,6 @@
         </w:rPr>
         <w:t>maxLength</w:t>
       </w:r>
-      <w:proofErr w:type="spellEnd"/>
       <w:r>
         <w:t xml:space="preserve"> float given to each piece </w:t>
       </w:r>
@@ -8151,15 +8070,10 @@
       <w:bookmarkStart w:id="18" w:name="_Ref130200672"/>
       <w:bookmarkStart w:id="19" w:name="_Toc130398290"/>
       <w:r>
-        <w:t xml:space="preserve">Pieces </w:t>
-      </w:r>
-      <w:proofErr w:type="gramStart"/>
-      <w:r>
-        <w:t>determined</w:t>
+        <w:t>Pieces determined</w:t>
       </w:r>
       <w:bookmarkEnd w:id="18"/>
       <w:bookmarkEnd w:id="19"/>
-      <w:proofErr w:type="gramEnd"/>
     </w:p>
     <w:p>
       <w:r>
@@ -9187,15 +9101,7 @@
         <w:t xml:space="preserve"> </w:t>
       </w:r>
       <w:r>
-        <w:t xml:space="preserve">Pieces are still coloured depending on their </w:t>
-      </w:r>
-      <w:proofErr w:type="gramStart"/>
-      <w:r>
-        <w:t>ID, but</w:t>
-      </w:r>
-      <w:proofErr w:type="gramEnd"/>
-      <w:r>
-        <w:t xml:space="preserve"> outlined in a colour specific to their level.</w:t>
+        <w:t>Pieces are still coloured depending on their ID, but outlined in a colour specific to their level.</w:t>
       </w:r>
       <w:r>
         <w:t xml:space="preserve"> An example of a multi-level track with colour-coded outlines is shown </w:t>
@@ -9355,15 +9261,7 @@
         <w:t>as a list of piece objects</w:t>
       </w:r>
       <w:r>
-        <w:t xml:space="preserve">, sorted in no </w:t>
-      </w:r>
-      <w:proofErr w:type="gramStart"/>
-      <w:r>
-        <w:t>particular order</w:t>
-      </w:r>
-      <w:proofErr w:type="gramEnd"/>
-      <w:r>
-        <w:t>.</w:t>
+        <w:t>, sorted in no particular order.</w:t>
       </w:r>
       <w:r>
         <w:t xml:space="preserve"> </w:t>
@@ -9802,14 +9700,9 @@
       </w:pPr>
       <w:bookmarkStart w:id="31" w:name="_Toc130398295"/>
       <w:r>
-        <w:t xml:space="preserve">Addition of zoom and drag on </w:t>
-      </w:r>
-      <w:proofErr w:type="gramStart"/>
-      <w:r>
-        <w:t>canvas</w:t>
+        <w:t>Addition of zoom and drag on canvas</w:t>
       </w:r>
       <w:bookmarkEnd w:id="31"/>
-      <w:proofErr w:type="gramEnd"/>
     </w:p>
     <w:p>
       <w:r>
@@ -9947,15 +9840,7 @@
         <w:t xml:space="preserve">was created as a vertical scrollable list, displaying the </w:t>
       </w:r>
       <w:r>
-        <w:t xml:space="preserve">ID, </w:t>
-      </w:r>
-      <w:proofErr w:type="gramStart"/>
-      <w:r>
-        <w:t>description</w:t>
-      </w:r>
-      <w:proofErr w:type="gramEnd"/>
-      <w:r>
-        <w:t xml:space="preserve"> and an image of each piece, alongside a </w:t>
+        <w:t xml:space="preserve">ID, description and an image of each piece, alongside a </w:t>
       </w:r>
       <w:r>
         <w:t>basic</w:t>
@@ -10415,18 +10300,10 @@
         <w:t xml:space="preserve"> seed </w:t>
       </w:r>
       <w:r>
-        <w:t xml:space="preserve">was </w:t>
-      </w:r>
-      <w:proofErr w:type="gramStart"/>
-      <w:r>
-        <w:t xml:space="preserve">actually </w:t>
-      </w:r>
-      <w:r>
-        <w:t>used</w:t>
-      </w:r>
-      <w:proofErr w:type="gramEnd"/>
-      <w:r>
-        <w:t xml:space="preserve"> by the program to generate the track. This could be frustrating for a user </w:t>
+        <w:t xml:space="preserve">was actually </w:t>
+      </w:r>
+      <w:r>
+        <w:t xml:space="preserve">used by the program to generate the track. This could be frustrating for a user </w:t>
       </w:r>
       <w:r>
         <w:t>who</w:t>
@@ -10479,15 +10356,7 @@
         <w:t xml:space="preserve">Users had to manually re-specify their selection of pieces every time the page was refreshed – this could be annoying for users trying to build a real BRIO™ track following the one displayed on screen. To tackle this issue, </w:t>
       </w:r>
       <w:r>
-        <w:t xml:space="preserve">the pieces used to generate the last track were made to be kept in local storage, allowing a user to </w:t>
-      </w:r>
-      <w:proofErr w:type="gramStart"/>
-      <w:r>
-        <w:t>very easily recreate the previous circuit</w:t>
-      </w:r>
-      <w:proofErr w:type="gramEnd"/>
-      <w:r>
-        <w:t xml:space="preserve"> after a page reload.</w:t>
+        <w:t>the pieces used to generate the last track were made to be kept in local storage, allowing a user to very easily recreate the previous circuit after a page reload.</w:t>
       </w:r>
     </w:p>
     <w:p>
@@ -10642,21 +10511,12 @@
           <w:iCs/>
         </w:rPr>
       </w:pPr>
-      <w:proofErr w:type="spellStart"/>
       <w:r>
         <w:rPr>
           <w:i/>
           <w:iCs/>
         </w:rPr>
-        <w:t>Vario</w:t>
-      </w:r>
-      <w:proofErr w:type="spellEnd"/>
-      <w:r>
-        <w:rPr>
-          <w:i/>
-          <w:iCs/>
-        </w:rPr>
-        <w:t xml:space="preserve"> system and out way to deal with it (all pieces are connected perfectly with each other apart from the first and last piece of a loop -&gt; this is not accurate but</w:t>
+        <w:t>Vario system and out way to deal with it (all pieces are connected perfectly with each other apart from the first and last piece of a loop -&gt; this is not accurate but</w:t>
       </w:r>
       <w:r>
         <w:rPr>
@@ -10746,23 +10606,7 @@
           <w:i/>
           <w:iCs/>
         </w:rPr>
-        <w:t xml:space="preserve">option to build tracks at max </w:t>
-      </w:r>
-      <w:proofErr w:type="spellStart"/>
-      <w:r>
-        <w:rPr>
-          <w:i/>
-          <w:iCs/>
-        </w:rPr>
-        <w:t>lvl</w:t>
-      </w:r>
-      <w:proofErr w:type="spellEnd"/>
-      <w:r>
-        <w:rPr>
-          <w:i/>
-          <w:iCs/>
-        </w:rPr>
-        <w:t xml:space="preserve"> 1. This is given because in real life, due to having to use support for pieces placed above the ground level, </w:t>
+        <w:t xml:space="preserve">option to build tracks at max lvl 1. This is given because in real life, due to having to use support for pieces placed above the ground level, </w:t>
       </w:r>
       <w:r>
         <w:rPr>
@@ -11007,15 +10851,7 @@
         <w:t xml:space="preserve"> </w:t>
       </w:r>
       <w:r>
-        <w:t xml:space="preserve">compiled to </w:t>
-      </w:r>
-      <w:proofErr w:type="spellStart"/>
-      <w:r>
-        <w:t>WebAssemlby</w:t>
-      </w:r>
-      <w:proofErr w:type="spellEnd"/>
-      <w:r>
-        <w:t xml:space="preserve"> made the scales tip in favour of C++.</w:t>
+        <w:t>compiled to WebAssemlby made the scales tip in favour of C++.</w:t>
       </w:r>
     </w:p>
     <w:p>
@@ -11029,15 +10865,7 @@
         <w:t>run the track-generating algorithm on a backend server</w:t>
       </w:r>
       <w:r>
-        <w:t xml:space="preserve">, and to setup communication between frontend and backend using a NodeJS API. This worked fine for a while. However, this setup was later changed in favour of a fully static website, with the track-generating C++ program compiled to </w:t>
-      </w:r>
-      <w:proofErr w:type="spellStart"/>
-      <w:r>
-        <w:t>WebAssembly</w:t>
-      </w:r>
-      <w:proofErr w:type="spellEnd"/>
-      <w:r>
-        <w:t xml:space="preserve"> and running directly on the client’s machine. This decision was taken as it seemed more adequate to make the expensive track-generating program run on the user’s machine instead of a server that could get overloaded.</w:t>
+        <w:t>, and to setup communication between frontend and backend using a NodeJS API. This worked fine for a while. However, this setup was later changed in favour of a fully static website, with the track-generating C++ program compiled to WebAssembly and running directly on the client’s machine. This decision was taken as it seemed more adequate to make the expensive track-generating program run on the user’s machine instead of a server that could get overloaded.</w:t>
       </w:r>
       <w:r>
         <w:t xml:space="preserve"> </w:t>
@@ -11100,11 +10928,9 @@
       <w:r>
         <w:t xml:space="preserve"> </w:t>
       </w:r>
-      <w:proofErr w:type="spellStart"/>
       <w:r>
         <w:t>JsonCpp</w:t>
       </w:r>
-      <w:proofErr w:type="spellEnd"/>
       <w:sdt>
         <w:sdtPr>
           <w:id w:val="161202413"/>
@@ -11149,7 +10975,6 @@
       <w:r>
         <w:t xml:space="preserve">the </w:t>
       </w:r>
-      <w:proofErr w:type="spellStart"/>
       <w:r>
         <w:rPr>
           <w:i/>
@@ -11157,7 +10982,6 @@
         </w:rPr>
         <w:t>Pieces.json</w:t>
       </w:r>
-      <w:proofErr w:type="spellEnd"/>
       <w:r>
         <w:t xml:space="preserve"> file</w:t>
       </w:r>
@@ -11594,13 +11418,8 @@
       <w:r>
         <w:t xml:space="preserve">Also, </w:t>
       </w:r>
-      <w:proofErr w:type="gramStart"/>
-      <w:r>
-        <w:t>due to the fact that</w:t>
-      </w:r>
-      <w:proofErr w:type="gramEnd"/>
-      <w:r>
-        <w:t xml:space="preserve"> </w:t>
+      <w:r>
+        <w:t xml:space="preserve">due to the fact that </w:t>
       </w:r>
       <w:r>
         <w:t xml:space="preserve">a maximum of one recursive call is made per available piece, </w:t>
@@ -11910,7 +11729,6 @@
       <w:r>
         <w:t xml:space="preserve">Each piece is thus given a </w:t>
       </w:r>
-      <w:proofErr w:type="spellStart"/>
       <w:r>
         <w:rPr>
           <w:i/>
@@ -11918,14 +11736,12 @@
         </w:rPr>
         <w:t>flipType</w:t>
       </w:r>
-      <w:proofErr w:type="spellEnd"/>
       <w:r>
         <w:t xml:space="preserve"> attribute corresponding to the way in which it must be flipped.</w:t>
       </w:r>
       <w:r>
         <w:t xml:space="preserve"> A </w:t>
       </w:r>
-      <w:proofErr w:type="spellStart"/>
       <w:r>
         <w:rPr>
           <w:i/>
@@ -11933,59 +11749,47 @@
         </w:rPr>
         <w:t>flipType</w:t>
       </w:r>
-      <w:proofErr w:type="spellEnd"/>
       <w:r>
         <w:t xml:space="preserve"> of 0 means that the piece does not need to be flipped – this corresponds to straight pieces. </w:t>
       </w:r>
       <w:r>
         <w:t xml:space="preserve">A </w:t>
       </w:r>
-      <w:proofErr w:type="spellStart"/>
       <w:r>
         <w:rPr>
           <w:i/>
           <w:iCs/>
         </w:rPr>
-        <w:t>flipType</w:t>
-      </w:r>
-      <w:proofErr w:type="spellEnd"/>
+        <w:t xml:space="preserve">flipType </w:t>
+      </w:r>
+      <w:r>
+        <w:t>equal to 1 is used for simple curved pieces that can be flipped by a simple inversion of its two connectors</w:t>
+      </w:r>
+      <w:r>
+        <w:t xml:space="preserve">. This also works for </w:t>
+      </w:r>
+      <w:r>
+        <w:t xml:space="preserve">the </w:t>
+      </w:r>
+      <w:r>
+        <w:t>straight ascending</w:t>
+      </w:r>
+      <w:r>
+        <w:t xml:space="preserve"> piece</w:t>
+      </w:r>
+      <w:r>
+        <w:t xml:space="preserve">. </w:t>
+      </w:r>
+      <w:r>
+        <w:t xml:space="preserve">A </w:t>
+      </w:r>
       <w:r>
         <w:rPr>
           <w:i/>
           <w:iCs/>
         </w:rPr>
-        <w:t xml:space="preserve"> </w:t>
-      </w:r>
-      <w:r>
-        <w:t>equal to 1 is used for simple curved pieces that can be flipped by a simple inversion of its two connectors</w:t>
-      </w:r>
-      <w:r>
-        <w:t xml:space="preserve">. This also works for </w:t>
-      </w:r>
-      <w:r>
-        <w:t xml:space="preserve">the </w:t>
-      </w:r>
-      <w:r>
-        <w:t>straight ascending</w:t>
-      </w:r>
-      <w:r>
-        <w:t xml:space="preserve"> piece</w:t>
-      </w:r>
-      <w:r>
-        <w:t xml:space="preserve">. </w:t>
-      </w:r>
-      <w:r>
-        <w:t xml:space="preserve">A </w:t>
-      </w:r>
-      <w:proofErr w:type="spellStart"/>
-      <w:r>
-        <w:rPr>
-          <w:i/>
-          <w:iCs/>
-        </w:rPr>
         <w:t>flipType</w:t>
       </w:r>
-      <w:proofErr w:type="spellEnd"/>
       <w:r>
         <w:t xml:space="preserve"> of 2 is given to </w:t>
       </w:r>
@@ -12961,15 +12765,7 @@
         <w:t xml:space="preserve"> Note that the axis of reflection is arbitrary</w:t>
       </w:r>
       <w:r>
-        <w:t xml:space="preserve"> </w:t>
-      </w:r>
-      <w:proofErr w:type="gramStart"/>
-      <w:r>
-        <w:t>as long as</w:t>
-      </w:r>
-      <w:proofErr w:type="gramEnd"/>
-      <w:r>
-        <w:t xml:space="preserve"> it is </w:t>
+        <w:t xml:space="preserve"> as long as it is </w:t>
       </w:r>
       <w:r>
         <w:t>the same</w:t>
@@ -12982,7 +12778,6 @@
       <w:r>
         <w:t xml:space="preserve">This use of a </w:t>
       </w:r>
-      <w:proofErr w:type="spellStart"/>
       <w:r>
         <w:rPr>
           <w:i/>
@@ -12990,7 +12785,6 @@
         </w:rPr>
         <w:t>flipType</w:t>
       </w:r>
-      <w:proofErr w:type="spellEnd"/>
       <w:r>
         <w:t xml:space="preserve"> </w:t>
       </w:r>
@@ -13035,30 +12829,16 @@
           <w:b/>
           <w:bCs/>
         </w:rPr>
-        <w:t xml:space="preserve"> MEASURE PERFORMANCE </w:t>
-      </w:r>
-      <w:proofErr w:type="gramStart"/>
-      <w:r>
-        <w:rPr>
-          <w:b/>
-          <w:bCs/>
-        </w:rPr>
-        <w:t>GAIN??</w:t>
+        <w:t xml:space="preserve"> MEASURE PERFORMANCE GAIN??</w:t>
       </w:r>
       <w:r>
         <w:t>.</w:t>
       </w:r>
-      <w:proofErr w:type="gramEnd"/>
       <w:r>
         <w:t xml:space="preserve"> </w:t>
       </w:r>
-      <w:proofErr w:type="gramStart"/>
-      <w:r>
-        <w:t>However</w:t>
-      </w:r>
-      <w:proofErr w:type="gramEnd"/>
-      <w:r>
-        <w:t xml:space="preserve"> t</w:t>
+      <w:r>
+        <w:t>However t</w:t>
       </w:r>
       <w:r>
         <w:t>he</w:t>
@@ -13088,14 +12868,9 @@
       </w:pPr>
       <w:bookmarkStart w:id="44" w:name="_Ref130221249"/>
       <w:bookmarkStart w:id="45" w:name="_Toc130398302"/>
-      <w:proofErr w:type="spellStart"/>
       <w:r>
         <w:lastRenderedPageBreak/>
-        <w:t>Vario</w:t>
-      </w:r>
-      <w:proofErr w:type="spellEnd"/>
-      <w:r>
-        <w:t xml:space="preserve"> </w:t>
+        <w:t xml:space="preserve">Vario </w:t>
       </w:r>
       <w:r>
         <w:t>S</w:t>
@@ -13138,15 +12913,7 @@
         <w:t xml:space="preserve">. </w:t>
       </w:r>
       <w:r>
-        <w:t xml:space="preserve">This amount of leeway when it comes to connecting pieces is called the </w:t>
-      </w:r>
-      <w:proofErr w:type="spellStart"/>
-      <w:r>
-        <w:t>Vario</w:t>
-      </w:r>
-      <w:proofErr w:type="spellEnd"/>
-      <w:r>
-        <w:t xml:space="preserve"> System</w:t>
+        <w:t>This amount of leeway when it comes to connecting pieces is called the Vario System</w:t>
       </w:r>
       <w:r>
         <w:t xml:space="preserve">, and it </w:t>
@@ -13163,15 +12930,7 @@
     </w:p>
     <w:p>
       <w:r>
-        <w:t xml:space="preserve">The </w:t>
-      </w:r>
-      <w:proofErr w:type="spellStart"/>
-      <w:r>
-        <w:t>Vario</w:t>
-      </w:r>
-      <w:proofErr w:type="spellEnd"/>
-      <w:r>
-        <w:t xml:space="preserve"> System is encoded as part of the track-generation algorithm</w:t>
+        <w:t>The Vario System is encoded as part of the track-generation algorithm</w:t>
       </w:r>
       <w:r>
         <w:t xml:space="preserve">. Each time a new piece is placed, certain conditions called </w:t>
@@ -13187,15 +12946,7 @@
         <w:t xml:space="preserve">are checked between this piece and the first piece’s open connectors. </w:t>
       </w:r>
       <w:r>
-        <w:t xml:space="preserve">The first piece’s open connector, </w:t>
-      </w:r>
-      <w:proofErr w:type="gramStart"/>
-      <w:r>
-        <w:t>due to the fact that</w:t>
-      </w:r>
-      <w:proofErr w:type="gramEnd"/>
-      <w:r>
-        <w:t xml:space="preserve"> is often checked against the validation conditions, is called the </w:t>
+        <w:t xml:space="preserve">The first piece’s open connector, due to the fact that is often checked against the validation conditions, is called the </w:t>
       </w:r>
       <w:r>
         <w:rPr>
@@ -15422,15 +15173,7 @@
         <w:t>The main modification</w:t>
       </w:r>
       <w:r>
-        <w:t>s regarded the collision-computation, the piece-</w:t>
-      </w:r>
-      <w:proofErr w:type="gramStart"/>
-      <w:r>
-        <w:t>connection</w:t>
-      </w:r>
-      <w:proofErr w:type="gramEnd"/>
-      <w:r>
-        <w:t xml:space="preserve"> and the track-validation functions</w:t>
+        <w:t>s regarded the collision-computation, the piece-connection and the track-validation functions</w:t>
       </w:r>
       <w:r>
         <w:t xml:space="preserve">. </w:t>
@@ -15475,15 +15218,7 @@
         <w:t xml:space="preserve">To connect </w:t>
       </w:r>
       <w:r>
-        <w:t xml:space="preserve">a piece to the rest of the track, </w:t>
-      </w:r>
-      <w:proofErr w:type="gramStart"/>
-      <w:r>
-        <w:t>all of</w:t>
-      </w:r>
-      <w:proofErr w:type="gramEnd"/>
-      <w:r>
-        <w:t xml:space="preserve"> the piece’s components are first raised or lowered </w:t>
+        <w:t xml:space="preserve">a piece to the rest of the track, all of the piece’s components are first raised or lowered </w:t>
       </w:r>
       <w:r>
         <w:t>to the level of the track’s open connector.</w:t>
@@ -16885,7 +16620,6 @@
       <w:r>
         <w:t xml:space="preserve"> stored in the </w:t>
       </w:r>
-      <w:proofErr w:type="spellStart"/>
       <w:r>
         <w:rPr>
           <w:i/>
@@ -16893,7 +16627,6 @@
         </w:rPr>
         <w:t>Pieces.json</w:t>
       </w:r>
-      <w:proofErr w:type="spellEnd"/>
       <w:r>
         <w:t xml:space="preserve"> file</w:t>
       </w:r>
@@ -16963,7 +16696,6 @@
       <w:r>
         <w:t xml:space="preserve">n </w:t>
       </w:r>
-      <w:proofErr w:type="spellStart"/>
       <w:r>
         <w:rPr>
           <w:i/>
@@ -16971,7 +16703,6 @@
         </w:rPr>
         <w:t>availableDist</w:t>
       </w:r>
-      <w:proofErr w:type="spellEnd"/>
       <w:r>
         <w:t xml:space="preserve"> property is </w:t>
       </w:r>
@@ -16984,7 +16715,6 @@
       <w:r>
         <w:t xml:space="preserve">distance available at each step. When a piece is placed, its distance is removed from </w:t>
       </w:r>
-      <w:proofErr w:type="spellStart"/>
       <w:r>
         <w:rPr>
           <w:i/>
@@ -16992,7 +16722,6 @@
         </w:rPr>
         <w:t>availableDist</w:t>
       </w:r>
-      <w:proofErr w:type="spellEnd"/>
       <w:r>
         <w:t xml:space="preserve">, and when a piece is taken back from the board, its distance is </w:t>
       </w:r>
@@ -17000,7 +16729,6 @@
         <w:lastRenderedPageBreak/>
         <w:t xml:space="preserve">added back to </w:t>
       </w:r>
-      <w:proofErr w:type="spellStart"/>
       <w:r>
         <w:rPr>
           <w:i/>
@@ -17008,7 +16736,6 @@
         </w:rPr>
         <w:t>availableDist</w:t>
       </w:r>
-      <w:proofErr w:type="spellEnd"/>
       <w:r>
         <w:t xml:space="preserve">. </w:t>
       </w:r>
@@ -17034,15 +16761,7 @@
     </w:p>
     <w:p>
       <w:r>
-        <w:t xml:space="preserve">From the implementation of the </w:t>
-      </w:r>
-      <w:proofErr w:type="spellStart"/>
-      <w:r>
-        <w:t>Vario</w:t>
-      </w:r>
-      <w:proofErr w:type="spellEnd"/>
-      <w:r>
-        <w:t xml:space="preserve"> System – detailed in Section </w:t>
+        <w:t xml:space="preserve">From the implementation of the Vario System – detailed in Section </w:t>
       </w:r>
       <w:r>
         <w:fldChar w:fldCharType="begin"/>
@@ -17187,55 +16906,239 @@
         <w:t xml:space="preserve">To tackle this problem, </w:t>
       </w:r>
       <w:r>
-        <w:t>an extra condition was added to the validation conditions</w:t>
-      </w:r>
-      <w:r>
-        <w:t>. This consists in adding a thin OBB between the two ends of the circuit, and checking whether this OBB collides with any of the placed pieces</w:t>
-      </w:r>
-      <w:r>
-        <w:t xml:space="preserve">. The two </w:t>
-      </w:r>
-    </w:p>
-    <w:p>
-      <w:r>
-        <w:t>This is to avoid too many circuits from getting rejected from the addition of this new validation condition</w:t>
-      </w:r>
-      <w:r>
-        <w:t>.</w:t>
+        <w:t xml:space="preserve">an extra </w:t>
+      </w:r>
+      <w:r>
+        <w:t xml:space="preserve">validation condition was </w:t>
+      </w:r>
+      <w:r>
+        <w:t>created</w:t>
+      </w:r>
+      <w:r>
+        <w:t xml:space="preserve">. This </w:t>
+      </w:r>
+      <w:r>
+        <w:t xml:space="preserve">new condition </w:t>
+      </w:r>
+      <w:r>
+        <w:t>consists in adding a thin OBB between the two ends of the circuit, and checking whether this OBB collides with any of the placed pieces</w:t>
+      </w:r>
+      <w:r>
+        <w:t xml:space="preserve">. </w:t>
+      </w:r>
+      <w:r>
+        <w:t>The OBB is removed once collisions have been checked.</w:t>
+      </w:r>
+      <w:r>
+        <w:t xml:space="preserve"> If the OBB collides with any piece, then some pieces lie between the circuit’s ends, so the circuit is rejected.</w:t>
+      </w:r>
+    </w:p>
+    <w:p>
+      <w:r>
+        <w:t>To</w:t>
+      </w:r>
+      <w:r>
+        <w:t xml:space="preserve"> avoid too many circuits from getting rejected</w:t>
+      </w:r>
+      <w:r>
+        <w:t>, t</w:t>
+      </w:r>
+      <w:r>
+        <w:t xml:space="preserve">he two </w:t>
+      </w:r>
+      <w:r>
+        <w:t>end pieces are ignored from these collision verifications.</w:t>
       </w:r>
       <w:r>
         <w:t xml:space="preserve"> </w:t>
       </w:r>
       <w:r>
-        <w:t xml:space="preserve">example of a circuit that would get rejected if the end pieces were </w:t>
-      </w:r>
-      <w:proofErr w:type="gramStart"/>
-      <w:r>
-        <w:t>taken into account</w:t>
-      </w:r>
-      <w:proofErr w:type="gramEnd"/>
-      <w:r>
-        <w:t xml:space="preserve"> when looking for collisions with the OBB.</w:t>
-      </w:r>
-    </w:p>
-    <w:p/>
-    <w:p/>
-    <w:p>
-      <w:r>
-        <w:t>. The OBB is removed once collisions have been checked. If the OBB collided with any pieces.</w:t>
-      </w:r>
-    </w:p>
-    <w:p>
+        <w:fldChar w:fldCharType="begin"/>
+      </w:r>
+      <w:r>
+        <w:instrText xml:space="preserve"> REF _Ref130492378 \h </w:instrText>
+      </w:r>
+      <w:r>
+        <w:fldChar w:fldCharType="separate"/>
+      </w:r>
+      <w:r>
+        <w:t xml:space="preserve">Figure </w:t>
+      </w:r>
+      <w:r>
+        <w:rPr>
+          <w:noProof/>
+        </w:rPr>
+        <w:t>26</w:t>
+      </w:r>
+      <w:r>
+        <w:fldChar w:fldCharType="end"/>
+      </w:r>
       <w:r>
         <w:t xml:space="preserve"> </w:t>
       </w:r>
       <w:r>
+        <w:t xml:space="preserve">shows an </w:t>
+      </w:r>
+      <w:r>
+        <w:t xml:space="preserve">example of a circuit that would get rejected if the </w:t>
+      </w:r>
+      <w:r>
+        <w:lastRenderedPageBreak/>
+        <w:t>end pieces were</w:t>
+      </w:r>
+      <w:r>
+        <w:t xml:space="preserve">n’t ignored </w:t>
+      </w:r>
+      <w:r>
+        <w:t>when looking for collisions with the OBB</w:t>
+      </w:r>
+      <w:r>
+        <w:t xml:space="preserve"> – this is undesirable, as the circuit shown should be possible to </w:t>
+      </w:r>
+      <w:r>
+        <w:t>get closed</w:t>
+      </w:r>
+      <w:r>
         <w:t xml:space="preserve"> </w:t>
       </w:r>
       <w:r>
+        <w:t>thanks to</w:t>
+      </w:r>
+      <w:r>
+        <w:t xml:space="preserve"> the</w:t>
+      </w:r>
+      <w:r>
+        <w:t xml:space="preserve"> use of the</w:t>
+      </w:r>
+      <w:r>
+        <w:t xml:space="preserve"> Vario System.</w:t>
+      </w:r>
+    </w:p>
+    <w:p>
+      <w:pPr>
+        <w:keepNext/>
+        <w:jc w:val="center"/>
+      </w:pPr>
+      <w:r>
+        <w:rPr>
+          <w:noProof/>
+        </w:rPr>
+        <w:drawing>
+          <wp:inline distT="0" distB="0" distL="0" distR="0" wp14:anchorId="2E8CA5FC" wp14:editId="77BC276D">
+            <wp:extent cx="2827606" cy="2158029"/>
+            <wp:effectExtent l="0" t="0" r="0" b="0"/>
+            <wp:docPr id="44" name="Picture 44" descr="Shape&#10;&#10;Description automatically generated with medium confidence"/>
+            <wp:cNvGraphicFramePr>
+              <a:graphicFrameLocks xmlns:a="http://schemas.openxmlformats.org/drawingml/2006/main" noChangeAspect="1"/>
+            </wp:cNvGraphicFramePr>
+            <a:graphic xmlns:a="http://schemas.openxmlformats.org/drawingml/2006/main">
+              <a:graphicData uri="http://schemas.openxmlformats.org/drawingml/2006/picture">
+                <pic:pic xmlns:pic="http://schemas.openxmlformats.org/drawingml/2006/picture">
+                  <pic:nvPicPr>
+                    <pic:cNvPr id="44" name="Picture 44" descr="Shape&#10;&#10;Description automatically generated with medium confidence"/>
+                    <pic:cNvPicPr/>
+                  </pic:nvPicPr>
+                  <pic:blipFill>
+                    <a:blip r:embed="rId37">
+                      <a:extLst>
+                        <a:ext uri="{28A0092B-C50C-407E-A947-70E740481C1C}">
+                          <a14:useLocalDpi xmlns:a14="http://schemas.microsoft.com/office/drawing/2010/main" val="0"/>
+                        </a:ext>
+                      </a:extLst>
+                    </a:blip>
+                    <a:stretch>
+                      <a:fillRect/>
+                    </a:stretch>
+                  </pic:blipFill>
+                  <pic:spPr>
+                    <a:xfrm>
+                      <a:off x="0" y="0"/>
+                      <a:ext cx="2829077" cy="2159152"/>
+                    </a:xfrm>
+                    <a:prstGeom prst="rect">
+                      <a:avLst/>
+                    </a:prstGeom>
+                  </pic:spPr>
+                </pic:pic>
+              </a:graphicData>
+            </a:graphic>
+          </wp:inline>
+        </w:drawing>
+      </w:r>
+    </w:p>
+    <w:p>
+      <w:pPr>
+        <w:pStyle w:val="Caption"/>
+        <w:ind w:left="2268" w:right="2268"/>
+        <w:jc w:val="center"/>
+      </w:pPr>
+      <w:bookmarkStart w:id="69" w:name="_Ref130492378"/>
+      <w:r>
+        <w:t xml:space="preserve">Figure </w:t>
+      </w:r>
+      <w:r>
+        <w:fldChar w:fldCharType="begin"/>
+      </w:r>
+      <w:r>
+        <w:instrText xml:space="preserve"> SEQ Figure \* ARABIC </w:instrText>
+      </w:r>
+      <w:r>
+        <w:fldChar w:fldCharType="separate"/>
+      </w:r>
+      <w:r>
+        <w:rPr>
+          <w:noProof/>
+        </w:rPr>
+        <w:t>26</w:t>
+      </w:r>
+      <w:r>
+        <w:fldChar w:fldCharType="end"/>
+      </w:r>
+      <w:bookmarkEnd w:id="69"/>
+      <w:r>
+        <w:t xml:space="preserve">: Example of track impossible to </w:t>
+      </w:r>
+      <w:r>
+        <w:t>generate</w:t>
+      </w:r>
+      <w:r>
+        <w:t xml:space="preserve"> with a too strict version of the new validation condition.</w:t>
+      </w:r>
+    </w:p>
+    <w:p>
+      <w:r>
+        <w:t xml:space="preserve">This new validation </w:t>
+      </w:r>
+      <w:r>
+        <w:t xml:space="preserve">condition successfully prevents impossible single-loop circuits from getting generated. </w:t>
+      </w:r>
+      <w:r>
+        <w:t xml:space="preserve">However, in slightly rare cases, certain impossible multi-loop circuits can arise. </w:t>
+      </w:r>
+      <w:r>
+        <w:t xml:space="preserve">This is </w:t>
+      </w:r>
+      <w:r>
+        <w:t>because</w:t>
+      </w:r>
+      <w:r>
+        <w:t xml:space="preserve"> a loop can be generated with a small gap between its two initial connectors, and pieces of the next loop can get placed through this gap </w:t>
+      </w:r>
+      <w:r>
+        <w:t>without violating the newly created validation condition.</w:t>
+      </w:r>
+    </w:p>
+    <w:p>
+      <w:r>
         <w:t xml:space="preserve"> </w:t>
       </w:r>
       <w:r>
+        <w:t xml:space="preserve"> </w:t>
+      </w:r>
+      <w:r>
+        <w:t xml:space="preserve"> </w:t>
+      </w:r>
+      <w:r>
         <w:br w:type="page"/>
       </w:r>
     </w:p>
@@ -17243,12 +17146,12 @@
       <w:pPr>
         <w:pStyle w:val="Heading1"/>
       </w:pPr>
-      <w:bookmarkStart w:id="69" w:name="_Toc130398309"/>
+      <w:bookmarkStart w:id="70" w:name="_Toc130398309"/>
       <w:r>
         <w:lastRenderedPageBreak/>
         <w:t>Evaluation</w:t>
       </w:r>
-      <w:bookmarkEnd w:id="69"/>
+      <w:bookmarkEnd w:id="70"/>
     </w:p>
     <w:p>
       <w:pPr>
@@ -17506,13 +17409,8 @@
       <w:r>
         <w:t xml:space="preserve"> </w:t>
       </w:r>
-      <w:proofErr w:type="spellStart"/>
-      <w:r>
-        <w:t>Vario</w:t>
-      </w:r>
-      <w:proofErr w:type="spellEnd"/>
-      <w:r>
-        <w:t xml:space="preserve"> </w:t>
+      <w:r>
+        <w:t xml:space="preserve">Vario </w:t>
       </w:r>
       <w:r>
         <w:t>S</w:t>
@@ -17596,11 +17494,11 @@
       <w:pPr>
         <w:pStyle w:val="Heading2"/>
       </w:pPr>
-      <w:bookmarkStart w:id="70" w:name="_Ref130476164"/>
+      <w:bookmarkStart w:id="71" w:name="_Ref130476164"/>
       <w:r>
         <w:t>Performance tests</w:t>
       </w:r>
-      <w:bookmarkEnd w:id="70"/>
+      <w:bookmarkEnd w:id="71"/>
     </w:p>
     <w:p>
       <w:r>
@@ -17615,13 +17513,8 @@
       <w:r>
         <w:t xml:space="preserve">that were made to find the impact </w:t>
       </w:r>
-      <w:proofErr w:type="spellStart"/>
-      <w:r>
-        <w:t>theses</w:t>
-      </w:r>
-      <w:proofErr w:type="spellEnd"/>
-      <w:r>
-        <w:t xml:space="preserve"> additions </w:t>
+      <w:r>
+        <w:t xml:space="preserve">theses additions </w:t>
       </w:r>
       <w:r>
         <w:t>made</w:t>
@@ -17760,7 +17653,7 @@
         <w:keepNext/>
         <w:jc w:val="center"/>
       </w:pPr>
-      <w:bookmarkStart w:id="71" w:name="_Ref130476392"/>
+      <w:bookmarkStart w:id="72" w:name="_Ref130476392"/>
       <w:r>
         <w:t xml:space="preserve">Table </w:t>
       </w:r>
@@ -17782,7 +17675,7 @@
       <w:r>
         <w:fldChar w:fldCharType="end"/>
       </w:r>
-      <w:bookmarkEnd w:id="71"/>
+      <w:bookmarkEnd w:id="72"/>
       <w:r>
         <w:t xml:space="preserve">: </w:t>
       </w:r>
@@ -17814,7 +17707,7 @@
                     <pic:cNvPicPr/>
                   </pic:nvPicPr>
                   <pic:blipFill>
-                    <a:blip r:embed="rId37" cstate="print">
+                    <a:blip r:embed="rId38" cstate="print">
                       <a:extLst>
                         <a:ext uri="{28A0092B-C50C-407E-A947-70E740481C1C}">
                           <a14:useLocalDpi xmlns:a14="http://schemas.microsoft.com/office/drawing/2010/main" val="0"/>
@@ -17980,7 +17873,7 @@
         <w:keepNext/>
         <w:jc w:val="center"/>
       </w:pPr>
-      <w:bookmarkStart w:id="72" w:name="_Ref130477916"/>
+      <w:bookmarkStart w:id="73" w:name="_Ref130477916"/>
       <w:r>
         <w:t xml:space="preserve">Table </w:t>
       </w:r>
@@ -18002,7 +17895,7 @@
       <w:r>
         <w:fldChar w:fldCharType="end"/>
       </w:r>
-      <w:bookmarkEnd w:id="72"/>
+      <w:bookmarkEnd w:id="73"/>
       <w:r>
         <w:t xml:space="preserve">: </w:t>
       </w:r>
@@ -18010,15 +17903,7 @@
         <w:t>Time</w:t>
       </w:r>
       <w:r>
-        <w:t xml:space="preserve"> (in </w:t>
-      </w:r>
-      <w:proofErr w:type="spellStart"/>
-      <w:r>
-        <w:t>ms</w:t>
-      </w:r>
-      <w:proofErr w:type="spellEnd"/>
-      <w:r>
-        <w:t>)</w:t>
+        <w:t xml:space="preserve"> (in ms)</w:t>
       </w:r>
       <w:r>
         <w:t xml:space="preserve"> taken to generate a track </w:t>
@@ -18062,7 +17947,7 @@
                     <pic:cNvPicPr/>
                   </pic:nvPicPr>
                   <pic:blipFill>
-                    <a:blip r:embed="rId38">
+                    <a:blip r:embed="rId39">
                       <a:extLst>
                         <a:ext uri="{28A0092B-C50C-407E-A947-70E740481C1C}">
                           <a14:useLocalDpi xmlns:a14="http://schemas.microsoft.com/office/drawing/2010/main" val="0"/>
@@ -18218,7 +18103,7 @@
         <w:keepNext/>
         <w:jc w:val="center"/>
       </w:pPr>
-      <w:bookmarkStart w:id="73" w:name="_Ref130487025"/>
+      <w:bookmarkStart w:id="74" w:name="_Ref130487025"/>
       <w:r>
         <w:t xml:space="preserve">Table </w:t>
       </w:r>
@@ -18240,7 +18125,7 @@
       <w:r>
         <w:fldChar w:fldCharType="end"/>
       </w:r>
-      <w:bookmarkEnd w:id="73"/>
+      <w:bookmarkEnd w:id="74"/>
       <w:r>
         <w:t xml:space="preserve">: </w:t>
       </w:r>
@@ -18248,15 +18133,7 @@
         <w:t xml:space="preserve">Time </w:t>
       </w:r>
       <w:r>
-        <w:t xml:space="preserve">(in </w:t>
-      </w:r>
-      <w:proofErr w:type="spellStart"/>
-      <w:r>
-        <w:t>ms</w:t>
-      </w:r>
-      <w:proofErr w:type="spellEnd"/>
-      <w:r>
-        <w:t xml:space="preserve">) </w:t>
+        <w:t xml:space="preserve">(in ms) </w:t>
       </w:r>
       <w:r>
         <w:t>taken to generate a track</w:t>
@@ -18292,7 +18169,7 @@
                     <pic:cNvPicPr/>
                   </pic:nvPicPr>
                   <pic:blipFill>
-                    <a:blip r:embed="rId39">
+                    <a:blip r:embed="rId40">
                       <a:extLst>
                         <a:ext uri="{28A0092B-C50C-407E-A947-70E740481C1C}">
                           <a14:useLocalDpi xmlns:a14="http://schemas.microsoft.com/office/drawing/2010/main" val="0"/>
@@ -18512,11 +18389,7 @@
         <w:t xml:space="preserve">he program was allowed to test </w:t>
       </w:r>
       <w:r>
-        <w:t>one-</w:t>
-      </w:r>
-      <w:proofErr w:type="gramStart"/>
-      <w:r>
-        <w:t>billion</w:t>
+        <w:t>one-billion</w:t>
       </w:r>
       <w:r>
         <w:t xml:space="preserve"> </w:t>
@@ -18524,7 +18397,6 @@
       <w:r>
         <w:t>piece</w:t>
       </w:r>
-      <w:proofErr w:type="gramEnd"/>
       <w:r>
         <w:t xml:space="preserve"> placements, after which it was forced to stop.</w:t>
       </w:r>
@@ -18570,15 +18442,7 @@
         <w:t xml:space="preserve">: </w:t>
       </w:r>
       <w:r>
-        <w:t xml:space="preserve">Time (in </w:t>
-      </w:r>
-      <w:proofErr w:type="spellStart"/>
-      <w:r>
-        <w:t>ms</w:t>
-      </w:r>
-      <w:proofErr w:type="spellEnd"/>
-      <w:r>
-        <w:t xml:space="preserve">) taken to generate a track </w:t>
+        <w:t xml:space="preserve">Time (in ms) taken to generate a track </w:t>
       </w:r>
       <w:r>
         <w:t>for case</w:t>
@@ -18614,7 +18478,7 @@
                     <pic:cNvPicPr/>
                   </pic:nvPicPr>
                   <pic:blipFill>
-                    <a:blip r:embed="rId40">
+                    <a:blip r:embed="rId41">
                       <a:extLst>
                         <a:ext uri="{28A0092B-C50C-407E-A947-70E740481C1C}">
                           <a14:useLocalDpi xmlns:a14="http://schemas.microsoft.com/office/drawing/2010/main" val="0"/>
@@ -18690,15 +18554,7 @@
         <w:t xml:space="preserve"> For seed 7, </w:t>
       </w:r>
       <w:r>
-        <w:t xml:space="preserve">the </w:t>
-      </w:r>
-      <w:proofErr w:type="gramStart"/>
-      <w:r>
-        <w:t>one-billion piece</w:t>
-      </w:r>
-      <w:proofErr w:type="gramEnd"/>
-      <w:r>
-        <w:t xml:space="preserve"> placement limit was reached before any circuit could be found</w:t>
+        <w:t>the one-billion piece placement limit was reached before any circuit could be found</w:t>
       </w:r>
       <w:r>
         <w:t xml:space="preserve">. </w:t>
@@ -18873,7 +18729,7 @@
                     <pic:cNvPicPr/>
                   </pic:nvPicPr>
                   <pic:blipFill>
-                    <a:blip r:embed="rId41">
+                    <a:blip r:embed="rId42">
                       <a:extLst>
                         <a:ext uri="{28A0092B-C50C-407E-A947-70E740481C1C}">
                           <a14:useLocalDpi xmlns:a14="http://schemas.microsoft.com/office/drawing/2010/main" val="0"/>
@@ -18921,7 +18777,7 @@
         <w:rPr>
           <w:noProof/>
         </w:rPr>
-        <w:t>26</w:t>
+        <w:t>27</w:t>
       </w:r>
       <w:r>
         <w:fldChar w:fldCharType="end"/>
@@ -18958,7 +18814,7 @@
                     <pic:cNvPicPr/>
                   </pic:nvPicPr>
                   <pic:blipFill>
-                    <a:blip r:embed="rId42">
+                    <a:blip r:embed="rId43">
                       <a:extLst>
                         <a:ext uri="{28A0092B-C50C-407E-A947-70E740481C1C}">
                           <a14:useLocalDpi xmlns:a14="http://schemas.microsoft.com/office/drawing/2010/main" val="0"/>
@@ -19006,7 +18862,7 @@
         <w:rPr>
           <w:noProof/>
         </w:rPr>
-        <w:t>27</w:t>
+        <w:t>28</w:t>
       </w:r>
       <w:r>
         <w:fldChar w:fldCharType="end"/>
@@ -19025,7 +18881,7 @@
       <w:pPr>
         <w:pStyle w:val="Heading2"/>
       </w:pPr>
-      <w:bookmarkStart w:id="74" w:name="_Toc130398310"/>
+      <w:bookmarkStart w:id="75" w:name="_Toc130398310"/>
       <w:r>
         <w:t xml:space="preserve">Limitations and </w:t>
       </w:r>
@@ -19035,7 +18891,7 @@
       <w:r>
         <w:t>ossible improvements</w:t>
       </w:r>
-      <w:bookmarkEnd w:id="74"/>
+      <w:bookmarkEnd w:id="75"/>
     </w:p>
     <w:p>
       <w:r>
@@ -19088,15 +18944,23 @@
         <w:t>)</w:t>
       </w:r>
       <w:r>
-        <w:t xml:space="preserve">, but could be lowered to </w:t>
-      </w:r>
-      <w:proofErr w:type="gramStart"/>
-      <w:r>
-        <w:t>O(</w:t>
-      </w:r>
-      <w:proofErr w:type="gramEnd"/>
-      <w:r>
-        <w:t>1) using the described approach.</w:t>
+        <w:t>, but could be lowered to O(1) using the described approach.</w:t>
+      </w:r>
+    </w:p>
+    <w:p/>
+    <w:p>
+      <w:pPr>
+        <w:pStyle w:val="ListParagraph"/>
+        <w:numPr>
+          <w:ilvl w:val="0"/>
+          <w:numId w:val="5"/>
+        </w:numPr>
+      </w:pPr>
+      <w:r>
+        <w:t xml:space="preserve">Add the </w:t>
+      </w:r>
+      <w:r>
+        <w:t>fact that some tracks can still be made with pieces in between (multi loop) – how to tackle this.</w:t>
       </w:r>
     </w:p>
     <w:p>
@@ -19108,12 +18972,12 @@
       <w:pPr>
         <w:pStyle w:val="Heading1"/>
       </w:pPr>
-      <w:bookmarkStart w:id="75" w:name="_Toc130398312"/>
+      <w:bookmarkStart w:id="76" w:name="_Toc130398312"/>
       <w:r>
         <w:lastRenderedPageBreak/>
         <w:t>Conclusion</w:t>
       </w:r>
-      <w:bookmarkEnd w:id="75"/>
+      <w:bookmarkEnd w:id="76"/>
     </w:p>
     <w:p/>
     <w:p>
@@ -19126,26 +18990,10 @@
     </w:p>
     <w:p>
       <w:r>
-        <w:t xml:space="preserve">I would like to thank my supervisor Tom </w:t>
-      </w:r>
-      <w:proofErr w:type="spellStart"/>
-      <w:r>
-        <w:t>Spink</w:t>
-      </w:r>
-      <w:proofErr w:type="spellEnd"/>
-      <w:r>
-        <w:t xml:space="preserve">, who took the time to build a real BRIO™ track from a circuit obtained with the </w:t>
-      </w:r>
-      <w:proofErr w:type="gramStart"/>
-      <w:r>
-        <w:t>program</w:t>
-      </w:r>
-      <w:r>
-        <w:t>, and</w:t>
-      </w:r>
-      <w:proofErr w:type="gramEnd"/>
-      <w:r>
-        <w:t xml:space="preserve"> provided suggestions to improve the user interface.</w:t>
+        <w:t>I would like to thank my supervisor Tom Spink, who took the time to build a real BRIO™ track from a circuit obtained with the program</w:t>
+      </w:r>
+      <w:r>
+        <w:t>, and provided suggestions to improve the user interface.</w:t>
       </w:r>
       <w:r>
         <w:t xml:space="preserve"> I would also like to thank my brother Jonathan Kings, who suggested the use of bounding circles to improve the efficiency collision computations.</w:t>
@@ -19163,25 +19011,17 @@
       <w:pPr>
         <w:pStyle w:val="Heading1"/>
       </w:pPr>
-      <w:bookmarkStart w:id="76" w:name="_Toc130398313"/>
+      <w:bookmarkStart w:id="77" w:name="_Toc130398313"/>
       <w:r>
         <w:lastRenderedPageBreak/>
         <w:t>Running the programme</w:t>
       </w:r>
-      <w:bookmarkEnd w:id="76"/>
+      <w:bookmarkEnd w:id="77"/>
     </w:p>
     <w:p/>
     <w:p>
       <w:r>
-        <w:t xml:space="preserve">Need to explain the choice of validation conditions – </w:t>
-      </w:r>
-      <w:proofErr w:type="gramStart"/>
-      <w:r>
-        <w:t>close,  medium</w:t>
-      </w:r>
-      <w:proofErr w:type="gramEnd"/>
-      <w:r>
-        <w:t>, large.</w:t>
+        <w:t>Need to explain the choice of validation conditions – close,  medium, large.</w:t>
       </w:r>
     </w:p>
     <w:p/>
@@ -19194,7 +19034,7 @@
         <w:br w:type="page"/>
       </w:r>
     </w:p>
-    <w:bookmarkStart w:id="77" w:name="_Toc130398314" w:displacedByCustomXml="next"/>
+    <w:bookmarkStart w:id="78" w:name="_Toc130398314" w:displacedByCustomXml="next"/>
     <w:sdt>
       <w:sdtPr>
         <w:rPr>
@@ -19223,7 +19063,7 @@
           <w:r>
             <w:t>References</w:t>
           </w:r>
-          <w:bookmarkEnd w:id="77"/>
+          <w:bookmarkEnd w:id="78"/>
         </w:p>
         <w:sdt>
           <w:sdtPr>

</xml_diff>

<commit_message>
Add section for problems to solve.
</commit_message>
<xml_diff>
--- a/Report.docx
+++ b/Report.docx
@@ -18888,12 +18888,50 @@
         <w:t xml:space="preserve"> </w:t>
       </w:r>
       <w:r>
-        <w:t xml:space="preserve">This could be prevented in a rather simple way – instead of getting rid of the </w:t>
-      </w:r>
-      <w:r>
-        <w:t xml:space="preserve">extra OBB that is used to verify if a loop is </w:t>
-      </w:r>
-    </w:p>
+        <w:t xml:space="preserve">An extra OBB is placed between the ends of the </w:t>
+      </w:r>
+      <w:r>
+        <w:t>track</w:t>
+      </w:r>
+      <w:r>
+        <w:t xml:space="preserve">, and </w:t>
+      </w:r>
+      <w:r>
+        <w:t>collisions between placed pieces and this OBB are verified</w:t>
+      </w:r>
+      <w:r>
+        <w:t xml:space="preserve"> to check whether any piece interrupts the track</w:t>
+      </w:r>
+      <w:r>
+        <w:t xml:space="preserve">. </w:t>
+      </w:r>
+      <w:r>
+        <w:t xml:space="preserve">However, </w:t>
+      </w:r>
+      <w:r>
+        <w:t xml:space="preserve">an issue can arise for multi-loop tracks, where pieces can end up getting placed between the two ends of a previous loop. </w:t>
+      </w:r>
+      <w:r>
+        <w:t xml:space="preserve">This </w:t>
+      </w:r>
+      <w:r>
+        <w:t xml:space="preserve">problem </w:t>
+      </w:r>
+      <w:r>
+        <w:t xml:space="preserve">could be prevented in a rather simple way – instead of getting rid of the </w:t>
+      </w:r>
+      <w:r>
+        <w:t>extra</w:t>
+      </w:r>
+      <w:r>
+        <w:t xml:space="preserve"> OBBs, these could be kept in a list. Every time a new piece is placed, collisions against the OBBs in that list would be checked – this would prevent any piece from </w:t>
+      </w:r>
+      <w:r>
+        <w:t>getting place in such a way that it interrupts a previous loop.</w:t>
+      </w:r>
+    </w:p>
+    <w:p/>
+    <w:p/>
     <w:p>
       <w:r>
         <w:br w:type="page"/>
@@ -18910,39 +18948,13 @@
       </w:r>
       <w:bookmarkEnd w:id="79"/>
     </w:p>
-    <w:p/>
     <w:p>
       <w:pPr>
         <w:pStyle w:val="Heading1"/>
-      </w:pPr>
-      <w:bookmarkStart w:id="80" w:name="_Toc130501362"/>
-      <w:r>
-        <w:t>Thanks</w:t>
-      </w:r>
-      <w:bookmarkEnd w:id="80"/>
-    </w:p>
-    <w:p>
-      <w:r>
-        <w:t xml:space="preserve">I would like to thank my supervisor Tom </w:t>
-      </w:r>
-      <w:proofErr w:type="spellStart"/>
-      <w:r>
-        <w:t>Spink</w:t>
-      </w:r>
-      <w:proofErr w:type="spellEnd"/>
-      <w:r>
-        <w:t>, who took the time to build a real BRIO™ track from a circuit obtained with the program</w:t>
-      </w:r>
-      <w:r>
-        <w:t>, and provided suggestions to improve the user interface.</w:t>
-      </w:r>
-      <w:r>
-        <w:t xml:space="preserve"> I would also like to thank my brother Jonathan Kings, who suggested the use of bounding circles to improve the efficiency collision computations.</w:t>
-      </w:r>
-    </w:p>
-    <w:p>
-      <w:pPr>
-        <w:jc w:val="left"/>
+        <w:numPr>
+          <w:ilvl w:val="0"/>
+          <w:numId w:val="0"/>
+        </w:numPr>
       </w:pPr>
       <w:r>
         <w:br w:type="page"/>
@@ -18952,12 +18964,12 @@
       <w:pPr>
         <w:pStyle w:val="Heading1"/>
       </w:pPr>
-      <w:bookmarkStart w:id="81" w:name="_Toc130501363"/>
+      <w:bookmarkStart w:id="80" w:name="_Toc130501363"/>
       <w:r>
         <w:lastRenderedPageBreak/>
         <w:t>Running the programme</w:t>
       </w:r>
-      <w:bookmarkEnd w:id="81"/>
+      <w:bookmarkEnd w:id="80"/>
     </w:p>
     <w:p/>
     <w:p>
@@ -18975,7 +18987,7 @@
         <w:br w:type="page"/>
       </w:r>
     </w:p>
-    <w:bookmarkStart w:id="82" w:name="_Toc130501364" w:displacedByCustomXml="next"/>
+    <w:bookmarkStart w:id="81" w:name="_Toc130501364" w:displacedByCustomXml="next"/>
     <w:sdt>
       <w:sdtPr>
         <w:rPr>
@@ -19004,7 +19016,7 @@
           <w:r>
             <w:t>References</w:t>
           </w:r>
-          <w:bookmarkEnd w:id="82"/>
+          <w:bookmarkEnd w:id="81"/>
         </w:p>
         <w:sdt>
           <w:sdtPr>

</xml_diff>

<commit_message>
Add ref for painter's algo.
</commit_message>
<xml_diff>
--- a/Report.docx
+++ b/Report.docx
@@ -11756,6 +11756,35 @@
       <w:r>
         <w:t>)</w:t>
       </w:r>
+      <w:r>
+        <w:t xml:space="preserve"> </w:t>
+      </w:r>
+      <w:sdt>
+        <w:sdtPr>
+          <w:id w:val="1100373298"/>
+          <w:citation/>
+        </w:sdtPr>
+        <w:sdtContent>
+          <w:r>
+            <w:fldChar w:fldCharType="begin"/>
+          </w:r>
+          <w:r>
+            <w:instrText xml:space="preserve"> CITATION Pai23 \l 2057 </w:instrText>
+          </w:r>
+          <w:r>
+            <w:fldChar w:fldCharType="separate"/>
+          </w:r>
+          <w:r>
+            <w:rPr>
+              <w:noProof/>
+            </w:rPr>
+            <w:t>[12]</w:t>
+          </w:r>
+          <w:r>
+            <w:fldChar w:fldCharType="end"/>
+          </w:r>
+        </w:sdtContent>
+      </w:sdt>
       <w:r>
         <w:t>.</w:t>
       </w:r>
@@ -29872,7 +29901,7 @@
     <b:YearAccessed>2023</b:YearAccessed>
     <b:MonthAccessed>January</b:MonthAccessed>
     <b:DayAccessed>21</b:DayAccessed>
-    <b:RefOrder>12</b:RefOrder>
+    <b:RefOrder>13</b:RefOrder>
   </b:Source>
   <b:Source>
     <b:Tag>Noo16</b:Tag>
@@ -29948,7 +29977,7 @@
     <b:MonthAccessed>March</b:MonthAccessed>
     <b:DayAccessed>20</b:DayAccessed>
     <b:URL>https://mesonbuild.com/</b:URL>
-    <b:RefOrder>13</b:RefOrder>
+    <b:RefOrder>14</b:RefOrder>
   </b:Source>
   <b:Source>
     <b:Tag>Jso23</b:Tag>
@@ -29959,7 +29988,7 @@
     <b:MonthAccessed>March</b:MonthAccessed>
     <b:DayAccessed>20</b:DayAccessed>
     <b:URL>https://github.com/open-source-parsers/jsoncpp</b:URL>
-    <b:RefOrder>14</b:RefOrder>
+    <b:RefOrder>15</b:RefOrder>
   </b:Source>
   <b:Source>
     <b:Tag>Joa23</b:Tag>
@@ -29989,7 +30018,7 @@
     <b:MonthAccessed>March</b:MonthAccessed>
     <b:DayAccessed>24</b:DayAccessed>
     <b:URL>https://cplusplus.com/reference/random/default_random_engine/</b:URL>
-    <b:RefOrder>15</b:RefOrder>
+    <b:RefOrder>16</b:RefOrder>
   </b:Source>
   <b:Source>
     <b:Tag>Hyp23</b:Tag>
@@ -30001,6 +30030,17 @@
     <b:DayAccessed>24</b:DayAccessed>
     <b:URL>https://en.wikipedia.org/wiki/Hyperplane_separation_theorem</b:URL>
     <b:RefOrder>8</b:RefOrder>
+  </b:Source>
+  <b:Source>
+    <b:Tag>Pai23</b:Tag>
+    <b:SourceType>InternetSite</b:SourceType>
+    <b:Guid>{DB0E9812-E043-46DB-982A-2310C146F4AD}</b:Guid>
+    <b:Title>Painter's algorithm</b:Title>
+    <b:YearAccessed>2023</b:YearAccessed>
+    <b:MonthAccessed>March</b:MonthAccessed>
+    <b:DayAccessed>24</b:DayAccessed>
+    <b:URL>https://en.wikipedia.org/wiki/Painter%27s_algorithm</b:URL>
+    <b:RefOrder>12</b:RefOrder>
   </b:Source>
 </b:Sources>
 </file>
@@ -30042,7 +30082,7 @@
 </file>
 
 <file path=customXml/itemProps4.xml><?xml version="1.0" encoding="utf-8"?>
-<ds:datastoreItem xmlns:ds="http://schemas.openxmlformats.org/officeDocument/2006/customXml" ds:itemID="{C73F7A74-F699-4BBC-8031-290F85788904}">
+<ds:datastoreItem xmlns:ds="http://schemas.openxmlformats.org/officeDocument/2006/customXml" ds:itemID="{F51CA203-23A5-4D2E-948D-62127A4E6601}">
   <ds:schemaRefs>
     <ds:schemaRef ds:uri="http://schemas.openxmlformats.org/officeDocument/2006/bibliography"/>
   </ds:schemaRefs>

</xml_diff>

<commit_message>
Add comparison with work.
</commit_message>
<xml_diff>
--- a/Report.docx
+++ b/Report.docx
@@ -118,30 +118,16 @@
           <w:sz w:val="32"/>
           <w:szCs w:val="32"/>
         </w:rPr>
-        <w:t xml:space="preserve">Supervisor: Tom </w:t>
-      </w:r>
-      <w:proofErr w:type="spellStart"/>
-      <w:r>
-        <w:rPr>
-          <w:sz w:val="32"/>
-          <w:szCs w:val="32"/>
-        </w:rPr>
-        <w:t>Spink</w:t>
-      </w:r>
-      <w:proofErr w:type="spellEnd"/>
+        <w:t>Supervisor: Tom Spink</w:t>
+      </w:r>
     </w:p>
     <w:p>
       <w:pPr>
         <w:jc w:val="center"/>
       </w:pPr>
       <w:r>
-        <w:t xml:space="preserve">Submitted on </w:t>
-      </w:r>
-      <w:proofErr w:type="gramStart"/>
-      <w:r>
-        <w:t>27/03/2023</w:t>
-      </w:r>
-      <w:proofErr w:type="gramEnd"/>
+        <w:t>Submitted on 27/03/2023</w:t>
+      </w:r>
     </w:p>
     <w:p>
       <w:pPr>
@@ -233,15 +219,7 @@
     </w:p>
     <w:p>
       <w:r>
-        <w:t xml:space="preserve">The main text of this project report is </w:t>
-      </w:r>
-      <w:proofErr w:type="gramStart"/>
-      <w:r>
-        <w:t>NN,NNN</w:t>
-      </w:r>
-      <w:proofErr w:type="gramEnd"/>
-      <w:r>
-        <w:t>*</w:t>
+        <w:t>The main text of this project report is NN,NNN*</w:t>
       </w:r>
       <w:r>
         <w:t xml:space="preserve"> </w:t>
@@ -4525,15 +4503,7 @@
         </w:sdtContent>
       </w:sdt>
       <w:r>
-        <w:t xml:space="preserve">. Another technique for generating racing tracks involves the use of a human-like AI agent that races through trial circuits </w:t>
-      </w:r>
-      <w:proofErr w:type="gramStart"/>
-      <w:r>
-        <w:t>in order to</w:t>
-      </w:r>
-      <w:proofErr w:type="gramEnd"/>
-      <w:r>
-        <w:t xml:space="preserve"> evaluate and improve them </w:t>
+        <w:t xml:space="preserve">. Another technique for generating racing tracks involves the use of a human-like AI agent that races through trial circuits in order to evaluate and improve them </w:t>
       </w:r>
       <w:sdt>
         <w:sdtPr>
@@ -4567,15 +4537,7 @@
     </w:p>
     <w:p>
       <w:r>
-        <w:t xml:space="preserve">However, the requirement for closed loop circuits is only part of the problem. The set of input pieces specified by the user, and the discrete nature of BRIO™ pieces where each piece has a specific length, curvature, </w:t>
-      </w:r>
-      <w:proofErr w:type="gramStart"/>
-      <w:r>
-        <w:t>ascent</w:t>
-      </w:r>
-      <w:proofErr w:type="gramEnd"/>
-      <w:r>
-        <w:t xml:space="preserve"> and number of connection points, are important restrictions that need to be taken into account. It is the inclusion of these constraints that make this a one-of-a-kind procedural generation problem. This is, as far as the author knows, the first automatic BRIO™ track generator ever made.</w:t>
+        <w:t>However, the requirement for closed loop circuits is only part of the problem. The set of input pieces specified by the user, and the discrete nature of BRIO™ pieces where each piece has a specific length, curvature, ascent and number of connection points, are important restrictions that need to be taken into account. It is the inclusion of these constraints that make this a one-of-a-kind procedural generation problem. This is, as far as the author knows, the first automatic BRIO™ track generator ever made.</w:t>
       </w:r>
     </w:p>
     <w:p>
@@ -4723,15 +4685,7 @@
         <w:jc w:val="left"/>
       </w:pPr>
       <w:r>
-        <w:t xml:space="preserve">The last secondary objective specifies that the connection between any two pieces is not perfect, and circuits which have ends that are “close enough” to each other should be counted as valid circuits. This proved to be an absolute necessity for closing any track, as </w:t>
-      </w:r>
-      <w:proofErr w:type="gramStart"/>
-      <w:r>
-        <w:t>the vast majority of</w:t>
-      </w:r>
-      <w:proofErr w:type="gramEnd"/>
-      <w:r>
-        <w:t xml:space="preserve"> circuits that can be generated using this tool have ends that do not perfectly meet.</w:t>
+        <w:t>The last secondary objective specifies that the connection between any two pieces is not perfect, and circuits which have ends that are “close enough” to each other should be counted as valid circuits. This proved to be an absolute necessity for closing any track, as the vast majority of circuits that can be generated using this tool have ends that do not perfectly meet.</w:t>
       </w:r>
     </w:p>
     <w:p>
@@ -4750,11 +4704,9 @@
       <w:r>
         <w:t xml:space="preserve">These objectives were interesting ideas that could be included in the project. The first additional objective mentions the addition of more sophisticated pieces to pick from. The second one stipulates that support blocks to hold tracks that are not touching the ground should be automatically positioned. Another additional objective says that the number of loops contained in a track should be specifiable by the user. Finally, the use of </w:t>
       </w:r>
-      <w:proofErr w:type="spellStart"/>
       <w:r>
         <w:t>WebAssembly</w:t>
       </w:r>
-      <w:proofErr w:type="spellEnd"/>
       <w:r>
         <w:t xml:space="preserve"> and multi-threading are mentioned as ways to make the generation faster.</w:t>
       </w:r>
@@ -4875,15 +4827,10 @@
       </w:r>
       <w:bookmarkStart w:id="8" w:name="_Toc130653057"/>
       <w:r>
-        <w:t xml:space="preserve">Pieces </w:t>
-      </w:r>
-      <w:proofErr w:type="gramStart"/>
-      <w:r>
-        <w:t>determined</w:t>
+        <w:t>Pieces determined</w:t>
       </w:r>
       <w:bookmarkEnd w:id="7"/>
       <w:bookmarkEnd w:id="8"/>
-      <w:proofErr w:type="gramEnd"/>
     </w:p>
     <w:p>
       <w:r>
@@ -5728,14 +5675,9 @@
       </w:r>
       <w:bookmarkStart w:id="13" w:name="_Toc130653058"/>
       <w:r>
-        <w:t xml:space="preserve">Required </w:t>
-      </w:r>
-      <w:proofErr w:type="gramStart"/>
-      <w:r>
-        <w:t>characteristics</w:t>
+        <w:t>Required characteristics</w:t>
       </w:r>
       <w:bookmarkEnd w:id="13"/>
-      <w:proofErr w:type="gramEnd"/>
     </w:p>
     <w:p>
       <w:r>
@@ -6223,7 +6165,7 @@
             <w:rPr>
               <w:noProof/>
             </w:rPr>
-            <w:t>[8]</w:t>
+            <w:t>[9]</w:t>
           </w:r>
           <w:r>
             <w:fldChar w:fldCharType="end"/>
@@ -6753,7 +6695,7 @@
             <w:rPr>
               <w:noProof/>
             </w:rPr>
-            <w:t>[8]</w:t>
+            <w:t>[9]</w:t>
           </w:r>
           <w:r>
             <w:fldChar w:fldCharType="end"/>
@@ -6851,15 +6793,7 @@
         <w:t>allows to determine the type of each connector</w:t>
       </w:r>
       <w:r>
-        <w:t xml:space="preserve">, </w:t>
-      </w:r>
-      <w:proofErr w:type="gramStart"/>
-      <w:r>
-        <w:t>pin</w:t>
-      </w:r>
-      <w:proofErr w:type="gramEnd"/>
-      <w:r>
-        <w:t xml:space="preserve"> or hole</w:t>
+        <w:t>, pin or hole</w:t>
       </w:r>
       <w:r>
         <w:t>.</w:t>
@@ -8174,7 +8108,7 @@
             <w:rPr>
               <w:noProof/>
             </w:rPr>
-            <w:t>[9]</w:t>
+            <w:t>[10]</w:t>
           </w:r>
           <w:r>
             <w:rPr>
@@ -8365,7 +8299,7 @@
             <w:rPr>
               <w:noProof/>
             </w:rPr>
-            <w:t>[9]</w:t>
+            <w:t>[10]</w:t>
           </w:r>
           <w:r>
             <w:fldChar w:fldCharType="end"/>
@@ -8477,14 +8411,9 @@
       </w:r>
       <w:bookmarkStart w:id="19" w:name="_Toc130653060"/>
       <w:r>
-        <w:t xml:space="preserve">Piece splitting into </w:t>
-      </w:r>
-      <w:proofErr w:type="gramStart"/>
-      <w:r>
-        <w:t>parts</w:t>
+        <w:t>Piece splitting into parts</w:t>
       </w:r>
       <w:bookmarkEnd w:id="19"/>
-      <w:proofErr w:type="gramEnd"/>
     </w:p>
     <w:p>
       <w:r>
@@ -9012,7 +8941,7 @@
             <w:rPr>
               <w:noProof/>
             </w:rPr>
-            <w:t>[10]</w:t>
+            <w:t>[11]</w:t>
           </w:r>
           <w:r>
             <w:fldChar w:fldCharType="end"/>
@@ -9041,7 +8970,7 @@
             <w:rPr>
               <w:noProof/>
             </w:rPr>
-            <w:t>[8]</w:t>
+            <w:t>[9]</w:t>
           </w:r>
           <w:r>
             <w:fldChar w:fldCharType="end"/>
@@ -9283,15 +9212,7 @@
         <w:t>BRIO™ pieces</w:t>
       </w:r>
       <w:r>
-        <w:t xml:space="preserve"> are stored in the </w:t>
-      </w:r>
-      <w:proofErr w:type="spellStart"/>
-      <w:r>
-        <w:t>Piece.json</w:t>
-      </w:r>
-      <w:proofErr w:type="spellEnd"/>
-      <w:r>
-        <w:t xml:space="preserve"> file.</w:t>
+        <w:t xml:space="preserve"> are stored in the Piece.json file.</w:t>
       </w:r>
     </w:p>
     <w:p>
@@ -9337,7 +9258,6 @@
       <w:r>
         <w:t xml:space="preserve"> </w:t>
       </w:r>
-      <w:proofErr w:type="spellStart"/>
       <w:r>
         <w:rPr>
           <w:i/>
@@ -9345,7 +9265,6 @@
         </w:rPr>
         <w:t>flipType</w:t>
       </w:r>
-      <w:proofErr w:type="spellEnd"/>
       <w:r>
         <w:t xml:space="preserve"> integer property </w:t>
       </w:r>
@@ -9397,7 +9316,6 @@
       <w:r>
         <w:t xml:space="preserve">The </w:t>
       </w:r>
-      <w:proofErr w:type="spellStart"/>
       <w:r>
         <w:rPr>
           <w:i/>
@@ -9405,7 +9323,6 @@
         </w:rPr>
         <w:t>maxLength</w:t>
       </w:r>
-      <w:proofErr w:type="spellEnd"/>
       <w:r>
         <w:t xml:space="preserve"> float given to each piece </w:t>
       </w:r>
@@ -10265,15 +10182,7 @@
         <w:t>as a list of piece objects</w:t>
       </w:r>
       <w:r>
-        <w:t xml:space="preserve">, sorted in no </w:t>
-      </w:r>
-      <w:proofErr w:type="gramStart"/>
-      <w:r>
-        <w:t>particular order</w:t>
-      </w:r>
-      <w:proofErr w:type="gramEnd"/>
-      <w:r>
-        <w:t>.</w:t>
+        <w:t>, sorted in no particular order.</w:t>
       </w:r>
       <w:r>
         <w:t xml:space="preserve"> </w:t>
@@ -10742,14 +10651,9 @@
       </w:pPr>
       <w:bookmarkStart w:id="37" w:name="_Toc130653068"/>
       <w:r>
-        <w:t xml:space="preserve">Addition of zoom and drag on </w:t>
-      </w:r>
-      <w:proofErr w:type="gramStart"/>
-      <w:r>
-        <w:t>canvas</w:t>
+        <w:t>Addition of zoom and drag on canvas</w:t>
       </w:r>
       <w:bookmarkEnd w:id="37"/>
-      <w:proofErr w:type="gramEnd"/>
     </w:p>
     <w:p>
       <w:r>
@@ -10825,7 +10729,7 @@
             <w:rPr>
               <w:noProof/>
             </w:rPr>
-            <w:t>[11]</w:t>
+            <w:t>[13]</w:t>
           </w:r>
           <w:r>
             <w:fldChar w:fldCharType="end"/>
@@ -10893,15 +10797,7 @@
         <w:t xml:space="preserve">was created as a vertical scrollable list, displaying the </w:t>
       </w:r>
       <w:r>
-        <w:t xml:space="preserve">ID, </w:t>
-      </w:r>
-      <w:proofErr w:type="gramStart"/>
-      <w:r>
-        <w:t>description</w:t>
-      </w:r>
-      <w:proofErr w:type="gramEnd"/>
-      <w:r>
-        <w:t xml:space="preserve"> and an image of each piece, alongside a </w:t>
+        <w:t xml:space="preserve">ID, description and an image of each piece, alongside a </w:t>
       </w:r>
       <w:r>
         <w:t>basic</w:t>
@@ -10946,7 +10842,7 @@
             <w:rPr>
               <w:noProof/>
             </w:rPr>
-            <w:t>[8]</w:t>
+            <w:t>[9]</w:t>
           </w:r>
           <w:r>
             <w:fldChar w:fldCharType="end"/>
@@ -11377,18 +11273,10 @@
         <w:t xml:space="preserve"> seed </w:t>
       </w:r>
       <w:r>
-        <w:t xml:space="preserve">was </w:t>
-      </w:r>
-      <w:proofErr w:type="gramStart"/>
-      <w:r>
-        <w:t xml:space="preserve">actually </w:t>
-      </w:r>
-      <w:r>
-        <w:t>used</w:t>
-      </w:r>
-      <w:proofErr w:type="gramEnd"/>
-      <w:r>
-        <w:t xml:space="preserve"> by the program to generate the track. This could be frustrating for a user </w:t>
+        <w:t xml:space="preserve">was actually </w:t>
+      </w:r>
+      <w:r>
+        <w:t xml:space="preserve">used by the program to generate the track. This could be frustrating for a user </w:t>
       </w:r>
       <w:r>
         <w:t>who</w:t>
@@ -11656,23 +11544,7 @@
           <w:i/>
           <w:iCs/>
         </w:rPr>
-        <w:t xml:space="preserve">option to build tracks at max </w:t>
-      </w:r>
-      <w:proofErr w:type="spellStart"/>
-      <w:r>
-        <w:rPr>
-          <w:i/>
-          <w:iCs/>
-        </w:rPr>
-        <w:t>lvl</w:t>
-      </w:r>
-      <w:proofErr w:type="spellEnd"/>
-      <w:r>
-        <w:rPr>
-          <w:i/>
-          <w:iCs/>
-        </w:rPr>
-        <w:t xml:space="preserve"> 1. This is given because in real life, due to having to use support for pieces placed above the ground level, </w:t>
+        <w:t xml:space="preserve">option to build tracks at max lvl 1. This is given because in real life, due to having to use support for pieces placed above the ground level, </w:t>
       </w:r>
       <w:r>
         <w:rPr>
@@ -11811,15 +11683,7 @@
         <w:t xml:space="preserve"> </w:t>
       </w:r>
       <w:r>
-        <w:t xml:space="preserve">compiled to </w:t>
-      </w:r>
-      <w:proofErr w:type="spellStart"/>
-      <w:r>
-        <w:t>WebAssemlby</w:t>
-      </w:r>
-      <w:proofErr w:type="spellEnd"/>
-      <w:r>
-        <w:t xml:space="preserve"> made the scales tip in favour of C++.</w:t>
+        <w:t>compiled to WebAssemlby made the scales tip in favour of C++.</w:t>
       </w:r>
     </w:p>
     <w:p>
@@ -11839,15 +11703,7 @@
         <w:t>S</w:t>
       </w:r>
       <w:r>
-        <w:t xml:space="preserve"> API. This worked fine for a while. However, this setup was later changed in favour of a fully static website, with the track-generating C++ program compiled to </w:t>
-      </w:r>
-      <w:proofErr w:type="spellStart"/>
-      <w:r>
-        <w:t>WebAssembly</w:t>
-      </w:r>
-      <w:proofErr w:type="spellEnd"/>
-      <w:r>
-        <w:t xml:space="preserve">. </w:t>
+        <w:t xml:space="preserve"> API. This worked fine for a while. However, this setup was later changed in favour of a fully static website, with the track-generating C++ program compiled to WebAssembly. </w:t>
       </w:r>
       <w:r>
         <w:t xml:space="preserve">Removing the use of a server </w:t>
@@ -11873,13 +11729,8 @@
       <w:r>
         <w:t xml:space="preserve">runs directly on users’ machines. </w:t>
       </w:r>
-      <w:proofErr w:type="spellStart"/>
-      <w:r>
-        <w:t>WebAssembly</w:t>
-      </w:r>
-      <w:proofErr w:type="spellEnd"/>
-      <w:r>
-        <w:t xml:space="preserve"> is supported on all modern browsers</w:t>
+      <w:r>
+        <w:t>WebAssembly is supported on all modern browsers</w:t>
       </w:r>
       <w:sdt>
         <w:sdtPr>
@@ -11918,21 +11769,8 @@
       </w:r>
     </w:p>
     <w:p>
-      <w:proofErr w:type="spellStart"/>
-      <w:r>
-        <w:t>Emscripten</w:t>
-      </w:r>
-      <w:proofErr w:type="spellEnd"/>
-      <w:r>
-        <w:t xml:space="preserve"> is the compiler that was used to compile the C++ program to </w:t>
-      </w:r>
-      <w:proofErr w:type="spellStart"/>
-      <w:r>
-        <w:t>WebAssembly</w:t>
-      </w:r>
-      <w:proofErr w:type="spellEnd"/>
-      <w:r>
-        <w:t>.</w:t>
+      <w:r>
+        <w:t>Emscripten is the compiler that was used to compile the C++ program to WebAssembly.</w:t>
       </w:r>
       <w:r>
         <w:t xml:space="preserve"> Certain compilation options are specified</w:t>
@@ -12007,23 +11845,7 @@
           <w:i/>
           <w:iCs/>
         </w:rPr>
-        <w:t xml:space="preserve"> </w:t>
-      </w:r>
-      <w:proofErr w:type="spellStart"/>
-      <w:r>
-        <w:rPr>
-          <w:i/>
-          <w:iCs/>
-        </w:rPr>
-        <w:t>Pieces.json</w:t>
-      </w:r>
-      <w:proofErr w:type="spellEnd"/>
-      <w:r>
-        <w:rPr>
-          <w:i/>
-          <w:iCs/>
-        </w:rPr>
-        <w:t xml:space="preserve"> </w:t>
+        <w:t xml:space="preserve"> Pieces.json </w:t>
       </w:r>
       <w:r>
         <w:t>file.</w:t>
@@ -12052,7 +11874,7 @@
             <w:rPr>
               <w:noProof/>
             </w:rPr>
-            <w:t>[12]</w:t>
+            <w:t>[16]</w:t>
           </w:r>
           <w:r>
             <w:fldChar w:fldCharType="end"/>
@@ -12086,11 +11908,9 @@
       <w:r>
         <w:t xml:space="preserve"> </w:t>
       </w:r>
-      <w:proofErr w:type="spellStart"/>
       <w:r>
         <w:t>JsonCpp</w:t>
       </w:r>
-      <w:proofErr w:type="spellEnd"/>
       <w:sdt>
         <w:sdtPr>
           <w:id w:val="161202413"/>
@@ -12116,7 +11936,7 @@
             <w:rPr>
               <w:noProof/>
             </w:rPr>
-            <w:t>[13]</w:t>
+            <w:t>[17]</w:t>
           </w:r>
           <w:r>
             <w:fldChar w:fldCharType="end"/>
@@ -12135,7 +11955,6 @@
       <w:r>
         <w:t xml:space="preserve">the </w:t>
       </w:r>
-      <w:proofErr w:type="spellStart"/>
       <w:r>
         <w:rPr>
           <w:i/>
@@ -12143,7 +11962,6 @@
         </w:rPr>
         <w:t>Pieces.json</w:t>
       </w:r>
-      <w:proofErr w:type="spellEnd"/>
       <w:r>
         <w:t xml:space="preserve"> file</w:t>
       </w:r>
@@ -12538,15 +12356,7 @@
         </w:numPr>
       </w:pPr>
       <w:r>
-        <w:t xml:space="preserve">When all the validation conditions are met, the track generation </w:t>
-      </w:r>
-      <w:proofErr w:type="gramStart"/>
-      <w:r>
-        <w:t>stops</w:t>
-      </w:r>
-      <w:proofErr w:type="gramEnd"/>
-      <w:r>
-        <w:t xml:space="preserve"> and the circuit is presented to the user.</w:t>
+        <w:t>When all the validation conditions are met, the track generation stops and the circuit is presented to the user.</w:t>
       </w:r>
     </w:p>
     <w:p>
@@ -12597,13 +12407,8 @@
       <w:r>
         <w:t xml:space="preserve">Also, </w:t>
       </w:r>
-      <w:proofErr w:type="gramStart"/>
-      <w:r>
-        <w:t>due to the fact that</w:t>
-      </w:r>
-      <w:proofErr w:type="gramEnd"/>
-      <w:r>
-        <w:t xml:space="preserve"> </w:t>
+      <w:r>
+        <w:t xml:space="preserve">due to the fact that </w:t>
       </w:r>
       <w:r>
         <w:t xml:space="preserve">a maximum of one recursive call is made per available piece, </w:t>
@@ -12916,7 +12721,6 @@
       <w:r>
         <w:t xml:space="preserve">Each piece is thus given a </w:t>
       </w:r>
-      <w:proofErr w:type="spellStart"/>
       <w:r>
         <w:rPr>
           <w:i/>
@@ -12924,14 +12728,12 @@
         </w:rPr>
         <w:t>flipType</w:t>
       </w:r>
-      <w:proofErr w:type="spellEnd"/>
       <w:r>
         <w:t xml:space="preserve"> attribute corresponding to the way in which it must be flipped.</w:t>
       </w:r>
       <w:r>
         <w:t xml:space="preserve"> A </w:t>
       </w:r>
-      <w:proofErr w:type="spellStart"/>
       <w:r>
         <w:rPr>
           <w:i/>
@@ -12939,59 +12741,47 @@
         </w:rPr>
         <w:t>flipType</w:t>
       </w:r>
-      <w:proofErr w:type="spellEnd"/>
       <w:r>
         <w:t xml:space="preserve"> of 0 means that the piece does not need to be flipped – this corresponds to straight pieces. </w:t>
       </w:r>
       <w:r>
         <w:t xml:space="preserve">A </w:t>
       </w:r>
-      <w:proofErr w:type="spellStart"/>
       <w:r>
         <w:rPr>
           <w:i/>
           <w:iCs/>
         </w:rPr>
-        <w:t>flipType</w:t>
-      </w:r>
-      <w:proofErr w:type="spellEnd"/>
+        <w:t xml:space="preserve">flipType </w:t>
+      </w:r>
+      <w:r>
+        <w:t>equal to 1 is used for simple curved pieces that can be flipped by a simple inversion of its two connectors</w:t>
+      </w:r>
+      <w:r>
+        <w:t xml:space="preserve">. This also works for </w:t>
+      </w:r>
+      <w:r>
+        <w:t xml:space="preserve">the </w:t>
+      </w:r>
+      <w:r>
+        <w:t>straight ascending</w:t>
+      </w:r>
+      <w:r>
+        <w:t xml:space="preserve"> piece</w:t>
+      </w:r>
+      <w:r>
+        <w:t xml:space="preserve">. </w:t>
+      </w:r>
+      <w:r>
+        <w:t xml:space="preserve">A </w:t>
+      </w:r>
       <w:r>
         <w:rPr>
           <w:i/>
           <w:iCs/>
         </w:rPr>
-        <w:t xml:space="preserve"> </w:t>
-      </w:r>
-      <w:r>
-        <w:t>equal to 1 is used for simple curved pieces that can be flipped by a simple inversion of its two connectors</w:t>
-      </w:r>
-      <w:r>
-        <w:t xml:space="preserve">. This also works for </w:t>
-      </w:r>
-      <w:r>
-        <w:t xml:space="preserve">the </w:t>
-      </w:r>
-      <w:r>
-        <w:t>straight ascending</w:t>
-      </w:r>
-      <w:r>
-        <w:t xml:space="preserve"> piece</w:t>
-      </w:r>
-      <w:r>
-        <w:t xml:space="preserve">. </w:t>
-      </w:r>
-      <w:r>
-        <w:t xml:space="preserve">A </w:t>
-      </w:r>
-      <w:proofErr w:type="spellStart"/>
-      <w:r>
-        <w:rPr>
-          <w:i/>
-          <w:iCs/>
-        </w:rPr>
         <w:t>flipType</w:t>
       </w:r>
-      <w:proofErr w:type="spellEnd"/>
       <w:r>
         <w:t xml:space="preserve"> of 2 is given to </w:t>
       </w:r>
@@ -13967,15 +13757,7 @@
         <w:t xml:space="preserve"> Note that the axis of reflection is arbitrary</w:t>
       </w:r>
       <w:r>
-        <w:t xml:space="preserve"> </w:t>
-      </w:r>
-      <w:proofErr w:type="gramStart"/>
-      <w:r>
-        <w:t>as long as</w:t>
-      </w:r>
-      <w:proofErr w:type="gramEnd"/>
-      <w:r>
-        <w:t xml:space="preserve"> it is </w:t>
+        <w:t xml:space="preserve"> as long as it is </w:t>
       </w:r>
       <w:r>
         <w:t>the same</w:t>
@@ -13988,7 +13770,6 @@
       <w:r>
         <w:t xml:space="preserve">This use of a </w:t>
       </w:r>
-      <w:proofErr w:type="spellStart"/>
       <w:r>
         <w:rPr>
           <w:i/>
@@ -13996,7 +13777,6 @@
         </w:rPr>
         <w:t>flipType</w:t>
       </w:r>
-      <w:proofErr w:type="spellEnd"/>
       <w:r>
         <w:t xml:space="preserve"> </w:t>
       </w:r>
@@ -14080,13 +13860,8 @@
         <w:t xml:space="preserve"> </w:t>
       </w:r>
       <w:bookmarkStart w:id="53" w:name="_Toc130653076"/>
-      <w:proofErr w:type="spellStart"/>
-      <w:r>
-        <w:t>Vario</w:t>
-      </w:r>
-      <w:proofErr w:type="spellEnd"/>
-      <w:r>
-        <w:t xml:space="preserve"> </w:t>
+      <w:r>
+        <w:t xml:space="preserve">Vario </w:t>
       </w:r>
       <w:r>
         <w:t>S</w:t>
@@ -14129,15 +13904,7 @@
         <w:t xml:space="preserve">. </w:t>
       </w:r>
       <w:r>
-        <w:t xml:space="preserve">This amount of leeway when it comes to connecting pieces is called the </w:t>
-      </w:r>
-      <w:proofErr w:type="spellStart"/>
-      <w:r>
-        <w:t>Vario</w:t>
-      </w:r>
-      <w:proofErr w:type="spellEnd"/>
-      <w:r>
-        <w:t xml:space="preserve"> System</w:t>
+        <w:t>This amount of leeway when it comes to connecting pieces is called the Vario System</w:t>
       </w:r>
       <w:r>
         <w:t xml:space="preserve">, and it </w:t>
@@ -14154,15 +13921,7 @@
     </w:p>
     <w:p>
       <w:r>
-        <w:t xml:space="preserve">The </w:t>
-      </w:r>
-      <w:proofErr w:type="spellStart"/>
-      <w:r>
-        <w:t>Vario</w:t>
-      </w:r>
-      <w:proofErr w:type="spellEnd"/>
-      <w:r>
-        <w:t xml:space="preserve"> System is encoded as part of the track-generation algorithm</w:t>
+        <w:t>The Vario System is encoded as part of the track-generation algorithm</w:t>
       </w:r>
       <w:r>
         <w:t xml:space="preserve">. Each time a new piece is placed, certain conditions called </w:t>
@@ -14178,15 +13937,7 @@
         <w:t xml:space="preserve">are checked between this piece and the first piece’s open connectors. </w:t>
       </w:r>
       <w:r>
-        <w:t xml:space="preserve">The first piece’s open connector, </w:t>
-      </w:r>
-      <w:proofErr w:type="gramStart"/>
-      <w:r>
-        <w:t>due to the fact that</w:t>
-      </w:r>
-      <w:proofErr w:type="gramEnd"/>
-      <w:r>
-        <w:t xml:space="preserve"> is often checked against the validation conditions, is called the </w:t>
+        <w:t xml:space="preserve">The first piece’s open connector, due to the fact that is often checked against the validation conditions, is called the </w:t>
       </w:r>
       <w:r>
         <w:rPr>
@@ -14604,15 +14355,7 @@
         <w:t xml:space="preserve">However, </w:t>
       </w:r>
       <w:r>
-        <w:t xml:space="preserve">“medium” or “loose” validation conditions make it easier for the program to construct </w:t>
-      </w:r>
-      <w:proofErr w:type="gramStart"/>
-      <w:r>
-        <w:t>loops, and</w:t>
-      </w:r>
-      <w:proofErr w:type="gramEnd"/>
-      <w:r>
-        <w:t xml:space="preserve"> can be used in case the program does not find any closed loops for a certain set of pieces using </w:t>
+        <w:t xml:space="preserve">“medium” or “loose” validation conditions make it easier for the program to construct loops, and can be used in case the program does not find any closed loops for a certain set of pieces using </w:t>
       </w:r>
       <w:r>
         <w:t xml:space="preserve">the </w:t>
@@ -15261,7 +15004,6 @@
       <w:r>
         <w:t xml:space="preserve"> are obtained from a single </w:t>
       </w:r>
-      <w:proofErr w:type="gramStart"/>
       <w:r>
         <w:rPr>
           <w:i/>
@@ -15269,8 +15011,6 @@
         </w:rPr>
         <w:t>std::</w:t>
       </w:r>
-      <w:proofErr w:type="spellStart"/>
-      <w:proofErr w:type="gramEnd"/>
       <w:r>
         <w:rPr>
           <w:i/>
@@ -15278,7 +15018,6 @@
         </w:rPr>
         <w:t>default_random_engine</w:t>
       </w:r>
-      <w:proofErr w:type="spellEnd"/>
       <w:r>
         <w:t xml:space="preserve"> </w:t>
       </w:r>
@@ -15301,7 +15040,7 @@
             <w:rPr>
               <w:noProof/>
             </w:rPr>
-            <w:t>[14]</w:t>
+            <w:t>[18]</w:t>
           </w:r>
           <w:r>
             <w:fldChar w:fldCharType="end"/>
@@ -15743,16 +15482,11 @@
       <w:r>
         <w:t xml:space="preserve"> </w:t>
       </w:r>
-      <w:proofErr w:type="gramStart"/>
       <w:r>
         <w:t>all</w:t>
       </w:r>
       <w:r>
-        <w:t xml:space="preserve"> of</w:t>
-      </w:r>
-      <w:proofErr w:type="gramEnd"/>
-      <w:r>
-        <w:t xml:space="preserve"> the </w:t>
+        <w:t xml:space="preserve"> of the </w:t>
       </w:r>
       <w:r>
         <w:t>polygons’</w:t>
@@ -15883,15 +15617,7 @@
     <w:p/>
     <w:p>
       <w:r>
-        <w:t xml:space="preserve">Collisions are computed at each piece placement attempt, and against </w:t>
-      </w:r>
-      <w:proofErr w:type="gramStart"/>
-      <w:r>
-        <w:t>all of</w:t>
-      </w:r>
-      <w:proofErr w:type="gramEnd"/>
-      <w:r>
-        <w:t xml:space="preserve"> the pieces</w:t>
+        <w:t>Collisions are computed at each piece placement attempt, and against all of the pieces</w:t>
       </w:r>
       <w:r>
         <w:t xml:space="preserve"> currently</w:t>
@@ -16198,15 +15924,7 @@
         <w:t xml:space="preserve">. </w:t>
       </w:r>
       <w:r>
-        <w:t xml:space="preserve">However, </w:t>
-      </w:r>
-      <w:proofErr w:type="gramStart"/>
-      <w:r>
-        <w:t>taking into account</w:t>
-      </w:r>
-      <w:proofErr w:type="gramEnd"/>
-      <w:r>
-        <w:t xml:space="preserve"> that some pieces are present </w:t>
+        <w:t xml:space="preserve">However, taking into account that some pieces are present </w:t>
       </w:r>
       <w:r>
         <w:rPr>
@@ -16455,15 +16173,7 @@
         <w:t xml:space="preserve"> accelerated the program and allowed larger sets of input pieces to be picked.</w:t>
       </w:r>
       <w:r>
-        <w:t xml:space="preserve"> </w:t>
-      </w:r>
-      <w:proofErr w:type="gramStart"/>
-      <w:r>
-        <w:t>However</w:t>
-      </w:r>
-      <w:proofErr w:type="gramEnd"/>
-      <w:r>
-        <w:t xml:space="preserve"> the time taken to generate </w:t>
+        <w:t xml:space="preserve"> However the time taken to generate </w:t>
       </w:r>
       <w:r>
         <w:t xml:space="preserve">a </w:t>
@@ -16637,7 +16347,7 @@
             <w:rPr>
               <w:noProof/>
             </w:rPr>
-            <w:t>[8]</w:t>
+            <w:t>[9]</w:t>
           </w:r>
           <w:r>
             <w:fldChar w:fldCharType="end"/>
@@ -16751,15 +16461,7 @@
         <w:t>The main modification</w:t>
       </w:r>
       <w:r>
-        <w:t>s regarded the collision-computation, the piece-</w:t>
-      </w:r>
-      <w:proofErr w:type="gramStart"/>
-      <w:r>
-        <w:t>connection</w:t>
-      </w:r>
-      <w:proofErr w:type="gramEnd"/>
-      <w:r>
-        <w:t xml:space="preserve"> and the track-validation functions</w:t>
+        <w:t>s regarded the collision-computation, the piece-connection and the track-validation functions</w:t>
       </w:r>
       <w:r>
         <w:t xml:space="preserve">. </w:t>
@@ -16804,15 +16506,7 @@
         <w:t xml:space="preserve">To connect </w:t>
       </w:r>
       <w:r>
-        <w:t xml:space="preserve">a piece to the rest of the track, </w:t>
-      </w:r>
-      <w:proofErr w:type="gramStart"/>
-      <w:r>
-        <w:t>all of</w:t>
-      </w:r>
-      <w:proofErr w:type="gramEnd"/>
-      <w:r>
-        <w:t xml:space="preserve"> the piece’s components are first raised or lowered </w:t>
+        <w:t xml:space="preserve">a piece to the rest of the track, all of the piece’s components are first raised or lowered </w:t>
       </w:r>
       <w:r>
         <w:t>to the level of the track’s open connector.</w:t>
@@ -16821,15 +16515,7 @@
         <w:t xml:space="preserve"> </w:t>
       </w:r>
       <w:r>
-        <w:t xml:space="preserve">A piece can be raised to any </w:t>
-      </w:r>
-      <w:proofErr w:type="gramStart"/>
-      <w:r>
-        <w:t>level,</w:t>
-      </w:r>
-      <w:proofErr w:type="gramEnd"/>
-      <w:r>
-        <w:t xml:space="preserve"> however, it is important to check that </w:t>
+        <w:t xml:space="preserve">A piece can be raised to any level, however, it is important to check that </w:t>
       </w:r>
       <w:r>
         <w:t>none of its components are lower than the ground floor.</w:t>
@@ -16999,15 +16685,7 @@
         <w:t xml:space="preserve">N </w:t>
       </w:r>
       <w:r>
-        <w:t xml:space="preserve">subsets of equal sizes. It is ensured that exactly one pair of 3-connector pieces </w:t>
-      </w:r>
-      <w:proofErr w:type="gramStart"/>
-      <w:r>
-        <w:t>are located in</w:t>
-      </w:r>
-      <w:proofErr w:type="gramEnd"/>
-      <w:r>
-        <w:t xml:space="preserve"> each subset, apart from the last one. Then, a loop is generated for each subset in order, with the two 3-connector pieces positioned in a loop providing </w:t>
+        <w:t xml:space="preserve">subsets of equal sizes. It is ensured that exactly one pair of 3-connector pieces are located in each subset, apart from the last one. Then, a loop is generated for each subset in order, with the two 3-connector pieces positioned in a loop providing </w:t>
       </w:r>
       <w:r>
         <w:t>v</w:t>
@@ -18238,7 +17916,6 @@
       <w:r>
         <w:t xml:space="preserve"> stored in the </w:t>
       </w:r>
-      <w:proofErr w:type="spellStart"/>
       <w:r>
         <w:rPr>
           <w:i/>
@@ -18246,7 +17923,6 @@
         </w:rPr>
         <w:t>Pieces.json</w:t>
       </w:r>
-      <w:proofErr w:type="spellEnd"/>
       <w:r>
         <w:t xml:space="preserve"> file</w:t>
       </w:r>
@@ -18316,7 +17992,6 @@
       <w:r>
         <w:t xml:space="preserve">n </w:t>
       </w:r>
-      <w:proofErr w:type="spellStart"/>
       <w:r>
         <w:rPr>
           <w:i/>
@@ -18324,7 +17999,6 @@
         </w:rPr>
         <w:t>availableDist</w:t>
       </w:r>
-      <w:proofErr w:type="spellEnd"/>
       <w:r>
         <w:t xml:space="preserve"> property is </w:t>
       </w:r>
@@ -18337,7 +18011,6 @@
       <w:r>
         <w:t xml:space="preserve">distance available at each step. When a piece is placed, its distance is removed from </w:t>
       </w:r>
-      <w:proofErr w:type="spellStart"/>
       <w:r>
         <w:rPr>
           <w:i/>
@@ -18345,7 +18018,6 @@
         </w:rPr>
         <w:t>availableDist</w:t>
       </w:r>
-      <w:proofErr w:type="spellEnd"/>
       <w:r>
         <w:t xml:space="preserve">, and when a piece is taken back from the board, its distance is </w:t>
       </w:r>
@@ -18353,7 +18025,6 @@
         <w:lastRenderedPageBreak/>
         <w:t xml:space="preserve">added back to </w:t>
       </w:r>
-      <w:proofErr w:type="spellStart"/>
       <w:r>
         <w:rPr>
           <w:i/>
@@ -18361,20 +18032,11 @@
         </w:rPr>
         <w:t>availableDist</w:t>
       </w:r>
-      <w:proofErr w:type="spellEnd"/>
       <w:r>
         <w:t xml:space="preserve">. </w:t>
       </w:r>
       <w:r>
-        <w:t xml:space="preserve">This makes checking the total distance of available pieces an </w:t>
-      </w:r>
-      <w:proofErr w:type="gramStart"/>
-      <w:r>
-        <w:t>O(</w:t>
-      </w:r>
-      <w:proofErr w:type="gramEnd"/>
-      <w:r>
-        <w:t>1) operation.</w:t>
+        <w:t>This makes checking the total distance of available pieces an O(1) operation.</w:t>
       </w:r>
     </w:p>
     <w:p>
@@ -18399,15 +18061,7 @@
     </w:p>
     <w:p>
       <w:r>
-        <w:t xml:space="preserve">From the implementation of the </w:t>
-      </w:r>
-      <w:proofErr w:type="spellStart"/>
-      <w:r>
-        <w:t>Vario</w:t>
-      </w:r>
-      <w:proofErr w:type="spellEnd"/>
-      <w:r>
-        <w:t xml:space="preserve"> System – detailed in Section </w:t>
+        <w:t xml:space="preserve">From the implementation of the Vario System – detailed in Section </w:t>
       </w:r>
       <w:r>
         <w:fldChar w:fldCharType="begin"/>
@@ -18431,15 +18085,7 @@
         <w:t xml:space="preserve"> </w:t>
       </w:r>
       <w:r>
-        <w:t xml:space="preserve">A circuit </w:t>
-      </w:r>
-      <w:proofErr w:type="gramStart"/>
-      <w:r>
-        <w:t>is considered to be</w:t>
-      </w:r>
-      <w:proofErr w:type="gramEnd"/>
-      <w:r>
-        <w:t xml:space="preserve"> closed when its ends get close enough to each other. However, the ends do not necessarily touch each other, and due to this, the circuit can sometimes end up having pieces between its two ends</w:t>
+        <w:t>A circuit is considered to be closed when its ends get close enough to each other. However, the ends do not necessarily touch each other, and due to this, the circuit can sometimes end up having pieces between its two ends</w:t>
       </w:r>
       <w:r>
         <w:t xml:space="preserve">. An example of this is shown in </w:t>
@@ -18658,15 +18304,7 @@
         <w:t xml:space="preserve"> use of the</w:t>
       </w:r>
       <w:r>
-        <w:t xml:space="preserve"> </w:t>
-      </w:r>
-      <w:proofErr w:type="spellStart"/>
-      <w:r>
-        <w:t>Vario</w:t>
-      </w:r>
-      <w:proofErr w:type="spellEnd"/>
-      <w:r>
-        <w:t xml:space="preserve"> System.</w:t>
+        <w:t xml:space="preserve"> Vario System.</w:t>
       </w:r>
     </w:p>
     <w:p>
@@ -18931,15 +18569,7 @@
         <w:t xml:space="preserve"> </w:t>
       </w:r>
       <w:r>
-        <w:t xml:space="preserve">The user-interface, detailed in Section 5, allows users to select sets of </w:t>
-      </w:r>
-      <w:proofErr w:type="gramStart"/>
-      <w:r>
-        <w:t>pieces</w:t>
-      </w:r>
-      <w:proofErr w:type="gramEnd"/>
-      <w:r>
-        <w:t xml:space="preserve"> and view generated tracks on a 2D display.</w:t>
+        <w:t>The user-interface, detailed in Section 5, allows users to select sets of pieces and view generated tracks on a 2D display.</w:t>
       </w:r>
       <w:r>
         <w:t xml:space="preserve"> </w:t>
@@ -19085,13 +18715,8 @@
       <w:r>
         <w:t xml:space="preserve"> </w:t>
       </w:r>
-      <w:proofErr w:type="spellStart"/>
-      <w:r>
-        <w:t>Vario</w:t>
-      </w:r>
-      <w:proofErr w:type="spellEnd"/>
-      <w:r>
-        <w:t xml:space="preserve"> </w:t>
+      <w:r>
+        <w:t xml:space="preserve">Vario </w:t>
       </w:r>
       <w:r>
         <w:t>S</w:t>
@@ -19152,15 +18777,7 @@
     </w:p>
     <w:p>
       <w:r>
-        <w:t xml:space="preserve">Throughout the project, multiple methods were employed to improve the performance of the </w:t>
-      </w:r>
-      <w:proofErr w:type="gramStart"/>
-      <w:r>
-        <w:t>program, and</w:t>
-      </w:r>
-      <w:proofErr w:type="gramEnd"/>
-      <w:r>
-        <w:t xml:space="preserve"> make it possible to generate circuits with larger and more complicated sets of pieces.</w:t>
+        <w:t>Throughout the project, multiple methods were employed to improve the performance of the program, and make it possible to generate circuits with larger and more complicated sets of pieces.</w:t>
       </w:r>
       <w:r>
         <w:t xml:space="preserve"> This section details some </w:t>
@@ -19557,15 +19174,7 @@
         <w:t>Time</w:t>
       </w:r>
       <w:r>
-        <w:t xml:space="preserve"> (in </w:t>
-      </w:r>
-      <w:proofErr w:type="spellStart"/>
-      <w:r>
-        <w:t>ms</w:t>
-      </w:r>
-      <w:proofErr w:type="spellEnd"/>
-      <w:r>
-        <w:t>)</w:t>
+        <w:t xml:space="preserve"> (in ms)</w:t>
       </w:r>
       <w:r>
         <w:t xml:space="preserve"> taken to generate a track </w:t>
@@ -19796,15 +19405,7 @@
         <w:t xml:space="preserve">Time </w:t>
       </w:r>
       <w:r>
-        <w:t xml:space="preserve">(in </w:t>
-      </w:r>
-      <w:proofErr w:type="spellStart"/>
-      <w:r>
-        <w:t>ms</w:t>
-      </w:r>
-      <w:proofErr w:type="spellEnd"/>
-      <w:r>
-        <w:t xml:space="preserve">) </w:t>
+        <w:t xml:space="preserve">(in ms) </w:t>
       </w:r>
       <w:r>
         <w:t>taken to generate a track</w:t>
@@ -20060,11 +19661,7 @@
         <w:t xml:space="preserve">he program was allowed to test </w:t>
       </w:r>
       <w:r>
-        <w:t>one-</w:t>
-      </w:r>
-      <w:proofErr w:type="gramStart"/>
-      <w:r>
-        <w:t>billion</w:t>
+        <w:t>one-billion</w:t>
       </w:r>
       <w:r>
         <w:t xml:space="preserve"> </w:t>
@@ -20072,7 +19669,6 @@
       <w:r>
         <w:t>piece</w:t>
       </w:r>
-      <w:proofErr w:type="gramEnd"/>
       <w:r>
         <w:t xml:space="preserve"> placements, after which it was forced to stop.</w:t>
       </w:r>
@@ -20118,15 +19714,7 @@
         <w:t xml:space="preserve">: </w:t>
       </w:r>
       <w:r>
-        <w:t xml:space="preserve">Time (in </w:t>
-      </w:r>
-      <w:proofErr w:type="spellStart"/>
-      <w:r>
-        <w:t>ms</w:t>
-      </w:r>
-      <w:proofErr w:type="spellEnd"/>
-      <w:r>
-        <w:t xml:space="preserve">) taken to generate a track </w:t>
+        <w:t xml:space="preserve">Time (in ms) taken to generate a track </w:t>
       </w:r>
       <w:r>
         <w:t>for case</w:t>
@@ -21917,7 +21505,204 @@
         <w:t>getting place in such a way that it interrupts a previous loop.</w:t>
       </w:r>
     </w:p>
-    <w:p/>
+    <w:p>
+      <w:pPr>
+        <w:pStyle w:val="Heading2"/>
+      </w:pPr>
+      <w:r>
+        <w:t xml:space="preserve"> Related work</w:t>
+      </w:r>
+    </w:p>
+    <w:p>
+      <w:r>
+        <w:rPr>
+          <w:rStyle w:val="markedcontent"/>
+          <w:i/>
+          <w:iCs/>
+        </w:rPr>
+        <w:t>Making</w:t>
+      </w:r>
+      <w:r>
+        <w:rPr>
+          <w:rStyle w:val="markedcontent"/>
+          <w:i/>
+          <w:iCs/>
+        </w:rPr>
+        <w:t xml:space="preserve"> </w:t>
+      </w:r>
+      <w:r>
+        <w:rPr>
+          <w:rStyle w:val="markedcontent"/>
+          <w:i/>
+          <w:iCs/>
+        </w:rPr>
+        <w:t>racing fun through</w:t>
+      </w:r>
+      <w:r>
+        <w:rPr>
+          <w:i/>
+          <w:iCs/>
+        </w:rPr>
+        <w:t xml:space="preserve"> </w:t>
+      </w:r>
+      <w:r>
+        <w:rPr>
+          <w:rStyle w:val="markedcontent"/>
+          <w:i/>
+          <w:iCs/>
+        </w:rPr>
+        <w:t xml:space="preserve">player </w:t>
+      </w:r>
+      <w:r>
+        <w:rPr>
+          <w:rStyle w:val="markedcontent"/>
+          <w:i/>
+          <w:iCs/>
+        </w:rPr>
+        <w:t>modeling</w:t>
+      </w:r>
+      <w:r>
+        <w:rPr>
+          <w:rStyle w:val="markedcontent"/>
+          <w:i/>
+          <w:iCs/>
+        </w:rPr>
+        <w:t xml:space="preserve"> and track evolution</w:t>
+      </w:r>
+      <w:r>
+        <w:rPr>
+          <w:rStyle w:val="markedcontent"/>
+        </w:rPr>
+        <w:t xml:space="preserve"> </w:t>
+      </w:r>
+      <w:r>
+        <w:t>presents a method for automatically generating</w:t>
+      </w:r>
+      <w:r>
+        <w:t xml:space="preserve"> tracks “</w:t>
+      </w:r>
+      <w:r>
+        <w:t>tailor-made to maximize the enjoyment of individual players</w:t>
+      </w:r>
+      <w:r>
+        <w:t xml:space="preserve"> </w:t>
+      </w:r>
+      <w:r>
+        <w:t>in</w:t>
+      </w:r>
+      <w:r>
+        <w:t xml:space="preserve"> </w:t>
+      </w:r>
+      <w:r>
+        <w:t>a simple car racing game</w:t>
+      </w:r>
+      <w:r>
+        <w:t>”</w:t>
+      </w:r>
+      <w:sdt>
+        <w:sdtPr>
+          <w:id w:val="-1041980906"/>
+          <w:citation/>
+        </w:sdtPr>
+        <w:sdtContent>
+          <w:r>
+            <w:fldChar w:fldCharType="begin"/>
+          </w:r>
+          <w:r>
+            <w:instrText xml:space="preserve"> CITATION JTo06 \l 2057 </w:instrText>
+          </w:r>
+          <w:r>
+            <w:fldChar w:fldCharType="separate"/>
+          </w:r>
+          <w:r>
+            <w:rPr>
+              <w:noProof/>
+            </w:rPr>
+            <w:t xml:space="preserve"> </w:t>
+          </w:r>
+          <w:r>
+            <w:rPr>
+              <w:noProof/>
+            </w:rPr>
+            <w:t>[19]</w:t>
+          </w:r>
+          <w:r>
+            <w:fldChar w:fldCharType="end"/>
+          </w:r>
+        </w:sdtContent>
+      </w:sdt>
+      <w:r>
+        <w:t xml:space="preserve">. </w:t>
+      </w:r>
+      <w:r>
+        <w:t xml:space="preserve">The profile of a human player is analysed </w:t>
+      </w:r>
+      <w:r>
+        <w:t xml:space="preserve">based on their performance on different handcrafted test tracks. </w:t>
+      </w:r>
+      <w:r>
+        <w:t xml:space="preserve">A track is then encoded using </w:t>
+      </w:r>
+      <w:r>
+        <w:t xml:space="preserve">a sequence of fixed-length </w:t>
+      </w:r>
+      <w:r>
+        <w:t>fragments</w:t>
+      </w:r>
+      <w:r>
+        <w:t>. Each fragment is either a straight segment or a curve with one of three possible curvatures.</w:t>
+      </w:r>
+      <w:r>
+        <w:t xml:space="preserve"> </w:t>
+      </w:r>
+      <w:r>
+        <w:t xml:space="preserve">Fragments can also contain obstacles. </w:t>
+      </w:r>
+      <w:r>
+        <w:t>The procedural generation is based on an evolutionary algorithm that uses parameters determined from player profile analysis, to modify the segments of a pre-determined track with certain probabilities.</w:t>
+      </w:r>
+      <w:r>
+        <w:t xml:space="preserve"> </w:t>
+      </w:r>
+    </w:p>
+    <w:p>
+      <w:r>
+        <w:t xml:space="preserve">These fixed, discrete fragments are comparable to the BRIO™ pieces used to generate track layouts. </w:t>
+      </w:r>
+      <w:r>
+        <w:t xml:space="preserve">The method for generating BRIO™ tracks is however very different to the one presented in this article. This </w:t>
+      </w:r>
+      <w:r>
+        <w:t>can be explained by the different objectives of the procedural generation algorithms</w:t>
+      </w:r>
+      <w:r>
+        <w:t>. On the one hand,</w:t>
+      </w:r>
+      <w:r>
+        <w:t xml:space="preserve"> the BRIO™ track generation has the constraints of the user-specified set of pieces</w:t>
+      </w:r>
+      <w:r>
+        <w:t xml:space="preserve"> </w:t>
+      </w:r>
+      <w:r>
+        <w:t xml:space="preserve">and has the requirement of generating closed loops. One the other </w:t>
+      </w:r>
+      <w:r>
+        <w:t xml:space="preserve">hand, </w:t>
+      </w:r>
+      <w:r>
+        <w:t>the procedural generation presented in this article focuses on the creation of racing track layouts that present an interesting challenge for specific player</w:t>
+      </w:r>
+      <w:r>
+        <w:t>s</w:t>
+      </w:r>
+      <w:r>
+        <w:t xml:space="preserve"> and does not have the requirement of generating closed loops</w:t>
+      </w:r>
+      <w:r>
+        <w:t>, neither does it prevent tracks from turning back on themselves, leading to overlaps.</w:t>
+      </w:r>
+    </w:p>
     <w:p>
       <w:r>
         <w:br w:type="page"/>
@@ -22065,15 +21850,7 @@
         <w:t xml:space="preserve">Alternatively, an online version of the program is running on </w:t>
       </w:r>
       <w:r>
-        <w:t xml:space="preserve">a </w:t>
-      </w:r>
-      <w:proofErr w:type="spellStart"/>
-      <w:r>
-        <w:t>Github</w:t>
-      </w:r>
-      <w:proofErr w:type="spellEnd"/>
-      <w:r>
-        <w:t xml:space="preserve"> Pages static website, accessible using the following URL: </w:t>
+        <w:t xml:space="preserve">a Github Pages static website, accessible using the following URL: </w:t>
       </w:r>
       <w:hyperlink r:id="rId51" w:history="1">
         <w:r>
@@ -22106,15 +21883,7 @@
         <w:t xml:space="preserve"> be selected.</w:t>
       </w:r>
       <w:r>
-        <w:t xml:space="preserve"> A minimum of eight curved pieces </w:t>
-      </w:r>
-      <w:proofErr w:type="gramStart"/>
-      <w:r>
-        <w:t>need</w:t>
-      </w:r>
-      <w:proofErr w:type="gramEnd"/>
-      <w:r>
-        <w:t xml:space="preserve"> to be specified for any track to be generated – less curved pieces do not lead to closable loops.</w:t>
+        <w:t xml:space="preserve"> A minimum of eight curved pieces need to be specified for any track to be generated – less curved pieces do not lead to closable loops.</w:t>
       </w:r>
       <w:r>
         <w:t xml:space="preserve"> </w:t>
@@ -22191,13 +21960,8 @@
     </w:p>
     <w:p>
       <w:r>
-        <w:t xml:space="preserve">I would like to thank my supervisor Tom </w:t>
-      </w:r>
-      <w:proofErr w:type="spellStart"/>
-      <w:r>
-        <w:t>Spink</w:t>
-      </w:r>
-      <w:proofErr w:type="spellEnd"/>
+        <w:t>I would like to thank my supervisor Tom Spink</w:t>
+      </w:r>
       <w:r>
         <w:t xml:space="preserve"> for helping me throughout the project, and for testing the application by constructing a real BRIO™ layout from</w:t>
       </w:r>
@@ -22288,7 +22052,7 @@
               </w:tblGrid>
               <w:tr>
                 <w:trPr>
-                  <w:divId w:val="1708212465"/>
+                  <w:divId w:val="1495414685"/>
                   <w:tblCellSpacing w:w="15" w:type="dxa"/>
                 </w:trPr>
                 <w:tc>
@@ -22334,7 +22098,7 @@
               </w:tr>
               <w:tr>
                 <w:trPr>
-                  <w:divId w:val="1708212465"/>
+                  <w:divId w:val="1495414685"/>
                   <w:tblCellSpacing w:w="15" w:type="dxa"/>
                 </w:trPr>
                 <w:tc>
@@ -22394,7 +22158,7 @@
               </w:tr>
               <w:tr>
                 <w:trPr>
-                  <w:divId w:val="1708212465"/>
+                  <w:divId w:val="1495414685"/>
                   <w:tblCellSpacing w:w="15" w:type="dxa"/>
                 </w:trPr>
                 <w:tc>
@@ -22440,7 +22204,7 @@
               </w:tr>
               <w:tr>
                 <w:trPr>
-                  <w:divId w:val="1708212465"/>
+                  <w:divId w:val="1495414685"/>
                   <w:tblCellSpacing w:w="15" w:type="dxa"/>
                 </w:trPr>
                 <w:tc>
@@ -22486,7 +22250,7 @@
               </w:tr>
               <w:tr>
                 <w:trPr>
-                  <w:divId w:val="1708212465"/>
+                  <w:divId w:val="1495414685"/>
                   <w:tblCellSpacing w:w="15" w:type="dxa"/>
                 </w:trPr>
                 <w:tc>
@@ -22546,7 +22310,7 @@
               </w:tr>
               <w:tr>
                 <w:trPr>
-                  <w:divId w:val="1708212465"/>
+                  <w:divId w:val="1495414685"/>
                   <w:tblCellSpacing w:w="15" w:type="dxa"/>
                 </w:trPr>
                 <w:tc>
@@ -22606,7 +22370,7 @@
               </w:tr>
               <w:tr>
                 <w:trPr>
-                  <w:divId w:val="1708212465"/>
+                  <w:divId w:val="1495414685"/>
                   <w:tblCellSpacing w:w="15" w:type="dxa"/>
                 </w:trPr>
                 <w:tc>
@@ -22652,7 +22416,7 @@
               </w:tr>
               <w:tr>
                 <w:trPr>
-                  <w:divId w:val="1708212465"/>
+                  <w:divId w:val="1495414685"/>
                   <w:tblCellSpacing w:w="15" w:type="dxa"/>
                 </w:trPr>
                 <w:tc>
@@ -22691,14 +22455,14 @@
                       <w:rPr>
                         <w:noProof/>
                       </w:rPr>
-                      <w:t>“BRIO Track Guide,” [Online]. Available: https://woodenrailway.info/track/brio-track-guide. [Accessed 28 January 2023].</w:t>
+                      <w:t>“Hyperplane separation theorem,” [Online]. Available: https://en.wikipedia.org/wiki/Hyperplane_separation_theorem. [Accessed 24 March 2023].</w:t>
                     </w:r>
                   </w:p>
                 </w:tc>
               </w:tr>
               <w:tr>
                 <w:trPr>
-                  <w:divId w:val="1708212465"/>
+                  <w:divId w:val="1495414685"/>
                   <w:tblCellSpacing w:w="15" w:type="dxa"/>
                 </w:trPr>
                 <w:tc>
@@ -22718,6 +22482,52 @@
                         <w:noProof/>
                       </w:rPr>
                       <w:t xml:space="preserve">[9] </w:t>
+                    </w:r>
+                  </w:p>
+                </w:tc>
+                <w:tc>
+                  <w:tcPr>
+                    <w:tcW w:w="0" w:type="auto"/>
+                    <w:hideMark/>
+                  </w:tcPr>
+                  <w:p>
+                    <w:pPr>
+                      <w:pStyle w:val="Bibliography"/>
+                      <w:rPr>
+                        <w:noProof/>
+                      </w:rPr>
+                    </w:pPr>
+                    <w:r>
+                      <w:rPr>
+                        <w:noProof/>
+                      </w:rPr>
+                      <w:t>“BRIO Track Guide,” [Online]. Available: https://woodenrailway.info/track/brio-track-guide. [Accessed 28 January 2023].</w:t>
+                    </w:r>
+                  </w:p>
+                </w:tc>
+              </w:tr>
+              <w:tr>
+                <w:trPr>
+                  <w:divId w:val="1495414685"/>
+                  <w:tblCellSpacing w:w="15" w:type="dxa"/>
+                </w:trPr>
+                <w:tc>
+                  <w:tcPr>
+                    <w:tcW w:w="50" w:type="pct"/>
+                    <w:hideMark/>
+                  </w:tcPr>
+                  <w:p>
+                    <w:pPr>
+                      <w:pStyle w:val="Bibliography"/>
+                      <w:rPr>
+                        <w:noProof/>
+                      </w:rPr>
+                    </w:pPr>
+                    <w:r>
+                      <w:rPr>
+                        <w:noProof/>
+                      </w:rPr>
+                      <w:t xml:space="preserve">[10] </w:t>
                     </w:r>
                   </w:p>
                 </w:tc>
@@ -22758,53 +22568,7 @@
               </w:tr>
               <w:tr>
                 <w:trPr>
-                  <w:divId w:val="1708212465"/>
-                  <w:tblCellSpacing w:w="15" w:type="dxa"/>
-                </w:trPr>
-                <w:tc>
-                  <w:tcPr>
-                    <w:tcW w:w="50" w:type="pct"/>
-                    <w:hideMark/>
-                  </w:tcPr>
-                  <w:p>
-                    <w:pPr>
-                      <w:pStyle w:val="Bibliography"/>
-                      <w:rPr>
-                        <w:noProof/>
-                      </w:rPr>
-                    </w:pPr>
-                    <w:r>
-                      <w:rPr>
-                        <w:noProof/>
-                      </w:rPr>
-                      <w:t xml:space="preserve">[10] </w:t>
-                    </w:r>
-                  </w:p>
-                </w:tc>
-                <w:tc>
-                  <w:tcPr>
-                    <w:tcW w:w="0" w:type="auto"/>
-                    <w:hideMark/>
-                  </w:tcPr>
-                  <w:p>
-                    <w:pPr>
-                      <w:pStyle w:val="Bibliography"/>
-                      <w:rPr>
-                        <w:noProof/>
-                      </w:rPr>
-                    </w:pPr>
-                    <w:r>
-                      <w:rPr>
-                        <w:noProof/>
-                      </w:rPr>
-                      <w:t>BRIO, “Tunnel,” [Online]. Available: https://www.brio.co.uk/en-GB/products/brio-world/buildings-tunnels-bridges/tunnel-63373500. [Accessed 30 January 2023].</w:t>
-                    </w:r>
-                  </w:p>
-                </w:tc>
-              </w:tr>
-              <w:tr>
-                <w:trPr>
-                  <w:divId w:val="1708212465"/>
+                  <w:divId w:val="1495414685"/>
                   <w:tblCellSpacing w:w="15" w:type="dxa"/>
                 </w:trPr>
                 <w:tc>
@@ -22843,14 +22607,14 @@
                       <w:rPr>
                         <w:noProof/>
                       </w:rPr>
-                      <w:t>A. Shpakovsky, “Javascript canvas drag-and-zoom library,” [Online]. Available: http://alexey.shpakovsky.ru/en/javascript-canvas-drag-and-zoom-library.html. [Accessed 21 January 2023].</w:t>
+                      <w:t>BRIO, “Tunnel,” [Online]. Available: https://www.brio.co.uk/en-GB/products/brio-world/buildings-tunnels-bridges/tunnel-63373500. [Accessed 30 January 2023].</w:t>
                     </w:r>
                   </w:p>
                 </w:tc>
               </w:tr>
               <w:tr>
                 <w:trPr>
-                  <w:divId w:val="1708212465"/>
+                  <w:divId w:val="1495414685"/>
                   <w:tblCellSpacing w:w="15" w:type="dxa"/>
                 </w:trPr>
                 <w:tc>
@@ -22889,14 +22653,14 @@
                       <w:rPr>
                         <w:noProof/>
                       </w:rPr>
-                      <w:t>“The Meson Build System,” [Online]. Available: https://mesonbuild.com/. [Accessed 20 March 2023].</w:t>
+                      <w:t>“Painter's algorithm,” [Online]. Available: https://en.wikipedia.org/wiki/Painter%27s_algorithm. [Accessed 24 March 2023].</w:t>
                     </w:r>
                   </w:p>
                 </w:tc>
               </w:tr>
               <w:tr>
                 <w:trPr>
-                  <w:divId w:val="1708212465"/>
+                  <w:divId w:val="1495414685"/>
                   <w:tblCellSpacing w:w="15" w:type="dxa"/>
                 </w:trPr>
                 <w:tc>
@@ -22935,14 +22699,14 @@
                       <w:rPr>
                         <w:noProof/>
                       </w:rPr>
-                      <w:t>“JsonCpp,” [Online]. Available: https://github.com/open-source-parsers/jsoncpp. [Accessed 20 March 2023].</w:t>
+                      <w:t>A. Shpakovsky, “Javascript canvas drag-and-zoom library,” [Online]. Available: http://alexey.shpakovsky.ru/en/javascript-canvas-drag-and-zoom-library.html. [Accessed 21 January 2023].</w:t>
                     </w:r>
                   </w:p>
                 </w:tc>
               </w:tr>
               <w:tr>
                 <w:trPr>
-                  <w:divId w:val="1708212465"/>
+                  <w:divId w:val="1495414685"/>
                   <w:tblCellSpacing w:w="15" w:type="dxa"/>
                 </w:trPr>
                 <w:tc>
@@ -22981,6 +22745,211 @@
                       <w:rPr>
                         <w:noProof/>
                       </w:rPr>
+                      <w:t xml:space="preserve">“WebAssembly,” MDN Web Docs, [Online]. </w:t>
+                    </w:r>
+                    <w:r>
+                      <w:rPr>
+                        <w:noProof/>
+                        <w:lang w:val="fr-FR"/>
+                      </w:rPr>
+                      <w:t xml:space="preserve">Available: https://developer.mozilla.org/en-US/docs/WebAssembly. </w:t>
+                    </w:r>
+                    <w:r>
+                      <w:rPr>
+                        <w:noProof/>
+                      </w:rPr>
+                      <w:t>[Accessed 25 March 2023].</w:t>
+                    </w:r>
+                  </w:p>
+                </w:tc>
+              </w:tr>
+              <w:tr>
+                <w:trPr>
+                  <w:divId w:val="1495414685"/>
+                  <w:tblCellSpacing w:w="15" w:type="dxa"/>
+                </w:trPr>
+                <w:tc>
+                  <w:tcPr>
+                    <w:tcW w:w="50" w:type="pct"/>
+                    <w:hideMark/>
+                  </w:tcPr>
+                  <w:p>
+                    <w:pPr>
+                      <w:pStyle w:val="Bibliography"/>
+                      <w:rPr>
+                        <w:noProof/>
+                      </w:rPr>
+                    </w:pPr>
+                    <w:r>
+                      <w:rPr>
+                        <w:noProof/>
+                      </w:rPr>
+                      <w:t xml:space="preserve">[15] </w:t>
+                    </w:r>
+                  </w:p>
+                </w:tc>
+                <w:tc>
+                  <w:tcPr>
+                    <w:tcW w:w="0" w:type="auto"/>
+                    <w:hideMark/>
+                  </w:tcPr>
+                  <w:p>
+                    <w:pPr>
+                      <w:pStyle w:val="Bibliography"/>
+                      <w:rPr>
+                        <w:noProof/>
+                      </w:rPr>
+                    </w:pPr>
+                    <w:r>
+                      <w:rPr>
+                        <w:noProof/>
+                        <w:lang w:val="fr-FR"/>
+                      </w:rPr>
+                      <w:t xml:space="preserve">“Emscripten Documentation,” [Online]. Available: https://emscripten.org/docs/. </w:t>
+                    </w:r>
+                    <w:r>
+                      <w:rPr>
+                        <w:noProof/>
+                      </w:rPr>
+                      <w:t>[Accessed 25 March 2023].</w:t>
+                    </w:r>
+                  </w:p>
+                </w:tc>
+              </w:tr>
+              <w:tr>
+                <w:trPr>
+                  <w:divId w:val="1495414685"/>
+                  <w:tblCellSpacing w:w="15" w:type="dxa"/>
+                </w:trPr>
+                <w:tc>
+                  <w:tcPr>
+                    <w:tcW w:w="50" w:type="pct"/>
+                    <w:hideMark/>
+                  </w:tcPr>
+                  <w:p>
+                    <w:pPr>
+                      <w:pStyle w:val="Bibliography"/>
+                      <w:rPr>
+                        <w:noProof/>
+                      </w:rPr>
+                    </w:pPr>
+                    <w:r>
+                      <w:rPr>
+                        <w:noProof/>
+                      </w:rPr>
+                      <w:lastRenderedPageBreak/>
+                      <w:t xml:space="preserve">[16] </w:t>
+                    </w:r>
+                  </w:p>
+                </w:tc>
+                <w:tc>
+                  <w:tcPr>
+                    <w:tcW w:w="0" w:type="auto"/>
+                    <w:hideMark/>
+                  </w:tcPr>
+                  <w:p>
+                    <w:pPr>
+                      <w:pStyle w:val="Bibliography"/>
+                      <w:rPr>
+                        <w:noProof/>
+                      </w:rPr>
+                    </w:pPr>
+                    <w:r>
+                      <w:rPr>
+                        <w:noProof/>
+                      </w:rPr>
+                      <w:t>“The Meson Build System,” [Online]. Available: https://mesonbuild.com/. [Accessed 20 March 2023].</w:t>
+                    </w:r>
+                  </w:p>
+                </w:tc>
+              </w:tr>
+              <w:tr>
+                <w:trPr>
+                  <w:divId w:val="1495414685"/>
+                  <w:tblCellSpacing w:w="15" w:type="dxa"/>
+                </w:trPr>
+                <w:tc>
+                  <w:tcPr>
+                    <w:tcW w:w="50" w:type="pct"/>
+                    <w:hideMark/>
+                  </w:tcPr>
+                  <w:p>
+                    <w:pPr>
+                      <w:pStyle w:val="Bibliography"/>
+                      <w:rPr>
+                        <w:noProof/>
+                      </w:rPr>
+                    </w:pPr>
+                    <w:r>
+                      <w:rPr>
+                        <w:noProof/>
+                      </w:rPr>
+                      <w:t xml:space="preserve">[17] </w:t>
+                    </w:r>
+                  </w:p>
+                </w:tc>
+                <w:tc>
+                  <w:tcPr>
+                    <w:tcW w:w="0" w:type="auto"/>
+                    <w:hideMark/>
+                  </w:tcPr>
+                  <w:p>
+                    <w:pPr>
+                      <w:pStyle w:val="Bibliography"/>
+                      <w:rPr>
+                        <w:noProof/>
+                      </w:rPr>
+                    </w:pPr>
+                    <w:r>
+                      <w:rPr>
+                        <w:noProof/>
+                      </w:rPr>
+                      <w:t>“JsonCpp,” [Online]. Available: https://github.com/open-source-parsers/jsoncpp. [Accessed 20 March 2023].</w:t>
+                    </w:r>
+                  </w:p>
+                </w:tc>
+              </w:tr>
+              <w:tr>
+                <w:trPr>
+                  <w:divId w:val="1495414685"/>
+                  <w:tblCellSpacing w:w="15" w:type="dxa"/>
+                </w:trPr>
+                <w:tc>
+                  <w:tcPr>
+                    <w:tcW w:w="50" w:type="pct"/>
+                    <w:hideMark/>
+                  </w:tcPr>
+                  <w:p>
+                    <w:pPr>
+                      <w:pStyle w:val="Bibliography"/>
+                      <w:rPr>
+                        <w:noProof/>
+                      </w:rPr>
+                    </w:pPr>
+                    <w:r>
+                      <w:rPr>
+                        <w:noProof/>
+                      </w:rPr>
+                      <w:t xml:space="preserve">[18] </w:t>
+                    </w:r>
+                  </w:p>
+                </w:tc>
+                <w:tc>
+                  <w:tcPr>
+                    <w:tcW w:w="0" w:type="auto"/>
+                    <w:hideMark/>
+                  </w:tcPr>
+                  <w:p>
+                    <w:pPr>
+                      <w:pStyle w:val="Bibliography"/>
+                      <w:rPr>
+                        <w:noProof/>
+                      </w:rPr>
+                    </w:pPr>
+                    <w:r>
+                      <w:rPr>
+                        <w:noProof/>
+                      </w:rPr>
                       <w:t xml:space="preserve">“std::default_random_engine,” [Online]. </w:t>
                     </w:r>
                     <w:r>
@@ -22999,10 +22968,56 @@
                   </w:p>
                 </w:tc>
               </w:tr>
+              <w:tr>
+                <w:trPr>
+                  <w:divId w:val="1495414685"/>
+                  <w:tblCellSpacing w:w="15" w:type="dxa"/>
+                </w:trPr>
+                <w:tc>
+                  <w:tcPr>
+                    <w:tcW w:w="50" w:type="pct"/>
+                    <w:hideMark/>
+                  </w:tcPr>
+                  <w:p>
+                    <w:pPr>
+                      <w:pStyle w:val="Bibliography"/>
+                      <w:rPr>
+                        <w:noProof/>
+                      </w:rPr>
+                    </w:pPr>
+                    <w:r>
+                      <w:rPr>
+                        <w:noProof/>
+                      </w:rPr>
+                      <w:t xml:space="preserve">[19] </w:t>
+                    </w:r>
+                  </w:p>
+                </w:tc>
+                <w:tc>
+                  <w:tcPr>
+                    <w:tcW w:w="0" w:type="auto"/>
+                    <w:hideMark/>
+                  </w:tcPr>
+                  <w:p>
+                    <w:pPr>
+                      <w:pStyle w:val="Bibliography"/>
+                      <w:rPr>
+                        <w:noProof/>
+                      </w:rPr>
+                    </w:pPr>
+                    <w:r>
+                      <w:rPr>
+                        <w:noProof/>
+                      </w:rPr>
+                      <w:t xml:space="preserve">R. D. N. S. L. J Togelius, “Making Racing Fun Through Player Modeling,” 2006. </w:t>
+                    </w:r>
+                  </w:p>
+                </w:tc>
+              </w:tr>
             </w:tbl>
             <w:p>
               <w:pPr>
-                <w:divId w:val="1708212465"/>
+                <w:divId w:val="1495414685"/>
                 <w:rPr>
                   <w:rFonts w:eastAsia="Times New Roman"/>
                   <w:noProof/>
@@ -28702,6 +28717,25 @@
     <b:URL>https://emscripten.org/docs/</b:URL>
     <b:RefOrder>15</b:RefOrder>
   </b:Source>
+  <b:Source>
+    <b:Tag>JTo06</b:Tag>
+    <b:SourceType>JournalArticle</b:SourceType>
+    <b:Guid>{4BD6BE33-90C7-4FC8-8CC1-D85BBF5607C0}</b:Guid>
+    <b:Author>
+      <b:Author>
+        <b:NameList>
+          <b:Person>
+            <b:Last>J Togelius</b:Last>
+            <b:First>R</b:First>
+            <b:Middle>De Nardi, SM Lucas</b:Middle>
+          </b:Person>
+        </b:NameList>
+      </b:Author>
+    </b:Author>
+    <b:Title>Making Racing Fun Through Player Modeling</b:Title>
+    <b:Year>2006</b:Year>
+    <b:RefOrder>19</b:RefOrder>
+  </b:Source>
 </b:Sources>
 </file>
 
@@ -28742,7 +28776,7 @@
 </file>
 
 <file path=customXml/itemProps4.xml><?xml version="1.0" encoding="utf-8"?>
-<ds:datastoreItem xmlns:ds="http://schemas.openxmlformats.org/officeDocument/2006/customXml" ds:itemID="{229E73C5-5147-4271-82EB-4B5B6FAA9DC4}">
+<ds:datastoreItem xmlns:ds="http://schemas.openxmlformats.org/officeDocument/2006/customXml" ds:itemID="{15479B0B-46EA-495C-8C37-F79486335745}">
   <ds:schemaRefs>
     <ds:schemaRef ds:uri="http://schemas.openxmlformats.org/officeDocument/2006/bibliography"/>
   </ds:schemaRefs>

</xml_diff>

<commit_message>
Proofread the first two sections.
</commit_message>
<xml_diff>
--- a/Report.docx
+++ b/Report.docx
@@ -821,7 +821,7 @@
                 <w:noProof/>
                 <w:webHidden/>
               </w:rPr>
-              <w:t>9</w:t>
+              <w:t>10</w:t>
             </w:r>
             <w:r>
               <w:rPr>
@@ -911,7 +911,7 @@
                 <w:noProof/>
                 <w:webHidden/>
               </w:rPr>
-              <w:t>10</w:t>
+              <w:t>11</w:t>
             </w:r>
             <w:r>
               <w:rPr>
@@ -1001,7 +1001,7 @@
                 <w:noProof/>
                 <w:webHidden/>
               </w:rPr>
-              <w:t>10</w:t>
+              <w:t>11</w:t>
             </w:r>
             <w:r>
               <w:rPr>
@@ -1091,7 +1091,7 @@
                 <w:noProof/>
                 <w:webHidden/>
               </w:rPr>
-              <w:t>11</w:t>
+              <w:t>12</w:t>
             </w:r>
             <w:r>
               <w:rPr>
@@ -1181,7 +1181,7 @@
                 <w:noProof/>
                 <w:webHidden/>
               </w:rPr>
-              <w:t>11</w:t>
+              <w:t>12</w:t>
             </w:r>
             <w:r>
               <w:rPr>
@@ -1271,7 +1271,7 @@
                 <w:noProof/>
                 <w:webHidden/>
               </w:rPr>
-              <w:t>14</w:t>
+              <w:t>15</w:t>
             </w:r>
             <w:r>
               <w:rPr>
@@ -1361,7 +1361,7 @@
                 <w:noProof/>
                 <w:webHidden/>
               </w:rPr>
-              <w:t>15</w:t>
+              <w:t>16</w:t>
             </w:r>
             <w:r>
               <w:rPr>
@@ -1451,7 +1451,7 @@
                 <w:noProof/>
                 <w:webHidden/>
               </w:rPr>
-              <w:t>16</w:t>
+              <w:t>17</w:t>
             </w:r>
             <w:r>
               <w:rPr>
@@ -1541,7 +1541,7 @@
                 <w:noProof/>
                 <w:webHidden/>
               </w:rPr>
-              <w:t>16</w:t>
+              <w:t>17</w:t>
             </w:r>
             <w:r>
               <w:rPr>
@@ -1631,7 +1631,7 @@
                 <w:noProof/>
                 <w:webHidden/>
               </w:rPr>
-              <w:t>18</w:t>
+              <w:t>19</w:t>
             </w:r>
             <w:r>
               <w:rPr>
@@ -1721,7 +1721,7 @@
                 <w:noProof/>
                 <w:webHidden/>
               </w:rPr>
-              <w:t>18</w:t>
+              <w:t>19</w:t>
             </w:r>
             <w:r>
               <w:rPr>
@@ -1811,7 +1811,7 @@
                 <w:noProof/>
                 <w:webHidden/>
               </w:rPr>
-              <w:t>18</w:t>
+              <w:t>19</w:t>
             </w:r>
             <w:r>
               <w:rPr>
@@ -1901,7 +1901,7 @@
                 <w:noProof/>
                 <w:webHidden/>
               </w:rPr>
-              <w:t>20</w:t>
+              <w:t>21</w:t>
             </w:r>
             <w:r>
               <w:rPr>
@@ -1991,7 +1991,7 @@
                 <w:noProof/>
                 <w:webHidden/>
               </w:rPr>
-              <w:t>20</w:t>
+              <w:t>21</w:t>
             </w:r>
             <w:r>
               <w:rPr>
@@ -2081,7 +2081,7 @@
                 <w:noProof/>
                 <w:webHidden/>
               </w:rPr>
-              <w:t>21</w:t>
+              <w:t>22</w:t>
             </w:r>
             <w:r>
               <w:rPr>
@@ -2171,7 +2171,7 @@
                 <w:noProof/>
                 <w:webHidden/>
               </w:rPr>
-              <w:t>21</w:t>
+              <w:t>22</w:t>
             </w:r>
             <w:r>
               <w:rPr>
@@ -2261,7 +2261,7 @@
                 <w:noProof/>
                 <w:webHidden/>
               </w:rPr>
-              <w:t>22</w:t>
+              <w:t>23</w:t>
             </w:r>
             <w:r>
               <w:rPr>
@@ -2351,7 +2351,7 @@
                 <w:noProof/>
                 <w:webHidden/>
               </w:rPr>
-              <w:t>24</w:t>
+              <w:t>25</w:t>
             </w:r>
             <w:r>
               <w:rPr>
@@ -2441,7 +2441,7 @@
                 <w:noProof/>
                 <w:webHidden/>
               </w:rPr>
-              <w:t>24</w:t>
+              <w:t>25</w:t>
             </w:r>
             <w:r>
               <w:rPr>
@@ -2531,7 +2531,7 @@
                 <w:noProof/>
                 <w:webHidden/>
               </w:rPr>
-              <w:t>24</w:t>
+              <w:t>25</w:t>
             </w:r>
             <w:r>
               <w:rPr>
@@ -2621,7 +2621,7 @@
                 <w:noProof/>
                 <w:webHidden/>
               </w:rPr>
-              <w:t>25</w:t>
+              <w:t>26</w:t>
             </w:r>
             <w:r>
               <w:rPr>
@@ -2711,7 +2711,7 @@
                 <w:noProof/>
                 <w:webHidden/>
               </w:rPr>
-              <w:t>27</w:t>
+              <w:t>28</w:t>
             </w:r>
             <w:r>
               <w:rPr>
@@ -2801,7 +2801,7 @@
                 <w:noProof/>
                 <w:webHidden/>
               </w:rPr>
-              <w:t>28</w:t>
+              <w:t>29</w:t>
             </w:r>
             <w:r>
               <w:rPr>
@@ -2891,7 +2891,7 @@
                 <w:noProof/>
                 <w:webHidden/>
               </w:rPr>
-              <w:t>28</w:t>
+              <w:t>29</w:t>
             </w:r>
             <w:r>
               <w:rPr>
@@ -2981,7 +2981,7 @@
                 <w:noProof/>
                 <w:webHidden/>
               </w:rPr>
-              <w:t>31</w:t>
+              <w:t>32</w:t>
             </w:r>
             <w:r>
               <w:rPr>
@@ -3071,7 +3071,7 @@
                 <w:noProof/>
                 <w:webHidden/>
               </w:rPr>
-              <w:t>31</w:t>
+              <w:t>32</w:t>
             </w:r>
             <w:r>
               <w:rPr>
@@ -3161,7 +3161,7 @@
                 <w:noProof/>
                 <w:webHidden/>
               </w:rPr>
-              <w:t>32</w:t>
+              <w:t>33</w:t>
             </w:r>
             <w:r>
               <w:rPr>
@@ -3251,7 +3251,7 @@
                 <w:noProof/>
                 <w:webHidden/>
               </w:rPr>
-              <w:t>32</w:t>
+              <w:t>33</w:t>
             </w:r>
             <w:r>
               <w:rPr>
@@ -3341,7 +3341,7 @@
                 <w:noProof/>
                 <w:webHidden/>
               </w:rPr>
-              <w:t>35</w:t>
+              <w:t>36</w:t>
             </w:r>
             <w:r>
               <w:rPr>
@@ -3431,7 +3431,7 @@
                 <w:noProof/>
                 <w:webHidden/>
               </w:rPr>
-              <w:t>36</w:t>
+              <w:t>37</w:t>
             </w:r>
             <w:r>
               <w:rPr>
@@ -3521,7 +3521,7 @@
                 <w:noProof/>
                 <w:webHidden/>
               </w:rPr>
-              <w:t>38</w:t>
+              <w:t>39</w:t>
             </w:r>
             <w:r>
               <w:rPr>
@@ -3611,7 +3611,7 @@
                 <w:noProof/>
                 <w:webHidden/>
               </w:rPr>
-              <w:t>38</w:t>
+              <w:t>39</w:t>
             </w:r>
             <w:r>
               <w:rPr>
@@ -3701,7 +3701,7 @@
                 <w:noProof/>
                 <w:webHidden/>
               </w:rPr>
-              <w:t>39</w:t>
+              <w:t>40</w:t>
             </w:r>
             <w:r>
               <w:rPr>
@@ -3791,7 +3791,7 @@
                 <w:noProof/>
                 <w:webHidden/>
               </w:rPr>
-              <w:t>41</w:t>
+              <w:t>42</w:t>
             </w:r>
             <w:r>
               <w:rPr>
@@ -3881,7 +3881,7 @@
                 <w:noProof/>
                 <w:webHidden/>
               </w:rPr>
-              <w:t>44</w:t>
+              <w:t>45</w:t>
             </w:r>
             <w:r>
               <w:rPr>
@@ -3971,7 +3971,7 @@
                 <w:noProof/>
                 <w:webHidden/>
               </w:rPr>
-              <w:t>45</w:t>
+              <w:t>46</w:t>
             </w:r>
             <w:r>
               <w:rPr>
@@ -4061,7 +4061,7 @@
                 <w:noProof/>
                 <w:webHidden/>
               </w:rPr>
-              <w:t>47</w:t>
+              <w:t>48</w:t>
             </w:r>
             <w:r>
               <w:rPr>
@@ -4151,7 +4151,7 @@
                 <w:noProof/>
                 <w:webHidden/>
               </w:rPr>
-              <w:t>48</w:t>
+              <w:t>49</w:t>
             </w:r>
             <w:r>
               <w:rPr>
@@ -4241,7 +4241,7 @@
                 <w:noProof/>
                 <w:webHidden/>
               </w:rPr>
-              <w:t>48</w:t>
+              <w:t>49</w:t>
             </w:r>
             <w:r>
               <w:rPr>
@@ -4331,7 +4331,7 @@
                 <w:noProof/>
                 <w:webHidden/>
               </w:rPr>
-              <w:t>48</w:t>
+              <w:t>49</w:t>
             </w:r>
             <w:r>
               <w:rPr>
@@ -4421,7 +4421,7 @@
                 <w:noProof/>
                 <w:webHidden/>
               </w:rPr>
-              <w:t>49</w:t>
+              <w:t>50</w:t>
             </w:r>
             <w:r>
               <w:rPr>
@@ -4511,7 +4511,7 @@
                 <w:noProof/>
                 <w:webHidden/>
               </w:rPr>
-              <w:t>50</w:t>
+              <w:t>51</w:t>
             </w:r>
             <w:r>
               <w:rPr>
@@ -4601,7 +4601,7 @@
                 <w:noProof/>
                 <w:webHidden/>
               </w:rPr>
-              <w:t>51</w:t>
+              <w:t>52</w:t>
             </w:r>
             <w:r>
               <w:rPr>
@@ -7154,7 +7154,7 @@
             <w:rPr>
               <w:noProof/>
             </w:rPr>
-            <w:t>[9]</w:t>
+            <w:t>[10]</w:t>
           </w:r>
           <w:r>
             <w:fldChar w:fldCharType="end"/>
@@ -7188,11 +7188,43 @@
         <w:t>graphical tool</w:t>
       </w:r>
       <w:r>
-        <w:t xml:space="preserve"> using the JavaScript Canvas API.</w:t>
+        <w:t xml:space="preserve"> using the JavaScript Canvas API</w:t>
       </w:r>
       <w:r>
         <w:t xml:space="preserve"> </w:t>
       </w:r>
+      <w:sdt>
+        <w:sdtPr>
+          <w:id w:val="302126547"/>
+          <w:citation/>
+        </w:sdtPr>
+        <w:sdtContent>
+          <w:r>
+            <w:fldChar w:fldCharType="begin"/>
+          </w:r>
+          <w:r>
+            <w:instrText xml:space="preserve"> CITATION Can23 \l 2057 </w:instrText>
+          </w:r>
+          <w:r>
+            <w:fldChar w:fldCharType="separate"/>
+          </w:r>
+          <w:r>
+            <w:rPr>
+              <w:noProof/>
+            </w:rPr>
+            <w:t>[11]</w:t>
+          </w:r>
+          <w:r>
+            <w:fldChar w:fldCharType="end"/>
+          </w:r>
+        </w:sdtContent>
+      </w:sdt>
+      <w:r>
+        <w:t>.</w:t>
+      </w:r>
+      <w:r>
+        <w:t xml:space="preserve"> </w:t>
+      </w:r>
       <w:r>
         <w:t xml:space="preserve">This choice of making the tool web-based was made so that </w:t>
       </w:r>
@@ -7206,11 +7238,11 @@
         <w:t>as part of the</w:t>
       </w:r>
       <w:r>
-        <w:t xml:space="preserve"> track-generating </w:t>
+        <w:t xml:space="preserve"> track-</w:t>
       </w:r>
       <w:r>
         <w:lastRenderedPageBreak/>
-        <w:t>webpage</w:t>
+        <w:t>generating webpage</w:t>
       </w:r>
       <w:r>
         <w:t xml:space="preserve">, allowing </w:t>
@@ -7222,7 +7254,13 @@
         <w:t xml:space="preserve">create their own railway pieces </w:t>
       </w:r>
       <w:r>
-        <w:t>and generate tracks out of these pieces.</w:t>
+        <w:t xml:space="preserve">and generate </w:t>
+      </w:r>
+      <w:r>
+        <w:t>tracks with</w:t>
+      </w:r>
+      <w:r>
+        <w:t xml:space="preserve"> these pieces.</w:t>
       </w:r>
       <w:r>
         <w:t xml:space="preserve"> </w:t>
@@ -7266,9 +7304,6 @@
         <w:fldChar w:fldCharType="separate"/>
       </w:r>
       <w:r>
-        <w:rPr>
-          <w:color w:val="595959" w:themeColor="text1" w:themeTint="A6"/>
-        </w:rPr>
         <w:t xml:space="preserve">Figure </w:t>
       </w:r>
       <w:r>
@@ -7299,8 +7334,8 @@
           <w:noProof/>
         </w:rPr>
         <w:drawing>
-          <wp:inline distT="0" distB="0" distL="0" distR="0" wp14:anchorId="13D3CF80" wp14:editId="53D69C2F">
-            <wp:extent cx="5050155" cy="2385695"/>
+          <wp:inline distT="0" distB="0" distL="0" distR="0" wp14:anchorId="13D3CF80" wp14:editId="6E9C3AF1">
+            <wp:extent cx="4172674" cy="1971172"/>
             <wp:effectExtent l="0" t="0" r="0" b="0"/>
             <wp:docPr id="1" name="Picture 1"/>
             <wp:cNvGraphicFramePr>
@@ -7328,7 +7363,7 @@
                   <pic:spPr>
                     <a:xfrm>
                       <a:off x="0" y="0"/>
-                      <a:ext cx="5050155" cy="2385695"/>
+                      <a:ext cx="4181208" cy="1975203"/>
                     </a:xfrm>
                     <a:prstGeom prst="rect">
                       <a:avLst/>
@@ -7377,7 +7412,13 @@
         <w:t xml:space="preserve"> Example of rectangles (in red) manually positioned, with an image of the BRIO™ A track in the background.</w:t>
       </w:r>
       <w:r>
-        <w:t xml:space="preserve"> Rectangles are determined by 5 numbers: x and y positions of their centre, width, height, and their orientation angle around their centre.</w:t>
+        <w:t xml:space="preserve"> Rectangles are determined by 5 numbers</w:t>
+      </w:r>
+      <w:r>
+        <w:t xml:space="preserve"> –</w:t>
+      </w:r>
+      <w:r>
+        <w:t xml:space="preserve"> x and y positions of their centre, width, height, and their orientation angle around their centre.</w:t>
       </w:r>
     </w:p>
     <w:p>
@@ -7466,7 +7507,39 @@
         <w:t xml:space="preserve"> important of these reasons, was the scale used for the pieces. </w:t>
       </w:r>
       <w:r>
-        <w:t>The BRIO™ Wooden Railway Guide website provides</w:t>
+        <w:t>The BRIO™ Wooden Railway Guide website</w:t>
+      </w:r>
+      <w:r>
+        <w:t xml:space="preserve"> </w:t>
+      </w:r>
+      <w:sdt>
+        <w:sdtPr>
+          <w:id w:val="-626769541"/>
+          <w:citation/>
+        </w:sdtPr>
+        <w:sdtContent>
+          <w:r>
+            <w:fldChar w:fldCharType="begin"/>
+          </w:r>
+          <w:r>
+            <w:instrText xml:space="preserve"> CITATION BRI23 \l 2057 </w:instrText>
+          </w:r>
+          <w:r>
+            <w:fldChar w:fldCharType="separate"/>
+          </w:r>
+          <w:r>
+            <w:rPr>
+              <w:noProof/>
+            </w:rPr>
+            <w:t>[10]</w:t>
+          </w:r>
+          <w:r>
+            <w:fldChar w:fldCharType="end"/>
+          </w:r>
+        </w:sdtContent>
+      </w:sdt>
+      <w:r>
+        <w:t xml:space="preserve"> provides</w:t>
       </w:r>
       <w:r>
         <w:t xml:space="preserve"> 2D models of</w:t>
@@ -7507,19 +7580,22 @@
         </w:sdtContent>
       </w:sdt>
       <w:r>
-        <w:t>. Images of the pieces</w:t>
-      </w:r>
-      <w:r>
-        <w:t xml:space="preserve"> were exported as PNG files from SketchUp, using these </w:t>
-      </w:r>
-      <w:r>
-        <w:t>resources</w:t>
+        <w:t xml:space="preserve">. </w:t>
+      </w:r>
+      <w:r>
+        <w:t>Using this, PNG images of the pieces could be obtained</w:t>
       </w:r>
       <w:r>
         <w:t>.</w:t>
       </w:r>
       <w:r>
-        <w:t xml:space="preserve"> This way in which </w:t>
+        <w:t xml:space="preserve"> </w:t>
+      </w:r>
+      <w:r>
+        <w:t>However, t</w:t>
+      </w:r>
+      <w:r>
+        <w:t xml:space="preserve">his way in which </w:t>
       </w:r>
       <w:r>
         <w:t>images of the</w:t>
@@ -7674,7 +7750,7 @@
             <w:rPr>
               <w:noProof/>
             </w:rPr>
-            <w:t>[9]</w:t>
+            <w:t>[10]</w:t>
           </w:r>
           <w:r>
             <w:fldChar w:fldCharType="end"/>
@@ -7687,6 +7763,8 @@
       <w:r>
         <w:t xml:space="preserve"> </w:t>
       </w:r>
+    </w:p>
+    <w:p>
       <w:r>
         <w:t xml:space="preserve">Each </w:t>
       </w:r>
@@ -7717,8 +7795,9 @@
       <w:r>
         <w:t>.</w:t>
       </w:r>
-    </w:p>
-    <w:p>
+      <w:r>
+        <w:t xml:space="preserve"> </w:t>
+      </w:r>
       <w:r>
         <w:t xml:space="preserve">Rectangular pieces are </w:t>
       </w:r>
@@ -7765,70 +7844,64 @@
         <w:t>the single axis of the piece.</w:t>
       </w:r>
       <w:r>
-        <w:t xml:space="preserve"> The tool also </w:t>
-      </w:r>
-      <w:r>
+        <w:t xml:space="preserve"> The tool also allows to determine the type of each connector</w:t>
+      </w:r>
+      <w:r>
+        <w:t>, pin or hole</w:t>
+      </w:r>
+      <w:r>
+        <w:t>.</w:t>
+      </w:r>
+      <w:r>
+        <w:t xml:space="preserve"> </w:t>
+      </w:r>
+      <w:r>
+        <w:fldChar w:fldCharType="begin"/>
+      </w:r>
+      <w:r>
+        <w:instrText xml:space="preserve"> REF _Ref127992004 \h </w:instrText>
+      </w:r>
+      <w:r>
+        <w:fldChar w:fldCharType="separate"/>
+      </w:r>
+      <w:r>
+        <w:t xml:space="preserve">Figure </w:t>
+      </w:r>
+      <w:r>
+        <w:rPr>
+          <w:noProof/>
+        </w:rPr>
+        <w:t>5</w:t>
+      </w:r>
+      <w:r>
+        <w:fldChar w:fldCharType="end"/>
+      </w:r>
+      <w:r>
+        <w:t xml:space="preserve"> </w:t>
+      </w:r>
+      <w:r>
+        <w:t xml:space="preserve">shows an example of </w:t>
+      </w:r>
+      <w:r>
+        <w:t xml:space="preserve">the </w:t>
+      </w:r>
+      <w:r>
+        <w:t>determination of the characteristics of a rectangular piece using the tool described.</w:t>
+      </w:r>
+    </w:p>
+    <w:p>
+      <w:pPr>
+        <w:jc w:val="center"/>
+      </w:pPr>
+      <w:r>
+        <w:rPr>
+          <w:noProof/>
+        </w:rPr>
         <w:lastRenderedPageBreak/>
-        <w:t>allows to determine the type of each connector</w:t>
-      </w:r>
-      <w:r>
-        <w:t>, pin or hole</w:t>
-      </w:r>
-      <w:r>
-        <w:t>.</w:t>
-      </w:r>
-      <w:r>
-        <w:t xml:space="preserve"> </w:t>
-      </w:r>
-      <w:r>
-        <w:fldChar w:fldCharType="begin"/>
-      </w:r>
-      <w:r>
-        <w:instrText xml:space="preserve"> REF _Ref127992004 \h </w:instrText>
-      </w:r>
-      <w:r>
-        <w:fldChar w:fldCharType="separate"/>
-      </w:r>
-      <w:r>
-        <w:rPr>
-          <w:color w:val="595959" w:themeColor="text1" w:themeTint="A6"/>
-        </w:rPr>
-        <w:t xml:space="preserve">Figure </w:t>
-      </w:r>
-      <w:r>
-        <w:rPr>
-          <w:noProof/>
-        </w:rPr>
-        <w:t>5</w:t>
-      </w:r>
-      <w:r>
-        <w:fldChar w:fldCharType="end"/>
-      </w:r>
-      <w:r>
-        <w:t xml:space="preserve"> </w:t>
-      </w:r>
-      <w:r>
-        <w:t xml:space="preserve">shows an example of </w:t>
-      </w:r>
-      <w:r>
-        <w:t xml:space="preserve">the </w:t>
-      </w:r>
-      <w:r>
-        <w:t>determination of the characteristics of a rectangular piece using the tool described.</w:t>
-      </w:r>
-    </w:p>
-    <w:p>
-      <w:pPr>
-        <w:jc w:val="center"/>
-      </w:pPr>
-      <w:r>
-        <w:rPr>
-          <w:noProof/>
-        </w:rPr>
         <w:drawing>
-          <wp:inline distT="0" distB="0" distL="0" distR="0" wp14:anchorId="3F2408BA" wp14:editId="36296D9C">
-            <wp:extent cx="4332849" cy="2759275"/>
-            <wp:effectExtent l="0" t="0" r="0" b="3175"/>
+          <wp:inline distT="0" distB="0" distL="0" distR="0" wp14:anchorId="3F2408BA" wp14:editId="0FCAEC97">
+            <wp:extent cx="3125165" cy="1990189"/>
+            <wp:effectExtent l="0" t="0" r="0" b="0"/>
             <wp:docPr id="2" name="Picture 2" descr="A picture containing box and whisker chart&#10;&#10;Description automatically generated"/>
             <wp:cNvGraphicFramePr>
               <a:graphicFrameLocks xmlns:a="http://schemas.openxmlformats.org/drawingml/2006/main" noChangeAspect="1"/>
@@ -7841,7 +7914,7 @@
                     <pic:cNvPicPr/>
                   </pic:nvPicPr>
                   <pic:blipFill>
-                    <a:blip r:embed="rId16">
+                    <a:blip r:embed="rId16" cstate="print">
                       <a:extLst>
                         <a:ext uri="{28A0092B-C50C-407E-A947-70E740481C1C}">
                           <a14:useLocalDpi xmlns:a14="http://schemas.microsoft.com/office/drawing/2010/main" val="0"/>
@@ -7855,7 +7928,7 @@
                   <pic:spPr>
                     <a:xfrm>
                       <a:off x="0" y="0"/>
-                      <a:ext cx="4336712" cy="2761735"/>
+                      <a:ext cx="3133106" cy="1995246"/>
                     </a:xfrm>
                     <a:prstGeom prst="rect">
                       <a:avLst/>
@@ -7892,140 +7965,146 @@
         <w:t>n</w:t>
       </w:r>
       <w:r>
-        <w:t>ation of the characteristics of the A piece, using version 2 of the tool.</w:t>
+        <w:t xml:space="preserve">ation of the characteristics of the </w:t>
+      </w:r>
+      <w:r>
+        <w:t xml:space="preserve">“medium straight” </w:t>
+      </w:r>
+      <w:r>
+        <w:t>piece, using version 2 of the tool.</w:t>
       </w:r>
       <w:r>
         <w:t xml:space="preserve"> HTML input</w:t>
       </w:r>
       <w:r>
-        <w:t>s, with minimal CSS styling, are used to position the different components of each piece.</w:t>
-      </w:r>
-    </w:p>
-    <w:p>
+        <w:t xml:space="preserve">s are used to </w:t>
+      </w:r>
+      <w:r>
+        <w:t>determine</w:t>
+      </w:r>
+      <w:r>
+        <w:t xml:space="preserve"> the different components of each piece.</w:t>
+      </w:r>
+    </w:p>
+    <w:p>
+      <w:r>
+        <w:t xml:space="preserve">Curved pieces are determined with the same tool, </w:t>
+      </w:r>
+      <w:r>
+        <w:t>using</w:t>
+      </w:r>
+      <w:r>
+        <w:t xml:space="preserve"> a set of up to four </w:t>
+      </w:r>
+      <w:r>
+        <w:t xml:space="preserve">control </w:t>
+      </w:r>
+      <w:r>
+        <w:t xml:space="preserve">points which are used </w:t>
+      </w:r>
+      <w:r>
+        <w:t xml:space="preserve">to </w:t>
+      </w:r>
+      <w:r>
+        <w:t>construct a Bezier curve.</w:t>
+      </w:r>
+      <w:r>
+        <w:t xml:space="preserve"> This decision of using Bezier curves to determine the characteristics of pieces was made to leave the maximum degree of freedom for constructing complex pieces</w:t>
+      </w:r>
+      <w:r>
+        <w:t xml:space="preserve">, if required </w:t>
+      </w:r>
+      <w:r>
+        <w:t>later</w:t>
+      </w:r>
+      <w:r>
+        <w:t xml:space="preserve"> in the project.</w:t>
+      </w:r>
+      <w:r>
+        <w:t xml:space="preserve"> The OBBs for the piece are </w:t>
+      </w:r>
+      <w:r>
+        <w:t xml:space="preserve">automatically </w:t>
+      </w:r>
+      <w:r>
+        <w:t xml:space="preserve">generated </w:t>
+      </w:r>
+      <w:r>
+        <w:t xml:space="preserve">and positioned </w:t>
+      </w:r>
+      <w:r>
+        <w:t xml:space="preserve">along the </w:t>
+      </w:r>
+      <w:r>
+        <w:t>defined Bezier curve</w:t>
+      </w:r>
+      <w:r>
+        <w:t>.</w:t>
+      </w:r>
       <w:r>
         <w:t xml:space="preserve"> </w:t>
       </w:r>
-    </w:p>
-    <w:p>
-      <w:r>
-        <w:t xml:space="preserve">Curved pieces are determined with the same tool, </w:t>
-      </w:r>
-      <w:r>
-        <w:t>using</w:t>
-      </w:r>
-      <w:r>
-        <w:t xml:space="preserve"> a set of up to four </w:t>
-      </w:r>
-      <w:r>
-        <w:t xml:space="preserve">control </w:t>
-      </w:r>
-      <w:r>
-        <w:t xml:space="preserve">points which are used </w:t>
-      </w:r>
-      <w:r>
-        <w:t xml:space="preserve">to </w:t>
-      </w:r>
-      <w:r>
-        <w:t>construct a Bezier curve.</w:t>
-      </w:r>
-      <w:r>
-        <w:t xml:space="preserve"> This decision of using Bezier curves to determine the characteristics of pieces was made to leave the maximum degree of freedom for constructing complex pieces</w:t>
-      </w:r>
-      <w:r>
-        <w:t xml:space="preserve">, if required </w:t>
-      </w:r>
-      <w:r>
-        <w:t>later</w:t>
-      </w:r>
-      <w:r>
-        <w:t xml:space="preserve"> in the project.</w:t>
-      </w:r>
-      <w:r>
-        <w:t xml:space="preserve"> The OBBs for the piece are </w:t>
-      </w:r>
-      <w:r>
-        <w:t xml:space="preserve">automatically </w:t>
-      </w:r>
-      <w:r>
-        <w:t xml:space="preserve">generated </w:t>
-      </w:r>
-      <w:r>
-        <w:t xml:space="preserve">and positioned </w:t>
-      </w:r>
-      <w:r>
-        <w:t xml:space="preserve">along the </w:t>
-      </w:r>
-      <w:r>
-        <w:t>defined Bezier curve</w:t>
+      <w:r>
+        <w:t xml:space="preserve">An example of the determination of </w:t>
+      </w:r>
+      <w:r>
+        <w:t xml:space="preserve">the characteristics of </w:t>
+      </w:r>
+      <w:r>
+        <w:t>a curved piece</w:t>
+      </w:r>
+      <w:r>
+        <w:t xml:space="preserve"> with different numbers of OBBs</w:t>
+      </w:r>
+      <w:r>
+        <w:t xml:space="preserve"> is </w:t>
+      </w:r>
+      <w:r>
+        <w:t>shown</w:t>
+      </w:r>
+      <w:r>
+        <w:t xml:space="preserve"> in</w:t>
+      </w:r>
+      <w:r>
+        <w:t xml:space="preserve"> </w:t>
+      </w:r>
+      <w:r>
+        <w:fldChar w:fldCharType="begin"/>
+      </w:r>
+      <w:r>
+        <w:instrText xml:space="preserve"> REF _Ref127992016 \h </w:instrText>
+      </w:r>
+      <w:r>
+        <w:fldChar w:fldCharType="separate"/>
+      </w:r>
+      <w:r>
+        <w:t xml:space="preserve">Figure </w:t>
+      </w:r>
+      <w:r>
+        <w:rPr>
+          <w:noProof/>
+        </w:rPr>
+        <w:t>6</w:t>
+      </w:r>
+      <w:r>
+        <w:fldChar w:fldCharType="end"/>
       </w:r>
       <w:r>
         <w:t>.</w:t>
       </w:r>
-      <w:r>
-        <w:t xml:space="preserve"> </w:t>
-      </w:r>
-      <w:r>
-        <w:t xml:space="preserve">An example of the determination of </w:t>
-      </w:r>
-      <w:r>
-        <w:t xml:space="preserve">the characteristics of </w:t>
-      </w:r>
-      <w:r>
-        <w:t>a curved piece</w:t>
-      </w:r>
-      <w:r>
-        <w:t xml:space="preserve"> with different numbers of OBBs</w:t>
-      </w:r>
-      <w:r>
-        <w:t xml:space="preserve"> is </w:t>
-      </w:r>
-      <w:r>
-        <w:t>shown</w:t>
-      </w:r>
-      <w:r>
-        <w:t xml:space="preserve"> in</w:t>
-      </w:r>
-      <w:r>
-        <w:t xml:space="preserve"> </w:t>
-      </w:r>
-      <w:r>
-        <w:fldChar w:fldCharType="begin"/>
-      </w:r>
-      <w:r>
-        <w:instrText xml:space="preserve"> REF _Ref127992016 \h </w:instrText>
-      </w:r>
-      <w:r>
-        <w:fldChar w:fldCharType="separate"/>
-      </w:r>
-      <w:r>
-        <w:rPr>
-          <w:color w:val="595959" w:themeColor="text1" w:themeTint="A6"/>
-        </w:rPr>
-        <w:t xml:space="preserve">Figure </w:t>
-      </w:r>
+    </w:p>
+    <w:p>
+      <w:pPr>
+        <w:jc w:val="center"/>
+      </w:pPr>
       <w:r>
         <w:rPr>
           <w:noProof/>
         </w:rPr>
-        <w:t>6</w:t>
-      </w:r>
-      <w:r>
-        <w:fldChar w:fldCharType="end"/>
-      </w:r>
-      <w:r>
-        <w:t>.</w:t>
-      </w:r>
-    </w:p>
-    <w:p/>
-    <w:p>
-      <w:r>
-        <w:rPr>
-          <w:noProof/>
-        </w:rPr>
         <w:drawing>
-          <wp:inline distT="0" distB="0" distL="0" distR="0" wp14:anchorId="1D6CA720" wp14:editId="47426ED3">
-            <wp:extent cx="5758080" cy="2484000"/>
-            <wp:effectExtent l="0" t="0" r="0" b="0"/>
+          <wp:inline distT="0" distB="0" distL="0" distR="0" wp14:anchorId="1D6CA720" wp14:editId="6B604CDD">
+            <wp:extent cx="4381018" cy="1889944"/>
+            <wp:effectExtent l="0" t="0" r="635" b="0"/>
             <wp:docPr id="11" name="Picture 11"/>
             <wp:cNvGraphicFramePr>
               <a:graphicFrameLocks xmlns:a="http://schemas.openxmlformats.org/drawingml/2006/main" noChangeAspect="1"/>
@@ -8053,7 +8132,7 @@
                   <pic:spPr bwMode="auto">
                     <a:xfrm>
                       <a:off x="0" y="0"/>
-                      <a:ext cx="5758080" cy="2484000"/>
+                      <a:ext cx="4397459" cy="1897037"/>
                     </a:xfrm>
                     <a:prstGeom prst="rect">
                       <a:avLst/>
@@ -8096,7 +8175,13 @@
       </w:fldSimple>
       <w:bookmarkEnd w:id="19"/>
       <w:r>
-        <w:t>: Determination of the E piece using the Bezier curve plotting tool, with 2, 6 and 20 OBBs.</w:t>
+        <w:t xml:space="preserve">: Determination of the </w:t>
+      </w:r>
+      <w:r>
+        <w:t>“large curve”</w:t>
+      </w:r>
+      <w:r>
+        <w:t xml:space="preserve"> piece using the Bezier curve plotting tool, with 2, 6 and 20 OBBs.</w:t>
       </w:r>
       <w:r>
         <w:t xml:space="preserve"> The green points represent the four Bezier control points, </w:t>
@@ -8113,7 +8198,6 @@
     </w:p>
     <w:p>
       <w:r>
-        <w:lastRenderedPageBreak/>
         <w:t xml:space="preserve">The use of Bezier curves makes it easy to determine simple curved pieces using the arc circle approximation </w:t>
       </w:r>
       <w:r>
@@ -8366,13 +8450,11 @@
         <w:t>are given by</w:t>
       </w:r>
       <w:r>
+        <w:t xml:space="preserve"> </w:t>
+      </w:r>
+      <w:r>
         <w:t>:</w:t>
       </w:r>
-    </w:p>
-    <w:p>
-      <w:pPr>
-        <w:jc w:val="center"/>
-      </w:pPr>
     </w:p>
     <w:p>
       <w:pPr>
@@ -8911,8 +8993,10 @@
       <w:r>
         <w:t>)</w:t>
       </w:r>
-    </w:p>
-    <w:p/>
+      <w:r>
+        <w:t xml:space="preserve"> </w:t>
+      </w:r>
+    </w:p>
     <w:p>
       <w:pPr>
         <w:rPr>
@@ -9015,19 +9099,13 @@
         <w:rPr>
           <w:rStyle w:val="markedcontent"/>
         </w:rPr>
-        <w:t xml:space="preserve"> is obtained</w:t>
+        <w:t xml:space="preserve"> </w:t>
       </w:r>
       <w:r>
         <w:rPr>
           <w:rStyle w:val="markedcontent"/>
         </w:rPr>
-        <w:t xml:space="preserve">, which is perfectly acceptable </w:t>
-      </w:r>
-      <w:r>
-        <w:rPr>
-          <w:rStyle w:val="markedcontent"/>
-        </w:rPr>
-        <w:t>in this case</w:t>
+        <w:t>is obtained</w:t>
       </w:r>
       <w:sdt>
         <w:sdtPr>
@@ -9067,7 +9145,7 @@
             <w:rPr>
               <w:noProof/>
             </w:rPr>
-            <w:t>[10]</w:t>
+            <w:t>[12]</w:t>
           </w:r>
           <w:r>
             <w:rPr>
@@ -9081,12 +9159,18 @@
         <w:rPr>
           <w:rStyle w:val="markedcontent"/>
         </w:rPr>
-        <w:t>.</w:t>
+        <w:t xml:space="preserve">, which is perfectly acceptable </w:t>
       </w:r>
       <w:r>
         <w:rPr>
           <w:rStyle w:val="markedcontent"/>
         </w:rPr>
+        <w:t>in this case.</w:t>
+      </w:r>
+      <w:r>
+        <w:rPr>
+          <w:rStyle w:val="markedcontent"/>
+        </w:rPr>
         <w:t xml:space="preserve"> </w:t>
       </w:r>
       <w:r>
@@ -9113,9 +9197,6 @@
         <w:fldChar w:fldCharType="separate"/>
       </w:r>
       <w:r>
-        <w:rPr>
-          <w:color w:val="595959" w:themeColor="text1" w:themeTint="A6"/>
-        </w:rPr>
         <w:t xml:space="preserve">Figure </w:t>
       </w:r>
       <w:r>
@@ -9163,10 +9244,11 @@
         <w:rPr>
           <w:noProof/>
         </w:rPr>
+        <w:lastRenderedPageBreak/>
         <w:drawing>
-          <wp:inline distT="0" distB="0" distL="0" distR="0" wp14:anchorId="695B8838" wp14:editId="36AE2838">
-            <wp:extent cx="2273300" cy="2039742"/>
-            <wp:effectExtent l="0" t="0" r="0" b="0"/>
+          <wp:inline distT="0" distB="0" distL="0" distR="0" wp14:anchorId="695B8838" wp14:editId="08C23651">
+            <wp:extent cx="2160754" cy="1938759"/>
+            <wp:effectExtent l="0" t="0" r="0" b="4445"/>
             <wp:docPr id="12" name="Picture 12"/>
             <wp:cNvGraphicFramePr>
               <a:graphicFrameLocks xmlns:a="http://schemas.openxmlformats.org/drawingml/2006/main" noChangeAspect="1"/>
@@ -9193,7 +9275,7 @@
                   <pic:spPr>
                     <a:xfrm>
                       <a:off x="0" y="0"/>
-                      <a:ext cx="2275947" cy="2042117"/>
+                      <a:ext cx="2163936" cy="1941614"/>
                     </a:xfrm>
                     <a:prstGeom prst="rect">
                       <a:avLst/>
@@ -9248,7 +9330,7 @@
             <w:rPr>
               <w:noProof/>
             </w:rPr>
-            <w:t>[10]</w:t>
+            <w:t>[12]</w:t>
           </w:r>
           <w:r>
             <w:fldChar w:fldCharType="end"/>
@@ -9258,6 +9340,12 @@
       <w:r>
         <w:t>.</w:t>
       </w:r>
+      <w:r>
+        <w:t xml:space="preserve"> P1, P2, P3 and P4 </w:t>
+      </w:r>
+      <w:r>
+        <w:t>are the four Bezier control points used to approximate the arc.</w:t>
+      </w:r>
     </w:p>
     <w:p>
       <w:r>
@@ -9285,9 +9373,6 @@
         <w:fldChar w:fldCharType="separate"/>
       </w:r>
       <w:r>
-        <w:rPr>
-          <w:color w:val="595959" w:themeColor="text1" w:themeTint="A6"/>
-        </w:rPr>
         <w:t xml:space="preserve">Figure </w:t>
       </w:r>
       <w:r>
@@ -9390,18 +9475,18 @@
         <w:t>with</w:t>
       </w:r>
       <w:r>
-        <w:t xml:space="preserve"> part</w:t>
+        <w:t xml:space="preserve"> </w:t>
+      </w:r>
+      <w:r>
+        <w:t xml:space="preserve">each </w:t>
+      </w:r>
+      <w:r>
+        <w:t>part composed of a certain number of OBB</w:t>
       </w:r>
       <w:r>
         <w:t>s</w:t>
       </w:r>
       <w:r>
-        <w:t xml:space="preserve"> composed of a certain number of OBB</w:t>
-      </w:r>
-      <w:r>
-        <w:t>s</w:t>
-      </w:r>
-      <w:r>
         <w:t xml:space="preserve">. </w:t>
       </w:r>
       <w:r>
@@ -9429,9 +9514,6 @@
         <w:fldChar w:fldCharType="separate"/>
       </w:r>
       <w:r>
-        <w:rPr>
-          <w:color w:val="595959" w:themeColor="text1" w:themeTint="A6"/>
-        </w:rPr>
         <w:t xml:space="preserve">Figure </w:t>
       </w:r>
       <w:r>
@@ -9458,12 +9540,11 @@
         <w:rPr>
           <w:noProof/>
         </w:rPr>
-        <w:lastRenderedPageBreak/>
         <w:drawing>
-          <wp:inline distT="0" distB="0" distL="0" distR="0" wp14:anchorId="570C28F3" wp14:editId="70A8779C">
-            <wp:extent cx="3127922" cy="3101357"/>
-            <wp:effectExtent l="0" t="0" r="0" b="3810"/>
-            <wp:docPr id="14" name="Picture 14"/>
+          <wp:inline distT="0" distB="0" distL="0" distR="0" wp14:anchorId="311BB62B" wp14:editId="0CC71F0A">
+            <wp:extent cx="1128532" cy="2110355"/>
+            <wp:effectExtent l="0" t="0" r="0" b="4445"/>
+            <wp:docPr id="40" name="Picture 40" descr="Chart, radar chart&#10;&#10;Description automatically generated"/>
             <wp:cNvGraphicFramePr>
               <a:graphicFrameLocks xmlns:a="http://schemas.openxmlformats.org/drawingml/2006/main" noChangeAspect="1"/>
             </wp:cNvGraphicFramePr>
@@ -9471,7 +9552,7 @@
               <a:graphicData uri="http://schemas.openxmlformats.org/drawingml/2006/picture">
                 <pic:pic xmlns:pic="http://schemas.openxmlformats.org/drawingml/2006/picture">
                   <pic:nvPicPr>
-                    <pic:cNvPr id="14" name="Picture 14"/>
+                    <pic:cNvPr id="40" name="Picture 40" descr="Chart, radar chart&#10;&#10;Description automatically generated"/>
                     <pic:cNvPicPr/>
                   </pic:nvPicPr>
                   <pic:blipFill>
@@ -9489,7 +9570,7 @@
                   <pic:spPr>
                     <a:xfrm>
                       <a:off x="0" y="0"/>
-                      <a:ext cx="3136052" cy="3109418"/>
+                      <a:ext cx="1134744" cy="2121971"/>
                     </a:xfrm>
                     <a:prstGeom prst="rect">
                       <a:avLst/>
@@ -9534,6 +9615,9 @@
       <w:r>
         <w:t xml:space="preserve"> green, and the arrows show the position and direction of connectors.</w:t>
       </w:r>
+      <w:r>
+        <w:t xml:space="preserve"> OBBs are represented as black rectangles.</w:t>
+      </w:r>
     </w:p>
     <w:p>
       <w:r>
@@ -9599,6 +9683,7 @@
         <w:pStyle w:val="Heading2"/>
       </w:pPr>
       <w:r>
+        <w:lastRenderedPageBreak/>
         <w:t xml:space="preserve"> </w:t>
       </w:r>
       <w:bookmarkStart w:id="23" w:name="_Toc130727622"/>
@@ -9663,48 +9748,57 @@
         <w:t>characterisation tool was extended</w:t>
       </w:r>
       <w:r>
+        <w:t xml:space="preserve">, making it </w:t>
+      </w:r>
+      <w:r>
+        <w:t>possible to draw</w:t>
+      </w:r>
+      <w:r>
+        <w:t xml:space="preserve"> a circle </w:t>
+      </w:r>
+      <w:r>
+        <w:t>around</w:t>
+      </w:r>
+      <w:r>
+        <w:t xml:space="preserve"> each piece by </w:t>
+      </w:r>
+      <w:r>
+        <w:t>specifying</w:t>
+      </w:r>
+      <w:r>
+        <w:t xml:space="preserve"> its centre and its radius.</w:t>
+      </w:r>
+      <w:r>
         <w:t xml:space="preserve"> </w:t>
       </w:r>
       <w:r>
-        <w:t xml:space="preserve">to </w:t>
-      </w:r>
-      <w:r>
-        <w:t>make it possible to draw</w:t>
-      </w:r>
-      <w:r>
-        <w:t xml:space="preserve"> a circle </w:t>
-      </w:r>
-      <w:r>
-        <w:t>around</w:t>
-      </w:r>
-      <w:r>
-        <w:t xml:space="preserve"> each piece by providing its centre and its radius.</w:t>
+        <w:t xml:space="preserve">Bounding circles were then manually determined for each piece, </w:t>
+      </w:r>
+      <w:r>
+        <w:t>ensuring</w:t>
+      </w:r>
+      <w:r>
+        <w:t xml:space="preserve"> that </w:t>
+      </w:r>
+      <w:r>
+        <w:t>each circle enclose</w:t>
+      </w:r>
+      <w:r>
+        <w:t>d</w:t>
+      </w:r>
+      <w:r>
+        <w:t xml:space="preserve"> all its piece’s OBBs.</w:t>
       </w:r>
       <w:r>
         <w:t xml:space="preserve"> </w:t>
       </w:r>
       <w:r>
-        <w:t xml:space="preserve">Bounding circles were then manually determined for each piece, making sure that </w:t>
-      </w:r>
-      <w:r>
-        <w:t>each circle enclose</w:t>
-      </w:r>
-      <w:r>
-        <w:t>d</w:t>
-      </w:r>
-      <w:r>
-        <w:t xml:space="preserve"> all its piece’s OBBs.</w:t>
+        <w:t>An example of a piece’s bounding circle is show in</w:t>
       </w:r>
       <w:r>
         <w:t xml:space="preserve"> </w:t>
       </w:r>
       <w:r>
-        <w:t>An example of a piece’s bounding circle is show in</w:t>
-      </w:r>
-      <w:r>
-        <w:t xml:space="preserve"> </w:t>
-      </w:r>
-      <w:r>
         <w:fldChar w:fldCharType="begin"/>
       </w:r>
       <w:r>
@@ -9714,9 +9808,6 @@
         <w:fldChar w:fldCharType="separate"/>
       </w:r>
       <w:r>
-        <w:rPr>
-          <w:color w:val="595959" w:themeColor="text1" w:themeTint="A6"/>
-        </w:rPr>
         <w:t xml:space="preserve">Figure </w:t>
       </w:r>
       <w:r>
@@ -9742,7 +9833,6 @@
         <w:rPr>
           <w:noProof/>
         </w:rPr>
-        <w:lastRenderedPageBreak/>
         <w:drawing>
           <wp:inline distT="0" distB="0" distL="0" distR="0" wp14:anchorId="4B050F2C" wp14:editId="1C23E86C">
             <wp:extent cx="2619375" cy="2314575"/>
@@ -9807,7 +9897,13 @@
         <w:t>:</w:t>
       </w:r>
       <w:r>
-        <w:t xml:space="preserve"> E piece, with OBBs shown in blue, Bezier control points in green and red, and bounding circle in black, with its centre a black dot.</w:t>
+        <w:t xml:space="preserve"> </w:t>
+      </w:r>
+      <w:r>
+        <w:t xml:space="preserve">“Large curve” </w:t>
+      </w:r>
+      <w:r>
+        <w:t>piece, with OBBs shown in blue, Bezier control points in green and red, and bounding circle in black, with its centre a black dot.</w:t>
       </w:r>
     </w:p>
     <w:p>
@@ -9837,9 +9933,6 @@
         <w:fldChar w:fldCharType="separate"/>
       </w:r>
       <w:r>
-        <w:rPr>
-          <w:color w:val="595959" w:themeColor="text1" w:themeTint="A6"/>
-        </w:rPr>
         <w:t xml:space="preserve">Figure </w:t>
       </w:r>
       <w:r>
@@ -9876,7 +9969,7 @@
             <w:rPr>
               <w:noProof/>
             </w:rPr>
-            <w:t>[11]</w:t>
+            <w:t>[13]</w:t>
           </w:r>
           <w:r>
             <w:fldChar w:fldCharType="end"/>
@@ -9905,7 +9998,7 @@
             <w:rPr>
               <w:noProof/>
             </w:rPr>
-            <w:t>[9]</w:t>
+            <w:t>[10]</w:t>
           </w:r>
           <w:r>
             <w:fldChar w:fldCharType="end"/>
@@ -9927,9 +10020,9 @@
           <w:noProof/>
         </w:rPr>
         <w:drawing>
-          <wp:inline distT="0" distB="0" distL="0" distR="0" wp14:anchorId="45C6E045" wp14:editId="79969AB8">
-            <wp:extent cx="2357593" cy="1695450"/>
-            <wp:effectExtent l="0" t="0" r="5080" b="0"/>
+          <wp:inline distT="0" distB="0" distL="0" distR="0" wp14:anchorId="45C6E045" wp14:editId="2844F7E7">
+            <wp:extent cx="1816100" cy="1306039"/>
+            <wp:effectExtent l="0" t="0" r="0" b="8890"/>
             <wp:docPr id="3" name="Picture 3" descr="A picture containing text, container, box&#10;&#10;Description automatically generated"/>
             <wp:cNvGraphicFramePr>
               <a:graphicFrameLocks xmlns:a="http://schemas.openxmlformats.org/drawingml/2006/main" noChangeAspect="1"/>
@@ -9942,7 +10035,7 @@
                     <pic:cNvPicPr/>
                   </pic:nvPicPr>
                   <pic:blipFill>
-                    <a:blip r:embed="rId21">
+                    <a:blip r:embed="rId21" cstate="print">
                       <a:extLst>
                         <a:ext uri="{28A0092B-C50C-407E-A947-70E740481C1C}">
                           <a14:useLocalDpi xmlns:a14="http://schemas.microsoft.com/office/drawing/2010/main" val="0"/>
@@ -9956,7 +10049,7 @@
                   <pic:spPr>
                     <a:xfrm>
                       <a:off x="0" y="0"/>
-                      <a:ext cx="2363579" cy="1699755"/>
+                      <a:ext cx="1825714" cy="1312953"/>
                     </a:xfrm>
                     <a:prstGeom prst="rect">
                       <a:avLst/>
@@ -9999,6 +10092,7 @@
       </w:pPr>
       <w:bookmarkStart w:id="27" w:name="_Toc130727624"/>
       <w:r>
+        <w:lastRenderedPageBreak/>
         <w:t>Summary of piece characteristics</w:t>
       </w:r>
       <w:bookmarkEnd w:id="27"/>
@@ -10029,22 +10123,7 @@
         <w:t xml:space="preserve"> </w:t>
       </w:r>
       <w:r>
-        <w:t>shows the classes</w:t>
-      </w:r>
-      <w:r>
-        <w:t xml:space="preserve"> </w:t>
-      </w:r>
-      <w:r>
-        <w:t xml:space="preserve">and </w:t>
-      </w:r>
-      <w:r>
-        <w:t xml:space="preserve">attributes </w:t>
-      </w:r>
-      <w:r>
-        <w:t>representing BRIO™ pieces</w:t>
-      </w:r>
-      <w:r>
-        <w:t>.</w:t>
+        <w:t>shows the different objects used to represent pieces in the “Pieces.json” file.</w:t>
       </w:r>
     </w:p>
     <w:p>
@@ -10056,7 +10135,6 @@
         <w:rPr>
           <w:noProof/>
         </w:rPr>
-        <w:lastRenderedPageBreak/>
         <w:drawing>
           <wp:inline distT="0" distB="0" distL="0" distR="0" wp14:anchorId="14962A5E" wp14:editId="49CFD41C">
             <wp:extent cx="5034915" cy="5143500"/>
@@ -10437,10 +10515,13 @@
         <w:t xml:space="preserve"> </w:t>
       </w:r>
       <w:r>
-        <w:t xml:space="preserve">with </w:t>
-      </w:r>
-      <w:r>
-        <w:t xml:space="preserve">the purpose it being to allow users to pick a certain set of pieces, generate a circuit from these pieces, and visualise the </w:t>
+        <w:t xml:space="preserve">the purpose it being to allow users to </w:t>
+      </w:r>
+      <w:r>
+        <w:t>select</w:t>
+      </w:r>
+      <w:r>
+        <w:t xml:space="preserve"> a certain set of pieces, generate a circuit from these pieces, and visualise the </w:t>
       </w:r>
       <w:r>
         <w:t>generated track.</w:t>
@@ -10449,7 +10530,13 @@
         <w:t xml:space="preserve"> From this,</w:t>
       </w:r>
       <w:r>
-        <w:t xml:space="preserve"> it was determined that no frontend framework was needed, and</w:t>
+        <w:t xml:space="preserve"> it was determined that no frontend framework </w:t>
+      </w:r>
+      <w:r>
+        <w:t>would be</w:t>
+      </w:r>
+      <w:r>
+        <w:t xml:space="preserve"> needed, and</w:t>
       </w:r>
       <w:r>
         <w:t xml:space="preserve"> the choice </w:t>
@@ -10461,13 +10548,13 @@
         <w:t xml:space="preserve">of </w:t>
       </w:r>
       <w:r>
-        <w:t>building a</w:t>
-      </w:r>
-      <w:r>
-        <w:t xml:space="preserve"> simple HTML and Jav</w:t>
-      </w:r>
-      <w:r>
-        <w:t>aScript website, with basic CSS styling.</w:t>
+        <w:t xml:space="preserve">building </w:t>
+      </w:r>
+      <w:r>
+        <w:t xml:space="preserve">the </w:t>
+      </w:r>
+      <w:r>
+        <w:t>website using standard HTML, CSS and JavaScript.</w:t>
       </w:r>
     </w:p>
     <w:p>
@@ -10511,16 +10598,54 @@
         <w:t xml:space="preserve">, </w:t>
       </w:r>
       <w:r>
-        <w:t xml:space="preserve">using the JavaScript Canvas </w:t>
-      </w:r>
-      <w:r>
-        <w:t>API.</w:t>
+        <w:t>using the JavaScript Can</w:t>
+      </w:r>
+      <w:r>
+        <w:t xml:space="preserve">vas </w:t>
+      </w:r>
+      <w:r>
+        <w:t>API</w:t>
       </w:r>
       <w:r>
         <w:t xml:space="preserve"> </w:t>
       </w:r>
-      <w:r>
-        <w:t xml:space="preserve">This choice was made for the familiarity </w:t>
+      <w:sdt>
+        <w:sdtPr>
+          <w:id w:val="-1634004799"/>
+          <w:citation/>
+        </w:sdtPr>
+        <w:sdtContent>
+          <w:r>
+            <w:fldChar w:fldCharType="begin"/>
+          </w:r>
+          <w:r>
+            <w:instrText xml:space="preserve"> CITATION Can23 \l 2057 </w:instrText>
+          </w:r>
+          <w:r>
+            <w:fldChar w:fldCharType="separate"/>
+          </w:r>
+          <w:r>
+            <w:rPr>
+              <w:noProof/>
+            </w:rPr>
+            <w:t>[11]</w:t>
+          </w:r>
+          <w:r>
+            <w:fldChar w:fldCharType="end"/>
+          </w:r>
+        </w:sdtContent>
+      </w:sdt>
+      <w:r>
+        <w:t>.</w:t>
+      </w:r>
+      <w:r>
+        <w:t xml:space="preserve"> </w:t>
+      </w:r>
+      <w:r>
+        <w:t xml:space="preserve">This </w:t>
+      </w:r>
+      <w:r>
+        <w:t xml:space="preserve">choice was made for the familiarity </w:t>
       </w:r>
       <w:r>
         <w:t xml:space="preserve">of the author </w:t>
@@ -10529,7 +10654,7 @@
         <w:t>with this API</w:t>
       </w:r>
       <w:r>
-        <w:t xml:space="preserve">, and it being perfectly suitable for </w:t>
+        <w:t xml:space="preserve">, and it being suitable for </w:t>
       </w:r>
       <w:r>
         <w:t xml:space="preserve">a </w:t>
@@ -10588,7 +10713,22 @@
         <w:t xml:space="preserve"> </w:t>
       </w:r>
       <w:r>
-        <w:t xml:space="preserve">The option to display on screen images of real BRIO™ railway pieces at the right locations to visualise </w:t>
+        <w:t xml:space="preserve">The option to display images of </w:t>
+      </w:r>
+      <w:r>
+        <w:t xml:space="preserve">the </w:t>
+      </w:r>
+      <w:r>
+        <w:t xml:space="preserve">real BRIO™ pieces at the right locations </w:t>
+      </w:r>
+      <w:r>
+        <w:t>on the canvas</w:t>
+      </w:r>
+      <w:r>
+        <w:t xml:space="preserve"> </w:t>
+      </w:r>
+      <w:r>
+        <w:t xml:space="preserve">to visualise </w:t>
       </w:r>
       <w:r>
         <w:t>tracks was considered</w:t>
@@ -10657,9 +10797,6 @@
         <w:fldChar w:fldCharType="separate"/>
       </w:r>
       <w:r>
-        <w:rPr>
-          <w:color w:val="595959" w:themeColor="text1" w:themeTint="A6"/>
-        </w:rPr>
         <w:t xml:space="preserve">Figure </w:t>
       </w:r>
       <w:r>
@@ -10676,6 +10813,9 @@
       </w:r>
     </w:p>
     <w:p>
+      <w:pPr>
+        <w:jc w:val="center"/>
+      </w:pPr>
       <w:r>
         <w:rPr>
           <w:noProof/>
@@ -10750,7 +10890,13 @@
     <w:p>
       <w:r>
         <w:lastRenderedPageBreak/>
-        <w:t>Pieces were later colour-coded by their ID</w:t>
+        <w:t xml:space="preserve">Pieces were later colour-coded </w:t>
+      </w:r>
+      <w:r>
+        <w:t>depending on</w:t>
+      </w:r>
+      <w:r>
+        <w:t xml:space="preserve"> their ID</w:t>
       </w:r>
       <w:r>
         <w:t xml:space="preserve">, and </w:t>
@@ -10789,9 +10935,6 @@
         <w:fldChar w:fldCharType="separate"/>
       </w:r>
       <w:r>
-        <w:rPr>
-          <w:color w:val="595959" w:themeColor="text1" w:themeTint="A6"/>
-        </w:rPr>
         <w:t xml:space="preserve">Figure </w:t>
       </w:r>
       <w:r>
@@ -10817,9 +10960,9 @@
           <w:noProof/>
         </w:rPr>
         <w:drawing>
-          <wp:inline distT="0" distB="0" distL="0" distR="0" wp14:anchorId="64B454FF" wp14:editId="6B6C2445">
-            <wp:extent cx="2863850" cy="2907543"/>
-            <wp:effectExtent l="0" t="0" r="0" b="7620"/>
+          <wp:inline distT="0" distB="0" distL="0" distR="0" wp14:anchorId="64B454FF" wp14:editId="5DE19B03">
+            <wp:extent cx="2470557" cy="2508250"/>
+            <wp:effectExtent l="0" t="0" r="6350" b="6350"/>
             <wp:docPr id="7" name="Picture 7" descr="Shape, arrow&#10;&#10;Description automatically generated"/>
             <wp:cNvGraphicFramePr>
               <a:graphicFrameLocks xmlns:a="http://schemas.openxmlformats.org/drawingml/2006/main" noChangeAspect="1"/>
@@ -10846,7 +10989,7 @@
                   <pic:spPr>
                     <a:xfrm>
                       <a:off x="0" y="0"/>
-                      <a:ext cx="2870689" cy="2914486"/>
+                      <a:ext cx="2479771" cy="2517604"/>
                     </a:xfrm>
                     <a:prstGeom prst="rect">
                       <a:avLst/>
@@ -10885,16 +11028,25 @@
         <w:t xml:space="preserve">Once multi-level tracks </w:t>
       </w:r>
       <w:r>
-        <w:t>made their appearance</w:t>
+        <w:t>were implemented</w:t>
       </w:r>
       <w:r>
         <w:t xml:space="preserve">, another colour code </w:t>
       </w:r>
       <w:r>
-        <w:t xml:space="preserve">was added to the display </w:t>
-      </w:r>
-      <w:r>
-        <w:t>to allow users to visualise the level at which pieces were placed.</w:t>
+        <w:t>was added to the display</w:t>
+      </w:r>
+      <w:r>
+        <w:t>,</w:t>
+      </w:r>
+      <w:r>
+        <w:t xml:space="preserve"> allow</w:t>
+      </w:r>
+      <w:r>
+        <w:t>ing</w:t>
+      </w:r>
+      <w:r>
+        <w:t xml:space="preserve"> users to visualise the level at which pieces were placed.</w:t>
       </w:r>
       <w:r>
         <w:t xml:space="preserve"> </w:t>
@@ -10924,9 +11076,6 @@
         <w:fldChar w:fldCharType="separate"/>
       </w:r>
       <w:r>
-        <w:rPr>
-          <w:color w:val="595959" w:themeColor="text1" w:themeTint="A6"/>
-        </w:rPr>
         <w:t xml:space="preserve">Figure </w:t>
       </w:r>
       <w:r>
@@ -11054,7 +11203,13 @@
         <w:t xml:space="preserve">at a position of the canvas hides the elements </w:t>
       </w:r>
       <w:r>
-        <w:t>previously at that position</w:t>
+        <w:t xml:space="preserve">previously </w:t>
+      </w:r>
+      <w:r>
+        <w:t xml:space="preserve">drawn </w:t>
+      </w:r>
+      <w:r>
+        <w:t>at that position</w:t>
       </w:r>
       <w:r>
         <w:t xml:space="preserve">. </w:t>
@@ -11144,9 +11299,6 @@
         <w:fldChar w:fldCharType="separate"/>
       </w:r>
       <w:r>
-        <w:rPr>
-          <w:color w:val="595959" w:themeColor="text1" w:themeTint="A6"/>
-        </w:rPr>
         <w:t xml:space="preserve">Figure </w:t>
       </w:r>
       <w:r>
@@ -11177,39 +11329,6 @@
       </w:r>
       <w:r>
         <w:t>lgorithm</w:t>
-      </w:r>
-      <w:r>
-        <w:t xml:space="preserve"> (see</w:t>
-      </w:r>
-      <w:r>
-        <w:t xml:space="preserve"> </w:t>
-      </w:r>
-      <w:r>
-        <w:fldChar w:fldCharType="begin"/>
-      </w:r>
-      <w:r>
-        <w:instrText xml:space="preserve"> REF _Ref127992137 \h </w:instrText>
-      </w:r>
-      <w:r>
-        <w:fldChar w:fldCharType="separate"/>
-      </w:r>
-      <w:r>
-        <w:rPr>
-          <w:color w:val="595959" w:themeColor="text1" w:themeTint="A6"/>
-        </w:rPr>
-        <w:t xml:space="preserve">Figure </w:t>
-      </w:r>
-      <w:r>
-        <w:rPr>
-          <w:noProof/>
-        </w:rPr>
-        <w:t>16</w:t>
-      </w:r>
-      <w:r>
-        <w:fldChar w:fldCharType="end"/>
-      </w:r>
-      <w:r>
-        <w:t>)</w:t>
       </w:r>
       <w:r>
         <w:t xml:space="preserve"> </w:t>
@@ -11233,7 +11352,7 @@
             <w:rPr>
               <w:noProof/>
             </w:rPr>
-            <w:t>[12]</w:t>
+            <w:t>[14]</w:t>
           </w:r>
           <w:r>
             <w:fldChar w:fldCharType="end"/>
@@ -11241,6 +11360,33 @@
         </w:sdtContent>
       </w:sdt>
       <w:r>
+        <w:t xml:space="preserve"> – </w:t>
+      </w:r>
+      <w:r>
+        <w:t xml:space="preserve">see </w:t>
+      </w:r>
+      <w:r>
+        <w:fldChar w:fldCharType="begin"/>
+      </w:r>
+      <w:r>
+        <w:instrText xml:space="preserve"> REF _Ref127992137 \h </w:instrText>
+      </w:r>
+      <w:r>
+        <w:fldChar w:fldCharType="separate"/>
+      </w:r>
+      <w:r>
+        <w:t xml:space="preserve">Figure </w:t>
+      </w:r>
+      <w:r>
+        <w:rPr>
+          <w:noProof/>
+        </w:rPr>
+        <w:t>16</w:t>
+      </w:r>
+      <w:r>
+        <w:fldChar w:fldCharType="end"/>
+      </w:r>
+      <w:r>
         <w:t>.</w:t>
       </w:r>
       <w:r>
@@ -11292,10 +11438,28 @@
         <w:t xml:space="preserve"> on canvas.</w:t>
       </w:r>
       <w:r>
-        <w:t xml:space="preserve"> To account for pieces’ connectors not getting displayed below their respective </w:t>
-      </w:r>
-      <w:r>
-        <w:t>OBBs, the level of each connector is raised by 0.5 before the list is sorted</w:t>
+        <w:t xml:space="preserve"> To </w:t>
+      </w:r>
+      <w:r>
+        <w:t>prevent</w:t>
+      </w:r>
+      <w:r>
+        <w:t xml:space="preserve"> pieces’ connectors </w:t>
+      </w:r>
+      <w:r>
+        <w:t>from</w:t>
+      </w:r>
+      <w:r>
+        <w:t xml:space="preserve"> getting displayed below their respective </w:t>
+      </w:r>
+      <w:r>
+        <w:t>OBBs</w:t>
+      </w:r>
+      <w:r>
+        <w:t>, rendering them invisible</w:t>
+      </w:r>
+      <w:r>
+        <w:t>, the level of each connector is raised by 0.5 before the list is sorted</w:t>
       </w:r>
       <w:r>
         <w:t>, which leads to the correct drawing order</w:t>
@@ -11366,6 +11530,7 @@
     <w:p>
       <w:pPr>
         <w:pStyle w:val="Caption"/>
+        <w:jc w:val="both"/>
       </w:pPr>
       <w:bookmarkStart w:id="38" w:name="_Ref127992130"/>
       <w:r>
@@ -11465,6 +11630,7 @@
     <w:p>
       <w:pPr>
         <w:pStyle w:val="Caption"/>
+        <w:jc w:val="both"/>
       </w:pPr>
       <w:bookmarkStart w:id="39" w:name="_Ref127992137"/>
       <w:r>
@@ -11560,7 +11726,7 @@
         <w:t xml:space="preserve"> a </w:t>
       </w:r>
       <w:r>
-        <w:t>very light</w:t>
+        <w:t>light</w:t>
       </w:r>
       <w:r>
         <w:t>weight</w:t>
@@ -11593,7 +11759,7 @@
             <w:rPr>
               <w:noProof/>
             </w:rPr>
-            <w:t>[13]</w:t>
+            <w:t>[15]</w:t>
           </w:r>
           <w:r>
             <w:fldChar w:fldCharType="end"/>
@@ -11637,10 +11803,13 @@
         <w:t>given more time on the project,</w:t>
       </w:r>
       <w:r>
-        <w:t xml:space="preserve"> research on how to implement these features in a more </w:t>
-      </w:r>
-      <w:r>
-        <w:t>satisfactory way would be needed.</w:t>
+        <w:t xml:space="preserve"> research on how to implement these features in a </w:t>
+      </w:r>
+      <w:r>
+        <w:t>better</w:t>
+      </w:r>
+      <w:r>
+        <w:t xml:space="preserve"> way would be needed.</w:t>
       </w:r>
     </w:p>
     <w:p>
@@ -11708,7 +11877,7 @@
             <w:rPr>
               <w:noProof/>
             </w:rPr>
-            <w:t>[9]</w:t>
+            <w:t>[10]</w:t>
           </w:r>
           <w:r>
             <w:fldChar w:fldCharType="end"/>
@@ -11734,9 +11903,6 @@
         <w:fldChar w:fldCharType="separate"/>
       </w:r>
       <w:r>
-        <w:rPr>
-          <w:color w:val="595959" w:themeColor="text1" w:themeTint="A6"/>
-        </w:rPr>
         <w:t xml:space="preserve">Figure </w:t>
       </w:r>
       <w:r>
@@ -11946,9 +12112,6 @@
         <w:fldChar w:fldCharType="separate"/>
       </w:r>
       <w:r>
-        <w:rPr>
-          <w:color w:val="595959" w:themeColor="text1" w:themeTint="A6"/>
-        </w:rPr>
         <w:t xml:space="preserve">Figure </w:t>
       </w:r>
       <w:r>
@@ -11961,7 +12124,10 @@
         <w:fldChar w:fldCharType="end"/>
       </w:r>
       <w:r>
-        <w:t xml:space="preserve"> shows the options </w:t>
+        <w:t xml:space="preserve"> shows </w:t>
+      </w:r>
+      <w:r>
+        <w:t xml:space="preserve">the options </w:t>
       </w:r>
       <w:r>
         <w:t>box</w:t>
@@ -11980,9 +12146,9 @@
           <w:noProof/>
         </w:rPr>
         <w:drawing>
-          <wp:inline distT="0" distB="0" distL="0" distR="0" wp14:anchorId="639244A7" wp14:editId="0769C0D8">
-            <wp:extent cx="2096086" cy="2264093"/>
-            <wp:effectExtent l="0" t="0" r="0" b="3175"/>
+          <wp:inline distT="0" distB="0" distL="0" distR="0" wp14:anchorId="639244A7" wp14:editId="1C62CA8B">
+            <wp:extent cx="1987034" cy="2146300"/>
+            <wp:effectExtent l="0" t="0" r="0" b="6350"/>
             <wp:docPr id="25" name="Picture 25" descr="Graphical user interface, text, application, chat or text message&#10;&#10;Description automatically generated"/>
             <wp:cNvGraphicFramePr>
               <a:graphicFrameLocks xmlns:a="http://schemas.openxmlformats.org/drawingml/2006/main" noChangeAspect="1"/>
@@ -12009,7 +12175,7 @@
                   <pic:spPr>
                     <a:xfrm>
                       <a:off x="0" y="0"/>
-                      <a:ext cx="2097731" cy="2265870"/>
+                      <a:ext cx="1989269" cy="2148714"/>
                     </a:xfrm>
                     <a:prstGeom prst="rect">
                       <a:avLst/>
@@ -12075,7 +12241,25 @@
         <w:t xml:space="preserve"> Tom’s suggestions, after </w:t>
       </w:r>
       <w:r>
-        <w:t xml:space="preserve">testing of the program to build a track with real BRIO™ pieces. Tom’s testing of the program is detailed in </w:t>
+        <w:t xml:space="preserve">testing of the program </w:t>
+      </w:r>
+      <w:r>
+        <w:t>by</w:t>
+      </w:r>
+      <w:r>
+        <w:t xml:space="preserve"> build</w:t>
+      </w:r>
+      <w:r>
+        <w:t>ing</w:t>
+      </w:r>
+      <w:r>
+        <w:t xml:space="preserve"> a </w:t>
+      </w:r>
+      <w:r>
+        <w:t xml:space="preserve">generated </w:t>
+      </w:r>
+      <w:r>
+        <w:t xml:space="preserve">track with real BRIO™ pieces. Tom’s testing of the program is detailed in </w:t>
       </w:r>
       <w:r>
         <w:t>S</w:t>
@@ -12192,9 +12376,6 @@
         <w:fldChar w:fldCharType="separate"/>
       </w:r>
       <w:r>
-        <w:rPr>
-          <w:color w:val="595959" w:themeColor="text1" w:themeTint="A6"/>
-        </w:rPr>
         <w:t xml:space="preserve">Figure </w:t>
       </w:r>
       <w:r>
@@ -12221,7 +12402,7 @@
         </w:rPr>
         <w:lastRenderedPageBreak/>
         <w:drawing>
-          <wp:inline distT="0" distB="0" distL="0" distR="0" wp14:anchorId="0810A235" wp14:editId="4AB2B52E">
+          <wp:inline distT="0" distB="0" distL="0" distR="0" wp14:anchorId="0810A235" wp14:editId="4B3F1E56">
             <wp:extent cx="5731510" cy="2623820"/>
             <wp:effectExtent l="0" t="0" r="2540" b="5080"/>
             <wp:docPr id="20" name="Picture 20" descr="Diagram&#10;&#10;Description automatically generated with medium confidence"/>
@@ -12290,143 +12471,6 @@
         <w:t>.</w:t>
       </w:r>
     </w:p>
-    <w:p/>
-    <w:p/>
-    <w:p>
-      <w:pPr>
-        <w:rPr>
-          <w:i/>
-          <w:iCs/>
-        </w:rPr>
-      </w:pPr>
-      <w:r>
-        <w:rPr>
-          <w:i/>
-          <w:iCs/>
-        </w:rPr>
-        <w:t>Part on assumptions:</w:t>
-      </w:r>
-    </w:p>
-    <w:p>
-      <w:pPr>
-        <w:pStyle w:val="ListParagraph"/>
-        <w:numPr>
-          <w:ilvl w:val="0"/>
-          <w:numId w:val="8"/>
-        </w:numPr>
-        <w:rPr>
-          <w:i/>
-          <w:iCs/>
-        </w:rPr>
-      </w:pPr>
-      <w:r>
-        <w:rPr>
-          <w:i/>
-          <w:iCs/>
-        </w:rPr>
-        <w:t>Multi</w:t>
-      </w:r>
-      <w:r>
-        <w:rPr>
-          <w:i/>
-          <w:iCs/>
-        </w:rPr>
-        <w:t>-</w:t>
-      </w:r>
-      <w:r>
-        <w:rPr>
-          <w:i/>
-          <w:iCs/>
-        </w:rPr>
-        <w:t>level tracks: two things: first, the absence of</w:t>
-      </w:r>
-      <w:r>
-        <w:rPr>
-          <w:i/>
-          <w:iCs/>
-        </w:rPr>
-        <w:t xml:space="preserve"> </w:t>
-      </w:r>
-      <w:r>
-        <w:rPr>
-          <w:i/>
-          <w:iCs/>
-        </w:rPr>
-        <w:t xml:space="preserve">support for tracks hanging in the air. Support </w:t>
-      </w:r>
-      <w:r>
-        <w:rPr>
-          <w:i/>
-          <w:iCs/>
-        </w:rPr>
-        <w:t xml:space="preserve">was completely omitted, and this could lead to some tracks generated and unbuildable in real life. </w:t>
-      </w:r>
-      <w:r>
-        <w:rPr>
-          <w:i/>
-          <w:iCs/>
-        </w:rPr>
-        <w:t xml:space="preserve">It is the user’s responsibility to come in and place supports at the right spaces and </w:t>
-      </w:r>
-      <w:r>
-        <w:rPr>
-          <w:i/>
-          <w:iCs/>
-        </w:rPr>
-        <w:t xml:space="preserve">perhaps modify the circuit a little bit if needed. Also, </w:t>
-      </w:r>
-      <w:r>
-        <w:rPr>
-          <w:i/>
-          <w:iCs/>
-        </w:rPr>
-        <w:t xml:space="preserve">option to build tracks at max lvl 1. This is given because in real life, due to having to use support for pieces placed above the ground level, </w:t>
-      </w:r>
-      <w:r>
-        <w:rPr>
-          <w:i/>
-          <w:iCs/>
-        </w:rPr>
-        <w:t>higher pieces get exponentially harder to position.</w:t>
-      </w:r>
-      <w:r>
-        <w:rPr>
-          <w:i/>
-          <w:iCs/>
-        </w:rPr>
-        <w:t xml:space="preserve"> The option to build very high tracks is left to the user but it could be a good idea to stick with 0 and 1 level tracks.</w:t>
-      </w:r>
-    </w:p>
-    <w:p>
-      <w:pPr>
-        <w:rPr>
-          <w:i/>
-          <w:iCs/>
-        </w:rPr>
-      </w:pPr>
-    </w:p>
-    <w:p>
-      <w:pPr>
-        <w:rPr>
-          <w:i/>
-          <w:iCs/>
-        </w:rPr>
-      </w:pPr>
-      <w:r>
-        <w:rPr>
-          <w:i/>
-          <w:iCs/>
-        </w:rPr>
-        <w:t>Part on how WASM was set up. Then memory issues with it, needed to allow it for expansion of memory.</w:t>
-      </w:r>
-      <w:r>
-        <w:rPr>
-          <w:i/>
-          <w:iCs/>
-        </w:rPr>
-        <w:t xml:space="preserve"> Flags used, etc.</w:t>
-      </w:r>
-    </w:p>
     <w:p>
       <w:pPr>
         <w:pStyle w:val="Heading1"/>
@@ -12595,7 +12639,7 @@
             <w:rPr>
               <w:noProof/>
             </w:rPr>
-            <w:t>[14]</w:t>
+            <w:t>[16]</w:t>
           </w:r>
           <w:r>
             <w:fldChar w:fldCharType="end"/>
@@ -12635,7 +12679,7 @@
             <w:rPr>
               <w:noProof/>
             </w:rPr>
-            <w:t>[15]</w:t>
+            <w:t>[17]</w:t>
           </w:r>
           <w:r>
             <w:fldChar w:fldCharType="end"/>
@@ -12712,7 +12756,7 @@
             <w:rPr>
               <w:noProof/>
             </w:rPr>
-            <w:t>[16]</w:t>
+            <w:t>[18]</w:t>
           </w:r>
           <w:r>
             <w:fldChar w:fldCharType="end"/>
@@ -12774,7 +12818,7 @@
             <w:rPr>
               <w:noProof/>
             </w:rPr>
-            <w:t>[17]</w:t>
+            <w:t>[19]</w:t>
           </w:r>
           <w:r>
             <w:fldChar w:fldCharType="end"/>
@@ -14895,9 +14939,6 @@
         <w:fldChar w:fldCharType="separate"/>
       </w:r>
       <w:r>
-        <w:rPr>
-          <w:color w:val="595959" w:themeColor="text1" w:themeTint="A6"/>
-        </w:rPr>
         <w:t xml:space="preserve">Table </w:t>
       </w:r>
       <w:r>
@@ -15225,9 +15266,6 @@
         <w:fldChar w:fldCharType="separate"/>
       </w:r>
       <w:r>
-        <w:rPr>
-          <w:color w:val="595959" w:themeColor="text1" w:themeTint="A6"/>
-        </w:rPr>
         <w:t xml:space="preserve">Figure </w:t>
       </w:r>
       <w:r>
@@ -15252,9 +15290,6 @@
         <w:fldChar w:fldCharType="separate"/>
       </w:r>
       <w:r>
-        <w:rPr>
-          <w:color w:val="595959" w:themeColor="text1" w:themeTint="A6"/>
-        </w:rPr>
         <w:t xml:space="preserve">Figure </w:t>
       </w:r>
       <w:r>
@@ -15279,9 +15314,6 @@
         <w:fldChar w:fldCharType="separate"/>
       </w:r>
       <w:r>
-        <w:rPr>
-          <w:color w:val="595959" w:themeColor="text1" w:themeTint="A6"/>
-        </w:rPr>
         <w:t xml:space="preserve">Figure </w:t>
       </w:r>
       <w:r>
@@ -15839,7 +15871,7 @@
             <w:rPr>
               <w:noProof/>
             </w:rPr>
-            <w:t>[18]</w:t>
+            <w:t>[20]</w:t>
           </w:r>
           <w:r>
             <w:fldChar w:fldCharType="end"/>
@@ -15946,9 +15978,6 @@
         <w:fldChar w:fldCharType="separate"/>
       </w:r>
       <w:r>
-        <w:rPr>
-          <w:color w:val="595959" w:themeColor="text1" w:themeTint="A6"/>
-        </w:rPr>
         <w:t xml:space="preserve">Figure </w:t>
       </w:r>
       <w:r>
@@ -16304,9 +16333,6 @@
         <w:fldChar w:fldCharType="separate"/>
       </w:r>
       <w:r>
-        <w:rPr>
-          <w:color w:val="595959" w:themeColor="text1" w:themeTint="A6"/>
-        </w:rPr>
         <w:t xml:space="preserve">Figure </w:t>
       </w:r>
       <w:r>
@@ -17130,7 +17156,7 @@
             <w:rPr>
               <w:noProof/>
             </w:rPr>
-            <w:t>[9]</w:t>
+            <w:t>[10]</w:t>
           </w:r>
           <w:r>
             <w:fldChar w:fldCharType="end"/>
@@ -18165,9 +18191,6 @@
         <w:fldChar w:fldCharType="separate"/>
       </w:r>
       <w:r>
-        <w:rPr>
-          <w:color w:val="595959" w:themeColor="text1" w:themeTint="A6"/>
-        </w:rPr>
         <w:t xml:space="preserve">Figure </w:t>
       </w:r>
       <w:r>
@@ -18192,9 +18215,6 @@
         <w:fldChar w:fldCharType="separate"/>
       </w:r>
       <w:r>
-        <w:rPr>
-          <w:color w:val="595959" w:themeColor="text1" w:themeTint="A6"/>
-        </w:rPr>
         <w:t xml:space="preserve">Figure </w:t>
       </w:r>
       <w:r>
@@ -18219,9 +18239,6 @@
         <w:fldChar w:fldCharType="separate"/>
       </w:r>
       <w:r>
-        <w:rPr>
-          <w:color w:val="595959" w:themeColor="text1" w:themeTint="A6"/>
-        </w:rPr>
         <w:t xml:space="preserve">Figure </w:t>
       </w:r>
       <w:r>
@@ -18853,9 +18870,6 @@
         <w:fldChar w:fldCharType="separate"/>
       </w:r>
       <w:r>
-        <w:rPr>
-          <w:color w:val="595959" w:themeColor="text1" w:themeTint="A6"/>
-        </w:rPr>
         <w:t xml:space="preserve">Figure </w:t>
       </w:r>
       <w:r>
@@ -18998,9 +19012,6 @@
         <w:fldChar w:fldCharType="separate"/>
       </w:r>
       <w:r>
-        <w:rPr>
-          <w:color w:val="595959" w:themeColor="text1" w:themeTint="A6"/>
-        </w:rPr>
         <w:t xml:space="preserve">Figure </w:t>
       </w:r>
       <w:r>
@@ -19490,15 +19501,47 @@
         <w:fldChar w:fldCharType="separate"/>
       </w:r>
       <w:r>
+        <w:t>10.6</w:t>
+      </w:r>
+      <w:r>
         <w:rPr>
           <w:rFonts w:hint="eastAsia"/>
         </w:rPr>
-        <w:t>10.6</w:t>
+        <w:fldChar w:fldCharType="end"/>
+      </w:r>
+      <w:r>
+        <w:t xml:space="preserve">, </w:t>
       </w:r>
       <w:r>
         <w:rPr>
           <w:rFonts w:hint="eastAsia"/>
         </w:rPr>
+        <w:fldChar w:fldCharType="begin"/>
+      </w:r>
+      <w:r>
+        <w:rPr>
+          <w:rFonts w:hint="eastAsia"/>
+        </w:rPr>
+        <w:instrText xml:space="preserve"> REF _Ref130329462 \r \h </w:instrText>
+      </w:r>
+      <w:r>
+        <w:rPr>
+          <w:rFonts w:hint="eastAsia"/>
+        </w:rPr>
+      </w:r>
+      <w:r>
+        <w:rPr>
+          <w:rFonts w:hint="eastAsia"/>
+        </w:rPr>
+        <w:fldChar w:fldCharType="separate"/>
+      </w:r>
+      <w:r>
+        <w:t>10.7</w:t>
+      </w:r>
+      <w:r>
+        <w:rPr>
+          <w:rFonts w:hint="eastAsia"/>
+        </w:rPr>
         <w:fldChar w:fldCharType="end"/>
       </w:r>
       <w:r>
@@ -19514,7 +19557,7 @@
         <w:rPr>
           <w:rFonts w:hint="eastAsia"/>
         </w:rPr>
-        <w:instrText xml:space="preserve"> REF _Ref130329462 \r \h </w:instrText>
+        <w:instrText xml:space="preserve"> REF _Ref130560090 \r \h </w:instrText>
       </w:r>
       <w:r>
         <w:rPr>
@@ -19528,85 +19571,41 @@
         <w:fldChar w:fldCharType="separate"/>
       </w:r>
       <w:r>
+        <w:t>10.8</w:t>
+      </w:r>
+      <w:r>
         <w:rPr>
           <w:rFonts w:hint="eastAsia"/>
         </w:rPr>
-        <w:t>10.7</w:t>
+        <w:fldChar w:fldCharType="end"/>
+      </w:r>
+      <w:r>
+        <w:t xml:space="preserve"> and </w:t>
       </w:r>
       <w:r>
         <w:rPr>
           <w:rFonts w:hint="eastAsia"/>
         </w:rPr>
-        <w:fldChar w:fldCharType="end"/>
-      </w:r>
-      <w:r>
-        <w:t xml:space="preserve">, </w:t>
+        <w:fldChar w:fldCharType="begin"/>
       </w:r>
       <w:r>
         <w:rPr>
           <w:rFonts w:hint="eastAsia"/>
         </w:rPr>
-        <w:fldChar w:fldCharType="begin"/>
+        <w:instrText xml:space="preserve"> REF _Ref130409050 \r \h </w:instrText>
       </w:r>
       <w:r>
         <w:rPr>
           <w:rFonts w:hint="eastAsia"/>
         </w:rPr>
-        <w:instrText xml:space="preserve"> REF _Ref130560090 \r \h </w:instrText>
       </w:r>
       <w:r>
         <w:rPr>
           <w:rFonts w:hint="eastAsia"/>
         </w:rPr>
-      </w:r>
-      <w:r>
-        <w:rPr>
-          <w:rFonts w:hint="eastAsia"/>
-        </w:rPr>
         <w:fldChar w:fldCharType="separate"/>
       </w:r>
       <w:r>
-        <w:rPr>
-          <w:rFonts w:hint="eastAsia"/>
-        </w:rPr>
-        <w:t>10.8</w:t>
-      </w:r>
-      <w:r>
-        <w:rPr>
-          <w:rFonts w:hint="eastAsia"/>
-        </w:rPr>
-        <w:fldChar w:fldCharType="end"/>
-      </w:r>
-      <w:r>
-        <w:t xml:space="preserve"> and </w:t>
-      </w:r>
-      <w:r>
-        <w:rPr>
-          <w:rFonts w:hint="eastAsia"/>
-        </w:rPr>
-        <w:fldChar w:fldCharType="begin"/>
-      </w:r>
-      <w:r>
-        <w:rPr>
-          <w:rFonts w:hint="eastAsia"/>
-        </w:rPr>
-        <w:instrText xml:space="preserve"> REF _Ref130409050 \r \h </w:instrText>
-      </w:r>
-      <w:r>
-        <w:rPr>
-          <w:rFonts w:hint="eastAsia"/>
-        </w:rPr>
-      </w:r>
-      <w:r>
-        <w:rPr>
-          <w:rFonts w:hint="eastAsia"/>
-        </w:rPr>
-        <w:fldChar w:fldCharType="separate"/>
-      </w:r>
-      <w:r>
-        <w:rPr>
-          <w:rFonts w:hint="eastAsia"/>
-        </w:rPr>
         <w:t>10.11</w:t>
       </w:r>
       <w:r>
@@ -20178,7 +20177,7 @@
             <w:rPr>
               <w:noProof/>
             </w:rPr>
-            <w:t>[19]</w:t>
+            <w:t>[21]</w:t>
           </w:r>
           <w:r>
             <w:fldChar w:fldCharType="end"/>
@@ -20414,9 +20413,6 @@
         <w:fldChar w:fldCharType="separate"/>
       </w:r>
       <w:r>
-        <w:rPr>
-          <w:color w:val="595959" w:themeColor="text1" w:themeTint="A6"/>
-        </w:rPr>
         <w:t xml:space="preserve">Table </w:t>
       </w:r>
       <w:r>
@@ -20611,9 +20607,6 @@
         <w:fldChar w:fldCharType="separate"/>
       </w:r>
       <w:r>
-        <w:rPr>
-          <w:color w:val="595959" w:themeColor="text1" w:themeTint="A6"/>
-        </w:rPr>
         <w:t xml:space="preserve">Table </w:t>
       </w:r>
       <w:r>
@@ -20897,9 +20890,6 @@
         <w:fldChar w:fldCharType="separate"/>
       </w:r>
       <w:r>
-        <w:rPr>
-          <w:color w:val="595959" w:themeColor="text1" w:themeTint="A6"/>
-        </w:rPr>
         <w:t xml:space="preserve">Table </w:t>
       </w:r>
       <w:r>
@@ -21663,9 +21653,6 @@
         <w:fldChar w:fldCharType="separate"/>
       </w:r>
       <w:r>
-        <w:rPr>
-          <w:color w:val="595959" w:themeColor="text1" w:themeTint="A6"/>
-        </w:rPr>
         <w:t xml:space="preserve">Figure </w:t>
       </w:r>
       <w:r>
@@ -21693,9 +21680,6 @@
         <w:fldChar w:fldCharType="separate"/>
       </w:r>
       <w:r>
-        <w:rPr>
-          <w:color w:val="595959" w:themeColor="text1" w:themeTint="A6"/>
-        </w:rPr>
         <w:t xml:space="preserve">Figure </w:t>
       </w:r>
       <w:r>
@@ -23067,7 +23051,7 @@
             <w:rPr>
               <w:noProof/>
             </w:rPr>
-            <w:t>[19]</w:t>
+            <w:t>[22]</w:t>
           </w:r>
           <w:r>
             <w:fldChar w:fldCharType="end"/>
@@ -23582,7 +23566,7 @@
               </w:tblGrid>
               <w:tr>
                 <w:trPr>
-                  <w:divId w:val="814684134"/>
+                  <w:divId w:val="1526865386"/>
                   <w:tblCellSpacing w:w="15" w:type="dxa"/>
                 </w:trPr>
                 <w:tc>
@@ -23628,7 +23612,7 @@
               </w:tr>
               <w:tr>
                 <w:trPr>
-                  <w:divId w:val="814684134"/>
+                  <w:divId w:val="1526865386"/>
                   <w:tblCellSpacing w:w="15" w:type="dxa"/>
                 </w:trPr>
                 <w:tc>
@@ -23688,7 +23672,7 @@
               </w:tr>
               <w:tr>
                 <w:trPr>
-                  <w:divId w:val="814684134"/>
+                  <w:divId w:val="1526865386"/>
                   <w:tblCellSpacing w:w="15" w:type="dxa"/>
                 </w:trPr>
                 <w:tc>
@@ -23734,7 +23718,7 @@
               </w:tr>
               <w:tr>
                 <w:trPr>
-                  <w:divId w:val="814684134"/>
+                  <w:divId w:val="1526865386"/>
                   <w:tblCellSpacing w:w="15" w:type="dxa"/>
                 </w:trPr>
                 <w:tc>
@@ -23780,7 +23764,7 @@
               </w:tr>
               <w:tr>
                 <w:trPr>
-                  <w:divId w:val="814684134"/>
+                  <w:divId w:val="1526865386"/>
                   <w:tblCellSpacing w:w="15" w:type="dxa"/>
                 </w:trPr>
                 <w:tc>
@@ -23840,7 +23824,7 @@
               </w:tr>
               <w:tr>
                 <w:trPr>
-                  <w:divId w:val="814684134"/>
+                  <w:divId w:val="1526865386"/>
                   <w:tblCellSpacing w:w="15" w:type="dxa"/>
                 </w:trPr>
                 <w:tc>
@@ -23900,7 +23884,7 @@
               </w:tr>
               <w:tr>
                 <w:trPr>
-                  <w:divId w:val="814684134"/>
+                  <w:divId w:val="1526865386"/>
                   <w:tblCellSpacing w:w="15" w:type="dxa"/>
                 </w:trPr>
                 <w:tc>
@@ -23946,7 +23930,7 @@
               </w:tr>
               <w:tr>
                 <w:trPr>
-                  <w:divId w:val="814684134"/>
+                  <w:divId w:val="1526865386"/>
                   <w:tblCellSpacing w:w="15" w:type="dxa"/>
                 </w:trPr>
                 <w:tc>
@@ -23992,7 +23976,7 @@
               </w:tr>
               <w:tr>
                 <w:trPr>
-                  <w:divId w:val="814684134"/>
+                  <w:divId w:val="1526865386"/>
                   <w:tblCellSpacing w:w="15" w:type="dxa"/>
                 </w:trPr>
                 <w:tc>
@@ -24031,14 +24015,14 @@
                       <w:rPr>
                         <w:noProof/>
                       </w:rPr>
-                      <w:t>“BRIO Track Guide,” [Online]. Available: https://woodenrailway.info/track/brio-track-guide. [Accessed 28 January 2023].</w:t>
+                      <w:t>“Oriented Bounding Box,” [Online]. Available: https://subscription.packtpub.com/book/game-development/9781787123663/7/ch07lvl1sec70/oriented-bounding-box. [Accessed 26 March 2023].</w:t>
                     </w:r>
                   </w:p>
                 </w:tc>
               </w:tr>
               <w:tr>
                 <w:trPr>
-                  <w:divId w:val="814684134"/>
+                  <w:divId w:val="1526865386"/>
                   <w:tblCellSpacing w:w="15" w:type="dxa"/>
                 </w:trPr>
                 <w:tc>
@@ -24058,6 +24042,111 @@
                         <w:noProof/>
                       </w:rPr>
                       <w:t xml:space="preserve">[10] </w:t>
+                    </w:r>
+                  </w:p>
+                </w:tc>
+                <w:tc>
+                  <w:tcPr>
+                    <w:tcW w:w="0" w:type="auto"/>
+                    <w:hideMark/>
+                  </w:tcPr>
+                  <w:p>
+                    <w:pPr>
+                      <w:pStyle w:val="Bibliography"/>
+                      <w:rPr>
+                        <w:noProof/>
+                      </w:rPr>
+                    </w:pPr>
+                    <w:r>
+                      <w:rPr>
+                        <w:noProof/>
+                      </w:rPr>
+                      <w:t>“BRIO Track Guide,” [Online]. Available: https://woodenrailway.info/track/brio-track-guide. [Accessed 28 January 2023].</w:t>
+                    </w:r>
+                  </w:p>
+                </w:tc>
+              </w:tr>
+              <w:tr>
+                <w:trPr>
+                  <w:divId w:val="1526865386"/>
+                  <w:tblCellSpacing w:w="15" w:type="dxa"/>
+                </w:trPr>
+                <w:tc>
+                  <w:tcPr>
+                    <w:tcW w:w="50" w:type="pct"/>
+                    <w:hideMark/>
+                  </w:tcPr>
+                  <w:p>
+                    <w:pPr>
+                      <w:pStyle w:val="Bibliography"/>
+                      <w:rPr>
+                        <w:noProof/>
+                      </w:rPr>
+                    </w:pPr>
+                    <w:r>
+                      <w:rPr>
+                        <w:noProof/>
+                      </w:rPr>
+                      <w:t xml:space="preserve">[11] </w:t>
+                    </w:r>
+                  </w:p>
+                </w:tc>
+                <w:tc>
+                  <w:tcPr>
+                    <w:tcW w:w="0" w:type="auto"/>
+                    <w:hideMark/>
+                  </w:tcPr>
+                  <w:p>
+                    <w:pPr>
+                      <w:pStyle w:val="Bibliography"/>
+                      <w:rPr>
+                        <w:noProof/>
+                      </w:rPr>
+                    </w:pPr>
+                    <w:r>
+                      <w:rPr>
+                        <w:noProof/>
+                      </w:rPr>
+                      <w:t xml:space="preserve">“Canvas API,” MDN Web Docs, [Online]. </w:t>
+                    </w:r>
+                    <w:r>
+                      <w:rPr>
+                        <w:noProof/>
+                        <w:lang w:val="fr-FR"/>
+                      </w:rPr>
+                      <w:t xml:space="preserve">Available: https://developer.mozilla.org/en-US/docs/Web/API/Canvas_API. </w:t>
+                    </w:r>
+                    <w:r>
+                      <w:rPr>
+                        <w:noProof/>
+                      </w:rPr>
+                      <w:t>[Accessed 26 March 2023].</w:t>
+                    </w:r>
+                  </w:p>
+                </w:tc>
+              </w:tr>
+              <w:tr>
+                <w:trPr>
+                  <w:divId w:val="1526865386"/>
+                  <w:tblCellSpacing w:w="15" w:type="dxa"/>
+                </w:trPr>
+                <w:tc>
+                  <w:tcPr>
+                    <w:tcW w:w="50" w:type="pct"/>
+                    <w:hideMark/>
+                  </w:tcPr>
+                  <w:p>
+                    <w:pPr>
+                      <w:pStyle w:val="Bibliography"/>
+                      <w:rPr>
+                        <w:noProof/>
+                      </w:rPr>
+                    </w:pPr>
+                    <w:r>
+                      <w:rPr>
+                        <w:noProof/>
+                      </w:rPr>
+                      <w:t xml:space="preserve">[12] </w:t>
                     </w:r>
                   </w:p>
                 </w:tc>
@@ -24098,99 +24187,7 @@
               </w:tr>
               <w:tr>
                 <w:trPr>
-                  <w:divId w:val="814684134"/>
-                  <w:tblCellSpacing w:w="15" w:type="dxa"/>
-                </w:trPr>
-                <w:tc>
-                  <w:tcPr>
-                    <w:tcW w:w="50" w:type="pct"/>
-                    <w:hideMark/>
-                  </w:tcPr>
-                  <w:p>
-                    <w:pPr>
-                      <w:pStyle w:val="Bibliography"/>
-                      <w:rPr>
-                        <w:noProof/>
-                      </w:rPr>
-                    </w:pPr>
-                    <w:r>
-                      <w:rPr>
-                        <w:noProof/>
-                      </w:rPr>
-                      <w:t xml:space="preserve">[11] </w:t>
-                    </w:r>
-                  </w:p>
-                </w:tc>
-                <w:tc>
-                  <w:tcPr>
-                    <w:tcW w:w="0" w:type="auto"/>
-                    <w:hideMark/>
-                  </w:tcPr>
-                  <w:p>
-                    <w:pPr>
-                      <w:pStyle w:val="Bibliography"/>
-                      <w:rPr>
-                        <w:noProof/>
-                      </w:rPr>
-                    </w:pPr>
-                    <w:r>
-                      <w:rPr>
-                        <w:noProof/>
-                      </w:rPr>
-                      <w:t>BRIO, “Tunnel,” [Online]. Available: https://www.brio.co.uk/en-GB/products/brio-world/buildings-tunnels-bridges/tunnel-63373500. [Accessed 30 January 2023].</w:t>
-                    </w:r>
-                  </w:p>
-                </w:tc>
-              </w:tr>
-              <w:tr>
-                <w:trPr>
-                  <w:divId w:val="814684134"/>
-                  <w:tblCellSpacing w:w="15" w:type="dxa"/>
-                </w:trPr>
-                <w:tc>
-                  <w:tcPr>
-                    <w:tcW w:w="50" w:type="pct"/>
-                    <w:hideMark/>
-                  </w:tcPr>
-                  <w:p>
-                    <w:pPr>
-                      <w:pStyle w:val="Bibliography"/>
-                      <w:rPr>
-                        <w:noProof/>
-                      </w:rPr>
-                    </w:pPr>
-                    <w:r>
-                      <w:rPr>
-                        <w:noProof/>
-                      </w:rPr>
-                      <w:t xml:space="preserve">[12] </w:t>
-                    </w:r>
-                  </w:p>
-                </w:tc>
-                <w:tc>
-                  <w:tcPr>
-                    <w:tcW w:w="0" w:type="auto"/>
-                    <w:hideMark/>
-                  </w:tcPr>
-                  <w:p>
-                    <w:pPr>
-                      <w:pStyle w:val="Bibliography"/>
-                      <w:rPr>
-                        <w:noProof/>
-                      </w:rPr>
-                    </w:pPr>
-                    <w:r>
-                      <w:rPr>
-                        <w:noProof/>
-                      </w:rPr>
-                      <w:t>“Painter's algorithm,” [Online]. Available: https://en.wikipedia.org/wiki/Painter%27s_algorithm. [Accessed 24 March 2023].</w:t>
-                    </w:r>
-                  </w:p>
-                </w:tc>
-              </w:tr>
-              <w:tr>
-                <w:trPr>
-                  <w:divId w:val="814684134"/>
+                  <w:divId w:val="1526865386"/>
                   <w:tblCellSpacing w:w="15" w:type="dxa"/>
                 </w:trPr>
                 <w:tc>
@@ -24229,14 +24226,14 @@
                       <w:rPr>
                         <w:noProof/>
                       </w:rPr>
-                      <w:t>A. Shpakovsky, “Javascript canvas drag-and-zoom library,” [Online]. Available: http://alexey.shpakovsky.ru/en/javascript-canvas-drag-and-zoom-library.html. [Accessed 21 January 2023].</w:t>
+                      <w:t>BRIO, “Tunnel,” [Online]. Available: https://www.brio.co.uk/en-GB/products/brio-world/buildings-tunnels-bridges/tunnel-63373500. [Accessed 30 January 2023].</w:t>
                     </w:r>
                   </w:p>
                 </w:tc>
               </w:tr>
               <w:tr>
                 <w:trPr>
-                  <w:divId w:val="814684134"/>
+                  <w:divId w:val="1526865386"/>
                   <w:tblCellSpacing w:w="15" w:type="dxa"/>
                 </w:trPr>
                 <w:tc>
@@ -24256,6 +24253,99 @@
                         <w:noProof/>
                       </w:rPr>
                       <w:t xml:space="preserve">[14] </w:t>
+                    </w:r>
+                  </w:p>
+                </w:tc>
+                <w:tc>
+                  <w:tcPr>
+                    <w:tcW w:w="0" w:type="auto"/>
+                    <w:hideMark/>
+                  </w:tcPr>
+                  <w:p>
+                    <w:pPr>
+                      <w:pStyle w:val="Bibliography"/>
+                      <w:rPr>
+                        <w:noProof/>
+                      </w:rPr>
+                    </w:pPr>
+                    <w:r>
+                      <w:rPr>
+                        <w:noProof/>
+                      </w:rPr>
+                      <w:t>“Painter's algorithm,” [Online]. Available: https://en.wikipedia.org/wiki/Painter%27s_algorithm. [Accessed 24 March 2023].</w:t>
+                    </w:r>
+                  </w:p>
+                </w:tc>
+              </w:tr>
+              <w:tr>
+                <w:trPr>
+                  <w:divId w:val="1526865386"/>
+                  <w:tblCellSpacing w:w="15" w:type="dxa"/>
+                </w:trPr>
+                <w:tc>
+                  <w:tcPr>
+                    <w:tcW w:w="50" w:type="pct"/>
+                    <w:hideMark/>
+                  </w:tcPr>
+                  <w:p>
+                    <w:pPr>
+                      <w:pStyle w:val="Bibliography"/>
+                      <w:rPr>
+                        <w:noProof/>
+                      </w:rPr>
+                    </w:pPr>
+                    <w:r>
+                      <w:rPr>
+                        <w:noProof/>
+                      </w:rPr>
+                      <w:lastRenderedPageBreak/>
+                      <w:t xml:space="preserve">[15] </w:t>
+                    </w:r>
+                  </w:p>
+                </w:tc>
+                <w:tc>
+                  <w:tcPr>
+                    <w:tcW w:w="0" w:type="auto"/>
+                    <w:hideMark/>
+                  </w:tcPr>
+                  <w:p>
+                    <w:pPr>
+                      <w:pStyle w:val="Bibliography"/>
+                      <w:rPr>
+                        <w:noProof/>
+                      </w:rPr>
+                    </w:pPr>
+                    <w:r>
+                      <w:rPr>
+                        <w:noProof/>
+                      </w:rPr>
+                      <w:t>A. Shpakovsky, “Javascript canvas drag-and-zoom library,” [Online]. Available: http://alexey.shpakovsky.ru/en/javascript-canvas-drag-and-zoom-library.html. [Accessed 21 January 2023].</w:t>
+                    </w:r>
+                  </w:p>
+                </w:tc>
+              </w:tr>
+              <w:tr>
+                <w:trPr>
+                  <w:divId w:val="1526865386"/>
+                  <w:tblCellSpacing w:w="15" w:type="dxa"/>
+                </w:trPr>
+                <w:tc>
+                  <w:tcPr>
+                    <w:tcW w:w="50" w:type="pct"/>
+                    <w:hideMark/>
+                  </w:tcPr>
+                  <w:p>
+                    <w:pPr>
+                      <w:pStyle w:val="Bibliography"/>
+                      <w:rPr>
+                        <w:noProof/>
+                      </w:rPr>
+                    </w:pPr>
+                    <w:r>
+                      <w:rPr>
+                        <w:noProof/>
+                      </w:rPr>
+                      <w:t xml:space="preserve">[16] </w:t>
                     </w:r>
                   </w:p>
                 </w:tc>
@@ -24295,107 +24385,7 @@
               </w:tr>
               <w:tr>
                 <w:trPr>
-                  <w:divId w:val="814684134"/>
-                  <w:tblCellSpacing w:w="15" w:type="dxa"/>
-                </w:trPr>
-                <w:tc>
-                  <w:tcPr>
-                    <w:tcW w:w="50" w:type="pct"/>
-                    <w:hideMark/>
-                  </w:tcPr>
-                  <w:p>
-                    <w:pPr>
-                      <w:pStyle w:val="Bibliography"/>
-                      <w:rPr>
-                        <w:noProof/>
-                      </w:rPr>
-                    </w:pPr>
-                    <w:r>
-                      <w:rPr>
-                        <w:noProof/>
-                      </w:rPr>
-                      <w:t xml:space="preserve">[15] </w:t>
-                    </w:r>
-                  </w:p>
-                </w:tc>
-                <w:tc>
-                  <w:tcPr>
-                    <w:tcW w:w="0" w:type="auto"/>
-                    <w:hideMark/>
-                  </w:tcPr>
-                  <w:p>
-                    <w:pPr>
-                      <w:pStyle w:val="Bibliography"/>
-                      <w:rPr>
-                        <w:noProof/>
-                      </w:rPr>
-                    </w:pPr>
-                    <w:r>
-                      <w:rPr>
-                        <w:noProof/>
-                        <w:lang w:val="fr-FR"/>
-                      </w:rPr>
-                      <w:t xml:space="preserve">“Emscripten Documentation,” [Online]. Available: https://emscripten.org/docs/. </w:t>
-                    </w:r>
-                    <w:r>
-                      <w:rPr>
-                        <w:noProof/>
-                      </w:rPr>
-                      <w:t>[Accessed 25 March 2023].</w:t>
-                    </w:r>
-                  </w:p>
-                </w:tc>
-              </w:tr>
-              <w:tr>
-                <w:trPr>
-                  <w:divId w:val="814684134"/>
-                  <w:tblCellSpacing w:w="15" w:type="dxa"/>
-                </w:trPr>
-                <w:tc>
-                  <w:tcPr>
-                    <w:tcW w:w="50" w:type="pct"/>
-                    <w:hideMark/>
-                  </w:tcPr>
-                  <w:p>
-                    <w:pPr>
-                      <w:pStyle w:val="Bibliography"/>
-                      <w:rPr>
-                        <w:noProof/>
-                      </w:rPr>
-                    </w:pPr>
-                    <w:r>
-                      <w:rPr>
-                        <w:noProof/>
-                      </w:rPr>
-                      <w:lastRenderedPageBreak/>
-                      <w:t xml:space="preserve">[16] </w:t>
-                    </w:r>
-                  </w:p>
-                </w:tc>
-                <w:tc>
-                  <w:tcPr>
-                    <w:tcW w:w="0" w:type="auto"/>
-                    <w:hideMark/>
-                  </w:tcPr>
-                  <w:p>
-                    <w:pPr>
-                      <w:pStyle w:val="Bibliography"/>
-                      <w:rPr>
-                        <w:noProof/>
-                      </w:rPr>
-                    </w:pPr>
-                    <w:r>
-                      <w:rPr>
-                        <w:noProof/>
-                      </w:rPr>
-                      <w:t>“The Meson Build System,” [Online]. Available: https://mesonbuild.com/. [Accessed 20 March 2023].</w:t>
-                    </w:r>
-                  </w:p>
-                </w:tc>
-              </w:tr>
-              <w:tr>
-                <w:trPr>
-                  <w:divId w:val="814684134"/>
+                  <w:divId w:val="1526865386"/>
                   <w:tblCellSpacing w:w="15" w:type="dxa"/>
                 </w:trPr>
                 <w:tc>
@@ -24433,15 +24423,22 @@
                     <w:r>
                       <w:rPr>
                         <w:noProof/>
+                        <w:lang w:val="fr-FR"/>
                       </w:rPr>
-                      <w:t>“JsonCpp,” [Online]. Available: https://github.com/open-source-parsers/jsoncpp. [Accessed 20 March 2023].</w:t>
+                      <w:t xml:space="preserve">“Emscripten Documentation,” [Online]. Available: https://emscripten.org/docs/. </w:t>
+                    </w:r>
+                    <w:r>
+                      <w:rPr>
+                        <w:noProof/>
+                      </w:rPr>
+                      <w:t>[Accessed 25 March 2023].</w:t>
                     </w:r>
                   </w:p>
                 </w:tc>
               </w:tr>
               <w:tr>
                 <w:trPr>
-                  <w:divId w:val="814684134"/>
+                  <w:divId w:val="1526865386"/>
                   <w:tblCellSpacing w:w="15" w:type="dxa"/>
                 </w:trPr>
                 <w:tc>
@@ -24461,6 +24458,98 @@
                         <w:noProof/>
                       </w:rPr>
                       <w:t xml:space="preserve">[18] </w:t>
+                    </w:r>
+                  </w:p>
+                </w:tc>
+                <w:tc>
+                  <w:tcPr>
+                    <w:tcW w:w="0" w:type="auto"/>
+                    <w:hideMark/>
+                  </w:tcPr>
+                  <w:p>
+                    <w:pPr>
+                      <w:pStyle w:val="Bibliography"/>
+                      <w:rPr>
+                        <w:noProof/>
+                      </w:rPr>
+                    </w:pPr>
+                    <w:r>
+                      <w:rPr>
+                        <w:noProof/>
+                      </w:rPr>
+                      <w:t>“The Meson Build System,” [Online]. Available: https://mesonbuild.com/. [Accessed 20 March 2023].</w:t>
+                    </w:r>
+                  </w:p>
+                </w:tc>
+              </w:tr>
+              <w:tr>
+                <w:trPr>
+                  <w:divId w:val="1526865386"/>
+                  <w:tblCellSpacing w:w="15" w:type="dxa"/>
+                </w:trPr>
+                <w:tc>
+                  <w:tcPr>
+                    <w:tcW w:w="50" w:type="pct"/>
+                    <w:hideMark/>
+                  </w:tcPr>
+                  <w:p>
+                    <w:pPr>
+                      <w:pStyle w:val="Bibliography"/>
+                      <w:rPr>
+                        <w:noProof/>
+                      </w:rPr>
+                    </w:pPr>
+                    <w:r>
+                      <w:rPr>
+                        <w:noProof/>
+                      </w:rPr>
+                      <w:t xml:space="preserve">[19] </w:t>
+                    </w:r>
+                  </w:p>
+                </w:tc>
+                <w:tc>
+                  <w:tcPr>
+                    <w:tcW w:w="0" w:type="auto"/>
+                    <w:hideMark/>
+                  </w:tcPr>
+                  <w:p>
+                    <w:pPr>
+                      <w:pStyle w:val="Bibliography"/>
+                      <w:rPr>
+                        <w:noProof/>
+                      </w:rPr>
+                    </w:pPr>
+                    <w:r>
+                      <w:rPr>
+                        <w:noProof/>
+                      </w:rPr>
+                      <w:t>“JsonCpp,” [Online]. Available: https://github.com/open-source-parsers/jsoncpp. [Accessed 20 March 2023].</w:t>
+                    </w:r>
+                  </w:p>
+                </w:tc>
+              </w:tr>
+              <w:tr>
+                <w:trPr>
+                  <w:divId w:val="1526865386"/>
+                  <w:tblCellSpacing w:w="15" w:type="dxa"/>
+                </w:trPr>
+                <w:tc>
+                  <w:tcPr>
+                    <w:tcW w:w="50" w:type="pct"/>
+                    <w:hideMark/>
+                  </w:tcPr>
+                  <w:p>
+                    <w:pPr>
+                      <w:pStyle w:val="Bibliography"/>
+                      <w:rPr>
+                        <w:noProof/>
+                      </w:rPr>
+                    </w:pPr>
+                    <w:r>
+                      <w:rPr>
+                        <w:noProof/>
+                      </w:rPr>
+                      <w:t xml:space="preserve">[20] </w:t>
                     </w:r>
                   </w:p>
                 </w:tc>
@@ -24500,7 +24589,7 @@
               </w:tr>
               <w:tr>
                 <w:trPr>
-                  <w:divId w:val="814684134"/>
+                  <w:divId w:val="1526865386"/>
                   <w:tblCellSpacing w:w="15" w:type="dxa"/>
                 </w:trPr>
                 <w:tc>
@@ -24519,7 +24608,53 @@
                       <w:rPr>
                         <w:noProof/>
                       </w:rPr>
-                      <w:t xml:space="preserve">[19] </w:t>
+                      <w:t xml:space="preserve">[21] </w:t>
+                    </w:r>
+                  </w:p>
+                </w:tc>
+                <w:tc>
+                  <w:tcPr>
+                    <w:tcW w:w="0" w:type="auto"/>
+                    <w:hideMark/>
+                  </w:tcPr>
+                  <w:p>
+                    <w:pPr>
+                      <w:pStyle w:val="Bibliography"/>
+                      <w:rPr>
+                        <w:noProof/>
+                      </w:rPr>
+                    </w:pPr>
+                    <w:r>
+                      <w:rPr>
+                        <w:noProof/>
+                      </w:rPr>
+                      <w:t>I. Stepanyan, “Using WebAssembly threads from C, C++ and Rust,” [Online]. Available: https://web.dev/webassembly-threads/. [Accessed 25 March 2023].</w:t>
+                    </w:r>
+                  </w:p>
+                </w:tc>
+              </w:tr>
+              <w:tr>
+                <w:trPr>
+                  <w:divId w:val="1526865386"/>
+                  <w:tblCellSpacing w:w="15" w:type="dxa"/>
+                </w:trPr>
+                <w:tc>
+                  <w:tcPr>
+                    <w:tcW w:w="50" w:type="pct"/>
+                    <w:hideMark/>
+                  </w:tcPr>
+                  <w:p>
+                    <w:pPr>
+                      <w:pStyle w:val="Bibliography"/>
+                      <w:rPr>
+                        <w:noProof/>
+                      </w:rPr>
+                    </w:pPr>
+                    <w:r>
+                      <w:rPr>
+                        <w:noProof/>
+                      </w:rPr>
+                      <w:t xml:space="preserve">[22] </w:t>
                     </w:r>
                   </w:p>
                 </w:tc>
@@ -24547,7 +24682,7 @@
             </w:tbl>
             <w:p>
               <w:pPr>
-                <w:divId w:val="814684134"/>
+                <w:divId w:val="1526865386"/>
                 <w:rPr>
                   <w:rFonts w:eastAsia="Times New Roman"/>
                   <w:noProof/>
@@ -30598,7 +30733,7 @@
       </b:Author>
     </b:Author>
     <b:JournalName>ISSN 1392 – 124X, Information Technology and Control, Vol. 35, No.4</b:JournalName>
-    <b:RefOrder>11</b:RefOrder>
+    <b:RefOrder>12</b:RefOrder>
   </b:Source>
   <b:Source>
     <b:Tag>Bri</b:Tag>
@@ -30654,7 +30789,7 @@
     <b:YearAccessed>2023</b:YearAccessed>
     <b:MonthAccessed>January</b:MonthAccessed>
     <b:DayAccessed>30</b:DayAccessed>
-    <b:RefOrder>12</b:RefOrder>
+    <b:RefOrder>13</b:RefOrder>
   </b:Source>
   <b:Source>
     <b:Tag>Ale23</b:Tag>
@@ -30676,7 +30811,7 @@
     <b:YearAccessed>2023</b:YearAccessed>
     <b:MonthAccessed>January</b:MonthAccessed>
     <b:DayAccessed>21</b:DayAccessed>
-    <b:RefOrder>14</b:RefOrder>
+    <b:RefOrder>15</b:RefOrder>
   </b:Source>
   <b:Source>
     <b:Tag>Noo16</b:Tag>
@@ -30752,7 +30887,7 @@
     <b:MonthAccessed>March</b:MonthAccessed>
     <b:DayAccessed>20</b:DayAccessed>
     <b:URL>https://mesonbuild.com/</b:URL>
-    <b:RefOrder>17</b:RefOrder>
+    <b:RefOrder>18</b:RefOrder>
   </b:Source>
   <b:Source>
     <b:Tag>Jso23</b:Tag>
@@ -30763,7 +30898,7 @@
     <b:MonthAccessed>March</b:MonthAccessed>
     <b:DayAccessed>20</b:DayAccessed>
     <b:URL>https://github.com/open-source-parsers/jsoncpp</b:URL>
-    <b:RefOrder>18</b:RefOrder>
+    <b:RefOrder>19</b:RefOrder>
   </b:Source>
   <b:Source>
     <b:Tag>Joa23</b:Tag>
@@ -30793,7 +30928,7 @@
     <b:MonthAccessed>March</b:MonthAccessed>
     <b:DayAccessed>24</b:DayAccessed>
     <b:URL>https://cplusplus.com/reference/random/default_random_engine/</b:URL>
-    <b:RefOrder>19</b:RefOrder>
+    <b:RefOrder>20</b:RefOrder>
   </b:Source>
   <b:Source>
     <b:Tag>Hyp23</b:Tag>
@@ -30815,7 +30950,7 @@
     <b:MonthAccessed>March</b:MonthAccessed>
     <b:DayAccessed>24</b:DayAccessed>
     <b:URL>https://en.wikipedia.org/wiki/Painter%27s_algorithm</b:URL>
-    <b:RefOrder>13</b:RefOrder>
+    <b:RefOrder>14</b:RefOrder>
   </b:Source>
   <b:Source>
     <b:Tag>Web23</b:Tag>
@@ -30827,7 +30962,7 @@
     <b:MonthAccessed>March</b:MonthAccessed>
     <b:DayAccessed>25</b:DayAccessed>
     <b:URL>https://developer.mozilla.org/en-US/docs/WebAssembly</b:URL>
-    <b:RefOrder>15</b:RefOrder>
+    <b:RefOrder>16</b:RefOrder>
   </b:Source>
   <b:Source>
     <b:Tag>Ems23</b:Tag>
@@ -30838,7 +30973,7 @@
     <b:MonthAccessed>March</b:MonthAccessed>
     <b:DayAccessed>25</b:DayAccessed>
     <b:URL>https://emscripten.org/docs/</b:URL>
-    <b:RefOrder>16</b:RefOrder>
+    <b:RefOrder>17</b:RefOrder>
   </b:Source>
   <b:Source>
     <b:Tag>JTo06</b:Tag>
@@ -30857,7 +30992,7 @@
     </b:Author>
     <b:Title>Making Racing Fun Through Player Modeling</b:Title>
     <b:Year>2006</b:Year>
-    <b:RefOrder>21</b:RefOrder>
+    <b:RefOrder>22</b:RefOrder>
   </b:Source>
   <b:Source>
     <b:Tag>Ing23</b:Tag>
@@ -30878,7 +31013,7 @@
     <b:MonthAccessed>March</b:MonthAccessed>
     <b:DayAccessed>25</b:DayAccessed>
     <b:URL>https://web.dev/webassembly-threads/</b:URL>
-    <b:RefOrder>20</b:RefOrder>
+    <b:RefOrder>21</b:RefOrder>
   </b:Source>
   <b:Source>
     <b:Tag>Ori23</b:Tag>
@@ -30890,6 +31025,18 @@
     <b:DayAccessed>26</b:DayAccessed>
     <b:URL>https://subscription.packtpub.com/book/game-development/9781787123663/7/ch07lvl1sec70/oriented-bounding-box</b:URL>
     <b:RefOrder>9</b:RefOrder>
+  </b:Source>
+  <b:Source>
+    <b:Tag>Can23</b:Tag>
+    <b:SourceType>InternetSite</b:SourceType>
+    <b:Guid>{CD738E5B-6C7F-4593-9027-96C7E999B772}</b:Guid>
+    <b:Title>Canvas API</b:Title>
+    <b:ProductionCompany>MDN Web Docs</b:ProductionCompany>
+    <b:YearAccessed>2023</b:YearAccessed>
+    <b:MonthAccessed>March</b:MonthAccessed>
+    <b:DayAccessed>26</b:DayAccessed>
+    <b:URL>https://developer.mozilla.org/en-US/docs/Web/API/Canvas_API</b:URL>
+    <b:RefOrder>11</b:RefOrder>
   </b:Source>
 </b:Sources>
 </file>
@@ -30931,7 +31078,7 @@
 </file>
 
 <file path=customXml/itemProps4.xml><?xml version="1.0" encoding="utf-8"?>
-<ds:datastoreItem xmlns:ds="http://schemas.openxmlformats.org/officeDocument/2006/customXml" ds:itemID="{B567CBD0-8751-4A3A-99C3-74628548B03A}">
+<ds:datastoreItem xmlns:ds="http://schemas.openxmlformats.org/officeDocument/2006/customXml" ds:itemID="{536BB9BB-0A3A-4703-A83E-B52CA20B8F38}">
   <ds:schemaRefs>
     <ds:schemaRef ds:uri="http://schemas.openxmlformats.org/officeDocument/2006/bibliography"/>
   </ds:schemaRefs>

</xml_diff>

<commit_message>
Proofread until avoiding useless computations.
</commit_message>
<xml_diff>
--- a/Report.docx
+++ b/Report.docx
@@ -118,16 +118,30 @@
           <w:sz w:val="32"/>
           <w:szCs w:val="32"/>
         </w:rPr>
-        <w:t>Supervisor: Tom Spink</w:t>
-      </w:r>
+        <w:t xml:space="preserve">Supervisor: Tom </w:t>
+      </w:r>
+      <w:proofErr w:type="spellStart"/>
+      <w:r>
+        <w:rPr>
+          <w:sz w:val="32"/>
+          <w:szCs w:val="32"/>
+        </w:rPr>
+        <w:t>Spink</w:t>
+      </w:r>
+      <w:proofErr w:type="spellEnd"/>
     </w:p>
     <w:p>
       <w:pPr>
         <w:jc w:val="center"/>
       </w:pPr>
       <w:r>
-        <w:t>Submitted on 27/03/2023</w:t>
-      </w:r>
+        <w:t xml:space="preserve">Submitted on </w:t>
+      </w:r>
+      <w:proofErr w:type="gramStart"/>
+      <w:r>
+        <w:t>27/03/2023</w:t>
+      </w:r>
+      <w:proofErr w:type="gramEnd"/>
     </w:p>
     <w:p>
       <w:pPr>
@@ -141,7 +155,7 @@
       <w:pPr>
         <w:pStyle w:val="Heading1"/>
       </w:pPr>
-      <w:bookmarkStart w:id="0" w:name="_Toc130727611"/>
+      <w:bookmarkStart w:id="0" w:name="_Toc130733375"/>
       <w:r>
         <w:lastRenderedPageBreak/>
         <w:t>Abstract</w:t>
@@ -223,7 +237,7 @@
       <w:pPr>
         <w:pStyle w:val="Heading1"/>
       </w:pPr>
-      <w:bookmarkStart w:id="1" w:name="_Toc130727612"/>
+      <w:bookmarkStart w:id="1" w:name="_Toc130733376"/>
       <w:r>
         <w:lastRenderedPageBreak/>
         <w:t>Declaration</w:t>
@@ -237,7 +251,15 @@
     </w:p>
     <w:p>
       <w:r>
-        <w:t>The main text of this project report is NN,NNN*</w:t>
+        <w:t xml:space="preserve">The main text of this project report is </w:t>
+      </w:r>
+      <w:proofErr w:type="gramStart"/>
+      <w:r>
+        <w:t>NN,NNN</w:t>
+      </w:r>
+      <w:proofErr w:type="gramEnd"/>
+      <w:r>
+        <w:t>*</w:t>
       </w:r>
       <w:r>
         <w:t xml:space="preserve"> </w:t>
@@ -307,7 +329,7 @@
           <w:r>
             <w:fldChar w:fldCharType="separate"/>
           </w:r>
-          <w:hyperlink w:anchor="_Toc130727611" w:history="1">
+          <w:hyperlink w:anchor="_Toc130733375" w:history="1">
             <w:r>
               <w:rPr>
                 <w:rStyle w:val="Hyperlink"/>
@@ -351,7 +373,7 @@
                 <w:noProof/>
                 <w:webHidden/>
               </w:rPr>
-              <w:instrText xml:space="preserve"> PAGEREF _Toc130727611 \h </w:instrText>
+              <w:instrText xml:space="preserve"> PAGEREF _Toc130733375 \h </w:instrText>
             </w:r>
             <w:r>
               <w:rPr>
@@ -397,7 +419,7 @@
               <w:lang w:eastAsia="en-GB"/>
             </w:rPr>
           </w:pPr>
-          <w:hyperlink w:anchor="_Toc130727612" w:history="1">
+          <w:hyperlink w:anchor="_Toc130733376" w:history="1">
             <w:r>
               <w:rPr>
                 <w:rStyle w:val="Hyperlink"/>
@@ -441,7 +463,7 @@
                 <w:noProof/>
                 <w:webHidden/>
               </w:rPr>
-              <w:instrText xml:space="preserve"> PAGEREF _Toc130727612 \h </w:instrText>
+              <w:instrText xml:space="preserve"> PAGEREF _Toc130733376 \h </w:instrText>
             </w:r>
             <w:r>
               <w:rPr>
@@ -487,7 +509,7 @@
               <w:lang w:eastAsia="en-GB"/>
             </w:rPr>
           </w:pPr>
-          <w:hyperlink w:anchor="_Toc130727613" w:history="1">
+          <w:hyperlink w:anchor="_Toc130733377" w:history="1">
             <w:r>
               <w:rPr>
                 <w:rStyle w:val="Hyperlink"/>
@@ -531,7 +553,7 @@
                 <w:noProof/>
                 <w:webHidden/>
               </w:rPr>
-              <w:instrText xml:space="preserve"> PAGEREF _Toc130727613 \h </w:instrText>
+              <w:instrText xml:space="preserve"> PAGEREF _Toc130733377 \h </w:instrText>
             </w:r>
             <w:r>
               <w:rPr>
@@ -577,7 +599,7 @@
               <w:lang w:eastAsia="en-GB"/>
             </w:rPr>
           </w:pPr>
-          <w:hyperlink w:anchor="_Toc130727614" w:history="1">
+          <w:hyperlink w:anchor="_Toc130733378" w:history="1">
             <w:r>
               <w:rPr>
                 <w:rStyle w:val="Hyperlink"/>
@@ -621,7 +643,7 @@
                 <w:noProof/>
                 <w:webHidden/>
               </w:rPr>
-              <w:instrText xml:space="preserve"> PAGEREF _Toc130727614 \h </w:instrText>
+              <w:instrText xml:space="preserve"> PAGEREF _Toc130733378 \h </w:instrText>
             </w:r>
             <w:r>
               <w:rPr>
@@ -667,7 +689,7 @@
               <w:lang w:eastAsia="en-GB"/>
             </w:rPr>
           </w:pPr>
-          <w:hyperlink w:anchor="_Toc130727615" w:history="1">
+          <w:hyperlink w:anchor="_Toc130733379" w:history="1">
             <w:r>
               <w:rPr>
                 <w:rStyle w:val="Hyperlink"/>
@@ -711,7 +733,7 @@
                 <w:noProof/>
                 <w:webHidden/>
               </w:rPr>
-              <w:instrText xml:space="preserve"> PAGEREF _Toc130727615 \h </w:instrText>
+              <w:instrText xml:space="preserve"> PAGEREF _Toc130733379 \h </w:instrText>
             </w:r>
             <w:r>
               <w:rPr>
@@ -757,7 +779,7 @@
               <w:lang w:eastAsia="en-GB"/>
             </w:rPr>
           </w:pPr>
-          <w:hyperlink w:anchor="_Toc130727616" w:history="1">
+          <w:hyperlink w:anchor="_Toc130733380" w:history="1">
             <w:r>
               <w:rPr>
                 <w:rStyle w:val="Hyperlink"/>
@@ -801,7 +823,7 @@
                 <w:noProof/>
                 <w:webHidden/>
               </w:rPr>
-              <w:instrText xml:space="preserve"> PAGEREF _Toc130727616 \h </w:instrText>
+              <w:instrText xml:space="preserve"> PAGEREF _Toc130733380 \h </w:instrText>
             </w:r>
             <w:r>
               <w:rPr>
@@ -847,7 +869,7 @@
               <w:lang w:eastAsia="en-GB"/>
             </w:rPr>
           </w:pPr>
-          <w:hyperlink w:anchor="_Toc130727617" w:history="1">
+          <w:hyperlink w:anchor="_Toc130733381" w:history="1">
             <w:r>
               <w:rPr>
                 <w:rStyle w:val="Hyperlink"/>
@@ -891,7 +913,7 @@
                 <w:noProof/>
                 <w:webHidden/>
               </w:rPr>
-              <w:instrText xml:space="preserve"> PAGEREF _Toc130727617 \h </w:instrText>
+              <w:instrText xml:space="preserve"> PAGEREF _Toc130733381 \h </w:instrText>
             </w:r>
             <w:r>
               <w:rPr>
@@ -937,7 +959,7 @@
               <w:lang w:eastAsia="en-GB"/>
             </w:rPr>
           </w:pPr>
-          <w:hyperlink w:anchor="_Toc130727618" w:history="1">
+          <w:hyperlink w:anchor="_Toc130733382" w:history="1">
             <w:r>
               <w:rPr>
                 <w:rStyle w:val="Hyperlink"/>
@@ -981,7 +1003,7 @@
                 <w:noProof/>
                 <w:webHidden/>
               </w:rPr>
-              <w:instrText xml:space="preserve"> PAGEREF _Toc130727618 \h </w:instrText>
+              <w:instrText xml:space="preserve"> PAGEREF _Toc130733382 \h </w:instrText>
             </w:r>
             <w:r>
               <w:rPr>
@@ -1027,7 +1049,7 @@
               <w:lang w:eastAsia="en-GB"/>
             </w:rPr>
           </w:pPr>
-          <w:hyperlink w:anchor="_Toc130727619" w:history="1">
+          <w:hyperlink w:anchor="_Toc130733383" w:history="1">
             <w:r>
               <w:rPr>
                 <w:rStyle w:val="Hyperlink"/>
@@ -1071,7 +1093,7 @@
                 <w:noProof/>
                 <w:webHidden/>
               </w:rPr>
-              <w:instrText xml:space="preserve"> PAGEREF _Toc130727619 \h </w:instrText>
+              <w:instrText xml:space="preserve"> PAGEREF _Toc130733383 \h </w:instrText>
             </w:r>
             <w:r>
               <w:rPr>
@@ -1117,7 +1139,7 @@
               <w:lang w:eastAsia="en-GB"/>
             </w:rPr>
           </w:pPr>
-          <w:hyperlink w:anchor="_Toc130727620" w:history="1">
+          <w:hyperlink w:anchor="_Toc130733384" w:history="1">
             <w:r>
               <w:rPr>
                 <w:rStyle w:val="Hyperlink"/>
@@ -1161,7 +1183,7 @@
                 <w:noProof/>
                 <w:webHidden/>
               </w:rPr>
-              <w:instrText xml:space="preserve"> PAGEREF _Toc130727620 \h </w:instrText>
+              <w:instrText xml:space="preserve"> PAGEREF _Toc130733384 \h </w:instrText>
             </w:r>
             <w:r>
               <w:rPr>
@@ -1207,7 +1229,7 @@
               <w:lang w:eastAsia="en-GB"/>
             </w:rPr>
           </w:pPr>
-          <w:hyperlink w:anchor="_Toc130727621" w:history="1">
+          <w:hyperlink w:anchor="_Toc130733385" w:history="1">
             <w:r>
               <w:rPr>
                 <w:rStyle w:val="Hyperlink"/>
@@ -1251,7 +1273,7 @@
                 <w:noProof/>
                 <w:webHidden/>
               </w:rPr>
-              <w:instrText xml:space="preserve"> PAGEREF _Toc130727621 \h </w:instrText>
+              <w:instrText xml:space="preserve"> PAGEREF _Toc130733385 \h </w:instrText>
             </w:r>
             <w:r>
               <w:rPr>
@@ -1297,7 +1319,7 @@
               <w:lang w:eastAsia="en-GB"/>
             </w:rPr>
           </w:pPr>
-          <w:hyperlink w:anchor="_Toc130727622" w:history="1">
+          <w:hyperlink w:anchor="_Toc130733386" w:history="1">
             <w:r>
               <w:rPr>
                 <w:rStyle w:val="Hyperlink"/>
@@ -1341,7 +1363,7 @@
                 <w:noProof/>
                 <w:webHidden/>
               </w:rPr>
-              <w:instrText xml:space="preserve"> PAGEREF _Toc130727622 \h </w:instrText>
+              <w:instrText xml:space="preserve"> PAGEREF _Toc130733386 \h </w:instrText>
             </w:r>
             <w:r>
               <w:rPr>
@@ -1387,7 +1409,7 @@
               <w:lang w:eastAsia="en-GB"/>
             </w:rPr>
           </w:pPr>
-          <w:hyperlink w:anchor="_Toc130727623" w:history="1">
+          <w:hyperlink w:anchor="_Toc130733387" w:history="1">
             <w:r>
               <w:rPr>
                 <w:rStyle w:val="Hyperlink"/>
@@ -1431,7 +1453,7 @@
                 <w:noProof/>
                 <w:webHidden/>
               </w:rPr>
-              <w:instrText xml:space="preserve"> PAGEREF _Toc130727623 \h </w:instrText>
+              <w:instrText xml:space="preserve"> PAGEREF _Toc130733387 \h </w:instrText>
             </w:r>
             <w:r>
               <w:rPr>
@@ -1451,7 +1473,7 @@
                 <w:noProof/>
                 <w:webHidden/>
               </w:rPr>
-              <w:t>17</w:t>
+              <w:t>16</w:t>
             </w:r>
             <w:r>
               <w:rPr>
@@ -1477,7 +1499,7 @@
               <w:lang w:eastAsia="en-GB"/>
             </w:rPr>
           </w:pPr>
-          <w:hyperlink w:anchor="_Toc130727624" w:history="1">
+          <w:hyperlink w:anchor="_Toc130733388" w:history="1">
             <w:r>
               <w:rPr>
                 <w:rStyle w:val="Hyperlink"/>
@@ -1521,7 +1543,7 @@
                 <w:noProof/>
                 <w:webHidden/>
               </w:rPr>
-              <w:instrText xml:space="preserve"> PAGEREF _Toc130727624 \h </w:instrText>
+              <w:instrText xml:space="preserve"> PAGEREF _Toc130733388 \h </w:instrText>
             </w:r>
             <w:r>
               <w:rPr>
@@ -1567,7 +1589,7 @@
               <w:lang w:eastAsia="en-GB"/>
             </w:rPr>
           </w:pPr>
-          <w:hyperlink w:anchor="_Toc130727625" w:history="1">
+          <w:hyperlink w:anchor="_Toc130733389" w:history="1">
             <w:r>
               <w:rPr>
                 <w:rStyle w:val="Hyperlink"/>
@@ -1611,7 +1633,7 @@
                 <w:noProof/>
                 <w:webHidden/>
               </w:rPr>
-              <w:instrText xml:space="preserve"> PAGEREF _Toc130727625 \h </w:instrText>
+              <w:instrText xml:space="preserve"> PAGEREF _Toc130733389 \h </w:instrText>
             </w:r>
             <w:r>
               <w:rPr>
@@ -1631,7 +1653,7 @@
                 <w:noProof/>
                 <w:webHidden/>
               </w:rPr>
-              <w:t>19</w:t>
+              <w:t>18</w:t>
             </w:r>
             <w:r>
               <w:rPr>
@@ -1657,7 +1679,7 @@
               <w:lang w:eastAsia="en-GB"/>
             </w:rPr>
           </w:pPr>
-          <w:hyperlink w:anchor="_Toc130727626" w:history="1">
+          <w:hyperlink w:anchor="_Toc130733390" w:history="1">
             <w:r>
               <w:rPr>
                 <w:rStyle w:val="Hyperlink"/>
@@ -1701,7 +1723,7 @@
                 <w:noProof/>
                 <w:webHidden/>
               </w:rPr>
-              <w:instrText xml:space="preserve"> PAGEREF _Toc130727626 \h </w:instrText>
+              <w:instrText xml:space="preserve"> PAGEREF _Toc130733390 \h </w:instrText>
             </w:r>
             <w:r>
               <w:rPr>
@@ -1721,7 +1743,7 @@
                 <w:noProof/>
                 <w:webHidden/>
               </w:rPr>
-              <w:t>19</w:t>
+              <w:t>18</w:t>
             </w:r>
             <w:r>
               <w:rPr>
@@ -1747,7 +1769,7 @@
               <w:lang w:eastAsia="en-GB"/>
             </w:rPr>
           </w:pPr>
-          <w:hyperlink w:anchor="_Toc130727627" w:history="1">
+          <w:hyperlink w:anchor="_Toc130733391" w:history="1">
             <w:r>
               <w:rPr>
                 <w:rStyle w:val="Hyperlink"/>
@@ -1770,7 +1792,7 @@
                 <w:rStyle w:val="Hyperlink"/>
                 <w:noProof/>
               </w:rPr>
-              <w:t>Representation of generated circuits</w:t>
+              <w:t>Representation of generated tracks</w:t>
             </w:r>
             <w:r>
               <w:rPr>
@@ -1791,7 +1813,7 @@
                 <w:noProof/>
                 <w:webHidden/>
               </w:rPr>
-              <w:instrText xml:space="preserve"> PAGEREF _Toc130727627 \h </w:instrText>
+              <w:instrText xml:space="preserve"> PAGEREF _Toc130733391 \h </w:instrText>
             </w:r>
             <w:r>
               <w:rPr>
@@ -1811,7 +1833,7 @@
                 <w:noProof/>
                 <w:webHidden/>
               </w:rPr>
-              <w:t>19</w:t>
+              <w:t>18</w:t>
             </w:r>
             <w:r>
               <w:rPr>
@@ -1837,7 +1859,7 @@
               <w:lang w:eastAsia="en-GB"/>
             </w:rPr>
           </w:pPr>
-          <w:hyperlink w:anchor="_Toc130727628" w:history="1">
+          <w:hyperlink w:anchor="_Toc130733392" w:history="1">
             <w:r>
               <w:rPr>
                 <w:rStyle w:val="Hyperlink"/>
@@ -1881,7 +1903,7 @@
                 <w:noProof/>
                 <w:webHidden/>
               </w:rPr>
-              <w:instrText xml:space="preserve"> PAGEREF _Toc130727628 \h </w:instrText>
+              <w:instrText xml:space="preserve"> PAGEREF _Toc130733392 \h </w:instrText>
             </w:r>
             <w:r>
               <w:rPr>
@@ -1901,7 +1923,7 @@
                 <w:noProof/>
                 <w:webHidden/>
               </w:rPr>
-              <w:t>21</w:t>
+              <w:t>20</w:t>
             </w:r>
             <w:r>
               <w:rPr>
@@ -1927,7 +1949,7 @@
               <w:lang w:eastAsia="en-GB"/>
             </w:rPr>
           </w:pPr>
-          <w:hyperlink w:anchor="_Toc130727629" w:history="1">
+          <w:hyperlink w:anchor="_Toc130733393" w:history="1">
             <w:r>
               <w:rPr>
                 <w:rStyle w:val="Hyperlink"/>
@@ -1971,7 +1993,7 @@
                 <w:noProof/>
                 <w:webHidden/>
               </w:rPr>
-              <w:instrText xml:space="preserve"> PAGEREF _Toc130727629 \h </w:instrText>
+              <w:instrText xml:space="preserve"> PAGEREF _Toc130733393 \h </w:instrText>
             </w:r>
             <w:r>
               <w:rPr>
@@ -1991,7 +2013,7 @@
                 <w:noProof/>
                 <w:webHidden/>
               </w:rPr>
-              <w:t>21</w:t>
+              <w:t>20</w:t>
             </w:r>
             <w:r>
               <w:rPr>
@@ -2017,7 +2039,7 @@
               <w:lang w:eastAsia="en-GB"/>
             </w:rPr>
           </w:pPr>
-          <w:hyperlink w:anchor="_Toc130727630" w:history="1">
+          <w:hyperlink w:anchor="_Toc130733394" w:history="1">
             <w:r>
               <w:rPr>
                 <w:rStyle w:val="Hyperlink"/>
@@ -2061,7 +2083,7 @@
                 <w:noProof/>
                 <w:webHidden/>
               </w:rPr>
-              <w:instrText xml:space="preserve"> PAGEREF _Toc130727630 \h </w:instrText>
+              <w:instrText xml:space="preserve"> PAGEREF _Toc130733394 \h </w:instrText>
             </w:r>
             <w:r>
               <w:rPr>
@@ -2081,7 +2103,7 @@
                 <w:noProof/>
                 <w:webHidden/>
               </w:rPr>
-              <w:t>22</w:t>
+              <w:t>21</w:t>
             </w:r>
             <w:r>
               <w:rPr>
@@ -2107,7 +2129,7 @@
               <w:lang w:eastAsia="en-GB"/>
             </w:rPr>
           </w:pPr>
-          <w:hyperlink w:anchor="_Toc130727631" w:history="1">
+          <w:hyperlink w:anchor="_Toc130733395" w:history="1">
             <w:r>
               <w:rPr>
                 <w:rStyle w:val="Hyperlink"/>
@@ -2151,7 +2173,7 @@
                 <w:noProof/>
                 <w:webHidden/>
               </w:rPr>
-              <w:instrText xml:space="preserve"> PAGEREF _Toc130727631 \h </w:instrText>
+              <w:instrText xml:space="preserve"> PAGEREF _Toc130733395 \h </w:instrText>
             </w:r>
             <w:r>
               <w:rPr>
@@ -2171,7 +2193,7 @@
                 <w:noProof/>
                 <w:webHidden/>
               </w:rPr>
-              <w:t>22</w:t>
+              <w:t>21</w:t>
             </w:r>
             <w:r>
               <w:rPr>
@@ -2197,7 +2219,7 @@
               <w:lang w:eastAsia="en-GB"/>
             </w:rPr>
           </w:pPr>
-          <w:hyperlink w:anchor="_Toc130727632" w:history="1">
+          <w:hyperlink w:anchor="_Toc130733396" w:history="1">
             <w:r>
               <w:rPr>
                 <w:rStyle w:val="Hyperlink"/>
@@ -2241,7 +2263,7 @@
                 <w:noProof/>
                 <w:webHidden/>
               </w:rPr>
-              <w:instrText xml:space="preserve"> PAGEREF _Toc130727632 \h </w:instrText>
+              <w:instrText xml:space="preserve"> PAGEREF _Toc130733396 \h </w:instrText>
             </w:r>
             <w:r>
               <w:rPr>
@@ -2261,7 +2283,7 @@
                 <w:noProof/>
                 <w:webHidden/>
               </w:rPr>
-              <w:t>23</w:t>
+              <w:t>22</w:t>
             </w:r>
             <w:r>
               <w:rPr>
@@ -2287,7 +2309,7 @@
               <w:lang w:eastAsia="en-GB"/>
             </w:rPr>
           </w:pPr>
-          <w:hyperlink w:anchor="_Toc130727633" w:history="1">
+          <w:hyperlink w:anchor="_Toc130733397" w:history="1">
             <w:r>
               <w:rPr>
                 <w:rStyle w:val="Hyperlink"/>
@@ -2331,7 +2353,7 @@
                 <w:noProof/>
                 <w:webHidden/>
               </w:rPr>
-              <w:instrText xml:space="preserve"> PAGEREF _Toc130727633 \h </w:instrText>
+              <w:instrText xml:space="preserve"> PAGEREF _Toc130733397 \h </w:instrText>
             </w:r>
             <w:r>
               <w:rPr>
@@ -2351,7 +2373,7 @@
                 <w:noProof/>
                 <w:webHidden/>
               </w:rPr>
-              <w:t>25</w:t>
+              <w:t>24</w:t>
             </w:r>
             <w:r>
               <w:rPr>
@@ -2377,7 +2399,7 @@
               <w:lang w:eastAsia="en-GB"/>
             </w:rPr>
           </w:pPr>
-          <w:hyperlink w:anchor="_Toc130727634" w:history="1">
+          <w:hyperlink w:anchor="_Toc130733398" w:history="1">
             <w:r>
               <w:rPr>
                 <w:rStyle w:val="Hyperlink"/>
@@ -2421,7 +2443,7 @@
                 <w:noProof/>
                 <w:webHidden/>
               </w:rPr>
-              <w:instrText xml:space="preserve"> PAGEREF _Toc130727634 \h </w:instrText>
+              <w:instrText xml:space="preserve"> PAGEREF _Toc130733398 \h </w:instrText>
             </w:r>
             <w:r>
               <w:rPr>
@@ -2441,7 +2463,7 @@
                 <w:noProof/>
                 <w:webHidden/>
               </w:rPr>
-              <w:t>25</w:t>
+              <w:t>24</w:t>
             </w:r>
             <w:r>
               <w:rPr>
@@ -2467,7 +2489,7 @@
               <w:lang w:eastAsia="en-GB"/>
             </w:rPr>
           </w:pPr>
-          <w:hyperlink w:anchor="_Toc130727635" w:history="1">
+          <w:hyperlink w:anchor="_Toc130733399" w:history="1">
             <w:r>
               <w:rPr>
                 <w:rStyle w:val="Hyperlink"/>
@@ -2511,7 +2533,7 @@
                 <w:noProof/>
                 <w:webHidden/>
               </w:rPr>
-              <w:instrText xml:space="preserve"> PAGEREF _Toc130727635 \h </w:instrText>
+              <w:instrText xml:space="preserve"> PAGEREF _Toc130733399 \h </w:instrText>
             </w:r>
             <w:r>
               <w:rPr>
@@ -2531,7 +2553,7 @@
                 <w:noProof/>
                 <w:webHidden/>
               </w:rPr>
-              <w:t>25</w:t>
+              <w:t>24</w:t>
             </w:r>
             <w:r>
               <w:rPr>
@@ -2557,7 +2579,7 @@
               <w:lang w:eastAsia="en-GB"/>
             </w:rPr>
           </w:pPr>
-          <w:hyperlink w:anchor="_Toc130727636" w:history="1">
+          <w:hyperlink w:anchor="_Toc130733400" w:history="1">
             <w:r>
               <w:rPr>
                 <w:rStyle w:val="Hyperlink"/>
@@ -2601,7 +2623,7 @@
                 <w:noProof/>
                 <w:webHidden/>
               </w:rPr>
-              <w:instrText xml:space="preserve"> PAGEREF _Toc130727636 \h </w:instrText>
+              <w:instrText xml:space="preserve"> PAGEREF _Toc130733400 \h </w:instrText>
             </w:r>
             <w:r>
               <w:rPr>
@@ -2621,7 +2643,7 @@
                 <w:noProof/>
                 <w:webHidden/>
               </w:rPr>
-              <w:t>26</w:t>
+              <w:t>25</w:t>
             </w:r>
             <w:r>
               <w:rPr>
@@ -2647,7 +2669,7 @@
               <w:lang w:eastAsia="en-GB"/>
             </w:rPr>
           </w:pPr>
-          <w:hyperlink w:anchor="_Toc130727637" w:history="1">
+          <w:hyperlink w:anchor="_Toc130733401" w:history="1">
             <w:r>
               <w:rPr>
                 <w:rStyle w:val="Hyperlink"/>
@@ -2691,7 +2713,7 @@
                 <w:noProof/>
                 <w:webHidden/>
               </w:rPr>
-              <w:instrText xml:space="preserve"> PAGEREF _Toc130727637 \h </w:instrText>
+              <w:instrText xml:space="preserve"> PAGEREF _Toc130733401 \h </w:instrText>
             </w:r>
             <w:r>
               <w:rPr>
@@ -2711,7 +2733,7 @@
                 <w:noProof/>
                 <w:webHidden/>
               </w:rPr>
-              <w:t>28</w:t>
+              <w:t>27</w:t>
             </w:r>
             <w:r>
               <w:rPr>
@@ -2737,7 +2759,7 @@
               <w:lang w:eastAsia="en-GB"/>
             </w:rPr>
           </w:pPr>
-          <w:hyperlink w:anchor="_Toc130727638" w:history="1">
+          <w:hyperlink w:anchor="_Toc130733402" w:history="1">
             <w:r>
               <w:rPr>
                 <w:rStyle w:val="Hyperlink"/>
@@ -2781,7 +2803,7 @@
                 <w:noProof/>
                 <w:webHidden/>
               </w:rPr>
-              <w:instrText xml:space="preserve"> PAGEREF _Toc130727638 \h </w:instrText>
+              <w:instrText xml:space="preserve"> PAGEREF _Toc130733402 \h </w:instrText>
             </w:r>
             <w:r>
               <w:rPr>
@@ -2801,7 +2823,7 @@
                 <w:noProof/>
                 <w:webHidden/>
               </w:rPr>
-              <w:t>29</w:t>
+              <w:t>28</w:t>
             </w:r>
             <w:r>
               <w:rPr>
@@ -2827,7 +2849,7 @@
               <w:lang w:eastAsia="en-GB"/>
             </w:rPr>
           </w:pPr>
-          <w:hyperlink w:anchor="_Toc130727639" w:history="1">
+          <w:hyperlink w:anchor="_Toc130733403" w:history="1">
             <w:r>
               <w:rPr>
                 <w:rStyle w:val="Hyperlink"/>
@@ -2871,7 +2893,7 @@
                 <w:noProof/>
                 <w:webHidden/>
               </w:rPr>
-              <w:instrText xml:space="preserve"> PAGEREF _Toc130727639 \h </w:instrText>
+              <w:instrText xml:space="preserve"> PAGEREF _Toc130733403 \h </w:instrText>
             </w:r>
             <w:r>
               <w:rPr>
@@ -2891,7 +2913,7 @@
                 <w:noProof/>
                 <w:webHidden/>
               </w:rPr>
-              <w:t>29</w:t>
+              <w:t>28</w:t>
             </w:r>
             <w:r>
               <w:rPr>
@@ -2917,7 +2939,7 @@
               <w:lang w:eastAsia="en-GB"/>
             </w:rPr>
           </w:pPr>
-          <w:hyperlink w:anchor="_Toc130727640" w:history="1">
+          <w:hyperlink w:anchor="_Toc130733404" w:history="1">
             <w:r>
               <w:rPr>
                 <w:rStyle w:val="Hyperlink"/>
@@ -2961,7 +2983,7 @@
                 <w:noProof/>
                 <w:webHidden/>
               </w:rPr>
-              <w:instrText xml:space="preserve"> PAGEREF _Toc130727640 \h </w:instrText>
+              <w:instrText xml:space="preserve"> PAGEREF _Toc130733404 \h </w:instrText>
             </w:r>
             <w:r>
               <w:rPr>
@@ -2981,7 +3003,7 @@
                 <w:noProof/>
                 <w:webHidden/>
               </w:rPr>
-              <w:t>32</w:t>
+              <w:t>31</w:t>
             </w:r>
             <w:r>
               <w:rPr>
@@ -3007,7 +3029,7 @@
               <w:lang w:eastAsia="en-GB"/>
             </w:rPr>
           </w:pPr>
-          <w:hyperlink w:anchor="_Toc130727641" w:history="1">
+          <w:hyperlink w:anchor="_Toc130733405" w:history="1">
             <w:r>
               <w:rPr>
                 <w:rStyle w:val="Hyperlink"/>
@@ -3051,7 +3073,7 @@
                 <w:noProof/>
                 <w:webHidden/>
               </w:rPr>
-              <w:instrText xml:space="preserve"> PAGEREF _Toc130727641 \h </w:instrText>
+              <w:instrText xml:space="preserve"> PAGEREF _Toc130733405 \h </w:instrText>
             </w:r>
             <w:r>
               <w:rPr>
@@ -3071,7 +3093,7 @@
                 <w:noProof/>
                 <w:webHidden/>
               </w:rPr>
-              <w:t>32</w:t>
+              <w:t>31</w:t>
             </w:r>
             <w:r>
               <w:rPr>
@@ -3097,7 +3119,7 @@
               <w:lang w:eastAsia="en-GB"/>
             </w:rPr>
           </w:pPr>
-          <w:hyperlink w:anchor="_Toc130727642" w:history="1">
+          <w:hyperlink w:anchor="_Toc130733406" w:history="1">
             <w:r>
               <w:rPr>
                 <w:rStyle w:val="Hyperlink"/>
@@ -3141,7 +3163,7 @@
                 <w:noProof/>
                 <w:webHidden/>
               </w:rPr>
-              <w:instrText xml:space="preserve"> PAGEREF _Toc130727642 \h </w:instrText>
+              <w:instrText xml:space="preserve"> PAGEREF _Toc130733406 \h </w:instrText>
             </w:r>
             <w:r>
               <w:rPr>
@@ -3161,7 +3183,7 @@
                 <w:noProof/>
                 <w:webHidden/>
               </w:rPr>
-              <w:t>33</w:t>
+              <w:t>32</w:t>
             </w:r>
             <w:r>
               <w:rPr>
@@ -3187,7 +3209,7 @@
               <w:lang w:eastAsia="en-GB"/>
             </w:rPr>
           </w:pPr>
-          <w:hyperlink w:anchor="_Toc130727643" w:history="1">
+          <w:hyperlink w:anchor="_Toc130733407" w:history="1">
             <w:r>
               <w:rPr>
                 <w:rStyle w:val="Hyperlink"/>
@@ -3231,7 +3253,7 @@
                 <w:noProof/>
                 <w:webHidden/>
               </w:rPr>
-              <w:instrText xml:space="preserve"> PAGEREF _Toc130727643 \h </w:instrText>
+              <w:instrText xml:space="preserve"> PAGEREF _Toc130733407 \h </w:instrText>
             </w:r>
             <w:r>
               <w:rPr>
@@ -3251,7 +3273,7 @@
                 <w:noProof/>
                 <w:webHidden/>
               </w:rPr>
-              <w:t>33</w:t>
+              <w:t>32</w:t>
             </w:r>
             <w:r>
               <w:rPr>
@@ -3277,7 +3299,7 @@
               <w:lang w:eastAsia="en-GB"/>
             </w:rPr>
           </w:pPr>
-          <w:hyperlink w:anchor="_Toc130727644" w:history="1">
+          <w:hyperlink w:anchor="_Toc130733408" w:history="1">
             <w:r>
               <w:rPr>
                 <w:rStyle w:val="Hyperlink"/>
@@ -3321,7 +3343,7 @@
                 <w:noProof/>
                 <w:webHidden/>
               </w:rPr>
-              <w:instrText xml:space="preserve"> PAGEREF _Toc130727644 \h </w:instrText>
+              <w:instrText xml:space="preserve"> PAGEREF _Toc130733408 \h </w:instrText>
             </w:r>
             <w:r>
               <w:rPr>
@@ -3341,7 +3363,7 @@
                 <w:noProof/>
                 <w:webHidden/>
               </w:rPr>
-              <w:t>36</w:t>
+              <w:t>35</w:t>
             </w:r>
             <w:r>
               <w:rPr>
@@ -3367,7 +3389,7 @@
               <w:lang w:eastAsia="en-GB"/>
             </w:rPr>
           </w:pPr>
-          <w:hyperlink w:anchor="_Toc130727645" w:history="1">
+          <w:hyperlink w:anchor="_Toc130733409" w:history="1">
             <w:r>
               <w:rPr>
                 <w:rStyle w:val="Hyperlink"/>
@@ -3411,7 +3433,7 @@
                 <w:noProof/>
                 <w:webHidden/>
               </w:rPr>
-              <w:instrText xml:space="preserve"> PAGEREF _Toc130727645 \h </w:instrText>
+              <w:instrText xml:space="preserve"> PAGEREF _Toc130733409 \h </w:instrText>
             </w:r>
             <w:r>
               <w:rPr>
@@ -3431,7 +3453,7 @@
                 <w:noProof/>
                 <w:webHidden/>
               </w:rPr>
-              <w:t>37</w:t>
+              <w:t>36</w:t>
             </w:r>
             <w:r>
               <w:rPr>
@@ -3457,7 +3479,7 @@
               <w:lang w:eastAsia="en-GB"/>
             </w:rPr>
           </w:pPr>
-          <w:hyperlink w:anchor="_Toc130727646" w:history="1">
+          <w:hyperlink w:anchor="_Toc130733410" w:history="1">
             <w:r>
               <w:rPr>
                 <w:rStyle w:val="Hyperlink"/>
@@ -3501,7 +3523,7 @@
                 <w:noProof/>
                 <w:webHidden/>
               </w:rPr>
-              <w:instrText xml:space="preserve"> PAGEREF _Toc130727646 \h </w:instrText>
+              <w:instrText xml:space="preserve"> PAGEREF _Toc130733410 \h </w:instrText>
             </w:r>
             <w:r>
               <w:rPr>
@@ -3521,7 +3543,7 @@
                 <w:noProof/>
                 <w:webHidden/>
               </w:rPr>
-              <w:t>39</w:t>
+              <w:t>38</w:t>
             </w:r>
             <w:r>
               <w:rPr>
@@ -3547,7 +3569,7 @@
               <w:lang w:eastAsia="en-GB"/>
             </w:rPr>
           </w:pPr>
-          <w:hyperlink w:anchor="_Toc130727647" w:history="1">
+          <w:hyperlink w:anchor="_Toc130733411" w:history="1">
             <w:r>
               <w:rPr>
                 <w:rStyle w:val="Hyperlink"/>
@@ -3591,7 +3613,7 @@
                 <w:noProof/>
                 <w:webHidden/>
               </w:rPr>
-              <w:instrText xml:space="preserve"> PAGEREF _Toc130727647 \h </w:instrText>
+              <w:instrText xml:space="preserve"> PAGEREF _Toc130733411 \h </w:instrText>
             </w:r>
             <w:r>
               <w:rPr>
@@ -3611,7 +3633,7 @@
                 <w:noProof/>
                 <w:webHidden/>
               </w:rPr>
-              <w:t>39</w:t>
+              <w:t>38</w:t>
             </w:r>
             <w:r>
               <w:rPr>
@@ -3637,7 +3659,7 @@
               <w:lang w:eastAsia="en-GB"/>
             </w:rPr>
           </w:pPr>
-          <w:hyperlink w:anchor="_Toc130727648" w:history="1">
+          <w:hyperlink w:anchor="_Toc130733412" w:history="1">
             <w:r>
               <w:rPr>
                 <w:rStyle w:val="Hyperlink"/>
@@ -3681,7 +3703,7 @@
                 <w:noProof/>
                 <w:webHidden/>
               </w:rPr>
-              <w:instrText xml:space="preserve"> PAGEREF _Toc130727648 \h </w:instrText>
+              <w:instrText xml:space="preserve"> PAGEREF _Toc130733412 \h </w:instrText>
             </w:r>
             <w:r>
               <w:rPr>
@@ -3701,7 +3723,7 @@
                 <w:noProof/>
                 <w:webHidden/>
               </w:rPr>
-              <w:t>40</w:t>
+              <w:t>39</w:t>
             </w:r>
             <w:r>
               <w:rPr>
@@ -3727,7 +3749,7 @@
               <w:lang w:eastAsia="en-GB"/>
             </w:rPr>
           </w:pPr>
-          <w:hyperlink w:anchor="_Toc130727649" w:history="1">
+          <w:hyperlink w:anchor="_Toc130733413" w:history="1">
             <w:r>
               <w:rPr>
                 <w:rStyle w:val="Hyperlink"/>
@@ -3771,7 +3793,7 @@
                 <w:noProof/>
                 <w:webHidden/>
               </w:rPr>
-              <w:instrText xml:space="preserve"> PAGEREF _Toc130727649 \h </w:instrText>
+              <w:instrText xml:space="preserve"> PAGEREF _Toc130733413 \h </w:instrText>
             </w:r>
             <w:r>
               <w:rPr>
@@ -3791,7 +3813,7 @@
                 <w:noProof/>
                 <w:webHidden/>
               </w:rPr>
-              <w:t>42</w:t>
+              <w:t>41</w:t>
             </w:r>
             <w:r>
               <w:rPr>
@@ -3817,7 +3839,7 @@
               <w:lang w:eastAsia="en-GB"/>
             </w:rPr>
           </w:pPr>
-          <w:hyperlink w:anchor="_Toc130727650" w:history="1">
+          <w:hyperlink w:anchor="_Toc130733414" w:history="1">
             <w:r>
               <w:rPr>
                 <w:rStyle w:val="Hyperlink"/>
@@ -3861,7 +3883,7 @@
                 <w:noProof/>
                 <w:webHidden/>
               </w:rPr>
-              <w:instrText xml:space="preserve"> PAGEREF _Toc130727650 \h </w:instrText>
+              <w:instrText xml:space="preserve"> PAGEREF _Toc130733414 \h </w:instrText>
             </w:r>
             <w:r>
               <w:rPr>
@@ -3881,7 +3903,7 @@
                 <w:noProof/>
                 <w:webHidden/>
               </w:rPr>
-              <w:t>45</w:t>
+              <w:t>44</w:t>
             </w:r>
             <w:r>
               <w:rPr>
@@ -3907,7 +3929,7 @@
               <w:lang w:eastAsia="en-GB"/>
             </w:rPr>
           </w:pPr>
-          <w:hyperlink w:anchor="_Toc130727651" w:history="1">
+          <w:hyperlink w:anchor="_Toc130733415" w:history="1">
             <w:r>
               <w:rPr>
                 <w:rStyle w:val="Hyperlink"/>
@@ -3951,7 +3973,7 @@
                 <w:noProof/>
                 <w:webHidden/>
               </w:rPr>
-              <w:instrText xml:space="preserve"> PAGEREF _Toc130727651 \h </w:instrText>
+              <w:instrText xml:space="preserve"> PAGEREF _Toc130733415 \h </w:instrText>
             </w:r>
             <w:r>
               <w:rPr>
@@ -3971,7 +3993,7 @@
                 <w:noProof/>
                 <w:webHidden/>
               </w:rPr>
-              <w:t>46</w:t>
+              <w:t>45</w:t>
             </w:r>
             <w:r>
               <w:rPr>
@@ -3997,7 +4019,7 @@
               <w:lang w:eastAsia="en-GB"/>
             </w:rPr>
           </w:pPr>
-          <w:hyperlink w:anchor="_Toc130727652" w:history="1">
+          <w:hyperlink w:anchor="_Toc130733416" w:history="1">
             <w:r>
               <w:rPr>
                 <w:rStyle w:val="Hyperlink"/>
@@ -4041,7 +4063,7 @@
                 <w:noProof/>
                 <w:webHidden/>
               </w:rPr>
-              <w:instrText xml:space="preserve"> PAGEREF _Toc130727652 \h </w:instrText>
+              <w:instrText xml:space="preserve"> PAGEREF _Toc130733416 \h </w:instrText>
             </w:r>
             <w:r>
               <w:rPr>
@@ -4061,7 +4083,7 @@
                 <w:noProof/>
                 <w:webHidden/>
               </w:rPr>
-              <w:t>48</w:t>
+              <w:t>47</w:t>
             </w:r>
             <w:r>
               <w:rPr>
@@ -4087,7 +4109,7 @@
               <w:lang w:eastAsia="en-GB"/>
             </w:rPr>
           </w:pPr>
-          <w:hyperlink w:anchor="_Toc130727653" w:history="1">
+          <w:hyperlink w:anchor="_Toc130733417" w:history="1">
             <w:r>
               <w:rPr>
                 <w:rStyle w:val="Hyperlink"/>
@@ -4131,7 +4153,7 @@
                 <w:noProof/>
                 <w:webHidden/>
               </w:rPr>
-              <w:instrText xml:space="preserve"> PAGEREF _Toc130727653 \h </w:instrText>
+              <w:instrText xml:space="preserve"> PAGEREF _Toc130733417 \h </w:instrText>
             </w:r>
             <w:r>
               <w:rPr>
@@ -4151,7 +4173,7 @@
                 <w:noProof/>
                 <w:webHidden/>
               </w:rPr>
-              <w:t>49</w:t>
+              <w:t>48</w:t>
             </w:r>
             <w:r>
               <w:rPr>
@@ -4177,7 +4199,7 @@
               <w:lang w:eastAsia="en-GB"/>
             </w:rPr>
           </w:pPr>
-          <w:hyperlink w:anchor="_Toc130727654" w:history="1">
+          <w:hyperlink w:anchor="_Toc130733418" w:history="1">
             <w:r>
               <w:rPr>
                 <w:rStyle w:val="Hyperlink"/>
@@ -4221,7 +4243,7 @@
                 <w:noProof/>
                 <w:webHidden/>
               </w:rPr>
-              <w:instrText xml:space="preserve"> PAGEREF _Toc130727654 \h </w:instrText>
+              <w:instrText xml:space="preserve"> PAGEREF _Toc130733418 \h </w:instrText>
             </w:r>
             <w:r>
               <w:rPr>
@@ -4241,7 +4263,7 @@
                 <w:noProof/>
                 <w:webHidden/>
               </w:rPr>
-              <w:t>49</w:t>
+              <w:t>48</w:t>
             </w:r>
             <w:r>
               <w:rPr>
@@ -4267,7 +4289,7 @@
               <w:lang w:eastAsia="en-GB"/>
             </w:rPr>
           </w:pPr>
-          <w:hyperlink w:anchor="_Toc130727655" w:history="1">
+          <w:hyperlink w:anchor="_Toc130733419" w:history="1">
             <w:r>
               <w:rPr>
                 <w:rStyle w:val="Hyperlink"/>
@@ -4311,7 +4333,7 @@
                 <w:noProof/>
                 <w:webHidden/>
               </w:rPr>
-              <w:instrText xml:space="preserve"> PAGEREF _Toc130727655 \h </w:instrText>
+              <w:instrText xml:space="preserve"> PAGEREF _Toc130733419 \h </w:instrText>
             </w:r>
             <w:r>
               <w:rPr>
@@ -4331,7 +4353,7 @@
                 <w:noProof/>
                 <w:webHidden/>
               </w:rPr>
-              <w:t>49</w:t>
+              <w:t>48</w:t>
             </w:r>
             <w:r>
               <w:rPr>
@@ -4357,7 +4379,7 @@
               <w:lang w:eastAsia="en-GB"/>
             </w:rPr>
           </w:pPr>
-          <w:hyperlink w:anchor="_Toc130727656" w:history="1">
+          <w:hyperlink w:anchor="_Toc130733420" w:history="1">
             <w:r>
               <w:rPr>
                 <w:rStyle w:val="Hyperlink"/>
@@ -4401,7 +4423,7 @@
                 <w:noProof/>
                 <w:webHidden/>
               </w:rPr>
-              <w:instrText xml:space="preserve"> PAGEREF _Toc130727656 \h </w:instrText>
+              <w:instrText xml:space="preserve"> PAGEREF _Toc130733420 \h </w:instrText>
             </w:r>
             <w:r>
               <w:rPr>
@@ -4421,7 +4443,7 @@
                 <w:noProof/>
                 <w:webHidden/>
               </w:rPr>
-              <w:t>50</w:t>
+              <w:t>49</w:t>
             </w:r>
             <w:r>
               <w:rPr>
@@ -4447,7 +4469,7 @@
               <w:lang w:eastAsia="en-GB"/>
             </w:rPr>
           </w:pPr>
-          <w:hyperlink w:anchor="_Toc130727657" w:history="1">
+          <w:hyperlink w:anchor="_Toc130733421" w:history="1">
             <w:r>
               <w:rPr>
                 <w:rStyle w:val="Hyperlink"/>
@@ -4491,7 +4513,7 @@
                 <w:noProof/>
                 <w:webHidden/>
               </w:rPr>
-              <w:instrText xml:space="preserve"> PAGEREF _Toc130727657 \h </w:instrText>
+              <w:instrText xml:space="preserve"> PAGEREF _Toc130733421 \h </w:instrText>
             </w:r>
             <w:r>
               <w:rPr>
@@ -4511,7 +4533,7 @@
                 <w:noProof/>
                 <w:webHidden/>
               </w:rPr>
-              <w:t>51</w:t>
+              <w:t>50</w:t>
             </w:r>
             <w:r>
               <w:rPr>
@@ -4537,7 +4559,7 @@
               <w:lang w:eastAsia="en-GB"/>
             </w:rPr>
           </w:pPr>
-          <w:hyperlink w:anchor="_Toc130727658" w:history="1">
+          <w:hyperlink w:anchor="_Toc130733422" w:history="1">
             <w:r>
               <w:rPr>
                 <w:rStyle w:val="Hyperlink"/>
@@ -4581,7 +4603,7 @@
                 <w:noProof/>
                 <w:webHidden/>
               </w:rPr>
-              <w:instrText xml:space="preserve"> PAGEREF _Toc130727658 \h </w:instrText>
+              <w:instrText xml:space="preserve"> PAGEREF _Toc130733422 \h </w:instrText>
             </w:r>
             <w:r>
               <w:rPr>
@@ -4601,7 +4623,7 @@
                 <w:noProof/>
                 <w:webHidden/>
               </w:rPr>
-              <w:t>52</w:t>
+              <w:t>51</w:t>
             </w:r>
             <w:r>
               <w:rPr>
@@ -4637,7 +4659,7 @@
       <w:pPr>
         <w:pStyle w:val="Heading1"/>
       </w:pPr>
-      <w:bookmarkStart w:id="2" w:name="_Toc130727613"/>
+      <w:bookmarkStart w:id="2" w:name="_Toc130733377"/>
       <w:r>
         <w:lastRenderedPageBreak/>
         <w:t>Introduction</w:t>
@@ -4769,7 +4791,7 @@
       <w:pPr>
         <w:pStyle w:val="Heading1"/>
       </w:pPr>
-      <w:bookmarkStart w:id="3" w:name="_Toc130727614"/>
+      <w:bookmarkStart w:id="3" w:name="_Toc130733378"/>
       <w:r>
         <w:lastRenderedPageBreak/>
         <w:t>Context survey</w:t>
@@ -5000,7 +5022,15 @@
         <w:t>tracks</w:t>
       </w:r>
       <w:r>
-        <w:t xml:space="preserve"> in order to evaluate and improve them </w:t>
+        <w:t xml:space="preserve"> </w:t>
+      </w:r>
+      <w:proofErr w:type="gramStart"/>
+      <w:r>
+        <w:t>in order to</w:t>
+      </w:r>
+      <w:proofErr w:type="gramEnd"/>
+      <w:r>
+        <w:t xml:space="preserve"> evaluate and improve them </w:t>
       </w:r>
       <w:sdt>
         <w:sdtPr>
@@ -5040,7 +5070,15 @@
         <w:t>tracks</w:t>
       </w:r>
       <w:r>
-        <w:t xml:space="preserve"> is only part of the problem. The set of input pieces specified by the user, and the discrete nature of BRIO™ pieces where each piece has a specific length, curvature, ascent and number of connection points</w:t>
+        <w:t xml:space="preserve"> is only part of the problem. The set of input pieces specified by the user, and the discrete nature of BRIO™ pieces where each piece has a specific length, curvature, </w:t>
+      </w:r>
+      <w:proofErr w:type="gramStart"/>
+      <w:r>
+        <w:t>ascent</w:t>
+      </w:r>
+      <w:proofErr w:type="gramEnd"/>
+      <w:r>
+        <w:t xml:space="preserve"> and number of connection points</w:t>
       </w:r>
       <w:r>
         <w:t>,</w:t>
@@ -5062,7 +5100,7 @@
         <w:pStyle w:val="Heading1"/>
       </w:pPr>
       <w:bookmarkStart w:id="4" w:name="_Ref130665299"/>
-      <w:bookmarkStart w:id="5" w:name="_Toc130727615"/>
+      <w:bookmarkStart w:id="5" w:name="_Toc130733379"/>
       <w:r>
         <w:lastRenderedPageBreak/>
         <w:t>Requirement specifications</w:t>
@@ -5187,7 +5225,13 @@
     </w:p>
     <w:p>
       <w:r>
-        <w:t>One of the most important goals of this project is the creation of an interface for users to select pieces and to visualise generated tracks on a 2D display. The option to display generated layouts in 3D was considered at the start of the project. This would have been useful when it comes to visualising multi-level circuits, allowing users to clearly see which pieces are placed above others. However, after a discussion with Tom, it was decided that a simple 2D display would be sufficient to show the layouts built, and the emphasis was put on the generation of interesting track layouts rather than on</w:t>
+        <w:t xml:space="preserve">One of the most important goals of this project is the creation of an interface for users to select pieces and to visualise generated tracks on a 2D display. The option to display generated layouts in 3D was considered at the start of the project. This would have been useful when it comes to visualising multi-level </w:t>
+      </w:r>
+      <w:r>
+        <w:t>tracks</w:t>
+      </w:r>
+      <w:r>
+        <w:t>, allowing users to clearly see which pieces are placed above others. However, after a discussion with Tom, it was decided that a simple 2D display would be sufficient to show the layouts built, and the emphasis was put on the generation of interesting track layouts rather than on</w:t>
       </w:r>
       <w:r>
         <w:t xml:space="preserve"> </w:t>
@@ -5454,7 +5498,19 @@
     </w:p>
     <w:p>
       <w:r>
-        <w:t>The last secondary objective specifies that the connection between any two pieces is not perfect, and circuits which have ends that are “close enough” to each other should be counted as valid circuits.</w:t>
+        <w:t xml:space="preserve">The last secondary objective specifies that the connection between any two pieces is not perfect, and </w:t>
+      </w:r>
+      <w:r>
+        <w:t>tracks</w:t>
+      </w:r>
+      <w:r>
+        <w:t xml:space="preserve"> which have ends that are “close enough” to each other should be counted as valid </w:t>
+      </w:r>
+      <w:r>
+        <w:t>tracks</w:t>
+      </w:r>
+      <w:r>
+        <w:t>.</w:t>
       </w:r>
       <w:r>
         <w:t xml:space="preserve"> This makes the </w:t>
@@ -5586,7 +5642,15 @@
     </w:p>
     <w:p>
       <w:r>
-        <w:t xml:space="preserve">In the current version of the application, the C++ program is compiled to WebAssembly, making for a fully static </w:t>
+        <w:t xml:space="preserve">In the current version of the application, the C++ program is compiled to </w:t>
+      </w:r>
+      <w:proofErr w:type="spellStart"/>
+      <w:r>
+        <w:t>WebAssembly</w:t>
+      </w:r>
+      <w:proofErr w:type="spellEnd"/>
+      <w:r>
+        <w:t xml:space="preserve">, making for a fully static </w:t>
       </w:r>
       <w:r>
         <w:t>webpage</w:t>
@@ -5641,7 +5705,7 @@
       <w:pPr>
         <w:pStyle w:val="Heading1"/>
       </w:pPr>
-      <w:bookmarkStart w:id="6" w:name="_Toc130727616"/>
+      <w:bookmarkStart w:id="6" w:name="_Toc130733380"/>
       <w:r>
         <w:lastRenderedPageBreak/>
         <w:t>Ethics</w:t>
@@ -5690,7 +5754,7 @@
         <w:pStyle w:val="Heading1"/>
       </w:pPr>
       <w:bookmarkStart w:id="7" w:name="_Ref130678015"/>
-      <w:bookmarkStart w:id="8" w:name="_Toc130727617"/>
+      <w:bookmarkStart w:id="8" w:name="_Toc130733381"/>
       <w:r>
         <w:lastRenderedPageBreak/>
         <w:t>Characterization of the BRIO™ pieces</w:t>
@@ -5786,12 +5850,17 @@
       <w:r>
         <w:t xml:space="preserve"> </w:t>
       </w:r>
-      <w:bookmarkStart w:id="10" w:name="_Toc130727618"/>
-      <w:r>
-        <w:t>Pieces determined</w:t>
+      <w:bookmarkStart w:id="10" w:name="_Toc130733382"/>
+      <w:r>
+        <w:t xml:space="preserve">Pieces </w:t>
+      </w:r>
+      <w:proofErr w:type="gramStart"/>
+      <w:r>
+        <w:t>determined</w:t>
       </w:r>
       <w:bookmarkEnd w:id="9"/>
       <w:bookmarkEnd w:id="10"/>
+      <w:proofErr w:type="gramEnd"/>
     </w:p>
     <w:p>
       <w:r>
@@ -5828,7 +5897,15 @@
         <w:t xml:space="preserve"> These pieces and their associated characteristics are stored in a single JSON file</w:t>
       </w:r>
       <w:r>
-        <w:t xml:space="preserve"> – called “Pieces.json” –</w:t>
+        <w:t xml:space="preserve"> – called “</w:t>
+      </w:r>
+      <w:proofErr w:type="spellStart"/>
+      <w:r>
+        <w:t>Pieces.json</w:t>
+      </w:r>
+      <w:proofErr w:type="spellEnd"/>
+      <w:r>
+        <w:t>” –</w:t>
       </w:r>
       <w:r>
         <w:t xml:space="preserve"> accessible to different parts of the program.</w:t>
@@ -6609,11 +6686,16 @@
         <w:lastRenderedPageBreak/>
         <w:t xml:space="preserve"> </w:t>
       </w:r>
-      <w:bookmarkStart w:id="15" w:name="_Toc130727619"/>
-      <w:r>
-        <w:t>Required characteristics</w:t>
+      <w:bookmarkStart w:id="15" w:name="_Toc130733383"/>
+      <w:r>
+        <w:t xml:space="preserve">Required </w:t>
+      </w:r>
+      <w:proofErr w:type="gramStart"/>
+      <w:r>
+        <w:t>characteristics</w:t>
       </w:r>
       <w:bookmarkEnd w:id="15"/>
+      <w:proofErr w:type="gramEnd"/>
     </w:p>
     <w:p>
       <w:r>
@@ -6714,7 +6796,15 @@
         <w:t xml:space="preserve"> of connectors, each </w:t>
       </w:r>
       <w:r>
-        <w:t>determined by a position, a direction and a type (</w:t>
+        <w:t xml:space="preserve">determined by a position, a </w:t>
+      </w:r>
+      <w:proofErr w:type="gramStart"/>
+      <w:r>
+        <w:t>direction</w:t>
+      </w:r>
+      <w:proofErr w:type="gramEnd"/>
+      <w:r>
+        <w:t xml:space="preserve"> and a type (</w:t>
       </w:r>
       <w:r>
         <w:t>pin or hole</w:t>
@@ -6723,8 +6813,13 @@
         <w:t>). This allows</w:t>
       </w:r>
       <w:r>
-        <w:t xml:space="preserve"> pieces to connect together</w:t>
-      </w:r>
+        <w:t xml:space="preserve"> pieces to </w:t>
+      </w:r>
+      <w:proofErr w:type="gramStart"/>
+      <w:r>
+        <w:t>connect together</w:t>
+      </w:r>
+      <w:proofErr w:type="gramEnd"/>
       <w:r>
         <w:t xml:space="preserve">, </w:t>
       </w:r>
@@ -6751,7 +6846,7 @@
       <w:r>
         <w:t xml:space="preserve"> </w:t>
       </w:r>
-      <w:bookmarkStart w:id="16" w:name="_Toc130727620"/>
+      <w:bookmarkStart w:id="16" w:name="_Toc130733384"/>
       <w:r>
         <w:t>Capturing the shapes of pieces</w:t>
       </w:r>
@@ -7672,7 +7767,15 @@
         <w:t>does</w:t>
       </w:r>
       <w:r>
-        <w:t xml:space="preserve"> a purely geometrical approach lead to perfectly aligned pieces, it </w:t>
+        <w:t xml:space="preserve"> a purely geometrical approach </w:t>
+      </w:r>
+      <w:proofErr w:type="gramStart"/>
+      <w:r>
+        <w:t>lead</w:t>
+      </w:r>
+      <w:proofErr w:type="gramEnd"/>
+      <w:r>
+        <w:t xml:space="preserve"> to perfectly aligned pieces, it </w:t>
       </w:r>
       <w:r>
         <w:t>also</w:t>
@@ -7847,7 +7950,15 @@
         <w:t xml:space="preserve"> The tool also allows to determine the type of each connector</w:t>
       </w:r>
       <w:r>
-        <w:t>, pin or hole</w:t>
+        <w:t xml:space="preserve">, </w:t>
+      </w:r>
+      <w:proofErr w:type="gramStart"/>
+      <w:r>
+        <w:t>pin</w:t>
+      </w:r>
+      <w:proofErr w:type="gramEnd"/>
+      <w:r>
+        <w:t xml:space="preserve"> or hole</w:t>
       </w:r>
       <w:r>
         <w:t>.</w:t>
@@ -8447,7 +8558,11 @@
         <w:t xml:space="preserve">, the coordinates of the two Bezier control points </w:t>
       </w:r>
       <w:r>
-        <w:t>are given by</w:t>
+        <w:t xml:space="preserve">are given </w:t>
+      </w:r>
+      <w:proofErr w:type="gramStart"/>
+      <w:r>
+        <w:t>by</w:t>
       </w:r>
       <w:r>
         <w:t xml:space="preserve"> </w:t>
@@ -8455,6 +8570,7 @@
       <w:r>
         <w:t>:</w:t>
       </w:r>
+      <w:proofErr w:type="gramEnd"/>
     </w:p>
     <w:p>
       <w:pPr>
@@ -9446,11 +9562,16 @@
       <w:r>
         <w:t xml:space="preserve"> </w:t>
       </w:r>
-      <w:bookmarkStart w:id="21" w:name="_Toc130727621"/>
-      <w:r>
-        <w:t>Piece splitting into parts</w:t>
+      <w:bookmarkStart w:id="21" w:name="_Toc130733385"/>
+      <w:r>
+        <w:t xml:space="preserve">Piece splitting into </w:t>
+      </w:r>
+      <w:proofErr w:type="gramStart"/>
+      <w:r>
+        <w:t>parts</w:t>
       </w:r>
       <w:bookmarkEnd w:id="21"/>
+      <w:proofErr w:type="gramEnd"/>
     </w:p>
     <w:p>
       <w:r>
@@ -9686,7 +9807,7 @@
         <w:lastRenderedPageBreak/>
         <w:t xml:space="preserve"> </w:t>
       </w:r>
-      <w:bookmarkStart w:id="23" w:name="_Toc130727622"/>
+      <w:bookmarkStart w:id="23" w:name="_Toc130733386"/>
       <w:r>
         <w:t>Bounding circles</w:t>
       </w:r>
@@ -9913,7 +10034,7 @@
       <w:r>
         <w:t xml:space="preserve"> </w:t>
       </w:r>
-      <w:bookmarkStart w:id="25" w:name="_Toc130727623"/>
+      <w:bookmarkStart w:id="25" w:name="_Toc130733387"/>
       <w:r>
         <w:t>Extension idea</w:t>
       </w:r>
@@ -10090,7 +10211,7 @@
       <w:pPr>
         <w:pStyle w:val="Heading2"/>
       </w:pPr>
-      <w:bookmarkStart w:id="27" w:name="_Toc130727624"/>
+      <w:bookmarkStart w:id="27" w:name="_Toc130733388"/>
       <w:r>
         <w:lastRenderedPageBreak/>
         <w:t>Summary of piece characteristics</w:t>
@@ -10123,7 +10244,15 @@
         <w:t xml:space="preserve"> </w:t>
       </w:r>
       <w:r>
-        <w:t>shows the different objects used to represent pieces in the “Pieces.json” file.</w:t>
+        <w:t>shows the different objects used to represent pieces in the “</w:t>
+      </w:r>
+      <w:proofErr w:type="spellStart"/>
+      <w:r>
+        <w:t>Pieces.json</w:t>
+      </w:r>
+      <w:proofErr w:type="spellEnd"/>
+      <w:r>
+        <w:t>” file.</w:t>
       </w:r>
     </w:p>
     <w:p>
@@ -10202,7 +10331,15 @@
         <w:t>BRIO™ pieces</w:t>
       </w:r>
       <w:r>
-        <w:t xml:space="preserve"> are stored in the Piece.json file.</w:t>
+        <w:t xml:space="preserve"> are stored in the </w:t>
+      </w:r>
+      <w:proofErr w:type="spellStart"/>
+      <w:r>
+        <w:t>Piece.json</w:t>
+      </w:r>
+      <w:proofErr w:type="spellEnd"/>
+      <w:r>
+        <w:t xml:space="preserve"> file.</w:t>
       </w:r>
     </w:p>
     <w:p>
@@ -10248,6 +10385,7 @@
       <w:r>
         <w:t xml:space="preserve"> </w:t>
       </w:r>
+      <w:proofErr w:type="spellStart"/>
       <w:r>
         <w:rPr>
           <w:i/>
@@ -10255,6 +10393,7 @@
         </w:rPr>
         <w:t>flipType</w:t>
       </w:r>
+      <w:proofErr w:type="spellEnd"/>
       <w:r>
         <w:t xml:space="preserve"> integer property </w:t>
       </w:r>
@@ -10306,6 +10445,7 @@
       <w:r>
         <w:t xml:space="preserve">The </w:t>
       </w:r>
+      <w:proofErr w:type="spellStart"/>
       <w:r>
         <w:rPr>
           <w:i/>
@@ -10313,6 +10453,7 @@
         </w:rPr>
         <w:t>maxLength</w:t>
       </w:r>
+      <w:proofErr w:type="spellEnd"/>
       <w:r>
         <w:t xml:space="preserve"> float given to each piece </w:t>
       </w:r>
@@ -10388,7 +10529,7 @@
         <w:pStyle w:val="Heading1"/>
       </w:pPr>
       <w:bookmarkStart w:id="29" w:name="_Ref130408534"/>
-      <w:bookmarkStart w:id="30" w:name="_Toc130727625"/>
+      <w:bookmarkStart w:id="30" w:name="_Toc130733389"/>
       <w:r>
         <w:lastRenderedPageBreak/>
         <w:t>User interface</w:t>
@@ -10468,7 +10609,7 @@
       <w:pPr>
         <w:pStyle w:val="Heading2"/>
       </w:pPr>
-      <w:bookmarkStart w:id="31" w:name="_Toc130727626"/>
+      <w:bookmarkStart w:id="31" w:name="_Toc130733390"/>
       <w:r>
         <w:t>Tools</w:t>
       </w:r>
@@ -10521,7 +10662,13 @@
         <w:t>select</w:t>
       </w:r>
       <w:r>
-        <w:t xml:space="preserve"> a certain set of pieces, generate a circuit from these pieces, and visualise the </w:t>
+        <w:t xml:space="preserve"> a certain set of pieces, generate a </w:t>
+      </w:r>
+      <w:r>
+        <w:t>track</w:t>
+      </w:r>
+      <w:r>
+        <w:t xml:space="preserve"> from these pieces, and visualise the </w:t>
       </w:r>
       <w:r>
         <w:t>generated track.</w:t>
@@ -10554,7 +10701,15 @@
         <w:t xml:space="preserve">the </w:t>
       </w:r>
       <w:r>
-        <w:t>website using standard HTML, CSS and JavaScript.</w:t>
+        <w:t xml:space="preserve">website using standard HTML, </w:t>
+      </w:r>
+      <w:proofErr w:type="gramStart"/>
+      <w:r>
+        <w:t>CSS</w:t>
+      </w:r>
+      <w:proofErr w:type="gramEnd"/>
+      <w:r>
+        <w:t xml:space="preserve"> and JavaScript.</w:t>
       </w:r>
     </w:p>
     <w:p>
@@ -10674,11 +10829,14 @@
         <w:pStyle w:val="Heading2"/>
       </w:pPr>
       <w:bookmarkStart w:id="32" w:name="_Ref130666273"/>
-      <w:bookmarkStart w:id="33" w:name="_Toc130727627"/>
-      <w:r>
-        <w:t>Representation of generated circuits</w:t>
+      <w:bookmarkStart w:id="33" w:name="_Toc130733391"/>
+      <w:r>
+        <w:t xml:space="preserve">Representation of generated </w:t>
       </w:r>
       <w:bookmarkEnd w:id="32"/>
+      <w:r>
+        <w:t>tracks</w:t>
+      </w:r>
       <w:bookmarkEnd w:id="33"/>
     </w:p>
     <w:p>
@@ -10917,7 +11075,13 @@
         <w:t xml:space="preserve"> </w:t>
       </w:r>
       <w:r>
-        <w:t xml:space="preserve">and make it easier for users to reproduce circuits with their </w:t>
+        <w:t xml:space="preserve">and make it easier for users to reproduce </w:t>
+      </w:r>
+      <w:r>
+        <w:t>tracks</w:t>
+      </w:r>
+      <w:r>
+        <w:t xml:space="preserve"> with their </w:t>
       </w:r>
       <w:r>
         <w:t>real BRIO™ pieces.</w:t>
@@ -11052,7 +11216,15 @@
         <w:t xml:space="preserve"> </w:t>
       </w:r>
       <w:r>
-        <w:t>Pieces are still coloured depending on their ID, but outlined in a colour specific to their level.</w:t>
+        <w:t xml:space="preserve">Pieces are still coloured depending on their </w:t>
+      </w:r>
+      <w:proofErr w:type="gramStart"/>
+      <w:r>
+        <w:t>ID, but</w:t>
+      </w:r>
+      <w:proofErr w:type="gramEnd"/>
+      <w:r>
+        <w:t xml:space="preserve"> outlined in a colour specific to their level.</w:t>
       </w:r>
       <w:r>
         <w:t xml:space="preserve"> An example of a multi-level track with colour-coded outlines is shown </w:t>
@@ -11160,7 +11332,13 @@
       </w:fldSimple>
       <w:bookmarkEnd w:id="36"/>
       <w:r>
-        <w:t xml:space="preserve">: A three-level circuit, with pieces placed on </w:t>
+        <w:t xml:space="preserve">: A three-level </w:t>
+      </w:r>
+      <w:r>
+        <w:t>track</w:t>
+      </w:r>
+      <w:r>
+        <w:t xml:space="preserve">, with pieces placed on </w:t>
       </w:r>
       <w:r>
         <w:t>the ground</w:t>
@@ -11185,7 +11363,7 @@
       <w:pPr>
         <w:pStyle w:val="Heading2"/>
       </w:pPr>
-      <w:bookmarkStart w:id="37" w:name="_Toc130727628"/>
+      <w:bookmarkStart w:id="37" w:name="_Toc130733392"/>
       <w:r>
         <w:lastRenderedPageBreak/>
         <w:t>Preventing piece overlaps</w:t>
@@ -11215,13 +11393,27 @@
         <w:t xml:space="preserve">. </w:t>
       </w:r>
       <w:r>
-        <w:t xml:space="preserve">From the core generating algorithm, the JavaScript frontend code obtains circuits </w:t>
+        <w:t xml:space="preserve">From the core generating algorithm, the JavaScript frontend code obtains </w:t>
+      </w:r>
+      <w:r>
+        <w:t>tracks</w:t>
+      </w:r>
+      <w:r>
+        <w:t xml:space="preserve"> </w:t>
       </w:r>
       <w:r>
         <w:t>as a list of piece objects</w:t>
       </w:r>
       <w:r>
-        <w:t>, sorted in no particular order.</w:t>
+        <w:t xml:space="preserve">, sorted in no </w:t>
+      </w:r>
+      <w:proofErr w:type="gramStart"/>
+      <w:r>
+        <w:t>particular order</w:t>
+      </w:r>
+      <w:proofErr w:type="gramEnd"/>
+      <w:r>
+        <w:t>.</w:t>
       </w:r>
       <w:r>
         <w:t xml:space="preserve"> </w:t>
@@ -11233,7 +11425,10 @@
         <w:t>s</w:t>
       </w:r>
       <w:r>
-        <w:t xml:space="preserve"> to an issue in the display of circuits</w:t>
+        <w:t xml:space="preserve"> to an issue in the display of </w:t>
+      </w:r>
+      <w:r>
+        <w:t>tracks</w:t>
       </w:r>
       <w:r>
         <w:t xml:space="preserve">. </w:t>
@@ -11679,11 +11874,16 @@
       <w:pPr>
         <w:pStyle w:val="Heading2"/>
       </w:pPr>
-      <w:bookmarkStart w:id="40" w:name="_Toc130727629"/>
-      <w:r>
-        <w:t>Addition of zoom and drag on canvas</w:t>
+      <w:bookmarkStart w:id="40" w:name="_Toc130733393"/>
+      <w:r>
+        <w:t xml:space="preserve">Addition of zoom and drag on </w:t>
+      </w:r>
+      <w:proofErr w:type="gramStart"/>
+      <w:r>
+        <w:t>canvas</w:t>
       </w:r>
       <w:bookmarkEnd w:id="40"/>
+      <w:proofErr w:type="gramEnd"/>
     </w:p>
     <w:p>
       <w:r>
@@ -11702,7 +11902,13 @@
         <w:t xml:space="preserve"> </w:t>
       </w:r>
       <w:r>
-        <w:t>to view circuits from closer or further away,</w:t>
+        <w:t xml:space="preserve">to view </w:t>
+      </w:r>
+      <w:r>
+        <w:t>tracks</w:t>
+      </w:r>
+      <w:r>
+        <w:t xml:space="preserve"> from closer or further away,</w:t>
       </w:r>
       <w:r>
         <w:t xml:space="preserve"> was added relatively early in the project. </w:t>
@@ -11711,7 +11917,13 @@
         <w:t xml:space="preserve">This </w:t>
       </w:r>
       <w:r>
-        <w:t xml:space="preserve">way of interacting with the canvas to visualise circuits was chosen for its </w:t>
+        <w:t xml:space="preserve">way of interacting with the canvas to visualise </w:t>
+      </w:r>
+      <w:r>
+        <w:t>tracks</w:t>
+      </w:r>
+      <w:r>
+        <w:t xml:space="preserve"> was chosen for its </w:t>
       </w:r>
       <w:r>
         <w:t>simple and intuitive</w:t>
@@ -11817,7 +12029,7 @@
         <w:pStyle w:val="Heading2"/>
       </w:pPr>
       <w:bookmarkStart w:id="41" w:name="_Ref130665682"/>
-      <w:bookmarkStart w:id="42" w:name="_Toc130727630"/>
+      <w:bookmarkStart w:id="42" w:name="_Toc130733394"/>
       <w:r>
         <w:t>Piece picker</w:t>
       </w:r>
@@ -11832,7 +12044,15 @@
         <w:t xml:space="preserve">was created as a vertical scrollable list, displaying the </w:t>
       </w:r>
       <w:r>
-        <w:t xml:space="preserve">ID, description and an image of each piece, alongside a </w:t>
+        <w:t xml:space="preserve">ID, </w:t>
+      </w:r>
+      <w:proofErr w:type="gramStart"/>
+      <w:r>
+        <w:t>description</w:t>
+      </w:r>
+      <w:proofErr w:type="gramEnd"/>
+      <w:r>
+        <w:t xml:space="preserve"> and an image of each piece, alongside a </w:t>
       </w:r>
       <w:r>
         <w:t>basic</w:t>
@@ -11998,7 +12218,7 @@
         <w:pStyle w:val="Heading2"/>
       </w:pPr>
       <w:bookmarkStart w:id="45" w:name="_Ref130463644"/>
-      <w:bookmarkStart w:id="46" w:name="_Toc130727631"/>
+      <w:bookmarkStart w:id="46" w:name="_Toc130733395"/>
       <w:r>
         <w:t>Options box</w:t>
       </w:r>
@@ -12034,7 +12254,19 @@
         </w:numPr>
       </w:pPr>
       <w:r>
-        <w:t>A checkbox can be ticked to prevent circuits from going more than one level above the ground. High circuits can be tricky to build with real BRIO™ pieces, so users might want to use this option to prevent the generation of such tracks.</w:t>
+        <w:t xml:space="preserve">A checkbox can be ticked to prevent </w:t>
+      </w:r>
+      <w:r>
+        <w:t>tracks</w:t>
+      </w:r>
+      <w:r>
+        <w:t xml:space="preserve"> from going more than one level above the ground. High </w:t>
+      </w:r>
+      <w:r>
+        <w:t>tracks</w:t>
+      </w:r>
+      <w:r>
+        <w:t xml:space="preserve"> can be tricky to build with real BRIO™ pieces, so users might want to use this option to prevent the generation of such tracks.</w:t>
       </w:r>
     </w:p>
     <w:p>
@@ -12071,7 +12303,19 @@
       </w:r>
       <w:r>
         <w:lastRenderedPageBreak/>
-        <w:t xml:space="preserve">from, either “loose”, for generating highly disconnected circuits, “medium”, or “close” for circuits with very </w:t>
+        <w:t xml:space="preserve">from, either “loose”, for generating highly disconnected </w:t>
+      </w:r>
+      <w:r>
+        <w:t>tracks</w:t>
+      </w:r>
+      <w:r>
+        <w:t xml:space="preserve">, “medium”, or “close” for </w:t>
+      </w:r>
+      <w:r>
+        <w:t>tracks</w:t>
+      </w:r>
+      <w:r>
+        <w:t xml:space="preserve"> with very </w:t>
       </w:r>
       <w:r>
         <w:t>well-connected</w:t>
@@ -12220,7 +12464,7 @@
         <w:pStyle w:val="Heading2"/>
       </w:pPr>
       <w:bookmarkStart w:id="48" w:name="_Ref130653026"/>
-      <w:bookmarkStart w:id="49" w:name="_Toc130727632"/>
+      <w:bookmarkStart w:id="49" w:name="_Toc130733396"/>
       <w:r>
         <w:t>Small improvements</w:t>
       </w:r>
@@ -12359,7 +12603,18 @@
         <w:t xml:space="preserve">Users had to manually re-specify their selection of pieces every time the page was refreshed – this could be annoying for users trying to build a real BRIO™ track following the one displayed on screen. To tackle this issue, </w:t>
       </w:r>
       <w:r>
-        <w:t>the pieces used to generate the last track were made to be kept in local storage, allowing a user to very easily recreate the previous circuit after a page reload.</w:t>
+        <w:t xml:space="preserve">the pieces used to generate the last track were made to be kept in local storage, allowing a user to </w:t>
+      </w:r>
+      <w:proofErr w:type="gramStart"/>
+      <w:r>
+        <w:t xml:space="preserve">very easily recreate the previous </w:t>
+      </w:r>
+      <w:r>
+        <w:t>track</w:t>
+      </w:r>
+      <w:proofErr w:type="gramEnd"/>
+      <w:r>
+        <w:t xml:space="preserve"> after a page reload.</w:t>
       </w:r>
     </w:p>
     <w:p>
@@ -12465,7 +12720,13 @@
         <w:t>: Current state of the user interface</w:t>
       </w:r>
       <w:r>
-        <w:t>, with an example of circuit displayed</w:t>
+        <w:t xml:space="preserve">, with an example of </w:t>
+      </w:r>
+      <w:r>
+        <w:t>track</w:t>
+      </w:r>
+      <w:r>
+        <w:t xml:space="preserve"> displayed</w:t>
       </w:r>
       <w:r>
         <w:t>.</w:t>
@@ -12488,7 +12749,7 @@
       <w:pPr>
         <w:pStyle w:val="Heading1"/>
       </w:pPr>
-      <w:bookmarkStart w:id="51" w:name="_Toc130727633"/>
+      <w:bookmarkStart w:id="51" w:name="_Toc130733397"/>
       <w:r>
         <w:lastRenderedPageBreak/>
         <w:t>Track Generation</w:t>
@@ -12526,7 +12787,7 @@
         <w:pStyle w:val="Heading2"/>
       </w:pPr>
       <w:bookmarkStart w:id="52" w:name="_Ref130679817"/>
-      <w:bookmarkStart w:id="53" w:name="_Toc130727634"/>
+      <w:bookmarkStart w:id="53" w:name="_Toc130733398"/>
       <w:r>
         <w:t>Tools</w:t>
       </w:r>
@@ -12538,13 +12799,13 @@
         <w:t>Java and C++ were</w:t>
       </w:r>
       <w:r>
-        <w:t xml:space="preserve"> both</w:t>
-      </w:r>
-      <w:r>
-        <w:t xml:space="preserve"> initially considered for the implementation of the track-generating algorithm. Both</w:t>
-      </w:r>
-      <w:r>
-        <w:t xml:space="preserve"> are object-oriented languages, and both offer options for multithreading, which seemed important at the start of the project. </w:t>
+        <w:t xml:space="preserve"> </w:t>
+      </w:r>
+      <w:r>
+        <w:t>initially considered for the implementation of the track-generating algorithm. Both</w:t>
+      </w:r>
+      <w:r>
+        <w:t xml:space="preserve"> are object-oriented languages, and offer options for multithreading, which seemed important at the start of the project. </w:t>
       </w:r>
       <w:r>
         <w:t>However, p</w:t>
@@ -12559,13 +12820,21 @@
         <w:t xml:space="preserve"> by Java’s garbage collector</w:t>
       </w:r>
       <w:r>
-        <w:t xml:space="preserve">, and more importantly, C++’s potential for getting </w:t>
+        <w:t>, and more importantly, C++’s potential for getting</w:t>
       </w:r>
       <w:r>
         <w:t xml:space="preserve"> </w:t>
       </w:r>
       <w:r>
-        <w:t>compiled to WebAssemlby made the scales tip in favour of C++.</w:t>
+        <w:t xml:space="preserve">compiled to </w:t>
+      </w:r>
+      <w:proofErr w:type="spellStart"/>
+      <w:r>
+        <w:t>WebAssemlby</w:t>
+      </w:r>
+      <w:proofErr w:type="spellEnd"/>
+      <w:r>
+        <w:t xml:space="preserve"> made the scales tip in favour of C++.</w:t>
       </w:r>
     </w:p>
     <w:p>
@@ -12585,13 +12854,30 @@
         <w:t>S</w:t>
       </w:r>
       <w:r>
-        <w:t xml:space="preserve"> API. This worked fine for a while. However, this setup was later changed in favour of a fully static website, with the track-generating C++ program compiled to WebAssembly. </w:t>
+        <w:t xml:space="preserve"> API. This worked fine for a while. However, this setup was later changed in favour of a fully static website, with the track-generating C++ program compiled to </w:t>
+      </w:r>
+      <w:proofErr w:type="spellStart"/>
+      <w:r>
+        <w:t>WebAssembly</w:t>
+      </w:r>
+      <w:proofErr w:type="spellEnd"/>
+      <w:r>
+        <w:t xml:space="preserve">. </w:t>
       </w:r>
       <w:r>
         <w:t xml:space="preserve">Removing the use of a server </w:t>
       </w:r>
       <w:r>
-        <w:t xml:space="preserve">has the advantage of </w:t>
+        <w:t>ha</w:t>
+      </w:r>
+      <w:r>
+        <w:t>s</w:t>
+      </w:r>
+      <w:r>
+        <w:t xml:space="preserve"> </w:t>
+      </w:r>
+      <w:r>
+        <w:t xml:space="preserve">the advantage of </w:t>
       </w:r>
       <w:r>
         <w:t>mak</w:t>
@@ -12611,8 +12897,13 @@
       <w:r>
         <w:t xml:space="preserve">runs directly on users’ machines. </w:t>
       </w:r>
-      <w:r>
-        <w:t>WebAssembly is supported on all modern browsers</w:t>
+      <w:proofErr w:type="spellStart"/>
+      <w:r>
+        <w:t>WebAssembly</w:t>
+      </w:r>
+      <w:proofErr w:type="spellEnd"/>
+      <w:r>
+        <w:t xml:space="preserve"> is supported on all modern browsers</w:t>
       </w:r>
       <w:sdt>
         <w:sdtPr>
@@ -12651,8 +12942,21 @@
       </w:r>
     </w:p>
     <w:p>
-      <w:r>
-        <w:t>Emscripten is the compiler that was used to compile the C++ program to WebAssembly.</w:t>
+      <w:proofErr w:type="spellStart"/>
+      <w:r>
+        <w:t>Emscripten</w:t>
+      </w:r>
+      <w:proofErr w:type="spellEnd"/>
+      <w:r>
+        <w:t xml:space="preserve"> is the compiler that was used to compile the C++ program to </w:t>
+      </w:r>
+      <w:proofErr w:type="spellStart"/>
+      <w:r>
+        <w:t>WebAssembly</w:t>
+      </w:r>
+      <w:proofErr w:type="spellEnd"/>
+      <w:r>
+        <w:t>.</w:t>
       </w:r>
       <w:r>
         <w:t xml:space="preserve"> Certain compilation options are specified</w:t>
@@ -12687,50 +12991,69 @@
         </w:sdtContent>
       </w:sdt>
       <w:r>
+        <w:t xml:space="preserve">. </w:t>
+      </w:r>
+      <w:r>
+        <w:t>“</w:t>
+      </w:r>
+      <w:r>
+        <w:t>ALLOW_MEMORY_GROWTH</w:t>
+      </w:r>
+      <w:r>
+        <w:t>”</w:t>
+      </w:r>
+      <w:r>
+        <w:t xml:space="preserve"> is used to allow the total amount of memory to change depending on the needs of the program</w:t>
+      </w:r>
+      <w:r>
+        <w:t xml:space="preserve"> –</w:t>
+      </w:r>
+      <w:r>
+        <w:t xml:space="preserve"> t</w:t>
+      </w:r>
+      <w:r>
+        <w:t xml:space="preserve">his is crucial for the program to </w:t>
+      </w:r>
+      <w:r>
+        <w:t xml:space="preserve">be able to </w:t>
+      </w:r>
+      <w:r>
+        <w:t>generate tracks from large sets of pieces</w:t>
+      </w:r>
+      <w:r>
+        <w:t xml:space="preserve">. </w:t>
+      </w:r>
+      <w:r>
+        <w:t>“O2” is specified to enable compiler optimisations.</w:t>
+      </w:r>
+      <w:r>
+        <w:t xml:space="preserve"> The “preload-file” option is used to provide the</w:t>
+      </w:r>
+      <w:r>
+        <w:t xml:space="preserve"> </w:t>
+      </w:r>
+      <w:r>
+        <w:t xml:space="preserve">program access </w:t>
+      </w:r>
+      <w:r>
+        <w:t xml:space="preserve">to the </w:t>
+      </w:r>
+      <w:r>
+        <w:t>“</w:t>
+      </w:r>
+      <w:proofErr w:type="spellStart"/>
+      <w:r>
+        <w:t>Pieces.json</w:t>
+      </w:r>
+      <w:proofErr w:type="spellEnd"/>
+      <w:r>
+        <w:t>”</w:t>
+      </w:r>
+      <w:r>
+        <w:t xml:space="preserve"> file</w:t>
+      </w:r>
+      <w:r>
         <w:t>.</w:t>
-      </w:r>
-      <w:r>
-        <w:t xml:space="preserve"> </w:t>
-      </w:r>
-      <w:r>
-        <w:t>“</w:t>
-      </w:r>
-      <w:r>
-        <w:t>ALLOW_MEMORY_GROWTH</w:t>
-      </w:r>
-      <w:r>
-        <w:t>”</w:t>
-      </w:r>
-      <w:r>
-        <w:t xml:space="preserve"> is used to allow the total amount of memory to change depending on the needs of the program – this is crucial for the program to work </w:t>
-      </w:r>
-      <w:r>
-        <w:t>with</w:t>
-      </w:r>
-      <w:r>
-        <w:t xml:space="preserve"> large sets of pieces. </w:t>
-      </w:r>
-      <w:r>
-        <w:t>“O2” is specified to enable compiler optimisations.</w:t>
-      </w:r>
-      <w:r>
-        <w:t xml:space="preserve"> The “preload-file” option is used to provide the</w:t>
-      </w:r>
-      <w:r>
-        <w:t xml:space="preserve"> </w:t>
-      </w:r>
-      <w:r>
-        <w:t>program access to the</w:t>
-      </w:r>
-      <w:r>
-        <w:rPr>
-          <w:i/>
-          <w:iCs/>
-        </w:rPr>
-        <w:t xml:space="preserve"> Pieces.json </w:t>
-      </w:r>
-      <w:r>
-        <w:t>file.</w:t>
       </w:r>
     </w:p>
     <w:p>
@@ -12779,19 +13102,27 @@
         <w:t xml:space="preserve">and </w:t>
       </w:r>
       <w:r>
-        <w:t xml:space="preserve">make it easier to </w:t>
+        <w:t>make</w:t>
+      </w:r>
+      <w:r>
+        <w:t>s</w:t>
+      </w:r>
+      <w:r>
+        <w:t xml:space="preserve"> it easier to </w:t>
       </w:r>
       <w:r>
         <w:t xml:space="preserve">include </w:t>
       </w:r>
       <w:r>
-        <w:t>the</w:t>
-      </w:r>
-      <w:r>
-        <w:t xml:space="preserve"> </w:t>
-      </w:r>
+        <w:t>“</w:t>
+      </w:r>
+      <w:proofErr w:type="spellStart"/>
       <w:r>
         <w:t>JsonCpp</w:t>
+      </w:r>
+      <w:proofErr w:type="spellEnd"/>
+      <w:r>
+        <w:t>”</w:t>
       </w:r>
       <w:sdt>
         <w:sdtPr>
@@ -12826,7 +13157,19 @@
         </w:sdtContent>
       </w:sdt>
       <w:r>
-        <w:t xml:space="preserve"> dependency that is used to </w:t>
+        <w:t xml:space="preserve"> </w:t>
+      </w:r>
+      <w:r>
+        <w:t xml:space="preserve">as a </w:t>
+      </w:r>
+      <w:r>
+        <w:t>dependency</w:t>
+      </w:r>
+      <w:r>
+        <w:t xml:space="preserve">, </w:t>
+      </w:r>
+      <w:r>
+        <w:t xml:space="preserve">to </w:t>
       </w:r>
       <w:r>
         <w:t>parse</w:t>
@@ -12838,14 +13181,21 @@
         <w:t xml:space="preserve">the </w:t>
       </w:r>
       <w:r>
-        <w:rPr>
-          <w:i/>
-          <w:iCs/>
-        </w:rPr>
+        <w:t>“</w:t>
+      </w:r>
+      <w:proofErr w:type="spellStart"/>
+      <w:r>
         <w:t>Pieces.json</w:t>
       </w:r>
-      <w:r>
-        <w:t xml:space="preserve"> file</w:t>
+      <w:proofErr w:type="spellEnd"/>
+      <w:r>
+        <w:t>”</w:t>
+      </w:r>
+      <w:r>
+        <w:t xml:space="preserve"> f</w:t>
+      </w:r>
+      <w:r>
+        <w:t>ile</w:t>
       </w:r>
       <w:r>
         <w:t xml:space="preserve"> described in </w:t>
@@ -12883,7 +13233,7 @@
         <w:t xml:space="preserve"> </w:t>
       </w:r>
       <w:bookmarkStart w:id="54" w:name="_Ref130666165"/>
-      <w:bookmarkStart w:id="55" w:name="_Toc130727635"/>
+      <w:bookmarkStart w:id="55" w:name="_Toc130733399"/>
       <w:r>
         <w:t>Algorithm description</w:t>
       </w:r>
@@ -12928,7 +13278,13 @@
         <w:t>either the track is fully generated, or</w:t>
       </w:r>
       <w:r>
-        <w:t xml:space="preserve"> no more pieces can be placed. When this happens, </w:t>
+        <w:t xml:space="preserve"> no more pieces can be placed. When </w:t>
+      </w:r>
+      <w:r>
+        <w:t>the latter</w:t>
+      </w:r>
+      <w:r>
+        <w:t xml:space="preserve"> happens, </w:t>
       </w:r>
       <w:r>
         <w:t xml:space="preserve">the function </w:t>
@@ -12942,18 +13298,109 @@
     </w:p>
     <w:p>
       <w:r>
-        <w:t>Each individual BRIO™ piece picked by the user is represented as a C++ object. The classes used in the C++ backend are detailed in the UML diagram shown in figure … . The set of all pieces is kept in a single C++ vector</w:t>
+        <w:t xml:space="preserve">Each individual BRIO™ piece </w:t>
+      </w:r>
+      <w:r>
+        <w:t>selected</w:t>
+      </w:r>
+      <w:r>
+        <w:t xml:space="preserve"> by the user is represented as a C++ object. The classes used in the C++ backend are</w:t>
+      </w:r>
+      <w:r>
+        <w:t xml:space="preserve"> </w:t>
+      </w:r>
+      <w:r>
+        <w:t>like</w:t>
+      </w:r>
+      <w:r>
+        <w:t xml:space="preserve"> the ones</w:t>
+      </w:r>
+      <w:r>
+        <w:t xml:space="preserve"> </w:t>
+      </w:r>
+      <w:r>
+        <w:t>used in the “</w:t>
+      </w:r>
+      <w:proofErr w:type="spellStart"/>
+      <w:r>
+        <w:t>Pieces.json</w:t>
+      </w:r>
+      <w:proofErr w:type="spellEnd"/>
+      <w:r>
+        <w:t>” file, detailed in the</w:t>
+      </w:r>
+      <w:r>
+        <w:t xml:space="preserve"> UML diagram shown in </w:t>
+      </w:r>
+      <w:r>
+        <w:fldChar w:fldCharType="begin"/>
+      </w:r>
+      <w:r>
+        <w:instrText xml:space="preserve"> REF _Ref130139670 \h </w:instrText>
+      </w:r>
+      <w:r>
+        <w:fldChar w:fldCharType="separate"/>
+      </w:r>
+      <w:r>
+        <w:t xml:space="preserve">Figure </w:t>
+      </w:r>
+      <w:r>
+        <w:rPr>
+          <w:noProof/>
+        </w:rPr>
+        <w:t>11</w:t>
+      </w:r>
+      <w:r>
+        <w:fldChar w:fldCharType="end"/>
+      </w:r>
+      <w:r>
+        <w:t>. The set of all pieces is kept in a single C++ vector</w:t>
       </w:r>
       <w:r>
         <w:t>, with a flag on each piece telling whether the piece is in use or not.</w:t>
       </w:r>
-    </w:p>
-    <w:p>
-      <w:r>
-        <w:t xml:space="preserve">For a single loop </w:t>
-      </w:r>
-      <w:r>
-        <w:t>circuit</w:t>
+      <w:r>
+        <w:t xml:space="preserve"> </w:t>
+      </w:r>
+      <w:r>
+        <w:t xml:space="preserve">It was considered to use two different vectors, one for available </w:t>
+      </w:r>
+      <w:r>
+        <w:t xml:space="preserve">pieces, </w:t>
+      </w:r>
+      <w:r>
+        <w:t>and one for used pieces.</w:t>
+      </w:r>
+      <w:r>
+        <w:t xml:space="preserve"> </w:t>
+      </w:r>
+      <w:r>
+        <w:t xml:space="preserve">This would have </w:t>
+      </w:r>
+      <w:proofErr w:type="gramStart"/>
+      <w:r>
+        <w:t>lead</w:t>
+      </w:r>
+      <w:proofErr w:type="gramEnd"/>
+      <w:r>
+        <w:t xml:space="preserve"> to </w:t>
+      </w:r>
+      <w:r>
+        <w:t>pieces getting moved from one vector to the other very often, and the use of a flag seemed much simpler.</w:t>
+      </w:r>
+    </w:p>
+    <w:p>
+      <w:r>
+        <w:t>For a single</w:t>
+      </w:r>
+      <w:r>
+        <w:t>-</w:t>
+      </w:r>
+      <w:r>
+        <w:t xml:space="preserve">loop </w:t>
+      </w:r>
+      <w:r>
+        <w:t>track</w:t>
       </w:r>
       <w:r>
         <w:t xml:space="preserve">, the </w:t>
@@ -12977,6 +13424,7 @@
         </w:numPr>
       </w:pPr>
       <w:r>
+        <w:lastRenderedPageBreak/>
         <w:t xml:space="preserve">The first piece is </w:t>
       </w:r>
       <w:r>
@@ -13017,7 +13465,10 @@
         <w:t xml:space="preserve">, and its second connector is </w:t>
       </w:r>
       <w:r>
-        <w:t xml:space="preserve">taken as the </w:t>
+        <w:t>kept</w:t>
+      </w:r>
+      <w:r>
+        <w:t xml:space="preserve"> as the </w:t>
       </w:r>
       <w:r>
         <w:rPr>
@@ -13038,7 +13489,6 @@
           <w:i/>
           <w:iCs/>
         </w:rPr>
-        <w:lastRenderedPageBreak/>
         <w:t>C</w:t>
       </w:r>
       <w:r>
@@ -13125,13 +13575,55 @@
         </w:numPr>
       </w:pPr>
       <w:r>
-        <w:t xml:space="preserve">The first available piece (that hasn’t been checked already) is taken into consideration. If it has a connector that is of the opposite type to the Open Connector, the pieces are linked. Otherwise, back to step </w:t>
+        <w:t xml:space="preserve">The first available piece (that hasn’t been checked already) is taken into consideration. If it has a connector that is of the opposite type to the Open Connector, the pieces </w:t>
+      </w:r>
+      <w:r>
+        <w:t>get</w:t>
+      </w:r>
+      <w:r>
+        <w:t xml:space="preserve"> linked. Otherwise,</w:t>
+      </w:r>
+      <w:r>
+        <w:t xml:space="preserve"> it is rejected</w:t>
+      </w:r>
+      <w:r>
+        <w:t>,</w:t>
+      </w:r>
+      <w:r>
+        <w:t xml:space="preserve"> and</w:t>
+      </w:r>
+      <w:r>
+        <w:t xml:space="preserve"> back to step </w:t>
       </w:r>
       <w:r>
         <w:t>3</w:t>
       </w:r>
       <w:r>
-        <w:t xml:space="preserve">. Then, it is checked that the newly placed piece is not colliding with any other placed piece. If the piece collides, back to step </w:t>
+        <w:t xml:space="preserve">. Then, it is checked </w:t>
+      </w:r>
+      <w:r>
+        <w:t>whether</w:t>
+      </w:r>
+      <w:r>
+        <w:t xml:space="preserve"> the newly placed piece </w:t>
+      </w:r>
+      <w:r>
+        <w:t xml:space="preserve">collides </w:t>
+      </w:r>
+      <w:r>
+        <w:t>with any other placed piece. If the piece collides</w:t>
+      </w:r>
+      <w:r>
+        <w:t>, it is rejected</w:t>
+      </w:r>
+      <w:r>
+        <w:t>,</w:t>
+      </w:r>
+      <w:r>
+        <w:t xml:space="preserve"> and</w:t>
+      </w:r>
+      <w:r>
+        <w:t xml:space="preserve"> back to step </w:t>
       </w:r>
       <w:r>
         <w:t>3</w:t>
@@ -13154,7 +13646,7 @@
         </w:numPr>
       </w:pPr>
       <w:r>
-        <w:t>The newly placed piece is marked as used, and its available connector now takes the place of the previous Open Connector. Then, back to step 3.</w:t>
+        <w:t>If none of the pieces succeed in step 3, back to step 2.</w:t>
       </w:r>
     </w:p>
     <w:p>
@@ -13171,59 +13663,7 @@
         </w:numPr>
       </w:pPr>
       <w:r>
-        <w:t xml:space="preserve">Every time a new piece is placed, the </w:t>
-      </w:r>
-      <w:r>
-        <w:rPr>
-          <w:i/>
-          <w:iCs/>
-        </w:rPr>
-        <w:t>v</w:t>
-      </w:r>
-      <w:r>
-        <w:rPr>
-          <w:i/>
-          <w:iCs/>
-        </w:rPr>
-        <w:t xml:space="preserve">alidation </w:t>
-      </w:r>
-      <w:r>
-        <w:rPr>
-          <w:i/>
-          <w:iCs/>
-        </w:rPr>
-        <w:t>c</w:t>
-      </w:r>
-      <w:r>
-        <w:rPr>
-          <w:i/>
-          <w:iCs/>
-        </w:rPr>
-        <w:t>onditions</w:t>
-      </w:r>
-      <w:r>
-        <w:t xml:space="preserve"> are tested for that piece. </w:t>
-      </w:r>
-      <w:r>
-        <w:t xml:space="preserve">Validation conditions are discussed in Section </w:t>
-      </w:r>
-      <w:r>
-        <w:fldChar w:fldCharType="begin"/>
-      </w:r>
-      <w:r>
-        <w:instrText xml:space="preserve"> REF _Ref130221249 \r \h </w:instrText>
-      </w:r>
-      <w:r>
-        <w:fldChar w:fldCharType="separate"/>
-      </w:r>
-      <w:r>
-        <w:t>10.4</w:t>
-      </w:r>
-      <w:r>
-        <w:fldChar w:fldCharType="end"/>
-      </w:r>
-      <w:r>
-        <w:t>.</w:t>
+        <w:t>The newly placed piece is marked as used, and its available connector now takes the place of the previous Open Connector. Then, back to step 3.</w:t>
       </w:r>
     </w:p>
     <w:p>
@@ -13240,7 +13680,59 @@
         </w:numPr>
       </w:pPr>
       <w:r>
-        <w:t>When all the validation conditions are met, the track generation stops and the circuit is presented to the user.</w:t>
+        <w:t xml:space="preserve">Every time a new piece is placed, the </w:t>
+      </w:r>
+      <w:r>
+        <w:rPr>
+          <w:i/>
+          <w:iCs/>
+        </w:rPr>
+        <w:t>v</w:t>
+      </w:r>
+      <w:r>
+        <w:rPr>
+          <w:i/>
+          <w:iCs/>
+        </w:rPr>
+        <w:t xml:space="preserve">alidation </w:t>
+      </w:r>
+      <w:r>
+        <w:rPr>
+          <w:i/>
+          <w:iCs/>
+        </w:rPr>
+        <w:t>c</w:t>
+      </w:r>
+      <w:r>
+        <w:rPr>
+          <w:i/>
+          <w:iCs/>
+        </w:rPr>
+        <w:t>onditions</w:t>
+      </w:r>
+      <w:r>
+        <w:t xml:space="preserve"> are tested for that piece. </w:t>
+      </w:r>
+      <w:r>
+        <w:t xml:space="preserve">Validation conditions are discussed in Section </w:t>
+      </w:r>
+      <w:r>
+        <w:fldChar w:fldCharType="begin"/>
+      </w:r>
+      <w:r>
+        <w:instrText xml:space="preserve"> REF _Ref130221249 \r \h </w:instrText>
+      </w:r>
+      <w:r>
+        <w:fldChar w:fldCharType="separate"/>
+      </w:r>
+      <w:r>
+        <w:t>10.4</w:t>
+      </w:r>
+      <w:r>
+        <w:fldChar w:fldCharType="end"/>
+      </w:r>
+      <w:r>
+        <w:t>.</w:t>
       </w:r>
     </w:p>
     <w:p>
@@ -13257,20 +13749,19 @@
         </w:numPr>
       </w:pPr>
       <w:r>
-        <w:t xml:space="preserve">If </w:t>
-      </w:r>
-      <w:r>
-        <w:t xml:space="preserve">none of the pieces succeed </w:t>
-      </w:r>
-      <w:r>
-        <w:t>in step</w:t>
-      </w:r>
-      <w:r>
-        <w:t xml:space="preserve"> 3,</w:t>
-      </w:r>
-      <w:r>
-        <w:t xml:space="preserve"> back to step 2.</w:t>
-      </w:r>
+        <w:t xml:space="preserve">When all the validation conditions are met, the track generation </w:t>
+      </w:r>
+      <w:r>
+        <w:t>stops,</w:t>
+      </w:r>
+      <w:r>
+        <w:t xml:space="preserve"> and the circuit is presented to the user.</w:t>
+      </w:r>
+    </w:p>
+    <w:p>
+      <w:pPr>
+        <w:pStyle w:val="ListParagraph"/>
+      </w:pPr>
     </w:p>
     <w:p>
       <w:r>
@@ -13283,7 +13774,13 @@
         <w:t xml:space="preserve">: every time a new piece is placed, the track generation function can be </w:t>
       </w:r>
       <w:r>
-        <w:t>called recursively with a new set of available and placed pieces, and a new Open Connector.</w:t>
+        <w:t>called recursively with a new set of available and placed pieces</w:t>
+      </w:r>
+      <w:r>
+        <w:t>,</w:t>
+      </w:r>
+      <w:r>
+        <w:t xml:space="preserve"> and a new Open Connector.</w:t>
       </w:r>
       <w:r>
         <w:t xml:space="preserve"> </w:t>
@@ -13291,8 +13788,13 @@
       <w:r>
         <w:t xml:space="preserve">Also, </w:t>
       </w:r>
-      <w:r>
-        <w:t xml:space="preserve">due to the fact that </w:t>
+      <w:proofErr w:type="gramStart"/>
+      <w:r>
+        <w:t>due to the fact that</w:t>
+      </w:r>
+      <w:proofErr w:type="gramEnd"/>
+      <w:r>
+        <w:t xml:space="preserve"> </w:t>
       </w:r>
       <w:r>
         <w:t xml:space="preserve">a maximum of one recursive call is made per available piece, </w:t>
@@ -13353,7 +13855,7 @@
       <w:r>
         <w:t xml:space="preserve"> </w:t>
       </w:r>
-      <w:bookmarkStart w:id="57" w:name="_Toc130727636"/>
+      <w:bookmarkStart w:id="57" w:name="_Toc130733400"/>
       <w:r>
         <w:t xml:space="preserve">Piece </w:t>
       </w:r>
@@ -13383,13 +13885,26 @@
     </w:p>
     <w:p>
       <w:r>
-        <w:t>Vector translations and rotations are necessary to change the position of pieces. Translations are trivially done by adding or subtracting vectors together.</w:t>
+        <w:lastRenderedPageBreak/>
+        <w:t xml:space="preserve">Vector translations and rotations are necessary to change the position of pieces. Translations are </w:t>
+      </w:r>
+      <w:r>
+        <w:t>easily</w:t>
+      </w:r>
+      <w:r>
+        <w:t xml:space="preserve"> done by subtracting vectors together.</w:t>
       </w:r>
       <w:r>
         <w:t xml:space="preserve"> </w:t>
       </w:r>
       <w:r>
-        <w:t xml:space="preserve">To rotate a piece, each one of its OBBs and connector’s position vertices </w:t>
+        <w:t>To rotate a piece, each one of its OBBs and connector</w:t>
+      </w:r>
+      <w:r>
+        <w:t>s’</w:t>
+      </w:r>
+      <w:r>
+        <w:t xml:space="preserve"> vertices </w:t>
       </w:r>
       <w:r>
         <w:t xml:space="preserve">are rotated using the Vec2D rotation </w:t>
@@ -13398,7 +13913,6 @@
         <w:t xml:space="preserve">function. This </w:t>
       </w:r>
       <w:r>
-        <w:lastRenderedPageBreak/>
         <w:t>translates the vector’s coordinates by</w:t>
       </w:r>
       <w:r>
@@ -13568,7 +14082,13 @@
         <w:t xml:space="preserve">Finally, the vector gets </w:t>
       </w:r>
       <w:r>
-        <w:t>translated by the rotation point’s coordinates, completing the rotation</w:t>
+        <w:t>translated</w:t>
+      </w:r>
+      <w:r>
+        <w:t xml:space="preserve"> back</w:t>
+      </w:r>
+      <w:r>
+        <w:t xml:space="preserve"> by the rotation point’s coordinates, completing the rotation</w:t>
       </w:r>
       <w:r>
         <w:t xml:space="preserve"> around that point.</w:t>
@@ -13605,6 +14125,7 @@
       <w:r>
         <w:t xml:space="preserve">Each piece is thus given a </w:t>
       </w:r>
+      <w:proofErr w:type="spellStart"/>
       <w:r>
         <w:rPr>
           <w:i/>
@@ -13612,12 +14133,14 @@
         </w:rPr>
         <w:t>flipType</w:t>
       </w:r>
+      <w:proofErr w:type="spellEnd"/>
       <w:r>
         <w:t xml:space="preserve"> attribute corresponding to the way in which it must be flipped.</w:t>
       </w:r>
       <w:r>
         <w:t xml:space="preserve"> A </w:t>
       </w:r>
+      <w:proofErr w:type="spellStart"/>
       <w:r>
         <w:rPr>
           <w:i/>
@@ -13625,51 +14148,72 @@
         </w:rPr>
         <w:t>flipType</w:t>
       </w:r>
+      <w:proofErr w:type="spellEnd"/>
       <w:r>
         <w:t xml:space="preserve"> of 0 means that the piece does not need to be flipped – this corresponds to straight pieces. </w:t>
       </w:r>
       <w:r>
         <w:t xml:space="preserve">A </w:t>
       </w:r>
+      <w:proofErr w:type="spellStart"/>
       <w:r>
         <w:rPr>
           <w:i/>
           <w:iCs/>
         </w:rPr>
-        <w:t xml:space="preserve">flipType </w:t>
-      </w:r>
-      <w:r>
-        <w:t>equal to 1 is used for simple curved pieces that can be flipped by a simple inversion of its two connectors</w:t>
-      </w:r>
-      <w:r>
-        <w:t xml:space="preserve">. This also works for </w:t>
-      </w:r>
-      <w:r>
-        <w:t xml:space="preserve">the </w:t>
-      </w:r>
-      <w:r>
-        <w:t>straight ascending</w:t>
-      </w:r>
-      <w:r>
-        <w:t xml:space="preserve"> piece</w:t>
-      </w:r>
-      <w:r>
-        <w:t xml:space="preserve">. </w:t>
-      </w:r>
-      <w:r>
-        <w:t xml:space="preserve">A </w:t>
-      </w:r>
+        <w:t>flipType</w:t>
+      </w:r>
+      <w:proofErr w:type="spellEnd"/>
       <w:r>
         <w:rPr>
           <w:i/>
           <w:iCs/>
         </w:rPr>
+        <w:t xml:space="preserve"> </w:t>
+      </w:r>
+      <w:r>
+        <w:t xml:space="preserve">equal to 1 is used for simple curved pieces that can be flipped by a simple inversion of </w:t>
+      </w:r>
+      <w:r>
+        <w:t>their</w:t>
+      </w:r>
+      <w:r>
+        <w:t xml:space="preserve"> two connectors</w:t>
+      </w:r>
+      <w:r>
+        <w:t xml:space="preserve">. This also works for </w:t>
+      </w:r>
+      <w:r>
+        <w:t xml:space="preserve">the </w:t>
+      </w:r>
+      <w:r>
+        <w:t>straight ascending</w:t>
+      </w:r>
+      <w:r>
+        <w:t xml:space="preserve"> piece</w:t>
+      </w:r>
+      <w:r>
+        <w:t xml:space="preserve">. </w:t>
+      </w:r>
+      <w:r>
+        <w:t xml:space="preserve">A </w:t>
+      </w:r>
+      <w:proofErr w:type="spellStart"/>
+      <w:r>
+        <w:rPr>
+          <w:i/>
+          <w:iCs/>
+        </w:rPr>
         <w:t>flipType</w:t>
       </w:r>
+      <w:proofErr w:type="spellEnd"/>
       <w:r>
         <w:t xml:space="preserve"> of 2 is given to </w:t>
       </w:r>
       <w:r>
+        <w:t xml:space="preserve">more </w:t>
+      </w:r>
+      <w:r>
         <w:t xml:space="preserve">complex pieces like switches, which require each one of their vertices individually </w:t>
       </w:r>
       <w:r>
@@ -13679,7 +14223,10 @@
         <w:t>around</w:t>
       </w:r>
       <w:r>
-        <w:t xml:space="preserve"> an axis.</w:t>
+        <w:t xml:space="preserve"> an axis</w:t>
+      </w:r>
+      <w:r>
+        <w:t xml:space="preserve"> to be flipped.</w:t>
       </w:r>
     </w:p>
     <w:p>
@@ -13693,7 +14240,7 @@
         <w:t xml:space="preserve"> ability to flip a piece if implemented in a method of the Piece class</w:t>
       </w:r>
       <w:r>
-        <w:t>. This is shown in the following pseudo-code:</w:t>
+        <w:t>. This is shown in pseudo-code:</w:t>
       </w:r>
     </w:p>
     <w:p>
@@ -14072,6 +14619,13 @@
         <w:rPr>
           <w:rFonts w:ascii="Abadi" w:hAnsi="Abadi" w:cs="Aharoni"/>
           <w:noProof/>
+        </w:rPr>
+        <w:t xml:space="preserve"> </w:t>
+      </w:r>
+      <w:r>
+        <w:rPr>
+          <w:rFonts w:ascii="Abadi" w:hAnsi="Abadi" w:cs="Aharoni"/>
+          <w:noProof/>
           <w:color w:val="00B050"/>
         </w:rPr>
         <w:t xml:space="preserve">// </w:t>
@@ -14571,21 +15125,12 @@
       </w:r>
     </w:p>
     <w:p>
-      <w:pPr>
-        <w:jc w:val="left"/>
+      <w:r>
+        <w:t xml:space="preserve">Where </w:t>
+      </w:r>
+      <w:r>
         <w:rPr>
           <w:rFonts w:ascii="Abadi" w:hAnsi="Abadi" w:cs="Aharoni"/>
-          <w:noProof/>
-        </w:rPr>
-      </w:pPr>
-    </w:p>
-    <w:p>
-      <w:r>
-        <w:t xml:space="preserve">Where </w:t>
-      </w:r>
-      <w:r>
-        <w:rPr>
-          <w:rFonts w:ascii="Abadi" w:hAnsi="Abadi" w:cs="Aharoni"/>
         </w:rPr>
         <w:t>reflect</w:t>
       </w:r>
@@ -14617,7 +15162,13 @@
         <w:t xml:space="preserve"> </w:t>
       </w:r>
       <w:r>
-        <w:t>that reflects the coordinates of the vertex around the x axis</w:t>
+        <w:t xml:space="preserve">that reflects the coordinates of the vertex </w:t>
+      </w:r>
+      <w:r>
+        <w:t xml:space="preserve">symmetrically </w:t>
+      </w:r>
+      <w:r>
+        <w:t>around the x axis</w:t>
       </w:r>
       <w:r>
         <w:t>. This is done simply by leaving the y</w:t>
@@ -14638,22 +15189,25 @@
         <w:t>changing the sign of the x-coordinate.</w:t>
       </w:r>
       <w:r>
-        <w:t xml:space="preserve"> Note that the axis of reflection is arbitrary</w:t>
-      </w:r>
-      <w:r>
-        <w:t xml:space="preserve"> as long as it is </w:t>
-      </w:r>
-      <w:r>
-        <w:t>the same</w:t>
-      </w:r>
-      <w:r>
-        <w:t xml:space="preserve"> for all the vertices of the piece.</w:t>
+        <w:t xml:space="preserve"> </w:t>
+      </w:r>
+      <w:r>
+        <w:t xml:space="preserve">Note that any axis of reflection could be used, </w:t>
+      </w:r>
+      <w:proofErr w:type="gramStart"/>
+      <w:r>
+        <w:t>as long as</w:t>
+      </w:r>
+      <w:proofErr w:type="gramEnd"/>
+      <w:r>
+        <w:t xml:space="preserve"> it is consistent for all the piece’s vertices.</w:t>
       </w:r>
     </w:p>
     <w:p>
       <w:r>
         <w:t xml:space="preserve">This use of a </w:t>
       </w:r>
+      <w:proofErr w:type="spellStart"/>
       <w:r>
         <w:rPr>
           <w:i/>
@@ -14661,6 +15215,7 @@
         </w:rPr>
         <w:t>flipType</w:t>
       </w:r>
+      <w:proofErr w:type="spellEnd"/>
       <w:r>
         <w:t xml:space="preserve"> </w:t>
       </w:r>
@@ -14692,13 +15247,7 @@
         <w:t xml:space="preserve">to not require any flipping, </w:t>
       </w:r>
       <w:r>
-        <w:t>preventing certain track-generation branches from being searched twice</w:t>
-      </w:r>
-      <w:r>
-        <w:t xml:space="preserve"> for no reason</w:t>
-      </w:r>
-      <w:r>
-        <w:t>.</w:t>
+        <w:t>preventing certain track-generation branches from being searched twice.</w:t>
       </w:r>
       <w:r>
         <w:t xml:space="preserve"> </w:t>
@@ -14713,7 +15262,11 @@
         <w:t>he</w:t>
       </w:r>
       <w:r>
-        <w:t xml:space="preserve"> performance gained by making simple curves flip by exchanging their connectors</w:t>
+        <w:t xml:space="preserve"> performance gained by making </w:t>
+      </w:r>
+      <w:r>
+        <w:lastRenderedPageBreak/>
+        <w:t>simple curves flip by exchanging their connectors</w:t>
       </w:r>
       <w:r>
         <w:t>,</w:t>
@@ -14737,13 +15290,17 @@
       </w:pPr>
       <w:bookmarkStart w:id="58" w:name="_Ref130221249"/>
       <w:r>
-        <w:lastRenderedPageBreak/>
         <w:t xml:space="preserve"> </w:t>
       </w:r>
       <w:bookmarkStart w:id="59" w:name="_Ref130677907"/>
-      <w:bookmarkStart w:id="60" w:name="_Toc130727637"/>
-      <w:r>
-        <w:t xml:space="preserve">Vario </w:t>
+      <w:bookmarkStart w:id="60" w:name="_Toc130733401"/>
+      <w:proofErr w:type="spellStart"/>
+      <w:r>
+        <w:t>Vario</w:t>
+      </w:r>
+      <w:proofErr w:type="spellEnd"/>
+      <w:r>
+        <w:t xml:space="preserve"> </w:t>
       </w:r>
       <w:r>
         <w:t>S</w:t>
@@ -14787,8 +15344,45 @@
         <w:t xml:space="preserve">. </w:t>
       </w:r>
       <w:r>
-        <w:t>This amount of leeway when it comes to connecting pieces is called the Vario System</w:t>
-      </w:r>
+        <w:t xml:space="preserve">This amount of leeway when it comes to connecting pieces is called the </w:t>
+      </w:r>
+      <w:proofErr w:type="spellStart"/>
+      <w:r>
+        <w:t>Vario</w:t>
+      </w:r>
+      <w:proofErr w:type="spellEnd"/>
+      <w:r>
+        <w:t xml:space="preserve"> System</w:t>
+      </w:r>
+      <w:r>
+        <w:t xml:space="preserve"> </w:t>
+      </w:r>
+      <w:sdt>
+        <w:sdtPr>
+          <w:id w:val="-1450854878"/>
+          <w:citation/>
+        </w:sdtPr>
+        <w:sdtContent>
+          <w:r>
+            <w:fldChar w:fldCharType="begin"/>
+          </w:r>
+          <w:r>
+            <w:instrText xml:space="preserve"> CITATION BRI23 \l 2057 </w:instrText>
+          </w:r>
+          <w:r>
+            <w:fldChar w:fldCharType="separate"/>
+          </w:r>
+          <w:r>
+            <w:rPr>
+              <w:noProof/>
+            </w:rPr>
+            <w:t>[10]</w:t>
+          </w:r>
+          <w:r>
+            <w:fldChar w:fldCharType="end"/>
+          </w:r>
+        </w:sdtContent>
+      </w:sdt>
       <w:r>
         <w:t xml:space="preserve">, and it </w:t>
       </w:r>
@@ -14804,7 +15398,15 @@
     </w:p>
     <w:p>
       <w:r>
-        <w:t>The Vario System is encoded as part of the track-generation algorithm</w:t>
+        <w:t xml:space="preserve">The </w:t>
+      </w:r>
+      <w:proofErr w:type="spellStart"/>
+      <w:r>
+        <w:t>Vario</w:t>
+      </w:r>
+      <w:proofErr w:type="spellEnd"/>
+      <w:r>
+        <w:t xml:space="preserve"> System is encoded as part of the track-generation algorithm</w:t>
       </w:r>
       <w:r>
         <w:t xml:space="preserve">. Each time a new piece is placed, certain conditions called </w:t>
@@ -14817,10 +15419,22 @@
         <w:t xml:space="preserve">validation conditions </w:t>
       </w:r>
       <w:r>
-        <w:t xml:space="preserve">are checked between this piece and the first piece’s open connectors. </w:t>
-      </w:r>
-      <w:r>
-        <w:t xml:space="preserve">The first piece’s open connector, due to the fact that is often checked against the validation conditions, is called the </w:t>
+        <w:t xml:space="preserve">are checked </w:t>
+      </w:r>
+      <w:r>
+        <w:t>between it</w:t>
+      </w:r>
+      <w:r>
+        <w:t xml:space="preserve"> and the first piece’s open connector. </w:t>
+      </w:r>
+      <w:r>
+        <w:t xml:space="preserve">The first piece’s open connector, due to the fact that </w:t>
+      </w:r>
+      <w:r>
+        <w:t xml:space="preserve">it </w:t>
+      </w:r>
+      <w:r>
+        <w:t xml:space="preserve">is often checked against the validation conditions, is called the </w:t>
       </w:r>
       <w:r>
         <w:rPr>
@@ -14951,7 +15565,13 @@
         <w:fldChar w:fldCharType="end"/>
       </w:r>
       <w:r>
-        <w:t xml:space="preserve">.The minimum proportion of placed pieces is fixed to 60% of the initial number of pieces, for all the sets of validation conditions. </w:t>
+        <w:t>.</w:t>
+      </w:r>
+      <w:r>
+        <w:t xml:space="preserve"> </w:t>
+      </w:r>
+      <w:r>
+        <w:t xml:space="preserve">The minimum proportion of placed pieces is fixed to 60% of the initial number of pieces, for all the sets of validation conditions. </w:t>
       </w:r>
     </w:p>
     <w:p>
@@ -15219,13 +15839,27 @@
         <w:t>“close”</w:t>
       </w:r>
       <w:r>
-        <w:t xml:space="preserve"> validation conditions is preferable in most cases, as they lead to circuits that work for real BRIO™ pieces. </w:t>
+        <w:t xml:space="preserve"> validation conditions is preferable in most cases, as they lead to circuits that </w:t>
+      </w:r>
+      <w:r>
+        <w:t xml:space="preserve">should </w:t>
+      </w:r>
+      <w:r>
+        <w:t xml:space="preserve">work for real BRIO™ pieces. </w:t>
       </w:r>
       <w:r>
         <w:t xml:space="preserve">However, </w:t>
       </w:r>
       <w:r>
-        <w:t xml:space="preserve">“medium” or “loose” validation conditions make it easier for the program to construct loops, and can be used in case the program does not find any closed loops for a certain set of pieces using </w:t>
+        <w:t xml:space="preserve">“medium” or “loose” validation conditions make it easier for the program to construct </w:t>
+      </w:r>
+      <w:proofErr w:type="gramStart"/>
+      <w:r>
+        <w:t>loops, and</w:t>
+      </w:r>
+      <w:proofErr w:type="gramEnd"/>
+      <w:r>
+        <w:t xml:space="preserve"> can be used in case the program does not find any closed loops for a certain set of pieces using </w:t>
       </w:r>
       <w:r>
         <w:t xml:space="preserve">the </w:t>
@@ -15237,7 +15871,10 @@
         <w:t xml:space="preserve"> </w:t>
       </w:r>
       <w:r>
-        <w:t>Tracks built with “medium” or “loose” conditions may need to be slightly modified</w:t>
+        <w:t>However, t</w:t>
+      </w:r>
+      <w:r>
+        <w:t>racks built with “medium” or “loose” conditions may need to be slightly modified</w:t>
       </w:r>
       <w:r>
         <w:t xml:space="preserve"> by the user</w:t>
@@ -15335,10 +15972,16 @@
         <w:t xml:space="preserve">. </w:t>
       </w:r>
       <w:r>
-        <w:t>One can see one these figures that the stricter the validation conditions, the closer the ends of the track are, but also the</w:t>
-      </w:r>
-      <w:r>
-        <w:t xml:space="preserve"> longer the generating time.</w:t>
+        <w:t xml:space="preserve">One can see </w:t>
+      </w:r>
+      <w:r>
+        <w:t xml:space="preserve">on </w:t>
+      </w:r>
+      <w:r>
+        <w:t>these figures that the stricter the validation conditions, the closer the ends of the track are</w:t>
+      </w:r>
+      <w:r>
+        <w:t>.</w:t>
       </w:r>
     </w:p>
     <w:p/>
@@ -15410,6 +16053,7 @@
     <w:p>
       <w:pPr>
         <w:pStyle w:val="Caption"/>
+        <w:jc w:val="both"/>
       </w:pPr>
       <w:bookmarkStart w:id="62" w:name="_Ref130469271"/>
       <w:r>
@@ -15446,7 +16090,16 @@
         <w:t>A, 2B, 2C1} using loose validation conditions</w:t>
       </w:r>
       <w:r>
-        <w:t>, seed 4. Generation time: 64ms.</w:t>
+        <w:t xml:space="preserve">, seed 4. </w:t>
+      </w:r>
+    </w:p>
+    <w:p>
+      <w:pPr>
+        <w:pStyle w:val="Caption"/>
+        <w:jc w:val="both"/>
+      </w:pPr>
+      <w:r>
+        <w:t>Generation time: 64ms.</w:t>
       </w:r>
     </w:p>
     <w:p>
@@ -15503,6 +16156,7 @@
     <w:p>
       <w:pPr>
         <w:pStyle w:val="Caption"/>
+        <w:jc w:val="both"/>
       </w:pPr>
       <w:bookmarkStart w:id="63" w:name="_Ref130469273"/>
       <w:r>
@@ -15545,7 +16199,16 @@
         <w:t xml:space="preserve"> validation condition</w:t>
       </w:r>
       <w:r>
-        <w:t>, seed 4. Generation time: 134ms.</w:t>
+        <w:t xml:space="preserve">, seed 4. </w:t>
+      </w:r>
+    </w:p>
+    <w:p>
+      <w:pPr>
+        <w:pStyle w:val="Caption"/>
+        <w:jc w:val="both"/>
+      </w:pPr>
+      <w:r>
+        <w:t>Generation time: 134ms.</w:t>
       </w:r>
     </w:p>
     <w:p>
@@ -15602,13 +16265,7 @@
     <w:p>
       <w:pPr>
         <w:pStyle w:val="Caption"/>
-        <w:sectPr>
-          <w:type w:val="continuous"/>
-          <w:pgSz w:w="11906" w:h="16838"/>
-          <w:pgMar w:top="1440" w:right="1440" w:bottom="1440" w:left="1440" w:header="708" w:footer="708" w:gutter="0"/>
-          <w:cols w:num="3" w:space="708"/>
-          <w:docGrid w:linePitch="360"/>
-        </w:sectPr>
+        <w:jc w:val="both"/>
       </w:pPr>
       <w:bookmarkStart w:id="64" w:name="_Ref130469274"/>
       <w:r>
@@ -15651,8 +16308,29 @@
         <w:t xml:space="preserve"> validation </w:t>
       </w:r>
       <w:r>
-        <w:t>conditions, seed 4. Generation time: 208m</w:t>
-      </w:r>
+        <w:t xml:space="preserve">conditions, seed 4. </w:t>
+      </w:r>
+    </w:p>
+    <w:p>
+      <w:pPr>
+        <w:pStyle w:val="Caption"/>
+        <w:jc w:val="both"/>
+      </w:pPr>
+      <w:r>
+        <w:t>Generation time: 208m</w:t>
+      </w:r>
+    </w:p>
+    <w:p/>
+    <w:p>
+      <w:pPr>
+        <w:sectPr>
+          <w:type w:val="continuous"/>
+          <w:pgSz w:w="11906" w:h="16838"/>
+          <w:pgMar w:top="1440" w:right="1440" w:bottom="1440" w:left="1440" w:header="708" w:footer="708" w:gutter="0"/>
+          <w:cols w:num="3" w:space="708"/>
+          <w:docGrid w:linePitch="360"/>
+        </w:sectPr>
+      </w:pPr>
     </w:p>
     <w:p>
       <w:pPr>
@@ -15661,7 +16339,7 @@
       <w:r>
         <w:t xml:space="preserve"> </w:t>
       </w:r>
-      <w:bookmarkStart w:id="65" w:name="_Toc130727638"/>
+      <w:bookmarkStart w:id="65" w:name="_Toc130733402"/>
       <w:r>
         <w:t>Random numbers and seed</w:t>
       </w:r>
@@ -15835,6 +16513,10 @@
       <w:r>
         <w:t xml:space="preserve"> are obtained from a single </w:t>
       </w:r>
+      <w:r>
+        <w:t xml:space="preserve">random number generator, </w:t>
+      </w:r>
+      <w:proofErr w:type="gramStart"/>
       <w:r>
         <w:rPr>
           <w:i/>
@@ -15842,6 +16524,8 @@
         </w:rPr>
         <w:t>std::</w:t>
       </w:r>
+      <w:proofErr w:type="spellStart"/>
+      <w:proofErr w:type="gramEnd"/>
       <w:r>
         <w:rPr>
           <w:i/>
@@ -15849,6 +16533,7 @@
         </w:rPr>
         <w:t>default_random_engine</w:t>
       </w:r>
+      <w:proofErr w:type="spellEnd"/>
       <w:r>
         <w:t xml:space="preserve"> </w:t>
       </w:r>
@@ -15897,7 +16582,13 @@
         <w:t>, which is</w:t>
       </w:r>
       <w:r>
-        <w:t xml:space="preserve"> advantageous especially for debugging as the same track can be re-obtained multiple times.</w:t>
+        <w:t xml:space="preserve"> advantageous especially for debugging</w:t>
+      </w:r>
+      <w:r>
+        <w:t>,</w:t>
+      </w:r>
+      <w:r>
+        <w:t xml:space="preserve"> as the same track can be re-obtained multiple times.</w:t>
       </w:r>
       <w:r>
         <w:t xml:space="preserve"> </w:t>
@@ -15906,7 +16597,13 @@
         <w:t>The ability to specify a seed was</w:t>
       </w:r>
       <w:r>
-        <w:t xml:space="preserve"> kept in the final version of the program, </w:t>
+        <w:t xml:space="preserve"> kept in the final version of the </w:t>
+      </w:r>
+      <w:r>
+        <w:t>application</w:t>
+      </w:r>
+      <w:r>
+        <w:t xml:space="preserve">, </w:t>
       </w:r>
       <w:r>
         <w:t xml:space="preserve">to make it possible for users to re-generate a track </w:t>
@@ -15927,7 +16624,7 @@
         <w:t xml:space="preserve"> </w:t>
       </w:r>
       <w:bookmarkStart w:id="67" w:name="_Ref130666309"/>
-      <w:bookmarkStart w:id="68" w:name="_Toc130727639"/>
+      <w:bookmarkStart w:id="68" w:name="_Toc130733403"/>
       <w:r>
         <w:t>Collisions</w:t>
       </w:r>
@@ -15937,13 +16634,10 @@
     </w:p>
     <w:p>
       <w:r>
-        <w:t xml:space="preserve">After connecting a piece to the end of the </w:t>
-      </w:r>
-      <w:r>
-        <w:t xml:space="preserve">partly </w:t>
-      </w:r>
-      <w:r>
-        <w:t xml:space="preserve">generated track, the algorithm checks for collisions between the newly placed piece and all </w:t>
+        <w:t>During track-generation, after connecting a piece to the end of the track</w:t>
+      </w:r>
+      <w:r>
+        <w:t xml:space="preserve">, the algorithm checks for collisions between the newly placed piece and all </w:t>
       </w:r>
       <w:r>
         <w:t>the already placed</w:t>
@@ -15955,7 +16649,7 @@
         <w:t xml:space="preserve"> </w:t>
       </w:r>
       <w:r>
-        <w:t>This is essential for preventing pieces from overlapping each other.</w:t>
+        <w:t>This is essential for preventing pieces from overlapping.</w:t>
       </w:r>
     </w:p>
     <w:p>
@@ -16038,7 +16732,13 @@
         <w:t>.</w:t>
       </w:r>
       <w:r>
-        <w:t xml:space="preserve"> Although it is possible to imagine two theoretical pieces</w:t>
+        <w:t xml:space="preserve"> Although it is </w:t>
+      </w:r>
+      <w:r>
+        <w:t>easy</w:t>
+      </w:r>
+      <w:r>
+        <w:t xml:space="preserve"> to imagine two theoretical pieces</w:t>
       </w:r>
       <w:r>
         <w:t xml:space="preserve"> with </w:t>
@@ -16056,10 +16756,19 @@
         <w:t xml:space="preserve">, after inspection on the BRIO™ website, </w:t>
       </w:r>
       <w:r>
-        <w:t>it appears that any two pieces can always directly connect</w:t>
-      </w:r>
-      <w:r>
-        <w:t xml:space="preserve"> without colliding</w:t>
+        <w:t xml:space="preserve">it </w:t>
+      </w:r>
+      <w:r>
+        <w:t>seems like</w:t>
+      </w:r>
+      <w:r>
+        <w:t xml:space="preserve"> any two pieces can always directly connect</w:t>
+      </w:r>
+      <w:r>
+        <w:t xml:space="preserve"> without</w:t>
+      </w:r>
+      <w:r>
+        <w:t xml:space="preserve"> colliding</w:t>
       </w:r>
       <w:r>
         <w:t>.</w:t>
@@ -16079,9 +16788,9 @@
         </w:rPr>
         <w:lastRenderedPageBreak/>
         <w:drawing>
-          <wp:inline distT="0" distB="0" distL="0" distR="0" wp14:anchorId="3A2CF297" wp14:editId="3593500E">
-            <wp:extent cx="4305300" cy="3092450"/>
-            <wp:effectExtent l="0" t="0" r="0" b="0"/>
+          <wp:inline distT="0" distB="0" distL="0" distR="0" wp14:anchorId="3A2CF297" wp14:editId="26ACE5E8">
+            <wp:extent cx="3657600" cy="2627214"/>
+            <wp:effectExtent l="0" t="0" r="0" b="1905"/>
             <wp:docPr id="9" name="Picture 9" descr="A close-up of a cell phone&#10;&#10;Description automatically generated with low confidence"/>
             <wp:cNvGraphicFramePr>
               <a:graphicFrameLocks xmlns:a="http://schemas.openxmlformats.org/drawingml/2006/main" noChangeAspect="1"/>
@@ -16108,7 +16817,7 @@
                   <pic:spPr>
                     <a:xfrm>
                       <a:off x="0" y="0"/>
-                      <a:ext cx="4305300" cy="3092450"/>
+                      <a:ext cx="3663059" cy="2631135"/>
                     </a:xfrm>
                     <a:prstGeom prst="rect">
                       <a:avLst/>
@@ -16302,11 +17011,16 @@
       <w:r>
         <w:t xml:space="preserve"> </w:t>
       </w:r>
+      <w:proofErr w:type="gramStart"/>
       <w:r>
         <w:t>all</w:t>
       </w:r>
       <w:r>
-        <w:t xml:space="preserve"> of the </w:t>
+        <w:t xml:space="preserve"> of</w:t>
+      </w:r>
+      <w:proofErr w:type="gramEnd"/>
+      <w:r>
+        <w:t xml:space="preserve"> the </w:t>
       </w:r>
       <w:r>
         <w:t>polygons’</w:t>
@@ -16351,6 +17065,7 @@
     <w:p>
       <w:pPr>
         <w:keepNext/>
+        <w:jc w:val="center"/>
       </w:pPr>
       <w:r>
         <w:rPr>
@@ -16358,9 +17073,9 @@
         </w:rPr>
         <w:lastRenderedPageBreak/>
         <w:drawing>
-          <wp:inline distT="0" distB="0" distL="0" distR="0" wp14:anchorId="000D3295" wp14:editId="60DE9F3A">
-            <wp:extent cx="5731510" cy="3858895"/>
-            <wp:effectExtent l="0" t="0" r="2540" b="8255"/>
+          <wp:inline distT="0" distB="0" distL="0" distR="0" wp14:anchorId="000D3295" wp14:editId="233EEE41">
+            <wp:extent cx="5143500" cy="3463001"/>
+            <wp:effectExtent l="0" t="0" r="0" b="4445"/>
             <wp:docPr id="13" name="Picture 13" descr="A picture containing text, accessory, umbrella&#10;&#10;Description automatically generated"/>
             <wp:cNvGraphicFramePr>
               <a:graphicFrameLocks xmlns:a="http://schemas.openxmlformats.org/drawingml/2006/main" noChangeAspect="1"/>
@@ -16387,7 +17102,7 @@
                   <pic:spPr>
                     <a:xfrm>
                       <a:off x="0" y="0"/>
-                      <a:ext cx="5731510" cy="3858895"/>
+                      <a:ext cx="5149353" cy="3466941"/>
                     </a:xfrm>
                     <a:prstGeom prst="rect">
                       <a:avLst/>
@@ -16421,10 +17136,17 @@
         <w:t>: Collision verification for two rectangles. The maximum and minimum of the projections of the rectangles' corners overlap along axis A2, but do not overlap along axis A1. This means that the rectangles do not collide.</w:t>
       </w:r>
     </w:p>
-    <w:p/>
-    <w:p>
-      <w:r>
-        <w:t>Collisions are computed at each piece placement attempt, and against all of the pieces</w:t>
+    <w:p>
+      <w:r>
+        <w:t xml:space="preserve">Collisions are computed at each piece placement attempt, and against </w:t>
+      </w:r>
+      <w:proofErr w:type="gramStart"/>
+      <w:r>
+        <w:t>all of</w:t>
+      </w:r>
+      <w:proofErr w:type="gramEnd"/>
+      <w:r>
+        <w:t xml:space="preserve"> the pieces</w:t>
       </w:r>
       <w:r>
         <w:t xml:space="preserve"> currently</w:t>
@@ -16509,7 +17231,7 @@
     </w:p>
     <w:p>
       <w:r>
-        <w:t>To make collision computations even faster,</w:t>
+        <w:t>To make collision computations faster,</w:t>
       </w:r>
       <w:r>
         <w:t xml:space="preserve"> </w:t>
@@ -16552,7 +17274,13 @@
     </w:p>
     <w:p>
       <w:r>
-        <w:t>The collisions between two pieces are finally verified using the following algorithm:</w:t>
+        <w:t xml:space="preserve">The collisions between two pieces are finally verified using the following </w:t>
+      </w:r>
+      <w:r>
+        <w:t>method</w:t>
+      </w:r>
+      <w:r>
+        <w:t>:</w:t>
       </w:r>
     </w:p>
     <w:p>
@@ -16576,12 +17304,21 @@
         </w:numPr>
       </w:pPr>
       <w:r>
+        <w:t>If the bounding circles collide, check collisions between each one of the pieces’ OBBs. If any of these collide, the pieces collide</w:t>
+      </w:r>
+      <w:r>
+        <w:t>. O</w:t>
+      </w:r>
+      <w:r>
+        <w:t>therwise</w:t>
+      </w:r>
+      <w:r>
+        <w:t>, the pieces do not collide.</w:t>
+      </w:r>
+    </w:p>
+    <w:p>
+      <w:r>
         <w:lastRenderedPageBreak/>
-        <w:t>If the bounding circles collide, check collisions between each one of the pieces’ OBBs. If any of these collide, the pieces collide, otherwise they don’t.</w:t>
-      </w:r>
-    </w:p>
-    <w:p>
-      <w:r>
         <w:t xml:space="preserve">Section </w:t>
       </w:r>
       <w:r>
@@ -16617,7 +17354,10 @@
         <w:pStyle w:val="Heading2"/>
       </w:pPr>
       <w:bookmarkStart w:id="72" w:name="_Ref130329462"/>
-      <w:bookmarkStart w:id="73" w:name="_Toc130727640"/>
+      <w:bookmarkStart w:id="73" w:name="_Toc130733404"/>
+      <w:r>
+        <w:t xml:space="preserve"> </w:t>
+      </w:r>
       <w:r>
         <w:t>Avoiding repetitive computations</w:t>
       </w:r>
@@ -16731,7 +17471,15 @@
         <w:t xml:space="preserve">. </w:t>
       </w:r>
       <w:r>
-        <w:t xml:space="preserve">However, taking into account that some pieces are present </w:t>
+        <w:t xml:space="preserve">However, </w:t>
+      </w:r>
+      <w:proofErr w:type="gramStart"/>
+      <w:r>
+        <w:t>taking into account</w:t>
+      </w:r>
+      <w:proofErr w:type="gramEnd"/>
+      <w:r>
+        <w:t xml:space="preserve"> that some pieces are present </w:t>
       </w:r>
       <w:r>
         <w:rPr>
@@ -16946,7 +17694,7 @@
         <w:t xml:space="preserve"> </w:t>
       </w:r>
       <w:bookmarkStart w:id="75" w:name="_Ref130560090"/>
-      <w:bookmarkStart w:id="76" w:name="_Toc130727641"/>
+      <w:bookmarkStart w:id="76" w:name="_Toc130733405"/>
       <w:r>
         <w:rPr>
           <w:rFonts w:eastAsiaTheme="minorEastAsia"/>
@@ -16980,7 +17728,15 @@
         <w:t xml:space="preserve"> accelerated the program and allowed larger sets of input pieces to be picked.</w:t>
       </w:r>
       <w:r>
-        <w:t xml:space="preserve"> However the time taken to generate </w:t>
+        <w:t xml:space="preserve"> </w:t>
+      </w:r>
+      <w:proofErr w:type="gramStart"/>
+      <w:r>
+        <w:t>However</w:t>
+      </w:r>
+      <w:proofErr w:type="gramEnd"/>
+      <w:r>
+        <w:t xml:space="preserve"> the time taken to generate </w:t>
       </w:r>
       <w:r>
         <w:t xml:space="preserve">a </w:t>
@@ -17123,7 +17879,7 @@
         <w:pStyle w:val="Heading2"/>
       </w:pPr>
       <w:bookmarkStart w:id="77" w:name="_Ref130677561"/>
-      <w:bookmarkStart w:id="78" w:name="_Toc130727642"/>
+      <w:bookmarkStart w:id="78" w:name="_Toc130733406"/>
       <w:r>
         <w:t>Multi-level</w:t>
       </w:r>
@@ -17270,7 +18026,15 @@
         <w:t>The main modification</w:t>
       </w:r>
       <w:r>
-        <w:t>s regarded the collision-computation, the piece-connection and the track-validation functions</w:t>
+        <w:t>s regarded the collision-computation, the piece-</w:t>
+      </w:r>
+      <w:proofErr w:type="gramStart"/>
+      <w:r>
+        <w:t>connection</w:t>
+      </w:r>
+      <w:proofErr w:type="gramEnd"/>
+      <w:r>
+        <w:t xml:space="preserve"> and the track-validation functions</w:t>
       </w:r>
       <w:r>
         <w:t xml:space="preserve">. </w:t>
@@ -17315,7 +18079,15 @@
         <w:t xml:space="preserve">To connect </w:t>
       </w:r>
       <w:r>
-        <w:t xml:space="preserve">a piece to the rest of the track, all of the piece’s components are first raised or lowered </w:t>
+        <w:t xml:space="preserve">a piece to the rest of the track, </w:t>
+      </w:r>
+      <w:proofErr w:type="gramStart"/>
+      <w:r>
+        <w:t>all of</w:t>
+      </w:r>
+      <w:proofErr w:type="gramEnd"/>
+      <w:r>
+        <w:t xml:space="preserve"> the piece’s components are first raised or lowered </w:t>
       </w:r>
       <w:r>
         <w:t>to the level of the track’s open connector.</w:t>
@@ -17324,7 +18096,15 @@
         <w:t xml:space="preserve"> </w:t>
       </w:r>
       <w:r>
-        <w:t xml:space="preserve">A piece can be raised to any level, however, it is important to check that </w:t>
+        <w:t xml:space="preserve">A piece can be raised to any </w:t>
+      </w:r>
+      <w:proofErr w:type="gramStart"/>
+      <w:r>
+        <w:t>level,</w:t>
+      </w:r>
+      <w:proofErr w:type="gramEnd"/>
+      <w:r>
+        <w:t xml:space="preserve"> however, it is important to check that </w:t>
       </w:r>
       <w:r>
         <w:t>none of its components are lower than the ground floor.</w:t>
@@ -17418,7 +18198,7 @@
         <w:pStyle w:val="Heading2"/>
       </w:pPr>
       <w:bookmarkStart w:id="79" w:name="_Ref130656124"/>
-      <w:bookmarkStart w:id="80" w:name="_Toc130727643"/>
+      <w:bookmarkStart w:id="80" w:name="_Toc130733407"/>
       <w:r>
         <w:t>Multi-</w:t>
       </w:r>
@@ -17494,7 +18274,15 @@
         <w:t xml:space="preserve">N </w:t>
       </w:r>
       <w:r>
-        <w:t xml:space="preserve">subsets of equal sizes. It is ensured that exactly one pair of 3-connector pieces are located in each subset, apart from the last one. Then, a loop is generated for each subset in order, with the two 3-connector pieces positioned in a loop providing </w:t>
+        <w:t xml:space="preserve">subsets of equal sizes. It is ensured that exactly one pair of 3-connector pieces </w:t>
+      </w:r>
+      <w:proofErr w:type="gramStart"/>
+      <w:r>
+        <w:t>are located in</w:t>
+      </w:r>
+      <w:proofErr w:type="gramEnd"/>
+      <w:r>
+        <w:t xml:space="preserve"> each subset, apart from the last one. Then, a loop is generated for each subset in order, with the two 3-connector pieces positioned in a loop providing </w:t>
       </w:r>
       <w:r>
         <w:t>v</w:t>
@@ -18535,7 +19323,7 @@
         <w:t xml:space="preserve"> </w:t>
       </w:r>
       <w:bookmarkStart w:id="85" w:name="_Ref130409050"/>
-      <w:bookmarkStart w:id="86" w:name="_Toc130727644"/>
+      <w:bookmarkStart w:id="86" w:name="_Toc130733408"/>
       <w:r>
         <w:t>Addition of a heuristic</w:t>
       </w:r>
@@ -18686,6 +19474,7 @@
       <w:r>
         <w:t xml:space="preserve"> stored in the </w:t>
       </w:r>
+      <w:proofErr w:type="spellStart"/>
       <w:r>
         <w:rPr>
           <w:i/>
@@ -18693,6 +19482,7 @@
         </w:rPr>
         <w:t>Pieces.json</w:t>
       </w:r>
+      <w:proofErr w:type="spellEnd"/>
       <w:r>
         <w:t xml:space="preserve"> file</w:t>
       </w:r>
@@ -18762,6 +19552,7 @@
       <w:r>
         <w:t xml:space="preserve">n </w:t>
       </w:r>
+      <w:proofErr w:type="spellStart"/>
       <w:r>
         <w:rPr>
           <w:i/>
@@ -18769,6 +19560,7 @@
         </w:rPr>
         <w:t>availableDist</w:t>
       </w:r>
+      <w:proofErr w:type="spellEnd"/>
       <w:r>
         <w:t xml:space="preserve"> property is </w:t>
       </w:r>
@@ -18781,6 +19573,7 @@
       <w:r>
         <w:t xml:space="preserve">distance available at each step. When a piece is placed, its distance is removed from </w:t>
       </w:r>
+      <w:proofErr w:type="spellStart"/>
       <w:r>
         <w:rPr>
           <w:i/>
@@ -18788,6 +19581,7 @@
         </w:rPr>
         <w:t>availableDist</w:t>
       </w:r>
+      <w:proofErr w:type="spellEnd"/>
       <w:r>
         <w:t xml:space="preserve">, and when a piece is taken back from the board, its distance is </w:t>
       </w:r>
@@ -18795,6 +19589,7 @@
         <w:lastRenderedPageBreak/>
         <w:t xml:space="preserve">added back to </w:t>
       </w:r>
+      <w:proofErr w:type="spellStart"/>
       <w:r>
         <w:rPr>
           <w:i/>
@@ -18802,6 +19597,7 @@
         </w:rPr>
         <w:t>availableDist</w:t>
       </w:r>
+      <w:proofErr w:type="spellEnd"/>
       <w:r>
         <w:t xml:space="preserve">. </w:t>
       </w:r>
@@ -18822,7 +19618,7 @@
         <w:t xml:space="preserve"> </w:t>
       </w:r>
       <w:bookmarkStart w:id="87" w:name="_Ref130546925"/>
-      <w:bookmarkStart w:id="88" w:name="_Toc130727645"/>
+      <w:bookmarkStart w:id="88" w:name="_Toc130733409"/>
       <w:r>
         <w:t>Preventing impossible layouts</w:t>
       </w:r>
@@ -18831,7 +19627,15 @@
     </w:p>
     <w:p>
       <w:r>
-        <w:t xml:space="preserve">From the implementation of the Vario System – detailed in Section </w:t>
+        <w:t xml:space="preserve">From the implementation of the </w:t>
+      </w:r>
+      <w:proofErr w:type="spellStart"/>
+      <w:r>
+        <w:t>Vario</w:t>
+      </w:r>
+      <w:proofErr w:type="spellEnd"/>
+      <w:r>
+        <w:t xml:space="preserve"> System – detailed in Section </w:t>
       </w:r>
       <w:r>
         <w:fldChar w:fldCharType="begin"/>
@@ -19061,7 +19865,15 @@
         <w:t xml:space="preserve"> use of the</w:t>
       </w:r>
       <w:r>
-        <w:t xml:space="preserve"> Vario System.</w:t>
+        <w:t xml:space="preserve"> </w:t>
+      </w:r>
+      <w:proofErr w:type="spellStart"/>
+      <w:r>
+        <w:t>Vario</w:t>
+      </w:r>
+      <w:proofErr w:type="spellEnd"/>
+      <w:r>
+        <w:t xml:space="preserve"> System.</w:t>
       </w:r>
     </w:p>
     <w:p>
@@ -19184,7 +19996,7 @@
       <w:pPr>
         <w:pStyle w:val="Heading1"/>
       </w:pPr>
-      <w:bookmarkStart w:id="92" w:name="_Toc130727646"/>
+      <w:bookmarkStart w:id="92" w:name="_Toc130733410"/>
       <w:r>
         <w:lastRenderedPageBreak/>
         <w:t>Evaluation</w:t>
@@ -19196,7 +20008,7 @@
       <w:pPr>
         <w:pStyle w:val="Heading2"/>
       </w:pPr>
-      <w:bookmarkStart w:id="93" w:name="_Toc130727647"/>
+      <w:bookmarkStart w:id="93" w:name="_Toc130733411"/>
       <w:r>
         <w:t xml:space="preserve">Comparison with </w:t>
       </w:r>
@@ -19618,7 +20430,15 @@
         <w:t xml:space="preserve"> discuss the measures taken to improve track-generation performance. </w:t>
       </w:r>
       <w:r>
-        <w:t xml:space="preserve">The application can now generate single-loop tracks well for rather large sets of pieces. Performance </w:t>
+        <w:t xml:space="preserve">The application can now generate </w:t>
+      </w:r>
+      <w:proofErr w:type="gramStart"/>
+      <w:r>
+        <w:t>single-loop</w:t>
+      </w:r>
+      <w:proofErr w:type="gramEnd"/>
+      <w:r>
+        <w:t xml:space="preserve"> tracks well for rather large sets of pieces. Performance </w:t>
       </w:r>
       <w:r>
         <w:t xml:space="preserve">falls </w:t>
@@ -19795,7 +20615,15 @@
     </w:p>
     <w:p>
       <w:r>
-        <w:t xml:space="preserve">Ascending pieces were added to the list of available pieces, and made it possible to construct multi-level track layouts. This is detailed in Section </w:t>
+        <w:t xml:space="preserve">Ascending pieces were added to the list of available </w:t>
+      </w:r>
+      <w:proofErr w:type="gramStart"/>
+      <w:r>
+        <w:t>pieces, and</w:t>
+      </w:r>
+      <w:proofErr w:type="gramEnd"/>
+      <w:r>
+        <w:t xml:space="preserve"> made it possible to construct multi-level track layouts. This is detailed in Section </w:t>
       </w:r>
       <w:r>
         <w:fldChar w:fldCharType="begin"/>
@@ -19939,13 +20767,37 @@
     </w:p>
     <w:p>
       <w:r>
-        <w:t xml:space="preserve">The requirement to include an implementation of the Vario System turned out to be a necessity for generating the majority of track layouts – without it, the constraints are too strong and </w:t>
+        <w:t xml:space="preserve">The requirement to include an implementation of the </w:t>
+      </w:r>
+      <w:proofErr w:type="spellStart"/>
+      <w:r>
+        <w:t>Vario</w:t>
+      </w:r>
+      <w:proofErr w:type="spellEnd"/>
+      <w:r>
+        <w:t xml:space="preserve"> System turned out to be a necessity for generating </w:t>
+      </w:r>
+      <w:proofErr w:type="gramStart"/>
+      <w:r>
+        <w:t>the majority of</w:t>
+      </w:r>
+      <w:proofErr w:type="gramEnd"/>
+      <w:r>
+        <w:t xml:space="preserve"> track layouts – without it, the constraints are too strong and </w:t>
       </w:r>
       <w:r>
         <w:t>very few tracks can be found.</w:t>
       </w:r>
       <w:r>
-        <w:t xml:space="preserve"> A discussion of the Vario System and its implementation in the </w:t>
+        <w:t xml:space="preserve"> A discussion of the </w:t>
+      </w:r>
+      <w:proofErr w:type="spellStart"/>
+      <w:r>
+        <w:t>Vario</w:t>
+      </w:r>
+      <w:proofErr w:type="spellEnd"/>
+      <w:r>
+        <w:t xml:space="preserve"> System and its implementation in the </w:t>
       </w:r>
       <w:r>
         <w:t xml:space="preserve">algorithm </w:t>
@@ -20069,7 +20921,15 @@
         <w:t xml:space="preserve"> should be able to </w:t>
       </w:r>
       <w:r>
-        <w:t>include such pieces in generated tracks without modifications to the track-generating algorithm, as long as such pieces contained two or three connectors.</w:t>
+        <w:t xml:space="preserve">include such pieces in generated tracks without modifications to the track-generating algorithm, </w:t>
+      </w:r>
+      <w:proofErr w:type="gramStart"/>
+      <w:r>
+        <w:t>as long as</w:t>
+      </w:r>
+      <w:proofErr w:type="gramEnd"/>
+      <w:r>
+        <w:t xml:space="preserve"> such pieces contained two or three connectors.</w:t>
       </w:r>
     </w:p>
     <w:p>
@@ -20144,7 +21004,15 @@
         <w:t xml:space="preserve">This possibility was closely considered. </w:t>
       </w:r>
       <w:r>
-        <w:t xml:space="preserve">However, multithreading in a program compiled to WebAssembly </w:t>
+        <w:t xml:space="preserve">However, multithreading in a program compiled to </w:t>
+      </w:r>
+      <w:proofErr w:type="spellStart"/>
+      <w:r>
+        <w:t>WebAssembly</w:t>
+      </w:r>
+      <w:proofErr w:type="spellEnd"/>
+      <w:r>
+        <w:t xml:space="preserve"> </w:t>
       </w:r>
       <w:r>
         <w:t xml:space="preserve">is a </w:t>
@@ -20260,10 +21128,23 @@
         <w:t xml:space="preserve">, </w:t>
       </w:r>
       <w:r>
-        <w:t>the C++ program was compiled to WebAssembly</w:t>
-      </w:r>
-      <w:r>
-        <w:t>, in order to make the web-application infinitely scalable</w:t>
+        <w:t xml:space="preserve">the C++ program was compiled to </w:t>
+      </w:r>
+      <w:proofErr w:type="spellStart"/>
+      <w:r>
+        <w:t>WebAssembly</w:t>
+      </w:r>
+      <w:proofErr w:type="spellEnd"/>
+      <w:r>
+        <w:t xml:space="preserve">, </w:t>
+      </w:r>
+      <w:proofErr w:type="gramStart"/>
+      <w:r>
+        <w:t>in order to</w:t>
+      </w:r>
+      <w:proofErr w:type="gramEnd"/>
+      <w:r>
+        <w:t xml:space="preserve"> make the web-application infinitely scalable</w:t>
       </w:r>
       <w:r>
         <w:t xml:space="preserve"> by getting rid of any interaction with a server.</w:t>
@@ -20331,7 +21212,7 @@
       <w:r>
         <w:t xml:space="preserve"> </w:t>
       </w:r>
-      <w:bookmarkStart w:id="95" w:name="_Toc130727648"/>
+      <w:bookmarkStart w:id="95" w:name="_Toc130733412"/>
       <w:r>
         <w:t>Performance tests</w:t>
       </w:r>
@@ -20340,7 +21221,15 @@
     </w:p>
     <w:p>
       <w:r>
-        <w:t>Throughout the project, multiple methods were employed to improve the performance of the program, and make it possible to generate circuits with larger and more complicated sets of pieces.</w:t>
+        <w:t xml:space="preserve">Throughout the project, multiple methods were employed to improve the performance of the </w:t>
+      </w:r>
+      <w:proofErr w:type="gramStart"/>
+      <w:r>
+        <w:t>program, and</w:t>
+      </w:r>
+      <w:proofErr w:type="gramEnd"/>
+      <w:r>
+        <w:t xml:space="preserve"> make it possible to generate circuits with larger and more complicated sets of pieces.</w:t>
       </w:r>
       <w:r>
         <w:t xml:space="preserve"> This section details some </w:t>
@@ -20351,8 +21240,13 @@
       <w:r>
         <w:t xml:space="preserve">that were made to find the impact </w:t>
       </w:r>
-      <w:r>
-        <w:t xml:space="preserve">theses additions </w:t>
+      <w:proofErr w:type="spellStart"/>
+      <w:r>
+        <w:t>theses</w:t>
+      </w:r>
+      <w:proofErr w:type="spellEnd"/>
+      <w:r>
+        <w:t xml:space="preserve"> additions </w:t>
       </w:r>
       <w:r>
         <w:t>made</w:t>
@@ -20711,7 +21605,15 @@
         <w:t>Time</w:t>
       </w:r>
       <w:r>
-        <w:t xml:space="preserve"> (in ms)</w:t>
+        <w:t xml:space="preserve"> (in </w:t>
+      </w:r>
+      <w:proofErr w:type="spellStart"/>
+      <w:r>
+        <w:t>ms</w:t>
+      </w:r>
+      <w:proofErr w:type="spellEnd"/>
+      <w:r>
+        <w:t>)</w:t>
       </w:r>
       <w:r>
         <w:t xml:space="preserve"> taken to generate a track </w:t>
@@ -20929,7 +21831,15 @@
         <w:t xml:space="preserve">Time </w:t>
       </w:r>
       <w:r>
-        <w:t xml:space="preserve">(in ms) </w:t>
+        <w:t xml:space="preserve">(in </w:t>
+      </w:r>
+      <w:proofErr w:type="spellStart"/>
+      <w:r>
+        <w:t>ms</w:t>
+      </w:r>
+      <w:proofErr w:type="spellEnd"/>
+      <w:r>
+        <w:t xml:space="preserve">) </w:t>
       </w:r>
       <w:r>
         <w:t>taken to generate a track</w:t>
@@ -21185,7 +22095,11 @@
         <w:t xml:space="preserve">he program was allowed to test </w:t>
       </w:r>
       <w:r>
-        <w:t>one-billion</w:t>
+        <w:t>one-</w:t>
+      </w:r>
+      <w:proofErr w:type="gramStart"/>
+      <w:r>
+        <w:t>billion</w:t>
       </w:r>
       <w:r>
         <w:t xml:space="preserve"> </w:t>
@@ -21193,6 +22107,7 @@
       <w:r>
         <w:t>piece</w:t>
       </w:r>
+      <w:proofErr w:type="gramEnd"/>
       <w:r>
         <w:t xml:space="preserve"> placements, after which it was forced to stop.</w:t>
       </w:r>
@@ -21225,7 +22140,15 @@
         <w:t xml:space="preserve">: </w:t>
       </w:r>
       <w:r>
-        <w:t xml:space="preserve">Time (in ms) taken to generate a track </w:t>
+        <w:t xml:space="preserve">Time (in </w:t>
+      </w:r>
+      <w:proofErr w:type="spellStart"/>
+      <w:r>
+        <w:t>ms</w:t>
+      </w:r>
+      <w:proofErr w:type="spellEnd"/>
+      <w:r>
+        <w:t xml:space="preserve">) taken to generate a track </w:t>
       </w:r>
       <w:r>
         <w:t>for case</w:t>
@@ -21337,7 +22260,15 @@
         <w:t xml:space="preserve"> For seed 7, </w:t>
       </w:r>
       <w:r>
-        <w:t>the one-billion piece placement limit was reached before any circuit could be found</w:t>
+        <w:t xml:space="preserve">the </w:t>
+      </w:r>
+      <w:proofErr w:type="gramStart"/>
+      <w:r>
+        <w:t>one-billion piece</w:t>
+      </w:r>
+      <w:proofErr w:type="gramEnd"/>
+      <w:r>
+        <w:t xml:space="preserve"> placement limit was reached before any circuit could be found</w:t>
       </w:r>
       <w:r>
         <w:t xml:space="preserve">. </w:t>
@@ -21476,7 +22407,7 @@
         <w:t xml:space="preserve"> </w:t>
       </w:r>
       <w:bookmarkStart w:id="99" w:name="_Ref130651739"/>
-      <w:bookmarkStart w:id="100" w:name="_Toc130727649"/>
+      <w:bookmarkStart w:id="100" w:name="_Toc130733413"/>
       <w:r>
         <w:t>Testing with real BRIO™ pieces</w:t>
       </w:r>
@@ -22046,8 +22977,13 @@
       <w:r>
         <w:t xml:space="preserve">the program always attempts to </w:t>
       </w:r>
-      <w:r>
-        <w:t>generated a track with</w:t>
+      <w:proofErr w:type="gramStart"/>
+      <w:r>
+        <w:t>generated</w:t>
+      </w:r>
+      <w:proofErr w:type="gramEnd"/>
+      <w:r>
+        <w:t xml:space="preserve"> a track with</w:t>
       </w:r>
       <w:r>
         <w:t xml:space="preserve"> the maximum number of loops </w:t>
@@ -22654,7 +23590,7 @@
       <w:r>
         <w:t xml:space="preserve"> </w:t>
       </w:r>
-      <w:bookmarkStart w:id="107" w:name="_Toc130727650"/>
+      <w:bookmarkStart w:id="107" w:name="_Toc130733414"/>
       <w:r>
         <w:t xml:space="preserve">Limitations and </w:t>
       </w:r>
@@ -22817,7 +23753,15 @@
         <w:t>)</w:t>
       </w:r>
       <w:r>
-        <w:t>, but could be lowered to O(1) using th</w:t>
+        <w:t xml:space="preserve">, but could be lowered to </w:t>
+      </w:r>
+      <w:proofErr w:type="gramStart"/>
+      <w:r>
+        <w:t>O(</w:t>
+      </w:r>
+      <w:proofErr w:type="gramEnd"/>
+      <w:r>
+        <w:t>1) using th</w:t>
       </w:r>
       <w:r>
         <w:t>is new approach</w:t>
@@ -22969,7 +23913,7 @@
       <w:r>
         <w:t xml:space="preserve"> </w:t>
       </w:r>
-      <w:bookmarkStart w:id="108" w:name="_Toc130727651"/>
+      <w:bookmarkStart w:id="108" w:name="_Toc130733415"/>
       <w:r>
         <w:t>Related work</w:t>
       </w:r>
@@ -22997,7 +23941,25 @@
           <w:i/>
           <w:iCs/>
         </w:rPr>
-        <w:t>player modeling and track evolution</w:t>
+        <w:t xml:space="preserve">player </w:t>
+      </w:r>
+      <w:proofErr w:type="spellStart"/>
+      <w:r>
+        <w:rPr>
+          <w:rStyle w:val="markedcontent"/>
+          <w:i/>
+          <w:iCs/>
+        </w:rPr>
+        <w:t>modeling</w:t>
+      </w:r>
+      <w:proofErr w:type="spellEnd"/>
+      <w:r>
+        <w:rPr>
+          <w:rStyle w:val="markedcontent"/>
+          <w:i/>
+          <w:iCs/>
+        </w:rPr>
+        <w:t xml:space="preserve"> and track evolution</w:t>
       </w:r>
       <w:r>
         <w:rPr>
@@ -23140,7 +24102,7 @@
       <w:pPr>
         <w:pStyle w:val="Heading1"/>
       </w:pPr>
-      <w:bookmarkStart w:id="109" w:name="_Toc130727652"/>
+      <w:bookmarkStart w:id="109" w:name="_Toc130733416"/>
       <w:r>
         <w:lastRenderedPageBreak/>
         <w:t>Conclusion</w:t>
@@ -23239,7 +24201,7 @@
       <w:pPr>
         <w:pStyle w:val="Heading1"/>
       </w:pPr>
-      <w:bookmarkStart w:id="110" w:name="_Toc130727653"/>
+      <w:bookmarkStart w:id="110" w:name="_Toc130733417"/>
       <w:r>
         <w:lastRenderedPageBreak/>
         <w:t>User manual</w:t>
@@ -23253,7 +24215,7 @@
       <w:r>
         <w:t xml:space="preserve"> </w:t>
       </w:r>
-      <w:bookmarkStart w:id="111" w:name="_Toc130727654"/>
+      <w:bookmarkStart w:id="111" w:name="_Toc130733418"/>
       <w:r>
         <w:t>Starting the application</w:t>
       </w:r>
@@ -23285,7 +24247,15 @@
         <w:t xml:space="preserve">Alternatively, an online version of the program is running on </w:t>
       </w:r>
       <w:r>
-        <w:t xml:space="preserve">a Github Pages static website, accessible using the following URL: </w:t>
+        <w:t xml:space="preserve">a </w:t>
+      </w:r>
+      <w:proofErr w:type="spellStart"/>
+      <w:r>
+        <w:t>Github</w:t>
+      </w:r>
+      <w:proofErr w:type="spellEnd"/>
+      <w:r>
+        <w:t xml:space="preserve"> Pages static website, accessible using the following URL: </w:t>
       </w:r>
       <w:hyperlink r:id="rId51" w:history="1">
         <w:r>
@@ -23306,7 +24276,7 @@
       <w:r>
         <w:t xml:space="preserve"> </w:t>
       </w:r>
-      <w:bookmarkStart w:id="112" w:name="_Toc130727655"/>
+      <w:bookmarkStart w:id="112" w:name="_Toc130733419"/>
       <w:r>
         <w:t>Generating a track layout</w:t>
       </w:r>
@@ -23323,7 +24293,15 @@
         <w:t xml:space="preserve"> be selected.</w:t>
       </w:r>
       <w:r>
-        <w:t xml:space="preserve"> A minimum of eight curved pieces need to be specified for any track to be generated – less curved pieces do not lead to closable loops.</w:t>
+        <w:t xml:space="preserve"> A minimum of eight curved pieces </w:t>
+      </w:r>
+      <w:proofErr w:type="gramStart"/>
+      <w:r>
+        <w:t>need</w:t>
+      </w:r>
+      <w:proofErr w:type="gramEnd"/>
+      <w:r>
+        <w:t xml:space="preserve"> to be specified for any track to be generated – less curved pieces do not lead to closable loops.</w:t>
       </w:r>
       <w:r>
         <w:t xml:space="preserve"> </w:t>
@@ -23393,7 +24371,7 @@
       <w:pPr>
         <w:pStyle w:val="Heading1"/>
       </w:pPr>
-      <w:bookmarkStart w:id="113" w:name="_Toc130727656"/>
+      <w:bookmarkStart w:id="113" w:name="_Toc130733420"/>
       <w:r>
         <w:lastRenderedPageBreak/>
         <w:t>Acknowledgements</w:t>
@@ -23402,8 +24380,13 @@
     </w:p>
     <w:p>
       <w:r>
-        <w:t>I would like to thank my supervisor Tom Spink</w:t>
-      </w:r>
+        <w:t xml:space="preserve">I would like to thank my supervisor Tom </w:t>
+      </w:r>
+      <w:proofErr w:type="spellStart"/>
+      <w:r>
+        <w:t>Spink</w:t>
+      </w:r>
+      <w:proofErr w:type="spellEnd"/>
       <w:r>
         <w:t xml:space="preserve"> for helping me throughout the project, and for testing the application by constructing a real BRIO™ layout from</w:t>
       </w:r>
@@ -23429,7 +24412,7 @@
         <w:t xml:space="preserve"> </w:t>
       </w:r>
       <w:bookmarkStart w:id="114" w:name="_Ref130683003"/>
-      <w:bookmarkStart w:id="115" w:name="_Toc130727657"/>
+      <w:bookmarkStart w:id="115" w:name="_Toc130733421"/>
       <w:r>
         <w:t>Ethics form</w:t>
       </w:r>
@@ -23492,7 +24475,7 @@
         <w:br w:type="page"/>
       </w:r>
     </w:p>
-    <w:bookmarkStart w:id="116" w:name="_Toc130727658" w:displacedByCustomXml="next"/>
+    <w:bookmarkStart w:id="116" w:name="_Toc130733422" w:displacedByCustomXml="next"/>
     <w:sdt>
       <w:sdtPr>
         <w:rPr>

</xml_diff>

<commit_message>
Present results in graphs.
</commit_message>
<xml_diff>
--- a/Report.docx
+++ b/Report.docx
@@ -6,6 +6,8 @@
       <w:pPr>
         <w:jc w:val="center"/>
       </w:pPr>
+      <w:bookmarkStart w:id="0" w:name="_Hlk130746229"/>
+      <w:bookmarkEnd w:id="0"/>
       <w:r>
         <w:rPr>
           <w:noProof/>
@@ -141,12 +143,12 @@
       <w:pPr>
         <w:pStyle w:val="Heading1"/>
       </w:pPr>
-      <w:bookmarkStart w:id="0" w:name="_Toc130733375"/>
+      <w:bookmarkStart w:id="1" w:name="_Toc130733375"/>
       <w:r>
         <w:lastRenderedPageBreak/>
         <w:t>Abstract</w:t>
       </w:r>
-      <w:bookmarkEnd w:id="0"/>
+      <w:bookmarkEnd w:id="1"/>
     </w:p>
     <w:p>
       <w:r>
@@ -229,12 +231,12 @@
       <w:pPr>
         <w:pStyle w:val="Heading1"/>
       </w:pPr>
-      <w:bookmarkStart w:id="1" w:name="_Toc130733376"/>
+      <w:bookmarkStart w:id="2" w:name="_Toc130733376"/>
       <w:r>
         <w:lastRenderedPageBreak/>
         <w:t>Declaration</w:t>
       </w:r>
-      <w:bookmarkEnd w:id="1"/>
+      <w:bookmarkEnd w:id="2"/>
     </w:p>
     <w:p>
       <w:r>
@@ -4643,12 +4645,12 @@
       <w:pPr>
         <w:pStyle w:val="Heading1"/>
       </w:pPr>
-      <w:bookmarkStart w:id="2" w:name="_Toc130733377"/>
+      <w:bookmarkStart w:id="3" w:name="_Toc130733377"/>
       <w:r>
         <w:lastRenderedPageBreak/>
         <w:t>Introduction</w:t>
       </w:r>
-      <w:bookmarkEnd w:id="2"/>
+      <w:bookmarkEnd w:id="3"/>
     </w:p>
     <w:p>
       <w:r>
@@ -4775,12 +4777,12 @@
       <w:pPr>
         <w:pStyle w:val="Heading1"/>
       </w:pPr>
-      <w:bookmarkStart w:id="3" w:name="_Toc130733378"/>
+      <w:bookmarkStart w:id="4" w:name="_Toc130733378"/>
       <w:r>
         <w:lastRenderedPageBreak/>
         <w:t>Context survey</w:t>
       </w:r>
-      <w:bookmarkEnd w:id="3"/>
+      <w:bookmarkEnd w:id="4"/>
     </w:p>
     <w:p>
       <w:r>
@@ -5067,14 +5069,14 @@
       <w:pPr>
         <w:pStyle w:val="Heading1"/>
       </w:pPr>
-      <w:bookmarkStart w:id="4" w:name="_Ref130665299"/>
-      <w:bookmarkStart w:id="5" w:name="_Toc130733379"/>
+      <w:bookmarkStart w:id="5" w:name="_Ref130665299"/>
+      <w:bookmarkStart w:id="6" w:name="_Toc130733379"/>
       <w:r>
         <w:lastRenderedPageBreak/>
         <w:t>Requirement specifications</w:t>
       </w:r>
-      <w:bookmarkEnd w:id="4"/>
       <w:bookmarkEnd w:id="5"/>
+      <w:bookmarkEnd w:id="6"/>
     </w:p>
     <w:p>
       <w:r>
@@ -5665,12 +5667,12 @@
       <w:pPr>
         <w:pStyle w:val="Heading1"/>
       </w:pPr>
-      <w:bookmarkStart w:id="6" w:name="_Toc130733380"/>
+      <w:bookmarkStart w:id="7" w:name="_Toc130733380"/>
       <w:r>
         <w:lastRenderedPageBreak/>
         <w:t>Ethics</w:t>
       </w:r>
-      <w:bookmarkEnd w:id="6"/>
+      <w:bookmarkEnd w:id="7"/>
     </w:p>
     <w:p>
       <w:r>
@@ -5713,14 +5715,14 @@
       <w:pPr>
         <w:pStyle w:val="Heading1"/>
       </w:pPr>
-      <w:bookmarkStart w:id="7" w:name="_Ref130678015"/>
-      <w:bookmarkStart w:id="8" w:name="_Toc130733381"/>
+      <w:bookmarkStart w:id="8" w:name="_Ref130678015"/>
+      <w:bookmarkStart w:id="9" w:name="_Toc130733381"/>
       <w:r>
         <w:lastRenderedPageBreak/>
         <w:t>Characterization of the BRIO™ pieces</w:t>
       </w:r>
-      <w:bookmarkEnd w:id="7"/>
       <w:bookmarkEnd w:id="8"/>
+      <w:bookmarkEnd w:id="9"/>
     </w:p>
     <w:p>
       <w:r>
@@ -5806,16 +5808,16 @@
       <w:pPr>
         <w:pStyle w:val="Heading2"/>
       </w:pPr>
-      <w:bookmarkStart w:id="9" w:name="_Ref130200672"/>
+      <w:bookmarkStart w:id="10" w:name="_Ref130200672"/>
       <w:r>
         <w:t xml:space="preserve"> </w:t>
       </w:r>
-      <w:bookmarkStart w:id="10" w:name="_Toc130733382"/>
+      <w:bookmarkStart w:id="11" w:name="_Toc130733382"/>
       <w:r>
         <w:t>Pieces determined</w:t>
       </w:r>
-      <w:bookmarkEnd w:id="9"/>
       <w:bookmarkEnd w:id="10"/>
+      <w:bookmarkEnd w:id="11"/>
     </w:p>
     <w:p>
       <w:r>
@@ -5992,7 +5994,7 @@
       <w:pPr>
         <w:pStyle w:val="Caption"/>
       </w:pPr>
-      <w:bookmarkStart w:id="11" w:name="_Ref130198304"/>
+      <w:bookmarkStart w:id="12" w:name="_Ref130198304"/>
       <w:r>
         <w:t xml:space="preserve">Table </w:t>
       </w:r>
@@ -6017,7 +6019,7 @@
         </w:rPr>
         <w:fldChar w:fldCharType="end"/>
       </w:r>
-      <w:bookmarkEnd w:id="11"/>
+      <w:bookmarkEnd w:id="12"/>
       <w:r>
         <w:t>: C</w:t>
       </w:r>
@@ -6317,7 +6319,7 @@
           <w:caps/>
         </w:rPr>
       </w:pPr>
-      <w:bookmarkStart w:id="12" w:name="_Ref130562085"/>
+      <w:bookmarkStart w:id="13" w:name="_Ref130562085"/>
       <w:r>
         <w:t xml:space="preserve">Figure </w:t>
       </w:r>
@@ -6339,7 +6341,7 @@
       <w:r>
         <w:fldChar w:fldCharType="end"/>
       </w:r>
-      <w:bookmarkEnd w:id="12"/>
+      <w:bookmarkEnd w:id="13"/>
       <w:r>
         <w:t>: Image of the "medium straight" piece, with id "A"</w:t>
       </w:r>
@@ -6441,7 +6443,7 @@
       <w:pPr>
         <w:pStyle w:val="Caption"/>
       </w:pPr>
-      <w:bookmarkStart w:id="13" w:name="_Ref130562086"/>
+      <w:bookmarkStart w:id="14" w:name="_Ref130562086"/>
       <w:r>
         <w:t xml:space="preserve">Figure </w:t>
       </w:r>
@@ -6463,7 +6465,7 @@
       <w:r>
         <w:fldChar w:fldCharType="end"/>
       </w:r>
-      <w:bookmarkEnd w:id="13"/>
+      <w:bookmarkEnd w:id="14"/>
       <w:r>
         <w:t>:</w:t>
       </w:r>
@@ -6574,7 +6576,7 @@
       <w:pPr>
         <w:pStyle w:val="Caption"/>
       </w:pPr>
-      <w:bookmarkStart w:id="14" w:name="_Ref130562088"/>
+      <w:bookmarkStart w:id="15" w:name="_Ref130562088"/>
       <w:r>
         <w:t xml:space="preserve">Figure </w:t>
       </w:r>
@@ -6596,7 +6598,7 @@
       <w:r>
         <w:fldChar w:fldCharType="end"/>
       </w:r>
-      <w:bookmarkEnd w:id="14"/>
+      <w:bookmarkEnd w:id="15"/>
       <w:r>
         <w:t>:</w:t>
       </w:r>
@@ -6676,11 +6678,11 @@
         <w:lastRenderedPageBreak/>
         <w:t xml:space="preserve"> </w:t>
       </w:r>
-      <w:bookmarkStart w:id="15" w:name="_Toc130733383"/>
+      <w:bookmarkStart w:id="16" w:name="_Toc130733383"/>
       <w:r>
         <w:t>Required characteristics</w:t>
       </w:r>
-      <w:bookmarkEnd w:id="15"/>
+      <w:bookmarkEnd w:id="16"/>
     </w:p>
     <w:p>
       <w:r>
@@ -6818,11 +6820,11 @@
       <w:r>
         <w:t xml:space="preserve"> </w:t>
       </w:r>
-      <w:bookmarkStart w:id="16" w:name="_Toc130733384"/>
+      <w:bookmarkStart w:id="17" w:name="_Toc130733384"/>
       <w:r>
         <w:t>Capturing the shapes of pieces</w:t>
       </w:r>
-      <w:bookmarkEnd w:id="16"/>
+      <w:bookmarkEnd w:id="17"/>
     </w:p>
     <w:p>
       <w:r>
@@ -7447,7 +7449,7 @@
       <w:pPr>
         <w:pStyle w:val="Caption"/>
       </w:pPr>
-      <w:bookmarkStart w:id="17" w:name="_Ref127991993"/>
+      <w:bookmarkStart w:id="18" w:name="_Ref127991993"/>
       <w:r>
         <w:t xml:space="preserve">Figure </w:t>
       </w:r>
@@ -7472,7 +7474,7 @@
         </w:rPr>
         <w:fldChar w:fldCharType="end"/>
       </w:r>
-      <w:bookmarkEnd w:id="17"/>
+      <w:bookmarkEnd w:id="18"/>
       <w:r>
         <w:t xml:space="preserve">: </w:t>
       </w:r>
@@ -8025,7 +8027,7 @@
       <w:pPr>
         <w:pStyle w:val="Caption"/>
       </w:pPr>
-      <w:bookmarkStart w:id="18" w:name="_Ref127992004"/>
+      <w:bookmarkStart w:id="19" w:name="_Ref127992004"/>
       <w:r>
         <w:t xml:space="preserve">Figure </w:t>
       </w:r>
@@ -8050,7 +8052,7 @@
         </w:rPr>
         <w:fldChar w:fldCharType="end"/>
       </w:r>
-      <w:bookmarkEnd w:id="18"/>
+      <w:bookmarkEnd w:id="19"/>
       <w:r>
         <w:t>: Determi</w:t>
       </w:r>
@@ -8254,7 +8256,7 @@
           <w:noProof/>
         </w:rPr>
       </w:pPr>
-      <w:bookmarkStart w:id="19" w:name="_Ref127992016"/>
+      <w:bookmarkStart w:id="20" w:name="_Ref127992016"/>
       <w:r>
         <w:t xml:space="preserve">Figure </w:t>
       </w:r>
@@ -8279,7 +8281,7 @@
         </w:rPr>
         <w:fldChar w:fldCharType="end"/>
       </w:r>
-      <w:bookmarkEnd w:id="19"/>
+      <w:bookmarkEnd w:id="20"/>
       <w:r>
         <w:t xml:space="preserve">: Determination of the </w:t>
       </w:r>
@@ -9401,7 +9403,7 @@
           <w:i/>
         </w:rPr>
       </w:pPr>
-      <w:bookmarkStart w:id="20" w:name="_Ref127992027"/>
+      <w:bookmarkStart w:id="21" w:name="_Ref127992027"/>
       <w:r>
         <w:t xml:space="preserve">Figure </w:t>
       </w:r>
@@ -9426,7 +9428,7 @@
         </w:rPr>
         <w:fldChar w:fldCharType="end"/>
       </w:r>
-      <w:bookmarkEnd w:id="20"/>
+      <w:bookmarkEnd w:id="21"/>
       <w:r>
         <w:t xml:space="preserve">: Approximation of an arc circle using a Bezier curve </w:t>
       </w:r>
@@ -9565,11 +9567,11 @@
       <w:r>
         <w:t xml:space="preserve"> </w:t>
       </w:r>
-      <w:bookmarkStart w:id="21" w:name="_Toc130733385"/>
+      <w:bookmarkStart w:id="22" w:name="_Toc130733385"/>
       <w:r>
         <w:t>Piece splitting into parts</w:t>
       </w:r>
-      <w:bookmarkEnd w:id="21"/>
+      <w:bookmarkEnd w:id="22"/>
     </w:p>
     <w:p>
       <w:r>
@@ -9706,7 +9708,7 @@
       <w:pPr>
         <w:pStyle w:val="Caption"/>
       </w:pPr>
-      <w:bookmarkStart w:id="22" w:name="_Ref127992049"/>
+      <w:bookmarkStart w:id="23" w:name="_Ref127992049"/>
       <w:r>
         <w:t xml:space="preserve">Figure </w:t>
       </w:r>
@@ -9731,7 +9733,7 @@
         </w:rPr>
         <w:fldChar w:fldCharType="end"/>
       </w:r>
-      <w:bookmarkEnd w:id="22"/>
+      <w:bookmarkEnd w:id="23"/>
       <w:r>
         <w:t>: Determination of the characteristics of</w:t>
       </w:r>
@@ -9818,11 +9820,11 @@
         <w:lastRenderedPageBreak/>
         <w:t xml:space="preserve"> </w:t>
       </w:r>
-      <w:bookmarkStart w:id="23" w:name="_Toc130733386"/>
+      <w:bookmarkStart w:id="24" w:name="_Toc130733386"/>
       <w:r>
         <w:t>Bounding circles</w:t>
       </w:r>
-      <w:bookmarkEnd w:id="23"/>
+      <w:bookmarkEnd w:id="24"/>
     </w:p>
     <w:p>
       <w:r>
@@ -10012,7 +10014,7 @@
       <w:pPr>
         <w:pStyle w:val="Caption"/>
       </w:pPr>
-      <w:bookmarkStart w:id="24" w:name="_Ref130399471"/>
+      <w:bookmarkStart w:id="25" w:name="_Ref130399471"/>
       <w:r>
         <w:t xml:space="preserve">Figure </w:t>
       </w:r>
@@ -10037,7 +10039,7 @@
         </w:rPr>
         <w:fldChar w:fldCharType="end"/>
       </w:r>
-      <w:bookmarkEnd w:id="24"/>
+      <w:bookmarkEnd w:id="25"/>
       <w:r>
         <w:t>:</w:t>
       </w:r>
@@ -10058,11 +10060,11 @@
       <w:r>
         <w:t xml:space="preserve"> </w:t>
       </w:r>
-      <w:bookmarkStart w:id="25" w:name="_Toc130733387"/>
+      <w:bookmarkStart w:id="26" w:name="_Toc130733387"/>
       <w:r>
         <w:t>Extension idea</w:t>
       </w:r>
-      <w:bookmarkEnd w:id="25"/>
+      <w:bookmarkEnd w:id="26"/>
     </w:p>
     <w:p>
       <w:r>
@@ -10211,7 +10213,7 @@
       <w:pPr>
         <w:pStyle w:val="Caption"/>
       </w:pPr>
-      <w:bookmarkStart w:id="26" w:name="_Ref130399506"/>
+      <w:bookmarkStart w:id="27" w:name="_Ref130399506"/>
       <w:r>
         <w:t xml:space="preserve">Figure </w:t>
       </w:r>
@@ -10236,7 +10238,7 @@
         </w:rPr>
         <w:fldChar w:fldCharType="end"/>
       </w:r>
-      <w:bookmarkEnd w:id="26"/>
+      <w:bookmarkEnd w:id="27"/>
       <w:r>
         <w:t>:</w:t>
       </w:r>
@@ -10248,12 +10250,12 @@
       <w:pPr>
         <w:pStyle w:val="Heading2"/>
       </w:pPr>
-      <w:bookmarkStart w:id="27" w:name="_Toc130733388"/>
+      <w:bookmarkStart w:id="28" w:name="_Toc130733388"/>
       <w:r>
         <w:lastRenderedPageBreak/>
         <w:t>Summary of piece characteristics</w:t>
       </w:r>
-      <w:bookmarkEnd w:id="27"/>
+      <w:bookmarkEnd w:id="28"/>
     </w:p>
     <w:p>
       <w:r>
@@ -10340,7 +10342,7 @@
       <w:pPr>
         <w:pStyle w:val="Caption"/>
       </w:pPr>
-      <w:bookmarkStart w:id="28" w:name="_Ref130139670"/>
+      <w:bookmarkStart w:id="29" w:name="_Ref130139670"/>
       <w:r>
         <w:t xml:space="preserve">Figure </w:t>
       </w:r>
@@ -10365,7 +10367,7 @@
         </w:rPr>
         <w:fldChar w:fldCharType="end"/>
       </w:r>
-      <w:bookmarkEnd w:id="28"/>
+      <w:bookmarkEnd w:id="29"/>
       <w:r>
         <w:t xml:space="preserve">: UML diagram representing the way in which </w:t>
       </w:r>
@@ -10558,14 +10560,14 @@
       <w:pPr>
         <w:pStyle w:val="Heading1"/>
       </w:pPr>
-      <w:bookmarkStart w:id="29" w:name="_Ref130408534"/>
-      <w:bookmarkStart w:id="30" w:name="_Toc130733389"/>
+      <w:bookmarkStart w:id="30" w:name="_Ref130408534"/>
+      <w:bookmarkStart w:id="31" w:name="_Toc130733389"/>
       <w:r>
         <w:lastRenderedPageBreak/>
         <w:t>User interface</w:t>
       </w:r>
-      <w:bookmarkEnd w:id="29"/>
       <w:bookmarkEnd w:id="30"/>
+      <w:bookmarkEnd w:id="31"/>
     </w:p>
     <w:p>
       <w:r>
@@ -10639,11 +10641,11 @@
       <w:pPr>
         <w:pStyle w:val="Heading2"/>
       </w:pPr>
-      <w:bookmarkStart w:id="31" w:name="_Toc130733390"/>
+      <w:bookmarkStart w:id="32" w:name="_Toc130733390"/>
       <w:r>
         <w:t>Tools</w:t>
       </w:r>
-      <w:bookmarkEnd w:id="31"/>
+      <w:bookmarkEnd w:id="32"/>
     </w:p>
     <w:p>
       <w:r>
@@ -10850,16 +10852,16 @@
       <w:pPr>
         <w:pStyle w:val="Heading2"/>
       </w:pPr>
-      <w:bookmarkStart w:id="32" w:name="_Ref130666273"/>
-      <w:bookmarkStart w:id="33" w:name="_Toc130733391"/>
+      <w:bookmarkStart w:id="33" w:name="_Ref130666273"/>
+      <w:bookmarkStart w:id="34" w:name="_Toc130733391"/>
       <w:r>
         <w:t xml:space="preserve">Representation of generated </w:t>
       </w:r>
-      <w:bookmarkEnd w:id="32"/>
+      <w:bookmarkEnd w:id="33"/>
       <w:r>
         <w:t>tracks</w:t>
       </w:r>
-      <w:bookmarkEnd w:id="33"/>
+      <w:bookmarkEnd w:id="34"/>
     </w:p>
     <w:p>
       <w:r>
@@ -11047,7 +11049,7 @@
       <w:pPr>
         <w:pStyle w:val="Caption"/>
       </w:pPr>
-      <w:bookmarkStart w:id="34" w:name="_Ref127992094"/>
+      <w:bookmarkStart w:id="35" w:name="_Ref127992094"/>
       <w:r>
         <w:t xml:space="preserve">Figure </w:t>
       </w:r>
@@ -11072,7 +11074,7 @@
         </w:rPr>
         <w:fldChar w:fldCharType="end"/>
       </w:r>
-      <w:bookmarkEnd w:id="34"/>
+      <w:bookmarkEnd w:id="35"/>
       <w:r>
         <w:t>: Initial display of a generated track on a HTML5 Canvas. The Bezier curve of each piece was made visible at this stage</w:t>
       </w:r>
@@ -11205,7 +11207,7 @@
       <w:pPr>
         <w:pStyle w:val="Caption"/>
       </w:pPr>
-      <w:bookmarkStart w:id="35" w:name="_Ref127992106"/>
+      <w:bookmarkStart w:id="36" w:name="_Ref127992106"/>
       <w:r>
         <w:t xml:space="preserve">Figure </w:t>
       </w:r>
@@ -11230,7 +11232,7 @@
         </w:rPr>
         <w:fldChar w:fldCharType="end"/>
       </w:r>
-      <w:bookmarkEnd w:id="35"/>
+      <w:bookmarkEnd w:id="36"/>
       <w:r>
         <w:t>: Example of a track displayed on screen, with the addition of connectors and a colour coding for pieces.</w:t>
       </w:r>
@@ -11358,7 +11360,7 @@
       <w:pPr>
         <w:pStyle w:val="Caption"/>
       </w:pPr>
-      <w:bookmarkStart w:id="36" w:name="_Ref127992117"/>
+      <w:bookmarkStart w:id="37" w:name="_Ref127992117"/>
       <w:r>
         <w:t xml:space="preserve">Figure </w:t>
       </w:r>
@@ -11383,7 +11385,7 @@
         </w:rPr>
         <w:fldChar w:fldCharType="end"/>
       </w:r>
-      <w:bookmarkEnd w:id="36"/>
+      <w:bookmarkEnd w:id="37"/>
       <w:r>
         <w:t xml:space="preserve">: A three-level </w:t>
       </w:r>
@@ -11416,12 +11418,12 @@
       <w:pPr>
         <w:pStyle w:val="Heading2"/>
       </w:pPr>
-      <w:bookmarkStart w:id="37" w:name="_Toc130733392"/>
+      <w:bookmarkStart w:id="38" w:name="_Toc130733392"/>
       <w:r>
         <w:lastRenderedPageBreak/>
         <w:t>Preventing piece overlaps</w:t>
       </w:r>
-      <w:bookmarkEnd w:id="37"/>
+      <w:bookmarkEnd w:id="38"/>
     </w:p>
     <w:p>
       <w:r>
@@ -11772,7 +11774,7 @@
         <w:pStyle w:val="Caption"/>
         <w:jc w:val="both"/>
       </w:pPr>
-      <w:bookmarkStart w:id="38" w:name="_Ref127992130"/>
+      <w:bookmarkStart w:id="39" w:name="_Ref127992130"/>
       <w:r>
         <w:t xml:space="preserve">Figure </w:t>
       </w:r>
@@ -11797,7 +11799,7 @@
         </w:rPr>
         <w:fldChar w:fldCharType="end"/>
       </w:r>
-      <w:bookmarkEnd w:id="38"/>
+      <w:bookmarkEnd w:id="39"/>
       <w:r>
         <w:t>: Example of</w:t>
       </w:r>
@@ -11885,7 +11887,7 @@
         <w:pStyle w:val="Caption"/>
         <w:jc w:val="both"/>
       </w:pPr>
-      <w:bookmarkStart w:id="39" w:name="_Ref127992137"/>
+      <w:bookmarkStart w:id="40" w:name="_Ref127992137"/>
       <w:r>
         <w:t xml:space="preserve">Figure </w:t>
       </w:r>
@@ -11910,7 +11912,7 @@
         </w:rPr>
         <w:fldChar w:fldCharType="end"/>
       </w:r>
-      <w:bookmarkEnd w:id="39"/>
+      <w:bookmarkEnd w:id="40"/>
       <w:r>
         <w:t>: Same portion of track as the one displayed on Figure 11, with the addition of the Painter's algorithm, solving</w:t>
       </w:r>
@@ -11945,11 +11947,11 @@
       <w:pPr>
         <w:pStyle w:val="Heading2"/>
       </w:pPr>
-      <w:bookmarkStart w:id="40" w:name="_Toc130733393"/>
+      <w:bookmarkStart w:id="41" w:name="_Toc130733393"/>
       <w:r>
         <w:t>Addition of zoom and drag on canvas</w:t>
       </w:r>
-      <w:bookmarkEnd w:id="40"/>
+      <w:bookmarkEnd w:id="41"/>
     </w:p>
     <w:p>
       <w:r>
@@ -12094,13 +12096,13 @@
       <w:pPr>
         <w:pStyle w:val="Heading2"/>
       </w:pPr>
-      <w:bookmarkStart w:id="41" w:name="_Ref130665682"/>
-      <w:bookmarkStart w:id="42" w:name="_Toc130733394"/>
+      <w:bookmarkStart w:id="42" w:name="_Ref130665682"/>
+      <w:bookmarkStart w:id="43" w:name="_Toc130733394"/>
       <w:r>
         <w:t>Piece picker</w:t>
       </w:r>
-      <w:bookmarkEnd w:id="41"/>
       <w:bookmarkEnd w:id="42"/>
+      <w:bookmarkEnd w:id="43"/>
     </w:p>
     <w:p>
       <w:r>
@@ -12252,8 +12254,8 @@
       <w:pPr>
         <w:pStyle w:val="Caption"/>
       </w:pPr>
-      <w:bookmarkStart w:id="43" w:name="_Ref130203539"/>
-      <w:bookmarkStart w:id="44" w:name="_Ref130203535"/>
+      <w:bookmarkStart w:id="44" w:name="_Ref130203539"/>
+      <w:bookmarkStart w:id="45" w:name="_Ref130203535"/>
       <w:r>
         <w:t xml:space="preserve">Figure </w:t>
       </w:r>
@@ -12278,23 +12280,23 @@
         </w:rPr>
         <w:fldChar w:fldCharType="end"/>
       </w:r>
-      <w:bookmarkEnd w:id="43"/>
+      <w:bookmarkEnd w:id="44"/>
       <w:r>
         <w:t>: Table for selecting pieces to generate a track from.</w:t>
       </w:r>
-      <w:bookmarkEnd w:id="44"/>
+      <w:bookmarkEnd w:id="45"/>
     </w:p>
     <w:p>
       <w:pPr>
         <w:pStyle w:val="Heading2"/>
       </w:pPr>
-      <w:bookmarkStart w:id="45" w:name="_Ref130463644"/>
-      <w:bookmarkStart w:id="46" w:name="_Toc130733395"/>
+      <w:bookmarkStart w:id="46" w:name="_Ref130463644"/>
+      <w:bookmarkStart w:id="47" w:name="_Toc130733395"/>
       <w:r>
         <w:t>Options box</w:t>
       </w:r>
-      <w:bookmarkEnd w:id="45"/>
       <w:bookmarkEnd w:id="46"/>
+      <w:bookmarkEnd w:id="47"/>
     </w:p>
     <w:p>
       <w:r>
@@ -12507,7 +12509,7 @@
       <w:pPr>
         <w:pStyle w:val="Caption"/>
       </w:pPr>
-      <w:bookmarkStart w:id="47" w:name="_Ref130407484"/>
+      <w:bookmarkStart w:id="48" w:name="_Ref130407484"/>
       <w:r>
         <w:t xml:space="preserve">Figure </w:t>
       </w:r>
@@ -12532,7 +12534,7 @@
         </w:rPr>
         <w:fldChar w:fldCharType="end"/>
       </w:r>
-      <w:bookmarkEnd w:id="47"/>
+      <w:bookmarkEnd w:id="48"/>
       <w:r>
         <w:t xml:space="preserve">: Screenshot of the </w:t>
       </w:r>
@@ -12547,13 +12549,13 @@
       <w:pPr>
         <w:pStyle w:val="Heading2"/>
       </w:pPr>
-      <w:bookmarkStart w:id="48" w:name="_Ref130653026"/>
-      <w:bookmarkStart w:id="49" w:name="_Toc130733396"/>
+      <w:bookmarkStart w:id="49" w:name="_Ref130653026"/>
+      <w:bookmarkStart w:id="50" w:name="_Toc130733396"/>
       <w:r>
         <w:t>Small improvements</w:t>
       </w:r>
-      <w:bookmarkEnd w:id="48"/>
       <w:bookmarkEnd w:id="49"/>
+      <w:bookmarkEnd w:id="50"/>
     </w:p>
     <w:p>
       <w:r>
@@ -12782,7 +12784,7 @@
       <w:pPr>
         <w:pStyle w:val="Caption"/>
       </w:pPr>
-      <w:bookmarkStart w:id="50" w:name="_Ref130312533"/>
+      <w:bookmarkStart w:id="51" w:name="_Ref130312533"/>
       <w:r>
         <w:t xml:space="preserve">Figure </w:t>
       </w:r>
@@ -12807,7 +12809,7 @@
         </w:rPr>
         <w:fldChar w:fldCharType="end"/>
       </w:r>
-      <w:bookmarkEnd w:id="50"/>
+      <w:bookmarkEnd w:id="51"/>
       <w:r>
         <w:t>: Current state of the user interface</w:t>
       </w:r>
@@ -12841,12 +12843,12 @@
       <w:pPr>
         <w:pStyle w:val="Heading1"/>
       </w:pPr>
-      <w:bookmarkStart w:id="51" w:name="_Toc130733397"/>
+      <w:bookmarkStart w:id="52" w:name="_Toc130733397"/>
       <w:r>
         <w:lastRenderedPageBreak/>
         <w:t>Track Generation</w:t>
       </w:r>
-      <w:bookmarkEnd w:id="51"/>
+      <w:bookmarkEnd w:id="52"/>
     </w:p>
     <w:p>
       <w:r>
@@ -12878,13 +12880,13 @@
       <w:pPr>
         <w:pStyle w:val="Heading2"/>
       </w:pPr>
-      <w:bookmarkStart w:id="52" w:name="_Ref130679817"/>
-      <w:bookmarkStart w:id="53" w:name="_Toc130733398"/>
+      <w:bookmarkStart w:id="53" w:name="_Ref130679817"/>
+      <w:bookmarkStart w:id="54" w:name="_Toc130733398"/>
       <w:r>
         <w:t>Tools</w:t>
       </w:r>
-      <w:bookmarkEnd w:id="52"/>
       <w:bookmarkEnd w:id="53"/>
+      <w:bookmarkEnd w:id="54"/>
     </w:p>
     <w:p>
       <w:r>
@@ -13284,13 +13286,13 @@
       <w:r>
         <w:t xml:space="preserve"> </w:t>
       </w:r>
-      <w:bookmarkStart w:id="54" w:name="_Ref130666165"/>
-      <w:bookmarkStart w:id="55" w:name="_Toc130733399"/>
+      <w:bookmarkStart w:id="55" w:name="_Ref130666165"/>
+      <w:bookmarkStart w:id="56" w:name="_Toc130733399"/>
       <w:r>
         <w:t>Algorithm description</w:t>
       </w:r>
-      <w:bookmarkEnd w:id="54"/>
       <w:bookmarkEnd w:id="55"/>
+      <w:bookmarkEnd w:id="56"/>
     </w:p>
     <w:p>
       <w:r>
@@ -13888,19 +13890,19 @@
       <w:pPr>
         <w:pStyle w:val="Heading2"/>
       </w:pPr>
-      <w:bookmarkStart w:id="56" w:name="_Ref130139902"/>
+      <w:bookmarkStart w:id="57" w:name="_Ref130139902"/>
       <w:r>
         <w:t xml:space="preserve"> </w:t>
       </w:r>
-      <w:bookmarkStart w:id="57" w:name="_Toc130733400"/>
+      <w:bookmarkStart w:id="58" w:name="_Toc130733400"/>
       <w:r>
         <w:t xml:space="preserve">Piece </w:t>
       </w:r>
       <w:r>
         <w:t>positioning</w:t>
       </w:r>
-      <w:bookmarkEnd w:id="56"/>
       <w:bookmarkEnd w:id="57"/>
+      <w:bookmarkEnd w:id="58"/>
     </w:p>
     <w:p>
       <w:r>
@@ -15300,12 +15302,12 @@
       <w:pPr>
         <w:pStyle w:val="Heading2"/>
       </w:pPr>
-      <w:bookmarkStart w:id="58" w:name="_Ref130221249"/>
+      <w:bookmarkStart w:id="59" w:name="_Ref130221249"/>
       <w:r>
         <w:t xml:space="preserve"> </w:t>
       </w:r>
-      <w:bookmarkStart w:id="59" w:name="_Ref130677907"/>
-      <w:bookmarkStart w:id="60" w:name="_Toc130733401"/>
+      <w:bookmarkStart w:id="60" w:name="_Ref130677907"/>
+      <w:bookmarkStart w:id="61" w:name="_Toc130733401"/>
       <w:r>
         <w:t xml:space="preserve">Vario </w:t>
       </w:r>
@@ -15324,9 +15326,9 @@
       <w:r>
         <w:t>onditions</w:t>
       </w:r>
-      <w:bookmarkEnd w:id="58"/>
       <w:bookmarkEnd w:id="59"/>
       <w:bookmarkEnd w:id="60"/>
+      <w:bookmarkEnd w:id="61"/>
     </w:p>
     <w:p>
       <w:r>
@@ -15569,7 +15571,7 @@
       <w:pPr>
         <w:pStyle w:val="Caption"/>
       </w:pPr>
-      <w:bookmarkStart w:id="61" w:name="_Ref130464661"/>
+      <w:bookmarkStart w:id="62" w:name="_Ref130464661"/>
       <w:r>
         <w:t xml:space="preserve">Table </w:t>
       </w:r>
@@ -15594,7 +15596,7 @@
         </w:rPr>
         <w:fldChar w:fldCharType="end"/>
       </w:r>
-      <w:bookmarkEnd w:id="61"/>
+      <w:bookmarkEnd w:id="62"/>
       <w:r>
         <w:t>: Summary of the different sets of validation conditions.</w:t>
       </w:r>
@@ -16063,7 +16065,7 @@
         <w:pStyle w:val="Caption"/>
         <w:jc w:val="both"/>
       </w:pPr>
-      <w:bookmarkStart w:id="62" w:name="_Ref130469271"/>
+      <w:bookmarkStart w:id="63" w:name="_Ref130469271"/>
       <w:r>
         <w:t xml:space="preserve">Figure </w:t>
       </w:r>
@@ -16088,7 +16090,7 @@
         </w:rPr>
         <w:fldChar w:fldCharType="end"/>
       </w:r>
-      <w:bookmarkEnd w:id="62"/>
+      <w:bookmarkEnd w:id="63"/>
       <w:r>
         <w:t xml:space="preserve">: </w:t>
       </w:r>
@@ -16179,7 +16181,7 @@
         <w:pStyle w:val="Caption"/>
         <w:jc w:val="both"/>
       </w:pPr>
-      <w:bookmarkStart w:id="63" w:name="_Ref130469273"/>
+      <w:bookmarkStart w:id="64" w:name="_Ref130469273"/>
       <w:r>
         <w:t xml:space="preserve">Figure </w:t>
       </w:r>
@@ -16204,7 +16206,7 @@
         </w:rPr>
         <w:fldChar w:fldCharType="end"/>
       </w:r>
-      <w:bookmarkEnd w:id="63"/>
+      <w:bookmarkEnd w:id="64"/>
       <w:r>
         <w:t xml:space="preserve">: </w:t>
       </w:r>
@@ -16301,7 +16303,7 @@
         <w:pStyle w:val="Caption"/>
         <w:jc w:val="both"/>
       </w:pPr>
-      <w:bookmarkStart w:id="64" w:name="_Ref130469274"/>
+      <w:bookmarkStart w:id="65" w:name="_Ref130469274"/>
       <w:r>
         <w:t xml:space="preserve">Figure </w:t>
       </w:r>
@@ -16326,7 +16328,7 @@
         </w:rPr>
         <w:fldChar w:fldCharType="end"/>
       </w:r>
-      <w:bookmarkEnd w:id="64"/>
+      <w:bookmarkEnd w:id="65"/>
       <w:r>
         <w:t xml:space="preserve">: </w:t>
       </w:r>
@@ -16386,11 +16388,11 @@
       <w:r>
         <w:t xml:space="preserve"> </w:t>
       </w:r>
-      <w:bookmarkStart w:id="65" w:name="_Toc130733402"/>
+      <w:bookmarkStart w:id="66" w:name="_Toc130733402"/>
       <w:r>
         <w:t>Random numbers and seed</w:t>
       </w:r>
-      <w:bookmarkEnd w:id="65"/>
+      <w:bookmarkEnd w:id="66"/>
     </w:p>
     <w:p>
       <w:r>
@@ -16662,18 +16664,18 @@
       <w:pPr>
         <w:pStyle w:val="Heading2"/>
       </w:pPr>
-      <w:bookmarkStart w:id="66" w:name="_Ref130135163"/>
+      <w:bookmarkStart w:id="67" w:name="_Ref130135163"/>
       <w:r>
         <w:t xml:space="preserve"> </w:t>
       </w:r>
-      <w:bookmarkStart w:id="67" w:name="_Ref130666309"/>
-      <w:bookmarkStart w:id="68" w:name="_Toc130733403"/>
+      <w:bookmarkStart w:id="68" w:name="_Ref130666309"/>
+      <w:bookmarkStart w:id="69" w:name="_Toc130733403"/>
       <w:r>
         <w:t>Collisions</w:t>
       </w:r>
-      <w:bookmarkEnd w:id="66"/>
       <w:bookmarkEnd w:id="67"/>
       <w:bookmarkEnd w:id="68"/>
+      <w:bookmarkEnd w:id="69"/>
     </w:p>
     <w:p>
       <w:r>
@@ -16877,8 +16879,8 @@
       <w:pPr>
         <w:pStyle w:val="Caption"/>
       </w:pPr>
-      <w:bookmarkStart w:id="69" w:name="_Ref127991962"/>
-      <w:bookmarkStart w:id="70" w:name="_Ref127991953"/>
+      <w:bookmarkStart w:id="70" w:name="_Ref127991962"/>
+      <w:bookmarkStart w:id="71" w:name="_Ref127991953"/>
       <w:r>
         <w:t xml:space="preserve">Figure </w:t>
       </w:r>
@@ -16903,11 +16905,11 @@
         </w:rPr>
         <w:fldChar w:fldCharType="end"/>
       </w:r>
-      <w:bookmarkEnd w:id="69"/>
+      <w:bookmarkEnd w:id="70"/>
       <w:r>
         <w:t>: Connected pieces slightly overlapping. The overlap is shown as a red-striped triangle.</w:t>
       </w:r>
-      <w:bookmarkEnd w:id="70"/>
+      <w:bookmarkEnd w:id="71"/>
     </w:p>
     <w:p>
       <w:r>
@@ -17170,7 +17172,7 @@
       <w:pPr>
         <w:pStyle w:val="Caption"/>
       </w:pPr>
-      <w:bookmarkStart w:id="71" w:name="_Ref128061699"/>
+      <w:bookmarkStart w:id="72" w:name="_Ref128061699"/>
       <w:r>
         <w:t xml:space="preserve">Figure </w:t>
       </w:r>
@@ -17195,7 +17197,7 @@
         </w:rPr>
         <w:fldChar w:fldCharType="end"/>
       </w:r>
-      <w:bookmarkEnd w:id="71"/>
+      <w:bookmarkEnd w:id="72"/>
       <w:r>
         <w:t>: Collision verification for two rectangles. The maximum and minimum of the projections of the rectangles' corners overlap along axis A2, but do not overlap along axis A1. This means that the rectangles do not collide.</w:t>
       </w:r>
@@ -17409,16 +17411,18 @@
       <w:pPr>
         <w:pStyle w:val="Heading2"/>
       </w:pPr>
-      <w:bookmarkStart w:id="72" w:name="_Ref130329462"/>
-      <w:bookmarkStart w:id="73" w:name="_Toc130733404"/>
+      <w:bookmarkStart w:id="73" w:name="_Ref130329462"/>
+      <w:bookmarkStart w:id="74" w:name="_Toc130733404"/>
       <w:r>
         <w:t xml:space="preserve"> </w:t>
       </w:r>
+      <w:bookmarkStart w:id="75" w:name="_Ref130747006"/>
       <w:r>
         <w:t>Avoiding repetitive computations</w:t>
       </w:r>
-      <w:bookmarkEnd w:id="72"/>
       <w:bookmarkEnd w:id="73"/>
+      <w:bookmarkEnd w:id="74"/>
+      <w:bookmarkEnd w:id="75"/>
     </w:p>
     <w:p>
       <w:r>
@@ -17770,24 +17774,24 @@
           <w:rFonts w:eastAsiaTheme="minorEastAsia"/>
         </w:rPr>
       </w:pPr>
-      <w:bookmarkStart w:id="74" w:name="_Ref130394058"/>
+      <w:bookmarkStart w:id="76" w:name="_Ref130394058"/>
       <w:r>
         <w:rPr>
           <w:rFonts w:eastAsiaTheme="minorEastAsia"/>
         </w:rPr>
         <w:t xml:space="preserve"> </w:t>
       </w:r>
-      <w:bookmarkStart w:id="75" w:name="_Ref130560090"/>
-      <w:bookmarkStart w:id="76" w:name="_Toc130733405"/>
+      <w:bookmarkStart w:id="77" w:name="_Ref130560090"/>
+      <w:bookmarkStart w:id="78" w:name="_Toc130733405"/>
       <w:r>
         <w:rPr>
           <w:rFonts w:eastAsiaTheme="minorEastAsia"/>
         </w:rPr>
         <w:t>Further improvements on performance</w:t>
       </w:r>
-      <w:bookmarkEnd w:id="74"/>
-      <w:bookmarkEnd w:id="75"/>
       <w:bookmarkEnd w:id="76"/>
+      <w:bookmarkEnd w:id="77"/>
+      <w:bookmarkEnd w:id="78"/>
     </w:p>
     <w:p>
       <w:r>
@@ -18014,8 +18018,8 @@
       <w:pPr>
         <w:pStyle w:val="Heading2"/>
       </w:pPr>
-      <w:bookmarkStart w:id="77" w:name="_Ref130677561"/>
-      <w:bookmarkStart w:id="78" w:name="_Toc130733406"/>
+      <w:bookmarkStart w:id="79" w:name="_Ref130677561"/>
+      <w:bookmarkStart w:id="80" w:name="_Toc130733406"/>
       <w:r>
         <w:t xml:space="preserve"> </w:t>
       </w:r>
@@ -18025,8 +18029,8 @@
       <w:r>
         <w:t xml:space="preserve"> tracks</w:t>
       </w:r>
-      <w:bookmarkEnd w:id="77"/>
-      <w:bookmarkEnd w:id="78"/>
+      <w:bookmarkEnd w:id="79"/>
+      <w:bookmarkEnd w:id="80"/>
     </w:p>
     <w:p>
       <w:r>
@@ -18345,8 +18349,8 @@
       <w:pPr>
         <w:pStyle w:val="Heading2"/>
       </w:pPr>
-      <w:bookmarkStart w:id="79" w:name="_Ref130656124"/>
-      <w:bookmarkStart w:id="80" w:name="_Toc130733407"/>
+      <w:bookmarkStart w:id="81" w:name="_Ref130656124"/>
+      <w:bookmarkStart w:id="82" w:name="_Toc130733407"/>
       <w:r>
         <w:t>Multi-</w:t>
       </w:r>
@@ -18356,8 +18360,8 @@
       <w:r>
         <w:t xml:space="preserve"> tracks</w:t>
       </w:r>
-      <w:bookmarkEnd w:id="79"/>
-      <w:bookmarkEnd w:id="80"/>
+      <w:bookmarkEnd w:id="81"/>
+      <w:bookmarkEnd w:id="82"/>
     </w:p>
     <w:p>
       <w:r>
@@ -19339,7 +19343,7 @@
       <w:pPr>
         <w:pStyle w:val="Caption"/>
       </w:pPr>
-      <w:bookmarkStart w:id="81" w:name="_Ref130393671"/>
+      <w:bookmarkStart w:id="83" w:name="_Ref130393671"/>
       <w:r>
         <w:t xml:space="preserve">Figure </w:t>
       </w:r>
@@ -19364,7 +19368,7 @@
         </w:rPr>
         <w:fldChar w:fldCharType="end"/>
       </w:r>
-      <w:bookmarkEnd w:id="81"/>
+      <w:bookmarkEnd w:id="83"/>
       <w:r>
         <w:t xml:space="preserve">: 2-loop </w:t>
       </w:r>
@@ -19438,7 +19442,7 @@
       <w:pPr>
         <w:pStyle w:val="Caption"/>
       </w:pPr>
-      <w:bookmarkStart w:id="82" w:name="_Ref130393672"/>
+      <w:bookmarkStart w:id="84" w:name="_Ref130393672"/>
       <w:r>
         <w:t xml:space="preserve">Figure </w:t>
       </w:r>
@@ -19463,7 +19467,7 @@
         </w:rPr>
         <w:fldChar w:fldCharType="end"/>
       </w:r>
-      <w:bookmarkEnd w:id="82"/>
+      <w:bookmarkEnd w:id="84"/>
       <w:r>
         <w:t xml:space="preserve">: 2-loop and 2-level </w:t>
       </w:r>
@@ -19533,7 +19537,7 @@
       <w:pPr>
         <w:pStyle w:val="Caption"/>
       </w:pPr>
-      <w:bookmarkStart w:id="83" w:name="_Ref130393673"/>
+      <w:bookmarkStart w:id="85" w:name="_Ref130393673"/>
       <w:r>
         <w:t xml:space="preserve">Figure </w:t>
       </w:r>
@@ -19558,7 +19562,7 @@
         </w:rPr>
         <w:fldChar w:fldCharType="end"/>
       </w:r>
-      <w:bookmarkEnd w:id="83"/>
+      <w:bookmarkEnd w:id="85"/>
       <w:r>
         <w:t>: 3</w:t>
       </w:r>
@@ -19618,19 +19622,19 @@
       <w:pPr>
         <w:pStyle w:val="Heading2"/>
       </w:pPr>
-      <w:bookmarkStart w:id="84" w:name="_Ref130140516"/>
+      <w:bookmarkStart w:id="86" w:name="_Ref130140516"/>
       <w:r>
         <w:lastRenderedPageBreak/>
         <w:t xml:space="preserve"> </w:t>
       </w:r>
-      <w:bookmarkStart w:id="85" w:name="_Ref130409050"/>
-      <w:bookmarkStart w:id="86" w:name="_Toc130733408"/>
+      <w:bookmarkStart w:id="87" w:name="_Ref130409050"/>
+      <w:bookmarkStart w:id="88" w:name="_Toc130733408"/>
       <w:r>
         <w:t>Addition of a heuristic</w:t>
       </w:r>
-      <w:bookmarkEnd w:id="84"/>
-      <w:bookmarkEnd w:id="85"/>
       <w:bookmarkEnd w:id="86"/>
+      <w:bookmarkEnd w:id="87"/>
+      <w:bookmarkEnd w:id="88"/>
     </w:p>
     <w:p>
       <w:r>
@@ -19918,13 +19922,13 @@
       <w:r>
         <w:t xml:space="preserve"> </w:t>
       </w:r>
-      <w:bookmarkStart w:id="87" w:name="_Ref130546925"/>
-      <w:bookmarkStart w:id="88" w:name="_Toc130733409"/>
+      <w:bookmarkStart w:id="89" w:name="_Ref130546925"/>
+      <w:bookmarkStart w:id="90" w:name="_Toc130733409"/>
       <w:r>
         <w:t>Preventing impossible layouts</w:t>
       </w:r>
-      <w:bookmarkEnd w:id="87"/>
-      <w:bookmarkEnd w:id="88"/>
+      <w:bookmarkEnd w:id="89"/>
+      <w:bookmarkEnd w:id="90"/>
     </w:p>
     <w:p>
       <w:r>
@@ -20056,8 +20060,8 @@
       <w:pPr>
         <w:pStyle w:val="Caption"/>
       </w:pPr>
-      <w:bookmarkStart w:id="89" w:name="_Ref130491562"/>
-      <w:bookmarkStart w:id="90" w:name="_Ref130491558"/>
+      <w:bookmarkStart w:id="91" w:name="_Ref130491562"/>
+      <w:bookmarkStart w:id="92" w:name="_Ref130491558"/>
       <w:r>
         <w:t xml:space="preserve">Figure </w:t>
       </w:r>
@@ -20082,11 +20086,11 @@
         </w:rPr>
         <w:fldChar w:fldCharType="end"/>
       </w:r>
-      <w:bookmarkEnd w:id="89"/>
+      <w:bookmarkEnd w:id="91"/>
       <w:r>
         <w:t>: Track generated with pieces between its two ends, making it impossible to close.</w:t>
       </w:r>
-      <w:bookmarkEnd w:id="90"/>
+      <w:bookmarkEnd w:id="92"/>
     </w:p>
     <w:p>
       <w:r>
@@ -20287,7 +20291,7 @@
       <w:pPr>
         <w:pStyle w:val="Caption"/>
       </w:pPr>
-      <w:bookmarkStart w:id="91" w:name="_Ref130492378"/>
+      <w:bookmarkStart w:id="93" w:name="_Ref130492378"/>
       <w:r>
         <w:t xml:space="preserve">Figure </w:t>
       </w:r>
@@ -20312,7 +20316,7 @@
         </w:rPr>
         <w:fldChar w:fldCharType="end"/>
       </w:r>
-      <w:bookmarkEnd w:id="91"/>
+      <w:bookmarkEnd w:id="93"/>
       <w:r>
         <w:t xml:space="preserve">: Example of track impossible to </w:t>
       </w:r>
@@ -20382,12 +20386,12 @@
       <w:pPr>
         <w:pStyle w:val="Heading1"/>
       </w:pPr>
-      <w:bookmarkStart w:id="92" w:name="_Toc130733410"/>
+      <w:bookmarkStart w:id="94" w:name="_Toc130733410"/>
       <w:r>
         <w:lastRenderedPageBreak/>
         <w:t>Evaluation</w:t>
       </w:r>
-      <w:bookmarkEnd w:id="92"/>
+      <w:bookmarkEnd w:id="94"/>
     </w:p>
     <w:p>
       <w:r>
@@ -20446,7 +20450,7 @@
       <w:pPr>
         <w:pStyle w:val="Heading2"/>
       </w:pPr>
-      <w:bookmarkStart w:id="93" w:name="_Toc130733411"/>
+      <w:bookmarkStart w:id="95" w:name="_Toc130733411"/>
       <w:r>
         <w:t xml:space="preserve"> </w:t>
       </w:r>
@@ -20456,7 +20460,7 @@
       <w:r>
         <w:t>objectives</w:t>
       </w:r>
-      <w:bookmarkEnd w:id="93"/>
+      <w:bookmarkEnd w:id="95"/>
     </w:p>
     <w:p>
       <w:r>
@@ -21574,19 +21578,19 @@
       <w:pPr>
         <w:pStyle w:val="Heading2"/>
       </w:pPr>
-      <w:bookmarkStart w:id="94" w:name="_Ref130476164"/>
+      <w:bookmarkStart w:id="96" w:name="_Ref130476164"/>
       <w:r>
         <w:lastRenderedPageBreak/>
         <w:t xml:space="preserve"> </w:t>
       </w:r>
-      <w:bookmarkStart w:id="95" w:name="_Toc130733412"/>
-      <w:bookmarkStart w:id="96" w:name="_Ref130743099"/>
+      <w:bookmarkStart w:id="97" w:name="_Toc130733412"/>
+      <w:bookmarkStart w:id="98" w:name="_Ref130743099"/>
       <w:r>
         <w:t>Performance tests</w:t>
       </w:r>
-      <w:bookmarkEnd w:id="94"/>
-      <w:bookmarkEnd w:id="95"/>
       <w:bookmarkEnd w:id="96"/>
+      <w:bookmarkEnd w:id="97"/>
+      <w:bookmarkEnd w:id="98"/>
     </w:p>
     <w:p>
       <w:r>
@@ -21656,155 +21660,104 @@
     </w:p>
     <w:p>
       <w:r>
-        <w:t>An estimate of the performance gained thanks to the addition of bounding circles is calculated using the data displayed in</w:t>
+        <w:t xml:space="preserve">An estimate of the performance gained thanks to the addition of bounding circles is calculated using the data </w:t>
+      </w:r>
+      <w:r>
+        <w:t xml:space="preserve">presented in </w:t>
+      </w:r>
+      <w:r>
+        <w:fldChar w:fldCharType="begin"/>
+      </w:r>
+      <w:r>
+        <w:instrText xml:space="preserve"> REF _Ref130746038 \h </w:instrText>
+      </w:r>
+      <w:r>
+        <w:fldChar w:fldCharType="separate"/>
+      </w:r>
+      <w:r>
+        <w:t xml:space="preserve">Figure </w:t>
+      </w:r>
+      <w:r>
+        <w:rPr>
+          <w:noProof/>
+        </w:rPr>
+        <w:t>30</w:t>
+      </w:r>
+      <w:r>
+        <w:fldChar w:fldCharType="end"/>
+      </w:r>
+      <w:r>
+        <w:t xml:space="preserve">. This data was obtained by timing the generation of a </w:t>
+      </w:r>
+      <w:r>
+        <w:t>track</w:t>
+      </w:r>
+      <w:r>
+        <w:t xml:space="preserve"> with a range of seeds. Due to the way in which seeds are implemented, the addition of bounding circles, while changing the collision computation time, does not affect the way in which the track is generated for a specific seed. This allows for easy comparison between the track generation with and without the addition of bounding circles.</w:t>
+      </w:r>
+    </w:p>
+    <w:p>
+      <w:pPr>
+        <w:rPr>
+          <w:iCs/>
+        </w:rPr>
+      </w:pPr>
+      <w:r>
+        <w:t xml:space="preserve">From this data, one can see that the track generation </w:t>
+      </w:r>
+      <w:r>
+        <w:t>with the inclusion of</w:t>
+      </w:r>
+      <w:r>
+        <w:t xml:space="preserve"> bounding circles was more performant that the one without bounding circles, for every single seed tested.</w:t>
       </w:r>
       <w:r>
         <w:t xml:space="preserve"> </w:t>
       </w:r>
       <w:r>
-        <w:fldChar w:fldCharType="begin"/>
-      </w:r>
-      <w:r>
-        <w:instrText xml:space="preserve"> REF _Ref130476392 \h </w:instrText>
-      </w:r>
-      <w:r>
-        <w:fldChar w:fldCharType="separate"/>
-      </w:r>
-      <w:r>
-        <w:t xml:space="preserve">Table </w:t>
-      </w:r>
-      <w:r>
-        <w:rPr>
-          <w:noProof/>
-        </w:rPr>
-        <w:t>3</w:t>
-      </w:r>
-      <w:r>
-        <w:fldChar w:fldCharType="end"/>
-      </w:r>
-      <w:r>
-        <w:t xml:space="preserve">. This data was obtained by timing the generation of a </w:t>
+        <w:t>For this set of pieces, t</w:t>
+      </w:r>
+      <w:r>
+        <w:t>he addition of bounding circles decreased the</w:t>
+      </w:r>
+      <w:r>
+        <w:t xml:space="preserve"> average</w:t>
+      </w:r>
+      <w:r>
+        <w:t xml:space="preserve"> </w:t>
       </w:r>
       <w:r>
         <w:t>track</w:t>
       </w:r>
       <w:r>
-        <w:t xml:space="preserve"> with a range of seeds. Due to the way in which seeds are implemented, the addition of bounding circles, while changing the collision computation time, does not affect the way in which the track is generated for a specific seed. This allows for easy comparison between the track generation with and without the addition of bounding circles.</w:t>
-      </w:r>
-    </w:p>
-    <w:p>
-      <w:pPr>
-        <w:rPr>
-          <w:iCs/>
-        </w:rPr>
-      </w:pPr>
-      <w:r>
-        <w:t xml:space="preserve">From this data, one can see that the track generation using bounding circles to help with collision computations was more performant that the one without bounding circles, for every single seed tested. For these input pieces and for seeds ranging from 1 to 10, the addition of bounding circles decreased the </w:t>
-      </w:r>
-      <w:r>
-        <w:t>track</w:t>
-      </w:r>
-      <w:r>
-        <w:t xml:space="preserve"> generation completion time by a factor of  </w:t>
-      </w:r>
-      <m:oMath>
-        <m:r>
-          <w:rPr>
-            <w:rFonts w:ascii="Cambria Math" w:hAnsi="Cambria Math"/>
-          </w:rPr>
-          <m:t>143,706</m:t>
-        </m:r>
-        <m:r>
-          <m:rPr>
-            <m:lit/>
-          </m:rPr>
-          <w:rPr>
-            <w:rFonts w:ascii="Cambria Math" w:hAnsi="Cambria Math"/>
-          </w:rPr>
-          <m:t>/</m:t>
-        </m:r>
-        <m:r>
-          <w:rPr>
-            <w:rFonts w:ascii="Cambria Math" w:hAnsi="Cambria Math"/>
-          </w:rPr>
-          <m:t>21,523.8=6.6766</m:t>
-        </m:r>
-        <m:r>
-          <m:rPr>
-            <m:sty m:val="p"/>
-          </m:rPr>
-          <w:rPr>
-            <w:rFonts w:ascii="Cambria Math" w:hAnsi="Cambria Math"/>
-          </w:rPr>
-          <m:t>≈</m:t>
-        </m:r>
-        <m:r>
-          <w:rPr>
-            <w:rFonts w:ascii="Cambria Math" w:hAnsi="Cambria Math"/>
-          </w:rPr>
-          <m:t>7</m:t>
-        </m:r>
-      </m:oMath>
+        <w:t>-</w:t>
+      </w:r>
+      <w:r>
+        <w:t xml:space="preserve">generation time by a factor of </w:t>
+      </w:r>
+      <w:r>
+        <w:t>almost 7</w:t>
+      </w:r>
       <w:r>
         <w:t>, which is a very substantial performance gain.</w:t>
       </w:r>
     </w:p>
     <w:p>
       <w:pPr>
-        <w:pStyle w:val="Caption"/>
-      </w:pPr>
-      <w:bookmarkStart w:id="97" w:name="_Ref130476392"/>
-      <w:r>
-        <w:t xml:space="preserve">Table </w:t>
-      </w:r>
-      <w:r>
-        <w:fldChar w:fldCharType="begin"/>
-      </w:r>
-      <w:r>
-        <w:instrText xml:space="preserve"> SEQ Table \* ARABIC </w:instrText>
-      </w:r>
-      <w:r>
-        <w:fldChar w:fldCharType="separate"/>
-      </w:r>
-      <w:r>
-        <w:rPr>
-          <w:noProof/>
-        </w:rPr>
-        <w:t>3</w:t>
-      </w:r>
-      <w:r>
-        <w:rPr>
-          <w:noProof/>
-        </w:rPr>
-        <w:fldChar w:fldCharType="end"/>
-      </w:r>
-      <w:bookmarkEnd w:id="97"/>
-      <w:r>
-        <w:t xml:space="preserve">: </w:t>
-      </w:r>
-      <w:r>
-        <w:t xml:space="preserve">Comparison of </w:t>
-      </w:r>
-      <w:r>
-        <w:t>track</w:t>
-      </w:r>
-      <w:r>
-        <w:t xml:space="preserve"> generation completion time with and without bounding circles, for the input pieces: 100E, 30A, 100E1, 2L, 2M (close validation conditions)</w:t>
-      </w:r>
-    </w:p>
-    <w:p>
-      <w:pPr>
         <w:keepNext/>
-      </w:pPr>
-      <w:r>
-        <w:rPr>
+        <w:jc w:val="center"/>
+      </w:pPr>
+      <w:r>
+        <w:rPr>
+          <w:b/>
+          <w:bCs/>
           <w:noProof/>
         </w:rPr>
         <w:drawing>
-          <wp:inline distT="0" distB="0" distL="0" distR="0" wp14:anchorId="4DC74B12" wp14:editId="7197DF02">
-            <wp:extent cx="5731510" cy="280670"/>
-            <wp:effectExtent l="0" t="0" r="2540" b="5080"/>
-            <wp:docPr id="17" name="Picture 17"/>
+          <wp:inline distT="0" distB="0" distL="0" distR="0" wp14:anchorId="23886F34" wp14:editId="6E0B3A71">
+            <wp:extent cx="4081622" cy="3057008"/>
+            <wp:effectExtent l="0" t="0" r="0" b="0"/>
+            <wp:docPr id="42" name="Picture 42" descr="Chart, bar chart&#10;&#10;Description automatically generated"/>
             <wp:cNvGraphicFramePr>
               <a:graphicFrameLocks xmlns:a="http://schemas.openxmlformats.org/drawingml/2006/main" noChangeAspect="1"/>
             </wp:cNvGraphicFramePr>
@@ -21812,7 +21765,7 @@
               <a:graphicData uri="http://schemas.openxmlformats.org/drawingml/2006/picture">
                 <pic:pic xmlns:pic="http://schemas.openxmlformats.org/drawingml/2006/picture">
                   <pic:nvPicPr>
-                    <pic:cNvPr id="17" name="Picture 17"/>
+                    <pic:cNvPr id="42" name="Picture 42" descr="Chart, bar chart&#10;&#10;Description automatically generated"/>
                     <pic:cNvPicPr/>
                   </pic:nvPicPr>
                   <pic:blipFill>
@@ -21830,7 +21783,7 @@
                   <pic:spPr>
                     <a:xfrm>
                       <a:off x="0" y="0"/>
-                      <a:ext cx="5731510" cy="280670"/>
+                      <a:ext cx="4090386" cy="3063572"/>
                     </a:xfrm>
                     <a:prstGeom prst="rect">
                       <a:avLst/>
@@ -21845,207 +21798,204 @@
     </w:p>
     <w:p>
       <w:pPr>
+        <w:pStyle w:val="Caption"/>
+        <w:rPr>
+          <w:noProof/>
+        </w:rPr>
+      </w:pPr>
+      <w:bookmarkStart w:id="99" w:name="_Ref130746038"/>
+      <w:r>
+        <w:t xml:space="preserve">Figure </w:t>
+      </w:r>
+      <w:r>
+        <w:fldChar w:fldCharType="begin"/>
+      </w:r>
+      <w:r>
+        <w:instrText xml:space="preserve"> SEQ Figure \* ARABIC </w:instrText>
+      </w:r>
+      <w:r>
+        <w:fldChar w:fldCharType="separate"/>
+      </w:r>
+      <w:r>
+        <w:rPr>
+          <w:noProof/>
+        </w:rPr>
+        <w:t>30</w:t>
+      </w:r>
+      <w:r>
+        <w:fldChar w:fldCharType="end"/>
+      </w:r>
+      <w:bookmarkEnd w:id="99"/>
+      <w:r>
+        <w:t>: Comparison of time taken for generating a track, with and without the inclusion of bounding circles.</w:t>
+      </w:r>
+      <w:r>
+        <w:rPr>
+          <w:noProof/>
+        </w:rPr>
+        <w:t xml:space="preserve"> </w:t>
+      </w:r>
+    </w:p>
+    <w:p/>
+    <w:p>
+      <w:r>
         <w:rPr>
           <w:b/>
           <w:bCs/>
         </w:rPr>
-      </w:pPr>
-    </w:p>
-    <w:p>
+        <w:t>Prevention of repetitive computations for pieces with the same ID</w:t>
+      </w:r>
       <w:r>
         <w:rPr>
           <w:b/>
           <w:bCs/>
         </w:rPr>
-        <w:t>Prevention of repetitive computations for pieces with the same ID</w:t>
-      </w:r>
+        <w:t xml:space="preserve"> </w:t>
+      </w:r>
+      <w:r>
+        <w:t xml:space="preserve">– see Section </w:t>
+      </w:r>
+      <w:r>
+        <w:fldChar w:fldCharType="begin"/>
+      </w:r>
+      <w:r>
+        <w:instrText xml:space="preserve"> REF _Ref130329462 \r \h </w:instrText>
+      </w:r>
+      <w:r>
+        <w:fldChar w:fldCharType="separate"/>
+      </w:r>
+      <w:r>
+        <w:t>10.7</w:t>
+      </w:r>
+      <w:r>
+        <w:fldChar w:fldCharType="end"/>
+      </w:r>
+    </w:p>
+    <w:p>
+      <w:r>
+        <w:fldChar w:fldCharType="begin"/>
+      </w:r>
+      <w:r>
+        <w:instrText xml:space="preserve"> REF _Ref130746596 \h </w:instrText>
+      </w:r>
+      <w:r>
+        <w:fldChar w:fldCharType="separate"/>
+      </w:r>
+      <w:r>
+        <w:t xml:space="preserve">Figure </w:t>
+      </w:r>
+      <w:r>
+        <w:rPr>
+          <w:noProof/>
+        </w:rPr>
+        <w:t>31</w:t>
+      </w:r>
+      <w:r>
+        <w:fldChar w:fldCharType="end"/>
+      </w:r>
+      <w:r>
+        <w:t xml:space="preserve"> </w:t>
+      </w:r>
+      <w:r>
+        <w:t>shows m</w:t>
+      </w:r>
+      <w:r>
+        <w:t>easurements</w:t>
+      </w:r>
+      <w:r>
+        <w:t xml:space="preserve"> </w:t>
+      </w:r>
+      <w:r>
+        <w:t>made on the</w:t>
+      </w:r>
+      <w:r>
+        <w:t xml:space="preserve"> time taken to</w:t>
+      </w:r>
+      <w:r>
+        <w:t xml:space="preserve"> </w:t>
+      </w:r>
+      <w:r>
+        <w:t xml:space="preserve">generate </w:t>
+      </w:r>
+      <w:r>
+        <w:t>a track with th</w:t>
+      </w:r>
+      <w:r>
+        <w:t>e set of piece</w:t>
+      </w:r>
+      <w:r>
+        <w:t>s</w:t>
+      </w:r>
+      <w:r>
+        <w:t xml:space="preserve"> {20E, 20A, 10A2, 10E1}</w:t>
+      </w:r>
+      <w:r>
+        <w:t>, for seeds ranging from 1 to 10.</w:t>
+      </w:r>
+      <w:r>
+        <w:t xml:space="preserve"> </w:t>
+      </w:r>
+      <w:r>
+        <w:rPr>
+          <w:i/>
+          <w:iCs/>
+        </w:rPr>
+        <w:t>Series 1</w:t>
+      </w:r>
+      <w:r>
+        <w:rPr>
+          <w:i/>
+          <w:iCs/>
+        </w:rPr>
+        <w:t xml:space="preserve"> </w:t>
+      </w:r>
+      <w:r>
+        <w:t xml:space="preserve">corresponds to the case where collision computations for pieces with the same ID are prevented. </w:t>
+      </w:r>
+      <w:r>
+        <w:rPr>
+          <w:i/>
+          <w:iCs/>
+        </w:rPr>
+        <w:t>Series 2</w:t>
+      </w:r>
+      <w:r>
+        <w:rPr>
+          <w:i/>
+          <w:iCs/>
+        </w:rPr>
+        <w:t xml:space="preserve"> </w:t>
+      </w:r>
+      <w:r>
+        <w:t>corresponds</w:t>
+      </w:r>
+      <w:r>
+        <w:t xml:space="preserve"> to</w:t>
+      </w:r>
+      <w:r>
+        <w:t xml:space="preserve"> the more naïve implementation of the algorithm, where all pieces are checked </w:t>
+      </w:r>
+      <w:r>
+        <w:t>independently of their ID.</w:t>
+      </w:r>
+    </w:p>
+    <w:p>
+      <w:pPr>
+        <w:keepNext/>
+        <w:jc w:val="center"/>
+      </w:pPr>
       <w:r>
         <w:rPr>
           <w:b/>
           <w:bCs/>
-        </w:rPr>
-        <w:t xml:space="preserve"> </w:t>
-      </w:r>
-      <w:r>
-        <w:t xml:space="preserve">– see Section </w:t>
-      </w:r>
-      <w:r>
-        <w:fldChar w:fldCharType="begin"/>
-      </w:r>
-      <w:r>
-        <w:instrText xml:space="preserve"> REF _Ref130329462 \r \h </w:instrText>
-      </w:r>
-      <w:r>
-        <w:fldChar w:fldCharType="separate"/>
-      </w:r>
-      <w:r>
-        <w:t>10.7</w:t>
-      </w:r>
-      <w:r>
-        <w:fldChar w:fldCharType="end"/>
-      </w:r>
-    </w:p>
-    <w:p>
-      <w:r>
-        <w:fldChar w:fldCharType="begin"/>
-      </w:r>
-      <w:r>
-        <w:instrText xml:space="preserve"> REF _Ref130477916 \h </w:instrText>
-      </w:r>
-      <w:r>
-        <w:fldChar w:fldCharType="separate"/>
-      </w:r>
-      <w:r>
-        <w:t xml:space="preserve">Table </w:t>
-      </w:r>
-      <w:r>
-        <w:rPr>
-          <w:noProof/>
-        </w:rPr>
-        <w:t>4</w:t>
-      </w:r>
-      <w:r>
-        <w:fldChar w:fldCharType="end"/>
-      </w:r>
-      <w:r>
-        <w:t xml:space="preserve"> shows m</w:t>
-      </w:r>
-      <w:r>
-        <w:t>easurements</w:t>
-      </w:r>
-      <w:r>
-        <w:t xml:space="preserve"> </w:t>
-      </w:r>
-      <w:r>
-        <w:t>made on the</w:t>
-      </w:r>
-      <w:r>
-        <w:t xml:space="preserve"> time taken to</w:t>
-      </w:r>
-      <w:r>
-        <w:t xml:space="preserve"> </w:t>
-      </w:r>
-      <w:r>
-        <w:t xml:space="preserve">generate </w:t>
-      </w:r>
-      <w:r>
-        <w:t>a track with th</w:t>
-      </w:r>
-      <w:r>
-        <w:t>e set of piece</w:t>
-      </w:r>
-      <w:r>
-        <w:t>s</w:t>
-      </w:r>
-      <w:r>
-        <w:t xml:space="preserve"> {20E, 20A, 10A2, 10E1}</w:t>
-      </w:r>
-      <w:r>
-        <w:t>, for seeds ranging from 1 to 10.</w:t>
-      </w:r>
-      <w:r>
-        <w:t xml:space="preserve"> </w:t>
-      </w:r>
-      <w:r>
-        <w:rPr>
-          <w:i/>
-          <w:iCs/>
-        </w:rPr>
-        <w:t xml:space="preserve">Case 1 </w:t>
-      </w:r>
-      <w:r>
-        <w:t xml:space="preserve">corresponds to the case where collision computations for pieces with the same ID are prevented. </w:t>
-      </w:r>
-      <w:r>
-        <w:rPr>
-          <w:i/>
-          <w:iCs/>
-        </w:rPr>
-        <w:t xml:space="preserve">Case 2 </w:t>
-      </w:r>
-      <w:r>
-        <w:t>corresponds</w:t>
-      </w:r>
-      <w:r>
-        <w:t xml:space="preserve"> to</w:t>
-      </w:r>
-      <w:r>
-        <w:t xml:space="preserve"> the more naïve implementation of the algorithm, where all pieces are checked </w:t>
-      </w:r>
-      <w:r>
-        <w:t>independently of their ID.</w:t>
-      </w:r>
-    </w:p>
-    <w:p>
-      <w:pPr>
-        <w:pStyle w:val="Caption"/>
-      </w:pPr>
-      <w:bookmarkStart w:id="98" w:name="_Ref130477916"/>
-      <w:r>
-        <w:t xml:space="preserve">Table </w:t>
-      </w:r>
-      <w:r>
-        <w:fldChar w:fldCharType="begin"/>
-      </w:r>
-      <w:r>
-        <w:instrText xml:space="preserve"> SEQ Table \* ARABIC </w:instrText>
-      </w:r>
-      <w:r>
-        <w:fldChar w:fldCharType="separate"/>
-      </w:r>
-      <w:r>
-        <w:rPr>
-          <w:noProof/>
-        </w:rPr>
-        <w:t>4</w:t>
-      </w:r>
-      <w:r>
-        <w:rPr>
-          <w:noProof/>
-        </w:rPr>
-        <w:fldChar w:fldCharType="end"/>
-      </w:r>
-      <w:bookmarkEnd w:id="98"/>
-      <w:r>
-        <w:t xml:space="preserve">: </w:t>
-      </w:r>
-      <w:r>
-        <w:t>Time</w:t>
-      </w:r>
-      <w:r>
-        <w:t xml:space="preserve"> (in ms)</w:t>
-      </w:r>
-      <w:r>
-        <w:t xml:space="preserve"> taken to generate a track </w:t>
-      </w:r>
-      <w:r>
-        <w:t>for cases 1 and 2, for see</w:t>
-      </w:r>
-      <w:r>
-        <w:t>d</w:t>
-      </w:r>
-      <w:r>
-        <w:t>s ranging from 1 to 10. Average results are shown on the right.</w:t>
-      </w:r>
-    </w:p>
-    <w:p>
-      <w:pPr>
-        <w:rPr>
-          <w:b/>
-          <w:bCs/>
-        </w:rPr>
-      </w:pPr>
-      <w:r>
-        <w:rPr>
-          <w:b/>
-          <w:bCs/>
-          <w:noProof/>
-        </w:rPr>
+          <w:noProof/>
+        </w:rPr>
+        <w:lastRenderedPageBreak/>
         <w:drawing>
-          <wp:inline distT="0" distB="0" distL="0" distR="0" wp14:anchorId="610530E5" wp14:editId="4826D8B1">
-            <wp:extent cx="5731510" cy="437515"/>
-            <wp:effectExtent l="0" t="0" r="2540" b="635"/>
-            <wp:docPr id="32" name="Picture 32"/>
+          <wp:inline distT="0" distB="0" distL="0" distR="0" wp14:anchorId="5624B53E" wp14:editId="277E3EED">
+            <wp:extent cx="3992386" cy="3067050"/>
+            <wp:effectExtent l="0" t="0" r="8255" b="0"/>
+            <wp:docPr id="43" name="Picture 43" descr="Chart, bar chart&#10;&#10;Description automatically generated"/>
             <wp:cNvGraphicFramePr>
               <a:graphicFrameLocks xmlns:a="http://schemas.openxmlformats.org/drawingml/2006/main" noChangeAspect="1"/>
             </wp:cNvGraphicFramePr>
@@ -22053,11 +22003,11 @@
               <a:graphicData uri="http://schemas.openxmlformats.org/drawingml/2006/picture">
                 <pic:pic xmlns:pic="http://schemas.openxmlformats.org/drawingml/2006/picture">
                   <pic:nvPicPr>
-                    <pic:cNvPr id="32" name="Picture 32"/>
+                    <pic:cNvPr id="43" name="Picture 43" descr="Chart, bar chart&#10;&#10;Description automatically generated"/>
                     <pic:cNvPicPr/>
                   </pic:nvPicPr>
                   <pic:blipFill>
-                    <a:blip r:embed="rId42">
+                    <a:blip r:embed="rId42" cstate="print">
                       <a:extLst>
                         <a:ext uri="{28A0092B-C50C-407E-A947-70E740481C1C}">
                           <a14:useLocalDpi xmlns:a14="http://schemas.microsoft.com/office/drawing/2010/main" val="0"/>
@@ -22071,7 +22021,7 @@
                   <pic:spPr>
                     <a:xfrm>
                       <a:off x="0" y="0"/>
-                      <a:ext cx="5731510" cy="437515"/>
+                      <a:ext cx="3998093" cy="3071434"/>
                     </a:xfrm>
                     <a:prstGeom prst="rect">
                       <a:avLst/>
@@ -22085,47 +22035,109 @@
       </w:r>
     </w:p>
     <w:p>
-      <w:r>
-        <w:t xml:space="preserve">Generation was always faster in </w:t>
+      <w:pPr>
+        <w:pStyle w:val="Caption"/>
+        <w:rPr>
+          <w:b/>
+          <w:bCs w:val="0"/>
+        </w:rPr>
+      </w:pPr>
+      <w:bookmarkStart w:id="100" w:name="_Ref130746596"/>
+      <w:r>
+        <w:t xml:space="preserve">Figure </w:t>
+      </w:r>
+      <w:r>
+        <w:fldChar w:fldCharType="begin"/>
+      </w:r>
+      <w:r>
+        <w:instrText xml:space="preserve"> SEQ Figure \* ARABIC </w:instrText>
+      </w:r>
+      <w:r>
+        <w:fldChar w:fldCharType="separate"/>
+      </w:r>
+      <w:r>
+        <w:rPr>
+          <w:noProof/>
+        </w:rPr>
+        <w:t>31</w:t>
+      </w:r>
+      <w:r>
+        <w:fldChar w:fldCharType="end"/>
+      </w:r>
+      <w:bookmarkEnd w:id="100"/>
+      <w:r>
+        <w:t>: Bar chart comparing the times taken to generate a track with and without the prevention of same-piece computations.</w:t>
+      </w:r>
+    </w:p>
+    <w:p>
+      <w:r>
+        <w:t xml:space="preserve">Generation was always faster </w:t>
+      </w:r>
+      <w:r>
+        <w:t>in</w:t>
+      </w:r>
+      <w:r>
+        <w:t xml:space="preserve"> </w:t>
       </w:r>
       <w:r>
         <w:rPr>
           <w:i/>
           <w:iCs/>
         </w:rPr>
-        <w:t>case 1</w:t>
-      </w:r>
-      <w:r>
-        <w:t>.</w:t>
-      </w:r>
-      <w:r>
-        <w:t xml:space="preserve"> </w:t>
-      </w:r>
-      <w:r>
-        <w:t xml:space="preserve">On average, it took 124 milliseconds to generate a </w:t>
-      </w:r>
-      <w:r>
-        <w:t>track</w:t>
-      </w:r>
-      <w:r>
-        <w:t xml:space="preserve"> in </w:t>
+        <w:t>series</w:t>
       </w:r>
       <w:r>
         <w:rPr>
           <w:i/>
           <w:iCs/>
         </w:rPr>
-        <w:t>case 1</w:t>
-      </w:r>
-      <w:r>
-        <w:t xml:space="preserve">, versus 1.264 seconds in </w:t>
+        <w:t xml:space="preserve"> 1</w:t>
+      </w:r>
+      <w:r>
+        <w:t>.</w:t>
+      </w:r>
+      <w:r>
+        <w:t xml:space="preserve"> </w:t>
+      </w:r>
+      <w:r>
+        <w:t xml:space="preserve">On average, it took 124 milliseconds to generate a </w:t>
+      </w:r>
+      <w:r>
+        <w:t>track</w:t>
+      </w:r>
+      <w:r>
+        <w:t xml:space="preserve"> in </w:t>
       </w:r>
       <w:r>
         <w:rPr>
           <w:i/>
           <w:iCs/>
         </w:rPr>
-        <w:t>case 2</w:t>
+        <w:t>series</w:t>
+      </w:r>
+      <w:r>
+        <w:rPr>
+          <w:i/>
+          <w:iCs/>
+        </w:rPr>
+        <w:t xml:space="preserve"> 1</w:t>
+      </w:r>
+      <w:r>
+        <w:t xml:space="preserve">, versus 1.264 seconds in </w:t>
+      </w:r>
+      <w:r>
+        <w:rPr>
+          <w:i/>
+          <w:iCs/>
+        </w:rPr>
+        <w:t>series</w:t>
+      </w:r>
+      <w:r>
+        <w:rPr>
+          <w:i/>
+          <w:iCs/>
+        </w:rPr>
+        <w:t xml:space="preserve"> 2</w:t>
       </w:r>
       <w:r>
         <w:t>.</w:t>
@@ -22186,25 +22198,28 @@
         <w:t>The same experiment was repeated for the set of pieces {40E, 40A, 20A2, 20E1}, the same as used in the previous experiment but with twice the number of pieces.</w:t>
       </w:r>
       <w:r>
-        <w:t xml:space="preserve"> The results are shown in </w:t>
+        <w:t xml:space="preserve"> The results are shown in</w:t>
+      </w:r>
+      <w:r>
+        <w:t xml:space="preserve"> </w:t>
       </w:r>
       <w:r>
         <w:fldChar w:fldCharType="begin"/>
       </w:r>
       <w:r>
-        <w:instrText xml:space="preserve"> REF _Ref130487025 \h </w:instrText>
+        <w:instrText xml:space="preserve"> REF _Ref130746857 \h </w:instrText>
       </w:r>
       <w:r>
         <w:fldChar w:fldCharType="separate"/>
       </w:r>
       <w:r>
-        <w:t xml:space="preserve">Table </w:t>
-      </w:r>
-      <w:r>
-        <w:rPr>
-          <w:noProof/>
-        </w:rPr>
-        <w:t>5</w:t>
+        <w:t xml:space="preserve">Figure </w:t>
+      </w:r>
+      <w:r>
+        <w:rPr>
+          <w:noProof/>
+        </w:rPr>
+        <w:t>32</w:t>
       </w:r>
       <w:r>
         <w:fldChar w:fldCharType="end"/>
@@ -22215,67 +22230,18 @@
     </w:p>
     <w:p>
       <w:pPr>
-        <w:pStyle w:val="Caption"/>
-      </w:pPr>
-      <w:bookmarkStart w:id="99" w:name="_Ref130487025"/>
-      <w:r>
-        <w:t xml:space="preserve">Table </w:t>
-      </w:r>
-      <w:r>
-        <w:fldChar w:fldCharType="begin"/>
-      </w:r>
-      <w:r>
-        <w:instrText xml:space="preserve"> SEQ Table \* ARABIC </w:instrText>
-      </w:r>
-      <w:r>
-        <w:fldChar w:fldCharType="separate"/>
-      </w:r>
-      <w:r>
-        <w:rPr>
-          <w:noProof/>
-        </w:rPr>
-        <w:t>5</w:t>
-      </w:r>
-      <w:r>
-        <w:rPr>
-          <w:noProof/>
-        </w:rPr>
-        <w:fldChar w:fldCharType="end"/>
-      </w:r>
-      <w:bookmarkEnd w:id="99"/>
-      <w:r>
-        <w:t xml:space="preserve">: </w:t>
-      </w:r>
-      <w:r>
-        <w:t xml:space="preserve">Time </w:t>
-      </w:r>
-      <w:r>
-        <w:t xml:space="preserve">(in ms) </w:t>
-      </w:r>
-      <w:r>
-        <w:t>taken to generate a track</w:t>
-      </w:r>
-      <w:r>
-        <w:t xml:space="preserve"> for cases 1 and 2, for seeds ranging from 1 to 10</w:t>
-      </w:r>
-      <w:r>
-        <w:t>, with twice as many pieces as in the previous experiment</w:t>
-      </w:r>
-      <w:r>
-        <w:t>. Average results are shown on the right.</w:t>
-      </w:r>
-    </w:p>
-    <w:p>
-      <w:r>
-        <w:rPr>
-          <w:noProof/>
-        </w:rPr>
-        <w:lastRenderedPageBreak/>
+        <w:keepNext/>
+        <w:jc w:val="center"/>
+      </w:pPr>
+      <w:r>
+        <w:rPr>
+          <w:noProof/>
+        </w:rPr>
         <w:drawing>
-          <wp:inline distT="0" distB="0" distL="0" distR="0" wp14:anchorId="0E023782" wp14:editId="14E48BAD">
-            <wp:extent cx="5731510" cy="437515"/>
-            <wp:effectExtent l="0" t="0" r="2540" b="635"/>
-            <wp:docPr id="35" name="Picture 35"/>
+          <wp:inline distT="0" distB="0" distL="0" distR="0" wp14:anchorId="55D85311" wp14:editId="2809EA91">
+            <wp:extent cx="4184650" cy="3276414"/>
+            <wp:effectExtent l="0" t="0" r="6350" b="635"/>
+            <wp:docPr id="45" name="Picture 45" descr="Chart, bar chart&#10;&#10;Description automatically generated"/>
             <wp:cNvGraphicFramePr>
               <a:graphicFrameLocks xmlns:a="http://schemas.openxmlformats.org/drawingml/2006/main" noChangeAspect="1"/>
             </wp:cNvGraphicFramePr>
@@ -22283,11 +22249,11 @@
               <a:graphicData uri="http://schemas.openxmlformats.org/drawingml/2006/picture">
                 <pic:pic xmlns:pic="http://schemas.openxmlformats.org/drawingml/2006/picture">
                   <pic:nvPicPr>
-                    <pic:cNvPr id="35" name="Picture 35"/>
+                    <pic:cNvPr id="45" name="Picture 45" descr="Chart, bar chart&#10;&#10;Description automatically generated"/>
                     <pic:cNvPicPr/>
                   </pic:nvPicPr>
                   <pic:blipFill>
-                    <a:blip r:embed="rId43">
+                    <a:blip r:embed="rId43" cstate="print">
                       <a:extLst>
                         <a:ext uri="{28A0092B-C50C-407E-A947-70E740481C1C}">
                           <a14:useLocalDpi xmlns:a14="http://schemas.microsoft.com/office/drawing/2010/main" val="0"/>
@@ -22301,7 +22267,7 @@
                   <pic:spPr>
                     <a:xfrm>
                       <a:off x="0" y="0"/>
-                      <a:ext cx="5731510" cy="437515"/>
+                      <a:ext cx="4189563" cy="3280261"/>
                     </a:xfrm>
                     <a:prstGeom prst="rect">
                       <a:avLst/>
@@ -22315,7 +22281,48 @@
       </w:r>
     </w:p>
     <w:p>
-      <w:r>
+      <w:pPr>
+        <w:pStyle w:val="Caption"/>
+      </w:pPr>
+      <w:bookmarkStart w:id="101" w:name="_Ref130746857"/>
+      <w:r>
+        <w:t xml:space="preserve">Figure </w:t>
+      </w:r>
+      <w:r>
+        <w:fldChar w:fldCharType="begin"/>
+      </w:r>
+      <w:r>
+        <w:instrText xml:space="preserve"> SEQ Figure \* ARABIC </w:instrText>
+      </w:r>
+      <w:r>
+        <w:fldChar w:fldCharType="separate"/>
+      </w:r>
+      <w:r>
+        <w:rPr>
+          <w:noProof/>
+        </w:rPr>
+        <w:t>32</w:t>
+      </w:r>
+      <w:r>
+        <w:fldChar w:fldCharType="end"/>
+      </w:r>
+      <w:bookmarkEnd w:id="101"/>
+      <w:r>
+        <w:t xml:space="preserve">: </w:t>
+      </w:r>
+      <w:r>
+        <w:t>Bar chart comparing the times taken to generate a track with and without the prevention of same-piece computations</w:t>
+      </w:r>
+      <w:r>
+        <w:t>, with twice the number of pieces as in the previous experiment</w:t>
+      </w:r>
+      <w:r>
+        <w:t>.</w:t>
+      </w:r>
+    </w:p>
+    <w:p>
+      <w:r>
+        <w:lastRenderedPageBreak/>
         <w:t>This time, the average time taken to generate a track was 859</w:t>
       </w:r>
       <w:r>
@@ -22329,23 +22336,37 @@
           <w:i/>
           <w:iCs/>
         </w:rPr>
-        <w:t>case 1</w:t>
-      </w:r>
-      <w:r>
-        <w:t xml:space="preserve"> and 12,344</w:t>
-      </w:r>
-      <w:r>
-        <w:t xml:space="preserve"> milliseconds</w:t>
-      </w:r>
-      <w:r>
-        <w:t xml:space="preserve"> in </w:t>
+        <w:t>series</w:t>
       </w:r>
       <w:r>
         <w:rPr>
           <w:i/>
           <w:iCs/>
         </w:rPr>
-        <w:t>case 2</w:t>
+        <w:t xml:space="preserve"> 1</w:t>
+      </w:r>
+      <w:r>
+        <w:t xml:space="preserve"> and 12,344</w:t>
+      </w:r>
+      <w:r>
+        <w:t xml:space="preserve"> milliseconds</w:t>
+      </w:r>
+      <w:r>
+        <w:t xml:space="preserve"> in </w:t>
+      </w:r>
+      <w:r>
+        <w:rPr>
+          <w:i/>
+          <w:iCs/>
+        </w:rPr>
+        <w:t>series</w:t>
+      </w:r>
+      <w:r>
+        <w:rPr>
+          <w:i/>
+          <w:iCs/>
+        </w:rPr>
+        <w:t xml:space="preserve"> 2</w:t>
       </w:r>
       <w:r>
         <w:t xml:space="preserve"> – the factor between the two now being </w:t>
@@ -22392,7 +22413,49 @@
         <w:t xml:space="preserve">. </w:t>
       </w:r>
       <w:r>
-        <w:t xml:space="preserve">As expected, the impact this improvement has on performance gets larger with larger sets if pieces. </w:t>
+        <w:t>T</w:t>
+      </w:r>
+      <w:r>
+        <w:t xml:space="preserve">he impact this improvement has on performance gets larger with larger sets if pieces. </w:t>
+      </w:r>
+      <w:r>
+        <w:t>This is</w:t>
+      </w:r>
+      <w:r>
+        <w:t xml:space="preserve"> </w:t>
+      </w:r>
+      <w:r>
+        <w:t>expected, because the number of possible</w:t>
+      </w:r>
+      <w:r>
+        <w:t xml:space="preserve"> piece</w:t>
+      </w:r>
+      <w:r>
+        <w:t xml:space="preserve"> arrangements grows </w:t>
+      </w:r>
+      <w:r>
+        <w:t>with the factorial of the number of input pieces</w:t>
+      </w:r>
+      <w:r>
+        <w:t xml:space="preserve"> – see Section </w:t>
+      </w:r>
+      <w:r>
+        <w:fldChar w:fldCharType="begin"/>
+      </w:r>
+      <w:r>
+        <w:instrText xml:space="preserve"> REF _Ref130747006 \r \h </w:instrText>
+      </w:r>
+      <w:r>
+        <w:fldChar w:fldCharType="separate"/>
+      </w:r>
+      <w:r>
+        <w:t>10.7</w:t>
+      </w:r>
+      <w:r>
+        <w:fldChar w:fldCharType="end"/>
+      </w:r>
+      <w:r>
+        <w:t>.</w:t>
       </w:r>
     </w:p>
     <w:p>
@@ -22447,7 +22510,7 @@
         <w:t>set of pieces {30E, 30A}</w:t>
       </w:r>
       <w:r>
-        <w:t>, with close validation conditions, for the seeds ranging from 1 to 10.</w:t>
+        <w:t>, with close validation conditions, for seeds ranging from 1 to 10.</w:t>
       </w:r>
       <w:r>
         <w:t xml:space="preserve"> </w:t>
@@ -22466,32 +22529,46 @@
           <w:i/>
           <w:iCs/>
         </w:rPr>
-        <w:t>case 1</w:t>
+        <w:t>series</w:t>
       </w:r>
       <w:r>
         <w:rPr>
           <w:i/>
           <w:iCs/>
         </w:rPr>
-        <w:t xml:space="preserve"> </w:t>
-      </w:r>
-      <w:r>
-        <w:t>corresponds to</w:t>
-      </w:r>
-      <w:r>
-        <w:t xml:space="preserve"> the program attempting a single long generation, and </w:t>
+        <w:t xml:space="preserve"> 1</w:t>
       </w:r>
       <w:r>
         <w:rPr>
           <w:i/>
           <w:iCs/>
         </w:rPr>
-        <w:t>case 2</w:t>
-      </w:r>
-      <w:r>
         <w:t xml:space="preserve"> </w:t>
       </w:r>
       <w:r>
+        <w:t>corresponds to</w:t>
+      </w:r>
+      <w:r>
+        <w:t xml:space="preserve"> the program attempting a single long generation, and </w:t>
+      </w:r>
+      <w:r>
+        <w:rPr>
+          <w:i/>
+          <w:iCs/>
+        </w:rPr>
+        <w:t>series</w:t>
+      </w:r>
+      <w:r>
+        <w:rPr>
+          <w:i/>
+          <w:iCs/>
+        </w:rPr>
+        <w:t xml:space="preserve"> 2</w:t>
+      </w:r>
+      <w:r>
+        <w:t xml:space="preserve"> </w:t>
+      </w:r>
+      <w:r>
         <w:t>is the same test but with the inclusion of the improvement</w:t>
       </w:r>
       <w:r>
@@ -22501,6 +22578,30 @@
         <w:t xml:space="preserve"> </w:t>
       </w:r>
       <w:r>
+        <w:fldChar w:fldCharType="begin"/>
+      </w:r>
+      <w:r>
+        <w:instrText xml:space="preserve"> REF _Ref130747504 \h </w:instrText>
+      </w:r>
+      <w:r>
+        <w:fldChar w:fldCharType="separate"/>
+      </w:r>
+      <w:r>
+        <w:t xml:space="preserve">Figure </w:t>
+      </w:r>
+      <w:r>
+        <w:rPr>
+          <w:noProof/>
+        </w:rPr>
+        <w:t>33</w:t>
+      </w:r>
+      <w:r>
+        <w:fldChar w:fldCharType="end"/>
+      </w:r>
+      <w:r>
+        <w:t xml:space="preserve"> shows these results in a bar graph, with generation times presented on a logarithmic scale. </w:t>
+      </w:r>
+      <w:r>
         <w:t>In the first case, t</w:t>
       </w:r>
       <w:r>
@@ -22530,61 +22631,18 @@
     </w:p>
     <w:p>
       <w:pPr>
-        <w:pStyle w:val="Caption"/>
-      </w:pPr>
-      <w:r>
-        <w:t xml:space="preserve">Table </w:t>
-      </w:r>
-      <w:r>
-        <w:fldChar w:fldCharType="begin"/>
-      </w:r>
-      <w:r>
-        <w:instrText xml:space="preserve"> SEQ Table \* ARABIC </w:instrText>
-      </w:r>
-      <w:r>
-        <w:fldChar w:fldCharType="separate"/>
-      </w:r>
-      <w:r>
-        <w:rPr>
-          <w:noProof/>
-        </w:rPr>
-        <w:t>6</w:t>
-      </w:r>
-      <w:r>
-        <w:rPr>
-          <w:noProof/>
-        </w:rPr>
-        <w:fldChar w:fldCharType="end"/>
-      </w:r>
-      <w:r>
-        <w:t xml:space="preserve">: </w:t>
-      </w:r>
-      <w:r>
-        <w:t xml:space="preserve">Time (in ms) taken to generate a track </w:t>
-      </w:r>
-      <w:r>
-        <w:t>for case</w:t>
-      </w:r>
-      <w:r>
-        <w:t>s</w:t>
-      </w:r>
-      <w:r>
-        <w:t xml:space="preserve"> 1 and 2, for seeds ranging from 1 to 10. Average results are shown on the right</w:t>
-      </w:r>
-      <w:r>
-        <w:t>.</w:t>
-      </w:r>
-    </w:p>
-    <w:p>
+        <w:keepNext/>
+        <w:jc w:val="center"/>
+      </w:pPr>
       <w:r>
         <w:rPr>
           <w:noProof/>
         </w:rPr>
         <w:drawing>
-          <wp:inline distT="0" distB="0" distL="0" distR="0" wp14:anchorId="615264E1" wp14:editId="492DFF37">
-            <wp:extent cx="5731510" cy="437515"/>
-            <wp:effectExtent l="0" t="0" r="2540" b="635"/>
-            <wp:docPr id="31" name="Picture 31"/>
+          <wp:inline distT="0" distB="0" distL="0" distR="0" wp14:anchorId="0099CC8D" wp14:editId="52EC3673">
+            <wp:extent cx="4008967" cy="3295650"/>
+            <wp:effectExtent l="0" t="0" r="0" b="0"/>
+            <wp:docPr id="46" name="Picture 46" descr="Chart, bar chart&#10;&#10;Description automatically generated"/>
             <wp:cNvGraphicFramePr>
               <a:graphicFrameLocks xmlns:a="http://schemas.openxmlformats.org/drawingml/2006/main" noChangeAspect="1"/>
             </wp:cNvGraphicFramePr>
@@ -22592,11 +22650,11 @@
               <a:graphicData uri="http://schemas.openxmlformats.org/drawingml/2006/picture">
                 <pic:pic xmlns:pic="http://schemas.openxmlformats.org/drawingml/2006/picture">
                   <pic:nvPicPr>
-                    <pic:cNvPr id="31" name="Picture 31"/>
+                    <pic:cNvPr id="46" name="Picture 46" descr="Chart, bar chart&#10;&#10;Description automatically generated"/>
                     <pic:cNvPicPr/>
                   </pic:nvPicPr>
                   <pic:blipFill>
-                    <a:blip r:embed="rId44">
+                    <a:blip r:embed="rId44" cstate="print">
                       <a:extLst>
                         <a:ext uri="{28A0092B-C50C-407E-A947-70E740481C1C}">
                           <a14:useLocalDpi xmlns:a14="http://schemas.microsoft.com/office/drawing/2010/main" val="0"/>
@@ -22610,7 +22668,7 @@
                   <pic:spPr>
                     <a:xfrm>
                       <a:off x="0" y="0"/>
-                      <a:ext cx="5731510" cy="437515"/>
+                      <a:ext cx="4015362" cy="3300907"/>
                     </a:xfrm>
                     <a:prstGeom prst="rect">
                       <a:avLst/>
@@ -22624,6 +22682,46 @@
       </w:r>
     </w:p>
     <w:p>
+      <w:pPr>
+        <w:pStyle w:val="Caption"/>
+      </w:pPr>
+      <w:bookmarkStart w:id="102" w:name="_Ref130747504"/>
+      <w:r>
+        <w:t xml:space="preserve">Figure </w:t>
+      </w:r>
+      <w:r>
+        <w:fldChar w:fldCharType="begin"/>
+      </w:r>
+      <w:r>
+        <w:instrText xml:space="preserve"> SEQ Figure \* ARABIC </w:instrText>
+      </w:r>
+      <w:r>
+        <w:fldChar w:fldCharType="separate"/>
+      </w:r>
+      <w:r>
+        <w:rPr>
+          <w:noProof/>
+        </w:rPr>
+        <w:t>33</w:t>
+      </w:r>
+      <w:r>
+        <w:fldChar w:fldCharType="end"/>
+      </w:r>
+      <w:bookmarkEnd w:id="102"/>
+      <w:r>
+        <w:t xml:space="preserve">: </w:t>
+      </w:r>
+      <w:r>
+        <w:t>Time taken to generate a track for series 1 and 2, for seeds ranging from 1 to 10</w:t>
+      </w:r>
+      <w:r>
+        <w:t>. Generation times are presented on a logarithmic scale</w:t>
+      </w:r>
+      <w:r>
+        <w:t>.</w:t>
+      </w:r>
+    </w:p>
+    <w:p>
       <w:r>
         <w:t xml:space="preserve">In </w:t>
       </w:r>
@@ -22651,15 +22749,12 @@
         <w:t>times were very uneven</w:t>
       </w:r>
       <w:r>
-        <w:t>, and</w:t>
+        <w:t>: generation was completed in less than 1 second in five case,</w:t>
       </w:r>
       <w:r>
         <w:t xml:space="preserve"> </w:t>
       </w:r>
       <w:r>
-        <w:t xml:space="preserve">it </w:t>
-      </w:r>
-      <w:r>
         <w:t xml:space="preserve">took more than 10 seconds in three cases, and </w:t>
       </w:r>
       <w:r>
@@ -22693,61 +22788,108 @@
         <w:t>track</w:t>
       </w:r>
       <w:r>
-        <w:t xml:space="preserve"> was around 82 seconds.</w:t>
-      </w:r>
-      <w:r>
         <w:t xml:space="preserve"> </w:t>
       </w:r>
       <w:r>
-        <w:t>In</w:t>
+        <w:t xml:space="preserve">for </w:t>
       </w:r>
       <w:r>
         <w:rPr>
           <w:i/>
           <w:iCs/>
         </w:rPr>
-        <w:t xml:space="preserve"> case 2</w:t>
-      </w:r>
-      <w:r>
-        <w:t xml:space="preserve">, </w:t>
-      </w:r>
-      <w:r>
-        <w:t>tracks</w:t>
-      </w:r>
-      <w:r>
-        <w:t xml:space="preserve"> were found in less than 0.2 seconds for all seeds</w:t>
-      </w:r>
-      <w:r>
-        <w:t>, and the average time taken to generate the track was 7</w:t>
-      </w:r>
-      <w:r>
-        <w:t>6 milliseconds.</w:t>
+        <w:t xml:space="preserve">series 1 </w:t>
+      </w:r>
+      <w:r>
+        <w:t>was around 82 seconds.</w:t>
       </w:r>
       <w:r>
         <w:t xml:space="preserve"> </w:t>
       </w:r>
       <w:r>
-        <w:t xml:space="preserve">Ignoring the failed generation in seed 7 for </w:t>
+        <w:t>In</w:t>
       </w:r>
       <w:r>
         <w:rPr>
           <w:i/>
           <w:iCs/>
         </w:rPr>
-        <w:t>case 1</w:t>
-      </w:r>
-      <w:r>
-        <w:t xml:space="preserve">, </w:t>
-      </w:r>
-      <w:r>
-        <w:t xml:space="preserve">the generation in </w:t>
+        <w:t xml:space="preserve"> </w:t>
       </w:r>
       <w:r>
         <w:rPr>
           <w:i/>
           <w:iCs/>
         </w:rPr>
-        <w:t xml:space="preserve">case 2 </w:t>
+        <w:t>series</w:t>
+      </w:r>
+      <w:r>
+        <w:rPr>
+          <w:i/>
+          <w:iCs/>
+        </w:rPr>
+        <w:t xml:space="preserve"> 2</w:t>
+      </w:r>
+      <w:r>
+        <w:t xml:space="preserve">, </w:t>
+      </w:r>
+      <w:r>
+        <w:t>tracks</w:t>
+      </w:r>
+      <w:r>
+        <w:t xml:space="preserve"> were found in less than 0.2 seconds for all seeds</w:t>
+      </w:r>
+      <w:r>
+        <w:t>, and the average time taken to generate the track was 7</w:t>
+      </w:r>
+      <w:r>
+        <w:t>6 milliseconds.</w:t>
+      </w:r>
+      <w:r>
+        <w:t xml:space="preserve"> </w:t>
+      </w:r>
+      <w:r>
+        <w:t xml:space="preserve">Ignoring the failed generation in seed 7 </w:t>
+      </w:r>
+      <w:r>
+        <w:t>in</w:t>
+      </w:r>
+      <w:r>
+        <w:t xml:space="preserve"> </w:t>
+      </w:r>
+      <w:r>
+        <w:rPr>
+          <w:i/>
+          <w:iCs/>
+        </w:rPr>
+        <w:t>series</w:t>
+      </w:r>
+      <w:r>
+        <w:rPr>
+          <w:i/>
+          <w:iCs/>
+        </w:rPr>
+        <w:t xml:space="preserve"> 1</w:t>
+      </w:r>
+      <w:r>
+        <w:t xml:space="preserve">, </w:t>
+      </w:r>
+      <w:r>
+        <w:t xml:space="preserve">the generation in </w:t>
+      </w:r>
+      <w:r>
+        <w:rPr>
+          <w:i/>
+          <w:iCs/>
+        </w:rPr>
+        <w:t>series</w:t>
+      </w:r>
+      <w:r>
+        <w:rPr>
+          <w:i/>
+          <w:iCs/>
+        </w:rPr>
+        <w:t xml:space="preserve"> 2 </w:t>
       </w:r>
       <w:r>
         <w:t>was on average</w:t>
@@ -22807,7 +22949,21 @@
           <w:i/>
           <w:iCs/>
         </w:rPr>
-        <w:t>case 2</w:t>
+        <w:t>series</w:t>
+      </w:r>
+      <w:r>
+        <w:rPr>
+          <w:i/>
+          <w:iCs/>
+        </w:rPr>
+        <w:t xml:space="preserve"> </w:t>
+      </w:r>
+      <w:r>
+        <w:rPr>
+          <w:i/>
+          <w:iCs/>
+        </w:rPr>
+        <w:t>1</w:t>
       </w:r>
       <w:r>
         <w:t>.</w:t>
@@ -22826,13 +22982,13 @@
         <w:lastRenderedPageBreak/>
         <w:t xml:space="preserve"> </w:t>
       </w:r>
-      <w:bookmarkStart w:id="100" w:name="_Ref130651739"/>
-      <w:bookmarkStart w:id="101" w:name="_Toc130733413"/>
+      <w:bookmarkStart w:id="103" w:name="_Ref130651739"/>
+      <w:bookmarkStart w:id="104" w:name="_Toc130733413"/>
       <w:r>
         <w:t>Testing with real BRIO™ pieces</w:t>
       </w:r>
-      <w:bookmarkEnd w:id="100"/>
-      <w:bookmarkEnd w:id="101"/>
+      <w:bookmarkEnd w:id="103"/>
+      <w:bookmarkEnd w:id="104"/>
     </w:p>
     <w:p>
       <w:pPr>
@@ -22890,7 +23046,7 @@
       <w:pPr>
         <w:pStyle w:val="Caption"/>
       </w:pPr>
-      <w:bookmarkStart w:id="102" w:name="_Ref130651297"/>
+      <w:bookmarkStart w:id="105" w:name="_Ref130651297"/>
       <w:r>
         <w:t xml:space="preserve">Figure </w:t>
       </w:r>
@@ -22907,7 +23063,7 @@
         <w:rPr>
           <w:noProof/>
         </w:rPr>
-        <w:t>30</w:t>
+        <w:t>34</w:t>
       </w:r>
       <w:r>
         <w:rPr>
@@ -22915,7 +23071,7 @@
         </w:rPr>
         <w:fldChar w:fldCharType="end"/>
       </w:r>
-      <w:bookmarkEnd w:id="102"/>
+      <w:bookmarkEnd w:id="105"/>
       <w:r>
         <w:t xml:space="preserve">: </w:t>
       </w:r>
@@ -22985,7 +23141,7 @@
       <w:pPr>
         <w:pStyle w:val="Caption"/>
       </w:pPr>
-      <w:bookmarkStart w:id="103" w:name="_Ref130651298"/>
+      <w:bookmarkStart w:id="106" w:name="_Ref130651298"/>
       <w:r>
         <w:t xml:space="preserve">Figure </w:t>
       </w:r>
@@ -23002,7 +23158,7 @@
         <w:rPr>
           <w:noProof/>
         </w:rPr>
-        <w:t>31</w:t>
+        <w:t>35</w:t>
       </w:r>
       <w:r>
         <w:rPr>
@@ -23010,7 +23166,7 @@
         </w:rPr>
         <w:fldChar w:fldCharType="end"/>
       </w:r>
-      <w:bookmarkEnd w:id="103"/>
+      <w:bookmarkEnd w:id="106"/>
       <w:r>
         <w:t xml:space="preserve">: Tom's </w:t>
       </w:r>
@@ -23735,7 +23891,7 @@
       <w:pPr>
         <w:pStyle w:val="Caption"/>
       </w:pPr>
-      <w:bookmarkStart w:id="104" w:name="_Ref130654015"/>
+      <w:bookmarkStart w:id="107" w:name="_Ref130654015"/>
       <w:r>
         <w:t xml:space="preserve">Figure </w:t>
       </w:r>
@@ -23752,12 +23908,12 @@
         <w:rPr>
           <w:noProof/>
         </w:rPr>
-        <w:t>32</w:t>
+        <w:t>36</w:t>
       </w:r>
       <w:r>
         <w:fldChar w:fldCharType="end"/>
       </w:r>
-      <w:bookmarkEnd w:id="104"/>
+      <w:bookmarkEnd w:id="107"/>
       <w:r>
         <w:t>: Redundant piece placemen</w:t>
       </w:r>
@@ -23833,7 +23989,7 @@
       <w:pPr>
         <w:pStyle w:val="Caption"/>
       </w:pPr>
-      <w:bookmarkStart w:id="105" w:name="_Ref130654016"/>
+      <w:bookmarkStart w:id="108" w:name="_Ref130654016"/>
       <w:r>
         <w:t xml:space="preserve">Figure </w:t>
       </w:r>
@@ -23850,12 +24006,12 @@
         <w:rPr>
           <w:noProof/>
         </w:rPr>
-        <w:t>33</w:t>
+        <w:t>37</w:t>
       </w:r>
       <w:r>
         <w:fldChar w:fldCharType="end"/>
       </w:r>
-      <w:bookmarkEnd w:id="105"/>
+      <w:bookmarkEnd w:id="108"/>
       <w:r>
         <w:t>: Redundant piece placement</w:t>
       </w:r>
@@ -23952,7 +24108,7 @@
       <w:pPr>
         <w:pStyle w:val="Caption"/>
       </w:pPr>
-      <w:bookmarkStart w:id="106" w:name="_Ref130657115"/>
+      <w:bookmarkStart w:id="109" w:name="_Ref130657115"/>
       <w:r>
         <w:t xml:space="preserve">Figure </w:t>
       </w:r>
@@ -23969,12 +24125,12 @@
         <w:rPr>
           <w:noProof/>
         </w:rPr>
-        <w:t>34</w:t>
+        <w:t>38</w:t>
       </w:r>
       <w:r>
         <w:fldChar w:fldCharType="end"/>
       </w:r>
-      <w:bookmarkEnd w:id="106"/>
+      <w:bookmarkEnd w:id="109"/>
       <w:r>
         <w:t>: Example of a 2-loop track layout that can be obtained using Tom's set of pieces, with close validation conditions.</w:t>
       </w:r>
@@ -24039,7 +24195,7 @@
       <w:pPr>
         <w:pStyle w:val="Caption"/>
       </w:pPr>
-      <w:bookmarkStart w:id="107" w:name="_Ref130657116"/>
+      <w:bookmarkStart w:id="110" w:name="_Ref130657116"/>
       <w:r>
         <w:t xml:space="preserve">Figure </w:t>
       </w:r>
@@ -24056,12 +24212,12 @@
         <w:rPr>
           <w:noProof/>
         </w:rPr>
-        <w:t>35</w:t>
+        <w:t>39</w:t>
       </w:r>
       <w:r>
         <w:fldChar w:fldCharType="end"/>
       </w:r>
-      <w:bookmarkEnd w:id="107"/>
+      <w:bookmarkEnd w:id="110"/>
       <w:r>
         <w:t>: Example of a 3-loop track that can be obtained using Tom's set of pieces, with close validation conditions.</w:t>
       </w:r>
@@ -24076,7 +24232,7 @@
       <w:r>
         <w:t xml:space="preserve"> </w:t>
       </w:r>
-      <w:bookmarkStart w:id="108" w:name="_Toc130733414"/>
+      <w:bookmarkStart w:id="111" w:name="_Toc130733414"/>
       <w:r>
         <w:t xml:space="preserve">Limitations and </w:t>
       </w:r>
@@ -24086,7 +24242,7 @@
       <w:r>
         <w:t>ossible improvements</w:t>
       </w:r>
-      <w:bookmarkEnd w:id="108"/>
+      <w:bookmarkEnd w:id="111"/>
     </w:p>
     <w:p>
       <w:r>
@@ -24403,11 +24559,11 @@
       <w:r>
         <w:t xml:space="preserve"> </w:t>
       </w:r>
-      <w:bookmarkStart w:id="109" w:name="_Toc130733415"/>
+      <w:bookmarkStart w:id="112" w:name="_Toc130733415"/>
       <w:r>
         <w:t>Related work</w:t>
       </w:r>
-      <w:bookmarkEnd w:id="109"/>
+      <w:bookmarkEnd w:id="112"/>
     </w:p>
     <w:p>
       <w:r>
@@ -24573,12 +24729,12 @@
       <w:pPr>
         <w:pStyle w:val="Heading1"/>
       </w:pPr>
-      <w:bookmarkStart w:id="110" w:name="_Toc130733416"/>
+      <w:bookmarkStart w:id="113" w:name="_Toc130733416"/>
       <w:r>
         <w:lastRenderedPageBreak/>
         <w:t>Conclusion</w:t>
       </w:r>
-      <w:bookmarkEnd w:id="110"/>
+      <w:bookmarkEnd w:id="113"/>
     </w:p>
     <w:p>
       <w:r>
@@ -24672,12 +24828,12 @@
       <w:pPr>
         <w:pStyle w:val="Heading1"/>
       </w:pPr>
-      <w:bookmarkStart w:id="111" w:name="_Toc130733417"/>
+      <w:bookmarkStart w:id="114" w:name="_Toc130733417"/>
       <w:r>
         <w:lastRenderedPageBreak/>
         <w:t>User manual</w:t>
       </w:r>
-      <w:bookmarkEnd w:id="111"/>
+      <w:bookmarkEnd w:id="114"/>
     </w:p>
     <w:p>
       <w:pPr>
@@ -24686,11 +24842,11 @@
       <w:r>
         <w:t xml:space="preserve"> </w:t>
       </w:r>
-      <w:bookmarkStart w:id="112" w:name="_Toc130733418"/>
+      <w:bookmarkStart w:id="115" w:name="_Toc130733418"/>
       <w:r>
         <w:t>Starting the application</w:t>
       </w:r>
-      <w:bookmarkEnd w:id="112"/>
+      <w:bookmarkEnd w:id="115"/>
     </w:p>
     <w:p>
       <w:r>
@@ -24739,11 +24895,11 @@
       <w:r>
         <w:t xml:space="preserve"> </w:t>
       </w:r>
-      <w:bookmarkStart w:id="113" w:name="_Toc130733419"/>
+      <w:bookmarkStart w:id="116" w:name="_Toc130733419"/>
       <w:r>
         <w:t>Generating a track layout</w:t>
       </w:r>
-      <w:bookmarkEnd w:id="113"/>
+      <w:bookmarkEnd w:id="116"/>
     </w:p>
     <w:p>
       <w:r>
@@ -24826,12 +24982,12 @@
       <w:pPr>
         <w:pStyle w:val="Heading1"/>
       </w:pPr>
-      <w:bookmarkStart w:id="114" w:name="_Toc130733420"/>
+      <w:bookmarkStart w:id="117" w:name="_Toc130733420"/>
       <w:r>
         <w:lastRenderedPageBreak/>
         <w:t>Acknowledgements</w:t>
       </w:r>
-      <w:bookmarkEnd w:id="114"/>
+      <w:bookmarkEnd w:id="117"/>
     </w:p>
     <w:p>
       <w:r>
@@ -24861,13 +25017,13 @@
         <w:lastRenderedPageBreak/>
         <w:t xml:space="preserve"> </w:t>
       </w:r>
-      <w:bookmarkStart w:id="115" w:name="_Ref130683003"/>
-      <w:bookmarkStart w:id="116" w:name="_Toc130733421"/>
+      <w:bookmarkStart w:id="118" w:name="_Ref130683003"/>
+      <w:bookmarkStart w:id="119" w:name="_Toc130733421"/>
       <w:r>
         <w:t>Ethics form</w:t>
       </w:r>
-      <w:bookmarkEnd w:id="115"/>
-      <w:bookmarkEnd w:id="116"/>
+      <w:bookmarkEnd w:id="118"/>
+      <w:bookmarkEnd w:id="119"/>
     </w:p>
     <w:p>
       <w:r>
@@ -24925,7 +25081,7 @@
         <w:br w:type="page"/>
       </w:r>
     </w:p>
-    <w:bookmarkStart w:id="117" w:name="_Toc130733422" w:displacedByCustomXml="next"/>
+    <w:bookmarkStart w:id="120" w:name="_Toc130733422" w:displacedByCustomXml="next"/>
     <w:sdt>
       <w:sdtPr>
         <w:rPr>
@@ -24954,7 +25110,7 @@
           <w:r>
             <w:t>References</w:t>
           </w:r>
-          <w:bookmarkEnd w:id="117"/>
+          <w:bookmarkEnd w:id="120"/>
         </w:p>
         <w:sdt>
           <w:sdtPr>

</xml_diff>

<commit_message>
Add instructions to README.md
</commit_message>
<xml_diff>
--- a/Report.docx
+++ b/Report.docx
@@ -26577,6 +26577,17 @@
         <w:t xml:space="preserve"> </w:t>
       </w:r>
       <w:r>
+        <w:t xml:space="preserve">Indications on </w:t>
+      </w:r>
+      <w:r>
+        <w:t>how to re-compile</w:t>
+      </w:r>
+      <w:r>
+        <w:t xml:space="preserve"> the C++ program to WebAssembly can be found in the README.md file. </w:t>
+      </w:r>
+    </w:p>
+    <w:p>
+      <w:r>
         <w:t xml:space="preserve">Alternatively, an online version of the program is running on </w:t>
       </w:r>
       <w:r>
@@ -26882,7 +26893,7 @@
               </w:tblGrid>
               <w:tr>
                 <w:trPr>
-                  <w:divId w:val="813106431"/>
+                  <w:divId w:val="1197160965"/>
                   <w:tblCellSpacing w:w="15" w:type="dxa"/>
                 </w:trPr>
                 <w:tc>
@@ -26928,7 +26939,7 @@
               </w:tr>
               <w:tr>
                 <w:trPr>
-                  <w:divId w:val="813106431"/>
+                  <w:divId w:val="1197160965"/>
                   <w:tblCellSpacing w:w="15" w:type="dxa"/>
                 </w:trPr>
                 <w:tc>
@@ -26988,7 +26999,7 @@
               </w:tr>
               <w:tr>
                 <w:trPr>
-                  <w:divId w:val="813106431"/>
+                  <w:divId w:val="1197160965"/>
                   <w:tblCellSpacing w:w="15" w:type="dxa"/>
                 </w:trPr>
                 <w:tc>
@@ -27034,7 +27045,7 @@
               </w:tr>
               <w:tr>
                 <w:trPr>
-                  <w:divId w:val="813106431"/>
+                  <w:divId w:val="1197160965"/>
                   <w:tblCellSpacing w:w="15" w:type="dxa"/>
                 </w:trPr>
                 <w:tc>
@@ -27080,7 +27091,7 @@
               </w:tr>
               <w:tr>
                 <w:trPr>
-                  <w:divId w:val="813106431"/>
+                  <w:divId w:val="1197160965"/>
                   <w:tblCellSpacing w:w="15" w:type="dxa"/>
                 </w:trPr>
                 <w:tc>
@@ -27140,7 +27151,7 @@
               </w:tr>
               <w:tr>
                 <w:trPr>
-                  <w:divId w:val="813106431"/>
+                  <w:divId w:val="1197160965"/>
                   <w:tblCellSpacing w:w="15" w:type="dxa"/>
                 </w:trPr>
                 <w:tc>
@@ -27200,7 +27211,7 @@
               </w:tr>
               <w:tr>
                 <w:trPr>
-                  <w:divId w:val="813106431"/>
+                  <w:divId w:val="1197160965"/>
                   <w:tblCellSpacing w:w="15" w:type="dxa"/>
                 </w:trPr>
                 <w:tc>
@@ -27246,7 +27257,7 @@
               </w:tr>
               <w:tr>
                 <w:trPr>
-                  <w:divId w:val="813106431"/>
+                  <w:divId w:val="1197160965"/>
                   <w:tblCellSpacing w:w="15" w:type="dxa"/>
                 </w:trPr>
                 <w:tc>
@@ -27292,7 +27303,7 @@
               </w:tr>
               <w:tr>
                 <w:trPr>
-                  <w:divId w:val="813106431"/>
+                  <w:divId w:val="1197160965"/>
                   <w:tblCellSpacing w:w="15" w:type="dxa"/>
                 </w:trPr>
                 <w:tc>
@@ -27338,7 +27349,7 @@
               </w:tr>
               <w:tr>
                 <w:trPr>
-                  <w:divId w:val="813106431"/>
+                  <w:divId w:val="1197160965"/>
                   <w:tblCellSpacing w:w="15" w:type="dxa"/>
                 </w:trPr>
                 <w:tc>
@@ -27384,7 +27395,7 @@
               </w:tr>
               <w:tr>
                 <w:trPr>
-                  <w:divId w:val="813106431"/>
+                  <w:divId w:val="1197160965"/>
                   <w:tblCellSpacing w:w="15" w:type="dxa"/>
                 </w:trPr>
                 <w:tc>
@@ -27443,7 +27454,7 @@
               </w:tr>
               <w:tr>
                 <w:trPr>
-                  <w:divId w:val="813106431"/>
+                  <w:divId w:val="1197160965"/>
                   <w:tblCellSpacing w:w="15" w:type="dxa"/>
                 </w:trPr>
                 <w:tc>
@@ -27503,7 +27514,7 @@
               </w:tr>
               <w:tr>
                 <w:trPr>
-                  <w:divId w:val="813106431"/>
+                  <w:divId w:val="1197160965"/>
                   <w:tblCellSpacing w:w="15" w:type="dxa"/>
                 </w:trPr>
                 <w:tc>
@@ -27549,7 +27560,7 @@
               </w:tr>
               <w:tr>
                 <w:trPr>
-                  <w:divId w:val="813106431"/>
+                  <w:divId w:val="1197160965"/>
                   <w:tblCellSpacing w:w="15" w:type="dxa"/>
                 </w:trPr>
                 <w:tc>
@@ -27595,7 +27606,7 @@
               </w:tr>
               <w:tr>
                 <w:trPr>
-                  <w:divId w:val="813106431"/>
+                  <w:divId w:val="1197160965"/>
                   <w:tblCellSpacing w:w="15" w:type="dxa"/>
                 </w:trPr>
                 <w:tc>
@@ -27642,7 +27653,7 @@
               </w:tr>
               <w:tr>
                 <w:trPr>
-                  <w:divId w:val="813106431"/>
+                  <w:divId w:val="1197160965"/>
                   <w:tblCellSpacing w:w="15" w:type="dxa"/>
                 </w:trPr>
                 <w:tc>
@@ -27701,7 +27712,7 @@
               </w:tr>
               <w:tr>
                 <w:trPr>
-                  <w:divId w:val="813106431"/>
+                  <w:divId w:val="1197160965"/>
                   <w:tblCellSpacing w:w="15" w:type="dxa"/>
                 </w:trPr>
                 <w:tc>
@@ -27754,7 +27765,7 @@
               </w:tr>
               <w:tr>
                 <w:trPr>
-                  <w:divId w:val="813106431"/>
+                  <w:divId w:val="1197160965"/>
                   <w:tblCellSpacing w:w="15" w:type="dxa"/>
                 </w:trPr>
                 <w:tc>
@@ -27800,7 +27811,7 @@
               </w:tr>
               <w:tr>
                 <w:trPr>
-                  <w:divId w:val="813106431"/>
+                  <w:divId w:val="1197160965"/>
                   <w:tblCellSpacing w:w="15" w:type="dxa"/>
                 </w:trPr>
                 <w:tc>
@@ -27846,7 +27857,7 @@
               </w:tr>
               <w:tr>
                 <w:trPr>
-                  <w:divId w:val="813106431"/>
+                  <w:divId w:val="1197160965"/>
                   <w:tblCellSpacing w:w="15" w:type="dxa"/>
                 </w:trPr>
                 <w:tc>
@@ -27905,7 +27916,7 @@
               </w:tr>
               <w:tr>
                 <w:trPr>
-                  <w:divId w:val="813106431"/>
+                  <w:divId w:val="1197160965"/>
                   <w:tblCellSpacing w:w="15" w:type="dxa"/>
                 </w:trPr>
                 <w:tc>
@@ -27951,7 +27962,7 @@
               </w:tr>
               <w:tr>
                 <w:trPr>
-                  <w:divId w:val="813106431"/>
+                  <w:divId w:val="1197160965"/>
                   <w:tblCellSpacing w:w="15" w:type="dxa"/>
                 </w:trPr>
                 <w:tc>
@@ -27998,7 +28009,7 @@
             </w:tbl>
             <w:p>
               <w:pPr>
-                <w:divId w:val="813106431"/>
+                <w:divId w:val="1197160965"/>
                 <w:rPr>
                   <w:rFonts w:eastAsia="Times New Roman"/>
                   <w:noProof/>

</xml_diff>